<commit_message>
adding documentation about thresholds
</commit_message>
<xml_diff>
--- a/manu-draft.docx
+++ b/manu-draft.docx
@@ -115,168 +115,682 @@
         <w:pStyle w:val="FirstParagraph"/>
       </w:pPr>
       <w:r>
+        <w:t xml:space="preserve">Salinity tolerance: Ruppia &gt; Halodule&gt; Thalassia &gt; Syringodium</w:t>
+      </w:r>
+    </w:p>
+    <w:p>
+      <w:pPr>
+        <w:pStyle w:val="BodyText"/>
+      </w:pPr>
+      <w:r>
+        <w:t xml:space="preserve">Halodule:</w:t>
+      </w:r>
+    </w:p>
+    <w:p>
+      <w:pPr>
+        <w:numPr>
+          <w:ilvl w:val="0"/>
+          <w:numId w:val="1001"/>
+        </w:numPr>
+      </w:pPr>
+      <w:r>
+        <w:t xml:space="preserve">Temp: 20-30 (range,</w:t>
+      </w:r>
+      <w:r>
+        <w:t xml:space="preserve"> </w:t>
+      </w:r>
+      <w:r>
+        <w:t xml:space="preserve">Lewis III et al. (1985)</w:t>
+      </w:r>
+      <w:r>
+        <w:t xml:space="preserve">)</w:t>
+      </w:r>
+    </w:p>
+    <w:p>
+      <w:pPr>
+        <w:numPr>
+          <w:ilvl w:val="0"/>
+          <w:numId w:val="1001"/>
+        </w:numPr>
+      </w:pPr>
+      <w:r>
+        <w:t xml:space="preserve">Salinity: grows well in most salinity ranges</w:t>
+      </w:r>
+      <w:r>
+        <w:t xml:space="preserve"> </w:t>
+      </w:r>
+      <w:r>
+        <w:t xml:space="preserve">(Lirman and Cropper 2003)</w:t>
+      </w:r>
+      <w:r>
+        <w:t xml:space="preserve">, like Syringodium but more tolerant</w:t>
+      </w:r>
+      <w:r>
+        <w:t xml:space="preserve"> </w:t>
+      </w:r>
+      <w:r>
+        <w:t xml:space="preserve">(Lewis III et al. 1985)</w:t>
+      </w:r>
+      <w:r>
+        <w:t xml:space="preserve">, 10-35 (range) or &lt; 10 (S. Scolaro)</w:t>
+      </w:r>
+    </w:p>
+    <w:p>
+      <w:pPr>
+        <w:pStyle w:val="FirstParagraph"/>
+      </w:pPr>
+      <w:r>
+        <w:t xml:space="preserve">Thalassia:</w:t>
+      </w:r>
+    </w:p>
+    <w:p>
+      <w:pPr>
+        <w:numPr>
+          <w:ilvl w:val="0"/>
+          <w:numId w:val="1002"/>
+        </w:numPr>
+      </w:pPr>
+      <w:r>
+        <w:t xml:space="preserve">Temp: 20-30 (range,</w:t>
+      </w:r>
+      <w:r>
+        <w:t xml:space="preserve"> </w:t>
+      </w:r>
+      <w:r>
+        <w:t xml:space="preserve">Lewis III et al. (1985)</w:t>
+      </w:r>
+      <w:r>
+        <w:t xml:space="preserve">,</w:t>
+      </w:r>
+      <w:r>
+        <w:t xml:space="preserve"> </w:t>
+      </w:r>
+      <w:r>
+        <w:t xml:space="preserve">(</w:t>
+      </w:r>
+      <w:r>
+        <w:rPr>
+          <w:bCs/>
+          <w:b/>
+        </w:rPr>
+        <w:t xml:space="preserve">zieman75?</w:t>
+      </w:r>
+      <w:r>
+        <w:t xml:space="preserve">)</w:t>
+      </w:r>
+      <w:r>
+        <w:t xml:space="preserve">), 30-31 (upper, from SS)</w:t>
+      </w:r>
+    </w:p>
+    <w:p>
+      <w:pPr>
+        <w:numPr>
+          <w:ilvl w:val="0"/>
+          <w:numId w:val="1002"/>
+        </w:numPr>
+      </w:pPr>
+      <w:r>
+        <w:t xml:space="preserve">Salinity: 25 (lower,</w:t>
+      </w:r>
+      <w:r>
+        <w:t xml:space="preserve"> </w:t>
+      </w:r>
+      <w:r>
+        <w:t xml:space="preserve">Lewis III et al. (1985)</w:t>
+      </w:r>
+      <w:r>
+        <w:t xml:space="preserve">); 30, lowest at 5 (lower,</w:t>
+      </w:r>
+      <w:r>
+        <w:t xml:space="preserve"> </w:t>
+      </w:r>
+      <w:r>
+        <w:t xml:space="preserve">Lirman and Cropper (2003)</w:t>
+      </w:r>
+      <w:r>
+        <w:t xml:space="preserve">), 33-38 (range,</w:t>
+      </w:r>
+      <w:r>
+        <w:t xml:space="preserve"> </w:t>
+      </w:r>
+      <w:r>
+        <w:t xml:space="preserve">Phillips (1960)</w:t>
+      </w:r>
+      <w:r>
+        <w:t xml:space="preserve">); 24-35 (range,</w:t>
+      </w:r>
+      <w:r>
+        <w:t xml:space="preserve"> </w:t>
+      </w:r>
+      <w:r>
+        <w:t xml:space="preserve">Zieman (1975)</w:t>
+      </w:r>
+      <w:r>
+        <w:t xml:space="preserve"> </w:t>
+      </w:r>
+      <w:r>
+        <w:t xml:space="preserve">citing</w:t>
+      </w:r>
+      <w:r>
+        <w:t xml:space="preserve"> </w:t>
+      </w:r>
+      <w:r>
+        <w:t xml:space="preserve">Phillips (1960)</w:t>
+      </w:r>
+      <w:r>
+        <w:t xml:space="preserve">)</w:t>
+      </w:r>
+    </w:p>
+    <w:p>
+      <w:pPr>
+        <w:pStyle w:val="FirstParagraph"/>
+      </w:pPr>
+      <w:r>
+        <w:t xml:space="preserve">Syringodium:</w:t>
+      </w:r>
+    </w:p>
+    <w:p>
+      <w:pPr>
+        <w:numPr>
+          <w:ilvl w:val="0"/>
+          <w:numId w:val="1003"/>
+        </w:numPr>
+      </w:pPr>
+      <w:r>
+        <w:t xml:space="preserve">Temp: 20-30 (range,</w:t>
+      </w:r>
+      <w:r>
+        <w:t xml:space="preserve"> </w:t>
+      </w:r>
+      <w:r>
+        <w:t xml:space="preserve">Lewis III et al. (1985)</w:t>
+      </w:r>
+      <w:r>
+        <w:t xml:space="preserve">), 29 (upper from SS)</w:t>
+      </w:r>
+    </w:p>
+    <w:p>
+      <w:pPr>
+        <w:numPr>
+          <w:ilvl w:val="0"/>
+          <w:numId w:val="1003"/>
+        </w:numPr>
+      </w:pPr>
+      <w:r>
+        <w:t xml:space="preserve">Salinity: 20 (lower,</w:t>
+      </w:r>
+      <w:r>
+        <w:t xml:space="preserve"> </w:t>
+      </w:r>
+      <w:r>
+        <w:t xml:space="preserve">Lewis III et al. (1985)</w:t>
+      </w:r>
+      <w:r>
+        <w:t xml:space="preserve">), 25 (lower,</w:t>
+      </w:r>
+      <w:r>
+        <w:t xml:space="preserve"> </w:t>
+      </w:r>
+      <w:r>
+        <w:t xml:space="preserve">(</w:t>
+      </w:r>
+      <w:r>
+        <w:rPr>
+          <w:bCs/>
+          <w:b/>
+        </w:rPr>
+        <w:t xml:space="preserve">lirman?</w:t>
+      </w:r>
+      <w:r>
+        <w:t xml:space="preserve">)</w:t>
+      </w:r>
+      <w:r>
+        <w:t xml:space="preserve">),</w:t>
+      </w:r>
+    </w:p>
+    <w:p>
+      <w:pPr>
+        <w:pStyle w:val="FirstParagraph"/>
+      </w:pPr>
+      <w:r>
+        <w:t xml:space="preserve">Lewis III et al. (1985)</w:t>
+      </w:r>
+      <w:r>
+        <w:t xml:space="preserve"> </w:t>
+      </w:r>
+      <w:r>
+        <w:t xml:space="preserve">review of seagrass in Tampa Bay.</w:t>
+      </w:r>
+      <w:r>
+        <w:t xml:space="preserve"> </w:t>
+      </w:r>
+      <w:r>
+        <w:t xml:space="preserve">Lirman and Cropper (2003)</w:t>
+      </w:r>
+      <w:r>
+        <w:t xml:space="preserve"> </w:t>
+      </w:r>
+      <w:r>
+        <w:t xml:space="preserve">conducted exposure experiments to evaluate seagrass growth in response to a range of salinity conditions.</w:t>
+      </w:r>
+      <w:r>
+        <w:t xml:space="preserve"> </w:t>
+      </w:r>
+      <w:r>
+        <w:t xml:space="preserve">McMillan and Moseley (1967)</w:t>
+      </w:r>
+      <w:r>
+        <w:t xml:space="preserve"> </w:t>
+      </w:r>
+      <w:r>
+        <w:t xml:space="preserve">discusses growth of halodule, syringodium, thalassia, and ruppia in response to salinity increases (up to 75 psu), no info on lower limit. Cites</w:t>
+      </w:r>
+      <w:r>
+        <w:t xml:space="preserve"> </w:t>
+      </w:r>
+      <w:r>
+        <w:t xml:space="preserve">Phillips (1960)</w:t>
+      </w:r>
+      <w:r>
+        <w:t xml:space="preserve"> </w:t>
+      </w:r>
+      <w:r>
+        <w:t xml:space="preserve">for a salinity range of Thalassia in Florida of 33 - 38 psu.</w:t>
+      </w:r>
+      <w:r>
+        <w:t xml:space="preserve"> </w:t>
+      </w:r>
+      <w:r>
+        <w:t xml:space="preserve">Zieman (1975)</w:t>
+      </w:r>
+      <w:r>
+        <w:t xml:space="preserve"> </w:t>
+      </w:r>
+      <w:r>
+        <w:t xml:space="preserve">discusses seasonal variation of thalassia relative to temp and salinity</w:t>
+      </w:r>
+    </w:p>
+    <w:p>
+      <w:pPr>
+        <w:numPr>
+          <w:ilvl w:val="0"/>
+          <w:numId w:val="1004"/>
+        </w:numPr>
+        <w:pStyle w:val="Compact"/>
+      </w:pPr>
+      <w:r>
+        <w:t xml:space="preserve">Get FIM, Pinellas, Manatee data</w:t>
+      </w:r>
+    </w:p>
+    <w:p>
+      <w:pPr>
+        <w:pStyle w:val="FirstParagraph"/>
+      </w:pPr>
+      <w:r>
         <w:t xml:space="preserve">The conceptual stressor diagram</w:t>
       </w:r>
       <w:r>
         <w:t xml:space="preserve"> </w:t>
       </w:r>
-      <w:hyperlink w:anchor="fig-concept">
+      <w:r>
+        <w:rPr>
+          <w:bCs/>
+          <w:b/>
+        </w:rPr>
+        <w:t xml:space="preserve">?@fig-concept</w:t>
+      </w:r>
+      <w:r>
+        <w:t xml:space="preserve">.</w:t>
+      </w:r>
+    </w:p>
+    <w:bookmarkEnd w:id="23"/>
+    <w:bookmarkStart w:id="24" w:name="results"/>
+    <w:p>
+      <w:pPr>
+        <w:pStyle w:val="Heading2"/>
+      </w:pPr>
+      <w:r>
+        <w:t xml:space="preserve">3 Results</w:t>
+      </w:r>
+    </w:p>
+    <w:bookmarkEnd w:id="24"/>
+    <w:bookmarkStart w:id="25" w:name="discussion"/>
+    <w:p>
+      <w:pPr>
+        <w:pStyle w:val="Heading2"/>
+      </w:pPr>
+      <w:r>
+        <w:t xml:space="preserve">4 Discussion</w:t>
+      </w:r>
+    </w:p>
+    <w:bookmarkEnd w:id="25"/>
+    <w:bookmarkStart w:id="26" w:name="acknowledgments"/>
+    <w:p>
+      <w:pPr>
+        <w:pStyle w:val="Heading2"/>
+      </w:pPr>
+      <w:r>
+        <w:t xml:space="preserve">Acknowledgments</w:t>
+      </w:r>
+    </w:p>
+    <w:bookmarkEnd w:id="26"/>
+    <w:bookmarkStart w:id="31" w:name="figures"/>
+    <w:p>
+      <w:pPr>
+        <w:pStyle w:val="Heading2"/>
+      </w:pPr>
+      <w:r>
+        <w:t xml:space="preserve">Figures</w:t>
+      </w:r>
+    </w:p>
+    <w:p>
+      <w:pPr>
+        <w:pStyle w:val="FirstParagraph"/>
+      </w:pPr>
+      <w:bookmarkStart w:id="30" w:name="fig-concept"/>
+      <w:r>
+        <w:drawing>
+          <wp:inline>
+            <wp:extent cx="4905519" cy="5002796"/>
+            <wp:effectExtent b="0" l="0" r="0" t="0"/>
+            <wp:docPr descr="Conceptual stressor diagram" title="" id="28" name="Picture"/>
+            <a:graphic>
+              <a:graphicData uri="http://schemas.openxmlformats.org/drawingml/2006/picture">
+                <pic:pic>
+                  <pic:nvPicPr>
+                    <pic:cNvPr descr="figs/concept.png" id="29" name="Picture"/>
+                    <pic:cNvPicPr>
+                      <a:picLocks noChangeArrowheads="1" noChangeAspect="1"/>
+                    </pic:cNvPicPr>
+                  </pic:nvPicPr>
+                  <pic:blipFill>
+                    <a:blip r:embed="rId27"/>
+                    <a:stretch>
+                      <a:fillRect/>
+                    </a:stretch>
+                  </pic:blipFill>
+                  <pic:spPr bwMode="auto">
+                    <a:xfrm>
+                      <a:off x="0" y="0"/>
+                      <a:ext cx="4905519" cy="5002796"/>
+                    </a:xfrm>
+                    <a:prstGeom prst="rect">
+                      <a:avLst/>
+                    </a:prstGeom>
+                    <a:noFill/>
+                    <a:ln w="9525">
+                      <a:noFill/>
+                      <a:headEnd/>
+                      <a:tailEnd/>
+                    </a:ln>
+                  </pic:spPr>
+                </pic:pic>
+              </a:graphicData>
+            </a:graphic>
+          </wp:inline>
+        </w:drawing>
+      </w:r>
+      <w:bookmarkEnd w:id="30"/>
+      <w:r>
+        <w:t xml:space="preserve"> </w:t>
+      </w:r>
+      <w:p>
+        <w:r>
+          <w:br w:type="page"/>
+        </w:r>
+      </w:p>
+    </w:p>
+    <w:bookmarkEnd w:id="31"/>
+    <w:bookmarkStart w:id="32" w:name="tables"/>
+    <w:p>
+      <w:pPr>
+        <w:pStyle w:val="Heading2"/>
+      </w:pPr>
+      <w:r>
+        <w:t xml:space="preserve">Tables</w:t>
+      </w:r>
+    </w:p>
+    <w:bookmarkEnd w:id="32"/>
+    <w:bookmarkStart w:id="43" w:name="references"/>
+    <w:p>
+      <w:pPr>
+        <w:pStyle w:val="Heading2"/>
+      </w:pPr>
+      <w:r>
+        <w:t xml:space="preserve">References</w:t>
+      </w:r>
+    </w:p>
+    <w:bookmarkStart w:id="42" w:name="refs"/>
+    <w:bookmarkStart w:id="34" w:name="ref-lewis1985"/>
+    <w:p>
+      <w:pPr>
+        <w:pStyle w:val="Bibliography"/>
+      </w:pPr>
+      <w:r>
+        <w:t xml:space="preserve">Lewis III, Roy R, MJ Durako, MD Moffler, and RC Phillips. 1985.</w:t>
+      </w:r>
+      <w:r>
+        <w:t xml:space="preserve"> </w:t>
+      </w:r>
+      <w:r>
+        <w:t xml:space="preserve">“Seagrass Meadows of</w:t>
+      </w:r>
+      <w:r>
+        <w:t xml:space="preserve"> </w:t>
+      </w:r>
+      <w:r>
+        <w:t xml:space="preserve">T</w:t>
+      </w:r>
+      <w:r>
+        <w:t xml:space="preserve">ampa</w:t>
+      </w:r>
+      <w:r>
+        <w:t xml:space="preserve"> </w:t>
+      </w:r>
+      <w:r>
+        <w:t xml:space="preserve">B</w:t>
+      </w:r>
+      <w:r>
+        <w:t xml:space="preserve">ay - a Review.”</w:t>
+      </w:r>
+      <w:r>
+        <w:t xml:space="preserve"> </w:t>
+      </w:r>
+      <w:r>
+        <w:t xml:space="preserve">In</w:t>
+      </w:r>
+      <w:r>
+        <w:t xml:space="preserve"> </w:t>
+      </w:r>
+      <w:r>
+        <w:rPr>
+          <w:iCs/>
+          <w:i/>
+        </w:rPr>
+        <w:t xml:space="preserve">Proceedings, Tampa Bay Area Scientific Information Symposium, May 1982</w:t>
+      </w:r>
+      <w:r>
+        <w:t xml:space="preserve">, edited by S. F. Treat, J. L. Simon, R. R. Lewis III, and R. L. Whitman Jr., 210–46. Tampa, Florida: Bellweather Press.</w:t>
+      </w:r>
+      <w:r>
+        <w:t xml:space="preserve"> </w:t>
+      </w:r>
+      <w:hyperlink r:id="rId33">
         <w:r>
           <w:rPr>
             <w:rStyle w:val="Hyperlink"/>
           </w:rPr>
-          <w:t xml:space="preserve">Figure 1</w:t>
+          <w:t xml:space="preserve">https://drive.google.com/file/d/1sNp3FpjdeOjATZ9nDRRAiXEOqQen9W_p/view?usp=sharing</w:t>
         </w:r>
       </w:hyperlink>
       <w:r>
         <w:t xml:space="preserve">.</w:t>
       </w:r>
     </w:p>
-    <w:bookmarkEnd w:id="23"/>
-    <w:bookmarkStart w:id="24" w:name="results"/>
-    <w:p>
-      <w:pPr>
-        <w:pStyle w:val="Heading2"/>
-      </w:pPr>
-      <w:r>
-        <w:t xml:space="preserve">3 Results</w:t>
-      </w:r>
-    </w:p>
-    <w:bookmarkEnd w:id="24"/>
-    <w:bookmarkStart w:id="25" w:name="discussion"/>
-    <w:p>
-      <w:pPr>
-        <w:pStyle w:val="Heading2"/>
-      </w:pPr>
-      <w:r>
-        <w:t xml:space="preserve">4 Discussion</w:t>
-      </w:r>
-    </w:p>
-    <w:bookmarkEnd w:id="25"/>
-    <w:bookmarkStart w:id="26" w:name="acknowledgments"/>
-    <w:p>
-      <w:pPr>
-        <w:pStyle w:val="Heading2"/>
-      </w:pPr>
-      <w:r>
-        <w:t xml:space="preserve">Acknowledgments</w:t>
-      </w:r>
-    </w:p>
-    <w:bookmarkEnd w:id="26"/>
-    <w:bookmarkStart w:id="31" w:name="figures"/>
-    <w:p>
-      <w:pPr>
-        <w:pStyle w:val="Heading2"/>
-      </w:pPr>
-      <w:r>
-        <w:t xml:space="preserve">Figures</w:t>
-      </w:r>
-    </w:p>
-    <w:tbl>
-      <w:tblPr>
-        <w:tblStyle w:val="Table"/>
-        <w:tblW w:type="pct" w:w="5000"/>
-        <w:tblLook w:firstRow="0" w:lastRow="0" w:firstColumn="0" w:lastColumn="0" w:noHBand="0" w:noVBand="0" w:val="0000"/>
-        <w:jc w:val="start"/>
-        <w:tblLayout w:type="fixed"/>
-      </w:tblPr>
-      <w:tblGrid>
-        <w:gridCol w:w="7920"/>
-      </w:tblGrid>
-      <w:tr>
-        <w:tc>
-          <w:tcPr/>
-          <w:bookmarkStart w:id="30" w:name="fig-concept"/>
-          <w:p>
-            <w:pPr>
-              <w:jc w:val="center"/>
-            </w:pPr>
-            <w:r>
-              <w:drawing>
-                <wp:inline>
-                  <wp:extent cx="4905519" cy="5002796"/>
-                  <wp:effectExtent b="0" l="0" r="0" t="0"/>
-                  <wp:docPr descr="" title="" id="28" name="Picture"/>
-                  <a:graphic>
-                    <a:graphicData uri="http://schemas.openxmlformats.org/drawingml/2006/picture">
-                      <pic:pic>
-                        <pic:nvPicPr>
-                          <pic:cNvPr descr="figs/concept.png" id="29" name="Picture"/>
-                          <pic:cNvPicPr>
-                            <a:picLocks noChangeArrowheads="1" noChangeAspect="1"/>
-                          </pic:cNvPicPr>
-                        </pic:nvPicPr>
-                        <pic:blipFill>
-                          <a:blip r:embed="rId27"/>
-                          <a:stretch>
-                            <a:fillRect/>
-                          </a:stretch>
-                        </pic:blipFill>
-                        <pic:spPr bwMode="auto">
-                          <a:xfrm>
-                            <a:off x="0" y="0"/>
-                            <a:ext cx="4905519" cy="5002796"/>
-                          </a:xfrm>
-                          <a:prstGeom prst="rect">
-                            <a:avLst/>
-                          </a:prstGeom>
-                          <a:noFill/>
-                          <a:ln w="9525">
-                            <a:noFill/>
-                            <a:headEnd/>
-                            <a:tailEnd/>
-                          </a:ln>
-                        </pic:spPr>
-                      </pic:pic>
-                    </a:graphicData>
-                  </a:graphic>
-                </wp:inline>
-              </w:drawing>
-            </w:r>
-          </w:p>
-          <w:p>
-            <w:pPr>
-              <w:jc w:val="center"/>
-            </w:pPr>
-            <w:pPr>
-              <w:jc w:val="start"/>
-              <w:spacing w:before="200"/>
-              <w:pStyle w:val="ImageCaption"/>
-            </w:pPr>
-            <w:r>
-              <w:t xml:space="preserve">Figure 1: Conceptual stressor diagram</w:t>
-            </w:r>
-          </w:p>
-          <w:bookmarkEnd w:id="30"/>
-        </w:tc>
-      </w:tr>
-    </w:tbl>
-    <w:p>
-      <w:r>
-        <w:br w:type="page"/>
-      </w:r>
-    </w:p>
-    <w:bookmarkEnd w:id="31"/>
-    <w:bookmarkStart w:id="32" w:name="tables"/>
-    <w:p>
-      <w:pPr>
-        <w:pStyle w:val="Heading2"/>
-      </w:pPr>
-      <w:r>
-        <w:t xml:space="preserve">Tables</w:t>
-      </w:r>
-    </w:p>
-    <w:bookmarkEnd w:id="32"/>
-    <w:bookmarkStart w:id="33" w:name="references"/>
-    <w:p>
-      <w:pPr>
-        <w:pStyle w:val="Heading2"/>
-      </w:pPr>
-      <w:r>
-        <w:t xml:space="preserve">References</w:t>
-      </w:r>
-    </w:p>
-    <w:bookmarkEnd w:id="33"/>
+    <w:bookmarkEnd w:id="34"/>
+    <w:bookmarkStart w:id="36" w:name="ref-lirman2003"/>
+    <w:p>
+      <w:pPr>
+        <w:pStyle w:val="Bibliography"/>
+      </w:pPr>
+      <w:r>
+        <w:t xml:space="preserve">Lirman, Diego, and Wendell P. Cropper. 2003.</w:t>
+      </w:r>
+      <w:r>
+        <w:t xml:space="preserve"> </w:t>
+      </w:r>
+      <w:r>
+        <w:t xml:space="preserve">“The Influence of Salinity on Seagrass Growth, Survivorship, and Distribution Within Biscayne Bay, Florida: Field, Experimental, and Modeling Studies.”</w:t>
+      </w:r>
+      <w:r>
+        <w:t xml:space="preserve"> </w:t>
+      </w:r>
+      <w:r>
+        <w:rPr>
+          <w:iCs/>
+          <w:i/>
+        </w:rPr>
+        <w:t xml:space="preserve">Estuaries</w:t>
+      </w:r>
+      <w:r>
+        <w:t xml:space="preserve"> </w:t>
+      </w:r>
+      <w:r>
+        <w:t xml:space="preserve">26 (1): 131–41.</w:t>
+      </w:r>
+      <w:r>
+        <w:t xml:space="preserve"> </w:t>
+      </w:r>
+      <w:hyperlink r:id="rId35">
+        <w:r>
+          <w:rPr>
+            <w:rStyle w:val="Hyperlink"/>
+          </w:rPr>
+          <w:t xml:space="preserve">https://doi.org/10.1007/bf02691700</w:t>
+        </w:r>
+      </w:hyperlink>
+      <w:r>
+        <w:t xml:space="preserve">.</w:t>
+      </w:r>
+    </w:p>
+    <w:bookmarkEnd w:id="36"/>
+    <w:bookmarkStart w:id="38" w:name="ref-mcmillan1967"/>
+    <w:p>
+      <w:pPr>
+        <w:pStyle w:val="Bibliography"/>
+      </w:pPr>
+      <w:r>
+        <w:t xml:space="preserve">McMillan, Calvin, and Frank N. Moseley. 1967.</w:t>
+      </w:r>
+      <w:r>
+        <w:t xml:space="preserve"> </w:t>
+      </w:r>
+      <w:r>
+        <w:t xml:space="preserve">“Salinity Tolerances of Five Marine Spermatophytes of Redfish Bay, Texas.”</w:t>
+      </w:r>
+      <w:r>
+        <w:t xml:space="preserve"> </w:t>
+      </w:r>
+      <w:r>
+        <w:rPr>
+          <w:iCs/>
+          <w:i/>
+        </w:rPr>
+        <w:t xml:space="preserve">Ecology</w:t>
+      </w:r>
+      <w:r>
+        <w:t xml:space="preserve"> </w:t>
+      </w:r>
+      <w:r>
+        <w:t xml:space="preserve">48 (3): 503–6.</w:t>
+      </w:r>
+      <w:r>
+        <w:t xml:space="preserve"> </w:t>
+      </w:r>
+      <w:hyperlink r:id="rId37">
+        <w:r>
+          <w:rPr>
+            <w:rStyle w:val="Hyperlink"/>
+          </w:rPr>
+          <w:t xml:space="preserve">https://doi.org/10.2307/1932688</w:t>
+        </w:r>
+      </w:hyperlink>
+      <w:r>
+        <w:t xml:space="preserve">.</w:t>
+      </w:r>
+    </w:p>
+    <w:bookmarkEnd w:id="38"/>
+    <w:bookmarkStart w:id="39" w:name="ref-phillips1960"/>
+    <w:p>
+      <w:pPr>
+        <w:pStyle w:val="Bibliography"/>
+      </w:pPr>
+      <w:r>
+        <w:t xml:space="preserve">Phillips, Ronald C. 1960.</w:t>
+      </w:r>
+      <w:r>
+        <w:t xml:space="preserve"> </w:t>
+      </w:r>
+      <w:r>
+        <w:rPr>
+          <w:iCs/>
+          <w:i/>
+        </w:rPr>
+        <w:t xml:space="preserve">Observations on the Ecology and Distribution of the Florida Seagrasses</w:t>
+      </w:r>
+      <w:r>
+        <w:t xml:space="preserve">. 44. Florida State Board of Conservation, Marine Laboratory.</w:t>
+      </w:r>
+    </w:p>
+    <w:bookmarkEnd w:id="39"/>
+    <w:bookmarkStart w:id="41" w:name="ref-zieman1975"/>
+    <w:p>
+      <w:pPr>
+        <w:pStyle w:val="Bibliography"/>
+      </w:pPr>
+      <w:r>
+        <w:t xml:space="preserve">Zieman, Joseph C. 1975.</w:t>
+      </w:r>
+      <w:r>
+        <w:t xml:space="preserve"> </w:t>
+      </w:r>
+      <w:r>
+        <w:t xml:space="preserve">“Seasonal Variation of Turtle Grass, Thalassia Testudinum König, with Reference to Temperature and Salinity Effects.”</w:t>
+      </w:r>
+      <w:r>
+        <w:t xml:space="preserve"> </w:t>
+      </w:r>
+      <w:r>
+        <w:rPr>
+          <w:iCs/>
+          <w:i/>
+        </w:rPr>
+        <w:t xml:space="preserve">Aquatic Botany</w:t>
+      </w:r>
+      <w:r>
+        <w:t xml:space="preserve"> </w:t>
+      </w:r>
+      <w:r>
+        <w:t xml:space="preserve">1 (January): 107–23.</w:t>
+      </w:r>
+      <w:r>
+        <w:t xml:space="preserve"> </w:t>
+      </w:r>
+      <w:hyperlink r:id="rId40">
+        <w:r>
+          <w:rPr>
+            <w:rStyle w:val="Hyperlink"/>
+          </w:rPr>
+          <w:t xml:space="preserve">https://doi.org/10.1016/0304-3770(75)90016-9</w:t>
+        </w:r>
+      </w:hyperlink>
+      <w:r>
+        <w:t xml:space="preserve">.</w:t>
+      </w:r>
+    </w:p>
+    <w:bookmarkEnd w:id="41"/>
+    <w:bookmarkEnd w:id="42"/>
+    <w:bookmarkEnd w:id="43"/>
     <w:sectPr>
       <w:footerReference r:id="rId9" w:type="default"/>
       <w:pgSz w:h="15840" w:w="12240"/>
@@ -930,6 +1444,82 @@
       </w:pPr>
     </w:lvl>
   </w:abstractNum>
+  <w:abstractNum w:abstractNumId="991">
+    <w:nsid w:val="A991"/>
+    <w:multiLevelType w:val="multilevel"/>
+    <w:lvl w:ilvl="0">
+      <w:numFmt w:val="bullet"/>
+      <w:lvlText w:val="•"/>
+      <w:lvlJc w:val="left"/>
+      <w:pPr>
+        <w:ind w:left="720" w:hanging="480"/>
+      </w:pPr>
+    </w:lvl>
+    <w:lvl w:ilvl="1">
+      <w:numFmt w:val="bullet"/>
+      <w:lvlText w:val="–"/>
+      <w:lvlJc w:val="left"/>
+      <w:pPr>
+        <w:ind w:left="1440" w:hanging="480"/>
+      </w:pPr>
+    </w:lvl>
+    <w:lvl w:ilvl="2">
+      <w:numFmt w:val="bullet"/>
+      <w:lvlText w:val="•"/>
+      <w:lvlJc w:val="left"/>
+      <w:pPr>
+        <w:ind w:left="2160" w:hanging="480"/>
+      </w:pPr>
+    </w:lvl>
+    <w:lvl w:ilvl="3">
+      <w:numFmt w:val="bullet"/>
+      <w:lvlText w:val="–"/>
+      <w:lvlJc w:val="left"/>
+      <w:pPr>
+        <w:ind w:left="2880" w:hanging="480"/>
+      </w:pPr>
+    </w:lvl>
+    <w:lvl w:ilvl="4">
+      <w:numFmt w:val="bullet"/>
+      <w:lvlText w:val="•"/>
+      <w:lvlJc w:val="left"/>
+      <w:pPr>
+        <w:ind w:left="3600" w:hanging="480"/>
+      </w:pPr>
+    </w:lvl>
+    <w:lvl w:ilvl="5">
+      <w:numFmt w:val="bullet"/>
+      <w:lvlText w:val="–"/>
+      <w:lvlJc w:val="left"/>
+      <w:pPr>
+        <w:ind w:left="4320" w:hanging="480"/>
+      </w:pPr>
+    </w:lvl>
+    <w:lvl w:ilvl="6">
+      <w:numFmt w:val="bullet"/>
+      <w:lvlText w:val="•"/>
+      <w:lvlJc w:val="left"/>
+      <w:pPr>
+        <w:ind w:left="5040" w:hanging="480"/>
+      </w:pPr>
+    </w:lvl>
+    <w:lvl w:ilvl="7">
+      <w:numFmt w:val="bullet"/>
+      <w:lvlText w:val="–"/>
+      <w:lvlJc w:val="left"/>
+      <w:pPr>
+        <w:ind w:left="5760" w:hanging="480"/>
+      </w:pPr>
+    </w:lvl>
+    <w:lvl w:ilvl="8">
+      <w:numFmt w:val="bullet"/>
+      <w:lvlText w:val="•"/>
+      <w:lvlJc w:val="left"/>
+      <w:pPr>
+        <w:ind w:left="6480" w:hanging="480"/>
+      </w:pPr>
+    </w:lvl>
+  </w:abstractNum>
   <w:num w16cid:durableId="1044401467" w:numId="1">
     <w:abstractNumId w:val="1"/>
   </w:num>
@@ -971,6 +1561,18 @@
   </w:num>
   <w:num w:numId="1000">
     <w:abstractNumId w:val="990"/>
+  </w:num>
+  <w:num w:numId="1001">
+    <w:abstractNumId w:val="991"/>
+  </w:num>
+  <w:num w:numId="1002">
+    <w:abstractNumId w:val="991"/>
+  </w:num>
+  <w:num w:numId="1003">
+    <w:abstractNumId w:val="991"/>
+  </w:num>
+  <w:num w:numId="1004">
+    <w:abstractNumId w:val="991"/>
   </w:num>
 </w:numbering>
 </file>

</xml_diff>

<commit_message>
seagrass change fig added
</commit_message>
<xml_diff>
--- a/manu-draft.docx
+++ b/manu-draft.docx
@@ -100,6 +100,30 @@
         <w:t xml:space="preserve">1 Introduction</w:t>
       </w:r>
     </w:p>
+    <w:p>
+      <w:pPr>
+        <w:pStyle w:val="FirstParagraph"/>
+      </w:pPr>
+      <w:r>
+        <w:t xml:space="preserve">Focus on two time periods: full record and recent decline</w:t>
+      </w:r>
+    </w:p>
+    <w:p>
+      <w:pPr>
+        <w:pStyle w:val="BodyText"/>
+      </w:pPr>
+      <w:r>
+        <w:t xml:space="preserve">Focus on two physical parameters: temperature and salinity</w:t>
+      </w:r>
+    </w:p>
+    <w:p>
+      <w:pPr>
+        <w:pStyle w:val="BodyText"/>
+      </w:pPr>
+      <w:r>
+        <w:t xml:space="preserve">Temp background for TB: NOAA coastwatch trends</w:t>
+      </w:r>
+    </w:p>
     <w:bookmarkEnd w:id="22"/>
     <w:bookmarkStart w:id="23" w:name="methods"/>
     <w:p>
@@ -113,6 +137,50 @@
     <w:p>
       <w:pPr>
         <w:pStyle w:val="FirstParagraph"/>
+      </w:pPr>
+      <w:r>
+        <w:t xml:space="preserve">Seagrass changes over time in</w:t>
+      </w:r>
+      <w:r>
+        <w:t xml:space="preserve"> </w:t>
+      </w:r>
+      <w:hyperlink w:anchor="fig-seagrasschg">
+        <w:r>
+          <w:rPr>
+            <w:rStyle w:val="Hyperlink"/>
+          </w:rPr>
+          <w:t xml:space="preserve">Figure 1</w:t>
+        </w:r>
+      </w:hyperlink>
+      <w:r>
+        <w:t xml:space="preserve">.</w:t>
+      </w:r>
+    </w:p>
+    <w:p>
+      <w:pPr>
+        <w:pStyle w:val="BodyText"/>
+      </w:pPr>
+      <w:r>
+        <w:t xml:space="preserve">The conceptual stressor diagram</w:t>
+      </w:r>
+      <w:r>
+        <w:t xml:space="preserve"> </w:t>
+      </w:r>
+      <w:hyperlink w:anchor="fig-concept">
+        <w:r>
+          <w:rPr>
+            <w:rStyle w:val="Hyperlink"/>
+          </w:rPr>
+          <w:t xml:space="preserve">Figure 2</w:t>
+        </w:r>
+      </w:hyperlink>
+      <w:r>
+        <w:t xml:space="preserve">.</w:t>
+      </w:r>
+    </w:p>
+    <w:p>
+      <w:pPr>
+        <w:pStyle w:val="BodyText"/>
       </w:pPr>
       <w:r>
         <w:t xml:space="preserve">Salinity tolerance: Ruppia &gt; Halodule&gt; Thalassia &gt; Syringodium</w:t>
@@ -206,17 +274,7 @@
         <w:t xml:space="preserve"> </w:t>
       </w:r>
       <w:r>
-        <w:t xml:space="preserve">(</w:t>
-      </w:r>
-      <w:r>
-        <w:rPr>
-          <w:bCs/>
-          <w:b/>
-        </w:rPr>
-        <w:t xml:space="preserve">zieman75?</w:t>
-      </w:r>
-      <w:r>
-        <w:t xml:space="preserve">)</w:t>
+        <w:t xml:space="preserve">Zieman (1975)</w:t>
       </w:r>
       <w:r>
         <w:t xml:space="preserve">), 30-31 (upper, from SS)</w:t>
@@ -278,7 +336,7 @@
         <w:t xml:space="preserve">Phillips (1960)</w:t>
       </w:r>
       <w:r>
-        <w:t xml:space="preserve">)</w:t>
+        <w:t xml:space="preserve">); 15 (SS)</w:t>
       </w:r>
     </w:p>
     <w:p>
@@ -332,20 +390,10 @@
         <w:t xml:space="preserve"> </w:t>
       </w:r>
       <w:r>
-        <w:t xml:space="preserve">(</w:t>
-      </w:r>
-      <w:r>
-        <w:rPr>
-          <w:bCs/>
-          <w:b/>
-        </w:rPr>
-        <w:t xml:space="preserve">lirman?</w:t>
-      </w:r>
-      <w:r>
-        <w:t xml:space="preserve">)</w:t>
-      </w:r>
-      <w:r>
-        <w:t xml:space="preserve">),</w:t>
+        <w:t xml:space="preserve">Lirman and Cropper (2003)</w:t>
+      </w:r>
+      <w:r>
+        <w:t xml:space="preserve">); 20</w:t>
       </w:r>
     </w:p>
     <w:p>
@@ -422,27 +470,6 @@
         <w:t xml:space="preserve">Get FIM, Pinellas, Manatee data</w:t>
       </w:r>
     </w:p>
-    <w:p>
-      <w:pPr>
-        <w:pStyle w:val="FirstParagraph"/>
-      </w:pPr>
-      <w:r>
-        <w:t xml:space="preserve">The conceptual stressor diagram</w:t>
-      </w:r>
-      <w:r>
-        <w:t xml:space="preserve"> </w:t>
-      </w:r>
-      <w:r>
-        <w:rPr>
-          <w:bCs/>
-          <w:b/>
-        </w:rPr>
-        <w:t xml:space="preserve">?@fig-concept</w:t>
-      </w:r>
-      <w:r>
-        <w:t xml:space="preserve">.</w:t>
-      </w:r>
-    </w:p>
     <w:bookmarkEnd w:id="23"/>
     <w:bookmarkStart w:id="24" w:name="results"/>
     <w:p>
@@ -463,6 +490,14 @@
         <w:t xml:space="preserve">4 Discussion</w:t>
       </w:r>
     </w:p>
+    <w:p>
+      <w:pPr>
+        <w:pStyle w:val="FirstParagraph"/>
+      </w:pPr>
+      <w:r>
+        <w:t xml:space="preserve">Other areas showing seagrass loss - Florida Bay is different, less water flowing out of everglad and compounding SLR has elevated salinity and likely stress in other direction. Also, Biscayne Bay and IRL is a lot like OTB, poor flushing for example.</w:t>
+      </w:r>
+    </w:p>
     <w:bookmarkEnd w:id="25"/>
     <w:bookmarkStart w:id="26" w:name="acknowledgments"/>
     <w:p>
@@ -474,7 +509,7 @@
       </w:r>
     </w:p>
     <w:bookmarkEnd w:id="26"/>
-    <w:bookmarkStart w:id="31" w:name="figures"/>
+    <w:bookmarkStart w:id="35" w:name="figures"/>
     <w:p>
       <w:pPr>
         <w:pStyle w:val="Heading2"/>
@@ -483,65 +518,174 @@
         <w:t xml:space="preserve">Figures</w:t>
       </w:r>
     </w:p>
-    <w:p>
-      <w:pPr>
-        <w:pStyle w:val="FirstParagraph"/>
-      </w:pPr>
-      <w:bookmarkStart w:id="30" w:name="fig-concept"/>
-      <w:r>
-        <w:drawing>
-          <wp:inline>
-            <wp:extent cx="4905519" cy="5002796"/>
-            <wp:effectExtent b="0" l="0" r="0" t="0"/>
-            <wp:docPr descr="Conceptual stressor diagram" title="" id="28" name="Picture"/>
-            <a:graphic>
-              <a:graphicData uri="http://schemas.openxmlformats.org/drawingml/2006/picture">
-                <pic:pic>
-                  <pic:nvPicPr>
-                    <pic:cNvPr descr="figs/concept.png" id="29" name="Picture"/>
-                    <pic:cNvPicPr>
-                      <a:picLocks noChangeArrowheads="1" noChangeAspect="1"/>
-                    </pic:cNvPicPr>
-                  </pic:nvPicPr>
-                  <pic:blipFill>
-                    <a:blip r:embed="rId27"/>
-                    <a:stretch>
-                      <a:fillRect/>
-                    </a:stretch>
-                  </pic:blipFill>
-                  <pic:spPr bwMode="auto">
-                    <a:xfrm>
-                      <a:off x="0" y="0"/>
-                      <a:ext cx="4905519" cy="5002796"/>
-                    </a:xfrm>
-                    <a:prstGeom prst="rect">
-                      <a:avLst/>
-                    </a:prstGeom>
-                    <a:noFill/>
-                    <a:ln w="9525">
-                      <a:noFill/>
-                      <a:headEnd/>
-                      <a:tailEnd/>
-                    </a:ln>
-                  </pic:spPr>
-                </pic:pic>
-              </a:graphicData>
-            </a:graphic>
-          </wp:inline>
-        </w:drawing>
-      </w:r>
-      <w:bookmarkEnd w:id="30"/>
-      <w:r>
-        <w:t xml:space="preserve"> </w:t>
-      </w:r>
-      <w:p>
-        <w:r>
-          <w:br w:type="page"/>
-        </w:r>
-      </w:p>
-    </w:p>
-    <w:bookmarkEnd w:id="31"/>
-    <w:bookmarkStart w:id="32" w:name="tables"/>
+    <w:tbl>
+      <w:tblPr>
+        <w:tblStyle w:val="Table"/>
+        <w:tblW w:type="pct" w:w="5000"/>
+        <w:tblLook w:firstRow="0" w:lastRow="0" w:firstColumn="0" w:lastColumn="0" w:noHBand="0" w:noVBand="0" w:val="0000"/>
+      </w:tblPr>
+      <w:tblGrid>
+        <w:gridCol w:w="7920"/>
+      </w:tblGrid>
+      <w:tr>
+        <w:tc>
+          <w:tcPr/>
+          <w:bookmarkStart w:id="30" w:name="fig-seagrasschg"/>
+          <w:p>
+            <w:pPr>
+              <w:pStyle w:val="Figure"/>
+              <w:jc w:val="center"/>
+            </w:pPr>
+            <w:r>
+              <w:drawing>
+                <wp:inline>
+                  <wp:extent cx="5943600" cy="4457699"/>
+                  <wp:effectExtent b="0" l="0" r="0" t="0"/>
+                  <wp:docPr descr="" title="" id="28" name="Picture"/>
+                  <a:graphic>
+                    <a:graphicData uri="http://schemas.openxmlformats.org/drawingml/2006/picture">
+                      <pic:pic>
+                        <pic:nvPicPr>
+                          <pic:cNvPr descr="figs/seagrasschg.png" id="29" name="Picture"/>
+                          <pic:cNvPicPr>
+                            <a:picLocks noChangeArrowheads="1" noChangeAspect="1"/>
+                          </pic:cNvPicPr>
+                        </pic:nvPicPr>
+                        <pic:blipFill>
+                          <a:blip r:embed="rId27"/>
+                          <a:stretch>
+                            <a:fillRect/>
+                          </a:stretch>
+                        </pic:blipFill>
+                        <pic:spPr bwMode="auto">
+                          <a:xfrm>
+                            <a:off x="0" y="0"/>
+                            <a:ext cx="5943600" cy="4457699"/>
+                          </a:xfrm>
+                          <a:prstGeom prst="rect">
+                            <a:avLst/>
+                          </a:prstGeom>
+                          <a:noFill/>
+                          <a:ln w="9525">
+                            <a:noFill/>
+                            <a:headEnd/>
+                            <a:tailEnd/>
+                          </a:ln>
+                        </pic:spPr>
+                      </pic:pic>
+                    </a:graphicData>
+                  </a:graphic>
+                </wp:inline>
+              </w:drawing>
+            </w:r>
+          </w:p>
+          <w:p>
+            <w:pPr>
+              <w:jc w:val="center"/>
+            </w:pPr>
+            <w:pPr>
+              <w:jc w:val="start"/>
+              <w:spacing w:before="200"/>
+              <w:pStyle w:val="ImageCaption"/>
+            </w:pPr>
+            <w:r>
+              <w:t xml:space="preserve">Figure 1: Seagrass changes over time in Tampa Bay for (a) areal coverage and (b) frequency occurrence of major species. Changes are shown for major bay segments. Note the different time scale between (a) and (b). Coverage maps in (a) began in 1988 and seagrass transect monitoring in (b) began in 1998. Red lines in (a) show approximate capacity of seagrass coverage based on the baywide target of 40,000 acres. OTB: Old Tampa Bay, HB: Hillsborough Bay, MTB: Middle Tampa Bay, LTB: Lower Tampa Bay.</w:t>
+            </w:r>
+          </w:p>
+          <w:bookmarkEnd w:id="30"/>
+        </w:tc>
+      </w:tr>
+    </w:tbl>
+    <w:p>
+      <w:r>
+        <w:br w:type="page"/>
+      </w:r>
+    </w:p>
+    <w:tbl>
+      <w:tblPr>
+        <w:tblStyle w:val="Table"/>
+        <w:tblW w:type="pct" w:w="5000"/>
+        <w:tblLook w:firstRow="0" w:lastRow="0" w:firstColumn="0" w:lastColumn="0" w:noHBand="0" w:noVBand="0" w:val="0000"/>
+      </w:tblPr>
+      <w:tblGrid>
+        <w:gridCol w:w="7920"/>
+      </w:tblGrid>
+      <w:tr>
+        <w:tc>
+          <w:tcPr/>
+          <w:bookmarkStart w:id="34" w:name="fig-concept"/>
+          <w:p>
+            <w:pPr>
+              <w:pStyle w:val="Figure"/>
+              <w:jc w:val="center"/>
+            </w:pPr>
+            <w:r>
+              <w:drawing>
+                <wp:inline>
+                  <wp:extent cx="4905519" cy="5002796"/>
+                  <wp:effectExtent b="0" l="0" r="0" t="0"/>
+                  <wp:docPr descr="" title="" id="32" name="Picture"/>
+                  <a:graphic>
+                    <a:graphicData uri="http://schemas.openxmlformats.org/drawingml/2006/picture">
+                      <pic:pic>
+                        <pic:nvPicPr>
+                          <pic:cNvPr descr="figs/concept.png" id="33" name="Picture"/>
+                          <pic:cNvPicPr>
+                            <a:picLocks noChangeArrowheads="1" noChangeAspect="1"/>
+                          </pic:cNvPicPr>
+                        </pic:nvPicPr>
+                        <pic:blipFill>
+                          <a:blip r:embed="rId31"/>
+                          <a:stretch>
+                            <a:fillRect/>
+                          </a:stretch>
+                        </pic:blipFill>
+                        <pic:spPr bwMode="auto">
+                          <a:xfrm>
+                            <a:off x="0" y="0"/>
+                            <a:ext cx="4905519" cy="5002796"/>
+                          </a:xfrm>
+                          <a:prstGeom prst="rect">
+                            <a:avLst/>
+                          </a:prstGeom>
+                          <a:noFill/>
+                          <a:ln w="9525">
+                            <a:noFill/>
+                            <a:headEnd/>
+                            <a:tailEnd/>
+                          </a:ln>
+                        </pic:spPr>
+                      </pic:pic>
+                    </a:graphicData>
+                  </a:graphic>
+                </wp:inline>
+              </w:drawing>
+            </w:r>
+          </w:p>
+          <w:p>
+            <w:pPr>
+              <w:jc w:val="center"/>
+            </w:pPr>
+            <w:pPr>
+              <w:jc w:val="start"/>
+              <w:spacing w:before="200"/>
+              <w:pStyle w:val="ImageCaption"/>
+            </w:pPr>
+            <w:r>
+              <w:t xml:space="preserve">Figure 2: Conceptual stressor diagram</w:t>
+            </w:r>
+          </w:p>
+          <w:bookmarkEnd w:id="34"/>
+        </w:tc>
+      </w:tr>
+    </w:tbl>
+    <w:p>
+      <w:r>
+        <w:br w:type="page"/>
+      </w:r>
+    </w:p>
+    <w:bookmarkEnd w:id="35"/>
+    <w:bookmarkStart w:id="36" w:name="tables"/>
     <w:p>
       <w:pPr>
         <w:pStyle w:val="Heading2"/>
@@ -550,8 +694,8 @@
         <w:t xml:space="preserve">Tables</w:t>
       </w:r>
     </w:p>
-    <w:bookmarkEnd w:id="32"/>
-    <w:bookmarkStart w:id="43" w:name="references"/>
+    <w:bookmarkEnd w:id="36"/>
+    <w:bookmarkStart w:id="47" w:name="references"/>
     <w:p>
       <w:pPr>
         <w:pStyle w:val="Heading2"/>
@@ -560,8 +704,8 @@
         <w:t xml:space="preserve">References</w:t>
       </w:r>
     </w:p>
-    <w:bookmarkStart w:id="42" w:name="refs"/>
-    <w:bookmarkStart w:id="34" w:name="ref-lewis1985"/>
+    <w:bookmarkStart w:id="46" w:name="refs"/>
+    <w:bookmarkStart w:id="38" w:name="ref-lewis1985"/>
     <w:p>
       <w:pPr>
         <w:pStyle w:val="Bibliography"/>
@@ -615,7 +759,7 @@
       <w:r>
         <w:t xml:space="preserve"> </w:t>
       </w:r>
-      <w:hyperlink r:id="rId33">
+      <w:hyperlink r:id="rId37">
         <w:r>
           <w:rPr>
             <w:rStyle w:val="Hyperlink"/>
@@ -627,8 +771,8 @@
         <w:t xml:space="preserve">.</w:t>
       </w:r>
     </w:p>
-    <w:bookmarkEnd w:id="34"/>
-    <w:bookmarkStart w:id="36" w:name="ref-lirman2003"/>
+    <w:bookmarkEnd w:id="38"/>
+    <w:bookmarkStart w:id="40" w:name="ref-lirman2003"/>
     <w:p>
       <w:pPr>
         <w:pStyle w:val="Bibliography"/>
@@ -661,7 +805,7 @@
       <w:r>
         <w:t xml:space="preserve"> </w:t>
       </w:r>
-      <w:hyperlink r:id="rId35">
+      <w:hyperlink r:id="rId39">
         <w:r>
           <w:rPr>
             <w:rStyle w:val="Hyperlink"/>
@@ -673,8 +817,8 @@
         <w:t xml:space="preserve">.</w:t>
       </w:r>
     </w:p>
-    <w:bookmarkEnd w:id="36"/>
-    <w:bookmarkStart w:id="38" w:name="ref-mcmillan1967"/>
+    <w:bookmarkEnd w:id="40"/>
+    <w:bookmarkStart w:id="42" w:name="ref-mcmillan1967"/>
     <w:p>
       <w:pPr>
         <w:pStyle w:val="Bibliography"/>
@@ -707,7 +851,7 @@
       <w:r>
         <w:t xml:space="preserve"> </w:t>
       </w:r>
-      <w:hyperlink r:id="rId37">
+      <w:hyperlink r:id="rId41">
         <w:r>
           <w:rPr>
             <w:rStyle w:val="Hyperlink"/>
@@ -719,8 +863,8 @@
         <w:t xml:space="preserve">.</w:t>
       </w:r>
     </w:p>
-    <w:bookmarkEnd w:id="38"/>
-    <w:bookmarkStart w:id="39" w:name="ref-phillips1960"/>
+    <w:bookmarkEnd w:id="42"/>
+    <w:bookmarkStart w:id="43" w:name="ref-phillips1960"/>
     <w:p>
       <w:pPr>
         <w:pStyle w:val="Bibliography"/>
@@ -742,8 +886,8 @@
         <w:t xml:space="preserve">. 44. Florida State Board of Conservation, Marine Laboratory.</w:t>
       </w:r>
     </w:p>
-    <w:bookmarkEnd w:id="39"/>
-    <w:bookmarkStart w:id="41" w:name="ref-zieman1975"/>
+    <w:bookmarkEnd w:id="43"/>
+    <w:bookmarkStart w:id="45" w:name="ref-zieman1975"/>
     <w:p>
       <w:pPr>
         <w:pStyle w:val="Bibliography"/>
@@ -776,7 +920,7 @@
       <w:r>
         <w:t xml:space="preserve"> </w:t>
       </w:r>
-      <w:hyperlink r:id="rId40">
+      <w:hyperlink r:id="rId44">
         <w:r>
           <w:rPr>
             <w:rStyle w:val="Hyperlink"/>
@@ -788,9 +932,9 @@
         <w:t xml:space="preserve">.</w:t>
       </w:r>
     </w:p>
-    <w:bookmarkEnd w:id="41"/>
-    <w:bookmarkEnd w:id="42"/>
-    <w:bookmarkEnd w:id="43"/>
+    <w:bookmarkEnd w:id="45"/>
+    <w:bookmarkEnd w:id="46"/>
+    <w:bookmarkEnd w:id="47"/>
     <w:sectPr>
       <w:footerReference r:id="rId9" w:type="default"/>
       <w:pgSz w:h="15840" w:w="12240"/>

</xml_diff>

<commit_message>
added time series plot of raw salinity and temp trends
</commit_message>
<xml_diff>
--- a/manu-draft.docx
+++ b/manu-draft.docx
@@ -161,12 +161,12 @@
         <w:pStyle w:val="BodyText"/>
       </w:pPr>
       <w:r>
-        <w:t xml:space="preserve">The conceptual stressor diagram</w:t>
-      </w:r>
-      <w:r>
-        <w:t xml:space="preserve"> </w:t>
-      </w:r>
-      <w:hyperlink w:anchor="fig-concept">
+        <w:t xml:space="preserve">Observed trends aggregated by year and bay segment across stations and months in</w:t>
+      </w:r>
+      <w:r>
+        <w:t xml:space="preserve"> </w:t>
+      </w:r>
+      <w:hyperlink w:anchor="fig-saltempraw">
         <w:r>
           <w:rPr>
             <w:rStyle w:val="Hyperlink"/>
@@ -183,6 +183,28 @@
         <w:pStyle w:val="BodyText"/>
       </w:pPr>
       <w:r>
+        <w:t xml:space="preserve">The conceptual stressor diagram</w:t>
+      </w:r>
+      <w:r>
+        <w:t xml:space="preserve"> </w:t>
+      </w:r>
+      <w:hyperlink w:anchor="fig-concept">
+        <w:r>
+          <w:rPr>
+            <w:rStyle w:val="Hyperlink"/>
+          </w:rPr>
+          <w:t xml:space="preserve">Figure 3</w:t>
+        </w:r>
+      </w:hyperlink>
+      <w:r>
+        <w:t xml:space="preserve">.</w:t>
+      </w:r>
+    </w:p>
+    <w:p>
+      <w:pPr>
+        <w:pStyle w:val="BodyText"/>
+      </w:pPr>
+      <w:r>
         <w:t xml:space="preserve">Salinity tolerance: Ruppia &gt; Halodule&gt; Thalassia &gt; Syringodium</w:t>
       </w:r>
     </w:p>
@@ -480,6 +502,28 @@
         <w:t xml:space="preserve">3 Results</w:t>
       </w:r>
     </w:p>
+    <w:p>
+      <w:pPr>
+        <w:pStyle w:val="FirstParagraph"/>
+      </w:pPr>
+      <w:r>
+        <w:t xml:space="preserve">For</w:t>
+      </w:r>
+      <w:r>
+        <w:t xml:space="preserve"> </w:t>
+      </w:r>
+      <w:hyperlink w:anchor="fig-saltempraw">
+        <w:r>
+          <w:rPr>
+            <w:rStyle w:val="Hyperlink"/>
+          </w:rPr>
+          <w:t xml:space="preserve">Figure 2</w:t>
+        </w:r>
+      </w:hyperlink>
+      <w:r>
+        <w:t xml:space="preserve">, salinity shows much higher inter-annual variability, but lower intra-year variation among stations. Trends are similar for bottom vs top, temperature shows stronger trend than salinity.</w:t>
+      </w:r>
+    </w:p>
     <w:bookmarkEnd w:id="24"/>
     <w:bookmarkStart w:id="25" w:name="discussion"/>
     <w:p>
@@ -509,7 +553,7 @@
       </w:r>
     </w:p>
     <w:bookmarkEnd w:id="26"/>
-    <w:bookmarkStart w:id="35" w:name="figures"/>
+    <w:bookmarkStart w:id="39" w:name="figures"/>
     <w:p>
       <w:pPr>
         <w:pStyle w:val="Heading2"/>
@@ -613,7 +657,90 @@
       <w:tr>
         <w:tc>
           <w:tcPr/>
-          <w:bookmarkStart w:id="34" w:name="fig-concept"/>
+          <w:bookmarkStart w:id="34" w:name="fig-saltempraw"/>
+          <w:p>
+            <w:pPr>
+              <w:pStyle w:val="Figure"/>
+              <w:jc w:val="center"/>
+            </w:pPr>
+            <w:r>
+              <w:drawing>
+                <wp:inline>
+                  <wp:extent cx="5943600" cy="3302000"/>
+                  <wp:effectExtent b="0" l="0" r="0" t="0"/>
+                  <wp:docPr descr="" title="" id="32" name="Picture"/>
+                  <a:graphic>
+                    <a:graphicData uri="http://schemas.openxmlformats.org/drawingml/2006/picture">
+                      <pic:pic>
+                        <pic:nvPicPr>
+                          <pic:cNvPr descr="figs/saltempraw.png" id="33" name="Picture"/>
+                          <pic:cNvPicPr>
+                            <a:picLocks noChangeArrowheads="1" noChangeAspect="1"/>
+                          </pic:cNvPicPr>
+                        </pic:nvPicPr>
+                        <pic:blipFill>
+                          <a:blip r:embed="rId31"/>
+                          <a:stretch>
+                            <a:fillRect/>
+                          </a:stretch>
+                        </pic:blipFill>
+                        <pic:spPr bwMode="auto">
+                          <a:xfrm>
+                            <a:off x="0" y="0"/>
+                            <a:ext cx="5943600" cy="3302000"/>
+                          </a:xfrm>
+                          <a:prstGeom prst="rect">
+                            <a:avLst/>
+                          </a:prstGeom>
+                          <a:noFill/>
+                          <a:ln w="9525">
+                            <a:noFill/>
+                            <a:headEnd/>
+                            <a:tailEnd/>
+                          </a:ln>
+                        </pic:spPr>
+                      </pic:pic>
+                    </a:graphicData>
+                  </a:graphic>
+                </wp:inline>
+              </w:drawing>
+            </w:r>
+          </w:p>
+          <w:p>
+            <w:pPr>
+              <w:jc w:val="center"/>
+            </w:pPr>
+            <w:pPr>
+              <w:jc w:val="start"/>
+              <w:spacing w:before="200"/>
+              <w:pStyle w:val="ImageCaption"/>
+            </w:pPr>
+            <w:r>
+              <w:t xml:space="preserve">Figure 2: Long-term salinity and temperature trends for major bay segments from 1975 to 2022. Points are colored by sampling location in the water column. Points show the average and 95% confidence interval across all stations and sampling months for each year in each bay segment. OTB: Old Tampa Bay, HB: Hillsborough Bay, MTB: Middle Tampa Bay, LTB: Lower Tampa Bay.</w:t>
+            </w:r>
+          </w:p>
+          <w:bookmarkEnd w:id="34"/>
+        </w:tc>
+      </w:tr>
+    </w:tbl>
+    <w:p>
+      <w:r>
+        <w:br w:type="page"/>
+      </w:r>
+    </w:p>
+    <w:tbl>
+      <w:tblPr>
+        <w:tblStyle w:val="Table"/>
+        <w:tblW w:type="pct" w:w="5000"/>
+        <w:tblLook w:firstRow="0" w:lastRow="0" w:firstColumn="0" w:lastColumn="0" w:noHBand="0" w:noVBand="0" w:val="0000"/>
+      </w:tblPr>
+      <w:tblGrid>
+        <w:gridCol w:w="7920"/>
+      </w:tblGrid>
+      <w:tr>
+        <w:tc>
+          <w:tcPr/>
+          <w:bookmarkStart w:id="38" w:name="fig-concept"/>
           <w:p>
             <w:pPr>
               <w:pStyle w:val="Figure"/>
@@ -624,18 +751,18 @@
                 <wp:inline>
                   <wp:extent cx="4905519" cy="5002796"/>
                   <wp:effectExtent b="0" l="0" r="0" t="0"/>
-                  <wp:docPr descr="" title="" id="32" name="Picture"/>
+                  <wp:docPr descr="" title="" id="36" name="Picture"/>
                   <a:graphic>
                     <a:graphicData uri="http://schemas.openxmlformats.org/drawingml/2006/picture">
                       <pic:pic>
                         <pic:nvPicPr>
-                          <pic:cNvPr descr="figs/concept.png" id="33" name="Picture"/>
+                          <pic:cNvPr descr="figs/concept.png" id="37" name="Picture"/>
                           <pic:cNvPicPr>
                             <a:picLocks noChangeArrowheads="1" noChangeAspect="1"/>
                           </pic:cNvPicPr>
                         </pic:nvPicPr>
                         <pic:blipFill>
-                          <a:blip r:embed="rId31"/>
+                          <a:blip r:embed="rId35"/>
                           <a:stretch>
                             <a:fillRect/>
                           </a:stretch>
@@ -672,10 +799,10 @@
               <w:pStyle w:val="ImageCaption"/>
             </w:pPr>
             <w:r>
-              <w:t xml:space="preserve">Figure 2: Conceptual stressor diagram</w:t>
+              <w:t xml:space="preserve">Figure 3: Conceptual stressor diagram</w:t>
             </w:r>
           </w:p>
-          <w:bookmarkEnd w:id="34"/>
+          <w:bookmarkEnd w:id="38"/>
         </w:tc>
       </w:tr>
     </w:tbl>
@@ -684,8 +811,8 @@
         <w:br w:type="page"/>
       </w:r>
     </w:p>
-    <w:bookmarkEnd w:id="35"/>
-    <w:bookmarkStart w:id="36" w:name="tables"/>
+    <w:bookmarkEnd w:id="39"/>
+    <w:bookmarkStart w:id="40" w:name="tables"/>
     <w:p>
       <w:pPr>
         <w:pStyle w:val="Heading2"/>
@@ -694,8 +821,8 @@
         <w:t xml:space="preserve">Tables</w:t>
       </w:r>
     </w:p>
-    <w:bookmarkEnd w:id="36"/>
-    <w:bookmarkStart w:id="47" w:name="references"/>
+    <w:bookmarkEnd w:id="40"/>
+    <w:bookmarkStart w:id="51" w:name="references"/>
     <w:p>
       <w:pPr>
         <w:pStyle w:val="Heading2"/>
@@ -704,8 +831,8 @@
         <w:t xml:space="preserve">References</w:t>
       </w:r>
     </w:p>
-    <w:bookmarkStart w:id="46" w:name="refs"/>
-    <w:bookmarkStart w:id="38" w:name="ref-lewis1985"/>
+    <w:bookmarkStart w:id="50" w:name="refs"/>
+    <w:bookmarkStart w:id="42" w:name="ref-lewis1985"/>
     <w:p>
       <w:pPr>
         <w:pStyle w:val="Bibliography"/>
@@ -759,7 +886,7 @@
       <w:r>
         <w:t xml:space="preserve"> </w:t>
       </w:r>
-      <w:hyperlink r:id="rId37">
+      <w:hyperlink r:id="rId41">
         <w:r>
           <w:rPr>
             <w:rStyle w:val="Hyperlink"/>
@@ -771,8 +898,8 @@
         <w:t xml:space="preserve">.</w:t>
       </w:r>
     </w:p>
-    <w:bookmarkEnd w:id="38"/>
-    <w:bookmarkStart w:id="40" w:name="ref-lirman2003"/>
+    <w:bookmarkEnd w:id="42"/>
+    <w:bookmarkStart w:id="44" w:name="ref-lirman2003"/>
     <w:p>
       <w:pPr>
         <w:pStyle w:val="Bibliography"/>
@@ -805,7 +932,7 @@
       <w:r>
         <w:t xml:space="preserve"> </w:t>
       </w:r>
-      <w:hyperlink r:id="rId39">
+      <w:hyperlink r:id="rId43">
         <w:r>
           <w:rPr>
             <w:rStyle w:val="Hyperlink"/>
@@ -817,8 +944,8 @@
         <w:t xml:space="preserve">.</w:t>
       </w:r>
     </w:p>
-    <w:bookmarkEnd w:id="40"/>
-    <w:bookmarkStart w:id="42" w:name="ref-mcmillan1967"/>
+    <w:bookmarkEnd w:id="44"/>
+    <w:bookmarkStart w:id="46" w:name="ref-mcmillan1967"/>
     <w:p>
       <w:pPr>
         <w:pStyle w:val="Bibliography"/>
@@ -851,7 +978,7 @@
       <w:r>
         <w:t xml:space="preserve"> </w:t>
       </w:r>
-      <w:hyperlink r:id="rId41">
+      <w:hyperlink r:id="rId45">
         <w:r>
           <w:rPr>
             <w:rStyle w:val="Hyperlink"/>
@@ -863,8 +990,8 @@
         <w:t xml:space="preserve">.</w:t>
       </w:r>
     </w:p>
-    <w:bookmarkEnd w:id="42"/>
-    <w:bookmarkStart w:id="43" w:name="ref-phillips1960"/>
+    <w:bookmarkEnd w:id="46"/>
+    <w:bookmarkStart w:id="47" w:name="ref-phillips1960"/>
     <w:p>
       <w:pPr>
         <w:pStyle w:val="Bibliography"/>
@@ -886,8 +1013,8 @@
         <w:t xml:space="preserve">. 44. Florida State Board of Conservation, Marine Laboratory.</w:t>
       </w:r>
     </w:p>
-    <w:bookmarkEnd w:id="43"/>
-    <w:bookmarkStart w:id="45" w:name="ref-zieman1975"/>
+    <w:bookmarkEnd w:id="47"/>
+    <w:bookmarkStart w:id="49" w:name="ref-zieman1975"/>
     <w:p>
       <w:pPr>
         <w:pStyle w:val="Bibliography"/>
@@ -920,7 +1047,7 @@
       <w:r>
         <w:t xml:space="preserve"> </w:t>
       </w:r>
-      <w:hyperlink r:id="rId44">
+      <w:hyperlink r:id="rId48">
         <w:r>
           <w:rPr>
             <w:rStyle w:val="Hyperlink"/>
@@ -932,9 +1059,9 @@
         <w:t xml:space="preserve">.</w:t>
       </w:r>
     </w:p>
-    <w:bookmarkEnd w:id="45"/>
-    <w:bookmarkEnd w:id="46"/>
-    <w:bookmarkEnd w:id="47"/>
+    <w:bookmarkEnd w:id="49"/>
+    <w:bookmarkEnd w:id="50"/>
+    <w:bookmarkEnd w:id="51"/>
     <w:sectPr>
       <w:footerReference r:id="rId9" w:type="default"/>
       <w:pgSz w:h="15840" w:w="12240"/>

</xml_diff>

<commit_message>
adding mixeff model figure example
</commit_message>
<xml_diff>
--- a/manu-draft.docx
+++ b/manu-draft.docx
@@ -624,6 +624,28 @@
         <w:t xml:space="preserve">.</w:t>
       </w:r>
     </w:p>
+    <w:p>
+      <w:pPr>
+        <w:pStyle w:val="BodyText"/>
+      </w:pPr>
+      <w:r>
+        <w:t xml:space="preserve">An example of mixed effects models for two selected thresholds is shown in</w:t>
+      </w:r>
+      <w:r>
+        <w:t xml:space="preserve"> </w:t>
+      </w:r>
+      <w:hyperlink w:anchor="fig-mixeff">
+        <w:r>
+          <w:rPr>
+            <w:rStyle w:val="Hyperlink"/>
+          </w:rPr>
+          <w:t xml:space="preserve">Figure 5</w:t>
+        </w:r>
+      </w:hyperlink>
+      <w:r>
+        <w:t xml:space="preserve">.</w:t>
+      </w:r>
+    </w:p>
     <w:bookmarkEnd w:id="24"/>
     <w:bookmarkStart w:id="25" w:name="discussion"/>
     <w:p>
@@ -653,7 +675,7 @@
       </w:r>
     </w:p>
     <w:bookmarkEnd w:id="26"/>
-    <w:bookmarkStart w:id="43" w:name="figures"/>
+    <w:bookmarkStart w:id="47" w:name="figures"/>
     <w:p>
       <w:pPr>
         <w:pStyle w:val="Heading2"/>
@@ -667,8 +689,6 @@
         <w:tblStyle w:val="Table"/>
         <w:tblW w:type="pct" w:w="5000"/>
         <w:tblLook w:firstRow="0" w:lastRow="0" w:firstColumn="0" w:lastColumn="0" w:noHBand="0" w:noVBand="0" w:val="0000"/>
-        <w:jc w:val="start"/>
-        <w:tblLayout w:type="fixed"/>
       </w:tblPr>
       <w:tblGrid>
         <w:gridCol w:w="7920"/>
@@ -679,6 +699,7 @@
           <w:bookmarkStart w:id="30" w:name="fig-seagrasschg"/>
           <w:p>
             <w:pPr>
+              <w:pStyle w:val="Figure"/>
               <w:jc w:val="center"/>
             </w:pPr>
             <w:r>
@@ -751,8 +772,6 @@
         <w:tblStyle w:val="Table"/>
         <w:tblW w:type="pct" w:w="5000"/>
         <w:tblLook w:firstRow="0" w:lastRow="0" w:firstColumn="0" w:lastColumn="0" w:noHBand="0" w:noVBand="0" w:val="0000"/>
-        <w:jc w:val="start"/>
-        <w:tblLayout w:type="fixed"/>
       </w:tblPr>
       <w:tblGrid>
         <w:gridCol w:w="7920"/>
@@ -763,6 +782,7 @@
           <w:bookmarkStart w:id="34" w:name="fig-saltempraw"/>
           <w:p>
             <w:pPr>
+              <w:pStyle w:val="Figure"/>
               <w:jc w:val="center"/>
             </w:pPr>
             <w:r>
@@ -835,8 +855,6 @@
         <w:tblStyle w:val="Table"/>
         <w:tblW w:type="pct" w:w="5000"/>
         <w:tblLook w:firstRow="0" w:lastRow="0" w:firstColumn="0" w:lastColumn="0" w:noHBand="0" w:noVBand="0" w:val="0000"/>
-        <w:jc w:val="start"/>
-        <w:tblLayout w:type="fixed"/>
       </w:tblPr>
       <w:tblGrid>
         <w:gridCol w:w="7920"/>
@@ -847,6 +865,7 @@
           <w:bookmarkStart w:id="38" w:name="fig-concept"/>
           <w:p>
             <w:pPr>
+              <w:pStyle w:val="Figure"/>
               <w:jc w:val="center"/>
             </w:pPr>
             <w:r>
@@ -919,8 +938,6 @@
         <w:tblStyle w:val="Table"/>
         <w:tblW w:type="pct" w:w="5000"/>
         <w:tblLook w:firstRow="0" w:lastRow="0" w:firstColumn="0" w:lastColumn="0" w:noHBand="0" w:noVBand="0" w:val="0000"/>
-        <w:jc w:val="start"/>
-        <w:tblLayout w:type="fixed"/>
       </w:tblPr>
       <w:tblGrid>
         <w:gridCol w:w="7920"/>
@@ -931,6 +948,7 @@
           <w:bookmarkStart w:id="42" w:name="fig-kendall"/>
           <w:p>
             <w:pPr>
+              <w:pStyle w:val="Figure"/>
               <w:jc w:val="center"/>
             </w:pPr>
             <w:r>
@@ -998,8 +1016,91 @@
         <w:br w:type="page"/>
       </w:r>
     </w:p>
-    <w:bookmarkEnd w:id="43"/>
-    <w:bookmarkStart w:id="44" w:name="tables"/>
+    <w:tbl>
+      <w:tblPr>
+        <w:tblStyle w:val="Table"/>
+        <w:tblW w:type="pct" w:w="5000"/>
+        <w:tblLook w:firstRow="0" w:lastRow="0" w:firstColumn="0" w:lastColumn="0" w:noHBand="0" w:noVBand="0" w:val="0000"/>
+      </w:tblPr>
+      <w:tblGrid>
+        <w:gridCol w:w="7920"/>
+      </w:tblGrid>
+      <w:tr>
+        <w:tc>
+          <w:tcPr/>
+          <w:bookmarkStart w:id="46" w:name="fig-mixeff"/>
+          <w:p>
+            <w:pPr>
+              <w:pStyle w:val="Figure"/>
+              <w:jc w:val="center"/>
+            </w:pPr>
+            <w:r>
+              <w:drawing>
+                <wp:inline>
+                  <wp:extent cx="5943600" cy="5094514"/>
+                  <wp:effectExtent b="0" l="0" r="0" t="0"/>
+                  <wp:docPr descr="" title="" id="44" name="Picture"/>
+                  <a:graphic>
+                    <a:graphicData uri="http://schemas.openxmlformats.org/drawingml/2006/picture">
+                      <pic:pic>
+                        <pic:nvPicPr>
+                          <pic:cNvPr descr="figs/mixeff.png" id="45" name="Picture"/>
+                          <pic:cNvPicPr>
+                            <a:picLocks noChangeArrowheads="1" noChangeAspect="1"/>
+                          </pic:cNvPicPr>
+                        </pic:nvPicPr>
+                        <pic:blipFill>
+                          <a:blip r:embed="rId43"/>
+                          <a:stretch>
+                            <a:fillRect/>
+                          </a:stretch>
+                        </pic:blipFill>
+                        <pic:spPr bwMode="auto">
+                          <a:xfrm>
+                            <a:off x="0" y="0"/>
+                            <a:ext cx="5943600" cy="5094514"/>
+                          </a:xfrm>
+                          <a:prstGeom prst="rect">
+                            <a:avLst/>
+                          </a:prstGeom>
+                          <a:noFill/>
+                          <a:ln w="9525">
+                            <a:noFill/>
+                            <a:headEnd/>
+                            <a:tailEnd/>
+                          </a:ln>
+                        </pic:spPr>
+                      </pic:pic>
+                    </a:graphicData>
+                  </a:graphic>
+                </wp:inline>
+              </w:drawing>
+            </w:r>
+          </w:p>
+          <w:p>
+            <w:pPr>
+              <w:jc w:val="center"/>
+            </w:pPr>
+            <w:pPr>
+              <w:jc w:val="start"/>
+              <w:spacing w:before="200"/>
+              <w:pStyle w:val="ImageCaption"/>
+            </w:pPr>
+            <w:r>
+              <w:t xml:space="preserve">Figure 5: Example of mixed effects models for the estimated number of days by year that salinity (blue) or temperature (red) were below or above thresholds of 25 psu and 30 degrees C, respectively. The bottom row (black) shows the number of days when both salinity and temperature were below or above the thresholds. The models included station as a random effect for each bay segment, with grey lines indicating individual station trends and thicker lines indicating the overall model fit. Slopes for significant models are shown in the bottom right of each facet. OTB: Old Tampa Bay, HB: Hillsborough Bay, MTB: Middle Tampa Bay, LTB: Lower Tampa Bay.</w:t>
+            </w:r>
+          </w:p>
+          <w:bookmarkEnd w:id="46"/>
+        </w:tc>
+      </w:tr>
+    </w:tbl>
+    <w:p>
+      <w:r>
+        <w:br w:type="page"/>
+      </w:r>
+    </w:p>
+    <w:bookmarkEnd w:id="47"/>
+    <w:bookmarkStart w:id="48" w:name="tables"/>
     <w:p>
       <w:pPr>
         <w:pStyle w:val="Heading2"/>
@@ -29029,8 +29130,8 @@
         <w:br w:type="page"/>
       </w:r>
     </w:p>
-    <w:bookmarkEnd w:id="44"/>
-    <w:bookmarkStart w:id="55" w:name="references"/>
+    <w:bookmarkEnd w:id="48"/>
+    <w:bookmarkStart w:id="59" w:name="references"/>
     <w:p>
       <w:pPr>
         <w:pStyle w:val="Heading2"/>
@@ -29039,8 +29140,8 @@
         <w:t xml:space="preserve">References</w:t>
       </w:r>
     </w:p>
-    <w:bookmarkStart w:id="54" w:name="refs"/>
-    <w:bookmarkStart w:id="46" w:name="ref-lewis1985"/>
+    <w:bookmarkStart w:id="58" w:name="refs"/>
+    <w:bookmarkStart w:id="50" w:name="ref-lewis1985"/>
     <w:p>
       <w:pPr>
         <w:pStyle w:val="Bibliography"/>
@@ -29094,7 +29195,7 @@
       <w:r>
         <w:t xml:space="preserve"> </w:t>
       </w:r>
-      <w:hyperlink r:id="rId45">
+      <w:hyperlink r:id="rId49">
         <w:r>
           <w:rPr>
             <w:rStyle w:val="Hyperlink"/>
@@ -29106,8 +29207,8 @@
         <w:t xml:space="preserve">.</w:t>
       </w:r>
     </w:p>
-    <w:bookmarkEnd w:id="46"/>
-    <w:bookmarkStart w:id="48" w:name="ref-lirman2003"/>
+    <w:bookmarkEnd w:id="50"/>
+    <w:bookmarkStart w:id="52" w:name="ref-lirman2003"/>
     <w:p>
       <w:pPr>
         <w:pStyle w:val="Bibliography"/>
@@ -29140,7 +29241,7 @@
       <w:r>
         <w:t xml:space="preserve"> </w:t>
       </w:r>
-      <w:hyperlink r:id="rId47">
+      <w:hyperlink r:id="rId51">
         <w:r>
           <w:rPr>
             <w:rStyle w:val="Hyperlink"/>
@@ -29152,8 +29253,8 @@
         <w:t xml:space="preserve">.</w:t>
       </w:r>
     </w:p>
-    <w:bookmarkEnd w:id="48"/>
-    <w:bookmarkStart w:id="50" w:name="ref-mcmillan1967"/>
+    <w:bookmarkEnd w:id="52"/>
+    <w:bookmarkStart w:id="54" w:name="ref-mcmillan1967"/>
     <w:p>
       <w:pPr>
         <w:pStyle w:val="Bibliography"/>
@@ -29186,7 +29287,7 @@
       <w:r>
         <w:t xml:space="preserve"> </w:t>
       </w:r>
-      <w:hyperlink r:id="rId49">
+      <w:hyperlink r:id="rId53">
         <w:r>
           <w:rPr>
             <w:rStyle w:val="Hyperlink"/>
@@ -29198,8 +29299,8 @@
         <w:t xml:space="preserve">.</w:t>
       </w:r>
     </w:p>
-    <w:bookmarkEnd w:id="50"/>
-    <w:bookmarkStart w:id="51" w:name="ref-phillips1960"/>
+    <w:bookmarkEnd w:id="54"/>
+    <w:bookmarkStart w:id="55" w:name="ref-phillips1960"/>
     <w:p>
       <w:pPr>
         <w:pStyle w:val="Bibliography"/>
@@ -29221,8 +29322,8 @@
         <w:t xml:space="preserve">. 44. Florida State Board of Conservation, Marine Laboratory.</w:t>
       </w:r>
     </w:p>
-    <w:bookmarkEnd w:id="51"/>
-    <w:bookmarkStart w:id="53" w:name="ref-zieman1975"/>
+    <w:bookmarkEnd w:id="55"/>
+    <w:bookmarkStart w:id="57" w:name="ref-zieman1975"/>
     <w:p>
       <w:pPr>
         <w:pStyle w:val="Bibliography"/>
@@ -29255,7 +29356,7 @@
       <w:r>
         <w:t xml:space="preserve"> </w:t>
       </w:r>
-      <w:hyperlink r:id="rId52">
+      <w:hyperlink r:id="rId56">
         <w:r>
           <w:rPr>
             <w:rStyle w:val="Hyperlink"/>
@@ -29267,9 +29368,9 @@
         <w:t xml:space="preserve">.</w:t>
       </w:r>
     </w:p>
-    <w:bookmarkEnd w:id="53"/>
-    <w:bookmarkEnd w:id="54"/>
-    <w:bookmarkEnd w:id="55"/>
+    <w:bookmarkEnd w:id="57"/>
+    <w:bookmarkEnd w:id="58"/>
+    <w:bookmarkEnd w:id="59"/>
     <w:sectPr>
       <w:footerReference r:id="rId9" w:type="default"/>
       <w:pgSz w:h="15840" w:w="12240"/>

</xml_diff>

<commit_message>
added refs about seagrass disease
</commit_message>
<xml_diff>
--- a/manu-draft.docx
+++ b/manu-draft.docx
@@ -681,7 +681,39 @@
         <w:pStyle w:val="FirstParagraph"/>
       </w:pPr>
       <w:r>
-        <w:t xml:space="preserve">Other areas showing seagrass loss - Florida Bay is different, less water flowing out of everglad and compounding SLR has elevated salinity and likely stress in other direction. Also, Biscayne Bay and IRL is a lot like OTB, poor flushing for example.</w:t>
+        <w:t xml:space="preserve">Other areas showing seagrass loss - Florida Bay is different, less water flowing out of everglades and compounding SLR has elevated salinity and likely stress in other direction. Also, Biscayne Bay and IRL is a lot like OTB, poor flushing for example.</w:t>
+      </w:r>
+    </w:p>
+    <w:p>
+      <w:pPr>
+        <w:pStyle w:val="BodyText"/>
+      </w:pPr>
+      <w:r>
+        <w:t xml:space="preserve">Viral/disease effects on seagrass change,</w:t>
+      </w:r>
+      <w:r>
+        <w:t xml:space="preserve"> </w:t>
+      </w:r>
+      <w:r>
+        <w:t xml:space="preserve">(Van Bogaert et al. 2018)</w:t>
+      </w:r>
+      <w:r>
+        <w:t xml:space="preserve"> </w:t>
+      </w:r>
+      <w:r>
+        <w:t xml:space="preserve">for TB and</w:t>
+      </w:r>
+      <w:r>
+        <w:t xml:space="preserve"> </w:t>
+      </w:r>
+      <w:r>
+        <w:t xml:space="preserve">(Duffin et al. 2021)</w:t>
+      </w:r>
+      <w:r>
+        <w:t xml:space="preserve"> </w:t>
+      </w:r>
+      <w:r>
+        <w:t xml:space="preserve">for Florida Bay.</w:t>
       </w:r>
     </w:p>
     <w:bookmarkEnd w:id="25"/>
@@ -29151,7 +29183,7 @@
       </w:r>
     </w:p>
     <w:bookmarkEnd w:id="48"/>
-    <w:bookmarkStart w:id="61" w:name="references"/>
+    <w:bookmarkStart w:id="65" w:name="references"/>
     <w:p>
       <w:pPr>
         <w:pStyle w:val="Heading2"/>
@@ -29160,8 +29192,54 @@
         <w:t xml:space="preserve">References</w:t>
       </w:r>
     </w:p>
-    <w:bookmarkStart w:id="60" w:name="refs"/>
-    <w:bookmarkStart w:id="50" w:name="ref-lewis1985"/>
+    <w:bookmarkStart w:id="64" w:name="refs"/>
+    <w:bookmarkStart w:id="50" w:name="ref-duffin2021"/>
+    <w:p>
+      <w:pPr>
+        <w:pStyle w:val="Bibliography"/>
+      </w:pPr>
+      <w:r>
+        <w:t xml:space="preserve">Duffin, Paige, Daniel L. Martin, Bradley T. Furman, and Cliff Ross. 2021.</w:t>
+      </w:r>
+      <w:r>
+        <w:t xml:space="preserve"> </w:t>
+      </w:r>
+      <w:r>
+        <w:t xml:space="preserve">“Spatial Patterns of Thalassia Testudinum Immune Status and Labyrinthula Spp. Load Implicate Environmental Quality and History as Modulators of Defense Strategies and Wasting Disease in Florida Bay, United States.”</w:t>
+      </w:r>
+      <w:r>
+        <w:t xml:space="preserve"> </w:t>
+      </w:r>
+      <w:r>
+        <w:rPr>
+          <w:iCs/>
+          <w:i/>
+        </w:rPr>
+        <w:t xml:space="preserve">Frontiers in Plant Science</w:t>
+      </w:r>
+      <w:r>
+        <w:t xml:space="preserve"> </w:t>
+      </w:r>
+      <w:r>
+        <w:t xml:space="preserve">12 (February).</w:t>
+      </w:r>
+      <w:r>
+        <w:t xml:space="preserve"> </w:t>
+      </w:r>
+      <w:hyperlink r:id="rId49">
+        <w:r>
+          <w:rPr>
+            <w:rStyle w:val="Hyperlink"/>
+          </w:rPr>
+          <w:t xml:space="preserve">https://doi.org/10.3389/fpls.2021.612947</w:t>
+        </w:r>
+      </w:hyperlink>
+      <w:r>
+        <w:t xml:space="preserve">.</w:t>
+      </w:r>
+    </w:p>
+    <w:bookmarkEnd w:id="50"/>
+    <w:bookmarkStart w:id="52" w:name="ref-lewis1985"/>
     <w:p>
       <w:pPr>
         <w:pStyle w:val="Bibliography"/>
@@ -29215,7 +29293,7 @@
       <w:r>
         <w:t xml:space="preserve"> </w:t>
       </w:r>
-      <w:hyperlink r:id="rId49">
+      <w:hyperlink r:id="rId51">
         <w:r>
           <w:rPr>
             <w:rStyle w:val="Hyperlink"/>
@@ -29227,8 +29305,8 @@
         <w:t xml:space="preserve">.</w:t>
       </w:r>
     </w:p>
-    <w:bookmarkEnd w:id="50"/>
-    <w:bookmarkStart w:id="52" w:name="ref-lirman2003"/>
+    <w:bookmarkEnd w:id="52"/>
+    <w:bookmarkStart w:id="54" w:name="ref-lirman2003"/>
     <w:p>
       <w:pPr>
         <w:pStyle w:val="Bibliography"/>
@@ -29261,7 +29339,7 @@
       <w:r>
         <w:t xml:space="preserve"> </w:t>
       </w:r>
-      <w:hyperlink r:id="rId51">
+      <w:hyperlink r:id="rId53">
         <w:r>
           <w:rPr>
             <w:rStyle w:val="Hyperlink"/>
@@ -29273,8 +29351,8 @@
         <w:t xml:space="preserve">.</w:t>
       </w:r>
     </w:p>
-    <w:bookmarkEnd w:id="52"/>
-    <w:bookmarkStart w:id="54" w:name="ref-mcmillan1967"/>
+    <w:bookmarkEnd w:id="54"/>
+    <w:bookmarkStart w:id="56" w:name="ref-mcmillan1967"/>
     <w:p>
       <w:pPr>
         <w:pStyle w:val="Bibliography"/>
@@ -29307,7 +29385,7 @@
       <w:r>
         <w:t xml:space="preserve"> </w:t>
       </w:r>
-      <w:hyperlink r:id="rId53">
+      <w:hyperlink r:id="rId55">
         <w:r>
           <w:rPr>
             <w:rStyle w:val="Hyperlink"/>
@@ -29319,8 +29397,8 @@
         <w:t xml:space="preserve">.</w:t>
       </w:r>
     </w:p>
-    <w:bookmarkEnd w:id="54"/>
-    <w:bookmarkStart w:id="56" w:name="ref-nickerson2023"/>
+    <w:bookmarkEnd w:id="56"/>
+    <w:bookmarkStart w:id="58" w:name="ref-nickerson2023"/>
     <w:p>
       <w:pPr>
         <w:pStyle w:val="Bibliography"/>
@@ -29353,7 +29431,7 @@
       <w:r>
         <w:t xml:space="preserve"> </w:t>
       </w:r>
-      <w:hyperlink r:id="rId55">
+      <w:hyperlink r:id="rId57">
         <w:r>
           <w:rPr>
             <w:rStyle w:val="Hyperlink"/>
@@ -29365,8 +29443,8 @@
         <w:t xml:space="preserve">.</w:t>
       </w:r>
     </w:p>
-    <w:bookmarkEnd w:id="56"/>
-    <w:bookmarkStart w:id="57" w:name="ref-phillips1960"/>
+    <w:bookmarkEnd w:id="58"/>
+    <w:bookmarkStart w:id="59" w:name="ref-phillips1960"/>
     <w:p>
       <w:pPr>
         <w:pStyle w:val="Bibliography"/>
@@ -29388,8 +29466,70 @@
         <w:t xml:space="preserve">. 44. Florida State Board of Conservation, Marine Laboratory.</w:t>
       </w:r>
     </w:p>
-    <w:bookmarkEnd w:id="57"/>
-    <w:bookmarkStart w:id="59" w:name="ref-zieman1975"/>
+    <w:bookmarkEnd w:id="59"/>
+    <w:bookmarkStart w:id="61" w:name="ref-vanbogaert2018"/>
+    <w:p>
+      <w:pPr>
+        <w:pStyle w:val="Bibliography"/>
+      </w:pPr>
+      <w:r>
+        <w:t xml:space="preserve">Van Bogaert, Noémi, Karyna Rosario, Bradley T. Furman, Margaret O. Hall, Anthony M. Greco, and Mya Breitbart. 2018.</w:t>
+      </w:r>
+      <w:r>
+        <w:t xml:space="preserve"> </w:t>
+      </w:r>
+      <w:r>
+        <w:t xml:space="preserve">“Discovery of a Novel Potexvirus in the Seagrass</w:t>
+      </w:r>
+      <w:r>
+        <w:t xml:space="preserve"> </w:t>
+      </w:r>
+      <w:r>
+        <w:rPr>
+          <w:iCs/>
+          <w:i/>
+        </w:rPr>
+        <w:t xml:space="preserve">Thalassia Testudinum</w:t>
+      </w:r>
+      <w:r>
+        <w:t xml:space="preserve"> </w:t>
+      </w:r>
+      <w:r>
+        <w:t xml:space="preserve">from Tampa Bay, Florida.”</w:t>
+      </w:r>
+      <w:r>
+        <w:t xml:space="preserve"> </w:t>
+      </w:r>
+      <w:r>
+        <w:rPr>
+          <w:iCs/>
+          <w:i/>
+        </w:rPr>
+        <w:t xml:space="preserve">Limnology and Oceanography Letters</w:t>
+      </w:r>
+      <w:r>
+        <w:t xml:space="preserve"> </w:t>
+      </w:r>
+      <w:r>
+        <w:t xml:space="preserve">4 (1): 1–8.</w:t>
+      </w:r>
+      <w:r>
+        <w:t xml:space="preserve"> </w:t>
+      </w:r>
+      <w:hyperlink r:id="rId60">
+        <w:r>
+          <w:rPr>
+            <w:rStyle w:val="Hyperlink"/>
+          </w:rPr>
+          <w:t xml:space="preserve">https://doi.org/10.1002/lol2.10098</w:t>
+        </w:r>
+      </w:hyperlink>
+      <w:r>
+        <w:t xml:space="preserve">.</w:t>
+      </w:r>
+    </w:p>
+    <w:bookmarkEnd w:id="61"/>
+    <w:bookmarkStart w:id="63" w:name="ref-zieman1975"/>
     <w:p>
       <w:pPr>
         <w:pStyle w:val="Bibliography"/>
@@ -29422,7 +29562,7 @@
       <w:r>
         <w:t xml:space="preserve"> </w:t>
       </w:r>
-      <w:hyperlink r:id="rId58">
+      <w:hyperlink r:id="rId62">
         <w:r>
           <w:rPr>
             <w:rStyle w:val="Hyperlink"/>
@@ -29434,9 +29574,9 @@
         <w:t xml:space="preserve">.</w:t>
       </w:r>
     </w:p>
-    <w:bookmarkEnd w:id="59"/>
-    <w:bookmarkEnd w:id="60"/>
-    <w:bookmarkEnd w:id="61"/>
+    <w:bookmarkEnd w:id="63"/>
+    <w:bookmarkEnd w:id="64"/>
+    <w:bookmarkEnd w:id="65"/>
     <w:sectPr>
       <w:footerReference r:id="rId9" w:type="default"/>
       <w:pgSz w:h="15840" w:w="12240"/>

</xml_diff>

<commit_message>
added ref about heat stress and light
</commit_message>
<xml_diff>
--- a/manu-draft.docx
+++ b/manu-draft.docx
@@ -196,6 +196,33 @@
       </w:r>
       <w:r>
         <w:t xml:space="preserve">showed that 1975 to 2022 trend for EPC was notable, but less so from 1998 to 2022. Also noted the trend was most pronounced in the winter, see Fig 3.</w:t>
+      </w:r>
+    </w:p>
+    <w:p>
+      <w:pPr>
+        <w:pStyle w:val="BodyText"/>
+      </w:pPr>
+      <w:r>
+        <w:t xml:space="preserve">Heat stress combined with highlight accelerates decline of</w:t>
+      </w:r>
+      <w:r>
+        <w:t xml:space="preserve"> </w:t>
+      </w:r>
+      <w:r>
+        <w:rPr>
+          <w:iCs/>
+          <w:i/>
+        </w:rPr>
+        <w:t xml:space="preserve">E. acoroides</w:t>
+      </w:r>
+      <w:r>
+        <w:t xml:space="preserve">, used 36C</w:t>
+      </w:r>
+      <w:r>
+        <w:t xml:space="preserve"> </w:t>
+      </w:r>
+      <w:r>
+        <w:t xml:space="preserve">(Zhang et al. 2023)</w:t>
       </w:r>
     </w:p>
     <w:p>
@@ -29183,7 +29210,7 @@
       </w:r>
     </w:p>
     <w:bookmarkEnd w:id="48"/>
-    <w:bookmarkStart w:id="65" w:name="references"/>
+    <w:bookmarkStart w:id="67" w:name="references"/>
     <w:p>
       <w:pPr>
         <w:pStyle w:val="Heading2"/>
@@ -29192,7 +29219,7 @@
         <w:t xml:space="preserve">References</w:t>
       </w:r>
     </w:p>
-    <w:bookmarkStart w:id="64" w:name="refs"/>
+    <w:bookmarkStart w:id="66" w:name="refs"/>
     <w:bookmarkStart w:id="50" w:name="ref-duffin2021"/>
     <w:p>
       <w:pPr>
@@ -29529,7 +29556,53 @@
       </w:r>
     </w:p>
     <w:bookmarkEnd w:id="61"/>
-    <w:bookmarkStart w:id="63" w:name="ref-zieman1975"/>
+    <w:bookmarkStart w:id="63" w:name="ref-zhang2023"/>
+    <w:p>
+      <w:pPr>
+        <w:pStyle w:val="Bibliography"/>
+      </w:pPr>
+      <w:r>
+        <w:t xml:space="preserve">Zhang, Mengjie, Hu Li, Litao Zhang, and Jianguo Liu. 2023.</w:t>
+      </w:r>
+      <w:r>
+        <w:t xml:space="preserve"> </w:t>
+      </w:r>
+      <w:r>
+        <w:t xml:space="preserve">“Heat Stress, Especially When Coupled with High Light, Accelerates the Decline of Tropical Seagrass (Enhalus Acoroides) Meadows.”</w:t>
+      </w:r>
+      <w:r>
+        <w:t xml:space="preserve"> </w:t>
+      </w:r>
+      <w:r>
+        <w:rPr>
+          <w:iCs/>
+          <w:i/>
+        </w:rPr>
+        <w:t xml:space="preserve">Marine Pollution Bulletin</w:t>
+      </w:r>
+      <w:r>
+        <w:t xml:space="preserve"> </w:t>
+      </w:r>
+      <w:r>
+        <w:t xml:space="preserve">192 (July): 115043.</w:t>
+      </w:r>
+      <w:r>
+        <w:t xml:space="preserve"> </w:t>
+      </w:r>
+      <w:hyperlink r:id="rId62">
+        <w:r>
+          <w:rPr>
+            <w:rStyle w:val="Hyperlink"/>
+          </w:rPr>
+          <w:t xml:space="preserve">https://doi.org/10.1016/j.marpolbul.2023.115043</w:t>
+        </w:r>
+      </w:hyperlink>
+      <w:r>
+        <w:t xml:space="preserve">.</w:t>
+      </w:r>
+    </w:p>
+    <w:bookmarkEnd w:id="63"/>
+    <w:bookmarkStart w:id="65" w:name="ref-zieman1975"/>
     <w:p>
       <w:pPr>
         <w:pStyle w:val="Bibliography"/>
@@ -29562,7 +29635,7 @@
       <w:r>
         <w:t xml:space="preserve"> </w:t>
       </w:r>
-      <w:hyperlink r:id="rId62">
+      <w:hyperlink r:id="rId64">
         <w:r>
           <w:rPr>
             <w:rStyle w:val="Hyperlink"/>
@@ -29574,9 +29647,9 @@
         <w:t xml:space="preserve">.</w:t>
       </w:r>
     </w:p>
-    <w:bookmarkEnd w:id="63"/>
-    <w:bookmarkEnd w:id="64"/>
     <w:bookmarkEnd w:id="65"/>
+    <w:bookmarkEnd w:id="66"/>
+    <w:bookmarkEnd w:id="67"/>
     <w:sectPr>
       <w:footerReference r:id="rId9" w:type="default"/>
       <w:pgSz w:h="15840" w:w="12240"/>

</xml_diff>

<commit_message>
added Hensel et al to refs
</commit_message>
<xml_diff>
--- a/manu-draft.docx
+++ b/manu-draft.docx
@@ -223,6 +223,23 @@
       </w:r>
       <w:r>
         <w:t xml:space="preserve">(Zhang et al. 2023)</w:t>
+      </w:r>
+    </w:p>
+    <w:p>
+      <w:pPr>
+        <w:pStyle w:val="BodyText"/>
+      </w:pPr>
+      <w:r>
+        <w:t xml:space="preserve">Widgeongrass colonization in Chesapeake Bay as an opportunistic, heat-tolerant species that has replaced Eelgrass, although former is sensitive to nutrient pulses. Paper provides an example of implications on climate change and nutrient management on foundation species and system resiliency</w:t>
+      </w:r>
+      <w:r>
+        <w:t xml:space="preserve"> </w:t>
+      </w:r>
+      <w:r>
+        <w:t xml:space="preserve">(Hensel et al. 2023)</w:t>
+      </w:r>
+      <w:r>
+        <w:t xml:space="preserve">.</w:t>
       </w:r>
     </w:p>
     <w:p>
@@ -29210,7 +29227,7 @@
       </w:r>
     </w:p>
     <w:bookmarkEnd w:id="48"/>
-    <w:bookmarkStart w:id="67" w:name="references"/>
+    <w:bookmarkStart w:id="69" w:name="references"/>
     <w:p>
       <w:pPr>
         <w:pStyle w:val="Heading2"/>
@@ -29219,7 +29236,7 @@
         <w:t xml:space="preserve">References</w:t>
       </w:r>
     </w:p>
-    <w:bookmarkStart w:id="66" w:name="refs"/>
+    <w:bookmarkStart w:id="68" w:name="refs"/>
     <w:bookmarkStart w:id="50" w:name="ref-duffin2021"/>
     <w:p>
       <w:pPr>
@@ -29266,7 +29283,72 @@
       </w:r>
     </w:p>
     <w:bookmarkEnd w:id="50"/>
-    <w:bookmarkStart w:id="52" w:name="ref-lewis1985"/>
+    <w:bookmarkStart w:id="52" w:name="ref-hensel2023"/>
+    <w:p>
+      <w:pPr>
+        <w:pStyle w:val="Bibliography"/>
+      </w:pPr>
+      <w:r>
+        <w:t xml:space="preserve">Hensel, Marc J. S., Christopher J. Patrick, Robert J. Orth, David J. Wilcox, William C. Dennison, Cassie Gurbisz, Michael P. Hannam, et al. 2023.</w:t>
+      </w:r>
+      <w:r>
+        <w:t xml:space="preserve"> </w:t>
+      </w:r>
+      <w:r>
+        <w:t xml:space="preserve">“Rise of</w:t>
+      </w:r>
+      <w:r>
+        <w:t xml:space="preserve"> </w:t>
+      </w:r>
+      <w:r>
+        <w:rPr>
+          <w:iCs/>
+          <w:i/>
+        </w:rPr>
+        <w:t xml:space="preserve">Ruppia</w:t>
+      </w:r>
+      <w:r>
+        <w:t xml:space="preserve"> </w:t>
+      </w:r>
+      <w:r>
+        <w:t xml:space="preserve">in Chesapeake Bay: Climate Change</w:t>
+      </w:r>
+      <w:r>
+        <w:t xml:space="preserve">driven Turnover of Foundation Species Creates New Threats and Management Opportunities.”</w:t>
+      </w:r>
+      <w:r>
+        <w:t xml:space="preserve"> </w:t>
+      </w:r>
+      <w:r>
+        <w:rPr>
+          <w:iCs/>
+          <w:i/>
+        </w:rPr>
+        <w:t xml:space="preserve">Proceedings of the National Academy of Sciences</w:t>
+      </w:r>
+      <w:r>
+        <w:t xml:space="preserve"> </w:t>
+      </w:r>
+      <w:r>
+        <w:t xml:space="preserve">120 (23).</w:t>
+      </w:r>
+      <w:r>
+        <w:t xml:space="preserve"> </w:t>
+      </w:r>
+      <w:hyperlink r:id="rId51">
+        <w:r>
+          <w:rPr>
+            <w:rStyle w:val="Hyperlink"/>
+          </w:rPr>
+          <w:t xml:space="preserve">https://doi.org/10.1073/pnas.2220678120</w:t>
+        </w:r>
+      </w:hyperlink>
+      <w:r>
+        <w:t xml:space="preserve">.</w:t>
+      </w:r>
+    </w:p>
+    <w:bookmarkEnd w:id="52"/>
+    <w:bookmarkStart w:id="54" w:name="ref-lewis1985"/>
     <w:p>
       <w:pPr>
         <w:pStyle w:val="Bibliography"/>
@@ -29320,7 +29402,7 @@
       <w:r>
         <w:t xml:space="preserve"> </w:t>
       </w:r>
-      <w:hyperlink r:id="rId51">
+      <w:hyperlink r:id="rId53">
         <w:r>
           <w:rPr>
             <w:rStyle w:val="Hyperlink"/>
@@ -29332,8 +29414,8 @@
         <w:t xml:space="preserve">.</w:t>
       </w:r>
     </w:p>
-    <w:bookmarkEnd w:id="52"/>
-    <w:bookmarkStart w:id="54" w:name="ref-lirman2003"/>
+    <w:bookmarkEnd w:id="54"/>
+    <w:bookmarkStart w:id="56" w:name="ref-lirman2003"/>
     <w:p>
       <w:pPr>
         <w:pStyle w:val="Bibliography"/>
@@ -29366,7 +29448,7 @@
       <w:r>
         <w:t xml:space="preserve"> </w:t>
       </w:r>
-      <w:hyperlink r:id="rId53">
+      <w:hyperlink r:id="rId55">
         <w:r>
           <w:rPr>
             <w:rStyle w:val="Hyperlink"/>
@@ -29378,8 +29460,8 @@
         <w:t xml:space="preserve">.</w:t>
       </w:r>
     </w:p>
-    <w:bookmarkEnd w:id="54"/>
-    <w:bookmarkStart w:id="56" w:name="ref-mcmillan1967"/>
+    <w:bookmarkEnd w:id="56"/>
+    <w:bookmarkStart w:id="58" w:name="ref-mcmillan1967"/>
     <w:p>
       <w:pPr>
         <w:pStyle w:val="Bibliography"/>
@@ -29412,7 +29494,7 @@
       <w:r>
         <w:t xml:space="preserve"> </w:t>
       </w:r>
-      <w:hyperlink r:id="rId55">
+      <w:hyperlink r:id="rId57">
         <w:r>
           <w:rPr>
             <w:rStyle w:val="Hyperlink"/>
@@ -29424,8 +29506,8 @@
         <w:t xml:space="preserve">.</w:t>
       </w:r>
     </w:p>
-    <w:bookmarkEnd w:id="56"/>
-    <w:bookmarkStart w:id="58" w:name="ref-nickerson2023"/>
+    <w:bookmarkEnd w:id="58"/>
+    <w:bookmarkStart w:id="60" w:name="ref-nickerson2023"/>
     <w:p>
       <w:pPr>
         <w:pStyle w:val="Bibliography"/>
@@ -29458,7 +29540,7 @@
       <w:r>
         <w:t xml:space="preserve"> </w:t>
       </w:r>
-      <w:hyperlink r:id="rId57">
+      <w:hyperlink r:id="rId59">
         <w:r>
           <w:rPr>
             <w:rStyle w:val="Hyperlink"/>
@@ -29470,8 +29552,8 @@
         <w:t xml:space="preserve">.</w:t>
       </w:r>
     </w:p>
-    <w:bookmarkEnd w:id="58"/>
-    <w:bookmarkStart w:id="59" w:name="ref-phillips1960"/>
+    <w:bookmarkEnd w:id="60"/>
+    <w:bookmarkStart w:id="61" w:name="ref-phillips1960"/>
     <w:p>
       <w:pPr>
         <w:pStyle w:val="Bibliography"/>
@@ -29493,8 +29575,8 @@
         <w:t xml:space="preserve">. 44. Florida State Board of Conservation, Marine Laboratory.</w:t>
       </w:r>
     </w:p>
-    <w:bookmarkEnd w:id="59"/>
-    <w:bookmarkStart w:id="61" w:name="ref-vanbogaert2018"/>
+    <w:bookmarkEnd w:id="61"/>
+    <w:bookmarkStart w:id="63" w:name="ref-vanbogaert2018"/>
     <w:p>
       <w:pPr>
         <w:pStyle w:val="Bibliography"/>
@@ -29543,7 +29625,7 @@
       <w:r>
         <w:t xml:space="preserve"> </w:t>
       </w:r>
-      <w:hyperlink r:id="rId60">
+      <w:hyperlink r:id="rId62">
         <w:r>
           <w:rPr>
             <w:rStyle w:val="Hyperlink"/>
@@ -29555,8 +29637,8 @@
         <w:t xml:space="preserve">.</w:t>
       </w:r>
     </w:p>
-    <w:bookmarkEnd w:id="61"/>
-    <w:bookmarkStart w:id="63" w:name="ref-zhang2023"/>
+    <w:bookmarkEnd w:id="63"/>
+    <w:bookmarkStart w:id="65" w:name="ref-zhang2023"/>
     <w:p>
       <w:pPr>
         <w:pStyle w:val="Bibliography"/>
@@ -29589,7 +29671,7 @@
       <w:r>
         <w:t xml:space="preserve"> </w:t>
       </w:r>
-      <w:hyperlink r:id="rId62">
+      <w:hyperlink r:id="rId64">
         <w:r>
           <w:rPr>
             <w:rStyle w:val="Hyperlink"/>
@@ -29601,8 +29683,8 @@
         <w:t xml:space="preserve">.</w:t>
       </w:r>
     </w:p>
-    <w:bookmarkEnd w:id="63"/>
-    <w:bookmarkStart w:id="65" w:name="ref-zieman1975"/>
+    <w:bookmarkEnd w:id="65"/>
+    <w:bookmarkStart w:id="67" w:name="ref-zieman1975"/>
     <w:p>
       <w:pPr>
         <w:pStyle w:val="Bibliography"/>
@@ -29635,7 +29717,7 @@
       <w:r>
         <w:t xml:space="preserve"> </w:t>
       </w:r>
-      <w:hyperlink r:id="rId64">
+      <w:hyperlink r:id="rId66">
         <w:r>
           <w:rPr>
             <w:rStyle w:val="Hyperlink"/>
@@ -29647,9 +29729,9 @@
         <w:t xml:space="preserve">.</w:t>
       </w:r>
     </w:p>
-    <w:bookmarkEnd w:id="65"/>
-    <w:bookmarkEnd w:id="66"/>
     <w:bookmarkEnd w:id="67"/>
+    <w:bookmarkEnd w:id="68"/>
+    <w:bookmarkEnd w:id="69"/>
     <w:sectPr>
       <w:footerReference r:id="rId9" w:type="default"/>
       <w:pgSz w:h="15840" w:w="12240"/>

</xml_diff>

<commit_message>
add pyro refs for discussion
</commit_message>
<xml_diff>
--- a/manu-draft.docx
+++ b/manu-draft.docx
@@ -760,6 +760,41 @@
         <w:t xml:space="preserve">for Florida Bay.</w:t>
       </w:r>
     </w:p>
+    <w:p>
+      <w:pPr>
+        <w:pStyle w:val="BodyText"/>
+      </w:pPr>
+      <w:r>
+        <w:t xml:space="preserve">OTB seagrass loss and role of pyrodinium, optimal temperatures from 28-31</w:t>
+      </w:r>
+      <w:r>
+        <w:t xml:space="preserve"> </w:t>
+      </w:r>
+      <w:r>
+        <w:t xml:space="preserve">(Lopez et al. 2021)</w:t>
+      </w:r>
+      <w:r>
+        <w:t xml:space="preserve">. For salinity, highest growth rates at 24 psu and above, with decline in growth rates at 20 psu</w:t>
+      </w:r>
+      <w:r>
+        <w:t xml:space="preserve"> </w:t>
+      </w:r>
+      <w:r>
+        <w:t xml:space="preserve">(Usup, Kulis, and Anderson 1994)</w:t>
+      </w:r>
+      <w:r>
+        <w:t xml:space="preserve">, in Florida growth has occurred in psu 10-45, bloom concentrations observed above 15 psu</w:t>
+      </w:r>
+      <w:r>
+        <w:t xml:space="preserve"> </w:t>
+      </w:r>
+      <w:r>
+        <w:t xml:space="preserve">(Phlips et al. 2006; Lopez et al. 2021)</w:t>
+      </w:r>
+      <w:r>
+        <w:t xml:space="preserve">.</w:t>
+      </w:r>
+    </w:p>
     <w:bookmarkEnd w:id="25"/>
     <w:bookmarkStart w:id="26" w:name="acknowledgments"/>
     <w:p>
@@ -767,7 +802,7 @@
         <w:pStyle w:val="Heading2"/>
       </w:pPr>
       <w:r>
-        <w:t xml:space="preserve">Acknowledgments</w:t>
+        <w:t xml:space="preserve">5 Acknowledgments</w:t>
       </w:r>
     </w:p>
     <w:bookmarkEnd w:id="26"/>
@@ -785,6 +820,8 @@
         <w:tblStyle w:val="Table"/>
         <w:tblW w:type="pct" w:w="5000"/>
         <w:tblLook w:firstRow="0" w:lastRow="0" w:firstColumn="0" w:lastColumn="0" w:noHBand="0" w:noVBand="0" w:val="0000"/>
+        <w:jc w:val="start"/>
+        <w:tblLayout w:type="fixed"/>
       </w:tblPr>
       <w:tblGrid>
         <w:gridCol w:w="7920"/>
@@ -795,7 +832,6 @@
           <w:bookmarkStart w:id="30" w:name="fig-seagrasschg"/>
           <w:p>
             <w:pPr>
-              <w:pStyle w:val="Figure"/>
               <w:jc w:val="center"/>
             </w:pPr>
             <w:r>
@@ -868,6 +904,8 @@
         <w:tblStyle w:val="Table"/>
         <w:tblW w:type="pct" w:w="5000"/>
         <w:tblLook w:firstRow="0" w:lastRow="0" w:firstColumn="0" w:lastColumn="0" w:noHBand="0" w:noVBand="0" w:val="0000"/>
+        <w:jc w:val="start"/>
+        <w:tblLayout w:type="fixed"/>
       </w:tblPr>
       <w:tblGrid>
         <w:gridCol w:w="7920"/>
@@ -878,7 +916,6 @@
           <w:bookmarkStart w:id="34" w:name="fig-saltempraw"/>
           <w:p>
             <w:pPr>
-              <w:pStyle w:val="Figure"/>
               <w:jc w:val="center"/>
             </w:pPr>
             <w:r>
@@ -951,6 +988,8 @@
         <w:tblStyle w:val="Table"/>
         <w:tblW w:type="pct" w:w="5000"/>
         <w:tblLook w:firstRow="0" w:lastRow="0" w:firstColumn="0" w:lastColumn="0" w:noHBand="0" w:noVBand="0" w:val="0000"/>
+        <w:jc w:val="start"/>
+        <w:tblLayout w:type="fixed"/>
       </w:tblPr>
       <w:tblGrid>
         <w:gridCol w:w="7920"/>
@@ -961,7 +1000,6 @@
           <w:bookmarkStart w:id="38" w:name="fig-concept"/>
           <w:p>
             <w:pPr>
-              <w:pStyle w:val="Figure"/>
               <w:jc w:val="center"/>
             </w:pPr>
             <w:r>
@@ -1034,6 +1072,8 @@
         <w:tblStyle w:val="Table"/>
         <w:tblW w:type="pct" w:w="5000"/>
         <w:tblLook w:firstRow="0" w:lastRow="0" w:firstColumn="0" w:lastColumn="0" w:noHBand="0" w:noVBand="0" w:val="0000"/>
+        <w:jc w:val="start"/>
+        <w:tblLayout w:type="fixed"/>
       </w:tblPr>
       <w:tblGrid>
         <w:gridCol w:w="7920"/>
@@ -1044,7 +1084,6 @@
           <w:bookmarkStart w:id="42" w:name="fig-kendall"/>
           <w:p>
             <w:pPr>
-              <w:pStyle w:val="Figure"/>
               <w:jc w:val="center"/>
             </w:pPr>
             <w:r>
@@ -1117,6 +1156,8 @@
         <w:tblStyle w:val="Table"/>
         <w:tblW w:type="pct" w:w="5000"/>
         <w:tblLook w:firstRow="0" w:lastRow="0" w:firstColumn="0" w:lastColumn="0" w:noHBand="0" w:noVBand="0" w:val="0000"/>
+        <w:jc w:val="start"/>
+        <w:tblLayout w:type="fixed"/>
       </w:tblPr>
       <w:tblGrid>
         <w:gridCol w:w="7920"/>
@@ -1127,7 +1168,6 @@
           <w:bookmarkStart w:id="46" w:name="fig-mixeff"/>
           <w:p>
             <w:pPr>
-              <w:pStyle w:val="Figure"/>
               <w:jc w:val="center"/>
             </w:pPr>
             <w:r>
@@ -29227,7 +29267,7 @@
       </w:r>
     </w:p>
     <w:bookmarkEnd w:id="48"/>
-    <w:bookmarkStart w:id="69" w:name="references"/>
+    <w:bookmarkStart w:id="75" w:name="references"/>
     <w:p>
       <w:pPr>
         <w:pStyle w:val="Heading2"/>
@@ -29236,7 +29276,7 @@
         <w:t xml:space="preserve">References</w:t>
       </w:r>
     </w:p>
-    <w:bookmarkStart w:id="68" w:name="refs"/>
+    <w:bookmarkStart w:id="74" w:name="refs"/>
     <w:bookmarkStart w:id="50" w:name="ref-duffin2021"/>
     <w:p>
       <w:pPr>
@@ -29461,7 +29501,56 @@
       </w:r>
     </w:p>
     <w:bookmarkEnd w:id="56"/>
-    <w:bookmarkStart w:id="58" w:name="ref-mcmillan1967"/>
+    <w:bookmarkStart w:id="58" w:name="ref-lopez2021"/>
+    <w:p>
+      <w:pPr>
+        <w:pStyle w:val="Bibliography"/>
+      </w:pPr>
+      <w:r>
+        <w:t xml:space="preserve">Lopez, Cary B., Charles L. Tilney, Eric Muhlbach, Josée N. Bouchard, Maria Célia Villac, Karen L. Henschen, Laura R. Markley, et al. 2021.</w:t>
+      </w:r>
+      <w:r>
+        <w:t xml:space="preserve"> </w:t>
+      </w:r>
+      <w:r>
+        <w:t xml:space="preserve">“High-Resolution Spatiotemporal Dynamics of Harmful Algae in the Indian River Lagoon (Florida)</w:t>
+      </w:r>
+      <w:r>
+        <w:t xml:space="preserve">a Case Study of Aureoumbra Lagunensis, Pyrodinium Bahamense, and Pseudo-Nitzschia.”</w:t>
+      </w:r>
+      <w:r>
+        <w:t xml:space="preserve"> </w:t>
+      </w:r>
+      <w:r>
+        <w:rPr>
+          <w:iCs/>
+          <w:i/>
+        </w:rPr>
+        <w:t xml:space="preserve">Frontiers in Marine Science</w:t>
+      </w:r>
+      <w:r>
+        <w:t xml:space="preserve"> </w:t>
+      </w:r>
+      <w:r>
+        <w:t xml:space="preserve">8 (November).</w:t>
+      </w:r>
+      <w:r>
+        <w:t xml:space="preserve"> </w:t>
+      </w:r>
+      <w:hyperlink r:id="rId57">
+        <w:r>
+          <w:rPr>
+            <w:rStyle w:val="Hyperlink"/>
+          </w:rPr>
+          <w:t xml:space="preserve">https://doi.org/10.3389/fmars.2021.769877</w:t>
+        </w:r>
+      </w:hyperlink>
+      <w:r>
+        <w:t xml:space="preserve">.</w:t>
+      </w:r>
+    </w:p>
+    <w:bookmarkEnd w:id="58"/>
+    <w:bookmarkStart w:id="60" w:name="ref-mcmillan1967"/>
     <w:p>
       <w:pPr>
         <w:pStyle w:val="Bibliography"/>
@@ -29494,7 +29583,7 @@
       <w:r>
         <w:t xml:space="preserve"> </w:t>
       </w:r>
-      <w:hyperlink r:id="rId57">
+      <w:hyperlink r:id="rId59">
         <w:r>
           <w:rPr>
             <w:rStyle w:val="Hyperlink"/>
@@ -29506,8 +29595,8 @@
         <w:t xml:space="preserve">.</w:t>
       </w:r>
     </w:p>
-    <w:bookmarkEnd w:id="58"/>
-    <w:bookmarkStart w:id="60" w:name="ref-nickerson2023"/>
+    <w:bookmarkEnd w:id="60"/>
+    <w:bookmarkStart w:id="62" w:name="ref-nickerson2023"/>
     <w:p>
       <w:pPr>
         <w:pStyle w:val="Bibliography"/>
@@ -29540,7 +29629,7 @@
       <w:r>
         <w:t xml:space="preserve"> </w:t>
       </w:r>
-      <w:hyperlink r:id="rId59">
+      <w:hyperlink r:id="rId61">
         <w:r>
           <w:rPr>
             <w:rStyle w:val="Hyperlink"/>
@@ -29552,8 +29641,8 @@
         <w:t xml:space="preserve">.</w:t>
       </w:r>
     </w:p>
-    <w:bookmarkEnd w:id="60"/>
-    <w:bookmarkStart w:id="61" w:name="ref-phillips1960"/>
+    <w:bookmarkEnd w:id="62"/>
+    <w:bookmarkStart w:id="63" w:name="ref-phillips1960"/>
     <w:p>
       <w:pPr>
         <w:pStyle w:val="Bibliography"/>
@@ -29575,8 +29664,100 @@
         <w:t xml:space="preserve">. 44. Florida State Board of Conservation, Marine Laboratory.</w:t>
       </w:r>
     </w:p>
-    <w:bookmarkEnd w:id="61"/>
-    <w:bookmarkStart w:id="63" w:name="ref-vanbogaert2018"/>
+    <w:bookmarkEnd w:id="63"/>
+    <w:bookmarkStart w:id="65" w:name="ref-phlips2006"/>
+    <w:p>
+      <w:pPr>
+        <w:pStyle w:val="Bibliography"/>
+      </w:pPr>
+      <w:r>
+        <w:t xml:space="preserve">Phlips, JE, S Badylak, E Bledsoe, and M Cichra. 2006.</w:t>
+      </w:r>
+      <w:r>
+        <w:t xml:space="preserve"> </w:t>
+      </w:r>
+      <w:r>
+        <w:t xml:space="preserve">“Factors Affecting the Distribution of Pyrodinium Bahamense Var. Bahamense in Coastal Waters of Florida.”</w:t>
+      </w:r>
+      <w:r>
+        <w:t xml:space="preserve"> </w:t>
+      </w:r>
+      <w:r>
+        <w:rPr>
+          <w:iCs/>
+          <w:i/>
+        </w:rPr>
+        <w:t xml:space="preserve">Marine Ecology Progress Series</w:t>
+      </w:r>
+      <w:r>
+        <w:t xml:space="preserve"> </w:t>
+      </w:r>
+      <w:r>
+        <w:t xml:space="preserve">322 (September): 99–115.</w:t>
+      </w:r>
+      <w:r>
+        <w:t xml:space="preserve"> </w:t>
+      </w:r>
+      <w:hyperlink r:id="rId64">
+        <w:r>
+          <w:rPr>
+            <w:rStyle w:val="Hyperlink"/>
+          </w:rPr>
+          <w:t xml:space="preserve">https://doi.org/10.3354/meps322099</w:t>
+        </w:r>
+      </w:hyperlink>
+      <w:r>
+        <w:t xml:space="preserve">.</w:t>
+      </w:r>
+    </w:p>
+    <w:bookmarkEnd w:id="65"/>
+    <w:bookmarkStart w:id="67" w:name="ref-usup1994"/>
+    <w:p>
+      <w:pPr>
+        <w:pStyle w:val="Bibliography"/>
+      </w:pPr>
+      <w:r>
+        <w:t xml:space="preserve">Usup, Gires, David M. Kulis, and Donald M. Anderson. 1994.</w:t>
+      </w:r>
+      <w:r>
+        <w:t xml:space="preserve"> </w:t>
+      </w:r>
+      <w:r>
+        <w:t xml:space="preserve">“Growth and Toxin Production of the Toxic dinoflagellatePyrodinium Bahamense Var.compressum in Laboratory Cultures.”</w:t>
+      </w:r>
+      <w:r>
+        <w:t xml:space="preserve"> </w:t>
+      </w:r>
+      <w:r>
+        <w:rPr>
+          <w:iCs/>
+          <w:i/>
+        </w:rPr>
+        <w:t xml:space="preserve">Natural Toxins</w:t>
+      </w:r>
+      <w:r>
+        <w:t xml:space="preserve"> </w:t>
+      </w:r>
+      <w:r>
+        <w:t xml:space="preserve">2 (5): 254–62.</w:t>
+      </w:r>
+      <w:r>
+        <w:t xml:space="preserve"> </w:t>
+      </w:r>
+      <w:hyperlink r:id="rId66">
+        <w:r>
+          <w:rPr>
+            <w:rStyle w:val="Hyperlink"/>
+          </w:rPr>
+          <w:t xml:space="preserve">https://doi.org/10.1002/nt.2620020503</w:t>
+        </w:r>
+      </w:hyperlink>
+      <w:r>
+        <w:t xml:space="preserve">.</w:t>
+      </w:r>
+    </w:p>
+    <w:bookmarkEnd w:id="67"/>
+    <w:bookmarkStart w:id="69" w:name="ref-vanbogaert2018"/>
     <w:p>
       <w:pPr>
         <w:pStyle w:val="Bibliography"/>
@@ -29625,7 +29806,7 @@
       <w:r>
         <w:t xml:space="preserve"> </w:t>
       </w:r>
-      <w:hyperlink r:id="rId62">
+      <w:hyperlink r:id="rId68">
         <w:r>
           <w:rPr>
             <w:rStyle w:val="Hyperlink"/>
@@ -29637,8 +29818,8 @@
         <w:t xml:space="preserve">.</w:t>
       </w:r>
     </w:p>
-    <w:bookmarkEnd w:id="63"/>
-    <w:bookmarkStart w:id="65" w:name="ref-zhang2023"/>
+    <w:bookmarkEnd w:id="69"/>
+    <w:bookmarkStart w:id="71" w:name="ref-zhang2023"/>
     <w:p>
       <w:pPr>
         <w:pStyle w:val="Bibliography"/>
@@ -29671,7 +29852,7 @@
       <w:r>
         <w:t xml:space="preserve"> </w:t>
       </w:r>
-      <w:hyperlink r:id="rId64">
+      <w:hyperlink r:id="rId70">
         <w:r>
           <w:rPr>
             <w:rStyle w:val="Hyperlink"/>
@@ -29683,8 +29864,8 @@
         <w:t xml:space="preserve">.</w:t>
       </w:r>
     </w:p>
-    <w:bookmarkEnd w:id="65"/>
-    <w:bookmarkStart w:id="67" w:name="ref-zieman1975"/>
+    <w:bookmarkEnd w:id="71"/>
+    <w:bookmarkStart w:id="73" w:name="ref-zieman1975"/>
     <w:p>
       <w:pPr>
         <w:pStyle w:val="Bibliography"/>
@@ -29717,7 +29898,7 @@
       <w:r>
         <w:t xml:space="preserve"> </w:t>
       </w:r>
-      <w:hyperlink r:id="rId66">
+      <w:hyperlink r:id="rId72">
         <w:r>
           <w:rPr>
             <w:rStyle w:val="Hyperlink"/>
@@ -29729,9 +29910,9 @@
         <w:t xml:space="preserve">.</w:t>
       </w:r>
     </w:p>
-    <w:bookmarkEnd w:id="67"/>
-    <w:bookmarkEnd w:id="68"/>
-    <w:bookmarkEnd w:id="69"/>
+    <w:bookmarkEnd w:id="73"/>
+    <w:bookmarkEnd w:id="74"/>
+    <w:bookmarkEnd w:id="75"/>
     <w:sectPr>
       <w:footerReference r:id="rId9" w:type="default"/>
       <w:pgSz w:h="15840" w:w="12240"/>

</xml_diff>

<commit_message>
added gam results figure
</commit_message>
<xml_diff>
--- a/manu-draft.docx
+++ b/manu-draft.docx
@@ -710,6 +710,45 @@
         <w:t xml:space="preserve">.</w:t>
       </w:r>
     </w:p>
+    <w:p>
+      <w:pPr>
+        <w:pStyle w:val="BodyText"/>
+      </w:pPr>
+      <w:r>
+        <w:t xml:space="preserve">NMS results in</w:t>
+      </w:r>
+      <w:r>
+        <w:t xml:space="preserve"> </w:t>
+      </w:r>
+      <w:hyperlink w:anchor="fig-nms">
+        <w:r>
+          <w:rPr>
+            <w:rStyle w:val="Hyperlink"/>
+          </w:rPr>
+          <w:t xml:space="preserve">Figure 6</w:t>
+        </w:r>
+      </w:hyperlink>
+      <w:r>
+        <w:t xml:space="preserve"> </w:t>
+      </w:r>
+      <w:r>
+        <w:t xml:space="preserve">and GAM results in</w:t>
+      </w:r>
+      <w:r>
+        <w:t xml:space="preserve"> </w:t>
+      </w:r>
+      <w:hyperlink w:anchor="fig-gamres">
+        <w:r>
+          <w:rPr>
+            <w:rStyle w:val="Hyperlink"/>
+          </w:rPr>
+          <w:t xml:space="preserve">Figure 7</w:t>
+        </w:r>
+      </w:hyperlink>
+      <w:r>
+        <w:t xml:space="preserve">.</w:t>
+      </w:r>
+    </w:p>
     <w:bookmarkEnd w:id="24"/>
     <w:bookmarkStart w:id="25" w:name="discussion"/>
     <w:p>
@@ -815,7 +854,7 @@
       </w:r>
     </w:p>
     <w:bookmarkEnd w:id="26"/>
-    <w:bookmarkStart w:id="47" w:name="figures"/>
+    <w:bookmarkStart w:id="55" w:name="figures"/>
     <w:p>
       <w:pPr>
         <w:pStyle w:val="Heading2"/>
@@ -1244,8 +1283,176 @@
         <w:br w:type="page"/>
       </w:r>
     </w:p>
-    <w:bookmarkEnd w:id="47"/>
-    <w:bookmarkStart w:id="48" w:name="tables"/>
+    <w:tbl>
+      <w:tblPr>
+        <w:tblStyle w:val="Table"/>
+        <w:tblW w:type="pct" w:w="5000"/>
+        <w:tblLook w:firstRow="0" w:lastRow="0" w:firstColumn="0" w:lastColumn="0" w:noHBand="0" w:noVBand="0" w:val="0000"/>
+        <w:jc w:val="start"/>
+        <w:tblLayout w:type="fixed"/>
+      </w:tblPr>
+      <w:tblGrid>
+        <w:gridCol w:w="7920"/>
+      </w:tblGrid>
+      <w:tr>
+        <w:tc>
+          <w:tcPr/>
+          <w:bookmarkStart w:id="50" w:name="fig-nms"/>
+          <w:p>
+            <w:pPr>
+              <w:jc w:val="center"/>
+            </w:pPr>
+            <w:r>
+              <w:drawing>
+                <wp:inline>
+                  <wp:extent cx="5943600" cy="2641600"/>
+                  <wp:effectExtent b="0" l="0" r="0" t="0"/>
+                  <wp:docPr descr="" title="" id="48" name="Picture"/>
+                  <a:graphic>
+                    <a:graphicData uri="http://schemas.openxmlformats.org/drawingml/2006/picture">
+                      <pic:pic>
+                        <pic:nvPicPr>
+                          <pic:cNvPr descr="figs/nms.png" id="49" name="Picture"/>
+                          <pic:cNvPicPr>
+                            <a:picLocks noChangeArrowheads="1" noChangeAspect="1"/>
+                          </pic:cNvPicPr>
+                        </pic:nvPicPr>
+                        <pic:blipFill>
+                          <a:blip r:embed="rId47"/>
+                          <a:stretch>
+                            <a:fillRect/>
+                          </a:stretch>
+                        </pic:blipFill>
+                        <pic:spPr bwMode="auto">
+                          <a:xfrm>
+                            <a:off x="0" y="0"/>
+                            <a:ext cx="5943600" cy="2641600"/>
+                          </a:xfrm>
+                          <a:prstGeom prst="rect">
+                            <a:avLst/>
+                          </a:prstGeom>
+                          <a:noFill/>
+                          <a:ln w="9525">
+                            <a:noFill/>
+                            <a:headEnd/>
+                            <a:tailEnd/>
+                          </a:ln>
+                        </pic:spPr>
+                      </pic:pic>
+                    </a:graphicData>
+                  </a:graphic>
+                </wp:inline>
+              </w:drawing>
+            </w:r>
+          </w:p>
+          <w:p>
+            <w:pPr>
+              <w:jc w:val="center"/>
+            </w:pPr>
+            <w:pPr>
+              <w:jc w:val="start"/>
+              <w:spacing w:before="200"/>
+              <w:pStyle w:val="ImageCaption"/>
+            </w:pPr>
+            <w:r>
+              <w:t xml:space="preserve">Figure 6: Ordination plots of Nonmetric Multidimensional Scaling results for annual estimates in each bay segment for total seagrass frequency occurrence (Freq. Occ.), counts of days above the temperature threshold (Temp.), counts of days below the salinity threshold (Sal.), and counts of days above or below for both, respectively (Sal. + Temp.). Points are sized by seagrass frequency occurrence. 95% confidence ellipses are shown for observations in each major bay segment OTB: Old Tampa Bay, HB: Hillsborough Bay, MTB: Middle Tampa Bay.</w:t>
+            </w:r>
+          </w:p>
+          <w:bookmarkEnd w:id="50"/>
+        </w:tc>
+      </w:tr>
+    </w:tbl>
+    <w:p>
+      <w:r>
+        <w:br w:type="page"/>
+      </w:r>
+    </w:p>
+    <w:tbl>
+      <w:tblPr>
+        <w:tblStyle w:val="Table"/>
+        <w:tblW w:type="pct" w:w="5000"/>
+        <w:tblLook w:firstRow="0" w:lastRow="0" w:firstColumn="0" w:lastColumn="0" w:noHBand="0" w:noVBand="0" w:val="0000"/>
+        <w:jc w:val="start"/>
+        <w:tblLayout w:type="fixed"/>
+      </w:tblPr>
+      <w:tblGrid>
+        <w:gridCol w:w="7920"/>
+      </w:tblGrid>
+      <w:tr>
+        <w:tc>
+          <w:tcPr/>
+          <w:bookmarkStart w:id="54" w:name="fig-gamres"/>
+          <w:p>
+            <w:pPr>
+              <w:jc w:val="center"/>
+            </w:pPr>
+            <w:r>
+              <w:drawing>
+                <wp:inline>
+                  <wp:extent cx="5943600" cy="3496235"/>
+                  <wp:effectExtent b="0" l="0" r="0" t="0"/>
+                  <wp:docPr descr="" title="" id="52" name="Picture"/>
+                  <a:graphic>
+                    <a:graphicData uri="http://schemas.openxmlformats.org/drawingml/2006/picture">
+                      <pic:pic>
+                        <pic:nvPicPr>
+                          <pic:cNvPr descr="figs/gamres.png" id="53" name="Picture"/>
+                          <pic:cNvPicPr>
+                            <a:picLocks noChangeArrowheads="1" noChangeAspect="1"/>
+                          </pic:cNvPicPr>
+                        </pic:nvPicPr>
+                        <pic:blipFill>
+                          <a:blip r:embed="rId51"/>
+                          <a:stretch>
+                            <a:fillRect/>
+                          </a:stretch>
+                        </pic:blipFill>
+                        <pic:spPr bwMode="auto">
+                          <a:xfrm>
+                            <a:off x="0" y="0"/>
+                            <a:ext cx="5943600" cy="3496235"/>
+                          </a:xfrm>
+                          <a:prstGeom prst="rect">
+                            <a:avLst/>
+                          </a:prstGeom>
+                          <a:noFill/>
+                          <a:ln w="9525">
+                            <a:noFill/>
+                            <a:headEnd/>
+                            <a:tailEnd/>
+                          </a:ln>
+                        </pic:spPr>
+                      </pic:pic>
+                    </a:graphicData>
+                  </a:graphic>
+                </wp:inline>
+              </w:drawing>
+            </w:r>
+          </w:p>
+          <w:p>
+            <w:pPr>
+              <w:jc w:val="center"/>
+            </w:pPr>
+            <w:pPr>
+              <w:jc w:val="start"/>
+              <w:spacing w:before="200"/>
+              <w:pStyle w:val="ImageCaption"/>
+            </w:pPr>
+            <w:r>
+              <w:t xml:space="preserve">Figure 7: Predicted results from a Generalized Additive Model evaluating frequency occurrence of seagrass versus year (left), number of days in a year when temperature exceeded the threshold (top right), and number of days in a year when salinity was below the threshold (bottom right). Year was fit as a main effect, whereas the temperature and salinity counts were fit with interactions by year. The right plots show model predicted results for the threshold variables for selected year slices. 2016 to 2022 are years with recent seagrass decline. Shaded areas are 95% confidence intervals.</w:t>
+            </w:r>
+          </w:p>
+          <w:bookmarkEnd w:id="54"/>
+        </w:tc>
+      </w:tr>
+    </w:tbl>
+    <w:p>
+      <w:r>
+        <w:br w:type="page"/>
+      </w:r>
+    </w:p>
+    <w:bookmarkEnd w:id="55"/>
+    <w:bookmarkStart w:id="56" w:name="tables"/>
     <w:p>
       <w:pPr>
         <w:pStyle w:val="Heading2"/>
@@ -2963,7 +3170,7 @@
                 <w:szCs w:val="18"/>
                 <w:color w:val="000000"/>
               </w:rPr>
-              <w:t xml:space="preserve">1.06**</w:t>
+              <w:t xml:space="preserve">0.97**</w:t>
             </w:r>
           </w:p>
         </w:tc>
@@ -3051,7 +3258,7 @@
                 <w:szCs w:val="18"/>
                 <w:color w:val="000000"/>
               </w:rPr>
-              <w:t xml:space="preserve">0.5**</w:t>
+              <w:t xml:space="preserve">0.49**</w:t>
             </w:r>
           </w:p>
         </w:tc>
@@ -3233,7 +3440,7 @@
                 <w:szCs w:val="18"/>
                 <w:color w:val="000000"/>
               </w:rPr>
-              <w:t xml:space="preserve">1.06**</w:t>
+              <w:t xml:space="preserve">0.97**</w:t>
             </w:r>
           </w:p>
         </w:tc>
@@ -3321,7 +3528,7 @@
                 <w:szCs w:val="18"/>
                 <w:color w:val="000000"/>
               </w:rPr>
-              <w:t xml:space="preserve">0.16**</w:t>
+              <w:t xml:space="preserve">0.15**</w:t>
             </w:r>
           </w:p>
         </w:tc>
@@ -3503,7 +3710,7 @@
                 <w:szCs w:val="18"/>
                 <w:color w:val="000000"/>
               </w:rPr>
-              <w:t xml:space="preserve">1.06**</w:t>
+              <w:t xml:space="preserve">0.97**</w:t>
             </w:r>
           </w:p>
         </w:tc>
@@ -3773,7 +3980,7 @@
                 <w:szCs w:val="18"/>
                 <w:color w:val="000000"/>
               </w:rPr>
-              <w:t xml:space="preserve">2.59**</w:t>
+              <w:t xml:space="preserve">1.96**</w:t>
             </w:r>
           </w:p>
         </w:tc>
@@ -4043,7 +4250,7 @@
                 <w:szCs w:val="18"/>
                 <w:color w:val="000000"/>
               </w:rPr>
-              <w:t xml:space="preserve">2.59**</w:t>
+              <w:t xml:space="preserve">1.96**</w:t>
             </w:r>
           </w:p>
         </w:tc>
@@ -4313,7 +4520,7 @@
                 <w:szCs w:val="18"/>
                 <w:color w:val="000000"/>
               </w:rPr>
-              <w:t xml:space="preserve">2.59**</w:t>
+              <w:t xml:space="preserve">1.96**</w:t>
             </w:r>
           </w:p>
         </w:tc>
@@ -5663,7 +5870,7 @@
                 <w:szCs w:val="18"/>
                 <w:color w:val="000000"/>
               </w:rPr>
-              <w:t xml:space="preserve">0.5**</w:t>
+              <w:t xml:space="preserve">0.51**</w:t>
             </w:r>
           </w:p>
         </w:tc>
@@ -5933,7 +6140,7 @@
                 <w:szCs w:val="18"/>
                 <w:color w:val="000000"/>
               </w:rPr>
-              <w:t xml:space="preserve">0.5**</w:t>
+              <w:t xml:space="preserve">0.51**</w:t>
             </w:r>
           </w:p>
         </w:tc>
@@ -6203,7 +6410,7 @@
                 <w:szCs w:val="18"/>
                 <w:color w:val="000000"/>
               </w:rPr>
-              <w:t xml:space="preserve">0.5**</w:t>
+              <w:t xml:space="preserve">0.51**</w:t>
             </w:r>
           </w:p>
         </w:tc>
@@ -6473,7 +6680,7 @@
                 <w:szCs w:val="18"/>
                 <w:color w:val="000000"/>
               </w:rPr>
-              <w:t xml:space="preserve">1.35**</w:t>
+              <w:t xml:space="preserve">0.86*</w:t>
             </w:r>
           </w:p>
         </w:tc>
@@ -6743,7 +6950,7 @@
                 <w:szCs w:val="18"/>
                 <w:color w:val="000000"/>
               </w:rPr>
-              <w:t xml:space="preserve">1.35**</w:t>
+              <w:t xml:space="preserve">0.86*</w:t>
             </w:r>
           </w:p>
         </w:tc>
@@ -7013,7 +7220,7 @@
                 <w:szCs w:val="18"/>
                 <w:color w:val="000000"/>
               </w:rPr>
-              <w:t xml:space="preserve">1.35**</w:t>
+              <w:t xml:space="preserve">0.86*</w:t>
             </w:r>
           </w:p>
         </w:tc>
@@ -9173,7 +9380,7 @@
                 <w:szCs w:val="18"/>
                 <w:color w:val="000000"/>
               </w:rPr>
-              <w:t xml:space="preserve">0.97**</w:t>
+              <w:t xml:space="preserve">0.67**</w:t>
             </w:r>
           </w:p>
         </w:tc>
@@ -9261,7 +9468,7 @@
                 <w:szCs w:val="18"/>
                 <w:color w:val="000000"/>
               </w:rPr>
-              <w:t xml:space="preserve">0.74**</w:t>
+              <w:t xml:space="preserve">0.73**</w:t>
             </w:r>
           </w:p>
         </w:tc>
@@ -9443,7 +9650,7 @@
                 <w:szCs w:val="18"/>
                 <w:color w:val="000000"/>
               </w:rPr>
-              <w:t xml:space="preserve">0.97**</w:t>
+              <w:t xml:space="preserve">0.67**</w:t>
             </w:r>
           </w:p>
         </w:tc>
@@ -9531,7 +9738,7 @@
                 <w:szCs w:val="18"/>
                 <w:color w:val="000000"/>
               </w:rPr>
-              <w:t xml:space="preserve">0.38**</w:t>
+              <w:t xml:space="preserve">0.37**</w:t>
             </w:r>
           </w:p>
         </w:tc>
@@ -9713,7 +9920,7 @@
                 <w:szCs w:val="18"/>
                 <w:color w:val="000000"/>
               </w:rPr>
-              <w:t xml:space="preserve">0.97**</w:t>
+              <w:t xml:space="preserve">0.67**</w:t>
             </w:r>
           </w:p>
         </w:tc>
@@ -14974,51 +15181,51 @@
                 <w:szCs w:val="18"/>
                 <w:color w:val="000000"/>
               </w:rPr>
-              <w:t xml:space="preserve">25 (8.7)</w:t>
-            </w:r>
-          </w:p>
-        </w:tc>
-        <w:tc>
-          <w:tcPr>
-            <w:tcBorders>
-              <w:bottom w:val="none" w:sz="0" w:space="0" w:color="000000"/>
-              <w:top w:val="none" w:sz="0" w:space="0" w:color="000000"/>
-              <w:left w:val="none" w:sz="0" w:space="0" w:color="000000"/>
-              <w:right w:val="none" w:sz="0" w:space="0" w:color="000000"/>
-            </w:tcBorders>
-            <w:shd w:val="clear" w:color="auto" w:fill="FFFFFF"/>
-            <w:tcMar>
-              <w:top w:w="0" w:type="dxa"/>
-              <w:bottom w:w="0" w:type="dxa"/>
-              <w:left w:w="0" w:type="dxa"/>
-              <w:right w:w="0" w:type="dxa"/>
-            </w:tcMar>
-            <w:vAlign w:val="center"/>
-          </w:tcPr>
-          <w:p>
-            <w:pPr>
-              <w:pStyle w:val="Normal"/>
-              <w:jc w:val="left"/>
-              <w:pBdr>
-                <w:bottom w:val="none" w:sz="0" w:space="0" w:color="000000"/>
-                <w:top w:val="none" w:sz="0" w:space="0" w:color="000000"/>
-                <w:left w:val="none" w:sz="0" w:space="0" w:color="000000"/>
-                <w:right w:val="none" w:sz="0" w:space="0" w:color="000000"/>
-              </w:pBdr>
-              <w:spacing w:after="0" w:before="0" w:line="240"/>
-              <w:ind w:firstLine="0" w:left="0" w:right="0"/>
-            </w:pPr>
-            <w:r xmlns:w="http://schemas.openxmlformats.org/wordprocessingml/2006/main" xmlns:wp="http://schemas.openxmlformats.org/drawingml/2006/wordprocessingDrawing" xmlns:r="http://schemas.openxmlformats.org/officeDocument/2006/relationships" xmlns:w14="http://schemas.microsoft.com/office/word/2010/wordml">
-              <w:rPr>
-                <w:rFonts w:ascii="Times New Roman" w:hAnsi="Times New Roman" w:eastAsia="Times New Roman" w:cs="Times New Roman"/>
-                <w:i w:val="false"/>
-                <w:b w:val="false"/>
-                <w:u w:val="none"/>
-                <w:sz w:val="18"/>
-                <w:szCs w:val="18"/>
-                <w:color w:val="000000"/>
-              </w:rPr>
-              <w:t xml:space="preserve">74 (8.7)</w:t>
+              <w:t xml:space="preserve">23 (7.9)</w:t>
+            </w:r>
+          </w:p>
+        </w:tc>
+        <w:tc>
+          <w:tcPr>
+            <w:tcBorders>
+              <w:bottom w:val="none" w:sz="0" w:space="0" w:color="000000"/>
+              <w:top w:val="none" w:sz="0" w:space="0" w:color="000000"/>
+              <w:left w:val="none" w:sz="0" w:space="0" w:color="000000"/>
+              <w:right w:val="none" w:sz="0" w:space="0" w:color="000000"/>
+            </w:tcBorders>
+            <w:shd w:val="clear" w:color="auto" w:fill="FFFFFF"/>
+            <w:tcMar>
+              <w:top w:w="0" w:type="dxa"/>
+              <w:bottom w:w="0" w:type="dxa"/>
+              <w:left w:w="0" w:type="dxa"/>
+              <w:right w:w="0" w:type="dxa"/>
+            </w:tcMar>
+            <w:vAlign w:val="center"/>
+          </w:tcPr>
+          <w:p>
+            <w:pPr>
+              <w:pStyle w:val="Normal"/>
+              <w:jc w:val="left"/>
+              <w:pBdr>
+                <w:bottom w:val="none" w:sz="0" w:space="0" w:color="000000"/>
+                <w:top w:val="none" w:sz="0" w:space="0" w:color="000000"/>
+                <w:left w:val="none" w:sz="0" w:space="0" w:color="000000"/>
+                <w:right w:val="none" w:sz="0" w:space="0" w:color="000000"/>
+              </w:pBdr>
+              <w:spacing w:after="0" w:before="0" w:line="240"/>
+              <w:ind w:firstLine="0" w:left="0" w:right="0"/>
+            </w:pPr>
+            <w:r xmlns:w="http://schemas.openxmlformats.org/wordprocessingml/2006/main" xmlns:wp="http://schemas.openxmlformats.org/drawingml/2006/wordprocessingDrawing" xmlns:r="http://schemas.openxmlformats.org/officeDocument/2006/relationships" xmlns:w14="http://schemas.microsoft.com/office/word/2010/wordml">
+              <w:rPr>
+                <w:rFonts w:ascii="Times New Roman" w:hAnsi="Times New Roman" w:eastAsia="Times New Roman" w:cs="Times New Roman"/>
+                <w:i w:val="false"/>
+                <w:b w:val="false"/>
+                <w:u w:val="none"/>
+                <w:sz w:val="18"/>
+                <w:szCs w:val="18"/>
+                <w:color w:val="000000"/>
+              </w:rPr>
+              <w:t xml:space="preserve">68 (7.8)</w:t>
             </w:r>
           </w:p>
         </w:tc>
@@ -15150,51 +15357,51 @@
                 <w:szCs w:val="18"/>
                 <w:color w:val="000000"/>
               </w:rPr>
-              <w:t xml:space="preserve">0 (3)</w:t>
-            </w:r>
-          </w:p>
-        </w:tc>
-        <w:tc>
-          <w:tcPr>
-            <w:tcBorders>
-              <w:bottom w:val="none" w:sz="0" w:space="0" w:color="000000"/>
-              <w:top w:val="none" w:sz="0" w:space="0" w:color="000000"/>
-              <w:left w:val="none" w:sz="0" w:space="0" w:color="000000"/>
-              <w:right w:val="none" w:sz="0" w:space="0" w:color="000000"/>
-            </w:tcBorders>
-            <w:shd w:val="clear" w:color="auto" w:fill="FFFFFF"/>
-            <w:tcMar>
-              <w:top w:w="0" w:type="dxa"/>
-              <w:bottom w:w="0" w:type="dxa"/>
-              <w:left w:w="0" w:type="dxa"/>
-              <w:right w:w="0" w:type="dxa"/>
-            </w:tcMar>
-            <w:vAlign w:val="center"/>
-          </w:tcPr>
-          <w:p>
-            <w:pPr>
-              <w:pStyle w:val="Normal"/>
-              <w:jc w:val="left"/>
-              <w:pBdr>
-                <w:bottom w:val="none" w:sz="0" w:space="0" w:color="000000"/>
-                <w:top w:val="none" w:sz="0" w:space="0" w:color="000000"/>
-                <w:left w:val="none" w:sz="0" w:space="0" w:color="000000"/>
-                <w:right w:val="none" w:sz="0" w:space="0" w:color="000000"/>
-              </w:pBdr>
-              <w:spacing w:after="0" w:before="0" w:line="240"/>
-              <w:ind w:firstLine="0" w:left="0" w:right="0"/>
-            </w:pPr>
-            <w:r xmlns:w="http://schemas.openxmlformats.org/wordprocessingml/2006/main" xmlns:wp="http://schemas.openxmlformats.org/drawingml/2006/wordprocessingDrawing" xmlns:r="http://schemas.openxmlformats.org/officeDocument/2006/relationships" xmlns:w14="http://schemas.microsoft.com/office/word/2010/wordml">
-              <w:rPr>
-                <w:rFonts w:ascii="Times New Roman" w:hAnsi="Times New Roman" w:eastAsia="Times New Roman" w:cs="Times New Roman"/>
-                <w:i w:val="false"/>
-                <w:b w:val="false"/>
-                <w:u w:val="none"/>
-                <w:sz w:val="18"/>
-                <w:szCs w:val="18"/>
-                <w:color w:val="000000"/>
-              </w:rPr>
-              <w:t xml:space="preserve">23 (3)</w:t>
+              <w:t xml:space="preserve">0 (2.9)</w:t>
+            </w:r>
+          </w:p>
+        </w:tc>
+        <w:tc>
+          <w:tcPr>
+            <w:tcBorders>
+              <w:bottom w:val="none" w:sz="0" w:space="0" w:color="000000"/>
+              <w:top w:val="none" w:sz="0" w:space="0" w:color="000000"/>
+              <w:left w:val="none" w:sz="0" w:space="0" w:color="000000"/>
+              <w:right w:val="none" w:sz="0" w:space="0" w:color="000000"/>
+            </w:tcBorders>
+            <w:shd w:val="clear" w:color="auto" w:fill="FFFFFF"/>
+            <w:tcMar>
+              <w:top w:w="0" w:type="dxa"/>
+              <w:bottom w:w="0" w:type="dxa"/>
+              <w:left w:w="0" w:type="dxa"/>
+              <w:right w:w="0" w:type="dxa"/>
+            </w:tcMar>
+            <w:vAlign w:val="center"/>
+          </w:tcPr>
+          <w:p>
+            <w:pPr>
+              <w:pStyle w:val="Normal"/>
+              <w:jc w:val="left"/>
+              <w:pBdr>
+                <w:bottom w:val="none" w:sz="0" w:space="0" w:color="000000"/>
+                <w:top w:val="none" w:sz="0" w:space="0" w:color="000000"/>
+                <w:left w:val="none" w:sz="0" w:space="0" w:color="000000"/>
+                <w:right w:val="none" w:sz="0" w:space="0" w:color="000000"/>
+              </w:pBdr>
+              <w:spacing w:after="0" w:before="0" w:line="240"/>
+              <w:ind w:firstLine="0" w:left="0" w:right="0"/>
+            </w:pPr>
+            <w:r xmlns:w="http://schemas.openxmlformats.org/wordprocessingml/2006/main" xmlns:wp="http://schemas.openxmlformats.org/drawingml/2006/wordprocessingDrawing" xmlns:r="http://schemas.openxmlformats.org/officeDocument/2006/relationships" xmlns:w14="http://schemas.microsoft.com/office/word/2010/wordml">
+              <w:rPr>
+                <w:rFonts w:ascii="Times New Roman" w:hAnsi="Times New Roman" w:eastAsia="Times New Roman" w:cs="Times New Roman"/>
+                <w:i w:val="false"/>
+                <w:b w:val="false"/>
+                <w:u w:val="none"/>
+                <w:sz w:val="18"/>
+                <w:szCs w:val="18"/>
+                <w:color w:val="000000"/>
+              </w:rPr>
+              <w:t xml:space="preserve">22 (2.9)</w:t>
             </w:r>
           </w:p>
         </w:tc>
@@ -15376,51 +15583,51 @@
                 <w:szCs w:val="18"/>
                 <w:color w:val="000000"/>
               </w:rPr>
-              <w:t xml:space="preserve">25 (8.7)</w:t>
-            </w:r>
-          </w:p>
-        </w:tc>
-        <w:tc>
-          <w:tcPr>
-            <w:tcBorders>
-              <w:bottom w:val="none" w:sz="0" w:space="0" w:color="000000"/>
-              <w:top w:val="none" w:sz="0" w:space="0" w:color="000000"/>
-              <w:left w:val="none" w:sz="0" w:space="0" w:color="000000"/>
-              <w:right w:val="none" w:sz="0" w:space="0" w:color="000000"/>
-            </w:tcBorders>
-            <w:shd w:val="clear" w:color="auto" w:fill="FFFFFF"/>
-            <w:tcMar>
-              <w:top w:w="0" w:type="dxa"/>
-              <w:bottom w:w="0" w:type="dxa"/>
-              <w:left w:w="0" w:type="dxa"/>
-              <w:right w:w="0" w:type="dxa"/>
-            </w:tcMar>
-            <w:vAlign w:val="center"/>
-          </w:tcPr>
-          <w:p>
-            <w:pPr>
-              <w:pStyle w:val="Normal"/>
-              <w:jc w:val="left"/>
-              <w:pBdr>
-                <w:bottom w:val="none" w:sz="0" w:space="0" w:color="000000"/>
-                <w:top w:val="none" w:sz="0" w:space="0" w:color="000000"/>
-                <w:left w:val="none" w:sz="0" w:space="0" w:color="000000"/>
-                <w:right w:val="none" w:sz="0" w:space="0" w:color="000000"/>
-              </w:pBdr>
-              <w:spacing w:after="0" w:before="0" w:line="240"/>
-              <w:ind w:firstLine="0" w:left="0" w:right="0"/>
-            </w:pPr>
-            <w:r xmlns:w="http://schemas.openxmlformats.org/wordprocessingml/2006/main" xmlns:wp="http://schemas.openxmlformats.org/drawingml/2006/wordprocessingDrawing" xmlns:r="http://schemas.openxmlformats.org/officeDocument/2006/relationships" xmlns:w14="http://schemas.microsoft.com/office/word/2010/wordml">
-              <w:rPr>
-                <w:rFonts w:ascii="Times New Roman" w:hAnsi="Times New Roman" w:eastAsia="Times New Roman" w:cs="Times New Roman"/>
-                <w:i w:val="false"/>
-                <w:b w:val="false"/>
-                <w:u w:val="none"/>
-                <w:sz w:val="18"/>
-                <w:szCs w:val="18"/>
-                <w:color w:val="000000"/>
-              </w:rPr>
-              <w:t xml:space="preserve">74 (8.7)</w:t>
+              <w:t xml:space="preserve">23 (7.9)</w:t>
+            </w:r>
+          </w:p>
+        </w:tc>
+        <w:tc>
+          <w:tcPr>
+            <w:tcBorders>
+              <w:bottom w:val="none" w:sz="0" w:space="0" w:color="000000"/>
+              <w:top w:val="none" w:sz="0" w:space="0" w:color="000000"/>
+              <w:left w:val="none" w:sz="0" w:space="0" w:color="000000"/>
+              <w:right w:val="none" w:sz="0" w:space="0" w:color="000000"/>
+            </w:tcBorders>
+            <w:shd w:val="clear" w:color="auto" w:fill="FFFFFF"/>
+            <w:tcMar>
+              <w:top w:w="0" w:type="dxa"/>
+              <w:bottom w:w="0" w:type="dxa"/>
+              <w:left w:w="0" w:type="dxa"/>
+              <w:right w:w="0" w:type="dxa"/>
+            </w:tcMar>
+            <w:vAlign w:val="center"/>
+          </w:tcPr>
+          <w:p>
+            <w:pPr>
+              <w:pStyle w:val="Normal"/>
+              <w:jc w:val="left"/>
+              <w:pBdr>
+                <w:bottom w:val="none" w:sz="0" w:space="0" w:color="000000"/>
+                <w:top w:val="none" w:sz="0" w:space="0" w:color="000000"/>
+                <w:left w:val="none" w:sz="0" w:space="0" w:color="000000"/>
+                <w:right w:val="none" w:sz="0" w:space="0" w:color="000000"/>
+              </w:pBdr>
+              <w:spacing w:after="0" w:before="0" w:line="240"/>
+              <w:ind w:firstLine="0" w:left="0" w:right="0"/>
+            </w:pPr>
+            <w:r xmlns:w="http://schemas.openxmlformats.org/wordprocessingml/2006/main" xmlns:wp="http://schemas.openxmlformats.org/drawingml/2006/wordprocessingDrawing" xmlns:r="http://schemas.openxmlformats.org/officeDocument/2006/relationships" xmlns:w14="http://schemas.microsoft.com/office/word/2010/wordml">
+              <w:rPr>
+                <w:rFonts w:ascii="Times New Roman" w:hAnsi="Times New Roman" w:eastAsia="Times New Roman" w:cs="Times New Roman"/>
+                <w:i w:val="false"/>
+                <w:b w:val="false"/>
+                <w:u w:val="none"/>
+                <w:sz w:val="18"/>
+                <w:szCs w:val="18"/>
+                <w:color w:val="000000"/>
+              </w:rPr>
+              <w:t xml:space="preserve">68 (7.8)</w:t>
             </w:r>
           </w:p>
         </w:tc>
@@ -15552,51 +15759,51 @@
                 <w:szCs w:val="18"/>
                 <w:color w:val="000000"/>
               </w:rPr>
-              <w:t xml:space="preserve">1 (2.2)</w:t>
-            </w:r>
-          </w:p>
-        </w:tc>
-        <w:tc>
-          <w:tcPr>
-            <w:tcBorders>
-              <w:bottom w:val="none" w:sz="0" w:space="0" w:color="000000"/>
-              <w:top w:val="none" w:sz="0" w:space="0" w:color="000000"/>
-              <w:left w:val="none" w:sz="0" w:space="0" w:color="000000"/>
-              <w:right w:val="none" w:sz="0" w:space="0" w:color="000000"/>
-            </w:tcBorders>
-            <w:shd w:val="clear" w:color="auto" w:fill="FFFFFF"/>
-            <w:tcMar>
-              <w:top w:w="0" w:type="dxa"/>
-              <w:bottom w:w="0" w:type="dxa"/>
-              <w:left w:w="0" w:type="dxa"/>
-              <w:right w:w="0" w:type="dxa"/>
-            </w:tcMar>
-            <w:vAlign w:val="center"/>
-          </w:tcPr>
-          <w:p>
-            <w:pPr>
-              <w:pStyle w:val="Normal"/>
-              <w:jc w:val="left"/>
-              <w:pBdr>
-                <w:bottom w:val="none" w:sz="0" w:space="0" w:color="000000"/>
-                <w:top w:val="none" w:sz="0" w:space="0" w:color="000000"/>
-                <w:left w:val="none" w:sz="0" w:space="0" w:color="000000"/>
-                <w:right w:val="none" w:sz="0" w:space="0" w:color="000000"/>
-              </w:pBdr>
-              <w:spacing w:after="0" w:before="0" w:line="240"/>
-              <w:ind w:firstLine="0" w:left="0" w:right="0"/>
-            </w:pPr>
-            <w:r xmlns:w="http://schemas.openxmlformats.org/wordprocessingml/2006/main" xmlns:wp="http://schemas.openxmlformats.org/drawingml/2006/wordprocessingDrawing" xmlns:r="http://schemas.openxmlformats.org/officeDocument/2006/relationships" xmlns:w14="http://schemas.microsoft.com/office/word/2010/wordml">
-              <w:rPr>
-                <w:rFonts w:ascii="Times New Roman" w:hAnsi="Times New Roman" w:eastAsia="Times New Roman" w:cs="Times New Roman"/>
-                <w:i w:val="false"/>
-                <w:b w:val="false"/>
-                <w:u w:val="none"/>
-                <w:sz w:val="18"/>
-                <w:szCs w:val="18"/>
-                <w:color w:val="000000"/>
-              </w:rPr>
-              <w:t xml:space="preserve">8 (2.2)</w:t>
+              <w:t xml:space="preserve">1 (2.1)</w:t>
+            </w:r>
+          </w:p>
+        </w:tc>
+        <w:tc>
+          <w:tcPr>
+            <w:tcBorders>
+              <w:bottom w:val="none" w:sz="0" w:space="0" w:color="000000"/>
+              <w:top w:val="none" w:sz="0" w:space="0" w:color="000000"/>
+              <w:left w:val="none" w:sz="0" w:space="0" w:color="000000"/>
+              <w:right w:val="none" w:sz="0" w:space="0" w:color="000000"/>
+            </w:tcBorders>
+            <w:shd w:val="clear" w:color="auto" w:fill="FFFFFF"/>
+            <w:tcMar>
+              <w:top w:w="0" w:type="dxa"/>
+              <w:bottom w:w="0" w:type="dxa"/>
+              <w:left w:w="0" w:type="dxa"/>
+              <w:right w:w="0" w:type="dxa"/>
+            </w:tcMar>
+            <w:vAlign w:val="center"/>
+          </w:tcPr>
+          <w:p>
+            <w:pPr>
+              <w:pStyle w:val="Normal"/>
+              <w:jc w:val="left"/>
+              <w:pBdr>
+                <w:bottom w:val="none" w:sz="0" w:space="0" w:color="000000"/>
+                <w:top w:val="none" w:sz="0" w:space="0" w:color="000000"/>
+                <w:left w:val="none" w:sz="0" w:space="0" w:color="000000"/>
+                <w:right w:val="none" w:sz="0" w:space="0" w:color="000000"/>
+              </w:pBdr>
+              <w:spacing w:after="0" w:before="0" w:line="240"/>
+              <w:ind w:firstLine="0" w:left="0" w:right="0"/>
+            </w:pPr>
+            <w:r xmlns:w="http://schemas.openxmlformats.org/wordprocessingml/2006/main" xmlns:wp="http://schemas.openxmlformats.org/drawingml/2006/wordprocessingDrawing" xmlns:r="http://schemas.openxmlformats.org/officeDocument/2006/relationships" xmlns:w14="http://schemas.microsoft.com/office/word/2010/wordml">
+              <w:rPr>
+                <w:rFonts w:ascii="Times New Roman" w:hAnsi="Times New Roman" w:eastAsia="Times New Roman" w:cs="Times New Roman"/>
+                <w:i w:val="false"/>
+                <w:b w:val="false"/>
+                <w:u w:val="none"/>
+                <w:sz w:val="18"/>
+                <w:szCs w:val="18"/>
+                <w:color w:val="000000"/>
+              </w:rPr>
+              <w:t xml:space="preserve">8 (2.1)</w:t>
             </w:r>
           </w:p>
         </w:tc>
@@ -15778,51 +15985,51 @@
                 <w:szCs w:val="18"/>
                 <w:color w:val="000000"/>
               </w:rPr>
-              <w:t xml:space="preserve">25 (8.7)</w:t>
-            </w:r>
-          </w:p>
-        </w:tc>
-        <w:tc>
-          <w:tcPr>
-            <w:tcBorders>
-              <w:bottom w:val="none" w:sz="0" w:space="0" w:color="000000"/>
-              <w:top w:val="none" w:sz="0" w:space="0" w:color="000000"/>
-              <w:left w:val="none" w:sz="0" w:space="0" w:color="000000"/>
-              <w:right w:val="none" w:sz="0" w:space="0" w:color="000000"/>
-            </w:tcBorders>
-            <w:shd w:val="clear" w:color="auto" w:fill="FFFFFF"/>
-            <w:tcMar>
-              <w:top w:w="0" w:type="dxa"/>
-              <w:bottom w:w="0" w:type="dxa"/>
-              <w:left w:w="0" w:type="dxa"/>
-              <w:right w:w="0" w:type="dxa"/>
-            </w:tcMar>
-            <w:vAlign w:val="center"/>
-          </w:tcPr>
-          <w:p>
-            <w:pPr>
-              <w:pStyle w:val="Normal"/>
-              <w:jc w:val="left"/>
-              <w:pBdr>
-                <w:bottom w:val="none" w:sz="0" w:space="0" w:color="000000"/>
-                <w:top w:val="none" w:sz="0" w:space="0" w:color="000000"/>
-                <w:left w:val="none" w:sz="0" w:space="0" w:color="000000"/>
-                <w:right w:val="none" w:sz="0" w:space="0" w:color="000000"/>
-              </w:pBdr>
-              <w:spacing w:after="0" w:before="0" w:line="240"/>
-              <w:ind w:firstLine="0" w:left="0" w:right="0"/>
-            </w:pPr>
-            <w:r xmlns:w="http://schemas.openxmlformats.org/wordprocessingml/2006/main" xmlns:wp="http://schemas.openxmlformats.org/drawingml/2006/wordprocessingDrawing" xmlns:r="http://schemas.openxmlformats.org/officeDocument/2006/relationships" xmlns:w14="http://schemas.microsoft.com/office/word/2010/wordml">
-              <w:rPr>
-                <w:rFonts w:ascii="Times New Roman" w:hAnsi="Times New Roman" w:eastAsia="Times New Roman" w:cs="Times New Roman"/>
-                <w:i w:val="false"/>
-                <w:b w:val="false"/>
-                <w:u w:val="none"/>
-                <w:sz w:val="18"/>
-                <w:szCs w:val="18"/>
-                <w:color w:val="000000"/>
-              </w:rPr>
-              <w:t xml:space="preserve">74 (8.7)</w:t>
+              <w:t xml:space="preserve">23 (7.9)</w:t>
+            </w:r>
+          </w:p>
+        </w:tc>
+        <w:tc>
+          <w:tcPr>
+            <w:tcBorders>
+              <w:bottom w:val="none" w:sz="0" w:space="0" w:color="000000"/>
+              <w:top w:val="none" w:sz="0" w:space="0" w:color="000000"/>
+              <w:left w:val="none" w:sz="0" w:space="0" w:color="000000"/>
+              <w:right w:val="none" w:sz="0" w:space="0" w:color="000000"/>
+            </w:tcBorders>
+            <w:shd w:val="clear" w:color="auto" w:fill="FFFFFF"/>
+            <w:tcMar>
+              <w:top w:w="0" w:type="dxa"/>
+              <w:bottom w:w="0" w:type="dxa"/>
+              <w:left w:w="0" w:type="dxa"/>
+              <w:right w:w="0" w:type="dxa"/>
+            </w:tcMar>
+            <w:vAlign w:val="center"/>
+          </w:tcPr>
+          <w:p>
+            <w:pPr>
+              <w:pStyle w:val="Normal"/>
+              <w:jc w:val="left"/>
+              <w:pBdr>
+                <w:bottom w:val="none" w:sz="0" w:space="0" w:color="000000"/>
+                <w:top w:val="none" w:sz="0" w:space="0" w:color="000000"/>
+                <w:left w:val="none" w:sz="0" w:space="0" w:color="000000"/>
+                <w:right w:val="none" w:sz="0" w:space="0" w:color="000000"/>
+              </w:pBdr>
+              <w:spacing w:after="0" w:before="0" w:line="240"/>
+              <w:ind w:firstLine="0" w:left="0" w:right="0"/>
+            </w:pPr>
+            <w:r xmlns:w="http://schemas.openxmlformats.org/wordprocessingml/2006/main" xmlns:wp="http://schemas.openxmlformats.org/drawingml/2006/wordprocessingDrawing" xmlns:r="http://schemas.openxmlformats.org/officeDocument/2006/relationships" xmlns:w14="http://schemas.microsoft.com/office/word/2010/wordml">
+              <w:rPr>
+                <w:rFonts w:ascii="Times New Roman" w:hAnsi="Times New Roman" w:eastAsia="Times New Roman" w:cs="Times New Roman"/>
+                <w:i w:val="false"/>
+                <w:b w:val="false"/>
+                <w:u w:val="none"/>
+                <w:sz w:val="18"/>
+                <w:szCs w:val="18"/>
+                <w:color w:val="000000"/>
+              </w:rPr>
+              <w:t xml:space="preserve">68 (7.8)</w:t>
             </w:r>
           </w:p>
         </w:tc>
@@ -16180,51 +16387,51 @@
                 <w:szCs w:val="18"/>
                 <w:color w:val="000000"/>
               </w:rPr>
-              <w:t xml:space="preserve">139 (12.9)</w:t>
-            </w:r>
-          </w:p>
-        </w:tc>
-        <w:tc>
-          <w:tcPr>
-            <w:tcBorders>
-              <w:bottom w:val="none" w:sz="0" w:space="0" w:color="000000"/>
-              <w:top w:val="none" w:sz="0" w:space="0" w:color="000000"/>
-              <w:left w:val="none" w:sz="0" w:space="0" w:color="000000"/>
-              <w:right w:val="none" w:sz="0" w:space="0" w:color="000000"/>
-            </w:tcBorders>
-            <w:shd w:val="clear" w:color="auto" w:fill="FFFFFF"/>
-            <w:tcMar>
-              <w:top w:w="0" w:type="dxa"/>
-              <w:bottom w:w="0" w:type="dxa"/>
-              <w:left w:w="0" w:type="dxa"/>
-              <w:right w:w="0" w:type="dxa"/>
-            </w:tcMar>
-            <w:vAlign w:val="center"/>
-          </w:tcPr>
-          <w:p>
-            <w:pPr>
-              <w:pStyle w:val="Normal"/>
-              <w:jc w:val="left"/>
-              <w:pBdr>
-                <w:bottom w:val="none" w:sz="0" w:space="0" w:color="000000"/>
-                <w:top w:val="none" w:sz="0" w:space="0" w:color="000000"/>
-                <w:left w:val="none" w:sz="0" w:space="0" w:color="000000"/>
-                <w:right w:val="none" w:sz="0" w:space="0" w:color="000000"/>
-              </w:pBdr>
-              <w:spacing w:after="0" w:before="0" w:line="240"/>
-              <w:ind w:firstLine="0" w:left="0" w:right="0"/>
-            </w:pPr>
-            <w:r xmlns:w="http://schemas.openxmlformats.org/wordprocessingml/2006/main" xmlns:wp="http://schemas.openxmlformats.org/drawingml/2006/wordprocessingDrawing" xmlns:r="http://schemas.openxmlformats.org/officeDocument/2006/relationships" xmlns:w14="http://schemas.microsoft.com/office/word/2010/wordml">
-              <w:rPr>
-                <w:rFonts w:ascii="Times New Roman" w:hAnsi="Times New Roman" w:eastAsia="Times New Roman" w:cs="Times New Roman"/>
-                <w:i w:val="false"/>
-                <w:b w:val="false"/>
-                <w:u w:val="none"/>
-                <w:sz w:val="18"/>
-                <w:szCs w:val="18"/>
-                <w:color w:val="000000"/>
-              </w:rPr>
-              <w:t xml:space="preserve">259 (12.9)</w:t>
+              <w:t xml:space="preserve">128 (13.2)</w:t>
+            </w:r>
+          </w:p>
+        </w:tc>
+        <w:tc>
+          <w:tcPr>
+            <w:tcBorders>
+              <w:bottom w:val="none" w:sz="0" w:space="0" w:color="000000"/>
+              <w:top w:val="none" w:sz="0" w:space="0" w:color="000000"/>
+              <w:left w:val="none" w:sz="0" w:space="0" w:color="000000"/>
+              <w:right w:val="none" w:sz="0" w:space="0" w:color="000000"/>
+            </w:tcBorders>
+            <w:shd w:val="clear" w:color="auto" w:fill="FFFFFF"/>
+            <w:tcMar>
+              <w:top w:w="0" w:type="dxa"/>
+              <w:bottom w:w="0" w:type="dxa"/>
+              <w:left w:w="0" w:type="dxa"/>
+              <w:right w:w="0" w:type="dxa"/>
+            </w:tcMar>
+            <w:vAlign w:val="center"/>
+          </w:tcPr>
+          <w:p>
+            <w:pPr>
+              <w:pStyle w:val="Normal"/>
+              <w:jc w:val="left"/>
+              <w:pBdr>
+                <w:bottom w:val="none" w:sz="0" w:space="0" w:color="000000"/>
+                <w:top w:val="none" w:sz="0" w:space="0" w:color="000000"/>
+                <w:left w:val="none" w:sz="0" w:space="0" w:color="000000"/>
+                <w:right w:val="none" w:sz="0" w:space="0" w:color="000000"/>
+              </w:pBdr>
+              <w:spacing w:after="0" w:before="0" w:line="240"/>
+              <w:ind w:firstLine="0" w:left="0" w:right="0"/>
+            </w:pPr>
+            <w:r xmlns:w="http://schemas.openxmlformats.org/wordprocessingml/2006/main" xmlns:wp="http://schemas.openxmlformats.org/drawingml/2006/wordprocessingDrawing" xmlns:r="http://schemas.openxmlformats.org/officeDocument/2006/relationships" xmlns:w14="http://schemas.microsoft.com/office/word/2010/wordml">
+              <w:rPr>
+                <w:rFonts w:ascii="Times New Roman" w:hAnsi="Times New Roman" w:eastAsia="Times New Roman" w:cs="Times New Roman"/>
+                <w:i w:val="false"/>
+                <w:b w:val="false"/>
+                <w:u w:val="none"/>
+                <w:sz w:val="18"/>
+                <w:szCs w:val="18"/>
+                <w:color w:val="000000"/>
+              </w:rPr>
+              <w:t xml:space="preserve">219 (13.2)</w:t>
             </w:r>
           </w:p>
         </w:tc>
@@ -16356,51 +16563,51 @@
                 <w:szCs w:val="18"/>
                 <w:color w:val="000000"/>
               </w:rPr>
-              <w:t xml:space="preserve">6 (3.9)</w:t>
-            </w:r>
-          </w:p>
-        </w:tc>
-        <w:tc>
-          <w:tcPr>
-            <w:tcBorders>
-              <w:bottom w:val="none" w:sz="0" w:space="0" w:color="000000"/>
-              <w:top w:val="none" w:sz="0" w:space="0" w:color="000000"/>
-              <w:left w:val="none" w:sz="0" w:space="0" w:color="000000"/>
-              <w:right w:val="none" w:sz="0" w:space="0" w:color="000000"/>
-            </w:tcBorders>
-            <w:shd w:val="clear" w:color="auto" w:fill="FFFFFF"/>
-            <w:tcMar>
-              <w:top w:w="0" w:type="dxa"/>
-              <w:bottom w:w="0" w:type="dxa"/>
-              <w:left w:w="0" w:type="dxa"/>
-              <w:right w:w="0" w:type="dxa"/>
-            </w:tcMar>
-            <w:vAlign w:val="center"/>
-          </w:tcPr>
-          <w:p>
-            <w:pPr>
-              <w:pStyle w:val="Normal"/>
-              <w:jc w:val="left"/>
-              <w:pBdr>
-                <w:bottom w:val="none" w:sz="0" w:space="0" w:color="000000"/>
-                <w:top w:val="none" w:sz="0" w:space="0" w:color="000000"/>
-                <w:left w:val="none" w:sz="0" w:space="0" w:color="000000"/>
-                <w:right w:val="none" w:sz="0" w:space="0" w:color="000000"/>
-              </w:pBdr>
-              <w:spacing w:after="0" w:before="0" w:line="240"/>
-              <w:ind w:firstLine="0" w:left="0" w:right="0"/>
-            </w:pPr>
-            <w:r xmlns:w="http://schemas.openxmlformats.org/wordprocessingml/2006/main" xmlns:wp="http://schemas.openxmlformats.org/drawingml/2006/wordprocessingDrawing" xmlns:r="http://schemas.openxmlformats.org/officeDocument/2006/relationships" xmlns:w14="http://schemas.microsoft.com/office/word/2010/wordml">
-              <w:rPr>
-                <w:rFonts w:ascii="Times New Roman" w:hAnsi="Times New Roman" w:eastAsia="Times New Roman" w:cs="Times New Roman"/>
-                <w:i w:val="false"/>
-                <w:b w:val="false"/>
-                <w:u w:val="none"/>
-                <w:sz w:val="18"/>
-                <w:szCs w:val="18"/>
-                <w:color w:val="000000"/>
-              </w:rPr>
-              <w:t xml:space="preserve">72 (3.9)</w:t>
+              <w:t xml:space="preserve">6 (3.8)</w:t>
+            </w:r>
+          </w:p>
+        </w:tc>
+        <w:tc>
+          <w:tcPr>
+            <w:tcBorders>
+              <w:bottom w:val="none" w:sz="0" w:space="0" w:color="000000"/>
+              <w:top w:val="none" w:sz="0" w:space="0" w:color="000000"/>
+              <w:left w:val="none" w:sz="0" w:space="0" w:color="000000"/>
+              <w:right w:val="none" w:sz="0" w:space="0" w:color="000000"/>
+            </w:tcBorders>
+            <w:shd w:val="clear" w:color="auto" w:fill="FFFFFF"/>
+            <w:tcMar>
+              <w:top w:w="0" w:type="dxa"/>
+              <w:bottom w:w="0" w:type="dxa"/>
+              <w:left w:w="0" w:type="dxa"/>
+              <w:right w:w="0" w:type="dxa"/>
+            </w:tcMar>
+            <w:vAlign w:val="center"/>
+          </w:tcPr>
+          <w:p>
+            <w:pPr>
+              <w:pStyle w:val="Normal"/>
+              <w:jc w:val="left"/>
+              <w:pBdr>
+                <w:bottom w:val="none" w:sz="0" w:space="0" w:color="000000"/>
+                <w:top w:val="none" w:sz="0" w:space="0" w:color="000000"/>
+                <w:left w:val="none" w:sz="0" w:space="0" w:color="000000"/>
+                <w:right w:val="none" w:sz="0" w:space="0" w:color="000000"/>
+              </w:pBdr>
+              <w:spacing w:after="0" w:before="0" w:line="240"/>
+              <w:ind w:firstLine="0" w:left="0" w:right="0"/>
+            </w:pPr>
+            <w:r xmlns:w="http://schemas.openxmlformats.org/wordprocessingml/2006/main" xmlns:wp="http://schemas.openxmlformats.org/drawingml/2006/wordprocessingDrawing" xmlns:r="http://schemas.openxmlformats.org/officeDocument/2006/relationships" xmlns:w14="http://schemas.microsoft.com/office/word/2010/wordml">
+              <w:rPr>
+                <w:rFonts w:ascii="Times New Roman" w:hAnsi="Times New Roman" w:eastAsia="Times New Roman" w:cs="Times New Roman"/>
+                <w:i w:val="false"/>
+                <w:b w:val="false"/>
+                <w:u w:val="none"/>
+                <w:sz w:val="18"/>
+                <w:szCs w:val="18"/>
+                <w:color w:val="000000"/>
+              </w:rPr>
+              <w:t xml:space="preserve">72 (3.8)</w:t>
             </w:r>
           </w:p>
         </w:tc>
@@ -16582,51 +16789,51 @@
                 <w:szCs w:val="18"/>
                 <w:color w:val="000000"/>
               </w:rPr>
-              <w:t xml:space="preserve">139 (12.9)</w:t>
-            </w:r>
-          </w:p>
-        </w:tc>
-        <w:tc>
-          <w:tcPr>
-            <w:tcBorders>
-              <w:bottom w:val="none" w:sz="0" w:space="0" w:color="000000"/>
-              <w:top w:val="none" w:sz="0" w:space="0" w:color="000000"/>
-              <w:left w:val="none" w:sz="0" w:space="0" w:color="000000"/>
-              <w:right w:val="none" w:sz="0" w:space="0" w:color="000000"/>
-            </w:tcBorders>
-            <w:shd w:val="clear" w:color="auto" w:fill="FFFFFF"/>
-            <w:tcMar>
-              <w:top w:w="0" w:type="dxa"/>
-              <w:bottom w:w="0" w:type="dxa"/>
-              <w:left w:w="0" w:type="dxa"/>
-              <w:right w:w="0" w:type="dxa"/>
-            </w:tcMar>
-            <w:vAlign w:val="center"/>
-          </w:tcPr>
-          <w:p>
-            <w:pPr>
-              <w:pStyle w:val="Normal"/>
-              <w:jc w:val="left"/>
-              <w:pBdr>
-                <w:bottom w:val="none" w:sz="0" w:space="0" w:color="000000"/>
-                <w:top w:val="none" w:sz="0" w:space="0" w:color="000000"/>
-                <w:left w:val="none" w:sz="0" w:space="0" w:color="000000"/>
-                <w:right w:val="none" w:sz="0" w:space="0" w:color="000000"/>
-              </w:pBdr>
-              <w:spacing w:after="0" w:before="0" w:line="240"/>
-              <w:ind w:firstLine="0" w:left="0" w:right="0"/>
-            </w:pPr>
-            <w:r xmlns:w="http://schemas.openxmlformats.org/wordprocessingml/2006/main" xmlns:wp="http://schemas.openxmlformats.org/drawingml/2006/wordprocessingDrawing" xmlns:r="http://schemas.openxmlformats.org/officeDocument/2006/relationships" xmlns:w14="http://schemas.microsoft.com/office/word/2010/wordml">
-              <w:rPr>
-                <w:rFonts w:ascii="Times New Roman" w:hAnsi="Times New Roman" w:eastAsia="Times New Roman" w:cs="Times New Roman"/>
-                <w:i w:val="false"/>
-                <w:b w:val="false"/>
-                <w:u w:val="none"/>
-                <w:sz w:val="18"/>
-                <w:szCs w:val="18"/>
-                <w:color w:val="000000"/>
-              </w:rPr>
-              <w:t xml:space="preserve">259 (12.9)</w:t>
+              <w:t xml:space="preserve">128 (13.2)</w:t>
+            </w:r>
+          </w:p>
+        </w:tc>
+        <w:tc>
+          <w:tcPr>
+            <w:tcBorders>
+              <w:bottom w:val="none" w:sz="0" w:space="0" w:color="000000"/>
+              <w:top w:val="none" w:sz="0" w:space="0" w:color="000000"/>
+              <w:left w:val="none" w:sz="0" w:space="0" w:color="000000"/>
+              <w:right w:val="none" w:sz="0" w:space="0" w:color="000000"/>
+            </w:tcBorders>
+            <w:shd w:val="clear" w:color="auto" w:fill="FFFFFF"/>
+            <w:tcMar>
+              <w:top w:w="0" w:type="dxa"/>
+              <w:bottom w:w="0" w:type="dxa"/>
+              <w:left w:w="0" w:type="dxa"/>
+              <w:right w:w="0" w:type="dxa"/>
+            </w:tcMar>
+            <w:vAlign w:val="center"/>
+          </w:tcPr>
+          <w:p>
+            <w:pPr>
+              <w:pStyle w:val="Normal"/>
+              <w:jc w:val="left"/>
+              <w:pBdr>
+                <w:bottom w:val="none" w:sz="0" w:space="0" w:color="000000"/>
+                <w:top w:val="none" w:sz="0" w:space="0" w:color="000000"/>
+                <w:left w:val="none" w:sz="0" w:space="0" w:color="000000"/>
+                <w:right w:val="none" w:sz="0" w:space="0" w:color="000000"/>
+              </w:pBdr>
+              <w:spacing w:after="0" w:before="0" w:line="240"/>
+              <w:ind w:firstLine="0" w:left="0" w:right="0"/>
+            </w:pPr>
+            <w:r xmlns:w="http://schemas.openxmlformats.org/wordprocessingml/2006/main" xmlns:wp="http://schemas.openxmlformats.org/drawingml/2006/wordprocessingDrawing" xmlns:r="http://schemas.openxmlformats.org/officeDocument/2006/relationships" xmlns:w14="http://schemas.microsoft.com/office/word/2010/wordml">
+              <w:rPr>
+                <w:rFonts w:ascii="Times New Roman" w:hAnsi="Times New Roman" w:eastAsia="Times New Roman" w:cs="Times New Roman"/>
+                <w:i w:val="false"/>
+                <w:b w:val="false"/>
+                <w:u w:val="none"/>
+                <w:sz w:val="18"/>
+                <w:szCs w:val="18"/>
+                <w:color w:val="000000"/>
+              </w:rPr>
+              <w:t xml:space="preserve">219 (13.2)</w:t>
             </w:r>
           </w:p>
         </w:tc>
@@ -16984,51 +17191,51 @@
                 <w:szCs w:val="18"/>
                 <w:color w:val="000000"/>
               </w:rPr>
-              <w:t xml:space="preserve">139 (12.9)</w:t>
-            </w:r>
-          </w:p>
-        </w:tc>
-        <w:tc>
-          <w:tcPr>
-            <w:tcBorders>
-              <w:bottom w:val="none" w:sz="0" w:space="0" w:color="000000"/>
-              <w:top w:val="none" w:sz="0" w:space="0" w:color="000000"/>
-              <w:left w:val="none" w:sz="0" w:space="0" w:color="000000"/>
-              <w:right w:val="none" w:sz="0" w:space="0" w:color="000000"/>
-            </w:tcBorders>
-            <w:shd w:val="clear" w:color="auto" w:fill="FFFFFF"/>
-            <w:tcMar>
-              <w:top w:w="0" w:type="dxa"/>
-              <w:bottom w:w="0" w:type="dxa"/>
-              <w:left w:w="0" w:type="dxa"/>
-              <w:right w:w="0" w:type="dxa"/>
-            </w:tcMar>
-            <w:vAlign w:val="center"/>
-          </w:tcPr>
-          <w:p>
-            <w:pPr>
-              <w:pStyle w:val="Normal"/>
-              <w:jc w:val="left"/>
-              <w:pBdr>
-                <w:bottom w:val="none" w:sz="0" w:space="0" w:color="000000"/>
-                <w:top w:val="none" w:sz="0" w:space="0" w:color="000000"/>
-                <w:left w:val="none" w:sz="0" w:space="0" w:color="000000"/>
-                <w:right w:val="none" w:sz="0" w:space="0" w:color="000000"/>
-              </w:pBdr>
-              <w:spacing w:after="0" w:before="0" w:line="240"/>
-              <w:ind w:firstLine="0" w:left="0" w:right="0"/>
-            </w:pPr>
-            <w:r xmlns:w="http://schemas.openxmlformats.org/wordprocessingml/2006/main" xmlns:wp="http://schemas.openxmlformats.org/drawingml/2006/wordprocessingDrawing" xmlns:r="http://schemas.openxmlformats.org/officeDocument/2006/relationships" xmlns:w14="http://schemas.microsoft.com/office/word/2010/wordml">
-              <w:rPr>
-                <w:rFonts w:ascii="Times New Roman" w:hAnsi="Times New Roman" w:eastAsia="Times New Roman" w:cs="Times New Roman"/>
-                <w:i w:val="false"/>
-                <w:b w:val="false"/>
-                <w:u w:val="none"/>
-                <w:sz w:val="18"/>
-                <w:szCs w:val="18"/>
-                <w:color w:val="000000"/>
-              </w:rPr>
-              <w:t xml:space="preserve">259 (12.9)</w:t>
+              <w:t xml:space="preserve">128 (13.2)</w:t>
+            </w:r>
+          </w:p>
+        </w:tc>
+        <w:tc>
+          <w:tcPr>
+            <w:tcBorders>
+              <w:bottom w:val="none" w:sz="0" w:space="0" w:color="000000"/>
+              <w:top w:val="none" w:sz="0" w:space="0" w:color="000000"/>
+              <w:left w:val="none" w:sz="0" w:space="0" w:color="000000"/>
+              <w:right w:val="none" w:sz="0" w:space="0" w:color="000000"/>
+            </w:tcBorders>
+            <w:shd w:val="clear" w:color="auto" w:fill="FFFFFF"/>
+            <w:tcMar>
+              <w:top w:w="0" w:type="dxa"/>
+              <w:bottom w:w="0" w:type="dxa"/>
+              <w:left w:w="0" w:type="dxa"/>
+              <w:right w:w="0" w:type="dxa"/>
+            </w:tcMar>
+            <w:vAlign w:val="center"/>
+          </w:tcPr>
+          <w:p>
+            <w:pPr>
+              <w:pStyle w:val="Normal"/>
+              <w:jc w:val="left"/>
+              <w:pBdr>
+                <w:bottom w:val="none" w:sz="0" w:space="0" w:color="000000"/>
+                <w:top w:val="none" w:sz="0" w:space="0" w:color="000000"/>
+                <w:left w:val="none" w:sz="0" w:space="0" w:color="000000"/>
+                <w:right w:val="none" w:sz="0" w:space="0" w:color="000000"/>
+              </w:pBdr>
+              <w:spacing w:after="0" w:before="0" w:line="240"/>
+              <w:ind w:firstLine="0" w:left="0" w:right="0"/>
+            </w:pPr>
+            <w:r xmlns:w="http://schemas.openxmlformats.org/wordprocessingml/2006/main" xmlns:wp="http://schemas.openxmlformats.org/drawingml/2006/wordprocessingDrawing" xmlns:r="http://schemas.openxmlformats.org/officeDocument/2006/relationships" xmlns:w14="http://schemas.microsoft.com/office/word/2010/wordml">
+              <w:rPr>
+                <w:rFonts w:ascii="Times New Roman" w:hAnsi="Times New Roman" w:eastAsia="Times New Roman" w:cs="Times New Roman"/>
+                <w:i w:val="false"/>
+                <w:b w:val="false"/>
+                <w:u w:val="none"/>
+                <w:sz w:val="18"/>
+                <w:szCs w:val="18"/>
+                <w:color w:val="000000"/>
+              </w:rPr>
+              <w:t xml:space="preserve">219 (13.2)</w:t>
             </w:r>
           </w:p>
         </w:tc>
@@ -18994,51 +19201,51 @@
                 <w:szCs w:val="18"/>
                 <w:color w:val="000000"/>
               </w:rPr>
-              <w:t xml:space="preserve">13 (6)</w:t>
-            </w:r>
-          </w:p>
-        </w:tc>
-        <w:tc>
-          <w:tcPr>
-            <w:tcBorders>
-              <w:bottom w:val="none" w:sz="0" w:space="0" w:color="000000"/>
-              <w:top w:val="none" w:sz="0" w:space="0" w:color="000000"/>
-              <w:left w:val="none" w:sz="0" w:space="0" w:color="000000"/>
-              <w:right w:val="none" w:sz="0" w:space="0" w:color="000000"/>
-            </w:tcBorders>
-            <w:shd w:val="clear" w:color="auto" w:fill="FFFFFF"/>
-            <w:tcMar>
-              <w:top w:w="0" w:type="dxa"/>
-              <w:bottom w:w="0" w:type="dxa"/>
-              <w:left w:w="0" w:type="dxa"/>
-              <w:right w:w="0" w:type="dxa"/>
-            </w:tcMar>
-            <w:vAlign w:val="center"/>
-          </w:tcPr>
-          <w:p>
-            <w:pPr>
-              <w:pStyle w:val="Normal"/>
-              <w:jc w:val="left"/>
-              <w:pBdr>
-                <w:bottom w:val="none" w:sz="0" w:space="0" w:color="000000"/>
-                <w:top w:val="none" w:sz="0" w:space="0" w:color="000000"/>
-                <w:left w:val="none" w:sz="0" w:space="0" w:color="000000"/>
-                <w:right w:val="none" w:sz="0" w:space="0" w:color="000000"/>
-              </w:pBdr>
-              <w:spacing w:after="0" w:before="0" w:line="240"/>
-              <w:ind w:firstLine="0" w:left="0" w:right="0"/>
-            </w:pPr>
-            <w:r xmlns:w="http://schemas.openxmlformats.org/wordprocessingml/2006/main" xmlns:wp="http://schemas.openxmlformats.org/drawingml/2006/wordprocessingDrawing" xmlns:r="http://schemas.openxmlformats.org/officeDocument/2006/relationships" xmlns:w14="http://schemas.microsoft.com/office/word/2010/wordml">
-              <w:rPr>
-                <w:rFonts w:ascii="Times New Roman" w:hAnsi="Times New Roman" w:eastAsia="Times New Roman" w:cs="Times New Roman"/>
-                <w:i w:val="false"/>
-                <w:b w:val="false"/>
-                <w:u w:val="none"/>
-                <w:sz w:val="18"/>
-                <w:szCs w:val="18"/>
-                <w:color w:val="000000"/>
-              </w:rPr>
-              <w:t xml:space="preserve">36 (5.8)</w:t>
+              <w:t xml:space="preserve">11 (5.3)</w:t>
+            </w:r>
+          </w:p>
+        </w:tc>
+        <w:tc>
+          <w:tcPr>
+            <w:tcBorders>
+              <w:bottom w:val="none" w:sz="0" w:space="0" w:color="000000"/>
+              <w:top w:val="none" w:sz="0" w:space="0" w:color="000000"/>
+              <w:left w:val="none" w:sz="0" w:space="0" w:color="000000"/>
+              <w:right w:val="none" w:sz="0" w:space="0" w:color="000000"/>
+            </w:tcBorders>
+            <w:shd w:val="clear" w:color="auto" w:fill="FFFFFF"/>
+            <w:tcMar>
+              <w:top w:w="0" w:type="dxa"/>
+              <w:bottom w:w="0" w:type="dxa"/>
+              <w:left w:w="0" w:type="dxa"/>
+              <w:right w:w="0" w:type="dxa"/>
+            </w:tcMar>
+            <w:vAlign w:val="center"/>
+          </w:tcPr>
+          <w:p>
+            <w:pPr>
+              <w:pStyle w:val="Normal"/>
+              <w:jc w:val="left"/>
+              <w:pBdr>
+                <w:bottom w:val="none" w:sz="0" w:space="0" w:color="000000"/>
+                <w:top w:val="none" w:sz="0" w:space="0" w:color="000000"/>
+                <w:left w:val="none" w:sz="0" w:space="0" w:color="000000"/>
+                <w:right w:val="none" w:sz="0" w:space="0" w:color="000000"/>
+              </w:pBdr>
+              <w:spacing w:after="0" w:before="0" w:line="240"/>
+              <w:ind w:firstLine="0" w:left="0" w:right="0"/>
+            </w:pPr>
+            <w:r xmlns:w="http://schemas.openxmlformats.org/wordprocessingml/2006/main" xmlns:wp="http://schemas.openxmlformats.org/drawingml/2006/wordprocessingDrawing" xmlns:r="http://schemas.openxmlformats.org/officeDocument/2006/relationships" xmlns:w14="http://schemas.microsoft.com/office/word/2010/wordml">
+              <w:rPr>
+                <w:rFonts w:ascii="Times New Roman" w:hAnsi="Times New Roman" w:eastAsia="Times New Roman" w:cs="Times New Roman"/>
+                <w:i w:val="false"/>
+                <w:b w:val="false"/>
+                <w:u w:val="none"/>
+                <w:sz w:val="18"/>
+                <w:szCs w:val="18"/>
+                <w:color w:val="000000"/>
+              </w:rPr>
+              <w:t xml:space="preserve">35 (5.1)</w:t>
             </w:r>
           </w:p>
         </w:tc>
@@ -19396,51 +19603,51 @@
                 <w:szCs w:val="18"/>
                 <w:color w:val="000000"/>
               </w:rPr>
-              <w:t xml:space="preserve">13 (6)</w:t>
-            </w:r>
-          </w:p>
-        </w:tc>
-        <w:tc>
-          <w:tcPr>
-            <w:tcBorders>
-              <w:bottom w:val="none" w:sz="0" w:space="0" w:color="000000"/>
-              <w:top w:val="none" w:sz="0" w:space="0" w:color="000000"/>
-              <w:left w:val="none" w:sz="0" w:space="0" w:color="000000"/>
-              <w:right w:val="none" w:sz="0" w:space="0" w:color="000000"/>
-            </w:tcBorders>
-            <w:shd w:val="clear" w:color="auto" w:fill="FFFFFF"/>
-            <w:tcMar>
-              <w:top w:w="0" w:type="dxa"/>
-              <w:bottom w:w="0" w:type="dxa"/>
-              <w:left w:w="0" w:type="dxa"/>
-              <w:right w:w="0" w:type="dxa"/>
-            </w:tcMar>
-            <w:vAlign w:val="center"/>
-          </w:tcPr>
-          <w:p>
-            <w:pPr>
-              <w:pStyle w:val="Normal"/>
-              <w:jc w:val="left"/>
-              <w:pBdr>
-                <w:bottom w:val="none" w:sz="0" w:space="0" w:color="000000"/>
-                <w:top w:val="none" w:sz="0" w:space="0" w:color="000000"/>
-                <w:left w:val="none" w:sz="0" w:space="0" w:color="000000"/>
-                <w:right w:val="none" w:sz="0" w:space="0" w:color="000000"/>
-              </w:pBdr>
-              <w:spacing w:after="0" w:before="0" w:line="240"/>
-              <w:ind w:firstLine="0" w:left="0" w:right="0"/>
-            </w:pPr>
-            <w:r xmlns:w="http://schemas.openxmlformats.org/wordprocessingml/2006/main" xmlns:wp="http://schemas.openxmlformats.org/drawingml/2006/wordprocessingDrawing" xmlns:r="http://schemas.openxmlformats.org/officeDocument/2006/relationships" xmlns:w14="http://schemas.microsoft.com/office/word/2010/wordml">
-              <w:rPr>
-                <w:rFonts w:ascii="Times New Roman" w:hAnsi="Times New Roman" w:eastAsia="Times New Roman" w:cs="Times New Roman"/>
-                <w:i w:val="false"/>
-                <w:b w:val="false"/>
-                <w:u w:val="none"/>
-                <w:sz w:val="18"/>
-                <w:szCs w:val="18"/>
-                <w:color w:val="000000"/>
-              </w:rPr>
-              <w:t xml:space="preserve">36 (5.8)</w:t>
+              <w:t xml:space="preserve">11 (5.3)</w:t>
+            </w:r>
+          </w:p>
+        </w:tc>
+        <w:tc>
+          <w:tcPr>
+            <w:tcBorders>
+              <w:bottom w:val="none" w:sz="0" w:space="0" w:color="000000"/>
+              <w:top w:val="none" w:sz="0" w:space="0" w:color="000000"/>
+              <w:left w:val="none" w:sz="0" w:space="0" w:color="000000"/>
+              <w:right w:val="none" w:sz="0" w:space="0" w:color="000000"/>
+            </w:tcBorders>
+            <w:shd w:val="clear" w:color="auto" w:fill="FFFFFF"/>
+            <w:tcMar>
+              <w:top w:w="0" w:type="dxa"/>
+              <w:bottom w:w="0" w:type="dxa"/>
+              <w:left w:w="0" w:type="dxa"/>
+              <w:right w:w="0" w:type="dxa"/>
+            </w:tcMar>
+            <w:vAlign w:val="center"/>
+          </w:tcPr>
+          <w:p>
+            <w:pPr>
+              <w:pStyle w:val="Normal"/>
+              <w:jc w:val="left"/>
+              <w:pBdr>
+                <w:bottom w:val="none" w:sz="0" w:space="0" w:color="000000"/>
+                <w:top w:val="none" w:sz="0" w:space="0" w:color="000000"/>
+                <w:left w:val="none" w:sz="0" w:space="0" w:color="000000"/>
+                <w:right w:val="none" w:sz="0" w:space="0" w:color="000000"/>
+              </w:pBdr>
+              <w:spacing w:after="0" w:before="0" w:line="240"/>
+              <w:ind w:firstLine="0" w:left="0" w:right="0"/>
+            </w:pPr>
+            <w:r xmlns:w="http://schemas.openxmlformats.org/wordprocessingml/2006/main" xmlns:wp="http://schemas.openxmlformats.org/drawingml/2006/wordprocessingDrawing" xmlns:r="http://schemas.openxmlformats.org/officeDocument/2006/relationships" xmlns:w14="http://schemas.microsoft.com/office/word/2010/wordml">
+              <w:rPr>
+                <w:rFonts w:ascii="Times New Roman" w:hAnsi="Times New Roman" w:eastAsia="Times New Roman" w:cs="Times New Roman"/>
+                <w:i w:val="false"/>
+                <w:b w:val="false"/>
+                <w:u w:val="none"/>
+                <w:sz w:val="18"/>
+                <w:szCs w:val="18"/>
+                <w:color w:val="000000"/>
+              </w:rPr>
+              <w:t xml:space="preserve">35 (5.1)</w:t>
             </w:r>
           </w:p>
         </w:tc>
@@ -19798,51 +20005,51 @@
                 <w:szCs w:val="18"/>
                 <w:color w:val="000000"/>
               </w:rPr>
-              <w:t xml:space="preserve">13 (6)</w:t>
-            </w:r>
-          </w:p>
-        </w:tc>
-        <w:tc>
-          <w:tcPr>
-            <w:tcBorders>
-              <w:bottom w:val="none" w:sz="0" w:space="0" w:color="000000"/>
-              <w:top w:val="none" w:sz="0" w:space="0" w:color="000000"/>
-              <w:left w:val="none" w:sz="0" w:space="0" w:color="000000"/>
-              <w:right w:val="none" w:sz="0" w:space="0" w:color="000000"/>
-            </w:tcBorders>
-            <w:shd w:val="clear" w:color="auto" w:fill="FFFFFF"/>
-            <w:tcMar>
-              <w:top w:w="0" w:type="dxa"/>
-              <w:bottom w:w="0" w:type="dxa"/>
-              <w:left w:w="0" w:type="dxa"/>
-              <w:right w:w="0" w:type="dxa"/>
-            </w:tcMar>
-            <w:vAlign w:val="center"/>
-          </w:tcPr>
-          <w:p>
-            <w:pPr>
-              <w:pStyle w:val="Normal"/>
-              <w:jc w:val="left"/>
-              <w:pBdr>
-                <w:bottom w:val="none" w:sz="0" w:space="0" w:color="000000"/>
-                <w:top w:val="none" w:sz="0" w:space="0" w:color="000000"/>
-                <w:left w:val="none" w:sz="0" w:space="0" w:color="000000"/>
-                <w:right w:val="none" w:sz="0" w:space="0" w:color="000000"/>
-              </w:pBdr>
-              <w:spacing w:after="0" w:before="0" w:line="240"/>
-              <w:ind w:firstLine="0" w:left="0" w:right="0"/>
-            </w:pPr>
-            <w:r xmlns:w="http://schemas.openxmlformats.org/wordprocessingml/2006/main" xmlns:wp="http://schemas.openxmlformats.org/drawingml/2006/wordprocessingDrawing" xmlns:r="http://schemas.openxmlformats.org/officeDocument/2006/relationships" xmlns:w14="http://schemas.microsoft.com/office/word/2010/wordml">
-              <w:rPr>
-                <w:rFonts w:ascii="Times New Roman" w:hAnsi="Times New Roman" w:eastAsia="Times New Roman" w:cs="Times New Roman"/>
-                <w:i w:val="false"/>
-                <w:b w:val="false"/>
-                <w:u w:val="none"/>
-                <w:sz w:val="18"/>
-                <w:szCs w:val="18"/>
-                <w:color w:val="000000"/>
-              </w:rPr>
-              <w:t xml:space="preserve">36 (5.8)</w:t>
+              <w:t xml:space="preserve">11 (5.3)</w:t>
+            </w:r>
+          </w:p>
+        </w:tc>
+        <w:tc>
+          <w:tcPr>
+            <w:tcBorders>
+              <w:bottom w:val="none" w:sz="0" w:space="0" w:color="000000"/>
+              <w:top w:val="none" w:sz="0" w:space="0" w:color="000000"/>
+              <w:left w:val="none" w:sz="0" w:space="0" w:color="000000"/>
+              <w:right w:val="none" w:sz="0" w:space="0" w:color="000000"/>
+            </w:tcBorders>
+            <w:shd w:val="clear" w:color="auto" w:fill="FFFFFF"/>
+            <w:tcMar>
+              <w:top w:w="0" w:type="dxa"/>
+              <w:bottom w:w="0" w:type="dxa"/>
+              <w:left w:w="0" w:type="dxa"/>
+              <w:right w:w="0" w:type="dxa"/>
+            </w:tcMar>
+            <w:vAlign w:val="center"/>
+          </w:tcPr>
+          <w:p>
+            <w:pPr>
+              <w:pStyle w:val="Normal"/>
+              <w:jc w:val="left"/>
+              <w:pBdr>
+                <w:bottom w:val="none" w:sz="0" w:space="0" w:color="000000"/>
+                <w:top w:val="none" w:sz="0" w:space="0" w:color="000000"/>
+                <w:left w:val="none" w:sz="0" w:space="0" w:color="000000"/>
+                <w:right w:val="none" w:sz="0" w:space="0" w:color="000000"/>
+              </w:pBdr>
+              <w:spacing w:after="0" w:before="0" w:line="240"/>
+              <w:ind w:firstLine="0" w:left="0" w:right="0"/>
+            </w:pPr>
+            <w:r xmlns:w="http://schemas.openxmlformats.org/wordprocessingml/2006/main" xmlns:wp="http://schemas.openxmlformats.org/drawingml/2006/wordprocessingDrawing" xmlns:r="http://schemas.openxmlformats.org/officeDocument/2006/relationships" xmlns:w14="http://schemas.microsoft.com/office/word/2010/wordml">
+              <w:rPr>
+                <w:rFonts w:ascii="Times New Roman" w:hAnsi="Times New Roman" w:eastAsia="Times New Roman" w:cs="Times New Roman"/>
+                <w:i w:val="false"/>
+                <w:b w:val="false"/>
+                <w:u w:val="none"/>
+                <w:sz w:val="18"/>
+                <w:szCs w:val="18"/>
+                <w:color w:val="000000"/>
+              </w:rPr>
+              <w:t xml:space="preserve">35 (5.1)</w:t>
             </w:r>
           </w:p>
         </w:tc>
@@ -20200,51 +20407,51 @@
                 <w:szCs w:val="18"/>
                 <w:color w:val="000000"/>
               </w:rPr>
-              <w:t xml:space="preserve">139 (12.9)</w:t>
-            </w:r>
-          </w:p>
-        </w:tc>
-        <w:tc>
-          <w:tcPr>
-            <w:tcBorders>
-              <w:bottom w:val="none" w:sz="0" w:space="0" w:color="000000"/>
-              <w:top w:val="none" w:sz="0" w:space="0" w:color="000000"/>
-              <w:left w:val="none" w:sz="0" w:space="0" w:color="000000"/>
-              <w:right w:val="none" w:sz="0" w:space="0" w:color="000000"/>
-            </w:tcBorders>
-            <w:shd w:val="clear" w:color="auto" w:fill="FFFFFF"/>
-            <w:tcMar>
-              <w:top w:w="0" w:type="dxa"/>
-              <w:bottom w:w="0" w:type="dxa"/>
-              <w:left w:w="0" w:type="dxa"/>
-              <w:right w:w="0" w:type="dxa"/>
-            </w:tcMar>
-            <w:vAlign w:val="center"/>
-          </w:tcPr>
-          <w:p>
-            <w:pPr>
-              <w:pStyle w:val="Normal"/>
-              <w:jc w:val="left"/>
-              <w:pBdr>
-                <w:bottom w:val="none" w:sz="0" w:space="0" w:color="000000"/>
-                <w:top w:val="none" w:sz="0" w:space="0" w:color="000000"/>
-                <w:left w:val="none" w:sz="0" w:space="0" w:color="000000"/>
-                <w:right w:val="none" w:sz="0" w:space="0" w:color="000000"/>
-              </w:pBdr>
-              <w:spacing w:after="0" w:before="0" w:line="240"/>
-              <w:ind w:firstLine="0" w:left="0" w:right="0"/>
-            </w:pPr>
-            <w:r xmlns:w="http://schemas.openxmlformats.org/wordprocessingml/2006/main" xmlns:wp="http://schemas.openxmlformats.org/drawingml/2006/wordprocessingDrawing" xmlns:r="http://schemas.openxmlformats.org/officeDocument/2006/relationships" xmlns:w14="http://schemas.microsoft.com/office/word/2010/wordml">
-              <w:rPr>
-                <w:rFonts w:ascii="Times New Roman" w:hAnsi="Times New Roman" w:eastAsia="Times New Roman" w:cs="Times New Roman"/>
-                <w:i w:val="false"/>
-                <w:b w:val="false"/>
-                <w:u w:val="none"/>
-                <w:sz w:val="18"/>
-                <w:szCs w:val="18"/>
-                <w:color w:val="000000"/>
-              </w:rPr>
-              <w:t xml:space="preserve">201 (12.2)</w:t>
+              <w:t xml:space="preserve">131 (12.5)</w:t>
+            </w:r>
+          </w:p>
+        </w:tc>
+        <w:tc>
+          <w:tcPr>
+            <w:tcBorders>
+              <w:bottom w:val="none" w:sz="0" w:space="0" w:color="000000"/>
+              <w:top w:val="none" w:sz="0" w:space="0" w:color="000000"/>
+              <w:left w:val="none" w:sz="0" w:space="0" w:color="000000"/>
+              <w:right w:val="none" w:sz="0" w:space="0" w:color="000000"/>
+            </w:tcBorders>
+            <w:shd w:val="clear" w:color="auto" w:fill="FFFFFF"/>
+            <w:tcMar>
+              <w:top w:w="0" w:type="dxa"/>
+              <w:bottom w:w="0" w:type="dxa"/>
+              <w:left w:w="0" w:type="dxa"/>
+              <w:right w:w="0" w:type="dxa"/>
+            </w:tcMar>
+            <w:vAlign w:val="center"/>
+          </w:tcPr>
+          <w:p>
+            <w:pPr>
+              <w:pStyle w:val="Normal"/>
+              <w:jc w:val="left"/>
+              <w:pBdr>
+                <w:bottom w:val="none" w:sz="0" w:space="0" w:color="000000"/>
+                <w:top w:val="none" w:sz="0" w:space="0" w:color="000000"/>
+                <w:left w:val="none" w:sz="0" w:space="0" w:color="000000"/>
+                <w:right w:val="none" w:sz="0" w:space="0" w:color="000000"/>
+              </w:pBdr>
+              <w:spacing w:after="0" w:before="0" w:line="240"/>
+              <w:ind w:firstLine="0" w:left="0" w:right="0"/>
+            </w:pPr>
+            <w:r xmlns:w="http://schemas.openxmlformats.org/wordprocessingml/2006/main" xmlns:wp="http://schemas.openxmlformats.org/drawingml/2006/wordprocessingDrawing" xmlns:r="http://schemas.openxmlformats.org/officeDocument/2006/relationships" xmlns:w14="http://schemas.microsoft.com/office/word/2010/wordml">
+              <w:rPr>
+                <w:rFonts w:ascii="Times New Roman" w:hAnsi="Times New Roman" w:eastAsia="Times New Roman" w:cs="Times New Roman"/>
+                <w:i w:val="false"/>
+                <w:b w:val="false"/>
+                <w:u w:val="none"/>
+                <w:sz w:val="18"/>
+                <w:szCs w:val="18"/>
+                <w:color w:val="000000"/>
+              </w:rPr>
+              <w:t xml:space="preserve">171 (11.8)</w:t>
             </w:r>
           </w:p>
         </w:tc>
@@ -20602,51 +20809,51 @@
                 <w:szCs w:val="18"/>
                 <w:color w:val="000000"/>
               </w:rPr>
-              <w:t xml:space="preserve">139 (12.9)</w:t>
-            </w:r>
-          </w:p>
-        </w:tc>
-        <w:tc>
-          <w:tcPr>
-            <w:tcBorders>
-              <w:bottom w:val="none" w:sz="0" w:space="0" w:color="000000"/>
-              <w:top w:val="none" w:sz="0" w:space="0" w:color="000000"/>
-              <w:left w:val="none" w:sz="0" w:space="0" w:color="000000"/>
-              <w:right w:val="none" w:sz="0" w:space="0" w:color="000000"/>
-            </w:tcBorders>
-            <w:shd w:val="clear" w:color="auto" w:fill="FFFFFF"/>
-            <w:tcMar>
-              <w:top w:w="0" w:type="dxa"/>
-              <w:bottom w:w="0" w:type="dxa"/>
-              <w:left w:w="0" w:type="dxa"/>
-              <w:right w:w="0" w:type="dxa"/>
-            </w:tcMar>
-            <w:vAlign w:val="center"/>
-          </w:tcPr>
-          <w:p>
-            <w:pPr>
-              <w:pStyle w:val="Normal"/>
-              <w:jc w:val="left"/>
-              <w:pBdr>
-                <w:bottom w:val="none" w:sz="0" w:space="0" w:color="000000"/>
-                <w:top w:val="none" w:sz="0" w:space="0" w:color="000000"/>
-                <w:left w:val="none" w:sz="0" w:space="0" w:color="000000"/>
-                <w:right w:val="none" w:sz="0" w:space="0" w:color="000000"/>
-              </w:pBdr>
-              <w:spacing w:after="0" w:before="0" w:line="240"/>
-              <w:ind w:firstLine="0" w:left="0" w:right="0"/>
-            </w:pPr>
-            <w:r xmlns:w="http://schemas.openxmlformats.org/wordprocessingml/2006/main" xmlns:wp="http://schemas.openxmlformats.org/drawingml/2006/wordprocessingDrawing" xmlns:r="http://schemas.openxmlformats.org/officeDocument/2006/relationships" xmlns:w14="http://schemas.microsoft.com/office/word/2010/wordml">
-              <w:rPr>
-                <w:rFonts w:ascii="Times New Roman" w:hAnsi="Times New Roman" w:eastAsia="Times New Roman" w:cs="Times New Roman"/>
-                <w:i w:val="false"/>
-                <w:b w:val="false"/>
-                <w:u w:val="none"/>
-                <w:sz w:val="18"/>
-                <w:szCs w:val="18"/>
-                <w:color w:val="000000"/>
-              </w:rPr>
-              <w:t xml:space="preserve">201 (12.2)</w:t>
+              <w:t xml:space="preserve">131 (12.5)</w:t>
+            </w:r>
+          </w:p>
+        </w:tc>
+        <w:tc>
+          <w:tcPr>
+            <w:tcBorders>
+              <w:bottom w:val="none" w:sz="0" w:space="0" w:color="000000"/>
+              <w:top w:val="none" w:sz="0" w:space="0" w:color="000000"/>
+              <w:left w:val="none" w:sz="0" w:space="0" w:color="000000"/>
+              <w:right w:val="none" w:sz="0" w:space="0" w:color="000000"/>
+            </w:tcBorders>
+            <w:shd w:val="clear" w:color="auto" w:fill="FFFFFF"/>
+            <w:tcMar>
+              <w:top w:w="0" w:type="dxa"/>
+              <w:bottom w:w="0" w:type="dxa"/>
+              <w:left w:w="0" w:type="dxa"/>
+              <w:right w:w="0" w:type="dxa"/>
+            </w:tcMar>
+            <w:vAlign w:val="center"/>
+          </w:tcPr>
+          <w:p>
+            <w:pPr>
+              <w:pStyle w:val="Normal"/>
+              <w:jc w:val="left"/>
+              <w:pBdr>
+                <w:bottom w:val="none" w:sz="0" w:space="0" w:color="000000"/>
+                <w:top w:val="none" w:sz="0" w:space="0" w:color="000000"/>
+                <w:left w:val="none" w:sz="0" w:space="0" w:color="000000"/>
+                <w:right w:val="none" w:sz="0" w:space="0" w:color="000000"/>
+              </w:pBdr>
+              <w:spacing w:after="0" w:before="0" w:line="240"/>
+              <w:ind w:firstLine="0" w:left="0" w:right="0"/>
+            </w:pPr>
+            <w:r xmlns:w="http://schemas.openxmlformats.org/wordprocessingml/2006/main" xmlns:wp="http://schemas.openxmlformats.org/drawingml/2006/wordprocessingDrawing" xmlns:r="http://schemas.openxmlformats.org/officeDocument/2006/relationships" xmlns:w14="http://schemas.microsoft.com/office/word/2010/wordml">
+              <w:rPr>
+                <w:rFonts w:ascii="Times New Roman" w:hAnsi="Times New Roman" w:eastAsia="Times New Roman" w:cs="Times New Roman"/>
+                <w:i w:val="false"/>
+                <w:b w:val="false"/>
+                <w:u w:val="none"/>
+                <w:sz w:val="18"/>
+                <w:szCs w:val="18"/>
+                <w:color w:val="000000"/>
+              </w:rPr>
+              <w:t xml:space="preserve">171 (11.8)</w:t>
             </w:r>
           </w:p>
         </w:tc>
@@ -21004,51 +21211,51 @@
                 <w:szCs w:val="18"/>
                 <w:color w:val="000000"/>
               </w:rPr>
-              <w:t xml:space="preserve">139 (12.9)</w:t>
-            </w:r>
-          </w:p>
-        </w:tc>
-        <w:tc>
-          <w:tcPr>
-            <w:tcBorders>
-              <w:bottom w:val="none" w:sz="0" w:space="0" w:color="000000"/>
-              <w:top w:val="none" w:sz="0" w:space="0" w:color="000000"/>
-              <w:left w:val="none" w:sz="0" w:space="0" w:color="000000"/>
-              <w:right w:val="none" w:sz="0" w:space="0" w:color="000000"/>
-            </w:tcBorders>
-            <w:shd w:val="clear" w:color="auto" w:fill="FFFFFF"/>
-            <w:tcMar>
-              <w:top w:w="0" w:type="dxa"/>
-              <w:bottom w:w="0" w:type="dxa"/>
-              <w:left w:w="0" w:type="dxa"/>
-              <w:right w:w="0" w:type="dxa"/>
-            </w:tcMar>
-            <w:vAlign w:val="center"/>
-          </w:tcPr>
-          <w:p>
-            <w:pPr>
-              <w:pStyle w:val="Normal"/>
-              <w:jc w:val="left"/>
-              <w:pBdr>
-                <w:bottom w:val="none" w:sz="0" w:space="0" w:color="000000"/>
-                <w:top w:val="none" w:sz="0" w:space="0" w:color="000000"/>
-                <w:left w:val="none" w:sz="0" w:space="0" w:color="000000"/>
-                <w:right w:val="none" w:sz="0" w:space="0" w:color="000000"/>
-              </w:pBdr>
-              <w:spacing w:after="0" w:before="0" w:line="240"/>
-              <w:ind w:firstLine="0" w:left="0" w:right="0"/>
-            </w:pPr>
-            <w:r xmlns:w="http://schemas.openxmlformats.org/wordprocessingml/2006/main" xmlns:wp="http://schemas.openxmlformats.org/drawingml/2006/wordprocessingDrawing" xmlns:r="http://schemas.openxmlformats.org/officeDocument/2006/relationships" xmlns:w14="http://schemas.microsoft.com/office/word/2010/wordml">
-              <w:rPr>
-                <w:rFonts w:ascii="Times New Roman" w:hAnsi="Times New Roman" w:eastAsia="Times New Roman" w:cs="Times New Roman"/>
-                <w:i w:val="false"/>
-                <w:b w:val="false"/>
-                <w:u w:val="none"/>
-                <w:sz w:val="18"/>
-                <w:szCs w:val="18"/>
-                <w:color w:val="000000"/>
-              </w:rPr>
-              <w:t xml:space="preserve">201 (12.2)</w:t>
+              <w:t xml:space="preserve">131 (12.5)</w:t>
+            </w:r>
+          </w:p>
+        </w:tc>
+        <w:tc>
+          <w:tcPr>
+            <w:tcBorders>
+              <w:bottom w:val="none" w:sz="0" w:space="0" w:color="000000"/>
+              <w:top w:val="none" w:sz="0" w:space="0" w:color="000000"/>
+              <w:left w:val="none" w:sz="0" w:space="0" w:color="000000"/>
+              <w:right w:val="none" w:sz="0" w:space="0" w:color="000000"/>
+            </w:tcBorders>
+            <w:shd w:val="clear" w:color="auto" w:fill="FFFFFF"/>
+            <w:tcMar>
+              <w:top w:w="0" w:type="dxa"/>
+              <w:bottom w:w="0" w:type="dxa"/>
+              <w:left w:w="0" w:type="dxa"/>
+              <w:right w:w="0" w:type="dxa"/>
+            </w:tcMar>
+            <w:vAlign w:val="center"/>
+          </w:tcPr>
+          <w:p>
+            <w:pPr>
+              <w:pStyle w:val="Normal"/>
+              <w:jc w:val="left"/>
+              <w:pBdr>
+                <w:bottom w:val="none" w:sz="0" w:space="0" w:color="000000"/>
+                <w:top w:val="none" w:sz="0" w:space="0" w:color="000000"/>
+                <w:left w:val="none" w:sz="0" w:space="0" w:color="000000"/>
+                <w:right w:val="none" w:sz="0" w:space="0" w:color="000000"/>
+              </w:pBdr>
+              <w:spacing w:after="0" w:before="0" w:line="240"/>
+              <w:ind w:firstLine="0" w:left="0" w:right="0"/>
+            </w:pPr>
+            <w:r xmlns:w="http://schemas.openxmlformats.org/wordprocessingml/2006/main" xmlns:wp="http://schemas.openxmlformats.org/drawingml/2006/wordprocessingDrawing" xmlns:r="http://schemas.openxmlformats.org/officeDocument/2006/relationships" xmlns:w14="http://schemas.microsoft.com/office/word/2010/wordml">
+              <w:rPr>
+                <w:rFonts w:ascii="Times New Roman" w:hAnsi="Times New Roman" w:eastAsia="Times New Roman" w:cs="Times New Roman"/>
+                <w:i w:val="false"/>
+                <w:b w:val="false"/>
+                <w:u w:val="none"/>
+                <w:sz w:val="18"/>
+                <w:szCs w:val="18"/>
+                <w:color w:val="000000"/>
+              </w:rPr>
+              <w:t xml:space="preserve">171 (11.8)</w:t>
             </w:r>
           </w:p>
         </w:tc>
@@ -24220,51 +24427,51 @@
                 <w:szCs w:val="18"/>
                 <w:color w:val="000000"/>
               </w:rPr>
-              <w:t xml:space="preserve">54 (12.8)</w:t>
-            </w:r>
-          </w:p>
-        </w:tc>
-        <w:tc>
-          <w:tcPr>
-            <w:tcBorders>
-              <w:bottom w:val="none" w:sz="0" w:space="0" w:color="000000"/>
-              <w:top w:val="none" w:sz="0" w:space="0" w:color="000000"/>
-              <w:left w:val="none" w:sz="0" w:space="0" w:color="000000"/>
-              <w:right w:val="none" w:sz="0" w:space="0" w:color="000000"/>
-            </w:tcBorders>
-            <w:shd w:val="clear" w:color="auto" w:fill="FFFFFF"/>
-            <w:tcMar>
-              <w:top w:w="0" w:type="dxa"/>
-              <w:bottom w:w="0" w:type="dxa"/>
-              <w:left w:w="0" w:type="dxa"/>
-              <w:right w:w="0" w:type="dxa"/>
-            </w:tcMar>
-            <w:vAlign w:val="center"/>
-          </w:tcPr>
-          <w:p>
-            <w:pPr>
-              <w:pStyle w:val="Normal"/>
-              <w:jc w:val="left"/>
-              <w:pBdr>
-                <w:bottom w:val="none" w:sz="0" w:space="0" w:color="000000"/>
-                <w:top w:val="none" w:sz="0" w:space="0" w:color="000000"/>
-                <w:left w:val="none" w:sz="0" w:space="0" w:color="000000"/>
-                <w:right w:val="none" w:sz="0" w:space="0" w:color="000000"/>
-              </w:pBdr>
-              <w:spacing w:after="0" w:before="0" w:line="240"/>
-              <w:ind w:firstLine="0" w:left="0" w:right="0"/>
-            </w:pPr>
-            <w:r xmlns:w="http://schemas.openxmlformats.org/wordprocessingml/2006/main" xmlns:wp="http://schemas.openxmlformats.org/drawingml/2006/wordprocessingDrawing" xmlns:r="http://schemas.openxmlformats.org/officeDocument/2006/relationships" xmlns:w14="http://schemas.microsoft.com/office/word/2010/wordml">
-              <w:rPr>
-                <w:rFonts w:ascii="Times New Roman" w:hAnsi="Times New Roman" w:eastAsia="Times New Roman" w:cs="Times New Roman"/>
-                <w:i w:val="false"/>
-                <w:b w:val="false"/>
-                <w:u w:val="none"/>
-                <w:sz w:val="18"/>
-                <w:szCs w:val="18"/>
-                <w:color w:val="000000"/>
-              </w:rPr>
-              <w:t xml:space="preserve">99 (12.8)</w:t>
+              <w:t xml:space="preserve">51 (11)</w:t>
+            </w:r>
+          </w:p>
+        </w:tc>
+        <w:tc>
+          <w:tcPr>
+            <w:tcBorders>
+              <w:bottom w:val="none" w:sz="0" w:space="0" w:color="000000"/>
+              <w:top w:val="none" w:sz="0" w:space="0" w:color="000000"/>
+              <w:left w:val="none" w:sz="0" w:space="0" w:color="000000"/>
+              <w:right w:val="none" w:sz="0" w:space="0" w:color="000000"/>
+            </w:tcBorders>
+            <w:shd w:val="clear" w:color="auto" w:fill="FFFFFF"/>
+            <w:tcMar>
+              <w:top w:w="0" w:type="dxa"/>
+              <w:bottom w:w="0" w:type="dxa"/>
+              <w:left w:w="0" w:type="dxa"/>
+              <w:right w:w="0" w:type="dxa"/>
+            </w:tcMar>
+            <w:vAlign w:val="center"/>
+          </w:tcPr>
+          <w:p>
+            <w:pPr>
+              <w:pStyle w:val="Normal"/>
+              <w:jc w:val="left"/>
+              <w:pBdr>
+                <w:bottom w:val="none" w:sz="0" w:space="0" w:color="000000"/>
+                <w:top w:val="none" w:sz="0" w:space="0" w:color="000000"/>
+                <w:left w:val="none" w:sz="0" w:space="0" w:color="000000"/>
+                <w:right w:val="none" w:sz="0" w:space="0" w:color="000000"/>
+              </w:pBdr>
+              <w:spacing w:after="0" w:before="0" w:line="240"/>
+              <w:ind w:firstLine="0" w:left="0" w:right="0"/>
+            </w:pPr>
+            <w:r xmlns:w="http://schemas.openxmlformats.org/wordprocessingml/2006/main" xmlns:wp="http://schemas.openxmlformats.org/drawingml/2006/wordprocessingDrawing" xmlns:r="http://schemas.openxmlformats.org/officeDocument/2006/relationships" xmlns:w14="http://schemas.microsoft.com/office/word/2010/wordml">
+              <w:rPr>
+                <w:rFonts w:ascii="Times New Roman" w:hAnsi="Times New Roman" w:eastAsia="Times New Roman" w:cs="Times New Roman"/>
+                <w:i w:val="false"/>
+                <w:b w:val="false"/>
+                <w:u w:val="none"/>
+                <w:sz w:val="18"/>
+                <w:szCs w:val="18"/>
+                <w:color w:val="000000"/>
+              </w:rPr>
+              <w:t xml:space="preserve">82 (11)</w:t>
             </w:r>
           </w:p>
         </w:tc>
@@ -24440,7 +24647,7 @@
                 <w:szCs w:val="18"/>
                 <w:color w:val="000000"/>
               </w:rPr>
-              <w:t xml:space="preserve">35 (3.1)</w:t>
+              <w:t xml:space="preserve">34 (3.1)</w:t>
             </w:r>
           </w:p>
         </w:tc>
@@ -24622,51 +24829,51 @@
                 <w:szCs w:val="18"/>
                 <w:color w:val="000000"/>
               </w:rPr>
-              <w:t xml:space="preserve">54 (12.8)</w:t>
-            </w:r>
-          </w:p>
-        </w:tc>
-        <w:tc>
-          <w:tcPr>
-            <w:tcBorders>
-              <w:bottom w:val="none" w:sz="0" w:space="0" w:color="000000"/>
-              <w:top w:val="none" w:sz="0" w:space="0" w:color="000000"/>
-              <w:left w:val="none" w:sz="0" w:space="0" w:color="000000"/>
-              <w:right w:val="none" w:sz="0" w:space="0" w:color="000000"/>
-            </w:tcBorders>
-            <w:shd w:val="clear" w:color="auto" w:fill="FFFFFF"/>
-            <w:tcMar>
-              <w:top w:w="0" w:type="dxa"/>
-              <w:bottom w:w="0" w:type="dxa"/>
-              <w:left w:w="0" w:type="dxa"/>
-              <w:right w:w="0" w:type="dxa"/>
-            </w:tcMar>
-            <w:vAlign w:val="center"/>
-          </w:tcPr>
-          <w:p>
-            <w:pPr>
-              <w:pStyle w:val="Normal"/>
-              <w:jc w:val="left"/>
-              <w:pBdr>
-                <w:bottom w:val="none" w:sz="0" w:space="0" w:color="000000"/>
-                <w:top w:val="none" w:sz="0" w:space="0" w:color="000000"/>
-                <w:left w:val="none" w:sz="0" w:space="0" w:color="000000"/>
-                <w:right w:val="none" w:sz="0" w:space="0" w:color="000000"/>
-              </w:pBdr>
-              <w:spacing w:after="0" w:before="0" w:line="240"/>
-              <w:ind w:firstLine="0" w:left="0" w:right="0"/>
-            </w:pPr>
-            <w:r xmlns:w="http://schemas.openxmlformats.org/wordprocessingml/2006/main" xmlns:wp="http://schemas.openxmlformats.org/drawingml/2006/wordprocessingDrawing" xmlns:r="http://schemas.openxmlformats.org/officeDocument/2006/relationships" xmlns:w14="http://schemas.microsoft.com/office/word/2010/wordml">
-              <w:rPr>
-                <w:rFonts w:ascii="Times New Roman" w:hAnsi="Times New Roman" w:eastAsia="Times New Roman" w:cs="Times New Roman"/>
-                <w:i w:val="false"/>
-                <w:b w:val="false"/>
-                <w:u w:val="none"/>
-                <w:sz w:val="18"/>
-                <w:szCs w:val="18"/>
-                <w:color w:val="000000"/>
-              </w:rPr>
-              <w:t xml:space="preserve">99 (12.8)</w:t>
+              <w:t xml:space="preserve">51 (11)</w:t>
+            </w:r>
+          </w:p>
+        </w:tc>
+        <w:tc>
+          <w:tcPr>
+            <w:tcBorders>
+              <w:bottom w:val="none" w:sz="0" w:space="0" w:color="000000"/>
+              <w:top w:val="none" w:sz="0" w:space="0" w:color="000000"/>
+              <w:left w:val="none" w:sz="0" w:space="0" w:color="000000"/>
+              <w:right w:val="none" w:sz="0" w:space="0" w:color="000000"/>
+            </w:tcBorders>
+            <w:shd w:val="clear" w:color="auto" w:fill="FFFFFF"/>
+            <w:tcMar>
+              <w:top w:w="0" w:type="dxa"/>
+              <w:bottom w:w="0" w:type="dxa"/>
+              <w:left w:w="0" w:type="dxa"/>
+              <w:right w:w="0" w:type="dxa"/>
+            </w:tcMar>
+            <w:vAlign w:val="center"/>
+          </w:tcPr>
+          <w:p>
+            <w:pPr>
+              <w:pStyle w:val="Normal"/>
+              <w:jc w:val="left"/>
+              <w:pBdr>
+                <w:bottom w:val="none" w:sz="0" w:space="0" w:color="000000"/>
+                <w:top w:val="none" w:sz="0" w:space="0" w:color="000000"/>
+                <w:left w:val="none" w:sz="0" w:space="0" w:color="000000"/>
+                <w:right w:val="none" w:sz="0" w:space="0" w:color="000000"/>
+              </w:pBdr>
+              <w:spacing w:after="0" w:before="0" w:line="240"/>
+              <w:ind w:firstLine="0" w:left="0" w:right="0"/>
+            </w:pPr>
+            <w:r xmlns:w="http://schemas.openxmlformats.org/wordprocessingml/2006/main" xmlns:wp="http://schemas.openxmlformats.org/drawingml/2006/wordprocessingDrawing" xmlns:r="http://schemas.openxmlformats.org/officeDocument/2006/relationships" xmlns:w14="http://schemas.microsoft.com/office/word/2010/wordml">
+              <w:rPr>
+                <w:rFonts w:ascii="Times New Roman" w:hAnsi="Times New Roman" w:eastAsia="Times New Roman" w:cs="Times New Roman"/>
+                <w:i w:val="false"/>
+                <w:b w:val="false"/>
+                <w:u w:val="none"/>
+                <w:sz w:val="18"/>
+                <w:szCs w:val="18"/>
+                <w:color w:val="000000"/>
+              </w:rPr>
+              <w:t xml:space="preserve">82 (11)</w:t>
             </w:r>
           </w:p>
         </w:tc>
@@ -25024,51 +25231,51 @@
                 <w:szCs w:val="18"/>
                 <w:color w:val="000000"/>
               </w:rPr>
-              <w:t xml:space="preserve">54 (12.8)</w:t>
-            </w:r>
-          </w:p>
-        </w:tc>
-        <w:tc>
-          <w:tcPr>
-            <w:tcBorders>
-              <w:bottom w:val="none" w:sz="0" w:space="0" w:color="000000"/>
-              <w:top w:val="none" w:sz="0" w:space="0" w:color="000000"/>
-              <w:left w:val="none" w:sz="0" w:space="0" w:color="000000"/>
-              <w:right w:val="none" w:sz="0" w:space="0" w:color="000000"/>
-            </w:tcBorders>
-            <w:shd w:val="clear" w:color="auto" w:fill="FFFFFF"/>
-            <w:tcMar>
-              <w:top w:w="0" w:type="dxa"/>
-              <w:bottom w:w="0" w:type="dxa"/>
-              <w:left w:w="0" w:type="dxa"/>
-              <w:right w:w="0" w:type="dxa"/>
-            </w:tcMar>
-            <w:vAlign w:val="center"/>
-          </w:tcPr>
-          <w:p>
-            <w:pPr>
-              <w:pStyle w:val="Normal"/>
-              <w:jc w:val="left"/>
-              <w:pBdr>
-                <w:bottom w:val="none" w:sz="0" w:space="0" w:color="000000"/>
-                <w:top w:val="none" w:sz="0" w:space="0" w:color="000000"/>
-                <w:left w:val="none" w:sz="0" w:space="0" w:color="000000"/>
-                <w:right w:val="none" w:sz="0" w:space="0" w:color="000000"/>
-              </w:pBdr>
-              <w:spacing w:after="0" w:before="0" w:line="240"/>
-              <w:ind w:firstLine="0" w:left="0" w:right="0"/>
-            </w:pPr>
-            <w:r xmlns:w="http://schemas.openxmlformats.org/wordprocessingml/2006/main" xmlns:wp="http://schemas.openxmlformats.org/drawingml/2006/wordprocessingDrawing" xmlns:r="http://schemas.openxmlformats.org/officeDocument/2006/relationships" xmlns:w14="http://schemas.microsoft.com/office/word/2010/wordml">
-              <w:rPr>
-                <w:rFonts w:ascii="Times New Roman" w:hAnsi="Times New Roman" w:eastAsia="Times New Roman" w:cs="Times New Roman"/>
-                <w:i w:val="false"/>
-                <w:b w:val="false"/>
-                <w:u w:val="none"/>
-                <w:sz w:val="18"/>
-                <w:szCs w:val="18"/>
-                <w:color w:val="000000"/>
-              </w:rPr>
-              <w:t xml:space="preserve">99 (12.8)</w:t>
+              <w:t xml:space="preserve">51 (11)</w:t>
+            </w:r>
+          </w:p>
+        </w:tc>
+        <w:tc>
+          <w:tcPr>
+            <w:tcBorders>
+              <w:bottom w:val="none" w:sz="0" w:space="0" w:color="000000"/>
+              <w:top w:val="none" w:sz="0" w:space="0" w:color="000000"/>
+              <w:left w:val="none" w:sz="0" w:space="0" w:color="000000"/>
+              <w:right w:val="none" w:sz="0" w:space="0" w:color="000000"/>
+            </w:tcBorders>
+            <w:shd w:val="clear" w:color="auto" w:fill="FFFFFF"/>
+            <w:tcMar>
+              <w:top w:w="0" w:type="dxa"/>
+              <w:bottom w:w="0" w:type="dxa"/>
+              <w:left w:w="0" w:type="dxa"/>
+              <w:right w:w="0" w:type="dxa"/>
+            </w:tcMar>
+            <w:vAlign w:val="center"/>
+          </w:tcPr>
+          <w:p>
+            <w:pPr>
+              <w:pStyle w:val="Normal"/>
+              <w:jc w:val="left"/>
+              <w:pBdr>
+                <w:bottom w:val="none" w:sz="0" w:space="0" w:color="000000"/>
+                <w:top w:val="none" w:sz="0" w:space="0" w:color="000000"/>
+                <w:left w:val="none" w:sz="0" w:space="0" w:color="000000"/>
+                <w:right w:val="none" w:sz="0" w:space="0" w:color="000000"/>
+              </w:pBdr>
+              <w:spacing w:after="0" w:before="0" w:line="240"/>
+              <w:ind w:firstLine="0" w:left="0" w:right="0"/>
+            </w:pPr>
+            <w:r xmlns:w="http://schemas.openxmlformats.org/wordprocessingml/2006/main" xmlns:wp="http://schemas.openxmlformats.org/drawingml/2006/wordprocessingDrawing" xmlns:r="http://schemas.openxmlformats.org/officeDocument/2006/relationships" xmlns:w14="http://schemas.microsoft.com/office/word/2010/wordml">
+              <w:rPr>
+                <w:rFonts w:ascii="Times New Roman" w:hAnsi="Times New Roman" w:eastAsia="Times New Roman" w:cs="Times New Roman"/>
+                <w:i w:val="false"/>
+                <w:b w:val="false"/>
+                <w:u w:val="none"/>
+                <w:sz w:val="18"/>
+                <w:szCs w:val="18"/>
+                <w:color w:val="000000"/>
+              </w:rPr>
+              <w:t xml:space="preserve">82 (11)</w:t>
             </w:r>
           </w:p>
         </w:tc>
@@ -29275,8 +29482,8 @@
         <w:br w:type="page"/>
       </w:r>
     </w:p>
-    <w:bookmarkEnd w:id="48"/>
-    <w:bookmarkStart w:id="75" w:name="references"/>
+    <w:bookmarkEnd w:id="56"/>
+    <w:bookmarkStart w:id="83" w:name="references"/>
     <w:p>
       <w:pPr>
         <w:pStyle w:val="Heading2"/>
@@ -29285,8 +29492,8 @@
         <w:t xml:space="preserve">References</w:t>
       </w:r>
     </w:p>
-    <w:bookmarkStart w:id="74" w:name="refs"/>
-    <w:bookmarkStart w:id="50" w:name="ref-duffin2021"/>
+    <w:bookmarkStart w:id="82" w:name="refs"/>
+    <w:bookmarkStart w:id="58" w:name="ref-duffin2021"/>
     <w:p>
       <w:pPr>
         <w:pStyle w:val="Bibliography"/>
@@ -29319,7 +29526,7 @@
       <w:r>
         <w:t xml:space="preserve"> </w:t>
       </w:r>
-      <w:hyperlink r:id="rId49">
+      <w:hyperlink r:id="rId57">
         <w:r>
           <w:rPr>
             <w:rStyle w:val="Hyperlink"/>
@@ -29331,8 +29538,8 @@
         <w:t xml:space="preserve">.</w:t>
       </w:r>
     </w:p>
-    <w:bookmarkEnd w:id="50"/>
-    <w:bookmarkStart w:id="52" w:name="ref-hensel2023"/>
+    <w:bookmarkEnd w:id="58"/>
+    <w:bookmarkStart w:id="60" w:name="ref-hensel2023"/>
     <w:p>
       <w:pPr>
         <w:pStyle w:val="Bibliography"/>
@@ -29384,7 +29591,7 @@
       <w:r>
         <w:t xml:space="preserve"> </w:t>
       </w:r>
-      <w:hyperlink r:id="rId51">
+      <w:hyperlink r:id="rId59">
         <w:r>
           <w:rPr>
             <w:rStyle w:val="Hyperlink"/>
@@ -29396,8 +29603,8 @@
         <w:t xml:space="preserve">.</w:t>
       </w:r>
     </w:p>
-    <w:bookmarkEnd w:id="52"/>
-    <w:bookmarkStart w:id="54" w:name="ref-lewis1985"/>
+    <w:bookmarkEnd w:id="60"/>
+    <w:bookmarkStart w:id="62" w:name="ref-lewis1985"/>
     <w:p>
       <w:pPr>
         <w:pStyle w:val="Bibliography"/>
@@ -29451,7 +29658,7 @@
       <w:r>
         <w:t xml:space="preserve"> </w:t>
       </w:r>
-      <w:hyperlink r:id="rId53">
+      <w:hyperlink r:id="rId61">
         <w:r>
           <w:rPr>
             <w:rStyle w:val="Hyperlink"/>
@@ -29463,8 +29670,8 @@
         <w:t xml:space="preserve">.</w:t>
       </w:r>
     </w:p>
-    <w:bookmarkEnd w:id="54"/>
-    <w:bookmarkStart w:id="56" w:name="ref-lirman2003"/>
+    <w:bookmarkEnd w:id="62"/>
+    <w:bookmarkStart w:id="64" w:name="ref-lirman2003"/>
     <w:p>
       <w:pPr>
         <w:pStyle w:val="Bibliography"/>
@@ -29497,7 +29704,7 @@
       <w:r>
         <w:t xml:space="preserve"> </w:t>
       </w:r>
-      <w:hyperlink r:id="rId55">
+      <w:hyperlink r:id="rId63">
         <w:r>
           <w:rPr>
             <w:rStyle w:val="Hyperlink"/>
@@ -29509,8 +29716,8 @@
         <w:t xml:space="preserve">.</w:t>
       </w:r>
     </w:p>
-    <w:bookmarkEnd w:id="56"/>
-    <w:bookmarkStart w:id="58" w:name="ref-lopez2021"/>
+    <w:bookmarkEnd w:id="64"/>
+    <w:bookmarkStart w:id="66" w:name="ref-lopez2021"/>
     <w:p>
       <w:pPr>
         <w:pStyle w:val="Bibliography"/>
@@ -29546,7 +29753,7 @@
       <w:r>
         <w:t xml:space="preserve"> </w:t>
       </w:r>
-      <w:hyperlink r:id="rId57">
+      <w:hyperlink r:id="rId65">
         <w:r>
           <w:rPr>
             <w:rStyle w:val="Hyperlink"/>
@@ -29558,8 +29765,8 @@
         <w:t xml:space="preserve">.</w:t>
       </w:r>
     </w:p>
-    <w:bookmarkEnd w:id="58"/>
-    <w:bookmarkStart w:id="60" w:name="ref-mcmillan1967"/>
+    <w:bookmarkEnd w:id="66"/>
+    <w:bookmarkStart w:id="68" w:name="ref-mcmillan1967"/>
     <w:p>
       <w:pPr>
         <w:pStyle w:val="Bibliography"/>
@@ -29592,7 +29799,7 @@
       <w:r>
         <w:t xml:space="preserve"> </w:t>
       </w:r>
-      <w:hyperlink r:id="rId59">
+      <w:hyperlink r:id="rId67">
         <w:r>
           <w:rPr>
             <w:rStyle w:val="Hyperlink"/>
@@ -29604,8 +29811,8 @@
         <w:t xml:space="preserve">.</w:t>
       </w:r>
     </w:p>
-    <w:bookmarkEnd w:id="60"/>
-    <w:bookmarkStart w:id="62" w:name="ref-nickerson2023"/>
+    <w:bookmarkEnd w:id="68"/>
+    <w:bookmarkStart w:id="70" w:name="ref-nickerson2023"/>
     <w:p>
       <w:pPr>
         <w:pStyle w:val="Bibliography"/>
@@ -29638,7 +29845,7 @@
       <w:r>
         <w:t xml:space="preserve"> </w:t>
       </w:r>
-      <w:hyperlink r:id="rId61">
+      <w:hyperlink r:id="rId69">
         <w:r>
           <w:rPr>
             <w:rStyle w:val="Hyperlink"/>
@@ -29650,8 +29857,8 @@
         <w:t xml:space="preserve">.</w:t>
       </w:r>
     </w:p>
-    <w:bookmarkEnd w:id="62"/>
-    <w:bookmarkStart w:id="63" w:name="ref-phillips1960"/>
+    <w:bookmarkEnd w:id="70"/>
+    <w:bookmarkStart w:id="71" w:name="ref-phillips1960"/>
     <w:p>
       <w:pPr>
         <w:pStyle w:val="Bibliography"/>
@@ -29673,8 +29880,8 @@
         <w:t xml:space="preserve">. 44. Florida State Board of Conservation, Marine Laboratory.</w:t>
       </w:r>
     </w:p>
-    <w:bookmarkEnd w:id="63"/>
-    <w:bookmarkStart w:id="65" w:name="ref-phlips2006"/>
+    <w:bookmarkEnd w:id="71"/>
+    <w:bookmarkStart w:id="73" w:name="ref-phlips2006"/>
     <w:p>
       <w:pPr>
         <w:pStyle w:val="Bibliography"/>
@@ -29707,7 +29914,7 @@
       <w:r>
         <w:t xml:space="preserve"> </w:t>
       </w:r>
-      <w:hyperlink r:id="rId64">
+      <w:hyperlink r:id="rId72">
         <w:r>
           <w:rPr>
             <w:rStyle w:val="Hyperlink"/>
@@ -29719,8 +29926,8 @@
         <w:t xml:space="preserve">.</w:t>
       </w:r>
     </w:p>
-    <w:bookmarkEnd w:id="65"/>
-    <w:bookmarkStart w:id="67" w:name="ref-usup1994"/>
+    <w:bookmarkEnd w:id="73"/>
+    <w:bookmarkStart w:id="75" w:name="ref-usup1994"/>
     <w:p>
       <w:pPr>
         <w:pStyle w:val="Bibliography"/>
@@ -29753,7 +29960,7 @@
       <w:r>
         <w:t xml:space="preserve"> </w:t>
       </w:r>
-      <w:hyperlink r:id="rId66">
+      <w:hyperlink r:id="rId74">
         <w:r>
           <w:rPr>
             <w:rStyle w:val="Hyperlink"/>
@@ -29765,8 +29972,8 @@
         <w:t xml:space="preserve">.</w:t>
       </w:r>
     </w:p>
-    <w:bookmarkEnd w:id="67"/>
-    <w:bookmarkStart w:id="69" w:name="ref-vanbogaert2018"/>
+    <w:bookmarkEnd w:id="75"/>
+    <w:bookmarkStart w:id="77" w:name="ref-vanbogaert2018"/>
     <w:p>
       <w:pPr>
         <w:pStyle w:val="Bibliography"/>
@@ -29815,7 +30022,7 @@
       <w:r>
         <w:t xml:space="preserve"> </w:t>
       </w:r>
-      <w:hyperlink r:id="rId68">
+      <w:hyperlink r:id="rId76">
         <w:r>
           <w:rPr>
             <w:rStyle w:val="Hyperlink"/>
@@ -29827,8 +30034,8 @@
         <w:t xml:space="preserve">.</w:t>
       </w:r>
     </w:p>
-    <w:bookmarkEnd w:id="69"/>
-    <w:bookmarkStart w:id="71" w:name="ref-zhang2023"/>
+    <w:bookmarkEnd w:id="77"/>
+    <w:bookmarkStart w:id="79" w:name="ref-zhang2023"/>
     <w:p>
       <w:pPr>
         <w:pStyle w:val="Bibliography"/>
@@ -29861,7 +30068,7 @@
       <w:r>
         <w:t xml:space="preserve"> </w:t>
       </w:r>
-      <w:hyperlink r:id="rId70">
+      <w:hyperlink r:id="rId78">
         <w:r>
           <w:rPr>
             <w:rStyle w:val="Hyperlink"/>
@@ -29873,8 +30080,8 @@
         <w:t xml:space="preserve">.</w:t>
       </w:r>
     </w:p>
-    <w:bookmarkEnd w:id="71"/>
-    <w:bookmarkStart w:id="73" w:name="ref-zieman1975"/>
+    <w:bookmarkEnd w:id="79"/>
+    <w:bookmarkStart w:id="81" w:name="ref-zieman1975"/>
     <w:p>
       <w:pPr>
         <w:pStyle w:val="Bibliography"/>
@@ -29907,7 +30114,7 @@
       <w:r>
         <w:t xml:space="preserve"> </w:t>
       </w:r>
-      <w:hyperlink r:id="rId72">
+      <w:hyperlink r:id="rId80">
         <w:r>
           <w:rPr>
             <w:rStyle w:val="Hyperlink"/>
@@ -29919,9 +30126,9 @@
         <w:t xml:space="preserve">.</w:t>
       </w:r>
     </w:p>
-    <w:bookmarkEnd w:id="73"/>
-    <w:bookmarkEnd w:id="74"/>
-    <w:bookmarkEnd w:id="75"/>
+    <w:bookmarkEnd w:id="81"/>
+    <w:bookmarkEnd w:id="82"/>
+    <w:bookmarkEnd w:id="83"/>
     <w:sectPr>
       <w:footerReference r:id="rId9" w:type="default"/>
       <w:pgSz w:h="15840" w:w="12240"/>

</xml_diff>

<commit_message>
add GAM summary table
</commit_message>
<xml_diff>
--- a/manu-draft.docx
+++ b/manu-draft.docx
@@ -1439,7 +1439,7 @@
               <w:pStyle w:val="ImageCaption"/>
             </w:pPr>
             <w:r>
-              <w:t xml:space="preserve">Figure 7: Predicted results from a Generalized Additive Model evaluating frequency occurrence of seagrass versus year (left), number of days in a year when temperature exceeded the threshold (top right), and number of days in a year when salinity was below the threshold (bottom right). Year was fit as a main effect, whereas the temperature and salinity counts were fit with interactions by year. The right plots show model predicted results for the threshold variables for selected year slices. 2016 to 2022 are years with recent seagrass decline. Shaded areas are 95% confidence intervals.</w:t>
+              <w:t xml:space="preserve">Figure 7: Predicted results from a Generalized Additive Model evaluating frequency occurrence of seagrass versus year (left), number of days in a year when temperature exceeded the threshold (top right), and number of days in a year when salinity was below the threshold (bottom right). All variables were fit as main effects, including interactions with year. The right plots show model predicted results for the threshold variables for selected year slices. 2016 to 2022 are years with recent seagrass decline. Shaded areas are 95% confidence intervals.</w:t>
             </w:r>
           </w:p>
           <w:bookmarkEnd w:id="54"/>
@@ -29482,6 +29482,2289 @@
         <w:br w:type="page"/>
       </w:r>
     </w:p>
+    <w:p>
+      <w:pPr>
+        <w:pStyle w:val="BodyText"/>
+      </w:pPr>
+      <w:r>
+        <w:t xml:space="preserve">Summary of a Generalized Additive Model evaluating frequency occurrence of seagrass versus year, number of days in a year when temperature exceeded the threshold, number of days in a year when salinity was below the threshold, and number of days in a year when both temperature and salinity were above or below thresholds. All variables were fit as main effects, including interactions with year. edf: estimate degrees of freedom, ref.df: reference degrees of freedom, F: F-statistic. * p &lt; 0.05, ** p &lt; 0.005.</w:t>
+      </w:r>
+    </w:p>
+    <w:tbl xmlns:w="http://schemas.openxmlformats.org/wordprocessingml/2006/main" xmlns:r="http://schemas.openxmlformats.org/officeDocument/2006/relationships" xmlns:w14="http://schemas.microsoft.com/office/word/2010/wordml" xmlns:wp="http://schemas.openxmlformats.org/drawingml/2006/wordprocessingDrawing" xmlns:a="http://schemas.openxmlformats.org/drawingml/2006/main" xmlns:pic="http://schemas.openxmlformats.org/drawingml/2006/picture">
+      <w:tblPr>
+        <w:tblLayout w:type="fixed"/>
+        <w:jc w:val="center"/>
+        <w:tblLook w:firstRow="1" w:lastRow="0" w:firstColumn="0" w:lastColumn="0" w:noHBand="0" w:noVBand="1"/>
+      </w:tblPr>
+      <w:tblGrid>
+        <w:gridCol w:w="1080"/>
+        <w:gridCol w:w="1080"/>
+        <w:gridCol w:w="1080"/>
+        <w:gridCol w:w="1080"/>
+        <w:gridCol w:w="1080"/>
+      </w:tblGrid>
+      <w:tr>
+        <w:trPr>
+          <w:trHeight w:val="360" w:hRule="auto"/>
+          <w:tblHeader/>
+        </w:trPr>
+        header1
+        <w:tc>
+          <w:tcPr>
+            <w:tcBorders>
+              <w:bottom w:val="single" w:sz="12" w:space="0" w:color="666666"/>
+              <w:top w:val="single" w:sz="12" w:space="0" w:color="666666"/>
+              <w:left w:val="none" w:sz="0" w:space="0" w:color="000000"/>
+              <w:right w:val="none" w:sz="0" w:space="0" w:color="000000"/>
+            </w:tcBorders>
+            <w:shd w:val="clear" w:color="auto" w:fill="FFFFFF"/>
+            <w:tcMar>
+              <w:top w:w="0" w:type="dxa"/>
+              <w:bottom w:w="0" w:type="dxa"/>
+              <w:left w:w="0" w:type="dxa"/>
+              <w:right w:w="0" w:type="dxa"/>
+            </w:tcMar>
+            <w:vAlign w:val="center"/>
+          </w:tcPr>
+          <w:p>
+            <w:pPr>
+              <w:pStyle w:val="Normal"/>
+              <w:jc w:val="left"/>
+              <w:pBdr>
+                <w:bottom w:val="none" w:sz="0" w:space="0" w:color="000000"/>
+                <w:top w:val="none" w:sz="0" w:space="0" w:color="000000"/>
+                <w:left w:val="none" w:sz="0" w:space="0" w:color="000000"/>
+                <w:right w:val="none" w:sz="0" w:space="0" w:color="000000"/>
+              </w:pBdr>
+              <w:spacing w:after="0" w:before="0" w:line="240"/>
+              <w:ind w:firstLine="0" w:left="0" w:right="0"/>
+            </w:pPr>
+            <w:r xmlns:w="http://schemas.openxmlformats.org/wordprocessingml/2006/main" xmlns:wp="http://schemas.openxmlformats.org/drawingml/2006/wordprocessingDrawing" xmlns:r="http://schemas.openxmlformats.org/officeDocument/2006/relationships" xmlns:w14="http://schemas.microsoft.com/office/word/2010/wordml">
+              <w:rPr>
+                <w:rFonts w:ascii="Times New Roman" w:hAnsi="Times New Roman" w:eastAsia="Times New Roman" w:cs="Times New Roman"/>
+                <w:i w:val="false"/>
+                <w:b w:val="false"/>
+                <w:u w:val="none"/>
+                <w:sz w:val="22"/>
+                <w:szCs w:val="22"/>
+                <w:color w:val="000000"/>
+              </w:rPr>
+              <w:t xml:space="preserve">Effect</w:t>
+            </w:r>
+          </w:p>
+        </w:tc>
+        <w:tc>
+          <w:tcPr>
+            <w:tcBorders>
+              <w:bottom w:val="single" w:sz="12" w:space="0" w:color="666666"/>
+              <w:top w:val="single" w:sz="12" w:space="0" w:color="666666"/>
+              <w:left w:val="none" w:sz="0" w:space="0" w:color="000000"/>
+              <w:right w:val="none" w:sz="0" w:space="0" w:color="000000"/>
+            </w:tcBorders>
+            <w:shd w:val="clear" w:color="auto" w:fill="FFFFFF"/>
+            <w:tcMar>
+              <w:top w:w="0" w:type="dxa"/>
+              <w:bottom w:w="0" w:type="dxa"/>
+              <w:left w:w="0" w:type="dxa"/>
+              <w:right w:w="0" w:type="dxa"/>
+            </w:tcMar>
+            <w:vAlign w:val="center"/>
+          </w:tcPr>
+          <w:p>
+            <w:pPr>
+              <w:pStyle w:val="Normal"/>
+              <w:jc w:val="left"/>
+              <w:pBdr>
+                <w:bottom w:val="none" w:sz="0" w:space="0" w:color="000000"/>
+                <w:top w:val="none" w:sz="0" w:space="0" w:color="000000"/>
+                <w:left w:val="none" w:sz="0" w:space="0" w:color="000000"/>
+                <w:right w:val="none" w:sz="0" w:space="0" w:color="000000"/>
+              </w:pBdr>
+              <w:spacing w:after="0" w:before="0" w:line="240"/>
+              <w:ind w:firstLine="0" w:left="0" w:right="0"/>
+            </w:pPr>
+            <w:r xmlns:w="http://schemas.openxmlformats.org/wordprocessingml/2006/main" xmlns:wp="http://schemas.openxmlformats.org/drawingml/2006/wordprocessingDrawing" xmlns:r="http://schemas.openxmlformats.org/officeDocument/2006/relationships" xmlns:w14="http://schemas.microsoft.com/office/word/2010/wordml">
+              <w:rPr>
+                <w:rFonts w:ascii="Times New Roman" w:hAnsi="Times New Roman" w:eastAsia="Times New Roman" w:cs="Times New Roman"/>
+                <w:i w:val="false"/>
+                <w:b w:val="false"/>
+                <w:u w:val="none"/>
+                <w:sz w:val="22"/>
+                <w:szCs w:val="22"/>
+                <w:color w:val="000000"/>
+              </w:rPr>
+              <w:t xml:space="preserve">Term</w:t>
+            </w:r>
+          </w:p>
+        </w:tc>
+        <w:tc>
+          <w:tcPr>
+            <w:tcBorders>
+              <w:bottom w:val="single" w:sz="12" w:space="0" w:color="666666"/>
+              <w:top w:val="single" w:sz="12" w:space="0" w:color="666666"/>
+              <w:left w:val="none" w:sz="0" w:space="0" w:color="000000"/>
+              <w:right w:val="none" w:sz="0" w:space="0" w:color="000000"/>
+            </w:tcBorders>
+            <w:shd w:val="clear" w:color="auto" w:fill="FFFFFF"/>
+            <w:tcMar>
+              <w:top w:w="0" w:type="dxa"/>
+              <w:bottom w:w="0" w:type="dxa"/>
+              <w:left w:w="0" w:type="dxa"/>
+              <w:right w:w="0" w:type="dxa"/>
+            </w:tcMar>
+            <w:vAlign w:val="center"/>
+          </w:tcPr>
+          <w:p>
+            <w:pPr>
+              <w:pStyle w:val="Normal"/>
+              <w:jc w:val="left"/>
+              <w:pBdr>
+                <w:bottom w:val="none" w:sz="0" w:space="0" w:color="000000"/>
+                <w:top w:val="none" w:sz="0" w:space="0" w:color="000000"/>
+                <w:left w:val="none" w:sz="0" w:space="0" w:color="000000"/>
+                <w:right w:val="none" w:sz="0" w:space="0" w:color="000000"/>
+              </w:pBdr>
+              <w:spacing w:after="0" w:before="0" w:line="240"/>
+              <w:ind w:firstLine="0" w:left="0" w:right="0"/>
+            </w:pPr>
+            <w:r xmlns:w="http://schemas.openxmlformats.org/wordprocessingml/2006/main" xmlns:wp="http://schemas.openxmlformats.org/drawingml/2006/wordprocessingDrawing" xmlns:r="http://schemas.openxmlformats.org/officeDocument/2006/relationships" xmlns:w14="http://schemas.microsoft.com/office/word/2010/wordml">
+              <w:rPr>
+                <w:rFonts w:ascii="Times New Roman" w:hAnsi="Times New Roman" w:eastAsia="Times New Roman" w:cs="Times New Roman"/>
+                <w:i w:val="false"/>
+                <w:b w:val="false"/>
+                <w:u w:val="none"/>
+                <w:sz w:val="22"/>
+                <w:szCs w:val="22"/>
+                <w:color w:val="000000"/>
+              </w:rPr>
+              <w:t xml:space="preserve">edf</w:t>
+            </w:r>
+          </w:p>
+        </w:tc>
+        <w:tc>
+          <w:tcPr>
+            <w:tcBorders>
+              <w:bottom w:val="single" w:sz="12" w:space="0" w:color="666666"/>
+              <w:top w:val="single" w:sz="12" w:space="0" w:color="666666"/>
+              <w:left w:val="none" w:sz="0" w:space="0" w:color="000000"/>
+              <w:right w:val="none" w:sz="0" w:space="0" w:color="000000"/>
+            </w:tcBorders>
+            <w:shd w:val="clear" w:color="auto" w:fill="FFFFFF"/>
+            <w:tcMar>
+              <w:top w:w="0" w:type="dxa"/>
+              <w:bottom w:w="0" w:type="dxa"/>
+              <w:left w:w="0" w:type="dxa"/>
+              <w:right w:w="0" w:type="dxa"/>
+            </w:tcMar>
+            <w:vAlign w:val="center"/>
+          </w:tcPr>
+          <w:p>
+            <w:pPr>
+              <w:pStyle w:val="Normal"/>
+              <w:jc w:val="left"/>
+              <w:pBdr>
+                <w:bottom w:val="none" w:sz="0" w:space="0" w:color="000000"/>
+                <w:top w:val="none" w:sz="0" w:space="0" w:color="000000"/>
+                <w:left w:val="none" w:sz="0" w:space="0" w:color="000000"/>
+                <w:right w:val="none" w:sz="0" w:space="0" w:color="000000"/>
+              </w:pBdr>
+              <w:spacing w:after="0" w:before="0" w:line="240"/>
+              <w:ind w:firstLine="0" w:left="0" w:right="0"/>
+            </w:pPr>
+            <w:r xmlns:w="http://schemas.openxmlformats.org/wordprocessingml/2006/main" xmlns:wp="http://schemas.openxmlformats.org/drawingml/2006/wordprocessingDrawing" xmlns:r="http://schemas.openxmlformats.org/officeDocument/2006/relationships" xmlns:w14="http://schemas.microsoft.com/office/word/2010/wordml">
+              <w:rPr>
+                <w:rFonts w:ascii="Times New Roman" w:hAnsi="Times New Roman" w:eastAsia="Times New Roman" w:cs="Times New Roman"/>
+                <w:i w:val="false"/>
+                <w:b w:val="false"/>
+                <w:u w:val="none"/>
+                <w:sz w:val="22"/>
+                <w:szCs w:val="22"/>
+                <w:color w:val="000000"/>
+              </w:rPr>
+              <w:t xml:space="preserve">ref.df</w:t>
+            </w:r>
+          </w:p>
+        </w:tc>
+        <w:tc>
+          <w:tcPr>
+            <w:tcBorders>
+              <w:bottom w:val="single" w:sz="12" w:space="0" w:color="666666"/>
+              <w:top w:val="single" w:sz="12" w:space="0" w:color="666666"/>
+              <w:left w:val="none" w:sz="0" w:space="0" w:color="000000"/>
+              <w:right w:val="none" w:sz="0" w:space="0" w:color="000000"/>
+            </w:tcBorders>
+            <w:shd w:val="clear" w:color="auto" w:fill="FFFFFF"/>
+            <w:tcMar>
+              <w:top w:w="0" w:type="dxa"/>
+              <w:bottom w:w="0" w:type="dxa"/>
+              <w:left w:w="0" w:type="dxa"/>
+              <w:right w:w="0" w:type="dxa"/>
+            </w:tcMar>
+            <w:vAlign w:val="center"/>
+          </w:tcPr>
+          <w:p>
+            <w:pPr>
+              <w:pStyle w:val="Normal"/>
+              <w:jc w:val="left"/>
+              <w:pBdr>
+                <w:bottom w:val="none" w:sz="0" w:space="0" w:color="000000"/>
+                <w:top w:val="none" w:sz="0" w:space="0" w:color="000000"/>
+                <w:left w:val="none" w:sz="0" w:space="0" w:color="000000"/>
+                <w:right w:val="none" w:sz="0" w:space="0" w:color="000000"/>
+              </w:pBdr>
+              <w:spacing w:after="0" w:before="0" w:line="240"/>
+              <w:ind w:firstLine="0" w:left="0" w:right="0"/>
+            </w:pPr>
+            <w:r xmlns:w="http://schemas.openxmlformats.org/wordprocessingml/2006/main" xmlns:wp="http://schemas.openxmlformats.org/drawingml/2006/wordprocessingDrawing" xmlns:r="http://schemas.openxmlformats.org/officeDocument/2006/relationships" xmlns:w14="http://schemas.microsoft.com/office/word/2010/wordml">
+              <w:rPr>
+                <w:rFonts w:ascii="Times New Roman" w:hAnsi="Times New Roman" w:eastAsia="Times New Roman" w:cs="Times New Roman"/>
+                <w:i w:val="false"/>
+                <w:b w:val="false"/>
+                <w:u w:val="none"/>
+                <w:sz w:val="22"/>
+                <w:szCs w:val="22"/>
+                <w:color w:val="000000"/>
+              </w:rPr>
+              <w:t xml:space="preserve">F</w:t>
+            </w:r>
+          </w:p>
+        </w:tc>
+      </w:tr>
+      <w:tr>
+        <w:trPr>
+          <w:trHeight w:val="360" w:hRule="auto"/>
+        </w:trPr>
+        body1
+        <w:tc>
+          <w:tcPr>
+            <w:tcBorders>
+              <w:bottom w:val="none" w:sz="0" w:space="0" w:color="000000"/>
+              <w:top w:val="single" w:sz="12" w:space="0" w:color="666666"/>
+              <w:left w:val="none" w:sz="0" w:space="0" w:color="000000"/>
+              <w:right w:val="none" w:sz="0" w:space="0" w:color="000000"/>
+            </w:tcBorders>
+            <w:shd w:val="clear" w:color="auto" w:fill="FFFFFF"/>
+            <w:tcMar>
+              <w:top w:w="0" w:type="dxa"/>
+              <w:bottom w:w="0" w:type="dxa"/>
+              <w:left w:w="0" w:type="dxa"/>
+              <w:right w:w="0" w:type="dxa"/>
+            </w:tcMar>
+            <w:vAlign w:val="center"/>
+          </w:tcPr>
+          <w:p>
+            <w:pPr>
+              <w:pStyle w:val="Normal"/>
+              <w:jc w:val="left"/>
+              <w:pBdr>
+                <w:bottom w:val="none" w:sz="0" w:space="0" w:color="000000"/>
+                <w:top w:val="none" w:sz="0" w:space="0" w:color="000000"/>
+                <w:left w:val="none" w:sz="0" w:space="0" w:color="000000"/>
+                <w:right w:val="none" w:sz="0" w:space="0" w:color="000000"/>
+              </w:pBdr>
+              <w:spacing w:after="0" w:before="0" w:line="240"/>
+              <w:ind w:firstLine="0" w:left="0" w:right="0"/>
+            </w:pPr>
+            <w:r xmlns:w="http://schemas.openxmlformats.org/wordprocessingml/2006/main" xmlns:wp="http://schemas.openxmlformats.org/drawingml/2006/wordprocessingDrawing" xmlns:r="http://schemas.openxmlformats.org/officeDocument/2006/relationships" xmlns:w14="http://schemas.microsoft.com/office/word/2010/wordml">
+              <w:rPr>
+                <w:rFonts w:ascii="Times New Roman" w:hAnsi="Times New Roman" w:eastAsia="Times New Roman" w:cs="Times New Roman"/>
+                <w:i w:val="false"/>
+                <w:b w:val="false"/>
+                <w:u w:val="none"/>
+                <w:sz w:val="22"/>
+                <w:szCs w:val="22"/>
+                <w:color w:val="000000"/>
+              </w:rPr>
+              <w:t xml:space="preserve">Main</w:t>
+            </w:r>
+          </w:p>
+        </w:tc>
+        <w:tc>
+          <w:tcPr>
+            <w:tcBorders>
+              <w:bottom w:val="none" w:sz="0" w:space="0" w:color="000000"/>
+              <w:top w:val="single" w:sz="12" w:space="0" w:color="666666"/>
+              <w:left w:val="none" w:sz="0" w:space="0" w:color="000000"/>
+              <w:right w:val="none" w:sz="0" w:space="0" w:color="000000"/>
+            </w:tcBorders>
+            <w:shd w:val="clear" w:color="auto" w:fill="FFFFFF"/>
+            <w:tcMar>
+              <w:top w:w="0" w:type="dxa"/>
+              <w:bottom w:w="0" w:type="dxa"/>
+              <w:left w:w="0" w:type="dxa"/>
+              <w:right w:w="0" w:type="dxa"/>
+            </w:tcMar>
+            <w:vAlign w:val="center"/>
+          </w:tcPr>
+          <w:p>
+            <w:pPr>
+              <w:pStyle w:val="Normal"/>
+              <w:jc w:val="left"/>
+              <w:pBdr>
+                <w:bottom w:val="none" w:sz="0" w:space="0" w:color="000000"/>
+                <w:top w:val="none" w:sz="0" w:space="0" w:color="000000"/>
+                <w:left w:val="none" w:sz="0" w:space="0" w:color="000000"/>
+                <w:right w:val="none" w:sz="0" w:space="0" w:color="000000"/>
+              </w:pBdr>
+              <w:spacing w:after="0" w:before="0" w:line="240"/>
+              <w:ind w:firstLine="0" w:left="0" w:right="0"/>
+            </w:pPr>
+            <w:r xmlns:w="http://schemas.openxmlformats.org/wordprocessingml/2006/main" xmlns:wp="http://schemas.openxmlformats.org/drawingml/2006/wordprocessingDrawing" xmlns:r="http://schemas.openxmlformats.org/officeDocument/2006/relationships" xmlns:w14="http://schemas.microsoft.com/office/word/2010/wordml">
+              <w:rPr>
+                <w:rFonts w:ascii="Times New Roman" w:hAnsi="Times New Roman" w:eastAsia="Times New Roman" w:cs="Times New Roman"/>
+                <w:i w:val="false"/>
+                <w:b w:val="false"/>
+                <w:u w:val="none"/>
+                <w:sz w:val="22"/>
+                <w:szCs w:val="22"/>
+                <w:color w:val="000000"/>
+              </w:rPr>
+              <w:t xml:space="preserve"/>
+            </w:r>
+          </w:p>
+        </w:tc>
+        <w:tc>
+          <w:tcPr>
+            <w:tcBorders>
+              <w:bottom w:val="none" w:sz="0" w:space="0" w:color="000000"/>
+              <w:top w:val="single" w:sz="12" w:space="0" w:color="666666"/>
+              <w:left w:val="none" w:sz="0" w:space="0" w:color="000000"/>
+              <w:right w:val="none" w:sz="0" w:space="0" w:color="000000"/>
+            </w:tcBorders>
+            <w:shd w:val="clear" w:color="auto" w:fill="FFFFFF"/>
+            <w:tcMar>
+              <w:top w:w="0" w:type="dxa"/>
+              <w:bottom w:w="0" w:type="dxa"/>
+              <w:left w:w="0" w:type="dxa"/>
+              <w:right w:w="0" w:type="dxa"/>
+            </w:tcMar>
+            <w:vAlign w:val="center"/>
+          </w:tcPr>
+          <w:p>
+            <w:pPr>
+              <w:pStyle w:val="Normal"/>
+              <w:jc w:val="left"/>
+              <w:pBdr>
+                <w:bottom w:val="none" w:sz="0" w:space="0" w:color="000000"/>
+                <w:top w:val="none" w:sz="0" w:space="0" w:color="000000"/>
+                <w:left w:val="none" w:sz="0" w:space="0" w:color="000000"/>
+                <w:right w:val="none" w:sz="0" w:space="0" w:color="000000"/>
+              </w:pBdr>
+              <w:spacing w:after="0" w:before="0" w:line="240"/>
+              <w:ind w:firstLine="0" w:left="0" w:right="0"/>
+            </w:pPr>
+            <w:r xmlns:w="http://schemas.openxmlformats.org/wordprocessingml/2006/main" xmlns:wp="http://schemas.openxmlformats.org/drawingml/2006/wordprocessingDrawing" xmlns:r="http://schemas.openxmlformats.org/officeDocument/2006/relationships" xmlns:w14="http://schemas.microsoft.com/office/word/2010/wordml">
+              <w:rPr>
+                <w:rFonts w:ascii="Times New Roman" w:hAnsi="Times New Roman" w:eastAsia="Times New Roman" w:cs="Times New Roman"/>
+                <w:i w:val="false"/>
+                <w:b w:val="false"/>
+                <w:u w:val="none"/>
+                <w:sz w:val="22"/>
+                <w:szCs w:val="22"/>
+                <w:color w:val="000000"/>
+              </w:rPr>
+              <w:t xml:space="preserve"/>
+            </w:r>
+          </w:p>
+        </w:tc>
+        <w:tc>
+          <w:tcPr>
+            <w:tcBorders>
+              <w:bottom w:val="none" w:sz="0" w:space="0" w:color="000000"/>
+              <w:top w:val="single" w:sz="12" w:space="0" w:color="666666"/>
+              <w:left w:val="none" w:sz="0" w:space="0" w:color="000000"/>
+              <w:right w:val="none" w:sz="0" w:space="0" w:color="000000"/>
+            </w:tcBorders>
+            <w:shd w:val="clear" w:color="auto" w:fill="FFFFFF"/>
+            <w:tcMar>
+              <w:top w:w="0" w:type="dxa"/>
+              <w:bottom w:w="0" w:type="dxa"/>
+              <w:left w:w="0" w:type="dxa"/>
+              <w:right w:w="0" w:type="dxa"/>
+            </w:tcMar>
+            <w:vAlign w:val="center"/>
+          </w:tcPr>
+          <w:p>
+            <w:pPr>
+              <w:pStyle w:val="Normal"/>
+              <w:jc w:val="left"/>
+              <w:pBdr>
+                <w:bottom w:val="none" w:sz="0" w:space="0" w:color="000000"/>
+                <w:top w:val="none" w:sz="0" w:space="0" w:color="000000"/>
+                <w:left w:val="none" w:sz="0" w:space="0" w:color="000000"/>
+                <w:right w:val="none" w:sz="0" w:space="0" w:color="000000"/>
+              </w:pBdr>
+              <w:spacing w:after="0" w:before="0" w:line="240"/>
+              <w:ind w:firstLine="0" w:left="0" w:right="0"/>
+            </w:pPr>
+            <w:r xmlns:w="http://schemas.openxmlformats.org/wordprocessingml/2006/main" xmlns:wp="http://schemas.openxmlformats.org/drawingml/2006/wordprocessingDrawing" xmlns:r="http://schemas.openxmlformats.org/officeDocument/2006/relationships" xmlns:w14="http://schemas.microsoft.com/office/word/2010/wordml">
+              <w:rPr>
+                <w:rFonts w:ascii="Times New Roman" w:hAnsi="Times New Roman" w:eastAsia="Times New Roman" w:cs="Times New Roman"/>
+                <w:i w:val="false"/>
+                <w:b w:val="false"/>
+                <w:u w:val="none"/>
+                <w:sz w:val="22"/>
+                <w:szCs w:val="22"/>
+                <w:color w:val="000000"/>
+              </w:rPr>
+              <w:t xml:space="preserve"/>
+            </w:r>
+          </w:p>
+        </w:tc>
+        <w:tc>
+          <w:tcPr>
+            <w:tcBorders>
+              <w:bottom w:val="none" w:sz="0" w:space="0" w:color="000000"/>
+              <w:top w:val="single" w:sz="12" w:space="0" w:color="666666"/>
+              <w:left w:val="none" w:sz="0" w:space="0" w:color="000000"/>
+              <w:right w:val="none" w:sz="0" w:space="0" w:color="000000"/>
+            </w:tcBorders>
+            <w:shd w:val="clear" w:color="auto" w:fill="FFFFFF"/>
+            <w:tcMar>
+              <w:top w:w="0" w:type="dxa"/>
+              <w:bottom w:w="0" w:type="dxa"/>
+              <w:left w:w="0" w:type="dxa"/>
+              <w:right w:w="0" w:type="dxa"/>
+            </w:tcMar>
+            <w:vAlign w:val="center"/>
+          </w:tcPr>
+          <w:p>
+            <w:pPr>
+              <w:pStyle w:val="Normal"/>
+              <w:jc w:val="left"/>
+              <w:pBdr>
+                <w:bottom w:val="none" w:sz="0" w:space="0" w:color="000000"/>
+                <w:top w:val="none" w:sz="0" w:space="0" w:color="000000"/>
+                <w:left w:val="none" w:sz="0" w:space="0" w:color="000000"/>
+                <w:right w:val="none" w:sz="0" w:space="0" w:color="000000"/>
+              </w:pBdr>
+              <w:spacing w:after="0" w:before="0" w:line="240"/>
+              <w:ind w:firstLine="0" w:left="0" w:right="0"/>
+            </w:pPr>
+            <w:r xmlns:w="http://schemas.openxmlformats.org/wordprocessingml/2006/main" xmlns:wp="http://schemas.openxmlformats.org/drawingml/2006/wordprocessingDrawing" xmlns:r="http://schemas.openxmlformats.org/officeDocument/2006/relationships" xmlns:w14="http://schemas.microsoft.com/office/word/2010/wordml">
+              <w:rPr>
+                <w:rFonts w:ascii="Times New Roman" w:hAnsi="Times New Roman" w:eastAsia="Times New Roman" w:cs="Times New Roman"/>
+                <w:i w:val="false"/>
+                <w:b w:val="false"/>
+                <w:u w:val="none"/>
+                <w:sz w:val="22"/>
+                <w:szCs w:val="22"/>
+                <w:color w:val="000000"/>
+              </w:rPr>
+              <w:t xml:space="preserve"/>
+            </w:r>
+          </w:p>
+        </w:tc>
+      </w:tr>
+      <w:tr>
+        <w:trPr>
+          <w:trHeight w:val="360" w:hRule="auto"/>
+        </w:trPr>
+        body2
+        <w:tc>
+          <w:tcPr>
+            <w:tcBorders>
+              <w:bottom w:val="none" w:sz="0" w:space="0" w:color="000000"/>
+              <w:top w:val="none" w:sz="0" w:space="0" w:color="000000"/>
+              <w:left w:val="none" w:sz="0" w:space="0" w:color="000000"/>
+              <w:right w:val="none" w:sz="0" w:space="0" w:color="000000"/>
+            </w:tcBorders>
+            <w:shd w:val="clear" w:color="auto" w:fill="FFFFFF"/>
+            <w:tcMar>
+              <w:top w:w="0" w:type="dxa"/>
+              <w:bottom w:w="0" w:type="dxa"/>
+              <w:left w:w="0" w:type="dxa"/>
+              <w:right w:w="0" w:type="dxa"/>
+            </w:tcMar>
+            <w:vAlign w:val="center"/>
+          </w:tcPr>
+          <w:p>
+            <w:pPr>
+              <w:pStyle w:val="Normal"/>
+              <w:jc w:val="left"/>
+              <w:pBdr>
+                <w:bottom w:val="none" w:sz="0" w:space="0" w:color="000000"/>
+                <w:top w:val="none" w:sz="0" w:space="0" w:color="000000"/>
+                <w:left w:val="none" w:sz="0" w:space="0" w:color="000000"/>
+                <w:right w:val="none" w:sz="0" w:space="0" w:color="000000"/>
+              </w:pBdr>
+              <w:spacing w:after="0" w:before="0" w:line="240"/>
+              <w:ind w:firstLine="0" w:left="0" w:right="0"/>
+            </w:pPr>
+            <w:r xmlns:w="http://schemas.openxmlformats.org/wordprocessingml/2006/main" xmlns:wp="http://schemas.openxmlformats.org/drawingml/2006/wordprocessingDrawing" xmlns:r="http://schemas.openxmlformats.org/officeDocument/2006/relationships" xmlns:w14="http://schemas.microsoft.com/office/word/2010/wordml">
+              <w:rPr>
+                <w:rFonts w:ascii="Times New Roman" w:hAnsi="Times New Roman" w:eastAsia="Times New Roman" w:cs="Times New Roman"/>
+                <w:i w:val="false"/>
+                <w:b w:val="false"/>
+                <w:u w:val="none"/>
+                <w:sz w:val="22"/>
+                <w:szCs w:val="22"/>
+                <w:color w:val="000000"/>
+              </w:rPr>
+              <w:t xml:space="preserve"/>
+            </w:r>
+          </w:p>
+        </w:tc>
+        <w:tc>
+          <w:tcPr>
+            <w:tcBorders>
+              <w:bottom w:val="none" w:sz="0" w:space="0" w:color="000000"/>
+              <w:top w:val="none" w:sz="0" w:space="0" w:color="000000"/>
+              <w:left w:val="none" w:sz="0" w:space="0" w:color="000000"/>
+              <w:right w:val="none" w:sz="0" w:space="0" w:color="000000"/>
+            </w:tcBorders>
+            <w:shd w:val="clear" w:color="auto" w:fill="FFFFFF"/>
+            <w:tcMar>
+              <w:top w:w="0" w:type="dxa"/>
+              <w:bottom w:w="0" w:type="dxa"/>
+              <w:left w:w="0" w:type="dxa"/>
+              <w:right w:w="0" w:type="dxa"/>
+            </w:tcMar>
+            <w:vAlign w:val="center"/>
+          </w:tcPr>
+          <w:p>
+            <w:pPr>
+              <w:pStyle w:val="Normal"/>
+              <w:jc w:val="left"/>
+              <w:pBdr>
+                <w:bottom w:val="none" w:sz="0" w:space="0" w:color="000000"/>
+                <w:top w:val="none" w:sz="0" w:space="0" w:color="000000"/>
+                <w:left w:val="none" w:sz="0" w:space="0" w:color="000000"/>
+                <w:right w:val="none" w:sz="0" w:space="0" w:color="000000"/>
+              </w:pBdr>
+              <w:spacing w:after="0" w:before="0" w:line="240"/>
+              <w:ind w:firstLine="0" w:left="0" w:right="0"/>
+            </w:pPr>
+            <w:r xmlns:w="http://schemas.openxmlformats.org/wordprocessingml/2006/main" xmlns:wp="http://schemas.openxmlformats.org/drawingml/2006/wordprocessingDrawing" xmlns:r="http://schemas.openxmlformats.org/officeDocument/2006/relationships" xmlns:w14="http://schemas.microsoft.com/office/word/2010/wordml">
+              <w:rPr>
+                <w:rFonts w:ascii="Times New Roman" w:hAnsi="Times New Roman" w:eastAsia="Times New Roman" w:cs="Times New Roman"/>
+                <w:i w:val="false"/>
+                <w:b w:val="false"/>
+                <w:u w:val="none"/>
+                <w:sz w:val="22"/>
+                <w:szCs w:val="22"/>
+                <w:color w:val="000000"/>
+              </w:rPr>
+              <w:t xml:space="preserve">Year</w:t>
+            </w:r>
+          </w:p>
+        </w:tc>
+        <w:tc>
+          <w:tcPr>
+            <w:tcBorders>
+              <w:bottom w:val="none" w:sz="0" w:space="0" w:color="000000"/>
+              <w:top w:val="none" w:sz="0" w:space="0" w:color="000000"/>
+              <w:left w:val="none" w:sz="0" w:space="0" w:color="000000"/>
+              <w:right w:val="none" w:sz="0" w:space="0" w:color="000000"/>
+            </w:tcBorders>
+            <w:shd w:val="clear" w:color="auto" w:fill="FFFFFF"/>
+            <w:tcMar>
+              <w:top w:w="0" w:type="dxa"/>
+              <w:bottom w:w="0" w:type="dxa"/>
+              <w:left w:w="0" w:type="dxa"/>
+              <w:right w:w="0" w:type="dxa"/>
+            </w:tcMar>
+            <w:vAlign w:val="center"/>
+          </w:tcPr>
+          <w:p>
+            <w:pPr>
+              <w:pStyle w:val="Normal"/>
+              <w:jc w:val="left"/>
+              <w:pBdr>
+                <w:bottom w:val="none" w:sz="0" w:space="0" w:color="000000"/>
+                <w:top w:val="none" w:sz="0" w:space="0" w:color="000000"/>
+                <w:left w:val="none" w:sz="0" w:space="0" w:color="000000"/>
+                <w:right w:val="none" w:sz="0" w:space="0" w:color="000000"/>
+              </w:pBdr>
+              <w:spacing w:after="0" w:before="0" w:line="240"/>
+              <w:ind w:firstLine="0" w:left="0" w:right="0"/>
+            </w:pPr>
+            <w:r xmlns:w="http://schemas.openxmlformats.org/wordprocessingml/2006/main" xmlns:wp="http://schemas.openxmlformats.org/drawingml/2006/wordprocessingDrawing" xmlns:r="http://schemas.openxmlformats.org/officeDocument/2006/relationships" xmlns:w14="http://schemas.microsoft.com/office/word/2010/wordml">
+              <w:rPr>
+                <w:rFonts w:ascii="Times New Roman" w:hAnsi="Times New Roman" w:eastAsia="Times New Roman" w:cs="Times New Roman"/>
+                <w:i w:val="false"/>
+                <w:b w:val="false"/>
+                <w:u w:val="none"/>
+                <w:sz w:val="22"/>
+                <w:szCs w:val="22"/>
+                <w:color w:val="000000"/>
+              </w:rPr>
+              <w:t xml:space="preserve">2.95</w:t>
+            </w:r>
+          </w:p>
+        </w:tc>
+        <w:tc>
+          <w:tcPr>
+            <w:tcBorders>
+              <w:bottom w:val="none" w:sz="0" w:space="0" w:color="000000"/>
+              <w:top w:val="none" w:sz="0" w:space="0" w:color="000000"/>
+              <w:left w:val="none" w:sz="0" w:space="0" w:color="000000"/>
+              <w:right w:val="none" w:sz="0" w:space="0" w:color="000000"/>
+            </w:tcBorders>
+            <w:shd w:val="clear" w:color="auto" w:fill="FFFFFF"/>
+            <w:tcMar>
+              <w:top w:w="0" w:type="dxa"/>
+              <w:bottom w:w="0" w:type="dxa"/>
+              <w:left w:w="0" w:type="dxa"/>
+              <w:right w:w="0" w:type="dxa"/>
+            </w:tcMar>
+            <w:vAlign w:val="center"/>
+          </w:tcPr>
+          <w:p>
+            <w:pPr>
+              <w:pStyle w:val="Normal"/>
+              <w:jc w:val="left"/>
+              <w:pBdr>
+                <w:bottom w:val="none" w:sz="0" w:space="0" w:color="000000"/>
+                <w:top w:val="none" w:sz="0" w:space="0" w:color="000000"/>
+                <w:left w:val="none" w:sz="0" w:space="0" w:color="000000"/>
+                <w:right w:val="none" w:sz="0" w:space="0" w:color="000000"/>
+              </w:pBdr>
+              <w:spacing w:after="0" w:before="0" w:line="240"/>
+              <w:ind w:firstLine="0" w:left="0" w:right="0"/>
+            </w:pPr>
+            <w:r xmlns:w="http://schemas.openxmlformats.org/wordprocessingml/2006/main" xmlns:wp="http://schemas.openxmlformats.org/drawingml/2006/wordprocessingDrawing" xmlns:r="http://schemas.openxmlformats.org/officeDocument/2006/relationships" xmlns:w14="http://schemas.microsoft.com/office/word/2010/wordml">
+              <w:rPr>
+                <w:rFonts w:ascii="Times New Roman" w:hAnsi="Times New Roman" w:eastAsia="Times New Roman" w:cs="Times New Roman"/>
+                <w:i w:val="false"/>
+                <w:b w:val="false"/>
+                <w:u w:val="none"/>
+                <w:sz w:val="22"/>
+                <w:szCs w:val="22"/>
+                <w:color w:val="000000"/>
+              </w:rPr>
+              <w:t xml:space="preserve">3.42</w:t>
+            </w:r>
+          </w:p>
+        </w:tc>
+        <w:tc>
+          <w:tcPr>
+            <w:tcBorders>
+              <w:bottom w:val="none" w:sz="0" w:space="0" w:color="000000"/>
+              <w:top w:val="none" w:sz="0" w:space="0" w:color="000000"/>
+              <w:left w:val="none" w:sz="0" w:space="0" w:color="000000"/>
+              <w:right w:val="none" w:sz="0" w:space="0" w:color="000000"/>
+            </w:tcBorders>
+            <w:shd w:val="clear" w:color="auto" w:fill="FFFFFF"/>
+            <w:tcMar>
+              <w:top w:w="0" w:type="dxa"/>
+              <w:bottom w:w="0" w:type="dxa"/>
+              <w:left w:w="0" w:type="dxa"/>
+              <w:right w:w="0" w:type="dxa"/>
+            </w:tcMar>
+            <w:vAlign w:val="center"/>
+          </w:tcPr>
+          <w:p>
+            <w:pPr>
+              <w:pStyle w:val="Normal"/>
+              <w:jc w:val="left"/>
+              <w:pBdr>
+                <w:bottom w:val="none" w:sz="0" w:space="0" w:color="000000"/>
+                <w:top w:val="none" w:sz="0" w:space="0" w:color="000000"/>
+                <w:left w:val="none" w:sz="0" w:space="0" w:color="000000"/>
+                <w:right w:val="none" w:sz="0" w:space="0" w:color="000000"/>
+              </w:pBdr>
+              <w:spacing w:after="0" w:before="0" w:line="240"/>
+              <w:ind w:firstLine="0" w:left="0" w:right="0"/>
+            </w:pPr>
+            <w:r xmlns:w="http://schemas.openxmlformats.org/wordprocessingml/2006/main" xmlns:wp="http://schemas.openxmlformats.org/drawingml/2006/wordprocessingDrawing" xmlns:r="http://schemas.openxmlformats.org/officeDocument/2006/relationships" xmlns:w14="http://schemas.microsoft.com/office/word/2010/wordml">
+              <w:rPr>
+                <w:rFonts w:ascii="Times New Roman" w:hAnsi="Times New Roman" w:eastAsia="Times New Roman" w:cs="Times New Roman"/>
+                <w:i w:val="false"/>
+                <w:b w:val="false"/>
+                <w:u w:val="none"/>
+                <w:sz w:val="22"/>
+                <w:szCs w:val="22"/>
+                <w:color w:val="000000"/>
+              </w:rPr>
+              <w:t xml:space="preserve">8.13**</w:t>
+            </w:r>
+          </w:p>
+        </w:tc>
+      </w:tr>
+      <w:tr>
+        <w:trPr>
+          <w:trHeight w:val="360" w:hRule="auto"/>
+        </w:trPr>
+        body3
+        <w:tc>
+          <w:tcPr>
+            <w:tcBorders>
+              <w:bottom w:val="none" w:sz="0" w:space="0" w:color="000000"/>
+              <w:top w:val="none" w:sz="0" w:space="0" w:color="000000"/>
+              <w:left w:val="none" w:sz="0" w:space="0" w:color="000000"/>
+              <w:right w:val="none" w:sz="0" w:space="0" w:color="000000"/>
+            </w:tcBorders>
+            <w:shd w:val="clear" w:color="auto" w:fill="FFFFFF"/>
+            <w:tcMar>
+              <w:top w:w="0" w:type="dxa"/>
+              <w:bottom w:w="0" w:type="dxa"/>
+              <w:left w:w="0" w:type="dxa"/>
+              <w:right w:w="0" w:type="dxa"/>
+            </w:tcMar>
+            <w:vAlign w:val="center"/>
+          </w:tcPr>
+          <w:p>
+            <w:pPr>
+              <w:pStyle w:val="Normal"/>
+              <w:jc w:val="left"/>
+              <w:pBdr>
+                <w:bottom w:val="none" w:sz="0" w:space="0" w:color="000000"/>
+                <w:top w:val="none" w:sz="0" w:space="0" w:color="000000"/>
+                <w:left w:val="none" w:sz="0" w:space="0" w:color="000000"/>
+                <w:right w:val="none" w:sz="0" w:space="0" w:color="000000"/>
+              </w:pBdr>
+              <w:spacing w:after="0" w:before="0" w:line="240"/>
+              <w:ind w:firstLine="0" w:left="0" w:right="0"/>
+            </w:pPr>
+            <w:r xmlns:w="http://schemas.openxmlformats.org/wordprocessingml/2006/main" xmlns:wp="http://schemas.openxmlformats.org/drawingml/2006/wordprocessingDrawing" xmlns:r="http://schemas.openxmlformats.org/officeDocument/2006/relationships" xmlns:w14="http://schemas.microsoft.com/office/word/2010/wordml">
+              <w:rPr>
+                <w:rFonts w:ascii="Times New Roman" w:hAnsi="Times New Roman" w:eastAsia="Times New Roman" w:cs="Times New Roman"/>
+                <w:i w:val="false"/>
+                <w:b w:val="false"/>
+                <w:u w:val="none"/>
+                <w:sz w:val="22"/>
+                <w:szCs w:val="22"/>
+                <w:color w:val="000000"/>
+              </w:rPr>
+              <w:t xml:space="preserve"/>
+            </w:r>
+          </w:p>
+        </w:tc>
+        <w:tc>
+          <w:tcPr>
+            <w:tcBorders>
+              <w:bottom w:val="none" w:sz="0" w:space="0" w:color="000000"/>
+              <w:top w:val="none" w:sz="0" w:space="0" w:color="000000"/>
+              <w:left w:val="none" w:sz="0" w:space="0" w:color="000000"/>
+              <w:right w:val="none" w:sz="0" w:space="0" w:color="000000"/>
+            </w:tcBorders>
+            <w:shd w:val="clear" w:color="auto" w:fill="FFFFFF"/>
+            <w:tcMar>
+              <w:top w:w="0" w:type="dxa"/>
+              <w:bottom w:w="0" w:type="dxa"/>
+              <w:left w:w="0" w:type="dxa"/>
+              <w:right w:w="0" w:type="dxa"/>
+            </w:tcMar>
+            <w:vAlign w:val="center"/>
+          </w:tcPr>
+          <w:p>
+            <w:pPr>
+              <w:pStyle w:val="Normal"/>
+              <w:jc w:val="left"/>
+              <w:pBdr>
+                <w:bottom w:val="none" w:sz="0" w:space="0" w:color="000000"/>
+                <w:top w:val="none" w:sz="0" w:space="0" w:color="000000"/>
+                <w:left w:val="none" w:sz="0" w:space="0" w:color="000000"/>
+                <w:right w:val="none" w:sz="0" w:space="0" w:color="000000"/>
+              </w:pBdr>
+              <w:spacing w:after="0" w:before="0" w:line="240"/>
+              <w:ind w:firstLine="0" w:left="0" w:right="0"/>
+            </w:pPr>
+            <w:r xmlns:w="http://schemas.openxmlformats.org/wordprocessingml/2006/main" xmlns:wp="http://schemas.openxmlformats.org/drawingml/2006/wordprocessingDrawing" xmlns:r="http://schemas.openxmlformats.org/officeDocument/2006/relationships" xmlns:w14="http://schemas.microsoft.com/office/word/2010/wordml">
+              <w:rPr>
+                <w:rFonts w:ascii="Times New Roman" w:hAnsi="Times New Roman" w:eastAsia="Times New Roman" w:cs="Times New Roman"/>
+                <w:i w:val="false"/>
+                <w:b w:val="false"/>
+                <w:u w:val="none"/>
+                <w:sz w:val="22"/>
+                <w:szCs w:val="22"/>
+                <w:color w:val="000000"/>
+              </w:rPr>
+              <w:t xml:space="preserve">Temp</w:t>
+            </w:r>
+          </w:p>
+        </w:tc>
+        <w:tc>
+          <w:tcPr>
+            <w:tcBorders>
+              <w:bottom w:val="none" w:sz="0" w:space="0" w:color="000000"/>
+              <w:top w:val="none" w:sz="0" w:space="0" w:color="000000"/>
+              <w:left w:val="none" w:sz="0" w:space="0" w:color="000000"/>
+              <w:right w:val="none" w:sz="0" w:space="0" w:color="000000"/>
+            </w:tcBorders>
+            <w:shd w:val="clear" w:color="auto" w:fill="FFFFFF"/>
+            <w:tcMar>
+              <w:top w:w="0" w:type="dxa"/>
+              <w:bottom w:w="0" w:type="dxa"/>
+              <w:left w:w="0" w:type="dxa"/>
+              <w:right w:w="0" w:type="dxa"/>
+            </w:tcMar>
+            <w:vAlign w:val="center"/>
+          </w:tcPr>
+          <w:p>
+            <w:pPr>
+              <w:pStyle w:val="Normal"/>
+              <w:jc w:val="left"/>
+              <w:pBdr>
+                <w:bottom w:val="none" w:sz="0" w:space="0" w:color="000000"/>
+                <w:top w:val="none" w:sz="0" w:space="0" w:color="000000"/>
+                <w:left w:val="none" w:sz="0" w:space="0" w:color="000000"/>
+                <w:right w:val="none" w:sz="0" w:space="0" w:color="000000"/>
+              </w:pBdr>
+              <w:spacing w:after="0" w:before="0" w:line="240"/>
+              <w:ind w:firstLine="0" w:left="0" w:right="0"/>
+            </w:pPr>
+            <w:r xmlns:w="http://schemas.openxmlformats.org/wordprocessingml/2006/main" xmlns:wp="http://schemas.openxmlformats.org/drawingml/2006/wordprocessingDrawing" xmlns:r="http://schemas.openxmlformats.org/officeDocument/2006/relationships" xmlns:w14="http://schemas.microsoft.com/office/word/2010/wordml">
+              <w:rPr>
+                <w:rFonts w:ascii="Times New Roman" w:hAnsi="Times New Roman" w:eastAsia="Times New Roman" w:cs="Times New Roman"/>
+                <w:i w:val="false"/>
+                <w:b w:val="false"/>
+                <w:u w:val="none"/>
+                <w:sz w:val="22"/>
+                <w:szCs w:val="22"/>
+                <w:color w:val="000000"/>
+              </w:rPr>
+              <w:t xml:space="preserve">2.67</w:t>
+            </w:r>
+          </w:p>
+        </w:tc>
+        <w:tc>
+          <w:tcPr>
+            <w:tcBorders>
+              <w:bottom w:val="none" w:sz="0" w:space="0" w:color="000000"/>
+              <w:top w:val="none" w:sz="0" w:space="0" w:color="000000"/>
+              <w:left w:val="none" w:sz="0" w:space="0" w:color="000000"/>
+              <w:right w:val="none" w:sz="0" w:space="0" w:color="000000"/>
+            </w:tcBorders>
+            <w:shd w:val="clear" w:color="auto" w:fill="FFFFFF"/>
+            <w:tcMar>
+              <w:top w:w="0" w:type="dxa"/>
+              <w:bottom w:w="0" w:type="dxa"/>
+              <w:left w:w="0" w:type="dxa"/>
+              <w:right w:w="0" w:type="dxa"/>
+            </w:tcMar>
+            <w:vAlign w:val="center"/>
+          </w:tcPr>
+          <w:p>
+            <w:pPr>
+              <w:pStyle w:val="Normal"/>
+              <w:jc w:val="left"/>
+              <w:pBdr>
+                <w:bottom w:val="none" w:sz="0" w:space="0" w:color="000000"/>
+                <w:top w:val="none" w:sz="0" w:space="0" w:color="000000"/>
+                <w:left w:val="none" w:sz="0" w:space="0" w:color="000000"/>
+                <w:right w:val="none" w:sz="0" w:space="0" w:color="000000"/>
+              </w:pBdr>
+              <w:spacing w:after="0" w:before="0" w:line="240"/>
+              <w:ind w:firstLine="0" w:left="0" w:right="0"/>
+            </w:pPr>
+            <w:r xmlns:w="http://schemas.openxmlformats.org/wordprocessingml/2006/main" xmlns:wp="http://schemas.openxmlformats.org/drawingml/2006/wordprocessingDrawing" xmlns:r="http://schemas.openxmlformats.org/officeDocument/2006/relationships" xmlns:w14="http://schemas.microsoft.com/office/word/2010/wordml">
+              <w:rPr>
+                <w:rFonts w:ascii="Times New Roman" w:hAnsi="Times New Roman" w:eastAsia="Times New Roman" w:cs="Times New Roman"/>
+                <w:i w:val="false"/>
+                <w:b w:val="false"/>
+                <w:u w:val="none"/>
+                <w:sz w:val="22"/>
+                <w:szCs w:val="22"/>
+                <w:color w:val="000000"/>
+              </w:rPr>
+              <w:t xml:space="preserve">3.19</w:t>
+            </w:r>
+          </w:p>
+        </w:tc>
+        <w:tc>
+          <w:tcPr>
+            <w:tcBorders>
+              <w:bottom w:val="none" w:sz="0" w:space="0" w:color="000000"/>
+              <w:top w:val="none" w:sz="0" w:space="0" w:color="000000"/>
+              <w:left w:val="none" w:sz="0" w:space="0" w:color="000000"/>
+              <w:right w:val="none" w:sz="0" w:space="0" w:color="000000"/>
+            </w:tcBorders>
+            <w:shd w:val="clear" w:color="auto" w:fill="FFFFFF"/>
+            <w:tcMar>
+              <w:top w:w="0" w:type="dxa"/>
+              <w:bottom w:w="0" w:type="dxa"/>
+              <w:left w:w="0" w:type="dxa"/>
+              <w:right w:w="0" w:type="dxa"/>
+            </w:tcMar>
+            <w:vAlign w:val="center"/>
+          </w:tcPr>
+          <w:p>
+            <w:pPr>
+              <w:pStyle w:val="Normal"/>
+              <w:jc w:val="left"/>
+              <w:pBdr>
+                <w:bottom w:val="none" w:sz="0" w:space="0" w:color="000000"/>
+                <w:top w:val="none" w:sz="0" w:space="0" w:color="000000"/>
+                <w:left w:val="none" w:sz="0" w:space="0" w:color="000000"/>
+                <w:right w:val="none" w:sz="0" w:space="0" w:color="000000"/>
+              </w:pBdr>
+              <w:spacing w:after="0" w:before="0" w:line="240"/>
+              <w:ind w:firstLine="0" w:left="0" w:right="0"/>
+            </w:pPr>
+            <w:r xmlns:w="http://schemas.openxmlformats.org/wordprocessingml/2006/main" xmlns:wp="http://schemas.openxmlformats.org/drawingml/2006/wordprocessingDrawing" xmlns:r="http://schemas.openxmlformats.org/officeDocument/2006/relationships" xmlns:w14="http://schemas.microsoft.com/office/word/2010/wordml">
+              <w:rPr>
+                <w:rFonts w:ascii="Times New Roman" w:hAnsi="Times New Roman" w:eastAsia="Times New Roman" w:cs="Times New Roman"/>
+                <w:i w:val="false"/>
+                <w:b w:val="false"/>
+                <w:u w:val="none"/>
+                <w:sz w:val="22"/>
+                <w:szCs w:val="22"/>
+                <w:color w:val="000000"/>
+              </w:rPr>
+              <w:t xml:space="preserve">3.78*</w:t>
+            </w:r>
+          </w:p>
+        </w:tc>
+      </w:tr>
+      <w:tr>
+        <w:trPr>
+          <w:trHeight w:val="360" w:hRule="auto"/>
+        </w:trPr>
+        body4
+        <w:tc>
+          <w:tcPr>
+            <w:tcBorders>
+              <w:bottom w:val="none" w:sz="0" w:space="0" w:color="000000"/>
+              <w:top w:val="none" w:sz="0" w:space="0" w:color="000000"/>
+              <w:left w:val="none" w:sz="0" w:space="0" w:color="000000"/>
+              <w:right w:val="none" w:sz="0" w:space="0" w:color="000000"/>
+            </w:tcBorders>
+            <w:shd w:val="clear" w:color="auto" w:fill="FFFFFF"/>
+            <w:tcMar>
+              <w:top w:w="0" w:type="dxa"/>
+              <w:bottom w:w="0" w:type="dxa"/>
+              <w:left w:w="0" w:type="dxa"/>
+              <w:right w:w="0" w:type="dxa"/>
+            </w:tcMar>
+            <w:vAlign w:val="center"/>
+          </w:tcPr>
+          <w:p>
+            <w:pPr>
+              <w:pStyle w:val="Normal"/>
+              <w:jc w:val="left"/>
+              <w:pBdr>
+                <w:bottom w:val="none" w:sz="0" w:space="0" w:color="000000"/>
+                <w:top w:val="none" w:sz="0" w:space="0" w:color="000000"/>
+                <w:left w:val="none" w:sz="0" w:space="0" w:color="000000"/>
+                <w:right w:val="none" w:sz="0" w:space="0" w:color="000000"/>
+              </w:pBdr>
+              <w:spacing w:after="0" w:before="0" w:line="240"/>
+              <w:ind w:firstLine="0" w:left="0" w:right="0"/>
+            </w:pPr>
+            <w:r xmlns:w="http://schemas.openxmlformats.org/wordprocessingml/2006/main" xmlns:wp="http://schemas.openxmlformats.org/drawingml/2006/wordprocessingDrawing" xmlns:r="http://schemas.openxmlformats.org/officeDocument/2006/relationships" xmlns:w14="http://schemas.microsoft.com/office/word/2010/wordml">
+              <w:rPr>
+                <w:rFonts w:ascii="Times New Roman" w:hAnsi="Times New Roman" w:eastAsia="Times New Roman" w:cs="Times New Roman"/>
+                <w:i w:val="false"/>
+                <w:b w:val="false"/>
+                <w:u w:val="none"/>
+                <w:sz w:val="22"/>
+                <w:szCs w:val="22"/>
+                <w:color w:val="000000"/>
+              </w:rPr>
+              <w:t xml:space="preserve"/>
+            </w:r>
+          </w:p>
+        </w:tc>
+        <w:tc>
+          <w:tcPr>
+            <w:tcBorders>
+              <w:bottom w:val="none" w:sz="0" w:space="0" w:color="000000"/>
+              <w:top w:val="none" w:sz="0" w:space="0" w:color="000000"/>
+              <w:left w:val="none" w:sz="0" w:space="0" w:color="000000"/>
+              <w:right w:val="none" w:sz="0" w:space="0" w:color="000000"/>
+            </w:tcBorders>
+            <w:shd w:val="clear" w:color="auto" w:fill="FFFFFF"/>
+            <w:tcMar>
+              <w:top w:w="0" w:type="dxa"/>
+              <w:bottom w:w="0" w:type="dxa"/>
+              <w:left w:w="0" w:type="dxa"/>
+              <w:right w:w="0" w:type="dxa"/>
+            </w:tcMar>
+            <w:vAlign w:val="center"/>
+          </w:tcPr>
+          <w:p>
+            <w:pPr>
+              <w:pStyle w:val="Normal"/>
+              <w:jc w:val="left"/>
+              <w:pBdr>
+                <w:bottom w:val="none" w:sz="0" w:space="0" w:color="000000"/>
+                <w:top w:val="none" w:sz="0" w:space="0" w:color="000000"/>
+                <w:left w:val="none" w:sz="0" w:space="0" w:color="000000"/>
+                <w:right w:val="none" w:sz="0" w:space="0" w:color="000000"/>
+              </w:pBdr>
+              <w:spacing w:after="0" w:before="0" w:line="240"/>
+              <w:ind w:firstLine="0" w:left="0" w:right="0"/>
+            </w:pPr>
+            <w:r xmlns:w="http://schemas.openxmlformats.org/wordprocessingml/2006/main" xmlns:wp="http://schemas.openxmlformats.org/drawingml/2006/wordprocessingDrawing" xmlns:r="http://schemas.openxmlformats.org/officeDocument/2006/relationships" xmlns:w14="http://schemas.microsoft.com/office/word/2010/wordml">
+              <w:rPr>
+                <w:rFonts w:ascii="Times New Roman" w:hAnsi="Times New Roman" w:eastAsia="Times New Roman" w:cs="Times New Roman"/>
+                <w:i w:val="false"/>
+                <w:b w:val="false"/>
+                <w:u w:val="none"/>
+                <w:sz w:val="22"/>
+                <w:szCs w:val="22"/>
+                <w:color w:val="000000"/>
+              </w:rPr>
+              <w:t xml:space="preserve">Sal</w:t>
+            </w:r>
+          </w:p>
+        </w:tc>
+        <w:tc>
+          <w:tcPr>
+            <w:tcBorders>
+              <w:bottom w:val="none" w:sz="0" w:space="0" w:color="000000"/>
+              <w:top w:val="none" w:sz="0" w:space="0" w:color="000000"/>
+              <w:left w:val="none" w:sz="0" w:space="0" w:color="000000"/>
+              <w:right w:val="none" w:sz="0" w:space="0" w:color="000000"/>
+            </w:tcBorders>
+            <w:shd w:val="clear" w:color="auto" w:fill="FFFFFF"/>
+            <w:tcMar>
+              <w:top w:w="0" w:type="dxa"/>
+              <w:bottom w:w="0" w:type="dxa"/>
+              <w:left w:w="0" w:type="dxa"/>
+              <w:right w:w="0" w:type="dxa"/>
+            </w:tcMar>
+            <w:vAlign w:val="center"/>
+          </w:tcPr>
+          <w:p>
+            <w:pPr>
+              <w:pStyle w:val="Normal"/>
+              <w:jc w:val="left"/>
+              <w:pBdr>
+                <w:bottom w:val="none" w:sz="0" w:space="0" w:color="000000"/>
+                <w:top w:val="none" w:sz="0" w:space="0" w:color="000000"/>
+                <w:left w:val="none" w:sz="0" w:space="0" w:color="000000"/>
+                <w:right w:val="none" w:sz="0" w:space="0" w:color="000000"/>
+              </w:pBdr>
+              <w:spacing w:after="0" w:before="0" w:line="240"/>
+              <w:ind w:firstLine="0" w:left="0" w:right="0"/>
+            </w:pPr>
+            <w:r xmlns:w="http://schemas.openxmlformats.org/wordprocessingml/2006/main" xmlns:wp="http://schemas.openxmlformats.org/drawingml/2006/wordprocessingDrawing" xmlns:r="http://schemas.openxmlformats.org/officeDocument/2006/relationships" xmlns:w14="http://schemas.microsoft.com/office/word/2010/wordml">
+              <w:rPr>
+                <w:rFonts w:ascii="Times New Roman" w:hAnsi="Times New Roman" w:eastAsia="Times New Roman" w:cs="Times New Roman"/>
+                <w:i w:val="false"/>
+                <w:b w:val="false"/>
+                <w:u w:val="none"/>
+                <w:sz w:val="22"/>
+                <w:szCs w:val="22"/>
+                <w:color w:val="000000"/>
+              </w:rPr>
+              <w:t xml:space="preserve">1.00</w:t>
+            </w:r>
+          </w:p>
+        </w:tc>
+        <w:tc>
+          <w:tcPr>
+            <w:tcBorders>
+              <w:bottom w:val="none" w:sz="0" w:space="0" w:color="000000"/>
+              <w:top w:val="none" w:sz="0" w:space="0" w:color="000000"/>
+              <w:left w:val="none" w:sz="0" w:space="0" w:color="000000"/>
+              <w:right w:val="none" w:sz="0" w:space="0" w:color="000000"/>
+            </w:tcBorders>
+            <w:shd w:val="clear" w:color="auto" w:fill="FFFFFF"/>
+            <w:tcMar>
+              <w:top w:w="0" w:type="dxa"/>
+              <w:bottom w:w="0" w:type="dxa"/>
+              <w:left w:w="0" w:type="dxa"/>
+              <w:right w:w="0" w:type="dxa"/>
+            </w:tcMar>
+            <w:vAlign w:val="center"/>
+          </w:tcPr>
+          <w:p>
+            <w:pPr>
+              <w:pStyle w:val="Normal"/>
+              <w:jc w:val="left"/>
+              <w:pBdr>
+                <w:bottom w:val="none" w:sz="0" w:space="0" w:color="000000"/>
+                <w:top w:val="none" w:sz="0" w:space="0" w:color="000000"/>
+                <w:left w:val="none" w:sz="0" w:space="0" w:color="000000"/>
+                <w:right w:val="none" w:sz="0" w:space="0" w:color="000000"/>
+              </w:pBdr>
+              <w:spacing w:after="0" w:before="0" w:line="240"/>
+              <w:ind w:firstLine="0" w:left="0" w:right="0"/>
+            </w:pPr>
+            <w:r xmlns:w="http://schemas.openxmlformats.org/wordprocessingml/2006/main" xmlns:wp="http://schemas.openxmlformats.org/drawingml/2006/wordprocessingDrawing" xmlns:r="http://schemas.openxmlformats.org/officeDocument/2006/relationships" xmlns:w14="http://schemas.microsoft.com/office/word/2010/wordml">
+              <w:rPr>
+                <w:rFonts w:ascii="Times New Roman" w:hAnsi="Times New Roman" w:eastAsia="Times New Roman" w:cs="Times New Roman"/>
+                <w:i w:val="false"/>
+                <w:b w:val="false"/>
+                <w:u w:val="none"/>
+                <w:sz w:val="22"/>
+                <w:szCs w:val="22"/>
+                <w:color w:val="000000"/>
+              </w:rPr>
+              <w:t xml:space="preserve">1.00</w:t>
+            </w:r>
+          </w:p>
+        </w:tc>
+        <w:tc>
+          <w:tcPr>
+            <w:tcBorders>
+              <w:bottom w:val="none" w:sz="0" w:space="0" w:color="000000"/>
+              <w:top w:val="none" w:sz="0" w:space="0" w:color="000000"/>
+              <w:left w:val="none" w:sz="0" w:space="0" w:color="000000"/>
+              <w:right w:val="none" w:sz="0" w:space="0" w:color="000000"/>
+            </w:tcBorders>
+            <w:shd w:val="clear" w:color="auto" w:fill="FFFFFF"/>
+            <w:tcMar>
+              <w:top w:w="0" w:type="dxa"/>
+              <w:bottom w:w="0" w:type="dxa"/>
+              <w:left w:w="0" w:type="dxa"/>
+              <w:right w:w="0" w:type="dxa"/>
+            </w:tcMar>
+            <w:vAlign w:val="center"/>
+          </w:tcPr>
+          <w:p>
+            <w:pPr>
+              <w:pStyle w:val="Normal"/>
+              <w:jc w:val="left"/>
+              <w:pBdr>
+                <w:bottom w:val="none" w:sz="0" w:space="0" w:color="000000"/>
+                <w:top w:val="none" w:sz="0" w:space="0" w:color="000000"/>
+                <w:left w:val="none" w:sz="0" w:space="0" w:color="000000"/>
+                <w:right w:val="none" w:sz="0" w:space="0" w:color="000000"/>
+              </w:pBdr>
+              <w:spacing w:after="0" w:before="0" w:line="240"/>
+              <w:ind w:firstLine="0" w:left="0" w:right="0"/>
+            </w:pPr>
+            <w:r xmlns:w="http://schemas.openxmlformats.org/wordprocessingml/2006/main" xmlns:wp="http://schemas.openxmlformats.org/drawingml/2006/wordprocessingDrawing" xmlns:r="http://schemas.openxmlformats.org/officeDocument/2006/relationships" xmlns:w14="http://schemas.microsoft.com/office/word/2010/wordml">
+              <w:rPr>
+                <w:rFonts w:ascii="Times New Roman" w:hAnsi="Times New Roman" w:eastAsia="Times New Roman" w:cs="Times New Roman"/>
+                <w:i w:val="false"/>
+                <w:b w:val="false"/>
+                <w:u w:val="none"/>
+                <w:sz w:val="22"/>
+                <w:szCs w:val="22"/>
+                <w:color w:val="000000"/>
+              </w:rPr>
+              <w:t xml:space="preserve">0.3</w:t>
+            </w:r>
+          </w:p>
+        </w:tc>
+      </w:tr>
+      <w:tr>
+        <w:trPr>
+          <w:trHeight w:val="360" w:hRule="auto"/>
+        </w:trPr>
+        body5
+        <w:tc>
+          <w:tcPr>
+            <w:tcBorders>
+              <w:bottom w:val="none" w:sz="0" w:space="0" w:color="000000"/>
+              <w:top w:val="none" w:sz="0" w:space="0" w:color="000000"/>
+              <w:left w:val="none" w:sz="0" w:space="0" w:color="000000"/>
+              <w:right w:val="none" w:sz="0" w:space="0" w:color="000000"/>
+            </w:tcBorders>
+            <w:shd w:val="clear" w:color="auto" w:fill="FFFFFF"/>
+            <w:tcMar>
+              <w:top w:w="0" w:type="dxa"/>
+              <w:bottom w:w="0" w:type="dxa"/>
+              <w:left w:w="0" w:type="dxa"/>
+              <w:right w:w="0" w:type="dxa"/>
+            </w:tcMar>
+            <w:vAlign w:val="center"/>
+          </w:tcPr>
+          <w:p>
+            <w:pPr>
+              <w:pStyle w:val="Normal"/>
+              <w:jc w:val="left"/>
+              <w:pBdr>
+                <w:bottom w:val="none" w:sz="0" w:space="0" w:color="000000"/>
+                <w:top w:val="none" w:sz="0" w:space="0" w:color="000000"/>
+                <w:left w:val="none" w:sz="0" w:space="0" w:color="000000"/>
+                <w:right w:val="none" w:sz="0" w:space="0" w:color="000000"/>
+              </w:pBdr>
+              <w:spacing w:after="0" w:before="0" w:line="240"/>
+              <w:ind w:firstLine="0" w:left="0" w:right="0"/>
+            </w:pPr>
+            <w:r xmlns:w="http://schemas.openxmlformats.org/wordprocessingml/2006/main" xmlns:wp="http://schemas.openxmlformats.org/drawingml/2006/wordprocessingDrawing" xmlns:r="http://schemas.openxmlformats.org/officeDocument/2006/relationships" xmlns:w14="http://schemas.microsoft.com/office/word/2010/wordml">
+              <w:rPr>
+                <w:rFonts w:ascii="Times New Roman" w:hAnsi="Times New Roman" w:eastAsia="Times New Roman" w:cs="Times New Roman"/>
+                <w:i w:val="false"/>
+                <w:b w:val="false"/>
+                <w:u w:val="none"/>
+                <w:sz w:val="22"/>
+                <w:szCs w:val="22"/>
+                <w:color w:val="000000"/>
+              </w:rPr>
+              <w:t xml:space="preserve"/>
+            </w:r>
+          </w:p>
+        </w:tc>
+        <w:tc>
+          <w:tcPr>
+            <w:tcBorders>
+              <w:bottom w:val="none" w:sz="0" w:space="0" w:color="000000"/>
+              <w:top w:val="none" w:sz="0" w:space="0" w:color="000000"/>
+              <w:left w:val="none" w:sz="0" w:space="0" w:color="000000"/>
+              <w:right w:val="none" w:sz="0" w:space="0" w:color="000000"/>
+            </w:tcBorders>
+            <w:shd w:val="clear" w:color="auto" w:fill="FFFFFF"/>
+            <w:tcMar>
+              <w:top w:w="0" w:type="dxa"/>
+              <w:bottom w:w="0" w:type="dxa"/>
+              <w:left w:w="0" w:type="dxa"/>
+              <w:right w:w="0" w:type="dxa"/>
+            </w:tcMar>
+            <w:vAlign w:val="center"/>
+          </w:tcPr>
+          <w:p>
+            <w:pPr>
+              <w:pStyle w:val="Normal"/>
+              <w:jc w:val="left"/>
+              <w:pBdr>
+                <w:bottom w:val="none" w:sz="0" w:space="0" w:color="000000"/>
+                <w:top w:val="none" w:sz="0" w:space="0" w:color="000000"/>
+                <w:left w:val="none" w:sz="0" w:space="0" w:color="000000"/>
+                <w:right w:val="none" w:sz="0" w:space="0" w:color="000000"/>
+              </w:pBdr>
+              <w:spacing w:after="0" w:before="0" w:line="240"/>
+              <w:ind w:firstLine="0" w:left="0" w:right="0"/>
+            </w:pPr>
+            <w:r xmlns:w="http://schemas.openxmlformats.org/wordprocessingml/2006/main" xmlns:wp="http://schemas.openxmlformats.org/drawingml/2006/wordprocessingDrawing" xmlns:r="http://schemas.openxmlformats.org/officeDocument/2006/relationships" xmlns:w14="http://schemas.microsoft.com/office/word/2010/wordml">
+              <w:rPr>
+                <w:rFonts w:ascii="Times New Roman" w:hAnsi="Times New Roman" w:eastAsia="Times New Roman" w:cs="Times New Roman"/>
+                <w:i w:val="false"/>
+                <w:b w:val="false"/>
+                <w:u w:val="none"/>
+                <w:sz w:val="22"/>
+                <w:szCs w:val="22"/>
+                <w:color w:val="000000"/>
+              </w:rPr>
+              <w:t xml:space="preserve">Both</w:t>
+            </w:r>
+          </w:p>
+        </w:tc>
+        <w:tc>
+          <w:tcPr>
+            <w:tcBorders>
+              <w:bottom w:val="none" w:sz="0" w:space="0" w:color="000000"/>
+              <w:top w:val="none" w:sz="0" w:space="0" w:color="000000"/>
+              <w:left w:val="none" w:sz="0" w:space="0" w:color="000000"/>
+              <w:right w:val="none" w:sz="0" w:space="0" w:color="000000"/>
+            </w:tcBorders>
+            <w:shd w:val="clear" w:color="auto" w:fill="FFFFFF"/>
+            <w:tcMar>
+              <w:top w:w="0" w:type="dxa"/>
+              <w:bottom w:w="0" w:type="dxa"/>
+              <w:left w:w="0" w:type="dxa"/>
+              <w:right w:w="0" w:type="dxa"/>
+            </w:tcMar>
+            <w:vAlign w:val="center"/>
+          </w:tcPr>
+          <w:p>
+            <w:pPr>
+              <w:pStyle w:val="Normal"/>
+              <w:jc w:val="left"/>
+              <w:pBdr>
+                <w:bottom w:val="none" w:sz="0" w:space="0" w:color="000000"/>
+                <w:top w:val="none" w:sz="0" w:space="0" w:color="000000"/>
+                <w:left w:val="none" w:sz="0" w:space="0" w:color="000000"/>
+                <w:right w:val="none" w:sz="0" w:space="0" w:color="000000"/>
+              </w:pBdr>
+              <w:spacing w:after="0" w:before="0" w:line="240"/>
+              <w:ind w:firstLine="0" w:left="0" w:right="0"/>
+            </w:pPr>
+            <w:r xmlns:w="http://schemas.openxmlformats.org/wordprocessingml/2006/main" xmlns:wp="http://schemas.openxmlformats.org/drawingml/2006/wordprocessingDrawing" xmlns:r="http://schemas.openxmlformats.org/officeDocument/2006/relationships" xmlns:w14="http://schemas.microsoft.com/office/word/2010/wordml">
+              <w:rPr>
+                <w:rFonts w:ascii="Times New Roman" w:hAnsi="Times New Roman" w:eastAsia="Times New Roman" w:cs="Times New Roman"/>
+                <w:i w:val="false"/>
+                <w:b w:val="false"/>
+                <w:u w:val="none"/>
+                <w:sz w:val="22"/>
+                <w:szCs w:val="22"/>
+                <w:color w:val="000000"/>
+              </w:rPr>
+              <w:t xml:space="preserve">2.62</w:t>
+            </w:r>
+          </w:p>
+        </w:tc>
+        <w:tc>
+          <w:tcPr>
+            <w:tcBorders>
+              <w:bottom w:val="none" w:sz="0" w:space="0" w:color="000000"/>
+              <w:top w:val="none" w:sz="0" w:space="0" w:color="000000"/>
+              <w:left w:val="none" w:sz="0" w:space="0" w:color="000000"/>
+              <w:right w:val="none" w:sz="0" w:space="0" w:color="000000"/>
+            </w:tcBorders>
+            <w:shd w:val="clear" w:color="auto" w:fill="FFFFFF"/>
+            <w:tcMar>
+              <w:top w:w="0" w:type="dxa"/>
+              <w:bottom w:w="0" w:type="dxa"/>
+              <w:left w:w="0" w:type="dxa"/>
+              <w:right w:w="0" w:type="dxa"/>
+            </w:tcMar>
+            <w:vAlign w:val="center"/>
+          </w:tcPr>
+          <w:p>
+            <w:pPr>
+              <w:pStyle w:val="Normal"/>
+              <w:jc w:val="left"/>
+              <w:pBdr>
+                <w:bottom w:val="none" w:sz="0" w:space="0" w:color="000000"/>
+                <w:top w:val="none" w:sz="0" w:space="0" w:color="000000"/>
+                <w:left w:val="none" w:sz="0" w:space="0" w:color="000000"/>
+                <w:right w:val="none" w:sz="0" w:space="0" w:color="000000"/>
+              </w:pBdr>
+              <w:spacing w:after="0" w:before="0" w:line="240"/>
+              <w:ind w:firstLine="0" w:left="0" w:right="0"/>
+            </w:pPr>
+            <w:r xmlns:w="http://schemas.openxmlformats.org/wordprocessingml/2006/main" xmlns:wp="http://schemas.openxmlformats.org/drawingml/2006/wordprocessingDrawing" xmlns:r="http://schemas.openxmlformats.org/officeDocument/2006/relationships" xmlns:w14="http://schemas.microsoft.com/office/word/2010/wordml">
+              <w:rPr>
+                <w:rFonts w:ascii="Times New Roman" w:hAnsi="Times New Roman" w:eastAsia="Times New Roman" w:cs="Times New Roman"/>
+                <w:i w:val="false"/>
+                <w:b w:val="false"/>
+                <w:u w:val="none"/>
+                <w:sz w:val="22"/>
+                <w:szCs w:val="22"/>
+                <w:color w:val="000000"/>
+              </w:rPr>
+              <w:t xml:space="preserve">3.07</w:t>
+            </w:r>
+          </w:p>
+        </w:tc>
+        <w:tc>
+          <w:tcPr>
+            <w:tcBorders>
+              <w:bottom w:val="none" w:sz="0" w:space="0" w:color="000000"/>
+              <w:top w:val="none" w:sz="0" w:space="0" w:color="000000"/>
+              <w:left w:val="none" w:sz="0" w:space="0" w:color="000000"/>
+              <w:right w:val="none" w:sz="0" w:space="0" w:color="000000"/>
+            </w:tcBorders>
+            <w:shd w:val="clear" w:color="auto" w:fill="FFFFFF"/>
+            <w:tcMar>
+              <w:top w:w="0" w:type="dxa"/>
+              <w:bottom w:w="0" w:type="dxa"/>
+              <w:left w:w="0" w:type="dxa"/>
+              <w:right w:w="0" w:type="dxa"/>
+            </w:tcMar>
+            <w:vAlign w:val="center"/>
+          </w:tcPr>
+          <w:p>
+            <w:pPr>
+              <w:pStyle w:val="Normal"/>
+              <w:jc w:val="left"/>
+              <w:pBdr>
+                <w:bottom w:val="none" w:sz="0" w:space="0" w:color="000000"/>
+                <w:top w:val="none" w:sz="0" w:space="0" w:color="000000"/>
+                <w:left w:val="none" w:sz="0" w:space="0" w:color="000000"/>
+                <w:right w:val="none" w:sz="0" w:space="0" w:color="000000"/>
+              </w:pBdr>
+              <w:spacing w:after="0" w:before="0" w:line="240"/>
+              <w:ind w:firstLine="0" w:left="0" w:right="0"/>
+            </w:pPr>
+            <w:r xmlns:w="http://schemas.openxmlformats.org/wordprocessingml/2006/main" xmlns:wp="http://schemas.openxmlformats.org/drawingml/2006/wordprocessingDrawing" xmlns:r="http://schemas.openxmlformats.org/officeDocument/2006/relationships" xmlns:w14="http://schemas.microsoft.com/office/word/2010/wordml">
+              <w:rPr>
+                <w:rFonts w:ascii="Times New Roman" w:hAnsi="Times New Roman" w:eastAsia="Times New Roman" w:cs="Times New Roman"/>
+                <w:i w:val="false"/>
+                <w:b w:val="false"/>
+                <w:u w:val="none"/>
+                <w:sz w:val="22"/>
+                <w:szCs w:val="22"/>
+                <w:color w:val="000000"/>
+              </w:rPr>
+              <w:t xml:space="preserve">1.26</w:t>
+            </w:r>
+          </w:p>
+        </w:tc>
+      </w:tr>
+      <w:tr>
+        <w:trPr>
+          <w:trHeight w:val="360" w:hRule="auto"/>
+        </w:trPr>
+        body6
+        <w:tc>
+          <w:tcPr>
+            <w:tcBorders>
+              <w:bottom w:val="none" w:sz="0" w:space="0" w:color="000000"/>
+              <w:top w:val="none" w:sz="0" w:space="0" w:color="000000"/>
+              <w:left w:val="none" w:sz="0" w:space="0" w:color="000000"/>
+              <w:right w:val="none" w:sz="0" w:space="0" w:color="000000"/>
+            </w:tcBorders>
+            <w:shd w:val="clear" w:color="auto" w:fill="FFFFFF"/>
+            <w:tcMar>
+              <w:top w:w="0" w:type="dxa"/>
+              <w:bottom w:w="0" w:type="dxa"/>
+              <w:left w:w="0" w:type="dxa"/>
+              <w:right w:w="0" w:type="dxa"/>
+            </w:tcMar>
+            <w:vAlign w:val="center"/>
+          </w:tcPr>
+          <w:p>
+            <w:pPr>
+              <w:pStyle w:val="Normal"/>
+              <w:jc w:val="left"/>
+              <w:pBdr>
+                <w:bottom w:val="none" w:sz="0" w:space="0" w:color="000000"/>
+                <w:top w:val="none" w:sz="0" w:space="0" w:color="000000"/>
+                <w:left w:val="none" w:sz="0" w:space="0" w:color="000000"/>
+                <w:right w:val="none" w:sz="0" w:space="0" w:color="000000"/>
+              </w:pBdr>
+              <w:spacing w:after="0" w:before="0" w:line="240"/>
+              <w:ind w:firstLine="0" w:left="0" w:right="0"/>
+            </w:pPr>
+            <w:r xmlns:w="http://schemas.openxmlformats.org/wordprocessingml/2006/main" xmlns:wp="http://schemas.openxmlformats.org/drawingml/2006/wordprocessingDrawing" xmlns:r="http://schemas.openxmlformats.org/officeDocument/2006/relationships" xmlns:w14="http://schemas.microsoft.com/office/word/2010/wordml">
+              <w:rPr>
+                <w:rFonts w:ascii="Times New Roman" w:hAnsi="Times New Roman" w:eastAsia="Times New Roman" w:cs="Times New Roman"/>
+                <w:i w:val="false"/>
+                <w:b w:val="false"/>
+                <w:u w:val="none"/>
+                <w:sz w:val="22"/>
+                <w:szCs w:val="22"/>
+                <w:color w:val="000000"/>
+              </w:rPr>
+              <w:t xml:space="preserve">Interaction</w:t>
+            </w:r>
+          </w:p>
+        </w:tc>
+        <w:tc>
+          <w:tcPr>
+            <w:tcBorders>
+              <w:bottom w:val="none" w:sz="0" w:space="0" w:color="000000"/>
+              <w:top w:val="none" w:sz="0" w:space="0" w:color="000000"/>
+              <w:left w:val="none" w:sz="0" w:space="0" w:color="000000"/>
+              <w:right w:val="none" w:sz="0" w:space="0" w:color="000000"/>
+            </w:tcBorders>
+            <w:shd w:val="clear" w:color="auto" w:fill="FFFFFF"/>
+            <w:tcMar>
+              <w:top w:w="0" w:type="dxa"/>
+              <w:bottom w:w="0" w:type="dxa"/>
+              <w:left w:w="0" w:type="dxa"/>
+              <w:right w:w="0" w:type="dxa"/>
+            </w:tcMar>
+            <w:vAlign w:val="center"/>
+          </w:tcPr>
+          <w:p>
+            <w:pPr>
+              <w:pStyle w:val="Normal"/>
+              <w:jc w:val="left"/>
+              <w:pBdr>
+                <w:bottom w:val="none" w:sz="0" w:space="0" w:color="000000"/>
+                <w:top w:val="none" w:sz="0" w:space="0" w:color="000000"/>
+                <w:left w:val="none" w:sz="0" w:space="0" w:color="000000"/>
+                <w:right w:val="none" w:sz="0" w:space="0" w:color="000000"/>
+              </w:pBdr>
+              <w:spacing w:after="0" w:before="0" w:line="240"/>
+              <w:ind w:firstLine="0" w:left="0" w:right="0"/>
+            </w:pPr>
+            <w:r xmlns:w="http://schemas.openxmlformats.org/wordprocessingml/2006/main" xmlns:wp="http://schemas.openxmlformats.org/drawingml/2006/wordprocessingDrawing" xmlns:r="http://schemas.openxmlformats.org/officeDocument/2006/relationships" xmlns:w14="http://schemas.microsoft.com/office/word/2010/wordml">
+              <w:rPr>
+                <w:rFonts w:ascii="Times New Roman" w:hAnsi="Times New Roman" w:eastAsia="Times New Roman" w:cs="Times New Roman"/>
+                <w:i w:val="false"/>
+                <w:b w:val="false"/>
+                <w:u w:val="none"/>
+                <w:sz w:val="22"/>
+                <w:szCs w:val="22"/>
+                <w:color w:val="000000"/>
+              </w:rPr>
+              <w:t xml:space="preserve"/>
+            </w:r>
+          </w:p>
+        </w:tc>
+        <w:tc>
+          <w:tcPr>
+            <w:tcBorders>
+              <w:bottom w:val="none" w:sz="0" w:space="0" w:color="000000"/>
+              <w:top w:val="none" w:sz="0" w:space="0" w:color="000000"/>
+              <w:left w:val="none" w:sz="0" w:space="0" w:color="000000"/>
+              <w:right w:val="none" w:sz="0" w:space="0" w:color="000000"/>
+            </w:tcBorders>
+            <w:shd w:val="clear" w:color="auto" w:fill="FFFFFF"/>
+            <w:tcMar>
+              <w:top w:w="0" w:type="dxa"/>
+              <w:bottom w:w="0" w:type="dxa"/>
+              <w:left w:w="0" w:type="dxa"/>
+              <w:right w:w="0" w:type="dxa"/>
+            </w:tcMar>
+            <w:vAlign w:val="center"/>
+          </w:tcPr>
+          <w:p>
+            <w:pPr>
+              <w:pStyle w:val="Normal"/>
+              <w:jc w:val="left"/>
+              <w:pBdr>
+                <w:bottom w:val="none" w:sz="0" w:space="0" w:color="000000"/>
+                <w:top w:val="none" w:sz="0" w:space="0" w:color="000000"/>
+                <w:left w:val="none" w:sz="0" w:space="0" w:color="000000"/>
+                <w:right w:val="none" w:sz="0" w:space="0" w:color="000000"/>
+              </w:pBdr>
+              <w:spacing w:after="0" w:before="0" w:line="240"/>
+              <w:ind w:firstLine="0" w:left="0" w:right="0"/>
+            </w:pPr>
+            <w:r xmlns:w="http://schemas.openxmlformats.org/wordprocessingml/2006/main" xmlns:wp="http://schemas.openxmlformats.org/drawingml/2006/wordprocessingDrawing" xmlns:r="http://schemas.openxmlformats.org/officeDocument/2006/relationships" xmlns:w14="http://schemas.microsoft.com/office/word/2010/wordml">
+              <w:rPr>
+                <w:rFonts w:ascii="Times New Roman" w:hAnsi="Times New Roman" w:eastAsia="Times New Roman" w:cs="Times New Roman"/>
+                <w:i w:val="false"/>
+                <w:b w:val="false"/>
+                <w:u w:val="none"/>
+                <w:sz w:val="22"/>
+                <w:szCs w:val="22"/>
+                <w:color w:val="000000"/>
+              </w:rPr>
+              <w:t xml:space="preserve"/>
+            </w:r>
+          </w:p>
+        </w:tc>
+        <w:tc>
+          <w:tcPr>
+            <w:tcBorders>
+              <w:bottom w:val="none" w:sz="0" w:space="0" w:color="000000"/>
+              <w:top w:val="none" w:sz="0" w:space="0" w:color="000000"/>
+              <w:left w:val="none" w:sz="0" w:space="0" w:color="000000"/>
+              <w:right w:val="none" w:sz="0" w:space="0" w:color="000000"/>
+            </w:tcBorders>
+            <w:shd w:val="clear" w:color="auto" w:fill="FFFFFF"/>
+            <w:tcMar>
+              <w:top w:w="0" w:type="dxa"/>
+              <w:bottom w:w="0" w:type="dxa"/>
+              <w:left w:w="0" w:type="dxa"/>
+              <w:right w:w="0" w:type="dxa"/>
+            </w:tcMar>
+            <w:vAlign w:val="center"/>
+          </w:tcPr>
+          <w:p>
+            <w:pPr>
+              <w:pStyle w:val="Normal"/>
+              <w:jc w:val="left"/>
+              <w:pBdr>
+                <w:bottom w:val="none" w:sz="0" w:space="0" w:color="000000"/>
+                <w:top w:val="none" w:sz="0" w:space="0" w:color="000000"/>
+                <w:left w:val="none" w:sz="0" w:space="0" w:color="000000"/>
+                <w:right w:val="none" w:sz="0" w:space="0" w:color="000000"/>
+              </w:pBdr>
+              <w:spacing w:after="0" w:before="0" w:line="240"/>
+              <w:ind w:firstLine="0" w:left="0" w:right="0"/>
+            </w:pPr>
+            <w:r xmlns:w="http://schemas.openxmlformats.org/wordprocessingml/2006/main" xmlns:wp="http://schemas.openxmlformats.org/drawingml/2006/wordprocessingDrawing" xmlns:r="http://schemas.openxmlformats.org/officeDocument/2006/relationships" xmlns:w14="http://schemas.microsoft.com/office/word/2010/wordml">
+              <w:rPr>
+                <w:rFonts w:ascii="Times New Roman" w:hAnsi="Times New Roman" w:eastAsia="Times New Roman" w:cs="Times New Roman"/>
+                <w:i w:val="false"/>
+                <w:b w:val="false"/>
+                <w:u w:val="none"/>
+                <w:sz w:val="22"/>
+                <w:szCs w:val="22"/>
+                <w:color w:val="000000"/>
+              </w:rPr>
+              <w:t xml:space="preserve"/>
+            </w:r>
+          </w:p>
+        </w:tc>
+        <w:tc>
+          <w:tcPr>
+            <w:tcBorders>
+              <w:bottom w:val="none" w:sz="0" w:space="0" w:color="000000"/>
+              <w:top w:val="none" w:sz="0" w:space="0" w:color="000000"/>
+              <w:left w:val="none" w:sz="0" w:space="0" w:color="000000"/>
+              <w:right w:val="none" w:sz="0" w:space="0" w:color="000000"/>
+            </w:tcBorders>
+            <w:shd w:val="clear" w:color="auto" w:fill="FFFFFF"/>
+            <w:tcMar>
+              <w:top w:w="0" w:type="dxa"/>
+              <w:bottom w:w="0" w:type="dxa"/>
+              <w:left w:w="0" w:type="dxa"/>
+              <w:right w:w="0" w:type="dxa"/>
+            </w:tcMar>
+            <w:vAlign w:val="center"/>
+          </w:tcPr>
+          <w:p>
+            <w:pPr>
+              <w:pStyle w:val="Normal"/>
+              <w:jc w:val="left"/>
+              <w:pBdr>
+                <w:bottom w:val="none" w:sz="0" w:space="0" w:color="000000"/>
+                <w:top w:val="none" w:sz="0" w:space="0" w:color="000000"/>
+                <w:left w:val="none" w:sz="0" w:space="0" w:color="000000"/>
+                <w:right w:val="none" w:sz="0" w:space="0" w:color="000000"/>
+              </w:pBdr>
+              <w:spacing w:after="0" w:before="0" w:line="240"/>
+              <w:ind w:firstLine="0" w:left="0" w:right="0"/>
+            </w:pPr>
+            <w:r xmlns:w="http://schemas.openxmlformats.org/wordprocessingml/2006/main" xmlns:wp="http://schemas.openxmlformats.org/drawingml/2006/wordprocessingDrawing" xmlns:r="http://schemas.openxmlformats.org/officeDocument/2006/relationships" xmlns:w14="http://schemas.microsoft.com/office/word/2010/wordml">
+              <w:rPr>
+                <w:rFonts w:ascii="Times New Roman" w:hAnsi="Times New Roman" w:eastAsia="Times New Roman" w:cs="Times New Roman"/>
+                <w:i w:val="false"/>
+                <w:b w:val="false"/>
+                <w:u w:val="none"/>
+                <w:sz w:val="22"/>
+                <w:szCs w:val="22"/>
+                <w:color w:val="000000"/>
+              </w:rPr>
+              <w:t xml:space="preserve"/>
+            </w:r>
+          </w:p>
+        </w:tc>
+      </w:tr>
+      <w:tr>
+        <w:trPr>
+          <w:trHeight w:val="360" w:hRule="auto"/>
+        </w:trPr>
+        body7
+        <w:tc>
+          <w:tcPr>
+            <w:tcBorders>
+              <w:bottom w:val="none" w:sz="0" w:space="0" w:color="000000"/>
+              <w:top w:val="none" w:sz="0" w:space="0" w:color="000000"/>
+              <w:left w:val="none" w:sz="0" w:space="0" w:color="000000"/>
+              <w:right w:val="none" w:sz="0" w:space="0" w:color="000000"/>
+            </w:tcBorders>
+            <w:shd w:val="clear" w:color="auto" w:fill="FFFFFF"/>
+            <w:tcMar>
+              <w:top w:w="0" w:type="dxa"/>
+              <w:bottom w:w="0" w:type="dxa"/>
+              <w:left w:w="0" w:type="dxa"/>
+              <w:right w:w="0" w:type="dxa"/>
+            </w:tcMar>
+            <w:vAlign w:val="center"/>
+          </w:tcPr>
+          <w:p>
+            <w:pPr>
+              <w:pStyle w:val="Normal"/>
+              <w:jc w:val="left"/>
+              <w:pBdr>
+                <w:bottom w:val="none" w:sz="0" w:space="0" w:color="000000"/>
+                <w:top w:val="none" w:sz="0" w:space="0" w:color="000000"/>
+                <w:left w:val="none" w:sz="0" w:space="0" w:color="000000"/>
+                <w:right w:val="none" w:sz="0" w:space="0" w:color="000000"/>
+              </w:pBdr>
+              <w:spacing w:after="0" w:before="0" w:line="240"/>
+              <w:ind w:firstLine="0" w:left="0" w:right="0"/>
+            </w:pPr>
+            <w:r xmlns:w="http://schemas.openxmlformats.org/wordprocessingml/2006/main" xmlns:wp="http://schemas.openxmlformats.org/drawingml/2006/wordprocessingDrawing" xmlns:r="http://schemas.openxmlformats.org/officeDocument/2006/relationships" xmlns:w14="http://schemas.microsoft.com/office/word/2010/wordml">
+              <w:rPr>
+                <w:rFonts w:ascii="Times New Roman" w:hAnsi="Times New Roman" w:eastAsia="Times New Roman" w:cs="Times New Roman"/>
+                <w:i w:val="false"/>
+                <w:b w:val="false"/>
+                <w:u w:val="none"/>
+                <w:sz w:val="22"/>
+                <w:szCs w:val="22"/>
+                <w:color w:val="000000"/>
+              </w:rPr>
+              <w:t xml:space="preserve"/>
+            </w:r>
+          </w:p>
+        </w:tc>
+        <w:tc>
+          <w:tcPr>
+            <w:tcBorders>
+              <w:bottom w:val="none" w:sz="0" w:space="0" w:color="000000"/>
+              <w:top w:val="none" w:sz="0" w:space="0" w:color="000000"/>
+              <w:left w:val="none" w:sz="0" w:space="0" w:color="000000"/>
+              <w:right w:val="none" w:sz="0" w:space="0" w:color="000000"/>
+            </w:tcBorders>
+            <w:shd w:val="clear" w:color="auto" w:fill="FFFFFF"/>
+            <w:tcMar>
+              <w:top w:w="0" w:type="dxa"/>
+              <w:bottom w:w="0" w:type="dxa"/>
+              <w:left w:w="0" w:type="dxa"/>
+              <w:right w:w="0" w:type="dxa"/>
+            </w:tcMar>
+            <w:vAlign w:val="center"/>
+          </w:tcPr>
+          <w:p>
+            <w:pPr>
+              <w:pStyle w:val="Normal"/>
+              <w:jc w:val="left"/>
+              <w:pBdr>
+                <w:bottom w:val="none" w:sz="0" w:space="0" w:color="000000"/>
+                <w:top w:val="none" w:sz="0" w:space="0" w:color="000000"/>
+                <w:left w:val="none" w:sz="0" w:space="0" w:color="000000"/>
+                <w:right w:val="none" w:sz="0" w:space="0" w:color="000000"/>
+              </w:pBdr>
+              <w:spacing w:after="0" w:before="0" w:line="240"/>
+              <w:ind w:firstLine="0" w:left="0" w:right="0"/>
+            </w:pPr>
+            <w:r xmlns:w="http://schemas.openxmlformats.org/wordprocessingml/2006/main" xmlns:wp="http://schemas.openxmlformats.org/drawingml/2006/wordprocessingDrawing" xmlns:r="http://schemas.openxmlformats.org/officeDocument/2006/relationships" xmlns:w14="http://schemas.microsoft.com/office/word/2010/wordml">
+              <w:rPr>
+                <w:rFonts w:ascii="Times New Roman" w:hAnsi="Times New Roman" w:eastAsia="Times New Roman" w:cs="Times New Roman"/>
+                <w:i w:val="false"/>
+                <w:b w:val="false"/>
+                <w:u w:val="none"/>
+                <w:sz w:val="22"/>
+                <w:szCs w:val="22"/>
+                <w:color w:val="000000"/>
+              </w:rPr>
+              <w:t xml:space="preserve">Temp,Year</w:t>
+            </w:r>
+          </w:p>
+        </w:tc>
+        <w:tc>
+          <w:tcPr>
+            <w:tcBorders>
+              <w:bottom w:val="none" w:sz="0" w:space="0" w:color="000000"/>
+              <w:top w:val="none" w:sz="0" w:space="0" w:color="000000"/>
+              <w:left w:val="none" w:sz="0" w:space="0" w:color="000000"/>
+              <w:right w:val="none" w:sz="0" w:space="0" w:color="000000"/>
+            </w:tcBorders>
+            <w:shd w:val="clear" w:color="auto" w:fill="FFFFFF"/>
+            <w:tcMar>
+              <w:top w:w="0" w:type="dxa"/>
+              <w:bottom w:w="0" w:type="dxa"/>
+              <w:left w:w="0" w:type="dxa"/>
+              <w:right w:w="0" w:type="dxa"/>
+            </w:tcMar>
+            <w:vAlign w:val="center"/>
+          </w:tcPr>
+          <w:p>
+            <w:pPr>
+              <w:pStyle w:val="Normal"/>
+              <w:jc w:val="left"/>
+              <w:pBdr>
+                <w:bottom w:val="none" w:sz="0" w:space="0" w:color="000000"/>
+                <w:top w:val="none" w:sz="0" w:space="0" w:color="000000"/>
+                <w:left w:val="none" w:sz="0" w:space="0" w:color="000000"/>
+                <w:right w:val="none" w:sz="0" w:space="0" w:color="000000"/>
+              </w:pBdr>
+              <w:spacing w:after="0" w:before="0" w:line="240"/>
+              <w:ind w:firstLine="0" w:left="0" w:right="0"/>
+            </w:pPr>
+            <w:r xmlns:w="http://schemas.openxmlformats.org/wordprocessingml/2006/main" xmlns:wp="http://schemas.openxmlformats.org/drawingml/2006/wordprocessingDrawing" xmlns:r="http://schemas.openxmlformats.org/officeDocument/2006/relationships" xmlns:w14="http://schemas.microsoft.com/office/word/2010/wordml">
+              <w:rPr>
+                <w:rFonts w:ascii="Times New Roman" w:hAnsi="Times New Roman" w:eastAsia="Times New Roman" w:cs="Times New Roman"/>
+                <w:i w:val="false"/>
+                <w:b w:val="false"/>
+                <w:u w:val="none"/>
+                <w:sz w:val="22"/>
+                <w:szCs w:val="22"/>
+                <w:color w:val="000000"/>
+              </w:rPr>
+              <w:t xml:space="preserve">1.00</w:t>
+            </w:r>
+          </w:p>
+        </w:tc>
+        <w:tc>
+          <w:tcPr>
+            <w:tcBorders>
+              <w:bottom w:val="none" w:sz="0" w:space="0" w:color="000000"/>
+              <w:top w:val="none" w:sz="0" w:space="0" w:color="000000"/>
+              <w:left w:val="none" w:sz="0" w:space="0" w:color="000000"/>
+              <w:right w:val="none" w:sz="0" w:space="0" w:color="000000"/>
+            </w:tcBorders>
+            <w:shd w:val="clear" w:color="auto" w:fill="FFFFFF"/>
+            <w:tcMar>
+              <w:top w:w="0" w:type="dxa"/>
+              <w:bottom w:w="0" w:type="dxa"/>
+              <w:left w:w="0" w:type="dxa"/>
+              <w:right w:w="0" w:type="dxa"/>
+            </w:tcMar>
+            <w:vAlign w:val="center"/>
+          </w:tcPr>
+          <w:p>
+            <w:pPr>
+              <w:pStyle w:val="Normal"/>
+              <w:jc w:val="left"/>
+              <w:pBdr>
+                <w:bottom w:val="none" w:sz="0" w:space="0" w:color="000000"/>
+                <w:top w:val="none" w:sz="0" w:space="0" w:color="000000"/>
+                <w:left w:val="none" w:sz="0" w:space="0" w:color="000000"/>
+                <w:right w:val="none" w:sz="0" w:space="0" w:color="000000"/>
+              </w:pBdr>
+              <w:spacing w:after="0" w:before="0" w:line="240"/>
+              <w:ind w:firstLine="0" w:left="0" w:right="0"/>
+            </w:pPr>
+            <w:r xmlns:w="http://schemas.openxmlformats.org/wordprocessingml/2006/main" xmlns:wp="http://schemas.openxmlformats.org/drawingml/2006/wordprocessingDrawing" xmlns:r="http://schemas.openxmlformats.org/officeDocument/2006/relationships" xmlns:w14="http://schemas.microsoft.com/office/word/2010/wordml">
+              <w:rPr>
+                <w:rFonts w:ascii="Times New Roman" w:hAnsi="Times New Roman" w:eastAsia="Times New Roman" w:cs="Times New Roman"/>
+                <w:i w:val="false"/>
+                <w:b w:val="false"/>
+                <w:u w:val="none"/>
+                <w:sz w:val="22"/>
+                <w:szCs w:val="22"/>
+                <w:color w:val="000000"/>
+              </w:rPr>
+              <w:t xml:space="preserve">1.00</w:t>
+            </w:r>
+          </w:p>
+        </w:tc>
+        <w:tc>
+          <w:tcPr>
+            <w:tcBorders>
+              <w:bottom w:val="none" w:sz="0" w:space="0" w:color="000000"/>
+              <w:top w:val="none" w:sz="0" w:space="0" w:color="000000"/>
+              <w:left w:val="none" w:sz="0" w:space="0" w:color="000000"/>
+              <w:right w:val="none" w:sz="0" w:space="0" w:color="000000"/>
+            </w:tcBorders>
+            <w:shd w:val="clear" w:color="auto" w:fill="FFFFFF"/>
+            <w:tcMar>
+              <w:top w:w="0" w:type="dxa"/>
+              <w:bottom w:w="0" w:type="dxa"/>
+              <w:left w:w="0" w:type="dxa"/>
+              <w:right w:w="0" w:type="dxa"/>
+            </w:tcMar>
+            <w:vAlign w:val="center"/>
+          </w:tcPr>
+          <w:p>
+            <w:pPr>
+              <w:pStyle w:val="Normal"/>
+              <w:jc w:val="left"/>
+              <w:pBdr>
+                <w:bottom w:val="none" w:sz="0" w:space="0" w:color="000000"/>
+                <w:top w:val="none" w:sz="0" w:space="0" w:color="000000"/>
+                <w:left w:val="none" w:sz="0" w:space="0" w:color="000000"/>
+                <w:right w:val="none" w:sz="0" w:space="0" w:color="000000"/>
+              </w:pBdr>
+              <w:spacing w:after="0" w:before="0" w:line="240"/>
+              <w:ind w:firstLine="0" w:left="0" w:right="0"/>
+            </w:pPr>
+            <w:r xmlns:w="http://schemas.openxmlformats.org/wordprocessingml/2006/main" xmlns:wp="http://schemas.openxmlformats.org/drawingml/2006/wordprocessingDrawing" xmlns:r="http://schemas.openxmlformats.org/officeDocument/2006/relationships" xmlns:w14="http://schemas.microsoft.com/office/word/2010/wordml">
+              <w:rPr>
+                <w:rFonts w:ascii="Times New Roman" w:hAnsi="Times New Roman" w:eastAsia="Times New Roman" w:cs="Times New Roman"/>
+                <w:i w:val="false"/>
+                <w:b w:val="false"/>
+                <w:u w:val="none"/>
+                <w:sz w:val="22"/>
+                <w:szCs w:val="22"/>
+                <w:color w:val="000000"/>
+              </w:rPr>
+              <w:t xml:space="preserve">5*</w:t>
+            </w:r>
+          </w:p>
+        </w:tc>
+      </w:tr>
+      <w:tr>
+        <w:trPr>
+          <w:trHeight w:val="360" w:hRule="auto"/>
+        </w:trPr>
+        body8
+        <w:tc>
+          <w:tcPr>
+            <w:tcBorders>
+              <w:bottom w:val="none" w:sz="0" w:space="0" w:color="000000"/>
+              <w:top w:val="none" w:sz="0" w:space="0" w:color="000000"/>
+              <w:left w:val="none" w:sz="0" w:space="0" w:color="000000"/>
+              <w:right w:val="none" w:sz="0" w:space="0" w:color="000000"/>
+            </w:tcBorders>
+            <w:shd w:val="clear" w:color="auto" w:fill="FFFFFF"/>
+            <w:tcMar>
+              <w:top w:w="0" w:type="dxa"/>
+              <w:bottom w:w="0" w:type="dxa"/>
+              <w:left w:w="0" w:type="dxa"/>
+              <w:right w:w="0" w:type="dxa"/>
+            </w:tcMar>
+            <w:vAlign w:val="center"/>
+          </w:tcPr>
+          <w:p>
+            <w:pPr>
+              <w:pStyle w:val="Normal"/>
+              <w:jc w:val="left"/>
+              <w:pBdr>
+                <w:bottom w:val="none" w:sz="0" w:space="0" w:color="000000"/>
+                <w:top w:val="none" w:sz="0" w:space="0" w:color="000000"/>
+                <w:left w:val="none" w:sz="0" w:space="0" w:color="000000"/>
+                <w:right w:val="none" w:sz="0" w:space="0" w:color="000000"/>
+              </w:pBdr>
+              <w:spacing w:after="0" w:before="0" w:line="240"/>
+              <w:ind w:firstLine="0" w:left="0" w:right="0"/>
+            </w:pPr>
+            <w:r xmlns:w="http://schemas.openxmlformats.org/wordprocessingml/2006/main" xmlns:wp="http://schemas.openxmlformats.org/drawingml/2006/wordprocessingDrawing" xmlns:r="http://schemas.openxmlformats.org/officeDocument/2006/relationships" xmlns:w14="http://schemas.microsoft.com/office/word/2010/wordml">
+              <w:rPr>
+                <w:rFonts w:ascii="Times New Roman" w:hAnsi="Times New Roman" w:eastAsia="Times New Roman" w:cs="Times New Roman"/>
+                <w:i w:val="false"/>
+                <w:b w:val="false"/>
+                <w:u w:val="none"/>
+                <w:sz w:val="22"/>
+                <w:szCs w:val="22"/>
+                <w:color w:val="000000"/>
+              </w:rPr>
+              <w:t xml:space="preserve"/>
+            </w:r>
+          </w:p>
+        </w:tc>
+        <w:tc>
+          <w:tcPr>
+            <w:tcBorders>
+              <w:bottom w:val="none" w:sz="0" w:space="0" w:color="000000"/>
+              <w:top w:val="none" w:sz="0" w:space="0" w:color="000000"/>
+              <w:left w:val="none" w:sz="0" w:space="0" w:color="000000"/>
+              <w:right w:val="none" w:sz="0" w:space="0" w:color="000000"/>
+            </w:tcBorders>
+            <w:shd w:val="clear" w:color="auto" w:fill="FFFFFF"/>
+            <w:tcMar>
+              <w:top w:w="0" w:type="dxa"/>
+              <w:bottom w:w="0" w:type="dxa"/>
+              <w:left w:w="0" w:type="dxa"/>
+              <w:right w:w="0" w:type="dxa"/>
+            </w:tcMar>
+            <w:vAlign w:val="center"/>
+          </w:tcPr>
+          <w:p>
+            <w:pPr>
+              <w:pStyle w:val="Normal"/>
+              <w:jc w:val="left"/>
+              <w:pBdr>
+                <w:bottom w:val="none" w:sz="0" w:space="0" w:color="000000"/>
+                <w:top w:val="none" w:sz="0" w:space="0" w:color="000000"/>
+                <w:left w:val="none" w:sz="0" w:space="0" w:color="000000"/>
+                <w:right w:val="none" w:sz="0" w:space="0" w:color="000000"/>
+              </w:pBdr>
+              <w:spacing w:after="0" w:before="0" w:line="240"/>
+              <w:ind w:firstLine="0" w:left="0" w:right="0"/>
+            </w:pPr>
+            <w:r xmlns:w="http://schemas.openxmlformats.org/wordprocessingml/2006/main" xmlns:wp="http://schemas.openxmlformats.org/drawingml/2006/wordprocessingDrawing" xmlns:r="http://schemas.openxmlformats.org/officeDocument/2006/relationships" xmlns:w14="http://schemas.microsoft.com/office/word/2010/wordml">
+              <w:rPr>
+                <w:rFonts w:ascii="Times New Roman" w:hAnsi="Times New Roman" w:eastAsia="Times New Roman" w:cs="Times New Roman"/>
+                <w:i w:val="false"/>
+                <w:b w:val="false"/>
+                <w:u w:val="none"/>
+                <w:sz w:val="22"/>
+                <w:szCs w:val="22"/>
+                <w:color w:val="000000"/>
+              </w:rPr>
+              <w:t xml:space="preserve">Sal,Year</w:t>
+            </w:r>
+          </w:p>
+        </w:tc>
+        <w:tc>
+          <w:tcPr>
+            <w:tcBorders>
+              <w:bottom w:val="none" w:sz="0" w:space="0" w:color="000000"/>
+              <w:top w:val="none" w:sz="0" w:space="0" w:color="000000"/>
+              <w:left w:val="none" w:sz="0" w:space="0" w:color="000000"/>
+              <w:right w:val="none" w:sz="0" w:space="0" w:color="000000"/>
+            </w:tcBorders>
+            <w:shd w:val="clear" w:color="auto" w:fill="FFFFFF"/>
+            <w:tcMar>
+              <w:top w:w="0" w:type="dxa"/>
+              <w:bottom w:w="0" w:type="dxa"/>
+              <w:left w:w="0" w:type="dxa"/>
+              <w:right w:w="0" w:type="dxa"/>
+            </w:tcMar>
+            <w:vAlign w:val="center"/>
+          </w:tcPr>
+          <w:p>
+            <w:pPr>
+              <w:pStyle w:val="Normal"/>
+              <w:jc w:val="left"/>
+              <w:pBdr>
+                <w:bottom w:val="none" w:sz="0" w:space="0" w:color="000000"/>
+                <w:top w:val="none" w:sz="0" w:space="0" w:color="000000"/>
+                <w:left w:val="none" w:sz="0" w:space="0" w:color="000000"/>
+                <w:right w:val="none" w:sz="0" w:space="0" w:color="000000"/>
+              </w:pBdr>
+              <w:spacing w:after="0" w:before="0" w:line="240"/>
+              <w:ind w:firstLine="0" w:left="0" w:right="0"/>
+            </w:pPr>
+            <w:r xmlns:w="http://schemas.openxmlformats.org/wordprocessingml/2006/main" xmlns:wp="http://schemas.openxmlformats.org/drawingml/2006/wordprocessingDrawing" xmlns:r="http://schemas.openxmlformats.org/officeDocument/2006/relationships" xmlns:w14="http://schemas.microsoft.com/office/word/2010/wordml">
+              <w:rPr>
+                <w:rFonts w:ascii="Times New Roman" w:hAnsi="Times New Roman" w:eastAsia="Times New Roman" w:cs="Times New Roman"/>
+                <w:i w:val="false"/>
+                <w:b w:val="false"/>
+                <w:u w:val="none"/>
+                <w:sz w:val="22"/>
+                <w:szCs w:val="22"/>
+                <w:color w:val="000000"/>
+              </w:rPr>
+              <w:t xml:space="preserve">2.33</w:t>
+            </w:r>
+          </w:p>
+        </w:tc>
+        <w:tc>
+          <w:tcPr>
+            <w:tcBorders>
+              <w:bottom w:val="none" w:sz="0" w:space="0" w:color="000000"/>
+              <w:top w:val="none" w:sz="0" w:space="0" w:color="000000"/>
+              <w:left w:val="none" w:sz="0" w:space="0" w:color="000000"/>
+              <w:right w:val="none" w:sz="0" w:space="0" w:color="000000"/>
+            </w:tcBorders>
+            <w:shd w:val="clear" w:color="auto" w:fill="FFFFFF"/>
+            <w:tcMar>
+              <w:top w:w="0" w:type="dxa"/>
+              <w:bottom w:w="0" w:type="dxa"/>
+              <w:left w:w="0" w:type="dxa"/>
+              <w:right w:w="0" w:type="dxa"/>
+            </w:tcMar>
+            <w:vAlign w:val="center"/>
+          </w:tcPr>
+          <w:p>
+            <w:pPr>
+              <w:pStyle w:val="Normal"/>
+              <w:jc w:val="left"/>
+              <w:pBdr>
+                <w:bottom w:val="none" w:sz="0" w:space="0" w:color="000000"/>
+                <w:top w:val="none" w:sz="0" w:space="0" w:color="000000"/>
+                <w:left w:val="none" w:sz="0" w:space="0" w:color="000000"/>
+                <w:right w:val="none" w:sz="0" w:space="0" w:color="000000"/>
+              </w:pBdr>
+              <w:spacing w:after="0" w:before="0" w:line="240"/>
+              <w:ind w:firstLine="0" w:left="0" w:right="0"/>
+            </w:pPr>
+            <w:r xmlns:w="http://schemas.openxmlformats.org/wordprocessingml/2006/main" xmlns:wp="http://schemas.openxmlformats.org/drawingml/2006/wordprocessingDrawing" xmlns:r="http://schemas.openxmlformats.org/officeDocument/2006/relationships" xmlns:w14="http://schemas.microsoft.com/office/word/2010/wordml">
+              <w:rPr>
+                <w:rFonts w:ascii="Times New Roman" w:hAnsi="Times New Roman" w:eastAsia="Times New Roman" w:cs="Times New Roman"/>
+                <w:i w:val="false"/>
+                <w:b w:val="false"/>
+                <w:u w:val="none"/>
+                <w:sz w:val="22"/>
+                <w:szCs w:val="22"/>
+                <w:color w:val="000000"/>
+              </w:rPr>
+              <w:t xml:space="preserve">2.81</w:t>
+            </w:r>
+          </w:p>
+        </w:tc>
+        <w:tc>
+          <w:tcPr>
+            <w:tcBorders>
+              <w:bottom w:val="none" w:sz="0" w:space="0" w:color="000000"/>
+              <w:top w:val="none" w:sz="0" w:space="0" w:color="000000"/>
+              <w:left w:val="none" w:sz="0" w:space="0" w:color="000000"/>
+              <w:right w:val="none" w:sz="0" w:space="0" w:color="000000"/>
+            </w:tcBorders>
+            <w:shd w:val="clear" w:color="auto" w:fill="FFFFFF"/>
+            <w:tcMar>
+              <w:top w:w="0" w:type="dxa"/>
+              <w:bottom w:w="0" w:type="dxa"/>
+              <w:left w:w="0" w:type="dxa"/>
+              <w:right w:w="0" w:type="dxa"/>
+            </w:tcMar>
+            <w:vAlign w:val="center"/>
+          </w:tcPr>
+          <w:p>
+            <w:pPr>
+              <w:pStyle w:val="Normal"/>
+              <w:jc w:val="left"/>
+              <w:pBdr>
+                <w:bottom w:val="none" w:sz="0" w:space="0" w:color="000000"/>
+                <w:top w:val="none" w:sz="0" w:space="0" w:color="000000"/>
+                <w:left w:val="none" w:sz="0" w:space="0" w:color="000000"/>
+                <w:right w:val="none" w:sz="0" w:space="0" w:color="000000"/>
+              </w:pBdr>
+              <w:spacing w:after="0" w:before="0" w:line="240"/>
+              <w:ind w:firstLine="0" w:left="0" w:right="0"/>
+            </w:pPr>
+            <w:r xmlns:w="http://schemas.openxmlformats.org/wordprocessingml/2006/main" xmlns:wp="http://schemas.openxmlformats.org/drawingml/2006/wordprocessingDrawing" xmlns:r="http://schemas.openxmlformats.org/officeDocument/2006/relationships" xmlns:w14="http://schemas.microsoft.com/office/word/2010/wordml">
+              <w:rPr>
+                <w:rFonts w:ascii="Times New Roman" w:hAnsi="Times New Roman" w:eastAsia="Times New Roman" w:cs="Times New Roman"/>
+                <w:i w:val="false"/>
+                <w:b w:val="false"/>
+                <w:u w:val="none"/>
+                <w:sz w:val="22"/>
+                <w:szCs w:val="22"/>
+                <w:color w:val="000000"/>
+              </w:rPr>
+              <w:t xml:space="preserve">4.09*</w:t>
+            </w:r>
+          </w:p>
+        </w:tc>
+      </w:tr>
+      <w:tr>
+        <w:trPr>
+          <w:trHeight w:val="360" w:hRule="auto"/>
+        </w:trPr>
+        body9
+        <w:tc>
+          <w:tcPr>
+            <w:tcBorders>
+              <w:bottom w:val="single" w:sz="12" w:space="0" w:color="666666"/>
+              <w:top w:val="none" w:sz="0" w:space="0" w:color="000000"/>
+              <w:left w:val="none" w:sz="0" w:space="0" w:color="000000"/>
+              <w:right w:val="none" w:sz="0" w:space="0" w:color="000000"/>
+            </w:tcBorders>
+            <w:shd w:val="clear" w:color="auto" w:fill="FFFFFF"/>
+            <w:tcMar>
+              <w:top w:w="0" w:type="dxa"/>
+              <w:bottom w:w="0" w:type="dxa"/>
+              <w:left w:w="0" w:type="dxa"/>
+              <w:right w:w="0" w:type="dxa"/>
+            </w:tcMar>
+            <w:vAlign w:val="center"/>
+          </w:tcPr>
+          <w:p>
+            <w:pPr>
+              <w:pStyle w:val="Normal"/>
+              <w:jc w:val="left"/>
+              <w:pBdr>
+                <w:bottom w:val="none" w:sz="0" w:space="0" w:color="000000"/>
+                <w:top w:val="none" w:sz="0" w:space="0" w:color="000000"/>
+                <w:left w:val="none" w:sz="0" w:space="0" w:color="000000"/>
+                <w:right w:val="none" w:sz="0" w:space="0" w:color="000000"/>
+              </w:pBdr>
+              <w:spacing w:after="0" w:before="0" w:line="240"/>
+              <w:ind w:firstLine="0" w:left="0" w:right="0"/>
+            </w:pPr>
+            <w:r xmlns:w="http://schemas.openxmlformats.org/wordprocessingml/2006/main" xmlns:wp="http://schemas.openxmlformats.org/drawingml/2006/wordprocessingDrawing" xmlns:r="http://schemas.openxmlformats.org/officeDocument/2006/relationships" xmlns:w14="http://schemas.microsoft.com/office/word/2010/wordml">
+              <w:rPr>
+                <w:rFonts w:ascii="Times New Roman" w:hAnsi="Times New Roman" w:eastAsia="Times New Roman" w:cs="Times New Roman"/>
+                <w:i w:val="false"/>
+                <w:b w:val="false"/>
+                <w:u w:val="none"/>
+                <w:sz w:val="22"/>
+                <w:szCs w:val="22"/>
+                <w:color w:val="000000"/>
+              </w:rPr>
+              <w:t xml:space="preserve"/>
+            </w:r>
+          </w:p>
+        </w:tc>
+        <w:tc>
+          <w:tcPr>
+            <w:tcBorders>
+              <w:bottom w:val="single" w:sz="12" w:space="0" w:color="666666"/>
+              <w:top w:val="none" w:sz="0" w:space="0" w:color="000000"/>
+              <w:left w:val="none" w:sz="0" w:space="0" w:color="000000"/>
+              <w:right w:val="none" w:sz="0" w:space="0" w:color="000000"/>
+            </w:tcBorders>
+            <w:shd w:val="clear" w:color="auto" w:fill="FFFFFF"/>
+            <w:tcMar>
+              <w:top w:w="0" w:type="dxa"/>
+              <w:bottom w:w="0" w:type="dxa"/>
+              <w:left w:w="0" w:type="dxa"/>
+              <w:right w:w="0" w:type="dxa"/>
+            </w:tcMar>
+            <w:vAlign w:val="center"/>
+          </w:tcPr>
+          <w:p>
+            <w:pPr>
+              <w:pStyle w:val="Normal"/>
+              <w:jc w:val="left"/>
+              <w:pBdr>
+                <w:bottom w:val="none" w:sz="0" w:space="0" w:color="000000"/>
+                <w:top w:val="none" w:sz="0" w:space="0" w:color="000000"/>
+                <w:left w:val="none" w:sz="0" w:space="0" w:color="000000"/>
+                <w:right w:val="none" w:sz="0" w:space="0" w:color="000000"/>
+              </w:pBdr>
+              <w:spacing w:after="0" w:before="0" w:line="240"/>
+              <w:ind w:firstLine="0" w:left="0" w:right="0"/>
+            </w:pPr>
+            <w:r xmlns:w="http://schemas.openxmlformats.org/wordprocessingml/2006/main" xmlns:wp="http://schemas.openxmlformats.org/drawingml/2006/wordprocessingDrawing" xmlns:r="http://schemas.openxmlformats.org/officeDocument/2006/relationships" xmlns:w14="http://schemas.microsoft.com/office/word/2010/wordml">
+              <w:rPr>
+                <w:rFonts w:ascii="Times New Roman" w:hAnsi="Times New Roman" w:eastAsia="Times New Roman" w:cs="Times New Roman"/>
+                <w:i w:val="false"/>
+                <w:b w:val="false"/>
+                <w:u w:val="none"/>
+                <w:sz w:val="22"/>
+                <w:szCs w:val="22"/>
+                <w:color w:val="000000"/>
+              </w:rPr>
+              <w:t xml:space="preserve">Both,Year</w:t>
+            </w:r>
+          </w:p>
+        </w:tc>
+        <w:tc>
+          <w:tcPr>
+            <w:tcBorders>
+              <w:bottom w:val="single" w:sz="12" w:space="0" w:color="666666"/>
+              <w:top w:val="none" w:sz="0" w:space="0" w:color="000000"/>
+              <w:left w:val="none" w:sz="0" w:space="0" w:color="000000"/>
+              <w:right w:val="none" w:sz="0" w:space="0" w:color="000000"/>
+            </w:tcBorders>
+            <w:shd w:val="clear" w:color="auto" w:fill="FFFFFF"/>
+            <w:tcMar>
+              <w:top w:w="0" w:type="dxa"/>
+              <w:bottom w:w="0" w:type="dxa"/>
+              <w:left w:w="0" w:type="dxa"/>
+              <w:right w:w="0" w:type="dxa"/>
+            </w:tcMar>
+            <w:vAlign w:val="center"/>
+          </w:tcPr>
+          <w:p>
+            <w:pPr>
+              <w:pStyle w:val="Normal"/>
+              <w:jc w:val="left"/>
+              <w:pBdr>
+                <w:bottom w:val="none" w:sz="0" w:space="0" w:color="000000"/>
+                <w:top w:val="none" w:sz="0" w:space="0" w:color="000000"/>
+                <w:left w:val="none" w:sz="0" w:space="0" w:color="000000"/>
+                <w:right w:val="none" w:sz="0" w:space="0" w:color="000000"/>
+              </w:pBdr>
+              <w:spacing w:after="0" w:before="0" w:line="240"/>
+              <w:ind w:firstLine="0" w:left="0" w:right="0"/>
+            </w:pPr>
+            <w:r xmlns:w="http://schemas.openxmlformats.org/wordprocessingml/2006/main" xmlns:wp="http://schemas.openxmlformats.org/drawingml/2006/wordprocessingDrawing" xmlns:r="http://schemas.openxmlformats.org/officeDocument/2006/relationships" xmlns:w14="http://schemas.microsoft.com/office/word/2010/wordml">
+              <w:rPr>
+                <w:rFonts w:ascii="Times New Roman" w:hAnsi="Times New Roman" w:eastAsia="Times New Roman" w:cs="Times New Roman"/>
+                <w:i w:val="false"/>
+                <w:b w:val="false"/>
+                <w:u w:val="none"/>
+                <w:sz w:val="22"/>
+                <w:szCs w:val="22"/>
+                <w:color w:val="000000"/>
+              </w:rPr>
+              <w:t xml:space="preserve">1.00</w:t>
+            </w:r>
+          </w:p>
+        </w:tc>
+        <w:tc>
+          <w:tcPr>
+            <w:tcBorders>
+              <w:bottom w:val="single" w:sz="12" w:space="0" w:color="666666"/>
+              <w:top w:val="none" w:sz="0" w:space="0" w:color="000000"/>
+              <w:left w:val="none" w:sz="0" w:space="0" w:color="000000"/>
+              <w:right w:val="none" w:sz="0" w:space="0" w:color="000000"/>
+            </w:tcBorders>
+            <w:shd w:val="clear" w:color="auto" w:fill="FFFFFF"/>
+            <w:tcMar>
+              <w:top w:w="0" w:type="dxa"/>
+              <w:bottom w:w="0" w:type="dxa"/>
+              <w:left w:w="0" w:type="dxa"/>
+              <w:right w:w="0" w:type="dxa"/>
+            </w:tcMar>
+            <w:vAlign w:val="center"/>
+          </w:tcPr>
+          <w:p>
+            <w:pPr>
+              <w:pStyle w:val="Normal"/>
+              <w:jc w:val="left"/>
+              <w:pBdr>
+                <w:bottom w:val="none" w:sz="0" w:space="0" w:color="000000"/>
+                <w:top w:val="none" w:sz="0" w:space="0" w:color="000000"/>
+                <w:left w:val="none" w:sz="0" w:space="0" w:color="000000"/>
+                <w:right w:val="none" w:sz="0" w:space="0" w:color="000000"/>
+              </w:pBdr>
+              <w:spacing w:after="0" w:before="0" w:line="240"/>
+              <w:ind w:firstLine="0" w:left="0" w:right="0"/>
+            </w:pPr>
+            <w:r xmlns:w="http://schemas.openxmlformats.org/wordprocessingml/2006/main" xmlns:wp="http://schemas.openxmlformats.org/drawingml/2006/wordprocessingDrawing" xmlns:r="http://schemas.openxmlformats.org/officeDocument/2006/relationships" xmlns:w14="http://schemas.microsoft.com/office/word/2010/wordml">
+              <w:rPr>
+                <w:rFonts w:ascii="Times New Roman" w:hAnsi="Times New Roman" w:eastAsia="Times New Roman" w:cs="Times New Roman"/>
+                <w:i w:val="false"/>
+                <w:b w:val="false"/>
+                <w:u w:val="none"/>
+                <w:sz w:val="22"/>
+                <w:szCs w:val="22"/>
+                <w:color w:val="000000"/>
+              </w:rPr>
+              <w:t xml:space="preserve">1.00</w:t>
+            </w:r>
+          </w:p>
+        </w:tc>
+        <w:tc>
+          <w:tcPr>
+            <w:tcBorders>
+              <w:bottom w:val="single" w:sz="12" w:space="0" w:color="666666"/>
+              <w:top w:val="none" w:sz="0" w:space="0" w:color="000000"/>
+              <w:left w:val="none" w:sz="0" w:space="0" w:color="000000"/>
+              <w:right w:val="none" w:sz="0" w:space="0" w:color="000000"/>
+            </w:tcBorders>
+            <w:shd w:val="clear" w:color="auto" w:fill="FFFFFF"/>
+            <w:tcMar>
+              <w:top w:w="0" w:type="dxa"/>
+              <w:bottom w:w="0" w:type="dxa"/>
+              <w:left w:w="0" w:type="dxa"/>
+              <w:right w:w="0" w:type="dxa"/>
+            </w:tcMar>
+            <w:vAlign w:val="center"/>
+          </w:tcPr>
+          <w:p>
+            <w:pPr>
+              <w:pStyle w:val="Normal"/>
+              <w:jc w:val="left"/>
+              <w:pBdr>
+                <w:bottom w:val="none" w:sz="0" w:space="0" w:color="000000"/>
+                <w:top w:val="none" w:sz="0" w:space="0" w:color="000000"/>
+                <w:left w:val="none" w:sz="0" w:space="0" w:color="000000"/>
+                <w:right w:val="none" w:sz="0" w:space="0" w:color="000000"/>
+              </w:pBdr>
+              <w:spacing w:after="0" w:before="0" w:line="240"/>
+              <w:ind w:firstLine="0" w:left="0" w:right="0"/>
+            </w:pPr>
+            <w:r xmlns:w="http://schemas.openxmlformats.org/wordprocessingml/2006/main" xmlns:wp="http://schemas.openxmlformats.org/drawingml/2006/wordprocessingDrawing" xmlns:r="http://schemas.openxmlformats.org/officeDocument/2006/relationships" xmlns:w14="http://schemas.microsoft.com/office/word/2010/wordml">
+              <w:rPr>
+                <w:rFonts w:ascii="Times New Roman" w:hAnsi="Times New Roman" w:eastAsia="Times New Roman" w:cs="Times New Roman"/>
+                <w:i w:val="false"/>
+                <w:b w:val="false"/>
+                <w:u w:val="none"/>
+                <w:sz w:val="22"/>
+                <w:szCs w:val="22"/>
+                <w:color w:val="000000"/>
+              </w:rPr>
+              <w:t xml:space="preserve">0.96</w:t>
+            </w:r>
+          </w:p>
+        </w:tc>
+      </w:tr>
+    </w:tbl>
     <w:bookmarkEnd w:id="56"/>
     <w:bookmarkStart w:id="83" w:name="references"/>
     <w:p>

</xml_diff>

<commit_message>
added spei/spi data and fig for meteo and wq trends
</commit_message>
<xml_diff>
--- a/manu-draft.docx
+++ b/manu-draft.docx
@@ -308,7 +308,7 @@
       <w:r>
         <w:t xml:space="preserve"> </w:t>
       </w:r>
-      <w:hyperlink w:anchor="fig-saltempraw">
+      <w:hyperlink w:anchor="fig-meteowqraw">
         <w:r>
           <w:rPr>
             <w:rStyle w:val="Hyperlink"/>
@@ -654,14 +654,13 @@
       <w:r>
         <w:t xml:space="preserve"> </w:t>
       </w:r>
-      <w:hyperlink w:anchor="fig-saltempraw">
-        <w:r>
-          <w:rPr>
-            <w:rStyle w:val="Hyperlink"/>
-          </w:rPr>
-          <w:t xml:space="preserve">Figure 2</w:t>
-        </w:r>
-      </w:hyperlink>
+      <w:r>
+        <w:rPr>
+          <w:bCs/>
+          <w:b/>
+        </w:rPr>
+        <w:t xml:space="preserve">?@fig-saltempraw</w:t>
+      </w:r>
       <w:r>
         <w:t xml:space="preserve">, salinity shows much higher inter-annual variability, but lower intra-year variation among stations. Trends are similar for bottom vs top, temperature shows stronger trend than salinity.</w:t>
       </w:r>
@@ -961,7 +960,7 @@
       <w:tr>
         <w:tc>
           <w:tcPr/>
-          <w:bookmarkStart w:id="34" w:name="fig-saltempraw"/>
+          <w:bookmarkStart w:id="34" w:name="fig-meteowqraw"/>
           <w:p>
             <w:pPr>
               <w:jc w:val="center"/>
@@ -969,14 +968,14 @@
             <w:r>
               <w:drawing>
                 <wp:inline>
-                  <wp:extent cx="5943600" cy="3302000"/>
+                  <wp:extent cx="5943600" cy="7217228"/>
                   <wp:effectExtent b="0" l="0" r="0" t="0"/>
                   <wp:docPr descr="" title="" id="32" name="Picture"/>
                   <a:graphic>
                     <a:graphicData uri="http://schemas.openxmlformats.org/drawingml/2006/picture">
                       <pic:pic>
                         <pic:nvPicPr>
-                          <pic:cNvPr descr="figs/saltempraw.png" id="33" name="Picture"/>
+                          <pic:cNvPr descr="figs/meteowqraw.png" id="33" name="Picture"/>
                           <pic:cNvPicPr>
                             <a:picLocks noChangeArrowheads="1" noChangeAspect="1"/>
                           </pic:cNvPicPr>
@@ -990,7 +989,7 @@
                         <pic:spPr bwMode="auto">
                           <a:xfrm>
                             <a:off x="0" y="0"/>
-                            <a:ext cx="5943600" cy="3302000"/>
+                            <a:ext cx="5943600" cy="7217228"/>
                           </a:xfrm>
                           <a:prstGeom prst="rect">
                             <a:avLst/>
@@ -1019,7 +1018,7 @@
               <w:pStyle w:val="ImageCaption"/>
             </w:pPr>
             <w:r>
-              <w:t xml:space="preserve">Figure 2: Long-term salinity and temperature trends for major bay segments from 1975 to 2022. Points are colored by sampling location in the water column. Points show the average and 95% confidence interval across all stations and sampling months for each year in each bay segment. OTB: Old Tampa Bay, HB: Hillsborough Bay, MTB: Middle Tampa Bay, LTB: Lower Tampa Bay.</w:t>
+              <w:t xml:space="preserve">Figure 2: Long-term precipitation, hydrologic load, Standard Precipitation Index (SPI), air temperature, salinity, and water temperature trends from 1975 to 2022. Points for salinity and water temperature are colored by sampling location in the water column and show the average (95% confidence interval) across all stations and sampling months for each year in each bay segment. OTB: Old Tampa Bay, HB: Hillsborough Bay, MTB: Middle Tampa Bay, LTB: Lower Tampa Bay.</w:t>
             </w:r>
           </w:p>
           <w:bookmarkEnd w:id="34"/>

</xml_diff>

<commit_message>
minor fig aesthetic changes, added some latex equations for mixeff and gam
</commit_message>
<xml_diff>
--- a/manu-draft.docx
+++ b/manu-draft.docx
@@ -654,13 +654,14 @@
       <w:r>
         <w:t xml:space="preserve"> </w:t>
       </w:r>
-      <w:r>
-        <w:rPr>
-          <w:bCs/>
-          <w:b/>
-        </w:rPr>
-        <w:t xml:space="preserve">?@fig-saltempraw</w:t>
-      </w:r>
+      <w:hyperlink w:anchor="fig-meteowqraw">
+        <w:r>
+          <w:rPr>
+            <w:rStyle w:val="Hyperlink"/>
+          </w:rPr>
+          <w:t xml:space="preserve">Figure 2</w:t>
+        </w:r>
+      </w:hyperlink>
       <w:r>
         <w:t xml:space="preserve">, salinity shows much higher inter-annual variability, but lower intra-year variation among stations. Trends are similar for bottom vs top, temperature shows stronger trend than salinity.</w:t>
       </w:r>
@@ -713,6 +714,123 @@
       <w:pPr>
         <w:pStyle w:val="BodyText"/>
       </w:pPr>
+      <m:oMathPara>
+        <m:oMathParaPr>
+          <m:jc m:val="center"/>
+        </m:oMathParaPr>
+        <m:oMath>
+          <m:sSub>
+            <m:e>
+              <m:r>
+                <m:t>Y</m:t>
+              </m:r>
+            </m:e>
+            <m:sub>
+              <m:r>
+                <m:t>i</m:t>
+              </m:r>
+              <m:r>
+                <m:t>j</m:t>
+              </m:r>
+            </m:sub>
+          </m:sSub>
+          <m:r>
+            <m:rPr>
+              <m:sty m:val="p"/>
+            </m:rPr>
+            <m:t>=</m:t>
+          </m:r>
+          <m:sSub>
+            <m:e>
+              <m:r>
+                <m:t>β</m:t>
+              </m:r>
+            </m:e>
+            <m:sub>
+              <m:r>
+                <m:t>0</m:t>
+              </m:r>
+            </m:sub>
+          </m:sSub>
+          <m:r>
+            <m:rPr>
+              <m:sty m:val="p"/>
+            </m:rPr>
+            <m:t>+</m:t>
+          </m:r>
+          <m:sSub>
+            <m:e>
+              <m:r>
+                <m:t>β</m:t>
+              </m:r>
+            </m:e>
+            <m:sub>
+              <m:r>
+                <m:t>1</m:t>
+              </m:r>
+            </m:sub>
+          </m:sSub>
+          <m:sSub>
+            <m:e>
+              <m:r>
+                <m:t>X</m:t>
+              </m:r>
+            </m:e>
+            <m:sub>
+              <m:r>
+                <m:t>i</m:t>
+              </m:r>
+              <m:r>
+                <m:t>j</m:t>
+              </m:r>
+            </m:sub>
+          </m:sSub>
+          <m:r>
+            <m:rPr>
+              <m:sty m:val="p"/>
+            </m:rPr>
+            <m:t>+</m:t>
+          </m:r>
+          <m:sSub>
+            <m:e>
+              <m:r>
+                <m:t>u</m:t>
+              </m:r>
+            </m:e>
+            <m:sub>
+              <m:r>
+                <m:t>i</m:t>
+              </m:r>
+            </m:sub>
+          </m:sSub>
+          <m:r>
+            <m:rPr>
+              <m:sty m:val="p"/>
+            </m:rPr>
+            <m:t>+</m:t>
+          </m:r>
+          <m:sSub>
+            <m:e>
+              <m:r>
+                <m:t>ϵ</m:t>
+              </m:r>
+            </m:e>
+            <m:sub>
+              <m:r>
+                <m:t>i</m:t>
+              </m:r>
+              <m:r>
+                <m:t>j</m:t>
+              </m:r>
+            </m:sub>
+          </m:sSub>
+        </m:oMath>
+      </m:oMathPara>
+    </w:p>
+    <w:p>
+      <w:pPr>
+        <w:pStyle w:val="FirstParagraph"/>
+      </w:pPr>
       <w:r>
         <w:t xml:space="preserve">NMS results in</w:t>
       </w:r>
@@ -747,6 +865,404 @@
       <w:r>
         <w:t xml:space="preserve">.</w:t>
       </w:r>
+    </w:p>
+    <w:p>
+      <w:pPr>
+        <w:pStyle w:val="BodyText"/>
+      </w:pPr>
+      <w:r>
+        <w:t xml:space="preserve">GAM notation:</w:t>
+      </w:r>
+    </w:p>
+    <w:p>
+      <w:pPr>
+        <w:pStyle w:val="BodyText"/>
+      </w:pPr>
+      <m:oMathPara>
+        <m:oMathParaPr>
+          <m:jc m:val="center"/>
+        </m:oMathParaPr>
+        <m:oMath>
+          <m:sSub>
+            <m:e>
+              <m:r>
+                <m:t>Y</m:t>
+              </m:r>
+            </m:e>
+            <m:sub>
+              <m:r>
+                <m:t>i</m:t>
+              </m:r>
+            </m:sub>
+          </m:sSub>
+          <m:r>
+            <m:rPr>
+              <m:sty m:val="p"/>
+            </m:rPr>
+            <m:t>=</m:t>
+          </m:r>
+          <m:sSub>
+            <m:e>
+              <m:r>
+                <m:t>β</m:t>
+              </m:r>
+            </m:e>
+            <m:sub>
+              <m:r>
+                <m:t>0</m:t>
+              </m:r>
+            </m:sub>
+          </m:sSub>
+          <m:r>
+            <m:rPr>
+              <m:sty m:val="p"/>
+            </m:rPr>
+            <m:t>+</m:t>
+          </m:r>
+          <m:sSub>
+            <m:e>
+              <m:r>
+                <m:t>f</m:t>
+              </m:r>
+            </m:e>
+            <m:sub>
+              <m:r>
+                <m:t>1</m:t>
+              </m:r>
+            </m:sub>
+          </m:sSub>
+          <m:d>
+            <m:dPr>
+              <m:begChr m:val="("/>
+              <m:endChr m:val=")"/>
+              <m:sepChr m:val=""/>
+              <m:grow/>
+            </m:dPr>
+            <m:e>
+              <m:sSub>
+                <m:e>
+                  <m:r>
+                    <m:rPr>
+                      <m:nor/>
+                      <m:sty m:val="p"/>
+                    </m:rPr>
+                    <m:t>Sal</m:t>
+                  </m:r>
+                </m:e>
+                <m:sub>
+                  <m:r>
+                    <m:t>i</m:t>
+                  </m:r>
+                </m:sub>
+              </m:sSub>
+            </m:e>
+          </m:d>
+          <m:r>
+            <m:rPr>
+              <m:sty m:val="p"/>
+            </m:rPr>
+            <m:t>+</m:t>
+          </m:r>
+          <m:sSub>
+            <m:e>
+              <m:r>
+                <m:t>f</m:t>
+              </m:r>
+            </m:e>
+            <m:sub>
+              <m:r>
+                <m:t>2</m:t>
+              </m:r>
+            </m:sub>
+          </m:sSub>
+          <m:d>
+            <m:dPr>
+              <m:begChr m:val="("/>
+              <m:endChr m:val=")"/>
+              <m:sepChr m:val=""/>
+              <m:grow/>
+            </m:dPr>
+            <m:e>
+              <m:sSub>
+                <m:e>
+                  <m:r>
+                    <m:rPr>
+                      <m:nor/>
+                      <m:sty m:val="p"/>
+                    </m:rPr>
+                    <m:t>Temp</m:t>
+                  </m:r>
+                </m:e>
+                <m:sub>
+                  <m:r>
+                    <m:t>i</m:t>
+                  </m:r>
+                </m:sub>
+              </m:sSub>
+            </m:e>
+          </m:d>
+          <m:r>
+            <m:rPr>
+              <m:sty m:val="p"/>
+            </m:rPr>
+            <m:t>+</m:t>
+          </m:r>
+          <m:sSub>
+            <m:e>
+              <m:r>
+                <m:t>f</m:t>
+              </m:r>
+            </m:e>
+            <m:sub>
+              <m:r>
+                <m:t>3</m:t>
+              </m:r>
+            </m:sub>
+          </m:sSub>
+          <m:d>
+            <m:dPr>
+              <m:begChr m:val="("/>
+              <m:endChr m:val=")"/>
+              <m:sepChr m:val=""/>
+              <m:grow/>
+            </m:dPr>
+            <m:e>
+              <m:sSub>
+                <m:e>
+                  <m:r>
+                    <m:rPr>
+                      <m:nor/>
+                      <m:sty m:val="p"/>
+                    </m:rPr>
+                    <m:t>Both</m:t>
+                  </m:r>
+                </m:e>
+                <m:sub>
+                  <m:r>
+                    <m:t>i</m:t>
+                  </m:r>
+                </m:sub>
+              </m:sSub>
+            </m:e>
+          </m:d>
+          <m:r>
+            <m:rPr>
+              <m:sty m:val="p"/>
+            </m:rPr>
+            <m:t>+</m:t>
+          </m:r>
+          <m:sSub>
+            <m:e>
+              <m:r>
+                <m:t>f</m:t>
+              </m:r>
+            </m:e>
+            <m:sub>
+              <m:r>
+                <m:t>4</m:t>
+              </m:r>
+            </m:sub>
+          </m:sSub>
+          <m:d>
+            <m:dPr>
+              <m:begChr m:val="("/>
+              <m:endChr m:val=")"/>
+              <m:sepChr m:val=""/>
+              <m:grow/>
+            </m:dPr>
+            <m:e>
+              <m:sSub>
+                <m:e>
+                  <m:r>
+                    <m:rPr>
+                      <m:nor/>
+                      <m:sty m:val="p"/>
+                    </m:rPr>
+                    <m:t>Year</m:t>
+                  </m:r>
+                </m:e>
+                <m:sub>
+                  <m:r>
+                    <m:t>i</m:t>
+                  </m:r>
+                </m:sub>
+              </m:sSub>
+              <m:r>
+                <m:rPr>
+                  <m:sty m:val="p"/>
+                </m:rPr>
+                <m:t>,</m:t>
+              </m:r>
+              <m:sSub>
+                <m:e>
+                  <m:r>
+                    <m:rPr>
+                      <m:nor/>
+                      <m:sty m:val="p"/>
+                    </m:rPr>
+                    <m:t>Sal</m:t>
+                  </m:r>
+                </m:e>
+                <m:sub>
+                  <m:r>
+                    <m:t>i</m:t>
+                  </m:r>
+                </m:sub>
+              </m:sSub>
+            </m:e>
+          </m:d>
+          <m:r>
+            <m:rPr>
+              <m:sty m:val="p"/>
+            </m:rPr>
+            <m:t>+</m:t>
+          </m:r>
+          <m:sSub>
+            <m:e>
+              <m:r>
+                <m:t>f</m:t>
+              </m:r>
+            </m:e>
+            <m:sub>
+              <m:r>
+                <m:t>5</m:t>
+              </m:r>
+            </m:sub>
+          </m:sSub>
+          <m:d>
+            <m:dPr>
+              <m:begChr m:val="("/>
+              <m:endChr m:val=")"/>
+              <m:sepChr m:val=""/>
+              <m:grow/>
+            </m:dPr>
+            <m:e>
+              <m:sSub>
+                <m:e>
+                  <m:r>
+                    <m:rPr>
+                      <m:nor/>
+                      <m:sty m:val="p"/>
+                    </m:rPr>
+                    <m:t>Year</m:t>
+                  </m:r>
+                </m:e>
+                <m:sub>
+                  <m:r>
+                    <m:t>i</m:t>
+                  </m:r>
+                </m:sub>
+              </m:sSub>
+              <m:r>
+                <m:rPr>
+                  <m:sty m:val="p"/>
+                </m:rPr>
+                <m:t>,</m:t>
+              </m:r>
+              <m:sSub>
+                <m:e>
+                  <m:r>
+                    <m:rPr>
+                      <m:nor/>
+                      <m:sty m:val="p"/>
+                    </m:rPr>
+                    <m:t>Temp</m:t>
+                  </m:r>
+                </m:e>
+                <m:sub>
+                  <m:r>
+                    <m:t>i</m:t>
+                  </m:r>
+                </m:sub>
+              </m:sSub>
+            </m:e>
+          </m:d>
+          <m:r>
+            <m:rPr>
+              <m:sty m:val="p"/>
+            </m:rPr>
+            <m:t>+</m:t>
+          </m:r>
+          <m:sSub>
+            <m:e>
+              <m:r>
+                <m:t>f</m:t>
+              </m:r>
+            </m:e>
+            <m:sub>
+              <m:r>
+                <m:t>6</m:t>
+              </m:r>
+            </m:sub>
+          </m:sSub>
+          <m:d>
+            <m:dPr>
+              <m:begChr m:val="("/>
+              <m:endChr m:val=")"/>
+              <m:sepChr m:val=""/>
+              <m:grow/>
+            </m:dPr>
+            <m:e>
+              <m:sSub>
+                <m:e>
+                  <m:r>
+                    <m:rPr>
+                      <m:nor/>
+                      <m:sty m:val="p"/>
+                    </m:rPr>
+                    <m:t>Year</m:t>
+                  </m:r>
+                </m:e>
+                <m:sub>
+                  <m:r>
+                    <m:t>i</m:t>
+                  </m:r>
+                </m:sub>
+              </m:sSub>
+              <m:r>
+                <m:rPr>
+                  <m:sty m:val="p"/>
+                </m:rPr>
+                <m:t>,</m:t>
+              </m:r>
+              <m:sSub>
+                <m:e>
+                  <m:r>
+                    <m:rPr>
+                      <m:nor/>
+                      <m:sty m:val="p"/>
+                    </m:rPr>
+                    <m:t>Both</m:t>
+                  </m:r>
+                </m:e>
+                <m:sub>
+                  <m:r>
+                    <m:t>i</m:t>
+                  </m:r>
+                </m:sub>
+              </m:sSub>
+            </m:e>
+          </m:d>
+          <m:r>
+            <m:rPr>
+              <m:sty m:val="p"/>
+            </m:rPr>
+            <m:t>+</m:t>
+          </m:r>
+          <m:sSub>
+            <m:e>
+              <m:r>
+                <m:t>ϵ</m:t>
+              </m:r>
+            </m:e>
+            <m:sub>
+              <m:r>
+                <m:t>i</m:t>
+              </m:r>
+            </m:sub>
+          </m:sSub>
+        </m:oMath>
+      </m:oMathPara>
     </w:p>
     <w:bookmarkEnd w:id="24"/>
     <w:bookmarkStart w:id="25" w:name="discussion"/>
@@ -867,8 +1383,6 @@
         <w:tblStyle w:val="Table"/>
         <w:tblW w:type="pct" w:w="5000"/>
         <w:tblLook w:firstRow="0" w:lastRow="0" w:firstColumn="0" w:lastColumn="0" w:noHBand="0" w:noVBand="0" w:val="0000"/>
-        <w:jc w:val="start"/>
-        <w:tblLayout w:type="fixed"/>
       </w:tblPr>
       <w:tblGrid>
         <w:gridCol w:w="7920"/>
@@ -879,6 +1393,7 @@
           <w:bookmarkStart w:id="30" w:name="fig-seagrasschg"/>
           <w:p>
             <w:pPr>
+              <w:pStyle w:val="Figure"/>
               <w:jc w:val="center"/>
             </w:pPr>
             <w:r>
@@ -951,8 +1466,6 @@
         <w:tblStyle w:val="Table"/>
         <w:tblW w:type="pct" w:w="5000"/>
         <w:tblLook w:firstRow="0" w:lastRow="0" w:firstColumn="0" w:lastColumn="0" w:noHBand="0" w:noVBand="0" w:val="0000"/>
-        <w:jc w:val="start"/>
-        <w:tblLayout w:type="fixed"/>
       </w:tblPr>
       <w:tblGrid>
         <w:gridCol w:w="7920"/>
@@ -963,6 +1476,7 @@
           <w:bookmarkStart w:id="34" w:name="fig-meteowqraw"/>
           <w:p>
             <w:pPr>
+              <w:pStyle w:val="Figure"/>
               <w:jc w:val="center"/>
             </w:pPr>
             <w:r>
@@ -1035,8 +1549,6 @@
         <w:tblStyle w:val="Table"/>
         <w:tblW w:type="pct" w:w="5000"/>
         <w:tblLook w:firstRow="0" w:lastRow="0" w:firstColumn="0" w:lastColumn="0" w:noHBand="0" w:noVBand="0" w:val="0000"/>
-        <w:jc w:val="start"/>
-        <w:tblLayout w:type="fixed"/>
       </w:tblPr>
       <w:tblGrid>
         <w:gridCol w:w="7920"/>
@@ -1047,6 +1559,7 @@
           <w:bookmarkStart w:id="38" w:name="fig-concept"/>
           <w:p>
             <w:pPr>
+              <w:pStyle w:val="Figure"/>
               <w:jc w:val="center"/>
             </w:pPr>
             <w:r>
@@ -1119,8 +1632,6 @@
         <w:tblStyle w:val="Table"/>
         <w:tblW w:type="pct" w:w="5000"/>
         <w:tblLook w:firstRow="0" w:lastRow="0" w:firstColumn="0" w:lastColumn="0" w:noHBand="0" w:noVBand="0" w:val="0000"/>
-        <w:jc w:val="start"/>
-        <w:tblLayout w:type="fixed"/>
       </w:tblPr>
       <w:tblGrid>
         <w:gridCol w:w="7920"/>
@@ -1131,6 +1642,7 @@
           <w:bookmarkStart w:id="42" w:name="fig-kendall"/>
           <w:p>
             <w:pPr>
+              <w:pStyle w:val="Figure"/>
               <w:jc w:val="center"/>
             </w:pPr>
             <w:r>
@@ -1203,8 +1715,6 @@
         <w:tblStyle w:val="Table"/>
         <w:tblW w:type="pct" w:w="5000"/>
         <w:tblLook w:firstRow="0" w:lastRow="0" w:firstColumn="0" w:lastColumn="0" w:noHBand="0" w:noVBand="0" w:val="0000"/>
-        <w:jc w:val="start"/>
-        <w:tblLayout w:type="fixed"/>
       </w:tblPr>
       <w:tblGrid>
         <w:gridCol w:w="7920"/>
@@ -1215,6 +1725,7 @@
           <w:bookmarkStart w:id="46" w:name="fig-mixeff"/>
           <w:p>
             <w:pPr>
+              <w:pStyle w:val="Figure"/>
               <w:jc w:val="center"/>
             </w:pPr>
             <w:r>
@@ -1287,8 +1798,6 @@
         <w:tblStyle w:val="Table"/>
         <w:tblW w:type="pct" w:w="5000"/>
         <w:tblLook w:firstRow="0" w:lastRow="0" w:firstColumn="0" w:lastColumn="0" w:noHBand="0" w:noVBand="0" w:val="0000"/>
-        <w:jc w:val="start"/>
-        <w:tblLayout w:type="fixed"/>
       </w:tblPr>
       <w:tblGrid>
         <w:gridCol w:w="7920"/>
@@ -1299,6 +1808,7 @@
           <w:bookmarkStart w:id="50" w:name="fig-nms"/>
           <w:p>
             <w:pPr>
+              <w:pStyle w:val="Figure"/>
               <w:jc w:val="center"/>
             </w:pPr>
             <w:r>
@@ -1371,8 +1881,6 @@
         <w:tblStyle w:val="Table"/>
         <w:tblW w:type="pct" w:w="5000"/>
         <w:tblLook w:firstRow="0" w:lastRow="0" w:firstColumn="0" w:lastColumn="0" w:noHBand="0" w:noVBand="0" w:val="0000"/>
-        <w:jc w:val="start"/>
-        <w:tblLayout w:type="fixed"/>
       </w:tblPr>
       <w:tblGrid>
         <w:gridCol w:w="7920"/>
@@ -1383,6 +1891,7 @@
           <w:bookmarkStart w:id="54" w:name="fig-gamres"/>
           <w:p>
             <w:pPr>
+              <w:pStyle w:val="Figure"/>
               <w:jc w:val="center"/>
             </w:pPr>
             <w:r>

</xml_diff>

<commit_message>
redo nms with separate for both and temp/sal
</commit_message>
<xml_diff>
--- a/manu-draft.docx
+++ b/manu-draft.docx
@@ -1383,6 +1383,8 @@
         <w:tblStyle w:val="Table"/>
         <w:tblW w:type="pct" w:w="5000"/>
         <w:tblLook w:firstRow="0" w:lastRow="0" w:firstColumn="0" w:lastColumn="0" w:noHBand="0" w:noVBand="0" w:val="0000"/>
+        <w:jc w:val="start"/>
+        <w:tblLayout w:type="fixed"/>
       </w:tblPr>
       <w:tblGrid>
         <w:gridCol w:w="7920"/>
@@ -1393,7 +1395,6 @@
           <w:bookmarkStart w:id="30" w:name="fig-seagrasschg"/>
           <w:p>
             <w:pPr>
-              <w:pStyle w:val="Figure"/>
               <w:jc w:val="center"/>
             </w:pPr>
             <w:r>
@@ -1466,6 +1467,8 @@
         <w:tblStyle w:val="Table"/>
         <w:tblW w:type="pct" w:w="5000"/>
         <w:tblLook w:firstRow="0" w:lastRow="0" w:firstColumn="0" w:lastColumn="0" w:noHBand="0" w:noVBand="0" w:val="0000"/>
+        <w:jc w:val="start"/>
+        <w:tblLayout w:type="fixed"/>
       </w:tblPr>
       <w:tblGrid>
         <w:gridCol w:w="7920"/>
@@ -1476,7 +1479,6 @@
           <w:bookmarkStart w:id="34" w:name="fig-meteowqraw"/>
           <w:p>
             <w:pPr>
-              <w:pStyle w:val="Figure"/>
               <w:jc w:val="center"/>
             </w:pPr>
             <w:r>
@@ -1549,6 +1551,8 @@
         <w:tblStyle w:val="Table"/>
         <w:tblW w:type="pct" w:w="5000"/>
         <w:tblLook w:firstRow="0" w:lastRow="0" w:firstColumn="0" w:lastColumn="0" w:noHBand="0" w:noVBand="0" w:val="0000"/>
+        <w:jc w:val="start"/>
+        <w:tblLayout w:type="fixed"/>
       </w:tblPr>
       <w:tblGrid>
         <w:gridCol w:w="7920"/>
@@ -1559,7 +1563,6 @@
           <w:bookmarkStart w:id="38" w:name="fig-concept"/>
           <w:p>
             <w:pPr>
-              <w:pStyle w:val="Figure"/>
               <w:jc w:val="center"/>
             </w:pPr>
             <w:r>
@@ -1632,6 +1635,8 @@
         <w:tblStyle w:val="Table"/>
         <w:tblW w:type="pct" w:w="5000"/>
         <w:tblLook w:firstRow="0" w:lastRow="0" w:firstColumn="0" w:lastColumn="0" w:noHBand="0" w:noVBand="0" w:val="0000"/>
+        <w:jc w:val="start"/>
+        <w:tblLayout w:type="fixed"/>
       </w:tblPr>
       <w:tblGrid>
         <w:gridCol w:w="7920"/>
@@ -1642,7 +1647,6 @@
           <w:bookmarkStart w:id="42" w:name="fig-kendall"/>
           <w:p>
             <w:pPr>
-              <w:pStyle w:val="Figure"/>
               <w:jc w:val="center"/>
             </w:pPr>
             <w:r>
@@ -1715,6 +1719,8 @@
         <w:tblStyle w:val="Table"/>
         <w:tblW w:type="pct" w:w="5000"/>
         <w:tblLook w:firstRow="0" w:lastRow="0" w:firstColumn="0" w:lastColumn="0" w:noHBand="0" w:noVBand="0" w:val="0000"/>
+        <w:jc w:val="start"/>
+        <w:tblLayout w:type="fixed"/>
       </w:tblPr>
       <w:tblGrid>
         <w:gridCol w:w="7920"/>
@@ -1725,7 +1731,6 @@
           <w:bookmarkStart w:id="46" w:name="fig-mixeff"/>
           <w:p>
             <w:pPr>
-              <w:pStyle w:val="Figure"/>
               <w:jc w:val="center"/>
             </w:pPr>
             <w:r>
@@ -1798,6 +1803,8 @@
         <w:tblStyle w:val="Table"/>
         <w:tblW w:type="pct" w:w="5000"/>
         <w:tblLook w:firstRow="0" w:lastRow="0" w:firstColumn="0" w:lastColumn="0" w:noHBand="0" w:noVBand="0" w:val="0000"/>
+        <w:jc w:val="start"/>
+        <w:tblLayout w:type="fixed"/>
       </w:tblPr>
       <w:tblGrid>
         <w:gridCol w:w="7920"/>
@@ -1808,7 +1815,6 @@
           <w:bookmarkStart w:id="50" w:name="fig-nms"/>
           <w:p>
             <w:pPr>
-              <w:pStyle w:val="Figure"/>
               <w:jc w:val="center"/>
             </w:pPr>
             <w:r>
@@ -1864,7 +1870,7 @@
               <w:pStyle w:val="ImageCaption"/>
             </w:pPr>
             <w:r>
-              <w:t xml:space="preserve">Figure 6: Ordination plots of Nonmetric Multidimensional Scaling results for annual estimates in each bay segment for total seagrass frequency occurrence (Freq. Occ.), counts of days above the temperature threshold (Temp.), counts of days below the salinity threshold (Sal.), and counts of days above or below for both, respectively (Sal. + Temp.). Points are sized by seagrass frequency occurrence. 95% confidence ellipses are shown for observations in each major bay segment OTB: Old Tampa Bay, HB: Hillsborough Bay, MTB: Middle Tampa Bay.</w:t>
+              <w:t xml:space="preserve">Figure 6: Ordination plots of Nonmetric Multidimensional Scaling results for annual estimates in each bay segment for total seagrass frequency occurrence (Freq. Occ.), counts of days above the temperature threshold (Temp.), counts of days below the salinity threshold (Sal.), and counts of days above or below for both, respectively (Sal. + Temp.). The left plot excludes counts of days with both temperature and salinity, whereas the right plot excludes the separate temperature and salinity metrics. Points are sized by seagrass frequency occurrence. 95% confidence ellipses are shown for observations in each major bay segment OTB: Old Tampa Bay, HB: Hillsborough Bay, MTB: Middle Tampa Bay.</w:t>
             </w:r>
           </w:p>
           <w:bookmarkEnd w:id="50"/>
@@ -1881,6 +1887,8 @@
         <w:tblStyle w:val="Table"/>
         <w:tblW w:type="pct" w:w="5000"/>
         <w:tblLook w:firstRow="0" w:lastRow="0" w:firstColumn="0" w:lastColumn="0" w:noHBand="0" w:noVBand="0" w:val="0000"/>
+        <w:jc w:val="start"/>
+        <w:tblLayout w:type="fixed"/>
       </w:tblPr>
       <w:tblGrid>
         <w:gridCol w:w="7920"/>
@@ -1891,7 +1899,6 @@
           <w:bookmarkStart w:id="54" w:name="fig-gamres"/>
           <w:p>
             <w:pPr>
-              <w:pStyle w:val="Figure"/>
               <w:jc w:val="center"/>
             </w:pPr>
             <w:r>

</xml_diff>

<commit_message>
main text table for mixeff slopes and day predictions
</commit_message>
<xml_diff>
--- a/manu-draft.docx
+++ b/manu-draft.docx
@@ -1610,6 +1610,3871 @@
         <w:t xml:space="preserve">Tables</w:t>
       </w:r>
     </w:p>
+    <w:p>
+      <w:pPr>
+        <w:pStyle w:val="FirstParagraph"/>
+      </w:pPr>
+      <w:r>
+        <w:t xml:space="preserve">Summary of mixed-effects models evaluating increases in the number of days each year from 1975 to 2022 when temperature was above 30C, salinity was below 25ppt, or both temperature and salinity were above/below the thresholds. The start and end columns show the estimated number of days at the beginning and end of the period of record when temperature or salinity were above or below the thresholds. Values are the estimated mean number of days (plus standard error) from 1975 to 2022. ** p &lt; 0.005, * p &lt; 0.05, - no model. OTB (northwest): Old Tampa Bay, HB (northeast): Hillsborough Bay, MTB: Middle Tampa Bay, LTB: Lower Tampa Bay.</w:t>
+      </w:r>
+    </w:p>
+    <w:tbl xmlns:w="http://schemas.openxmlformats.org/wordprocessingml/2006/main" xmlns:r="http://schemas.openxmlformats.org/officeDocument/2006/relationships" xmlns:w14="http://schemas.microsoft.com/office/word/2010/wordml" xmlns:wp="http://schemas.openxmlformats.org/drawingml/2006/wordprocessingDrawing" xmlns:a="http://schemas.openxmlformats.org/drawingml/2006/main" xmlns:pic="http://schemas.openxmlformats.org/drawingml/2006/picture">
+      <w:tblPr>
+        <w:tblLayout w:type="fixed"/>
+        <w:jc w:val="center"/>
+        <w:tblLook w:firstRow="1" w:lastRow="0" w:firstColumn="0" w:lastColumn="0" w:noHBand="0" w:noVBand="1"/>
+      </w:tblPr>
+      <w:tblGrid>
+        <w:gridCol w:w="1080"/>
+        <w:gridCol w:w="2160"/>
+        <w:gridCol w:w="1080"/>
+        <w:gridCol w:w="1080"/>
+        <w:gridCol w:w="1080"/>
+      </w:tblGrid>
+      <w:tr>
+        <w:trPr>
+          <w:trHeight w:val="360" w:hRule="auto"/>
+          <w:tblHeader/>
+        </w:trPr>
+        header 1
+        <w:tc>
+          <w:tcPr>
+            <w:tcBorders>
+              <w:bottom w:val="single" w:sz="12" w:space="0" w:color="666666"/>
+              <w:top w:val="single" w:sz="12" w:space="0" w:color="666666"/>
+              <w:left w:val="none" w:sz="0" w:space="0" w:color="000000"/>
+              <w:right w:val="none" w:sz="0" w:space="0" w:color="000000"/>
+            </w:tcBorders>
+            <w:shd w:val="clear" w:color="auto" w:fill="FFFFFF"/>
+            <w:tcMar>
+              <w:top w:w="0" w:type="dxa"/>
+              <w:bottom w:w="0" w:type="dxa"/>
+              <w:left w:w="0" w:type="dxa"/>
+              <w:right w:w="0" w:type="dxa"/>
+            </w:tcMar>
+            <w:vAlign w:val="center"/>
+          </w:tcPr>
+          <w:p>
+            <w:pPr>
+              <w:pStyle w:val="Normal"/>
+              <w:jc w:val="left"/>
+              <w:pBdr>
+                <w:bottom w:val="none" w:sz="0" w:space="0" w:color="000000"/>
+                <w:top w:val="none" w:sz="0" w:space="0" w:color="000000"/>
+                <w:left w:val="none" w:sz="0" w:space="0" w:color="000000"/>
+                <w:right w:val="none" w:sz="0" w:space="0" w:color="000000"/>
+              </w:pBdr>
+              <w:spacing w:after="0" w:before="0" w:line="240"/>
+              <w:ind w:left="0" w:right="0" w:firstLine="0" w:firstLineChars="0"/>
+            </w:pPr>
+            <w:r xmlns:w="http://schemas.openxmlformats.org/wordprocessingml/2006/main" xmlns:wp="http://schemas.openxmlformats.org/drawingml/2006/wordprocessingDrawing" xmlns:r="http://schemas.openxmlformats.org/officeDocument/2006/relationships" xmlns:w14="http://schemas.microsoft.com/office/word/2010/wordml">
+              <w:rPr>
+                <w:rFonts w:ascii="Times New Roman" w:hAnsi="Times New Roman" w:eastAsia="Times New Roman" w:cs="Times New Roman"/>
+                <w:i w:val="false"/>
+                <w:b w:val="false"/>
+                <w:u w:val="none"/>
+                <w:sz w:val="22"/>
+                <w:szCs w:val="22"/>
+                <w:color w:val="000000"/>
+              </w:rPr>
+              <w:t xml:space="preserve">Bay Segment</w:t>
+            </w:r>
+          </w:p>
+        </w:tc>
+        <w:tc>
+          <w:tcPr>
+            <w:tcBorders>
+              <w:bottom w:val="single" w:sz="12" w:space="0" w:color="666666"/>
+              <w:top w:val="single" w:sz="12" w:space="0" w:color="666666"/>
+              <w:left w:val="none" w:sz="0" w:space="0" w:color="000000"/>
+              <w:right w:val="none" w:sz="0" w:space="0" w:color="000000"/>
+            </w:tcBorders>
+            <w:shd w:val="clear" w:color="auto" w:fill="FFFFFF"/>
+            <w:tcMar>
+              <w:top w:w="0" w:type="dxa"/>
+              <w:bottom w:w="0" w:type="dxa"/>
+              <w:left w:w="0" w:type="dxa"/>
+              <w:right w:w="0" w:type="dxa"/>
+            </w:tcMar>
+            <w:vAlign w:val="center"/>
+          </w:tcPr>
+          <w:p>
+            <w:pPr>
+              <w:pStyle w:val="Normal"/>
+              <w:jc w:val="left"/>
+              <w:pBdr>
+                <w:bottom w:val="none" w:sz="0" w:space="0" w:color="000000"/>
+                <w:top w:val="none" w:sz="0" w:space="0" w:color="000000"/>
+                <w:left w:val="none" w:sz="0" w:space="0" w:color="000000"/>
+                <w:right w:val="none" w:sz="0" w:space="0" w:color="000000"/>
+              </w:pBdr>
+              <w:spacing w:after="0" w:before="0" w:line="240"/>
+              <w:ind w:left="0" w:right="0" w:firstLine="0" w:firstLineChars="0"/>
+            </w:pPr>
+            <w:r xmlns:w="http://schemas.openxmlformats.org/wordprocessingml/2006/main" xmlns:wp="http://schemas.openxmlformats.org/drawingml/2006/wordprocessingDrawing" xmlns:r="http://schemas.openxmlformats.org/officeDocument/2006/relationships" xmlns:w14="http://schemas.microsoft.com/office/word/2010/wordml">
+              <w:rPr>
+                <w:rFonts w:ascii="Times New Roman" w:hAnsi="Times New Roman" w:eastAsia="Times New Roman" w:cs="Times New Roman"/>
+                <w:i w:val="false"/>
+                <w:b w:val="false"/>
+                <w:u w:val="none"/>
+                <w:sz w:val="22"/>
+                <w:szCs w:val="22"/>
+                <w:color w:val="000000"/>
+              </w:rPr>
+              <w:t xml:space="preserve">Threshold</w:t>
+            </w:r>
+          </w:p>
+        </w:tc>
+        <w:tc>
+          <w:tcPr>
+            <w:tcBorders>
+              <w:bottom w:val="single" w:sz="12" w:space="0" w:color="666666"/>
+              <w:top w:val="single" w:sz="12" w:space="0" w:color="666666"/>
+              <w:left w:val="none" w:sz="0" w:space="0" w:color="000000"/>
+              <w:right w:val="none" w:sz="0" w:space="0" w:color="000000"/>
+            </w:tcBorders>
+            <w:shd w:val="clear" w:color="auto" w:fill="FFFFFF"/>
+            <w:tcMar>
+              <w:top w:w="0" w:type="dxa"/>
+              <w:bottom w:w="0" w:type="dxa"/>
+              <w:left w:w="0" w:type="dxa"/>
+              <w:right w:w="0" w:type="dxa"/>
+            </w:tcMar>
+            <w:vAlign w:val="center"/>
+          </w:tcPr>
+          <w:p>
+            <w:pPr>
+              <w:pStyle w:val="Normal"/>
+              <w:jc w:val="left"/>
+              <w:pBdr>
+                <w:bottom w:val="none" w:sz="0" w:space="0" w:color="000000"/>
+                <w:top w:val="none" w:sz="0" w:space="0" w:color="000000"/>
+                <w:left w:val="none" w:sz="0" w:space="0" w:color="000000"/>
+                <w:right w:val="none" w:sz="0" w:space="0" w:color="000000"/>
+              </w:pBdr>
+              <w:spacing w:after="0" w:before="0" w:line="240"/>
+              <w:ind w:left="0" w:right="0" w:firstLine="0" w:firstLineChars="0"/>
+            </w:pPr>
+            <w:r xmlns:w="http://schemas.openxmlformats.org/wordprocessingml/2006/main" xmlns:wp="http://schemas.openxmlformats.org/drawingml/2006/wordprocessingDrawing" xmlns:r="http://schemas.openxmlformats.org/officeDocument/2006/relationships" xmlns:w14="http://schemas.microsoft.com/office/word/2010/wordml">
+              <w:rPr>
+                <w:rFonts w:ascii="Times New Roman" w:hAnsi="Times New Roman" w:eastAsia="Times New Roman" w:cs="Times New Roman"/>
+                <w:i w:val="false"/>
+                <w:b w:val="false"/>
+                <w:u w:val="none"/>
+                <w:sz w:val="22"/>
+                <w:szCs w:val="22"/>
+                <w:color w:val="000000"/>
+              </w:rPr>
+              <w:t xml:space="preserve">Slope</w:t>
+            </w:r>
+          </w:p>
+        </w:tc>
+        <w:tc>
+          <w:tcPr>
+            <w:tcBorders>
+              <w:bottom w:val="single" w:sz="12" w:space="0" w:color="666666"/>
+              <w:top w:val="single" w:sz="12" w:space="0" w:color="666666"/>
+              <w:left w:val="none" w:sz="0" w:space="0" w:color="000000"/>
+              <w:right w:val="none" w:sz="0" w:space="0" w:color="000000"/>
+            </w:tcBorders>
+            <w:shd w:val="clear" w:color="auto" w:fill="FFFFFF"/>
+            <w:tcMar>
+              <w:top w:w="0" w:type="dxa"/>
+              <w:bottom w:w="0" w:type="dxa"/>
+              <w:left w:w="0" w:type="dxa"/>
+              <w:right w:w="0" w:type="dxa"/>
+            </w:tcMar>
+            <w:vAlign w:val="center"/>
+          </w:tcPr>
+          <w:p>
+            <w:pPr>
+              <w:pStyle w:val="Normal"/>
+              <w:jc w:val="left"/>
+              <w:pBdr>
+                <w:bottom w:val="none" w:sz="0" w:space="0" w:color="000000"/>
+                <w:top w:val="none" w:sz="0" w:space="0" w:color="000000"/>
+                <w:left w:val="none" w:sz="0" w:space="0" w:color="000000"/>
+                <w:right w:val="none" w:sz="0" w:space="0" w:color="000000"/>
+              </w:pBdr>
+              <w:spacing w:after="0" w:before="0" w:line="240"/>
+              <w:ind w:left="0" w:right="0" w:firstLine="0" w:firstLineChars="0"/>
+            </w:pPr>
+            <w:r xmlns:w="http://schemas.openxmlformats.org/wordprocessingml/2006/main" xmlns:wp="http://schemas.openxmlformats.org/drawingml/2006/wordprocessingDrawing" xmlns:r="http://schemas.openxmlformats.org/officeDocument/2006/relationships" xmlns:w14="http://schemas.microsoft.com/office/word/2010/wordml">
+              <w:rPr>
+                <w:rFonts w:ascii="Times New Roman" w:hAnsi="Times New Roman" w:eastAsia="Times New Roman" w:cs="Times New Roman"/>
+                <w:i w:val="false"/>
+                <w:b w:val="false"/>
+                <w:u w:val="none"/>
+                <w:sz w:val="22"/>
+                <w:szCs w:val="22"/>
+                <w:color w:val="000000"/>
+              </w:rPr>
+              <w:t xml:space="preserve">Start</w:t>
+            </w:r>
+          </w:p>
+        </w:tc>
+        <w:tc>
+          <w:tcPr>
+            <w:tcBorders>
+              <w:bottom w:val="single" w:sz="12" w:space="0" w:color="666666"/>
+              <w:top w:val="single" w:sz="12" w:space="0" w:color="666666"/>
+              <w:left w:val="none" w:sz="0" w:space="0" w:color="000000"/>
+              <w:right w:val="none" w:sz="0" w:space="0" w:color="000000"/>
+            </w:tcBorders>
+            <w:shd w:val="clear" w:color="auto" w:fill="FFFFFF"/>
+            <w:tcMar>
+              <w:top w:w="0" w:type="dxa"/>
+              <w:bottom w:w="0" w:type="dxa"/>
+              <w:left w:w="0" w:type="dxa"/>
+              <w:right w:w="0" w:type="dxa"/>
+            </w:tcMar>
+            <w:vAlign w:val="center"/>
+          </w:tcPr>
+          <w:p>
+            <w:pPr>
+              <w:pStyle w:val="Normal"/>
+              <w:jc w:val="left"/>
+              <w:pBdr>
+                <w:bottom w:val="none" w:sz="0" w:space="0" w:color="000000"/>
+                <w:top w:val="none" w:sz="0" w:space="0" w:color="000000"/>
+                <w:left w:val="none" w:sz="0" w:space="0" w:color="000000"/>
+                <w:right w:val="none" w:sz="0" w:space="0" w:color="000000"/>
+              </w:pBdr>
+              <w:spacing w:after="0" w:before="0" w:line="240"/>
+              <w:ind w:left="0" w:right="0" w:firstLine="0" w:firstLineChars="0"/>
+            </w:pPr>
+            <w:r xmlns:w="http://schemas.openxmlformats.org/wordprocessingml/2006/main" xmlns:wp="http://schemas.openxmlformats.org/drawingml/2006/wordprocessingDrawing" xmlns:r="http://schemas.openxmlformats.org/officeDocument/2006/relationships" xmlns:w14="http://schemas.microsoft.com/office/word/2010/wordml">
+              <w:rPr>
+                <w:rFonts w:ascii="Times New Roman" w:hAnsi="Times New Roman" w:eastAsia="Times New Roman" w:cs="Times New Roman"/>
+                <w:i w:val="false"/>
+                <w:b w:val="false"/>
+                <w:u w:val="none"/>
+                <w:sz w:val="22"/>
+                <w:szCs w:val="22"/>
+                <w:color w:val="000000"/>
+              </w:rPr>
+              <w:t xml:space="preserve">End</w:t>
+            </w:r>
+          </w:p>
+        </w:tc>
+      </w:tr>
+      <w:tr>
+        <w:trPr>
+          <w:trHeight w:val="360" w:hRule="auto"/>
+        </w:trPr>
+        body 1
+        <w:tc>
+          <w:tcPr>
+            <w:tcBorders>
+              <w:bottom w:val="none" w:sz="0" w:space="0" w:color="000000"/>
+              <w:top w:val="single" w:sz="12" w:space="0" w:color="666666"/>
+              <w:left w:val="none" w:sz="0" w:space="0" w:color="000000"/>
+              <w:right w:val="none" w:sz="0" w:space="0" w:color="000000"/>
+            </w:tcBorders>
+            <w:shd w:val="clear" w:color="auto" w:fill="FFFFFF"/>
+            <w:tcMar>
+              <w:top w:w="0" w:type="dxa"/>
+              <w:bottom w:w="0" w:type="dxa"/>
+              <w:left w:w="0" w:type="dxa"/>
+              <w:right w:w="0" w:type="dxa"/>
+            </w:tcMar>
+            <w:vAlign w:val="center"/>
+          </w:tcPr>
+          <w:p>
+            <w:pPr>
+              <w:pStyle w:val="Normal"/>
+              <w:jc w:val="left"/>
+              <w:pBdr>
+                <w:bottom w:val="none" w:sz="0" w:space="0" w:color="000000"/>
+                <w:top w:val="none" w:sz="0" w:space="0" w:color="000000"/>
+                <w:left w:val="none" w:sz="0" w:space="0" w:color="000000"/>
+                <w:right w:val="none" w:sz="0" w:space="0" w:color="000000"/>
+              </w:pBdr>
+              <w:spacing w:after="0" w:before="0" w:line="240"/>
+              <w:ind w:left="0" w:right="0" w:firstLine="0" w:firstLineChars="0"/>
+            </w:pPr>
+            <w:r xmlns:w="http://schemas.openxmlformats.org/wordprocessingml/2006/main" xmlns:wp="http://schemas.openxmlformats.org/drawingml/2006/wordprocessingDrawing" xmlns:r="http://schemas.openxmlformats.org/officeDocument/2006/relationships" xmlns:w14="http://schemas.microsoft.com/office/word/2010/wordml">
+              <w:rPr>
+                <w:rFonts w:ascii="Times New Roman" w:hAnsi="Times New Roman" w:eastAsia="Times New Roman" w:cs="Times New Roman"/>
+                <w:i w:val="false"/>
+                <w:b w:val="false"/>
+                <w:u w:val="none"/>
+                <w:sz w:val="22"/>
+                <w:szCs w:val="22"/>
+                <w:color w:val="000000"/>
+              </w:rPr>
+              <w:t xml:space="preserve">OTB</w:t>
+            </w:r>
+          </w:p>
+        </w:tc>
+        <w:tc>
+          <w:tcPr>
+            <w:tcBorders>
+              <w:bottom w:val="none" w:sz="0" w:space="0" w:color="000000"/>
+              <w:top w:val="single" w:sz="12" w:space="0" w:color="666666"/>
+              <w:left w:val="none" w:sz="0" w:space="0" w:color="000000"/>
+              <w:right w:val="none" w:sz="0" w:space="0" w:color="000000"/>
+            </w:tcBorders>
+            <w:shd w:val="clear" w:color="auto" w:fill="FFFFFF"/>
+            <w:tcMar>
+              <w:top w:w="0" w:type="dxa"/>
+              <w:bottom w:w="0" w:type="dxa"/>
+              <w:left w:w="0" w:type="dxa"/>
+              <w:right w:w="0" w:type="dxa"/>
+            </w:tcMar>
+            <w:vAlign w:val="center"/>
+          </w:tcPr>
+          <w:p>
+            <w:pPr>
+              <w:pStyle w:val="Normal"/>
+              <w:jc w:val="left"/>
+              <w:pBdr>
+                <w:bottom w:val="none" w:sz="0" w:space="0" w:color="000000"/>
+                <w:top w:val="none" w:sz="0" w:space="0" w:color="000000"/>
+                <w:left w:val="none" w:sz="0" w:space="0" w:color="000000"/>
+                <w:right w:val="none" w:sz="0" w:space="0" w:color="000000"/>
+              </w:pBdr>
+              <w:spacing w:after="0" w:before="0" w:line="240"/>
+              <w:ind w:left="0" w:right="0" w:firstLine="0" w:firstLineChars="0"/>
+            </w:pPr>
+            <w:r xmlns:w="http://schemas.openxmlformats.org/wordprocessingml/2006/main" xmlns:wp="http://schemas.openxmlformats.org/drawingml/2006/wordprocessingDrawing" xmlns:r="http://schemas.openxmlformats.org/officeDocument/2006/relationships" xmlns:w14="http://schemas.microsoft.com/office/word/2010/wordml">
+              <w:rPr>
+                <w:rFonts w:ascii="Times New Roman" w:hAnsi="Times New Roman" w:eastAsia="Times New Roman" w:cs="Times New Roman"/>
+                <w:i w:val="false"/>
+                <w:b w:val="false"/>
+                <w:u w:val="none"/>
+                <w:sz w:val="22"/>
+                <w:szCs w:val="22"/>
+                <w:color w:val="000000"/>
+              </w:rPr>
+              <w:t xml:space="preserve"/>
+            </w:r>
+          </w:p>
+        </w:tc>
+        <w:tc>
+          <w:tcPr>
+            <w:tcBorders>
+              <w:bottom w:val="none" w:sz="0" w:space="0" w:color="000000"/>
+              <w:top w:val="single" w:sz="12" w:space="0" w:color="666666"/>
+              <w:left w:val="none" w:sz="0" w:space="0" w:color="000000"/>
+              <w:right w:val="none" w:sz="0" w:space="0" w:color="000000"/>
+            </w:tcBorders>
+            <w:shd w:val="clear" w:color="auto" w:fill="FFFFFF"/>
+            <w:tcMar>
+              <w:top w:w="0" w:type="dxa"/>
+              <w:bottom w:w="0" w:type="dxa"/>
+              <w:left w:w="0" w:type="dxa"/>
+              <w:right w:w="0" w:type="dxa"/>
+            </w:tcMar>
+            <w:vAlign w:val="center"/>
+          </w:tcPr>
+          <w:p>
+            <w:pPr>
+              <w:pStyle w:val="Normal"/>
+              <w:jc w:val="left"/>
+              <w:pBdr>
+                <w:bottom w:val="none" w:sz="0" w:space="0" w:color="000000"/>
+                <w:top w:val="none" w:sz="0" w:space="0" w:color="000000"/>
+                <w:left w:val="none" w:sz="0" w:space="0" w:color="000000"/>
+                <w:right w:val="none" w:sz="0" w:space="0" w:color="000000"/>
+              </w:pBdr>
+              <w:spacing w:after="0" w:before="0" w:line="240"/>
+              <w:ind w:left="0" w:right="0" w:firstLine="0" w:firstLineChars="0"/>
+            </w:pPr>
+            <w:r xmlns:w="http://schemas.openxmlformats.org/wordprocessingml/2006/main" xmlns:wp="http://schemas.openxmlformats.org/drawingml/2006/wordprocessingDrawing" xmlns:r="http://schemas.openxmlformats.org/officeDocument/2006/relationships" xmlns:w14="http://schemas.microsoft.com/office/word/2010/wordml">
+              <w:rPr>
+                <w:rFonts w:ascii="Times New Roman" w:hAnsi="Times New Roman" w:eastAsia="Times New Roman" w:cs="Times New Roman"/>
+                <w:i w:val="false"/>
+                <w:b w:val="false"/>
+                <w:u w:val="none"/>
+                <w:sz w:val="22"/>
+                <w:szCs w:val="22"/>
+                <w:color w:val="000000"/>
+              </w:rPr>
+              <w:t xml:space="preserve"/>
+            </w:r>
+          </w:p>
+        </w:tc>
+        <w:tc>
+          <w:tcPr>
+            <w:tcBorders>
+              <w:bottom w:val="none" w:sz="0" w:space="0" w:color="000000"/>
+              <w:top w:val="single" w:sz="12" w:space="0" w:color="666666"/>
+              <w:left w:val="none" w:sz="0" w:space="0" w:color="000000"/>
+              <w:right w:val="none" w:sz="0" w:space="0" w:color="000000"/>
+            </w:tcBorders>
+            <w:shd w:val="clear" w:color="auto" w:fill="FFFFFF"/>
+            <w:tcMar>
+              <w:top w:w="0" w:type="dxa"/>
+              <w:bottom w:w="0" w:type="dxa"/>
+              <w:left w:w="0" w:type="dxa"/>
+              <w:right w:w="0" w:type="dxa"/>
+            </w:tcMar>
+            <w:vAlign w:val="center"/>
+          </w:tcPr>
+          <w:p>
+            <w:pPr>
+              <w:pStyle w:val="Normal"/>
+              <w:jc w:val="left"/>
+              <w:pBdr>
+                <w:bottom w:val="none" w:sz="0" w:space="0" w:color="000000"/>
+                <w:top w:val="none" w:sz="0" w:space="0" w:color="000000"/>
+                <w:left w:val="none" w:sz="0" w:space="0" w:color="000000"/>
+                <w:right w:val="none" w:sz="0" w:space="0" w:color="000000"/>
+              </w:pBdr>
+              <w:spacing w:after="0" w:before="0" w:line="240"/>
+              <w:ind w:left="0" w:right="0" w:firstLine="0" w:firstLineChars="0"/>
+            </w:pPr>
+            <w:r xmlns:w="http://schemas.openxmlformats.org/wordprocessingml/2006/main" xmlns:wp="http://schemas.openxmlformats.org/drawingml/2006/wordprocessingDrawing" xmlns:r="http://schemas.openxmlformats.org/officeDocument/2006/relationships" xmlns:w14="http://schemas.microsoft.com/office/word/2010/wordml">
+              <w:rPr>
+                <w:rFonts w:ascii="Times New Roman" w:hAnsi="Times New Roman" w:eastAsia="Times New Roman" w:cs="Times New Roman"/>
+                <w:i w:val="false"/>
+                <w:b w:val="false"/>
+                <w:u w:val="none"/>
+                <w:sz w:val="22"/>
+                <w:szCs w:val="22"/>
+                <w:color w:val="000000"/>
+              </w:rPr>
+              <w:t xml:space="preserve"/>
+            </w:r>
+          </w:p>
+        </w:tc>
+        <w:tc>
+          <w:tcPr>
+            <w:tcBorders>
+              <w:bottom w:val="none" w:sz="0" w:space="0" w:color="000000"/>
+              <w:top w:val="single" w:sz="12" w:space="0" w:color="666666"/>
+              <w:left w:val="none" w:sz="0" w:space="0" w:color="000000"/>
+              <w:right w:val="none" w:sz="0" w:space="0" w:color="000000"/>
+            </w:tcBorders>
+            <w:shd w:val="clear" w:color="auto" w:fill="FFFFFF"/>
+            <w:tcMar>
+              <w:top w:w="0" w:type="dxa"/>
+              <w:bottom w:w="0" w:type="dxa"/>
+              <w:left w:w="0" w:type="dxa"/>
+              <w:right w:w="0" w:type="dxa"/>
+            </w:tcMar>
+            <w:vAlign w:val="center"/>
+          </w:tcPr>
+          <w:p>
+            <w:pPr>
+              <w:pStyle w:val="Normal"/>
+              <w:jc w:val="left"/>
+              <w:pBdr>
+                <w:bottom w:val="none" w:sz="0" w:space="0" w:color="000000"/>
+                <w:top w:val="none" w:sz="0" w:space="0" w:color="000000"/>
+                <w:left w:val="none" w:sz="0" w:space="0" w:color="000000"/>
+                <w:right w:val="none" w:sz="0" w:space="0" w:color="000000"/>
+              </w:pBdr>
+              <w:spacing w:after="0" w:before="0" w:line="240"/>
+              <w:ind w:left="0" w:right="0" w:firstLine="0" w:firstLineChars="0"/>
+            </w:pPr>
+            <w:r xmlns:w="http://schemas.openxmlformats.org/wordprocessingml/2006/main" xmlns:wp="http://schemas.openxmlformats.org/drawingml/2006/wordprocessingDrawing" xmlns:r="http://schemas.openxmlformats.org/officeDocument/2006/relationships" xmlns:w14="http://schemas.microsoft.com/office/word/2010/wordml">
+              <w:rPr>
+                <w:rFonts w:ascii="Times New Roman" w:hAnsi="Times New Roman" w:eastAsia="Times New Roman" w:cs="Times New Roman"/>
+                <w:i w:val="false"/>
+                <w:b w:val="false"/>
+                <w:u w:val="none"/>
+                <w:sz w:val="22"/>
+                <w:szCs w:val="22"/>
+                <w:color w:val="000000"/>
+              </w:rPr>
+              <w:t xml:space="preserve"/>
+            </w:r>
+          </w:p>
+        </w:tc>
+      </w:tr>
+      <w:tr>
+        <w:trPr>
+          <w:trHeight w:val="360" w:hRule="auto"/>
+        </w:trPr>
+        body 2
+        <w:tc>
+          <w:tcPr>
+            <w:tcBorders>
+              <w:bottom w:val="none" w:sz="0" w:space="0" w:color="000000"/>
+              <w:top w:val="none" w:sz="0" w:space="0" w:color="000000"/>
+              <w:left w:val="none" w:sz="0" w:space="0" w:color="000000"/>
+              <w:right w:val="none" w:sz="0" w:space="0" w:color="000000"/>
+            </w:tcBorders>
+            <w:shd w:val="clear" w:color="auto" w:fill="FFFFFF"/>
+            <w:tcMar>
+              <w:top w:w="0" w:type="dxa"/>
+              <w:bottom w:w="0" w:type="dxa"/>
+              <w:left w:w="0" w:type="dxa"/>
+              <w:right w:w="0" w:type="dxa"/>
+            </w:tcMar>
+            <w:vAlign w:val="center"/>
+          </w:tcPr>
+          <w:p>
+            <w:pPr>
+              <w:pStyle w:val="Normal"/>
+              <w:jc w:val="left"/>
+              <w:pBdr>
+                <w:bottom w:val="none" w:sz="0" w:space="0" w:color="000000"/>
+                <w:top w:val="none" w:sz="0" w:space="0" w:color="000000"/>
+                <w:left w:val="none" w:sz="0" w:space="0" w:color="000000"/>
+                <w:right w:val="none" w:sz="0" w:space="0" w:color="000000"/>
+              </w:pBdr>
+              <w:spacing w:after="0" w:before="0" w:line="240"/>
+              <w:ind w:left="0" w:right="0" w:firstLine="0" w:firstLineChars="0"/>
+            </w:pPr>
+            <w:r xmlns:w="http://schemas.openxmlformats.org/wordprocessingml/2006/main" xmlns:wp="http://schemas.openxmlformats.org/drawingml/2006/wordprocessingDrawing" xmlns:r="http://schemas.openxmlformats.org/officeDocument/2006/relationships" xmlns:w14="http://schemas.microsoft.com/office/word/2010/wordml">
+              <w:rPr>
+                <w:rFonts w:ascii="Times New Roman" w:hAnsi="Times New Roman" w:eastAsia="Times New Roman" w:cs="Times New Roman"/>
+                <w:i w:val="false"/>
+                <w:b w:val="false"/>
+                <w:u w:val="none"/>
+                <w:sz w:val="22"/>
+                <w:szCs w:val="22"/>
+                <w:color w:val="000000"/>
+              </w:rPr>
+              <w:t xml:space="preserve"/>
+            </w:r>
+          </w:p>
+        </w:tc>
+        <w:tc>
+          <w:tcPr>
+            <w:tcBorders>
+              <w:bottom w:val="none" w:sz="0" w:space="0" w:color="000000"/>
+              <w:top w:val="none" w:sz="0" w:space="0" w:color="000000"/>
+              <w:left w:val="none" w:sz="0" w:space="0" w:color="000000"/>
+              <w:right w:val="none" w:sz="0" w:space="0" w:color="000000"/>
+            </w:tcBorders>
+            <w:shd w:val="clear" w:color="auto" w:fill="FFFFFF"/>
+            <w:tcMar>
+              <w:top w:w="0" w:type="dxa"/>
+              <w:bottom w:w="0" w:type="dxa"/>
+              <w:left w:w="0" w:type="dxa"/>
+              <w:right w:w="0" w:type="dxa"/>
+            </w:tcMar>
+            <w:vAlign w:val="center"/>
+          </w:tcPr>
+          <w:p>
+            <w:pPr>
+              <w:pStyle w:val="Normal"/>
+              <w:jc w:val="left"/>
+              <w:pBdr>
+                <w:bottom w:val="none" w:sz="0" w:space="0" w:color="000000"/>
+                <w:top w:val="none" w:sz="0" w:space="0" w:color="000000"/>
+                <w:left w:val="none" w:sz="0" w:space="0" w:color="000000"/>
+                <w:right w:val="none" w:sz="0" w:space="0" w:color="000000"/>
+              </w:pBdr>
+              <w:spacing w:after="0" w:before="0" w:line="240"/>
+              <w:ind w:left="0" w:right="0" w:firstLine="0" w:firstLineChars="0"/>
+            </w:pPr>
+            <w:r xmlns:w="http://schemas.openxmlformats.org/wordprocessingml/2006/main" xmlns:wp="http://schemas.openxmlformats.org/drawingml/2006/wordprocessingDrawing" xmlns:r="http://schemas.openxmlformats.org/officeDocument/2006/relationships" xmlns:w14="http://schemas.microsoft.com/office/word/2010/wordml">
+              <w:rPr>
+                <w:rFonts w:ascii="Times New Roman" w:hAnsi="Times New Roman" w:eastAsia="Times New Roman" w:cs="Times New Roman"/>
+                <w:i w:val="false"/>
+                <w:b w:val="false"/>
+                <w:u w:val="none"/>
+                <w:sz w:val="22"/>
+                <w:szCs w:val="22"/>
+                <w:color w:val="000000"/>
+              </w:rPr>
+              <w:t xml:space="preserve">Temperature &gt; 30</w:t>
+            </w:r>
+          </w:p>
+        </w:tc>
+        <w:tc>
+          <w:tcPr>
+            <w:tcBorders>
+              <w:bottom w:val="none" w:sz="0" w:space="0" w:color="000000"/>
+              <w:top w:val="none" w:sz="0" w:space="0" w:color="000000"/>
+              <w:left w:val="none" w:sz="0" w:space="0" w:color="000000"/>
+              <w:right w:val="none" w:sz="0" w:space="0" w:color="000000"/>
+            </w:tcBorders>
+            <w:shd w:val="clear" w:color="auto" w:fill="FFFFFF"/>
+            <w:tcMar>
+              <w:top w:w="0" w:type="dxa"/>
+              <w:bottom w:w="0" w:type="dxa"/>
+              <w:left w:w="0" w:type="dxa"/>
+              <w:right w:w="0" w:type="dxa"/>
+            </w:tcMar>
+            <w:vAlign w:val="center"/>
+          </w:tcPr>
+          <w:p>
+            <w:pPr>
+              <w:pStyle w:val="Normal"/>
+              <w:jc w:val="left"/>
+              <w:pBdr>
+                <w:bottom w:val="none" w:sz="0" w:space="0" w:color="000000"/>
+                <w:top w:val="none" w:sz="0" w:space="0" w:color="000000"/>
+                <w:left w:val="none" w:sz="0" w:space="0" w:color="000000"/>
+                <w:right w:val="none" w:sz="0" w:space="0" w:color="000000"/>
+              </w:pBdr>
+              <w:spacing w:after="0" w:before="0" w:line="240"/>
+              <w:ind w:left="0" w:right="0" w:firstLine="0" w:firstLineChars="0"/>
+            </w:pPr>
+            <w:r xmlns:w="http://schemas.openxmlformats.org/wordprocessingml/2006/main" xmlns:wp="http://schemas.openxmlformats.org/drawingml/2006/wordprocessingDrawing" xmlns:r="http://schemas.openxmlformats.org/officeDocument/2006/relationships" xmlns:w14="http://schemas.microsoft.com/office/word/2010/wordml">
+              <w:rPr>
+                <w:rFonts w:ascii="Times New Roman" w:hAnsi="Times New Roman" w:eastAsia="Times New Roman" w:cs="Times New Roman"/>
+                <w:i w:val="false"/>
+                <w:b w:val="false"/>
+                <w:u w:val="none"/>
+                <w:sz w:val="22"/>
+                <w:szCs w:val="22"/>
+                <w:color w:val="000000"/>
+              </w:rPr>
+              <w:t xml:space="preserve">1.04**</w:t>
+            </w:r>
+          </w:p>
+        </w:tc>
+        <w:tc>
+          <w:tcPr>
+            <w:tcBorders>
+              <w:bottom w:val="none" w:sz="0" w:space="0" w:color="000000"/>
+              <w:top w:val="none" w:sz="0" w:space="0" w:color="000000"/>
+              <w:left w:val="none" w:sz="0" w:space="0" w:color="000000"/>
+              <w:right w:val="none" w:sz="0" w:space="0" w:color="000000"/>
+            </w:tcBorders>
+            <w:shd w:val="clear" w:color="auto" w:fill="FFFFFF"/>
+            <w:tcMar>
+              <w:top w:w="0" w:type="dxa"/>
+              <w:bottom w:w="0" w:type="dxa"/>
+              <w:left w:w="0" w:type="dxa"/>
+              <w:right w:w="0" w:type="dxa"/>
+            </w:tcMar>
+            <w:vAlign w:val="center"/>
+          </w:tcPr>
+          <w:p>
+            <w:pPr>
+              <w:pStyle w:val="Normal"/>
+              <w:jc w:val="left"/>
+              <w:pBdr>
+                <w:bottom w:val="none" w:sz="0" w:space="0" w:color="000000"/>
+                <w:top w:val="none" w:sz="0" w:space="0" w:color="000000"/>
+                <w:left w:val="none" w:sz="0" w:space="0" w:color="000000"/>
+                <w:right w:val="none" w:sz="0" w:space="0" w:color="000000"/>
+              </w:pBdr>
+              <w:spacing w:after="0" w:before="0" w:line="240"/>
+              <w:ind w:left="0" w:right="0" w:firstLine="0" w:firstLineChars="0"/>
+            </w:pPr>
+            <w:r xmlns:w="http://schemas.openxmlformats.org/wordprocessingml/2006/main" xmlns:wp="http://schemas.openxmlformats.org/drawingml/2006/wordprocessingDrawing" xmlns:r="http://schemas.openxmlformats.org/officeDocument/2006/relationships" xmlns:w14="http://schemas.microsoft.com/office/word/2010/wordml">
+              <w:rPr>
+                <w:rFonts w:ascii="Times New Roman" w:hAnsi="Times New Roman" w:eastAsia="Times New Roman" w:cs="Times New Roman"/>
+                <w:i w:val="false"/>
+                <w:b w:val="false"/>
+                <w:u w:val="none"/>
+                <w:sz w:val="22"/>
+                <w:szCs w:val="22"/>
+                <w:color w:val="000000"/>
+              </w:rPr>
+              <w:t xml:space="preserve">8 (3.3)</w:t>
+            </w:r>
+          </w:p>
+        </w:tc>
+        <w:tc>
+          <w:tcPr>
+            <w:tcBorders>
+              <w:bottom w:val="none" w:sz="0" w:space="0" w:color="000000"/>
+              <w:top w:val="none" w:sz="0" w:space="0" w:color="000000"/>
+              <w:left w:val="none" w:sz="0" w:space="0" w:color="000000"/>
+              <w:right w:val="none" w:sz="0" w:space="0" w:color="000000"/>
+            </w:tcBorders>
+            <w:shd w:val="clear" w:color="auto" w:fill="FFFFFF"/>
+            <w:tcMar>
+              <w:top w:w="0" w:type="dxa"/>
+              <w:bottom w:w="0" w:type="dxa"/>
+              <w:left w:w="0" w:type="dxa"/>
+              <w:right w:w="0" w:type="dxa"/>
+            </w:tcMar>
+            <w:vAlign w:val="center"/>
+          </w:tcPr>
+          <w:p>
+            <w:pPr>
+              <w:pStyle w:val="Normal"/>
+              <w:jc w:val="left"/>
+              <w:pBdr>
+                <w:bottom w:val="none" w:sz="0" w:space="0" w:color="000000"/>
+                <w:top w:val="none" w:sz="0" w:space="0" w:color="000000"/>
+                <w:left w:val="none" w:sz="0" w:space="0" w:color="000000"/>
+                <w:right w:val="none" w:sz="0" w:space="0" w:color="000000"/>
+              </w:pBdr>
+              <w:spacing w:after="0" w:before="0" w:line="240"/>
+              <w:ind w:left="0" w:right="0" w:firstLine="0" w:firstLineChars="0"/>
+            </w:pPr>
+            <w:r xmlns:w="http://schemas.openxmlformats.org/wordprocessingml/2006/main" xmlns:wp="http://schemas.openxmlformats.org/drawingml/2006/wordprocessingDrawing" xmlns:r="http://schemas.openxmlformats.org/officeDocument/2006/relationships" xmlns:w14="http://schemas.microsoft.com/office/word/2010/wordml">
+              <w:rPr>
+                <w:rFonts w:ascii="Times New Roman" w:hAnsi="Times New Roman" w:eastAsia="Times New Roman" w:cs="Times New Roman"/>
+                <w:i w:val="false"/>
+                <w:b w:val="false"/>
+                <w:u w:val="none"/>
+                <w:sz w:val="22"/>
+                <w:szCs w:val="22"/>
+                <w:color w:val="000000"/>
+              </w:rPr>
+              <w:t xml:space="preserve">56 (3.3)</w:t>
+            </w:r>
+          </w:p>
+        </w:tc>
+      </w:tr>
+      <w:tr>
+        <w:trPr>
+          <w:trHeight w:val="360" w:hRule="auto"/>
+        </w:trPr>
+        body 3
+        <w:tc>
+          <w:tcPr>
+            <w:tcBorders>
+              <w:bottom w:val="none" w:sz="0" w:space="0" w:color="000000"/>
+              <w:top w:val="none" w:sz="0" w:space="0" w:color="000000"/>
+              <w:left w:val="none" w:sz="0" w:space="0" w:color="000000"/>
+              <w:right w:val="none" w:sz="0" w:space="0" w:color="000000"/>
+            </w:tcBorders>
+            <w:shd w:val="clear" w:color="auto" w:fill="FFFFFF"/>
+            <w:tcMar>
+              <w:top w:w="0" w:type="dxa"/>
+              <w:bottom w:w="0" w:type="dxa"/>
+              <w:left w:w="0" w:type="dxa"/>
+              <w:right w:w="0" w:type="dxa"/>
+            </w:tcMar>
+            <w:vAlign w:val="center"/>
+          </w:tcPr>
+          <w:p>
+            <w:pPr>
+              <w:pStyle w:val="Normal"/>
+              <w:jc w:val="left"/>
+              <w:pBdr>
+                <w:bottom w:val="none" w:sz="0" w:space="0" w:color="000000"/>
+                <w:top w:val="none" w:sz="0" w:space="0" w:color="000000"/>
+                <w:left w:val="none" w:sz="0" w:space="0" w:color="000000"/>
+                <w:right w:val="none" w:sz="0" w:space="0" w:color="000000"/>
+              </w:pBdr>
+              <w:spacing w:after="0" w:before="0" w:line="240"/>
+              <w:ind w:left="0" w:right="0" w:firstLine="0" w:firstLineChars="0"/>
+            </w:pPr>
+            <w:r xmlns:w="http://schemas.openxmlformats.org/wordprocessingml/2006/main" xmlns:wp="http://schemas.openxmlformats.org/drawingml/2006/wordprocessingDrawing" xmlns:r="http://schemas.openxmlformats.org/officeDocument/2006/relationships" xmlns:w14="http://schemas.microsoft.com/office/word/2010/wordml">
+              <w:rPr>
+                <w:rFonts w:ascii="Times New Roman" w:hAnsi="Times New Roman" w:eastAsia="Times New Roman" w:cs="Times New Roman"/>
+                <w:i w:val="false"/>
+                <w:b w:val="false"/>
+                <w:u w:val="none"/>
+                <w:sz w:val="22"/>
+                <w:szCs w:val="22"/>
+                <w:color w:val="000000"/>
+              </w:rPr>
+              <w:t xml:space="preserve"/>
+            </w:r>
+          </w:p>
+        </w:tc>
+        <w:tc>
+          <w:tcPr>
+            <w:tcBorders>
+              <w:bottom w:val="none" w:sz="0" w:space="0" w:color="000000"/>
+              <w:top w:val="none" w:sz="0" w:space="0" w:color="000000"/>
+              <w:left w:val="none" w:sz="0" w:space="0" w:color="000000"/>
+              <w:right w:val="none" w:sz="0" w:space="0" w:color="000000"/>
+            </w:tcBorders>
+            <w:shd w:val="clear" w:color="auto" w:fill="FFFFFF"/>
+            <w:tcMar>
+              <w:top w:w="0" w:type="dxa"/>
+              <w:bottom w:w="0" w:type="dxa"/>
+              <w:left w:w="0" w:type="dxa"/>
+              <w:right w:w="0" w:type="dxa"/>
+            </w:tcMar>
+            <w:vAlign w:val="center"/>
+          </w:tcPr>
+          <w:p>
+            <w:pPr>
+              <w:pStyle w:val="Normal"/>
+              <w:jc w:val="left"/>
+              <w:pBdr>
+                <w:bottom w:val="none" w:sz="0" w:space="0" w:color="000000"/>
+                <w:top w:val="none" w:sz="0" w:space="0" w:color="000000"/>
+                <w:left w:val="none" w:sz="0" w:space="0" w:color="000000"/>
+                <w:right w:val="none" w:sz="0" w:space="0" w:color="000000"/>
+              </w:pBdr>
+              <w:spacing w:after="0" w:before="0" w:line="240"/>
+              <w:ind w:left="0" w:right="0" w:firstLine="0" w:firstLineChars="0"/>
+            </w:pPr>
+            <w:r xmlns:w="http://schemas.openxmlformats.org/wordprocessingml/2006/main" xmlns:wp="http://schemas.openxmlformats.org/drawingml/2006/wordprocessingDrawing" xmlns:r="http://schemas.openxmlformats.org/officeDocument/2006/relationships" xmlns:w14="http://schemas.microsoft.com/office/word/2010/wordml">
+              <w:rPr>
+                <w:rFonts w:ascii="Times New Roman" w:hAnsi="Times New Roman" w:eastAsia="Times New Roman" w:cs="Times New Roman"/>
+                <w:i w:val="false"/>
+                <w:b w:val="false"/>
+                <w:u w:val="none"/>
+                <w:sz w:val="22"/>
+                <w:szCs w:val="22"/>
+                <w:color w:val="000000"/>
+              </w:rPr>
+              <w:t xml:space="preserve">Salinity &lt; 25</w:t>
+            </w:r>
+          </w:p>
+        </w:tc>
+        <w:tc>
+          <w:tcPr>
+            <w:tcBorders>
+              <w:bottom w:val="none" w:sz="0" w:space="0" w:color="000000"/>
+              <w:top w:val="none" w:sz="0" w:space="0" w:color="000000"/>
+              <w:left w:val="none" w:sz="0" w:space="0" w:color="000000"/>
+              <w:right w:val="none" w:sz="0" w:space="0" w:color="000000"/>
+            </w:tcBorders>
+            <w:shd w:val="clear" w:color="auto" w:fill="FFFFFF"/>
+            <w:tcMar>
+              <w:top w:w="0" w:type="dxa"/>
+              <w:bottom w:w="0" w:type="dxa"/>
+              <w:left w:w="0" w:type="dxa"/>
+              <w:right w:w="0" w:type="dxa"/>
+            </w:tcMar>
+            <w:vAlign w:val="center"/>
+          </w:tcPr>
+          <w:p>
+            <w:pPr>
+              <w:pStyle w:val="Normal"/>
+              <w:jc w:val="left"/>
+              <w:pBdr>
+                <w:bottom w:val="none" w:sz="0" w:space="0" w:color="000000"/>
+                <w:top w:val="none" w:sz="0" w:space="0" w:color="000000"/>
+                <w:left w:val="none" w:sz="0" w:space="0" w:color="000000"/>
+                <w:right w:val="none" w:sz="0" w:space="0" w:color="000000"/>
+              </w:pBdr>
+              <w:spacing w:after="0" w:before="0" w:line="240"/>
+              <w:ind w:left="0" w:right="0" w:firstLine="0" w:firstLineChars="0"/>
+            </w:pPr>
+            <w:r xmlns:w="http://schemas.openxmlformats.org/wordprocessingml/2006/main" xmlns:wp="http://schemas.openxmlformats.org/drawingml/2006/wordprocessingDrawing" xmlns:r="http://schemas.openxmlformats.org/officeDocument/2006/relationships" xmlns:w14="http://schemas.microsoft.com/office/word/2010/wordml">
+              <w:rPr>
+                <w:rFonts w:ascii="Times New Roman" w:hAnsi="Times New Roman" w:eastAsia="Times New Roman" w:cs="Times New Roman"/>
+                <w:i w:val="false"/>
+                <w:b w:val="false"/>
+                <w:u w:val="none"/>
+                <w:sz w:val="22"/>
+                <w:szCs w:val="22"/>
+                <w:color w:val="000000"/>
+              </w:rPr>
+              <w:t xml:space="preserve">1.96**</w:t>
+            </w:r>
+          </w:p>
+        </w:tc>
+        <w:tc>
+          <w:tcPr>
+            <w:tcBorders>
+              <w:bottom w:val="none" w:sz="0" w:space="0" w:color="000000"/>
+              <w:top w:val="none" w:sz="0" w:space="0" w:color="000000"/>
+              <w:left w:val="none" w:sz="0" w:space="0" w:color="000000"/>
+              <w:right w:val="none" w:sz="0" w:space="0" w:color="000000"/>
+            </w:tcBorders>
+            <w:shd w:val="clear" w:color="auto" w:fill="FFFFFF"/>
+            <w:tcMar>
+              <w:top w:w="0" w:type="dxa"/>
+              <w:bottom w:w="0" w:type="dxa"/>
+              <w:left w:w="0" w:type="dxa"/>
+              <w:right w:w="0" w:type="dxa"/>
+            </w:tcMar>
+            <w:vAlign w:val="center"/>
+          </w:tcPr>
+          <w:p>
+            <w:pPr>
+              <w:pStyle w:val="Normal"/>
+              <w:jc w:val="left"/>
+              <w:pBdr>
+                <w:bottom w:val="none" w:sz="0" w:space="0" w:color="000000"/>
+                <w:top w:val="none" w:sz="0" w:space="0" w:color="000000"/>
+                <w:left w:val="none" w:sz="0" w:space="0" w:color="000000"/>
+                <w:right w:val="none" w:sz="0" w:space="0" w:color="000000"/>
+              </w:pBdr>
+              <w:spacing w:after="0" w:before="0" w:line="240"/>
+              <w:ind w:left="0" w:right="0" w:firstLine="0" w:firstLineChars="0"/>
+            </w:pPr>
+            <w:r xmlns:w="http://schemas.openxmlformats.org/wordprocessingml/2006/main" xmlns:wp="http://schemas.openxmlformats.org/drawingml/2006/wordprocessingDrawing" xmlns:r="http://schemas.openxmlformats.org/officeDocument/2006/relationships" xmlns:w14="http://schemas.microsoft.com/office/word/2010/wordml">
+              <w:rPr>
+                <w:rFonts w:ascii="Times New Roman" w:hAnsi="Times New Roman" w:eastAsia="Times New Roman" w:cs="Times New Roman"/>
+                <w:i w:val="false"/>
+                <w:b w:val="false"/>
+                <w:u w:val="none"/>
+                <w:sz w:val="22"/>
+                <w:szCs w:val="22"/>
+                <w:color w:val="000000"/>
+              </w:rPr>
+              <w:t xml:space="preserve">128 (13.2)</w:t>
+            </w:r>
+          </w:p>
+        </w:tc>
+        <w:tc>
+          <w:tcPr>
+            <w:tcBorders>
+              <w:bottom w:val="none" w:sz="0" w:space="0" w:color="000000"/>
+              <w:top w:val="none" w:sz="0" w:space="0" w:color="000000"/>
+              <w:left w:val="none" w:sz="0" w:space="0" w:color="000000"/>
+              <w:right w:val="none" w:sz="0" w:space="0" w:color="000000"/>
+            </w:tcBorders>
+            <w:shd w:val="clear" w:color="auto" w:fill="FFFFFF"/>
+            <w:tcMar>
+              <w:top w:w="0" w:type="dxa"/>
+              <w:bottom w:w="0" w:type="dxa"/>
+              <w:left w:w="0" w:type="dxa"/>
+              <w:right w:w="0" w:type="dxa"/>
+            </w:tcMar>
+            <w:vAlign w:val="center"/>
+          </w:tcPr>
+          <w:p>
+            <w:pPr>
+              <w:pStyle w:val="Normal"/>
+              <w:jc w:val="left"/>
+              <w:pBdr>
+                <w:bottom w:val="none" w:sz="0" w:space="0" w:color="000000"/>
+                <w:top w:val="none" w:sz="0" w:space="0" w:color="000000"/>
+                <w:left w:val="none" w:sz="0" w:space="0" w:color="000000"/>
+                <w:right w:val="none" w:sz="0" w:space="0" w:color="000000"/>
+              </w:pBdr>
+              <w:spacing w:after="0" w:before="0" w:line="240"/>
+              <w:ind w:left="0" w:right="0" w:firstLine="0" w:firstLineChars="0"/>
+            </w:pPr>
+            <w:r xmlns:w="http://schemas.openxmlformats.org/wordprocessingml/2006/main" xmlns:wp="http://schemas.openxmlformats.org/drawingml/2006/wordprocessingDrawing" xmlns:r="http://schemas.openxmlformats.org/officeDocument/2006/relationships" xmlns:w14="http://schemas.microsoft.com/office/word/2010/wordml">
+              <w:rPr>
+                <w:rFonts w:ascii="Times New Roman" w:hAnsi="Times New Roman" w:eastAsia="Times New Roman" w:cs="Times New Roman"/>
+                <w:i w:val="false"/>
+                <w:b w:val="false"/>
+                <w:u w:val="none"/>
+                <w:sz w:val="22"/>
+                <w:szCs w:val="22"/>
+                <w:color w:val="000000"/>
+              </w:rPr>
+              <w:t xml:space="preserve">219 (13.2)</w:t>
+            </w:r>
+          </w:p>
+        </w:tc>
+      </w:tr>
+      <w:tr>
+        <w:trPr>
+          <w:trHeight w:val="360" w:hRule="auto"/>
+        </w:trPr>
+        body 4
+        <w:tc>
+          <w:tcPr>
+            <w:tcBorders>
+              <w:bottom w:val="none" w:sz="0" w:space="0" w:color="000000"/>
+              <w:top w:val="none" w:sz="0" w:space="0" w:color="000000"/>
+              <w:left w:val="none" w:sz="0" w:space="0" w:color="000000"/>
+              <w:right w:val="none" w:sz="0" w:space="0" w:color="000000"/>
+            </w:tcBorders>
+            <w:shd w:val="clear" w:color="auto" w:fill="FFFFFF"/>
+            <w:tcMar>
+              <w:top w:w="0" w:type="dxa"/>
+              <w:bottom w:w="0" w:type="dxa"/>
+              <w:left w:w="0" w:type="dxa"/>
+              <w:right w:w="0" w:type="dxa"/>
+            </w:tcMar>
+            <w:vAlign w:val="center"/>
+          </w:tcPr>
+          <w:p>
+            <w:pPr>
+              <w:pStyle w:val="Normal"/>
+              <w:jc w:val="left"/>
+              <w:pBdr>
+                <w:bottom w:val="none" w:sz="0" w:space="0" w:color="000000"/>
+                <w:top w:val="none" w:sz="0" w:space="0" w:color="000000"/>
+                <w:left w:val="none" w:sz="0" w:space="0" w:color="000000"/>
+                <w:right w:val="none" w:sz="0" w:space="0" w:color="000000"/>
+              </w:pBdr>
+              <w:spacing w:after="0" w:before="0" w:line="240"/>
+              <w:ind w:left="0" w:right="0" w:firstLine="0" w:firstLineChars="0"/>
+            </w:pPr>
+            <w:r xmlns:w="http://schemas.openxmlformats.org/wordprocessingml/2006/main" xmlns:wp="http://schemas.openxmlformats.org/drawingml/2006/wordprocessingDrawing" xmlns:r="http://schemas.openxmlformats.org/officeDocument/2006/relationships" xmlns:w14="http://schemas.microsoft.com/office/word/2010/wordml">
+              <w:rPr>
+                <w:rFonts w:ascii="Times New Roman" w:hAnsi="Times New Roman" w:eastAsia="Times New Roman" w:cs="Times New Roman"/>
+                <w:i w:val="false"/>
+                <w:b w:val="false"/>
+                <w:u w:val="none"/>
+                <w:sz w:val="22"/>
+                <w:szCs w:val="22"/>
+                <w:color w:val="000000"/>
+              </w:rPr>
+              <w:t xml:space="preserve"/>
+            </w:r>
+          </w:p>
+        </w:tc>
+        <w:tc>
+          <w:tcPr>
+            <w:tcBorders>
+              <w:bottom w:val="none" w:sz="0" w:space="0" w:color="000000"/>
+              <w:top w:val="none" w:sz="0" w:space="0" w:color="000000"/>
+              <w:left w:val="none" w:sz="0" w:space="0" w:color="000000"/>
+              <w:right w:val="none" w:sz="0" w:space="0" w:color="000000"/>
+            </w:tcBorders>
+            <w:shd w:val="clear" w:color="auto" w:fill="FFFFFF"/>
+            <w:tcMar>
+              <w:top w:w="0" w:type="dxa"/>
+              <w:bottom w:w="0" w:type="dxa"/>
+              <w:left w:w="0" w:type="dxa"/>
+              <w:right w:w="0" w:type="dxa"/>
+            </w:tcMar>
+            <w:vAlign w:val="center"/>
+          </w:tcPr>
+          <w:p>
+            <w:pPr>
+              <w:pStyle w:val="Normal"/>
+              <w:jc w:val="left"/>
+              <w:pBdr>
+                <w:bottom w:val="none" w:sz="0" w:space="0" w:color="000000"/>
+                <w:top w:val="none" w:sz="0" w:space="0" w:color="000000"/>
+                <w:left w:val="none" w:sz="0" w:space="0" w:color="000000"/>
+                <w:right w:val="none" w:sz="0" w:space="0" w:color="000000"/>
+              </w:pBdr>
+              <w:spacing w:after="0" w:before="0" w:line="240"/>
+              <w:ind w:left="0" w:right="0" w:firstLine="0" w:firstLineChars="0"/>
+            </w:pPr>
+            <w:r xmlns:w="http://schemas.openxmlformats.org/wordprocessingml/2006/main" xmlns:wp="http://schemas.openxmlformats.org/drawingml/2006/wordprocessingDrawing" xmlns:r="http://schemas.openxmlformats.org/officeDocument/2006/relationships" xmlns:w14="http://schemas.microsoft.com/office/word/2010/wordml">
+              <w:rPr>
+                <w:rFonts w:ascii="Times New Roman" w:hAnsi="Times New Roman" w:eastAsia="Times New Roman" w:cs="Times New Roman"/>
+                <w:i w:val="false"/>
+                <w:b w:val="false"/>
+                <w:u w:val="none"/>
+                <w:sz w:val="22"/>
+                <w:szCs w:val="22"/>
+                <w:color w:val="000000"/>
+              </w:rPr>
+              <w:t xml:space="preserve">Both</w:t>
+            </w:r>
+          </w:p>
+        </w:tc>
+        <w:tc>
+          <w:tcPr>
+            <w:tcBorders>
+              <w:bottom w:val="none" w:sz="0" w:space="0" w:color="000000"/>
+              <w:top w:val="none" w:sz="0" w:space="0" w:color="000000"/>
+              <w:left w:val="none" w:sz="0" w:space="0" w:color="000000"/>
+              <w:right w:val="none" w:sz="0" w:space="0" w:color="000000"/>
+            </w:tcBorders>
+            <w:shd w:val="clear" w:color="auto" w:fill="FFFFFF"/>
+            <w:tcMar>
+              <w:top w:w="0" w:type="dxa"/>
+              <w:bottom w:w="0" w:type="dxa"/>
+              <w:left w:w="0" w:type="dxa"/>
+              <w:right w:w="0" w:type="dxa"/>
+            </w:tcMar>
+            <w:vAlign w:val="center"/>
+          </w:tcPr>
+          <w:p>
+            <w:pPr>
+              <w:pStyle w:val="Normal"/>
+              <w:jc w:val="left"/>
+              <w:pBdr>
+                <w:bottom w:val="none" w:sz="0" w:space="0" w:color="000000"/>
+                <w:top w:val="none" w:sz="0" w:space="0" w:color="000000"/>
+                <w:left w:val="none" w:sz="0" w:space="0" w:color="000000"/>
+                <w:right w:val="none" w:sz="0" w:space="0" w:color="000000"/>
+              </w:pBdr>
+              <w:spacing w:after="0" w:before="0" w:line="240"/>
+              <w:ind w:left="0" w:right="0" w:firstLine="0" w:firstLineChars="0"/>
+            </w:pPr>
+            <w:r xmlns:w="http://schemas.openxmlformats.org/wordprocessingml/2006/main" xmlns:wp="http://schemas.openxmlformats.org/drawingml/2006/wordprocessingDrawing" xmlns:r="http://schemas.openxmlformats.org/officeDocument/2006/relationships" xmlns:w14="http://schemas.microsoft.com/office/word/2010/wordml">
+              <w:rPr>
+                <w:rFonts w:ascii="Times New Roman" w:hAnsi="Times New Roman" w:eastAsia="Times New Roman" w:cs="Times New Roman"/>
+                <w:i w:val="false"/>
+                <w:b w:val="false"/>
+                <w:u w:val="none"/>
+                <w:sz w:val="22"/>
+                <w:szCs w:val="22"/>
+                <w:color w:val="000000"/>
+              </w:rPr>
+              <w:t xml:space="preserve">0.81**</w:t>
+            </w:r>
+          </w:p>
+        </w:tc>
+        <w:tc>
+          <w:tcPr>
+            <w:tcBorders>
+              <w:bottom w:val="none" w:sz="0" w:space="0" w:color="000000"/>
+              <w:top w:val="none" w:sz="0" w:space="0" w:color="000000"/>
+              <w:left w:val="none" w:sz="0" w:space="0" w:color="000000"/>
+              <w:right w:val="none" w:sz="0" w:space="0" w:color="000000"/>
+            </w:tcBorders>
+            <w:shd w:val="clear" w:color="auto" w:fill="FFFFFF"/>
+            <w:tcMar>
+              <w:top w:w="0" w:type="dxa"/>
+              <w:bottom w:w="0" w:type="dxa"/>
+              <w:left w:w="0" w:type="dxa"/>
+              <w:right w:w="0" w:type="dxa"/>
+            </w:tcMar>
+            <w:vAlign w:val="center"/>
+          </w:tcPr>
+          <w:p>
+            <w:pPr>
+              <w:pStyle w:val="Normal"/>
+              <w:jc w:val="left"/>
+              <w:pBdr>
+                <w:bottom w:val="none" w:sz="0" w:space="0" w:color="000000"/>
+                <w:top w:val="none" w:sz="0" w:space="0" w:color="000000"/>
+                <w:left w:val="none" w:sz="0" w:space="0" w:color="000000"/>
+                <w:right w:val="none" w:sz="0" w:space="0" w:color="000000"/>
+              </w:pBdr>
+              <w:spacing w:after="0" w:before="0" w:line="240"/>
+              <w:ind w:left="0" w:right="0" w:firstLine="0" w:firstLineChars="0"/>
+            </w:pPr>
+            <w:r xmlns:w="http://schemas.openxmlformats.org/wordprocessingml/2006/main" xmlns:wp="http://schemas.openxmlformats.org/drawingml/2006/wordprocessingDrawing" xmlns:r="http://schemas.openxmlformats.org/officeDocument/2006/relationships" xmlns:w14="http://schemas.microsoft.com/office/word/2010/wordml">
+              <w:rPr>
+                <w:rFonts w:ascii="Times New Roman" w:hAnsi="Times New Roman" w:eastAsia="Times New Roman" w:cs="Times New Roman"/>
+                <w:i w:val="false"/>
+                <w:b w:val="false"/>
+                <w:u w:val="none"/>
+                <w:sz w:val="22"/>
+                <w:szCs w:val="22"/>
+                <w:color w:val="000000"/>
+              </w:rPr>
+              <w:t xml:space="preserve">0 (2.8)</w:t>
+            </w:r>
+          </w:p>
+        </w:tc>
+        <w:tc>
+          <w:tcPr>
+            <w:tcBorders>
+              <w:bottom w:val="none" w:sz="0" w:space="0" w:color="000000"/>
+              <w:top w:val="none" w:sz="0" w:space="0" w:color="000000"/>
+              <w:left w:val="none" w:sz="0" w:space="0" w:color="000000"/>
+              <w:right w:val="none" w:sz="0" w:space="0" w:color="000000"/>
+            </w:tcBorders>
+            <w:shd w:val="clear" w:color="auto" w:fill="FFFFFF"/>
+            <w:tcMar>
+              <w:top w:w="0" w:type="dxa"/>
+              <w:bottom w:w="0" w:type="dxa"/>
+              <w:left w:w="0" w:type="dxa"/>
+              <w:right w:w="0" w:type="dxa"/>
+            </w:tcMar>
+            <w:vAlign w:val="center"/>
+          </w:tcPr>
+          <w:p>
+            <w:pPr>
+              <w:pStyle w:val="Normal"/>
+              <w:jc w:val="left"/>
+              <w:pBdr>
+                <w:bottom w:val="none" w:sz="0" w:space="0" w:color="000000"/>
+                <w:top w:val="none" w:sz="0" w:space="0" w:color="000000"/>
+                <w:left w:val="none" w:sz="0" w:space="0" w:color="000000"/>
+                <w:right w:val="none" w:sz="0" w:space="0" w:color="000000"/>
+              </w:pBdr>
+              <w:spacing w:after="0" w:before="0" w:line="240"/>
+              <w:ind w:left="0" w:right="0" w:firstLine="0" w:firstLineChars="0"/>
+            </w:pPr>
+            <w:r xmlns:w="http://schemas.openxmlformats.org/wordprocessingml/2006/main" xmlns:wp="http://schemas.openxmlformats.org/drawingml/2006/wordprocessingDrawing" xmlns:r="http://schemas.openxmlformats.org/officeDocument/2006/relationships" xmlns:w14="http://schemas.microsoft.com/office/word/2010/wordml">
+              <w:rPr>
+                <w:rFonts w:ascii="Times New Roman" w:hAnsi="Times New Roman" w:eastAsia="Times New Roman" w:cs="Times New Roman"/>
+                <w:i w:val="false"/>
+                <w:b w:val="false"/>
+                <w:u w:val="none"/>
+                <w:sz w:val="22"/>
+                <w:szCs w:val="22"/>
+                <w:color w:val="000000"/>
+              </w:rPr>
+              <w:t xml:space="preserve">37 (2.7)</w:t>
+            </w:r>
+          </w:p>
+        </w:tc>
+      </w:tr>
+      <w:tr>
+        <w:trPr>
+          <w:trHeight w:val="360" w:hRule="auto"/>
+        </w:trPr>
+        body 5
+        <w:tc>
+          <w:tcPr>
+            <w:tcBorders>
+              <w:bottom w:val="none" w:sz="0" w:space="0" w:color="000000"/>
+              <w:top w:val="none" w:sz="0" w:space="0" w:color="000000"/>
+              <w:left w:val="none" w:sz="0" w:space="0" w:color="000000"/>
+              <w:right w:val="none" w:sz="0" w:space="0" w:color="000000"/>
+            </w:tcBorders>
+            <w:shd w:val="clear" w:color="auto" w:fill="FFFFFF"/>
+            <w:tcMar>
+              <w:top w:w="0" w:type="dxa"/>
+              <w:bottom w:w="0" w:type="dxa"/>
+              <w:left w:w="0" w:type="dxa"/>
+              <w:right w:w="0" w:type="dxa"/>
+            </w:tcMar>
+            <w:vAlign w:val="center"/>
+          </w:tcPr>
+          <w:p>
+            <w:pPr>
+              <w:pStyle w:val="Normal"/>
+              <w:jc w:val="left"/>
+              <w:pBdr>
+                <w:bottom w:val="none" w:sz="0" w:space="0" w:color="000000"/>
+                <w:top w:val="none" w:sz="0" w:space="0" w:color="000000"/>
+                <w:left w:val="none" w:sz="0" w:space="0" w:color="000000"/>
+                <w:right w:val="none" w:sz="0" w:space="0" w:color="000000"/>
+              </w:pBdr>
+              <w:spacing w:after="0" w:before="0" w:line="240"/>
+              <w:ind w:left="0" w:right="0" w:firstLine="0" w:firstLineChars="0"/>
+            </w:pPr>
+            <w:r xmlns:w="http://schemas.openxmlformats.org/wordprocessingml/2006/main" xmlns:wp="http://schemas.openxmlformats.org/drawingml/2006/wordprocessingDrawing" xmlns:r="http://schemas.openxmlformats.org/officeDocument/2006/relationships" xmlns:w14="http://schemas.microsoft.com/office/word/2010/wordml">
+              <w:rPr>
+                <w:rFonts w:ascii="Times New Roman" w:hAnsi="Times New Roman" w:eastAsia="Times New Roman" w:cs="Times New Roman"/>
+                <w:i w:val="false"/>
+                <w:b w:val="false"/>
+                <w:u w:val="none"/>
+                <w:sz w:val="22"/>
+                <w:szCs w:val="22"/>
+                <w:color w:val="000000"/>
+              </w:rPr>
+              <w:t xml:space="preserve">HB</w:t>
+            </w:r>
+          </w:p>
+        </w:tc>
+        <w:tc>
+          <w:tcPr>
+            <w:tcBorders>
+              <w:bottom w:val="none" w:sz="0" w:space="0" w:color="000000"/>
+              <w:top w:val="none" w:sz="0" w:space="0" w:color="000000"/>
+              <w:left w:val="none" w:sz="0" w:space="0" w:color="000000"/>
+              <w:right w:val="none" w:sz="0" w:space="0" w:color="000000"/>
+            </w:tcBorders>
+            <w:shd w:val="clear" w:color="auto" w:fill="FFFFFF"/>
+            <w:tcMar>
+              <w:top w:w="0" w:type="dxa"/>
+              <w:bottom w:w="0" w:type="dxa"/>
+              <w:left w:w="0" w:type="dxa"/>
+              <w:right w:w="0" w:type="dxa"/>
+            </w:tcMar>
+            <w:vAlign w:val="center"/>
+          </w:tcPr>
+          <w:p>
+            <w:pPr>
+              <w:pStyle w:val="Normal"/>
+              <w:jc w:val="left"/>
+              <w:pBdr>
+                <w:bottom w:val="none" w:sz="0" w:space="0" w:color="000000"/>
+                <w:top w:val="none" w:sz="0" w:space="0" w:color="000000"/>
+                <w:left w:val="none" w:sz="0" w:space="0" w:color="000000"/>
+                <w:right w:val="none" w:sz="0" w:space="0" w:color="000000"/>
+              </w:pBdr>
+              <w:spacing w:after="0" w:before="0" w:line="240"/>
+              <w:ind w:left="0" w:right="0" w:firstLine="0" w:firstLineChars="0"/>
+            </w:pPr>
+            <w:r xmlns:w="http://schemas.openxmlformats.org/wordprocessingml/2006/main" xmlns:wp="http://schemas.openxmlformats.org/drawingml/2006/wordprocessingDrawing" xmlns:r="http://schemas.openxmlformats.org/officeDocument/2006/relationships" xmlns:w14="http://schemas.microsoft.com/office/word/2010/wordml">
+              <w:rPr>
+                <w:rFonts w:ascii="Times New Roman" w:hAnsi="Times New Roman" w:eastAsia="Times New Roman" w:cs="Times New Roman"/>
+                <w:i w:val="false"/>
+                <w:b w:val="false"/>
+                <w:u w:val="none"/>
+                <w:sz w:val="22"/>
+                <w:szCs w:val="22"/>
+                <w:color w:val="000000"/>
+              </w:rPr>
+              <w:t xml:space="preserve"/>
+            </w:r>
+          </w:p>
+        </w:tc>
+        <w:tc>
+          <w:tcPr>
+            <w:tcBorders>
+              <w:bottom w:val="none" w:sz="0" w:space="0" w:color="000000"/>
+              <w:top w:val="none" w:sz="0" w:space="0" w:color="000000"/>
+              <w:left w:val="none" w:sz="0" w:space="0" w:color="000000"/>
+              <w:right w:val="none" w:sz="0" w:space="0" w:color="000000"/>
+            </w:tcBorders>
+            <w:shd w:val="clear" w:color="auto" w:fill="FFFFFF"/>
+            <w:tcMar>
+              <w:top w:w="0" w:type="dxa"/>
+              <w:bottom w:w="0" w:type="dxa"/>
+              <w:left w:w="0" w:type="dxa"/>
+              <w:right w:w="0" w:type="dxa"/>
+            </w:tcMar>
+            <w:vAlign w:val="center"/>
+          </w:tcPr>
+          <w:p>
+            <w:pPr>
+              <w:pStyle w:val="Normal"/>
+              <w:jc w:val="left"/>
+              <w:pBdr>
+                <w:bottom w:val="none" w:sz="0" w:space="0" w:color="000000"/>
+                <w:top w:val="none" w:sz="0" w:space="0" w:color="000000"/>
+                <w:left w:val="none" w:sz="0" w:space="0" w:color="000000"/>
+                <w:right w:val="none" w:sz="0" w:space="0" w:color="000000"/>
+              </w:pBdr>
+              <w:spacing w:after="0" w:before="0" w:line="240"/>
+              <w:ind w:left="0" w:right="0" w:firstLine="0" w:firstLineChars="0"/>
+            </w:pPr>
+            <w:r xmlns:w="http://schemas.openxmlformats.org/wordprocessingml/2006/main" xmlns:wp="http://schemas.openxmlformats.org/drawingml/2006/wordprocessingDrawing" xmlns:r="http://schemas.openxmlformats.org/officeDocument/2006/relationships" xmlns:w14="http://schemas.microsoft.com/office/word/2010/wordml">
+              <w:rPr>
+                <w:rFonts w:ascii="Times New Roman" w:hAnsi="Times New Roman" w:eastAsia="Times New Roman" w:cs="Times New Roman"/>
+                <w:i w:val="false"/>
+                <w:b w:val="false"/>
+                <w:u w:val="none"/>
+                <w:sz w:val="22"/>
+                <w:szCs w:val="22"/>
+                <w:color w:val="000000"/>
+              </w:rPr>
+              <w:t xml:space="preserve"/>
+            </w:r>
+          </w:p>
+        </w:tc>
+        <w:tc>
+          <w:tcPr>
+            <w:tcBorders>
+              <w:bottom w:val="none" w:sz="0" w:space="0" w:color="000000"/>
+              <w:top w:val="none" w:sz="0" w:space="0" w:color="000000"/>
+              <w:left w:val="none" w:sz="0" w:space="0" w:color="000000"/>
+              <w:right w:val="none" w:sz="0" w:space="0" w:color="000000"/>
+            </w:tcBorders>
+            <w:shd w:val="clear" w:color="auto" w:fill="FFFFFF"/>
+            <w:tcMar>
+              <w:top w:w="0" w:type="dxa"/>
+              <w:bottom w:w="0" w:type="dxa"/>
+              <w:left w:w="0" w:type="dxa"/>
+              <w:right w:w="0" w:type="dxa"/>
+            </w:tcMar>
+            <w:vAlign w:val="center"/>
+          </w:tcPr>
+          <w:p>
+            <w:pPr>
+              <w:pStyle w:val="Normal"/>
+              <w:jc w:val="left"/>
+              <w:pBdr>
+                <w:bottom w:val="none" w:sz="0" w:space="0" w:color="000000"/>
+                <w:top w:val="none" w:sz="0" w:space="0" w:color="000000"/>
+                <w:left w:val="none" w:sz="0" w:space="0" w:color="000000"/>
+                <w:right w:val="none" w:sz="0" w:space="0" w:color="000000"/>
+              </w:pBdr>
+              <w:spacing w:after="0" w:before="0" w:line="240"/>
+              <w:ind w:left="0" w:right="0" w:firstLine="0" w:firstLineChars="0"/>
+            </w:pPr>
+            <w:r xmlns:w="http://schemas.openxmlformats.org/wordprocessingml/2006/main" xmlns:wp="http://schemas.openxmlformats.org/drawingml/2006/wordprocessingDrawing" xmlns:r="http://schemas.openxmlformats.org/officeDocument/2006/relationships" xmlns:w14="http://schemas.microsoft.com/office/word/2010/wordml">
+              <w:rPr>
+                <w:rFonts w:ascii="Times New Roman" w:hAnsi="Times New Roman" w:eastAsia="Times New Roman" w:cs="Times New Roman"/>
+                <w:i w:val="false"/>
+                <w:b w:val="false"/>
+                <w:u w:val="none"/>
+                <w:sz w:val="22"/>
+                <w:szCs w:val="22"/>
+                <w:color w:val="000000"/>
+              </w:rPr>
+              <w:t xml:space="preserve"/>
+            </w:r>
+          </w:p>
+        </w:tc>
+        <w:tc>
+          <w:tcPr>
+            <w:tcBorders>
+              <w:bottom w:val="none" w:sz="0" w:space="0" w:color="000000"/>
+              <w:top w:val="none" w:sz="0" w:space="0" w:color="000000"/>
+              <w:left w:val="none" w:sz="0" w:space="0" w:color="000000"/>
+              <w:right w:val="none" w:sz="0" w:space="0" w:color="000000"/>
+            </w:tcBorders>
+            <w:shd w:val="clear" w:color="auto" w:fill="FFFFFF"/>
+            <w:tcMar>
+              <w:top w:w="0" w:type="dxa"/>
+              <w:bottom w:w="0" w:type="dxa"/>
+              <w:left w:w="0" w:type="dxa"/>
+              <w:right w:w="0" w:type="dxa"/>
+            </w:tcMar>
+            <w:vAlign w:val="center"/>
+          </w:tcPr>
+          <w:p>
+            <w:pPr>
+              <w:pStyle w:val="Normal"/>
+              <w:jc w:val="left"/>
+              <w:pBdr>
+                <w:bottom w:val="none" w:sz="0" w:space="0" w:color="000000"/>
+                <w:top w:val="none" w:sz="0" w:space="0" w:color="000000"/>
+                <w:left w:val="none" w:sz="0" w:space="0" w:color="000000"/>
+                <w:right w:val="none" w:sz="0" w:space="0" w:color="000000"/>
+              </w:pBdr>
+              <w:spacing w:after="0" w:before="0" w:line="240"/>
+              <w:ind w:left="0" w:right="0" w:firstLine="0" w:firstLineChars="0"/>
+            </w:pPr>
+            <w:r xmlns:w="http://schemas.openxmlformats.org/wordprocessingml/2006/main" xmlns:wp="http://schemas.openxmlformats.org/drawingml/2006/wordprocessingDrawing" xmlns:r="http://schemas.openxmlformats.org/officeDocument/2006/relationships" xmlns:w14="http://schemas.microsoft.com/office/word/2010/wordml">
+              <w:rPr>
+                <w:rFonts w:ascii="Times New Roman" w:hAnsi="Times New Roman" w:eastAsia="Times New Roman" w:cs="Times New Roman"/>
+                <w:i w:val="false"/>
+                <w:b w:val="false"/>
+                <w:u w:val="none"/>
+                <w:sz w:val="22"/>
+                <w:szCs w:val="22"/>
+                <w:color w:val="000000"/>
+              </w:rPr>
+              <w:t xml:space="preserve"/>
+            </w:r>
+          </w:p>
+        </w:tc>
+      </w:tr>
+      <w:tr>
+        <w:trPr>
+          <w:trHeight w:val="360" w:hRule="auto"/>
+        </w:trPr>
+        body 6
+        <w:tc>
+          <w:tcPr>
+            <w:tcBorders>
+              <w:bottom w:val="none" w:sz="0" w:space="0" w:color="000000"/>
+              <w:top w:val="none" w:sz="0" w:space="0" w:color="000000"/>
+              <w:left w:val="none" w:sz="0" w:space="0" w:color="000000"/>
+              <w:right w:val="none" w:sz="0" w:space="0" w:color="000000"/>
+            </w:tcBorders>
+            <w:shd w:val="clear" w:color="auto" w:fill="FFFFFF"/>
+            <w:tcMar>
+              <w:top w:w="0" w:type="dxa"/>
+              <w:bottom w:w="0" w:type="dxa"/>
+              <w:left w:w="0" w:type="dxa"/>
+              <w:right w:w="0" w:type="dxa"/>
+            </w:tcMar>
+            <w:vAlign w:val="center"/>
+          </w:tcPr>
+          <w:p>
+            <w:pPr>
+              <w:pStyle w:val="Normal"/>
+              <w:jc w:val="left"/>
+              <w:pBdr>
+                <w:bottom w:val="none" w:sz="0" w:space="0" w:color="000000"/>
+                <w:top w:val="none" w:sz="0" w:space="0" w:color="000000"/>
+                <w:left w:val="none" w:sz="0" w:space="0" w:color="000000"/>
+                <w:right w:val="none" w:sz="0" w:space="0" w:color="000000"/>
+              </w:pBdr>
+              <w:spacing w:after="0" w:before="0" w:line="240"/>
+              <w:ind w:left="0" w:right="0" w:firstLine="0" w:firstLineChars="0"/>
+            </w:pPr>
+            <w:r xmlns:w="http://schemas.openxmlformats.org/wordprocessingml/2006/main" xmlns:wp="http://schemas.openxmlformats.org/drawingml/2006/wordprocessingDrawing" xmlns:r="http://schemas.openxmlformats.org/officeDocument/2006/relationships" xmlns:w14="http://schemas.microsoft.com/office/word/2010/wordml">
+              <w:rPr>
+                <w:rFonts w:ascii="Times New Roman" w:hAnsi="Times New Roman" w:eastAsia="Times New Roman" w:cs="Times New Roman"/>
+                <w:i w:val="false"/>
+                <w:b w:val="false"/>
+                <w:u w:val="none"/>
+                <w:sz w:val="22"/>
+                <w:szCs w:val="22"/>
+                <w:color w:val="000000"/>
+              </w:rPr>
+              <w:t xml:space="preserve"/>
+            </w:r>
+          </w:p>
+        </w:tc>
+        <w:tc>
+          <w:tcPr>
+            <w:tcBorders>
+              <w:bottom w:val="none" w:sz="0" w:space="0" w:color="000000"/>
+              <w:top w:val="none" w:sz="0" w:space="0" w:color="000000"/>
+              <w:left w:val="none" w:sz="0" w:space="0" w:color="000000"/>
+              <w:right w:val="none" w:sz="0" w:space="0" w:color="000000"/>
+            </w:tcBorders>
+            <w:shd w:val="clear" w:color="auto" w:fill="FFFFFF"/>
+            <w:tcMar>
+              <w:top w:w="0" w:type="dxa"/>
+              <w:bottom w:w="0" w:type="dxa"/>
+              <w:left w:w="0" w:type="dxa"/>
+              <w:right w:w="0" w:type="dxa"/>
+            </w:tcMar>
+            <w:vAlign w:val="center"/>
+          </w:tcPr>
+          <w:p>
+            <w:pPr>
+              <w:pStyle w:val="Normal"/>
+              <w:jc w:val="left"/>
+              <w:pBdr>
+                <w:bottom w:val="none" w:sz="0" w:space="0" w:color="000000"/>
+                <w:top w:val="none" w:sz="0" w:space="0" w:color="000000"/>
+                <w:left w:val="none" w:sz="0" w:space="0" w:color="000000"/>
+                <w:right w:val="none" w:sz="0" w:space="0" w:color="000000"/>
+              </w:pBdr>
+              <w:spacing w:after="0" w:before="0" w:line="240"/>
+              <w:ind w:left="0" w:right="0" w:firstLine="0" w:firstLineChars="0"/>
+            </w:pPr>
+            <w:r xmlns:w="http://schemas.openxmlformats.org/wordprocessingml/2006/main" xmlns:wp="http://schemas.openxmlformats.org/drawingml/2006/wordprocessingDrawing" xmlns:r="http://schemas.openxmlformats.org/officeDocument/2006/relationships" xmlns:w14="http://schemas.microsoft.com/office/word/2010/wordml">
+              <w:rPr>
+                <w:rFonts w:ascii="Times New Roman" w:hAnsi="Times New Roman" w:eastAsia="Times New Roman" w:cs="Times New Roman"/>
+                <w:i w:val="false"/>
+                <w:b w:val="false"/>
+                <w:u w:val="none"/>
+                <w:sz w:val="22"/>
+                <w:szCs w:val="22"/>
+                <w:color w:val="000000"/>
+              </w:rPr>
+              <w:t xml:space="preserve">Temperature &gt; 30</w:t>
+            </w:r>
+          </w:p>
+        </w:tc>
+        <w:tc>
+          <w:tcPr>
+            <w:tcBorders>
+              <w:bottom w:val="none" w:sz="0" w:space="0" w:color="000000"/>
+              <w:top w:val="none" w:sz="0" w:space="0" w:color="000000"/>
+              <w:left w:val="none" w:sz="0" w:space="0" w:color="000000"/>
+              <w:right w:val="none" w:sz="0" w:space="0" w:color="000000"/>
+            </w:tcBorders>
+            <w:shd w:val="clear" w:color="auto" w:fill="FFFFFF"/>
+            <w:tcMar>
+              <w:top w:w="0" w:type="dxa"/>
+              <w:bottom w:w="0" w:type="dxa"/>
+              <w:left w:w="0" w:type="dxa"/>
+              <w:right w:w="0" w:type="dxa"/>
+            </w:tcMar>
+            <w:vAlign w:val="center"/>
+          </w:tcPr>
+          <w:p>
+            <w:pPr>
+              <w:pStyle w:val="Normal"/>
+              <w:jc w:val="left"/>
+              <w:pBdr>
+                <w:bottom w:val="none" w:sz="0" w:space="0" w:color="000000"/>
+                <w:top w:val="none" w:sz="0" w:space="0" w:color="000000"/>
+                <w:left w:val="none" w:sz="0" w:space="0" w:color="000000"/>
+                <w:right w:val="none" w:sz="0" w:space="0" w:color="000000"/>
+              </w:pBdr>
+              <w:spacing w:after="0" w:before="0" w:line="240"/>
+              <w:ind w:left="0" w:right="0" w:firstLine="0" w:firstLineChars="0"/>
+            </w:pPr>
+            <w:r xmlns:w="http://schemas.openxmlformats.org/wordprocessingml/2006/main" xmlns:wp="http://schemas.openxmlformats.org/drawingml/2006/wordprocessingDrawing" xmlns:r="http://schemas.openxmlformats.org/officeDocument/2006/relationships" xmlns:w14="http://schemas.microsoft.com/office/word/2010/wordml">
+              <w:rPr>
+                <w:rFonts w:ascii="Times New Roman" w:hAnsi="Times New Roman" w:eastAsia="Times New Roman" w:cs="Times New Roman"/>
+                <w:i w:val="false"/>
+                <w:b w:val="false"/>
+                <w:u w:val="none"/>
+                <w:sz w:val="22"/>
+                <w:szCs w:val="22"/>
+                <w:color w:val="000000"/>
+              </w:rPr>
+              <w:t xml:space="preserve">1.01**</w:t>
+            </w:r>
+          </w:p>
+        </w:tc>
+        <w:tc>
+          <w:tcPr>
+            <w:tcBorders>
+              <w:bottom w:val="none" w:sz="0" w:space="0" w:color="000000"/>
+              <w:top w:val="none" w:sz="0" w:space="0" w:color="000000"/>
+              <w:left w:val="none" w:sz="0" w:space="0" w:color="000000"/>
+              <w:right w:val="none" w:sz="0" w:space="0" w:color="000000"/>
+            </w:tcBorders>
+            <w:shd w:val="clear" w:color="auto" w:fill="FFFFFF"/>
+            <w:tcMar>
+              <w:top w:w="0" w:type="dxa"/>
+              <w:bottom w:w="0" w:type="dxa"/>
+              <w:left w:w="0" w:type="dxa"/>
+              <w:right w:w="0" w:type="dxa"/>
+            </w:tcMar>
+            <w:vAlign w:val="center"/>
+          </w:tcPr>
+          <w:p>
+            <w:pPr>
+              <w:pStyle w:val="Normal"/>
+              <w:jc w:val="left"/>
+              <w:pBdr>
+                <w:bottom w:val="none" w:sz="0" w:space="0" w:color="000000"/>
+                <w:top w:val="none" w:sz="0" w:space="0" w:color="000000"/>
+                <w:left w:val="none" w:sz="0" w:space="0" w:color="000000"/>
+                <w:right w:val="none" w:sz="0" w:space="0" w:color="000000"/>
+              </w:pBdr>
+              <w:spacing w:after="0" w:before="0" w:line="240"/>
+              <w:ind w:left="0" w:right="0" w:firstLine="0" w:firstLineChars="0"/>
+            </w:pPr>
+            <w:r xmlns:w="http://schemas.openxmlformats.org/wordprocessingml/2006/main" xmlns:wp="http://schemas.openxmlformats.org/drawingml/2006/wordprocessingDrawing" xmlns:r="http://schemas.openxmlformats.org/officeDocument/2006/relationships" xmlns:w14="http://schemas.microsoft.com/office/word/2010/wordml">
+              <w:rPr>
+                <w:rFonts w:ascii="Times New Roman" w:hAnsi="Times New Roman" w:eastAsia="Times New Roman" w:cs="Times New Roman"/>
+                <w:i w:val="false"/>
+                <w:b w:val="false"/>
+                <w:u w:val="none"/>
+                <w:sz w:val="22"/>
+                <w:szCs w:val="22"/>
+                <w:color w:val="000000"/>
+              </w:rPr>
+              <w:t xml:space="preserve">8 (4.9)</w:t>
+            </w:r>
+          </w:p>
+        </w:tc>
+        <w:tc>
+          <w:tcPr>
+            <w:tcBorders>
+              <w:bottom w:val="none" w:sz="0" w:space="0" w:color="000000"/>
+              <w:top w:val="none" w:sz="0" w:space="0" w:color="000000"/>
+              <w:left w:val="none" w:sz="0" w:space="0" w:color="000000"/>
+              <w:right w:val="none" w:sz="0" w:space="0" w:color="000000"/>
+            </w:tcBorders>
+            <w:shd w:val="clear" w:color="auto" w:fill="FFFFFF"/>
+            <w:tcMar>
+              <w:top w:w="0" w:type="dxa"/>
+              <w:bottom w:w="0" w:type="dxa"/>
+              <w:left w:w="0" w:type="dxa"/>
+              <w:right w:w="0" w:type="dxa"/>
+            </w:tcMar>
+            <w:vAlign w:val="center"/>
+          </w:tcPr>
+          <w:p>
+            <w:pPr>
+              <w:pStyle w:val="Normal"/>
+              <w:jc w:val="left"/>
+              <w:pBdr>
+                <w:bottom w:val="none" w:sz="0" w:space="0" w:color="000000"/>
+                <w:top w:val="none" w:sz="0" w:space="0" w:color="000000"/>
+                <w:left w:val="none" w:sz="0" w:space="0" w:color="000000"/>
+                <w:right w:val="none" w:sz="0" w:space="0" w:color="000000"/>
+              </w:pBdr>
+              <w:spacing w:after="0" w:before="0" w:line="240"/>
+              <w:ind w:left="0" w:right="0" w:firstLine="0" w:firstLineChars="0"/>
+            </w:pPr>
+            <w:r xmlns:w="http://schemas.openxmlformats.org/wordprocessingml/2006/main" xmlns:wp="http://schemas.openxmlformats.org/drawingml/2006/wordprocessingDrawing" xmlns:r="http://schemas.openxmlformats.org/officeDocument/2006/relationships" xmlns:w14="http://schemas.microsoft.com/office/word/2010/wordml">
+              <w:rPr>
+                <w:rFonts w:ascii="Times New Roman" w:hAnsi="Times New Roman" w:eastAsia="Times New Roman" w:cs="Times New Roman"/>
+                <w:i w:val="false"/>
+                <w:b w:val="false"/>
+                <w:u w:val="none"/>
+                <w:sz w:val="22"/>
+                <w:szCs w:val="22"/>
+                <w:color w:val="000000"/>
+              </w:rPr>
+              <w:t xml:space="preserve">55 (4.8)</w:t>
+            </w:r>
+          </w:p>
+        </w:tc>
+      </w:tr>
+      <w:tr>
+        <w:trPr>
+          <w:trHeight w:val="360" w:hRule="auto"/>
+        </w:trPr>
+        body 7
+        <w:tc>
+          <w:tcPr>
+            <w:tcBorders>
+              <w:bottom w:val="none" w:sz="0" w:space="0" w:color="000000"/>
+              <w:top w:val="none" w:sz="0" w:space="0" w:color="000000"/>
+              <w:left w:val="none" w:sz="0" w:space="0" w:color="000000"/>
+              <w:right w:val="none" w:sz="0" w:space="0" w:color="000000"/>
+            </w:tcBorders>
+            <w:shd w:val="clear" w:color="auto" w:fill="FFFFFF"/>
+            <w:tcMar>
+              <w:top w:w="0" w:type="dxa"/>
+              <w:bottom w:w="0" w:type="dxa"/>
+              <w:left w:w="0" w:type="dxa"/>
+              <w:right w:w="0" w:type="dxa"/>
+            </w:tcMar>
+            <w:vAlign w:val="center"/>
+          </w:tcPr>
+          <w:p>
+            <w:pPr>
+              <w:pStyle w:val="Normal"/>
+              <w:jc w:val="left"/>
+              <w:pBdr>
+                <w:bottom w:val="none" w:sz="0" w:space="0" w:color="000000"/>
+                <w:top w:val="none" w:sz="0" w:space="0" w:color="000000"/>
+                <w:left w:val="none" w:sz="0" w:space="0" w:color="000000"/>
+                <w:right w:val="none" w:sz="0" w:space="0" w:color="000000"/>
+              </w:pBdr>
+              <w:spacing w:after="0" w:before="0" w:line="240"/>
+              <w:ind w:left="0" w:right="0" w:firstLine="0" w:firstLineChars="0"/>
+            </w:pPr>
+            <w:r xmlns:w="http://schemas.openxmlformats.org/wordprocessingml/2006/main" xmlns:wp="http://schemas.openxmlformats.org/drawingml/2006/wordprocessingDrawing" xmlns:r="http://schemas.openxmlformats.org/officeDocument/2006/relationships" xmlns:w14="http://schemas.microsoft.com/office/word/2010/wordml">
+              <w:rPr>
+                <w:rFonts w:ascii="Times New Roman" w:hAnsi="Times New Roman" w:eastAsia="Times New Roman" w:cs="Times New Roman"/>
+                <w:i w:val="false"/>
+                <w:b w:val="false"/>
+                <w:u w:val="none"/>
+                <w:sz w:val="22"/>
+                <w:szCs w:val="22"/>
+                <w:color w:val="000000"/>
+              </w:rPr>
+              <w:t xml:space="preserve"/>
+            </w:r>
+          </w:p>
+        </w:tc>
+        <w:tc>
+          <w:tcPr>
+            <w:tcBorders>
+              <w:bottom w:val="none" w:sz="0" w:space="0" w:color="000000"/>
+              <w:top w:val="none" w:sz="0" w:space="0" w:color="000000"/>
+              <w:left w:val="none" w:sz="0" w:space="0" w:color="000000"/>
+              <w:right w:val="none" w:sz="0" w:space="0" w:color="000000"/>
+            </w:tcBorders>
+            <w:shd w:val="clear" w:color="auto" w:fill="FFFFFF"/>
+            <w:tcMar>
+              <w:top w:w="0" w:type="dxa"/>
+              <w:bottom w:w="0" w:type="dxa"/>
+              <w:left w:w="0" w:type="dxa"/>
+              <w:right w:w="0" w:type="dxa"/>
+            </w:tcMar>
+            <w:vAlign w:val="center"/>
+          </w:tcPr>
+          <w:p>
+            <w:pPr>
+              <w:pStyle w:val="Normal"/>
+              <w:jc w:val="left"/>
+              <w:pBdr>
+                <w:bottom w:val="none" w:sz="0" w:space="0" w:color="000000"/>
+                <w:top w:val="none" w:sz="0" w:space="0" w:color="000000"/>
+                <w:left w:val="none" w:sz="0" w:space="0" w:color="000000"/>
+                <w:right w:val="none" w:sz="0" w:space="0" w:color="000000"/>
+              </w:pBdr>
+              <w:spacing w:after="0" w:before="0" w:line="240"/>
+              <w:ind w:left="0" w:right="0" w:firstLine="0" w:firstLineChars="0"/>
+            </w:pPr>
+            <w:r xmlns:w="http://schemas.openxmlformats.org/wordprocessingml/2006/main" xmlns:wp="http://schemas.openxmlformats.org/drawingml/2006/wordprocessingDrawing" xmlns:r="http://schemas.openxmlformats.org/officeDocument/2006/relationships" xmlns:w14="http://schemas.microsoft.com/office/word/2010/wordml">
+              <w:rPr>
+                <w:rFonts w:ascii="Times New Roman" w:hAnsi="Times New Roman" w:eastAsia="Times New Roman" w:cs="Times New Roman"/>
+                <w:i w:val="false"/>
+                <w:b w:val="false"/>
+                <w:u w:val="none"/>
+                <w:sz w:val="22"/>
+                <w:szCs w:val="22"/>
+                <w:color w:val="000000"/>
+              </w:rPr>
+              <w:t xml:space="preserve">Salinity &lt; 25</w:t>
+            </w:r>
+          </w:p>
+        </w:tc>
+        <w:tc>
+          <w:tcPr>
+            <w:tcBorders>
+              <w:bottom w:val="none" w:sz="0" w:space="0" w:color="000000"/>
+              <w:top w:val="none" w:sz="0" w:space="0" w:color="000000"/>
+              <w:left w:val="none" w:sz="0" w:space="0" w:color="000000"/>
+              <w:right w:val="none" w:sz="0" w:space="0" w:color="000000"/>
+            </w:tcBorders>
+            <w:shd w:val="clear" w:color="auto" w:fill="FFFFFF"/>
+            <w:tcMar>
+              <w:top w:w="0" w:type="dxa"/>
+              <w:bottom w:w="0" w:type="dxa"/>
+              <w:left w:w="0" w:type="dxa"/>
+              <w:right w:w="0" w:type="dxa"/>
+            </w:tcMar>
+            <w:vAlign w:val="center"/>
+          </w:tcPr>
+          <w:p>
+            <w:pPr>
+              <w:pStyle w:val="Normal"/>
+              <w:jc w:val="left"/>
+              <w:pBdr>
+                <w:bottom w:val="none" w:sz="0" w:space="0" w:color="000000"/>
+                <w:top w:val="none" w:sz="0" w:space="0" w:color="000000"/>
+                <w:left w:val="none" w:sz="0" w:space="0" w:color="000000"/>
+                <w:right w:val="none" w:sz="0" w:space="0" w:color="000000"/>
+              </w:pBdr>
+              <w:spacing w:after="0" w:before="0" w:line="240"/>
+              <w:ind w:left="0" w:right="0" w:firstLine="0" w:firstLineChars="0"/>
+            </w:pPr>
+            <w:r xmlns:w="http://schemas.openxmlformats.org/wordprocessingml/2006/main" xmlns:wp="http://schemas.openxmlformats.org/drawingml/2006/wordprocessingDrawing" xmlns:r="http://schemas.openxmlformats.org/officeDocument/2006/relationships" xmlns:w14="http://schemas.microsoft.com/office/word/2010/wordml">
+              <w:rPr>
+                <w:rFonts w:ascii="Times New Roman" w:hAnsi="Times New Roman" w:eastAsia="Times New Roman" w:cs="Times New Roman"/>
+                <w:i w:val="false"/>
+                <w:b w:val="false"/>
+                <w:u w:val="none"/>
+                <w:sz w:val="22"/>
+                <w:szCs w:val="22"/>
+                <w:color w:val="000000"/>
+              </w:rPr>
+              <w:t xml:space="preserve">0.86*</w:t>
+            </w:r>
+          </w:p>
+        </w:tc>
+        <w:tc>
+          <w:tcPr>
+            <w:tcBorders>
+              <w:bottom w:val="none" w:sz="0" w:space="0" w:color="000000"/>
+              <w:top w:val="none" w:sz="0" w:space="0" w:color="000000"/>
+              <w:left w:val="none" w:sz="0" w:space="0" w:color="000000"/>
+              <w:right w:val="none" w:sz="0" w:space="0" w:color="000000"/>
+            </w:tcBorders>
+            <w:shd w:val="clear" w:color="auto" w:fill="FFFFFF"/>
+            <w:tcMar>
+              <w:top w:w="0" w:type="dxa"/>
+              <w:bottom w:w="0" w:type="dxa"/>
+              <w:left w:w="0" w:type="dxa"/>
+              <w:right w:w="0" w:type="dxa"/>
+            </w:tcMar>
+            <w:vAlign w:val="center"/>
+          </w:tcPr>
+          <w:p>
+            <w:pPr>
+              <w:pStyle w:val="Normal"/>
+              <w:jc w:val="left"/>
+              <w:pBdr>
+                <w:bottom w:val="none" w:sz="0" w:space="0" w:color="000000"/>
+                <w:top w:val="none" w:sz="0" w:space="0" w:color="000000"/>
+                <w:left w:val="none" w:sz="0" w:space="0" w:color="000000"/>
+                <w:right w:val="none" w:sz="0" w:space="0" w:color="000000"/>
+              </w:pBdr>
+              <w:spacing w:after="0" w:before="0" w:line="240"/>
+              <w:ind w:left="0" w:right="0" w:firstLine="0" w:firstLineChars="0"/>
+            </w:pPr>
+            <w:r xmlns:w="http://schemas.openxmlformats.org/wordprocessingml/2006/main" xmlns:wp="http://schemas.openxmlformats.org/drawingml/2006/wordprocessingDrawing" xmlns:r="http://schemas.openxmlformats.org/officeDocument/2006/relationships" xmlns:w14="http://schemas.microsoft.com/office/word/2010/wordml">
+              <w:rPr>
+                <w:rFonts w:ascii="Times New Roman" w:hAnsi="Times New Roman" w:eastAsia="Times New Roman" w:cs="Times New Roman"/>
+                <w:i w:val="false"/>
+                <w:b w:val="false"/>
+                <w:u w:val="none"/>
+                <w:sz w:val="22"/>
+                <w:szCs w:val="22"/>
+                <w:color w:val="000000"/>
+              </w:rPr>
+              <w:t xml:space="preserve">131 (12.5)</w:t>
+            </w:r>
+          </w:p>
+        </w:tc>
+        <w:tc>
+          <w:tcPr>
+            <w:tcBorders>
+              <w:bottom w:val="none" w:sz="0" w:space="0" w:color="000000"/>
+              <w:top w:val="none" w:sz="0" w:space="0" w:color="000000"/>
+              <w:left w:val="none" w:sz="0" w:space="0" w:color="000000"/>
+              <w:right w:val="none" w:sz="0" w:space="0" w:color="000000"/>
+            </w:tcBorders>
+            <w:shd w:val="clear" w:color="auto" w:fill="FFFFFF"/>
+            <w:tcMar>
+              <w:top w:w="0" w:type="dxa"/>
+              <w:bottom w:w="0" w:type="dxa"/>
+              <w:left w:w="0" w:type="dxa"/>
+              <w:right w:w="0" w:type="dxa"/>
+            </w:tcMar>
+            <w:vAlign w:val="center"/>
+          </w:tcPr>
+          <w:p>
+            <w:pPr>
+              <w:pStyle w:val="Normal"/>
+              <w:jc w:val="left"/>
+              <w:pBdr>
+                <w:bottom w:val="none" w:sz="0" w:space="0" w:color="000000"/>
+                <w:top w:val="none" w:sz="0" w:space="0" w:color="000000"/>
+                <w:left w:val="none" w:sz="0" w:space="0" w:color="000000"/>
+                <w:right w:val="none" w:sz="0" w:space="0" w:color="000000"/>
+              </w:pBdr>
+              <w:spacing w:after="0" w:before="0" w:line="240"/>
+              <w:ind w:left="0" w:right="0" w:firstLine="0" w:firstLineChars="0"/>
+            </w:pPr>
+            <w:r xmlns:w="http://schemas.openxmlformats.org/wordprocessingml/2006/main" xmlns:wp="http://schemas.openxmlformats.org/drawingml/2006/wordprocessingDrawing" xmlns:r="http://schemas.openxmlformats.org/officeDocument/2006/relationships" xmlns:w14="http://schemas.microsoft.com/office/word/2010/wordml">
+              <w:rPr>
+                <w:rFonts w:ascii="Times New Roman" w:hAnsi="Times New Roman" w:eastAsia="Times New Roman" w:cs="Times New Roman"/>
+                <w:i w:val="false"/>
+                <w:b w:val="false"/>
+                <w:u w:val="none"/>
+                <w:sz w:val="22"/>
+                <w:szCs w:val="22"/>
+                <w:color w:val="000000"/>
+              </w:rPr>
+              <w:t xml:space="preserve">171 (11.8)</w:t>
+            </w:r>
+          </w:p>
+        </w:tc>
+      </w:tr>
+      <w:tr>
+        <w:trPr>
+          <w:trHeight w:val="360" w:hRule="auto"/>
+        </w:trPr>
+        body 8
+        <w:tc>
+          <w:tcPr>
+            <w:tcBorders>
+              <w:bottom w:val="none" w:sz="0" w:space="0" w:color="000000"/>
+              <w:top w:val="none" w:sz="0" w:space="0" w:color="000000"/>
+              <w:left w:val="none" w:sz="0" w:space="0" w:color="000000"/>
+              <w:right w:val="none" w:sz="0" w:space="0" w:color="000000"/>
+            </w:tcBorders>
+            <w:shd w:val="clear" w:color="auto" w:fill="FFFFFF"/>
+            <w:tcMar>
+              <w:top w:w="0" w:type="dxa"/>
+              <w:bottom w:w="0" w:type="dxa"/>
+              <w:left w:w="0" w:type="dxa"/>
+              <w:right w:w="0" w:type="dxa"/>
+            </w:tcMar>
+            <w:vAlign w:val="center"/>
+          </w:tcPr>
+          <w:p>
+            <w:pPr>
+              <w:pStyle w:val="Normal"/>
+              <w:jc w:val="left"/>
+              <w:pBdr>
+                <w:bottom w:val="none" w:sz="0" w:space="0" w:color="000000"/>
+                <w:top w:val="none" w:sz="0" w:space="0" w:color="000000"/>
+                <w:left w:val="none" w:sz="0" w:space="0" w:color="000000"/>
+                <w:right w:val="none" w:sz="0" w:space="0" w:color="000000"/>
+              </w:pBdr>
+              <w:spacing w:after="0" w:before="0" w:line="240"/>
+              <w:ind w:left="0" w:right="0" w:firstLine="0" w:firstLineChars="0"/>
+            </w:pPr>
+            <w:r xmlns:w="http://schemas.openxmlformats.org/wordprocessingml/2006/main" xmlns:wp="http://schemas.openxmlformats.org/drawingml/2006/wordprocessingDrawing" xmlns:r="http://schemas.openxmlformats.org/officeDocument/2006/relationships" xmlns:w14="http://schemas.microsoft.com/office/word/2010/wordml">
+              <w:rPr>
+                <w:rFonts w:ascii="Times New Roman" w:hAnsi="Times New Roman" w:eastAsia="Times New Roman" w:cs="Times New Roman"/>
+                <w:i w:val="false"/>
+                <w:b w:val="false"/>
+                <w:u w:val="none"/>
+                <w:sz w:val="22"/>
+                <w:szCs w:val="22"/>
+                <w:color w:val="000000"/>
+              </w:rPr>
+              <w:t xml:space="preserve"/>
+            </w:r>
+          </w:p>
+        </w:tc>
+        <w:tc>
+          <w:tcPr>
+            <w:tcBorders>
+              <w:bottom w:val="none" w:sz="0" w:space="0" w:color="000000"/>
+              <w:top w:val="none" w:sz="0" w:space="0" w:color="000000"/>
+              <w:left w:val="none" w:sz="0" w:space="0" w:color="000000"/>
+              <w:right w:val="none" w:sz="0" w:space="0" w:color="000000"/>
+            </w:tcBorders>
+            <w:shd w:val="clear" w:color="auto" w:fill="FFFFFF"/>
+            <w:tcMar>
+              <w:top w:w="0" w:type="dxa"/>
+              <w:bottom w:w="0" w:type="dxa"/>
+              <w:left w:w="0" w:type="dxa"/>
+              <w:right w:w="0" w:type="dxa"/>
+            </w:tcMar>
+            <w:vAlign w:val="center"/>
+          </w:tcPr>
+          <w:p>
+            <w:pPr>
+              <w:pStyle w:val="Normal"/>
+              <w:jc w:val="left"/>
+              <w:pBdr>
+                <w:bottom w:val="none" w:sz="0" w:space="0" w:color="000000"/>
+                <w:top w:val="none" w:sz="0" w:space="0" w:color="000000"/>
+                <w:left w:val="none" w:sz="0" w:space="0" w:color="000000"/>
+                <w:right w:val="none" w:sz="0" w:space="0" w:color="000000"/>
+              </w:pBdr>
+              <w:spacing w:after="0" w:before="0" w:line="240"/>
+              <w:ind w:left="0" w:right="0" w:firstLine="0" w:firstLineChars="0"/>
+            </w:pPr>
+            <w:r xmlns:w="http://schemas.openxmlformats.org/wordprocessingml/2006/main" xmlns:wp="http://schemas.openxmlformats.org/drawingml/2006/wordprocessingDrawing" xmlns:r="http://schemas.openxmlformats.org/officeDocument/2006/relationships" xmlns:w14="http://schemas.microsoft.com/office/word/2010/wordml">
+              <w:rPr>
+                <w:rFonts w:ascii="Times New Roman" w:hAnsi="Times New Roman" w:eastAsia="Times New Roman" w:cs="Times New Roman"/>
+                <w:i w:val="false"/>
+                <w:b w:val="false"/>
+                <w:u w:val="none"/>
+                <w:sz w:val="22"/>
+                <w:szCs w:val="22"/>
+                <w:color w:val="000000"/>
+              </w:rPr>
+              <w:t xml:space="preserve">Both</w:t>
+            </w:r>
+          </w:p>
+        </w:tc>
+        <w:tc>
+          <w:tcPr>
+            <w:tcBorders>
+              <w:bottom w:val="none" w:sz="0" w:space="0" w:color="000000"/>
+              <w:top w:val="none" w:sz="0" w:space="0" w:color="000000"/>
+              <w:left w:val="none" w:sz="0" w:space="0" w:color="000000"/>
+              <w:right w:val="none" w:sz="0" w:space="0" w:color="000000"/>
+            </w:tcBorders>
+            <w:shd w:val="clear" w:color="auto" w:fill="FFFFFF"/>
+            <w:tcMar>
+              <w:top w:w="0" w:type="dxa"/>
+              <w:bottom w:w="0" w:type="dxa"/>
+              <w:left w:w="0" w:type="dxa"/>
+              <w:right w:w="0" w:type="dxa"/>
+            </w:tcMar>
+            <w:vAlign w:val="center"/>
+          </w:tcPr>
+          <w:p>
+            <w:pPr>
+              <w:pStyle w:val="Normal"/>
+              <w:jc w:val="left"/>
+              <w:pBdr>
+                <w:bottom w:val="none" w:sz="0" w:space="0" w:color="000000"/>
+                <w:top w:val="none" w:sz="0" w:space="0" w:color="000000"/>
+                <w:left w:val="none" w:sz="0" w:space="0" w:color="000000"/>
+                <w:right w:val="none" w:sz="0" w:space="0" w:color="000000"/>
+              </w:pBdr>
+              <w:spacing w:after="0" w:before="0" w:line="240"/>
+              <w:ind w:left="0" w:right="0" w:firstLine="0" w:firstLineChars="0"/>
+            </w:pPr>
+            <w:r xmlns:w="http://schemas.openxmlformats.org/wordprocessingml/2006/main" xmlns:wp="http://schemas.openxmlformats.org/drawingml/2006/wordprocessingDrawing" xmlns:r="http://schemas.openxmlformats.org/officeDocument/2006/relationships" xmlns:w14="http://schemas.microsoft.com/office/word/2010/wordml">
+              <w:rPr>
+                <w:rFonts w:ascii="Times New Roman" w:hAnsi="Times New Roman" w:eastAsia="Times New Roman" w:cs="Times New Roman"/>
+                <w:i w:val="false"/>
+                <w:b w:val="false"/>
+                <w:u w:val="none"/>
+                <w:sz w:val="22"/>
+                <w:szCs w:val="22"/>
+                <w:color w:val="000000"/>
+              </w:rPr>
+              <w:t xml:space="preserve">0.8**</w:t>
+            </w:r>
+          </w:p>
+        </w:tc>
+        <w:tc>
+          <w:tcPr>
+            <w:tcBorders>
+              <w:bottom w:val="none" w:sz="0" w:space="0" w:color="000000"/>
+              <w:top w:val="none" w:sz="0" w:space="0" w:color="000000"/>
+              <w:left w:val="none" w:sz="0" w:space="0" w:color="000000"/>
+              <w:right w:val="none" w:sz="0" w:space="0" w:color="000000"/>
+            </w:tcBorders>
+            <w:shd w:val="clear" w:color="auto" w:fill="FFFFFF"/>
+            <w:tcMar>
+              <w:top w:w="0" w:type="dxa"/>
+              <w:bottom w:w="0" w:type="dxa"/>
+              <w:left w:w="0" w:type="dxa"/>
+              <w:right w:w="0" w:type="dxa"/>
+            </w:tcMar>
+            <w:vAlign w:val="center"/>
+          </w:tcPr>
+          <w:p>
+            <w:pPr>
+              <w:pStyle w:val="Normal"/>
+              <w:jc w:val="left"/>
+              <w:pBdr>
+                <w:bottom w:val="none" w:sz="0" w:space="0" w:color="000000"/>
+                <w:top w:val="none" w:sz="0" w:space="0" w:color="000000"/>
+                <w:left w:val="none" w:sz="0" w:space="0" w:color="000000"/>
+                <w:right w:val="none" w:sz="0" w:space="0" w:color="000000"/>
+              </w:pBdr>
+              <w:spacing w:after="0" w:before="0" w:line="240"/>
+              <w:ind w:left="0" w:right="0" w:firstLine="0" w:firstLineChars="0"/>
+            </w:pPr>
+            <w:r xmlns:w="http://schemas.openxmlformats.org/wordprocessingml/2006/main" xmlns:wp="http://schemas.openxmlformats.org/drawingml/2006/wordprocessingDrawing" xmlns:r="http://schemas.openxmlformats.org/officeDocument/2006/relationships" xmlns:w14="http://schemas.microsoft.com/office/word/2010/wordml">
+              <w:rPr>
+                <w:rFonts w:ascii="Times New Roman" w:hAnsi="Times New Roman" w:eastAsia="Times New Roman" w:cs="Times New Roman"/>
+                <w:i w:val="false"/>
+                <w:b w:val="false"/>
+                <w:u w:val="none"/>
+                <w:sz w:val="22"/>
+                <w:szCs w:val="22"/>
+                <w:color w:val="000000"/>
+              </w:rPr>
+              <w:t xml:space="preserve">-2 (2.8)</w:t>
+            </w:r>
+          </w:p>
+        </w:tc>
+        <w:tc>
+          <w:tcPr>
+            <w:tcBorders>
+              <w:bottom w:val="none" w:sz="0" w:space="0" w:color="000000"/>
+              <w:top w:val="none" w:sz="0" w:space="0" w:color="000000"/>
+              <w:left w:val="none" w:sz="0" w:space="0" w:color="000000"/>
+              <w:right w:val="none" w:sz="0" w:space="0" w:color="000000"/>
+            </w:tcBorders>
+            <w:shd w:val="clear" w:color="auto" w:fill="FFFFFF"/>
+            <w:tcMar>
+              <w:top w:w="0" w:type="dxa"/>
+              <w:bottom w:w="0" w:type="dxa"/>
+              <w:left w:w="0" w:type="dxa"/>
+              <w:right w:w="0" w:type="dxa"/>
+            </w:tcMar>
+            <w:vAlign w:val="center"/>
+          </w:tcPr>
+          <w:p>
+            <w:pPr>
+              <w:pStyle w:val="Normal"/>
+              <w:jc w:val="left"/>
+              <w:pBdr>
+                <w:bottom w:val="none" w:sz="0" w:space="0" w:color="000000"/>
+                <w:top w:val="none" w:sz="0" w:space="0" w:color="000000"/>
+                <w:left w:val="none" w:sz="0" w:space="0" w:color="000000"/>
+                <w:right w:val="none" w:sz="0" w:space="0" w:color="000000"/>
+              </w:pBdr>
+              <w:spacing w:after="0" w:before="0" w:line="240"/>
+              <w:ind w:left="0" w:right="0" w:firstLine="0" w:firstLineChars="0"/>
+            </w:pPr>
+            <w:r xmlns:w="http://schemas.openxmlformats.org/wordprocessingml/2006/main" xmlns:wp="http://schemas.openxmlformats.org/drawingml/2006/wordprocessingDrawing" xmlns:r="http://schemas.openxmlformats.org/officeDocument/2006/relationships" xmlns:w14="http://schemas.microsoft.com/office/word/2010/wordml">
+              <w:rPr>
+                <w:rFonts w:ascii="Times New Roman" w:hAnsi="Times New Roman" w:eastAsia="Times New Roman" w:cs="Times New Roman"/>
+                <w:i w:val="false"/>
+                <w:b w:val="false"/>
+                <w:u w:val="none"/>
+                <w:sz w:val="22"/>
+                <w:szCs w:val="22"/>
+                <w:color w:val="000000"/>
+              </w:rPr>
+              <w:t xml:space="preserve">35 (2.7)</w:t>
+            </w:r>
+          </w:p>
+        </w:tc>
+      </w:tr>
+      <w:tr>
+        <w:trPr>
+          <w:trHeight w:val="360" w:hRule="auto"/>
+        </w:trPr>
+        body 9
+        <w:tc>
+          <w:tcPr>
+            <w:tcBorders>
+              <w:bottom w:val="none" w:sz="0" w:space="0" w:color="000000"/>
+              <w:top w:val="none" w:sz="0" w:space="0" w:color="000000"/>
+              <w:left w:val="none" w:sz="0" w:space="0" w:color="000000"/>
+              <w:right w:val="none" w:sz="0" w:space="0" w:color="000000"/>
+            </w:tcBorders>
+            <w:shd w:val="clear" w:color="auto" w:fill="FFFFFF"/>
+            <w:tcMar>
+              <w:top w:w="0" w:type="dxa"/>
+              <w:bottom w:w="0" w:type="dxa"/>
+              <w:left w:w="0" w:type="dxa"/>
+              <w:right w:w="0" w:type="dxa"/>
+            </w:tcMar>
+            <w:vAlign w:val="center"/>
+          </w:tcPr>
+          <w:p>
+            <w:pPr>
+              <w:pStyle w:val="Normal"/>
+              <w:jc w:val="left"/>
+              <w:pBdr>
+                <w:bottom w:val="none" w:sz="0" w:space="0" w:color="000000"/>
+                <w:top w:val="none" w:sz="0" w:space="0" w:color="000000"/>
+                <w:left w:val="none" w:sz="0" w:space="0" w:color="000000"/>
+                <w:right w:val="none" w:sz="0" w:space="0" w:color="000000"/>
+              </w:pBdr>
+              <w:spacing w:after="0" w:before="0" w:line="240"/>
+              <w:ind w:left="0" w:right="0" w:firstLine="0" w:firstLineChars="0"/>
+            </w:pPr>
+            <w:r xmlns:w="http://schemas.openxmlformats.org/wordprocessingml/2006/main" xmlns:wp="http://schemas.openxmlformats.org/drawingml/2006/wordprocessingDrawing" xmlns:r="http://schemas.openxmlformats.org/officeDocument/2006/relationships" xmlns:w14="http://schemas.microsoft.com/office/word/2010/wordml">
+              <w:rPr>
+                <w:rFonts w:ascii="Times New Roman" w:hAnsi="Times New Roman" w:eastAsia="Times New Roman" w:cs="Times New Roman"/>
+                <w:i w:val="false"/>
+                <w:b w:val="false"/>
+                <w:u w:val="none"/>
+                <w:sz w:val="22"/>
+                <w:szCs w:val="22"/>
+                <w:color w:val="000000"/>
+              </w:rPr>
+              <w:t xml:space="preserve">MTB</w:t>
+            </w:r>
+          </w:p>
+        </w:tc>
+        <w:tc>
+          <w:tcPr>
+            <w:tcBorders>
+              <w:bottom w:val="none" w:sz="0" w:space="0" w:color="000000"/>
+              <w:top w:val="none" w:sz="0" w:space="0" w:color="000000"/>
+              <w:left w:val="none" w:sz="0" w:space="0" w:color="000000"/>
+              <w:right w:val="none" w:sz="0" w:space="0" w:color="000000"/>
+            </w:tcBorders>
+            <w:shd w:val="clear" w:color="auto" w:fill="FFFFFF"/>
+            <w:tcMar>
+              <w:top w:w="0" w:type="dxa"/>
+              <w:bottom w:w="0" w:type="dxa"/>
+              <w:left w:w="0" w:type="dxa"/>
+              <w:right w:w="0" w:type="dxa"/>
+            </w:tcMar>
+            <w:vAlign w:val="center"/>
+          </w:tcPr>
+          <w:p>
+            <w:pPr>
+              <w:pStyle w:val="Normal"/>
+              <w:jc w:val="left"/>
+              <w:pBdr>
+                <w:bottom w:val="none" w:sz="0" w:space="0" w:color="000000"/>
+                <w:top w:val="none" w:sz="0" w:space="0" w:color="000000"/>
+                <w:left w:val="none" w:sz="0" w:space="0" w:color="000000"/>
+                <w:right w:val="none" w:sz="0" w:space="0" w:color="000000"/>
+              </w:pBdr>
+              <w:spacing w:after="0" w:before="0" w:line="240"/>
+              <w:ind w:left="0" w:right="0" w:firstLine="0" w:firstLineChars="0"/>
+            </w:pPr>
+            <w:r xmlns:w="http://schemas.openxmlformats.org/wordprocessingml/2006/main" xmlns:wp="http://schemas.openxmlformats.org/drawingml/2006/wordprocessingDrawing" xmlns:r="http://schemas.openxmlformats.org/officeDocument/2006/relationships" xmlns:w14="http://schemas.microsoft.com/office/word/2010/wordml">
+              <w:rPr>
+                <w:rFonts w:ascii="Times New Roman" w:hAnsi="Times New Roman" w:eastAsia="Times New Roman" w:cs="Times New Roman"/>
+                <w:i w:val="false"/>
+                <w:b w:val="false"/>
+                <w:u w:val="none"/>
+                <w:sz w:val="22"/>
+                <w:szCs w:val="22"/>
+                <w:color w:val="000000"/>
+              </w:rPr>
+              <w:t xml:space="preserve"/>
+            </w:r>
+          </w:p>
+        </w:tc>
+        <w:tc>
+          <w:tcPr>
+            <w:tcBorders>
+              <w:bottom w:val="none" w:sz="0" w:space="0" w:color="000000"/>
+              <w:top w:val="none" w:sz="0" w:space="0" w:color="000000"/>
+              <w:left w:val="none" w:sz="0" w:space="0" w:color="000000"/>
+              <w:right w:val="none" w:sz="0" w:space="0" w:color="000000"/>
+            </w:tcBorders>
+            <w:shd w:val="clear" w:color="auto" w:fill="FFFFFF"/>
+            <w:tcMar>
+              <w:top w:w="0" w:type="dxa"/>
+              <w:bottom w:w="0" w:type="dxa"/>
+              <w:left w:w="0" w:type="dxa"/>
+              <w:right w:w="0" w:type="dxa"/>
+            </w:tcMar>
+            <w:vAlign w:val="center"/>
+          </w:tcPr>
+          <w:p>
+            <w:pPr>
+              <w:pStyle w:val="Normal"/>
+              <w:jc w:val="left"/>
+              <w:pBdr>
+                <w:bottom w:val="none" w:sz="0" w:space="0" w:color="000000"/>
+                <w:top w:val="none" w:sz="0" w:space="0" w:color="000000"/>
+                <w:left w:val="none" w:sz="0" w:space="0" w:color="000000"/>
+                <w:right w:val="none" w:sz="0" w:space="0" w:color="000000"/>
+              </w:pBdr>
+              <w:spacing w:after="0" w:before="0" w:line="240"/>
+              <w:ind w:left="0" w:right="0" w:firstLine="0" w:firstLineChars="0"/>
+            </w:pPr>
+            <w:r xmlns:w="http://schemas.openxmlformats.org/wordprocessingml/2006/main" xmlns:wp="http://schemas.openxmlformats.org/drawingml/2006/wordprocessingDrawing" xmlns:r="http://schemas.openxmlformats.org/officeDocument/2006/relationships" xmlns:w14="http://schemas.microsoft.com/office/word/2010/wordml">
+              <w:rPr>
+                <w:rFonts w:ascii="Times New Roman" w:hAnsi="Times New Roman" w:eastAsia="Times New Roman" w:cs="Times New Roman"/>
+                <w:i w:val="false"/>
+                <w:b w:val="false"/>
+                <w:u w:val="none"/>
+                <w:sz w:val="22"/>
+                <w:szCs w:val="22"/>
+                <w:color w:val="000000"/>
+              </w:rPr>
+              <w:t xml:space="preserve"/>
+            </w:r>
+          </w:p>
+        </w:tc>
+        <w:tc>
+          <w:tcPr>
+            <w:tcBorders>
+              <w:bottom w:val="none" w:sz="0" w:space="0" w:color="000000"/>
+              <w:top w:val="none" w:sz="0" w:space="0" w:color="000000"/>
+              <w:left w:val="none" w:sz="0" w:space="0" w:color="000000"/>
+              <w:right w:val="none" w:sz="0" w:space="0" w:color="000000"/>
+            </w:tcBorders>
+            <w:shd w:val="clear" w:color="auto" w:fill="FFFFFF"/>
+            <w:tcMar>
+              <w:top w:w="0" w:type="dxa"/>
+              <w:bottom w:w="0" w:type="dxa"/>
+              <w:left w:w="0" w:type="dxa"/>
+              <w:right w:w="0" w:type="dxa"/>
+            </w:tcMar>
+            <w:vAlign w:val="center"/>
+          </w:tcPr>
+          <w:p>
+            <w:pPr>
+              <w:pStyle w:val="Normal"/>
+              <w:jc w:val="left"/>
+              <w:pBdr>
+                <w:bottom w:val="none" w:sz="0" w:space="0" w:color="000000"/>
+                <w:top w:val="none" w:sz="0" w:space="0" w:color="000000"/>
+                <w:left w:val="none" w:sz="0" w:space="0" w:color="000000"/>
+                <w:right w:val="none" w:sz="0" w:space="0" w:color="000000"/>
+              </w:pBdr>
+              <w:spacing w:after="0" w:before="0" w:line="240"/>
+              <w:ind w:left="0" w:right="0" w:firstLine="0" w:firstLineChars="0"/>
+            </w:pPr>
+            <w:r xmlns:w="http://schemas.openxmlformats.org/wordprocessingml/2006/main" xmlns:wp="http://schemas.openxmlformats.org/drawingml/2006/wordprocessingDrawing" xmlns:r="http://schemas.openxmlformats.org/officeDocument/2006/relationships" xmlns:w14="http://schemas.microsoft.com/office/word/2010/wordml">
+              <w:rPr>
+                <w:rFonts w:ascii="Times New Roman" w:hAnsi="Times New Roman" w:eastAsia="Times New Roman" w:cs="Times New Roman"/>
+                <w:i w:val="false"/>
+                <w:b w:val="false"/>
+                <w:u w:val="none"/>
+                <w:sz w:val="22"/>
+                <w:szCs w:val="22"/>
+                <w:color w:val="000000"/>
+              </w:rPr>
+              <w:t xml:space="preserve"/>
+            </w:r>
+          </w:p>
+        </w:tc>
+        <w:tc>
+          <w:tcPr>
+            <w:tcBorders>
+              <w:bottom w:val="none" w:sz="0" w:space="0" w:color="000000"/>
+              <w:top w:val="none" w:sz="0" w:space="0" w:color="000000"/>
+              <w:left w:val="none" w:sz="0" w:space="0" w:color="000000"/>
+              <w:right w:val="none" w:sz="0" w:space="0" w:color="000000"/>
+            </w:tcBorders>
+            <w:shd w:val="clear" w:color="auto" w:fill="FFFFFF"/>
+            <w:tcMar>
+              <w:top w:w="0" w:type="dxa"/>
+              <w:bottom w:w="0" w:type="dxa"/>
+              <w:left w:w="0" w:type="dxa"/>
+              <w:right w:w="0" w:type="dxa"/>
+            </w:tcMar>
+            <w:vAlign w:val="center"/>
+          </w:tcPr>
+          <w:p>
+            <w:pPr>
+              <w:pStyle w:val="Normal"/>
+              <w:jc w:val="left"/>
+              <w:pBdr>
+                <w:bottom w:val="none" w:sz="0" w:space="0" w:color="000000"/>
+                <w:top w:val="none" w:sz="0" w:space="0" w:color="000000"/>
+                <w:left w:val="none" w:sz="0" w:space="0" w:color="000000"/>
+                <w:right w:val="none" w:sz="0" w:space="0" w:color="000000"/>
+              </w:pBdr>
+              <w:spacing w:after="0" w:before="0" w:line="240"/>
+              <w:ind w:left="0" w:right="0" w:firstLine="0" w:firstLineChars="0"/>
+            </w:pPr>
+            <w:r xmlns:w="http://schemas.openxmlformats.org/wordprocessingml/2006/main" xmlns:wp="http://schemas.openxmlformats.org/drawingml/2006/wordprocessingDrawing" xmlns:r="http://schemas.openxmlformats.org/officeDocument/2006/relationships" xmlns:w14="http://schemas.microsoft.com/office/word/2010/wordml">
+              <w:rPr>
+                <w:rFonts w:ascii="Times New Roman" w:hAnsi="Times New Roman" w:eastAsia="Times New Roman" w:cs="Times New Roman"/>
+                <w:i w:val="false"/>
+                <w:b w:val="false"/>
+                <w:u w:val="none"/>
+                <w:sz w:val="22"/>
+                <w:szCs w:val="22"/>
+                <w:color w:val="000000"/>
+              </w:rPr>
+              <w:t xml:space="preserve"/>
+            </w:r>
+          </w:p>
+        </w:tc>
+      </w:tr>
+      <w:tr>
+        <w:trPr>
+          <w:trHeight w:val="360" w:hRule="auto"/>
+        </w:trPr>
+        body10
+        <w:tc>
+          <w:tcPr>
+            <w:tcBorders>
+              <w:bottom w:val="none" w:sz="0" w:space="0" w:color="000000"/>
+              <w:top w:val="none" w:sz="0" w:space="0" w:color="000000"/>
+              <w:left w:val="none" w:sz="0" w:space="0" w:color="000000"/>
+              <w:right w:val="none" w:sz="0" w:space="0" w:color="000000"/>
+            </w:tcBorders>
+            <w:shd w:val="clear" w:color="auto" w:fill="FFFFFF"/>
+            <w:tcMar>
+              <w:top w:w="0" w:type="dxa"/>
+              <w:bottom w:w="0" w:type="dxa"/>
+              <w:left w:w="0" w:type="dxa"/>
+              <w:right w:w="0" w:type="dxa"/>
+            </w:tcMar>
+            <w:vAlign w:val="center"/>
+          </w:tcPr>
+          <w:p>
+            <w:pPr>
+              <w:pStyle w:val="Normal"/>
+              <w:jc w:val="left"/>
+              <w:pBdr>
+                <w:bottom w:val="none" w:sz="0" w:space="0" w:color="000000"/>
+                <w:top w:val="none" w:sz="0" w:space="0" w:color="000000"/>
+                <w:left w:val="none" w:sz="0" w:space="0" w:color="000000"/>
+                <w:right w:val="none" w:sz="0" w:space="0" w:color="000000"/>
+              </w:pBdr>
+              <w:spacing w:after="0" w:before="0" w:line="240"/>
+              <w:ind w:left="0" w:right="0" w:firstLine="0" w:firstLineChars="0"/>
+            </w:pPr>
+            <w:r xmlns:w="http://schemas.openxmlformats.org/wordprocessingml/2006/main" xmlns:wp="http://schemas.openxmlformats.org/drawingml/2006/wordprocessingDrawing" xmlns:r="http://schemas.openxmlformats.org/officeDocument/2006/relationships" xmlns:w14="http://schemas.microsoft.com/office/word/2010/wordml">
+              <w:rPr>
+                <w:rFonts w:ascii="Times New Roman" w:hAnsi="Times New Roman" w:eastAsia="Times New Roman" w:cs="Times New Roman"/>
+                <w:i w:val="false"/>
+                <w:b w:val="false"/>
+                <w:u w:val="none"/>
+                <w:sz w:val="22"/>
+                <w:szCs w:val="22"/>
+                <w:color w:val="000000"/>
+              </w:rPr>
+              <w:t xml:space="preserve"/>
+            </w:r>
+          </w:p>
+        </w:tc>
+        <w:tc>
+          <w:tcPr>
+            <w:tcBorders>
+              <w:bottom w:val="none" w:sz="0" w:space="0" w:color="000000"/>
+              <w:top w:val="none" w:sz="0" w:space="0" w:color="000000"/>
+              <w:left w:val="none" w:sz="0" w:space="0" w:color="000000"/>
+              <w:right w:val="none" w:sz="0" w:space="0" w:color="000000"/>
+            </w:tcBorders>
+            <w:shd w:val="clear" w:color="auto" w:fill="FFFFFF"/>
+            <w:tcMar>
+              <w:top w:w="0" w:type="dxa"/>
+              <w:bottom w:w="0" w:type="dxa"/>
+              <w:left w:w="0" w:type="dxa"/>
+              <w:right w:w="0" w:type="dxa"/>
+            </w:tcMar>
+            <w:vAlign w:val="center"/>
+          </w:tcPr>
+          <w:p>
+            <w:pPr>
+              <w:pStyle w:val="Normal"/>
+              <w:jc w:val="left"/>
+              <w:pBdr>
+                <w:bottom w:val="none" w:sz="0" w:space="0" w:color="000000"/>
+                <w:top w:val="none" w:sz="0" w:space="0" w:color="000000"/>
+                <w:left w:val="none" w:sz="0" w:space="0" w:color="000000"/>
+                <w:right w:val="none" w:sz="0" w:space="0" w:color="000000"/>
+              </w:pBdr>
+              <w:spacing w:after="0" w:before="0" w:line="240"/>
+              <w:ind w:left="0" w:right="0" w:firstLine="0" w:firstLineChars="0"/>
+            </w:pPr>
+            <w:r xmlns:w="http://schemas.openxmlformats.org/wordprocessingml/2006/main" xmlns:wp="http://schemas.openxmlformats.org/drawingml/2006/wordprocessingDrawing" xmlns:r="http://schemas.openxmlformats.org/officeDocument/2006/relationships" xmlns:w14="http://schemas.microsoft.com/office/word/2010/wordml">
+              <w:rPr>
+                <w:rFonts w:ascii="Times New Roman" w:hAnsi="Times New Roman" w:eastAsia="Times New Roman" w:cs="Times New Roman"/>
+                <w:i w:val="false"/>
+                <w:b w:val="false"/>
+                <w:u w:val="none"/>
+                <w:sz w:val="22"/>
+                <w:szCs w:val="22"/>
+                <w:color w:val="000000"/>
+              </w:rPr>
+              <w:t xml:space="preserve">Temperature &gt; 30</w:t>
+            </w:r>
+          </w:p>
+        </w:tc>
+        <w:tc>
+          <w:tcPr>
+            <w:tcBorders>
+              <w:bottom w:val="none" w:sz="0" w:space="0" w:color="000000"/>
+              <w:top w:val="none" w:sz="0" w:space="0" w:color="000000"/>
+              <w:left w:val="none" w:sz="0" w:space="0" w:color="000000"/>
+              <w:right w:val="none" w:sz="0" w:space="0" w:color="000000"/>
+            </w:tcBorders>
+            <w:shd w:val="clear" w:color="auto" w:fill="FFFFFF"/>
+            <w:tcMar>
+              <w:top w:w="0" w:type="dxa"/>
+              <w:bottom w:w="0" w:type="dxa"/>
+              <w:left w:w="0" w:type="dxa"/>
+              <w:right w:w="0" w:type="dxa"/>
+            </w:tcMar>
+            <w:vAlign w:val="center"/>
+          </w:tcPr>
+          <w:p>
+            <w:pPr>
+              <w:pStyle w:val="Normal"/>
+              <w:jc w:val="left"/>
+              <w:pBdr>
+                <w:bottom w:val="none" w:sz="0" w:space="0" w:color="000000"/>
+                <w:top w:val="none" w:sz="0" w:space="0" w:color="000000"/>
+                <w:left w:val="none" w:sz="0" w:space="0" w:color="000000"/>
+                <w:right w:val="none" w:sz="0" w:space="0" w:color="000000"/>
+              </w:pBdr>
+              <w:spacing w:after="0" w:before="0" w:line="240"/>
+              <w:ind w:left="0" w:right="0" w:firstLine="0" w:firstLineChars="0"/>
+            </w:pPr>
+            <w:r xmlns:w="http://schemas.openxmlformats.org/wordprocessingml/2006/main" xmlns:wp="http://schemas.openxmlformats.org/drawingml/2006/wordprocessingDrawing" xmlns:r="http://schemas.openxmlformats.org/officeDocument/2006/relationships" xmlns:w14="http://schemas.microsoft.com/office/word/2010/wordml">
+              <w:rPr>
+                <w:rFonts w:ascii="Times New Roman" w:hAnsi="Times New Roman" w:eastAsia="Times New Roman" w:cs="Times New Roman"/>
+                <w:i w:val="false"/>
+                <w:b w:val="false"/>
+                <w:u w:val="none"/>
+                <w:sz w:val="22"/>
+                <w:szCs w:val="22"/>
+                <w:color w:val="000000"/>
+              </w:rPr>
+              <w:t xml:space="preserve">1.06**</w:t>
+            </w:r>
+          </w:p>
+        </w:tc>
+        <w:tc>
+          <w:tcPr>
+            <w:tcBorders>
+              <w:bottom w:val="none" w:sz="0" w:space="0" w:color="000000"/>
+              <w:top w:val="none" w:sz="0" w:space="0" w:color="000000"/>
+              <w:left w:val="none" w:sz="0" w:space="0" w:color="000000"/>
+              <w:right w:val="none" w:sz="0" w:space="0" w:color="000000"/>
+            </w:tcBorders>
+            <w:shd w:val="clear" w:color="auto" w:fill="FFFFFF"/>
+            <w:tcMar>
+              <w:top w:w="0" w:type="dxa"/>
+              <w:bottom w:w="0" w:type="dxa"/>
+              <w:left w:w="0" w:type="dxa"/>
+              <w:right w:w="0" w:type="dxa"/>
+            </w:tcMar>
+            <w:vAlign w:val="center"/>
+          </w:tcPr>
+          <w:p>
+            <w:pPr>
+              <w:pStyle w:val="Normal"/>
+              <w:jc w:val="left"/>
+              <w:pBdr>
+                <w:bottom w:val="none" w:sz="0" w:space="0" w:color="000000"/>
+                <w:top w:val="none" w:sz="0" w:space="0" w:color="000000"/>
+                <w:left w:val="none" w:sz="0" w:space="0" w:color="000000"/>
+                <w:right w:val="none" w:sz="0" w:space="0" w:color="000000"/>
+              </w:pBdr>
+              <w:spacing w:after="0" w:before="0" w:line="240"/>
+              <w:ind w:left="0" w:right="0" w:firstLine="0" w:firstLineChars="0"/>
+            </w:pPr>
+            <w:r xmlns:w="http://schemas.openxmlformats.org/wordprocessingml/2006/main" xmlns:wp="http://schemas.openxmlformats.org/drawingml/2006/wordprocessingDrawing" xmlns:r="http://schemas.openxmlformats.org/officeDocument/2006/relationships" xmlns:w14="http://schemas.microsoft.com/office/word/2010/wordml">
+              <w:rPr>
+                <w:rFonts w:ascii="Times New Roman" w:hAnsi="Times New Roman" w:eastAsia="Times New Roman" w:cs="Times New Roman"/>
+                <w:i w:val="false"/>
+                <w:b w:val="false"/>
+                <w:u w:val="none"/>
+                <w:sz w:val="22"/>
+                <w:szCs w:val="22"/>
+                <w:color w:val="000000"/>
+              </w:rPr>
+              <w:t xml:space="preserve">9 (3.1)</w:t>
+            </w:r>
+          </w:p>
+        </w:tc>
+        <w:tc>
+          <w:tcPr>
+            <w:tcBorders>
+              <w:bottom w:val="none" w:sz="0" w:space="0" w:color="000000"/>
+              <w:top w:val="none" w:sz="0" w:space="0" w:color="000000"/>
+              <w:left w:val="none" w:sz="0" w:space="0" w:color="000000"/>
+              <w:right w:val="none" w:sz="0" w:space="0" w:color="000000"/>
+            </w:tcBorders>
+            <w:shd w:val="clear" w:color="auto" w:fill="FFFFFF"/>
+            <w:tcMar>
+              <w:top w:w="0" w:type="dxa"/>
+              <w:bottom w:w="0" w:type="dxa"/>
+              <w:left w:w="0" w:type="dxa"/>
+              <w:right w:w="0" w:type="dxa"/>
+            </w:tcMar>
+            <w:vAlign w:val="center"/>
+          </w:tcPr>
+          <w:p>
+            <w:pPr>
+              <w:pStyle w:val="Normal"/>
+              <w:jc w:val="left"/>
+              <w:pBdr>
+                <w:bottom w:val="none" w:sz="0" w:space="0" w:color="000000"/>
+                <w:top w:val="none" w:sz="0" w:space="0" w:color="000000"/>
+                <w:left w:val="none" w:sz="0" w:space="0" w:color="000000"/>
+                <w:right w:val="none" w:sz="0" w:space="0" w:color="000000"/>
+              </w:pBdr>
+              <w:spacing w:after="0" w:before="0" w:line="240"/>
+              <w:ind w:left="0" w:right="0" w:firstLine="0" w:firstLineChars="0"/>
+            </w:pPr>
+            <w:r xmlns:w="http://schemas.openxmlformats.org/wordprocessingml/2006/main" xmlns:wp="http://schemas.openxmlformats.org/drawingml/2006/wordprocessingDrawing" xmlns:r="http://schemas.openxmlformats.org/officeDocument/2006/relationships" xmlns:w14="http://schemas.microsoft.com/office/word/2010/wordml">
+              <w:rPr>
+                <w:rFonts w:ascii="Times New Roman" w:hAnsi="Times New Roman" w:eastAsia="Times New Roman" w:cs="Times New Roman"/>
+                <w:i w:val="false"/>
+                <w:b w:val="false"/>
+                <w:u w:val="none"/>
+                <w:sz w:val="22"/>
+                <w:szCs w:val="22"/>
+                <w:color w:val="000000"/>
+              </w:rPr>
+              <w:t xml:space="preserve">57 (3.1)</w:t>
+            </w:r>
+          </w:p>
+        </w:tc>
+      </w:tr>
+      <w:tr>
+        <w:trPr>
+          <w:trHeight w:val="360" w:hRule="auto"/>
+        </w:trPr>
+        body11
+        <w:tc>
+          <w:tcPr>
+            <w:tcBorders>
+              <w:bottom w:val="none" w:sz="0" w:space="0" w:color="000000"/>
+              <w:top w:val="none" w:sz="0" w:space="0" w:color="000000"/>
+              <w:left w:val="none" w:sz="0" w:space="0" w:color="000000"/>
+              <w:right w:val="none" w:sz="0" w:space="0" w:color="000000"/>
+            </w:tcBorders>
+            <w:shd w:val="clear" w:color="auto" w:fill="FFFFFF"/>
+            <w:tcMar>
+              <w:top w:w="0" w:type="dxa"/>
+              <w:bottom w:w="0" w:type="dxa"/>
+              <w:left w:w="0" w:type="dxa"/>
+              <w:right w:w="0" w:type="dxa"/>
+            </w:tcMar>
+            <w:vAlign w:val="center"/>
+          </w:tcPr>
+          <w:p>
+            <w:pPr>
+              <w:pStyle w:val="Normal"/>
+              <w:jc w:val="left"/>
+              <w:pBdr>
+                <w:bottom w:val="none" w:sz="0" w:space="0" w:color="000000"/>
+                <w:top w:val="none" w:sz="0" w:space="0" w:color="000000"/>
+                <w:left w:val="none" w:sz="0" w:space="0" w:color="000000"/>
+                <w:right w:val="none" w:sz="0" w:space="0" w:color="000000"/>
+              </w:pBdr>
+              <w:spacing w:after="0" w:before="0" w:line="240"/>
+              <w:ind w:left="0" w:right="0" w:firstLine="0" w:firstLineChars="0"/>
+            </w:pPr>
+            <w:r xmlns:w="http://schemas.openxmlformats.org/wordprocessingml/2006/main" xmlns:wp="http://schemas.openxmlformats.org/drawingml/2006/wordprocessingDrawing" xmlns:r="http://schemas.openxmlformats.org/officeDocument/2006/relationships" xmlns:w14="http://schemas.microsoft.com/office/word/2010/wordml">
+              <w:rPr>
+                <w:rFonts w:ascii="Times New Roman" w:hAnsi="Times New Roman" w:eastAsia="Times New Roman" w:cs="Times New Roman"/>
+                <w:i w:val="false"/>
+                <w:b w:val="false"/>
+                <w:u w:val="none"/>
+                <w:sz w:val="22"/>
+                <w:szCs w:val="22"/>
+                <w:color w:val="000000"/>
+              </w:rPr>
+              <w:t xml:space="preserve"/>
+            </w:r>
+          </w:p>
+        </w:tc>
+        <w:tc>
+          <w:tcPr>
+            <w:tcBorders>
+              <w:bottom w:val="none" w:sz="0" w:space="0" w:color="000000"/>
+              <w:top w:val="none" w:sz="0" w:space="0" w:color="000000"/>
+              <w:left w:val="none" w:sz="0" w:space="0" w:color="000000"/>
+              <w:right w:val="none" w:sz="0" w:space="0" w:color="000000"/>
+            </w:tcBorders>
+            <w:shd w:val="clear" w:color="auto" w:fill="FFFFFF"/>
+            <w:tcMar>
+              <w:top w:w="0" w:type="dxa"/>
+              <w:bottom w:w="0" w:type="dxa"/>
+              <w:left w:w="0" w:type="dxa"/>
+              <w:right w:w="0" w:type="dxa"/>
+            </w:tcMar>
+            <w:vAlign w:val="center"/>
+          </w:tcPr>
+          <w:p>
+            <w:pPr>
+              <w:pStyle w:val="Normal"/>
+              <w:jc w:val="left"/>
+              <w:pBdr>
+                <w:bottom w:val="none" w:sz="0" w:space="0" w:color="000000"/>
+                <w:top w:val="none" w:sz="0" w:space="0" w:color="000000"/>
+                <w:left w:val="none" w:sz="0" w:space="0" w:color="000000"/>
+                <w:right w:val="none" w:sz="0" w:space="0" w:color="000000"/>
+              </w:pBdr>
+              <w:spacing w:after="0" w:before="0" w:line="240"/>
+              <w:ind w:left="0" w:right="0" w:firstLine="0" w:firstLineChars="0"/>
+            </w:pPr>
+            <w:r xmlns:w="http://schemas.openxmlformats.org/wordprocessingml/2006/main" xmlns:wp="http://schemas.openxmlformats.org/drawingml/2006/wordprocessingDrawing" xmlns:r="http://schemas.openxmlformats.org/officeDocument/2006/relationships" xmlns:w14="http://schemas.microsoft.com/office/word/2010/wordml">
+              <w:rPr>
+                <w:rFonts w:ascii="Times New Roman" w:hAnsi="Times New Roman" w:eastAsia="Times New Roman" w:cs="Times New Roman"/>
+                <w:i w:val="false"/>
+                <w:b w:val="false"/>
+                <w:u w:val="none"/>
+                <w:sz w:val="22"/>
+                <w:szCs w:val="22"/>
+                <w:color w:val="000000"/>
+              </w:rPr>
+              <w:t xml:space="preserve">Salinity &lt; 25</w:t>
+            </w:r>
+          </w:p>
+        </w:tc>
+        <w:tc>
+          <w:tcPr>
+            <w:tcBorders>
+              <w:bottom w:val="none" w:sz="0" w:space="0" w:color="000000"/>
+              <w:top w:val="none" w:sz="0" w:space="0" w:color="000000"/>
+              <w:left w:val="none" w:sz="0" w:space="0" w:color="000000"/>
+              <w:right w:val="none" w:sz="0" w:space="0" w:color="000000"/>
+            </w:tcBorders>
+            <w:shd w:val="clear" w:color="auto" w:fill="FFFFFF"/>
+            <w:tcMar>
+              <w:top w:w="0" w:type="dxa"/>
+              <w:bottom w:w="0" w:type="dxa"/>
+              <w:left w:w="0" w:type="dxa"/>
+              <w:right w:w="0" w:type="dxa"/>
+            </w:tcMar>
+            <w:vAlign w:val="center"/>
+          </w:tcPr>
+          <w:p>
+            <w:pPr>
+              <w:pStyle w:val="Normal"/>
+              <w:jc w:val="left"/>
+              <w:pBdr>
+                <w:bottom w:val="none" w:sz="0" w:space="0" w:color="000000"/>
+                <w:top w:val="none" w:sz="0" w:space="0" w:color="000000"/>
+                <w:left w:val="none" w:sz="0" w:space="0" w:color="000000"/>
+                <w:right w:val="none" w:sz="0" w:space="0" w:color="000000"/>
+              </w:pBdr>
+              <w:spacing w:after="0" w:before="0" w:line="240"/>
+              <w:ind w:left="0" w:right="0" w:firstLine="0" w:firstLineChars="0"/>
+            </w:pPr>
+            <w:r xmlns:w="http://schemas.openxmlformats.org/wordprocessingml/2006/main" xmlns:wp="http://schemas.openxmlformats.org/drawingml/2006/wordprocessingDrawing" xmlns:r="http://schemas.openxmlformats.org/officeDocument/2006/relationships" xmlns:w14="http://schemas.microsoft.com/office/word/2010/wordml">
+              <w:rPr>
+                <w:rFonts w:ascii="Times New Roman" w:hAnsi="Times New Roman" w:eastAsia="Times New Roman" w:cs="Times New Roman"/>
+                <w:i w:val="false"/>
+                <w:b w:val="false"/>
+                <w:u w:val="none"/>
+                <w:sz w:val="22"/>
+                <w:szCs w:val="22"/>
+                <w:color w:val="000000"/>
+              </w:rPr>
+              <w:t xml:space="preserve">0.67**</w:t>
+            </w:r>
+          </w:p>
+        </w:tc>
+        <w:tc>
+          <w:tcPr>
+            <w:tcBorders>
+              <w:bottom w:val="none" w:sz="0" w:space="0" w:color="000000"/>
+              <w:top w:val="none" w:sz="0" w:space="0" w:color="000000"/>
+              <w:left w:val="none" w:sz="0" w:space="0" w:color="000000"/>
+              <w:right w:val="none" w:sz="0" w:space="0" w:color="000000"/>
+            </w:tcBorders>
+            <w:shd w:val="clear" w:color="auto" w:fill="FFFFFF"/>
+            <w:tcMar>
+              <w:top w:w="0" w:type="dxa"/>
+              <w:bottom w:w="0" w:type="dxa"/>
+              <w:left w:w="0" w:type="dxa"/>
+              <w:right w:w="0" w:type="dxa"/>
+            </w:tcMar>
+            <w:vAlign w:val="center"/>
+          </w:tcPr>
+          <w:p>
+            <w:pPr>
+              <w:pStyle w:val="Normal"/>
+              <w:jc w:val="left"/>
+              <w:pBdr>
+                <w:bottom w:val="none" w:sz="0" w:space="0" w:color="000000"/>
+                <w:top w:val="none" w:sz="0" w:space="0" w:color="000000"/>
+                <w:left w:val="none" w:sz="0" w:space="0" w:color="000000"/>
+                <w:right w:val="none" w:sz="0" w:space="0" w:color="000000"/>
+              </w:pBdr>
+              <w:spacing w:after="0" w:before="0" w:line="240"/>
+              <w:ind w:left="0" w:right="0" w:firstLine="0" w:firstLineChars="0"/>
+            </w:pPr>
+            <w:r xmlns:w="http://schemas.openxmlformats.org/wordprocessingml/2006/main" xmlns:wp="http://schemas.openxmlformats.org/drawingml/2006/wordprocessingDrawing" xmlns:r="http://schemas.openxmlformats.org/officeDocument/2006/relationships" xmlns:w14="http://schemas.microsoft.com/office/word/2010/wordml">
+              <w:rPr>
+                <w:rFonts w:ascii="Times New Roman" w:hAnsi="Times New Roman" w:eastAsia="Times New Roman" w:cs="Times New Roman"/>
+                <w:i w:val="false"/>
+                <w:b w:val="false"/>
+                <w:u w:val="none"/>
+                <w:sz w:val="22"/>
+                <w:szCs w:val="22"/>
+                <w:color w:val="000000"/>
+              </w:rPr>
+              <w:t xml:space="preserve">51 (11)</w:t>
+            </w:r>
+          </w:p>
+        </w:tc>
+        <w:tc>
+          <w:tcPr>
+            <w:tcBorders>
+              <w:bottom w:val="none" w:sz="0" w:space="0" w:color="000000"/>
+              <w:top w:val="none" w:sz="0" w:space="0" w:color="000000"/>
+              <w:left w:val="none" w:sz="0" w:space="0" w:color="000000"/>
+              <w:right w:val="none" w:sz="0" w:space="0" w:color="000000"/>
+            </w:tcBorders>
+            <w:shd w:val="clear" w:color="auto" w:fill="FFFFFF"/>
+            <w:tcMar>
+              <w:top w:w="0" w:type="dxa"/>
+              <w:bottom w:w="0" w:type="dxa"/>
+              <w:left w:w="0" w:type="dxa"/>
+              <w:right w:w="0" w:type="dxa"/>
+            </w:tcMar>
+            <w:vAlign w:val="center"/>
+          </w:tcPr>
+          <w:p>
+            <w:pPr>
+              <w:pStyle w:val="Normal"/>
+              <w:jc w:val="left"/>
+              <w:pBdr>
+                <w:bottom w:val="none" w:sz="0" w:space="0" w:color="000000"/>
+                <w:top w:val="none" w:sz="0" w:space="0" w:color="000000"/>
+                <w:left w:val="none" w:sz="0" w:space="0" w:color="000000"/>
+                <w:right w:val="none" w:sz="0" w:space="0" w:color="000000"/>
+              </w:pBdr>
+              <w:spacing w:after="0" w:before="0" w:line="240"/>
+              <w:ind w:left="0" w:right="0" w:firstLine="0" w:firstLineChars="0"/>
+            </w:pPr>
+            <w:r xmlns:w="http://schemas.openxmlformats.org/wordprocessingml/2006/main" xmlns:wp="http://schemas.openxmlformats.org/drawingml/2006/wordprocessingDrawing" xmlns:r="http://schemas.openxmlformats.org/officeDocument/2006/relationships" xmlns:w14="http://schemas.microsoft.com/office/word/2010/wordml">
+              <w:rPr>
+                <w:rFonts w:ascii="Times New Roman" w:hAnsi="Times New Roman" w:eastAsia="Times New Roman" w:cs="Times New Roman"/>
+                <w:i w:val="false"/>
+                <w:b w:val="false"/>
+                <w:u w:val="none"/>
+                <w:sz w:val="22"/>
+                <w:szCs w:val="22"/>
+                <w:color w:val="000000"/>
+              </w:rPr>
+              <w:t xml:space="preserve">82 (11)</w:t>
+            </w:r>
+          </w:p>
+        </w:tc>
+      </w:tr>
+      <w:tr>
+        <w:trPr>
+          <w:trHeight w:val="360" w:hRule="auto"/>
+        </w:trPr>
+        body12
+        <w:tc>
+          <w:tcPr>
+            <w:tcBorders>
+              <w:bottom w:val="none" w:sz="0" w:space="0" w:color="000000"/>
+              <w:top w:val="none" w:sz="0" w:space="0" w:color="000000"/>
+              <w:left w:val="none" w:sz="0" w:space="0" w:color="000000"/>
+              <w:right w:val="none" w:sz="0" w:space="0" w:color="000000"/>
+            </w:tcBorders>
+            <w:shd w:val="clear" w:color="auto" w:fill="FFFFFF"/>
+            <w:tcMar>
+              <w:top w:w="0" w:type="dxa"/>
+              <w:bottom w:w="0" w:type="dxa"/>
+              <w:left w:w="0" w:type="dxa"/>
+              <w:right w:w="0" w:type="dxa"/>
+            </w:tcMar>
+            <w:vAlign w:val="center"/>
+          </w:tcPr>
+          <w:p>
+            <w:pPr>
+              <w:pStyle w:val="Normal"/>
+              <w:jc w:val="left"/>
+              <w:pBdr>
+                <w:bottom w:val="none" w:sz="0" w:space="0" w:color="000000"/>
+                <w:top w:val="none" w:sz="0" w:space="0" w:color="000000"/>
+                <w:left w:val="none" w:sz="0" w:space="0" w:color="000000"/>
+                <w:right w:val="none" w:sz="0" w:space="0" w:color="000000"/>
+              </w:pBdr>
+              <w:spacing w:after="0" w:before="0" w:line="240"/>
+              <w:ind w:left="0" w:right="0" w:firstLine="0" w:firstLineChars="0"/>
+            </w:pPr>
+            <w:r xmlns:w="http://schemas.openxmlformats.org/wordprocessingml/2006/main" xmlns:wp="http://schemas.openxmlformats.org/drawingml/2006/wordprocessingDrawing" xmlns:r="http://schemas.openxmlformats.org/officeDocument/2006/relationships" xmlns:w14="http://schemas.microsoft.com/office/word/2010/wordml">
+              <w:rPr>
+                <w:rFonts w:ascii="Times New Roman" w:hAnsi="Times New Roman" w:eastAsia="Times New Roman" w:cs="Times New Roman"/>
+                <w:i w:val="false"/>
+                <w:b w:val="false"/>
+                <w:u w:val="none"/>
+                <w:sz w:val="22"/>
+                <w:szCs w:val="22"/>
+                <w:color w:val="000000"/>
+              </w:rPr>
+              <w:t xml:space="preserve"/>
+            </w:r>
+          </w:p>
+        </w:tc>
+        <w:tc>
+          <w:tcPr>
+            <w:tcBorders>
+              <w:bottom w:val="none" w:sz="0" w:space="0" w:color="000000"/>
+              <w:top w:val="none" w:sz="0" w:space="0" w:color="000000"/>
+              <w:left w:val="none" w:sz="0" w:space="0" w:color="000000"/>
+              <w:right w:val="none" w:sz="0" w:space="0" w:color="000000"/>
+            </w:tcBorders>
+            <w:shd w:val="clear" w:color="auto" w:fill="FFFFFF"/>
+            <w:tcMar>
+              <w:top w:w="0" w:type="dxa"/>
+              <w:bottom w:w="0" w:type="dxa"/>
+              <w:left w:w="0" w:type="dxa"/>
+              <w:right w:w="0" w:type="dxa"/>
+            </w:tcMar>
+            <w:vAlign w:val="center"/>
+          </w:tcPr>
+          <w:p>
+            <w:pPr>
+              <w:pStyle w:val="Normal"/>
+              <w:jc w:val="left"/>
+              <w:pBdr>
+                <w:bottom w:val="none" w:sz="0" w:space="0" w:color="000000"/>
+                <w:top w:val="none" w:sz="0" w:space="0" w:color="000000"/>
+                <w:left w:val="none" w:sz="0" w:space="0" w:color="000000"/>
+                <w:right w:val="none" w:sz="0" w:space="0" w:color="000000"/>
+              </w:pBdr>
+              <w:spacing w:after="0" w:before="0" w:line="240"/>
+              <w:ind w:left="0" w:right="0" w:firstLine="0" w:firstLineChars="0"/>
+            </w:pPr>
+            <w:r xmlns:w="http://schemas.openxmlformats.org/wordprocessingml/2006/main" xmlns:wp="http://schemas.openxmlformats.org/drawingml/2006/wordprocessingDrawing" xmlns:r="http://schemas.openxmlformats.org/officeDocument/2006/relationships" xmlns:w14="http://schemas.microsoft.com/office/word/2010/wordml">
+              <w:rPr>
+                <w:rFonts w:ascii="Times New Roman" w:hAnsi="Times New Roman" w:eastAsia="Times New Roman" w:cs="Times New Roman"/>
+                <w:i w:val="false"/>
+                <w:b w:val="false"/>
+                <w:u w:val="none"/>
+                <w:sz w:val="22"/>
+                <w:szCs w:val="22"/>
+                <w:color w:val="000000"/>
+              </w:rPr>
+              <w:t xml:space="preserve">Both</w:t>
+            </w:r>
+          </w:p>
+        </w:tc>
+        <w:tc>
+          <w:tcPr>
+            <w:tcBorders>
+              <w:bottom w:val="none" w:sz="0" w:space="0" w:color="000000"/>
+              <w:top w:val="none" w:sz="0" w:space="0" w:color="000000"/>
+              <w:left w:val="none" w:sz="0" w:space="0" w:color="000000"/>
+              <w:right w:val="none" w:sz="0" w:space="0" w:color="000000"/>
+            </w:tcBorders>
+            <w:shd w:val="clear" w:color="auto" w:fill="FFFFFF"/>
+            <w:tcMar>
+              <w:top w:w="0" w:type="dxa"/>
+              <w:bottom w:w="0" w:type="dxa"/>
+              <w:left w:w="0" w:type="dxa"/>
+              <w:right w:w="0" w:type="dxa"/>
+            </w:tcMar>
+            <w:vAlign w:val="center"/>
+          </w:tcPr>
+          <w:p>
+            <w:pPr>
+              <w:pStyle w:val="Normal"/>
+              <w:jc w:val="left"/>
+              <w:pBdr>
+                <w:bottom w:val="none" w:sz="0" w:space="0" w:color="000000"/>
+                <w:top w:val="none" w:sz="0" w:space="0" w:color="000000"/>
+                <w:left w:val="none" w:sz="0" w:space="0" w:color="000000"/>
+                <w:right w:val="none" w:sz="0" w:space="0" w:color="000000"/>
+              </w:pBdr>
+              <w:spacing w:after="0" w:before="0" w:line="240"/>
+              <w:ind w:left="0" w:right="0" w:firstLine="0" w:firstLineChars="0"/>
+            </w:pPr>
+            <w:r xmlns:w="http://schemas.openxmlformats.org/wordprocessingml/2006/main" xmlns:wp="http://schemas.openxmlformats.org/drawingml/2006/wordprocessingDrawing" xmlns:r="http://schemas.openxmlformats.org/officeDocument/2006/relationships" xmlns:w14="http://schemas.microsoft.com/office/word/2010/wordml">
+              <w:rPr>
+                <w:rFonts w:ascii="Times New Roman" w:hAnsi="Times New Roman" w:eastAsia="Times New Roman" w:cs="Times New Roman"/>
+                <w:i w:val="false"/>
+                <w:b w:val="false"/>
+                <w:u w:val="none"/>
+                <w:sz w:val="22"/>
+                <w:szCs w:val="22"/>
+                <w:color w:val="000000"/>
+              </w:rPr>
+              <w:t xml:space="preserve">0.37**</w:t>
+            </w:r>
+          </w:p>
+        </w:tc>
+        <w:tc>
+          <w:tcPr>
+            <w:tcBorders>
+              <w:bottom w:val="none" w:sz="0" w:space="0" w:color="000000"/>
+              <w:top w:val="none" w:sz="0" w:space="0" w:color="000000"/>
+              <w:left w:val="none" w:sz="0" w:space="0" w:color="000000"/>
+              <w:right w:val="none" w:sz="0" w:space="0" w:color="000000"/>
+            </w:tcBorders>
+            <w:shd w:val="clear" w:color="auto" w:fill="FFFFFF"/>
+            <w:tcMar>
+              <w:top w:w="0" w:type="dxa"/>
+              <w:bottom w:w="0" w:type="dxa"/>
+              <w:left w:w="0" w:type="dxa"/>
+              <w:right w:w="0" w:type="dxa"/>
+            </w:tcMar>
+            <w:vAlign w:val="center"/>
+          </w:tcPr>
+          <w:p>
+            <w:pPr>
+              <w:pStyle w:val="Normal"/>
+              <w:jc w:val="left"/>
+              <w:pBdr>
+                <w:bottom w:val="none" w:sz="0" w:space="0" w:color="000000"/>
+                <w:top w:val="none" w:sz="0" w:space="0" w:color="000000"/>
+                <w:left w:val="none" w:sz="0" w:space="0" w:color="000000"/>
+                <w:right w:val="none" w:sz="0" w:space="0" w:color="000000"/>
+              </w:pBdr>
+              <w:spacing w:after="0" w:before="0" w:line="240"/>
+              <w:ind w:left="0" w:right="0" w:firstLine="0" w:firstLineChars="0"/>
+            </w:pPr>
+            <w:r xmlns:w="http://schemas.openxmlformats.org/wordprocessingml/2006/main" xmlns:wp="http://schemas.openxmlformats.org/drawingml/2006/wordprocessingDrawing" xmlns:r="http://schemas.openxmlformats.org/officeDocument/2006/relationships" xmlns:w14="http://schemas.microsoft.com/office/word/2010/wordml">
+              <w:rPr>
+                <w:rFonts w:ascii="Times New Roman" w:hAnsi="Times New Roman" w:eastAsia="Times New Roman" w:cs="Times New Roman"/>
+                <w:i w:val="false"/>
+                <w:b w:val="false"/>
+                <w:u w:val="none"/>
+                <w:sz w:val="22"/>
+                <w:szCs w:val="22"/>
+                <w:color w:val="000000"/>
+              </w:rPr>
+              <w:t xml:space="preserve">-1 (1.7)</w:t>
+            </w:r>
+          </w:p>
+        </w:tc>
+        <w:tc>
+          <w:tcPr>
+            <w:tcBorders>
+              <w:bottom w:val="none" w:sz="0" w:space="0" w:color="000000"/>
+              <w:top w:val="none" w:sz="0" w:space="0" w:color="000000"/>
+              <w:left w:val="none" w:sz="0" w:space="0" w:color="000000"/>
+              <w:right w:val="none" w:sz="0" w:space="0" w:color="000000"/>
+            </w:tcBorders>
+            <w:shd w:val="clear" w:color="auto" w:fill="FFFFFF"/>
+            <w:tcMar>
+              <w:top w:w="0" w:type="dxa"/>
+              <w:bottom w:w="0" w:type="dxa"/>
+              <w:left w:w="0" w:type="dxa"/>
+              <w:right w:w="0" w:type="dxa"/>
+            </w:tcMar>
+            <w:vAlign w:val="center"/>
+          </w:tcPr>
+          <w:p>
+            <w:pPr>
+              <w:pStyle w:val="Normal"/>
+              <w:jc w:val="left"/>
+              <w:pBdr>
+                <w:bottom w:val="none" w:sz="0" w:space="0" w:color="000000"/>
+                <w:top w:val="none" w:sz="0" w:space="0" w:color="000000"/>
+                <w:left w:val="none" w:sz="0" w:space="0" w:color="000000"/>
+                <w:right w:val="none" w:sz="0" w:space="0" w:color="000000"/>
+              </w:pBdr>
+              <w:spacing w:after="0" w:before="0" w:line="240"/>
+              <w:ind w:left="0" w:right="0" w:firstLine="0" w:firstLineChars="0"/>
+            </w:pPr>
+            <w:r xmlns:w="http://schemas.openxmlformats.org/wordprocessingml/2006/main" xmlns:wp="http://schemas.openxmlformats.org/drawingml/2006/wordprocessingDrawing" xmlns:r="http://schemas.openxmlformats.org/officeDocument/2006/relationships" xmlns:w14="http://schemas.microsoft.com/office/word/2010/wordml">
+              <w:rPr>
+                <w:rFonts w:ascii="Times New Roman" w:hAnsi="Times New Roman" w:eastAsia="Times New Roman" w:cs="Times New Roman"/>
+                <w:i w:val="false"/>
+                <w:b w:val="false"/>
+                <w:u w:val="none"/>
+                <w:sz w:val="22"/>
+                <w:szCs w:val="22"/>
+                <w:color w:val="000000"/>
+              </w:rPr>
+              <w:t xml:space="preserve">16 (1.7)</w:t>
+            </w:r>
+          </w:p>
+        </w:tc>
+      </w:tr>
+      <w:tr>
+        <w:trPr>
+          <w:trHeight w:val="360" w:hRule="auto"/>
+        </w:trPr>
+        body13
+        <w:tc>
+          <w:tcPr>
+            <w:tcBorders>
+              <w:bottom w:val="none" w:sz="0" w:space="0" w:color="000000"/>
+              <w:top w:val="none" w:sz="0" w:space="0" w:color="000000"/>
+              <w:left w:val="none" w:sz="0" w:space="0" w:color="000000"/>
+              <w:right w:val="none" w:sz="0" w:space="0" w:color="000000"/>
+            </w:tcBorders>
+            <w:shd w:val="clear" w:color="auto" w:fill="FFFFFF"/>
+            <w:tcMar>
+              <w:top w:w="0" w:type="dxa"/>
+              <w:bottom w:w="0" w:type="dxa"/>
+              <w:left w:w="0" w:type="dxa"/>
+              <w:right w:w="0" w:type="dxa"/>
+            </w:tcMar>
+            <w:vAlign w:val="center"/>
+          </w:tcPr>
+          <w:p>
+            <w:pPr>
+              <w:pStyle w:val="Normal"/>
+              <w:jc w:val="left"/>
+              <w:pBdr>
+                <w:bottom w:val="none" w:sz="0" w:space="0" w:color="000000"/>
+                <w:top w:val="none" w:sz="0" w:space="0" w:color="000000"/>
+                <w:left w:val="none" w:sz="0" w:space="0" w:color="000000"/>
+                <w:right w:val="none" w:sz="0" w:space="0" w:color="000000"/>
+              </w:pBdr>
+              <w:spacing w:after="0" w:before="0" w:line="240"/>
+              <w:ind w:left="0" w:right="0" w:firstLine="0" w:firstLineChars="0"/>
+            </w:pPr>
+            <w:r xmlns:w="http://schemas.openxmlformats.org/wordprocessingml/2006/main" xmlns:wp="http://schemas.openxmlformats.org/drawingml/2006/wordprocessingDrawing" xmlns:r="http://schemas.openxmlformats.org/officeDocument/2006/relationships" xmlns:w14="http://schemas.microsoft.com/office/word/2010/wordml">
+              <w:rPr>
+                <w:rFonts w:ascii="Times New Roman" w:hAnsi="Times New Roman" w:eastAsia="Times New Roman" w:cs="Times New Roman"/>
+                <w:i w:val="false"/>
+                <w:b w:val="false"/>
+                <w:u w:val="none"/>
+                <w:sz w:val="22"/>
+                <w:szCs w:val="22"/>
+                <w:color w:val="000000"/>
+              </w:rPr>
+              <w:t xml:space="preserve">LTB</w:t>
+            </w:r>
+          </w:p>
+        </w:tc>
+        <w:tc>
+          <w:tcPr>
+            <w:tcBorders>
+              <w:bottom w:val="none" w:sz="0" w:space="0" w:color="000000"/>
+              <w:top w:val="none" w:sz="0" w:space="0" w:color="000000"/>
+              <w:left w:val="none" w:sz="0" w:space="0" w:color="000000"/>
+              <w:right w:val="none" w:sz="0" w:space="0" w:color="000000"/>
+            </w:tcBorders>
+            <w:shd w:val="clear" w:color="auto" w:fill="FFFFFF"/>
+            <w:tcMar>
+              <w:top w:w="0" w:type="dxa"/>
+              <w:bottom w:w="0" w:type="dxa"/>
+              <w:left w:w="0" w:type="dxa"/>
+              <w:right w:w="0" w:type="dxa"/>
+            </w:tcMar>
+            <w:vAlign w:val="center"/>
+          </w:tcPr>
+          <w:p>
+            <w:pPr>
+              <w:pStyle w:val="Normal"/>
+              <w:jc w:val="left"/>
+              <w:pBdr>
+                <w:bottom w:val="none" w:sz="0" w:space="0" w:color="000000"/>
+                <w:top w:val="none" w:sz="0" w:space="0" w:color="000000"/>
+                <w:left w:val="none" w:sz="0" w:space="0" w:color="000000"/>
+                <w:right w:val="none" w:sz="0" w:space="0" w:color="000000"/>
+              </w:pBdr>
+              <w:spacing w:after="0" w:before="0" w:line="240"/>
+              <w:ind w:left="0" w:right="0" w:firstLine="0" w:firstLineChars="0"/>
+            </w:pPr>
+            <w:r xmlns:w="http://schemas.openxmlformats.org/wordprocessingml/2006/main" xmlns:wp="http://schemas.openxmlformats.org/drawingml/2006/wordprocessingDrawing" xmlns:r="http://schemas.openxmlformats.org/officeDocument/2006/relationships" xmlns:w14="http://schemas.microsoft.com/office/word/2010/wordml">
+              <w:rPr>
+                <w:rFonts w:ascii="Times New Roman" w:hAnsi="Times New Roman" w:eastAsia="Times New Roman" w:cs="Times New Roman"/>
+                <w:i w:val="false"/>
+                <w:b w:val="false"/>
+                <w:u w:val="none"/>
+                <w:sz w:val="22"/>
+                <w:szCs w:val="22"/>
+                <w:color w:val="000000"/>
+              </w:rPr>
+              <w:t xml:space="preserve"/>
+            </w:r>
+          </w:p>
+        </w:tc>
+        <w:tc>
+          <w:tcPr>
+            <w:tcBorders>
+              <w:bottom w:val="none" w:sz="0" w:space="0" w:color="000000"/>
+              <w:top w:val="none" w:sz="0" w:space="0" w:color="000000"/>
+              <w:left w:val="none" w:sz="0" w:space="0" w:color="000000"/>
+              <w:right w:val="none" w:sz="0" w:space="0" w:color="000000"/>
+            </w:tcBorders>
+            <w:shd w:val="clear" w:color="auto" w:fill="FFFFFF"/>
+            <w:tcMar>
+              <w:top w:w="0" w:type="dxa"/>
+              <w:bottom w:w="0" w:type="dxa"/>
+              <w:left w:w="0" w:type="dxa"/>
+              <w:right w:w="0" w:type="dxa"/>
+            </w:tcMar>
+            <w:vAlign w:val="center"/>
+          </w:tcPr>
+          <w:p>
+            <w:pPr>
+              <w:pStyle w:val="Normal"/>
+              <w:jc w:val="left"/>
+              <w:pBdr>
+                <w:bottom w:val="none" w:sz="0" w:space="0" w:color="000000"/>
+                <w:top w:val="none" w:sz="0" w:space="0" w:color="000000"/>
+                <w:left w:val="none" w:sz="0" w:space="0" w:color="000000"/>
+                <w:right w:val="none" w:sz="0" w:space="0" w:color="000000"/>
+              </w:pBdr>
+              <w:spacing w:after="0" w:before="0" w:line="240"/>
+              <w:ind w:left="0" w:right="0" w:firstLine="0" w:firstLineChars="0"/>
+            </w:pPr>
+            <w:r xmlns:w="http://schemas.openxmlformats.org/wordprocessingml/2006/main" xmlns:wp="http://schemas.openxmlformats.org/drawingml/2006/wordprocessingDrawing" xmlns:r="http://schemas.openxmlformats.org/officeDocument/2006/relationships" xmlns:w14="http://schemas.microsoft.com/office/word/2010/wordml">
+              <w:rPr>
+                <w:rFonts w:ascii="Times New Roman" w:hAnsi="Times New Roman" w:eastAsia="Times New Roman" w:cs="Times New Roman"/>
+                <w:i w:val="false"/>
+                <w:b w:val="false"/>
+                <w:u w:val="none"/>
+                <w:sz w:val="22"/>
+                <w:szCs w:val="22"/>
+                <w:color w:val="000000"/>
+              </w:rPr>
+              <w:t xml:space="preserve"/>
+            </w:r>
+          </w:p>
+        </w:tc>
+        <w:tc>
+          <w:tcPr>
+            <w:tcBorders>
+              <w:bottom w:val="none" w:sz="0" w:space="0" w:color="000000"/>
+              <w:top w:val="none" w:sz="0" w:space="0" w:color="000000"/>
+              <w:left w:val="none" w:sz="0" w:space="0" w:color="000000"/>
+              <w:right w:val="none" w:sz="0" w:space="0" w:color="000000"/>
+            </w:tcBorders>
+            <w:shd w:val="clear" w:color="auto" w:fill="FFFFFF"/>
+            <w:tcMar>
+              <w:top w:w="0" w:type="dxa"/>
+              <w:bottom w:w="0" w:type="dxa"/>
+              <w:left w:w="0" w:type="dxa"/>
+              <w:right w:w="0" w:type="dxa"/>
+            </w:tcMar>
+            <w:vAlign w:val="center"/>
+          </w:tcPr>
+          <w:p>
+            <w:pPr>
+              <w:pStyle w:val="Normal"/>
+              <w:jc w:val="left"/>
+              <w:pBdr>
+                <w:bottom w:val="none" w:sz="0" w:space="0" w:color="000000"/>
+                <w:top w:val="none" w:sz="0" w:space="0" w:color="000000"/>
+                <w:left w:val="none" w:sz="0" w:space="0" w:color="000000"/>
+                <w:right w:val="none" w:sz="0" w:space="0" w:color="000000"/>
+              </w:pBdr>
+              <w:spacing w:after="0" w:before="0" w:line="240"/>
+              <w:ind w:left="0" w:right="0" w:firstLine="0" w:firstLineChars="0"/>
+            </w:pPr>
+            <w:r xmlns:w="http://schemas.openxmlformats.org/wordprocessingml/2006/main" xmlns:wp="http://schemas.openxmlformats.org/drawingml/2006/wordprocessingDrawing" xmlns:r="http://schemas.openxmlformats.org/officeDocument/2006/relationships" xmlns:w14="http://schemas.microsoft.com/office/word/2010/wordml">
+              <w:rPr>
+                <w:rFonts w:ascii="Times New Roman" w:hAnsi="Times New Roman" w:eastAsia="Times New Roman" w:cs="Times New Roman"/>
+                <w:i w:val="false"/>
+                <w:b w:val="false"/>
+                <w:u w:val="none"/>
+                <w:sz w:val="22"/>
+                <w:szCs w:val="22"/>
+                <w:color w:val="000000"/>
+              </w:rPr>
+              <w:t xml:space="preserve"/>
+            </w:r>
+          </w:p>
+        </w:tc>
+        <w:tc>
+          <w:tcPr>
+            <w:tcBorders>
+              <w:bottom w:val="none" w:sz="0" w:space="0" w:color="000000"/>
+              <w:top w:val="none" w:sz="0" w:space="0" w:color="000000"/>
+              <w:left w:val="none" w:sz="0" w:space="0" w:color="000000"/>
+              <w:right w:val="none" w:sz="0" w:space="0" w:color="000000"/>
+            </w:tcBorders>
+            <w:shd w:val="clear" w:color="auto" w:fill="FFFFFF"/>
+            <w:tcMar>
+              <w:top w:w="0" w:type="dxa"/>
+              <w:bottom w:w="0" w:type="dxa"/>
+              <w:left w:w="0" w:type="dxa"/>
+              <w:right w:w="0" w:type="dxa"/>
+            </w:tcMar>
+            <w:vAlign w:val="center"/>
+          </w:tcPr>
+          <w:p>
+            <w:pPr>
+              <w:pStyle w:val="Normal"/>
+              <w:jc w:val="left"/>
+              <w:pBdr>
+                <w:bottom w:val="none" w:sz="0" w:space="0" w:color="000000"/>
+                <w:top w:val="none" w:sz="0" w:space="0" w:color="000000"/>
+                <w:left w:val="none" w:sz="0" w:space="0" w:color="000000"/>
+                <w:right w:val="none" w:sz="0" w:space="0" w:color="000000"/>
+              </w:pBdr>
+              <w:spacing w:after="0" w:before="0" w:line="240"/>
+              <w:ind w:left="0" w:right="0" w:firstLine="0" w:firstLineChars="0"/>
+            </w:pPr>
+            <w:r xmlns:w="http://schemas.openxmlformats.org/wordprocessingml/2006/main" xmlns:wp="http://schemas.openxmlformats.org/drawingml/2006/wordprocessingDrawing" xmlns:r="http://schemas.openxmlformats.org/officeDocument/2006/relationships" xmlns:w14="http://schemas.microsoft.com/office/word/2010/wordml">
+              <w:rPr>
+                <w:rFonts w:ascii="Times New Roman" w:hAnsi="Times New Roman" w:eastAsia="Times New Roman" w:cs="Times New Roman"/>
+                <w:i w:val="false"/>
+                <w:b w:val="false"/>
+                <w:u w:val="none"/>
+                <w:sz w:val="22"/>
+                <w:szCs w:val="22"/>
+                <w:color w:val="000000"/>
+              </w:rPr>
+              <w:t xml:space="preserve"/>
+            </w:r>
+          </w:p>
+        </w:tc>
+      </w:tr>
+      <w:tr>
+        <w:trPr>
+          <w:trHeight w:val="360" w:hRule="auto"/>
+        </w:trPr>
+        body14
+        <w:tc>
+          <w:tcPr>
+            <w:tcBorders>
+              <w:bottom w:val="none" w:sz="0" w:space="0" w:color="000000"/>
+              <w:top w:val="none" w:sz="0" w:space="0" w:color="000000"/>
+              <w:left w:val="none" w:sz="0" w:space="0" w:color="000000"/>
+              <w:right w:val="none" w:sz="0" w:space="0" w:color="000000"/>
+            </w:tcBorders>
+            <w:shd w:val="clear" w:color="auto" w:fill="FFFFFF"/>
+            <w:tcMar>
+              <w:top w:w="0" w:type="dxa"/>
+              <w:bottom w:w="0" w:type="dxa"/>
+              <w:left w:w="0" w:type="dxa"/>
+              <w:right w:w="0" w:type="dxa"/>
+            </w:tcMar>
+            <w:vAlign w:val="center"/>
+          </w:tcPr>
+          <w:p>
+            <w:pPr>
+              <w:pStyle w:val="Normal"/>
+              <w:jc w:val="left"/>
+              <w:pBdr>
+                <w:bottom w:val="none" w:sz="0" w:space="0" w:color="000000"/>
+                <w:top w:val="none" w:sz="0" w:space="0" w:color="000000"/>
+                <w:left w:val="none" w:sz="0" w:space="0" w:color="000000"/>
+                <w:right w:val="none" w:sz="0" w:space="0" w:color="000000"/>
+              </w:pBdr>
+              <w:spacing w:after="0" w:before="0" w:line="240"/>
+              <w:ind w:left="0" w:right="0" w:firstLine="0" w:firstLineChars="0"/>
+            </w:pPr>
+            <w:r xmlns:w="http://schemas.openxmlformats.org/wordprocessingml/2006/main" xmlns:wp="http://schemas.openxmlformats.org/drawingml/2006/wordprocessingDrawing" xmlns:r="http://schemas.openxmlformats.org/officeDocument/2006/relationships" xmlns:w14="http://schemas.microsoft.com/office/word/2010/wordml">
+              <w:rPr>
+                <w:rFonts w:ascii="Times New Roman" w:hAnsi="Times New Roman" w:eastAsia="Times New Roman" w:cs="Times New Roman"/>
+                <w:i w:val="false"/>
+                <w:b w:val="false"/>
+                <w:u w:val="none"/>
+                <w:sz w:val="22"/>
+                <w:szCs w:val="22"/>
+                <w:color w:val="000000"/>
+              </w:rPr>
+              <w:t xml:space="preserve"/>
+            </w:r>
+          </w:p>
+        </w:tc>
+        <w:tc>
+          <w:tcPr>
+            <w:tcBorders>
+              <w:bottom w:val="none" w:sz="0" w:space="0" w:color="000000"/>
+              <w:top w:val="none" w:sz="0" w:space="0" w:color="000000"/>
+              <w:left w:val="none" w:sz="0" w:space="0" w:color="000000"/>
+              <w:right w:val="none" w:sz="0" w:space="0" w:color="000000"/>
+            </w:tcBorders>
+            <w:shd w:val="clear" w:color="auto" w:fill="FFFFFF"/>
+            <w:tcMar>
+              <w:top w:w="0" w:type="dxa"/>
+              <w:bottom w:w="0" w:type="dxa"/>
+              <w:left w:w="0" w:type="dxa"/>
+              <w:right w:w="0" w:type="dxa"/>
+            </w:tcMar>
+            <w:vAlign w:val="center"/>
+          </w:tcPr>
+          <w:p>
+            <w:pPr>
+              <w:pStyle w:val="Normal"/>
+              <w:jc w:val="left"/>
+              <w:pBdr>
+                <w:bottom w:val="none" w:sz="0" w:space="0" w:color="000000"/>
+                <w:top w:val="none" w:sz="0" w:space="0" w:color="000000"/>
+                <w:left w:val="none" w:sz="0" w:space="0" w:color="000000"/>
+                <w:right w:val="none" w:sz="0" w:space="0" w:color="000000"/>
+              </w:pBdr>
+              <w:spacing w:after="0" w:before="0" w:line="240"/>
+              <w:ind w:left="0" w:right="0" w:firstLine="0" w:firstLineChars="0"/>
+            </w:pPr>
+            <w:r xmlns:w="http://schemas.openxmlformats.org/wordprocessingml/2006/main" xmlns:wp="http://schemas.openxmlformats.org/drawingml/2006/wordprocessingDrawing" xmlns:r="http://schemas.openxmlformats.org/officeDocument/2006/relationships" xmlns:w14="http://schemas.microsoft.com/office/word/2010/wordml">
+              <w:rPr>
+                <w:rFonts w:ascii="Times New Roman" w:hAnsi="Times New Roman" w:eastAsia="Times New Roman" w:cs="Times New Roman"/>
+                <w:i w:val="false"/>
+                <w:b w:val="false"/>
+                <w:u w:val="none"/>
+                <w:sz w:val="22"/>
+                <w:szCs w:val="22"/>
+                <w:color w:val="000000"/>
+              </w:rPr>
+              <w:t xml:space="preserve">Temperature &gt; 30</w:t>
+            </w:r>
+          </w:p>
+        </w:tc>
+        <w:tc>
+          <w:tcPr>
+            <w:tcBorders>
+              <w:bottom w:val="none" w:sz="0" w:space="0" w:color="000000"/>
+              <w:top w:val="none" w:sz="0" w:space="0" w:color="000000"/>
+              <w:left w:val="none" w:sz="0" w:space="0" w:color="000000"/>
+              <w:right w:val="none" w:sz="0" w:space="0" w:color="000000"/>
+            </w:tcBorders>
+            <w:shd w:val="clear" w:color="auto" w:fill="FFFFFF"/>
+            <w:tcMar>
+              <w:top w:w="0" w:type="dxa"/>
+              <w:bottom w:w="0" w:type="dxa"/>
+              <w:left w:w="0" w:type="dxa"/>
+              <w:right w:w="0" w:type="dxa"/>
+            </w:tcMar>
+            <w:vAlign w:val="center"/>
+          </w:tcPr>
+          <w:p>
+            <w:pPr>
+              <w:pStyle w:val="Normal"/>
+              <w:jc w:val="left"/>
+              <w:pBdr>
+                <w:bottom w:val="none" w:sz="0" w:space="0" w:color="000000"/>
+                <w:top w:val="none" w:sz="0" w:space="0" w:color="000000"/>
+                <w:left w:val="none" w:sz="0" w:space="0" w:color="000000"/>
+                <w:right w:val="none" w:sz="0" w:space="0" w:color="000000"/>
+              </w:pBdr>
+              <w:spacing w:after="0" w:before="0" w:line="240"/>
+              <w:ind w:left="0" w:right="0" w:firstLine="0" w:firstLineChars="0"/>
+            </w:pPr>
+            <w:r xmlns:w="http://schemas.openxmlformats.org/wordprocessingml/2006/main" xmlns:wp="http://schemas.openxmlformats.org/drawingml/2006/wordprocessingDrawing" xmlns:r="http://schemas.openxmlformats.org/officeDocument/2006/relationships" xmlns:w14="http://schemas.microsoft.com/office/word/2010/wordml">
+              <w:rPr>
+                <w:rFonts w:ascii="Times New Roman" w:hAnsi="Times New Roman" w:eastAsia="Times New Roman" w:cs="Times New Roman"/>
+                <w:i w:val="false"/>
+                <w:b w:val="false"/>
+                <w:u w:val="none"/>
+                <w:sz w:val="22"/>
+                <w:szCs w:val="22"/>
+                <w:color w:val="000000"/>
+              </w:rPr>
+              <w:t xml:space="preserve">0.92**</w:t>
+            </w:r>
+          </w:p>
+        </w:tc>
+        <w:tc>
+          <w:tcPr>
+            <w:tcBorders>
+              <w:bottom w:val="none" w:sz="0" w:space="0" w:color="000000"/>
+              <w:top w:val="none" w:sz="0" w:space="0" w:color="000000"/>
+              <w:left w:val="none" w:sz="0" w:space="0" w:color="000000"/>
+              <w:right w:val="none" w:sz="0" w:space="0" w:color="000000"/>
+            </w:tcBorders>
+            <w:shd w:val="clear" w:color="auto" w:fill="FFFFFF"/>
+            <w:tcMar>
+              <w:top w:w="0" w:type="dxa"/>
+              <w:bottom w:w="0" w:type="dxa"/>
+              <w:left w:w="0" w:type="dxa"/>
+              <w:right w:w="0" w:type="dxa"/>
+            </w:tcMar>
+            <w:vAlign w:val="center"/>
+          </w:tcPr>
+          <w:p>
+            <w:pPr>
+              <w:pStyle w:val="Normal"/>
+              <w:jc w:val="left"/>
+              <w:pBdr>
+                <w:bottom w:val="none" w:sz="0" w:space="0" w:color="000000"/>
+                <w:top w:val="none" w:sz="0" w:space="0" w:color="000000"/>
+                <w:left w:val="none" w:sz="0" w:space="0" w:color="000000"/>
+                <w:right w:val="none" w:sz="0" w:space="0" w:color="000000"/>
+              </w:pBdr>
+              <w:spacing w:after="0" w:before="0" w:line="240"/>
+              <w:ind w:left="0" w:right="0" w:firstLine="0" w:firstLineChars="0"/>
+            </w:pPr>
+            <w:r xmlns:w="http://schemas.openxmlformats.org/wordprocessingml/2006/main" xmlns:wp="http://schemas.openxmlformats.org/drawingml/2006/wordprocessingDrawing" xmlns:r="http://schemas.openxmlformats.org/officeDocument/2006/relationships" xmlns:w14="http://schemas.microsoft.com/office/word/2010/wordml">
+              <w:rPr>
+                <w:rFonts w:ascii="Times New Roman" w:hAnsi="Times New Roman" w:eastAsia="Times New Roman" w:cs="Times New Roman"/>
+                <w:i w:val="false"/>
+                <w:b w:val="false"/>
+                <w:u w:val="none"/>
+                <w:sz w:val="22"/>
+                <w:szCs w:val="22"/>
+                <w:color w:val="000000"/>
+              </w:rPr>
+              <w:t xml:space="preserve">21 (3.5)</w:t>
+            </w:r>
+          </w:p>
+        </w:tc>
+        <w:tc>
+          <w:tcPr>
+            <w:tcBorders>
+              <w:bottom w:val="none" w:sz="0" w:space="0" w:color="000000"/>
+              <w:top w:val="none" w:sz="0" w:space="0" w:color="000000"/>
+              <w:left w:val="none" w:sz="0" w:space="0" w:color="000000"/>
+              <w:right w:val="none" w:sz="0" w:space="0" w:color="000000"/>
+            </w:tcBorders>
+            <w:shd w:val="clear" w:color="auto" w:fill="FFFFFF"/>
+            <w:tcMar>
+              <w:top w:w="0" w:type="dxa"/>
+              <w:bottom w:w="0" w:type="dxa"/>
+              <w:left w:w="0" w:type="dxa"/>
+              <w:right w:w="0" w:type="dxa"/>
+            </w:tcMar>
+            <w:vAlign w:val="center"/>
+          </w:tcPr>
+          <w:p>
+            <w:pPr>
+              <w:pStyle w:val="Normal"/>
+              <w:jc w:val="left"/>
+              <w:pBdr>
+                <w:bottom w:val="none" w:sz="0" w:space="0" w:color="000000"/>
+                <w:top w:val="none" w:sz="0" w:space="0" w:color="000000"/>
+                <w:left w:val="none" w:sz="0" w:space="0" w:color="000000"/>
+                <w:right w:val="none" w:sz="0" w:space="0" w:color="000000"/>
+              </w:pBdr>
+              <w:spacing w:after="0" w:before="0" w:line="240"/>
+              <w:ind w:left="0" w:right="0" w:firstLine="0" w:firstLineChars="0"/>
+            </w:pPr>
+            <w:r xmlns:w="http://schemas.openxmlformats.org/wordprocessingml/2006/main" xmlns:wp="http://schemas.openxmlformats.org/drawingml/2006/wordprocessingDrawing" xmlns:r="http://schemas.openxmlformats.org/officeDocument/2006/relationships" xmlns:w14="http://schemas.microsoft.com/office/word/2010/wordml">
+              <w:rPr>
+                <w:rFonts w:ascii="Times New Roman" w:hAnsi="Times New Roman" w:eastAsia="Times New Roman" w:cs="Times New Roman"/>
+                <w:i w:val="false"/>
+                <w:b w:val="false"/>
+                <w:u w:val="none"/>
+                <w:sz w:val="22"/>
+                <w:szCs w:val="22"/>
+                <w:color w:val="000000"/>
+              </w:rPr>
+              <w:t xml:space="preserve">63 (3.5)</w:t>
+            </w:r>
+          </w:p>
+        </w:tc>
+      </w:tr>
+      <w:tr>
+        <w:trPr>
+          <w:trHeight w:val="360" w:hRule="auto"/>
+        </w:trPr>
+        body15
+        <w:tc>
+          <w:tcPr>
+            <w:tcBorders>
+              <w:bottom w:val="none" w:sz="0" w:space="0" w:color="000000"/>
+              <w:top w:val="none" w:sz="0" w:space="0" w:color="000000"/>
+              <w:left w:val="none" w:sz="0" w:space="0" w:color="000000"/>
+              <w:right w:val="none" w:sz="0" w:space="0" w:color="000000"/>
+            </w:tcBorders>
+            <w:shd w:val="clear" w:color="auto" w:fill="FFFFFF"/>
+            <w:tcMar>
+              <w:top w:w="0" w:type="dxa"/>
+              <w:bottom w:w="0" w:type="dxa"/>
+              <w:left w:w="0" w:type="dxa"/>
+              <w:right w:w="0" w:type="dxa"/>
+            </w:tcMar>
+            <w:vAlign w:val="center"/>
+          </w:tcPr>
+          <w:p>
+            <w:pPr>
+              <w:pStyle w:val="Normal"/>
+              <w:jc w:val="left"/>
+              <w:pBdr>
+                <w:bottom w:val="none" w:sz="0" w:space="0" w:color="000000"/>
+                <w:top w:val="none" w:sz="0" w:space="0" w:color="000000"/>
+                <w:left w:val="none" w:sz="0" w:space="0" w:color="000000"/>
+                <w:right w:val="none" w:sz="0" w:space="0" w:color="000000"/>
+              </w:pBdr>
+              <w:spacing w:after="0" w:before="0" w:line="240"/>
+              <w:ind w:left="0" w:right="0" w:firstLine="0" w:firstLineChars="0"/>
+            </w:pPr>
+            <w:r xmlns:w="http://schemas.openxmlformats.org/wordprocessingml/2006/main" xmlns:wp="http://schemas.openxmlformats.org/drawingml/2006/wordprocessingDrawing" xmlns:r="http://schemas.openxmlformats.org/officeDocument/2006/relationships" xmlns:w14="http://schemas.microsoft.com/office/word/2010/wordml">
+              <w:rPr>
+                <w:rFonts w:ascii="Times New Roman" w:hAnsi="Times New Roman" w:eastAsia="Times New Roman" w:cs="Times New Roman"/>
+                <w:i w:val="false"/>
+                <w:b w:val="false"/>
+                <w:u w:val="none"/>
+                <w:sz w:val="22"/>
+                <w:szCs w:val="22"/>
+                <w:color w:val="000000"/>
+              </w:rPr>
+              <w:t xml:space="preserve"/>
+            </w:r>
+          </w:p>
+        </w:tc>
+        <w:tc>
+          <w:tcPr>
+            <w:tcBorders>
+              <w:bottom w:val="none" w:sz="0" w:space="0" w:color="000000"/>
+              <w:top w:val="none" w:sz="0" w:space="0" w:color="000000"/>
+              <w:left w:val="none" w:sz="0" w:space="0" w:color="000000"/>
+              <w:right w:val="none" w:sz="0" w:space="0" w:color="000000"/>
+            </w:tcBorders>
+            <w:shd w:val="clear" w:color="auto" w:fill="FFFFFF"/>
+            <w:tcMar>
+              <w:top w:w="0" w:type="dxa"/>
+              <w:bottom w:w="0" w:type="dxa"/>
+              <w:left w:w="0" w:type="dxa"/>
+              <w:right w:w="0" w:type="dxa"/>
+            </w:tcMar>
+            <w:vAlign w:val="center"/>
+          </w:tcPr>
+          <w:p>
+            <w:pPr>
+              <w:pStyle w:val="Normal"/>
+              <w:jc w:val="left"/>
+              <w:pBdr>
+                <w:bottom w:val="none" w:sz="0" w:space="0" w:color="000000"/>
+                <w:top w:val="none" w:sz="0" w:space="0" w:color="000000"/>
+                <w:left w:val="none" w:sz="0" w:space="0" w:color="000000"/>
+                <w:right w:val="none" w:sz="0" w:space="0" w:color="000000"/>
+              </w:pBdr>
+              <w:spacing w:after="0" w:before="0" w:line="240"/>
+              <w:ind w:left="0" w:right="0" w:firstLine="0" w:firstLineChars="0"/>
+            </w:pPr>
+            <w:r xmlns:w="http://schemas.openxmlformats.org/wordprocessingml/2006/main" xmlns:wp="http://schemas.openxmlformats.org/drawingml/2006/wordprocessingDrawing" xmlns:r="http://schemas.openxmlformats.org/officeDocument/2006/relationships" xmlns:w14="http://schemas.microsoft.com/office/word/2010/wordml">
+              <w:rPr>
+                <w:rFonts w:ascii="Times New Roman" w:hAnsi="Times New Roman" w:eastAsia="Times New Roman" w:cs="Times New Roman"/>
+                <w:i w:val="false"/>
+                <w:b w:val="false"/>
+                <w:u w:val="none"/>
+                <w:sz w:val="22"/>
+                <w:szCs w:val="22"/>
+                <w:color w:val="000000"/>
+              </w:rPr>
+              <w:t xml:space="preserve">Salinity &lt; 25</w:t>
+            </w:r>
+          </w:p>
+        </w:tc>
+        <w:tc>
+          <w:tcPr>
+            <w:tcBorders>
+              <w:bottom w:val="none" w:sz="0" w:space="0" w:color="000000"/>
+              <w:top w:val="none" w:sz="0" w:space="0" w:color="000000"/>
+              <w:left w:val="none" w:sz="0" w:space="0" w:color="000000"/>
+              <w:right w:val="none" w:sz="0" w:space="0" w:color="000000"/>
+            </w:tcBorders>
+            <w:shd w:val="clear" w:color="auto" w:fill="FFFFFF"/>
+            <w:tcMar>
+              <w:top w:w="0" w:type="dxa"/>
+              <w:bottom w:w="0" w:type="dxa"/>
+              <w:left w:w="0" w:type="dxa"/>
+              <w:right w:w="0" w:type="dxa"/>
+            </w:tcMar>
+            <w:vAlign w:val="center"/>
+          </w:tcPr>
+          <w:p>
+            <w:pPr>
+              <w:pStyle w:val="Normal"/>
+              <w:jc w:val="left"/>
+              <w:pBdr>
+                <w:bottom w:val="none" w:sz="0" w:space="0" w:color="000000"/>
+                <w:top w:val="none" w:sz="0" w:space="0" w:color="000000"/>
+                <w:left w:val="none" w:sz="0" w:space="0" w:color="000000"/>
+                <w:right w:val="none" w:sz="0" w:space="0" w:color="000000"/>
+              </w:pBdr>
+              <w:spacing w:after="0" w:before="0" w:line="240"/>
+              <w:ind w:left="0" w:right="0" w:firstLine="0" w:firstLineChars="0"/>
+            </w:pPr>
+            <w:r xmlns:w="http://schemas.openxmlformats.org/wordprocessingml/2006/main" xmlns:wp="http://schemas.openxmlformats.org/drawingml/2006/wordprocessingDrawing" xmlns:r="http://schemas.openxmlformats.org/officeDocument/2006/relationships" xmlns:w14="http://schemas.microsoft.com/office/word/2010/wordml">
+              <w:rPr>
+                <w:rFonts w:ascii="Times New Roman" w:hAnsi="Times New Roman" w:eastAsia="Times New Roman" w:cs="Times New Roman"/>
+                <w:i w:val="false"/>
+                <w:b w:val="false"/>
+                <w:u w:val="none"/>
+                <w:sz w:val="22"/>
+                <w:szCs w:val="22"/>
+                <w:color w:val="000000"/>
+              </w:rPr>
+              <w:t xml:space="preserve">-0.06</w:t>
+            </w:r>
+          </w:p>
+        </w:tc>
+        <w:tc>
+          <w:tcPr>
+            <w:tcBorders>
+              <w:bottom w:val="none" w:sz="0" w:space="0" w:color="000000"/>
+              <w:top w:val="none" w:sz="0" w:space="0" w:color="000000"/>
+              <w:left w:val="none" w:sz="0" w:space="0" w:color="000000"/>
+              <w:right w:val="none" w:sz="0" w:space="0" w:color="000000"/>
+            </w:tcBorders>
+            <w:shd w:val="clear" w:color="auto" w:fill="FFFFFF"/>
+            <w:tcMar>
+              <w:top w:w="0" w:type="dxa"/>
+              <w:bottom w:w="0" w:type="dxa"/>
+              <w:left w:w="0" w:type="dxa"/>
+              <w:right w:w="0" w:type="dxa"/>
+            </w:tcMar>
+            <w:vAlign w:val="center"/>
+          </w:tcPr>
+          <w:p>
+            <w:pPr>
+              <w:pStyle w:val="Normal"/>
+              <w:jc w:val="left"/>
+              <w:pBdr>
+                <w:bottom w:val="none" w:sz="0" w:space="0" w:color="000000"/>
+                <w:top w:val="none" w:sz="0" w:space="0" w:color="000000"/>
+                <w:left w:val="none" w:sz="0" w:space="0" w:color="000000"/>
+                <w:right w:val="none" w:sz="0" w:space="0" w:color="000000"/>
+              </w:pBdr>
+              <w:spacing w:after="0" w:before="0" w:line="240"/>
+              <w:ind w:left="0" w:right="0" w:firstLine="0" w:firstLineChars="0"/>
+            </w:pPr>
+            <w:r xmlns:w="http://schemas.openxmlformats.org/wordprocessingml/2006/main" xmlns:wp="http://schemas.openxmlformats.org/drawingml/2006/wordprocessingDrawing" xmlns:r="http://schemas.openxmlformats.org/officeDocument/2006/relationships" xmlns:w14="http://schemas.microsoft.com/office/word/2010/wordml">
+              <w:rPr>
+                <w:rFonts w:ascii="Times New Roman" w:hAnsi="Times New Roman" w:eastAsia="Times New Roman" w:cs="Times New Roman"/>
+                <w:i w:val="false"/>
+                <w:b w:val="false"/>
+                <w:u w:val="none"/>
+                <w:sz w:val="22"/>
+                <w:szCs w:val="22"/>
+                <w:color w:val="000000"/>
+              </w:rPr>
+              <w:t xml:space="preserve">4 (1.3)</w:t>
+            </w:r>
+          </w:p>
+        </w:tc>
+        <w:tc>
+          <w:tcPr>
+            <w:tcBorders>
+              <w:bottom w:val="none" w:sz="0" w:space="0" w:color="000000"/>
+              <w:top w:val="none" w:sz="0" w:space="0" w:color="000000"/>
+              <w:left w:val="none" w:sz="0" w:space="0" w:color="000000"/>
+              <w:right w:val="none" w:sz="0" w:space="0" w:color="000000"/>
+            </w:tcBorders>
+            <w:shd w:val="clear" w:color="auto" w:fill="FFFFFF"/>
+            <w:tcMar>
+              <w:top w:w="0" w:type="dxa"/>
+              <w:bottom w:w="0" w:type="dxa"/>
+              <w:left w:w="0" w:type="dxa"/>
+              <w:right w:w="0" w:type="dxa"/>
+            </w:tcMar>
+            <w:vAlign w:val="center"/>
+          </w:tcPr>
+          <w:p>
+            <w:pPr>
+              <w:pStyle w:val="Normal"/>
+              <w:jc w:val="left"/>
+              <w:pBdr>
+                <w:bottom w:val="none" w:sz="0" w:space="0" w:color="000000"/>
+                <w:top w:val="none" w:sz="0" w:space="0" w:color="000000"/>
+                <w:left w:val="none" w:sz="0" w:space="0" w:color="000000"/>
+                <w:right w:val="none" w:sz="0" w:space="0" w:color="000000"/>
+              </w:pBdr>
+              <w:spacing w:after="0" w:before="0" w:line="240"/>
+              <w:ind w:left="0" w:right="0" w:firstLine="0" w:firstLineChars="0"/>
+            </w:pPr>
+            <w:r xmlns:w="http://schemas.openxmlformats.org/wordprocessingml/2006/main" xmlns:wp="http://schemas.openxmlformats.org/drawingml/2006/wordprocessingDrawing" xmlns:r="http://schemas.openxmlformats.org/officeDocument/2006/relationships" xmlns:w14="http://schemas.microsoft.com/office/word/2010/wordml">
+              <w:rPr>
+                <w:rFonts w:ascii="Times New Roman" w:hAnsi="Times New Roman" w:eastAsia="Times New Roman" w:cs="Times New Roman"/>
+                <w:i w:val="false"/>
+                <w:b w:val="false"/>
+                <w:u w:val="none"/>
+                <w:sz w:val="22"/>
+                <w:szCs w:val="22"/>
+                <w:color w:val="000000"/>
+              </w:rPr>
+              <w:t xml:space="preserve">1 (1.3)</w:t>
+            </w:r>
+          </w:p>
+        </w:tc>
+      </w:tr>
+      <w:tr>
+        <w:trPr>
+          <w:trHeight w:val="360" w:hRule="auto"/>
+        </w:trPr>
+        body16
+        <w:tc>
+          <w:tcPr>
+            <w:tcBorders>
+              <w:bottom w:val="single" w:sz="12" w:space="0" w:color="666666"/>
+              <w:top w:val="none" w:sz="0" w:space="0" w:color="000000"/>
+              <w:left w:val="none" w:sz="0" w:space="0" w:color="000000"/>
+              <w:right w:val="none" w:sz="0" w:space="0" w:color="000000"/>
+            </w:tcBorders>
+            <w:shd w:val="clear" w:color="auto" w:fill="FFFFFF"/>
+            <w:tcMar>
+              <w:top w:w="0" w:type="dxa"/>
+              <w:bottom w:w="0" w:type="dxa"/>
+              <w:left w:w="0" w:type="dxa"/>
+              <w:right w:w="0" w:type="dxa"/>
+            </w:tcMar>
+            <w:vAlign w:val="center"/>
+          </w:tcPr>
+          <w:p>
+            <w:pPr>
+              <w:pStyle w:val="Normal"/>
+              <w:jc w:val="left"/>
+              <w:pBdr>
+                <w:bottom w:val="none" w:sz="0" w:space="0" w:color="000000"/>
+                <w:top w:val="none" w:sz="0" w:space="0" w:color="000000"/>
+                <w:left w:val="none" w:sz="0" w:space="0" w:color="000000"/>
+                <w:right w:val="none" w:sz="0" w:space="0" w:color="000000"/>
+              </w:pBdr>
+              <w:spacing w:after="0" w:before="0" w:line="240"/>
+              <w:ind w:left="0" w:right="0" w:firstLine="0" w:firstLineChars="0"/>
+            </w:pPr>
+            <w:r xmlns:w="http://schemas.openxmlformats.org/wordprocessingml/2006/main" xmlns:wp="http://schemas.openxmlformats.org/drawingml/2006/wordprocessingDrawing" xmlns:r="http://schemas.openxmlformats.org/officeDocument/2006/relationships" xmlns:w14="http://schemas.microsoft.com/office/word/2010/wordml">
+              <w:rPr>
+                <w:rFonts w:ascii="Times New Roman" w:hAnsi="Times New Roman" w:eastAsia="Times New Roman" w:cs="Times New Roman"/>
+                <w:i w:val="false"/>
+                <w:b w:val="false"/>
+                <w:u w:val="none"/>
+                <w:sz w:val="22"/>
+                <w:szCs w:val="22"/>
+                <w:color w:val="000000"/>
+              </w:rPr>
+              <w:t xml:space="preserve"/>
+            </w:r>
+          </w:p>
+        </w:tc>
+        <w:tc>
+          <w:tcPr>
+            <w:tcBorders>
+              <w:bottom w:val="single" w:sz="12" w:space="0" w:color="666666"/>
+              <w:top w:val="none" w:sz="0" w:space="0" w:color="000000"/>
+              <w:left w:val="none" w:sz="0" w:space="0" w:color="000000"/>
+              <w:right w:val="none" w:sz="0" w:space="0" w:color="000000"/>
+            </w:tcBorders>
+            <w:shd w:val="clear" w:color="auto" w:fill="FFFFFF"/>
+            <w:tcMar>
+              <w:top w:w="0" w:type="dxa"/>
+              <w:bottom w:w="0" w:type="dxa"/>
+              <w:left w:w="0" w:type="dxa"/>
+              <w:right w:w="0" w:type="dxa"/>
+            </w:tcMar>
+            <w:vAlign w:val="center"/>
+          </w:tcPr>
+          <w:p>
+            <w:pPr>
+              <w:pStyle w:val="Normal"/>
+              <w:jc w:val="left"/>
+              <w:pBdr>
+                <w:bottom w:val="none" w:sz="0" w:space="0" w:color="000000"/>
+                <w:top w:val="none" w:sz="0" w:space="0" w:color="000000"/>
+                <w:left w:val="none" w:sz="0" w:space="0" w:color="000000"/>
+                <w:right w:val="none" w:sz="0" w:space="0" w:color="000000"/>
+              </w:pBdr>
+              <w:spacing w:after="0" w:before="0" w:line="240"/>
+              <w:ind w:left="0" w:right="0" w:firstLine="0" w:firstLineChars="0"/>
+            </w:pPr>
+            <w:r xmlns:w="http://schemas.openxmlformats.org/wordprocessingml/2006/main" xmlns:wp="http://schemas.openxmlformats.org/drawingml/2006/wordprocessingDrawing" xmlns:r="http://schemas.openxmlformats.org/officeDocument/2006/relationships" xmlns:w14="http://schemas.microsoft.com/office/word/2010/wordml">
+              <w:rPr>
+                <w:rFonts w:ascii="Times New Roman" w:hAnsi="Times New Roman" w:eastAsia="Times New Roman" w:cs="Times New Roman"/>
+                <w:i w:val="false"/>
+                <w:b w:val="false"/>
+                <w:u w:val="none"/>
+                <w:sz w:val="22"/>
+                <w:szCs w:val="22"/>
+                <w:color w:val="000000"/>
+              </w:rPr>
+              <w:t xml:space="preserve">Both</w:t>
+            </w:r>
+          </w:p>
+        </w:tc>
+        <w:tc>
+          <w:tcPr>
+            <w:tcBorders>
+              <w:bottom w:val="single" w:sz="12" w:space="0" w:color="666666"/>
+              <w:top w:val="none" w:sz="0" w:space="0" w:color="000000"/>
+              <w:left w:val="none" w:sz="0" w:space="0" w:color="000000"/>
+              <w:right w:val="none" w:sz="0" w:space="0" w:color="000000"/>
+            </w:tcBorders>
+            <w:shd w:val="clear" w:color="auto" w:fill="FFFFFF"/>
+            <w:tcMar>
+              <w:top w:w="0" w:type="dxa"/>
+              <w:bottom w:w="0" w:type="dxa"/>
+              <w:left w:w="0" w:type="dxa"/>
+              <w:right w:w="0" w:type="dxa"/>
+            </w:tcMar>
+            <w:vAlign w:val="center"/>
+          </w:tcPr>
+          <w:p>
+            <w:pPr>
+              <w:pStyle w:val="Normal"/>
+              <w:jc w:val="left"/>
+              <w:pBdr>
+                <w:bottom w:val="none" w:sz="0" w:space="0" w:color="000000"/>
+                <w:top w:val="none" w:sz="0" w:space="0" w:color="000000"/>
+                <w:left w:val="none" w:sz="0" w:space="0" w:color="000000"/>
+                <w:right w:val="none" w:sz="0" w:space="0" w:color="000000"/>
+              </w:pBdr>
+              <w:spacing w:after="0" w:before="0" w:line="240"/>
+              <w:ind w:left="0" w:right="0" w:firstLine="0" w:firstLineChars="0"/>
+            </w:pPr>
+            <w:r xmlns:w="http://schemas.openxmlformats.org/wordprocessingml/2006/main" xmlns:wp="http://schemas.openxmlformats.org/drawingml/2006/wordprocessingDrawing" xmlns:r="http://schemas.openxmlformats.org/officeDocument/2006/relationships" xmlns:w14="http://schemas.microsoft.com/office/word/2010/wordml">
+              <w:rPr>
+                <w:rFonts w:ascii="Times New Roman" w:hAnsi="Times New Roman" w:eastAsia="Times New Roman" w:cs="Times New Roman"/>
+                <w:i w:val="false"/>
+                <w:b w:val="false"/>
+                <w:u w:val="none"/>
+                <w:sz w:val="22"/>
+                <w:szCs w:val="22"/>
+                <w:color w:val="000000"/>
+              </w:rPr>
+              <w:t xml:space="preserve">0</w:t>
+            </w:r>
+          </w:p>
+        </w:tc>
+        <w:tc>
+          <w:tcPr>
+            <w:tcBorders>
+              <w:bottom w:val="single" w:sz="12" w:space="0" w:color="666666"/>
+              <w:top w:val="none" w:sz="0" w:space="0" w:color="000000"/>
+              <w:left w:val="none" w:sz="0" w:space="0" w:color="000000"/>
+              <w:right w:val="none" w:sz="0" w:space="0" w:color="000000"/>
+            </w:tcBorders>
+            <w:shd w:val="clear" w:color="auto" w:fill="FFFFFF"/>
+            <w:tcMar>
+              <w:top w:w="0" w:type="dxa"/>
+              <w:bottom w:w="0" w:type="dxa"/>
+              <w:left w:w="0" w:type="dxa"/>
+              <w:right w:w="0" w:type="dxa"/>
+            </w:tcMar>
+            <w:vAlign w:val="center"/>
+          </w:tcPr>
+          <w:p>
+            <w:pPr>
+              <w:pStyle w:val="Normal"/>
+              <w:jc w:val="left"/>
+              <w:pBdr>
+                <w:bottom w:val="none" w:sz="0" w:space="0" w:color="000000"/>
+                <w:top w:val="none" w:sz="0" w:space="0" w:color="000000"/>
+                <w:left w:val="none" w:sz="0" w:space="0" w:color="000000"/>
+                <w:right w:val="none" w:sz="0" w:space="0" w:color="000000"/>
+              </w:pBdr>
+              <w:spacing w:after="0" w:before="0" w:line="240"/>
+              <w:ind w:left="0" w:right="0" w:firstLine="0" w:firstLineChars="0"/>
+            </w:pPr>
+            <w:r xmlns:w="http://schemas.openxmlformats.org/wordprocessingml/2006/main" xmlns:wp="http://schemas.openxmlformats.org/drawingml/2006/wordprocessingDrawing" xmlns:r="http://schemas.openxmlformats.org/officeDocument/2006/relationships" xmlns:w14="http://schemas.microsoft.com/office/word/2010/wordml">
+              <w:rPr>
+                <w:rFonts w:ascii="Times New Roman" w:hAnsi="Times New Roman" w:eastAsia="Times New Roman" w:cs="Times New Roman"/>
+                <w:i w:val="false"/>
+                <w:b w:val="false"/>
+                <w:u w:val="none"/>
+                <w:sz w:val="22"/>
+                <w:szCs w:val="22"/>
+                <w:color w:val="000000"/>
+              </w:rPr>
+              <w:t xml:space="preserve">0 (0)</w:t>
+            </w:r>
+          </w:p>
+        </w:tc>
+        <w:tc>
+          <w:tcPr>
+            <w:tcBorders>
+              <w:bottom w:val="single" w:sz="12" w:space="0" w:color="666666"/>
+              <w:top w:val="none" w:sz="0" w:space="0" w:color="000000"/>
+              <w:left w:val="none" w:sz="0" w:space="0" w:color="000000"/>
+              <w:right w:val="none" w:sz="0" w:space="0" w:color="000000"/>
+            </w:tcBorders>
+            <w:shd w:val="clear" w:color="auto" w:fill="FFFFFF"/>
+            <w:tcMar>
+              <w:top w:w="0" w:type="dxa"/>
+              <w:bottom w:w="0" w:type="dxa"/>
+              <w:left w:w="0" w:type="dxa"/>
+              <w:right w:w="0" w:type="dxa"/>
+            </w:tcMar>
+            <w:vAlign w:val="center"/>
+          </w:tcPr>
+          <w:p>
+            <w:pPr>
+              <w:pStyle w:val="Normal"/>
+              <w:jc w:val="left"/>
+              <w:pBdr>
+                <w:bottom w:val="none" w:sz="0" w:space="0" w:color="000000"/>
+                <w:top w:val="none" w:sz="0" w:space="0" w:color="000000"/>
+                <w:left w:val="none" w:sz="0" w:space="0" w:color="000000"/>
+                <w:right w:val="none" w:sz="0" w:space="0" w:color="000000"/>
+              </w:pBdr>
+              <w:spacing w:after="0" w:before="0" w:line="240"/>
+              <w:ind w:left="0" w:right="0" w:firstLine="0" w:firstLineChars="0"/>
+            </w:pPr>
+            <w:r xmlns:w="http://schemas.openxmlformats.org/wordprocessingml/2006/main" xmlns:wp="http://schemas.openxmlformats.org/drawingml/2006/wordprocessingDrawing" xmlns:r="http://schemas.openxmlformats.org/officeDocument/2006/relationships" xmlns:w14="http://schemas.microsoft.com/office/word/2010/wordml">
+              <w:rPr>
+                <w:rFonts w:ascii="Times New Roman" w:hAnsi="Times New Roman" w:eastAsia="Times New Roman" w:cs="Times New Roman"/>
+                <w:i w:val="false"/>
+                <w:b w:val="false"/>
+                <w:u w:val="none"/>
+                <w:sz w:val="22"/>
+                <w:szCs w:val="22"/>
+                <w:color w:val="000000"/>
+              </w:rPr>
+              <w:t xml:space="preserve">0 (0)</w:t>
+            </w:r>
+          </w:p>
+        </w:tc>
+      </w:tr>
+    </w:tbl>
     <w:p>
       <w:r>
         <w:br w:type="page"/>

</xml_diff>

<commit_message>
hillsborough flow temp plot
</commit_message>
<xml_diff>
--- a/manu-draft.docx
+++ b/manu-draft.docx
@@ -1010,7 +1010,7 @@
       </w:r>
     </w:p>
     <w:bookmarkEnd w:id="27"/>
-    <w:bookmarkStart w:id="56" w:name="figures"/>
+    <w:bookmarkStart w:id="60" w:name="figures"/>
     <w:p>
       <w:pPr>
         <w:pStyle w:val="Heading2"/>
@@ -1600,8 +1600,91 @@
         <w:br w:type="page"/>
       </w:r>
     </w:p>
-    <w:bookmarkEnd w:id="56"/>
-    <w:bookmarkStart w:id="57" w:name="tables"/>
+    <w:tbl>
+      <w:tblPr>
+        <w:tblStyle w:val="Table"/>
+        <w:tblW w:type="pct" w:w="5000"/>
+        <w:tblLook w:firstRow="0" w:lastRow="0" w:firstColumn="0" w:lastColumn="0" w:noHBand="0" w:noVBand="0" w:val="0000"/>
+      </w:tblPr>
+      <w:tblGrid>
+        <w:gridCol w:w="7920"/>
+      </w:tblGrid>
+      <w:tr>
+        <w:tc>
+          <w:tcPr/>
+          <w:bookmarkStart w:id="59" w:name="fig-flowtemp"/>
+          <w:p>
+            <w:pPr>
+              <w:pStyle w:val="Figure"/>
+              <w:jc w:val="center"/>
+            </w:pPr>
+            <w:r>
+              <w:drawing>
+                <wp:inline>
+                  <wp:extent cx="5495559" cy="3663706"/>
+                  <wp:effectExtent b="0" l="0" r="0" t="0"/>
+                  <wp:docPr descr="" title="" id="57" name="Picture"/>
+                  <a:graphic>
+                    <a:graphicData uri="http://schemas.openxmlformats.org/drawingml/2006/picture">
+                      <pic:pic>
+                        <pic:nvPicPr>
+                          <pic:cNvPr descr="figs/flowtemp.png" id="58" name="Picture"/>
+                          <pic:cNvPicPr>
+                            <a:picLocks noChangeArrowheads="1" noChangeAspect="1"/>
+                          </pic:cNvPicPr>
+                        </pic:nvPicPr>
+                        <pic:blipFill>
+                          <a:blip r:embed="rId56"/>
+                          <a:stretch>
+                            <a:fillRect/>
+                          </a:stretch>
+                        </pic:blipFill>
+                        <pic:spPr bwMode="auto">
+                          <a:xfrm>
+                            <a:off x="0" y="0"/>
+                            <a:ext cx="5495559" cy="3663706"/>
+                          </a:xfrm>
+                          <a:prstGeom prst="rect">
+                            <a:avLst/>
+                          </a:prstGeom>
+                          <a:noFill/>
+                          <a:ln w="9525">
+                            <a:noFill/>
+                            <a:headEnd/>
+                            <a:tailEnd/>
+                          </a:ln>
+                        </pic:spPr>
+                      </pic:pic>
+                    </a:graphicData>
+                  </a:graphic>
+                </wp:inline>
+              </w:drawing>
+            </w:r>
+          </w:p>
+          <w:p>
+            <w:pPr>
+              <w:jc w:val="center"/>
+            </w:pPr>
+            <w:pPr>
+              <w:jc w:val="start"/>
+              <w:spacing w:before="200"/>
+              <w:pStyle w:val="ImageCaption"/>
+            </w:pPr>
+            <w:r>
+              <w:t xml:space="preserve">Figure 8: Relationship between water temperature and discharge in the Hillsborough River (USGS gage 02303000) over time. The relationship is shown for February (dry month) and August (wet month) grouped by historic (1975-1999) and contemporary (2000-2022) time periods. Regression lines with 95% confidence intervals for each temporal grouping are shown.</w:t>
+            </w:r>
+          </w:p>
+          <w:bookmarkEnd w:id="59"/>
+        </w:tc>
+      </w:tr>
+    </w:tbl>
+    <w:p>
+      <w:r>
+        <w:br w:type="page"/>
+      </w:r>
+    </w:p>
+    <w:bookmarkEnd w:id="60"/>
+    <w:bookmarkStart w:id="61" w:name="tables"/>
     <w:p>
       <w:pPr>
         <w:pStyle w:val="Heading2"/>
@@ -1615,7 +1698,7 @@
         <w:pStyle w:val="FirstParagraph"/>
       </w:pPr>
       <w:r>
-        <w:t xml:space="preserve">Summary of mixed-effects models evaluating increases in the number of days each year from 1975 to 2022 when temperature was above 30C, salinity was below 25ppt, or both temperature and salinity were above/below the thresholds. The start and end columns show the estimated number of days at the beginning and end of the period of record when temperature or salinity were above or below the thresholds. Values are the estimated mean number of days (plus standard error) from 1975 to 2022. ** p &lt; 0.005, * p &lt; 0.05, - no model. OTB (northwest): Old Tampa Bay, HB (northeast): Hillsborough Bay, MTB: Middle Tampa Bay, LTB: Lower Tampa Bay.</w:t>
+        <w:t xml:space="preserve">Summary of mixed-effects models evaluating increases in the number of days each year from 1975 to 2022 when temperature was above 30C, salinity was below 25ppt, or both temperature and salinity were above/below the thresholds. The start and end columns show the estimated number of days at the beginning and end of the period of record when temperature or salinity were above or below the thresholds. Values are the estimated mean number of days (plus standard error) from 1975 and 2022. ** p &lt; 0.005, * p &lt; 0.05, - no model. OTB (northwest): Old Tampa Bay, HB (northeast): Hillsborough Bay, MTB: Middle Tampa Bay, LTB: Lower Tampa Bay.</w:t>
       </w:r>
     </w:p>
     <w:tbl xmlns:w="http://schemas.openxmlformats.org/wordprocessingml/2006/main" xmlns:r="http://schemas.openxmlformats.org/officeDocument/2006/relationships" xmlns:w14="http://schemas.microsoft.com/office/word/2010/wordml" xmlns:wp="http://schemas.openxmlformats.org/drawingml/2006/wordprocessingDrawing" xmlns:a="http://schemas.openxmlformats.org/drawingml/2006/main" xmlns:pic="http://schemas.openxmlformats.org/drawingml/2006/picture">
@@ -5480,8 +5563,8 @@
         <w:br w:type="page"/>
       </w:r>
     </w:p>
-    <w:bookmarkEnd w:id="57"/>
-    <w:bookmarkStart w:id="84" w:name="references"/>
+    <w:bookmarkEnd w:id="61"/>
+    <w:bookmarkStart w:id="88" w:name="references"/>
     <w:p>
       <w:pPr>
         <w:pStyle w:val="Heading2"/>
@@ -5490,8 +5573,8 @@
         <w:t xml:space="preserve">References</w:t>
       </w:r>
     </w:p>
-    <w:bookmarkStart w:id="83" w:name="refs"/>
-    <w:bookmarkStart w:id="59" w:name="ref-duffin2021"/>
+    <w:bookmarkStart w:id="87" w:name="refs"/>
+    <w:bookmarkStart w:id="63" w:name="ref-duffin2021"/>
     <w:p>
       <w:pPr>
         <w:pStyle w:val="Bibliography"/>
@@ -5524,7 +5607,7 @@
       <w:r>
         <w:t xml:space="preserve"> </w:t>
       </w:r>
-      <w:hyperlink r:id="rId58">
+      <w:hyperlink r:id="rId62">
         <w:r>
           <w:rPr>
             <w:rStyle w:val="Hyperlink"/>
@@ -5536,8 +5619,8 @@
         <w:t xml:space="preserve">.</w:t>
       </w:r>
     </w:p>
-    <w:bookmarkEnd w:id="59"/>
-    <w:bookmarkStart w:id="61" w:name="ref-hensel2023"/>
+    <w:bookmarkEnd w:id="63"/>
+    <w:bookmarkStart w:id="65" w:name="ref-hensel2023"/>
     <w:p>
       <w:pPr>
         <w:pStyle w:val="Bibliography"/>
@@ -5589,7 +5672,7 @@
       <w:r>
         <w:t xml:space="preserve"> </w:t>
       </w:r>
-      <w:hyperlink r:id="rId60">
+      <w:hyperlink r:id="rId64">
         <w:r>
           <w:rPr>
             <w:rStyle w:val="Hyperlink"/>
@@ -5601,8 +5684,8 @@
         <w:t xml:space="preserve">.</w:t>
       </w:r>
     </w:p>
-    <w:bookmarkEnd w:id="61"/>
-    <w:bookmarkStart w:id="63" w:name="ref-lewis1985"/>
+    <w:bookmarkEnd w:id="65"/>
+    <w:bookmarkStart w:id="67" w:name="ref-lewis1985"/>
     <w:p>
       <w:pPr>
         <w:pStyle w:val="Bibliography"/>
@@ -5656,7 +5739,7 @@
       <w:r>
         <w:t xml:space="preserve"> </w:t>
       </w:r>
-      <w:hyperlink r:id="rId62">
+      <w:hyperlink r:id="rId66">
         <w:r>
           <w:rPr>
             <w:rStyle w:val="Hyperlink"/>
@@ -5668,8 +5751,8 @@
         <w:t xml:space="preserve">.</w:t>
       </w:r>
     </w:p>
-    <w:bookmarkEnd w:id="63"/>
-    <w:bookmarkStart w:id="65" w:name="ref-lirman2003"/>
+    <w:bookmarkEnd w:id="67"/>
+    <w:bookmarkStart w:id="69" w:name="ref-lirman2003"/>
     <w:p>
       <w:pPr>
         <w:pStyle w:val="Bibliography"/>
@@ -5702,7 +5785,7 @@
       <w:r>
         <w:t xml:space="preserve"> </w:t>
       </w:r>
-      <w:hyperlink r:id="rId64">
+      <w:hyperlink r:id="rId68">
         <w:r>
           <w:rPr>
             <w:rStyle w:val="Hyperlink"/>
@@ -5714,8 +5797,8 @@
         <w:t xml:space="preserve">.</w:t>
       </w:r>
     </w:p>
-    <w:bookmarkEnd w:id="65"/>
-    <w:bookmarkStart w:id="67" w:name="ref-lopez2021"/>
+    <w:bookmarkEnd w:id="69"/>
+    <w:bookmarkStart w:id="71" w:name="ref-lopez2021"/>
     <w:p>
       <w:pPr>
         <w:pStyle w:val="Bibliography"/>
@@ -5751,7 +5834,7 @@
       <w:r>
         <w:t xml:space="preserve"> </w:t>
       </w:r>
-      <w:hyperlink r:id="rId66">
+      <w:hyperlink r:id="rId70">
         <w:r>
           <w:rPr>
             <w:rStyle w:val="Hyperlink"/>
@@ -5763,8 +5846,8 @@
         <w:t xml:space="preserve">.</w:t>
       </w:r>
     </w:p>
-    <w:bookmarkEnd w:id="67"/>
-    <w:bookmarkStart w:id="69" w:name="ref-mcmillan1967"/>
+    <w:bookmarkEnd w:id="71"/>
+    <w:bookmarkStart w:id="73" w:name="ref-mcmillan1967"/>
     <w:p>
       <w:pPr>
         <w:pStyle w:val="Bibliography"/>
@@ -5797,7 +5880,7 @@
       <w:r>
         <w:t xml:space="preserve"> </w:t>
       </w:r>
-      <w:hyperlink r:id="rId68">
+      <w:hyperlink r:id="rId72">
         <w:r>
           <w:rPr>
             <w:rStyle w:val="Hyperlink"/>
@@ -5809,8 +5892,8 @@
         <w:t xml:space="preserve">.</w:t>
       </w:r>
     </w:p>
-    <w:bookmarkEnd w:id="69"/>
-    <w:bookmarkStart w:id="71" w:name="ref-nickerson2023"/>
+    <w:bookmarkEnd w:id="73"/>
+    <w:bookmarkStart w:id="75" w:name="ref-nickerson2023"/>
     <w:p>
       <w:pPr>
         <w:pStyle w:val="Bibliography"/>
@@ -5843,7 +5926,7 @@
       <w:r>
         <w:t xml:space="preserve"> </w:t>
       </w:r>
-      <w:hyperlink r:id="rId70">
+      <w:hyperlink r:id="rId74">
         <w:r>
           <w:rPr>
             <w:rStyle w:val="Hyperlink"/>
@@ -5855,8 +5938,8 @@
         <w:t xml:space="preserve">.</w:t>
       </w:r>
     </w:p>
-    <w:bookmarkEnd w:id="71"/>
-    <w:bookmarkStart w:id="72" w:name="ref-phillips1960"/>
+    <w:bookmarkEnd w:id="75"/>
+    <w:bookmarkStart w:id="76" w:name="ref-phillips1960"/>
     <w:p>
       <w:pPr>
         <w:pStyle w:val="Bibliography"/>
@@ -5878,8 +5961,8 @@
         <w:t xml:space="preserve">. 44. Florida State Board of Conservation, Marine Laboratory.</w:t>
       </w:r>
     </w:p>
-    <w:bookmarkEnd w:id="72"/>
-    <w:bookmarkStart w:id="74" w:name="ref-phlips2006"/>
+    <w:bookmarkEnd w:id="76"/>
+    <w:bookmarkStart w:id="78" w:name="ref-phlips2006"/>
     <w:p>
       <w:pPr>
         <w:pStyle w:val="Bibliography"/>
@@ -5912,7 +5995,7 @@
       <w:r>
         <w:t xml:space="preserve"> </w:t>
       </w:r>
-      <w:hyperlink r:id="rId73">
+      <w:hyperlink r:id="rId77">
         <w:r>
           <w:rPr>
             <w:rStyle w:val="Hyperlink"/>
@@ -5924,8 +6007,8 @@
         <w:t xml:space="preserve">.</w:t>
       </w:r>
     </w:p>
-    <w:bookmarkEnd w:id="74"/>
-    <w:bookmarkStart w:id="76" w:name="ref-usup1994"/>
+    <w:bookmarkEnd w:id="78"/>
+    <w:bookmarkStart w:id="80" w:name="ref-usup1994"/>
     <w:p>
       <w:pPr>
         <w:pStyle w:val="Bibliography"/>
@@ -5958,7 +6041,7 @@
       <w:r>
         <w:t xml:space="preserve"> </w:t>
       </w:r>
-      <w:hyperlink r:id="rId75">
+      <w:hyperlink r:id="rId79">
         <w:r>
           <w:rPr>
             <w:rStyle w:val="Hyperlink"/>
@@ -5970,8 +6053,8 @@
         <w:t xml:space="preserve">.</w:t>
       </w:r>
     </w:p>
-    <w:bookmarkEnd w:id="76"/>
-    <w:bookmarkStart w:id="78" w:name="ref-vanbogaert2018"/>
+    <w:bookmarkEnd w:id="80"/>
+    <w:bookmarkStart w:id="82" w:name="ref-vanbogaert2018"/>
     <w:p>
       <w:pPr>
         <w:pStyle w:val="Bibliography"/>
@@ -6020,7 +6103,7 @@
       <w:r>
         <w:t xml:space="preserve"> </w:t>
       </w:r>
-      <w:hyperlink r:id="rId77">
+      <w:hyperlink r:id="rId81">
         <w:r>
           <w:rPr>
             <w:rStyle w:val="Hyperlink"/>
@@ -6032,8 +6115,8 @@
         <w:t xml:space="preserve">.</w:t>
       </w:r>
     </w:p>
-    <w:bookmarkEnd w:id="78"/>
-    <w:bookmarkStart w:id="80" w:name="ref-zhang2023"/>
+    <w:bookmarkEnd w:id="82"/>
+    <w:bookmarkStart w:id="84" w:name="ref-zhang2023"/>
     <w:p>
       <w:pPr>
         <w:pStyle w:val="Bibliography"/>
@@ -6066,7 +6149,7 @@
       <w:r>
         <w:t xml:space="preserve"> </w:t>
       </w:r>
-      <w:hyperlink r:id="rId79">
+      <w:hyperlink r:id="rId83">
         <w:r>
           <w:rPr>
             <w:rStyle w:val="Hyperlink"/>
@@ -6078,8 +6161,8 @@
         <w:t xml:space="preserve">.</w:t>
       </w:r>
     </w:p>
-    <w:bookmarkEnd w:id="80"/>
-    <w:bookmarkStart w:id="82" w:name="ref-zieman1975"/>
+    <w:bookmarkEnd w:id="84"/>
+    <w:bookmarkStart w:id="86" w:name="ref-zieman1975"/>
     <w:p>
       <w:pPr>
         <w:pStyle w:val="Bibliography"/>
@@ -6112,7 +6195,7 @@
       <w:r>
         <w:t xml:space="preserve"> </w:t>
       </w:r>
-      <w:hyperlink r:id="rId81">
+      <w:hyperlink r:id="rId85">
         <w:r>
           <w:rPr>
             <w:rStyle w:val="Hyperlink"/>
@@ -6124,9 +6207,9 @@
         <w:t xml:space="preserve">.</w:t>
       </w:r>
     </w:p>
-    <w:bookmarkEnd w:id="82"/>
-    <w:bookmarkEnd w:id="83"/>
-    <w:bookmarkEnd w:id="84"/>
+    <w:bookmarkEnd w:id="86"/>
+    <w:bookmarkEnd w:id="87"/>
+    <w:bookmarkEnd w:id="88"/>
     <w:sectPr>
       <w:footerReference r:id="rId9" w:type="default"/>
       <w:pgSz w:h="15840" w:w="12240"/>

</xml_diff>

<commit_message>
adding study area text
</commit_message>
<xml_diff>
--- a/manu-draft.docx
+++ b/manu-draft.docx
@@ -180,6 +180,66 @@
     </w:p>
     <w:p>
       <w:pPr>
+        <w:numPr>
+          <w:ilvl w:val="0"/>
+          <w:numId w:val="1001"/>
+        </w:numPr>
+        <w:pStyle w:val="Compact"/>
+      </w:pPr>
+      <w:r>
+        <w:t xml:space="preserve">Importance of seagrass as foundation species</w:t>
+      </w:r>
+    </w:p>
+    <w:p>
+      <w:pPr>
+        <w:numPr>
+          <w:ilvl w:val="0"/>
+          <w:numId w:val="1001"/>
+        </w:numPr>
+        <w:pStyle w:val="Compact"/>
+      </w:pPr>
+      <w:r>
+        <w:t xml:space="preserve">Tampa Bay context</w:t>
+      </w:r>
+    </w:p>
+    <w:p>
+      <w:pPr>
+        <w:numPr>
+          <w:ilvl w:val="0"/>
+          <w:numId w:val="1001"/>
+        </w:numPr>
+        <w:pStyle w:val="Compact"/>
+      </w:pPr>
+      <w:r>
+        <w:t xml:space="preserve">Climate change stressors</w:t>
+      </w:r>
+    </w:p>
+    <w:p>
+      <w:pPr>
+        <w:numPr>
+          <w:ilvl w:val="0"/>
+          <w:numId w:val="1001"/>
+        </w:numPr>
+        <w:pStyle w:val="Compact"/>
+      </w:pPr>
+      <w:r>
+        <w:t xml:space="preserve">Goals/objectives</w:t>
+      </w:r>
+    </w:p>
+    <w:p>
+      <w:pPr>
+        <w:numPr>
+          <w:ilvl w:val="1"/>
+          <w:numId w:val="1002"/>
+        </w:numPr>
+        <w:pStyle w:val="Compact"/>
+      </w:pPr>
+      <w:r>
+        <w:t xml:space="preserve">Describe</w:t>
+      </w:r>
+    </w:p>
+    <w:p>
+      <w:pPr>
         <w:pStyle w:val="FirstParagraph"/>
       </w:pPr>
       <w:r>
@@ -267,18 +327,290 @@
       </w:r>
     </w:p>
     <w:bookmarkEnd w:id="22"/>
-    <w:bookmarkStart w:id="24" w:name="methods"/>
+    <w:bookmarkStart w:id="28" w:name="methods"/>
     <w:p>
       <w:pPr>
         <w:pStyle w:val="Heading2"/>
       </w:pPr>
       <w:r>
         <w:t xml:space="preserve">2 Methods</w:t>
+      </w:r>
+    </w:p>
+    <w:bookmarkStart w:id="23" w:name="study-area"/>
+    <w:p>
+      <w:pPr>
+        <w:pStyle w:val="Heading3"/>
+      </w:pPr>
+      <w:r>
+        <w:t xml:space="preserve">2.1 Study area</w:t>
       </w:r>
     </w:p>
     <w:p>
       <w:pPr>
         <w:pStyle w:val="FirstParagraph"/>
+      </w:pPr>
+      <w:r>
+        <w:t xml:space="preserve">Tampa Bay is the largest open-water estuary in Florida covering 400 mi</w:t>
+      </w:r>
+      <m:oMath>
+        <m:sSup>
+          <m:e>
+            <m:r>
+              <m:t>​</m:t>
+            </m:r>
+          </m:e>
+          <m:sup>
+            <m:r>
+              <m:t>2</m:t>
+            </m:r>
+          </m:sup>
+        </m:sSup>
+      </m:oMath>
+      <w:r>
+        <w:t xml:space="preserve"> </w:t>
+      </w:r>
+      <w:r>
+        <w:t xml:space="preserve">(1,036 km</w:t>
+      </w:r>
+      <m:oMath>
+        <m:sSup>
+          <m:e>
+            <m:r>
+              <m:t>​</m:t>
+            </m:r>
+          </m:e>
+          <m:sup>
+            <m:r>
+              <m:t>2</m:t>
+            </m:r>
+          </m:sup>
+        </m:sSup>
+      </m:oMath>
+      <w:r>
+        <w:t xml:space="preserve">) and one of the largest in the Gulf of Mexico. The watershed covers an 2,200 mi</w:t>
+      </w:r>
+      <m:oMath>
+        <m:sSup>
+          <m:e>
+            <m:r>
+              <m:t>​</m:t>
+            </m:r>
+          </m:e>
+          <m:sup>
+            <m:r>
+              <m:t>2</m:t>
+            </m:r>
+          </m:sup>
+        </m:sSup>
+      </m:oMath>
+      <w:r>
+        <w:t xml:space="preserve"> </w:t>
+      </w:r>
+      <w:r>
+        <w:t xml:space="preserve">(5,872 km</w:t>
+      </w:r>
+      <m:oMath>
+        <m:sSup>
+          <m:e>
+            <m:r>
+              <m:t>​</m:t>
+            </m:r>
+          </m:e>
+          <m:sup>
+            <m:r>
+              <m:t>2</m:t>
+            </m:r>
+          </m:sup>
+        </m:sSup>
+      </m:oMath>
+      <w:r>
+        <w:t xml:space="preserve">) with the Hillsborough, Alafia, Manatee, and Little Manatee Rivers contributing a majority of freshwater inflow to the bay. Tampa Bay straddles the temperate and tropical boundary of central Florida characterized by warm, humid conditions and a distinct rainy season during the summer months. The watershed is heavily developed and includes over 3 million people with 42% of the land as urban or suburban contributing substantial inputs of wastewater and stormwater runoff that can stress bay resources</w:t>
+      </w:r>
+      <w:r>
+        <w:t xml:space="preserve"> </w:t>
+      </w:r>
+      <w:r>
+        <w:t xml:space="preserve">(Beck et al. 2023)</w:t>
+      </w:r>
+      <w:r>
+        <w:t xml:space="preserve">. The geology of the watershed is rich in phosphates and mining activities have greatly altered the landscape, with notable spills and releases of wastewater that have affected water quality and biological resources</w:t>
+      </w:r>
+      <w:r>
+        <w:t xml:space="preserve"> </w:t>
+      </w:r>
+      <w:r>
+        <w:t xml:space="preserve">(Garrett et al. 2011; Beck et al. 2022)</w:t>
+      </w:r>
+      <w:r>
+        <w:t xml:space="preserve">. Important subtidal habitats include seagrasses, hard bottom, tidal flats, and oyster reefs, where a majority of management effort has focused on restoring and maintaining seagrass cover</w:t>
+      </w:r>
+      <w:r>
+        <w:t xml:space="preserve"> </w:t>
+      </w:r>
+      <w:r>
+        <w:t xml:space="preserve">(E. T. Sherwood et al. 2017)</w:t>
+      </w:r>
+      <w:r>
+        <w:t xml:space="preserve">. Additional native habitats include intertidal wetlands (mangroves, salt marshes, salt barriers) and pine forests, oak hammocks, and freshwater wetlands present in upland habitats</w:t>
+      </w:r>
+      <w:r>
+        <w:t xml:space="preserve"> </w:t>
+      </w:r>
+      <w:r>
+        <w:t xml:space="preserve">(Robison et al. 2020)</w:t>
+      </w:r>
+      <w:r>
+        <w:t xml:space="preserve">. Losses of native uplands and potentially restorable habitats to development in the watershed from 1990 to 2020 have been estimated at 295 mi</w:t>
+      </w:r>
+      <m:oMath>
+        <m:sSup>
+          <m:e>
+            <m:r>
+              <m:t>​</m:t>
+            </m:r>
+          </m:e>
+          <m:sup>
+            <m:r>
+              <m:t>2</m:t>
+            </m:r>
+          </m:sup>
+        </m:sSup>
+      </m:oMath>
+      <w:r>
+        <w:t xml:space="preserve"> </w:t>
+      </w:r>
+      <w:r>
+        <w:t xml:space="preserve">(763 km</w:t>
+      </w:r>
+      <m:oMath>
+        <m:sSup>
+          <m:e>
+            <m:r>
+              <m:t>​</m:t>
+            </m:r>
+          </m:e>
+          <m:sup>
+            <m:r>
+              <m:t>2</m:t>
+            </m:r>
+          </m:sup>
+        </m:sSup>
+      </m:oMath>
+      <w:r>
+        <w:t xml:space="preserve">, Beck et al. 2023)</w:t>
+      </w:r>
+      <w:r>
+        <w:t xml:space="preserve">.</w:t>
+      </w:r>
+    </w:p>
+    <w:p>
+      <w:pPr>
+        <w:pStyle w:val="BodyText"/>
+      </w:pPr>
+      <w:r>
+        <w:t xml:space="preserve">The Bay is divided into distinct sub-segments defined by physical and natural boundaries to assist with water quality management activities</w:t>
+      </w:r>
+      <w:r>
+        <w:t xml:space="preserve"> </w:t>
+      </w:r>
+      <w:r>
+        <w:t xml:space="preserve">(Lewis III et al. 1985)</w:t>
+      </w:r>
+      <w:r>
+        <w:t xml:space="preserve">: Old Tampa Bay (OTB) in the northwest; Hillsborough Bay (HB) in the northeast; Middle Tampa Bay (MTB); and Lower Tampa Bay (LTB) that connects to the Gulf of Mexico. Old Tampa Bay and Hillsborough Bay have historically had the most degraded water quality conditions primarily from nutrient inputs from wastewater and stormwater</w:t>
+      </w:r>
+      <w:r>
+        <w:t xml:space="preserve"> </w:t>
+      </w:r>
+      <w:r>
+        <w:t xml:space="preserve">(Greening et al. 2014)</w:t>
+      </w:r>
+      <w:r>
+        <w:t xml:space="preserve">. Hydrologic conditions vary between the two, such that Hillsborough Bay receives a majority of direct surface water inflow from the Hillsborough and Alafia Rivers, whereas Old Tampa Bay receives much less inflow with a majority from multiple small tributaries</w:t>
+      </w:r>
+      <w:r>
+        <w:t xml:space="preserve"> </w:t>
+      </w:r>
+      <w:r>
+        <w:t xml:space="preserve">(Janicki Environmental, Inc. 2023)</w:t>
+      </w:r>
+      <w:r>
+        <w:t xml:space="preserve">. Notably, Old Tampa Bay has restricted circulation from multiple land bridges that traverse the bay</w:t>
+      </w:r>
+      <w:r>
+        <w:t xml:space="preserve"> </w:t>
+      </w:r>
+      <w:r>
+        <w:t xml:space="preserve">(E. Sherwood et al. 2015; M.E. Luther, S.D. Meyers 2022)</w:t>
+      </w:r>
+      <w:r>
+        <w:t xml:space="preserve">. Recurring seasonal harmful algal blooms of the dinoflagellete</w:t>
+      </w:r>
+      <w:r>
+        <w:t xml:space="preserve"> </w:t>
+      </w:r>
+      <w:r>
+        <w:rPr>
+          <w:iCs/>
+          <w:i/>
+        </w:rPr>
+        <w:t xml:space="preserve">Pyrodinium bahamense</w:t>
+      </w:r>
+      <w:r>
+        <w:t xml:space="preserve"> </w:t>
+      </w:r>
+      <w:r>
+        <w:t xml:space="preserve">have contributed to exceedances of the chlorophyll-a regulatory standard in Old Tampa Bay</w:t>
+      </w:r>
+      <w:r>
+        <w:t xml:space="preserve"> </w:t>
+      </w:r>
+      <w:r>
+        <w:t xml:space="preserve">(Cary B. Lopez et al. 2023)</w:t>
+      </w:r>
+      <w:r>
+        <w:t xml:space="preserve">. By comparison, water quality conditions in Middle Tampa Bay and Lower Tampa Bay are generally better than the upper two bay segments primarily from more frequent water exchanges with the Gulf of Mexico and lower nutrient loading</w:t>
+      </w:r>
+      <w:r>
+        <w:t xml:space="preserve"> </w:t>
+      </w:r>
+      <w:r>
+        <w:t xml:space="preserve">(Janicki Environmental, Inc. 2023)</w:t>
+      </w:r>
+      <w:r>
+        <w:t xml:space="preserve">. All bay segments are relatively shallow, with a baywide mean depth of approximately 3 m. Light penetration typically reaches bottom habitats under current conditions, although seagrasses were historically limited by high phytoplankton production that affected light environments prior to wastewater regulation, particularly in Old Tampa Bay and Hillsborough Bay</w:t>
+      </w:r>
+      <w:r>
+        <w:t xml:space="preserve"> </w:t>
+      </w:r>
+      <w:r>
+        <w:t xml:space="preserve">(Greening et al. 2014; Johansson and Janicki Environmental, Inc. 2015)</w:t>
+      </w:r>
+      <w:r>
+        <w:t xml:space="preserve">.</w:t>
+      </w:r>
+    </w:p>
+    <w:bookmarkEnd w:id="23"/>
+    <w:bookmarkStart w:id="24" w:name="seagrass-monitoring-and-change"/>
+    <w:p>
+      <w:pPr>
+        <w:pStyle w:val="Heading3"/>
+      </w:pPr>
+      <w:r>
+        <w:t xml:space="preserve">2.2 Seagrass monitoring and change</w:t>
+      </w:r>
+    </w:p>
+    <w:p>
+      <w:pPr>
+        <w:pStyle w:val="FirstParagraph"/>
+      </w:pPr>
+      <w:r>
+        <w:t xml:space="preserve">The long-term recovery of seagrass habitats in Tampa Bay is a nationally-recognized success story that demonstrates a successful management paradigm. From 1988 to 2016, seagrasses increased 79% (18,376) to a total of acres ()</w:t>
+      </w:r>
+    </w:p>
+    <w:p>
+      <w:pPr>
+        <w:pStyle w:val="BodyText"/>
       </w:pPr>
       <w:r>
         <w:t xml:space="preserve">Seagrass changes over time in</w:t>
@@ -298,9 +630,47 @@
         <w:t xml:space="preserve">.</w:t>
       </w:r>
     </w:p>
+    <w:bookmarkEnd w:id="24"/>
+    <w:bookmarkStart w:id="25" w:name="water-quality-data"/>
     <w:p>
       <w:pPr>
-        <w:pStyle w:val="BodyText"/>
+        <w:pStyle w:val="Heading3"/>
+      </w:pPr>
+      <w:r>
+        <w:t xml:space="preserve">2.3 Water quality data</w:t>
+      </w:r>
+    </w:p>
+    <w:p>
+      <w:pPr>
+        <w:pStyle w:val="FirstParagraph"/>
+      </w:pPr>
+      <w:r>
+        <w:t xml:space="preserve">EPC, FIM, Pinellas</w:t>
+      </w:r>
+    </w:p>
+    <w:bookmarkEnd w:id="25"/>
+    <w:bookmarkStart w:id="26" w:name="trend-analysis"/>
+    <w:p>
+      <w:pPr>
+        <w:pStyle w:val="Heading3"/>
+      </w:pPr>
+      <w:r>
+        <w:t xml:space="preserve">2.4 Trend analysis</w:t>
+      </w:r>
+    </w:p>
+    <w:bookmarkEnd w:id="26"/>
+    <w:bookmarkStart w:id="27" w:name="links-to-seagrass"/>
+    <w:p>
+      <w:pPr>
+        <w:pStyle w:val="Heading3"/>
+      </w:pPr>
+      <w:r>
+        <w:t xml:space="preserve">2.5 Links to seagrass</w:t>
+      </w:r>
+    </w:p>
+    <w:p>
+      <w:pPr>
+        <w:pStyle w:val="FirstParagraph"/>
       </w:pPr>
       <w:r>
         <w:t xml:space="preserve">Observed trends aggregated by year and bay segment across stations and months in</w:t>
@@ -362,7 +732,7 @@
       <w:pPr>
         <w:numPr>
           <w:ilvl w:val="0"/>
-          <w:numId w:val="1001"/>
+          <w:numId w:val="1003"/>
         </w:numPr>
       </w:pPr>
       <w:r>
@@ -376,139 +746,6 @@
       </w:r>
       <w:r>
         <w:t xml:space="preserve">)</w:t>
-      </w:r>
-    </w:p>
-    <w:p>
-      <w:pPr>
-        <w:numPr>
-          <w:ilvl w:val="0"/>
-          <w:numId w:val="1001"/>
-        </w:numPr>
-      </w:pPr>
-      <w:r>
-        <w:t xml:space="preserve">Salinity: grows well in most salinity ranges</w:t>
-      </w:r>
-      <w:r>
-        <w:t xml:space="preserve"> </w:t>
-      </w:r>
-      <w:r>
-        <w:t xml:space="preserve">(Lirman and Cropper 2003)</w:t>
-      </w:r>
-      <w:r>
-        <w:t xml:space="preserve">, like Syringodium but more tolerant</w:t>
-      </w:r>
-      <w:r>
-        <w:t xml:space="preserve"> </w:t>
-      </w:r>
-      <w:r>
-        <w:t xml:space="preserve">(Lewis III et al. 1985)</w:t>
-      </w:r>
-      <w:r>
-        <w:t xml:space="preserve">, 10-35 (range) or &lt; 10 (S. Scolaro)</w:t>
-      </w:r>
-    </w:p>
-    <w:p>
-      <w:pPr>
-        <w:pStyle w:val="FirstParagraph"/>
-      </w:pPr>
-      <w:r>
-        <w:t xml:space="preserve">Thalassia:</w:t>
-      </w:r>
-    </w:p>
-    <w:p>
-      <w:pPr>
-        <w:numPr>
-          <w:ilvl w:val="0"/>
-          <w:numId w:val="1002"/>
-        </w:numPr>
-      </w:pPr>
-      <w:r>
-        <w:t xml:space="preserve">Temp: 20-30 (range,</w:t>
-      </w:r>
-      <w:r>
-        <w:t xml:space="preserve"> </w:t>
-      </w:r>
-      <w:r>
-        <w:t xml:space="preserve">Lewis III et al. (1985)</w:t>
-      </w:r>
-      <w:r>
-        <w:t xml:space="preserve">,</w:t>
-      </w:r>
-      <w:r>
-        <w:t xml:space="preserve"> </w:t>
-      </w:r>
-      <w:r>
-        <w:t xml:space="preserve">Zieman (1975)</w:t>
-      </w:r>
-      <w:r>
-        <w:t xml:space="preserve">), 30-31 (upper, from SS)</w:t>
-      </w:r>
-    </w:p>
-    <w:p>
-      <w:pPr>
-        <w:numPr>
-          <w:ilvl w:val="0"/>
-          <w:numId w:val="1002"/>
-        </w:numPr>
-      </w:pPr>
-      <w:r>
-        <w:t xml:space="preserve">Salinity: 25 (lower,</w:t>
-      </w:r>
-      <w:r>
-        <w:t xml:space="preserve"> </w:t>
-      </w:r>
-      <w:r>
-        <w:t xml:space="preserve">Lewis III et al. (1985)</w:t>
-      </w:r>
-      <w:r>
-        <w:t xml:space="preserve">); 30, lowest at 5 (lower,</w:t>
-      </w:r>
-      <w:r>
-        <w:t xml:space="preserve"> </w:t>
-      </w:r>
-      <w:r>
-        <w:t xml:space="preserve">Lirman and Cropper (2003)</w:t>
-      </w:r>
-      <w:r>
-        <w:t xml:space="preserve">), 33-38 (range,</w:t>
-      </w:r>
-      <w:r>
-        <w:t xml:space="preserve"> </w:t>
-      </w:r>
-      <w:r>
-        <w:t xml:space="preserve">Phillips (1960)</w:t>
-      </w:r>
-      <w:r>
-        <w:t xml:space="preserve">); 24-35 (range,</w:t>
-      </w:r>
-      <w:r>
-        <w:t xml:space="preserve"> </w:t>
-      </w:r>
-      <w:r>
-        <w:t xml:space="preserve">Zieman (1975)</w:t>
-      </w:r>
-      <w:r>
-        <w:t xml:space="preserve"> </w:t>
-      </w:r>
-      <w:r>
-        <w:t xml:space="preserve">citing</w:t>
-      </w:r>
-      <w:r>
-        <w:t xml:space="preserve"> </w:t>
-      </w:r>
-      <w:r>
-        <w:t xml:space="preserve">Phillips (1960)</w:t>
-      </w:r>
-      <w:r>
-        <w:t xml:space="preserve">); 15 (SS)</w:t>
-      </w:r>
-    </w:p>
-    <w:p>
-      <w:pPr>
-        <w:pStyle w:val="FirstParagraph"/>
-      </w:pPr>
-      <w:r>
-        <w:t xml:space="preserve">Syringodium:</w:t>
       </w:r>
     </w:p>
     <w:p>
@@ -519,107 +756,33 @@
         </w:numPr>
       </w:pPr>
       <w:r>
-        <w:t xml:space="preserve">Temp: 20-30 (range,</w:t>
-      </w:r>
-      <w:r>
-        <w:t xml:space="preserve"> </w:t>
-      </w:r>
-      <w:r>
-        <w:t xml:space="preserve">Lewis III et al. (1985)</w:t>
-      </w:r>
-      <w:r>
-        <w:t xml:space="preserve">), 29 (upper from SS)</w:t>
+        <w:t xml:space="preserve">Salinity: grows well in most salinity ranges</w:t>
+      </w:r>
+      <w:r>
+        <w:t xml:space="preserve"> </w:t>
+      </w:r>
+      <w:r>
+        <w:t xml:space="preserve">(Lirman and Cropper 2003)</w:t>
+      </w:r>
+      <w:r>
+        <w:t xml:space="preserve">, like Syringodium but more tolerant</w:t>
+      </w:r>
+      <w:r>
+        <w:t xml:space="preserve"> </w:t>
+      </w:r>
+      <w:r>
+        <w:t xml:space="preserve">(Lewis III et al. 1985)</w:t>
+      </w:r>
+      <w:r>
+        <w:t xml:space="preserve">, 10-35 (range) or &lt; 10 (S. Scolaro)</w:t>
       </w:r>
     </w:p>
     <w:p>
       <w:pPr>
-        <w:numPr>
-          <w:ilvl w:val="0"/>
-          <w:numId w:val="1003"/>
-        </w:numPr>
-      </w:pPr>
-      <w:r>
-        <w:t xml:space="preserve">Salinity: 20 (lower,</w:t>
-      </w:r>
-      <w:r>
-        <w:t xml:space="preserve"> </w:t>
-      </w:r>
-      <w:r>
-        <w:t xml:space="preserve">Lewis III et al. (1985)</w:t>
-      </w:r>
-      <w:r>
-        <w:t xml:space="preserve">), 25 (lower,</w:t>
-      </w:r>
-      <w:r>
-        <w:t xml:space="preserve"> </w:t>
-      </w:r>
-      <w:r>
-        <w:t xml:space="preserve">Lirman and Cropper (2003)</w:t>
-      </w:r>
-      <w:r>
-        <w:t xml:space="preserve">); 20</w:t>
-      </w:r>
-    </w:p>
-    <w:p>
-      <w:pPr>
         <w:pStyle w:val="FirstParagraph"/>
       </w:pPr>
       <w:r>
-        <w:t xml:space="preserve">Lewis III et al. (1985)</w:t>
-      </w:r>
-      <w:r>
-        <w:t xml:space="preserve"> </w:t>
-      </w:r>
-      <w:r>
-        <w:t xml:space="preserve">review of seagrass in Tampa Bay.</w:t>
-      </w:r>
-      <w:r>
-        <w:t xml:space="preserve"> </w:t>
-      </w:r>
-      <w:r>
-        <w:t xml:space="preserve">Lirman and Cropper (2003)</w:t>
-      </w:r>
-      <w:r>
-        <w:t xml:space="preserve"> </w:t>
-      </w:r>
-      <w:r>
-        <w:t xml:space="preserve">conducted exposure experiments to evaluate seagrass growth in response to a range of salinity conditions.</w:t>
-      </w:r>
-      <w:r>
-        <w:t xml:space="preserve"> </w:t>
-      </w:r>
-      <w:r>
-        <w:t xml:space="preserve">McMillan and Moseley (1967)</w:t>
-      </w:r>
-      <w:r>
-        <w:t xml:space="preserve"> </w:t>
-      </w:r>
-      <w:r>
-        <w:t xml:space="preserve">discusses growth of halodule, syringodium, thalassia, and ruppia in response to salinity increases (up to 75 psu), no info on lower limit. Cites</w:t>
-      </w:r>
-      <w:r>
-        <w:t xml:space="preserve"> </w:t>
-      </w:r>
-      <w:r>
-        <w:t xml:space="preserve">Phillips (1960)</w:t>
-      </w:r>
-      <w:r>
-        <w:t xml:space="preserve"> </w:t>
-      </w:r>
-      <w:r>
-        <w:t xml:space="preserve">for a salinity range of Thalassia in Florida of 33 - 38 psu.</w:t>
-      </w:r>
-      <w:r>
-        <w:t xml:space="preserve"> </w:t>
-      </w:r>
-      <w:r>
-        <w:t xml:space="preserve">Zieman (1975)</w:t>
-      </w:r>
-      <w:r>
-        <w:t xml:space="preserve"> </w:t>
-      </w:r>
-      <w:r>
-        <w:t xml:space="preserve">discusses seasonal variation of thalassia relative to temp and salinity</w:t>
+        <w:t xml:space="preserve">Thalassia:</w:t>
       </w:r>
     </w:p>
     <w:p>
@@ -628,56 +791,254 @@
           <w:ilvl w:val="0"/>
           <w:numId w:val="1004"/>
         </w:numPr>
-        <w:pStyle w:val="Compact"/>
-      </w:pPr>
-      <w:r>
-        <w:t xml:space="preserve">Get FIM, Pinellas, Manatee data</w:t>
-      </w:r>
-    </w:p>
-    <w:bookmarkStart w:id="23" w:name="models"/>
-    <w:p>
-      <w:pPr>
-        <w:pStyle w:val="Heading3"/>
-      </w:pPr>
-      <w:r>
-        <w:t xml:space="preserve">2.1 Models</w:t>
+      </w:pPr>
+      <w:r>
+        <w:t xml:space="preserve">Temp: 20-30 (range,</w:t>
+      </w:r>
+      <w:r>
+        <w:t xml:space="preserve"> </w:t>
+      </w:r>
+      <w:r>
+        <w:t xml:space="preserve">Lewis III et al. (1985)</w:t>
+      </w:r>
+      <w:r>
+        <w:t xml:space="preserve">,</w:t>
+      </w:r>
+      <w:r>
+        <w:t xml:space="preserve"> </w:t>
+      </w:r>
+      <w:r>
+        <w:t xml:space="preserve">Zieman (1975)</w:t>
+      </w:r>
+      <w:r>
+        <w:t xml:space="preserve">), 30-31 (upper, from SS)</w:t>
       </w:r>
     </w:p>
     <w:p>
       <w:pPr>
-        <w:pStyle w:val="FirstParagraph"/>
-      </w:pPr>
-      <w:r>
-        <w:t xml:space="preserve">All models excluded Lower Tampa Bay because of minimal seagrass change over time. Evaluated total fo, percent change between years, and</w:t>
+        <w:numPr>
+          <w:ilvl w:val="0"/>
+          <w:numId w:val="1004"/>
+        </w:numPr>
+      </w:pPr>
+      <w:r>
+        <w:t xml:space="preserve">Salinity: 25 (lower,</w:t>
+      </w:r>
+      <w:r>
+        <w:t xml:space="preserve"> </w:t>
+      </w:r>
+      <w:r>
+        <w:t xml:space="preserve">Lewis III et al. (1985)</w:t>
+      </w:r>
+      <w:r>
+        <w:t xml:space="preserve">); 30, lowest at 5 (lower,</w:t>
+      </w:r>
+      <w:r>
+        <w:t xml:space="preserve"> </w:t>
+      </w:r>
+      <w:r>
+        <w:t xml:space="preserve">Lirman and Cropper (2003)</w:t>
+      </w:r>
+      <w:r>
+        <w:t xml:space="preserve">), 33-38 (range,</w:t>
+      </w:r>
+      <w:r>
+        <w:t xml:space="preserve"> </w:t>
+      </w:r>
+      <w:r>
+        <w:t xml:space="preserve">Phillips (1960)</w:t>
+      </w:r>
+      <w:r>
+        <w:t xml:space="preserve">); 24-35 (range,</w:t>
+      </w:r>
+      <w:r>
+        <w:t xml:space="preserve"> </w:t>
+      </w:r>
+      <w:r>
+        <w:t xml:space="preserve">Zieman (1975)</w:t>
+      </w:r>
+      <w:r>
+        <w:t xml:space="preserve"> </w:t>
+      </w:r>
+      <w:r>
+        <w:t xml:space="preserve">citing</w:t>
+      </w:r>
+      <w:r>
+        <w:t xml:space="preserve"> </w:t>
+      </w:r>
+      <w:r>
+        <w:t xml:space="preserve">Phillips (1960)</w:t>
+      </w:r>
+      <w:r>
+        <w:t xml:space="preserve">); 15 (SS)</w:t>
       </w:r>
     </w:p>
     <w:p>
       <w:pPr>
-        <w:pStyle w:val="BodyText"/>
-      </w:pPr>
-      <w:r>
-        <w:t xml:space="preserve">GLMs of percent change each year by Sal, Temp, with year and bay segment interactions. Attempted different windows of time from approximate seagrass sample date, 30 days to one year. The best model was one that included an effect of Salinity and an interaction with bay segment. Hillsborough Bay showed a strong response of increasing likelihood of seagrass loss with number of days when salinity was below the threshold.</w:t>
+        <w:pStyle w:val="FirstParagraph"/>
+      </w:pPr>
+      <w:r>
+        <w:t xml:space="preserve">Syringodium:</w:t>
       </w:r>
     </w:p>
     <w:p>
       <w:pPr>
-        <w:pStyle w:val="BodyText"/>
-      </w:pPr>
-      <w:r>
-        <w:t xml:space="preserve">Then GAMs were evaluated looking at total by Salinity, with interaction of year and bay segment. Also created a model looking at percent change vs Temp and year/bay segment interaction.</w:t>
+        <w:numPr>
+          <w:ilvl w:val="0"/>
+          <w:numId w:val="1005"/>
+        </w:numPr>
+      </w:pPr>
+      <w:r>
+        <w:t xml:space="preserve">Temp: 20-30 (range,</w:t>
+      </w:r>
+      <w:r>
+        <w:t xml:space="preserve"> </w:t>
+      </w:r>
+      <w:r>
+        <w:t xml:space="preserve">Lewis III et al. (1985)</w:t>
+      </w:r>
+      <w:r>
+        <w:t xml:space="preserve">), 29 (upper from SS)</w:t>
       </w:r>
     </w:p>
     <w:p>
       <w:pPr>
+        <w:numPr>
+          <w:ilvl w:val="0"/>
+          <w:numId w:val="1005"/>
+        </w:numPr>
+      </w:pPr>
+      <w:r>
+        <w:t xml:space="preserve">Salinity: 20 (lower,</w:t>
+      </w:r>
+      <w:r>
+        <w:t xml:space="preserve"> </w:t>
+      </w:r>
+      <w:r>
+        <w:t xml:space="preserve">Lewis III et al. (1985)</w:t>
+      </w:r>
+      <w:r>
+        <w:t xml:space="preserve">), 25 (lower,</w:t>
+      </w:r>
+      <w:r>
+        <w:t xml:space="preserve"> </w:t>
+      </w:r>
+      <w:r>
+        <w:t xml:space="preserve">Lirman and Cropper (2003)</w:t>
+      </w:r>
+      <w:r>
+        <w:t xml:space="preserve">); 20</w:t>
+      </w:r>
+    </w:p>
+    <w:p>
+      <w:pPr>
+        <w:pStyle w:val="FirstParagraph"/>
+      </w:pPr>
+      <w:r>
+        <w:t xml:space="preserve">Lewis III et al. (1985)</w:t>
+      </w:r>
+      <w:r>
+        <w:t xml:space="preserve"> </w:t>
+      </w:r>
+      <w:r>
+        <w:t xml:space="preserve">review of seagrass in Tampa Bay.</w:t>
+      </w:r>
+      <w:r>
+        <w:t xml:space="preserve"> </w:t>
+      </w:r>
+      <w:r>
+        <w:t xml:space="preserve">Lirman and Cropper (2003)</w:t>
+      </w:r>
+      <w:r>
+        <w:t xml:space="preserve"> </w:t>
+      </w:r>
+      <w:r>
+        <w:t xml:space="preserve">conducted exposure experiments to evaluate seagrass growth in response to a range of salinity conditions.</w:t>
+      </w:r>
+      <w:r>
+        <w:t xml:space="preserve"> </w:t>
+      </w:r>
+      <w:r>
+        <w:t xml:space="preserve">McMillan and Moseley (1967)</w:t>
+      </w:r>
+      <w:r>
+        <w:t xml:space="preserve"> </w:t>
+      </w:r>
+      <w:r>
+        <w:t xml:space="preserve">discusses growth of halodule, syringodium, thalassia, and ruppia in response to salinity increases (up to 75 psu), no info on lower limit. Cites</w:t>
+      </w:r>
+      <w:r>
+        <w:t xml:space="preserve"> </w:t>
+      </w:r>
+      <w:r>
+        <w:t xml:space="preserve">Phillips (1960)</w:t>
+      </w:r>
+      <w:r>
+        <w:t xml:space="preserve"> </w:t>
+      </w:r>
+      <w:r>
+        <w:t xml:space="preserve">for a salinity range of Thalassia in Florida of 33 - 38 psu.</w:t>
+      </w:r>
+      <w:r>
+        <w:t xml:space="preserve"> </w:t>
+      </w:r>
+      <w:r>
+        <w:t xml:space="preserve">Zieman (1975)</w:t>
+      </w:r>
+      <w:r>
+        <w:t xml:space="preserve"> </w:t>
+      </w:r>
+      <w:r>
+        <w:t xml:space="preserve">discusses seasonal variation of thalassia relative to temp and salinity</w:t>
+      </w:r>
+    </w:p>
+    <w:p>
+      <w:pPr>
+        <w:numPr>
+          <w:ilvl w:val="0"/>
+          <w:numId w:val="1006"/>
+        </w:numPr>
+        <w:pStyle w:val="Compact"/>
+      </w:pPr>
+      <w:r>
+        <w:t xml:space="preserve">Get FIM, Pinellas, Manatee data</w:t>
+      </w:r>
+    </w:p>
+    <w:p>
+      <w:pPr>
+        <w:pStyle w:val="FirstParagraph"/>
+      </w:pPr>
+      <w:r>
+        <w:t xml:space="preserve">All models excluded Lower Tampa Bay because of minimal seagrass change over time. Evaluated total fo, percent change between years, and</w:t>
+      </w:r>
+    </w:p>
+    <w:p>
+      <w:pPr>
         <w:pStyle w:val="BodyText"/>
       </w:pPr>
       <w:r>
+        <w:t xml:space="preserve">GLMs of percent change each year by Sal, Temp, with year and bay segment interactions. Attempted different windows of time from approximate seagrass sample date, 30 days to one year. The best model was one that included an effect of Salinity and an interaction with bay segment. Hillsborough Bay showed a strong response of increasing likelihood of seagrass loss with number of days when salinity was below the threshold.</w:t>
+      </w:r>
+    </w:p>
+    <w:p>
+      <w:pPr>
+        <w:pStyle w:val="BodyText"/>
+      </w:pPr>
+      <w:r>
+        <w:t xml:space="preserve">Then GAMs were evaluated looking at total by Salinity, with interaction of year and bay segment. Also created a model looking at percent change vs Temp and year/bay segment interaction.</w:t>
+      </w:r>
+    </w:p>
+    <w:p>
+      <w:pPr>
+        <w:pStyle w:val="BodyText"/>
+      </w:pPr>
+      <w:r>
         <w:t xml:space="preserve">Show plots of both the glm and gams.</w:t>
       </w:r>
     </w:p>
-    <w:bookmarkEnd w:id="23"/>
-    <w:bookmarkEnd w:id="24"/>
-    <w:bookmarkStart w:id="25" w:name="results"/>
+    <w:bookmarkEnd w:id="27"/>
+    <w:bookmarkEnd w:id="28"/>
+    <w:bookmarkStart w:id="29" w:name="results"/>
     <w:p>
       <w:pPr>
         <w:pStyle w:val="Heading2"/>
@@ -905,8 +1266,8 @@
         </w:r>
       </w:hyperlink>
     </w:p>
-    <w:bookmarkEnd w:id="25"/>
-    <w:bookmarkStart w:id="26" w:name="discussion"/>
+    <w:bookmarkEnd w:id="29"/>
+    <w:bookmarkStart w:id="30" w:name="discussion"/>
     <w:p>
       <w:pPr>
         <w:pStyle w:val="Heading2"/>
@@ -960,13 +1321,21 @@
         <w:pStyle w:val="BodyText"/>
       </w:pPr>
       <w:r>
+        <w:t xml:space="preserve">Alternative nutrient pathways and role of macroalgae, competition for resources, shading, etc.</w:t>
+      </w:r>
+    </w:p>
+    <w:p>
+      <w:pPr>
+        <w:pStyle w:val="BodyText"/>
+      </w:pPr>
+      <w:r>
         <w:t xml:space="preserve">OTB seagrass loss and role of pyrodinium, optimal temperatures from 28-31</w:t>
       </w:r>
       <w:r>
         <w:t xml:space="preserve"> </w:t>
       </w:r>
       <w:r>
-        <w:t xml:space="preserve">(Lopez et al. 2021)</w:t>
+        <w:t xml:space="preserve">(Cary B. Lopez et al. 2021)</w:t>
       </w:r>
       <w:r>
         <w:t xml:space="preserve">. For salinity, highest growth rates at 24 psu and above, with decline in growth rates at 20 psu</w:t>
@@ -984,7 +1353,7 @@
         <w:t xml:space="preserve"> </w:t>
       </w:r>
       <w:r>
-        <w:t xml:space="preserve">(Phlips et al. 2006; Lopez et al. 2021)</w:t>
+        <w:t xml:space="preserve">(Phlips et al. 2006; Cary B. Lopez et al. 2021)</w:t>
       </w:r>
       <w:r>
         <w:t xml:space="preserve">. Optimal salinity range between 20-32 psu</w:t>
@@ -993,14 +1362,14 @@
         <w:t xml:space="preserve"> </w:t>
       </w:r>
       <w:r>
-        <w:t xml:space="preserve">(Lopez et al. 2021)</w:t>
+        <w:t xml:space="preserve">(Cary B. Lopez et al. 2021)</w:t>
       </w:r>
       <w:r>
         <w:t xml:space="preserve">.</w:t>
       </w:r>
     </w:p>
-    <w:bookmarkEnd w:id="26"/>
-    <w:bookmarkStart w:id="27" w:name="acknowledgments"/>
+    <w:bookmarkEnd w:id="30"/>
+    <w:bookmarkStart w:id="31" w:name="acknowledgments"/>
     <w:p>
       <w:pPr>
         <w:pStyle w:val="Heading2"/>
@@ -1009,8 +1378,8 @@
         <w:t xml:space="preserve">5 Acknowledgments</w:t>
       </w:r>
     </w:p>
-    <w:bookmarkEnd w:id="27"/>
-    <w:bookmarkStart w:id="60" w:name="figures"/>
+    <w:bookmarkEnd w:id="31"/>
+    <w:bookmarkStart w:id="64" w:name="figures"/>
     <w:p>
       <w:pPr>
         <w:pStyle w:val="Heading2"/>
@@ -1024,8 +1393,6 @@
         <w:tblStyle w:val="Table"/>
         <w:tblW w:type="pct" w:w="5000"/>
         <w:tblLook w:firstRow="0" w:lastRow="0" w:firstColumn="0" w:lastColumn="0" w:noHBand="0" w:noVBand="0" w:val="0000"/>
-        <w:jc w:val="start"/>
-        <w:tblLayout w:type="fixed"/>
       </w:tblPr>
       <w:tblGrid>
         <w:gridCol w:w="7920"/>
@@ -1033,9 +1400,10 @@
       <w:tr>
         <w:tc>
           <w:tcPr/>
-          <w:bookmarkStart w:id="31" w:name="fig-seagrasschg"/>
-          <w:p>
-            <w:pPr>
+          <w:bookmarkStart w:id="35" w:name="fig-seagrasschg"/>
+          <w:p>
+            <w:pPr>
+              <w:pStyle w:val="Figure"/>
               <w:jc w:val="center"/>
             </w:pPr>
             <w:r>
@@ -1043,18 +1411,18 @@
                 <wp:inline>
                   <wp:extent cx="5943600" cy="4457699"/>
                   <wp:effectExtent b="0" l="0" r="0" t="0"/>
-                  <wp:docPr descr="" title="" id="29" name="Picture"/>
+                  <wp:docPr descr="" title="" id="33" name="Picture"/>
                   <a:graphic>
                     <a:graphicData uri="http://schemas.openxmlformats.org/drawingml/2006/picture">
                       <pic:pic>
                         <pic:nvPicPr>
-                          <pic:cNvPr descr="figs/seagrasschg.png" id="30" name="Picture"/>
+                          <pic:cNvPr descr="figs/seagrasschg.png" id="34" name="Picture"/>
                           <pic:cNvPicPr>
                             <a:picLocks noChangeArrowheads="1" noChangeAspect="1"/>
                           </pic:cNvPicPr>
                         </pic:nvPicPr>
                         <pic:blipFill>
-                          <a:blip r:embed="rId28"/>
+                          <a:blip r:embed="rId32"/>
                           <a:stretch>
                             <a:fillRect/>
                           </a:stretch>
@@ -1094,7 +1462,7 @@
               <w:t xml:space="preserve">Figure 1: Seagrass changes over time in Tampa Bay for (a) areal coverage and (b) frequency occurrence of major species. Changes are shown for major bay segments. Note the different time scale between (a) and (b); coverage maps in (a) began in 1988 and seagrass transect monitoring in (b) began in 1998. Red lines in (a) show approximate capacity of seagrass coverage based on the baywide target of 40,000 acres. OTB: Old Tampa Bay, HB: Hillsborough Bay, MTB: Middle Tampa Bay, LTB: Lower Tampa Bay.</w:t>
             </w:r>
           </w:p>
-          <w:bookmarkEnd w:id="31"/>
+          <w:bookmarkEnd w:id="35"/>
         </w:tc>
       </w:tr>
     </w:tbl>
@@ -1108,8 +1476,6 @@
         <w:tblStyle w:val="Table"/>
         <w:tblW w:type="pct" w:w="5000"/>
         <w:tblLook w:firstRow="0" w:lastRow="0" w:firstColumn="0" w:lastColumn="0" w:noHBand="0" w:noVBand="0" w:val="0000"/>
-        <w:jc w:val="start"/>
-        <w:tblLayout w:type="fixed"/>
       </w:tblPr>
       <w:tblGrid>
         <w:gridCol w:w="7920"/>
@@ -1117,9 +1483,10 @@
       <w:tr>
         <w:tc>
           <w:tcPr/>
-          <w:bookmarkStart w:id="35" w:name="fig-meteowqraw"/>
-          <w:p>
-            <w:pPr>
+          <w:bookmarkStart w:id="39" w:name="fig-meteowqraw"/>
+          <w:p>
+            <w:pPr>
+              <w:pStyle w:val="Figure"/>
               <w:jc w:val="center"/>
             </w:pPr>
             <w:r>
@@ -1127,18 +1494,18 @@
                 <wp:inline>
                   <wp:extent cx="5943600" cy="7217228"/>
                   <wp:effectExtent b="0" l="0" r="0" t="0"/>
-                  <wp:docPr descr="" title="" id="33" name="Picture"/>
+                  <wp:docPr descr="" title="" id="37" name="Picture"/>
                   <a:graphic>
                     <a:graphicData uri="http://schemas.openxmlformats.org/drawingml/2006/picture">
                       <pic:pic>
                         <pic:nvPicPr>
-                          <pic:cNvPr descr="figs/meteowqraw.png" id="34" name="Picture"/>
+                          <pic:cNvPr descr="figs/meteowqraw.png" id="38" name="Picture"/>
                           <pic:cNvPicPr>
                             <a:picLocks noChangeArrowheads="1" noChangeAspect="1"/>
                           </pic:cNvPicPr>
                         </pic:nvPicPr>
                         <pic:blipFill>
-                          <a:blip r:embed="rId32"/>
+                          <a:blip r:embed="rId36"/>
                           <a:stretch>
                             <a:fillRect/>
                           </a:stretch>
@@ -1178,7 +1545,7 @@
               <w:t xml:space="preserve">Figure 2: Long-term air temperature, precipitation, hydrologic load, Standard Precipitation Index (SPI), water temperature, and salinity trends from 1975 to 2022. Points for salinity and water temperature are colored by sampling location in the water column and show the average (95% confidence interval) across all stations and sampling months for each year in each bay segment. OTB: Old Tampa Bay, HB: Hillsborough Bay, MTB: Middle Tampa Bay, LTB: Lower Tampa Bay.</w:t>
             </w:r>
           </w:p>
-          <w:bookmarkEnd w:id="35"/>
+          <w:bookmarkEnd w:id="39"/>
         </w:tc>
       </w:tr>
     </w:tbl>
@@ -1192,8 +1559,6 @@
         <w:tblStyle w:val="Table"/>
         <w:tblW w:type="pct" w:w="5000"/>
         <w:tblLook w:firstRow="0" w:lastRow="0" w:firstColumn="0" w:lastColumn="0" w:noHBand="0" w:noVBand="0" w:val="0000"/>
-        <w:jc w:val="start"/>
-        <w:tblLayout w:type="fixed"/>
       </w:tblPr>
       <w:tblGrid>
         <w:gridCol w:w="7920"/>
@@ -1201,9 +1566,10 @@
       <w:tr>
         <w:tc>
           <w:tcPr/>
-          <w:bookmarkStart w:id="39" w:name="fig-concept"/>
-          <w:p>
-            <w:pPr>
+          <w:bookmarkStart w:id="43" w:name="fig-concept"/>
+          <w:p>
+            <w:pPr>
+              <w:pStyle w:val="Figure"/>
               <w:jc w:val="center"/>
             </w:pPr>
             <w:r>
@@ -1211,18 +1577,18 @@
                 <wp:inline>
                   <wp:extent cx="4905519" cy="5002796"/>
                   <wp:effectExtent b="0" l="0" r="0" t="0"/>
-                  <wp:docPr descr="" title="" id="37" name="Picture"/>
+                  <wp:docPr descr="" title="" id="41" name="Picture"/>
                   <a:graphic>
                     <a:graphicData uri="http://schemas.openxmlformats.org/drawingml/2006/picture">
                       <pic:pic>
                         <pic:nvPicPr>
-                          <pic:cNvPr descr="figs/concept.png" id="38" name="Picture"/>
+                          <pic:cNvPr descr="figs/concept.png" id="42" name="Picture"/>
                           <pic:cNvPicPr>
                             <a:picLocks noChangeArrowheads="1" noChangeAspect="1"/>
                           </pic:cNvPicPr>
                         </pic:nvPicPr>
                         <pic:blipFill>
-                          <a:blip r:embed="rId36"/>
+                          <a:blip r:embed="rId40"/>
                           <a:stretch>
                             <a:fillRect/>
                           </a:stretch>
@@ -1262,7 +1628,7 @@
               <w:t xml:space="preserve">Figure 3: Conceptual stressor diagram</w:t>
             </w:r>
           </w:p>
-          <w:bookmarkEnd w:id="39"/>
+          <w:bookmarkEnd w:id="43"/>
         </w:tc>
       </w:tr>
     </w:tbl>
@@ -1276,8 +1642,6 @@
         <w:tblStyle w:val="Table"/>
         <w:tblW w:type="pct" w:w="5000"/>
         <w:tblLook w:firstRow="0" w:lastRow="0" w:firstColumn="0" w:lastColumn="0" w:noHBand="0" w:noVBand="0" w:val="0000"/>
-        <w:jc w:val="start"/>
-        <w:tblLayout w:type="fixed"/>
       </w:tblPr>
       <w:tblGrid>
         <w:gridCol w:w="7920"/>
@@ -1285,9 +1649,10 @@
       <w:tr>
         <w:tc>
           <w:tcPr/>
-          <w:bookmarkStart w:id="43" w:name="fig-kendall"/>
-          <w:p>
-            <w:pPr>
+          <w:bookmarkStart w:id="47" w:name="fig-kendall"/>
+          <w:p>
+            <w:pPr>
+              <w:pStyle w:val="Figure"/>
               <w:jc w:val="center"/>
             </w:pPr>
             <w:r>
@@ -1295,18 +1660,18 @@
                 <wp:inline>
                   <wp:extent cx="5943600" cy="4379494"/>
                   <wp:effectExtent b="0" l="0" r="0" t="0"/>
-                  <wp:docPr descr="" title="" id="41" name="Picture"/>
+                  <wp:docPr descr="" title="" id="45" name="Picture"/>
                   <a:graphic>
                     <a:graphicData uri="http://schemas.openxmlformats.org/drawingml/2006/picture">
                       <pic:pic>
                         <pic:nvPicPr>
-                          <pic:cNvPr descr="figs/kendall.png" id="42" name="Picture"/>
+                          <pic:cNvPr descr="figs/kendall.png" id="46" name="Picture"/>
                           <pic:cNvPicPr>
                             <a:picLocks noChangeArrowheads="1" noChangeAspect="1"/>
                           </pic:cNvPicPr>
                         </pic:nvPicPr>
                         <pic:blipFill>
-                          <a:blip r:embed="rId40"/>
+                          <a:blip r:embed="rId44"/>
                           <a:stretch>
                             <a:fillRect/>
                           </a:stretch>
@@ -1346,7 +1711,7 @@
               <w:t xml:space="preserve">Figure 4: Trends from 1975 to 2022 for temperature and salinity measurements at long-term monitoring stations in Tampa Bay. Results for (a) seasonal Kendall tests by station and monitoring location (top or bottom of the water column) are shown in (a) with color and shape corresponding to the estimated annual slope as change per year (yr-1). Summarized seasonal trends by month are shown for (b) top and (c) bottom measurements as the percent of stations in each bay segment with significant increasing (temperature) or decreasing (salinity) trends. Bay segment outlines are shown in (a); OTB (northwest): Old Tampa Bay, HB (northeast): Hillsborough Bay, MTB: Middle Tampa Bay, LTB: Lower Tampa Bay.</w:t>
             </w:r>
           </w:p>
-          <w:bookmarkEnd w:id="43"/>
+          <w:bookmarkEnd w:id="47"/>
         </w:tc>
       </w:tr>
     </w:tbl>
@@ -1360,8 +1725,6 @@
         <w:tblStyle w:val="Table"/>
         <w:tblW w:type="pct" w:w="5000"/>
         <w:tblLook w:firstRow="0" w:lastRow="0" w:firstColumn="0" w:lastColumn="0" w:noHBand="0" w:noVBand="0" w:val="0000"/>
-        <w:jc w:val="start"/>
-        <w:tblLayout w:type="fixed"/>
       </w:tblPr>
       <w:tblGrid>
         <w:gridCol w:w="7920"/>
@@ -1369,9 +1732,10 @@
       <w:tr>
         <w:tc>
           <w:tcPr/>
-          <w:bookmarkStart w:id="47" w:name="fig-mixeff"/>
-          <w:p>
-            <w:pPr>
+          <w:bookmarkStart w:id="51" w:name="fig-mixeff"/>
+          <w:p>
+            <w:pPr>
+              <w:pStyle w:val="Figure"/>
               <w:jc w:val="center"/>
             </w:pPr>
             <w:r>
@@ -1379,18 +1743,18 @@
                 <wp:inline>
                   <wp:extent cx="5943600" cy="5094514"/>
                   <wp:effectExtent b="0" l="0" r="0" t="0"/>
-                  <wp:docPr descr="" title="" id="45" name="Picture"/>
+                  <wp:docPr descr="" title="" id="49" name="Picture"/>
                   <a:graphic>
                     <a:graphicData uri="http://schemas.openxmlformats.org/drawingml/2006/picture">
                       <pic:pic>
                         <pic:nvPicPr>
-                          <pic:cNvPr descr="figs/mixeff.png" id="46" name="Picture"/>
+                          <pic:cNvPr descr="figs/mixeff.png" id="50" name="Picture"/>
                           <pic:cNvPicPr>
                             <a:picLocks noChangeArrowheads="1" noChangeAspect="1"/>
                           </pic:cNvPicPr>
                         </pic:nvPicPr>
                         <pic:blipFill>
-                          <a:blip r:embed="rId44"/>
+                          <a:blip r:embed="rId48"/>
                           <a:stretch>
                             <a:fillRect/>
                           </a:stretch>
@@ -1430,7 +1794,7 @@
               <w:t xml:space="preserve">Figure 5: Example of mixed effects models for the estimated number of days by year that temperature (red) or salinity (blue) were above or below thresholds of 30 degrees C or 25 psu, respectively. The bottom row (black) shows the number of days when both temperature and salinity were above or below the thresholds. The models included station as a random effect for each bay segment, with grey lines indicating individual station trends and thicker lines indicating the overall model fit. Slopes for significant models are shown in the bottom right of each facet. OTB: Old Tampa Bay, HB: Hillsborough Bay, MTB: Middle Tampa Bay, LTB: Lower Tampa Bay.</w:t>
             </w:r>
           </w:p>
-          <w:bookmarkEnd w:id="47"/>
+          <w:bookmarkEnd w:id="51"/>
         </w:tc>
       </w:tr>
     </w:tbl>
@@ -1444,8 +1808,6 @@
         <w:tblStyle w:val="Table"/>
         <w:tblW w:type="pct" w:w="5000"/>
         <w:tblLook w:firstRow="0" w:lastRow="0" w:firstColumn="0" w:lastColumn="0" w:noHBand="0" w:noVBand="0" w:val="0000"/>
-        <w:jc w:val="start"/>
-        <w:tblLayout w:type="fixed"/>
       </w:tblPr>
       <w:tblGrid>
         <w:gridCol w:w="7920"/>
@@ -1453,9 +1815,10 @@
       <w:tr>
         <w:tc>
           <w:tcPr/>
-          <w:bookmarkStart w:id="51" w:name="fig-nms"/>
-          <w:p>
-            <w:pPr>
+          <w:bookmarkStart w:id="55" w:name="fig-nms"/>
+          <w:p>
+            <w:pPr>
+              <w:pStyle w:val="Figure"/>
               <w:jc w:val="center"/>
             </w:pPr>
             <w:r>
@@ -1463,18 +1826,18 @@
                 <wp:inline>
                   <wp:extent cx="5943600" cy="2641600"/>
                   <wp:effectExtent b="0" l="0" r="0" t="0"/>
-                  <wp:docPr descr="" title="" id="49" name="Picture"/>
+                  <wp:docPr descr="" title="" id="53" name="Picture"/>
                   <a:graphic>
                     <a:graphicData uri="http://schemas.openxmlformats.org/drawingml/2006/picture">
                       <pic:pic>
                         <pic:nvPicPr>
-                          <pic:cNvPr descr="figs/nms.png" id="50" name="Picture"/>
+                          <pic:cNvPr descr="figs/nms.png" id="54" name="Picture"/>
                           <pic:cNvPicPr>
                             <a:picLocks noChangeArrowheads="1" noChangeAspect="1"/>
                           </pic:cNvPicPr>
                         </pic:nvPicPr>
                         <pic:blipFill>
-                          <a:blip r:embed="rId48"/>
+                          <a:blip r:embed="rId52"/>
                           <a:stretch>
                             <a:fillRect/>
                           </a:stretch>
@@ -1514,7 +1877,7 @@
               <w:t xml:space="preserve">Figure 6: Ordination plots of Nonmetric Multidimensional Scaling results for annual estimates in each bay segment for total seagrass frequency occurrence (Freq. Occ.), counts of days above the temperature threshold (Temp.), counts of days below the salinity threshold (Sal.), and counts of days above or below for both, respectively. The left plot excludes counts of days with both temperature and salinity above and below the threshods, whereas the right plot excludes the separate temperature and salinity metrics. Points are sized by seagrass frequency occurrence. 95% confidence ellipses are shown for observations in each major bay segment OTB: Old Tampa Bay, HB: Hillsborough Bay, MTB: Middle Tampa Bay.</w:t>
             </w:r>
           </w:p>
-          <w:bookmarkEnd w:id="51"/>
+          <w:bookmarkEnd w:id="55"/>
         </w:tc>
       </w:tr>
     </w:tbl>
@@ -1528,8 +1891,6 @@
         <w:tblStyle w:val="Table"/>
         <w:tblW w:type="pct" w:w="5000"/>
         <w:tblLook w:firstRow="0" w:lastRow="0" w:firstColumn="0" w:lastColumn="0" w:noHBand="0" w:noVBand="0" w:val="0000"/>
-        <w:jc w:val="start"/>
-        <w:tblLayout w:type="fixed"/>
       </w:tblPr>
       <w:tblGrid>
         <w:gridCol w:w="7920"/>
@@ -1537,9 +1898,10 @@
       <w:tr>
         <w:tc>
           <w:tcPr/>
-          <w:bookmarkStart w:id="55" w:name="fig-sgmod"/>
-          <w:p>
-            <w:pPr>
+          <w:bookmarkStart w:id="59" w:name="fig-sgmod"/>
+          <w:p>
+            <w:pPr>
+              <w:pStyle w:val="Figure"/>
               <w:jc w:val="center"/>
             </w:pPr>
             <w:r>
@@ -1547,18 +1909,18 @@
                 <wp:inline>
                   <wp:extent cx="5943600" cy="4622800"/>
                   <wp:effectExtent b="0" l="0" r="0" t="0"/>
-                  <wp:docPr descr="" title="" id="53" name="Picture"/>
+                  <wp:docPr descr="" title="" id="57" name="Picture"/>
                   <a:graphic>
                     <a:graphicData uri="http://schemas.openxmlformats.org/drawingml/2006/picture">
                       <pic:pic>
                         <pic:nvPicPr>
-                          <pic:cNvPr descr="figs/sgmod.png" id="54" name="Picture"/>
+                          <pic:cNvPr descr="figs/sgmod.png" id="58" name="Picture"/>
                           <pic:cNvPicPr>
                             <a:picLocks noChangeArrowheads="1" noChangeAspect="1"/>
                           </pic:cNvPicPr>
                         </pic:nvPicPr>
                         <pic:blipFill>
-                          <a:blip r:embed="rId52"/>
+                          <a:blip r:embed="rId56"/>
                           <a:stretch>
                             <a:fillRect/>
                           </a:stretch>
@@ -1598,7 +1960,7 @@
               <w:t xml:space="preserve">Figure 7: Predicted results from generalized linear models evaluating seagrass decline as (a) percent change between years and (b) probability of decline versus number of days when salinity was below the threshold. Models evaluated the response variable on the y-axes as a function of salinity days and interactions with year category (seagrass recovery prior to 2016, seagrass decline 2016 to present) and bay segment. Shaded areas are 95% confidence intervals. Colored lines in (b) as rug plots show instances of seagrass increase (blue) or decrease (red) by year.</w:t>
             </w:r>
           </w:p>
-          <w:bookmarkEnd w:id="55"/>
+          <w:bookmarkEnd w:id="59"/>
         </w:tc>
       </w:tr>
     </w:tbl>
@@ -1612,8 +1974,6 @@
         <w:tblStyle w:val="Table"/>
         <w:tblW w:type="pct" w:w="5000"/>
         <w:tblLook w:firstRow="0" w:lastRow="0" w:firstColumn="0" w:lastColumn="0" w:noHBand="0" w:noVBand="0" w:val="0000"/>
-        <w:jc w:val="start"/>
-        <w:tblLayout w:type="fixed"/>
       </w:tblPr>
       <w:tblGrid>
         <w:gridCol w:w="7920"/>
@@ -1621,9 +1981,10 @@
       <w:tr>
         <w:tc>
           <w:tcPr/>
-          <w:bookmarkStart w:id="59" w:name="fig-flowtemp"/>
-          <w:p>
-            <w:pPr>
+          <w:bookmarkStart w:id="63" w:name="fig-flowtemp"/>
+          <w:p>
+            <w:pPr>
+              <w:pStyle w:val="Figure"/>
               <w:jc w:val="center"/>
             </w:pPr>
             <w:r>
@@ -1631,18 +1992,18 @@
                 <wp:inline>
                   <wp:extent cx="5495559" cy="3663706"/>
                   <wp:effectExtent b="0" l="0" r="0" t="0"/>
-                  <wp:docPr descr="" title="" id="57" name="Picture"/>
+                  <wp:docPr descr="" title="" id="61" name="Picture"/>
                   <a:graphic>
                     <a:graphicData uri="http://schemas.openxmlformats.org/drawingml/2006/picture">
                       <pic:pic>
                         <pic:nvPicPr>
-                          <pic:cNvPr descr="figs/flowtemp.png" id="58" name="Picture"/>
+                          <pic:cNvPr descr="figs/flowtemp.png" id="62" name="Picture"/>
                           <pic:cNvPicPr>
                             <a:picLocks noChangeArrowheads="1" noChangeAspect="1"/>
                           </pic:cNvPicPr>
                         </pic:nvPicPr>
                         <pic:blipFill>
-                          <a:blip r:embed="rId56"/>
+                          <a:blip r:embed="rId60"/>
                           <a:stretch>
                             <a:fillRect/>
                           </a:stretch>
@@ -1682,7 +2043,7 @@
               <w:t xml:space="preserve">Figure 8: Relationship between water temperature and discharge in the Hillsborough River (USGS gage 02303000) over time. The relationship is shown for February (dry month) and August (wet month) grouped by historic (1975-1999) and contemporary (2000-2022) time periods. Regression lines with 95% confidence intervals for each temporal grouping are shown.</w:t>
             </w:r>
           </w:p>
-          <w:bookmarkEnd w:id="59"/>
+          <w:bookmarkEnd w:id="63"/>
         </w:tc>
       </w:tr>
     </w:tbl>
@@ -1691,8 +2052,8 @@
         <w:br w:type="page"/>
       </w:r>
     </w:p>
-    <w:bookmarkEnd w:id="60"/>
-    <w:bookmarkStart w:id="61" w:name="tables"/>
+    <w:bookmarkEnd w:id="64"/>
+    <w:bookmarkStart w:id="65" w:name="tables"/>
     <w:p>
       <w:pPr>
         <w:pStyle w:val="Heading2"/>
@@ -5571,8 +5932,8 @@
         <w:br w:type="page"/>
       </w:r>
     </w:p>
-    <w:bookmarkEnd w:id="61"/>
-    <w:bookmarkStart w:id="88" w:name="references"/>
+    <w:bookmarkEnd w:id="65"/>
+    <w:bookmarkStart w:id="112" w:name="references"/>
     <w:p>
       <w:pPr>
         <w:pStyle w:val="Heading2"/>
@@ -5581,8 +5942,100 @@
         <w:t xml:space="preserve">References</w:t>
       </w:r>
     </w:p>
-    <w:bookmarkStart w:id="87" w:name="refs"/>
-    <w:bookmarkStart w:id="63" w:name="ref-duffin2021"/>
+    <w:bookmarkStart w:id="111" w:name="refs"/>
+    <w:bookmarkStart w:id="67" w:name="ref-beck2022"/>
+    <w:p>
+      <w:pPr>
+        <w:pStyle w:val="Bibliography"/>
+      </w:pPr>
+      <w:r>
+        <w:t xml:space="preserve">Beck, Marcus W., Andrew Altieri, Christine Angelini, Maya C. Burke, Jing Chen, Diana W. Chin, Jayne Gardiner, et al. 2022.</w:t>
+      </w:r>
+      <w:r>
+        <w:t xml:space="preserve"> </w:t>
+      </w:r>
+      <w:r>
+        <w:t xml:space="preserve">“Initial Estuarine Response to Inorganic Nutrient Inputs from a Legacy Mining Facility Adjacent to Tampa Bay, Florida.”</w:t>
+      </w:r>
+      <w:r>
+        <w:t xml:space="preserve"> </w:t>
+      </w:r>
+      <w:r>
+        <w:rPr>
+          <w:iCs/>
+          <w:i/>
+        </w:rPr>
+        <w:t xml:space="preserve">Marine Pollution Bulletin</w:t>
+      </w:r>
+      <w:r>
+        <w:t xml:space="preserve"> </w:t>
+      </w:r>
+      <w:r>
+        <w:t xml:space="preserve">178 (May): 113598.</w:t>
+      </w:r>
+      <w:r>
+        <w:t xml:space="preserve"> </w:t>
+      </w:r>
+      <w:hyperlink r:id="rId66">
+        <w:r>
+          <w:rPr>
+            <w:rStyle w:val="Hyperlink"/>
+          </w:rPr>
+          <w:t xml:space="preserve">https://doi.org/10.1016/j.marpolbul.2022.113598</w:t>
+        </w:r>
+      </w:hyperlink>
+      <w:r>
+        <w:t xml:space="preserve">.</w:t>
+      </w:r>
+    </w:p>
+    <w:bookmarkEnd w:id="67"/>
+    <w:bookmarkStart w:id="69" w:name="ref-beck2023"/>
+    <w:p>
+      <w:pPr>
+        <w:pStyle w:val="Bibliography"/>
+      </w:pPr>
+      <w:r>
+        <w:t xml:space="preserve">Beck, Marcus W., Douglas E. Robison, Gary E. Raulerson, Maya C. Burke, Justin Saarinen, Christine Sciarrino, Edward T. Sherwood, and David A. Tomasko. 2023.</w:t>
+      </w:r>
+      <w:r>
+        <w:t xml:space="preserve"> </w:t>
+      </w:r>
+      <w:r>
+        <w:t xml:space="preserve">“Addressing Climate Change and Development Pressures in an Urban Estuary Through Habitat Restoration Planning.”</w:t>
+      </w:r>
+      <w:r>
+        <w:t xml:space="preserve"> </w:t>
+      </w:r>
+      <w:r>
+        <w:rPr>
+          <w:iCs/>
+          <w:i/>
+        </w:rPr>
+        <w:t xml:space="preserve">Frontiers in Ecology and Evolution</w:t>
+      </w:r>
+      <w:r>
+        <w:t xml:space="preserve"> </w:t>
+      </w:r>
+      <w:r>
+        <w:t xml:space="preserve">11 (January).</w:t>
+      </w:r>
+      <w:r>
+        <w:t xml:space="preserve"> </w:t>
+      </w:r>
+      <w:hyperlink r:id="rId68">
+        <w:r>
+          <w:rPr>
+            <w:rStyle w:val="Hyperlink"/>
+          </w:rPr>
+          <w:t xml:space="preserve">https://doi.org/10.3389/fevo.2023.1070266</w:t>
+        </w:r>
+      </w:hyperlink>
+      <w:r>
+        <w:t xml:space="preserve">.</w:t>
+      </w:r>
+    </w:p>
+    <w:bookmarkEnd w:id="69"/>
+    <w:bookmarkStart w:id="71" w:name="ref-duffin2021"/>
     <w:p>
       <w:pPr>
         <w:pStyle w:val="Bibliography"/>
@@ -5615,7 +6068,7 @@
       <w:r>
         <w:t xml:space="preserve"> </w:t>
       </w:r>
-      <w:hyperlink r:id="rId62">
+      <w:hyperlink r:id="rId70">
         <w:r>
           <w:rPr>
             <w:rStyle w:val="Hyperlink"/>
@@ -5627,8 +6080,100 @@
         <w:t xml:space="preserve">.</w:t>
       </w:r>
     </w:p>
-    <w:bookmarkEnd w:id="63"/>
-    <w:bookmarkStart w:id="65" w:name="ref-hensel2023"/>
+    <w:bookmarkEnd w:id="71"/>
+    <w:bookmarkStart w:id="73" w:name="ref-garrett2011"/>
+    <w:p>
+      <w:pPr>
+        <w:pStyle w:val="Bibliography"/>
+      </w:pPr>
+      <w:r>
+        <w:t xml:space="preserve">Garrett, Matthew, Jennifer Wolny, Earnest Truby, Cynthia Heil, and Charles Kovach. 2011.</w:t>
+      </w:r>
+      <w:r>
+        <w:t xml:space="preserve"> </w:t>
+      </w:r>
+      <w:r>
+        <w:t xml:space="preserve">“Harmful Algal Bloom Species and Phosphate-Processing Effluent: Field and Laboratory Studies.”</w:t>
+      </w:r>
+      <w:r>
+        <w:t xml:space="preserve"> </w:t>
+      </w:r>
+      <w:r>
+        <w:rPr>
+          <w:iCs/>
+          <w:i/>
+        </w:rPr>
+        <w:t xml:space="preserve">Marine Pollution Bulletin</w:t>
+      </w:r>
+      <w:r>
+        <w:t xml:space="preserve"> </w:t>
+      </w:r>
+      <w:r>
+        <w:t xml:space="preserve">62 (3): 596–601.</w:t>
+      </w:r>
+      <w:r>
+        <w:t xml:space="preserve"> </w:t>
+      </w:r>
+      <w:hyperlink r:id="rId72">
+        <w:r>
+          <w:rPr>
+            <w:rStyle w:val="Hyperlink"/>
+          </w:rPr>
+          <w:t xml:space="preserve">https://doi.org/10.1016/j.marpolbul.2010.11.017</w:t>
+        </w:r>
+      </w:hyperlink>
+      <w:r>
+        <w:t xml:space="preserve">.</w:t>
+      </w:r>
+    </w:p>
+    <w:bookmarkEnd w:id="73"/>
+    <w:bookmarkStart w:id="75" w:name="ref-greening2014"/>
+    <w:p>
+      <w:pPr>
+        <w:pStyle w:val="Bibliography"/>
+      </w:pPr>
+      <w:r>
+        <w:t xml:space="preserve">Greening, H., A. Janicki, E. T. Sherwood, R. Pribble, and J. O. R. Johansson. 2014.</w:t>
+      </w:r>
+      <w:r>
+        <w:t xml:space="preserve"> </w:t>
+      </w:r>
+      <w:r>
+        <w:t xml:space="preserve">“Ecosystem Responses to Long-Term Nutrient Management in an Urban Estuary: Tampa Bay, Florida, USA.”</w:t>
+      </w:r>
+      <w:r>
+        <w:t xml:space="preserve"> </w:t>
+      </w:r>
+      <w:r>
+        <w:rPr>
+          <w:iCs/>
+          <w:i/>
+        </w:rPr>
+        <w:t xml:space="preserve">Estuarine, Coastal and Shelf Science</w:t>
+      </w:r>
+      <w:r>
+        <w:t xml:space="preserve"> </w:t>
+      </w:r>
+      <w:r>
+        <w:t xml:space="preserve">151 (December): A1–16.</w:t>
+      </w:r>
+      <w:r>
+        <w:t xml:space="preserve"> </w:t>
+      </w:r>
+      <w:hyperlink r:id="rId74">
+        <w:r>
+          <w:rPr>
+            <w:rStyle w:val="Hyperlink"/>
+          </w:rPr>
+          <w:t xml:space="preserve">https://doi.org/10.1016/j.ecss.2014.10.003</w:t>
+        </w:r>
+      </w:hyperlink>
+      <w:r>
+        <w:t xml:space="preserve">.</w:t>
+      </w:r>
+    </w:p>
+    <w:bookmarkEnd w:id="75"/>
+    <w:bookmarkStart w:id="77" w:name="ref-hensel2023"/>
     <w:p>
       <w:pPr>
         <w:pStyle w:val="Bibliography"/>
@@ -5680,7 +6225,7 @@
       <w:r>
         <w:t xml:space="preserve"> </w:t>
       </w:r>
-      <w:hyperlink r:id="rId64">
+      <w:hyperlink r:id="rId76">
         <w:r>
           <w:rPr>
             <w:rStyle w:val="Hyperlink"/>
@@ -5692,8 +6237,126 @@
         <w:t xml:space="preserve">.</w:t>
       </w:r>
     </w:p>
-    <w:bookmarkEnd w:id="65"/>
-    <w:bookmarkStart w:id="67" w:name="ref-lewis1985"/>
+    <w:bookmarkEnd w:id="77"/>
+    <w:bookmarkStart w:id="79" w:name="ref-tbep0623"/>
+    <w:p>
+      <w:pPr>
+        <w:pStyle w:val="Bibliography"/>
+      </w:pPr>
+      <w:r>
+        <w:t xml:space="preserve">Janicki Environmental, Inc. 2023.</w:t>
+      </w:r>
+      <w:r>
+        <w:t xml:space="preserve"> </w:t>
+      </w:r>
+      <w:r>
+        <w:t xml:space="preserve">“Estimates of Total Nitrogen, Total Phosphorus, Total Suspended Solids, and Biological Oxygen Demand Loadings to</w:t>
+      </w:r>
+      <w:r>
+        <w:t xml:space="preserve"> </w:t>
+      </w:r>
+      <w:r>
+        <w:t xml:space="preserve">T</w:t>
+      </w:r>
+      <w:r>
+        <w:t xml:space="preserve">ampa</w:t>
+      </w:r>
+      <w:r>
+        <w:t xml:space="preserve"> </w:t>
+      </w:r>
+      <w:r>
+        <w:t xml:space="preserve">B</w:t>
+      </w:r>
+      <w:r>
+        <w:t xml:space="preserve">ay,</w:t>
+      </w:r>
+      <w:r>
+        <w:t xml:space="preserve"> </w:t>
+      </w:r>
+      <w:r>
+        <w:t xml:space="preserve">F</w:t>
+      </w:r>
+      <w:r>
+        <w:t xml:space="preserve">lorida: 2017-2021.”</w:t>
+      </w:r>
+      <w:r>
+        <w:t xml:space="preserve"> </w:t>
+      </w:r>
+      <w:r>
+        <w:t xml:space="preserve">06-23. St. Petersburg, Florida: Tampa Bay Estuary Program.</w:t>
+      </w:r>
+      <w:r>
+        <w:t xml:space="preserve"> </w:t>
+      </w:r>
+      <w:hyperlink r:id="rId78">
+        <w:r>
+          <w:rPr>
+            <w:rStyle w:val="Hyperlink"/>
+          </w:rPr>
+          <w:t xml:space="preserve">https://drive.google.com/file/d/1KARuSC5fGx05MuT1wiOQFWNXysBokkQl/view?usp=share_link</w:t>
+        </w:r>
+      </w:hyperlink>
+      <w:r>
+        <w:t xml:space="preserve">.</w:t>
+      </w:r>
+    </w:p>
+    <w:bookmarkEnd w:id="79"/>
+    <w:bookmarkStart w:id="80" w:name="ref-johansson15"/>
+    <w:p>
+      <w:pPr>
+        <w:pStyle w:val="Bibliography"/>
+      </w:pPr>
+      <w:r>
+        <w:t xml:space="preserve">Johansson, R., and Janicki Environmental, Inc. 2015.</w:t>
+      </w:r>
+      <w:r>
+        <w:t xml:space="preserve"> </w:t>
+      </w:r>
+      <w:r>
+        <w:t xml:space="preserve">“Long-Term Underwater Light Climate Variation and Submerged Seagrass Trends in</w:t>
+      </w:r>
+      <w:r>
+        <w:t xml:space="preserve"> </w:t>
+      </w:r>
+      <w:r>
+        <w:t xml:space="preserve">T</w:t>
+      </w:r>
+      <w:r>
+        <w:t xml:space="preserve">ampa</w:t>
+      </w:r>
+      <w:r>
+        <w:t xml:space="preserve"> </w:t>
+      </w:r>
+      <w:r>
+        <w:t xml:space="preserve">B</w:t>
+      </w:r>
+      <w:r>
+        <w:t xml:space="preserve">ay,</w:t>
+      </w:r>
+      <w:r>
+        <w:t xml:space="preserve"> </w:t>
+      </w:r>
+      <w:r>
+        <w:t xml:space="preserve">F</w:t>
+      </w:r>
+      <w:r>
+        <w:t xml:space="preserve">lorida: With a Discussion of Phytoplankton and</w:t>
+      </w:r>
+      <w:r>
+        <w:t xml:space="preserve"> </w:t>
+      </w:r>
+      <w:r>
+        <w:t xml:space="preserve">CDOM</w:t>
+      </w:r>
+      <w:r>
+        <w:t xml:space="preserve"> </w:t>
+      </w:r>
+      <w:r>
+        <w:t xml:space="preserve">Interactions.”</w:t>
+      </w:r>
+    </w:p>
+    <w:bookmarkEnd w:id="80"/>
+    <w:bookmarkStart w:id="82" w:name="ref-lewis1985"/>
     <w:p>
       <w:pPr>
         <w:pStyle w:val="Bibliography"/>
@@ -5747,7 +6410,7 @@
       <w:r>
         <w:t xml:space="preserve"> </w:t>
       </w:r>
-      <w:hyperlink r:id="rId66">
+      <w:hyperlink r:id="rId81">
         <w:r>
           <w:rPr>
             <w:rStyle w:val="Hyperlink"/>
@@ -5759,8 +6422,8 @@
         <w:t xml:space="preserve">.</w:t>
       </w:r>
     </w:p>
-    <w:bookmarkEnd w:id="67"/>
-    <w:bookmarkStart w:id="69" w:name="ref-lirman2003"/>
+    <w:bookmarkEnd w:id="82"/>
+    <w:bookmarkStart w:id="84" w:name="ref-lirman2003"/>
     <w:p>
       <w:pPr>
         <w:pStyle w:val="Bibliography"/>
@@ -5793,7 +6456,7 @@
       <w:r>
         <w:t xml:space="preserve"> </w:t>
       </w:r>
-      <w:hyperlink r:id="rId68">
+      <w:hyperlink r:id="rId83">
         <w:r>
           <w:rPr>
             <w:rStyle w:val="Hyperlink"/>
@@ -5805,8 +6468,107 @@
         <w:t xml:space="preserve">.</w:t>
       </w:r>
     </w:p>
-    <w:bookmarkEnd w:id="69"/>
-    <w:bookmarkStart w:id="71" w:name="ref-lopez2021"/>
+    <w:bookmarkEnd w:id="84"/>
+    <w:bookmarkStart w:id="85" w:name="ref-lopez2023"/>
+    <w:p>
+      <w:pPr>
+        <w:pStyle w:val="Bibliography"/>
+      </w:pPr>
+      <w:r>
+        <w:t xml:space="preserve">Lopez, Cary B, Sugandha Shankar, Sara G Kaminski, and Katherine A Hubbard. 2023.</w:t>
+      </w:r>
+      <w:r>
+        <w:t xml:space="preserve"> </w:t>
+      </w:r>
+      <w:r>
+        <w:t xml:space="preserve">“</w:t>
+      </w:r>
+      <w:r>
+        <w:rPr>
+          <w:iCs/>
+          <w:i/>
+        </w:rPr>
+        <w:t xml:space="preserve">Pyrodinium Bahamense</w:t>
+      </w:r>
+      <w:r>
+        <w:t xml:space="preserve"> </w:t>
+      </w:r>
+      <w:r>
+        <w:t xml:space="preserve">Bloom Dynamics in</w:t>
+      </w:r>
+      <w:r>
+        <w:t xml:space="preserve"> </w:t>
+      </w:r>
+      <w:r>
+        <w:t xml:space="preserve">O</w:t>
+      </w:r>
+      <w:r>
+        <w:t xml:space="preserve">ld</w:t>
+      </w:r>
+      <w:r>
+        <w:t xml:space="preserve"> </w:t>
+      </w:r>
+      <w:r>
+        <w:t xml:space="preserve">T</w:t>
+      </w:r>
+      <w:r>
+        <w:t xml:space="preserve">ampa</w:t>
+      </w:r>
+      <w:r>
+        <w:t xml:space="preserve"> </w:t>
+      </w:r>
+      <w:r>
+        <w:t xml:space="preserve">B</w:t>
+      </w:r>
+      <w:r>
+        <w:t xml:space="preserve">ay,</w:t>
+      </w:r>
+      <w:r>
+        <w:t xml:space="preserve"> </w:t>
+      </w:r>
+      <w:r>
+        <w:t xml:space="preserve">FL</w:t>
+      </w:r>
+      <w:r>
+        <w:t xml:space="preserve">, with a Focus on</w:t>
+      </w:r>
+      <w:r>
+        <w:t xml:space="preserve"> </w:t>
+      </w:r>
+      <w:r>
+        <w:t xml:space="preserve">F</w:t>
+      </w:r>
+      <w:r>
+        <w:t xml:space="preserve">eather</w:t>
+      </w:r>
+      <w:r>
+        <w:t xml:space="preserve"> </w:t>
+      </w:r>
+      <w:r>
+        <w:t xml:space="preserve">S</w:t>
+      </w:r>
+      <w:r>
+        <w:t xml:space="preserve">ound.”</w:t>
+      </w:r>
+      <w:r>
+        <w:t xml:space="preserve"> </w:t>
+      </w:r>
+      <w:r>
+        <w:rPr>
+          <w:iCs/>
+          <w:i/>
+        </w:rPr>
+        <w:t xml:space="preserve">Florida Scientist</w:t>
+      </w:r>
+      <w:r>
+        <w:t xml:space="preserve"> </w:t>
+      </w:r>
+      <w:r>
+        <w:t xml:space="preserve">86: 62–71.</w:t>
+      </w:r>
+    </w:p>
+    <w:bookmarkEnd w:id="85"/>
+    <w:bookmarkStart w:id="87" w:name="ref-lopez2021"/>
     <w:p>
       <w:pPr>
         <w:pStyle w:val="Bibliography"/>
@@ -5842,7 +6604,7 @@
       <w:r>
         <w:t xml:space="preserve"> </w:t>
       </w:r>
-      <w:hyperlink r:id="rId70">
+      <w:hyperlink r:id="rId86">
         <w:r>
           <w:rPr>
             <w:rStyle w:val="Hyperlink"/>
@@ -5854,8 +6616,8 @@
         <w:t xml:space="preserve">.</w:t>
       </w:r>
     </w:p>
-    <w:bookmarkEnd w:id="71"/>
-    <w:bookmarkStart w:id="73" w:name="ref-mcmillan1967"/>
+    <w:bookmarkEnd w:id="87"/>
+    <w:bookmarkStart w:id="89" w:name="ref-mcmillan1967"/>
     <w:p>
       <w:pPr>
         <w:pStyle w:val="Bibliography"/>
@@ -5888,7 +6650,7 @@
       <w:r>
         <w:t xml:space="preserve"> </w:t>
       </w:r>
-      <w:hyperlink r:id="rId72">
+      <w:hyperlink r:id="rId88">
         <w:r>
           <w:rPr>
             <w:rStyle w:val="Hyperlink"/>
@@ -5900,8 +6662,50 @@
         <w:t xml:space="preserve">.</w:t>
       </w:r>
     </w:p>
-    <w:bookmarkEnd w:id="73"/>
-    <w:bookmarkStart w:id="75" w:name="ref-nickerson2023"/>
+    <w:bookmarkEnd w:id="89"/>
+    <w:bookmarkStart w:id="91" w:name="ref-luther2022"/>
+    <w:p>
+      <w:pPr>
+        <w:pStyle w:val="Bibliography"/>
+      </w:pPr>
+      <w:r>
+        <w:t xml:space="preserve">M.E. Luther, S.D. Meyers. 2022.</w:t>
+      </w:r>
+      <w:r>
+        <w:t xml:space="preserve"> </w:t>
+      </w:r>
+      <w:r>
+        <w:t xml:space="preserve">“</w:t>
+      </w:r>
+      <w:r>
+        <w:t xml:space="preserve">Designing a Genetic Algorithm for the Selection of Causeway Cut-Throughs in Old Tampa Bay: Planning and Prototyping</w:t>
+      </w:r>
+      <w:r>
+        <w:t xml:space="preserve">.”</w:t>
+      </w:r>
+      <w:r>
+        <w:t xml:space="preserve"> </w:t>
+      </w:r>
+      <w:r>
+        <w:t xml:space="preserve">08-22. St. Petersburg, Florida: Tampa Bay Estuary Program.</w:t>
+      </w:r>
+      <w:r>
+        <w:t xml:space="preserve"> </w:t>
+      </w:r>
+      <w:hyperlink r:id="rId90">
+        <w:r>
+          <w:rPr>
+            <w:rStyle w:val="Hyperlink"/>
+          </w:rPr>
+          <w:t xml:space="preserve">https://drive.google.com/file/d/1-1Jq9vly5EvVwEp698brlBucXjSMDbNn/view?usp=sharing</w:t>
+        </w:r>
+      </w:hyperlink>
+      <w:r>
+        <w:t xml:space="preserve">.</w:t>
+      </w:r>
+    </w:p>
+    <w:bookmarkEnd w:id="91"/>
+    <w:bookmarkStart w:id="93" w:name="ref-nickerson2023"/>
     <w:p>
       <w:pPr>
         <w:pStyle w:val="Bibliography"/>
@@ -5934,7 +6738,7 @@
       <w:r>
         <w:t xml:space="preserve"> </w:t>
       </w:r>
-      <w:hyperlink r:id="rId74">
+      <w:hyperlink r:id="rId92">
         <w:r>
           <w:rPr>
             <w:rStyle w:val="Hyperlink"/>
@@ -5946,8 +6750,8 @@
         <w:t xml:space="preserve">.</w:t>
       </w:r>
     </w:p>
-    <w:bookmarkEnd w:id="75"/>
-    <w:bookmarkStart w:id="76" w:name="ref-phillips1960"/>
+    <w:bookmarkEnd w:id="93"/>
+    <w:bookmarkStart w:id="94" w:name="ref-phillips1960"/>
     <w:p>
       <w:pPr>
         <w:pStyle w:val="Bibliography"/>
@@ -5969,8 +6773,8 @@
         <w:t xml:space="preserve">. 44. Florida State Board of Conservation, Marine Laboratory.</w:t>
       </w:r>
     </w:p>
-    <w:bookmarkEnd w:id="76"/>
-    <w:bookmarkStart w:id="78" w:name="ref-phlips2006"/>
+    <w:bookmarkEnd w:id="94"/>
+    <w:bookmarkStart w:id="96" w:name="ref-phlips2006"/>
     <w:p>
       <w:pPr>
         <w:pStyle w:val="Bibliography"/>
@@ -6003,7 +6807,7 @@
       <w:r>
         <w:t xml:space="preserve"> </w:t>
       </w:r>
-      <w:hyperlink r:id="rId77">
+      <w:hyperlink r:id="rId95">
         <w:r>
           <w:rPr>
             <w:rStyle w:val="Hyperlink"/>
@@ -6015,8 +6819,165 @@
         <w:t xml:space="preserve">.</w:t>
       </w:r>
     </w:p>
-    <w:bookmarkEnd w:id="78"/>
-    <w:bookmarkStart w:id="80" w:name="ref-usup1994"/>
+    <w:bookmarkEnd w:id="96"/>
+    <w:bookmarkStart w:id="98" w:name="ref-Robison20"/>
+    <w:p>
+      <w:pPr>
+        <w:pStyle w:val="Bibliography"/>
+      </w:pPr>
+      <w:r>
+        <w:t xml:space="preserve">Robison, D., T. Ries, J. Saarinen, D. Tomasko, and C. Sciarrino. 2020.</w:t>
+      </w:r>
+      <w:r>
+        <w:t xml:space="preserve"> </w:t>
+      </w:r>
+      <w:r>
+        <w:t xml:space="preserve">“</w:t>
+      </w:r>
+      <w:r>
+        <w:t xml:space="preserve">Tampa Bay Estuary Program: 2020 Habitat Master Plan Update</w:t>
+      </w:r>
+      <w:r>
+        <w:t xml:space="preserve">.”</w:t>
+      </w:r>
+      <w:r>
+        <w:t xml:space="preserve"> </w:t>
+      </w:r>
+      <w:r>
+        <w:t xml:space="preserve">Technical report. Tampa Bay Estuary Program, St. Petersburg, Florida.</w:t>
+      </w:r>
+      <w:r>
+        <w:t xml:space="preserve"> </w:t>
+      </w:r>
+      <w:hyperlink r:id="rId97">
+        <w:r>
+          <w:rPr>
+            <w:rStyle w:val="Hyperlink"/>
+          </w:rPr>
+          <w:t xml:space="preserve">https://drive.google.com/file/d/1Hp0l_qtbxp1JxKJoGatdyuANSzQrpL0I/view?usp=drivesdk</w:t>
+        </w:r>
+      </w:hyperlink>
+      <w:r>
+        <w:t xml:space="preserve">.</w:t>
+      </w:r>
+    </w:p>
+    <w:bookmarkEnd w:id="98"/>
+    <w:bookmarkStart w:id="100" w:name="ref-sherwood2017"/>
+    <w:p>
+      <w:pPr>
+        <w:pStyle w:val="Bibliography"/>
+      </w:pPr>
+      <w:r>
+        <w:t xml:space="preserve">Sherwood, Edward T., Holly S. Greening, J. O. Roger Johansson, Kristen Kaufman, and Gary E. Raulerson. 2017.</w:t>
+      </w:r>
+      <w:r>
+        <w:t xml:space="preserve"> </w:t>
+      </w:r>
+      <w:r>
+        <w:t xml:space="preserve">“Tampa Bay (Florida, USA): Documenting Seagrass Recovery Since the 1980</w:t>
+      </w:r>
+      <w:r>
+        <w:t xml:space="preserve">’</w:t>
+      </w:r>
+      <w:r>
+        <w:t xml:space="preserve">s and Reviewing the Benefits.”</w:t>
+      </w:r>
+      <w:r>
+        <w:t xml:space="preserve"> </w:t>
+      </w:r>
+      <w:r>
+        <w:rPr>
+          <w:iCs/>
+          <w:i/>
+        </w:rPr>
+        <w:t xml:space="preserve">Southeastern Geographer</w:t>
+      </w:r>
+      <w:r>
+        <w:t xml:space="preserve"> </w:t>
+      </w:r>
+      <w:r>
+        <w:t xml:space="preserve">57 (3): 294–319.</w:t>
+      </w:r>
+      <w:r>
+        <w:t xml:space="preserve"> </w:t>
+      </w:r>
+      <w:hyperlink r:id="rId99">
+        <w:r>
+          <w:rPr>
+            <w:rStyle w:val="Hyperlink"/>
+          </w:rPr>
+          <w:t xml:space="preserve">https://doi.org/10.1353/sgo.2017.0026</w:t>
+        </w:r>
+      </w:hyperlink>
+      <w:r>
+        <w:t xml:space="preserve">.</w:t>
+      </w:r>
+    </w:p>
+    <w:bookmarkEnd w:id="100"/>
+    <w:bookmarkStart w:id="102" w:name="ref-sherwood2015"/>
+    <w:p>
+      <w:pPr>
+        <w:pStyle w:val="Bibliography"/>
+      </w:pPr>
+      <w:r>
+        <w:t xml:space="preserve">Sherwood, E., H. Greening, L. Garcia, K. Kaufman, T. Janicki, R. Pribble, B. Cunningham, et al. 2015.</w:t>
+      </w:r>
+      <w:r>
+        <w:t xml:space="preserve"> </w:t>
+      </w:r>
+      <w:r>
+        <w:t xml:space="preserve">“Development of an Integrated Ecosystem Model to Determine Effectiveness of Potential Watershed Management Projects on Improving</w:t>
+      </w:r>
+      <w:r>
+        <w:t xml:space="preserve"> </w:t>
+      </w:r>
+      <w:r>
+        <w:t xml:space="preserve">O</w:t>
+      </w:r>
+      <w:r>
+        <w:t xml:space="preserve">ld</w:t>
+      </w:r>
+      <w:r>
+        <w:t xml:space="preserve"> </w:t>
+      </w:r>
+      <w:r>
+        <w:t xml:space="preserve">T</w:t>
+      </w:r>
+      <w:r>
+        <w:t xml:space="preserve">ampa</w:t>
+      </w:r>
+      <w:r>
+        <w:t xml:space="preserve"> </w:t>
+      </w:r>
+      <w:r>
+        <w:t xml:space="preserve">B</w:t>
+      </w:r>
+      <w:r>
+        <w:t xml:space="preserve">ay.”</w:t>
+      </w:r>
+      <w:r>
+        <w:t xml:space="preserve"> </w:t>
+      </w:r>
+      <w:r>
+        <w:t xml:space="preserve">10-15. St. Petersburg, Florida: Tampa Bay Estuary Program.</w:t>
+      </w:r>
+      <w:r>
+        <w:t xml:space="preserve"> </w:t>
+      </w:r>
+      <w:hyperlink r:id="rId101">
+        <w:r>
+          <w:rPr>
+            <w:rStyle w:val="Hyperlink"/>
+          </w:rPr>
+          <w:t xml:space="preserve">https://drive.google.com/file/d/1BCviGfLykVX-p1tA3b0306deP3pKMagr/view?usp=drivesdk</w:t>
+        </w:r>
+      </w:hyperlink>
+      <w:r>
+        <w:t xml:space="preserve">.</w:t>
+      </w:r>
+    </w:p>
+    <w:bookmarkEnd w:id="102"/>
+    <w:bookmarkStart w:id="104" w:name="ref-usup1994"/>
     <w:p>
       <w:pPr>
         <w:pStyle w:val="Bibliography"/>
@@ -6049,7 +7010,7 @@
       <w:r>
         <w:t xml:space="preserve"> </w:t>
       </w:r>
-      <w:hyperlink r:id="rId79">
+      <w:hyperlink r:id="rId103">
         <w:r>
           <w:rPr>
             <w:rStyle w:val="Hyperlink"/>
@@ -6061,8 +7022,8 @@
         <w:t xml:space="preserve">.</w:t>
       </w:r>
     </w:p>
-    <w:bookmarkEnd w:id="80"/>
-    <w:bookmarkStart w:id="82" w:name="ref-vanbogaert2018"/>
+    <w:bookmarkEnd w:id="104"/>
+    <w:bookmarkStart w:id="106" w:name="ref-vanbogaert2018"/>
     <w:p>
       <w:pPr>
         <w:pStyle w:val="Bibliography"/>
@@ -6111,7 +7072,7 @@
       <w:r>
         <w:t xml:space="preserve"> </w:t>
       </w:r>
-      <w:hyperlink r:id="rId81">
+      <w:hyperlink r:id="rId105">
         <w:r>
           <w:rPr>
             <w:rStyle w:val="Hyperlink"/>
@@ -6123,8 +7084,8 @@
         <w:t xml:space="preserve">.</w:t>
       </w:r>
     </w:p>
-    <w:bookmarkEnd w:id="82"/>
-    <w:bookmarkStart w:id="84" w:name="ref-zhang2023"/>
+    <w:bookmarkEnd w:id="106"/>
+    <w:bookmarkStart w:id="108" w:name="ref-zhang2023"/>
     <w:p>
       <w:pPr>
         <w:pStyle w:val="Bibliography"/>
@@ -6157,7 +7118,7 @@
       <w:r>
         <w:t xml:space="preserve"> </w:t>
       </w:r>
-      <w:hyperlink r:id="rId83">
+      <w:hyperlink r:id="rId107">
         <w:r>
           <w:rPr>
             <w:rStyle w:val="Hyperlink"/>
@@ -6169,8 +7130,8 @@
         <w:t xml:space="preserve">.</w:t>
       </w:r>
     </w:p>
-    <w:bookmarkEnd w:id="84"/>
-    <w:bookmarkStart w:id="86" w:name="ref-zieman1975"/>
+    <w:bookmarkEnd w:id="108"/>
+    <w:bookmarkStart w:id="110" w:name="ref-zieman1975"/>
     <w:p>
       <w:pPr>
         <w:pStyle w:val="Bibliography"/>
@@ -6203,7 +7164,7 @@
       <w:r>
         <w:t xml:space="preserve"> </w:t>
       </w:r>
-      <w:hyperlink r:id="rId85">
+      <w:hyperlink r:id="rId109">
         <w:r>
           <w:rPr>
             <w:rStyle w:val="Hyperlink"/>
@@ -6215,9 +7176,9 @@
         <w:t xml:space="preserve">.</w:t>
       </w:r>
     </w:p>
-    <w:bookmarkEnd w:id="86"/>
-    <w:bookmarkEnd w:id="87"/>
-    <w:bookmarkEnd w:id="88"/>
+    <w:bookmarkEnd w:id="110"/>
+    <w:bookmarkEnd w:id="111"/>
+    <w:bookmarkEnd w:id="112"/>
     <w:sectPr>
       <w:footerReference r:id="rId9" w:type="default"/>
       <w:pgSz w:h="15840" w:w="12240"/>
@@ -6999,6 +7960,12 @@
     <w:abstractNumId w:val="991"/>
   </w:num>
   <w:num w:numId="1004">
+    <w:abstractNumId w:val="991"/>
+  </w:num>
+  <w:num w:numId="1005">
+    <w:abstractNumId w:val="991"/>
+  </w:num>
+  <w:num w:numId="1006">
     <w:abstractNumId w:val="991"/>
   </w:num>
 </w:numbering>

</xml_diff>

<commit_message>
added text about sg trends
</commit_message>
<xml_diff>
--- a/manu-draft.docx
+++ b/manu-draft.docx
@@ -387,7 +387,7 @@
         </m:sSup>
       </m:oMath>
       <w:r>
-        <w:t xml:space="preserve">) and one of the largest in the Gulf of Mexico. The watershed covers an 2,200 mi</w:t>
+        <w:t xml:space="preserve">) and one of the largest in the Gulf of Mexico. The watershed covers an additional 2,200 mi</w:t>
       </w:r>
       <m:oMath>
         <m:sSup>
@@ -460,7 +460,144 @@
         <w:t xml:space="preserve">(Robison et al. 2020)</w:t>
       </w:r>
       <w:r>
-        <w:t xml:space="preserve">. Losses of native uplands and potentially restorable habitats to development in the watershed from 1990 to 2020 have been estimated at 295 mi</w:t>
+        <w:t xml:space="preserve">. Losses of native uplands and potentially restorable habitats to development in the watershed from 1990 to 2020 have been estimated at 188,429 acres</w:t>
+      </w:r>
+      <w:r>
+        <w:t xml:space="preserve"> </w:t>
+      </w:r>
+      <w:r>
+        <w:t xml:space="preserve">(76,254 ha, Beck et al. 2023)</w:t>
+      </w:r>
+      <w:r>
+        <w:t xml:space="preserve">.</w:t>
+      </w:r>
+    </w:p>
+    <w:p>
+      <w:pPr>
+        <w:pStyle w:val="BodyText"/>
+      </w:pPr>
+      <w:r>
+        <w:t xml:space="preserve">Tampa Bay is divided into distinct sub-segments defined by physical and natural boundaries to assist with water quality management activities</w:t>
+      </w:r>
+      <w:r>
+        <w:t xml:space="preserve"> </w:t>
+      </w:r>
+      <w:r>
+        <w:t xml:space="preserve">(Lewis III et al. 1985)</w:t>
+      </w:r>
+      <w:r>
+        <w:t xml:space="preserve">: Old Tampa Bay (OTB) in the northwest; Hillsborough Bay (HB) in the northeast; Middle Tampa Bay (MTB); and Lower Tampa Bay (LTB) that connects to the Gulf of Mexico. Old Tampa Bay and Hillsborough Bay have historically had the most degraded water quality conditions primarily from nutrient inputs from wastewater and stormwater</w:t>
+      </w:r>
+      <w:r>
+        <w:t xml:space="preserve"> </w:t>
+      </w:r>
+      <w:r>
+        <w:t xml:space="preserve">(H. Greening et al. 2014)</w:t>
+      </w:r>
+      <w:r>
+        <w:t xml:space="preserve">. Hydrologic conditions vary between the two, such that Hillsborough Bay receives a majority of direct surface water inflow from the Hillsborough and Alafia Rivers, whereas Old Tampa Bay receives much less inflow with a majority from multiple small tributaries</w:t>
+      </w:r>
+      <w:r>
+        <w:t xml:space="preserve"> </w:t>
+      </w:r>
+      <w:r>
+        <w:t xml:space="preserve">(Janicki Environmental, Inc. 2023)</w:t>
+      </w:r>
+      <w:r>
+        <w:t xml:space="preserve">. Notably, Old Tampa Bay has restricted circulation from multiple land bridges that traverse the bay</w:t>
+      </w:r>
+      <w:r>
+        <w:t xml:space="preserve"> </w:t>
+      </w:r>
+      <w:r>
+        <w:t xml:space="preserve">(E. Sherwood et al. 2015; M.E. Luther, S.D. Meyers 2022)</w:t>
+      </w:r>
+      <w:r>
+        <w:t xml:space="preserve">. Recurring seasonal harmful algal blooms of the dinoflagellete</w:t>
+      </w:r>
+      <w:r>
+        <w:t xml:space="preserve"> </w:t>
+      </w:r>
+      <w:r>
+        <w:rPr>
+          <w:iCs/>
+          <w:i/>
+        </w:rPr>
+        <w:t xml:space="preserve">Pyrodinium bahamense</w:t>
+      </w:r>
+      <w:r>
+        <w:t xml:space="preserve"> </w:t>
+      </w:r>
+      <w:r>
+        <w:t xml:space="preserve">have contributed to exceedances of the chlorophyll-a regulatory standard in Old Tampa Bay</w:t>
+      </w:r>
+      <w:r>
+        <w:t xml:space="preserve"> </w:t>
+      </w:r>
+      <w:r>
+        <w:t xml:space="preserve">(Cary B. Lopez et al. 2023)</w:t>
+      </w:r>
+      <w:r>
+        <w:t xml:space="preserve">. By comparison, water quality conditions in Middle Tampa Bay and Lower Tampa Bay are generally better than the upper two bay segments primarily from more frequent water exchanges with the Gulf of Mexico and lower nutrient loading</w:t>
+      </w:r>
+      <w:r>
+        <w:t xml:space="preserve"> </w:t>
+      </w:r>
+      <w:r>
+        <w:t xml:space="preserve">(Janicki Environmental, Inc. 2023)</w:t>
+      </w:r>
+      <w:r>
+        <w:t xml:space="preserve">. All bay segments are relatively shallow, with a baywide mean depth of approximately 3 m. Light penetration typically reaches bottom habitats under current conditions, although seagrasses were historically limited by high phytoplankton production that affected light environments prior to wastewater regulation, particularly in Old Tampa Bay and Hillsborough Bay</w:t>
+      </w:r>
+      <w:r>
+        <w:t xml:space="preserve"> </w:t>
+      </w:r>
+      <w:r>
+        <w:t xml:space="preserve">(H. Greening et al. 2014; Johansson and Janicki Environmental, Inc. 2015)</w:t>
+      </w:r>
+      <w:r>
+        <w:t xml:space="preserve">.</w:t>
+      </w:r>
+    </w:p>
+    <w:bookmarkEnd w:id="23"/>
+    <w:bookmarkStart w:id="24" w:name="seagrass-monitoring-and-change"/>
+    <w:p>
+      <w:pPr>
+        <w:pStyle w:val="Heading3"/>
+      </w:pPr>
+      <w:r>
+        <w:t xml:space="preserve">2.2 Seagrass monitoring and change</w:t>
+      </w:r>
+    </w:p>
+    <w:p>
+      <w:pPr>
+        <w:pStyle w:val="FirstParagraph"/>
+      </w:pPr>
+      <w:r>
+        <w:t xml:space="preserve">The long-term recovery of seagrass habitats in Tampa Bay is a nationally-recognized success story that demonstrates application a successful management paradigm through the National Estuary Program</w:t>
+      </w:r>
+      <w:r>
+        <w:t xml:space="preserve"> </w:t>
+      </w:r>
+      <w:r>
+        <w:t xml:space="preserve">(Holly Greening and Janicki 2006; H. Greening et al. 2014; E. T. Sherwood et al. 2017)</w:t>
+      </w:r>
+      <w:r>
+        <w:t xml:space="preserve">. From 1988 to 2016, seagrasses increased 79% to a total areal cover of 41,655 acres (16,857 ha), surpassing the goal of restoring coverage to 95% of that which occurred in 1950 (Figure</w:t>
+      </w:r>
+      <w:r>
+        <w:t xml:space="preserve"> </w:t>
+      </w:r>
+      <w:hyperlink w:anchor="fig-seagrasschg">
+        <w:r>
+          <w:rPr>
+            <w:rStyle w:val="Hyperlink"/>
+          </w:rPr>
+          <w:t xml:space="preserve">1</w:t>
+        </w:r>
+      </w:hyperlink>
+      <w:r>
+        <w:t xml:space="preserve">a). Throughout this same period, nitrogen load estimates decreased by about 2/3 from their peak estimated in the mid-1970s as 8.9 x 10</w:t>
       </w:r>
       <m:oMath>
         <m:sSup>
@@ -471,7 +608,7 @@
           </m:e>
           <m:sup>
             <m:r>
-              <m:t>2</m:t>
+              <m:t>6</m:t>
             </m:r>
           </m:sup>
         </m:sSup>
@@ -480,27 +617,16 @@
         <w:t xml:space="preserve"> </w:t>
       </w:r>
       <w:r>
-        <w:t xml:space="preserve">(763 km</w:t>
-      </w:r>
-      <m:oMath>
-        <m:sSup>
-          <m:e>
-            <m:r>
-              <m:t>​</m:t>
-            </m:r>
-          </m:e>
-          <m:sup>
-            <m:r>
-              <m:t>2</m:t>
-            </m:r>
-          </m:sup>
-        </m:sSup>
-      </m:oMath>
-      <w:r>
-        <w:t xml:space="preserve">, Beck et al. 2023)</w:t>
-      </w:r>
-      <w:r>
-        <w:t xml:space="preserve">.</w:t>
+        <w:t xml:space="preserve">kg/year, largely from advanced wastewater treatment upgrades and in part from the cumulative effects of habitat restoration projects in the watershed</w:t>
+      </w:r>
+      <w:r>
+        <w:t xml:space="preserve"> </w:t>
+      </w:r>
+      <w:r>
+        <w:t xml:space="preserve">(H. Greening et al. 2014; Beck et al. 2019)</w:t>
+      </w:r>
+      <w:r>
+        <w:t xml:space="preserve">. These reductions in nutrient loadings resulted in largescale reductions in chlorophyll concentrations and light attenuation in the water column, creating favorable environments for seagrass growth. The most dramatic improvements in seagrass cover were observed in Old Tampa Bay where coverage increased by 122% or 4,465 acres (2,477 ha) to a total of 11,247 acres (4,511 ha) from 1988 estimates. Similar gains were observed in Middle Tampa Bay where seagrass cover increased by 86% or 4,465 acres (1,807 ha) to a total of 9,652 acres (3,906 ha) and Hillsborough Bay where cover increased from nearly zero acres to a total of 2,007 acres (810 ha). Seagrasses have generally been stable over time in Lower Tampa Bay.</w:t>
       </w:r>
     </w:p>
     <w:p>
@@ -508,104 +634,20 @@
         <w:pStyle w:val="BodyText"/>
       </w:pPr>
       <w:r>
-        <w:t xml:space="preserve">The Bay is divided into distinct sub-segments defined by physical and natural boundaries to assist with water quality management activities</w:t>
-      </w:r>
-      <w:r>
-        <w:t xml:space="preserve"> </w:t>
-      </w:r>
-      <w:r>
-        <w:t xml:space="preserve">(Lewis III et al. 1985)</w:t>
-      </w:r>
-      <w:r>
-        <w:t xml:space="preserve">: Old Tampa Bay (OTB) in the northwest; Hillsborough Bay (HB) in the northeast; Middle Tampa Bay (MTB); and Lower Tampa Bay (LTB) that connects to the Gulf of Mexico. Old Tampa Bay and Hillsborough Bay have historically had the most degraded water quality conditions primarily from nutrient inputs from wastewater and stormwater</w:t>
-      </w:r>
-      <w:r>
-        <w:t xml:space="preserve"> </w:t>
-      </w:r>
-      <w:r>
-        <w:t xml:space="preserve">(Greening et al. 2014)</w:t>
-      </w:r>
-      <w:r>
-        <w:t xml:space="preserve">. Hydrologic conditions vary between the two, such that Hillsborough Bay receives a majority of direct surface water inflow from the Hillsborough and Alafia Rivers, whereas Old Tampa Bay receives much less inflow with a majority from multiple small tributaries</w:t>
-      </w:r>
-      <w:r>
-        <w:t xml:space="preserve"> </w:t>
-      </w:r>
-      <w:r>
-        <w:t xml:space="preserve">(Janicki Environmental, Inc. 2023)</w:t>
-      </w:r>
-      <w:r>
-        <w:t xml:space="preserve">. Notably, Old Tampa Bay has restricted circulation from multiple land bridges that traverse the bay</w:t>
-      </w:r>
-      <w:r>
-        <w:t xml:space="preserve"> </w:t>
-      </w:r>
-      <w:r>
-        <w:t xml:space="preserve">(E. Sherwood et al. 2015; M.E. Luther, S.D. Meyers 2022)</w:t>
-      </w:r>
-      <w:r>
-        <w:t xml:space="preserve">. Recurring seasonal harmful algal blooms of the dinoflagellete</w:t>
+        <w:t xml:space="preserve">From 2016 to present, dramatic losses of seagrasses have been observed in Tampa Bay, despite water quality conditions remaining relatively stable</w:t>
       </w:r>
       <w:r>
         <w:t xml:space="preserve"> </w:t>
       </w:r>
       <w:r>
         <w:rPr>
-          <w:iCs/>
-          <w:i/>
+          <w:bCs/>
+          <w:b/>
         </w:rPr>
-        <w:t xml:space="preserve">Pyrodinium bahamense</w:t>
-      </w:r>
-      <w:r>
-        <w:t xml:space="preserve"> </w:t>
-      </w:r>
-      <w:r>
-        <w:t xml:space="preserve">have contributed to exceedances of the chlorophyll-a regulatory standard in Old Tampa Bay</w:t>
-      </w:r>
-      <w:r>
-        <w:t xml:space="preserve"> </w:t>
-      </w:r>
-      <w:r>
-        <w:t xml:space="preserve">(Cary B. Lopez et al. 2023)</w:t>
-      </w:r>
-      <w:r>
-        <w:t xml:space="preserve">. By comparison, water quality conditions in Middle Tampa Bay and Lower Tampa Bay are generally better than the upper two bay segments primarily from more frequent water exchanges with the Gulf of Mexico and lower nutrient loading</w:t>
-      </w:r>
-      <w:r>
-        <w:t xml:space="preserve"> </w:t>
-      </w:r>
-      <w:r>
-        <w:t xml:space="preserve">(Janicki Environmental, Inc. 2023)</w:t>
-      </w:r>
-      <w:r>
-        <w:t xml:space="preserve">. All bay segments are relatively shallow, with a baywide mean depth of approximately 3 m. Light penetration typically reaches bottom habitats under current conditions, although seagrasses were historically limited by high phytoplankton production that affected light environments prior to wastewater regulation, particularly in Old Tampa Bay and Hillsborough Bay</w:t>
-      </w:r>
-      <w:r>
-        <w:t xml:space="preserve"> </w:t>
-      </w:r>
-      <w:r>
-        <w:t xml:space="preserve">(Greening et al. 2014; Johansson and Janicki Environmental, Inc. 2015)</w:t>
-      </w:r>
-      <w:r>
-        <w:t xml:space="preserve">.</w:t>
-      </w:r>
-    </w:p>
-    <w:bookmarkEnd w:id="23"/>
-    <w:bookmarkStart w:id="24" w:name="seagrass-monitoring-and-change"/>
-    <w:p>
-      <w:pPr>
-        <w:pStyle w:val="Heading3"/>
-      </w:pPr>
-      <w:r>
-        <w:t xml:space="preserve">2.2 Seagrass monitoring and change</w:t>
-      </w:r>
-    </w:p>
-    <w:p>
-      <w:pPr>
-        <w:pStyle w:val="FirstParagraph"/>
-      </w:pPr>
-      <w:r>
-        <w:t xml:space="preserve">The long-term recovery of seagrass habitats in Tampa Bay is a nationally-recognized success story that demonstrates a successful management paradigm. From 1988 to 2016, seagrasses increased 79% (18,376) to a total of acres ()</w:t>
+        <w:t xml:space="preserve">?@fig-seagrasschga</w:t>
+      </w:r>
+      <w:r>
+        <w:t xml:space="preserve">. Total cover in Tampa Bay has decreased by 28% from the 2016 peak by 11,518 acres (4,661 ha) to ta total of 30,137 acres (12,196 ha). Losses have been most pronounced in Old Tampa Bay (62%; 6,963acres/2,818 ha loss) and Hillsborough Bay (80%; 1,599acres/647 ha loss). The current estimate for Old Tampa Bay of 4,183 acres (1,693 ha) is the lowest ever recorded in that bay segment since mapping efforts began in the 1980s. Similarly, coverage in Middle Tampa Bay decreased by 20% (1,926 acres/779 ha loss). Coverage in Lower Tampa Bay has remained stable, with only a 2% loss that is likely within the mapping error for the coverage estimates.</w:t>
       </w:r>
     </w:p>
     <w:p>
@@ -613,21 +655,15 @@
         <w:pStyle w:val="BodyText"/>
       </w:pPr>
       <w:r>
+        <w:t xml:space="preserve">Two primary sources of data have been used to track seagrass change over time in Tampa Bay.</w:t>
+      </w:r>
+    </w:p>
+    <w:p>
+      <w:pPr>
+        <w:pStyle w:val="BodyText"/>
+      </w:pPr>
+      <w:r>
         <w:t xml:space="preserve">Seagrass changes over time in</w:t>
-      </w:r>
-      <w:r>
-        <w:t xml:space="preserve"> </w:t>
-      </w:r>
-      <w:hyperlink w:anchor="fig-seagrasschg">
-        <w:r>
-          <w:rPr>
-            <w:rStyle w:val="Hyperlink"/>
-          </w:rPr>
-          <w:t xml:space="preserve">Figure 1</w:t>
-        </w:r>
-      </w:hyperlink>
-      <w:r>
-        <w:t xml:space="preserve">.</w:t>
       </w:r>
     </w:p>
     <w:bookmarkEnd w:id="24"/>
@@ -1393,6 +1429,8 @@
         <w:tblStyle w:val="Table"/>
         <w:tblW w:type="pct" w:w="5000"/>
         <w:tblLook w:firstRow="0" w:lastRow="0" w:firstColumn="0" w:lastColumn="0" w:noHBand="0" w:noVBand="0" w:val="0000"/>
+        <w:jc w:val="start"/>
+        <w:tblLayout w:type="fixed"/>
       </w:tblPr>
       <w:tblGrid>
         <w:gridCol w:w="7920"/>
@@ -1403,7 +1441,6 @@
           <w:bookmarkStart w:id="35" w:name="fig-seagrasschg"/>
           <w:p>
             <w:pPr>
-              <w:pStyle w:val="Figure"/>
               <w:jc w:val="center"/>
             </w:pPr>
             <w:r>
@@ -1476,6 +1513,8 @@
         <w:tblStyle w:val="Table"/>
         <w:tblW w:type="pct" w:w="5000"/>
         <w:tblLook w:firstRow="0" w:lastRow="0" w:firstColumn="0" w:lastColumn="0" w:noHBand="0" w:noVBand="0" w:val="0000"/>
+        <w:jc w:val="start"/>
+        <w:tblLayout w:type="fixed"/>
       </w:tblPr>
       <w:tblGrid>
         <w:gridCol w:w="7920"/>
@@ -1486,7 +1525,6 @@
           <w:bookmarkStart w:id="39" w:name="fig-meteowqraw"/>
           <w:p>
             <w:pPr>
-              <w:pStyle w:val="Figure"/>
               <w:jc w:val="center"/>
             </w:pPr>
             <w:r>
@@ -1559,6 +1597,8 @@
         <w:tblStyle w:val="Table"/>
         <w:tblW w:type="pct" w:w="5000"/>
         <w:tblLook w:firstRow="0" w:lastRow="0" w:firstColumn="0" w:lastColumn="0" w:noHBand="0" w:noVBand="0" w:val="0000"/>
+        <w:jc w:val="start"/>
+        <w:tblLayout w:type="fixed"/>
       </w:tblPr>
       <w:tblGrid>
         <w:gridCol w:w="7920"/>
@@ -1569,7 +1609,6 @@
           <w:bookmarkStart w:id="43" w:name="fig-concept"/>
           <w:p>
             <w:pPr>
-              <w:pStyle w:val="Figure"/>
               <w:jc w:val="center"/>
             </w:pPr>
             <w:r>
@@ -1642,6 +1681,8 @@
         <w:tblStyle w:val="Table"/>
         <w:tblW w:type="pct" w:w="5000"/>
         <w:tblLook w:firstRow="0" w:lastRow="0" w:firstColumn="0" w:lastColumn="0" w:noHBand="0" w:noVBand="0" w:val="0000"/>
+        <w:jc w:val="start"/>
+        <w:tblLayout w:type="fixed"/>
       </w:tblPr>
       <w:tblGrid>
         <w:gridCol w:w="7920"/>
@@ -1652,7 +1693,6 @@
           <w:bookmarkStart w:id="47" w:name="fig-kendall"/>
           <w:p>
             <w:pPr>
-              <w:pStyle w:val="Figure"/>
               <w:jc w:val="center"/>
             </w:pPr>
             <w:r>
@@ -1725,6 +1765,8 @@
         <w:tblStyle w:val="Table"/>
         <w:tblW w:type="pct" w:w="5000"/>
         <w:tblLook w:firstRow="0" w:lastRow="0" w:firstColumn="0" w:lastColumn="0" w:noHBand="0" w:noVBand="0" w:val="0000"/>
+        <w:jc w:val="start"/>
+        <w:tblLayout w:type="fixed"/>
       </w:tblPr>
       <w:tblGrid>
         <w:gridCol w:w="7920"/>
@@ -1735,7 +1777,6 @@
           <w:bookmarkStart w:id="51" w:name="fig-mixeff"/>
           <w:p>
             <w:pPr>
-              <w:pStyle w:val="Figure"/>
               <w:jc w:val="center"/>
             </w:pPr>
             <w:r>
@@ -1808,6 +1849,8 @@
         <w:tblStyle w:val="Table"/>
         <w:tblW w:type="pct" w:w="5000"/>
         <w:tblLook w:firstRow="0" w:lastRow="0" w:firstColumn="0" w:lastColumn="0" w:noHBand="0" w:noVBand="0" w:val="0000"/>
+        <w:jc w:val="start"/>
+        <w:tblLayout w:type="fixed"/>
       </w:tblPr>
       <w:tblGrid>
         <w:gridCol w:w="7920"/>
@@ -1818,7 +1861,6 @@
           <w:bookmarkStart w:id="55" w:name="fig-nms"/>
           <w:p>
             <w:pPr>
-              <w:pStyle w:val="Figure"/>
               <w:jc w:val="center"/>
             </w:pPr>
             <w:r>
@@ -1891,6 +1933,8 @@
         <w:tblStyle w:val="Table"/>
         <w:tblW w:type="pct" w:w="5000"/>
         <w:tblLook w:firstRow="0" w:lastRow="0" w:firstColumn="0" w:lastColumn="0" w:noHBand="0" w:noVBand="0" w:val="0000"/>
+        <w:jc w:val="start"/>
+        <w:tblLayout w:type="fixed"/>
       </w:tblPr>
       <w:tblGrid>
         <w:gridCol w:w="7920"/>
@@ -1901,7 +1945,6 @@
           <w:bookmarkStart w:id="59" w:name="fig-sgmod"/>
           <w:p>
             <w:pPr>
-              <w:pStyle w:val="Figure"/>
               <w:jc w:val="center"/>
             </w:pPr>
             <w:r>
@@ -1974,6 +2017,8 @@
         <w:tblStyle w:val="Table"/>
         <w:tblW w:type="pct" w:w="5000"/>
         <w:tblLook w:firstRow="0" w:lastRow="0" w:firstColumn="0" w:lastColumn="0" w:noHBand="0" w:noVBand="0" w:val="0000"/>
+        <w:jc w:val="start"/>
+        <w:tblLayout w:type="fixed"/>
       </w:tblPr>
       <w:tblGrid>
         <w:gridCol w:w="7920"/>
@@ -1984,7 +2029,6 @@
           <w:bookmarkStart w:id="63" w:name="fig-flowtemp"/>
           <w:p>
             <w:pPr>
-              <w:pStyle w:val="Figure"/>
               <w:jc w:val="center"/>
             </w:pPr>
             <w:r>
@@ -5933,7 +5977,7 @@
       </w:r>
     </w:p>
     <w:bookmarkEnd w:id="65"/>
-    <w:bookmarkStart w:id="112" w:name="references"/>
+    <w:bookmarkStart w:id="116" w:name="references"/>
     <w:p>
       <w:pPr>
         <w:pStyle w:val="Heading2"/>
@@ -5942,7 +5986,7 @@
         <w:t xml:space="preserve">References</w:t>
       </w:r>
     </w:p>
-    <w:bookmarkStart w:id="111" w:name="refs"/>
+    <w:bookmarkStart w:id="115" w:name="refs"/>
     <w:bookmarkStart w:id="67" w:name="ref-beck2022"/>
     <w:p>
       <w:pPr>
@@ -6035,7 +6079,53 @@
       </w:r>
     </w:p>
     <w:bookmarkEnd w:id="69"/>
-    <w:bookmarkStart w:id="71" w:name="ref-duffin2021"/>
+    <w:bookmarkStart w:id="71" w:name="ref-beck2019"/>
+    <w:p>
+      <w:pPr>
+        <w:pStyle w:val="Bibliography"/>
+      </w:pPr>
+      <w:r>
+        <w:t xml:space="preserve">Beck, Marcus W., Edward T. Sherwood, Jessica Renee Henkel, Kirsten Dorans, Kathryn Ireland, and Patricia Varela. 2019.</w:t>
+      </w:r>
+      <w:r>
+        <w:t xml:space="preserve"> </w:t>
+      </w:r>
+      <w:r>
+        <w:t xml:space="preserve">“Assessment of the Cumulative Effects of Restoration Activities on Water Quality in Tampa Bay, Florida.”</w:t>
+      </w:r>
+      <w:r>
+        <w:t xml:space="preserve"> </w:t>
+      </w:r>
+      <w:r>
+        <w:rPr>
+          <w:iCs/>
+          <w:i/>
+        </w:rPr>
+        <w:t xml:space="preserve">Estuaries and Coasts</w:t>
+      </w:r>
+      <w:r>
+        <w:t xml:space="preserve"> </w:t>
+      </w:r>
+      <w:r>
+        <w:t xml:space="preserve">42 (7): 1774–91.</w:t>
+      </w:r>
+      <w:r>
+        <w:t xml:space="preserve"> </w:t>
+      </w:r>
+      <w:hyperlink r:id="rId70">
+        <w:r>
+          <w:rPr>
+            <w:rStyle w:val="Hyperlink"/>
+          </w:rPr>
+          <w:t xml:space="preserve">https://doi.org/10.1007/s12237-019-00619-w</w:t>
+        </w:r>
+      </w:hyperlink>
+      <w:r>
+        <w:t xml:space="preserve">.</w:t>
+      </w:r>
+    </w:p>
+    <w:bookmarkEnd w:id="71"/>
+    <w:bookmarkStart w:id="73" w:name="ref-duffin2021"/>
     <w:p>
       <w:pPr>
         <w:pStyle w:val="Bibliography"/>
@@ -6068,7 +6158,7 @@
       <w:r>
         <w:t xml:space="preserve"> </w:t>
       </w:r>
-      <w:hyperlink r:id="rId70">
+      <w:hyperlink r:id="rId72">
         <w:r>
           <w:rPr>
             <w:rStyle w:val="Hyperlink"/>
@@ -6080,8 +6170,8 @@
         <w:t xml:space="preserve">.</w:t>
       </w:r>
     </w:p>
-    <w:bookmarkEnd w:id="71"/>
-    <w:bookmarkStart w:id="73" w:name="ref-garrett2011"/>
+    <w:bookmarkEnd w:id="73"/>
+    <w:bookmarkStart w:id="75" w:name="ref-garrett2011"/>
     <w:p>
       <w:pPr>
         <w:pStyle w:val="Bibliography"/>
@@ -6114,7 +6204,7 @@
       <w:r>
         <w:t xml:space="preserve"> </w:t>
       </w:r>
-      <w:hyperlink r:id="rId72">
+      <w:hyperlink r:id="rId74">
         <w:r>
           <w:rPr>
             <w:rStyle w:val="Hyperlink"/>
@@ -6126,8 +6216,8 @@
         <w:t xml:space="preserve">.</w:t>
       </w:r>
     </w:p>
-    <w:bookmarkEnd w:id="73"/>
-    <w:bookmarkStart w:id="75" w:name="ref-greening2014"/>
+    <w:bookmarkEnd w:id="75"/>
+    <w:bookmarkStart w:id="77" w:name="ref-greening2014"/>
     <w:p>
       <w:pPr>
         <w:pStyle w:val="Bibliography"/>
@@ -6160,7 +6250,7 @@
       <w:r>
         <w:t xml:space="preserve"> </w:t>
       </w:r>
-      <w:hyperlink r:id="rId74">
+      <w:hyperlink r:id="rId76">
         <w:r>
           <w:rPr>
             <w:rStyle w:val="Hyperlink"/>
@@ -6172,8 +6262,54 @@
         <w:t xml:space="preserve">.</w:t>
       </w:r>
     </w:p>
-    <w:bookmarkEnd w:id="75"/>
-    <w:bookmarkStart w:id="77" w:name="ref-hensel2023"/>
+    <w:bookmarkEnd w:id="77"/>
+    <w:bookmarkStart w:id="79" w:name="ref-greening2006"/>
+    <w:p>
+      <w:pPr>
+        <w:pStyle w:val="Bibliography"/>
+      </w:pPr>
+      <w:r>
+        <w:t xml:space="preserve">Greening, Holly, and Anthony Janicki. 2006.</w:t>
+      </w:r>
+      <w:r>
+        <w:t xml:space="preserve"> </w:t>
+      </w:r>
+      <w:r>
+        <w:t xml:space="preserve">“Toward Reversal of Eutrophic Conditions in a Subtropical Estuary: Water Quality and Seagrass Response to Nitrogen Loading Reductions in Tampa Bay, Florida, USA.”</w:t>
+      </w:r>
+      <w:r>
+        <w:t xml:space="preserve"> </w:t>
+      </w:r>
+      <w:r>
+        <w:rPr>
+          <w:iCs/>
+          <w:i/>
+        </w:rPr>
+        <w:t xml:space="preserve">Environmental Management</w:t>
+      </w:r>
+      <w:r>
+        <w:t xml:space="preserve"> </w:t>
+      </w:r>
+      <w:r>
+        <w:t xml:space="preserve">38 (2): 163–78.</w:t>
+      </w:r>
+      <w:r>
+        <w:t xml:space="preserve"> </w:t>
+      </w:r>
+      <w:hyperlink r:id="rId78">
+        <w:r>
+          <w:rPr>
+            <w:rStyle w:val="Hyperlink"/>
+          </w:rPr>
+          <w:t xml:space="preserve">https://doi.org/10.1007/s00267-005-0079-4</w:t>
+        </w:r>
+      </w:hyperlink>
+      <w:r>
+        <w:t xml:space="preserve">.</w:t>
+      </w:r>
+    </w:p>
+    <w:bookmarkEnd w:id="79"/>
+    <w:bookmarkStart w:id="81" w:name="ref-hensel2023"/>
     <w:p>
       <w:pPr>
         <w:pStyle w:val="Bibliography"/>
@@ -6225,7 +6361,7 @@
       <w:r>
         <w:t xml:space="preserve"> </w:t>
       </w:r>
-      <w:hyperlink r:id="rId76">
+      <w:hyperlink r:id="rId80">
         <w:r>
           <w:rPr>
             <w:rStyle w:val="Hyperlink"/>
@@ -6237,8 +6373,8 @@
         <w:t xml:space="preserve">.</w:t>
       </w:r>
     </w:p>
-    <w:bookmarkEnd w:id="77"/>
-    <w:bookmarkStart w:id="79" w:name="ref-tbep0623"/>
+    <w:bookmarkEnd w:id="81"/>
+    <w:bookmarkStart w:id="83" w:name="ref-tbep0623"/>
     <w:p>
       <w:pPr>
         <w:pStyle w:val="Bibliography"/>
@@ -6288,7 +6424,7 @@
       <w:r>
         <w:t xml:space="preserve"> </w:t>
       </w:r>
-      <w:hyperlink r:id="rId78">
+      <w:hyperlink r:id="rId82">
         <w:r>
           <w:rPr>
             <w:rStyle w:val="Hyperlink"/>
@@ -6300,8 +6436,8 @@
         <w:t xml:space="preserve">.</w:t>
       </w:r>
     </w:p>
-    <w:bookmarkEnd w:id="79"/>
-    <w:bookmarkStart w:id="80" w:name="ref-johansson15"/>
+    <w:bookmarkEnd w:id="83"/>
+    <w:bookmarkStart w:id="84" w:name="ref-johansson15"/>
     <w:p>
       <w:pPr>
         <w:pStyle w:val="Bibliography"/>
@@ -6355,8 +6491,8 @@
         <w:t xml:space="preserve">Interactions.”</w:t>
       </w:r>
     </w:p>
-    <w:bookmarkEnd w:id="80"/>
-    <w:bookmarkStart w:id="82" w:name="ref-lewis1985"/>
+    <w:bookmarkEnd w:id="84"/>
+    <w:bookmarkStart w:id="86" w:name="ref-lewis1985"/>
     <w:p>
       <w:pPr>
         <w:pStyle w:val="Bibliography"/>
@@ -6410,7 +6546,7 @@
       <w:r>
         <w:t xml:space="preserve"> </w:t>
       </w:r>
-      <w:hyperlink r:id="rId81">
+      <w:hyperlink r:id="rId85">
         <w:r>
           <w:rPr>
             <w:rStyle w:val="Hyperlink"/>
@@ -6422,8 +6558,8 @@
         <w:t xml:space="preserve">.</w:t>
       </w:r>
     </w:p>
-    <w:bookmarkEnd w:id="82"/>
-    <w:bookmarkStart w:id="84" w:name="ref-lirman2003"/>
+    <w:bookmarkEnd w:id="86"/>
+    <w:bookmarkStart w:id="88" w:name="ref-lirman2003"/>
     <w:p>
       <w:pPr>
         <w:pStyle w:val="Bibliography"/>
@@ -6456,7 +6592,7 @@
       <w:r>
         <w:t xml:space="preserve"> </w:t>
       </w:r>
-      <w:hyperlink r:id="rId83">
+      <w:hyperlink r:id="rId87">
         <w:r>
           <w:rPr>
             <w:rStyle w:val="Hyperlink"/>
@@ -6468,8 +6604,8 @@
         <w:t xml:space="preserve">.</w:t>
       </w:r>
     </w:p>
-    <w:bookmarkEnd w:id="84"/>
-    <w:bookmarkStart w:id="85" w:name="ref-lopez2023"/>
+    <w:bookmarkEnd w:id="88"/>
+    <w:bookmarkStart w:id="89" w:name="ref-lopez2023"/>
     <w:p>
       <w:pPr>
         <w:pStyle w:val="Bibliography"/>
@@ -6567,8 +6703,8 @@
         <w:t xml:space="preserve">86: 62–71.</w:t>
       </w:r>
     </w:p>
-    <w:bookmarkEnd w:id="85"/>
-    <w:bookmarkStart w:id="87" w:name="ref-lopez2021"/>
+    <w:bookmarkEnd w:id="89"/>
+    <w:bookmarkStart w:id="91" w:name="ref-lopez2021"/>
     <w:p>
       <w:pPr>
         <w:pStyle w:val="Bibliography"/>
@@ -6604,7 +6740,7 @@
       <w:r>
         <w:t xml:space="preserve"> </w:t>
       </w:r>
-      <w:hyperlink r:id="rId86">
+      <w:hyperlink r:id="rId90">
         <w:r>
           <w:rPr>
             <w:rStyle w:val="Hyperlink"/>
@@ -6616,8 +6752,8 @@
         <w:t xml:space="preserve">.</w:t>
       </w:r>
     </w:p>
-    <w:bookmarkEnd w:id="87"/>
-    <w:bookmarkStart w:id="89" w:name="ref-mcmillan1967"/>
+    <w:bookmarkEnd w:id="91"/>
+    <w:bookmarkStart w:id="93" w:name="ref-mcmillan1967"/>
     <w:p>
       <w:pPr>
         <w:pStyle w:val="Bibliography"/>
@@ -6650,7 +6786,7 @@
       <w:r>
         <w:t xml:space="preserve"> </w:t>
       </w:r>
-      <w:hyperlink r:id="rId88">
+      <w:hyperlink r:id="rId92">
         <w:r>
           <w:rPr>
             <w:rStyle w:val="Hyperlink"/>
@@ -6662,8 +6798,8 @@
         <w:t xml:space="preserve">.</w:t>
       </w:r>
     </w:p>
-    <w:bookmarkEnd w:id="89"/>
-    <w:bookmarkStart w:id="91" w:name="ref-luther2022"/>
+    <w:bookmarkEnd w:id="93"/>
+    <w:bookmarkStart w:id="95" w:name="ref-luther2022"/>
     <w:p>
       <w:pPr>
         <w:pStyle w:val="Bibliography"/>
@@ -6692,7 +6828,7 @@
       <w:r>
         <w:t xml:space="preserve"> </w:t>
       </w:r>
-      <w:hyperlink r:id="rId90">
+      <w:hyperlink r:id="rId94">
         <w:r>
           <w:rPr>
             <w:rStyle w:val="Hyperlink"/>
@@ -6704,8 +6840,8 @@
         <w:t xml:space="preserve">.</w:t>
       </w:r>
     </w:p>
-    <w:bookmarkEnd w:id="91"/>
-    <w:bookmarkStart w:id="93" w:name="ref-nickerson2023"/>
+    <w:bookmarkEnd w:id="95"/>
+    <w:bookmarkStart w:id="97" w:name="ref-nickerson2023"/>
     <w:p>
       <w:pPr>
         <w:pStyle w:val="Bibliography"/>
@@ -6738,7 +6874,7 @@
       <w:r>
         <w:t xml:space="preserve"> </w:t>
       </w:r>
-      <w:hyperlink r:id="rId92">
+      <w:hyperlink r:id="rId96">
         <w:r>
           <w:rPr>
             <w:rStyle w:val="Hyperlink"/>
@@ -6750,8 +6886,8 @@
         <w:t xml:space="preserve">.</w:t>
       </w:r>
     </w:p>
-    <w:bookmarkEnd w:id="93"/>
-    <w:bookmarkStart w:id="94" w:name="ref-phillips1960"/>
+    <w:bookmarkEnd w:id="97"/>
+    <w:bookmarkStart w:id="98" w:name="ref-phillips1960"/>
     <w:p>
       <w:pPr>
         <w:pStyle w:val="Bibliography"/>
@@ -6773,8 +6909,8 @@
         <w:t xml:space="preserve">. 44. Florida State Board of Conservation, Marine Laboratory.</w:t>
       </w:r>
     </w:p>
-    <w:bookmarkEnd w:id="94"/>
-    <w:bookmarkStart w:id="96" w:name="ref-phlips2006"/>
+    <w:bookmarkEnd w:id="98"/>
+    <w:bookmarkStart w:id="100" w:name="ref-phlips2006"/>
     <w:p>
       <w:pPr>
         <w:pStyle w:val="Bibliography"/>
@@ -6807,7 +6943,7 @@
       <w:r>
         <w:t xml:space="preserve"> </w:t>
       </w:r>
-      <w:hyperlink r:id="rId95">
+      <w:hyperlink r:id="rId99">
         <w:r>
           <w:rPr>
             <w:rStyle w:val="Hyperlink"/>
@@ -6819,8 +6955,8 @@
         <w:t xml:space="preserve">.</w:t>
       </w:r>
     </w:p>
-    <w:bookmarkEnd w:id="96"/>
-    <w:bookmarkStart w:id="98" w:name="ref-Robison20"/>
+    <w:bookmarkEnd w:id="100"/>
+    <w:bookmarkStart w:id="102" w:name="ref-Robison20"/>
     <w:p>
       <w:pPr>
         <w:pStyle w:val="Bibliography"/>
@@ -6849,7 +6985,7 @@
       <w:r>
         <w:t xml:space="preserve"> </w:t>
       </w:r>
-      <w:hyperlink r:id="rId97">
+      <w:hyperlink r:id="rId101">
         <w:r>
           <w:rPr>
             <w:rStyle w:val="Hyperlink"/>
@@ -6861,8 +6997,8 @@
         <w:t xml:space="preserve">.</w:t>
       </w:r>
     </w:p>
-    <w:bookmarkEnd w:id="98"/>
-    <w:bookmarkStart w:id="100" w:name="ref-sherwood2017"/>
+    <w:bookmarkEnd w:id="102"/>
+    <w:bookmarkStart w:id="104" w:name="ref-sherwood2017"/>
     <w:p>
       <w:pPr>
         <w:pStyle w:val="Bibliography"/>
@@ -6901,7 +7037,7 @@
       <w:r>
         <w:t xml:space="preserve"> </w:t>
       </w:r>
-      <w:hyperlink r:id="rId99">
+      <w:hyperlink r:id="rId103">
         <w:r>
           <w:rPr>
             <w:rStyle w:val="Hyperlink"/>
@@ -6913,8 +7049,8 @@
         <w:t xml:space="preserve">.</w:t>
       </w:r>
     </w:p>
-    <w:bookmarkEnd w:id="100"/>
-    <w:bookmarkStart w:id="102" w:name="ref-sherwood2015"/>
+    <w:bookmarkEnd w:id="104"/>
+    <w:bookmarkStart w:id="106" w:name="ref-sherwood2015"/>
     <w:p>
       <w:pPr>
         <w:pStyle w:val="Bibliography"/>
@@ -6964,7 +7100,7 @@
       <w:r>
         <w:t xml:space="preserve"> </w:t>
       </w:r>
-      <w:hyperlink r:id="rId101">
+      <w:hyperlink r:id="rId105">
         <w:r>
           <w:rPr>
             <w:rStyle w:val="Hyperlink"/>
@@ -6976,8 +7112,8 @@
         <w:t xml:space="preserve">.</w:t>
       </w:r>
     </w:p>
-    <w:bookmarkEnd w:id="102"/>
-    <w:bookmarkStart w:id="104" w:name="ref-usup1994"/>
+    <w:bookmarkEnd w:id="106"/>
+    <w:bookmarkStart w:id="108" w:name="ref-usup1994"/>
     <w:p>
       <w:pPr>
         <w:pStyle w:val="Bibliography"/>
@@ -7010,7 +7146,7 @@
       <w:r>
         <w:t xml:space="preserve"> </w:t>
       </w:r>
-      <w:hyperlink r:id="rId103">
+      <w:hyperlink r:id="rId107">
         <w:r>
           <w:rPr>
             <w:rStyle w:val="Hyperlink"/>
@@ -7022,8 +7158,8 @@
         <w:t xml:space="preserve">.</w:t>
       </w:r>
     </w:p>
-    <w:bookmarkEnd w:id="104"/>
-    <w:bookmarkStart w:id="106" w:name="ref-vanbogaert2018"/>
+    <w:bookmarkEnd w:id="108"/>
+    <w:bookmarkStart w:id="110" w:name="ref-vanbogaert2018"/>
     <w:p>
       <w:pPr>
         <w:pStyle w:val="Bibliography"/>
@@ -7072,7 +7208,7 @@
       <w:r>
         <w:t xml:space="preserve"> </w:t>
       </w:r>
-      <w:hyperlink r:id="rId105">
+      <w:hyperlink r:id="rId109">
         <w:r>
           <w:rPr>
             <w:rStyle w:val="Hyperlink"/>
@@ -7084,8 +7220,8 @@
         <w:t xml:space="preserve">.</w:t>
       </w:r>
     </w:p>
-    <w:bookmarkEnd w:id="106"/>
-    <w:bookmarkStart w:id="108" w:name="ref-zhang2023"/>
+    <w:bookmarkEnd w:id="110"/>
+    <w:bookmarkStart w:id="112" w:name="ref-zhang2023"/>
     <w:p>
       <w:pPr>
         <w:pStyle w:val="Bibliography"/>
@@ -7118,7 +7254,7 @@
       <w:r>
         <w:t xml:space="preserve"> </w:t>
       </w:r>
-      <w:hyperlink r:id="rId107">
+      <w:hyperlink r:id="rId111">
         <w:r>
           <w:rPr>
             <w:rStyle w:val="Hyperlink"/>
@@ -7130,8 +7266,8 @@
         <w:t xml:space="preserve">.</w:t>
       </w:r>
     </w:p>
-    <w:bookmarkEnd w:id="108"/>
-    <w:bookmarkStart w:id="110" w:name="ref-zieman1975"/>
+    <w:bookmarkEnd w:id="112"/>
+    <w:bookmarkStart w:id="114" w:name="ref-zieman1975"/>
     <w:p>
       <w:pPr>
         <w:pStyle w:val="Bibliography"/>
@@ -7164,7 +7300,7 @@
       <w:r>
         <w:t xml:space="preserve"> </w:t>
       </w:r>
-      <w:hyperlink r:id="rId109">
+      <w:hyperlink r:id="rId113">
         <w:r>
           <w:rPr>
             <w:rStyle w:val="Hyperlink"/>
@@ -7176,9 +7312,9 @@
         <w:t xml:space="preserve">.</w:t>
       </w:r>
     </w:p>
-    <w:bookmarkEnd w:id="110"/>
-    <w:bookmarkEnd w:id="111"/>
-    <w:bookmarkEnd w:id="112"/>
+    <w:bookmarkEnd w:id="114"/>
+    <w:bookmarkEnd w:id="115"/>
+    <w:bookmarkEnd w:id="116"/>
     <w:sectPr>
       <w:footerReference r:id="rId9" w:type="default"/>
       <w:pgSz w:h="15840" w:w="12240"/>

</xml_diff>

<commit_message>
add supplement gam fit stats
</commit_message>
<xml_diff>
--- a/manu-draft.docx
+++ b/manu-draft.docx
@@ -1267,7 +1267,27 @@
         <w:t xml:space="preserve">(M. W. Beck, Valpine, et al. 2022)</w:t>
       </w:r>
       <w:r>
-        <w:t xml:space="preserve">. Model fit for each station was sufficient to calculate daily predictions for assessing the stressor metrics.</w:t>
+        <w:t xml:space="preserve">. Model fit for each station was sufficient to calculate daily predictions for assessing the stressor metrics (see supplement, R</w:t>
+      </w:r>
+      <m:oMath>
+        <m:sSup>
+          <m:e>
+            <m:r>
+              <m:t>​</m:t>
+            </m:r>
+          </m:e>
+          <m:sup>
+            <m:r>
+              <m:t>2</m:t>
+            </m:r>
+          </m:sup>
+        </m:sSup>
+      </m:oMath>
+      <w:r>
+        <w:t xml:space="preserve"> </w:t>
+      </w:r>
+      <w:r>
+        <w:t xml:space="preserve">ranged from 0.85 to 0.95 for temperature models, 0.71 to 0.96 for salinity models).</w:t>
       </w:r>
     </w:p>
     <w:p>
@@ -9605,8 +9625,9 @@
     <w:name w:val="Compact"/>
     <w:basedOn w:val="BodyText"/>
     <w:qFormat/>
+    <w:rsid w:val="00452488"/>
     <w:pPr>
-      <w:spacing w:after="36" w:before="36"/>
+      <w:spacing w:after="0" w:before="0" w:line="240" w:lineRule="auto"/>
     </w:pPr>
   </w:style>
   <w:style w:styleId="Title" w:type="paragraph">

</xml_diff>

<commit_message>
update all figs, tables, results with 2022 fim data
</commit_message>
<xml_diff>
--- a/manu-draft.docx
+++ b/manu-draft.docx
@@ -1088,20 +1088,7 @@
         <w:t xml:space="preserve"> </w:t>
       </w:r>
       <w:r>
-        <w:t xml:space="preserve">(Hirsch, Slack, and Smith 1982;</w:t>
-      </w:r>
-      <w:r>
-        <w:t xml:space="preserve"> </w:t>
-      </w:r>
-      <w:r>
-        <w:rPr>
-          <w:bCs/>
-          <w:b/>
-        </w:rPr>
-        <w:t xml:space="preserve">millard13?</w:t>
-      </w:r>
-      <w:r>
-        <w:t xml:space="preserve">)</w:t>
+        <w:t xml:space="preserve">(Hirsch, Slack, and Smith 1982; Millard 2013)</w:t>
       </w:r>
       <w:r>
         <w:t xml:space="preserve">. The change per year was also evaluated for each parameter based on the slope estimates returned by each test. Kendall tests were also used to evaluate changes over time for each month to determine when the trends more most pronounced seasonally, e.g., all January estimates across years, all February estimates, etc. The percentage of stations in each bay segment with significant increasing temperature or decreasing salinity trends were evaluated for each month. All tests evaluated both surface and bottom measurements to assess potential differences by water depth.</w:t>
@@ -1413,7 +1400,7 @@
         <w:pStyle w:val="BodyText"/>
       </w:pPr>
       <w:r>
-        <w:t xml:space="preserve">Additional models were constructed for the FIM and PDEM datasets to evaluate seagrass change relative to temperature and salinity. These models did not include stressor metrics, but rather used direct measurements of salinity and temperature as independent variables. Models of temperature or salinity to predict daily measurements are not possible with the FIM and PDEM monitoring designs because random locations were used for each sample date. However, the sample sizes for the FIM and PDEM models were much larger than those for the EPC data, where the latter was limited by the annual timestep of the transect surveys. This allowed for more flexible models that are less limited by degrees of freedom. GAMs were used to evaluate seagrass percent cover for the FIM data using continuous temperature and salinity as independent variables. Interactions with factor variables for bay segment and time period as above were also included. The GAMs also evaluated interactions between salinity and temperature to determine if both factors had an additive effect on seagrass change. The GAMs for the PDEM data were constructed similarly, except only Old Tampa Bay was evaluated (no bay segment interaction) and the seagrass response variable was presence/absence (i.e., a binomial distribution was used).</w:t>
+        <w:t xml:space="preserve">Additional models were constructed for the FIM and PDEM datasets to evaluate seagrass change relative to temperature and salinity. These models did not include stressor metrics, but rather used direct measurements of salinity and temperature as independent variables. Models of temperature or salinity to predict daily measurements were not possible with the FIM and PDEM monitoring designs because random locations were used for each sample date. However, the sample sizes for the FIM and PDEM models were much larger than those for the EPC data, where the latter was limited by the annual timestep of the transect surveys. This allowed for more flexible models that are less limited by degrees of freedom. GAMs were used to evaluate seagrass percent cover for the FIM data using continuous temperature and salinity as independent variables. Interactions with factor variables for bay segment and time period as above were also included. The GAMs also evaluated interactions between salinity and temperature to determine if both factors had an additive effect on seagrass change. The GAMs for the PDEM data were constructed similarly, except only Old Tampa Bay was evaluated (no bay segment interaction) and the seagrass response variable was presence/absence (i.e., a binomial distribution was used).</w:t>
       </w:r>
     </w:p>
     <w:bookmarkEnd w:id="30"/>
@@ -1723,7 +1710,7 @@
         </w:r>
       </w:hyperlink>
       <w:r>
-        <w:t xml:space="preserve">). This variation may also be related to differences among the monitoring stations in each segment because the averages combine monthly and spatial variation. Significant increasing temperature trends were also observed for the FIM dataset from 1996 to present in OTB and from 2004 to present in HB (</w:t>
+        <w:t xml:space="preserve">). This variation may also be related to differences among the monitoring stations in each segment because the averages combine monthly and spatial variation. Significant increasing temperature trends were also observed for the FIM dataset from 1996 to present in OTB and from 2004 to present in OTB and HB (</w:t>
       </w:r>
       <w:hyperlink w:anchor="tbl-temptrndtab">
         <w:r>
@@ -1734,7 +1721,7 @@
         </w:r>
       </w:hyperlink>
       <w:r>
-        <w:t xml:space="preserve">). No significant temperature or salinity trends were observed in the other bay segments for the FIM and PDEM datasets from 1996 to present nor 2004 to present (see figures in supplement). However, the EPC dataset showed significant increasing temperature across all time periods and bay segments. Salinity trends from the EPC dataset were not significant from 1996 to present, but were significantly decreasing from 2004 to present in all bay segments (</w:t>
+        <w:t xml:space="preserve">). No significant temperature or salinity trends were observed in the other bay segments for the FIM and PDEM datasets from 1996 to present nor from 2004 to present (see figures in supplement). However, the EPC dataset showed significant increasing temperature across all time periods and bay segments. Salinity trends from the EPC dataset were not significant from 1996 to present, but were significantly decreasing from 2004 to present in all bay segments (</w:t>
       </w:r>
       <w:hyperlink w:anchor="tbl-saltrndtab">
         <w:r>
@@ -3131,19 +3118,19 @@
               <w:jc w:val="right"/>
             </w:pPr>
             <w:r>
-              <w:t xml:space="preserve">23.4</w:t>
-            </w:r>
-          </w:p>
-        </w:tc>
-        <w:tc>
-          <w:tcPr/>
-          <w:p>
-            <w:pPr>
-              <w:pStyle w:val="Compact"/>
-              <w:jc w:val="right"/>
-            </w:pPr>
-            <w:r>
-              <w:t xml:space="preserve">24.8</w:t>
+              <w:t xml:space="preserve">23.3</w:t>
+            </w:r>
+          </w:p>
+        </w:tc>
+        <w:tc>
+          <w:tcPr/>
+          <w:p>
+            <w:pPr>
+              <w:pStyle w:val="Compact"/>
+              <w:jc w:val="right"/>
+            </w:pPr>
+            <w:r>
+              <w:t xml:space="preserve">24.7</w:t>
             </w:r>
           </w:p>
         </w:tc>
@@ -3213,19 +3200,19 @@
               <w:jc w:val="right"/>
             </w:pPr>
             <w:r>
-              <w:t xml:space="preserve">23.3</w:t>
-            </w:r>
-          </w:p>
-        </w:tc>
-        <w:tc>
-          <w:tcPr/>
-          <w:p>
-            <w:pPr>
-              <w:pStyle w:val="Compact"/>
-              <w:jc w:val="right"/>
-            </w:pPr>
-            <w:r>
-              <w:t xml:space="preserve">25.3</w:t>
+              <w:t xml:space="preserve">23.2</w:t>
+            </w:r>
+          </w:p>
+        </w:tc>
+        <w:tc>
+          <w:tcPr/>
+          <w:p>
+            <w:pPr>
+              <w:pStyle w:val="Compact"/>
+              <w:jc w:val="right"/>
+            </w:pPr>
+            <w:r>
+              <w:t xml:space="preserve">25.2</w:t>
             </w:r>
           </w:p>
         </w:tc>
@@ -3283,7 +3270,7 @@
               <w:jc w:val="left"/>
             </w:pPr>
             <w:r>
-              <w:t xml:space="preserve">0.03**</w:t>
+              <w:t xml:space="preserve">0.04**</w:t>
             </w:r>
           </w:p>
         </w:tc>
@@ -3307,19 +3294,19 @@
               <w:jc w:val="right"/>
             </w:pPr>
             <w:r>
-              <w:t xml:space="preserve">24.8</w:t>
-            </w:r>
-          </w:p>
-        </w:tc>
-        <w:tc>
-          <w:tcPr/>
-          <w:p>
-            <w:pPr>
-              <w:pStyle w:val="Compact"/>
-              <w:jc w:val="right"/>
-            </w:pPr>
-            <w:r>
-              <w:t xml:space="preserve">1.5</w:t>
+              <w:t xml:space="preserve">24.9</w:t>
+            </w:r>
+          </w:p>
+        </w:tc>
+        <w:tc>
+          <w:tcPr/>
+          <w:p>
+            <w:pPr>
+              <w:pStyle w:val="Compact"/>
+              <w:jc w:val="right"/>
+            </w:pPr>
+            <w:r>
+              <w:t xml:space="preserve">1.6</w:t>
             </w:r>
           </w:p>
         </w:tc>
@@ -3451,31 +3438,31 @@
               <w:jc w:val="left"/>
             </w:pPr>
             <w:r>
-              <w:t xml:space="preserve">0.05*</w:t>
-            </w:r>
-          </w:p>
-        </w:tc>
-        <w:tc>
-          <w:tcPr/>
-          <w:p>
-            <w:pPr>
-              <w:pStyle w:val="Compact"/>
-              <w:jc w:val="right"/>
-            </w:pPr>
-            <w:r>
-              <w:t xml:space="preserve">23.7</w:t>
-            </w:r>
-          </w:p>
-        </w:tc>
-        <w:tc>
-          <w:tcPr/>
-          <w:p>
-            <w:pPr>
-              <w:pStyle w:val="Compact"/>
-              <w:jc w:val="right"/>
-            </w:pPr>
-            <w:r>
-              <w:t xml:space="preserve">24.9</w:t>
+              <w:t xml:space="preserve">0.04*</w:t>
+            </w:r>
+          </w:p>
+        </w:tc>
+        <w:tc>
+          <w:tcPr/>
+          <w:p>
+            <w:pPr>
+              <w:pStyle w:val="Compact"/>
+              <w:jc w:val="right"/>
+            </w:pPr>
+            <w:r>
+              <w:t xml:space="preserve">23.6</w:t>
+            </w:r>
+          </w:p>
+        </w:tc>
+        <w:tc>
+          <w:tcPr/>
+          <w:p>
+            <w:pPr>
+              <w:pStyle w:val="Compact"/>
+              <w:jc w:val="right"/>
+            </w:pPr>
+            <w:r>
+              <w:t xml:space="preserve">24.8</w:t>
             </w:r>
           </w:p>
         </w:tc>
@@ -3529,19 +3516,19 @@
               <w:jc w:val="left"/>
             </w:pPr>
             <w:r>
-              <w:t xml:space="preserve">0.04*</w:t>
-            </w:r>
-          </w:p>
-        </w:tc>
-        <w:tc>
-          <w:tcPr/>
-          <w:p>
-            <w:pPr>
-              <w:pStyle w:val="Compact"/>
-              <w:jc w:val="right"/>
-            </w:pPr>
-            <w:r>
-              <w:t xml:space="preserve">23.6</w:t>
+              <w:t xml:space="preserve">0.05*</w:t>
+            </w:r>
+          </w:p>
+        </w:tc>
+        <w:tc>
+          <w:tcPr/>
+          <w:p>
+            <w:pPr>
+              <w:pStyle w:val="Compact"/>
+              <w:jc w:val="right"/>
+            </w:pPr>
+            <w:r>
+              <w:t xml:space="preserve">23.5</w:t>
             </w:r>
           </w:p>
         </w:tc>
@@ -3565,7 +3552,7 @@
               <w:jc w:val="right"/>
             </w:pPr>
             <w:r>
-              <w:t xml:space="preserve">1.1</w:t>
+              <w:t xml:space="preserve">1.2</w:t>
             </w:r>
           </w:p>
         </w:tc>
@@ -3635,19 +3622,19 @@
               <w:jc w:val="right"/>
             </w:pPr>
             <w:r>
-              <w:t xml:space="preserve">25.4</w:t>
-            </w:r>
-          </w:p>
-        </w:tc>
-        <w:tc>
-          <w:tcPr/>
-          <w:p>
-            <w:pPr>
-              <w:pStyle w:val="Compact"/>
-              <w:jc w:val="right"/>
-            </w:pPr>
-            <w:r>
-              <w:t xml:space="preserve">1.6</w:t>
+              <w:t xml:space="preserve">25.3</w:t>
+            </w:r>
+          </w:p>
+        </w:tc>
+        <w:tc>
+          <w:tcPr/>
+          <w:p>
+            <w:pPr>
+              <w:pStyle w:val="Compact"/>
+              <w:jc w:val="right"/>
+            </w:pPr>
+            <w:r>
+              <w:t xml:space="preserve">1.5</w:t>
             </w:r>
           </w:p>
         </w:tc>
@@ -3689,43 +3676,43 @@
               <w:jc w:val="left"/>
             </w:pPr>
             <w:r>
-              <w:t xml:space="preserve">0.05</w:t>
-            </w:r>
-          </w:p>
-        </w:tc>
-        <w:tc>
-          <w:tcPr/>
-          <w:p>
-            <w:pPr>
-              <w:pStyle w:val="Compact"/>
-              <w:jc w:val="right"/>
-            </w:pPr>
-            <w:r>
-              <w:t xml:space="preserve">24.0</w:t>
-            </w:r>
-          </w:p>
-        </w:tc>
-        <w:tc>
-          <w:tcPr/>
-          <w:p>
-            <w:pPr>
-              <w:pStyle w:val="Compact"/>
-              <w:jc w:val="right"/>
-            </w:pPr>
-            <w:r>
-              <w:t xml:space="preserve">25.2</w:t>
-            </w:r>
-          </w:p>
-        </w:tc>
-        <w:tc>
-          <w:tcPr/>
-          <w:p>
-            <w:pPr>
-              <w:pStyle w:val="Compact"/>
-              <w:jc w:val="right"/>
-            </w:pPr>
-            <w:r>
-              <w:t xml:space="preserve">1.2</w:t>
+              <w:t xml:space="preserve">0.04</w:t>
+            </w:r>
+          </w:p>
+        </w:tc>
+        <w:tc>
+          <w:tcPr/>
+          <w:p>
+            <w:pPr>
+              <w:pStyle w:val="Compact"/>
+              <w:jc w:val="right"/>
+            </w:pPr>
+            <w:r>
+              <w:t xml:space="preserve">24.1</w:t>
+            </w:r>
+          </w:p>
+        </w:tc>
+        <w:tc>
+          <w:tcPr/>
+          <w:p>
+            <w:pPr>
+              <w:pStyle w:val="Compact"/>
+              <w:jc w:val="right"/>
+            </w:pPr>
+            <w:r>
+              <w:t xml:space="preserve">25.0</w:t>
+            </w:r>
+          </w:p>
+        </w:tc>
+        <w:tc>
+          <w:tcPr/>
+          <w:p>
+            <w:pPr>
+              <w:pStyle w:val="Compact"/>
+              <w:jc w:val="right"/>
+            </w:pPr>
+            <w:r>
+              <w:t xml:space="preserve">0.9</w:t>
             </w:r>
           </w:p>
         </w:tc>
@@ -3783,7 +3770,7 @@
               <w:jc w:val="right"/>
             </w:pPr>
             <w:r>
-              <w:t xml:space="preserve">23.9</w:t>
+              <w:t xml:space="preserve">23.8</w:t>
             </w:r>
           </w:p>
         </w:tc>
@@ -3807,7 +3794,7 @@
               <w:jc w:val="right"/>
             </w:pPr>
             <w:r>
-              <w:t xml:space="preserve">0.9</w:t>
+              <w:t xml:space="preserve">1.0</w:t>
             </w:r>
           </w:p>
         </w:tc>
@@ -3849,7 +3836,7 @@
               <w:jc w:val="left"/>
             </w:pPr>
             <w:r>
-              <w:t xml:space="preserve">0.03</w:t>
+              <w:t xml:space="preserve">0.02</w:t>
             </w:r>
           </w:p>
         </w:tc>
@@ -3873,19 +3860,19 @@
               <w:jc w:val="right"/>
             </w:pPr>
             <w:r>
-              <w:t xml:space="preserve">24.8</w:t>
-            </w:r>
-          </w:p>
-        </w:tc>
-        <w:tc>
-          <w:tcPr/>
-          <w:p>
-            <w:pPr>
-              <w:pStyle w:val="Compact"/>
-              <w:jc w:val="right"/>
-            </w:pPr>
-            <w:r>
-              <w:t xml:space="preserve">0.8</w:t>
+              <w:t xml:space="preserve">24.7</w:t>
+            </w:r>
+          </w:p>
+        </w:tc>
+        <w:tc>
+          <w:tcPr/>
+          <w:p>
+            <w:pPr>
+              <w:pStyle w:val="Compact"/>
+              <w:jc w:val="right"/>
+            </w:pPr>
+            <w:r>
+              <w:t xml:space="preserve">0.7</w:t>
             </w:r>
           </w:p>
         </w:tc>
@@ -4021,31 +4008,31 @@
               <w:jc w:val="right"/>
             </w:pPr>
             <w:r>
-              <w:t xml:space="preserve">24.1</w:t>
-            </w:r>
-          </w:p>
-        </w:tc>
-        <w:tc>
-          <w:tcPr/>
-          <w:p>
-            <w:pPr>
-              <w:pStyle w:val="Compact"/>
-              <w:jc w:val="right"/>
-            </w:pPr>
-            <w:r>
-              <w:t xml:space="preserve">24.5</w:t>
-            </w:r>
-          </w:p>
-        </w:tc>
-        <w:tc>
-          <w:tcPr/>
-          <w:p>
-            <w:pPr>
-              <w:pStyle w:val="Compact"/>
-              <w:jc w:val="right"/>
-            </w:pPr>
-            <w:r>
-              <w:t xml:space="preserve">0.4</w:t>
+              <w:t xml:space="preserve">24.0</w:t>
+            </w:r>
+          </w:p>
+        </w:tc>
+        <w:tc>
+          <w:tcPr/>
+          <w:p>
+            <w:pPr>
+              <w:pStyle w:val="Compact"/>
+              <w:jc w:val="right"/>
+            </w:pPr>
+            <w:r>
+              <w:t xml:space="preserve">24.6</w:t>
+            </w:r>
+          </w:p>
+        </w:tc>
+        <w:tc>
+          <w:tcPr/>
+          <w:p>
+            <w:pPr>
+              <w:pStyle w:val="Compact"/>
+              <w:jc w:val="right"/>
+            </w:pPr>
+            <w:r>
+              <w:t xml:space="preserve">0.6</w:t>
             </w:r>
           </w:p>
         </w:tc>
@@ -4107,7 +4094,7 @@
               <w:jc w:val="right"/>
             </w:pPr>
             <w:r>
-              <w:t xml:space="preserve">23.9</w:t>
+              <w:t xml:space="preserve">23.8</w:t>
             </w:r>
           </w:p>
         </w:tc>
@@ -4131,7 +4118,7 @@
               <w:jc w:val="right"/>
             </w:pPr>
             <w:r>
-              <w:t xml:space="preserve">1.1</w:t>
+              <w:t xml:space="preserve">1.2</w:t>
             </w:r>
           </w:p>
         </w:tc>
@@ -4173,43 +4160,43 @@
               <w:jc w:val="left"/>
             </w:pPr>
             <w:r>
-              <w:t xml:space="preserve">0.06</w:t>
-            </w:r>
-          </w:p>
-        </w:tc>
-        <w:tc>
-          <w:tcPr/>
-          <w:p>
-            <w:pPr>
-              <w:pStyle w:val="Compact"/>
-              <w:jc w:val="right"/>
-            </w:pPr>
-            <w:r>
-              <w:t xml:space="preserve">23.8</w:t>
-            </w:r>
-          </w:p>
-        </w:tc>
-        <w:tc>
-          <w:tcPr/>
-          <w:p>
-            <w:pPr>
-              <w:pStyle w:val="Compact"/>
-              <w:jc w:val="right"/>
-            </w:pPr>
-            <w:r>
-              <w:t xml:space="preserve">24.8</w:t>
-            </w:r>
-          </w:p>
-        </w:tc>
-        <w:tc>
-          <w:tcPr/>
-          <w:p>
-            <w:pPr>
-              <w:pStyle w:val="Compact"/>
-              <w:jc w:val="right"/>
-            </w:pPr>
-            <w:r>
-              <w:t xml:space="preserve">1.0</w:t>
+              <w:t xml:space="preserve">0.07*</w:t>
+            </w:r>
+          </w:p>
+        </w:tc>
+        <w:tc>
+          <w:tcPr/>
+          <w:p>
+            <w:pPr>
+              <w:pStyle w:val="Compact"/>
+              <w:jc w:val="right"/>
+            </w:pPr>
+            <w:r>
+              <w:t xml:space="preserve">23.6</w:t>
+            </w:r>
+          </w:p>
+        </w:tc>
+        <w:tc>
+          <w:tcPr/>
+          <w:p>
+            <w:pPr>
+              <w:pStyle w:val="Compact"/>
+              <w:jc w:val="right"/>
+            </w:pPr>
+            <w:r>
+              <w:t xml:space="preserve">24.9</w:t>
+            </w:r>
+          </w:p>
+        </w:tc>
+        <w:tc>
+          <w:tcPr/>
+          <w:p>
+            <w:pPr>
+              <w:pStyle w:val="Compact"/>
+              <w:jc w:val="right"/>
+            </w:pPr>
+            <w:r>
+              <w:t xml:space="preserve">1.3</w:t>
             </w:r>
           </w:p>
         </w:tc>
@@ -4357,19 +4344,19 @@
               <w:jc w:val="right"/>
             </w:pPr>
             <w:r>
-              <w:t xml:space="preserve">25.6</w:t>
-            </w:r>
-          </w:p>
-        </w:tc>
-        <w:tc>
-          <w:tcPr/>
-          <w:p>
-            <w:pPr>
-              <w:pStyle w:val="Compact"/>
-              <w:jc w:val="right"/>
-            </w:pPr>
-            <w:r>
-              <w:t xml:space="preserve">1.7</w:t>
+              <w:t xml:space="preserve">25.5</w:t>
+            </w:r>
+          </w:p>
+        </w:tc>
+        <w:tc>
+          <w:tcPr/>
+          <w:p>
+            <w:pPr>
+              <w:pStyle w:val="Compact"/>
+              <w:jc w:val="right"/>
+            </w:pPr>
+            <w:r>
+              <w:t xml:space="preserve">1.6</w:t>
             </w:r>
           </w:p>
         </w:tc>
@@ -4423,19 +4410,19 @@
               <w:jc w:val="right"/>
             </w:pPr>
             <w:r>
-              <w:t xml:space="preserve">23.9</w:t>
-            </w:r>
-          </w:p>
-        </w:tc>
-        <w:tc>
-          <w:tcPr/>
-          <w:p>
-            <w:pPr>
-              <w:pStyle w:val="Compact"/>
-              <w:jc w:val="right"/>
-            </w:pPr>
-            <w:r>
-              <w:t xml:space="preserve">25.6</w:t>
+              <w:t xml:space="preserve">23.7</w:t>
+            </w:r>
+          </w:p>
+        </w:tc>
+        <w:tc>
+          <w:tcPr/>
+          <w:p>
+            <w:pPr>
+              <w:pStyle w:val="Compact"/>
+              <w:jc w:val="right"/>
+            </w:pPr>
+            <w:r>
+              <w:t xml:space="preserve">25.4</w:t>
             </w:r>
           </w:p>
         </w:tc>
@@ -4571,7 +4558,7 @@
               <w:jc w:val="left"/>
             </w:pPr>
             <w:r>
-              <w:t xml:space="preserve">0.08</w:t>
+              <w:t xml:space="preserve">0.07</w:t>
             </w:r>
           </w:p>
         </w:tc>
@@ -4595,19 +4582,19 @@
               <w:jc w:val="right"/>
             </w:pPr>
             <w:r>
-              <w:t xml:space="preserve">25.1</w:t>
-            </w:r>
-          </w:p>
-        </w:tc>
-        <w:tc>
-          <w:tcPr/>
-          <w:p>
-            <w:pPr>
-              <w:pStyle w:val="Compact"/>
-              <w:jc w:val="right"/>
-            </w:pPr>
-            <w:r>
-              <w:t xml:space="preserve">1.3</w:t>
+              <w:t xml:space="preserve">25.0</w:t>
+            </w:r>
+          </w:p>
+        </w:tc>
+        <w:tc>
+          <w:tcPr/>
+          <w:p>
+            <w:pPr>
+              <w:pStyle w:val="Compact"/>
+              <w:jc w:val="right"/>
+            </w:pPr>
+            <w:r>
+              <w:t xml:space="preserve">1.2</w:t>
             </w:r>
           </w:p>
         </w:tc>
@@ -4731,7 +4718,7 @@
               <w:jc w:val="left"/>
             </w:pPr>
             <w:r>
-              <w:t xml:space="preserve">0.04</w:t>
+              <w:t xml:space="preserve">0.05</w:t>
             </w:r>
           </w:p>
         </w:tc>
@@ -4755,19 +4742,19 @@
               <w:jc w:val="right"/>
             </w:pPr>
             <w:r>
-              <w:t xml:space="preserve">24.7</w:t>
-            </w:r>
-          </w:p>
-        </w:tc>
-        <w:tc>
-          <w:tcPr/>
-          <w:p>
-            <w:pPr>
-              <w:pStyle w:val="Compact"/>
-              <w:jc w:val="right"/>
-            </w:pPr>
-            <w:r>
-              <w:t xml:space="preserve">0.8</w:t>
+              <w:t xml:space="preserve">24.8</w:t>
+            </w:r>
+          </w:p>
+        </w:tc>
+        <w:tc>
+          <w:tcPr/>
+          <w:p>
+            <w:pPr>
+              <w:pStyle w:val="Compact"/>
+              <w:jc w:val="right"/>
+            </w:pPr>
+            <w:r>
+              <w:t xml:space="preserve">0.9</w:t>
             </w:r>
           </w:p>
         </w:tc>
@@ -4952,19 +4939,19 @@
               <w:jc w:val="right"/>
             </w:pPr>
             <w:r>
-              <w:t xml:space="preserve">25.7</w:t>
-            </w:r>
-          </w:p>
-        </w:tc>
-        <w:tc>
-          <w:tcPr/>
-          <w:p>
-            <w:pPr>
-              <w:pStyle w:val="Compact"/>
-              <w:jc w:val="right"/>
-            </w:pPr>
-            <w:r>
-              <w:t xml:space="preserve">23.0</w:t>
+              <w:t xml:space="preserve">25.8</w:t>
+            </w:r>
+          </w:p>
+        </w:tc>
+        <w:tc>
+          <w:tcPr/>
+          <w:p>
+            <w:pPr>
+              <w:pStyle w:val="Compact"/>
+              <w:jc w:val="right"/>
+            </w:pPr>
+            <w:r>
+              <w:t xml:space="preserve">23.1</w:t>
             </w:r>
           </w:p>
         </w:tc>
@@ -5034,19 +5021,19 @@
               <w:jc w:val="right"/>
             </w:pPr>
             <w:r>
-              <w:t xml:space="preserve">25.5</w:t>
-            </w:r>
-          </w:p>
-        </w:tc>
-        <w:tc>
-          <w:tcPr/>
-          <w:p>
-            <w:pPr>
-              <w:pStyle w:val="Compact"/>
-              <w:jc w:val="right"/>
-            </w:pPr>
-            <w:r>
-              <w:t xml:space="preserve">24.5</w:t>
+              <w:t xml:space="preserve">25.6</w:t>
+            </w:r>
+          </w:p>
+        </w:tc>
+        <w:tc>
+          <w:tcPr/>
+          <w:p>
+            <w:pPr>
+              <w:pStyle w:val="Compact"/>
+              <w:jc w:val="right"/>
+            </w:pPr>
+            <w:r>
+              <w:t xml:space="preserve">24.6</w:t>
             </w:r>
           </w:p>
         </w:tc>
@@ -5210,19 +5197,19 @@
               <w:jc w:val="right"/>
             </w:pPr>
             <w:r>
-              <w:t xml:space="preserve">31.4</w:t>
-            </w:r>
-          </w:p>
-        </w:tc>
-        <w:tc>
-          <w:tcPr/>
-          <w:p>
-            <w:pPr>
-              <w:pStyle w:val="Compact"/>
-              <w:jc w:val="right"/>
-            </w:pPr>
-            <w:r>
-              <w:t xml:space="preserve">-2.0</w:t>
+              <w:t xml:space="preserve">31.3</w:t>
+            </w:r>
+          </w:p>
+        </w:tc>
+        <w:tc>
+          <w:tcPr/>
+          <w:p>
+            <w:pPr>
+              <w:pStyle w:val="Compact"/>
+              <w:jc w:val="right"/>
+            </w:pPr>
+            <w:r>
+              <w:t xml:space="preserve">-2.1</w:t>
             </w:r>
           </w:p>
         </w:tc>
@@ -5272,7 +5259,7 @@
               <w:jc w:val="left"/>
             </w:pPr>
             <w:r>
-              <w:t xml:space="preserve">-0.09</w:t>
+              <w:t xml:space="preserve">-0.08</w:t>
             </w:r>
           </w:p>
         </w:tc>
@@ -5296,19 +5283,19 @@
               <w:jc w:val="right"/>
             </w:pPr>
             <w:r>
-              <w:t xml:space="preserve">22.7</w:t>
-            </w:r>
-          </w:p>
-        </w:tc>
-        <w:tc>
-          <w:tcPr/>
-          <w:p>
-            <w:pPr>
-              <w:pStyle w:val="Compact"/>
-              <w:jc w:val="right"/>
-            </w:pPr>
-            <w:r>
-              <w:t xml:space="preserve">-2.2</w:t>
+              <w:t xml:space="preserve">22.8</w:t>
+            </w:r>
+          </w:p>
+        </w:tc>
+        <w:tc>
+          <w:tcPr/>
+          <w:p>
+            <w:pPr>
+              <w:pStyle w:val="Compact"/>
+              <w:jc w:val="right"/>
+            </w:pPr>
+            <w:r>
+              <w:t xml:space="preserve">-2.1</w:t>
             </w:r>
           </w:p>
         </w:tc>
@@ -5350,43 +5337,43 @@
               <w:jc w:val="left"/>
             </w:pPr>
             <w:r>
-              <w:t xml:space="preserve">-0.07</w:t>
-            </w:r>
-          </w:p>
-        </w:tc>
-        <w:tc>
-          <w:tcPr/>
-          <w:p>
-            <w:pPr>
-              <w:pStyle w:val="Compact"/>
-              <w:jc w:val="right"/>
-            </w:pPr>
-            <w:r>
-              <w:t xml:space="preserve">24.2</w:t>
-            </w:r>
-          </w:p>
-        </w:tc>
-        <w:tc>
-          <w:tcPr/>
-          <w:p>
-            <w:pPr>
-              <w:pStyle w:val="Compact"/>
-              <w:jc w:val="right"/>
-            </w:pPr>
-            <w:r>
-              <w:t xml:space="preserve">22.4</w:t>
-            </w:r>
-          </w:p>
-        </w:tc>
-        <w:tc>
-          <w:tcPr/>
-          <w:p>
-            <w:pPr>
-              <w:pStyle w:val="Compact"/>
-              <w:jc w:val="right"/>
-            </w:pPr>
-            <w:r>
-              <w:t xml:space="preserve">-1.8</w:t>
+              <w:t xml:space="preserve">-0.06</w:t>
+            </w:r>
+          </w:p>
+        </w:tc>
+        <w:tc>
+          <w:tcPr/>
+          <w:p>
+            <w:pPr>
+              <w:pStyle w:val="Compact"/>
+              <w:jc w:val="right"/>
+            </w:pPr>
+            <w:r>
+              <w:t xml:space="preserve">24.1</w:t>
+            </w:r>
+          </w:p>
+        </w:tc>
+        <w:tc>
+          <w:tcPr/>
+          <w:p>
+            <w:pPr>
+              <w:pStyle w:val="Compact"/>
+              <w:jc w:val="right"/>
+            </w:pPr>
+            <w:r>
+              <w:t xml:space="preserve">22.6</w:t>
+            </w:r>
+          </w:p>
+        </w:tc>
+        <w:tc>
+          <w:tcPr/>
+          <w:p>
+            <w:pPr>
+              <w:pStyle w:val="Compact"/>
+              <w:jc w:val="right"/>
+            </w:pPr>
+            <w:r>
+              <w:t xml:space="preserve">-1.5</w:t>
             </w:r>
           </w:p>
         </w:tc>
@@ -5432,7 +5419,7 @@
               <w:jc w:val="left"/>
             </w:pPr>
             <w:r>
-              <w:t xml:space="preserve">-0.09</w:t>
+              <w:t xml:space="preserve">-0.08</w:t>
             </w:r>
           </w:p>
         </w:tc>
@@ -5456,19 +5443,19 @@
               <w:jc w:val="right"/>
             </w:pPr>
             <w:r>
-              <w:t xml:space="preserve">23.7</w:t>
-            </w:r>
-          </w:p>
-        </w:tc>
-        <w:tc>
-          <w:tcPr/>
-          <w:p>
-            <w:pPr>
-              <w:pStyle w:val="Compact"/>
-              <w:jc w:val="right"/>
-            </w:pPr>
-            <w:r>
-              <w:t xml:space="preserve">-2.4</w:t>
+              <w:t xml:space="preserve">23.9</w:t>
+            </w:r>
+          </w:p>
+        </w:tc>
+        <w:tc>
+          <w:tcPr/>
+          <w:p>
+            <w:pPr>
+              <w:pStyle w:val="Compact"/>
+              <w:jc w:val="right"/>
+            </w:pPr>
+            <w:r>
+              <w:t xml:space="preserve">-2.2</w:t>
             </w:r>
           </w:p>
         </w:tc>
@@ -5510,43 +5497,43 @@
               <w:jc w:val="left"/>
             </w:pPr>
             <w:r>
-              <w:t xml:space="preserve">-0.02</w:t>
-            </w:r>
-          </w:p>
-        </w:tc>
-        <w:tc>
-          <w:tcPr/>
-          <w:p>
-            <w:pPr>
-              <w:pStyle w:val="Compact"/>
-              <w:jc w:val="right"/>
-            </w:pPr>
-            <w:r>
-              <w:t xml:space="preserve">24.2</w:t>
-            </w:r>
-          </w:p>
-        </w:tc>
-        <w:tc>
-          <w:tcPr/>
-          <w:p>
-            <w:pPr>
-              <w:pStyle w:val="Compact"/>
-              <w:jc w:val="right"/>
-            </w:pPr>
-            <w:r>
-              <w:t xml:space="preserve">23.6</w:t>
-            </w:r>
-          </w:p>
-        </w:tc>
-        <w:tc>
-          <w:tcPr/>
-          <w:p>
-            <w:pPr>
-              <w:pStyle w:val="Compact"/>
-              <w:jc w:val="right"/>
-            </w:pPr>
-            <w:r>
-              <w:t xml:space="preserve">-0.6</w:t>
+              <w:t xml:space="preserve">0</w:t>
+            </w:r>
+          </w:p>
+        </w:tc>
+        <w:tc>
+          <w:tcPr/>
+          <w:p>
+            <w:pPr>
+              <w:pStyle w:val="Compact"/>
+              <w:jc w:val="right"/>
+            </w:pPr>
+            <w:r>
+              <w:t xml:space="preserve">24.0</w:t>
+            </w:r>
+          </w:p>
+        </w:tc>
+        <w:tc>
+          <w:tcPr/>
+          <w:p>
+            <w:pPr>
+              <w:pStyle w:val="Compact"/>
+              <w:jc w:val="right"/>
+            </w:pPr>
+            <w:r>
+              <w:t xml:space="preserve">24.0</w:t>
+            </w:r>
+          </w:p>
+        </w:tc>
+        <w:tc>
+          <w:tcPr/>
+          <w:p>
+            <w:pPr>
+              <w:pStyle w:val="Compact"/>
+              <w:jc w:val="right"/>
+            </w:pPr>
+            <w:r>
+              <w:t xml:space="preserve">0.0</w:t>
             </w:r>
           </w:p>
         </w:tc>
@@ -5670,43 +5657,43 @@
               <w:jc w:val="left"/>
             </w:pPr>
             <w:r>
-              <w:t xml:space="preserve">-0.05</w:t>
-            </w:r>
-          </w:p>
-        </w:tc>
-        <w:tc>
-          <w:tcPr/>
-          <w:p>
-            <w:pPr>
-              <w:pStyle w:val="Compact"/>
-              <w:jc w:val="right"/>
-            </w:pPr>
-            <w:r>
-              <w:t xml:space="preserve">26.8</w:t>
-            </w:r>
-          </w:p>
-        </w:tc>
-        <w:tc>
-          <w:tcPr/>
-          <w:p>
-            <w:pPr>
-              <w:pStyle w:val="Compact"/>
-              <w:jc w:val="right"/>
-            </w:pPr>
-            <w:r>
-              <w:t xml:space="preserve">25.5</w:t>
-            </w:r>
-          </w:p>
-        </w:tc>
-        <w:tc>
-          <w:tcPr/>
-          <w:p>
-            <w:pPr>
-              <w:pStyle w:val="Compact"/>
-              <w:jc w:val="right"/>
-            </w:pPr>
-            <w:r>
-              <w:t xml:space="preserve">-1.3</w:t>
+              <w:t xml:space="preserve">-0.03</w:t>
+            </w:r>
+          </w:p>
+        </w:tc>
+        <w:tc>
+          <w:tcPr/>
+          <w:p>
+            <w:pPr>
+              <w:pStyle w:val="Compact"/>
+              <w:jc w:val="right"/>
+            </w:pPr>
+            <w:r>
+              <w:t xml:space="preserve">26.6</w:t>
+            </w:r>
+          </w:p>
+        </w:tc>
+        <w:tc>
+          <w:tcPr/>
+          <w:p>
+            <w:pPr>
+              <w:pStyle w:val="Compact"/>
+              <w:jc w:val="right"/>
+            </w:pPr>
+            <w:r>
+              <w:t xml:space="preserve">25.8</w:t>
+            </w:r>
+          </w:p>
+        </w:tc>
+        <w:tc>
+          <w:tcPr/>
+          <w:p>
+            <w:pPr>
+              <w:pStyle w:val="Compact"/>
+              <w:jc w:val="right"/>
+            </w:pPr>
+            <w:r>
+              <w:t xml:space="preserve">-0.8</w:t>
             </w:r>
           </w:p>
         </w:tc>
@@ -5842,31 +5829,31 @@
               <w:jc w:val="right"/>
             </w:pPr>
             <w:r>
-              <w:t xml:space="preserve">31.7</w:t>
-            </w:r>
-          </w:p>
-        </w:tc>
-        <w:tc>
-          <w:tcPr/>
-          <w:p>
-            <w:pPr>
-              <w:pStyle w:val="Compact"/>
-              <w:jc w:val="right"/>
-            </w:pPr>
-            <w:r>
-              <w:t xml:space="preserve">31.8</w:t>
-            </w:r>
-          </w:p>
-        </w:tc>
-        <w:tc>
-          <w:tcPr/>
-          <w:p>
-            <w:pPr>
-              <w:pStyle w:val="Compact"/>
-              <w:jc w:val="right"/>
-            </w:pPr>
-            <w:r>
-              <w:t xml:space="preserve">0.1</w:t>
+              <w:t xml:space="preserve">31.6</w:t>
+            </w:r>
+          </w:p>
+        </w:tc>
+        <w:tc>
+          <w:tcPr/>
+          <w:p>
+            <w:pPr>
+              <w:pStyle w:val="Compact"/>
+              <w:jc w:val="right"/>
+            </w:pPr>
+            <w:r>
+              <w:t xml:space="preserve">32.0</w:t>
+            </w:r>
+          </w:p>
+        </w:tc>
+        <w:tc>
+          <w:tcPr/>
+          <w:p>
+            <w:pPr>
+              <w:pStyle w:val="Compact"/>
+              <w:jc w:val="right"/>
+            </w:pPr>
+            <w:r>
+              <w:t xml:space="preserve">0.4</w:t>
             </w:r>
           </w:p>
         </w:tc>
@@ -5940,19 +5927,19 @@
               <w:jc w:val="right"/>
             </w:pPr>
             <w:r>
-              <w:t xml:space="preserve">21.9</w:t>
-            </w:r>
-          </w:p>
-        </w:tc>
-        <w:tc>
-          <w:tcPr/>
-          <w:p>
-            <w:pPr>
-              <w:pStyle w:val="Compact"/>
-              <w:jc w:val="right"/>
-            </w:pPr>
-            <w:r>
-              <w:t xml:space="preserve">-3.6</w:t>
+              <w:t xml:space="preserve">22.0</w:t>
+            </w:r>
+          </w:p>
+        </w:tc>
+        <w:tc>
+          <w:tcPr/>
+          <w:p>
+            <w:pPr>
+              <w:pStyle w:val="Compact"/>
+              <w:jc w:val="right"/>
+            </w:pPr>
+            <w:r>
+              <w:t xml:space="preserve">-3.5</w:t>
             </w:r>
           </w:p>
         </w:tc>
@@ -5994,43 +5981,43 @@
               <w:jc w:val="left"/>
             </w:pPr>
             <w:r>
-              <w:t xml:space="preserve">-0.2</w:t>
-            </w:r>
-          </w:p>
-        </w:tc>
-        <w:tc>
-          <w:tcPr/>
-          <w:p>
-            <w:pPr>
-              <w:pStyle w:val="Compact"/>
-              <w:jc w:val="right"/>
-            </w:pPr>
-            <w:r>
-              <w:t xml:space="preserve">24.9</w:t>
-            </w:r>
-          </w:p>
-        </w:tc>
-        <w:tc>
-          <w:tcPr/>
-          <w:p>
-            <w:pPr>
-              <w:pStyle w:val="Compact"/>
-              <w:jc w:val="right"/>
-            </w:pPr>
-            <w:r>
-              <w:t xml:space="preserve">21.5</w:t>
-            </w:r>
-          </w:p>
-        </w:tc>
-        <w:tc>
-          <w:tcPr/>
-          <w:p>
-            <w:pPr>
-              <w:pStyle w:val="Compact"/>
-              <w:jc w:val="right"/>
-            </w:pPr>
-            <w:r>
-              <w:t xml:space="preserve">-3.4</w:t>
+              <w:t xml:space="preserve">-0.15</w:t>
+            </w:r>
+          </w:p>
+        </w:tc>
+        <w:tc>
+          <w:tcPr/>
+          <w:p>
+            <w:pPr>
+              <w:pStyle w:val="Compact"/>
+              <w:jc w:val="right"/>
+            </w:pPr>
+            <w:r>
+              <w:t xml:space="preserve">24.7</w:t>
+            </w:r>
+          </w:p>
+        </w:tc>
+        <w:tc>
+          <w:tcPr/>
+          <w:p>
+            <w:pPr>
+              <w:pStyle w:val="Compact"/>
+              <w:jc w:val="right"/>
+            </w:pPr>
+            <w:r>
+              <w:t xml:space="preserve">21.9</w:t>
+            </w:r>
+          </w:p>
+        </w:tc>
+        <w:tc>
+          <w:tcPr/>
+          <w:p>
+            <w:pPr>
+              <w:pStyle w:val="Compact"/>
+              <w:jc w:val="right"/>
+            </w:pPr>
+            <w:r>
+              <w:t xml:space="preserve">-2.8</w:t>
             </w:r>
           </w:p>
         </w:tc>
@@ -6166,19 +6153,19 @@
               <w:jc w:val="right"/>
             </w:pPr>
             <w:r>
-              <w:t xml:space="preserve">26.4</w:t>
-            </w:r>
-          </w:p>
-        </w:tc>
-        <w:tc>
-          <w:tcPr/>
-          <w:p>
-            <w:pPr>
-              <w:pStyle w:val="Compact"/>
-              <w:jc w:val="right"/>
-            </w:pPr>
-            <w:r>
-              <w:t xml:space="preserve">23.0</w:t>
+              <w:t xml:space="preserve">26.5</w:t>
+            </w:r>
+          </w:p>
+        </w:tc>
+        <w:tc>
+          <w:tcPr/>
+          <w:p>
+            <w:pPr>
+              <w:pStyle w:val="Compact"/>
+              <w:jc w:val="right"/>
+            </w:pPr>
+            <w:r>
+              <w:t xml:space="preserve">23.1</w:t>
             </w:r>
           </w:p>
         </w:tc>
@@ -6232,43 +6219,43 @@
               <w:jc w:val="left"/>
             </w:pPr>
             <w:r>
-              <w:t xml:space="preserve">-0.13</w:t>
-            </w:r>
-          </w:p>
-        </w:tc>
-        <w:tc>
-          <w:tcPr/>
-          <w:p>
-            <w:pPr>
-              <w:pStyle w:val="Compact"/>
-              <w:jc w:val="right"/>
-            </w:pPr>
-            <w:r>
-              <w:t xml:space="preserve">25.1</w:t>
-            </w:r>
-          </w:p>
-        </w:tc>
-        <w:tc>
-          <w:tcPr/>
-          <w:p>
-            <w:pPr>
-              <w:pStyle w:val="Compact"/>
-              <w:jc w:val="right"/>
-            </w:pPr>
-            <w:r>
-              <w:t xml:space="preserve">22.8</w:t>
-            </w:r>
-          </w:p>
-        </w:tc>
-        <w:tc>
-          <w:tcPr/>
-          <w:p>
-            <w:pPr>
-              <w:pStyle w:val="Compact"/>
-              <w:jc w:val="right"/>
-            </w:pPr>
-            <w:r>
-              <w:t xml:space="preserve">-2.3</w:t>
+              <w:t xml:space="preserve">-0.08</w:t>
+            </w:r>
+          </w:p>
+        </w:tc>
+        <w:tc>
+          <w:tcPr/>
+          <w:p>
+            <w:pPr>
+              <w:pStyle w:val="Compact"/>
+              <w:jc w:val="right"/>
+            </w:pPr>
+            <w:r>
+              <w:t xml:space="preserve">24.8</w:t>
+            </w:r>
+          </w:p>
+        </w:tc>
+        <w:tc>
+          <w:tcPr/>
+          <w:p>
+            <w:pPr>
+              <w:pStyle w:val="Compact"/>
+              <w:jc w:val="right"/>
+            </w:pPr>
+            <w:r>
+              <w:t xml:space="preserve">23.4</w:t>
+            </w:r>
+          </w:p>
+        </w:tc>
+        <w:tc>
+          <w:tcPr/>
+          <w:p>
+            <w:pPr>
+              <w:pStyle w:val="Compact"/>
+              <w:jc w:val="right"/>
+            </w:pPr>
+            <w:r>
+              <w:t xml:space="preserve">-1.4</w:t>
             </w:r>
           </w:p>
         </w:tc>
@@ -6392,43 +6379,43 @@
               <w:jc w:val="left"/>
             </w:pPr>
             <w:r>
-              <w:t xml:space="preserve">-0.15</w:t>
-            </w:r>
-          </w:p>
-        </w:tc>
-        <w:tc>
-          <w:tcPr/>
-          <w:p>
-            <w:pPr>
-              <w:pStyle w:val="Compact"/>
-              <w:jc w:val="right"/>
-            </w:pPr>
-            <w:r>
-              <w:t xml:space="preserve">27.4</w:t>
-            </w:r>
-          </w:p>
-        </w:tc>
-        <w:tc>
-          <w:tcPr/>
-          <w:p>
-            <w:pPr>
-              <w:pStyle w:val="Compact"/>
-              <w:jc w:val="right"/>
-            </w:pPr>
-            <w:r>
-              <w:t xml:space="preserve">24.8</w:t>
-            </w:r>
-          </w:p>
-        </w:tc>
-        <w:tc>
-          <w:tcPr/>
-          <w:p>
-            <w:pPr>
-              <w:pStyle w:val="Compact"/>
-              <w:jc w:val="right"/>
-            </w:pPr>
-            <w:r>
-              <w:t xml:space="preserve">-2.6</w:t>
+              <w:t xml:space="preserve">-0.11</w:t>
+            </w:r>
+          </w:p>
+        </w:tc>
+        <w:tc>
+          <w:tcPr/>
+          <w:p>
+            <w:pPr>
+              <w:pStyle w:val="Compact"/>
+              <w:jc w:val="right"/>
+            </w:pPr>
+            <w:r>
+              <w:t xml:space="preserve">27.2</w:t>
+            </w:r>
+          </w:p>
+        </w:tc>
+        <w:tc>
+          <w:tcPr/>
+          <w:p>
+            <w:pPr>
+              <w:pStyle w:val="Compact"/>
+              <w:jc w:val="right"/>
+            </w:pPr>
+            <w:r>
+              <w:t xml:space="preserve">25.2</w:t>
+            </w:r>
+          </w:p>
+        </w:tc>
+        <w:tc>
+          <w:tcPr/>
+          <w:p>
+            <w:pPr>
+              <w:pStyle w:val="Compact"/>
+              <w:jc w:val="right"/>
+            </w:pPr>
+            <w:r>
+              <w:t xml:space="preserve">-2.0</w:t>
             </w:r>
           </w:p>
         </w:tc>
@@ -6552,43 +6539,43 @@
               <w:jc w:val="left"/>
             </w:pPr>
             <w:r>
-              <w:t xml:space="preserve">-0.08</w:t>
-            </w:r>
-          </w:p>
-        </w:tc>
-        <w:tc>
-          <w:tcPr/>
-          <w:p>
-            <w:pPr>
-              <w:pStyle w:val="Compact"/>
-              <w:jc w:val="right"/>
-            </w:pPr>
-            <w:r>
-              <w:t xml:space="preserve">32.6</w:t>
-            </w:r>
-          </w:p>
-        </w:tc>
-        <w:tc>
-          <w:tcPr/>
-          <w:p>
-            <w:pPr>
-              <w:pStyle w:val="Compact"/>
-              <w:jc w:val="right"/>
-            </w:pPr>
-            <w:r>
-              <w:t xml:space="preserve">31.2</w:t>
-            </w:r>
-          </w:p>
-        </w:tc>
-        <w:tc>
-          <w:tcPr/>
-          <w:p>
-            <w:pPr>
-              <w:pStyle w:val="Compact"/>
-              <w:jc w:val="right"/>
-            </w:pPr>
-            <w:r>
-              <w:t xml:space="preserve">-1.4</w:t>
+              <w:t xml:space="preserve">-0.05</w:t>
+            </w:r>
+          </w:p>
+        </w:tc>
+        <w:tc>
+          <w:tcPr/>
+          <w:p>
+            <w:pPr>
+              <w:pStyle w:val="Compact"/>
+              <w:jc w:val="right"/>
+            </w:pPr>
+            <w:r>
+              <w:t xml:space="preserve">32.5</w:t>
+            </w:r>
+          </w:p>
+        </w:tc>
+        <w:tc>
+          <w:tcPr/>
+          <w:p>
+            <w:pPr>
+              <w:pStyle w:val="Compact"/>
+              <w:jc w:val="right"/>
+            </w:pPr>
+            <w:r>
+              <w:t xml:space="preserve">31.5</w:t>
+            </w:r>
+          </w:p>
+        </w:tc>
+        <w:tc>
+          <w:tcPr/>
+          <w:p>
+            <w:pPr>
+              <w:pStyle w:val="Compact"/>
+              <w:jc w:val="right"/>
+            </w:pPr>
+            <w:r>
+              <w:t xml:space="preserve">-1.0</w:t>
             </w:r>
           </w:p>
         </w:tc>
@@ -7432,7 +7419,7 @@
       </w:r>
     </w:p>
     <w:bookmarkEnd w:id="74"/>
-    <w:bookmarkStart w:id="154" w:name="references"/>
+    <w:bookmarkStart w:id="156" w:name="references"/>
     <w:p>
       <w:pPr>
         <w:pStyle w:val="Heading2"/>
@@ -7441,7 +7428,7 @@
         <w:t xml:space="preserve">References</w:t>
       </w:r>
     </w:p>
-    <w:bookmarkStart w:id="153" w:name="refs"/>
+    <w:bookmarkStart w:id="155" w:name="refs"/>
     <w:bookmarkStart w:id="76" w:name="ref-bates15"/>
     <w:p>
       <w:pPr>
@@ -8828,7 +8815,44 @@
       </w:r>
     </w:p>
     <w:bookmarkEnd w:id="121"/>
-    <w:bookmarkStart w:id="123" w:name="ref-nickerson2023"/>
+    <w:bookmarkStart w:id="123" w:name="ref-millard13"/>
+    <w:p>
+      <w:pPr>
+        <w:pStyle w:val="Bibliography"/>
+      </w:pPr>
+      <w:r>
+        <w:t xml:space="preserve">Millard, Steven P. 2013.</w:t>
+      </w:r>
+      <w:r>
+        <w:t xml:space="preserve"> </w:t>
+      </w:r>
+      <w:r>
+        <w:rPr>
+          <w:iCs/>
+          <w:i/>
+        </w:rPr>
+        <w:t xml:space="preserve">EnvStats: An r Package for Environmental Statistics</w:t>
+      </w:r>
+      <w:r>
+        <w:t xml:space="preserve">. New York: Springer.</w:t>
+      </w:r>
+      <w:r>
+        <w:t xml:space="preserve"> </w:t>
+      </w:r>
+      <w:hyperlink r:id="rId122">
+        <w:r>
+          <w:rPr>
+            <w:rStyle w:val="Hyperlink"/>
+          </w:rPr>
+          <w:t xml:space="preserve">https://www.springer.com</w:t>
+        </w:r>
+      </w:hyperlink>
+      <w:r>
+        <w:t xml:space="preserve">.</w:t>
+      </w:r>
+    </w:p>
+    <w:bookmarkEnd w:id="123"/>
+    <w:bookmarkStart w:id="125" w:name="ref-nickerson2023"/>
     <w:p>
       <w:pPr>
         <w:pStyle w:val="Bibliography"/>
@@ -8861,7 +8885,7 @@
       <w:r>
         <w:t xml:space="preserve"> </w:t>
       </w:r>
-      <w:hyperlink r:id="rId122">
+      <w:hyperlink r:id="rId124">
         <w:r>
           <w:rPr>
             <w:rStyle w:val="Hyperlink"/>
@@ -8873,8 +8897,8 @@
         <w:t xml:space="preserve">.</w:t>
       </w:r>
     </w:p>
-    <w:bookmarkEnd w:id="123"/>
-    <w:bookmarkStart w:id="124" w:name="ref-phillips1960"/>
+    <w:bookmarkEnd w:id="125"/>
+    <w:bookmarkStart w:id="126" w:name="ref-phillips1960"/>
     <w:p>
       <w:pPr>
         <w:pStyle w:val="Bibliography"/>
@@ -8896,8 +8920,8 @@
         <w:t xml:space="preserve">. 44. Florida State Board of Conservation, Marine Laboratory.</w:t>
       </w:r>
     </w:p>
-    <w:bookmarkEnd w:id="124"/>
-    <w:bookmarkStart w:id="126" w:name="ref-phlips2006"/>
+    <w:bookmarkEnd w:id="126"/>
+    <w:bookmarkStart w:id="128" w:name="ref-phlips2006"/>
     <w:p>
       <w:pPr>
         <w:pStyle w:val="Bibliography"/>
@@ -8930,7 +8954,7 @@
       <w:r>
         <w:t xml:space="preserve"> </w:t>
       </w:r>
-      <w:hyperlink r:id="rId125">
+      <w:hyperlink r:id="rId127">
         <w:r>
           <w:rPr>
             <w:rStyle w:val="Hyperlink"/>
@@ -8942,8 +8966,8 @@
         <w:t xml:space="preserve">.</w:t>
       </w:r>
     </w:p>
-    <w:bookmarkEnd w:id="126"/>
-    <w:bookmarkStart w:id="128" w:name="ref-Robison20"/>
+    <w:bookmarkEnd w:id="128"/>
+    <w:bookmarkStart w:id="130" w:name="ref-Robison20"/>
     <w:p>
       <w:pPr>
         <w:pStyle w:val="Bibliography"/>
@@ -8972,7 +8996,7 @@
       <w:r>
         <w:t xml:space="preserve"> </w:t>
       </w:r>
-      <w:hyperlink r:id="rId127">
+      <w:hyperlink r:id="rId129">
         <w:r>
           <w:rPr>
             <w:rStyle w:val="Hyperlink"/>
@@ -8984,8 +9008,8 @@
         <w:t xml:space="preserve">.</w:t>
       </w:r>
     </w:p>
-    <w:bookmarkEnd w:id="128"/>
-    <w:bookmarkStart w:id="129" w:name="ref-sakamoto1986"/>
+    <w:bookmarkEnd w:id="130"/>
+    <w:bookmarkStart w:id="131" w:name="ref-sakamoto1986"/>
     <w:p>
       <w:pPr>
         <w:pStyle w:val="Bibliography"/>
@@ -9007,8 +9031,8 @@
         <w:t xml:space="preserve">. Dordrecht, The Netherlands: D. Reidel: Taylor &amp; Francis.</w:t>
       </w:r>
     </w:p>
-    <w:bookmarkEnd w:id="129"/>
-    <w:bookmarkStart w:id="131" w:name="ref-schrandt2021"/>
+    <w:bookmarkEnd w:id="131"/>
+    <w:bookmarkStart w:id="133" w:name="ref-schrandt2021"/>
     <w:p>
       <w:pPr>
         <w:pStyle w:val="Bibliography"/>
@@ -9041,7 +9065,7 @@
       <w:r>
         <w:t xml:space="preserve"> </w:t>
       </w:r>
-      <w:hyperlink r:id="rId130">
+      <w:hyperlink r:id="rId132">
         <w:r>
           <w:rPr>
             <w:rStyle w:val="Hyperlink"/>
@@ -9053,8 +9077,8 @@
         <w:t xml:space="preserve">.</w:t>
       </w:r>
     </w:p>
-    <w:bookmarkEnd w:id="131"/>
-    <w:bookmarkStart w:id="133" w:name="ref-sherwood2017"/>
+    <w:bookmarkEnd w:id="133"/>
+    <w:bookmarkStart w:id="135" w:name="ref-sherwood2017"/>
     <w:p>
       <w:pPr>
         <w:pStyle w:val="Bibliography"/>
@@ -9093,7 +9117,7 @@
       <w:r>
         <w:t xml:space="preserve"> </w:t>
       </w:r>
-      <w:hyperlink r:id="rId132">
+      <w:hyperlink r:id="rId134">
         <w:r>
           <w:rPr>
             <w:rStyle w:val="Hyperlink"/>
@@ -9105,8 +9129,8 @@
         <w:t xml:space="preserve">.</w:t>
       </w:r>
     </w:p>
-    <w:bookmarkEnd w:id="133"/>
-    <w:bookmarkStart w:id="135" w:name="ref-sherwood2015"/>
+    <w:bookmarkEnd w:id="135"/>
+    <w:bookmarkStart w:id="137" w:name="ref-sherwood2015"/>
     <w:p>
       <w:pPr>
         <w:pStyle w:val="Bibliography"/>
@@ -9156,7 +9180,7 @@
       <w:r>
         <w:t xml:space="preserve"> </w:t>
       </w:r>
-      <w:hyperlink r:id="rId134">
+      <w:hyperlink r:id="rId136">
         <w:r>
           <w:rPr>
             <w:rStyle w:val="Hyperlink"/>
@@ -9168,8 +9192,8 @@
         <w:t xml:space="preserve">.</w:t>
       </w:r>
     </w:p>
-    <w:bookmarkEnd w:id="135"/>
-    <w:bookmarkStart w:id="137" w:name="ref-SWFWMD23"/>
+    <w:bookmarkEnd w:id="137"/>
+    <w:bookmarkStart w:id="139" w:name="ref-SWFWMD23"/>
     <w:p>
       <w:pPr>
         <w:pStyle w:val="Bibliography"/>
@@ -9186,7 +9210,7 @@
       <w:r>
         <w:t xml:space="preserve"> </w:t>
       </w:r>
-      <w:hyperlink r:id="rId136">
+      <w:hyperlink r:id="rId138">
         <w:r>
           <w:rPr>
             <w:rStyle w:val="Hyperlink"/>
@@ -9198,8 +9222,8 @@
         <w:t xml:space="preserve">.</w:t>
       </w:r>
     </w:p>
-    <w:bookmarkEnd w:id="137"/>
-    <w:bookmarkStart w:id="139" w:name="ref-usup1994"/>
+    <w:bookmarkEnd w:id="139"/>
+    <w:bookmarkStart w:id="141" w:name="ref-usup1994"/>
     <w:p>
       <w:pPr>
         <w:pStyle w:val="Bibliography"/>
@@ -9232,7 +9256,7 @@
       <w:r>
         <w:t xml:space="preserve"> </w:t>
       </w:r>
-      <w:hyperlink r:id="rId138">
+      <w:hyperlink r:id="rId140">
         <w:r>
           <w:rPr>
             <w:rStyle w:val="Hyperlink"/>
@@ -9244,8 +9268,8 @@
         <w:t xml:space="preserve">.</w:t>
       </w:r>
     </w:p>
-    <w:bookmarkEnd w:id="139"/>
-    <w:bookmarkStart w:id="141" w:name="ref-vanbogaert2018"/>
+    <w:bookmarkEnd w:id="141"/>
+    <w:bookmarkStart w:id="143" w:name="ref-vanbogaert2018"/>
     <w:p>
       <w:pPr>
         <w:pStyle w:val="Bibliography"/>
@@ -9294,7 +9318,7 @@
       <w:r>
         <w:t xml:space="preserve"> </w:t>
       </w:r>
-      <w:hyperlink r:id="rId140">
+      <w:hyperlink r:id="rId142">
         <w:r>
           <w:rPr>
             <w:rStyle w:val="Hyperlink"/>
@@ -9306,8 +9330,8 @@
         <w:t xml:space="preserve">.</w:t>
       </w:r>
     </w:p>
-    <w:bookmarkEnd w:id="141"/>
-    <w:bookmarkStart w:id="143" w:name="ref-vandermeer1972"/>
+    <w:bookmarkEnd w:id="143"/>
+    <w:bookmarkStart w:id="145" w:name="ref-vandermeer1972"/>
     <w:p>
       <w:pPr>
         <w:pStyle w:val="Bibliography"/>
@@ -9340,7 +9364,7 @@
       <w:r>
         <w:t xml:space="preserve"> </w:t>
       </w:r>
-      <w:hyperlink r:id="rId142">
+      <w:hyperlink r:id="rId144">
         <w:r>
           <w:rPr>
             <w:rStyle w:val="Hyperlink"/>
@@ -9352,8 +9376,8 @@
         <w:t xml:space="preserve">.</w:t>
       </w:r>
     </w:p>
-    <w:bookmarkEnd w:id="143"/>
-    <w:bookmarkStart w:id="145" w:name="ref-venables2002b"/>
+    <w:bookmarkEnd w:id="145"/>
+    <w:bookmarkStart w:id="147" w:name="ref-venables2002b"/>
     <w:p>
       <w:pPr>
         <w:pStyle w:val="Bibliography"/>
@@ -9377,7 +9401,7 @@
       <w:r>
         <w:t xml:space="preserve"> </w:t>
       </w:r>
-      <w:hyperlink r:id="rId144">
+      <w:hyperlink r:id="rId146">
         <w:r>
           <w:rPr>
             <w:rStyle w:val="Hyperlink"/>
@@ -9389,8 +9413,8 @@
         <w:t xml:space="preserve">.</w:t>
       </w:r>
     </w:p>
-    <w:bookmarkEnd w:id="145"/>
-    <w:bookmarkStart w:id="146" w:name="ref-wood17"/>
+    <w:bookmarkEnd w:id="147"/>
+    <w:bookmarkStart w:id="148" w:name="ref-wood17"/>
     <w:p>
       <w:pPr>
         <w:pStyle w:val="Bibliography"/>
@@ -9412,8 +9436,8 @@
         <w:t xml:space="preserve">. 2nd ed. Chapman; Hall/CRC.</w:t>
       </w:r>
     </w:p>
-    <w:bookmarkEnd w:id="146"/>
-    <w:bookmarkStart w:id="148" w:name="ref-zhang2023"/>
+    <w:bookmarkEnd w:id="148"/>
+    <w:bookmarkStart w:id="150" w:name="ref-zhang2023"/>
     <w:p>
       <w:pPr>
         <w:pStyle w:val="Bibliography"/>
@@ -9446,7 +9470,7 @@
       <w:r>
         <w:t xml:space="preserve"> </w:t>
       </w:r>
-      <w:hyperlink r:id="rId147">
+      <w:hyperlink r:id="rId149">
         <w:r>
           <w:rPr>
             <w:rStyle w:val="Hyperlink"/>
@@ -9458,8 +9482,8 @@
         <w:t xml:space="preserve">.</w:t>
       </w:r>
     </w:p>
-    <w:bookmarkEnd w:id="148"/>
-    <w:bookmarkStart w:id="150" w:name="ref-zieman1975"/>
+    <w:bookmarkEnd w:id="150"/>
+    <w:bookmarkStart w:id="152" w:name="ref-zieman1975"/>
     <w:p>
       <w:pPr>
         <w:pStyle w:val="Bibliography"/>
@@ -9492,7 +9516,7 @@
       <w:r>
         <w:t xml:space="preserve"> </w:t>
       </w:r>
-      <w:hyperlink r:id="rId149">
+      <w:hyperlink r:id="rId151">
         <w:r>
           <w:rPr>
             <w:rStyle w:val="Hyperlink"/>
@@ -9504,8 +9528,8 @@
         <w:t xml:space="preserve">.</w:t>
       </w:r>
     </w:p>
-    <w:bookmarkEnd w:id="150"/>
-    <w:bookmarkStart w:id="152" w:name="ref-zuur2009a"/>
+    <w:bookmarkEnd w:id="152"/>
+    <w:bookmarkStart w:id="154" w:name="ref-zuur2009a"/>
     <w:p>
       <w:pPr>
         <w:pStyle w:val="Bibliography"/>
@@ -9529,7 +9553,7 @@
       <w:r>
         <w:t xml:space="preserve"> </w:t>
       </w:r>
-      <w:hyperlink r:id="rId151">
+      <w:hyperlink r:id="rId153">
         <w:r>
           <w:rPr>
             <w:rStyle w:val="Hyperlink"/>
@@ -9541,9 +9565,9 @@
         <w:t xml:space="preserve">.</w:t>
       </w:r>
     </w:p>
-    <w:bookmarkEnd w:id="152"/>
-    <w:bookmarkEnd w:id="153"/>
     <w:bookmarkEnd w:id="154"/>
+    <w:bookmarkEnd w:id="155"/>
+    <w:bookmarkEnd w:id="156"/>
     <w:sectPr>
       <w:footerReference r:id="rId9" w:type="default"/>
       <w:pgSz w:h="15840" w:w="12240"/>

</xml_diff>

<commit_message>
results draft done, but need to add model tables
</commit_message>
<xml_diff>
--- a/manu-draft.docx
+++ b/manu-draft.docx
@@ -1383,7 +1383,7 @@
         <w:t xml:space="preserve"> </w:t>
       </w:r>
       <w:r>
-        <w:t xml:space="preserve">from all stations in each segment. The stressor metrics were compared to various response measures at the bay segments-scale from the transect data, including frequency occurrence each year (all species), percent change in frequency occurrence between years, and increase/decrease in frequency occurrence between years as a binary (1/0) variable. Generalized linear regression models were used to evaluate each of the seagrass response variables relative to the stressor metrics. Interaction factors were also included for bay segment and time period (recovery pre-2016, decline post-2016). The most parsimonious models were identified by forward and backward variable selection and comparison with AIC values</w:t>
+        <w:t xml:space="preserve">from all stations in each segment. The stressor metrics were compared to frequency occurrence (all species) each year by bay segment(all species). Generalized linear regression models (GLMs) were used to evaluate frequency occurrence in response to the independent variables, where the latter were the stressor metrics for temperature, salinity, both, bay segment, and time period (recovery pre-2016, decline post-2016). Two models wre evaluated, one with the temperature and salinity metrics and another with the both metrics given that the latter was a combined metric of the former. Interactions were included between temperature, salinity, and time period or the both metric and time period depending on the model. Bay segment was included as a main effect without interactions. The most parsimonious models were identified by forward and backward variable selection and comparison with AIC values</w:t>
       </w:r>
       <w:r>
         <w:t xml:space="preserve"> </w:t>
@@ -1400,7 +1400,7 @@
         <w:pStyle w:val="BodyText"/>
       </w:pPr>
       <w:r>
-        <w:t xml:space="preserve">Additional models were constructed for the FIM and PDEM datasets to evaluate seagrass change relative to temperature and salinity. These models did not include stressor metrics, but rather used direct measurements of salinity and temperature as independent variables. Models of temperature or salinity to predict daily measurements were not possible with the FIM and PDEM monitoring designs because random locations were used for each sample date. However, the sample sizes for the FIM and PDEM models were much larger than those for the EPC data, where the latter was limited by the annual timestep of the transect surveys. This allowed for more flexible models that are less limited by degrees of freedom. GAMs were used to evaluate seagrass percent cover for the FIM data using continuous temperature and salinity as independent variables. Interactions with factor variables for bay segment and time period as above were also included. The GAMs also evaluated interactions between salinity and temperature to determine if both factors had an additive effect on seagrass change. The GAMs for the PDEM data were constructed similarly, except only Old Tampa Bay was evaluated (no bay segment interaction) and the seagrass response variable was presence/absence (i.e., a binomial distribution was used).</w:t>
+        <w:t xml:space="preserve">Additional models were constructed for the FIM and PDEM datasets to evaluate seagrass change relative to temperature and salinity. These models used direct measurements of salinity and temperature as independent variables because the stressor metrics could not be calculated using the sampling designs from these monitoring programs. GLMs were used for the FIM data to evaluate seagrass percent cover using continuous temperature and salinity as independent variables. Interactions with time period and a main effect for bay segment were also included as above. GLMs for the PDEM data were constructed similarly, except only Old Tampa Bay was evaluated (no bay segment interaction) and the seagrass response variable was presence/absence (i.e., a binomial distribution was used). Input data for models for the FIM and PDEM datasets were further subset to include only months from July to November to reduce potential seasonal effects.</w:t>
       </w:r>
     </w:p>
     <w:bookmarkEnd w:id="30"/>
@@ -2010,26 +2010,27 @@
         <w:pStyle w:val="FirstParagraph"/>
       </w:pPr>
       <w:r>
-        <w:t xml:space="preserve">NMS results in</w:t>
-      </w:r>
-      <w:r>
-        <w:t xml:space="preserve"> </w:t>
-      </w:r>
-      <w:hyperlink w:anchor="fig-nms">
-        <w:r>
-          <w:rPr>
-            <w:rStyle w:val="Hyperlink"/>
-          </w:rPr>
-          <w:t xml:space="preserve">Figure 6</w:t>
-        </w:r>
-      </w:hyperlink>
-    </w:p>
-    <w:p>
-      <w:pPr>
-        <w:pStyle w:val="BodyText"/>
-      </w:pPr>
-      <w:r>
-        <w:t xml:space="preserve">Seagrass decline results in</w:t>
+        <w:t xml:space="preserve">Linear models to assess the potential effects of temperature and salinity on seagrass changes provided modest evidence that seagrass loss after 2016 was driven by climate stressors. The most parsimonious model for the EPC data included the temperature and salinity metrics as potentially important for explaining inter-annual variation in seagrass frequency occurrence (Adj. R</w:t>
+      </w:r>
+      <m:oMath>
+        <m:sSup>
+          <m:e>
+            <m:r>
+              <m:t>​</m:t>
+            </m:r>
+          </m:e>
+          <m:sup>
+            <m:r>
+              <m:t>2</m:t>
+            </m:r>
+          </m:sup>
+        </m:sSup>
+      </m:oMath>
+      <w:r>
+        <w:t xml:space="preserve"> </w:t>
+      </w:r>
+      <w:r>
+        <w:t xml:space="preserve">= 0.59, F = 12.82, df = 9, 65, p &lt; 0.005). An interaction of the metrics with time period was also observed, with notable differences by predictor (Figure</w:t>
       </w:r>
       <w:r>
         <w:t xml:space="preserve"> </w:t>
@@ -2039,23 +2040,88 @@
           <w:rPr>
             <w:rStyle w:val="Hyperlink"/>
           </w:rPr>
-          <w:t xml:space="preserve">Figure 7</w:t>
+          <w:t xml:space="preserve">6</w:t>
         </w:r>
       </w:hyperlink>
       <w:r>
-        <w:t xml:space="preserve">,</w:t>
-      </w:r>
-      <w:r>
-        <w:t xml:space="preserve"> </w:t>
-      </w:r>
-      <w:hyperlink w:anchor="fig-sggammod">
+        <w:t xml:space="preserve">a). For the period prior to 2016, frequency occurrence of seagrass increased as the number of days where temperature was above 30$^\circ$ increased, whereas no relationship was observed after 2016. However, the interaction between time period and temperature was not significant, suggesting no difference between time periods. The opposite trend was observed for the number of days when salinity was below 25 ppt, where no relationship was observed prior to 2016 and a decreasing relationship was observed after 2016 (p &lt; 0.01), Figure</w:t>
+      </w:r>
+      <w:r>
+        <w:t xml:space="preserve"> </w:t>
+      </w:r>
+      <w:hyperlink w:anchor="fig-sgmod">
         <w:r>
           <w:rPr>
             <w:rStyle w:val="Hyperlink"/>
           </w:rPr>
-          <w:t xml:space="preserve">Figure 8</w:t>
+          <w:t xml:space="preserve">6</w:t>
         </w:r>
       </w:hyperlink>
+      <w:r>
+        <w:t xml:space="preserve">a). The interaction between the temperature and salinity metric was included in the most parsimonious model (p &lt; 0.1), although the shape of the relationship of temperature with time period or salinity with time period did not noticeably change using different condition values for salinity or temperature, respectively. The second model for the EPC data that evaluated the number of days when both temperature was above and salinity was below the threshold was also significant (Adj. R</w:t>
+      </w:r>
+      <m:oMath>
+        <m:sSup>
+          <m:e>
+            <m:r>
+              <m:t>​</m:t>
+            </m:r>
+          </m:e>
+          <m:sup>
+            <m:r>
+              <m:t>2</m:t>
+            </m:r>
+          </m:sup>
+        </m:sSup>
+      </m:oMath>
+      <w:r>
+        <w:t xml:space="preserve"> </w:t>
+      </w:r>
+      <w:r>
+        <w:t xml:space="preserve">= 0.6, F = 29.17, df = 4, 70, p &lt; 0.005), although the interaction term between the both metric and time period was not included in the most parsimonious model, suggesting no effect of this metric in describing seagrass change after 2016.</w:t>
+      </w:r>
+    </w:p>
+    <w:p>
+      <w:pPr>
+        <w:pStyle w:val="BodyText"/>
+      </w:pPr>
+      <w:r>
+        <w:t xml:space="preserve">The most parsimonious model for the FIM dataset also showed potential temperature and salinity associations with seagrass change after 2016, although explanatory power was lower than the EPC models likely due to the larger spread of data (Adj. R</w:t>
+      </w:r>
+      <m:oMath>
+        <m:sSup>
+          <m:e>
+            <m:r>
+              <m:t>​</m:t>
+            </m:r>
+          </m:e>
+          <m:sup>
+            <m:r>
+              <m:t>2</m:t>
+            </m:r>
+          </m:sup>
+        </m:sSup>
+      </m:oMath>
+      <w:r>
+        <w:t xml:space="preserve"> </w:t>
+      </w:r>
+      <w:r>
+        <w:t xml:space="preserve">= 0.12, F = 32.75, df = 7, 1659, p &lt; 0.005). Increases in temperature and decreases in salinity were both associated with reductions in percent cover after 2016, whereas no relationships were observed prior to 2016 (p &lt; 0.05 and p &lt; 0.1 for the interactions between temperature, salinity with time period, respectively, Figure</w:t>
+      </w:r>
+      <w:r>
+        <w:t xml:space="preserve"> </w:t>
+      </w:r>
+      <w:hyperlink w:anchor="fig-sgmod">
+        <w:r>
+          <w:rPr>
+            <w:rStyle w:val="Hyperlink"/>
+          </w:rPr>
+          <w:t xml:space="preserve">6</w:t>
+        </w:r>
+      </w:hyperlink>
+      <w:r>
+        <w:t xml:space="preserve">b). The interaction between salinity and temperature was not included as a significant term in the final model. Lastly, the most parsimonious model for the PDEM dataset only included time period as a marginally significant variable and the overall model fit was not significant.</w:t>
+      </w:r>
     </w:p>
     <w:bookmarkEnd w:id="34"/>
     <w:bookmarkEnd w:id="35"/>
@@ -2073,6 +2139,32 @@
         <w:pStyle w:val="FirstParagraph"/>
       </w:pPr>
       <w:r>
+        <w:t xml:space="preserve">Takehome results: notable temp, salinity changes, some evidence of association with seagrass change. Of the limited evidence, effects of high temp, low salinity may just be additive, no support for interactions. This was shown by the FIM models and lack of significance for the</w:t>
+      </w:r>
+      <w:r>
+        <w:t xml:space="preserve"> </w:t>
+      </w:r>
+      <w:r>
+        <w:t xml:space="preserve">“</w:t>
+      </w:r>
+      <w:r>
+        <w:t xml:space="preserve">both</w:t>
+      </w:r>
+      <w:r>
+        <w:t xml:space="preserve">”</w:t>
+      </w:r>
+      <w:r>
+        <w:t xml:space="preserve"> </w:t>
+      </w:r>
+      <w:r>
+        <w:t xml:space="preserve">EPC model. Also, note that the PDEM data may have had low power, limited spatially (only west side of bay segment) and even shorter time period (supp fig, sal trends support this).</w:t>
+      </w:r>
+    </w:p>
+    <w:p>
+      <w:pPr>
+        <w:pStyle w:val="BodyText"/>
+      </w:pPr>
+      <w:r>
         <w:t xml:space="preserve">Other areas showing seagrass loss - Florida Bay is different, less water flowing out of everglades and compounding SLR has elevated salinity and likely stress in other direction. Also, Biscayne Bay and IRL is a lot like OTB, poor flushing for example.</w:t>
       </w:r>
     </w:p>
@@ -2234,7 +2326,7 @@
       </w:r>
     </w:p>
     <w:bookmarkEnd w:id="37"/>
-    <w:bookmarkStart w:id="70" w:name="figures"/>
+    <w:bookmarkStart w:id="62" w:name="figures"/>
     <w:p>
       <w:pPr>
         <w:pStyle w:val="Heading2"/>
@@ -2248,8 +2340,6 @@
         <w:tblStyle w:val="Table"/>
         <w:tblW w:type="pct" w:w="5000"/>
         <w:tblLook w:firstRow="0" w:lastRow="0" w:firstColumn="0" w:lastColumn="0" w:noHBand="0" w:noVBand="0" w:val="0000"/>
-        <w:jc w:val="start"/>
-        <w:tblLayout w:type="fixed"/>
       </w:tblPr>
       <w:tblGrid>
         <w:gridCol w:w="7920"/>
@@ -2260,6 +2350,7 @@
           <w:bookmarkStart w:id="41" w:name="fig-seagrasschg"/>
           <w:p>
             <w:pPr>
+              <w:pStyle w:val="Figure"/>
               <w:jc w:val="center"/>
             </w:pPr>
             <w:r>
@@ -2332,8 +2423,6 @@
         <w:tblStyle w:val="Table"/>
         <w:tblW w:type="pct" w:w="5000"/>
         <w:tblLook w:firstRow="0" w:lastRow="0" w:firstColumn="0" w:lastColumn="0" w:noHBand="0" w:noVBand="0" w:val="0000"/>
-        <w:jc w:val="start"/>
-        <w:tblLayout w:type="fixed"/>
       </w:tblPr>
       <w:tblGrid>
         <w:gridCol w:w="7920"/>
@@ -2344,6 +2433,7 @@
           <w:bookmarkStart w:id="45" w:name="fig-meteowqraw"/>
           <w:p>
             <w:pPr>
+              <w:pStyle w:val="Figure"/>
               <w:jc w:val="center"/>
             </w:pPr>
             <w:r>
@@ -2416,8 +2506,6 @@
         <w:tblStyle w:val="Table"/>
         <w:tblW w:type="pct" w:w="5000"/>
         <w:tblLook w:firstRow="0" w:lastRow="0" w:firstColumn="0" w:lastColumn="0" w:noHBand="0" w:noVBand="0" w:val="0000"/>
-        <w:jc w:val="start"/>
-        <w:tblLayout w:type="fixed"/>
       </w:tblPr>
       <w:tblGrid>
         <w:gridCol w:w="7920"/>
@@ -2428,6 +2516,7 @@
           <w:bookmarkStart w:id="49" w:name="fig-concept"/>
           <w:p>
             <w:pPr>
+              <w:pStyle w:val="Figure"/>
               <w:jc w:val="center"/>
             </w:pPr>
             <w:r>
@@ -2500,8 +2589,6 @@
         <w:tblStyle w:val="Table"/>
         <w:tblW w:type="pct" w:w="5000"/>
         <w:tblLook w:firstRow="0" w:lastRow="0" w:firstColumn="0" w:lastColumn="0" w:noHBand="0" w:noVBand="0" w:val="0000"/>
-        <w:jc w:val="start"/>
-        <w:tblLayout w:type="fixed"/>
       </w:tblPr>
       <w:tblGrid>
         <w:gridCol w:w="7920"/>
@@ -2512,6 +2599,7 @@
           <w:bookmarkStart w:id="53" w:name="fig-kendall"/>
           <w:p>
             <w:pPr>
+              <w:pStyle w:val="Figure"/>
               <w:jc w:val="center"/>
             </w:pPr>
             <w:r>
@@ -2584,8 +2672,6 @@
         <w:tblStyle w:val="Table"/>
         <w:tblW w:type="pct" w:w="5000"/>
         <w:tblLook w:firstRow="0" w:lastRow="0" w:firstColumn="0" w:lastColumn="0" w:noHBand="0" w:noVBand="0" w:val="0000"/>
-        <w:jc w:val="start"/>
-        <w:tblLayout w:type="fixed"/>
       </w:tblPr>
       <w:tblGrid>
         <w:gridCol w:w="7920"/>
@@ -2596,6 +2682,7 @@
           <w:bookmarkStart w:id="57" w:name="fig-mixeff"/>
           <w:p>
             <w:pPr>
+              <w:pStyle w:val="Figure"/>
               <w:jc w:val="center"/>
             </w:pPr>
             <w:r>
@@ -2668,8 +2755,6 @@
         <w:tblStyle w:val="Table"/>
         <w:tblW w:type="pct" w:w="5000"/>
         <w:tblLook w:firstRow="0" w:lastRow="0" w:firstColumn="0" w:lastColumn="0" w:noHBand="0" w:noVBand="0" w:val="0000"/>
-        <w:jc w:val="start"/>
-        <w:tblLayout w:type="fixed"/>
       </w:tblPr>
       <w:tblGrid>
         <w:gridCol w:w="7920"/>
@@ -2677,22 +2762,23 @@
       <w:tr>
         <w:tc>
           <w:tcPr/>
-          <w:bookmarkStart w:id="61" w:name="fig-nms"/>
-          <w:p>
-            <w:pPr>
+          <w:bookmarkStart w:id="61" w:name="fig-sgmod"/>
+          <w:p>
+            <w:pPr>
+              <w:pStyle w:val="Figure"/>
               <w:jc w:val="center"/>
             </w:pPr>
             <w:r>
               <w:drawing>
                 <wp:inline>
-                  <wp:extent cx="5943600" cy="2641600"/>
+                  <wp:extent cx="5943600" cy="5094514"/>
                   <wp:effectExtent b="0" l="0" r="0" t="0"/>
                   <wp:docPr descr="" title="" id="59" name="Picture"/>
                   <a:graphic>
                     <a:graphicData uri="http://schemas.openxmlformats.org/drawingml/2006/picture">
                       <pic:pic>
                         <pic:nvPicPr>
-                          <pic:cNvPr descr="figs/nms.png" id="60" name="Picture"/>
+                          <pic:cNvPr descr="figs/sgmods.png" id="60" name="Picture"/>
                           <pic:cNvPicPr>
                             <a:picLocks noChangeArrowheads="1" noChangeAspect="1"/>
                           </pic:cNvPicPr>
@@ -2706,7 +2792,7 @@
                         <pic:spPr bwMode="auto">
                           <a:xfrm>
                             <a:off x="0" y="0"/>
-                            <a:ext cx="5943600" cy="2641600"/>
+                            <a:ext cx="5943600" cy="5094514"/>
                           </a:xfrm>
                           <a:prstGeom prst="rect">
                             <a:avLst/>
@@ -2735,7 +2821,7 @@
               <w:pStyle w:val="ImageCaption"/>
             </w:pPr>
             <w:r>
-              <w:t xml:space="preserve">Figure 6: Ordination plots of Nonmetric Multidimensional Scaling results for annual estimates in each bay segment for total seagrass frequency occurrence (Freq. Occ.), counts of days above the temperature threshold (Temp.), counts of days below the salinity threshold (Sal.), and counts of days above or below for both, respectively. The left plot excludes counts of days with both temperature and salinity above and below the threshods, whereas the right plot excludes the separate temperature and salinity metrics. Points are sized by seagrass frequency occurrence. 95% confidence ellipses are shown for observations in each major bay segment. OTB: Old Tampa Bay, HB: Hillsborough Bay, MTB: Middle Tampa Bay.</w:t>
+              <w:t xml:space="preserve">Figure 6: Predicted results from generalized linear models evaluating seagrass changes versus temperature or salinity predictors for the (a) EPC and (b) FIM datasets. The predictors for the (a) were the number of days when temperature was above the threshold and the number of days when temperature was below the threshold. The predictors for (b) were measured temperature and salinity at the bottom of the water column. Time periods were seagrass recovery prior to 2016 and seagrass decline after 2016. Shaded areas are 95% confidence intervals. Points are observed data that include aggregated effects of bay segment included in the models.</w:t>
             </w:r>
           </w:p>
           <w:bookmarkEnd w:id="61"/>
@@ -2747,176 +2833,8 @@
         <w:br w:type="page"/>
       </w:r>
     </w:p>
-    <w:tbl>
-      <w:tblPr>
-        <w:tblStyle w:val="Table"/>
-        <w:tblW w:type="pct" w:w="5000"/>
-        <w:tblLook w:firstRow="0" w:lastRow="0" w:firstColumn="0" w:lastColumn="0" w:noHBand="0" w:noVBand="0" w:val="0000"/>
-        <w:jc w:val="start"/>
-        <w:tblLayout w:type="fixed"/>
-      </w:tblPr>
-      <w:tblGrid>
-        <w:gridCol w:w="7920"/>
-      </w:tblGrid>
-      <w:tr>
-        <w:tc>
-          <w:tcPr/>
-          <w:bookmarkStart w:id="65" w:name="fig-sgmod"/>
-          <w:p>
-            <w:pPr>
-              <w:jc w:val="center"/>
-            </w:pPr>
-            <w:r>
-              <w:drawing>
-                <wp:inline>
-                  <wp:extent cx="5943600" cy="4622800"/>
-                  <wp:effectExtent b="0" l="0" r="0" t="0"/>
-                  <wp:docPr descr="" title="" id="63" name="Picture"/>
-                  <a:graphic>
-                    <a:graphicData uri="http://schemas.openxmlformats.org/drawingml/2006/picture">
-                      <pic:pic>
-                        <pic:nvPicPr>
-                          <pic:cNvPr descr="figs/sgmod.png" id="64" name="Picture"/>
-                          <pic:cNvPicPr>
-                            <a:picLocks noChangeArrowheads="1" noChangeAspect="1"/>
-                          </pic:cNvPicPr>
-                        </pic:nvPicPr>
-                        <pic:blipFill>
-                          <a:blip r:embed="rId62"/>
-                          <a:stretch>
-                            <a:fillRect/>
-                          </a:stretch>
-                        </pic:blipFill>
-                        <pic:spPr bwMode="auto">
-                          <a:xfrm>
-                            <a:off x="0" y="0"/>
-                            <a:ext cx="5943600" cy="4622800"/>
-                          </a:xfrm>
-                          <a:prstGeom prst="rect">
-                            <a:avLst/>
-                          </a:prstGeom>
-                          <a:noFill/>
-                          <a:ln w="9525">
-                            <a:noFill/>
-                            <a:headEnd/>
-                            <a:tailEnd/>
-                          </a:ln>
-                        </pic:spPr>
-                      </pic:pic>
-                    </a:graphicData>
-                  </a:graphic>
-                </wp:inline>
-              </w:drawing>
-            </w:r>
-          </w:p>
-          <w:p>
-            <w:pPr>
-              <w:jc w:val="center"/>
-            </w:pPr>
-            <w:pPr>
-              <w:jc w:val="start"/>
-              <w:spacing w:before="200"/>
-              <w:pStyle w:val="ImageCaption"/>
-            </w:pPr>
-            <w:r>
-              <w:t xml:space="preserve">Figure 7: Predicted results from generalized linear models evaluating seagrass decline as (a) percent change between years and (b) probability of decline versus number of days when salinity was below the threshold. Models evaluated the response variable on the y-axes as a function of salinity days and interactions with time period (seagrass recovery prior to 2016, seagrass decline 2016 to present) and bay segment. Shaded areas are 95% confidence intervals. Colored lines in (b) as rug plots show instances of seagrass increase (blue) or decrease (red) by year. OTB: Old Tampa Bay, HB: Hillsborough Bay, MTB: Middle Tampa Bay.</w:t>
-            </w:r>
-          </w:p>
-          <w:bookmarkEnd w:id="65"/>
-        </w:tc>
-      </w:tr>
-    </w:tbl>
-    <w:p>
-      <w:r>
-        <w:br w:type="page"/>
-      </w:r>
-    </w:p>
-    <w:tbl>
-      <w:tblPr>
-        <w:tblStyle w:val="Table"/>
-        <w:tblW w:type="pct" w:w="5000"/>
-        <w:tblLook w:firstRow="0" w:lastRow="0" w:firstColumn="0" w:lastColumn="0" w:noHBand="0" w:noVBand="0" w:val="0000"/>
-        <w:jc w:val="start"/>
-        <w:tblLayout w:type="fixed"/>
-      </w:tblPr>
-      <w:tblGrid>
-        <w:gridCol w:w="7920"/>
-      </w:tblGrid>
-      <w:tr>
-        <w:tc>
-          <w:tcPr/>
-          <w:bookmarkStart w:id="69" w:name="fig-sggammod"/>
-          <w:p>
-            <w:pPr>
-              <w:jc w:val="center"/>
-            </w:pPr>
-            <w:r>
-              <w:drawing>
-                <wp:inline>
-                  <wp:extent cx="5943600" cy="4622800"/>
-                  <wp:effectExtent b="0" l="0" r="0" t="0"/>
-                  <wp:docPr descr="" title="" id="67" name="Picture"/>
-                  <a:graphic>
-                    <a:graphicData uri="http://schemas.openxmlformats.org/drawingml/2006/picture">
-                      <pic:pic>
-                        <pic:nvPicPr>
-                          <pic:cNvPr descr="figs/sggammod.png" id="68" name="Picture"/>
-                          <pic:cNvPicPr>
-                            <a:picLocks noChangeArrowheads="1" noChangeAspect="1"/>
-                          </pic:cNvPicPr>
-                        </pic:nvPicPr>
-                        <pic:blipFill>
-                          <a:blip r:embed="rId66"/>
-                          <a:stretch>
-                            <a:fillRect/>
-                          </a:stretch>
-                        </pic:blipFill>
-                        <pic:spPr bwMode="auto">
-                          <a:xfrm>
-                            <a:off x="0" y="0"/>
-                            <a:ext cx="5943600" cy="4622800"/>
-                          </a:xfrm>
-                          <a:prstGeom prst="rect">
-                            <a:avLst/>
-                          </a:prstGeom>
-                          <a:noFill/>
-                          <a:ln w="9525">
-                            <a:noFill/>
-                            <a:headEnd/>
-                            <a:tailEnd/>
-                          </a:ln>
-                        </pic:spPr>
-                      </pic:pic>
-                    </a:graphicData>
-                  </a:graphic>
-                </wp:inline>
-              </w:drawing>
-            </w:r>
-          </w:p>
-          <w:p>
-            <w:pPr>
-              <w:jc w:val="center"/>
-            </w:pPr>
-            <w:pPr>
-              <w:jc w:val="start"/>
-              <w:spacing w:before="200"/>
-              <w:pStyle w:val="ImageCaption"/>
-            </w:pPr>
-            <w:r>
-              <w:t xml:space="preserve">Figure 8: Predicted results from generalized additive models evaluating seagrass percent cover compared to (a) salinity and (b) water temperature. Models include interactions with time period (seagrass recovery prior to 2016, seagrass decline 2016 to present) and bay segment. Shaded areas are 95% confidence intervals. OTB: Old Tampa Bay, HB: Hillsborough Bay, MTB: Middle Tampa Bay.</w:t>
-            </w:r>
-          </w:p>
-          <w:bookmarkEnd w:id="69"/>
-        </w:tc>
-      </w:tr>
-    </w:tbl>
-    <w:p>
-      <w:r>
-        <w:br w:type="page"/>
-      </w:r>
-    </w:p>
-    <w:bookmarkEnd w:id="70"/>
-    <w:bookmarkStart w:id="74" w:name="tables"/>
+    <w:bookmarkEnd w:id="62"/>
+    <w:bookmarkStart w:id="66" w:name="tables"/>
     <w:p>
       <w:pPr>
         <w:pStyle w:val="Heading2"/>
@@ -2925,7 +2843,7 @@
         <w:t xml:space="preserve">Tables</w:t>
       </w:r>
     </w:p>
-    <w:bookmarkStart w:id="71" w:name="tbl-temptrndtab"/>
+    <w:bookmarkStart w:id="63" w:name="tbl-temptrndtab"/>
     <w:p>
       <w:pPr>
         <w:pStyle w:val="TableCaption"/>
@@ -2959,8 +2877,6 @@
         <w:tblStyle w:val="Table"/>
         <w:tblW w:type="pct" w:w="5000"/>
         <w:tblLook w:firstRow="1" w:lastRow="0" w:firstColumn="0" w:lastColumn="0" w:noHBand="0" w:noVBand="0" w:val="0020"/>
-        <w:jc w:val="start"/>
-        <w:tblLayout w:type="fixed"/>
         <w:tblCaption w:val="Table 1: Bottom temperature trends (^\circC) by bay segments and datasets. Start year describes the range of the trend test to the present year (2022). The starting value is the estimated temperature at the start year and the end value is the estimated temperature at 2022. Total change is the difference between the two. Datasets evaluated were from the Environmental Protection Commission of Hillsborough County (EPC), Fisheries Independent Monitoring (FIM), and Pinellas County Department of Environmental Management (PDEM). Note that PDEM includes data only for the western portion of Old Tampa Bay from 2004 to present and EPC is the only dataset beginning prior to 1996. OTB: Old Tampa Bay, HB: Hillsborough Bay, MTB: Middle Tampa Bay, LTB: Lower Tampa Bay. ** p &lt; 0.005, * p &lt; 0.05"/>
       </w:tblPr>
       <w:tblGrid>
@@ -4760,13 +4676,13 @@
         </w:tc>
       </w:tr>
     </w:tbl>
-    <w:bookmarkEnd w:id="71"/>
+    <w:bookmarkEnd w:id="63"/>
     <w:p>
       <w:r>
         <w:br w:type="page"/>
       </w:r>
     </w:p>
-    <w:bookmarkStart w:id="72" w:name="tbl-saltrndtab"/>
+    <w:bookmarkStart w:id="64" w:name="tbl-saltrndtab"/>
     <w:p>
       <w:pPr>
         <w:pStyle w:val="TableCaption"/>
@@ -4780,8 +4696,6 @@
         <w:tblStyle w:val="Table"/>
         <w:tblW w:type="pct" w:w="5000"/>
         <w:tblLook w:firstRow="1" w:lastRow="0" w:firstColumn="0" w:lastColumn="0" w:noHBand="0" w:noVBand="0" w:val="0020"/>
-        <w:jc w:val="start"/>
-        <w:tblLayout w:type="fixed"/>
         <w:tblCaption w:val="Table 2: Bottom salinity trends (ppt) by bay segments and datasets. Start year describes the range of the trend test to the present year (2022). The starting value is the estimated salinity at the start year and the end value is the estimated temperature at 2022. Total change is the difference between the two. Datasets evaluated were from the Environmental Protection Commission of Hillsborough County (EPC), Fisheries Independent Monitoring (FIM), and Pinellas County Department of Environmental Management (PDEM). Note that PDEM includes data only for the western portion of Old Tampa Bay from 2004 to present and EPC is the only dataset beginning prior to 1996. OTB: Old Tampa Bay, HB: Hillsborough Bay, MTB: Middle Tampa Bay, LTB: Lower Tampa Bay. ** p &lt; 0.005, * p &lt; 0.05"/>
       </w:tblPr>
       <w:tblGrid>
@@ -6581,13 +6495,13 @@
         </w:tc>
       </w:tr>
     </w:tbl>
-    <w:bookmarkEnd w:id="72"/>
+    <w:bookmarkEnd w:id="64"/>
     <w:p>
       <w:r>
         <w:br w:type="page"/>
       </w:r>
     </w:p>
-    <w:bookmarkStart w:id="73" w:name="tbl-mixdaytab"/>
+    <w:bookmarkStart w:id="65" w:name="tbl-mixdaytab"/>
     <w:p>
       <w:pPr>
         <w:pStyle w:val="TableCaption"/>
@@ -6624,7 +6538,6 @@
         <w:tblStyle w:val="Table"/>
         <w:tblW w:type="auto" w:w="0"/>
         <w:tblLook w:firstRow="1" w:lastRow="0" w:firstColumn="0" w:lastColumn="0" w:noHBand="0" w:noVBand="0" w:val="0020"/>
-        <w:jc w:val="start"/>
         <w:tblCaption w:val="Table 3: Summary of mixed-effects models evaluating increases in the number of days each year from 1975 to 2022 when temperature was above 30 ^\circC, salinity was below 25 ppt, or both temperature and salinity were above/below the thresholds. The start and end columns show the estimated number of days at the beginning and end of the period of record when temperature or salinity were above or below the thresholds. Values are the estimated mean number of days (plus standard error) from 1975 and 2022. ** p &lt; 0.005, * p &lt; 0.05. OTB: Old Tampa Bay, HB: Hillsborough Bay, MTB: Middle Tampa Bay, LTB: Lower Tampa Bay."/>
       </w:tblPr>
       <w:tblGrid>
@@ -7412,14 +7325,14 @@
         </w:tc>
       </w:tr>
     </w:tbl>
-    <w:bookmarkEnd w:id="73"/>
+    <w:bookmarkEnd w:id="65"/>
     <w:p>
       <w:r>
         <w:br w:type="page"/>
       </w:r>
     </w:p>
-    <w:bookmarkEnd w:id="74"/>
-    <w:bookmarkStart w:id="156" w:name="references"/>
+    <w:bookmarkEnd w:id="66"/>
+    <w:bookmarkStart w:id="148" w:name="references"/>
     <w:p>
       <w:pPr>
         <w:pStyle w:val="Heading2"/>
@@ -7428,8 +7341,8 @@
         <w:t xml:space="preserve">References</w:t>
       </w:r>
     </w:p>
-    <w:bookmarkStart w:id="155" w:name="refs"/>
-    <w:bookmarkStart w:id="76" w:name="ref-bates15"/>
+    <w:bookmarkStart w:id="147" w:name="refs"/>
+    <w:bookmarkStart w:id="68" w:name="ref-bates15"/>
     <w:p>
       <w:pPr>
         <w:pStyle w:val="Bibliography"/>
@@ -7471,7 +7384,7 @@
       <w:r>
         <w:t xml:space="preserve"> </w:t>
       </w:r>
-      <w:hyperlink r:id="rId75">
+      <w:hyperlink r:id="rId67">
         <w:r>
           <w:rPr>
             <w:rStyle w:val="Hyperlink"/>
@@ -7483,8 +7396,8 @@
         <w:t xml:space="preserve">.</w:t>
       </w:r>
     </w:p>
-    <w:bookmarkEnd w:id="76"/>
-    <w:bookmarkStart w:id="78" w:name="ref-beck2022"/>
+    <w:bookmarkEnd w:id="68"/>
+    <w:bookmarkStart w:id="70" w:name="ref-beck2022"/>
     <w:p>
       <w:pPr>
         <w:pStyle w:val="Bibliography"/>
@@ -7517,7 +7430,7 @@
       <w:r>
         <w:t xml:space="preserve"> </w:t>
       </w:r>
-      <w:hyperlink r:id="rId77">
+      <w:hyperlink r:id="rId69">
         <w:r>
           <w:rPr>
             <w:rStyle w:val="Hyperlink"/>
@@ -7529,8 +7442,8 @@
         <w:t xml:space="preserve">.</w:t>
       </w:r>
     </w:p>
-    <w:bookmarkEnd w:id="78"/>
-    <w:bookmarkStart w:id="80" w:name="ref-beck2023"/>
+    <w:bookmarkEnd w:id="70"/>
+    <w:bookmarkStart w:id="72" w:name="ref-beck2023"/>
     <w:p>
       <w:pPr>
         <w:pStyle w:val="Bibliography"/>
@@ -7563,7 +7476,7 @@
       <w:r>
         <w:t xml:space="preserve"> </w:t>
       </w:r>
-      <w:hyperlink r:id="rId79">
+      <w:hyperlink r:id="rId71">
         <w:r>
           <w:rPr>
             <w:rStyle w:val="Hyperlink"/>
@@ -7575,8 +7488,8 @@
         <w:t xml:space="preserve">.</w:t>
       </w:r>
     </w:p>
-    <w:bookmarkEnd w:id="80"/>
-    <w:bookmarkStart w:id="82" w:name="ref-beck2019"/>
+    <w:bookmarkEnd w:id="72"/>
+    <w:bookmarkStart w:id="74" w:name="ref-beck2019"/>
     <w:p>
       <w:pPr>
         <w:pStyle w:val="Bibliography"/>
@@ -7609,7 +7522,7 @@
       <w:r>
         <w:t xml:space="preserve"> </w:t>
       </w:r>
-      <w:hyperlink r:id="rId81">
+      <w:hyperlink r:id="rId73">
         <w:r>
           <w:rPr>
             <w:rStyle w:val="Hyperlink"/>
@@ -7621,8 +7534,8 @@
         <w:t xml:space="preserve">.</w:t>
       </w:r>
     </w:p>
-    <w:bookmarkEnd w:id="82"/>
-    <w:bookmarkStart w:id="84" w:name="ref-beck2022a"/>
+    <w:bookmarkEnd w:id="74"/>
+    <w:bookmarkStart w:id="76" w:name="ref-beck2022a"/>
     <w:p>
       <w:pPr>
         <w:pStyle w:val="Bibliography"/>
@@ -7655,7 +7568,7 @@
       <w:r>
         <w:t xml:space="preserve"> </w:t>
       </w:r>
-      <w:hyperlink r:id="rId83">
+      <w:hyperlink r:id="rId75">
         <w:r>
           <w:rPr>
             <w:rStyle w:val="Hyperlink"/>
@@ -7667,8 +7580,8 @@
         <w:t xml:space="preserve">.</w:t>
       </w:r>
     </w:p>
-    <w:bookmarkEnd w:id="84"/>
-    <w:bookmarkStart w:id="86" w:name="ref-beck2021"/>
+    <w:bookmarkEnd w:id="76"/>
+    <w:bookmarkStart w:id="78" w:name="ref-beck2021"/>
     <w:p>
       <w:pPr>
         <w:pStyle w:val="Bibliography"/>
@@ -7701,7 +7614,7 @@
       <w:r>
         <w:t xml:space="preserve"> </w:t>
       </w:r>
-      <w:hyperlink r:id="rId85">
+      <w:hyperlink r:id="rId77">
         <w:r>
           <w:rPr>
             <w:rStyle w:val="Hyperlink"/>
@@ -7713,8 +7626,8 @@
         <w:t xml:space="preserve">.</w:t>
       </w:r>
     </w:p>
-    <w:bookmarkEnd w:id="86"/>
-    <w:bookmarkStart w:id="88" w:name="ref-begueria23"/>
+    <w:bookmarkEnd w:id="78"/>
+    <w:bookmarkStart w:id="80" w:name="ref-begueria23"/>
     <w:p>
       <w:pPr>
         <w:pStyle w:val="Bibliography"/>
@@ -7822,7 +7735,7 @@
       <w:r>
         <w:t xml:space="preserve"> </w:t>
       </w:r>
-      <w:hyperlink r:id="rId87">
+      <w:hyperlink r:id="rId79">
         <w:r>
           <w:rPr>
             <w:rStyle w:val="Hyperlink"/>
@@ -7834,8 +7747,8 @@
         <w:t xml:space="preserve">.</w:t>
       </w:r>
     </w:p>
-    <w:bookmarkEnd w:id="88"/>
-    <w:bookmarkStart w:id="90" w:name="ref-begueria2013"/>
+    <w:bookmarkEnd w:id="80"/>
+    <w:bookmarkStart w:id="82" w:name="ref-begueria2013"/>
     <w:p>
       <w:pPr>
         <w:pStyle w:val="Bibliography"/>
@@ -7874,7 +7787,7 @@
       <w:r>
         <w:t xml:space="preserve"> </w:t>
       </w:r>
-      <w:hyperlink r:id="rId89">
+      <w:hyperlink r:id="rId81">
         <w:r>
           <w:rPr>
             <w:rStyle w:val="Hyperlink"/>
@@ -7886,8 +7799,8 @@
         <w:t xml:space="preserve">.</w:t>
       </w:r>
     </w:p>
-    <w:bookmarkEnd w:id="90"/>
-    <w:bookmarkStart w:id="92" w:name="ref-chamberlain23"/>
+    <w:bookmarkEnd w:id="82"/>
+    <w:bookmarkStart w:id="84" w:name="ref-chamberlain23"/>
     <w:p>
       <w:pPr>
         <w:pStyle w:val="Bibliography"/>
@@ -7960,7 +7873,7 @@
       <w:r>
         <w:t xml:space="preserve"> </w:t>
       </w:r>
-      <w:hyperlink r:id="rId91">
+      <w:hyperlink r:id="rId83">
         <w:r>
           <w:rPr>
             <w:rStyle w:val="Hyperlink"/>
@@ -7972,8 +7885,8 @@
         <w:t xml:space="preserve">.</w:t>
       </w:r>
     </w:p>
-    <w:bookmarkEnd w:id="92"/>
-    <w:bookmarkStart w:id="94" w:name="ref-duffin2021"/>
+    <w:bookmarkEnd w:id="84"/>
+    <w:bookmarkStart w:id="86" w:name="ref-duffin2021"/>
     <w:p>
       <w:pPr>
         <w:pStyle w:val="Bibliography"/>
@@ -8006,7 +7919,7 @@
       <w:r>
         <w:t xml:space="preserve"> </w:t>
       </w:r>
-      <w:hyperlink r:id="rId93">
+      <w:hyperlink r:id="rId85">
         <w:r>
           <w:rPr>
             <w:rStyle w:val="Hyperlink"/>
@@ -8018,8 +7931,8 @@
         <w:t xml:space="preserve">.</w:t>
       </w:r>
     </w:p>
-    <w:bookmarkEnd w:id="94"/>
-    <w:bookmarkStart w:id="96" w:name="ref-garrett2011"/>
+    <w:bookmarkEnd w:id="86"/>
+    <w:bookmarkStart w:id="88" w:name="ref-garrett2011"/>
     <w:p>
       <w:pPr>
         <w:pStyle w:val="Bibliography"/>
@@ -8052,7 +7965,7 @@
       <w:r>
         <w:t xml:space="preserve"> </w:t>
       </w:r>
-      <w:hyperlink r:id="rId95">
+      <w:hyperlink r:id="rId87">
         <w:r>
           <w:rPr>
             <w:rStyle w:val="Hyperlink"/>
@@ -8064,8 +7977,8 @@
         <w:t xml:space="preserve">.</w:t>
       </w:r>
     </w:p>
-    <w:bookmarkEnd w:id="96"/>
-    <w:bookmarkStart w:id="98" w:name="ref-greening2014"/>
+    <w:bookmarkEnd w:id="88"/>
+    <w:bookmarkStart w:id="90" w:name="ref-greening2014"/>
     <w:p>
       <w:pPr>
         <w:pStyle w:val="Bibliography"/>
@@ -8098,7 +8011,7 @@
       <w:r>
         <w:t xml:space="preserve"> </w:t>
       </w:r>
-      <w:hyperlink r:id="rId97">
+      <w:hyperlink r:id="rId89">
         <w:r>
           <w:rPr>
             <w:rStyle w:val="Hyperlink"/>
@@ -8110,8 +8023,8 @@
         <w:t xml:space="preserve">.</w:t>
       </w:r>
     </w:p>
-    <w:bookmarkEnd w:id="98"/>
-    <w:bookmarkStart w:id="100" w:name="ref-greening2006"/>
+    <w:bookmarkEnd w:id="90"/>
+    <w:bookmarkStart w:id="92" w:name="ref-greening2006"/>
     <w:p>
       <w:pPr>
         <w:pStyle w:val="Bibliography"/>
@@ -8144,7 +8057,7 @@
       <w:r>
         <w:t xml:space="preserve"> </w:t>
       </w:r>
-      <w:hyperlink r:id="rId99">
+      <w:hyperlink r:id="rId91">
         <w:r>
           <w:rPr>
             <w:rStyle w:val="Hyperlink"/>
@@ -8156,8 +8069,8 @@
         <w:t xml:space="preserve">.</w:t>
       </w:r>
     </w:p>
-    <w:bookmarkEnd w:id="100"/>
-    <w:bookmarkStart w:id="102" w:name="ref-hensel2023"/>
+    <w:bookmarkEnd w:id="92"/>
+    <w:bookmarkStart w:id="94" w:name="ref-hensel2023"/>
     <w:p>
       <w:pPr>
         <w:pStyle w:val="Bibliography"/>
@@ -8209,7 +8122,7 @@
       <w:r>
         <w:t xml:space="preserve"> </w:t>
       </w:r>
-      <w:hyperlink r:id="rId101">
+      <w:hyperlink r:id="rId93">
         <w:r>
           <w:rPr>
             <w:rStyle w:val="Hyperlink"/>
@@ -8221,8 +8134,8 @@
         <w:t xml:space="preserve">.</w:t>
       </w:r>
     </w:p>
-    <w:bookmarkEnd w:id="102"/>
-    <w:bookmarkStart w:id="104" w:name="ref-hirsch1982"/>
+    <w:bookmarkEnd w:id="94"/>
+    <w:bookmarkStart w:id="96" w:name="ref-hirsch1982"/>
     <w:p>
       <w:pPr>
         <w:pStyle w:val="Bibliography"/>
@@ -8255,7 +8168,7 @@
       <w:r>
         <w:t xml:space="preserve"> </w:t>
       </w:r>
-      <w:hyperlink r:id="rId103">
+      <w:hyperlink r:id="rId95">
         <w:r>
           <w:rPr>
             <w:rStyle w:val="Hyperlink"/>
@@ -8267,8 +8180,8 @@
         <w:t xml:space="preserve">.</w:t>
       </w:r>
     </w:p>
-    <w:bookmarkEnd w:id="104"/>
-    <w:bookmarkStart w:id="106" w:name="ref-hutchinson1957"/>
+    <w:bookmarkEnd w:id="96"/>
+    <w:bookmarkStart w:id="98" w:name="ref-hutchinson1957"/>
     <w:p>
       <w:pPr>
         <w:pStyle w:val="Bibliography"/>
@@ -8301,7 +8214,7 @@
       <w:r>
         <w:t xml:space="preserve"> </w:t>
       </w:r>
-      <w:hyperlink r:id="rId105">
+      <w:hyperlink r:id="rId97">
         <w:r>
           <w:rPr>
             <w:rStyle w:val="Hyperlink"/>
@@ -8313,8 +8226,8 @@
         <w:t xml:space="preserve">.</w:t>
       </w:r>
     </w:p>
-    <w:bookmarkEnd w:id="106"/>
-    <w:bookmarkStart w:id="108" w:name="ref-tbep0623"/>
+    <w:bookmarkEnd w:id="98"/>
+    <w:bookmarkStart w:id="100" w:name="ref-tbep0623"/>
     <w:p>
       <w:pPr>
         <w:pStyle w:val="Bibliography"/>
@@ -8364,7 +8277,7 @@
       <w:r>
         <w:t xml:space="preserve"> </w:t>
       </w:r>
-      <w:hyperlink r:id="rId107">
+      <w:hyperlink r:id="rId99">
         <w:r>
           <w:rPr>
             <w:rStyle w:val="Hyperlink"/>
@@ -8376,8 +8289,8 @@
         <w:t xml:space="preserve">.</w:t>
       </w:r>
     </w:p>
-    <w:bookmarkEnd w:id="108"/>
-    <w:bookmarkStart w:id="109" w:name="ref-tbep0816"/>
+    <w:bookmarkEnd w:id="100"/>
+    <w:bookmarkStart w:id="101" w:name="ref-tbep0816"/>
     <w:p>
       <w:pPr>
         <w:pStyle w:val="Bibliography"/>
@@ -8410,8 +8323,8 @@
         <w:t xml:space="preserve">ay: A Summary of Findings from 1997 Through 2015.”</w:t>
       </w:r>
     </w:p>
-    <w:bookmarkEnd w:id="109"/>
-    <w:bookmarkStart w:id="110" w:name="ref-johansson15"/>
+    <w:bookmarkEnd w:id="101"/>
+    <w:bookmarkStart w:id="102" w:name="ref-johansson15"/>
     <w:p>
       <w:pPr>
         <w:pStyle w:val="Bibliography"/>
@@ -8465,8 +8378,8 @@
         <w:t xml:space="preserve">Interactions.”</w:t>
       </w:r>
     </w:p>
-    <w:bookmarkEnd w:id="110"/>
-    <w:bookmarkStart w:id="112" w:name="ref-lewis1985"/>
+    <w:bookmarkEnd w:id="102"/>
+    <w:bookmarkStart w:id="104" w:name="ref-lewis1985"/>
     <w:p>
       <w:pPr>
         <w:pStyle w:val="Bibliography"/>
@@ -8520,7 +8433,7 @@
       <w:r>
         <w:t xml:space="preserve"> </w:t>
       </w:r>
-      <w:hyperlink r:id="rId111">
+      <w:hyperlink r:id="rId103">
         <w:r>
           <w:rPr>
             <w:rStyle w:val="Hyperlink"/>
@@ -8532,8 +8445,8 @@
         <w:t xml:space="preserve">.</w:t>
       </w:r>
     </w:p>
-    <w:bookmarkEnd w:id="112"/>
-    <w:bookmarkStart w:id="114" w:name="ref-lirman2003"/>
+    <w:bookmarkEnd w:id="104"/>
+    <w:bookmarkStart w:id="106" w:name="ref-lirman2003"/>
     <w:p>
       <w:pPr>
         <w:pStyle w:val="Bibliography"/>
@@ -8566,7 +8479,7 @@
       <w:r>
         <w:t xml:space="preserve"> </w:t>
       </w:r>
-      <w:hyperlink r:id="rId113">
+      <w:hyperlink r:id="rId105">
         <w:r>
           <w:rPr>
             <w:rStyle w:val="Hyperlink"/>
@@ -8578,8 +8491,8 @@
         <w:t xml:space="preserve">.</w:t>
       </w:r>
     </w:p>
-    <w:bookmarkEnd w:id="114"/>
-    <w:bookmarkStart w:id="115" w:name="ref-lopez2023"/>
+    <w:bookmarkEnd w:id="106"/>
+    <w:bookmarkStart w:id="107" w:name="ref-lopez2023"/>
     <w:p>
       <w:pPr>
         <w:pStyle w:val="Bibliography"/>
@@ -8677,8 +8590,8 @@
         <w:t xml:space="preserve">86: 62–71.</w:t>
       </w:r>
     </w:p>
-    <w:bookmarkEnd w:id="115"/>
-    <w:bookmarkStart w:id="117" w:name="ref-lopez2021"/>
+    <w:bookmarkEnd w:id="107"/>
+    <w:bookmarkStart w:id="109" w:name="ref-lopez2021"/>
     <w:p>
       <w:pPr>
         <w:pStyle w:val="Bibliography"/>
@@ -8714,7 +8627,7 @@
       <w:r>
         <w:t xml:space="preserve"> </w:t>
       </w:r>
-      <w:hyperlink r:id="rId116">
+      <w:hyperlink r:id="rId108">
         <w:r>
           <w:rPr>
             <w:rStyle w:val="Hyperlink"/>
@@ -8726,8 +8639,8 @@
         <w:t xml:space="preserve">.</w:t>
       </w:r>
     </w:p>
-    <w:bookmarkEnd w:id="117"/>
-    <w:bookmarkStart w:id="119" w:name="ref-mcmillan1967"/>
+    <w:bookmarkEnd w:id="109"/>
+    <w:bookmarkStart w:id="111" w:name="ref-mcmillan1967"/>
     <w:p>
       <w:pPr>
         <w:pStyle w:val="Bibliography"/>
@@ -8760,7 +8673,7 @@
       <w:r>
         <w:t xml:space="preserve"> </w:t>
       </w:r>
-      <w:hyperlink r:id="rId118">
+      <w:hyperlink r:id="rId110">
         <w:r>
           <w:rPr>
             <w:rStyle w:val="Hyperlink"/>
@@ -8772,8 +8685,8 @@
         <w:t xml:space="preserve">.</w:t>
       </w:r>
     </w:p>
-    <w:bookmarkEnd w:id="119"/>
-    <w:bookmarkStart w:id="121" w:name="ref-luther2022"/>
+    <w:bookmarkEnd w:id="111"/>
+    <w:bookmarkStart w:id="113" w:name="ref-luther2022"/>
     <w:p>
       <w:pPr>
         <w:pStyle w:val="Bibliography"/>
@@ -8802,7 +8715,7 @@
       <w:r>
         <w:t xml:space="preserve"> </w:t>
       </w:r>
-      <w:hyperlink r:id="rId120">
+      <w:hyperlink r:id="rId112">
         <w:r>
           <w:rPr>
             <w:rStyle w:val="Hyperlink"/>
@@ -8814,8 +8727,8 @@
         <w:t xml:space="preserve">.</w:t>
       </w:r>
     </w:p>
-    <w:bookmarkEnd w:id="121"/>
-    <w:bookmarkStart w:id="123" w:name="ref-millard13"/>
+    <w:bookmarkEnd w:id="113"/>
+    <w:bookmarkStart w:id="115" w:name="ref-millard13"/>
     <w:p>
       <w:pPr>
         <w:pStyle w:val="Bibliography"/>
@@ -8839,7 +8752,7 @@
       <w:r>
         <w:t xml:space="preserve"> </w:t>
       </w:r>
-      <w:hyperlink r:id="rId122">
+      <w:hyperlink r:id="rId114">
         <w:r>
           <w:rPr>
             <w:rStyle w:val="Hyperlink"/>
@@ -8851,8 +8764,8 @@
         <w:t xml:space="preserve">.</w:t>
       </w:r>
     </w:p>
-    <w:bookmarkEnd w:id="123"/>
-    <w:bookmarkStart w:id="125" w:name="ref-nickerson2023"/>
+    <w:bookmarkEnd w:id="115"/>
+    <w:bookmarkStart w:id="117" w:name="ref-nickerson2023"/>
     <w:p>
       <w:pPr>
         <w:pStyle w:val="Bibliography"/>
@@ -8885,7 +8798,7 @@
       <w:r>
         <w:t xml:space="preserve"> </w:t>
       </w:r>
-      <w:hyperlink r:id="rId124">
+      <w:hyperlink r:id="rId116">
         <w:r>
           <w:rPr>
             <w:rStyle w:val="Hyperlink"/>
@@ -8897,8 +8810,8 @@
         <w:t xml:space="preserve">.</w:t>
       </w:r>
     </w:p>
-    <w:bookmarkEnd w:id="125"/>
-    <w:bookmarkStart w:id="126" w:name="ref-phillips1960"/>
+    <w:bookmarkEnd w:id="117"/>
+    <w:bookmarkStart w:id="118" w:name="ref-phillips1960"/>
     <w:p>
       <w:pPr>
         <w:pStyle w:val="Bibliography"/>
@@ -8920,8 +8833,8 @@
         <w:t xml:space="preserve">. 44. Florida State Board of Conservation, Marine Laboratory.</w:t>
       </w:r>
     </w:p>
-    <w:bookmarkEnd w:id="126"/>
-    <w:bookmarkStart w:id="128" w:name="ref-phlips2006"/>
+    <w:bookmarkEnd w:id="118"/>
+    <w:bookmarkStart w:id="120" w:name="ref-phlips2006"/>
     <w:p>
       <w:pPr>
         <w:pStyle w:val="Bibliography"/>
@@ -8954,7 +8867,7 @@
       <w:r>
         <w:t xml:space="preserve"> </w:t>
       </w:r>
-      <w:hyperlink r:id="rId127">
+      <w:hyperlink r:id="rId119">
         <w:r>
           <w:rPr>
             <w:rStyle w:val="Hyperlink"/>
@@ -8966,8 +8879,8 @@
         <w:t xml:space="preserve">.</w:t>
       </w:r>
     </w:p>
-    <w:bookmarkEnd w:id="128"/>
-    <w:bookmarkStart w:id="130" w:name="ref-Robison20"/>
+    <w:bookmarkEnd w:id="120"/>
+    <w:bookmarkStart w:id="122" w:name="ref-Robison20"/>
     <w:p>
       <w:pPr>
         <w:pStyle w:val="Bibliography"/>
@@ -8996,7 +8909,7 @@
       <w:r>
         <w:t xml:space="preserve"> </w:t>
       </w:r>
-      <w:hyperlink r:id="rId129">
+      <w:hyperlink r:id="rId121">
         <w:r>
           <w:rPr>
             <w:rStyle w:val="Hyperlink"/>
@@ -9008,8 +8921,8 @@
         <w:t xml:space="preserve">.</w:t>
       </w:r>
     </w:p>
-    <w:bookmarkEnd w:id="130"/>
-    <w:bookmarkStart w:id="131" w:name="ref-sakamoto1986"/>
+    <w:bookmarkEnd w:id="122"/>
+    <w:bookmarkStart w:id="123" w:name="ref-sakamoto1986"/>
     <w:p>
       <w:pPr>
         <w:pStyle w:val="Bibliography"/>
@@ -9031,8 +8944,8 @@
         <w:t xml:space="preserve">. Dordrecht, The Netherlands: D. Reidel: Taylor &amp; Francis.</w:t>
       </w:r>
     </w:p>
-    <w:bookmarkEnd w:id="131"/>
-    <w:bookmarkStart w:id="133" w:name="ref-schrandt2021"/>
+    <w:bookmarkEnd w:id="123"/>
+    <w:bookmarkStart w:id="125" w:name="ref-schrandt2021"/>
     <w:p>
       <w:pPr>
         <w:pStyle w:val="Bibliography"/>
@@ -9065,7 +8978,7 @@
       <w:r>
         <w:t xml:space="preserve"> </w:t>
       </w:r>
-      <w:hyperlink r:id="rId132">
+      <w:hyperlink r:id="rId124">
         <w:r>
           <w:rPr>
             <w:rStyle w:val="Hyperlink"/>
@@ -9077,8 +8990,8 @@
         <w:t xml:space="preserve">.</w:t>
       </w:r>
     </w:p>
-    <w:bookmarkEnd w:id="133"/>
-    <w:bookmarkStart w:id="135" w:name="ref-sherwood2017"/>
+    <w:bookmarkEnd w:id="125"/>
+    <w:bookmarkStart w:id="127" w:name="ref-sherwood2017"/>
     <w:p>
       <w:pPr>
         <w:pStyle w:val="Bibliography"/>
@@ -9117,7 +9030,7 @@
       <w:r>
         <w:t xml:space="preserve"> </w:t>
       </w:r>
-      <w:hyperlink r:id="rId134">
+      <w:hyperlink r:id="rId126">
         <w:r>
           <w:rPr>
             <w:rStyle w:val="Hyperlink"/>
@@ -9129,8 +9042,8 @@
         <w:t xml:space="preserve">.</w:t>
       </w:r>
     </w:p>
-    <w:bookmarkEnd w:id="135"/>
-    <w:bookmarkStart w:id="137" w:name="ref-sherwood2015"/>
+    <w:bookmarkEnd w:id="127"/>
+    <w:bookmarkStart w:id="129" w:name="ref-sherwood2015"/>
     <w:p>
       <w:pPr>
         <w:pStyle w:val="Bibliography"/>
@@ -9180,7 +9093,7 @@
       <w:r>
         <w:t xml:space="preserve"> </w:t>
       </w:r>
-      <w:hyperlink r:id="rId136">
+      <w:hyperlink r:id="rId128">
         <w:r>
           <w:rPr>
             <w:rStyle w:val="Hyperlink"/>
@@ -9192,8 +9105,8 @@
         <w:t xml:space="preserve">.</w:t>
       </w:r>
     </w:p>
-    <w:bookmarkEnd w:id="137"/>
-    <w:bookmarkStart w:id="139" w:name="ref-SWFWMD23"/>
+    <w:bookmarkEnd w:id="129"/>
+    <w:bookmarkStart w:id="131" w:name="ref-SWFWMD23"/>
     <w:p>
       <w:pPr>
         <w:pStyle w:val="Bibliography"/>
@@ -9210,7 +9123,7 @@
       <w:r>
         <w:t xml:space="preserve"> </w:t>
       </w:r>
-      <w:hyperlink r:id="rId138">
+      <w:hyperlink r:id="rId130">
         <w:r>
           <w:rPr>
             <w:rStyle w:val="Hyperlink"/>
@@ -9222,8 +9135,8 @@
         <w:t xml:space="preserve">.</w:t>
       </w:r>
     </w:p>
-    <w:bookmarkEnd w:id="139"/>
-    <w:bookmarkStart w:id="141" w:name="ref-usup1994"/>
+    <w:bookmarkEnd w:id="131"/>
+    <w:bookmarkStart w:id="133" w:name="ref-usup1994"/>
     <w:p>
       <w:pPr>
         <w:pStyle w:val="Bibliography"/>
@@ -9256,7 +9169,7 @@
       <w:r>
         <w:t xml:space="preserve"> </w:t>
       </w:r>
-      <w:hyperlink r:id="rId140">
+      <w:hyperlink r:id="rId132">
         <w:r>
           <w:rPr>
             <w:rStyle w:val="Hyperlink"/>
@@ -9268,8 +9181,8 @@
         <w:t xml:space="preserve">.</w:t>
       </w:r>
     </w:p>
-    <w:bookmarkEnd w:id="141"/>
-    <w:bookmarkStart w:id="143" w:name="ref-vanbogaert2018"/>
+    <w:bookmarkEnd w:id="133"/>
+    <w:bookmarkStart w:id="135" w:name="ref-vanbogaert2018"/>
     <w:p>
       <w:pPr>
         <w:pStyle w:val="Bibliography"/>
@@ -9318,7 +9231,7 @@
       <w:r>
         <w:t xml:space="preserve"> </w:t>
       </w:r>
-      <w:hyperlink r:id="rId142">
+      <w:hyperlink r:id="rId134">
         <w:r>
           <w:rPr>
             <w:rStyle w:val="Hyperlink"/>
@@ -9330,8 +9243,8 @@
         <w:t xml:space="preserve">.</w:t>
       </w:r>
     </w:p>
-    <w:bookmarkEnd w:id="143"/>
-    <w:bookmarkStart w:id="145" w:name="ref-vandermeer1972"/>
+    <w:bookmarkEnd w:id="135"/>
+    <w:bookmarkStart w:id="137" w:name="ref-vandermeer1972"/>
     <w:p>
       <w:pPr>
         <w:pStyle w:val="Bibliography"/>
@@ -9364,7 +9277,7 @@
       <w:r>
         <w:t xml:space="preserve"> </w:t>
       </w:r>
-      <w:hyperlink r:id="rId144">
+      <w:hyperlink r:id="rId136">
         <w:r>
           <w:rPr>
             <w:rStyle w:val="Hyperlink"/>
@@ -9376,8 +9289,8 @@
         <w:t xml:space="preserve">.</w:t>
       </w:r>
     </w:p>
-    <w:bookmarkEnd w:id="145"/>
-    <w:bookmarkStart w:id="147" w:name="ref-venables2002b"/>
+    <w:bookmarkEnd w:id="137"/>
+    <w:bookmarkStart w:id="139" w:name="ref-venables2002b"/>
     <w:p>
       <w:pPr>
         <w:pStyle w:val="Bibliography"/>
@@ -9401,7 +9314,7 @@
       <w:r>
         <w:t xml:space="preserve"> </w:t>
       </w:r>
-      <w:hyperlink r:id="rId146">
+      <w:hyperlink r:id="rId138">
         <w:r>
           <w:rPr>
             <w:rStyle w:val="Hyperlink"/>
@@ -9413,8 +9326,8 @@
         <w:t xml:space="preserve">.</w:t>
       </w:r>
     </w:p>
-    <w:bookmarkEnd w:id="147"/>
-    <w:bookmarkStart w:id="148" w:name="ref-wood17"/>
+    <w:bookmarkEnd w:id="139"/>
+    <w:bookmarkStart w:id="140" w:name="ref-wood17"/>
     <w:p>
       <w:pPr>
         <w:pStyle w:val="Bibliography"/>
@@ -9436,8 +9349,8 @@
         <w:t xml:space="preserve">. 2nd ed. Chapman; Hall/CRC.</w:t>
       </w:r>
     </w:p>
-    <w:bookmarkEnd w:id="148"/>
-    <w:bookmarkStart w:id="150" w:name="ref-zhang2023"/>
+    <w:bookmarkEnd w:id="140"/>
+    <w:bookmarkStart w:id="142" w:name="ref-zhang2023"/>
     <w:p>
       <w:pPr>
         <w:pStyle w:val="Bibliography"/>
@@ -9470,7 +9383,7 @@
       <w:r>
         <w:t xml:space="preserve"> </w:t>
       </w:r>
-      <w:hyperlink r:id="rId149">
+      <w:hyperlink r:id="rId141">
         <w:r>
           <w:rPr>
             <w:rStyle w:val="Hyperlink"/>
@@ -9482,8 +9395,8 @@
         <w:t xml:space="preserve">.</w:t>
       </w:r>
     </w:p>
-    <w:bookmarkEnd w:id="150"/>
-    <w:bookmarkStart w:id="152" w:name="ref-zieman1975"/>
+    <w:bookmarkEnd w:id="142"/>
+    <w:bookmarkStart w:id="144" w:name="ref-zieman1975"/>
     <w:p>
       <w:pPr>
         <w:pStyle w:val="Bibliography"/>
@@ -9516,7 +9429,7 @@
       <w:r>
         <w:t xml:space="preserve"> </w:t>
       </w:r>
-      <w:hyperlink r:id="rId151">
+      <w:hyperlink r:id="rId143">
         <w:r>
           <w:rPr>
             <w:rStyle w:val="Hyperlink"/>
@@ -9528,8 +9441,8 @@
         <w:t xml:space="preserve">.</w:t>
       </w:r>
     </w:p>
-    <w:bookmarkEnd w:id="152"/>
-    <w:bookmarkStart w:id="154" w:name="ref-zuur2009a"/>
+    <w:bookmarkEnd w:id="144"/>
+    <w:bookmarkStart w:id="146" w:name="ref-zuur2009a"/>
     <w:p>
       <w:pPr>
         <w:pStyle w:val="Bibliography"/>
@@ -9553,7 +9466,7 @@
       <w:r>
         <w:t xml:space="preserve"> </w:t>
       </w:r>
-      <w:hyperlink r:id="rId153">
+      <w:hyperlink r:id="rId145">
         <w:r>
           <w:rPr>
             <w:rStyle w:val="Hyperlink"/>
@@ -9565,9 +9478,9 @@
         <w:t xml:space="preserve">.</w:t>
       </w:r>
     </w:p>
-    <w:bookmarkEnd w:id="154"/>
-    <w:bookmarkEnd w:id="155"/>
-    <w:bookmarkEnd w:id="156"/>
+    <w:bookmarkEnd w:id="146"/>
+    <w:bookmarkEnd w:id="147"/>
+    <w:bookmarkEnd w:id="148"/>
     <w:sectPr>
       <w:footerReference r:id="rId9" w:type="default"/>
       <w:pgSz w:h="15840" w:w="12240"/>

</xml_diff>

<commit_message>
added summary of glm table
</commit_message>
<xml_diff>
--- a/manu-draft.docx
+++ b/manu-draft.docx
@@ -2044,7 +2044,21 @@
         </w:r>
       </w:hyperlink>
       <w:r>
-        <w:t xml:space="preserve">a). For the period prior to 2016, frequency occurrence of seagrass increased as the number of days where temperature was above 30$^\circ$ increased, whereas no relationship was observed after 2016. However, the interaction between time period and temperature was not significant, suggesting no difference between time periods. The opposite trend was observed for the number of days when salinity was below 25 ppt, where no relationship was observed prior to 2016 and a decreasing relationship was observed after 2016 (p &lt; 0.01), Figure</w:t>
+        <w:t xml:space="preserve">a,</w:t>
+      </w:r>
+      <w:r>
+        <w:t xml:space="preserve"> </w:t>
+      </w:r>
+      <w:hyperlink w:anchor="tbl-modtab">
+        <w:r>
+          <w:rPr>
+            <w:rStyle w:val="Hyperlink"/>
+          </w:rPr>
+          <w:t xml:space="preserve">Table 4</w:t>
+        </w:r>
+      </w:hyperlink>
+      <w:r>
+        <w:t xml:space="preserve">). For the period prior to 2016, frequency occurrence of seagrass increased as the number of days where temperature was above 30$^\circ$ increased, whereas no relationship was observed after 2016. However, the interaction between time period and temperature was not significant, suggesting no difference between time periods. The opposite trend was observed for the number of days when salinity was below 25 ppt, where no relationship was observed prior to 2016 and a decreasing relationship was observed after 2016 (p &lt; 0.01), Figure</w:t>
       </w:r>
       <w:r>
         <w:t xml:space="preserve"> </w:t>
@@ -2058,7 +2072,21 @@
         </w:r>
       </w:hyperlink>
       <w:r>
-        <w:t xml:space="preserve">a). The interaction between the temperature and salinity metric was included in the most parsimonious model (p &lt; 0.1), although the shape of the relationship of temperature with time period or salinity with time period did not noticeably change using different condition values for salinity or temperature, respectively. The second model for the EPC data that evaluated the number of days when both temperature was above and salinity was below the threshold was also significant (Adj. R</w:t>
+        <w:t xml:space="preserve">a,</w:t>
+      </w:r>
+      <w:r>
+        <w:t xml:space="preserve"> </w:t>
+      </w:r>
+      <w:hyperlink w:anchor="tbl-modtab">
+        <w:r>
+          <w:rPr>
+            <w:rStyle w:val="Hyperlink"/>
+          </w:rPr>
+          <w:t xml:space="preserve">Table 4</w:t>
+        </w:r>
+      </w:hyperlink>
+      <w:r>
+        <w:t xml:space="preserve">). The interaction between the temperature and salinity metric was included in the most parsimonious model (p &lt; 0.1), although the shape of the relationship of temperature with time period or salinity with time period did not noticeably change using different condition values for salinity or temperature, respectively. The second model for the EPC data that evaluated the number of days when both temperature was above and salinity was below the threshold was also significant (Adj. R</w:t>
       </w:r>
       <m:oMath>
         <m:sSup>
@@ -2078,7 +2106,18 @@
         <w:t xml:space="preserve"> </w:t>
       </w:r>
       <w:r>
-        <w:t xml:space="preserve">= 0.6, F = 29.17, df = 4, 70, p &lt; 0.005), although the interaction term between the both metric and time period was not included in the most parsimonious model, suggesting no effect of this metric in describing seagrass change after 2016.</w:t>
+        <w:t xml:space="preserve">= 0.6, F = 29.17, df = 4, 70, p &lt; 0.005), although the interaction term between the both metric and time period was not included in the most parsimonious model, suggesting no effect of this metric in describing seagrass change after 2016 (</w:t>
+      </w:r>
+      <w:hyperlink w:anchor="tbl-modtab">
+        <w:r>
+          <w:rPr>
+            <w:rStyle w:val="Hyperlink"/>
+          </w:rPr>
+          <w:t xml:space="preserve">Table 4</w:t>
+        </w:r>
+      </w:hyperlink>
+      <w:r>
+        <w:t xml:space="preserve">).</w:t>
       </w:r>
     </w:p>
     <w:p>
@@ -2120,7 +2159,32 @@
         </w:r>
       </w:hyperlink>
       <w:r>
-        <w:t xml:space="preserve">b). The interaction between salinity and temperature was not included as a significant term in the final model. Lastly, the most parsimonious model for the PDEM dataset only included time period as a marginally significant variable and the overall model fit was not significant.</w:t>
+        <w:t xml:space="preserve">b,</w:t>
+      </w:r>
+      <w:r>
+        <w:t xml:space="preserve"> </w:t>
+      </w:r>
+      <w:hyperlink w:anchor="tbl-modtab">
+        <w:r>
+          <w:rPr>
+            <w:rStyle w:val="Hyperlink"/>
+          </w:rPr>
+          <w:t xml:space="preserve">Table 4</w:t>
+        </w:r>
+      </w:hyperlink>
+      <w:r>
+        <w:t xml:space="preserve">). The interaction between salinity and temperature was not included as a significant term in the final model. Lastly, the most parsimonious model for the PDEM dataset only included time period as a marginally significant variable and the overall model fit was not significant (</w:t>
+      </w:r>
+      <w:hyperlink w:anchor="tbl-modtab">
+        <w:r>
+          <w:rPr>
+            <w:rStyle w:val="Hyperlink"/>
+          </w:rPr>
+          <w:t xml:space="preserve">Table 4</w:t>
+        </w:r>
+      </w:hyperlink>
+      <w:r>
+        <w:t xml:space="preserve">).</w:t>
       </w:r>
     </w:p>
     <w:bookmarkEnd w:id="34"/>
@@ -2834,7 +2898,7 @@
       </w:r>
     </w:p>
     <w:bookmarkEnd w:id="62"/>
-    <w:bookmarkStart w:id="66" w:name="tables"/>
+    <w:bookmarkStart w:id="67" w:name="tables"/>
     <w:p>
       <w:pPr>
         <w:pStyle w:val="Heading2"/>
@@ -7331,9 +7395,1237 @@
         <w:br w:type="page"/>
       </w:r>
     </w:p>
+    <w:bookmarkStart w:id="66" w:name="tbl-modtab"/>
+    <w:p>
+      <w:pPr>
+        <w:pStyle w:val="TableCaption"/>
+      </w:pPr>
+      <w:r>
+        <w:t xml:space="preserve">Table 4: Summary of the most parsimonious Generalized Linear Models (GLMs) developed to evaluate the effects of temperature and salinity variables on seagrass change between time periods. Models were developed for different datasets described in the model column. The significant intercept term for each model is not shown and described factor conditions not explicitly shown by the remaining terms (eg., OTB and pre-2016). The model term estimates include the standard error in parentheses. Note that the</w:t>
+      </w:r>
+      <w:r>
+        <w:t xml:space="preserve"> </w:t>
+      </w:r>
+      <w:r>
+        <w:t xml:space="preserve">“</w:t>
+      </w:r>
+      <w:r>
+        <w:t xml:space="preserve">Temp</w:t>
+      </w:r>
+      <w:r>
+        <w:t xml:space="preserve">”</w:t>
+      </w:r>
+      <w:r>
+        <w:t xml:space="preserve"> </w:t>
+      </w:r>
+      <w:r>
+        <w:t xml:space="preserve">and</w:t>
+      </w:r>
+      <w:r>
+        <w:t xml:space="preserve"> </w:t>
+      </w:r>
+      <w:r>
+        <w:t xml:space="preserve">“</w:t>
+      </w:r>
+      <w:r>
+        <w:t xml:space="preserve">Sal</w:t>
+      </w:r>
+      <w:r>
+        <w:t xml:space="preserve">”</w:t>
+      </w:r>
+      <w:r>
+        <w:t xml:space="preserve"> </w:t>
+      </w:r>
+      <w:r>
+        <w:t xml:space="preserve">terms for the EPC models describe metrics that measure the number of days when temperature was above or salinity was below a threshold value, whereas the terms in all other models describe observed temperature or salinity (see text for description). ** p &lt; 0.005, * p &lt; 0.05,</w:t>
+      </w:r>
+      <w:r>
+        <w:t xml:space="preserve"> </w:t>
+      </w:r>
+      <m:oMath>
+        <m:sSup>
+          <m:e>
+            <m:r>
+              <m:t>​</m:t>
+            </m:r>
+          </m:e>
+          <m:sup>
+            <m:r>
+              <m:rPr>
+                <m:sty m:val="p"/>
+              </m:rPr>
+              <m:t>.</m:t>
+            </m:r>
+          </m:sup>
+        </m:sSup>
+      </m:oMath>
+      <w:r>
+        <w:t xml:space="preserve"> </w:t>
+      </w:r>
+      <w:r>
+        <w:t xml:space="preserve">p &lt; 0.1. EPC: Environmental Protection Commission, FIM: Fisheries Independent Monitoring, PDEM: Pinellas County Department of Environmental Management. OTB: Old Tampa Bay, HB: Hillsborough Bay, MTB: Middle Tampa Bay.</w:t>
+      </w:r>
+    </w:p>
+    <w:tbl>
+      <w:tblPr>
+        <w:tblStyle w:val="Table"/>
+        <w:tblW w:type="auto" w:w="0"/>
+        <w:tblLook w:firstRow="1" w:lastRow="0" w:firstColumn="0" w:lastColumn="0" w:noHBand="0" w:noVBand="0" w:val="0020"/>
+        <w:tblCaption w:val="Table 4: Summary of the most parsimonious Generalized Linear Models (GLMs) developed to evaluate the effects of temperature and salinity variables on seagrass change between time periods. Models were developed for different datasets described in the model column. The significant intercept term for each model is not shown and described factor conditions not explicitly shown by the remaining terms (eg., OTB and pre-2016). The model term estimates include the standard error in parentheses. Note that the “Temp” and “Sal” terms for the EPC models describe metrics that measure the number of days when temperature was above or salinity was below a threshold value, whereas the terms in all other models describe observed temperature or salinity (see text for description). ** p &lt; 0.005, * p &lt; 0.05, ^. p &lt; 0.1. EPC: Environmental Protection Commission, FIM: Fisheries Independent Monitoring, PDEM: Pinellas County Department of Environmental Management. OTB: Old Tampa Bay, HB: Hillsborough Bay, MTB: Middle Tampa Bay."/>
+      </w:tblPr>
+      <w:tblGrid>
+        <w:gridCol w:w="1980"/>
+        <w:gridCol w:w="1980"/>
+        <w:gridCol w:w="1980"/>
+        <w:gridCol w:w="1980"/>
+      </w:tblGrid>
+      <w:tr>
+        <w:trPr>
+          <w:tblHeader w:val="true"/>
+        </w:trPr>
+        <w:tc>
+          <w:tcPr/>
+          <w:p>
+            <w:pPr>
+              <w:pStyle w:val="Compact"/>
+              <w:jc w:val="left"/>
+            </w:pPr>
+            <w:r>
+              <w:t xml:space="preserve">Model</w:t>
+            </w:r>
+          </w:p>
+        </w:tc>
+        <w:tc>
+          <w:tcPr/>
+          <w:p>
+            <w:pPr>
+              <w:pStyle w:val="Compact"/>
+              <w:jc w:val="left"/>
+            </w:pPr>
+            <w:r>
+              <w:t xml:space="preserve">Term</w:t>
+            </w:r>
+          </w:p>
+        </w:tc>
+        <w:tc>
+          <w:tcPr/>
+          <w:p>
+            <w:pPr>
+              <w:pStyle w:val="Compact"/>
+              <w:jc w:val="left"/>
+            </w:pPr>
+            <w:r>
+              <w:t xml:space="preserve">Estimate</w:t>
+            </w:r>
+          </w:p>
+        </w:tc>
+        <w:tc>
+          <w:tcPr/>
+          <w:p>
+            <w:pPr>
+              <w:pStyle w:val="Compact"/>
+              <w:jc w:val="left"/>
+            </w:pPr>
+            <w:r>
+              <w:t xml:space="preserve">t-statistic</w:t>
+            </w:r>
+          </w:p>
+        </w:tc>
+      </w:tr>
+      <w:tr>
+        <w:tc>
+          <w:tcPr/>
+          <w:p>
+            <w:pPr>
+              <w:pStyle w:val="Compact"/>
+              <w:jc w:val="left"/>
+            </w:pPr>
+            <w:r>
+              <w:t xml:space="preserve">EPC 1</w:t>
+            </w:r>
+          </w:p>
+        </w:tc>
+        <w:tc>
+          <w:tcPr/>
+          <w:p>
+            <w:pPr>
+              <w:pStyle w:val="Compact"/>
+              <w:jc w:val="left"/>
+            </w:pPr>
+            <w:r>
+              <w:t xml:space="preserve">Sal</w:t>
+            </w:r>
+          </w:p>
+        </w:tc>
+        <w:tc>
+          <w:tcPr/>
+          <w:p>
+            <w:pPr>
+              <w:pStyle w:val="Compact"/>
+              <w:jc w:val="left"/>
+            </w:pPr>
+            <w:r>
+              <w:t xml:space="preserve">0.00069 (0.00037)</w:t>
+            </w:r>
+          </w:p>
+        </w:tc>
+        <w:tc>
+          <w:tcPr/>
+          <w:p>
+            <w:pPr>
+              <w:pStyle w:val="Compact"/>
+              <w:jc w:val="left"/>
+            </w:pPr>
+            <w:r>
+              <w:t xml:space="preserve">1.8</w:t>
+            </w:r>
+            <m:oMath>
+              <m:sSup>
+                <m:e>
+                  <m:r>
+                    <m:t>​</m:t>
+                  </m:r>
+                </m:e>
+                <m:sup>
+                  <m:r>
+                    <m:rPr>
+                      <m:sty m:val="p"/>
+                    </m:rPr>
+                    <m:t>.</m:t>
+                  </m:r>
+                </m:sup>
+              </m:sSup>
+            </m:oMath>
+          </w:p>
+        </w:tc>
+      </w:tr>
+      <w:tr>
+        <w:tc>
+          <w:tcPr/>
+          <w:p>
+            <w:pPr>
+              <w:pStyle w:val="Compact"/>
+            </w:pPr>
+          </w:p>
+        </w:tc>
+        <w:tc>
+          <w:tcPr/>
+          <w:p>
+            <w:pPr>
+              <w:pStyle w:val="Compact"/>
+              <w:jc w:val="left"/>
+            </w:pPr>
+            <w:r>
+              <w:t xml:space="preserve">Temp</w:t>
+            </w:r>
+          </w:p>
+        </w:tc>
+        <w:tc>
+          <w:tcPr/>
+          <w:p>
+            <w:pPr>
+              <w:pStyle w:val="Compact"/>
+              <w:jc w:val="left"/>
+            </w:pPr>
+            <w:r>
+              <w:t xml:space="preserve">0.0035 (0.0013)</w:t>
+            </w:r>
+          </w:p>
+        </w:tc>
+        <w:tc>
+          <w:tcPr/>
+          <w:p>
+            <w:pPr>
+              <w:pStyle w:val="Compact"/>
+              <w:jc w:val="left"/>
+            </w:pPr>
+            <w:r>
+              <w:t xml:space="preserve">2.6*</w:t>
+            </w:r>
+          </w:p>
+        </w:tc>
+      </w:tr>
+      <w:tr>
+        <w:tc>
+          <w:tcPr/>
+          <w:p>
+            <w:pPr>
+              <w:pStyle w:val="Compact"/>
+            </w:pPr>
+          </w:p>
+        </w:tc>
+        <w:tc>
+          <w:tcPr/>
+          <w:p>
+            <w:pPr>
+              <w:pStyle w:val="Compact"/>
+              <w:jc w:val="left"/>
+            </w:pPr>
+            <w:r>
+              <w:t xml:space="preserve">Time_post</w:t>
+            </w:r>
+          </w:p>
+        </w:tc>
+        <w:tc>
+          <w:tcPr/>
+          <w:p>
+            <w:pPr>
+              <w:pStyle w:val="Compact"/>
+              <w:jc w:val="left"/>
+            </w:pPr>
+            <w:r>
+              <w:t xml:space="preserve">0.48 (0.28)</w:t>
+            </w:r>
+          </w:p>
+        </w:tc>
+        <w:tc>
+          <w:tcPr/>
+          <w:p>
+            <w:pPr>
+              <w:pStyle w:val="Compact"/>
+              <w:jc w:val="left"/>
+            </w:pPr>
+            <w:r>
+              <w:t xml:space="preserve">1.7</w:t>
+            </w:r>
+            <m:oMath>
+              <m:sSup>
+                <m:e>
+                  <m:r>
+                    <m:t>​</m:t>
+                  </m:r>
+                </m:e>
+                <m:sup>
+                  <m:r>
+                    <m:rPr>
+                      <m:sty m:val="p"/>
+                    </m:rPr>
+                    <m:t>.</m:t>
+                  </m:r>
+                </m:sup>
+              </m:sSup>
+            </m:oMath>
+          </w:p>
+        </w:tc>
+      </w:tr>
+      <w:tr>
+        <w:tc>
+          <w:tcPr/>
+          <w:p>
+            <w:pPr>
+              <w:pStyle w:val="Compact"/>
+            </w:pPr>
+          </w:p>
+        </w:tc>
+        <w:tc>
+          <w:tcPr/>
+          <w:p>
+            <w:pPr>
+              <w:pStyle w:val="Compact"/>
+              <w:jc w:val="left"/>
+            </w:pPr>
+            <w:r>
+              <w:t xml:space="preserve">Baysegment_HB</w:t>
+            </w:r>
+          </w:p>
+        </w:tc>
+        <w:tc>
+          <w:tcPr/>
+          <w:p>
+            <w:pPr>
+              <w:pStyle w:val="Compact"/>
+              <w:jc w:val="left"/>
+            </w:pPr>
+            <w:r>
+              <w:t xml:space="preserve">-0.39 (0.042)</w:t>
+            </w:r>
+          </w:p>
+        </w:tc>
+        <w:tc>
+          <w:tcPr/>
+          <w:p>
+            <w:pPr>
+              <w:pStyle w:val="Compact"/>
+              <w:jc w:val="left"/>
+            </w:pPr>
+            <w:r>
+              <w:t xml:space="preserve">-9.3**</w:t>
+            </w:r>
+          </w:p>
+        </w:tc>
+      </w:tr>
+      <w:tr>
+        <w:tc>
+          <w:tcPr/>
+          <w:p>
+            <w:pPr>
+              <w:pStyle w:val="Compact"/>
+            </w:pPr>
+          </w:p>
+        </w:tc>
+        <w:tc>
+          <w:tcPr/>
+          <w:p>
+            <w:pPr>
+              <w:pStyle w:val="Compact"/>
+              <w:jc w:val="left"/>
+            </w:pPr>
+            <w:r>
+              <w:t xml:space="preserve">Baysegment_MTB</w:t>
+            </w:r>
+          </w:p>
+        </w:tc>
+        <w:tc>
+          <w:tcPr/>
+          <w:p>
+            <w:pPr>
+              <w:pStyle w:val="Compact"/>
+              <w:jc w:val="left"/>
+            </w:pPr>
+            <w:r>
+              <w:t xml:space="preserve">-0.12 (0.047)</w:t>
+            </w:r>
+          </w:p>
+        </w:tc>
+        <w:tc>
+          <w:tcPr/>
+          <w:p>
+            <w:pPr>
+              <w:pStyle w:val="Compact"/>
+              <w:jc w:val="left"/>
+            </w:pPr>
+            <w:r>
+              <w:t xml:space="preserve">-2.6*</w:t>
+            </w:r>
+          </w:p>
+        </w:tc>
+      </w:tr>
+      <w:tr>
+        <w:tc>
+          <w:tcPr/>
+          <w:p>
+            <w:pPr>
+              <w:pStyle w:val="Compact"/>
+            </w:pPr>
+          </w:p>
+        </w:tc>
+        <w:tc>
+          <w:tcPr/>
+          <w:p>
+            <w:pPr>
+              <w:pStyle w:val="Compact"/>
+              <w:jc w:val="left"/>
+            </w:pPr>
+            <w:r>
+              <w:t xml:space="preserve">Sal:Temp</w:t>
+            </w:r>
+          </w:p>
+        </w:tc>
+        <w:tc>
+          <w:tcPr/>
+          <w:p>
+            <w:pPr>
+              <w:pStyle w:val="Compact"/>
+              <w:jc w:val="left"/>
+            </w:pPr>
+            <w:r>
+              <w:t xml:space="preserve">-1.3e-05 (7.5e-06)</w:t>
+            </w:r>
+          </w:p>
+        </w:tc>
+        <w:tc>
+          <w:tcPr/>
+          <w:p>
+            <w:pPr>
+              <w:pStyle w:val="Compact"/>
+              <w:jc w:val="left"/>
+            </w:pPr>
+            <w:r>
+              <w:t xml:space="preserve">-1.7</w:t>
+            </w:r>
+            <m:oMath>
+              <m:sSup>
+                <m:e>
+                  <m:r>
+                    <m:t>​</m:t>
+                  </m:r>
+                </m:e>
+                <m:sup>
+                  <m:r>
+                    <m:rPr>
+                      <m:sty m:val="p"/>
+                    </m:rPr>
+                    <m:t>.</m:t>
+                  </m:r>
+                </m:sup>
+              </m:sSup>
+            </m:oMath>
+          </w:p>
+        </w:tc>
+      </w:tr>
+      <w:tr>
+        <w:tc>
+          <w:tcPr/>
+          <w:p>
+            <w:pPr>
+              <w:pStyle w:val="Compact"/>
+            </w:pPr>
+          </w:p>
+        </w:tc>
+        <w:tc>
+          <w:tcPr/>
+          <w:p>
+            <w:pPr>
+              <w:pStyle w:val="Compact"/>
+              <w:jc w:val="left"/>
+            </w:pPr>
+            <w:r>
+              <w:t xml:space="preserve">Sal:Time_post</w:t>
+            </w:r>
+          </w:p>
+        </w:tc>
+        <w:tc>
+          <w:tcPr/>
+          <w:p>
+            <w:pPr>
+              <w:pStyle w:val="Compact"/>
+              <w:jc w:val="left"/>
+            </w:pPr>
+            <w:r>
+              <w:t xml:space="preserve">-0.0027 (0.0015)</w:t>
+            </w:r>
+          </w:p>
+        </w:tc>
+        <w:tc>
+          <w:tcPr/>
+          <w:p>
+            <w:pPr>
+              <w:pStyle w:val="Compact"/>
+              <w:jc w:val="left"/>
+            </w:pPr>
+            <w:r>
+              <w:t xml:space="preserve">-1.8</w:t>
+            </w:r>
+            <m:oMath>
+              <m:sSup>
+                <m:e>
+                  <m:r>
+                    <m:t>​</m:t>
+                  </m:r>
+                </m:e>
+                <m:sup>
+                  <m:r>
+                    <m:rPr>
+                      <m:sty m:val="p"/>
+                    </m:rPr>
+                    <m:t>.</m:t>
+                  </m:r>
+                </m:sup>
+              </m:sSup>
+            </m:oMath>
+          </w:p>
+        </w:tc>
+      </w:tr>
+      <w:tr>
+        <w:tc>
+          <w:tcPr/>
+          <w:p>
+            <w:pPr>
+              <w:pStyle w:val="Compact"/>
+            </w:pPr>
+          </w:p>
+        </w:tc>
+        <w:tc>
+          <w:tcPr/>
+          <w:p>
+            <w:pPr>
+              <w:pStyle w:val="Compact"/>
+              <w:jc w:val="left"/>
+            </w:pPr>
+            <w:r>
+              <w:t xml:space="preserve">Temp:Time_post</w:t>
+            </w:r>
+          </w:p>
+        </w:tc>
+        <w:tc>
+          <w:tcPr/>
+          <w:p>
+            <w:pPr>
+              <w:pStyle w:val="Compact"/>
+              <w:jc w:val="left"/>
+            </w:pPr>
+            <w:r>
+              <w:t xml:space="preserve">-0.0056 (0.0052)</w:t>
+            </w:r>
+          </w:p>
+        </w:tc>
+        <w:tc>
+          <w:tcPr/>
+          <w:p>
+            <w:pPr>
+              <w:pStyle w:val="Compact"/>
+              <w:jc w:val="left"/>
+            </w:pPr>
+            <w:r>
+              <w:t xml:space="preserve">-1.1</w:t>
+            </w:r>
+          </w:p>
+        </w:tc>
+      </w:tr>
+      <w:tr>
+        <w:tc>
+          <w:tcPr/>
+          <w:p>
+            <w:pPr>
+              <w:pStyle w:val="Compact"/>
+            </w:pPr>
+          </w:p>
+        </w:tc>
+        <w:tc>
+          <w:tcPr/>
+          <w:p>
+            <w:pPr>
+              <w:pStyle w:val="Compact"/>
+              <w:jc w:val="left"/>
+            </w:pPr>
+            <w:r>
+              <w:t xml:space="preserve">Sal:Temp:Time_post</w:t>
+            </w:r>
+          </w:p>
+        </w:tc>
+        <w:tc>
+          <w:tcPr/>
+          <w:p>
+            <w:pPr>
+              <w:pStyle w:val="Compact"/>
+              <w:jc w:val="left"/>
+            </w:pPr>
+            <w:r>
+              <w:t xml:space="preserve">3.6e-05 (2.6e-05)</w:t>
+            </w:r>
+          </w:p>
+        </w:tc>
+        <w:tc>
+          <w:tcPr/>
+          <w:p>
+            <w:pPr>
+              <w:pStyle w:val="Compact"/>
+              <w:jc w:val="left"/>
+            </w:pPr>
+            <w:r>
+              <w:t xml:space="preserve">1.4</w:t>
+            </w:r>
+          </w:p>
+        </w:tc>
+      </w:tr>
+      <w:tr>
+        <w:tc>
+          <w:tcPr/>
+          <w:p>
+            <w:pPr>
+              <w:pStyle w:val="Compact"/>
+              <w:jc w:val="left"/>
+            </w:pPr>
+            <w:r>
+              <w:t xml:space="preserve">EPC 2</w:t>
+            </w:r>
+          </w:p>
+        </w:tc>
+        <w:tc>
+          <w:tcPr/>
+          <w:p>
+            <w:pPr>
+              <w:pStyle w:val="Compact"/>
+              <w:jc w:val="left"/>
+            </w:pPr>
+            <w:r>
+              <w:t xml:space="preserve">Both</w:t>
+            </w:r>
+          </w:p>
+        </w:tc>
+        <w:tc>
+          <w:tcPr/>
+          <w:p>
+            <w:pPr>
+              <w:pStyle w:val="Compact"/>
+              <w:jc w:val="left"/>
+            </w:pPr>
+            <w:r>
+              <w:t xml:space="preserve">0.0028 (0.00082)</w:t>
+            </w:r>
+          </w:p>
+        </w:tc>
+        <w:tc>
+          <w:tcPr/>
+          <w:p>
+            <w:pPr>
+              <w:pStyle w:val="Compact"/>
+              <w:jc w:val="left"/>
+            </w:pPr>
+            <w:r>
+              <w:t xml:space="preserve">3.4**</w:t>
+            </w:r>
+          </w:p>
+        </w:tc>
+      </w:tr>
+      <w:tr>
+        <w:tc>
+          <w:tcPr/>
+          <w:p>
+            <w:pPr>
+              <w:pStyle w:val="Compact"/>
+            </w:pPr>
+          </w:p>
+        </w:tc>
+        <w:tc>
+          <w:tcPr/>
+          <w:p>
+            <w:pPr>
+              <w:pStyle w:val="Compact"/>
+              <w:jc w:val="left"/>
+            </w:pPr>
+            <w:r>
+              <w:t xml:space="preserve">Time_post</w:t>
+            </w:r>
+          </w:p>
+        </w:tc>
+        <w:tc>
+          <w:tcPr/>
+          <w:p>
+            <w:pPr>
+              <w:pStyle w:val="Compact"/>
+              <w:jc w:val="left"/>
+            </w:pPr>
+            <w:r>
+              <w:t xml:space="preserve">0.059 (0.039)</w:t>
+            </w:r>
+          </w:p>
+        </w:tc>
+        <w:tc>
+          <w:tcPr/>
+          <w:p>
+            <w:pPr>
+              <w:pStyle w:val="Compact"/>
+              <w:jc w:val="left"/>
+            </w:pPr>
+            <w:r>
+              <w:t xml:space="preserve">1.5</w:t>
+            </w:r>
+          </w:p>
+        </w:tc>
+      </w:tr>
+      <w:tr>
+        <w:tc>
+          <w:tcPr/>
+          <w:p>
+            <w:pPr>
+              <w:pStyle w:val="Compact"/>
+            </w:pPr>
+          </w:p>
+        </w:tc>
+        <w:tc>
+          <w:tcPr/>
+          <w:p>
+            <w:pPr>
+              <w:pStyle w:val="Compact"/>
+              <w:jc w:val="left"/>
+            </w:pPr>
+            <w:r>
+              <w:t xml:space="preserve">Baysegment_HB</w:t>
+            </w:r>
+          </w:p>
+        </w:tc>
+        <w:tc>
+          <w:tcPr/>
+          <w:p>
+            <w:pPr>
+              <w:pStyle w:val="Compact"/>
+              <w:jc w:val="left"/>
+            </w:pPr>
+            <w:r>
+              <w:t xml:space="preserve">-0.38 (0.04)</w:t>
+            </w:r>
+          </w:p>
+        </w:tc>
+        <w:tc>
+          <w:tcPr/>
+          <w:p>
+            <w:pPr>
+              <w:pStyle w:val="Compact"/>
+              <w:jc w:val="left"/>
+            </w:pPr>
+            <w:r>
+              <w:t xml:space="preserve">-9.4**</w:t>
+            </w:r>
+          </w:p>
+        </w:tc>
+      </w:tr>
+      <w:tr>
+        <w:tc>
+          <w:tcPr/>
+          <w:p>
+            <w:pPr>
+              <w:pStyle w:val="Compact"/>
+            </w:pPr>
+          </w:p>
+        </w:tc>
+        <w:tc>
+          <w:tcPr/>
+          <w:p>
+            <w:pPr>
+              <w:pStyle w:val="Compact"/>
+              <w:jc w:val="left"/>
+            </w:pPr>
+            <w:r>
+              <w:t xml:space="preserve">Baysegment_MTB</w:t>
+            </w:r>
+          </w:p>
+        </w:tc>
+        <w:tc>
+          <w:tcPr/>
+          <w:p>
+            <w:pPr>
+              <w:pStyle w:val="Compact"/>
+              <w:jc w:val="left"/>
+            </w:pPr>
+            <w:r>
+              <w:t xml:space="preserve">-0.062 (0.042)</w:t>
+            </w:r>
+          </w:p>
+        </w:tc>
+        <w:tc>
+          <w:tcPr/>
+          <w:p>
+            <w:pPr>
+              <w:pStyle w:val="Compact"/>
+              <w:jc w:val="left"/>
+            </w:pPr>
+            <w:r>
+              <w:t xml:space="preserve">-1.5</w:t>
+            </w:r>
+          </w:p>
+        </w:tc>
+      </w:tr>
+      <w:tr>
+        <w:tc>
+          <w:tcPr/>
+          <w:p>
+            <w:pPr>
+              <w:pStyle w:val="Compact"/>
+              <w:jc w:val="left"/>
+            </w:pPr>
+            <w:r>
+              <w:t xml:space="preserve">FIM</w:t>
+            </w:r>
+          </w:p>
+        </w:tc>
+        <w:tc>
+          <w:tcPr/>
+          <w:p>
+            <w:pPr>
+              <w:pStyle w:val="Compact"/>
+              <w:jc w:val="left"/>
+            </w:pPr>
+            <w:r>
+              <w:t xml:space="preserve">Sal</w:t>
+            </w:r>
+          </w:p>
+        </w:tc>
+        <w:tc>
+          <w:tcPr/>
+          <w:p>
+            <w:pPr>
+              <w:pStyle w:val="Compact"/>
+              <w:jc w:val="left"/>
+            </w:pPr>
+            <w:r>
+              <w:t xml:space="preserve">0.043 (0.22)</w:t>
+            </w:r>
+          </w:p>
+        </w:tc>
+        <w:tc>
+          <w:tcPr/>
+          <w:p>
+            <w:pPr>
+              <w:pStyle w:val="Compact"/>
+              <w:jc w:val="left"/>
+            </w:pPr>
+            <w:r>
+              <w:t xml:space="preserve">0.2</w:t>
+            </w:r>
+          </w:p>
+        </w:tc>
+      </w:tr>
+      <w:tr>
+        <w:tc>
+          <w:tcPr/>
+          <w:p>
+            <w:pPr>
+              <w:pStyle w:val="Compact"/>
+            </w:pPr>
+          </w:p>
+        </w:tc>
+        <w:tc>
+          <w:tcPr/>
+          <w:p>
+            <w:pPr>
+              <w:pStyle w:val="Compact"/>
+              <w:jc w:val="left"/>
+            </w:pPr>
+            <w:r>
+              <w:t xml:space="preserve">Temp</w:t>
+            </w:r>
+          </w:p>
+        </w:tc>
+        <w:tc>
+          <w:tcPr/>
+          <w:p>
+            <w:pPr>
+              <w:pStyle w:val="Compact"/>
+              <w:jc w:val="left"/>
+            </w:pPr>
+            <w:r>
+              <w:t xml:space="preserve">0.052 (0.42)</w:t>
+            </w:r>
+          </w:p>
+        </w:tc>
+        <w:tc>
+          <w:tcPr/>
+          <w:p>
+            <w:pPr>
+              <w:pStyle w:val="Compact"/>
+              <w:jc w:val="left"/>
+            </w:pPr>
+            <w:r>
+              <w:t xml:space="preserve">0.12</w:t>
+            </w:r>
+          </w:p>
+        </w:tc>
+      </w:tr>
+      <w:tr>
+        <w:tc>
+          <w:tcPr/>
+          <w:p>
+            <w:pPr>
+              <w:pStyle w:val="Compact"/>
+            </w:pPr>
+          </w:p>
+        </w:tc>
+        <w:tc>
+          <w:tcPr/>
+          <w:p>
+            <w:pPr>
+              <w:pStyle w:val="Compact"/>
+              <w:jc w:val="left"/>
+            </w:pPr>
+            <w:r>
+              <w:t xml:space="preserve">Time_post</w:t>
+            </w:r>
+          </w:p>
+        </w:tc>
+        <w:tc>
+          <w:tcPr/>
+          <w:p>
+            <w:pPr>
+              <w:pStyle w:val="Compact"/>
+              <w:jc w:val="left"/>
+            </w:pPr>
+            <w:r>
+              <w:t xml:space="preserve">52 ( 32)</w:t>
+            </w:r>
+          </w:p>
+        </w:tc>
+        <w:tc>
+          <w:tcPr/>
+          <w:p>
+            <w:pPr>
+              <w:pStyle w:val="Compact"/>
+              <w:jc w:val="left"/>
+            </w:pPr>
+            <w:r>
+              <w:t xml:space="preserve">1.6</w:t>
+            </w:r>
+          </w:p>
+        </w:tc>
+      </w:tr>
+      <w:tr>
+        <w:tc>
+          <w:tcPr/>
+          <w:p>
+            <w:pPr>
+              <w:pStyle w:val="Compact"/>
+            </w:pPr>
+          </w:p>
+        </w:tc>
+        <w:tc>
+          <w:tcPr/>
+          <w:p>
+            <w:pPr>
+              <w:pStyle w:val="Compact"/>
+              <w:jc w:val="left"/>
+            </w:pPr>
+            <w:r>
+              <w:t xml:space="preserve">Baysegment_MTB</w:t>
+            </w:r>
+          </w:p>
+        </w:tc>
+        <w:tc>
+          <w:tcPr/>
+          <w:p>
+            <w:pPr>
+              <w:pStyle w:val="Compact"/>
+              <w:jc w:val="left"/>
+            </w:pPr>
+            <w:r>
+              <w:t xml:space="preserve">33 (2.5)</w:t>
+            </w:r>
+          </w:p>
+        </w:tc>
+        <w:tc>
+          <w:tcPr/>
+          <w:p>
+            <w:pPr>
+              <w:pStyle w:val="Compact"/>
+              <w:jc w:val="left"/>
+            </w:pPr>
+            <w:r>
+              <w:t xml:space="preserve">13**</w:t>
+            </w:r>
+          </w:p>
+        </w:tc>
+      </w:tr>
+      <w:tr>
+        <w:tc>
+          <w:tcPr/>
+          <w:p>
+            <w:pPr>
+              <w:pStyle w:val="Compact"/>
+            </w:pPr>
+          </w:p>
+        </w:tc>
+        <w:tc>
+          <w:tcPr/>
+          <w:p>
+            <w:pPr>
+              <w:pStyle w:val="Compact"/>
+              <w:jc w:val="left"/>
+            </w:pPr>
+            <w:r>
+              <w:t xml:space="preserve">Baysegment_OTB</w:t>
+            </w:r>
+          </w:p>
+        </w:tc>
+        <w:tc>
+          <w:tcPr/>
+          <w:p>
+            <w:pPr>
+              <w:pStyle w:val="Compact"/>
+              <w:jc w:val="left"/>
+            </w:pPr>
+            <w:r>
+              <w:t xml:space="preserve">28 (2.2)</w:t>
+            </w:r>
+          </w:p>
+        </w:tc>
+        <w:tc>
+          <w:tcPr/>
+          <w:p>
+            <w:pPr>
+              <w:pStyle w:val="Compact"/>
+              <w:jc w:val="left"/>
+            </w:pPr>
+            <w:r>
+              <w:t xml:space="preserve">13**</w:t>
+            </w:r>
+          </w:p>
+        </w:tc>
+      </w:tr>
+      <w:tr>
+        <w:tc>
+          <w:tcPr/>
+          <w:p>
+            <w:pPr>
+              <w:pStyle w:val="Compact"/>
+            </w:pPr>
+          </w:p>
+        </w:tc>
+        <w:tc>
+          <w:tcPr/>
+          <w:p>
+            <w:pPr>
+              <w:pStyle w:val="Compact"/>
+              <w:jc w:val="left"/>
+            </w:pPr>
+            <w:r>
+              <w:t xml:space="preserve">Sal:Time_post</w:t>
+            </w:r>
+          </w:p>
+        </w:tc>
+        <w:tc>
+          <w:tcPr/>
+          <w:p>
+            <w:pPr>
+              <w:pStyle w:val="Compact"/>
+              <w:jc w:val="left"/>
+            </w:pPr>
+            <w:r>
+              <w:t xml:space="preserve">0.93 (0.5)</w:t>
+            </w:r>
+          </w:p>
+        </w:tc>
+        <w:tc>
+          <w:tcPr/>
+          <w:p>
+            <w:pPr>
+              <w:pStyle w:val="Compact"/>
+              <w:jc w:val="left"/>
+            </w:pPr>
+            <w:r>
+              <w:t xml:space="preserve">1.8</w:t>
+            </w:r>
+            <m:oMath>
+              <m:sSup>
+                <m:e>
+                  <m:r>
+                    <m:t>​</m:t>
+                  </m:r>
+                </m:e>
+                <m:sup>
+                  <m:r>
+                    <m:rPr>
+                      <m:sty m:val="p"/>
+                    </m:rPr>
+                    <m:t>.</m:t>
+                  </m:r>
+                </m:sup>
+              </m:sSup>
+            </m:oMath>
+          </w:p>
+        </w:tc>
+      </w:tr>
+      <w:tr>
+        <w:tc>
+          <w:tcPr/>
+          <w:p>
+            <w:pPr>
+              <w:pStyle w:val="Compact"/>
+            </w:pPr>
+          </w:p>
+        </w:tc>
+        <w:tc>
+          <w:tcPr/>
+          <w:p>
+            <w:pPr>
+              <w:pStyle w:val="Compact"/>
+              <w:jc w:val="left"/>
+            </w:pPr>
+            <w:r>
+              <w:t xml:space="preserve">Temp:Time_post</w:t>
+            </w:r>
+          </w:p>
+        </w:tc>
+        <w:tc>
+          <w:tcPr/>
+          <w:p>
+            <w:pPr>
+              <w:pStyle w:val="Compact"/>
+              <w:jc w:val="left"/>
+            </w:pPr>
+            <w:r>
+              <w:t xml:space="preserve">-2.4 (1.1)</w:t>
+            </w:r>
+          </w:p>
+        </w:tc>
+        <w:tc>
+          <w:tcPr/>
+          <w:p>
+            <w:pPr>
+              <w:pStyle w:val="Compact"/>
+              <w:jc w:val="left"/>
+            </w:pPr>
+            <w:r>
+              <w:t xml:space="preserve">-2.2*</w:t>
+            </w:r>
+          </w:p>
+        </w:tc>
+      </w:tr>
+      <w:tr>
+        <w:tc>
+          <w:tcPr/>
+          <w:p>
+            <w:pPr>
+              <w:pStyle w:val="Compact"/>
+              <w:jc w:val="left"/>
+            </w:pPr>
+            <w:r>
+              <w:t xml:space="preserve">PDEM</w:t>
+            </w:r>
+          </w:p>
+        </w:tc>
+        <w:tc>
+          <w:tcPr/>
+          <w:p>
+            <w:pPr>
+              <w:pStyle w:val="Compact"/>
+              <w:jc w:val="left"/>
+            </w:pPr>
+            <w:r>
+              <w:t xml:space="preserve">Time_post</w:t>
+            </w:r>
+          </w:p>
+        </w:tc>
+        <w:tc>
+          <w:tcPr/>
+          <w:p>
+            <w:pPr>
+              <w:pStyle w:val="Compact"/>
+              <w:jc w:val="left"/>
+            </w:pPr>
+            <w:r>
+              <w:t xml:space="preserve">-0.45 (0.24)</w:t>
+            </w:r>
+          </w:p>
+        </w:tc>
+        <w:tc>
+          <w:tcPr/>
+          <w:p>
+            <w:pPr>
+              <w:pStyle w:val="Compact"/>
+              <w:jc w:val="left"/>
+            </w:pPr>
+            <w:r>
+              <w:t xml:space="preserve">-1.8</w:t>
+            </w:r>
+            <m:oMath>
+              <m:sSup>
+                <m:e>
+                  <m:r>
+                    <m:t>​</m:t>
+                  </m:r>
+                </m:e>
+                <m:sup>
+                  <m:r>
+                    <m:rPr>
+                      <m:sty m:val="p"/>
+                    </m:rPr>
+                    <m:t>.</m:t>
+                  </m:r>
+                </m:sup>
+              </m:sSup>
+            </m:oMath>
+          </w:p>
+        </w:tc>
+      </w:tr>
+    </w:tbl>
     <w:bookmarkEnd w:id="66"/>
-    <w:bookmarkStart w:id="148" w:name="references"/>
     <w:p>
+      <w:r>
+        <w:br w:type="page"/>
+      </w:r>
+    </w:p>
+    <w:bookmarkEnd w:id="67"/>
+    <w:bookmarkStart w:id="149" w:name="references"/>
+    <w:p>
       <w:pPr>
         <w:pStyle w:val="Heading2"/>
       </w:pPr>
@@ -7341,8 +8633,8 @@
         <w:t xml:space="preserve">References</w:t>
       </w:r>
     </w:p>
-    <w:bookmarkStart w:id="147" w:name="refs"/>
-    <w:bookmarkStart w:id="68" w:name="ref-bates15"/>
+    <w:bookmarkStart w:id="148" w:name="refs"/>
+    <w:bookmarkStart w:id="69" w:name="ref-bates15"/>
     <w:p>
       <w:pPr>
         <w:pStyle w:val="Bibliography"/>
@@ -7384,7 +8676,7 @@
       <w:r>
         <w:t xml:space="preserve"> </w:t>
       </w:r>
-      <w:hyperlink r:id="rId67">
+      <w:hyperlink r:id="rId68">
         <w:r>
           <w:rPr>
             <w:rStyle w:val="Hyperlink"/>
@@ -7396,8 +8688,8 @@
         <w:t xml:space="preserve">.</w:t>
       </w:r>
     </w:p>
-    <w:bookmarkEnd w:id="68"/>
-    <w:bookmarkStart w:id="70" w:name="ref-beck2022"/>
+    <w:bookmarkEnd w:id="69"/>
+    <w:bookmarkStart w:id="71" w:name="ref-beck2022"/>
     <w:p>
       <w:pPr>
         <w:pStyle w:val="Bibliography"/>
@@ -7430,7 +8722,7 @@
       <w:r>
         <w:t xml:space="preserve"> </w:t>
       </w:r>
-      <w:hyperlink r:id="rId69">
+      <w:hyperlink r:id="rId70">
         <w:r>
           <w:rPr>
             <w:rStyle w:val="Hyperlink"/>
@@ -7442,8 +8734,8 @@
         <w:t xml:space="preserve">.</w:t>
       </w:r>
     </w:p>
-    <w:bookmarkEnd w:id="70"/>
-    <w:bookmarkStart w:id="72" w:name="ref-beck2023"/>
+    <w:bookmarkEnd w:id="71"/>
+    <w:bookmarkStart w:id="73" w:name="ref-beck2023"/>
     <w:p>
       <w:pPr>
         <w:pStyle w:val="Bibliography"/>
@@ -7476,7 +8768,7 @@
       <w:r>
         <w:t xml:space="preserve"> </w:t>
       </w:r>
-      <w:hyperlink r:id="rId71">
+      <w:hyperlink r:id="rId72">
         <w:r>
           <w:rPr>
             <w:rStyle w:val="Hyperlink"/>
@@ -7488,8 +8780,8 @@
         <w:t xml:space="preserve">.</w:t>
       </w:r>
     </w:p>
-    <w:bookmarkEnd w:id="72"/>
-    <w:bookmarkStart w:id="74" w:name="ref-beck2019"/>
+    <w:bookmarkEnd w:id="73"/>
+    <w:bookmarkStart w:id="75" w:name="ref-beck2019"/>
     <w:p>
       <w:pPr>
         <w:pStyle w:val="Bibliography"/>
@@ -7522,7 +8814,7 @@
       <w:r>
         <w:t xml:space="preserve"> </w:t>
       </w:r>
-      <w:hyperlink r:id="rId73">
+      <w:hyperlink r:id="rId74">
         <w:r>
           <w:rPr>
             <w:rStyle w:val="Hyperlink"/>
@@ -7534,8 +8826,8 @@
         <w:t xml:space="preserve">.</w:t>
       </w:r>
     </w:p>
-    <w:bookmarkEnd w:id="74"/>
-    <w:bookmarkStart w:id="76" w:name="ref-beck2022a"/>
+    <w:bookmarkEnd w:id="75"/>
+    <w:bookmarkStart w:id="77" w:name="ref-beck2022a"/>
     <w:p>
       <w:pPr>
         <w:pStyle w:val="Bibliography"/>
@@ -7568,7 +8860,7 @@
       <w:r>
         <w:t xml:space="preserve"> </w:t>
       </w:r>
-      <w:hyperlink r:id="rId75">
+      <w:hyperlink r:id="rId76">
         <w:r>
           <w:rPr>
             <w:rStyle w:val="Hyperlink"/>
@@ -7580,8 +8872,8 @@
         <w:t xml:space="preserve">.</w:t>
       </w:r>
     </w:p>
-    <w:bookmarkEnd w:id="76"/>
-    <w:bookmarkStart w:id="78" w:name="ref-beck2021"/>
+    <w:bookmarkEnd w:id="77"/>
+    <w:bookmarkStart w:id="79" w:name="ref-beck2021"/>
     <w:p>
       <w:pPr>
         <w:pStyle w:val="Bibliography"/>
@@ -7614,7 +8906,7 @@
       <w:r>
         <w:t xml:space="preserve"> </w:t>
       </w:r>
-      <w:hyperlink r:id="rId77">
+      <w:hyperlink r:id="rId78">
         <w:r>
           <w:rPr>
             <w:rStyle w:val="Hyperlink"/>
@@ -7626,8 +8918,8 @@
         <w:t xml:space="preserve">.</w:t>
       </w:r>
     </w:p>
-    <w:bookmarkEnd w:id="78"/>
-    <w:bookmarkStart w:id="80" w:name="ref-begueria23"/>
+    <w:bookmarkEnd w:id="79"/>
+    <w:bookmarkStart w:id="81" w:name="ref-begueria23"/>
     <w:p>
       <w:pPr>
         <w:pStyle w:val="Bibliography"/>
@@ -7735,7 +9027,7 @@
       <w:r>
         <w:t xml:space="preserve"> </w:t>
       </w:r>
-      <w:hyperlink r:id="rId79">
+      <w:hyperlink r:id="rId80">
         <w:r>
           <w:rPr>
             <w:rStyle w:val="Hyperlink"/>
@@ -7747,8 +9039,8 @@
         <w:t xml:space="preserve">.</w:t>
       </w:r>
     </w:p>
-    <w:bookmarkEnd w:id="80"/>
-    <w:bookmarkStart w:id="82" w:name="ref-begueria2013"/>
+    <w:bookmarkEnd w:id="81"/>
+    <w:bookmarkStart w:id="83" w:name="ref-begueria2013"/>
     <w:p>
       <w:pPr>
         <w:pStyle w:val="Bibliography"/>
@@ -7787,7 +9079,7 @@
       <w:r>
         <w:t xml:space="preserve"> </w:t>
       </w:r>
-      <w:hyperlink r:id="rId81">
+      <w:hyperlink r:id="rId82">
         <w:r>
           <w:rPr>
             <w:rStyle w:val="Hyperlink"/>
@@ -7799,8 +9091,8 @@
         <w:t xml:space="preserve">.</w:t>
       </w:r>
     </w:p>
-    <w:bookmarkEnd w:id="82"/>
-    <w:bookmarkStart w:id="84" w:name="ref-chamberlain23"/>
+    <w:bookmarkEnd w:id="83"/>
+    <w:bookmarkStart w:id="85" w:name="ref-chamberlain23"/>
     <w:p>
       <w:pPr>
         <w:pStyle w:val="Bibliography"/>
@@ -7873,7 +9165,7 @@
       <w:r>
         <w:t xml:space="preserve"> </w:t>
       </w:r>
-      <w:hyperlink r:id="rId83">
+      <w:hyperlink r:id="rId84">
         <w:r>
           <w:rPr>
             <w:rStyle w:val="Hyperlink"/>
@@ -7885,8 +9177,8 @@
         <w:t xml:space="preserve">.</w:t>
       </w:r>
     </w:p>
-    <w:bookmarkEnd w:id="84"/>
-    <w:bookmarkStart w:id="86" w:name="ref-duffin2021"/>
+    <w:bookmarkEnd w:id="85"/>
+    <w:bookmarkStart w:id="87" w:name="ref-duffin2021"/>
     <w:p>
       <w:pPr>
         <w:pStyle w:val="Bibliography"/>
@@ -7919,7 +9211,7 @@
       <w:r>
         <w:t xml:space="preserve"> </w:t>
       </w:r>
-      <w:hyperlink r:id="rId85">
+      <w:hyperlink r:id="rId86">
         <w:r>
           <w:rPr>
             <w:rStyle w:val="Hyperlink"/>
@@ -7931,8 +9223,8 @@
         <w:t xml:space="preserve">.</w:t>
       </w:r>
     </w:p>
-    <w:bookmarkEnd w:id="86"/>
-    <w:bookmarkStart w:id="88" w:name="ref-garrett2011"/>
+    <w:bookmarkEnd w:id="87"/>
+    <w:bookmarkStart w:id="89" w:name="ref-garrett2011"/>
     <w:p>
       <w:pPr>
         <w:pStyle w:val="Bibliography"/>
@@ -7965,7 +9257,7 @@
       <w:r>
         <w:t xml:space="preserve"> </w:t>
       </w:r>
-      <w:hyperlink r:id="rId87">
+      <w:hyperlink r:id="rId88">
         <w:r>
           <w:rPr>
             <w:rStyle w:val="Hyperlink"/>
@@ -7977,8 +9269,8 @@
         <w:t xml:space="preserve">.</w:t>
       </w:r>
     </w:p>
-    <w:bookmarkEnd w:id="88"/>
-    <w:bookmarkStart w:id="90" w:name="ref-greening2014"/>
+    <w:bookmarkEnd w:id="89"/>
+    <w:bookmarkStart w:id="91" w:name="ref-greening2014"/>
     <w:p>
       <w:pPr>
         <w:pStyle w:val="Bibliography"/>
@@ -8011,7 +9303,7 @@
       <w:r>
         <w:t xml:space="preserve"> </w:t>
       </w:r>
-      <w:hyperlink r:id="rId89">
+      <w:hyperlink r:id="rId90">
         <w:r>
           <w:rPr>
             <w:rStyle w:val="Hyperlink"/>
@@ -8023,8 +9315,8 @@
         <w:t xml:space="preserve">.</w:t>
       </w:r>
     </w:p>
-    <w:bookmarkEnd w:id="90"/>
-    <w:bookmarkStart w:id="92" w:name="ref-greening2006"/>
+    <w:bookmarkEnd w:id="91"/>
+    <w:bookmarkStart w:id="93" w:name="ref-greening2006"/>
     <w:p>
       <w:pPr>
         <w:pStyle w:val="Bibliography"/>
@@ -8057,7 +9349,7 @@
       <w:r>
         <w:t xml:space="preserve"> </w:t>
       </w:r>
-      <w:hyperlink r:id="rId91">
+      <w:hyperlink r:id="rId92">
         <w:r>
           <w:rPr>
             <w:rStyle w:val="Hyperlink"/>
@@ -8069,8 +9361,8 @@
         <w:t xml:space="preserve">.</w:t>
       </w:r>
     </w:p>
-    <w:bookmarkEnd w:id="92"/>
-    <w:bookmarkStart w:id="94" w:name="ref-hensel2023"/>
+    <w:bookmarkEnd w:id="93"/>
+    <w:bookmarkStart w:id="95" w:name="ref-hensel2023"/>
     <w:p>
       <w:pPr>
         <w:pStyle w:val="Bibliography"/>
@@ -8122,7 +9414,7 @@
       <w:r>
         <w:t xml:space="preserve"> </w:t>
       </w:r>
-      <w:hyperlink r:id="rId93">
+      <w:hyperlink r:id="rId94">
         <w:r>
           <w:rPr>
             <w:rStyle w:val="Hyperlink"/>
@@ -8134,8 +9426,8 @@
         <w:t xml:space="preserve">.</w:t>
       </w:r>
     </w:p>
-    <w:bookmarkEnd w:id="94"/>
-    <w:bookmarkStart w:id="96" w:name="ref-hirsch1982"/>
+    <w:bookmarkEnd w:id="95"/>
+    <w:bookmarkStart w:id="97" w:name="ref-hirsch1982"/>
     <w:p>
       <w:pPr>
         <w:pStyle w:val="Bibliography"/>
@@ -8168,7 +9460,7 @@
       <w:r>
         <w:t xml:space="preserve"> </w:t>
       </w:r>
-      <w:hyperlink r:id="rId95">
+      <w:hyperlink r:id="rId96">
         <w:r>
           <w:rPr>
             <w:rStyle w:val="Hyperlink"/>
@@ -8180,8 +9472,8 @@
         <w:t xml:space="preserve">.</w:t>
       </w:r>
     </w:p>
-    <w:bookmarkEnd w:id="96"/>
-    <w:bookmarkStart w:id="98" w:name="ref-hutchinson1957"/>
+    <w:bookmarkEnd w:id="97"/>
+    <w:bookmarkStart w:id="99" w:name="ref-hutchinson1957"/>
     <w:p>
       <w:pPr>
         <w:pStyle w:val="Bibliography"/>
@@ -8214,7 +9506,7 @@
       <w:r>
         <w:t xml:space="preserve"> </w:t>
       </w:r>
-      <w:hyperlink r:id="rId97">
+      <w:hyperlink r:id="rId98">
         <w:r>
           <w:rPr>
             <w:rStyle w:val="Hyperlink"/>
@@ -8226,8 +9518,8 @@
         <w:t xml:space="preserve">.</w:t>
       </w:r>
     </w:p>
-    <w:bookmarkEnd w:id="98"/>
-    <w:bookmarkStart w:id="100" w:name="ref-tbep0623"/>
+    <w:bookmarkEnd w:id="99"/>
+    <w:bookmarkStart w:id="101" w:name="ref-tbep0623"/>
     <w:p>
       <w:pPr>
         <w:pStyle w:val="Bibliography"/>
@@ -8277,7 +9569,7 @@
       <w:r>
         <w:t xml:space="preserve"> </w:t>
       </w:r>
-      <w:hyperlink r:id="rId99">
+      <w:hyperlink r:id="rId100">
         <w:r>
           <w:rPr>
             <w:rStyle w:val="Hyperlink"/>
@@ -8289,8 +9581,8 @@
         <w:t xml:space="preserve">.</w:t>
       </w:r>
     </w:p>
-    <w:bookmarkEnd w:id="100"/>
-    <w:bookmarkStart w:id="101" w:name="ref-tbep0816"/>
+    <w:bookmarkEnd w:id="101"/>
+    <w:bookmarkStart w:id="102" w:name="ref-tbep0816"/>
     <w:p>
       <w:pPr>
         <w:pStyle w:val="Bibliography"/>
@@ -8321,65 +9613,65 @@
       </w:r>
       <w:r>
         <w:t xml:space="preserve">ay: A Summary of Findings from 1997 Through 2015.”</w:t>
-      </w:r>
-    </w:p>
-    <w:bookmarkEnd w:id="101"/>
-    <w:bookmarkStart w:id="102" w:name="ref-johansson15"/>
-    <w:p>
-      <w:pPr>
-        <w:pStyle w:val="Bibliography"/>
-      </w:pPr>
-      <w:r>
-        <w:t xml:space="preserve">Johansson, R., and Janicki Environmental, Inc. 2015.</w:t>
-      </w:r>
-      <w:r>
-        <w:t xml:space="preserve"> </w:t>
-      </w:r>
-      <w:r>
-        <w:t xml:space="preserve">“Long-Term Underwater Light Climate Variation and Submerged Seagrass Trends in</w:t>
-      </w:r>
-      <w:r>
-        <w:t xml:space="preserve"> </w:t>
-      </w:r>
-      <w:r>
-        <w:t xml:space="preserve">T</w:t>
-      </w:r>
-      <w:r>
-        <w:t xml:space="preserve">ampa</w:t>
-      </w:r>
-      <w:r>
-        <w:t xml:space="preserve"> </w:t>
-      </w:r>
-      <w:r>
-        <w:t xml:space="preserve">B</w:t>
-      </w:r>
-      <w:r>
-        <w:t xml:space="preserve">ay,</w:t>
-      </w:r>
-      <w:r>
-        <w:t xml:space="preserve"> </w:t>
-      </w:r>
-      <w:r>
-        <w:t xml:space="preserve">F</w:t>
-      </w:r>
-      <w:r>
-        <w:t xml:space="preserve">lorida: With a Discussion of Phytoplankton and</w:t>
-      </w:r>
-      <w:r>
-        <w:t xml:space="preserve"> </w:t>
-      </w:r>
-      <w:r>
-        <w:t xml:space="preserve">CDOM</w:t>
-      </w:r>
-      <w:r>
-        <w:t xml:space="preserve"> </w:t>
-      </w:r>
-      <w:r>
-        <w:t xml:space="preserve">Interactions.”</w:t>
       </w:r>
     </w:p>
     <w:bookmarkEnd w:id="102"/>
-    <w:bookmarkStart w:id="104" w:name="ref-lewis1985"/>
+    <w:bookmarkStart w:id="103" w:name="ref-johansson15"/>
+    <w:p>
+      <w:pPr>
+        <w:pStyle w:val="Bibliography"/>
+      </w:pPr>
+      <w:r>
+        <w:t xml:space="preserve">Johansson, R., and Janicki Environmental, Inc. 2015.</w:t>
+      </w:r>
+      <w:r>
+        <w:t xml:space="preserve"> </w:t>
+      </w:r>
+      <w:r>
+        <w:t xml:space="preserve">“Long-Term Underwater Light Climate Variation and Submerged Seagrass Trends in</w:t>
+      </w:r>
+      <w:r>
+        <w:t xml:space="preserve"> </w:t>
+      </w:r>
+      <w:r>
+        <w:t xml:space="preserve">T</w:t>
+      </w:r>
+      <w:r>
+        <w:t xml:space="preserve">ampa</w:t>
+      </w:r>
+      <w:r>
+        <w:t xml:space="preserve"> </w:t>
+      </w:r>
+      <w:r>
+        <w:t xml:space="preserve">B</w:t>
+      </w:r>
+      <w:r>
+        <w:t xml:space="preserve">ay,</w:t>
+      </w:r>
+      <w:r>
+        <w:t xml:space="preserve"> </w:t>
+      </w:r>
+      <w:r>
+        <w:t xml:space="preserve">F</w:t>
+      </w:r>
+      <w:r>
+        <w:t xml:space="preserve">lorida: With a Discussion of Phytoplankton and</w:t>
+      </w:r>
+      <w:r>
+        <w:t xml:space="preserve"> </w:t>
+      </w:r>
+      <w:r>
+        <w:t xml:space="preserve">CDOM</w:t>
+      </w:r>
+      <w:r>
+        <w:t xml:space="preserve"> </w:t>
+      </w:r>
+      <w:r>
+        <w:t xml:space="preserve">Interactions.”</w:t>
+      </w:r>
+    </w:p>
+    <w:bookmarkEnd w:id="103"/>
+    <w:bookmarkStart w:id="105" w:name="ref-lewis1985"/>
     <w:p>
       <w:pPr>
         <w:pStyle w:val="Bibliography"/>
@@ -8433,7 +9725,7 @@
       <w:r>
         <w:t xml:space="preserve"> </w:t>
       </w:r>
-      <w:hyperlink r:id="rId103">
+      <w:hyperlink r:id="rId104">
         <w:r>
           <w:rPr>
             <w:rStyle w:val="Hyperlink"/>
@@ -8445,8 +9737,8 @@
         <w:t xml:space="preserve">.</w:t>
       </w:r>
     </w:p>
-    <w:bookmarkEnd w:id="104"/>
-    <w:bookmarkStart w:id="106" w:name="ref-lirman2003"/>
+    <w:bookmarkEnd w:id="105"/>
+    <w:bookmarkStart w:id="107" w:name="ref-lirman2003"/>
     <w:p>
       <w:pPr>
         <w:pStyle w:val="Bibliography"/>
@@ -8479,7 +9771,7 @@
       <w:r>
         <w:t xml:space="preserve"> </w:t>
       </w:r>
-      <w:hyperlink r:id="rId105">
+      <w:hyperlink r:id="rId106">
         <w:r>
           <w:rPr>
             <w:rStyle w:val="Hyperlink"/>
@@ -8491,8 +9783,8 @@
         <w:t xml:space="preserve">.</w:t>
       </w:r>
     </w:p>
-    <w:bookmarkEnd w:id="106"/>
-    <w:bookmarkStart w:id="107" w:name="ref-lopez2023"/>
+    <w:bookmarkEnd w:id="107"/>
+    <w:bookmarkStart w:id="108" w:name="ref-lopez2023"/>
     <w:p>
       <w:pPr>
         <w:pStyle w:val="Bibliography"/>
@@ -8590,8 +9882,8 @@
         <w:t xml:space="preserve">86: 62–71.</w:t>
       </w:r>
     </w:p>
-    <w:bookmarkEnd w:id="107"/>
-    <w:bookmarkStart w:id="109" w:name="ref-lopez2021"/>
+    <w:bookmarkEnd w:id="108"/>
+    <w:bookmarkStart w:id="110" w:name="ref-lopez2021"/>
     <w:p>
       <w:pPr>
         <w:pStyle w:val="Bibliography"/>
@@ -8627,7 +9919,7 @@
       <w:r>
         <w:t xml:space="preserve"> </w:t>
       </w:r>
-      <w:hyperlink r:id="rId108">
+      <w:hyperlink r:id="rId109">
         <w:r>
           <w:rPr>
             <w:rStyle w:val="Hyperlink"/>
@@ -8639,8 +9931,8 @@
         <w:t xml:space="preserve">.</w:t>
       </w:r>
     </w:p>
-    <w:bookmarkEnd w:id="109"/>
-    <w:bookmarkStart w:id="111" w:name="ref-mcmillan1967"/>
+    <w:bookmarkEnd w:id="110"/>
+    <w:bookmarkStart w:id="112" w:name="ref-mcmillan1967"/>
     <w:p>
       <w:pPr>
         <w:pStyle w:val="Bibliography"/>
@@ -8673,7 +9965,7 @@
       <w:r>
         <w:t xml:space="preserve"> </w:t>
       </w:r>
-      <w:hyperlink r:id="rId110">
+      <w:hyperlink r:id="rId111">
         <w:r>
           <w:rPr>
             <w:rStyle w:val="Hyperlink"/>
@@ -8685,8 +9977,8 @@
         <w:t xml:space="preserve">.</w:t>
       </w:r>
     </w:p>
-    <w:bookmarkEnd w:id="111"/>
-    <w:bookmarkStart w:id="113" w:name="ref-luther2022"/>
+    <w:bookmarkEnd w:id="112"/>
+    <w:bookmarkStart w:id="114" w:name="ref-luther2022"/>
     <w:p>
       <w:pPr>
         <w:pStyle w:val="Bibliography"/>
@@ -8715,7 +10007,7 @@
       <w:r>
         <w:t xml:space="preserve"> </w:t>
       </w:r>
-      <w:hyperlink r:id="rId112">
+      <w:hyperlink r:id="rId113">
         <w:r>
           <w:rPr>
             <w:rStyle w:val="Hyperlink"/>
@@ -8727,8 +10019,8 @@
         <w:t xml:space="preserve">.</w:t>
       </w:r>
     </w:p>
-    <w:bookmarkEnd w:id="113"/>
-    <w:bookmarkStart w:id="115" w:name="ref-millard13"/>
+    <w:bookmarkEnd w:id="114"/>
+    <w:bookmarkStart w:id="116" w:name="ref-millard13"/>
     <w:p>
       <w:pPr>
         <w:pStyle w:val="Bibliography"/>
@@ -8752,7 +10044,7 @@
       <w:r>
         <w:t xml:space="preserve"> </w:t>
       </w:r>
-      <w:hyperlink r:id="rId114">
+      <w:hyperlink r:id="rId115">
         <w:r>
           <w:rPr>
             <w:rStyle w:val="Hyperlink"/>
@@ -8764,8 +10056,8 @@
         <w:t xml:space="preserve">.</w:t>
       </w:r>
     </w:p>
-    <w:bookmarkEnd w:id="115"/>
-    <w:bookmarkStart w:id="117" w:name="ref-nickerson2023"/>
+    <w:bookmarkEnd w:id="116"/>
+    <w:bookmarkStart w:id="118" w:name="ref-nickerson2023"/>
     <w:p>
       <w:pPr>
         <w:pStyle w:val="Bibliography"/>
@@ -8798,7 +10090,7 @@
       <w:r>
         <w:t xml:space="preserve"> </w:t>
       </w:r>
-      <w:hyperlink r:id="rId116">
+      <w:hyperlink r:id="rId117">
         <w:r>
           <w:rPr>
             <w:rStyle w:val="Hyperlink"/>
@@ -8810,8 +10102,8 @@
         <w:t xml:space="preserve">.</w:t>
       </w:r>
     </w:p>
-    <w:bookmarkEnd w:id="117"/>
-    <w:bookmarkStart w:id="118" w:name="ref-phillips1960"/>
+    <w:bookmarkEnd w:id="118"/>
+    <w:bookmarkStart w:id="119" w:name="ref-phillips1960"/>
     <w:p>
       <w:pPr>
         <w:pStyle w:val="Bibliography"/>
@@ -8833,8 +10125,8 @@
         <w:t xml:space="preserve">. 44. Florida State Board of Conservation, Marine Laboratory.</w:t>
       </w:r>
     </w:p>
-    <w:bookmarkEnd w:id="118"/>
-    <w:bookmarkStart w:id="120" w:name="ref-phlips2006"/>
+    <w:bookmarkEnd w:id="119"/>
+    <w:bookmarkStart w:id="121" w:name="ref-phlips2006"/>
     <w:p>
       <w:pPr>
         <w:pStyle w:val="Bibliography"/>
@@ -8867,7 +10159,7 @@
       <w:r>
         <w:t xml:space="preserve"> </w:t>
       </w:r>
-      <w:hyperlink r:id="rId119">
+      <w:hyperlink r:id="rId120">
         <w:r>
           <w:rPr>
             <w:rStyle w:val="Hyperlink"/>
@@ -8879,8 +10171,8 @@
         <w:t xml:space="preserve">.</w:t>
       </w:r>
     </w:p>
-    <w:bookmarkEnd w:id="120"/>
-    <w:bookmarkStart w:id="122" w:name="ref-Robison20"/>
+    <w:bookmarkEnd w:id="121"/>
+    <w:bookmarkStart w:id="123" w:name="ref-Robison20"/>
     <w:p>
       <w:pPr>
         <w:pStyle w:val="Bibliography"/>
@@ -8909,7 +10201,7 @@
       <w:r>
         <w:t xml:space="preserve"> </w:t>
       </w:r>
-      <w:hyperlink r:id="rId121">
+      <w:hyperlink r:id="rId122">
         <w:r>
           <w:rPr>
             <w:rStyle w:val="Hyperlink"/>
@@ -8921,8 +10213,8 @@
         <w:t xml:space="preserve">.</w:t>
       </w:r>
     </w:p>
-    <w:bookmarkEnd w:id="122"/>
-    <w:bookmarkStart w:id="123" w:name="ref-sakamoto1986"/>
+    <w:bookmarkEnd w:id="123"/>
+    <w:bookmarkStart w:id="124" w:name="ref-sakamoto1986"/>
     <w:p>
       <w:pPr>
         <w:pStyle w:val="Bibliography"/>
@@ -8944,8 +10236,8 @@
         <w:t xml:space="preserve">. Dordrecht, The Netherlands: D. Reidel: Taylor &amp; Francis.</w:t>
       </w:r>
     </w:p>
-    <w:bookmarkEnd w:id="123"/>
-    <w:bookmarkStart w:id="125" w:name="ref-schrandt2021"/>
+    <w:bookmarkEnd w:id="124"/>
+    <w:bookmarkStart w:id="126" w:name="ref-schrandt2021"/>
     <w:p>
       <w:pPr>
         <w:pStyle w:val="Bibliography"/>
@@ -8978,7 +10270,7 @@
       <w:r>
         <w:t xml:space="preserve"> </w:t>
       </w:r>
-      <w:hyperlink r:id="rId124">
+      <w:hyperlink r:id="rId125">
         <w:r>
           <w:rPr>
             <w:rStyle w:val="Hyperlink"/>
@@ -8990,8 +10282,8 @@
         <w:t xml:space="preserve">.</w:t>
       </w:r>
     </w:p>
-    <w:bookmarkEnd w:id="125"/>
-    <w:bookmarkStart w:id="127" w:name="ref-sherwood2017"/>
+    <w:bookmarkEnd w:id="126"/>
+    <w:bookmarkStart w:id="128" w:name="ref-sherwood2017"/>
     <w:p>
       <w:pPr>
         <w:pStyle w:val="Bibliography"/>
@@ -9030,7 +10322,7 @@
       <w:r>
         <w:t xml:space="preserve"> </w:t>
       </w:r>
-      <w:hyperlink r:id="rId126">
+      <w:hyperlink r:id="rId127">
         <w:r>
           <w:rPr>
             <w:rStyle w:val="Hyperlink"/>
@@ -9042,8 +10334,8 @@
         <w:t xml:space="preserve">.</w:t>
       </w:r>
     </w:p>
-    <w:bookmarkEnd w:id="127"/>
-    <w:bookmarkStart w:id="129" w:name="ref-sherwood2015"/>
+    <w:bookmarkEnd w:id="128"/>
+    <w:bookmarkStart w:id="130" w:name="ref-sherwood2015"/>
     <w:p>
       <w:pPr>
         <w:pStyle w:val="Bibliography"/>
@@ -9093,7 +10385,7 @@
       <w:r>
         <w:t xml:space="preserve"> </w:t>
       </w:r>
-      <w:hyperlink r:id="rId128">
+      <w:hyperlink r:id="rId129">
         <w:r>
           <w:rPr>
             <w:rStyle w:val="Hyperlink"/>
@@ -9105,8 +10397,8 @@
         <w:t xml:space="preserve">.</w:t>
       </w:r>
     </w:p>
-    <w:bookmarkEnd w:id="129"/>
-    <w:bookmarkStart w:id="131" w:name="ref-SWFWMD23"/>
+    <w:bookmarkEnd w:id="130"/>
+    <w:bookmarkStart w:id="132" w:name="ref-SWFWMD23"/>
     <w:p>
       <w:pPr>
         <w:pStyle w:val="Bibliography"/>
@@ -9123,7 +10415,7 @@
       <w:r>
         <w:t xml:space="preserve"> </w:t>
       </w:r>
-      <w:hyperlink r:id="rId130">
+      <w:hyperlink r:id="rId131">
         <w:r>
           <w:rPr>
             <w:rStyle w:val="Hyperlink"/>
@@ -9135,8 +10427,8 @@
         <w:t xml:space="preserve">.</w:t>
       </w:r>
     </w:p>
-    <w:bookmarkEnd w:id="131"/>
-    <w:bookmarkStart w:id="133" w:name="ref-usup1994"/>
+    <w:bookmarkEnd w:id="132"/>
+    <w:bookmarkStart w:id="134" w:name="ref-usup1994"/>
     <w:p>
       <w:pPr>
         <w:pStyle w:val="Bibliography"/>
@@ -9169,7 +10461,7 @@
       <w:r>
         <w:t xml:space="preserve"> </w:t>
       </w:r>
-      <w:hyperlink r:id="rId132">
+      <w:hyperlink r:id="rId133">
         <w:r>
           <w:rPr>
             <w:rStyle w:val="Hyperlink"/>
@@ -9181,8 +10473,8 @@
         <w:t xml:space="preserve">.</w:t>
       </w:r>
     </w:p>
-    <w:bookmarkEnd w:id="133"/>
-    <w:bookmarkStart w:id="135" w:name="ref-vanbogaert2018"/>
+    <w:bookmarkEnd w:id="134"/>
+    <w:bookmarkStart w:id="136" w:name="ref-vanbogaert2018"/>
     <w:p>
       <w:pPr>
         <w:pStyle w:val="Bibliography"/>
@@ -9231,7 +10523,7 @@
       <w:r>
         <w:t xml:space="preserve"> </w:t>
       </w:r>
-      <w:hyperlink r:id="rId134">
+      <w:hyperlink r:id="rId135">
         <w:r>
           <w:rPr>
             <w:rStyle w:val="Hyperlink"/>
@@ -9243,8 +10535,8 @@
         <w:t xml:space="preserve">.</w:t>
       </w:r>
     </w:p>
-    <w:bookmarkEnd w:id="135"/>
-    <w:bookmarkStart w:id="137" w:name="ref-vandermeer1972"/>
+    <w:bookmarkEnd w:id="136"/>
+    <w:bookmarkStart w:id="138" w:name="ref-vandermeer1972"/>
     <w:p>
       <w:pPr>
         <w:pStyle w:val="Bibliography"/>
@@ -9277,7 +10569,7 @@
       <w:r>
         <w:t xml:space="preserve"> </w:t>
       </w:r>
-      <w:hyperlink r:id="rId136">
+      <w:hyperlink r:id="rId137">
         <w:r>
           <w:rPr>
             <w:rStyle w:val="Hyperlink"/>
@@ -9289,8 +10581,8 @@
         <w:t xml:space="preserve">.</w:t>
       </w:r>
     </w:p>
-    <w:bookmarkEnd w:id="137"/>
-    <w:bookmarkStart w:id="139" w:name="ref-venables2002b"/>
+    <w:bookmarkEnd w:id="138"/>
+    <w:bookmarkStart w:id="140" w:name="ref-venables2002b"/>
     <w:p>
       <w:pPr>
         <w:pStyle w:val="Bibliography"/>
@@ -9314,7 +10606,7 @@
       <w:r>
         <w:t xml:space="preserve"> </w:t>
       </w:r>
-      <w:hyperlink r:id="rId138">
+      <w:hyperlink r:id="rId139">
         <w:r>
           <w:rPr>
             <w:rStyle w:val="Hyperlink"/>
@@ -9326,8 +10618,8 @@
         <w:t xml:space="preserve">.</w:t>
       </w:r>
     </w:p>
-    <w:bookmarkEnd w:id="139"/>
-    <w:bookmarkStart w:id="140" w:name="ref-wood17"/>
+    <w:bookmarkEnd w:id="140"/>
+    <w:bookmarkStart w:id="141" w:name="ref-wood17"/>
     <w:p>
       <w:pPr>
         <w:pStyle w:val="Bibliography"/>
@@ -9349,8 +10641,8 @@
         <w:t xml:space="preserve">. 2nd ed. Chapman; Hall/CRC.</w:t>
       </w:r>
     </w:p>
-    <w:bookmarkEnd w:id="140"/>
-    <w:bookmarkStart w:id="142" w:name="ref-zhang2023"/>
+    <w:bookmarkEnd w:id="141"/>
+    <w:bookmarkStart w:id="143" w:name="ref-zhang2023"/>
     <w:p>
       <w:pPr>
         <w:pStyle w:val="Bibliography"/>
@@ -9383,7 +10675,7 @@
       <w:r>
         <w:t xml:space="preserve"> </w:t>
       </w:r>
-      <w:hyperlink r:id="rId141">
+      <w:hyperlink r:id="rId142">
         <w:r>
           <w:rPr>
             <w:rStyle w:val="Hyperlink"/>
@@ -9395,8 +10687,8 @@
         <w:t xml:space="preserve">.</w:t>
       </w:r>
     </w:p>
-    <w:bookmarkEnd w:id="142"/>
-    <w:bookmarkStart w:id="144" w:name="ref-zieman1975"/>
+    <w:bookmarkEnd w:id="143"/>
+    <w:bookmarkStart w:id="145" w:name="ref-zieman1975"/>
     <w:p>
       <w:pPr>
         <w:pStyle w:val="Bibliography"/>
@@ -9429,7 +10721,7 @@
       <w:r>
         <w:t xml:space="preserve"> </w:t>
       </w:r>
-      <w:hyperlink r:id="rId143">
+      <w:hyperlink r:id="rId144">
         <w:r>
           <w:rPr>
             <w:rStyle w:val="Hyperlink"/>
@@ -9441,8 +10733,8 @@
         <w:t xml:space="preserve">.</w:t>
       </w:r>
     </w:p>
-    <w:bookmarkEnd w:id="144"/>
-    <w:bookmarkStart w:id="146" w:name="ref-zuur2009a"/>
+    <w:bookmarkEnd w:id="145"/>
+    <w:bookmarkStart w:id="147" w:name="ref-zuur2009a"/>
     <w:p>
       <w:pPr>
         <w:pStyle w:val="Bibliography"/>
@@ -9466,7 +10758,7 @@
       <w:r>
         <w:t xml:space="preserve"> </w:t>
       </w:r>
-      <w:hyperlink r:id="rId145">
+      <w:hyperlink r:id="rId146">
         <w:r>
           <w:rPr>
             <w:rStyle w:val="Hyperlink"/>
@@ -9478,9 +10770,9 @@
         <w:t xml:space="preserve">.</w:t>
       </w:r>
     </w:p>
-    <w:bookmarkEnd w:id="146"/>
     <w:bookmarkEnd w:id="147"/>
     <w:bookmarkEnd w:id="148"/>
+    <w:bookmarkEnd w:id="149"/>
     <w:sectPr>
       <w:footerReference r:id="rId9" w:type="default"/>
       <w:pgSz w:h="15840" w:w="12240"/>

</xml_diff>

<commit_message>
proofing methods, results, starting discussion
</commit_message>
<xml_diff>
--- a/manu-draft.docx
+++ b/manu-draft.docx
@@ -457,7 +457,7 @@
         </m:sSup>
       </m:oMath>
       <w:r>
-        <w:t xml:space="preserve">) and one of the largest in the Gulf of Mexico. The watershed covers an additional 2,200 mi</w:t>
+        <w:t xml:space="preserve">) and the second largest in the Gulf of Mexico. The watershed covers an additional 2,200 mi</w:t>
       </w:r>
       <m:oMath>
         <m:sSup>
@@ -512,7 +512,7 @@
         <w:t xml:space="preserve">(Garrett et al. 2011; M. W. Beck, Altieri, et al. 2022)</w:t>
       </w:r>
       <w:r>
-        <w:t xml:space="preserve">. Important subtidal habitats include seagrasses, hard bottom, tidal flats, and oyster reefs, where a majority of management effort has focused on restoring and maintaining seagrass cover</w:t>
+        <w:t xml:space="preserve">. Important subtidal habitats include seagrasses, hard bottom, tidal flats, and oyster reefs, where a majority of management efforts have historically focused on restoring and maintaining seagrass cover</w:t>
       </w:r>
       <w:r>
         <w:t xml:space="preserve"> </w:t>
@@ -521,7 +521,7 @@
         <w:t xml:space="preserve">(E. T. Sherwood et al. 2017)</w:t>
       </w:r>
       <w:r>
-        <w:t xml:space="preserve">. Additional native habitats include intertidal wetlands (mangroves, salt marshes, salt barriers) and pine forests, oak hammocks, and freshwater wetlands present in upland habitats</w:t>
+        <w:t xml:space="preserve">. Additional native habitats include intertidal wetlands (mangroves, salt marshes, salt barrens) and pine forests, oak hammocks, and freshwater wetlands present in upland habitats</w:t>
       </w:r>
       <w:r>
         <w:t xml:space="preserve"> </w:t>
@@ -556,7 +556,7 @@
         <w:t xml:space="preserve">(Lewis III et al. 1985)</w:t>
       </w:r>
       <w:r>
-        <w:t xml:space="preserve">: Old Tampa Bay (OTB) in the northwest; Hillsborough Bay (HB) in the northeast; Middle Tampa Bay (MTB); and Lower Tampa Bay (LTB) that connects to the Gulf of Mexico. Old Tampa Bay and Hillsborough Bay have historically had the most degraded water quality conditions primarily from nutrient inputs from wastewater and stormwater</w:t>
+        <w:t xml:space="preserve">: Old Tampa Bay (OTB) in the northwest; Hillsborough Bay (HB) in the northeast; Middle Tampa Bay (MTB); and Lower Tampa Bay (LTB) that connects to the Gulf of Mexico. Old Tampa Bay and Hillsborough Bay have historically had the most degraded water quality primarily from nutrient inputs from wastewater and stormwater</w:t>
       </w:r>
       <w:r>
         <w:t xml:space="preserve"> </w:t>
@@ -644,7 +644,7 @@
         <w:pStyle w:val="FirstParagraph"/>
       </w:pPr>
       <w:r>
-        <w:t xml:space="preserve">The long-term recovery of seagrass habitats in Tampa Bay is a nationally-recognized success story that demonstrates application a successful management paradigm through the National Estuary Program</w:t>
+        <w:t xml:space="preserve">The long-term recovery of seagrass habitats in Tampa Bay is a nationally-recognized success story that demonstrates application of a successful management paradigm through the National Estuary Program</w:t>
       </w:r>
       <w:r>
         <w:t xml:space="preserve"> </w:t>
@@ -653,7 +653,7 @@
         <w:t xml:space="preserve">(Holly Greening and Janicki 2006; H. Greening et al. 2014; E. T. Sherwood et al. 2017)</w:t>
       </w:r>
       <w:r>
-        <w:t xml:space="preserve">. From 1988 to 2016, seagrasses increased 79% to a total areal cover of 41,655 acres (16,857 ha), surpassing the goal of restoring coverage to 95% of that which occurred in 1950 (Figure</w:t>
+        <w:t xml:space="preserve">. From 1988 to 2016, seagrasses increased 79% to 41,655 acres (16,857 ha), surpassing the regional management goal of restoring coverage to 95% of a benchmark 1950s coverage (Figure</w:t>
       </w:r>
       <w:r>
         <w:t xml:space="preserve"> </w:t>
@@ -667,7 +667,7 @@
         </w:r>
       </w:hyperlink>
       <w:r>
-        <w:t xml:space="preserve">a). Throughout this same period, nitrogen load estimates decreased by about 2/3 from their peak estimated in the mid-1970s as 8.9 x 10</w:t>
+        <w:t xml:space="preserve">a). Throughout this same period, nitrogen load estimates decreased by about 2/3 from a peak 1970s estimate of 8.9 x 10</w:t>
       </w:r>
       <m:oMath>
         <m:sSup>
@@ -696,7 +696,7 @@
         <w:t xml:space="preserve">(H. Greening et al. 2014; M. W. Beck et al. 2019)</w:t>
       </w:r>
       <w:r>
-        <w:t xml:space="preserve">. These reductions in nutrient loadings resulted in largescale reductions in chlorophyll concentrations and light attenuation in the water column, creating favorable environments for seagrass growth. The most dramatic improvements in seagrass cover were observed in Old Tampa Bay where coverage increased by 122% or 4,465 acres (2,477 ha) to a total of 11,247 acres (4,511 ha) from 1988 estimates. Similar gains were observed in Middle Tampa Bay where seagrass cover increased by 86% or 4,465 acres (1,807 ha) to a total of 9,652 acres (3,906 ha) and Hillsborough Bay where cover increased from nearly zero acres to a total of 2,007 acres (810 ha). Seagrasses have generally been stable over time in Lower Tampa Bay.</w:t>
+        <w:t xml:space="preserve">. These reductions in nutrient loadings resulted in large scale reductions in chlorophyll concentrations and light attenuation in the water column, creating favorable environments for seagrass growth. The most dramatic improvements in seagrass cover were observed in Old Tampa Bay where coverage increased by 122% or 4,465 acres (2,477 ha) from 1988 estimates to a total of 11,247 acres (4,511 ha). Similar gains were observed in Middle Tampa Bay where seagrass cover increased by 86% or 4,465 acres (1,807 ha) to a total of 9,652 acres (3,906 ha) and Hillsborough Bay where cover increased from nearly zero acres to a total of 2,007 acres (810 ha). Seagrasses have generally been stable over time in Lower Tampa Bay.</w:t>
       </w:r>
     </w:p>
     <w:p>
@@ -704,7 +704,7 @@
         <w:pStyle w:val="BodyText"/>
       </w:pPr>
       <w:r>
-        <w:t xml:space="preserve">From 2016 to present, dramatic losses of seagrasses have been observed in Tampa Bay, despite water quality conditions remaining relatively stable (Figure</w:t>
+        <w:t xml:space="preserve">From 2016 to present, dramatic losses of seagrasses have been observed in Tampa Bay, despite nutrient loading and light attenuation remaining relatively stable (Figure</w:t>
       </w:r>
       <w:r>
         <w:t xml:space="preserve"> </w:t>
@@ -718,7 +718,7 @@
         </w:r>
       </w:hyperlink>
       <w:r>
-        <w:t xml:space="preserve">a). Total cover in Tampa Bay has decreased by 28% from the 2016 peak by 11,518 acres (4,661 ha) to ta total of 30,137 acres (12,196 ha). Losses have been most pronounced in Old Tampa Bay (62%; 6,963acres/2,818 ha loss) and Hillsborough Bay (80%; 1,599acres/647 ha loss). The current estimate for Old Tampa Bay of 4,183 acres (1,693 ha) is the lowest ever recorded in that bay segment since mapping efforts began in the 1980s. Similarly, coverage in Middle Tampa Bay decreased by 20% (1,926 acres/779 ha loss). Coverage in Lower Tampa Bay has remained stable, with only a 2% loss that is likely within the mapping error for the coverage estimates.</w:t>
+        <w:t xml:space="preserve">a). Total cover in Tampa Bay has decreased by 28% from the 2016 peak by 11,518 acres (4,661 ha) to a total of 30,137 acres (12,196 ha). Losses have been most pronounced in Old Tampa Bay (62%; 6,963 acres/2,818 ha loss) and Hillsborough Bay (80%; 1,599 acres/647 ha loss). The current estimate for Old Tampa Bay of 4,183 acres (1,693 ha) is the lowest ever recorded in that bay segment since mapping efforts began in the 1980s. Coverage in Middle Tampa Bay decreased by 20% (1,926 acres/779 ha loss), whereas coverage in Lower Tampa Bay has remained stable, with only a 2% loss that is likely within the range of mapping error for the coverage estimates.</w:t>
       </w:r>
     </w:p>
     <w:bookmarkEnd w:id="24"/>
@@ -782,7 +782,7 @@
         <w:t xml:space="preserve">(Johansson 2016; E. T. Sherwood et al. 2017)</w:t>
       </w:r>
       <w:r>
-        <w:t xml:space="preserve">. This dataset provides species information, including abundance, cover, frequency occurrence, and condition, collected at fixed meter marks along a transect extending from the shoreline to the deepwater edge of the seagrass bed. Although the areal maps provide the standard for assessment of restoration goals, the transect data allow for inter-annual comparison at greater temporal resolution, particularly for the recent period of interest when seagrasses have declined. As such, the transect data were used below for comparison with temperature and salinity changes for the major bay segments. Other sources of seagrass data are described in the next section.</w:t>
+        <w:t xml:space="preserve">. This dataset provides species information, including abundance, cover, frequency occurrence, and condition, collected at fixed meter marks along a transect extending from the shoreline to the deepwater edge of the seagrass bed. Although the areal maps provide the standard for assessment of restoration goals, the transect data allow for inter-annual comparison at greater temporal resolution, particularly for the recent period of interest when seagrasses have declined. As such, the transect data were used below for comparison with temperature and salinity changes for the major bay segments. Additional sources of seagrass data are described in the next section.</w:t>
       </w:r>
     </w:p>
     <w:bookmarkEnd w:id="26"/>
@@ -816,7 +816,7 @@
         <w:t xml:space="preserve"> </w:t>
       </w:r>
       <w:r>
-        <w:t xml:space="preserve">measurements for physical parameters (e.g., salinity, temperature), where the latter includes measurements at the surface, mid-depth, and bottom. Time of sampling can vary, although most samples are collected from mid-morning to early afternoon. All surface and bottom salinity and temperature measurements for each of the 45 monitoring stations were evaluated herein. Trends were assessed for both surface and bottom samples, as described below, whereas only the bottom measurements were used for comparison to seagrass trends. The data were obtained using the tbeptools R package that imports the data directly from a stable web address provided by the EPC</w:t>
+        <w:t xml:space="preserve">measurements for physical parameters (e.g., salinity, temperature) collected at the surface, mid-depth, and bottom. Time of sampling can vary, although most samples are collected from mid-morning to early afternoon. All surface and bottom salinity and temperature measurements for each of the 45 monitoring stations were evaluated herein. Trends were assessed for both surface and bottom samples, as described below, whereas only the bottom measurements were used for comparison to seagrass trends. The data were obtained using the tbeptools R package that imports the data directly from a stable web address provided by the EPC</w:t>
       </w:r>
       <w:r>
         <w:t xml:space="preserve"> </w:t>
@@ -833,7 +833,7 @@
         <w:pStyle w:val="BodyText"/>
       </w:pPr>
       <w:r>
-        <w:t xml:space="preserve">The second dataset used to evaluate water quality trends was available from the Florida Fish and Wildlife Conservation Commission (FWC). The Fisheries Independent Monitoring (FIM) program administered by FWC provides monthly surveys of the entire nekton community in Tampa Bay, including species richness and abundance, using multiple survey gear types that target different habitats. A stratified sample design is used to target multiple habitats where unique sites are sampled each month. We used data from the 21.3 meter center-bag nearshore seine that specifically targets shallow habitats where seagrasses are predominantly found in Tampa Bay and includes the longest consistent sampling protocol (1996 to present). These data are collected by pulling the seine adjacent to the shore to sample approximately 140 m</w:t>
+        <w:t xml:space="preserve">The second dataset used to evaluate water quality trends was available from the Florida Fish and Wildlife Conservation Commission (FWC). The Fisheries Independent Monitoring (FIM) program administered by FWC provides monthly surveys of the entire nekton community in Tampa Bay, including species richness and abundance, using multiple survey gear types that target different habitats. A stratified sample design is used to target multiple habitats where unique sites are sampled each month. We used data from the 21.3 meter center-bag nearshore seine that targets shallow habitats where seagrasses are predominantly found in Tampa Bay and includes the longest consistent sampling protocol (1996 to present). These data are collected by pulling the seine adjacent to the shore to sample approximately 140 m</w:t>
       </w:r>
       <m:oMath>
         <m:sSup>
@@ -878,43 +878,7 @@
         <w:t xml:space="preserve"> </w:t>
       </w:r>
       <w:r>
-        <w:t xml:space="preserve">physical measurements for water temperature and salinity are collected at the beginning and end of the seine haul, and typically at the surface and bottom. Only measurements at the beginning of the seine haul and from the bottom were used. Seagrass data are also provided for each site, with information on species and cover. Sites with greater than 50% cover of seagrass were identified as</w:t>
-      </w:r>
-      <w:r>
-        <w:t xml:space="preserve"> </w:t>
-      </w:r>
-      <w:r>
-        <w:t xml:space="preserve">“</w:t>
-      </w:r>
-      <w:r>
-        <w:t xml:space="preserve">seagrass</w:t>
-      </w:r>
-      <w:r>
-        <w:t xml:space="preserve">”</w:t>
-      </w:r>
-      <w:r>
-        <w:t xml:space="preserve"> </w:t>
-      </w:r>
-      <w:r>
-        <w:t xml:space="preserve">sites and those less than 50% or bare sediment were identified as</w:t>
-      </w:r>
-      <w:r>
-        <w:t xml:space="preserve"> </w:t>
-      </w:r>
-      <w:r>
-        <w:t xml:space="preserve">“</w:t>
-      </w:r>
-      <w:r>
-        <w:t xml:space="preserve">no seagrass</w:t>
-      </w:r>
-      <w:r>
-        <w:t xml:space="preserve">”</w:t>
-      </w:r>
-      <w:r>
-        <w:t xml:space="preserve"> </w:t>
-      </w:r>
-      <w:r>
-        <w:t xml:space="preserve">sites for comparison with temperature and salinity measurements. Sites exclusively with macroalgae were not included in the analysis. All FIM data from FWC staff by request.</w:t>
+        <w:t xml:space="preserve">physical measurements for water temperature and salinity are collected at the beginning and end of the seine haul, and typically at the surface and bottom. Only measurements at the beginning of the seine haul and from the bottom were used. Seagrass data are also provided for each site, with information on species and cover. Total percent cover for all species at a site was used for comparison with temperature and salinity measurements. Sites exclusively with macroalgae were not included in the analysis. All FIM data were provided from FWC staff by request.</w:t>
       </w:r>
     </w:p>
     <w:p>
@@ -922,7 +886,7 @@
         <w:pStyle w:val="BodyText"/>
       </w:pPr>
       <w:r>
-        <w:t xml:space="preserve">The third and final dataset evaluated was from the Pinellas County Department of Environmental Management (PCDEM). Surface waters in Pinellas county have been monitored since the 1990s, although a consistent stratified random sampling designed has been used in Tampa Bay since 2003 primarily to support robust statistical assessments for NPDES reporting. Data were obtained by recquest to PCDEM staff for the western portion of Old Tampa Bay where sampling occurs from 2003 to present (also available at &lt;https://wateratlas.usf.edu/&gt;). We focused primarily on OTB for the analysis of the PCDEM data given the length of record, consistency of sampling, and relative loss of seagrass compared to the other bay segments. Four distinct spatial zones in OTB are used to stratify the random selection of sample points that typically include 4 sample points per month in each zone. Water quality samples at each site are similar to those collected by EPC, where only bottom measurements for salinity and temperature were retained. Seagrass presence/absence is also recored at each site and all sites were defined as</w:t>
+        <w:t xml:space="preserve">The third and final dataset evaluated was from the Pinellas County Department of Environmental Management (PCDEM). Surface waters in Pinellas county have been monitored since the 1990s, although a consistent stratified random sampling designed has been used in Tampa Bay since 2003 primarily to support robust statistical assessments for NPDES reporting. Data were obtained by request to PCDEM staff for the western portion of Old Tampa Bay where sampling occurs from 2003 to present (also available at &lt;https://wateratlas.usf.edu/&gt;). We focused primarily on OTB for the analysis of the PCDEM data given the length of record, consistency of sampling, and relative loss of seagrass compared to the other bay segments. Four distinct spatial zones in OTB are used to stratify the random selection of sample points that typically include 4 sample points per month in each zone. Water quality samples at each site are similar to those collected by EPC, where only bottom measurements for salinity and temperature were retained. Seagrass presence/absence is also recorded at each site and all sites were defined as</w:t>
       </w:r>
       <w:r>
         <w:t xml:space="preserve"> </w:t>
@@ -1000,7 +964,7 @@
         <w:pStyle w:val="FirstParagraph"/>
       </w:pPr>
       <w:r>
-        <w:t xml:space="preserve">The first goal of the analysis was to describe spatial and temporal trends in water temperature and salinity using the three water quality datasets described above. This assessment provided an indication of the extent of change in Tampa Bay as context for understanding potential relationships with seagrass change. An assumption was that any changes in physical characteristics in Tampa Bay were driven by interannual changes in weather conditions related to long-term (multi-decadal) climate change. Meteorological data describing air temperature and precipitation were obtained from Tampa International Airport where daily measurements have been collected since 1939. The</w:t>
+        <w:t xml:space="preserve">The first goal of the analysis was to describe spatial and temporal trends in water temperature and salinity using the three water quality datasets described above. This assessment provided an indication of the extent of change in Tampa Bay as context for understanding potential relationships with seagrass change. An assumption was that any changes in physical characteristics in Tampa Bay were driven by interannual changes in weather conditions related to long-term (multi-decadal) climate change. For comparison to water quality conditions, meteorological data describing air temperature and precipitation were obtained from Tampa International Airport where daily measurements have been collected since 1939. The</w:t>
       </w:r>
       <w:r>
         <w:t xml:space="preserve"> </w:t>
@@ -1074,7 +1038,7 @@
         <w:t xml:space="preserve">(Janicki Environmental, Inc. 2023)</w:t>
       </w:r>
       <w:r>
-        <w:t xml:space="preserve">. All climate and loading data were evaluated annually with simple linear regression trends to assess change over time. Water temperature and salinity trends using the EPC, FIM, and PDEM data were similarly evaluated by averaging the monthly data by year for each bay segment. Linear trends for these data were evaluated based on averages of all stations and months within each year and bay segment, which allowed for comparable statistical power between datasets with different sample designs.</w:t>
+        <w:t xml:space="preserve">. All climate and loading data were evaluated annually with simple linear regression trends to assess change over time. Water temperature and salinity trends using the EPC, FIM, and PDEM data were similarly evaluated by averaging the monthly data each year for each bay segment. Linear trends for these data were evaluated based on averages of all stations and months within each year and bay segment, which allowed for comparable statistical power between datasets with different sample designs.</w:t>
       </w:r>
     </w:p>
     <w:p>
@@ -1091,7 +1055,7 @@
         <w:t xml:space="preserve">(Hirsch, Slack, and Smith 1982; Millard 2013)</w:t>
       </w:r>
       <w:r>
-        <w:t xml:space="preserve">. The change per year was also evaluated for each parameter based on the slope estimates returned by each test. Kendall tests were also used to evaluate changes over time for each month to determine when the trends more most pronounced seasonally, e.g., all January estimates across years, all February estimates, etc. The percentage of stations in each bay segment with significant increasing temperature or decreasing salinity trends were evaluated for each month. All tests evaluated both surface and bottom measurements to assess potential differences by water depth.</w:t>
+        <w:t xml:space="preserve">. The change per year was also evaluated for each parameter based on the slope estimates returned by each test. Kendall tests were also used to evaluate changes over time for each month to determine when the trends were most pronounced seasonally, e.g., all January estimates across years, all February estimates, etc. The percentage of stations in each bay segment with significant increasing temperature or decreasing salinity trends were evaluated for each month. All tests evaluated both surface and bottom measurements to assess potential differences by water depth.</w:t>
       </w:r>
     </w:p>
     <w:bookmarkEnd w:id="28"/>
@@ -1109,7 +1073,7 @@
         <w:pStyle w:val="FirstParagraph"/>
       </w:pPr>
       <w:r>
-        <w:t xml:space="preserve">The second goal of the analysis was to evaluate if seagrass changes were linked to long-term changes in water temparerature and salinity, with particular attention on differences between bay segments and the time periods before and after 2016 (pre/post recovery). The conceptual model for evaluating these changes describes the niche space where seagrass growth and reproduction is hypothesized to be greatest within optimal ranges for forcing factors that are present in the environment</w:t>
+        <w:t xml:space="preserve">The second goal of the analysis was to evaluate if seagrass changes were linked to long-term changes in water temperature and salinity, with particular attention on differences between bay segments and the time periods before and after 2016 (pre/post seagrass recovery). The conceptual model for evaluating these changes describes the niche space where seagrass growth and reproduction is hypothesized to be greatest within optimal ranges for forcing factors that are present in the environment</w:t>
       </w:r>
       <w:r>
         <w:t xml:space="preserve"> </w:t>
@@ -1118,7 +1082,7 @@
         <w:t xml:space="preserve">(Hutchinson 1957; Vandermeer 1972)</w:t>
       </w:r>
       <w:r>
-        <w:t xml:space="preserve">. In the simplest form, this can conceptualized as a bell curve with optimal conditions defined with a range of values for a single parameter (e.g., minimum and maximum temperatures where a species is typically observed), where reduced growth or mortality is observed outside of these ranges. Because both water temperature and salinity are evaluated, the same model can be conceptualized in two-dimensional space</w:t>
+        <w:t xml:space="preserve">. In the simplest form, this can conceptualized as a bell curve with optimal conditions defined within a range of values for a single parameter (e.g., minimum and maximum temperatures where a species is typically observed), where reduced growth or mortality is observed outside of these ranges. Because both water temperature and salinity were evaluated, the same model can be conceptualized in two-dimensional space</w:t>
       </w:r>
       <w:r>
         <w:t xml:space="preserve"> </w:t>
@@ -1132,7 +1096,7 @@
         </w:r>
       </w:hyperlink>
       <w:r>
-        <w:t xml:space="preserve">. Seagrass growth can be limited when temperature is below or above the optimum range, when salinity is below or above the optimum, or when both temperature and salinity conditions are outside of the optimum range. Based on the results of the trend tests, we hypothesized that seagrasses are likely stressed by both high temperature and low salinity (bottom right</w:t>
+        <w:t xml:space="preserve">. Seagrass growth can be limited when temperature is below or above the optimum range, when salinity is below or above the optimum range, or when both temperature and salinity conditions are outside of the optimum range. Based on the results of the trend tests, we hypothesized that seagrasses are likely stressed by both high temperature and low salinity (bottom right</w:t>
       </w:r>
       <w:r>
         <w:t xml:space="preserve"> </w:t>
@@ -1154,7 +1118,7 @@
         <w:pStyle w:val="BodyText"/>
       </w:pPr>
       <w:r>
-        <w:t xml:space="preserve">A fundamental challenge in describing niche space is identifying the boundaries for optimal conditions. In Tampa Bay, the three dominant seagrass species are</w:t>
+        <w:t xml:space="preserve">A fundamental challenge describing niche space is identifying the boundaries for optimal conditions. In Tampa Bay, the three dominant seagrass species are</w:t>
       </w:r>
       <w:r>
         <w:t xml:space="preserve"> </w:t>
@@ -1220,7 +1184,7 @@
         <w:t xml:space="preserve">(Lirman and Cropper 2003)</w:t>
       </w:r>
       <w:r>
-        <w:t xml:space="preserve">, but is more abundant in oligo/mesohaline portions of Tampa Bay. Conversely, turtle grass is less tolerant of low salinity and is most often found in more euryhaline conditions near the mouth of Tampa Bay. Reported salinity ranges for each of these species varies depending on location, season, and other co-occurring factors like temperature</w:t>
+        <w:t xml:space="preserve">, but is more abundant in oligo/mesohaline portions of Tampa Bay. Conversely, turtle grass is less tolerant of low salinity and is more abundant in more euryhaline conditions near the mouth of Tampa Bay. Reported salinity ranges for each of these species varies depending on location, season, and other co-occurring factors like temperature</w:t>
       </w:r>
       <w:r>
         <w:t xml:space="preserve"> </w:t>
@@ -1269,7 +1233,7 @@
         <w:pStyle w:val="BodyText"/>
       </w:pPr>
       <w:r>
-        <w:t xml:space="preserve">Because of the uncertainty in defining thresholds for optimal temperature and salinity ranges, multiple thresholds were evaluated to both describe the potential for stress and how it may be related to changes in seagrass. Distinctions were not made between species, primarily due to lack of consensus between studies and the likely site-specific ranges that affect seagrass growth in Tampa Bay. First, we developed metrics of potential temperature and salinity stress by quantifying the maximum number of continuous days each year when temperature was above or salinity was below a given threshold. This approach assumed that stress could be observed based on duration of exposure (i.e., maximum number of continuous days each year) relative to a threshold that may are may not be outside of the optimum range for seagrasses. These metrics were quantified from the monthly long-term observations in the EPC data. To quantify daily counts each year, a continuous prediction of temperature and salinity over time at each of 45 stations was estimated using Generalized Additive Models (GAMs) fit to the response variable and a single predictor for decimal year</w:t>
+        <w:t xml:space="preserve">Because of the uncertainty in defining thresholds for optimal temperature and salinity ranges, multiple thresholds were evaluated to both describe the potential for stress and how it may be related to changes in seagrass. Distinctions were not made between species, primarily due to lack of consensus between studies and likely site-specific ranges that affect seagrass growth in Tampa Bay. First, we developed metrics of potential temperature and salinity stress by quantifying the maximum number of continuous days each year when temperature was above or salinity was below a given threshold. This approach assumed that stress could be observed based on duration of exposure (i.e., maximum number of continuous days each year) relative to a threshold that may are may not be outside of the optimum range for seagrasses. These metrics were quantified from the monthly long-term observations in the EPC data. To quantify daily counts each year, a continuous prediction of temperature and salinity over time at each of 45 stations was estimated using Generalized Additive Models (GAMs) fit to temperature or salinity and a single predictor for decimal year</w:t>
       </w:r>
       <w:r>
         <w:t xml:space="preserve"> </w:t>
@@ -1315,7 +1279,7 @@
         <w:pStyle w:val="BodyText"/>
       </w:pPr>
       <w:r>
-        <w:t xml:space="preserve">Counts of the maximum number of days each year that temperature was above or salinity was below a thresold were obtained from the daily GAM predictions. This was done at each of 45 stations in the EPC data using temperature thresholds of 29, 30, and 31</w:t>
+        <w:t xml:space="preserve">Counts of the maximum continuous number of days each year that temperature was above or salinity was below a threshold were obtained from the daily GAM predictions. This was done at each of the 45 stations in the EPC data using temperature thresholds of 29, 30, and 31</w:t>
       </w:r>
       <m:oMath>
         <m:sSup>
@@ -1383,7 +1347,7 @@
         <w:t xml:space="preserve"> </w:t>
       </w:r>
       <w:r>
-        <w:t xml:space="preserve">from all stations in each segment. The stressor metrics were compared to frequency occurrence (all species) each year by bay segment(all species). Generalized linear regression models (GLMs) were used to evaluate frequency occurrence in response to the independent variables, where the latter were the stressor metrics for temperature, salinity, both, bay segment, and time period (recovery pre-2016, decline post-2016). Two models wre evaluated, one with the temperature and salinity metrics and another with the both metrics given that the latter was a combined metric of the former. Interactions were included between temperature, salinity, and time period or the both metric and time period depending on the model. Bay segment was included as a main effect without interactions. The most parsimonious models were identified by forward and backward variable selection and comparison with AIC values</w:t>
+        <w:t xml:space="preserve">from all stations in each segment. The stressor metrics were compared to frequency occurrence (all species) each year by bay segment. Generalized Linear regression Models (GLMs) were used to evaluate frequency occurrence in response to the independent variables, where the latter were the stressor metrics for temperature, salinity, both, bay segment, and time period (recovery pre-2016, decline post-2016). Two models were evaluated, one with the temperature and salinity metrics and another with the both metric given that the latter was a combined metric of the former. Interactions were included between temperature, salinity, and time period or the both metric and time period depending on the model. Bay segment was included as a main effect without interactions. The most parsimonious models were identified by forward and backward selection of the independent variables and comparison with AIC values</w:t>
       </w:r>
       <w:r>
         <w:t xml:space="preserve"> </w:t>
@@ -1400,7 +1364,7 @@
         <w:pStyle w:val="BodyText"/>
       </w:pPr>
       <w:r>
-        <w:t xml:space="preserve">Additional models were constructed for the FIM and PDEM datasets to evaluate seagrass change relative to temperature and salinity. These models used direct measurements of salinity and temperature as independent variables because the stressor metrics could not be calculated using the sampling designs from these monitoring programs. GLMs were used for the FIM data to evaluate seagrass percent cover using continuous temperature and salinity as independent variables. Interactions with time period and a main effect for bay segment were also included as above. GLMs for the PDEM data were constructed similarly, except only Old Tampa Bay was evaluated (no bay segment interaction) and the seagrass response variable was presence/absence (i.e., a binomial distribution was used). Input data for models for the FIM and PDEM datasets were further subset to include only months from July to November to reduce potential seasonal effects.</w:t>
+        <w:t xml:space="preserve">Additional models were constructed for the FIM and PDEM datasets to evaluate seagrass change relative to temperature and salinity. These models used direct measurements of salinity and temperature as independent variables because the stressor metrics could not be calculated using the sampling designs from these monitoring programs. GLMs were used for the FIM data to evaluate seagrass percent cover using continuous temperature and salinity as independent variables. Interactions with time period and a main effect for bay segment were also included as above. GLMs for the PDEM data were constructed similarly, except only Old Tampa Bay was evaluated (no bay segment interaction) and the seagrass response variable was presence/absence (i.e., a binomial distribution was used) to model the probability of observing seagrass. Input data for models for the FIM and PDEM datasets were further subset to include only months from July to November to describe seagrasses during the growing season and to reduce potential seasonal effects.</w:t>
       </w:r>
     </w:p>
     <w:bookmarkEnd w:id="30"/>
@@ -1631,7 +1595,7 @@
         </w:r>
       </w:hyperlink>
       <w:r>
-        <w:t xml:space="preserve">, comparable time periods were evaluated between the datasets when possible given the different sample sizes, and therefore power, to detect trends. The strongest trends were observed for the EPC dataset which had the longest record from 1975 to 2022. The top and bottom water temperature or salinity changes were similar across bay segments likely because of the relatively shallow water depths and minimal stratification in Tampa Bay (</w:t>
+        <w:t xml:space="preserve">, comparable time periods were evaluated between the datasets when possible given the different sample sizes, and therefore power, to detect trends. The strongest trends were observed for the EPC dataset, which had the longest record from 1975 to 2022. The top and bottom water temperature or salinity changes were similar across bay segments likely because of the relatively shallow water depths and minimal stratification in Tampa Bay (</w:t>
       </w:r>
       <w:hyperlink w:anchor="fig-meteowqraw">
         <w:r>
@@ -2058,7 +2022,30 @@
         </w:r>
       </w:hyperlink>
       <w:r>
-        <w:t xml:space="preserve">). For the period prior to 2016, frequency occurrence of seagrass increased as the number of days where temperature was above 30$^\circ$ increased, whereas no relationship was observed after 2016. However, the interaction between time period and temperature was not significant, suggesting no difference between time periods. The opposite trend was observed for the number of days when salinity was below 25 ppt, where no relationship was observed prior to 2016 and a decreasing relationship was observed after 2016 (p &lt; 0.01), Figure</w:t>
+        <w:t xml:space="preserve">). For the period prior to 2016, frequency occurrence of seagrass increased as the number of days where temperature was above 30</w:t>
+      </w:r>
+      <m:oMath>
+        <m:sSup>
+          <m:e>
+            <m:r>
+              <m:t>​</m:t>
+            </m:r>
+          </m:e>
+          <m:sup>
+            <m:r>
+              <m:rPr>
+                <m:sty m:val="p"/>
+              </m:rPr>
+              <m:t>∘</m:t>
+            </m:r>
+          </m:sup>
+        </m:sSup>
+      </m:oMath>
+      <w:r>
+        <w:t xml:space="preserve"> </w:t>
+      </w:r>
+      <w:r>
+        <w:t xml:space="preserve">increased, whereas no relationship was observed after 2016. However, the interaction between time period and temperature was not significant, suggesting no difference between time periods. The opposite trend was observed for the number of days when salinity was below 25 ppt, where no relationship was observed prior to 2016 and a decreasing relationship was observed after 2016 (p &lt; 0.01, Figure</w:t>
       </w:r>
       <w:r>
         <w:t xml:space="preserve"> </w:t>
@@ -2086,7 +2073,7 @@
         </w:r>
       </w:hyperlink>
       <w:r>
-        <w:t xml:space="preserve">). The interaction between the temperature and salinity metric was included in the most parsimonious model (p &lt; 0.1), although the shape of the relationship of temperature with time period or salinity with time period did not noticeably change using different condition values for salinity or temperature, respectively. The second model for the EPC data that evaluated the number of days when both temperature was above and salinity was below the threshold was also significant (Adj. R</w:t>
+        <w:t xml:space="preserve">). The interaction between the temperature and salinity metric was included in the most parsimonious model (marginally significant, p &lt; 0.1), although the shape of the relationship of temperature with time period or salinity with time period did not noticeably change using different conditional values for salinity or temperature, respectively. The second model for the EPC data that evaluated the number of days when both temperature was above and salinity was below the threshold was also significant (Adj. R</w:t>
       </w:r>
       <m:oMath>
         <m:sSup>
@@ -2106,7 +2093,7 @@
         <w:t xml:space="preserve"> </w:t>
       </w:r>
       <w:r>
-        <w:t xml:space="preserve">= 0.6, F = 29.17, df = 4, 70, p &lt; 0.005), although the interaction term between the both metric and time period was not included in the most parsimonious model, suggesting no effect of this metric in describing seagrass change after 2016 (</w:t>
+        <w:t xml:space="preserve">= 0.6, F = 29.17, df = 4, 70, p &lt; 0.005), although the interaction term with time period was not included in the most parsimonious model, suggesting no effect of this metric in describing seagrass change after 2016 (</w:t>
       </w:r>
       <w:hyperlink w:anchor="tbl-modtab">
         <w:r>
@@ -2125,7 +2112,7 @@
         <w:pStyle w:val="BodyText"/>
       </w:pPr>
       <w:r>
-        <w:t xml:space="preserve">The most parsimonious model for the FIM dataset also showed potential temperature and salinity associations with seagrass change after 2016, although explanatory power was lower than the EPC models likely due to the larger spread of data (Adj. R</w:t>
+        <w:t xml:space="preserve">The most parsimonious model for the FIM dataset also showed potential temperature and salinity associations with seagrass change after 2016, although explanatory power was lower than the EPC models likely due to larger spread of the data (Adj. R</w:t>
       </w:r>
       <m:oMath>
         <m:sSup>
@@ -2203,7 +2190,133 @@
         <w:pStyle w:val="FirstParagraph"/>
       </w:pPr>
       <w:r>
-        <w:t xml:space="preserve">Takehome results: notable temp, salinity changes, some evidence of association with seagrass change. Of the limited evidence, effects of high temp, low salinity may just be additive, no support for interactions. This was shown by the FIM models and lack of significance for the</w:t>
+        <w:t xml:space="preserve">Global increases in temperature and precipitation related to climate change have contributed to widespread alteration of the structure and functioning of natural environments. At a local scale, these changes have been demonstrated herein for Tampa Bay where the evaluation of long-term trends in water temperature and salinity showed clear changes mirrored by long-term changes in air temperature and precipitation. Over the previous fifty years, the Bay has demonstrated a consistent trend towards hotter and fresher conditions, where water temperature has approximately increased by 0.03 - 0.07</w:t>
+      </w:r>
+      <w:r>
+        <w:t xml:space="preserve"> </w:t>
+      </w:r>
+      <m:oMath>
+        <m:sSup>
+          <m:e>
+            <m:r>
+              <m:t>​</m:t>
+            </m:r>
+          </m:e>
+          <m:sup>
+            <m:r>
+              <m:rPr>
+                <m:sty m:val="p"/>
+              </m:rPr>
+              <m:t>∘</m:t>
+            </m:r>
+          </m:sup>
+        </m:sSup>
+      </m:oMath>
+      <w:r>
+        <w:t xml:space="preserve">C per year and salinity has decreased by 0.04 - 0.2 ppt per year. These changes were demonstrated in three long-term datasets with different sampling methods and periods of record. Understandably, the trends were most consistently observed in the EPC dataset with the longest period of record covering nearly fifty years of monthly observations, with the most dramatic changes occurring during the summer rainy season locations farther from the mouth of the Bay. These long-term changes manifested into consistent trends in the stressor metrics, where the continuous number of days each year when temperature was above, salinity was below, or both occurred showed consistent increases across the period of record. Notably, bottom and surface trends for water temperature and salinity in the EPC dataset were similar, suggesting that any potential stress on biotic resources related to these factors are likely occurring throughout the water column.</w:t>
+      </w:r>
+    </w:p>
+    <w:p>
+      <w:pPr>
+        <w:pStyle w:val="BodyText"/>
+      </w:pPr>
+      <w:r>
+        <w:t xml:space="preserve">Similar regional, long-term changes in coastal waters have been observed by others.</w:t>
+      </w:r>
+      <w:r>
+        <w:t xml:space="preserve"> </w:t>
+      </w:r>
+      <w:r>
+        <w:t xml:space="preserve">Nickerson et al. (2023)</w:t>
+      </w:r>
+      <w:r>
+        <w:t xml:space="preserve"> </w:t>
+      </w:r>
+      <w:r>
+        <w:t xml:space="preserve">evaluated sea surface trends at a larger spatial scale for Tampa Bay, the West Florida Continental Shelf, and the adjacent Gulf of Mexico. Temperature trends were similar for Tampa Bay (the EPC dataset was also used), although the authors note that the power of detecting the trends decreased for shorter time periods, as independently verified with the FIM and PDEM datasets herein.</w:t>
+      </w:r>
+      <w:r>
+        <w:t xml:space="preserve"> </w:t>
+      </w:r>
+      <w:r>
+        <w:t xml:space="preserve">Nickerson et al. (2023)</w:t>
+      </w:r>
+      <w:r>
+        <w:t xml:space="preserve"> </w:t>
+      </w:r>
+      <w:r>
+        <w:t xml:space="preserve">also noted that temperature increases in Tampa Bay were most pronounced in the winter, which somewhat conflicts with our results showing distinct increases in the summer, particularly for the OTB and HB segments. However, our assessment evaluated trends at individual EPC stations and bay segments, whereas</w:t>
+      </w:r>
+      <w:r>
+        <w:t xml:space="preserve"> </w:t>
+      </w:r>
+      <w:r>
+        <w:t xml:space="preserve">Nickerson et al. (2023)</w:t>
+      </w:r>
+      <w:r>
+        <w:t xml:space="preserve"> </w:t>
+      </w:r>
+      <w:r>
+        <w:t xml:space="preserve">evaluated the EPC data as an average for the entire bay for consistency of comparison to the larger spatial area. These differences are understandable given the analysis goals and methods for data synthesis. Our results showing notable increases in temperature and decreases in salinity for OTB and HB for the summer months is likely related to hydrodynamic characteristics of these segments relative to MTB and LTB that flush more regularly with the Gulf of Mexico. These uppper bay segments are more affected by hydrologic inflows (HB), lack of circulation (OTB), or thermal stress related to shallower depths. Regardless,</w:t>
+      </w:r>
+      <w:r>
+        <w:t xml:space="preserve"> </w:t>
+      </w:r>
+      <w:r>
+        <w:t xml:space="preserve">Nickerson et al. (2023)</w:t>
+      </w:r>
+      <w:r>
+        <w:t xml:space="preserve"> </w:t>
+      </w:r>
+      <w:r>
+        <w:t xml:space="preserve">state a Gulf-wide increase in water temperature of 0.1 - 0.5</w:t>
+      </w:r>
+      <w:r>
+        <w:t xml:space="preserve"> </w:t>
+      </w:r>
+      <m:oMath>
+        <m:sSup>
+          <m:e>
+            <m:r>
+              <m:t>​</m:t>
+            </m:r>
+          </m:e>
+          <m:sup>
+            <m:r>
+              <m:rPr>
+                <m:sty m:val="p"/>
+              </m:rPr>
+              <m:t>∘</m:t>
+            </m:r>
+          </m:sup>
+        </m:sSup>
+      </m:oMath>
+      <w:r>
+        <w:t xml:space="preserve">C per decade, which is comparable to our estimates.</w:t>
+      </w:r>
+    </w:p>
+    <w:p>
+      <w:pPr>
+        <w:pStyle w:val="BodyText"/>
+      </w:pPr>
+      <w:r>
+        <w:t xml:space="preserve">Our relatively simple modeling approach provides some evidence that climate-related stressors can explain the recent loss in seagrass in Tampa Bay. The models did not provide a consistent, nor statistically powerful, explanation that increasing temperature and decreasing salinity were key drives. However, a weight-of-evidence approach evaluating all models together does suggest a pattern that demonstrates the value of considering multiple datasets and models in explaining noisy ecological patterns.</w:t>
+      </w:r>
+    </w:p>
+    <w:p>
+      <w:pPr>
+        <w:pStyle w:val="BodyText"/>
+      </w:pPr>
+      <w:r>
+        <w:t xml:space="preserve">The seagrass loss in Tampa Bay since 2016 is a notable phenomenon that is not limited to our study area. Losses have been observed throughout southwest Florida during this time period, including… These regional losses suggest that large-scale stressors are driving these changes, both in Tampa Bay and elsewhere, leading us to our initial hypothesis that climate-related stressors could explain the change in Tampa Bay. and</w:t>
+      </w:r>
+    </w:p>
+    <w:p>
+      <w:pPr>
+        <w:pStyle w:val="BodyText"/>
+      </w:pPr>
+      <w:r>
+        <w:t xml:space="preserve">clearTakehome results: notable temp, salinity changes, some evidence of association with seagrass change. Of the limited evidence, effects of high temp, low salinity may just be additive, no support for interactions. This was shown by the FIM models and lack of significance for the</w:t>
       </w:r>
       <w:r>
         <w:t xml:space="preserve"> </w:t>
@@ -2636,7 +2749,7 @@
               <w:pStyle w:val="ImageCaption"/>
             </w:pPr>
             <w:r>
-              <w:t xml:space="preserve">Figure 3: Conceptual stressor diagram</w:t>
+              <w:t xml:space="preserve">Figure 3: Conceptual stressor diagram demonstrating a two-dimensional niche space for temperature and salinity.</w:t>
             </w:r>
           </w:p>
           <w:bookmarkEnd w:id="49"/>

</xml_diff>

<commit_message>
finish discussion text but need to add refs
</commit_message>
<xml_diff>
--- a/manu-draft.docx
+++ b/manu-draft.docx
@@ -2232,7 +2232,7 @@
         </m:sSup>
       </m:oMath>
       <w:r>
-        <w:t xml:space="preserve">C per year and salinity has decreased by 0.04 - 0.2 ppt per year. These changes were demonstrated in three long-term datasets with different sampling methods and periods of record. Understandably, the trends were most consistently observed in the EPC dataset with the longest period of record covering nearly fifty years of monthly observations, with the most dramatic changes occurring during the summer rainy season at locations farther from the mouth of the Bay. These long-term changes manifested into consistent trends in the stressor metrics, where the continuous number of days each year when temperature was above, salinity was below, or both occurred showed consistent increases across the period of record. Notably, bottom and surface trends for water temperature and salinity in the EPC dataset were similar, suggesting that any potential stress on biotic resources related to these factors are likely occurring throughout the water column.</w:t>
+        <w:t xml:space="preserve">C per year and salinity has decreased by 0.04 - 0.2 ppt per year. These changes were demonstrated in three long-term datasets with different sampling methods and periods of record. Understandably, the trends were most consistently observed in the EPC dataset with the longest period of record covering nearly fifty years of monthly observations, with the most dramatic changes occurring during the summer rainy season at locations farther from the mouth of the Bay. These long-term changes manifested into consistent trends in the stressor metrics, where the continuous number of days each year when temperature was above, salinity was below, or both crossed thresholds showed consistent increases across the period of record. Notably, bottom and surface trends for water temperature and salinity in the EPC dataset were similar, suggesting that any potential stress on biotic resources related to these factors are likely occurring throughout the water column.</w:t>
       </w:r>
     </w:p>
     <w:p>
@@ -2418,7 +2418,7 @@
         <w:t xml:space="preserve"> </w:t>
       </w:r>
       <w:r>
-        <w:t xml:space="preserve">and the specific relationships of these blooms with seagrass change is unclear, although the expectation is that seagrass growth may be limited by the degradation of the light environment with algal growth. These blooms are exacerbated by the hydrologic conditions in OTB that contribute to relatively longer residence times, whereas the effect of warming temperature and decreasing salinity in OTB will further complicate the understanding of how these blooms manifest and persist each year</w:t>
+        <w:t xml:space="preserve">and the specific relationships of these blooms with seagrass change is unclear, although the expectation is that seagrass growth may be limited by the degradation of the light environment with algal growth. These blooms are exacerbated by the hydrologic conditions in OTB that contribute to relatively longer residence times. The effect of warming temperature and decreasing salinity in OTB will further complicate the understanding of how these blooms manifest and persist each year</w:t>
       </w:r>
       <w:r>
         <w:t xml:space="preserve"> </w:t>
@@ -2459,7 +2459,7 @@
         <w:t xml:space="preserve">Tomasko (2023)</w:t>
       </w:r>
       <w:r>
-        <w:t xml:space="preserve">], whereas the role of chronic nutrient loading and changing climatic conditions in promoting macroalgae growth and interactios with seagrasses is less understood, particularly in recent years. Finally, additional research has focused on how diseases and pathogens can influence seagrass growth patterns in Florida</w:t>
+        <w:t xml:space="preserve">], whereas the role of chronic nutrient loading and changing climatic conditions in promoting growth and interactions with seagrasses is less understood, particularly in recent years. Finally, additional research has focused on how diseases and pathogens can influence seagrass growth patterns in Florida</w:t>
       </w:r>
       <w:r>
         <w:t xml:space="preserve"> </w:t>
@@ -2509,7 +2509,7 @@
         <w:t xml:space="preserve">(Blakesley et al. 2001)</w:t>
       </w:r>
       <w:r>
-        <w:t xml:space="preserve">, although it is unclear if these infections have had large-scale, population-level effects. Existing esearch has primarily focused on describing spatial patterns, past die-off events, or immunology of these pathogens</w:t>
+        <w:t xml:space="preserve">, although it is unclear if these infections have had large-scale, population-level effects. Existing research has primarily focused on describing spatial patterns, past die-off events, or immunology of these pathogens</w:t>
       </w:r>
       <w:r>
         <w:t xml:space="preserve"> </w:t>
@@ -2535,7 +2535,7 @@
         <w:t xml:space="preserve">(Alarcon et al. 2024)</w:t>
       </w:r>
       <w:r>
-        <w:t xml:space="preserve">. Salinity changes with sea-level rise have been documented to contribute to numerous alterations of subtidal and nearshore habitats. In southwest Florida, the most common example is migration of tidal wetlands, primary mangroves, upland as porewater salinity and water levels have gradually changed over the past few decades. Alteration of salinity regimes for surface and groundwater resources are also well documented. In Florida Bay, for example, widespread decline of</w:t>
+        <w:t xml:space="preserve">. Salinity changes with sea-level rise have been documented to contribute to numerous alterations of subtidal and nearshore habitats. In southwest Florida, the most common ecological example is migration of tidal wetlands, primary mangroves, upland as porewater salinity and water levels have gradually changed over the past few decades. Alteration of salinity regimes for surface and groundwater resources are also well documented. In Florida Bay, for example, widespread decline of</w:t>
       </w:r>
       <w:r>
         <w:t xml:space="preserve"> </w:t>
@@ -2589,7 +2589,7 @@
         <w:pStyle w:val="FirstParagraph"/>
       </w:pPr>
       <w:r>
-        <w:t xml:space="preserve">This study provided a detailed assessment of long-term water temperature and salinity changes in Tampa Bay supported by datasets from three long-term monitoring programs of different length and sampling design. An evaluation of each dataset showed a clear pattern of increasing temperature and decreasing salinity mirrored by long-term changes in air temperature and precipitation, suggesting that TampaBay has become hotter and fresher with the trends likely continuing in the future. Simple regression</w:t>
+        <w:t xml:space="preserve">This study provided a detailed assessment of long-term water temperature and salinity changes in Tampa Bay supported by datasets from three long-term monitoring programs of different length and sampling design. An evaluation of each dataset showed a clear pattern of increasing temperature and decreasing salinity mirrored by long-term changes in air temperature and precipitation, suggesting that Tampa Bay has become hotter and fresher with the trends likely continuing in the future. Simple regression models provided weak, but partially-supporting evidence that these changes can be linked to recent seagrass losses since 2016. Our models suggested that rising temperatures and decreasing salinities are additively affecting seagrasses, rather than multiplicatively as evidenced by lack of significant interactions of these stressors. Future analyses may show more significant associations between physical habitat conditions and seagrass change as the trends are very likely to continue to push seagrass further outside of their tolerance ranges. These analyses should be supported by additional data, particularly high-resolution continuous monitoring data that provide a more precise assessment of stress at multiple time-scales.</w:t>
       </w:r>
     </w:p>
     <w:p>
@@ -2597,38 +2597,7 @@
         <w:pStyle w:val="BodyText"/>
       </w:pPr>
       <w:r>
-        <w:t xml:space="preserve">Case for continuous monitoring</w:t>
-      </w:r>
-    </w:p>
-    <w:p>
-      <w:pPr>
-        <w:pStyle w:val="BodyText"/>
-      </w:pPr>
-      <w:r>
-        <w:t xml:space="preserve">OTB is likely at a tipping point…</w:t>
-      </w:r>
-    </w:p>
-    <w:p>
-      <w:pPr>
-        <w:pStyle w:val="BodyText"/>
-      </w:pPr>
-      <w:r>
-        <w:t xml:space="preserve">Manamagement implication - we can’t do much to control temp and salinity, but we can temper expectations for how to manage the bay. Adaptive capacity/resiliency is likely decreasing because of these</w:t>
-      </w:r>
-      <w:r>
-        <w:t xml:space="preserve"> </w:t>
-      </w:r>
-      <w:r>
-        <w:t xml:space="preserve">“</w:t>
-      </w:r>
-      <w:r>
-        <w:t xml:space="preserve">co-morbidities</w:t>
-      </w:r>
-      <w:r>
-        <w:t xml:space="preserve">”</w:t>
-      </w:r>
-      <w:r>
-        <w:t xml:space="preserve">, so we have to temper expectations for other stressors that we can control.</w:t>
+        <w:t xml:space="preserve">Area managers should consider how these climate-related stressors may alter the effectiveness of intervention activities aimed at supporting ecological resources in Tampa Bay. Management actions that have historically been effective may have degraded capacity to support ecosystem status due to changing resilience of ecological resources with climate change. For example, nitrogen load reductions have been effective at restoring Tampa Bay, primarily due to wastewater load allocations considered to be within the nutrient assimilative capacity of Tampa Bay. As Tampa Bay becomes hotter and fresher, similar load allocations may no longer be effectively assimilated. Strategies can be pursued to reduce allowable load inputs from regulated entities and to create additional resilience through more aggressive management strategies (e.g., additional stormwater controls, hydrological modification). These considerations are especially critical for upper parts of Tampa Bay where a majority of seagrass loss has occurred and where trends have been most pronounced. Reversal of recent trends may be more likely to occur if aggressive actions and controls are pursued sooner rather than later, given the challenges of restoring degraded systems due to hysteresis.</w:t>
       </w:r>
     </w:p>
     <w:bookmarkEnd w:id="37"/>
@@ -2657,6 +2626,8 @@
         <w:tblStyle w:val="Table"/>
         <w:tblW w:type="pct" w:w="5000"/>
         <w:tblLook w:firstRow="0" w:lastRow="0" w:firstColumn="0" w:lastColumn="0" w:noHBand="0" w:noVBand="0" w:val="0000"/>
+        <w:jc w:val="start"/>
+        <w:tblLayout w:type="fixed"/>
       </w:tblPr>
       <w:tblGrid>
         <w:gridCol w:w="7920"/>
@@ -2667,7 +2638,6 @@
           <w:bookmarkStart w:id="43" w:name="fig-seagrasschg"/>
           <w:p>
             <w:pPr>
-              <w:pStyle w:val="Figure"/>
               <w:jc w:val="center"/>
             </w:pPr>
             <w:r>
@@ -2740,6 +2710,8 @@
         <w:tblStyle w:val="Table"/>
         <w:tblW w:type="pct" w:w="5000"/>
         <w:tblLook w:firstRow="0" w:lastRow="0" w:firstColumn="0" w:lastColumn="0" w:noHBand="0" w:noVBand="0" w:val="0000"/>
+        <w:jc w:val="start"/>
+        <w:tblLayout w:type="fixed"/>
       </w:tblPr>
       <w:tblGrid>
         <w:gridCol w:w="7920"/>
@@ -2750,7 +2722,6 @@
           <w:bookmarkStart w:id="47" w:name="fig-meteowqraw"/>
           <w:p>
             <w:pPr>
-              <w:pStyle w:val="Figure"/>
               <w:jc w:val="center"/>
             </w:pPr>
             <w:r>
@@ -2823,6 +2794,8 @@
         <w:tblStyle w:val="Table"/>
         <w:tblW w:type="pct" w:w="5000"/>
         <w:tblLook w:firstRow="0" w:lastRow="0" w:firstColumn="0" w:lastColumn="0" w:noHBand="0" w:noVBand="0" w:val="0000"/>
+        <w:jc w:val="start"/>
+        <w:tblLayout w:type="fixed"/>
       </w:tblPr>
       <w:tblGrid>
         <w:gridCol w:w="7920"/>
@@ -2833,7 +2806,6 @@
           <w:bookmarkStart w:id="51" w:name="fig-concept"/>
           <w:p>
             <w:pPr>
-              <w:pStyle w:val="Figure"/>
               <w:jc w:val="center"/>
             </w:pPr>
             <w:r>
@@ -2906,6 +2878,8 @@
         <w:tblStyle w:val="Table"/>
         <w:tblW w:type="pct" w:w="5000"/>
         <w:tblLook w:firstRow="0" w:lastRow="0" w:firstColumn="0" w:lastColumn="0" w:noHBand="0" w:noVBand="0" w:val="0000"/>
+        <w:jc w:val="start"/>
+        <w:tblLayout w:type="fixed"/>
       </w:tblPr>
       <w:tblGrid>
         <w:gridCol w:w="7920"/>
@@ -2916,7 +2890,6 @@
           <w:bookmarkStart w:id="55" w:name="fig-kendall"/>
           <w:p>
             <w:pPr>
-              <w:pStyle w:val="Figure"/>
               <w:jc w:val="center"/>
             </w:pPr>
             <w:r>
@@ -2989,6 +2962,8 @@
         <w:tblStyle w:val="Table"/>
         <w:tblW w:type="pct" w:w="5000"/>
         <w:tblLook w:firstRow="0" w:lastRow="0" w:firstColumn="0" w:lastColumn="0" w:noHBand="0" w:noVBand="0" w:val="0000"/>
+        <w:jc w:val="start"/>
+        <w:tblLayout w:type="fixed"/>
       </w:tblPr>
       <w:tblGrid>
         <w:gridCol w:w="7920"/>
@@ -2999,7 +2974,6 @@
           <w:bookmarkStart w:id="59" w:name="fig-mixeff"/>
           <w:p>
             <w:pPr>
-              <w:pStyle w:val="Figure"/>
               <w:jc w:val="center"/>
             </w:pPr>
             <w:r>
@@ -3072,6 +3046,8 @@
         <w:tblStyle w:val="Table"/>
         <w:tblW w:type="pct" w:w="5000"/>
         <w:tblLook w:firstRow="0" w:lastRow="0" w:firstColumn="0" w:lastColumn="0" w:noHBand="0" w:noVBand="0" w:val="0000"/>
+        <w:jc w:val="start"/>
+        <w:tblLayout w:type="fixed"/>
       </w:tblPr>
       <w:tblGrid>
         <w:gridCol w:w="7920"/>
@@ -3082,7 +3058,6 @@
           <w:bookmarkStart w:id="63" w:name="fig-sgmod"/>
           <w:p>
             <w:pPr>
-              <w:pStyle w:val="Figure"/>
               <w:jc w:val="center"/>
             </w:pPr>
             <w:r>
@@ -3194,6 +3169,8 @@
         <w:tblStyle w:val="Table"/>
         <w:tblW w:type="pct" w:w="5000"/>
         <w:tblLook w:firstRow="1" w:lastRow="0" w:firstColumn="0" w:lastColumn="0" w:noHBand="0" w:noVBand="0" w:val="0020"/>
+        <w:jc w:val="start"/>
+        <w:tblLayout w:type="fixed"/>
         <w:tblCaption w:val="Table 1: Bottom temperature trends (^\circC) by bay segments and datasets. Start year describes the range of the trend test to the present year (2022). The starting value is the estimated temperature at the start year and the end value is the estimated temperature at 2022. Total change is the difference between the two. Datasets evaluated were from the Environmental Protection Commission of Hillsborough County (EPC), Fisheries Independent Monitoring (FIM), and Pinellas County Department of Environmental Management (PDEM). Note that PDEM includes data only for the western portion of Old Tampa Bay from 2004 to present and EPC is the only dataset beginning prior to 1996. OTB: Old Tampa Bay, HB: Hillsborough Bay, MTB: Middle Tampa Bay, LTB: Lower Tampa Bay. ** p &lt; 0.005, * p &lt; 0.05"/>
       </w:tblPr>
       <w:tblGrid>
@@ -5013,6 +4990,8 @@
         <w:tblStyle w:val="Table"/>
         <w:tblW w:type="pct" w:w="5000"/>
         <w:tblLook w:firstRow="1" w:lastRow="0" w:firstColumn="0" w:lastColumn="0" w:noHBand="0" w:noVBand="0" w:val="0020"/>
+        <w:jc w:val="start"/>
+        <w:tblLayout w:type="fixed"/>
         <w:tblCaption w:val="Table 2: Bottom salinity trends (ppt) by bay segments and datasets. Start year describes the range of the trend test to the present year (2022). The starting value is the estimated salinity at the start year and the end value is the estimated temperature at 2022. Total change is the difference between the two. Datasets evaluated were from the Environmental Protection Commission of Hillsborough County (EPC), Fisheries Independent Monitoring (FIM), and Pinellas County Department of Environmental Management (PDEM). Note that PDEM includes data only for the western portion of Old Tampa Bay from 2004 to present and EPC is the only dataset beginning prior to 1996. OTB: Old Tampa Bay, HB: Hillsborough Bay, MTB: Middle Tampa Bay, LTB: Lower Tampa Bay. ** p &lt; 0.005, * p &lt; 0.05"/>
       </w:tblPr>
       <w:tblGrid>
@@ -6855,6 +6834,7 @@
         <w:tblStyle w:val="Table"/>
         <w:tblW w:type="auto" w:w="0"/>
         <w:tblLook w:firstRow="1" w:lastRow="0" w:firstColumn="0" w:lastColumn="0" w:noHBand="0" w:noVBand="0" w:val="0020"/>
+        <w:jc w:val="start"/>
         <w:tblCaption w:val="Table 3: Summary of mixed-effects models evaluating increases in the number of days each year from 1975 to 2022 when temperature was above 30 ^\circC, salinity was below 25 ppt, or both temperature and salinity were above/below the thresholds. The start and end columns show the estimated number of days at the beginning and end of the period of record when temperature or salinity were above or below the thresholds. Values are the estimated mean number of days (plus standard error) from 1975 and 2022. ** p &lt; 0.005, * p &lt; 0.05. OTB: Old Tampa Bay, HB: Hillsborough Bay, MTB: Middle Tampa Bay, LTB: Lower Tampa Bay."/>
       </w:tblPr>
       <w:tblGrid>
@@ -7724,6 +7704,7 @@
         <w:tblStyle w:val="Table"/>
         <w:tblW w:type="auto" w:w="0"/>
         <w:tblLook w:firstRow="1" w:lastRow="0" w:firstColumn="0" w:lastColumn="0" w:noHBand="0" w:noVBand="0" w:val="0020"/>
+        <w:jc w:val="start"/>
         <w:tblCaption w:val="Table 4: Summary of the most parsimonious Generalized Linear Models (GLMs) developed to evaluate the effects of temperature and salinity variables on seagrass change between time periods. Models were developed for different datasets described in the model column. The significant intercept term for each model is not shown and described factor conditions not explicitly shown by the remaining terms (eg., OTB and pre-2016). The model term estimates include the standard error in parentheses. Note that the “Temp” and “Sal” terms for the EPC models describe metrics that measure the number of days when temperature was above or salinity was below a threshold value, whereas the terms in all other models describe observed temperature or salinity (see text for description). ** p &lt; 0.005, * p &lt; 0.05, ^. p &lt; 0.1. EPC: Environmental Protection Commission, FIM: Fisheries Independent Monitoring, PDEM: Pinellas County Department of Environmental Management. OTB: Old Tampa Bay, HB: Hillsborough Bay, MTB: Middle Tampa Bay."/>
       </w:tblPr>
       <w:tblGrid>

</xml_diff>

<commit_message>
adding refs to discussion
</commit_message>
<xml_diff>
--- a/manu-draft.docx
+++ b/manu-draft.docx
@@ -169,7 +169,7 @@
       </w:r>
     </w:p>
     <w:bookmarkEnd w:id="21"/>
-    <w:bookmarkStart w:id="23" w:name="introduction"/>
+    <w:bookmarkStart w:id="22" w:name="introduction"/>
     <w:p>
       <w:pPr>
         <w:pStyle w:val="Heading2"/>
@@ -255,7 +255,7 @@
         <w:t xml:space="preserve"> </w:t>
       </w:r>
       <w:r>
-        <w:t xml:space="preserve">showed that 1975 to 2022 trend for EPC was notable, but less so from 1998 to 2022. Also noted the trend was most pronounced in the winter, see Fig 3.</w:t>
+        <w:t xml:space="preserve">showed that 1975 to 2022 trend for EPC was notable, but less so from 1998 to 2022. Also noted the trend was most pronounced in the winter, see Fig 3</w:t>
       </w:r>
     </w:p>
     <w:p>
@@ -263,26 +263,15 @@
         <w:pStyle w:val="BodyText"/>
       </w:pPr>
       <w:r>
-        <w:t xml:space="preserve">Preprint about warming SW Fl estuaries:</w:t>
-      </w:r>
-      <w:r>
-        <w:t xml:space="preserve"> </w:t>
-      </w:r>
-      <w:hyperlink r:id="rId22">
-        <w:r>
-          <w:rPr>
-            <w:rStyle w:val="Hyperlink"/>
-          </w:rPr>
-          <w:t xml:space="preserve">https://www.researchsquare.com/article/rs-3528678/v1</w:t>
-        </w:r>
-      </w:hyperlink>
+        <w:t xml:space="preserve">Good CC references for FL: https://www.mdpi.com/2071-1050/15/14/11364</w:t>
+      </w:r>
     </w:p>
     <w:p>
       <w:pPr>
         <w:pStyle w:val="BodyText"/>
       </w:pPr>
       <w:r>
-        <w:t xml:space="preserve">Good CC references for FL: https://www.mdpi.com/2071-1050/15/14/11364</w:t>
+        <w:t xml:space="preserve">el nino effects, see Greening and Janicki 2006</w:t>
       </w:r>
     </w:p>
     <w:p>
@@ -415,8 +404,8 @@
         <w:t xml:space="preserve">Temp background for TB: NOAA coastwatch trends</w:t>
       </w:r>
     </w:p>
-    <w:bookmarkEnd w:id="23"/>
-    <w:bookmarkStart w:id="32" w:name="methods"/>
+    <w:bookmarkEnd w:id="22"/>
+    <w:bookmarkStart w:id="31" w:name="methods"/>
     <w:p>
       <w:pPr>
         <w:pStyle w:val="Heading2"/>
@@ -425,7 +414,7 @@
         <w:t xml:space="preserve">2 Methods</w:t>
       </w:r>
     </w:p>
-    <w:bookmarkStart w:id="24" w:name="study-area"/>
+    <w:bookmarkStart w:id="23" w:name="study-area"/>
     <w:p>
       <w:pPr>
         <w:pStyle w:val="Heading3"/>
@@ -537,7 +526,7 @@
         <w:t xml:space="preserve"> </w:t>
       </w:r>
       <w:r>
-        <w:t xml:space="preserve">(E. T. Sherwood et al. 2017)</w:t>
+        <w:t xml:space="preserve">(E. T. Sherwood et al. 2017a)</w:t>
       </w:r>
       <w:r>
         <w:t xml:space="preserve">. Additional native habitats include intertidal wetlands (mangroves, salt marshes, salt barrens) and pine forests, oak hammocks, and freshwater wetlands present in upland habitats</w:t>
@@ -581,7 +570,7 @@
         <w:t xml:space="preserve"> </w:t>
       </w:r>
       <w:r>
-        <w:t xml:space="preserve">(H. Greening et al. 2014)</w:t>
+        <w:t xml:space="preserve">(H. Greening et al. 2014a)</w:t>
       </w:r>
       <w:r>
         <w:t xml:space="preserve">. Hydrologic conditions vary between the two, such that Hillsborough Bay receives a majority of direct surface water inflow from the Hillsborough and Alafia Rivers, whereas Old Tampa Bay receives much less inflow with a majority from multiple small tributaries</w:t>
@@ -642,14 +631,14 @@
         <w:t xml:space="preserve"> </w:t>
       </w:r>
       <w:r>
-        <w:t xml:space="preserve">(H. Greening et al. 2014; Johansson and Janicki Environmental, Inc. 2015)</w:t>
+        <w:t xml:space="preserve">(H. Greening et al. 2014a; Johansson and Janicki Environmental, Inc. 2015)</w:t>
       </w:r>
       <w:r>
         <w:t xml:space="preserve">.</w:t>
       </w:r>
     </w:p>
-    <w:bookmarkEnd w:id="24"/>
-    <w:bookmarkStart w:id="25" w:name="seagrass-change-in-tampa-bay"/>
+    <w:bookmarkEnd w:id="23"/>
+    <w:bookmarkStart w:id="24" w:name="seagrass-change-in-tampa-bay"/>
     <w:p>
       <w:pPr>
         <w:pStyle w:val="Heading3"/>
@@ -669,7 +658,7 @@
         <w:t xml:space="preserve"> </w:t>
       </w:r>
       <w:r>
-        <w:t xml:space="preserve">(Holly Greening and Janicki 2006; H. Greening et al. 2014; E. T. Sherwood et al. 2017)</w:t>
+        <w:t xml:space="preserve">(Holly Greening and Janicki 2006; H. Greening et al. 2014a; E. T. Sherwood et al. 2017a)</w:t>
       </w:r>
       <w:r>
         <w:t xml:space="preserve">. From 1988 to 2016, seagrasses increased 79% to 41,655 acres (16,857 ha), surpassing the regional management goal of restoring coverage to 95% of a benchmark 1950s coverage (Figure</w:t>
@@ -712,7 +701,7 @@
         <w:t xml:space="preserve"> </w:t>
       </w:r>
       <w:r>
-        <w:t xml:space="preserve">(H. Greening et al. 2014; Marcus W. Beck et al. 2019)</w:t>
+        <w:t xml:space="preserve">(H. Greening et al. 2014a; Marcus W. Beck et al. 2019)</w:t>
       </w:r>
       <w:r>
         <w:t xml:space="preserve">. These reductions in nutrient loadings resulted in large scale reductions in chlorophyll concentrations and light attenuation in the water column, creating favorable environments for seagrass growth. The most dramatic improvements in seagrass cover were observed in Old Tampa Bay where coverage increased by 122% or 4,465 acres (2,477 ha) from 1988 estimates to a total of 11,247 acres (4,511 ha). Similar gains were observed in Middle Tampa Bay where seagrass cover increased by 86% or 4,465 acres (1,807 ha) to a total of 9,652 acres (3,906 ha) and Hillsborough Bay where cover increased from nearly zero acres to a total of 2,007 acres (810 ha). Seagrasses have generally been stable over time in Lower Tampa Bay.</w:t>
@@ -740,8 +729,8 @@
         <w:t xml:space="preserve">a). Total cover in Tampa Bay has decreased by 28% from the 2016 peak by 11,518 acres (4,661 ha) to a total of 30,137 acres (12,196 ha). Losses have been most pronounced in Old Tampa Bay (62%; 6,963 acres/2,818 ha loss) and Hillsborough Bay (80%; 1,599 acres/647 ha loss). The current estimate for Old Tampa Bay of 4,183 acres (1,693 ha) is the lowest ever recorded in that bay segment since mapping efforts began in the 1980s. Coverage in Middle Tampa Bay decreased by 20% (1,926 acres/779 ha loss), whereas coverage in Lower Tampa Bay has remained stable, with only a 2% loss that is likely within the range of mapping error for the coverage estimates.</w:t>
       </w:r>
     </w:p>
-    <w:bookmarkEnd w:id="25"/>
-    <w:bookmarkStart w:id="27" w:name="seagrass-data"/>
+    <w:bookmarkEnd w:id="24"/>
+    <w:bookmarkStart w:id="26" w:name="seagrass-data"/>
     <w:p>
       <w:pPr>
         <w:pStyle w:val="Heading3"/>
@@ -783,7 +772,7 @@
       <w:r>
         <w:t xml:space="preserve"> </w:t>
       </w:r>
-      <w:hyperlink r:id="rId26">
+      <w:hyperlink r:id="rId25">
         <w:r>
           <w:rPr>
             <w:rStyle w:val="Hyperlink"/>
@@ -798,14 +787,14 @@
         <w:t xml:space="preserve"> </w:t>
       </w:r>
       <w:r>
-        <w:t xml:space="preserve">(Johansson 2016; E. T. Sherwood et al. 2017)</w:t>
+        <w:t xml:space="preserve">(Johansson 2016; E. T. Sherwood et al. 2017a)</w:t>
       </w:r>
       <w:r>
         <w:t xml:space="preserve">. This dataset provides species information, including abundance, cover, frequency occurrence, and condition, collected at fixed meter marks along a transect extending from the shoreline to the deepwater edge of the seagrass bed. Although the areal maps provide the standard for assessment of restoration goals, the transect data allow for inter-annual comparison at greater temporal resolution, particularly for the recent period of interest when seagrasses have declined. As such, the transect data were used below for comparison with temperature and salinity changes for the major bay segments. Additional sources of seagrass data are described in the next section.</w:t>
       </w:r>
     </w:p>
-    <w:bookmarkEnd w:id="27"/>
-    <w:bookmarkStart w:id="28" w:name="water-quality-data"/>
+    <w:bookmarkEnd w:id="26"/>
+    <w:bookmarkStart w:id="27" w:name="water-quality-data"/>
     <w:p>
       <w:pPr>
         <w:pStyle w:val="Heading3"/>
@@ -968,8 +957,8 @@
         <w:t xml:space="preserve">group has routinely met quarterly to ensure similar standards and methods are used for the collection and processing of surface water quality monitoring data. Split-samples evaluated by each organization are also compared to assess precision between different laboratories. As such, the water quality measurements used herein are considered comparable, relative to the different sampling designs used by each program.</w:t>
       </w:r>
     </w:p>
-    <w:bookmarkEnd w:id="28"/>
-    <w:bookmarkStart w:id="29" w:name="trend-analysis"/>
+    <w:bookmarkEnd w:id="27"/>
+    <w:bookmarkStart w:id="28" w:name="trend-analysis"/>
     <w:p>
       <w:pPr>
         <w:pStyle w:val="Heading3"/>
@@ -1077,8 +1066,8 @@
         <w:t xml:space="preserve">. The change per year was also evaluated for each parameter based on the slope estimates returned by each test. Kendall tests were also used to evaluate changes over time for each month to determine when the trends were most pronounced seasonally, e.g., all January estimates across years, all February estimates, etc. The percentage of stations in each bay segment with significant increasing temperature or decreasing salinity trends were evaluated for each month. All tests evaluated both surface and bottom measurements to assess potential differences by water depth.</w:t>
       </w:r>
     </w:p>
-    <w:bookmarkEnd w:id="29"/>
-    <w:bookmarkStart w:id="30" w:name="quantifying-potential-stress"/>
+    <w:bookmarkEnd w:id="28"/>
+    <w:bookmarkStart w:id="29" w:name="quantifying-potential-stress"/>
     <w:p>
       <w:pPr>
         <w:pStyle w:val="Heading3"/>
@@ -1333,62 +1322,62 @@
         <w:t xml:space="preserve">. This produced an overall assessment of how the stressor metrics have changed over time by bay segment, including counts for temperature, salinity, and both relative to the thresholds.</w:t>
       </w:r>
     </w:p>
+    <w:bookmarkEnd w:id="29"/>
+    <w:bookmarkStart w:id="30" w:name="links-to-seagrass"/>
+    <w:p>
+      <w:pPr>
+        <w:pStyle w:val="Heading3"/>
+      </w:pPr>
+      <w:r>
+        <w:t xml:space="preserve">2.7 Links to seagrass</w:t>
+      </w:r>
+    </w:p>
+    <w:p>
+      <w:pPr>
+        <w:pStyle w:val="FirstParagraph"/>
+      </w:pPr>
+      <w:r>
+        <w:t xml:space="preserve">For comparison to seagrass, the annual metrics were also referenced to approximate periods of time between the annual seagrass transect surveys, as opposed to the calendar year as above. Transect surveys are typically done in the fall at the end of the growing season. The average date for each year across the subset of transects in each bay segment was estimated and the stressor metrics were referenced accordingly. For example, if the average transect date for a bay segment was September 15th in 2009 and Oct 1st in 2010, the 2010 stressor counts were based on all days between the two average dates. This was repeated for all years from 1998 to 2022 when transect data were available. Bay segment stressor metrics were calculated as the average counts in each</w:t>
+      </w:r>
+      <w:r>
+        <w:t xml:space="preserve"> </w:t>
+      </w:r>
+      <w:r>
+        <w:t xml:space="preserve">“</w:t>
+      </w:r>
+      <w:r>
+        <w:t xml:space="preserve">transect year</w:t>
+      </w:r>
+      <w:r>
+        <w:t xml:space="preserve">”</w:t>
+      </w:r>
+      <w:r>
+        <w:t xml:space="preserve"> </w:t>
+      </w:r>
+      <w:r>
+        <w:t xml:space="preserve">from all stations in each segment. The stressor metrics were compared to frequency occurrence (all species) each year by bay segment. Generalized Linear regression Models (GLMs) were used to evaluate frequency occurrence in response to the independent variables, where the latter were the stressor metrics for temperature, salinity, both, bay segment, and time period (recovery pre-2016, decline post-2016). Two models were evaluated, one with the temperature and salinity metrics and another with the both metric given that the latter was a combined metric of the former. Interactions were included between temperature, salinity, and time period or the both metric and time period depending on the model. Bay segment was included as a main effect without interactions. The most parsimonious models were identified by forward and backward selection of the independent variables and comparison with AIC values</w:t>
+      </w:r>
+      <w:r>
+        <w:t xml:space="preserve"> </w:t>
+      </w:r>
+      <w:r>
+        <w:t xml:space="preserve">(Sakamoto, Ishiguro, and Kitagawa 1986; Venables and Ripley 2002)</w:t>
+      </w:r>
+      <w:r>
+        <w:t xml:space="preserve">. All models excluded Lower Tampa Bay because of minimal seagrass change over time.</w:t>
+      </w:r>
+    </w:p>
+    <w:p>
+      <w:pPr>
+        <w:pStyle w:val="BodyText"/>
+      </w:pPr>
+      <w:r>
+        <w:t xml:space="preserve">Additional models were constructed for the FIM and PDEM datasets to evaluate seagrass change relative to temperature and salinity. These models used direct measurements of salinity and temperature as independent variables because the stressor metrics could not be calculated using the sampling designs from these monitoring programs. GLMs were used for the FIM data to evaluate seagrass percent cover using continuous temperature and salinity as independent variables. Interactions with time period and a main effect for bay segment were also included as above. GLMs for the PDEM data were constructed similarly, except only Old Tampa Bay was evaluated (no bay segment interaction) and the seagrass response variable was presence/absence (i.e., a binomial distribution was used) to model the probability of observing seagrass. Input data for models for the FIM and PDEM datasets were further subset to include only months from July to November to describe seagrasses during the growing season and to reduce potential seasonal effects.</w:t>
+      </w:r>
+    </w:p>
     <w:bookmarkEnd w:id="30"/>
-    <w:bookmarkStart w:id="31" w:name="links-to-seagrass"/>
-    <w:p>
-      <w:pPr>
-        <w:pStyle w:val="Heading3"/>
-      </w:pPr>
-      <w:r>
-        <w:t xml:space="preserve">2.7 Links to seagrass</w:t>
-      </w:r>
-    </w:p>
-    <w:p>
-      <w:pPr>
-        <w:pStyle w:val="FirstParagraph"/>
-      </w:pPr>
-      <w:r>
-        <w:t xml:space="preserve">For comparison to seagrass, the annual metrics were also referenced to approximate periods of time between the annual seagrass transect surveys, as opposed to the calendar year as above. Transect surveys are typically done in the fall at the end of the growing season. The average date for each year across the subset of transects in each bay segment was estimated and the stressor metrics were referenced accordingly. For example, if the average transect date for a bay segment was September 15th in 2009 and Oct 1st in 2010, the 2010 stressor counts were based on all days between the two average dates. This was repeated for all years from 1998 to 2022 when transect data were available. Bay segment stressor metrics were calculated as the average counts in each</w:t>
-      </w:r>
-      <w:r>
-        <w:t xml:space="preserve"> </w:t>
-      </w:r>
-      <w:r>
-        <w:t xml:space="preserve">“</w:t>
-      </w:r>
-      <w:r>
-        <w:t xml:space="preserve">transect year</w:t>
-      </w:r>
-      <w:r>
-        <w:t xml:space="preserve">”</w:t>
-      </w:r>
-      <w:r>
-        <w:t xml:space="preserve"> </w:t>
-      </w:r>
-      <w:r>
-        <w:t xml:space="preserve">from all stations in each segment. The stressor metrics were compared to frequency occurrence (all species) each year by bay segment. Generalized Linear regression Models (GLMs) were used to evaluate frequency occurrence in response to the independent variables, where the latter were the stressor metrics for temperature, salinity, both, bay segment, and time period (recovery pre-2016, decline post-2016). Two models were evaluated, one with the temperature and salinity metrics and another with the both metric given that the latter was a combined metric of the former. Interactions were included between temperature, salinity, and time period or the both metric and time period depending on the model. Bay segment was included as a main effect without interactions. The most parsimonious models were identified by forward and backward selection of the independent variables and comparison with AIC values</w:t>
-      </w:r>
-      <w:r>
-        <w:t xml:space="preserve"> </w:t>
-      </w:r>
-      <w:r>
-        <w:t xml:space="preserve">(Sakamoto, Ishiguro, and Kitagawa 1986; Venables and Ripley 2002)</w:t>
-      </w:r>
-      <w:r>
-        <w:t xml:space="preserve">. All models excluded Lower Tampa Bay because of minimal seagrass change over time.</w:t>
-      </w:r>
-    </w:p>
-    <w:p>
-      <w:pPr>
-        <w:pStyle w:val="BodyText"/>
-      </w:pPr>
-      <w:r>
-        <w:t xml:space="preserve">Additional models were constructed for the FIM and PDEM datasets to evaluate seagrass change relative to temperature and salinity. These models used direct measurements of salinity and temperature as independent variables because the stressor metrics could not be calculated using the sampling designs from these monitoring programs. GLMs were used for the FIM data to evaluate seagrass percent cover using continuous temperature and salinity as independent variables. Interactions with time period and a main effect for bay segment were also included as above. GLMs for the PDEM data were constructed similarly, except only Old Tampa Bay was evaluated (no bay segment interaction) and the seagrass response variable was presence/absence (i.e., a binomial distribution was used) to model the probability of observing seagrass. Input data for models for the FIM and PDEM datasets were further subset to include only months from July to November to describe seagrasses during the growing season and to reduce potential seasonal effects.</w:t>
-      </w:r>
-    </w:p>
     <w:bookmarkEnd w:id="31"/>
-    <w:bookmarkEnd w:id="32"/>
-    <w:bookmarkStart w:id="36" w:name="results"/>
+    <w:bookmarkStart w:id="35" w:name="results"/>
     <w:p>
       <w:pPr>
         <w:pStyle w:val="Heading2"/>
@@ -1397,7 +1386,7 @@
         <w:t xml:space="preserve">3 Results</w:t>
       </w:r>
     </w:p>
-    <w:bookmarkStart w:id="33" w:name="temperature-and-salinity-trends"/>
+    <w:bookmarkStart w:id="32" w:name="temperature-and-salinity-trends"/>
     <w:p>
       <w:pPr>
         <w:pStyle w:val="Heading3"/>
@@ -1779,8 +1768,8 @@
         <w:t xml:space="preserve">c), although some variation was observed between bay segments. Temperature trends were more often observed in the summer, early fall for the upper bay segments (OTB, HB), whereas the lower bay segments (MTB, LTB) had more significant trends during the spring. Seasonal trends in salinity did not vary as much between segments, although OTB and LTB had more stations with significantly decreasing trends than the other bay segments. Again, differences between top or bottom trends did not differ seasonally.</w:t>
       </w:r>
     </w:p>
-    <w:bookmarkEnd w:id="33"/>
-    <w:bookmarkStart w:id="34" w:name="stressor-metrics"/>
+    <w:bookmarkEnd w:id="32"/>
+    <w:bookmarkStart w:id="33" w:name="stressor-metrics"/>
     <w:p>
       <w:pPr>
         <w:pStyle w:val="Heading3"/>
@@ -1978,8 +1967,8 @@
         <w:t xml:space="preserve">). The number of days when both temperature was above and salinity was below the threshold generally followed the trends for the number of days when salinity was below the threshold, although the slopes varied. These thresholds were used for comparison to seagrass changes described below, based primarily on the statistical strength of the trends and the variance of counts among bay segments. That is, more restrictive thresholds did not provide sufficient counts of days per year to develop models and the chosen thresholds were based primarily on statistical considerations. The thresholds likely have minimal ecological significance, but rather provide a useful metric for tracking physical changes in the water column that are likely correlated with seagrass change.</w:t>
       </w:r>
     </w:p>
-    <w:bookmarkEnd w:id="34"/>
-    <w:bookmarkStart w:id="35" w:name="seagrass-response"/>
+    <w:bookmarkEnd w:id="33"/>
+    <w:bookmarkStart w:id="34" w:name="seagrass-response"/>
     <w:p>
       <w:pPr>
         <w:pStyle w:val="Heading3"/>
@@ -2193,9 +2182,9 @@
         <w:t xml:space="preserve">).</w:t>
       </w:r>
     </w:p>
+    <w:bookmarkEnd w:id="34"/>
     <w:bookmarkEnd w:id="35"/>
-    <w:bookmarkEnd w:id="36"/>
-    <w:bookmarkStart w:id="38" w:name="discussion"/>
+    <w:bookmarkStart w:id="37" w:name="discussion"/>
     <w:p>
       <w:pPr>
         <w:pStyle w:val="Heading2"/>
@@ -2209,7 +2198,16 @@
         <w:pStyle w:val="FirstParagraph"/>
       </w:pPr>
       <w:r>
-        <w:t xml:space="preserve">Global increases in temperature and precipitation related to climate change have contributed to widespread alteration of the structure and functioning of natural environments. At a local scale, these changes have been demonstrated herein for Tampa Bay where the evaluation of long-term trends in water temperature and salinity showed clear changes mirrored by long-term changes in air temperature and precipitation. Over the previous fifty years, the Bay has demonstrated a consistent trend towards hotter and fresher conditions, where water temperature has approximately increased by 0.03 - 0.07</w:t>
+        <w:t xml:space="preserve">Global increases in temperature and precipitation related to climate change have contributed to widespread alteration of the structure and functioning of natural environments</w:t>
+      </w:r>
+      <w:r>
+        <w:t xml:space="preserve"> </w:t>
+      </w:r>
+      <w:r>
+        <w:t xml:space="preserve">(Osland et al. 2015; Oliver et al. 2018)</w:t>
+      </w:r>
+      <w:r>
+        <w:t xml:space="preserve">. At a local scale, these changes have been demonstrated herein for Tampa Bay where the evaluation of long-term trends in water temperature and salinity showed clear changes mirrored by long-term changes in air temperature and precipitation. Over the previous fifty years, the Bay has demonstrated a consistent trend towards hotter and fresher conditions, where water temperature has approximately increased by 0.03 - 0.07</w:t>
       </w:r>
       <w:r>
         <w:t xml:space="preserve"> </w:t>
@@ -2240,7 +2238,16 @@
         <w:pStyle w:val="BodyText"/>
       </w:pPr>
       <w:r>
-        <w:t xml:space="preserve">Similar regional, long-term changes in coastal waters have been observed by others.</w:t>
+        <w:t xml:space="preserve">Similar regional, long-term changes in coastal waters and estuaries have been observed by others</w:t>
+      </w:r>
+      <w:r>
+        <w:t xml:space="preserve"> </w:t>
+      </w:r>
+      <w:r>
+        <w:t xml:space="preserve">(Nickerson et al. 2023; Shi and Hu In review)</w:t>
+      </w:r>
+      <w:r>
+        <w:t xml:space="preserve">.</w:t>
       </w:r>
       <w:r>
         <w:t xml:space="preserve"> </w:t>
@@ -2252,7 +2259,7 @@
         <w:t xml:space="preserve"> </w:t>
       </w:r>
       <w:r>
-        <w:t xml:space="preserve">evaluated sea surface trends at a larger spatial scale for Tampa Bay, the West Florida Continental Shelf, and the adjacent Gulf of Mexico. Temperature trends were similar for Tampa Bay (the EPC dataset was also used), although the authors note that the power of detecting the trends decreased for shorter time periods, as independently verified with the FIM and PDEM datasets herein.</w:t>
+        <w:t xml:space="preserve">evaluated sea surface trends at a larger spatial scale for Tampa Bay, the West Florida Continental Shelf, and the adjacent Gulf of Mexico. Temperature trends were similar for Tampa Bay (the EPC dataset was also used), although the power to detect trends decreased for shorter time periods, as independently verified with the FIM and PDEM datasets herein.</w:t>
       </w:r>
       <w:r>
         <w:t xml:space="preserve"> </w:t>
@@ -2276,22 +2283,53 @@
         <w:t xml:space="preserve"> </w:t>
       </w:r>
       <w:r>
-        <w:t xml:space="preserve">evaluated the EPC data as an average for the entire bay for consistency of comparison to the larger spatial area. These differences are understandable given the analysis goals and methods for data synthesis. Our results showing increases in temperature and decreases in salinity for OTB and HB for the summer months are likely related to hydrodynamic characteristics of these segments relative to MTB and LTB that flush more regularly with the Gulf of Mexico. These upper bay segments are more affected by hydrologic inflows (HB), lack of circulation (OTB), or thermal stress related to more rapid warming with shallower depths. Regardless,</w:t>
-      </w:r>
-      <w:r>
-        <w:t xml:space="preserve"> </w:t>
-      </w:r>
-      <w:r>
-        <w:t xml:space="preserve">Nickerson et al. (2023)</w:t>
-      </w:r>
-      <w:r>
-        <w:t xml:space="preserve"> </w:t>
-      </w:r>
-      <w:r>
-        <w:t xml:space="preserve">state a Gulf-wide increase in water temperature of 0.1 - 0.5</w:t>
-      </w:r>
-      <w:r>
-        <w:t xml:space="preserve"> </w:t>
+        <w:t xml:space="preserve">evaluated the EPC data as an average for the entire bay for consistency of comparison to the larger spatial area. These differences are understandable given the analysis goals and methods for data synthesis. Our results showing increases in temperature and decreases in salinity for OTB and HB for the summer months are likely related to hydrodynamic characteristics of these segments relative to MTB and LTB that flush more regularly with the Gulf of Mexico. These upper bay segments are more affected by hydrologic inflows (HB), lack of circulation (OTB), or thermal stress related to more rapid warming with shallower depths. Additionally,</w:t>
+      </w:r>
+      <w:r>
+        <w:t xml:space="preserve"> </w:t>
+      </w:r>
+      <w:r>
+        <w:t xml:space="preserve">Shi and Hu (In review)</w:t>
+      </w:r>
+      <w:r>
+        <w:t xml:space="preserve"> </w:t>
+      </w:r>
+      <w:r>
+        <w:t xml:space="preserve">provided a recent assessment of a 2023 heatwave in south Florida, supported by a 20-year trend assessment that suggested estuaries were warming at nearly double the rate of the Gulf of Mexico. The upper limit of our warming estimates for Tampa Bay is comparable.</w:t>
+      </w:r>
+    </w:p>
+    <w:p>
+      <w:pPr>
+        <w:pStyle w:val="BodyText"/>
+      </w:pPr>
+      <w:r>
+        <w:t xml:space="preserve">Our relatively simple modeling approach provided some evidence that climate-related stressors can explain the recent loss in seagrass in Tampa Bay. The models did not provide a consistent, nor statistically powerful, explanation that increasing temperature and decreasing salinity were key drivers. However, evaluating all models together does suggest a pattern that demonstrates the value of considering multiple datasets and models to explain noisy ecological patterns. Model results for the EPC and FIM datasets both suggested that increasing temperature and decreasing salinity were associated with potential seagrass loss post-2016, described primarily using separate interaction terms of temperature or salinity with time period. For the EPC model, the interaction term was not significant for temperature, whereas the interaction was marginally significant for the salinity metric such that a negative association was observed post-2016 as compared to pre-2016 where frequency occurrence of seagrass declined with the increasing number of days when salinity was below 25 ppt. Likewise, the FIM models had a significant interaction term for the association of the temperature with time period and a marginally significant interaction term for the association of salinity with time period, such that percent cover of seagrasses showed a decline with increasing temperature and decreasing salinity post-2016. An important distinction between the EPC and FIM models is that the former evaluated the number of days above/below thresholds each year to quantify increases in annual stress associated with temperature and salinity, whereas the latter evaluated observed temperature and salinity values at the time of seagrass sampling. As such, both models attempted to describe the role of these stressors on potential seagrass change, but use different independent variables given the different sampling designs of each monitoring programs. These differences highlight challenges describing noisy relationships in long-term ecological datasets, while also demonstrating the utility of our weight-of-evidence approach to describe these relationships.</w:t>
+      </w:r>
+    </w:p>
+    <w:p>
+      <w:pPr>
+        <w:pStyle w:val="BodyText"/>
+      </w:pPr>
+      <w:r>
+        <w:t xml:space="preserve">An additional caveat of our models was the use of</w:t>
+      </w:r>
+      <w:r>
+        <w:t xml:space="preserve"> </w:t>
+      </w:r>
+      <w:r>
+        <w:t xml:space="preserve">“</w:t>
+      </w:r>
+      <w:r>
+        <w:t xml:space="preserve">thresholds</w:t>
+      </w:r>
+      <w:r>
+        <w:t xml:space="preserve">”</w:t>
+      </w:r>
+      <w:r>
+        <w:t xml:space="preserve"> </w:t>
+      </w:r>
+      <w:r>
+        <w:t xml:space="preserve">to define potential stressor metrics for temperature and salinity on an annual time scale. Our choice to use 30</w:t>
       </w:r>
       <m:oMath>
         <m:sSup>
@@ -2311,7 +2349,16 @@
         </m:sSup>
       </m:oMath>
       <w:r>
-        <w:t xml:space="preserve">C per decade, which is comparable to our estimates.</w:t>
+        <w:t xml:space="preserve">C and 25 ppt for temperature and salinity was primarily a statistical consideration given a consistent increase over time in the number of days when these thresholds were crossed, as shown by the mixed-effects linear models for each bay segment. That is, sufficient change and variation in the independent variables for the models of seagrass change were needed to statistically describe potential relationships. These thresholds are likely not ecologically significant since most of the reported values in tropical and sub-tropical environments suggest that the limits of the ecological niche for seagrasses are higher for temperature and lower for salinity</w:t>
+      </w:r>
+      <w:r>
+        <w:t xml:space="preserve"> </w:t>
+      </w:r>
+      <w:r>
+        <w:t xml:space="preserve">(Phillips 1960; McMillan and Moseley 1967; Zieman 1975; Lirman and Cropper 2003)</w:t>
+      </w:r>
+      <w:r>
+        <w:t xml:space="preserve">. Because we did not see a dramatic increase in the number of days each year when the thresholds were crossed at more stressful values (i.e., higher temperature, lower salinity), conditions in Tampa Bay in recent years are generally within the ecological niche for seagrasses. This does not suggest that these factors are unimportant, both currently and in the future. Our models suggested that temperature and salinity are potentially associated with seagrass loss and the consistent long-term trend in temperature and salinity suggest that conditions are very likely to become more stressful in the futre. Moreover, the GAMs used to model continuous temperature and salinity at each EPC monitoring station likely did not fully describe the current extent of stress given that extreme low or high values were often not captured by the daily predictions (see supplement). Regardless of the above limitations, the role of climate stressors on seagrass change is likely to continue in the future as suggested by our results.</w:t>
       </w:r>
     </w:p>
     <w:p>
@@ -2319,61 +2366,28 @@
         <w:pStyle w:val="BodyText"/>
       </w:pPr>
       <w:r>
-        <w:t xml:space="preserve">Our relatively simple modeling approach provided some evidence that climate-related stressors can explain the recent loss in seagrass in Tampa Bay. The models did not provide a consistent, nor statistically powerful, explanation that increasing temperature and decreasing salinity were key drivers. However, a weight-of-evidence approach evaluating all models together does suggest a pattern that demonstrates the value of considering multiple datasets and models in explaining noisy ecological patterns. Model results for the EPC and FIM datasets both suggested that increasing temperature and decreasing salinity were associated with potential seagrass loss post-2016, described primarily using separate interaction terms of temperature or salinity with time period. For the EPC model, the interaction term was not significant for temperature, whereas the interaction was marginally significant for the salinity metric such that a negative association was observed post-2016 as compared to pre-2016 where frequency occurrence of seagrass declined with the increasing number of days when salinity was below 25 ppt. Likewise, the FIM models had a significant interaction term for the association of the temperature with time period and a marginally significant interaction term for the association of salinity with time period, such that percent cover of seagrasses showed a decline with increasing temperature and decreasing salinity post-2016. An important distinction between the EPC and FIM models is that the former evaluated the number of days above/below thresholds each year to quantify increases in annual stress associated with temperature and salinity, whereas the latter evaluated observed temperature and salinity values at the time of seagrass sampling. As such, both models attempted to describe the role of these stressors on potential seagrass change, but use different independent variables given the different sampling designs of each monitoring programs. These differences highlight challenges describing noisy relationships in long-term ecological datasets, while also demonstrating the utility of our weight-of-evidence approach to describe these relationships.</w:t>
-      </w:r>
-    </w:p>
-    <w:p>
-      <w:pPr>
-        <w:pStyle w:val="BodyText"/>
-      </w:pPr>
-      <w:r>
-        <w:t xml:space="preserve">An additional caveat of our models was the use of</w:t>
-      </w:r>
-      <w:r>
-        <w:t xml:space="preserve"> </w:t>
-      </w:r>
-      <w:r>
-        <w:t xml:space="preserve">“</w:t>
-      </w:r>
-      <w:r>
-        <w:t xml:space="preserve">thresholds</w:t>
-      </w:r>
-      <w:r>
-        <w:t xml:space="preserve">”</w:t>
-      </w:r>
-      <w:r>
-        <w:t xml:space="preserve"> </w:t>
-      </w:r>
-      <w:r>
-        <w:t xml:space="preserve">to define potential stressor metrics for temperature and salinity on an annual time scale. Our choice to use 30</w:t>
-      </w:r>
-      <m:oMath>
-        <m:sSup>
-          <m:e>
-            <m:r>
-              <m:t>​</m:t>
-            </m:r>
-          </m:e>
-          <m:sup>
-            <m:r>
-              <m:rPr>
-                <m:sty m:val="p"/>
-              </m:rPr>
-              <m:t>∘</m:t>
-            </m:r>
-          </m:sup>
-        </m:sSup>
-      </m:oMath>
-      <w:r>
-        <w:t xml:space="preserve">C and 25 ppt for temperature and salinity was primarily a statistical consideration given a consistent increase over time in the number of days when these thresholds were crossed, as shown by the mixed-effects linear models for each bay segment. That is, sufficient change and variation in the independent variables for the models of seagrass change were needed to statistically describe potential relationships. These thresholds are not to be considered ecologically significant since most of the reported values in tropical and sub-tropical environments suggest that the limits of the ecological niche for seagrasses are higher for temperature and lower for salinity. Because we did not see a dramatic increase in the number of days each year when the thresholds were crossed at more stressful values (i.e., higher temperature, lower salinity), conditions in Tampa Bay in recent years are generally within the ecological niche for seagrasses. This does not suggest that these factors are unimportant, both currently and in the future. Our models suggested that temperature and salinity are potentially associated with seagrass loss and the consistent long-term trend in temperature and salinity suggest that conditions are very likely to become more stressful in the futre. Moreover, the GAMs used to model continuous temperature and salinity at each EPC monitoring station likely did not fully describe the current extent of stress given that extreme low or high values were often not captured by the daily predictions (see supplement). Regardless of the above limitations, the role of climate stressors on seagrass change is likely to continue in the future as suggested by our results.</w:t>
-      </w:r>
-    </w:p>
-    <w:p>
-      <w:pPr>
-        <w:pStyle w:val="BodyText"/>
-      </w:pPr>
-      <w:r>
-        <w:t xml:space="preserve">Additional limitations of our model may relate to an incomplete description of factors influencing seagrass growth. This relates to the inclusion of additional drivers as well as issues related to correlation/causation. For the former, the primary management paradigm in Tampa Bay for the past three decades has relied on the role of nutrients, nitrogen in particular, in affecting light environments for seagrass growth. As such, light attenuation or water clarity could have been included in our models to more completely describe factors influencing growth, i.e., the residual differences could additionally be explained by temperature or salinity. Our use of time period (pre-/post-2016) as a categorical variable partially addressed this issue. Modeling seagrass change as related to temperature or salinity for the whole record without time period as a predictor would have shown a spurious correlation of both with seagrass given the long-term recovery of Tampa Bay related to nutrient reduction, increased water clarity, and increased seagrass coverage. Thus, time period was necessary to control for these confounding relationships. Additionally, light attenuation has been relatively consistent since 2016 and within the limits estimated to be supportive of seagrass growth in Tampa Bay (OTB in particular where the most losses have been seen). This suggests that other factors are influencing seagrass growth and the inclusion of light attenuation in the models was likely not critical for describing the roles of temperature and salinity. A final consideration for our models relates to how seagrasses may influence their environment, particularly for the EPC and PDEM datasets where temperature and salinity were measured at the same locations as seagrass. For example, temperature may simply be higher in locations where seagrasses are present, i.e., seagrasses may be influencing their environment rather than the environment influencing seagrasses. This explanation cannot be ruled out with the existing datasets, although the trend analyses showing the consistent long-term changes and our weight-of-evidence modeling approach suggest that climate-related stressors driving seagrass loss is a more likely scenario.</w:t>
+        <w:t xml:space="preserve">Additional limitations of our model may relate to an incomplete description of factors influencing seagrass growth. This relates to the inclusion of additional drivers as well as issues related to correlation/causation. For the former, the primary management paradigm in Tampa Bay for the past three decades has relied on the role of nutrients, nitrogen in particular, in affecting light environments for seagrass growth [</w:t>
+      </w:r>
+      <w:r>
+        <w:t xml:space="preserve">(H. Greening et al. 2014b; E. T. Sherwood et al. 2017b)</w:t>
+      </w:r>
+      <w:r>
+        <w:t xml:space="preserve">. As such, light attenuation or water clarity could have been included in our models to more completely describe factors influencing growth, i.e., the residual differences after accounting for light attenuation could additionally be explained by temperature or salinity. Our use of time period (pre-/post-2016) as a categorical variable partially addressed this issue. Modeling seagrass change as related to temperature or salinity for the entire record would have shown a spurious correlation of both with seagrass given the long-term recovery of seagrass. Thus, time period was necessary to control for these confounding relationships. Additionally, light attenuation has been relatively consistent since 2016 and within the limits estimated to be supportive of seagrass growth in Tampa Bay (OTB in particular where the most losses have been seen) [</w:t>
+      </w:r>
+      <w:r>
+        <w:t xml:space="preserve">Janicki and Wade (1996)</w:t>
+      </w:r>
+      <w:r>
+        <w:t xml:space="preserve">;</w:t>
+      </w:r>
+      <w:r>
+        <w:t xml:space="preserve"> </w:t>
+      </w:r>
+      <w:r>
+        <w:t xml:space="preserve">Marcus W. Beck (2020a)</w:t>
+      </w:r>
+      <w:r>
+        <w:t xml:space="preserve">]. This suggests that other factors are influencing seagrass growth and the inclusion of light attenuation in the models was likely not critical for describing the roles of temperature and salinity. A final consideration for our models relates to how seagrasses may influence their environment, particularly for the EPC and PDEM datasets where temperature and salinity were measured at the same locations as seagrass. For example, temperature may simply be higher in locations where seagrasses are present, i.e., seagrasses may be influencing their environment rather than the environment influencing seagrasses. This explanation cannot be ruled out with the existing datasets, although the trend analyses showing the consistent long-term changes and our models suggest that climate-related stressors driving seagrass loss is a more likely scenario.</w:t>
       </w:r>
     </w:p>
     <w:p>
@@ -2412,19 +2426,28 @@
         <w:t xml:space="preserve"> </w:t>
       </w:r>
       <w:r>
-        <w:t xml:space="preserve">(Lopez et al. 2023)</w:t>
-      </w:r>
-      <w:r>
-        <w:t xml:space="preserve"> </w:t>
-      </w:r>
-      <w:r>
-        <w:t xml:space="preserve">and the specific relationships of these blooms with seagrass change is unclear, although the expectation is that seagrass growth may be limited by the degradation of the light environment with algal growth. These blooms are exacerbated by the hydrologic conditions in OTB that contribute to relatively longer residence times. The effect of warming temperature and decreasing salinity in OTB will further complicate the understanding of how these blooms manifest and persist each year</w:t>
-      </w:r>
-      <w:r>
-        <w:t xml:space="preserve"> </w:t>
-      </w:r>
-      <w:r>
-        <w:t xml:space="preserve">(Usup, Kulis, and Anderson 1994; Phlips et al. 2006; Lopez et al. 2021)</w:t>
+        <w:t xml:space="preserve">(Usup, Kulis, and Anderson 1994; Lopez et al. 2023)</w:t>
+      </w:r>
+      <w:r>
+        <w:t xml:space="preserve"> </w:t>
+      </w:r>
+      <w:r>
+        <w:t xml:space="preserve">and the specific relationships of these blooms with seagrass change is unclear, although the expectation is that seagrass growth may be limited by the degradation of the light environment with algal growth. These blooms are exacerbated by the hydrologic conditions in OTB that contribute to relatively longer residence times</w:t>
+      </w:r>
+      <w:r>
+        <w:t xml:space="preserve"> </w:t>
+      </w:r>
+      <w:r>
+        <w:t xml:space="preserve">(Phlips et al. 2006; C. B. Lopez 2021)</w:t>
+      </w:r>
+      <w:r>
+        <w:t xml:space="preserve">. The effect of warming temperature and decreasing salinity in OTB will further complicate the understanding of how these blooms manifest and persist each year</w:t>
+      </w:r>
+      <w:r>
+        <w:t xml:space="preserve"> </w:t>
+      </w:r>
+      <w:r>
+        <w:t xml:space="preserve">(e.g., Stelling et al. 2023)</w:t>
       </w:r>
       <w:r>
         <w:t xml:space="preserve">.</w:t>
@@ -2435,7 +2458,31 @@
         <w:pStyle w:val="BodyText"/>
       </w:pPr>
       <w:r>
-        <w:t xml:space="preserve">Additional biotic factors could be influencing regional patterns in seagrass growth. In Tampa Bay and elsewhere, the presence of macroalgal species and how these may influence seagrass growth and recovery has been a concern. Macroalgae abundance has increased over time and has been observed to colonize locations where seagrass was formerly present. Competitive differences between seagrasses and macroalgae are poorly understood in these systems, in addition to insufficient data to clearly describe growth patterns and nutrient cycling related to macroalgae. Discrete pollutant loading events in Tampa Bay have been documented to promote macroalgae growth [</w:t>
+        <w:t xml:space="preserve">Additional biotic factors could be influencing regional patterns in seagrass growth. In Tampa Bay and elsewhere, the presence of macroalgal species and how these may influence seagrass growth and recovery has been a concern</w:t>
+      </w:r>
+      <w:r>
+        <w:t xml:space="preserve"> </w:t>
+      </w:r>
+      <w:r>
+        <w:t xml:space="preserve">(Janicki Environmental, Inc. 2022; Scolaro et al. 2023)</w:t>
+      </w:r>
+      <w:r>
+        <w:t xml:space="preserve">. Macroalgae abundance has increased over time and has been observed to colonize locations where seagrass was formerly present in Tampa Bay [</w:t>
+      </w:r>
+      <w:r>
+        <w:t xml:space="preserve">Marcus W. Beck (2020b)</w:t>
+      </w:r>
+      <w:r>
+        <w:t xml:space="preserve">]. Competitive differences between seagrasses and macroalgae are poorly understood in these systems [but see</w:t>
+      </w:r>
+      <w:r>
+        <w:t xml:space="preserve"> </w:t>
+      </w:r>
+      <w:r>
+        <w:t xml:space="preserve">Bell and Hall (1997)</w:t>
+      </w:r>
+      <w:r>
+        <w:t xml:space="preserve">], in addition to insufficient data in Tampa Bay to clearly describe growth patterns and nutrient cycling related to macroalgae. Discrete pollutant loading events in Tampa Bay have been documented to promote macroalgae growth [</w:t>
       </w:r>
       <w:r>
         <w:t xml:space="preserve">Marcus W. Beck et al. (2022a)</w:t>
@@ -2535,7 +2582,25 @@
         <w:t xml:space="preserve">(Alarcon et al. 2024)</w:t>
       </w:r>
       <w:r>
-        <w:t xml:space="preserve">. Salinity changes with sea-level rise have been documented to contribute to numerous alterations of subtidal and nearshore habitats. In southwest Florida, the most common ecological example is migration of tidal wetlands, primary mangroves, upland as porewater salinity and water levels have gradually changed over the past few decades. Alteration of salinity regimes for surface and groundwater resources are also well documented. In Florida Bay, for example, widespread decline of</w:t>
+        <w:t xml:space="preserve">. Salinity changes with sea-level rise have been documented to contribute to numerous alterations of subtidal and nearshore habitats</w:t>
+      </w:r>
+      <w:r>
+        <w:t xml:space="preserve"> </w:t>
+      </w:r>
+      <w:r>
+        <w:t xml:space="preserve">(Brinson, Christian, and Blum 1995; White and Kaplan 2017)</w:t>
+      </w:r>
+      <w:r>
+        <w:t xml:space="preserve">. In southwest Florida, the most common ecological example is migration of tidal wetlands, primary mangroves, upland as porewater salinity and water levels have gradually changed over the past few decades</w:t>
+      </w:r>
+      <w:r>
+        <w:t xml:space="preserve"> </w:t>
+      </w:r>
+      <w:r>
+        <w:t xml:space="preserve">(Borchert et al. 2018)</w:t>
+      </w:r>
+      <w:r>
+        <w:t xml:space="preserve">. Alteration of salinity regimes for surface and groundwater resources are also well documented. In Florida Bay, for example, widespread decline of</w:t>
       </w:r>
       <w:r>
         <w:t xml:space="preserve"> </w:t>
@@ -2575,7 +2640,7 @@
         <w:t xml:space="preserve">noted that sea level rise is expected to have the largest effect on salinity changes during periods of low freshwater outflow from the Greater Florida Everglades, emphasizing that measured salinity represents the relative contributions of oceanic and freshwater surface waters. In Tampa Bay, the long-term trends of decreasing salinity suggest that the hydrologic load into the system has had a greater influence on salinity regimes than the effects of sea-level rise. This hypothesis is supported by our assessment of precipitation patterns over time, where the long-term increase is inversely correlated with the decrease in salinity.</w:t>
       </w:r>
     </w:p>
-    <w:bookmarkStart w:id="37" w:name="conclusions"/>
+    <w:bookmarkStart w:id="36" w:name="conclusions"/>
     <w:p>
       <w:pPr>
         <w:pStyle w:val="Heading3"/>
@@ -2597,22 +2662,44 @@
         <w:pStyle w:val="BodyText"/>
       </w:pPr>
       <w:r>
-        <w:t xml:space="preserve">Area managers should consider how these climate-related stressors may alter the effectiveness of intervention activities aimed at supporting ecological resources in Tampa Bay. Management actions that have historically been effective may have degraded capacity to support ecosystem status due to changing resilience of ecological resources with climate change. For example, nitrogen load reductions have been effective at restoring Tampa Bay, primarily due to wastewater load allocations considered to be within the nutrient assimilative capacity of Tampa Bay. As Tampa Bay becomes hotter and fresher, similar load allocations may no longer be effectively assimilated. Strategies can be pursued to reduce allowable load inputs from regulated entities and to create additional resilience through more aggressive management strategies (e.g., additional stormwater controls, hydrological modification). These considerations are especially critical for upper parts of Tampa Bay where a majority of seagrass loss has occurred and where trends have been most pronounced. Reversal of recent trends may be more likely to occur if aggressive actions and controls are pursued sooner rather than later, given the challenges of restoring degraded systems due to hysteresis.</w:t>
-      </w:r>
-    </w:p>
+        <w:t xml:space="preserve">Area managers should consider how these climate-related stressors may alter the effectiveness of intervention activities aimed at protecting ecological resources in Tampa Bay. Management actions that have historically been effective may have inadequate capacity to maintain ecosystem status due to changing resilience of ecological resources with climate change. For example, nitrogen load reductions have been effective at restoring Tampa Bay, primarily due to wastewater load allocations considered to be within the nutrient assimilative capacity of Tampa Bay</w:t>
+      </w:r>
+      <w:r>
+        <w:t xml:space="preserve"> </w:t>
+      </w:r>
+      <w:r>
+        <w:t xml:space="preserve">(Holly Greening and Janicki 2006; H. Greening et al. 2014a)</w:t>
+      </w:r>
+      <w:r>
+        <w:t xml:space="preserve">. As Tampa Bay becomes hotter and fresher, similar load allocations may no longer be effectively assimilated. Strategies can be pursued to reduce allowable load inputs from regulated entities and to create additional resilience through more aggressive management strategies (e.g., additional stormwater controls, hydrological modifications). These considerations are especially critical for upper parts of Tampa Bay where a majority of seagrass loss has occurred and where temperature and salinity trends have been most pronounced. Reversal of recent trends may be more likely to occur if aggressive actions and controls are pursued sooner rather than later, given the challenges of restoring degraded systems due to hysteresis.</w:t>
+      </w:r>
+    </w:p>
+    <w:bookmarkEnd w:id="36"/>
     <w:bookmarkEnd w:id="37"/>
+    <w:bookmarkStart w:id="38" w:name="acknowledgments"/>
+    <w:p>
+      <w:pPr>
+        <w:pStyle w:val="Heading2"/>
+      </w:pPr>
+      <w:r>
+        <w:t xml:space="preserve">5 Acknowledgments</w:t>
+      </w:r>
+    </w:p>
+    <w:p>
+      <w:pPr>
+        <w:pStyle w:val="FirstParagraph"/>
+      </w:pPr>
+      <w:r>
+        <w:t xml:space="preserve">This work benefited from constructive discussions with the Technical Advisory Committee of the Tampa Bay Estuary Program (TBEP). TBEP funding for this work stems from EPA Section 320 Grant Funds, and the TBEP’s local government partners (Hillsborough, Manatee, Pasco, and Pinellas Counties; the Cities of Clearwater, St. Petersburg, and Tampa; Tampa Bay Water; and the Southwest Florida Water Management District) through contributions to the operating budget. We are indebted to the hundreds of field and administrative staff for collecting and maintaining the valuable long-term monitoring data used in this study.</w:t>
+      </w:r>
+    </w:p>
+    <w:p>
+      <w:r>
+        <w:br w:type="page"/>
+      </w:r>
+    </w:p>
     <w:bookmarkEnd w:id="38"/>
-    <w:bookmarkStart w:id="39" w:name="acknowledgments"/>
-    <w:p>
-      <w:pPr>
-        <w:pStyle w:val="Heading2"/>
-      </w:pPr>
-      <w:r>
-        <w:t xml:space="preserve">5 Acknowledgments</w:t>
-      </w:r>
-    </w:p>
-    <w:bookmarkEnd w:id="39"/>
-    <w:bookmarkStart w:id="64" w:name="figures"/>
+    <w:bookmarkStart w:id="63" w:name="figures"/>
     <w:p>
       <w:pPr>
         <w:pStyle w:val="Heading2"/>
@@ -2635,7 +2722,7 @@
       <w:tr>
         <w:tc>
           <w:tcPr/>
-          <w:bookmarkStart w:id="43" w:name="fig-seagrasschg"/>
+          <w:bookmarkStart w:id="42" w:name="fig-seagrasschg"/>
           <w:p>
             <w:pPr>
               <w:jc w:val="center"/>
@@ -2645,18 +2732,18 @@
                 <wp:inline>
                   <wp:extent cx="5943600" cy="4457699"/>
                   <wp:effectExtent b="0" l="0" r="0" t="0"/>
-                  <wp:docPr descr="" title="" id="41" name="Picture"/>
+                  <wp:docPr descr="" title="" id="40" name="Picture"/>
                   <a:graphic>
                     <a:graphicData uri="http://schemas.openxmlformats.org/drawingml/2006/picture">
                       <pic:pic>
                         <pic:nvPicPr>
-                          <pic:cNvPr descr="figs/seagrasschg.png" id="42" name="Picture"/>
+                          <pic:cNvPr descr="figs/seagrasschg.png" id="41" name="Picture"/>
                           <pic:cNvPicPr>
                             <a:picLocks noChangeArrowheads="1" noChangeAspect="1"/>
                           </pic:cNvPicPr>
                         </pic:nvPicPr>
                         <pic:blipFill>
-                          <a:blip r:embed="rId40"/>
+                          <a:blip r:embed="rId39"/>
                           <a:stretch>
                             <a:fillRect/>
                           </a:stretch>
@@ -2696,7 +2783,7 @@
               <w:t xml:space="preserve">Figure 1: Seagrass changes over time in Tampa Bay for (a) areal coverage and (b) frequency occurrence of major species. Changes are shown for major bay segments. Note the different time scale between (a) and (b); coverage maps in (a) began in 1988 and seagrass transect monitoring in (b) began in 1998. Red lines in (a) show approximate capacity of seagrass coverage based on the baywide target of 40,000 acres. OTB: Old Tampa Bay, HB: Hillsborough Bay, MTB: Middle Tampa Bay, LTB: Lower Tampa Bay.</w:t>
             </w:r>
           </w:p>
-          <w:bookmarkEnd w:id="43"/>
+          <w:bookmarkEnd w:id="42"/>
         </w:tc>
       </w:tr>
     </w:tbl>
@@ -2719,7 +2806,7 @@
       <w:tr>
         <w:tc>
           <w:tcPr/>
-          <w:bookmarkStart w:id="47" w:name="fig-meteowqraw"/>
+          <w:bookmarkStart w:id="46" w:name="fig-meteowqraw"/>
           <w:p>
             <w:pPr>
               <w:jc w:val="center"/>
@@ -2729,18 +2816,18 @@
                 <wp:inline>
                   <wp:extent cx="5943600" cy="6792685"/>
                   <wp:effectExtent b="0" l="0" r="0" t="0"/>
-                  <wp:docPr descr="" title="" id="45" name="Picture"/>
+                  <wp:docPr descr="" title="" id="44" name="Picture"/>
                   <a:graphic>
                     <a:graphicData uri="http://schemas.openxmlformats.org/drawingml/2006/picture">
                       <pic:pic>
                         <pic:nvPicPr>
-                          <pic:cNvPr descr="figs/meteowqraw.png" id="46" name="Picture"/>
+                          <pic:cNvPr descr="figs/meteowqraw.png" id="45" name="Picture"/>
                           <pic:cNvPicPr>
                             <a:picLocks noChangeArrowheads="1" noChangeAspect="1"/>
                           </pic:cNvPicPr>
                         </pic:nvPicPr>
                         <pic:blipFill>
-                          <a:blip r:embed="rId44"/>
+                          <a:blip r:embed="rId43"/>
                           <a:stretch>
                             <a:fillRect/>
                           </a:stretch>
@@ -2780,7 +2867,7 @@
               <w:t xml:space="preserve">Figure 2: Long-term air temperature, precipitation, hydrologic load, Standard Precipitation Index (SPI), water temperature, and salinity trends from 1975 to 2022. Points for salinity and water temperature are colored by sampling location in the water column and show the average (95% confidence interval) across all stations and sampling months for each year in each bay segment. OTB: Old Tampa Bay, HB: Hillsborough Bay, MTB: Middle Tampa Bay, LTB: Lower Tampa Bay.</w:t>
             </w:r>
           </w:p>
-          <w:bookmarkEnd w:id="47"/>
+          <w:bookmarkEnd w:id="46"/>
         </w:tc>
       </w:tr>
     </w:tbl>
@@ -2803,7 +2890,7 @@
       <w:tr>
         <w:tc>
           <w:tcPr/>
-          <w:bookmarkStart w:id="51" w:name="fig-concept"/>
+          <w:bookmarkStart w:id="50" w:name="fig-concept"/>
           <w:p>
             <w:pPr>
               <w:jc w:val="center"/>
@@ -2813,18 +2900,18 @@
                 <wp:inline>
                   <wp:extent cx="4905519" cy="5002796"/>
                   <wp:effectExtent b="0" l="0" r="0" t="0"/>
-                  <wp:docPr descr="" title="" id="49" name="Picture"/>
+                  <wp:docPr descr="" title="" id="48" name="Picture"/>
                   <a:graphic>
                     <a:graphicData uri="http://schemas.openxmlformats.org/drawingml/2006/picture">
                       <pic:pic>
                         <pic:nvPicPr>
-                          <pic:cNvPr descr="figs/concept.png" id="50" name="Picture"/>
+                          <pic:cNvPr descr="figs/concept.png" id="49" name="Picture"/>
                           <pic:cNvPicPr>
                             <a:picLocks noChangeArrowheads="1" noChangeAspect="1"/>
                           </pic:cNvPicPr>
                         </pic:nvPicPr>
                         <pic:blipFill>
-                          <a:blip r:embed="rId48"/>
+                          <a:blip r:embed="rId47"/>
                           <a:stretch>
                             <a:fillRect/>
                           </a:stretch>
@@ -2864,7 +2951,7 @@
               <w:t xml:space="preserve">Figure 3: Conceptual stressor diagram demonstrating a two-dimensional niche space for temperature and salinity.</w:t>
             </w:r>
           </w:p>
-          <w:bookmarkEnd w:id="51"/>
+          <w:bookmarkEnd w:id="50"/>
         </w:tc>
       </w:tr>
     </w:tbl>
@@ -2887,7 +2974,7 @@
       <w:tr>
         <w:tc>
           <w:tcPr/>
-          <w:bookmarkStart w:id="55" w:name="fig-kendall"/>
+          <w:bookmarkStart w:id="54" w:name="fig-kendall"/>
           <w:p>
             <w:pPr>
               <w:jc w:val="center"/>
@@ -2897,18 +2984,18 @@
                 <wp:inline>
                   <wp:extent cx="5943600" cy="4379494"/>
                   <wp:effectExtent b="0" l="0" r="0" t="0"/>
-                  <wp:docPr descr="" title="" id="53" name="Picture"/>
+                  <wp:docPr descr="" title="" id="52" name="Picture"/>
                   <a:graphic>
                     <a:graphicData uri="http://schemas.openxmlformats.org/drawingml/2006/picture">
                       <pic:pic>
                         <pic:nvPicPr>
-                          <pic:cNvPr descr="figs/kendall.png" id="54" name="Picture"/>
+                          <pic:cNvPr descr="figs/kendall.png" id="53" name="Picture"/>
                           <pic:cNvPicPr>
                             <a:picLocks noChangeArrowheads="1" noChangeAspect="1"/>
                           </pic:cNvPicPr>
                         </pic:nvPicPr>
                         <pic:blipFill>
-                          <a:blip r:embed="rId52"/>
+                          <a:blip r:embed="rId51"/>
                           <a:stretch>
                             <a:fillRect/>
                           </a:stretch>
@@ -2948,7 +3035,7 @@
               <w:t xml:space="preserve">Figure 4: Trends from 1975 to 2022 for temperature and salinity measurements at long-term monitoring stations in Tampa Bay. Results for (a) seasonal Kendall tests by station and monitoring location (top or bottom of the water column) are shown in (a) with color and shape corresponding to the estimated annual slope as change per year (yr-1). Summarized seasonal trends by month are shown for (b) top and (c) bottom measurements as the percent of stations in each bay segment with significant increasing (temperature) or decreasing (salinity) trends. Bay segment outlines are shown in (a); OTB (northwest): Old Tampa Bay, HB (northeast): Hillsborough Bay, MTB: Middle Tampa Bay, LTB: Lower Tampa Bay.</w:t>
             </w:r>
           </w:p>
-          <w:bookmarkEnd w:id="55"/>
+          <w:bookmarkEnd w:id="54"/>
         </w:tc>
       </w:tr>
     </w:tbl>
@@ -2971,7 +3058,7 @@
       <w:tr>
         <w:tc>
           <w:tcPr/>
-          <w:bookmarkStart w:id="59" w:name="fig-mixeff"/>
+          <w:bookmarkStart w:id="58" w:name="fig-mixeff"/>
           <w:p>
             <w:pPr>
               <w:jc w:val="center"/>
@@ -2981,18 +3068,18 @@
                 <wp:inline>
                   <wp:extent cx="5943600" cy="5094514"/>
                   <wp:effectExtent b="0" l="0" r="0" t="0"/>
-                  <wp:docPr descr="" title="" id="57" name="Picture"/>
+                  <wp:docPr descr="" title="" id="56" name="Picture"/>
                   <a:graphic>
                     <a:graphicData uri="http://schemas.openxmlformats.org/drawingml/2006/picture">
                       <pic:pic>
                         <pic:nvPicPr>
-                          <pic:cNvPr descr="figs/mixeff.png" id="58" name="Picture"/>
+                          <pic:cNvPr descr="figs/mixeff.png" id="57" name="Picture"/>
                           <pic:cNvPicPr>
                             <a:picLocks noChangeArrowheads="1" noChangeAspect="1"/>
                           </pic:cNvPicPr>
                         </pic:nvPicPr>
                         <pic:blipFill>
-                          <a:blip r:embed="rId56"/>
+                          <a:blip r:embed="rId55"/>
                           <a:stretch>
                             <a:fillRect/>
                           </a:stretch>
@@ -3032,7 +3119,7 @@
               <w:t xml:space="preserve">Figure 5: Example of mixed effects models for the estimated number of days by year that temperature (red) or salinity (blue) were above or below thresholds of 30 degrees C or 25 psu, respectively. The bottom row (black) shows the number of days when both temperature and salinity were above or below the thresholds. The models included station as a random effect for each bay segment, with grey lines indicating individual station trends and thicker lines indicating the overall model fit. Slopes for significant models are shown in the bottom right of each facet. OTB: Old Tampa Bay, HB: Hillsborough Bay, MTB: Middle Tampa Bay, LTB: Lower Tampa Bay.</w:t>
             </w:r>
           </w:p>
-          <w:bookmarkEnd w:id="59"/>
+          <w:bookmarkEnd w:id="58"/>
         </w:tc>
       </w:tr>
     </w:tbl>
@@ -3055,7 +3142,7 @@
       <w:tr>
         <w:tc>
           <w:tcPr/>
-          <w:bookmarkStart w:id="63" w:name="fig-sgmod"/>
+          <w:bookmarkStart w:id="62" w:name="fig-sgmod"/>
           <w:p>
             <w:pPr>
               <w:jc w:val="center"/>
@@ -3065,18 +3152,18 @@
                 <wp:inline>
                   <wp:extent cx="5943600" cy="5094514"/>
                   <wp:effectExtent b="0" l="0" r="0" t="0"/>
-                  <wp:docPr descr="" title="" id="61" name="Picture"/>
+                  <wp:docPr descr="" title="" id="60" name="Picture"/>
                   <a:graphic>
                     <a:graphicData uri="http://schemas.openxmlformats.org/drawingml/2006/picture">
                       <pic:pic>
                         <pic:nvPicPr>
-                          <pic:cNvPr descr="figs/sgmods.png" id="62" name="Picture"/>
+                          <pic:cNvPr descr="figs/sgmods.png" id="61" name="Picture"/>
                           <pic:cNvPicPr>
                             <a:picLocks noChangeArrowheads="1" noChangeAspect="1"/>
                           </pic:cNvPicPr>
                         </pic:nvPicPr>
                         <pic:blipFill>
-                          <a:blip r:embed="rId60"/>
+                          <a:blip r:embed="rId59"/>
                           <a:stretch>
                             <a:fillRect/>
                           </a:stretch>
@@ -3116,7 +3203,7 @@
               <w:t xml:space="preserve">Figure 6: Predicted results from generalized linear models evaluating seagrass changes versus temperature or salinity predictors for the (a) EPC and (b) FIM datasets. The predictors for the (a) were the number of days when temperature was above the threshold and the number of days when temperature was below the threshold. The predictors for (b) were measured temperature and salinity at the bottom of the water column. Time periods were seagrass recovery prior to 2016 and seagrass decline after 2016. Shaded areas are 95% confidence intervals. Points are observed data that include aggregated effects of bay segment included in the models.</w:t>
             </w:r>
           </w:p>
-          <w:bookmarkEnd w:id="63"/>
+          <w:bookmarkEnd w:id="62"/>
         </w:tc>
       </w:tr>
     </w:tbl>
@@ -3125,8 +3212,8 @@
         <w:br w:type="page"/>
       </w:r>
     </w:p>
-    <w:bookmarkEnd w:id="64"/>
-    <w:bookmarkStart w:id="69" w:name="tables"/>
+    <w:bookmarkEnd w:id="63"/>
+    <w:bookmarkStart w:id="68" w:name="tables"/>
     <w:p>
       <w:pPr>
         <w:pStyle w:val="Heading2"/>
@@ -3135,7 +3222,7 @@
         <w:t xml:space="preserve">Tables</w:t>
       </w:r>
     </w:p>
-    <w:bookmarkStart w:id="65" w:name="tbl-temptrndtab"/>
+    <w:bookmarkStart w:id="64" w:name="tbl-temptrndtab"/>
     <w:p>
       <w:pPr>
         <w:pStyle w:val="TableCaption"/>
@@ -4970,13 +5057,13 @@
         </w:tc>
       </w:tr>
     </w:tbl>
-    <w:bookmarkEnd w:id="65"/>
+    <w:bookmarkEnd w:id="64"/>
     <w:p>
       <w:r>
         <w:br w:type="page"/>
       </w:r>
     </w:p>
-    <w:bookmarkStart w:id="66" w:name="tbl-saltrndtab"/>
+    <w:bookmarkStart w:id="65" w:name="tbl-saltrndtab"/>
     <w:p>
       <w:pPr>
         <w:pStyle w:val="TableCaption"/>
@@ -6791,13 +6878,13 @@
         </w:tc>
       </w:tr>
     </w:tbl>
-    <w:bookmarkEnd w:id="66"/>
+    <w:bookmarkEnd w:id="65"/>
     <w:p>
       <w:r>
         <w:br w:type="page"/>
       </w:r>
     </w:p>
-    <w:bookmarkStart w:id="67" w:name="tbl-mixdaytab"/>
+    <w:bookmarkStart w:id="66" w:name="tbl-mixdaytab"/>
     <w:p>
       <w:pPr>
         <w:pStyle w:val="TableCaption"/>
@@ -7622,13 +7709,13 @@
         </w:tc>
       </w:tr>
     </w:tbl>
-    <w:bookmarkEnd w:id="67"/>
+    <w:bookmarkEnd w:id="66"/>
     <w:p>
       <w:r>
         <w:br w:type="page"/>
       </w:r>
     </w:p>
-    <w:bookmarkStart w:id="68" w:name="tbl-modtab"/>
+    <w:bookmarkStart w:id="67" w:name="tbl-modtab"/>
     <w:p>
       <w:pPr>
         <w:pStyle w:val="TableCaption"/>
@@ -8851,14 +8938,14 @@
         </w:tc>
       </w:tr>
     </w:tbl>
+    <w:bookmarkEnd w:id="67"/>
+    <w:p>
+      <w:r>
+        <w:br w:type="page"/>
+      </w:r>
+    </w:p>
     <w:bookmarkEnd w:id="68"/>
-    <w:p>
-      <w:r>
-        <w:br w:type="page"/>
-      </w:r>
-    </w:p>
-    <w:bookmarkEnd w:id="69"/>
-    <w:bookmarkStart w:id="164" w:name="references"/>
+    <w:bookmarkStart w:id="188" w:name="references"/>
     <w:p>
       <w:pPr>
         <w:pStyle w:val="Heading2"/>
@@ -8867,8 +8954,8 @@
         <w:t xml:space="preserve">References</w:t>
       </w:r>
     </w:p>
-    <w:bookmarkStart w:id="163" w:name="refs"/>
-    <w:bookmarkStart w:id="71" w:name="ref-alarcon2024"/>
+    <w:bookmarkStart w:id="187" w:name="refs"/>
+    <w:bookmarkStart w:id="70" w:name="ref-alarcon2024"/>
     <w:p>
       <w:pPr>
         <w:pStyle w:val="Bibliography"/>
@@ -8934,7 +9021,7 @@
       <w:r>
         <w:t xml:space="preserve"> </w:t>
       </w:r>
-      <w:hyperlink r:id="rId70">
+      <w:hyperlink r:id="rId69">
         <w:r>
           <w:rPr>
             <w:rStyle w:val="Hyperlink"/>
@@ -8946,8 +9033,8 @@
         <w:t xml:space="preserve">.</w:t>
       </w:r>
     </w:p>
-    <w:bookmarkEnd w:id="71"/>
-    <w:bookmarkStart w:id="73" w:name="ref-bates15"/>
+    <w:bookmarkEnd w:id="70"/>
+    <w:bookmarkStart w:id="72" w:name="ref-bates15"/>
     <w:p>
       <w:pPr>
         <w:pStyle w:val="Bibliography"/>
@@ -8989,7 +9076,7 @@
       <w:r>
         <w:t xml:space="preserve"> </w:t>
       </w:r>
-      <w:hyperlink r:id="rId72">
+      <w:hyperlink r:id="rId71">
         <w:r>
           <w:rPr>
             <w:rStyle w:val="Hyperlink"/>
@@ -9001,8 +9088,80 @@
         <w:t xml:space="preserve">.</w:t>
       </w:r>
     </w:p>
-    <w:bookmarkEnd w:id="73"/>
-    <w:bookmarkStart w:id="75" w:name="ref-beck2022"/>
+    <w:bookmarkEnd w:id="72"/>
+    <w:bookmarkStart w:id="74" w:name="ref-Beck20a"/>
+    <w:p>
+      <w:pPr>
+        <w:pStyle w:val="Bibliography"/>
+      </w:pPr>
+      <w:r>
+        <w:t xml:space="preserve">Beck, Marcus W. 2020a.</w:t>
+      </w:r>
+      <w:r>
+        <w:t xml:space="preserve"> </w:t>
+      </w:r>
+      <w:r>
+        <w:t xml:space="preserve">“Tbep-Tech/Wq-Dash: V1.0.”</w:t>
+      </w:r>
+      <w:r>
+        <w:t xml:space="preserve"> </w:t>
+      </w:r>
+      <w:r>
+        <w:t xml:space="preserve">Zenodo.</w:t>
+      </w:r>
+      <w:r>
+        <w:t xml:space="preserve"> </w:t>
+      </w:r>
+      <w:hyperlink r:id="rId73">
+        <w:r>
+          <w:rPr>
+            <w:rStyle w:val="Hyperlink"/>
+          </w:rPr>
+          <w:t xml:space="preserve">https://doi.org/10.5281/zenodo.3648664</w:t>
+        </w:r>
+      </w:hyperlink>
+      <w:r>
+        <w:t xml:space="preserve">.</w:t>
+      </w:r>
+    </w:p>
+    <w:bookmarkEnd w:id="74"/>
+    <w:bookmarkStart w:id="76" w:name="ref-Beck20b"/>
+    <w:p>
+      <w:pPr>
+        <w:pStyle w:val="Bibliography"/>
+      </w:pPr>
+      <w:r>
+        <w:t xml:space="preserve">———. 2020b.</w:t>
+      </w:r>
+      <w:r>
+        <w:t xml:space="preserve"> </w:t>
+      </w:r>
+      <w:r>
+        <w:t xml:space="preserve">“Tbep-Tech/Seagrasstransect-Dash: V1.0.”</w:t>
+      </w:r>
+      <w:r>
+        <w:t xml:space="preserve"> </w:t>
+      </w:r>
+      <w:r>
+        <w:t xml:space="preserve">Zenodo.</w:t>
+      </w:r>
+      <w:r>
+        <w:t xml:space="preserve"> </w:t>
+      </w:r>
+      <w:hyperlink r:id="rId75">
+        <w:r>
+          <w:rPr>
+            <w:rStyle w:val="Hyperlink"/>
+          </w:rPr>
+          <w:t xml:space="preserve">https://doi.org/10.5281/zenodo.4319936</w:t>
+        </w:r>
+      </w:hyperlink>
+      <w:r>
+        <w:t xml:space="preserve">.</w:t>
+      </w:r>
+    </w:p>
+    <w:bookmarkEnd w:id="76"/>
+    <w:bookmarkStart w:id="78" w:name="ref-beck2022"/>
     <w:p>
       <w:pPr>
         <w:pStyle w:val="Bibliography"/>
@@ -9035,7 +9194,7 @@
       <w:r>
         <w:t xml:space="preserve"> </w:t>
       </w:r>
-      <w:hyperlink r:id="rId74">
+      <w:hyperlink r:id="rId77">
         <w:r>
           <w:rPr>
             <w:rStyle w:val="Hyperlink"/>
@@ -9047,8 +9206,8 @@
         <w:t xml:space="preserve">.</w:t>
       </w:r>
     </w:p>
-    <w:bookmarkEnd w:id="75"/>
-    <w:bookmarkStart w:id="77" w:name="ref-beck2023"/>
+    <w:bookmarkEnd w:id="78"/>
+    <w:bookmarkStart w:id="80" w:name="ref-beck2023"/>
     <w:p>
       <w:pPr>
         <w:pStyle w:val="Bibliography"/>
@@ -9081,7 +9240,7 @@
       <w:r>
         <w:t xml:space="preserve"> </w:t>
       </w:r>
-      <w:hyperlink r:id="rId76">
+      <w:hyperlink r:id="rId79">
         <w:r>
           <w:rPr>
             <w:rStyle w:val="Hyperlink"/>
@@ -9093,8 +9252,8 @@
         <w:t xml:space="preserve">.</w:t>
       </w:r>
     </w:p>
-    <w:bookmarkEnd w:id="77"/>
-    <w:bookmarkStart w:id="79" w:name="ref-beck2019"/>
+    <w:bookmarkEnd w:id="80"/>
+    <w:bookmarkStart w:id="82" w:name="ref-beck2019"/>
     <w:p>
       <w:pPr>
         <w:pStyle w:val="Bibliography"/>
@@ -9127,7 +9286,7 @@
       <w:r>
         <w:t xml:space="preserve"> </w:t>
       </w:r>
-      <w:hyperlink r:id="rId78">
+      <w:hyperlink r:id="rId81">
         <w:r>
           <w:rPr>
             <w:rStyle w:val="Hyperlink"/>
@@ -9139,8 +9298,8 @@
         <w:t xml:space="preserve">.</w:t>
       </w:r>
     </w:p>
-    <w:bookmarkEnd w:id="79"/>
-    <w:bookmarkStart w:id="81" w:name="ref-beck2022a"/>
+    <w:bookmarkEnd w:id="82"/>
+    <w:bookmarkStart w:id="84" w:name="ref-beck2022a"/>
     <w:p>
       <w:pPr>
         <w:pStyle w:val="Bibliography"/>
@@ -9173,7 +9332,7 @@
       <w:r>
         <w:t xml:space="preserve"> </w:t>
       </w:r>
-      <w:hyperlink r:id="rId80">
+      <w:hyperlink r:id="rId83">
         <w:r>
           <w:rPr>
             <w:rStyle w:val="Hyperlink"/>
@@ -9185,8 +9344,8 @@
         <w:t xml:space="preserve">.</w:t>
       </w:r>
     </w:p>
-    <w:bookmarkEnd w:id="81"/>
-    <w:bookmarkStart w:id="83" w:name="ref-beck2021"/>
+    <w:bookmarkEnd w:id="84"/>
+    <w:bookmarkStart w:id="86" w:name="ref-beck2021"/>
     <w:p>
       <w:pPr>
         <w:pStyle w:val="Bibliography"/>
@@ -9219,7 +9378,7 @@
       <w:r>
         <w:t xml:space="preserve"> </w:t>
       </w:r>
-      <w:hyperlink r:id="rId82">
+      <w:hyperlink r:id="rId85">
         <w:r>
           <w:rPr>
             <w:rStyle w:val="Hyperlink"/>
@@ -9231,8 +9390,8 @@
         <w:t xml:space="preserve">.</w:t>
       </w:r>
     </w:p>
-    <w:bookmarkEnd w:id="83"/>
-    <w:bookmarkStart w:id="85" w:name="ref-begueria23"/>
+    <w:bookmarkEnd w:id="86"/>
+    <w:bookmarkStart w:id="88" w:name="ref-begueria23"/>
     <w:p>
       <w:pPr>
         <w:pStyle w:val="Bibliography"/>
@@ -9340,7 +9499,7 @@
       <w:r>
         <w:t xml:space="preserve"> </w:t>
       </w:r>
-      <w:hyperlink r:id="rId84">
+      <w:hyperlink r:id="rId87">
         <w:r>
           <w:rPr>
             <w:rStyle w:val="Hyperlink"/>
@@ -9352,8 +9511,8 @@
         <w:t xml:space="preserve">.</w:t>
       </w:r>
     </w:p>
-    <w:bookmarkEnd w:id="85"/>
-    <w:bookmarkStart w:id="87" w:name="ref-begueria2013"/>
+    <w:bookmarkEnd w:id="88"/>
+    <w:bookmarkStart w:id="90" w:name="ref-begueria2013"/>
     <w:p>
       <w:pPr>
         <w:pStyle w:val="Bibliography"/>
@@ -9392,7 +9551,7 @@
       <w:r>
         <w:t xml:space="preserve"> </w:t>
       </w:r>
-      <w:hyperlink r:id="rId86">
+      <w:hyperlink r:id="rId89">
         <w:r>
           <w:rPr>
             <w:rStyle w:val="Hyperlink"/>
@@ -9404,8 +9563,54 @@
         <w:t xml:space="preserve">.</w:t>
       </w:r>
     </w:p>
-    <w:bookmarkEnd w:id="87"/>
-    <w:bookmarkStart w:id="89" w:name="ref-blakesley2001"/>
+    <w:bookmarkEnd w:id="90"/>
+    <w:bookmarkStart w:id="92" w:name="ref-bell1997"/>
+    <w:p>
+      <w:pPr>
+        <w:pStyle w:val="Bibliography"/>
+      </w:pPr>
+      <w:r>
+        <w:t xml:space="preserve">Bell, SS, and MO Hall. 1997.</w:t>
+      </w:r>
+      <w:r>
+        <w:t xml:space="preserve"> </w:t>
+      </w:r>
+      <w:r>
+        <w:t xml:space="preserve">“Drift Macroalgal Abundance in Seagrass Beds:investigating Large-Scale Associations with Physical and Biotic Attributes.”</w:t>
+      </w:r>
+      <w:r>
+        <w:t xml:space="preserve"> </w:t>
+      </w:r>
+      <w:r>
+        <w:rPr>
+          <w:iCs/>
+          <w:i/>
+        </w:rPr>
+        <w:t xml:space="preserve">Marine Ecology Progress Series</w:t>
+      </w:r>
+      <w:r>
+        <w:t xml:space="preserve"> </w:t>
+      </w:r>
+      <w:r>
+        <w:t xml:space="preserve">147: 277–83.</w:t>
+      </w:r>
+      <w:r>
+        <w:t xml:space="preserve"> </w:t>
+      </w:r>
+      <w:hyperlink r:id="rId91">
+        <w:r>
+          <w:rPr>
+            <w:rStyle w:val="Hyperlink"/>
+          </w:rPr>
+          <w:t xml:space="preserve">https://doi.org/10.3354/meps147277</w:t>
+        </w:r>
+      </w:hyperlink>
+      <w:r>
+        <w:t xml:space="preserve">.</w:t>
+      </w:r>
+    </w:p>
+    <w:bookmarkEnd w:id="92"/>
+    <w:bookmarkStart w:id="94" w:name="ref-blakesley2001"/>
     <w:p>
       <w:pPr>
         <w:pStyle w:val="Bibliography"/>
@@ -9492,7 +9697,7 @@
       <w:r>
         <w:t xml:space="preserve"> </w:t>
       </w:r>
-      <w:hyperlink r:id="rId88">
+      <w:hyperlink r:id="rId93">
         <w:r>
           <w:rPr>
             <w:rStyle w:val="Hyperlink"/>
@@ -9504,8 +9709,166 @@
         <w:t xml:space="preserve">.</w:t>
       </w:r>
     </w:p>
-    <w:bookmarkEnd w:id="89"/>
-    <w:bookmarkStart w:id="91" w:name="ref-chamberlain23"/>
+    <w:bookmarkEnd w:id="94"/>
+    <w:bookmarkStart w:id="96" w:name="ref-borchert2018"/>
+    <w:p>
+      <w:pPr>
+        <w:pStyle w:val="Bibliography"/>
+      </w:pPr>
+      <w:r>
+        <w:t xml:space="preserve">Borchert, Sinéad M., Michael J. Osland, Nicholas M. Enwright, and Kereen T. Griffith. 2018.</w:t>
+      </w:r>
+      <w:r>
+        <w:t xml:space="preserve"> </w:t>
+      </w:r>
+      <w:r>
+        <w:t xml:space="preserve">“Coastal Wetland Adaptation to Sea Level Rise: Quantifying Potential for Landward Migration and Coastal Squeeze.”</w:t>
+      </w:r>
+      <w:r>
+        <w:t xml:space="preserve"> </w:t>
+      </w:r>
+      <w:r>
+        <w:t xml:space="preserve">Edited by Jason Rohr.</w:t>
+      </w:r>
+      <w:r>
+        <w:t xml:space="preserve"> </w:t>
+      </w:r>
+      <w:r>
+        <w:rPr>
+          <w:iCs/>
+          <w:i/>
+        </w:rPr>
+        <w:t xml:space="preserve">Journal of Applied Ecology</w:t>
+      </w:r>
+      <w:r>
+        <w:t xml:space="preserve"> </w:t>
+      </w:r>
+      <w:r>
+        <w:t xml:space="preserve">55 (6): 2876–87.</w:t>
+      </w:r>
+      <w:r>
+        <w:t xml:space="preserve"> </w:t>
+      </w:r>
+      <w:hyperlink r:id="rId95">
+        <w:r>
+          <w:rPr>
+            <w:rStyle w:val="Hyperlink"/>
+          </w:rPr>
+          <w:t xml:space="preserve">https://doi.org/10.1111/1365-2664.13169</w:t>
+        </w:r>
+      </w:hyperlink>
+      <w:r>
+        <w:t xml:space="preserve">.</w:t>
+      </w:r>
+    </w:p>
+    <w:bookmarkEnd w:id="96"/>
+    <w:bookmarkStart w:id="98" w:name="ref-brinson1995"/>
+    <w:p>
+      <w:pPr>
+        <w:pStyle w:val="Bibliography"/>
+      </w:pPr>
+      <w:r>
+        <w:t xml:space="preserve">Brinson, Mark M., Robert R. Christian, and Linda K. Blum. 1995.</w:t>
+      </w:r>
+      <w:r>
+        <w:t xml:space="preserve"> </w:t>
+      </w:r>
+      <w:r>
+        <w:t xml:space="preserve">“Multiple States in the Sea-Level Induced Transition from Terrestrial Forest to Estuary.”</w:t>
+      </w:r>
+      <w:r>
+        <w:t xml:space="preserve"> </w:t>
+      </w:r>
+      <w:r>
+        <w:rPr>
+          <w:iCs/>
+          <w:i/>
+        </w:rPr>
+        <w:t xml:space="preserve">Estuaries</w:t>
+      </w:r>
+      <w:r>
+        <w:t xml:space="preserve"> </w:t>
+      </w:r>
+      <w:r>
+        <w:t xml:space="preserve">18 (4): 648.</w:t>
+      </w:r>
+      <w:r>
+        <w:t xml:space="preserve"> </w:t>
+      </w:r>
+      <w:hyperlink r:id="rId97">
+        <w:r>
+          <w:rPr>
+            <w:rStyle w:val="Hyperlink"/>
+          </w:rPr>
+          <w:t xml:space="preserve">https://doi.org/10.2307/1352383</w:t>
+        </w:r>
+      </w:hyperlink>
+      <w:r>
+        <w:t xml:space="preserve">.</w:t>
+      </w:r>
+    </w:p>
+    <w:bookmarkEnd w:id="98"/>
+    <w:bookmarkStart w:id="99" w:name="ref-lopez2021"/>
+    <w:p>
+      <w:pPr>
+        <w:pStyle w:val="Bibliography"/>
+      </w:pPr>
+      <w:r>
+        <w:t xml:space="preserve">C. B. Lopez, S. G. Kaminski, S. Shankar. 2021.</w:t>
+      </w:r>
+      <w:r>
+        <w:t xml:space="preserve"> </w:t>
+      </w:r>
+      <w:r>
+        <w:t xml:space="preserve">“Linking</w:t>
+      </w:r>
+      <w:r>
+        <w:t xml:space="preserve"> </w:t>
+      </w:r>
+      <w:r>
+        <w:rPr>
+          <w:iCs/>
+          <w:i/>
+        </w:rPr>
+        <w:t xml:space="preserve">P</w:t>
+      </w:r>
+      <w:r>
+        <w:rPr>
+          <w:iCs/>
+          <w:i/>
+        </w:rPr>
+        <w:t xml:space="preserve">yrodinium</w:t>
+      </w:r>
+      <w:r>
+        <w:rPr>
+          <w:iCs/>
+          <w:i/>
+        </w:rPr>
+        <w:t xml:space="preserve"> </w:t>
+      </w:r>
+      <w:r>
+        <w:rPr>
+          <w:iCs/>
+          <w:i/>
+        </w:rPr>
+        <w:t xml:space="preserve">b</w:t>
+      </w:r>
+      <w:r>
+        <w:rPr>
+          <w:iCs/>
+          <w:i/>
+        </w:rPr>
+        <w:t xml:space="preserve">ahamense</w:t>
+      </w:r>
+      <w:r>
+        <w:t xml:space="preserve"> </w:t>
+      </w:r>
+      <w:r>
+        <w:t xml:space="preserve">Physiology and Behavior to Population Growth and Loss in Nature and Implications for Management.”</w:t>
+      </w:r>
+    </w:p>
+    <w:bookmarkEnd w:id="99"/>
+    <w:bookmarkStart w:id="101" w:name="ref-chamberlain23"/>
     <w:p>
       <w:pPr>
         <w:pStyle w:val="Bibliography"/>
@@ -9578,7 +9941,7 @@
       <w:r>
         <w:t xml:space="preserve"> </w:t>
       </w:r>
-      <w:hyperlink r:id="rId90">
+      <w:hyperlink r:id="rId100">
         <w:r>
           <w:rPr>
             <w:rStyle w:val="Hyperlink"/>
@@ -9590,8 +9953,8 @@
         <w:t xml:space="preserve">.</w:t>
       </w:r>
     </w:p>
-    <w:bookmarkEnd w:id="91"/>
-    <w:bookmarkStart w:id="93" w:name="ref-dessu2018"/>
+    <w:bookmarkEnd w:id="101"/>
+    <w:bookmarkStart w:id="103" w:name="ref-dessu2018"/>
     <w:p>
       <w:pPr>
         <w:pStyle w:val="Bibliography"/>
@@ -9651,7 +10014,7 @@
       <w:r>
         <w:t xml:space="preserve"> </w:t>
       </w:r>
-      <w:hyperlink r:id="rId92">
+      <w:hyperlink r:id="rId102">
         <w:r>
           <w:rPr>
             <w:rStyle w:val="Hyperlink"/>
@@ -9663,8 +10026,8 @@
         <w:t xml:space="preserve">.</w:t>
       </w:r>
     </w:p>
-    <w:bookmarkEnd w:id="93"/>
-    <w:bookmarkStart w:id="95" w:name="ref-duffin2021"/>
+    <w:bookmarkEnd w:id="103"/>
+    <w:bookmarkStart w:id="105" w:name="ref-duffin2021"/>
     <w:p>
       <w:pPr>
         <w:pStyle w:val="Bibliography"/>
@@ -9779,7 +10142,7 @@
       <w:r>
         <w:t xml:space="preserve"> </w:t>
       </w:r>
-      <w:hyperlink r:id="rId94">
+      <w:hyperlink r:id="rId104">
         <w:r>
           <w:rPr>
             <w:rStyle w:val="Hyperlink"/>
@@ -9791,8 +10154,8 @@
         <w:t xml:space="preserve">.</w:t>
       </w:r>
     </w:p>
-    <w:bookmarkEnd w:id="95"/>
-    <w:bookmarkStart w:id="97" w:name="ref-garrett2011"/>
+    <w:bookmarkEnd w:id="105"/>
+    <w:bookmarkStart w:id="107" w:name="ref-garrett2011"/>
     <w:p>
       <w:pPr>
         <w:pStyle w:val="Bibliography"/>
@@ -9825,7 +10188,7 @@
       <w:r>
         <w:t xml:space="preserve"> </w:t>
       </w:r>
-      <w:hyperlink r:id="rId96">
+      <w:hyperlink r:id="rId106">
         <w:r>
           <w:rPr>
             <w:rStyle w:val="Hyperlink"/>
@@ -9837,14 +10200,14 @@
         <w:t xml:space="preserve">.</w:t>
       </w:r>
     </w:p>
-    <w:bookmarkEnd w:id="97"/>
-    <w:bookmarkStart w:id="99" w:name="ref-greening2014"/>
+    <w:bookmarkEnd w:id="107"/>
+    <w:bookmarkStart w:id="109" w:name="ref-greening2014"/>
     <w:p>
       <w:pPr>
         <w:pStyle w:val="Bibliography"/>
       </w:pPr>
       <w:r>
-        <w:t xml:space="preserve">Greening, H., A. Janicki, E. T. Sherwood, R. Pribble, and J. O. R. Johansson. 2014.</w:t>
+        <w:t xml:space="preserve">Greening, H., A. Janicki, E. T. Sherwood, R. Pribble, and J. O. R. Johansson. 2014a.</w:t>
       </w:r>
       <w:r>
         <w:t xml:space="preserve"> </w:t>
@@ -9871,7 +10234,7 @@
       <w:r>
         <w:t xml:space="preserve"> </w:t>
       </w:r>
-      <w:hyperlink r:id="rId98">
+      <w:hyperlink r:id="rId108">
         <w:r>
           <w:rPr>
             <w:rStyle w:val="Hyperlink"/>
@@ -9883,8 +10246,54 @@
         <w:t xml:space="preserve">.</w:t>
       </w:r>
     </w:p>
-    <w:bookmarkEnd w:id="99"/>
-    <w:bookmarkStart w:id="101" w:name="ref-greening2006"/>
+    <w:bookmarkEnd w:id="109"/>
+    <w:bookmarkStart w:id="110" w:name="ref-greening2014a"/>
+    <w:p>
+      <w:pPr>
+        <w:pStyle w:val="Bibliography"/>
+      </w:pPr>
+      <w:r>
+        <w:t xml:space="preserve">———. 2014b.</w:t>
+      </w:r>
+      <w:r>
+        <w:t xml:space="preserve"> </w:t>
+      </w:r>
+      <w:r>
+        <w:t xml:space="preserve">“Ecosystem Responses to Long-Term Nutrient Management in an Urban Estuary: Tampa Bay, Florida, USA.”</w:t>
+      </w:r>
+      <w:r>
+        <w:t xml:space="preserve"> </w:t>
+      </w:r>
+      <w:r>
+        <w:rPr>
+          <w:iCs/>
+          <w:i/>
+        </w:rPr>
+        <w:t xml:space="preserve">Estuarine, Coastal and Shelf Science</w:t>
+      </w:r>
+      <w:r>
+        <w:t xml:space="preserve"> </w:t>
+      </w:r>
+      <w:r>
+        <w:t xml:space="preserve">151 (December): A1–16.</w:t>
+      </w:r>
+      <w:r>
+        <w:t xml:space="preserve"> </w:t>
+      </w:r>
+      <w:hyperlink r:id="rId108">
+        <w:r>
+          <w:rPr>
+            <w:rStyle w:val="Hyperlink"/>
+          </w:rPr>
+          <w:t xml:space="preserve">https://doi.org/10.1016/j.ecss.2014.10.003</w:t>
+        </w:r>
+      </w:hyperlink>
+      <w:r>
+        <w:t xml:space="preserve">.</w:t>
+      </w:r>
+    </w:p>
+    <w:bookmarkEnd w:id="110"/>
+    <w:bookmarkStart w:id="112" w:name="ref-greening2006"/>
     <w:p>
       <w:pPr>
         <w:pStyle w:val="Bibliography"/>
@@ -9917,7 +10326,7 @@
       <w:r>
         <w:t xml:space="preserve"> </w:t>
       </w:r>
-      <w:hyperlink r:id="rId100">
+      <w:hyperlink r:id="rId111">
         <w:r>
           <w:rPr>
             <w:rStyle w:val="Hyperlink"/>
@@ -9929,8 +10338,8 @@
         <w:t xml:space="preserve">.</w:t>
       </w:r>
     </w:p>
-    <w:bookmarkEnd w:id="101"/>
-    <w:bookmarkStart w:id="103" w:name="ref-hall2016"/>
+    <w:bookmarkEnd w:id="112"/>
+    <w:bookmarkStart w:id="114" w:name="ref-hall2016"/>
     <w:p>
       <w:pPr>
         <w:pStyle w:val="Bibliography"/>
@@ -10034,7 +10443,7 @@
       <w:r>
         <w:t xml:space="preserve"> </w:t>
       </w:r>
-      <w:hyperlink r:id="rId102">
+      <w:hyperlink r:id="rId113">
         <w:r>
           <w:rPr>
             <w:rStyle w:val="Hyperlink"/>
@@ -10046,8 +10455,8 @@
         <w:t xml:space="preserve">.</w:t>
       </w:r>
     </w:p>
-    <w:bookmarkEnd w:id="103"/>
-    <w:bookmarkStart w:id="105" w:name="ref-hensel2023"/>
+    <w:bookmarkEnd w:id="114"/>
+    <w:bookmarkStart w:id="116" w:name="ref-hensel2023"/>
     <w:p>
       <w:pPr>
         <w:pStyle w:val="Bibliography"/>
@@ -10099,7 +10508,7 @@
       <w:r>
         <w:t xml:space="preserve"> </w:t>
       </w:r>
-      <w:hyperlink r:id="rId104">
+      <w:hyperlink r:id="rId115">
         <w:r>
           <w:rPr>
             <w:rStyle w:val="Hyperlink"/>
@@ -10111,8 +10520,8 @@
         <w:t xml:space="preserve">.</w:t>
       </w:r>
     </w:p>
-    <w:bookmarkEnd w:id="105"/>
-    <w:bookmarkStart w:id="107" w:name="ref-hirsch1982"/>
+    <w:bookmarkEnd w:id="116"/>
+    <w:bookmarkStart w:id="118" w:name="ref-hirsch1982"/>
     <w:p>
       <w:pPr>
         <w:pStyle w:val="Bibliography"/>
@@ -10145,7 +10554,7 @@
       <w:r>
         <w:t xml:space="preserve"> </w:t>
       </w:r>
-      <w:hyperlink r:id="rId106">
+      <w:hyperlink r:id="rId117">
         <w:r>
           <w:rPr>
             <w:rStyle w:val="Hyperlink"/>
@@ -10157,8 +10566,8 @@
         <w:t xml:space="preserve">.</w:t>
       </w:r>
     </w:p>
-    <w:bookmarkEnd w:id="107"/>
-    <w:bookmarkStart w:id="109" w:name="ref-hutchinson1957"/>
+    <w:bookmarkEnd w:id="118"/>
+    <w:bookmarkStart w:id="120" w:name="ref-hutchinson1957"/>
     <w:p>
       <w:pPr>
         <w:pStyle w:val="Bibliography"/>
@@ -10191,7 +10600,7 @@
       <w:r>
         <w:t xml:space="preserve"> </w:t>
       </w:r>
-      <w:hyperlink r:id="rId108">
+      <w:hyperlink r:id="rId119">
         <w:r>
           <w:rPr>
             <w:rStyle w:val="Hyperlink"/>
@@ -10203,14 +10612,125 @@
         <w:t xml:space="preserve">.</w:t>
       </w:r>
     </w:p>
-    <w:bookmarkEnd w:id="109"/>
-    <w:bookmarkStart w:id="111" w:name="ref-tbep0623"/>
+    <w:bookmarkEnd w:id="120"/>
+    <w:bookmarkStart w:id="122" w:name="ref-tbep0696"/>
     <w:p>
       <w:pPr>
         <w:pStyle w:val="Bibliography"/>
       </w:pPr>
       <w:r>
-        <w:t xml:space="preserve">Janicki Environmental, Inc. 2023.</w:t>
+        <w:t xml:space="preserve">Janicki, A. J., and D. L. Wade. 1996.</w:t>
+      </w:r>
+      <w:r>
+        <w:t xml:space="preserve"> </w:t>
+      </w:r>
+      <w:r>
+        <w:t xml:space="preserve">“Estimating Critical Nitrogen Loads for the</w:t>
+      </w:r>
+      <w:r>
+        <w:t xml:space="preserve"> </w:t>
+      </w:r>
+      <w:r>
+        <w:t xml:space="preserve">T</w:t>
+      </w:r>
+      <w:r>
+        <w:t xml:space="preserve">ampa</w:t>
+      </w:r>
+      <w:r>
+        <w:t xml:space="preserve"> </w:t>
+      </w:r>
+      <w:r>
+        <w:t xml:space="preserve">B</w:t>
+      </w:r>
+      <w:r>
+        <w:t xml:space="preserve">ay</w:t>
+      </w:r>
+      <w:r>
+        <w:t xml:space="preserve"> </w:t>
+      </w:r>
+      <w:r>
+        <w:t xml:space="preserve">E</w:t>
+      </w:r>
+      <w:r>
+        <w:t xml:space="preserve">stuary: An Empirically Based Approach to Setting Management Targets.”</w:t>
+      </w:r>
+      <w:r>
+        <w:t xml:space="preserve"> </w:t>
+      </w:r>
+      <w:r>
+        <w:t xml:space="preserve">06-96. St. Petersburg, Florida: Tampa Bay Estuary Program.</w:t>
+      </w:r>
+      <w:r>
+        <w:t xml:space="preserve"> </w:t>
+      </w:r>
+      <w:hyperlink r:id="rId121">
+        <w:r>
+          <w:rPr>
+            <w:rStyle w:val="Hyperlink"/>
+          </w:rPr>
+          <w:t xml:space="preserve">https://drive.google.com/file/d/1kZkvuprvsMyN9nPS5PHYvXHyo1KQxKTr/view?usp=drivesdk</w:t>
+        </w:r>
+      </w:hyperlink>
+      <w:r>
+        <w:t xml:space="preserve">.</w:t>
+      </w:r>
+    </w:p>
+    <w:bookmarkEnd w:id="122"/>
+    <w:bookmarkStart w:id="124" w:name="ref-jei2022"/>
+    <w:p>
+      <w:pPr>
+        <w:pStyle w:val="Bibliography"/>
+      </w:pPr>
+      <w:r>
+        <w:t xml:space="preserve">Janicki Environmental, Inc. 2022.</w:t>
+      </w:r>
+      <w:r>
+        <w:t xml:space="preserve"> </w:t>
+      </w:r>
+      <w:r>
+        <w:t xml:space="preserve">“Identifying Potential Drivers of Change in Seagrass and Algal Community Composition in</w:t>
+      </w:r>
+      <w:r>
+        <w:t xml:space="preserve"> </w:t>
+      </w:r>
+      <w:r>
+        <w:t xml:space="preserve">SWFL</w:t>
+      </w:r>
+      <w:r>
+        <w:t xml:space="preserve"> </w:t>
+      </w:r>
+      <w:r>
+        <w:t xml:space="preserve">Aquatic Preserves.”</w:t>
+      </w:r>
+      <w:r>
+        <w:t xml:space="preserve"> </w:t>
+      </w:r>
+      <w:r>
+        <w:t xml:space="preserve">Charlotte Harbor; Estero Bay Aquatic Preserves.</w:t>
+      </w:r>
+      <w:r>
+        <w:t xml:space="preserve"> </w:t>
+      </w:r>
+      <w:hyperlink r:id="rId123">
+        <w:r>
+          <w:rPr>
+            <w:rStyle w:val="Hyperlink"/>
+          </w:rPr>
+          <w:t xml:space="preserve">https://sarasota.wateratlas.usf.edu/upload/documents/Final_AP_Seagrass_Report_040422.pdf</w:t>
+        </w:r>
+      </w:hyperlink>
+      <w:r>
+        <w:t xml:space="preserve">.</w:t>
+      </w:r>
+    </w:p>
+    <w:bookmarkEnd w:id="124"/>
+    <w:bookmarkStart w:id="126" w:name="ref-tbep0623"/>
+    <w:p>
+      <w:pPr>
+        <w:pStyle w:val="Bibliography"/>
+      </w:pPr>
+      <w:r>
+        <w:t xml:space="preserve">———. 2023.</w:t>
       </w:r>
       <w:r>
         <w:t xml:space="preserve"> </w:t>
@@ -10254,7 +10774,7 @@
       <w:r>
         <w:t xml:space="preserve"> </w:t>
       </w:r>
-      <w:hyperlink r:id="rId110">
+      <w:hyperlink r:id="rId125">
         <w:r>
           <w:rPr>
             <w:rStyle w:val="Hyperlink"/>
@@ -10266,8 +10786,8 @@
         <w:t xml:space="preserve">.</w:t>
       </w:r>
     </w:p>
-    <w:bookmarkEnd w:id="111"/>
-    <w:bookmarkStart w:id="112" w:name="ref-tbep0816"/>
+    <w:bookmarkEnd w:id="126"/>
+    <w:bookmarkStart w:id="127" w:name="ref-tbep0816"/>
     <w:p>
       <w:pPr>
         <w:pStyle w:val="Bibliography"/>
@@ -10300,8 +10820,8 @@
         <w:t xml:space="preserve">ay: A Summary of Findings from 1997 Through 2015.”</w:t>
       </w:r>
     </w:p>
-    <w:bookmarkEnd w:id="112"/>
-    <w:bookmarkStart w:id="113" w:name="ref-johansson15"/>
+    <w:bookmarkEnd w:id="127"/>
+    <w:bookmarkStart w:id="128" w:name="ref-johansson15"/>
     <w:p>
       <w:pPr>
         <w:pStyle w:val="Bibliography"/>
@@ -10355,8 +10875,8 @@
         <w:t xml:space="preserve">Interactions.”</w:t>
       </w:r>
     </w:p>
-    <w:bookmarkEnd w:id="113"/>
-    <w:bookmarkStart w:id="115" w:name="ref-lewis1985"/>
+    <w:bookmarkEnd w:id="128"/>
+    <w:bookmarkStart w:id="130" w:name="ref-lewis1985"/>
     <w:p>
       <w:pPr>
         <w:pStyle w:val="Bibliography"/>
@@ -10410,7 +10930,7 @@
       <w:r>
         <w:t xml:space="preserve"> </w:t>
       </w:r>
-      <w:hyperlink r:id="rId114">
+      <w:hyperlink r:id="rId129">
         <w:r>
           <w:rPr>
             <w:rStyle w:val="Hyperlink"/>
@@ -10422,8 +10942,8 @@
         <w:t xml:space="preserve">.</w:t>
       </w:r>
     </w:p>
-    <w:bookmarkEnd w:id="115"/>
-    <w:bookmarkStart w:id="117" w:name="ref-lirman2003"/>
+    <w:bookmarkEnd w:id="130"/>
+    <w:bookmarkStart w:id="132" w:name="ref-lirman2003"/>
     <w:p>
       <w:pPr>
         <w:pStyle w:val="Bibliography"/>
@@ -10456,7 +10976,7 @@
       <w:r>
         <w:t xml:space="preserve"> </w:t>
       </w:r>
-      <w:hyperlink r:id="rId116">
+      <w:hyperlink r:id="rId131">
         <w:r>
           <w:rPr>
             <w:rStyle w:val="Hyperlink"/>
@@ -10468,8 +10988,8 @@
         <w:t xml:space="preserve">.</w:t>
       </w:r>
     </w:p>
-    <w:bookmarkEnd w:id="117"/>
-    <w:bookmarkStart w:id="119" w:name="ref-lizcano-sandoval2022"/>
+    <w:bookmarkEnd w:id="132"/>
+    <w:bookmarkStart w:id="134" w:name="ref-lizcano-sandoval2022"/>
     <w:p>
       <w:pPr>
         <w:pStyle w:val="Bibliography"/>
@@ -10505,7 +11025,7 @@
       <w:r>
         <w:t xml:space="preserve"> </w:t>
       </w:r>
-      <w:hyperlink r:id="rId118">
+      <w:hyperlink r:id="rId133">
         <w:r>
           <w:rPr>
             <w:rStyle w:val="Hyperlink"/>
@@ -10517,8 +11037,8 @@
         <w:t xml:space="preserve">.</w:t>
       </w:r>
     </w:p>
-    <w:bookmarkEnd w:id="119"/>
-    <w:bookmarkStart w:id="120" w:name="ref-lopez2023"/>
+    <w:bookmarkEnd w:id="134"/>
+    <w:bookmarkStart w:id="135" w:name="ref-lopez2023"/>
     <w:p>
       <w:pPr>
         <w:pStyle w:val="Bibliography"/>
@@ -10616,57 +11136,8 @@
         <w:t xml:space="preserve">86: 62–71.</w:t>
       </w:r>
     </w:p>
-    <w:bookmarkEnd w:id="120"/>
-    <w:bookmarkStart w:id="122" w:name="ref-lopez2021"/>
-    <w:p>
-      <w:pPr>
-        <w:pStyle w:val="Bibliography"/>
-      </w:pPr>
-      <w:r>
-        <w:t xml:space="preserve">Lopez, Cary B, Charles L Tilney, Eric Muhlbach, Josée N Bouchard, Maria Célia Villac, Karen L Henschen, Laura R Markley, et al. 2021.</w:t>
-      </w:r>
-      <w:r>
-        <w:t xml:space="preserve"> </w:t>
-      </w:r>
-      <w:r>
-        <w:t xml:space="preserve">“High-Resolution Spatiotemporal Dynamics of Harmful Algae in the Indian River Lagoon (Florida)</w:t>
-      </w:r>
-      <w:r>
-        <w:t xml:space="preserve">a Case Study of Aureoumbra Lagunensis, Pyrodinium Bahamense, and Pseudo-Nitzschia.”</w:t>
-      </w:r>
-      <w:r>
-        <w:t xml:space="preserve"> </w:t>
-      </w:r>
-      <w:r>
-        <w:rPr>
-          <w:iCs/>
-          <w:i/>
-        </w:rPr>
-        <w:t xml:space="preserve">Frontiers in Marine Science</w:t>
-      </w:r>
-      <w:r>
-        <w:t xml:space="preserve"> </w:t>
-      </w:r>
-      <w:r>
-        <w:t xml:space="preserve">8 (November).</w:t>
-      </w:r>
-      <w:r>
-        <w:t xml:space="preserve"> </w:t>
-      </w:r>
-      <w:hyperlink r:id="rId121">
-        <w:r>
-          <w:rPr>
-            <w:rStyle w:val="Hyperlink"/>
-          </w:rPr>
-          <w:t xml:space="preserve">https://doi.org/10.3389/fmars.2021.769877</w:t>
-        </w:r>
-      </w:hyperlink>
-      <w:r>
-        <w:t xml:space="preserve">.</w:t>
-      </w:r>
-    </w:p>
-    <w:bookmarkEnd w:id="122"/>
-    <w:bookmarkStart w:id="124" w:name="ref-mcmillan1967"/>
+    <w:bookmarkEnd w:id="135"/>
+    <w:bookmarkStart w:id="137" w:name="ref-mcmillan1967"/>
     <w:p>
       <w:pPr>
         <w:pStyle w:val="Bibliography"/>
@@ -10699,7 +11170,7 @@
       <w:r>
         <w:t xml:space="preserve"> </w:t>
       </w:r>
-      <w:hyperlink r:id="rId123">
+      <w:hyperlink r:id="rId136">
         <w:r>
           <w:rPr>
             <w:rStyle w:val="Hyperlink"/>
@@ -10711,8 +11182,8 @@
         <w:t xml:space="preserve">.</w:t>
       </w:r>
     </w:p>
-    <w:bookmarkEnd w:id="124"/>
-    <w:bookmarkStart w:id="126" w:name="ref-luther2022"/>
+    <w:bookmarkEnd w:id="137"/>
+    <w:bookmarkStart w:id="139" w:name="ref-luther2022"/>
     <w:p>
       <w:pPr>
         <w:pStyle w:val="Bibliography"/>
@@ -10741,7 +11212,7 @@
       <w:r>
         <w:t xml:space="preserve"> </w:t>
       </w:r>
-      <w:hyperlink r:id="rId125">
+      <w:hyperlink r:id="rId138">
         <w:r>
           <w:rPr>
             <w:rStyle w:val="Hyperlink"/>
@@ -10753,8 +11224,8 @@
         <w:t xml:space="preserve">.</w:t>
       </w:r>
     </w:p>
-    <w:bookmarkEnd w:id="126"/>
-    <w:bookmarkStart w:id="128" w:name="ref-millard13"/>
+    <w:bookmarkEnd w:id="139"/>
+    <w:bookmarkStart w:id="141" w:name="ref-millard13"/>
     <w:p>
       <w:pPr>
         <w:pStyle w:val="Bibliography"/>
@@ -10778,7 +11249,7 @@
       <w:r>
         <w:t xml:space="preserve"> </w:t>
       </w:r>
-      <w:hyperlink r:id="rId127">
+      <w:hyperlink r:id="rId140">
         <w:r>
           <w:rPr>
             <w:rStyle w:val="Hyperlink"/>
@@ -10790,8 +11261,8 @@
         <w:t xml:space="preserve">.</w:t>
       </w:r>
     </w:p>
-    <w:bookmarkEnd w:id="128"/>
-    <w:bookmarkStart w:id="130" w:name="ref-nickerson2023"/>
+    <w:bookmarkEnd w:id="141"/>
+    <w:bookmarkStart w:id="143" w:name="ref-nickerson2023"/>
     <w:p>
       <w:pPr>
         <w:pStyle w:val="Bibliography"/>
@@ -10824,7 +11295,7 @@
       <w:r>
         <w:t xml:space="preserve"> </w:t>
       </w:r>
-      <w:hyperlink r:id="rId129">
+      <w:hyperlink r:id="rId142">
         <w:r>
           <w:rPr>
             <w:rStyle w:val="Hyperlink"/>
@@ -10836,8 +11307,106 @@
         <w:t xml:space="preserve">.</w:t>
       </w:r>
     </w:p>
-    <w:bookmarkEnd w:id="130"/>
-    <w:bookmarkStart w:id="131" w:name="ref-phillips1960"/>
+    <w:bookmarkEnd w:id="143"/>
+    <w:bookmarkStart w:id="145" w:name="ref-oliver2018"/>
+    <w:p>
+      <w:pPr>
+        <w:pStyle w:val="Bibliography"/>
+      </w:pPr>
+      <w:r>
+        <w:t xml:space="preserve">Oliver, Eric C. J., Markus G. Donat, Michael T. Burrows, Pippa J. Moore, Dan A. Smale, Lisa V. Alexander, Jessica A. Benthuysen, et al. 2018.</w:t>
+      </w:r>
+      <w:r>
+        <w:t xml:space="preserve"> </w:t>
+      </w:r>
+      <w:r>
+        <w:t xml:space="preserve">“Longer and More Frequent Marine Heatwaves over the Past Century.”</w:t>
+      </w:r>
+      <w:r>
+        <w:t xml:space="preserve"> </w:t>
+      </w:r>
+      <w:r>
+        <w:rPr>
+          <w:iCs/>
+          <w:i/>
+        </w:rPr>
+        <w:t xml:space="preserve">Nature Communications</w:t>
+      </w:r>
+      <w:r>
+        <w:t xml:space="preserve"> </w:t>
+      </w:r>
+      <w:r>
+        <w:t xml:space="preserve">9 (1324).</w:t>
+      </w:r>
+      <w:r>
+        <w:t xml:space="preserve"> </w:t>
+      </w:r>
+      <w:hyperlink r:id="rId144">
+        <w:r>
+          <w:rPr>
+            <w:rStyle w:val="Hyperlink"/>
+          </w:rPr>
+          <w:t xml:space="preserve">https://doi.org/10.1038/s41467-018-03732-9</w:t>
+        </w:r>
+      </w:hyperlink>
+      <w:r>
+        <w:t xml:space="preserve">.</w:t>
+      </w:r>
+    </w:p>
+    <w:bookmarkEnd w:id="145"/>
+    <w:bookmarkStart w:id="147" w:name="ref-osland2015"/>
+    <w:p>
+      <w:pPr>
+        <w:pStyle w:val="Bibliography"/>
+      </w:pPr>
+      <w:r>
+        <w:t xml:space="preserve">Osland, Michael J., Nicholas M. Enwright, Richard H. Day, Christopher A. Gabler, Camille L. Stagg, and James B. Grace. 2015.</w:t>
+      </w:r>
+      <w:r>
+        <w:t xml:space="preserve"> </w:t>
+      </w:r>
+      <w:r>
+        <w:t xml:space="preserve">“Beyond Just Sea</w:t>
+      </w:r>
+      <w:r>
+        <w:t xml:space="preserve">-</w:t>
+      </w:r>
+      <w:r>
+        <w:t xml:space="preserve">Level Rise: Considering Macroclimatic Drivers Within Coastal Wetland Vulnerability Assessments to Climate Change.”</w:t>
+      </w:r>
+      <w:r>
+        <w:t xml:space="preserve"> </w:t>
+      </w:r>
+      <w:r>
+        <w:rPr>
+          <w:iCs/>
+          <w:i/>
+        </w:rPr>
+        <w:t xml:space="preserve">Global Change Biology</w:t>
+      </w:r>
+      <w:r>
+        <w:t xml:space="preserve"> </w:t>
+      </w:r>
+      <w:r>
+        <w:t xml:space="preserve">22 (1): 1–11.</w:t>
+      </w:r>
+      <w:r>
+        <w:t xml:space="preserve"> </w:t>
+      </w:r>
+      <w:hyperlink r:id="rId146">
+        <w:r>
+          <w:rPr>
+            <w:rStyle w:val="Hyperlink"/>
+          </w:rPr>
+          <w:t xml:space="preserve">https://doi.org/10.1111/gcb.13084</w:t>
+        </w:r>
+      </w:hyperlink>
+      <w:r>
+        <w:t xml:space="preserve">.</w:t>
+      </w:r>
+    </w:p>
+    <w:bookmarkEnd w:id="147"/>
+    <w:bookmarkStart w:id="148" w:name="ref-phillips1960"/>
     <w:p>
       <w:pPr>
         <w:pStyle w:val="Bibliography"/>
@@ -10859,8 +11428,8 @@
         <w:t xml:space="preserve">. 44. Florida State Board of Conservation, Marine Laboratory.</w:t>
       </w:r>
     </w:p>
-    <w:bookmarkEnd w:id="131"/>
-    <w:bookmarkStart w:id="133" w:name="ref-phlips2006"/>
+    <w:bookmarkEnd w:id="148"/>
+    <w:bookmarkStart w:id="150" w:name="ref-phlips2006"/>
     <w:p>
       <w:pPr>
         <w:pStyle w:val="Bibliography"/>
@@ -10893,7 +11462,7 @@
       <w:r>
         <w:t xml:space="preserve"> </w:t>
       </w:r>
-      <w:hyperlink r:id="rId132">
+      <w:hyperlink r:id="rId149">
         <w:r>
           <w:rPr>
             <w:rStyle w:val="Hyperlink"/>
@@ -10905,8 +11474,8 @@
         <w:t xml:space="preserve">.</w:t>
       </w:r>
     </w:p>
-    <w:bookmarkEnd w:id="133"/>
-    <w:bookmarkStart w:id="134" w:name="ref-robblee1991"/>
+    <w:bookmarkEnd w:id="150"/>
+    <w:bookmarkStart w:id="151" w:name="ref-robblee1991"/>
     <w:p>
       <w:pPr>
         <w:pStyle w:val="Bibliography"/>
@@ -10984,8 +11553,8 @@
         <w:t xml:space="preserve">71: 297–99.</w:t>
       </w:r>
     </w:p>
-    <w:bookmarkEnd w:id="134"/>
-    <w:bookmarkStart w:id="136" w:name="ref-Robison20"/>
+    <w:bookmarkEnd w:id="151"/>
+    <w:bookmarkStart w:id="153" w:name="ref-Robison20"/>
     <w:p>
       <w:pPr>
         <w:pStyle w:val="Bibliography"/>
@@ -11014,7 +11583,7 @@
       <w:r>
         <w:t xml:space="preserve"> </w:t>
       </w:r>
-      <w:hyperlink r:id="rId135">
+      <w:hyperlink r:id="rId152">
         <w:r>
           <w:rPr>
             <w:rStyle w:val="Hyperlink"/>
@@ -11026,8 +11595,8 @@
         <w:t xml:space="preserve">.</w:t>
       </w:r>
     </w:p>
-    <w:bookmarkEnd w:id="136"/>
-    <w:bookmarkStart w:id="137" w:name="ref-sakamoto1986"/>
+    <w:bookmarkEnd w:id="153"/>
+    <w:bookmarkStart w:id="154" w:name="ref-sakamoto1986"/>
     <w:p>
       <w:pPr>
         <w:pStyle w:val="Bibliography"/>
@@ -11049,8 +11618,8 @@
         <w:t xml:space="preserve">. Dordrecht, The Netherlands: D. Reidel: Taylor &amp; Francis.</w:t>
       </w:r>
     </w:p>
-    <w:bookmarkEnd w:id="137"/>
-    <w:bookmarkStart w:id="139" w:name="ref-schrandt2021"/>
+    <w:bookmarkEnd w:id="154"/>
+    <w:bookmarkStart w:id="156" w:name="ref-schrandt2021"/>
     <w:p>
       <w:pPr>
         <w:pStyle w:val="Bibliography"/>
@@ -11083,7 +11652,7 @@
       <w:r>
         <w:t xml:space="preserve"> </w:t>
       </w:r>
-      <w:hyperlink r:id="rId138">
+      <w:hyperlink r:id="rId155">
         <w:r>
           <w:rPr>
             <w:rStyle w:val="Hyperlink"/>
@@ -11095,8 +11664,8 @@
         <w:t xml:space="preserve">.</w:t>
       </w:r>
     </w:p>
-    <w:bookmarkEnd w:id="139"/>
-    <w:bookmarkStart w:id="140" w:name="ref-scolaro2023"/>
+    <w:bookmarkEnd w:id="156"/>
+    <w:bookmarkStart w:id="157" w:name="ref-scolaro2023"/>
     <w:p>
       <w:pPr>
         <w:pStyle w:val="Bibliography"/>
@@ -11127,14 +11696,14 @@
         <w:t xml:space="preserve">86 (2): 339–45.</w:t>
       </w:r>
     </w:p>
-    <w:bookmarkEnd w:id="140"/>
-    <w:bookmarkStart w:id="142" w:name="ref-sherwood2017"/>
+    <w:bookmarkEnd w:id="157"/>
+    <w:bookmarkStart w:id="159" w:name="ref-sherwood2017"/>
     <w:p>
       <w:pPr>
         <w:pStyle w:val="Bibliography"/>
       </w:pPr>
       <w:r>
-        <w:t xml:space="preserve">Sherwood, Edward T., Holly S. Greening, J. O. Roger Johansson, Kristen Kaufman, and Gary E. Raulerson. 2017.</w:t>
+        <w:t xml:space="preserve">Sherwood, Edward T., Holly S. Greening, J. O. Roger Johansson, Kristen Kaufman, and Gary E. Raulerson. 2017a.</w:t>
       </w:r>
       <w:r>
         <w:t xml:space="preserve"> </w:t>
@@ -11167,7 +11736,7 @@
       <w:r>
         <w:t xml:space="preserve"> </w:t>
       </w:r>
-      <w:hyperlink r:id="rId141">
+      <w:hyperlink r:id="rId158">
         <w:r>
           <w:rPr>
             <w:rStyle w:val="Hyperlink"/>
@@ -11179,13 +11748,65 @@
         <w:t xml:space="preserve">.</w:t>
       </w:r>
     </w:p>
-    <w:bookmarkEnd w:id="142"/>
-    <w:bookmarkStart w:id="144" w:name="ref-sherwood2015"/>
+    <w:bookmarkEnd w:id="159"/>
+    <w:bookmarkStart w:id="160" w:name="ref-sherwood2017a"/>
     <w:p>
       <w:pPr>
         <w:pStyle w:val="Bibliography"/>
       </w:pPr>
       <w:r>
+        <w:t xml:space="preserve">———. 2017b.</w:t>
+      </w:r>
+      <w:r>
+        <w:t xml:space="preserve"> </w:t>
+      </w:r>
+      <w:r>
+        <w:t xml:space="preserve">“Tampa Bay (Florida, USA): Documenting Seagrass Recovery Since the 1980</w:t>
+      </w:r>
+      <w:r>
+        <w:t xml:space="preserve">’</w:t>
+      </w:r>
+      <w:r>
+        <w:t xml:space="preserve">s and Reviewing the Benefits.”</w:t>
+      </w:r>
+      <w:r>
+        <w:t xml:space="preserve"> </w:t>
+      </w:r>
+      <w:r>
+        <w:rPr>
+          <w:iCs/>
+          <w:i/>
+        </w:rPr>
+        <w:t xml:space="preserve">Southeastern Geographer</w:t>
+      </w:r>
+      <w:r>
+        <w:t xml:space="preserve"> </w:t>
+      </w:r>
+      <w:r>
+        <w:t xml:space="preserve">57 (3): 294–319.</w:t>
+      </w:r>
+      <w:r>
+        <w:t xml:space="preserve"> </w:t>
+      </w:r>
+      <w:hyperlink r:id="rId158">
+        <w:r>
+          <w:rPr>
+            <w:rStyle w:val="Hyperlink"/>
+          </w:rPr>
+          <w:t xml:space="preserve">https://doi.org/10.1353/sgo.2017.0026</w:t>
+        </w:r>
+      </w:hyperlink>
+      <w:r>
+        <w:t xml:space="preserve">.</w:t>
+      </w:r>
+    </w:p>
+    <w:bookmarkEnd w:id="160"/>
+    <w:bookmarkStart w:id="162" w:name="ref-sherwood2015"/>
+    <w:p>
+      <w:pPr>
+        <w:pStyle w:val="Bibliography"/>
+      </w:pPr>
+      <w:r>
         <w:t xml:space="preserve">Sherwood, E., H. Greening, L. Garcia, K. Kaufman, T. Janicki, R. Pribble, B. Cunningham, et al. 2015.</w:t>
       </w:r>
       <w:r>
@@ -11230,7 +11851,7 @@
       <w:r>
         <w:t xml:space="preserve"> </w:t>
       </w:r>
-      <w:hyperlink r:id="rId143">
+      <w:hyperlink r:id="rId161">
         <w:r>
           <w:rPr>
             <w:rStyle w:val="Hyperlink"/>
@@ -11242,13 +11863,71 @@
         <w:t xml:space="preserve">.</w:t>
       </w:r>
     </w:p>
-    <w:bookmarkEnd w:id="144"/>
-    <w:bookmarkStart w:id="146" w:name="ref-SWFWMD23"/>
+    <w:bookmarkEnd w:id="162"/>
+    <w:bookmarkStart w:id="164" w:name="ref-shiir"/>
     <w:p>
       <w:pPr>
         <w:pStyle w:val="Bibliography"/>
       </w:pPr>
       <w:r>
+        <w:t xml:space="preserve">Shi, J, and C Hu. In review.</w:t>
+      </w:r>
+      <w:r>
+        <w:t xml:space="preserve"> </w:t>
+      </w:r>
+      <w:r>
+        <w:t xml:space="preserve">“Response of</w:t>
+      </w:r>
+      <w:r>
+        <w:t xml:space="preserve"> </w:t>
+      </w:r>
+      <w:r>
+        <w:t xml:space="preserve">S</w:t>
+      </w:r>
+      <w:r>
+        <w:t xml:space="preserve">outh</w:t>
+      </w:r>
+      <w:r>
+        <w:t xml:space="preserve"> </w:t>
+      </w:r>
+      <w:r>
+        <w:t xml:space="preserve">F</w:t>
+      </w:r>
+      <w:r>
+        <w:t xml:space="preserve">lorida Estuaries to the 2023 Heatwave.”</w:t>
+      </w:r>
+      <w:r>
+        <w:t xml:space="preserve"> </w:t>
+      </w:r>
+      <w:r>
+        <w:rPr>
+          <w:iCs/>
+          <w:i/>
+        </w:rPr>
+        <w:t xml:space="preserve">Estuaries and Coasts</w:t>
+      </w:r>
+      <w:r>
+        <w:t xml:space="preserve">, In review. https://doi.org/</w:t>
+      </w:r>
+      <w:hyperlink r:id="rId163">
+        <w:r>
+          <w:rPr>
+            <w:rStyle w:val="Hyperlink"/>
+          </w:rPr>
+          <w:t xml:space="preserve">https://doi.org/10.21203/rs.3.rs-3528678/v110.1016/j.jenvman.2018.01.025</w:t>
+        </w:r>
+      </w:hyperlink>
+      <w:r>
+        <w:t xml:space="preserve">.</w:t>
+      </w:r>
+    </w:p>
+    <w:bookmarkEnd w:id="164"/>
+    <w:bookmarkStart w:id="166" w:name="ref-SWFWMD23"/>
+    <w:p>
+      <w:pPr>
+        <w:pStyle w:val="Bibliography"/>
+      </w:pPr>
+      <w:r>
         <w:t xml:space="preserve">Southwest Florida Water Management District. 2023.</w:t>
       </w:r>
       <w:r>
@@ -11260,7 +11939,7 @@
       <w:r>
         <w:t xml:space="preserve"> </w:t>
       </w:r>
-      <w:hyperlink r:id="rId145">
+      <w:hyperlink r:id="rId165">
         <w:r>
           <w:rPr>
             <w:rStyle w:val="Hyperlink"/>
@@ -11272,8 +11951,54 @@
         <w:t xml:space="preserve">.</w:t>
       </w:r>
     </w:p>
-    <w:bookmarkEnd w:id="146"/>
-    <w:bookmarkStart w:id="147" w:name="ref-tomasko2023"/>
+    <w:bookmarkEnd w:id="166"/>
+    <w:bookmarkStart w:id="168" w:name="ref-stelling2023"/>
+    <w:p>
+      <w:pPr>
+        <w:pStyle w:val="Bibliography"/>
+      </w:pPr>
+      <w:r>
+        <w:t xml:space="preserve">Stelling, Ben, Edward Phlips, Susan Badylak, Leslie Landauer, Mary Tate, and Anne West-Valle. 2023.</w:t>
+      </w:r>
+      <w:r>
+        <w:t xml:space="preserve"> </w:t>
+      </w:r>
+      <w:r>
+        <w:t xml:space="preserve">“Seasonality of Phytoplankton Biomass and Composition on the Cape Canaveral Shelf of Florida: Role of Shifts in Climate and Coastal Watershed Influences.”</w:t>
+      </w:r>
+      <w:r>
+        <w:t xml:space="preserve"> </w:t>
+      </w:r>
+      <w:r>
+        <w:rPr>
+          <w:iCs/>
+          <w:i/>
+        </w:rPr>
+        <w:t xml:space="preserve">Frontiers in Ecology and Evolution</w:t>
+      </w:r>
+      <w:r>
+        <w:t xml:space="preserve"> </w:t>
+      </w:r>
+      <w:r>
+        <w:t xml:space="preserve">11 (March).</w:t>
+      </w:r>
+      <w:r>
+        <w:t xml:space="preserve"> </w:t>
+      </w:r>
+      <w:hyperlink r:id="rId167">
+        <w:r>
+          <w:rPr>
+            <w:rStyle w:val="Hyperlink"/>
+          </w:rPr>
+          <w:t xml:space="preserve">https://doi.org/10.3389/fevo.2023.1134069</w:t>
+        </w:r>
+      </w:hyperlink>
+      <w:r>
+        <w:t xml:space="preserve">.</w:t>
+      </w:r>
+    </w:p>
+    <w:bookmarkEnd w:id="168"/>
+    <w:bookmarkStart w:id="169" w:name="ref-tomasko2023"/>
     <w:p>
       <w:pPr>
         <w:pStyle w:val="Bibliography"/>
@@ -11340,8 +12065,8 @@
         <w:t xml:space="preserve">86 (2): 301–13.</w:t>
       </w:r>
     </w:p>
-    <w:bookmarkEnd w:id="147"/>
-    <w:bookmarkStart w:id="149" w:name="ref-usup1994"/>
+    <w:bookmarkEnd w:id="169"/>
+    <w:bookmarkStart w:id="171" w:name="ref-usup1994"/>
     <w:p>
       <w:pPr>
         <w:pStyle w:val="Bibliography"/>
@@ -11374,7 +12099,7 @@
       <w:r>
         <w:t xml:space="preserve"> </w:t>
       </w:r>
-      <w:hyperlink r:id="rId148">
+      <w:hyperlink r:id="rId170">
         <w:r>
           <w:rPr>
             <w:rStyle w:val="Hyperlink"/>
@@ -11386,8 +12111,8 @@
         <w:t xml:space="preserve">.</w:t>
       </w:r>
     </w:p>
-    <w:bookmarkEnd w:id="149"/>
-    <w:bookmarkStart w:id="151" w:name="ref-vanbogaert2018"/>
+    <w:bookmarkEnd w:id="171"/>
+    <w:bookmarkStart w:id="173" w:name="ref-vanbogaert2018"/>
     <w:p>
       <w:pPr>
         <w:pStyle w:val="Bibliography"/>
@@ -11436,7 +12161,7 @@
       <w:r>
         <w:t xml:space="preserve"> </w:t>
       </w:r>
-      <w:hyperlink r:id="rId150">
+      <w:hyperlink r:id="rId172">
         <w:r>
           <w:rPr>
             <w:rStyle w:val="Hyperlink"/>
@@ -11448,8 +12173,8 @@
         <w:t xml:space="preserve">.</w:t>
       </w:r>
     </w:p>
-    <w:bookmarkEnd w:id="151"/>
-    <w:bookmarkStart w:id="153" w:name="ref-vandermeer1972"/>
+    <w:bookmarkEnd w:id="173"/>
+    <w:bookmarkStart w:id="175" w:name="ref-vandermeer1972"/>
     <w:p>
       <w:pPr>
         <w:pStyle w:val="Bibliography"/>
@@ -11482,7 +12207,7 @@
       <w:r>
         <w:t xml:space="preserve"> </w:t>
       </w:r>
-      <w:hyperlink r:id="rId152">
+      <w:hyperlink r:id="rId174">
         <w:r>
           <w:rPr>
             <w:rStyle w:val="Hyperlink"/>
@@ -11494,8 +12219,8 @@
         <w:t xml:space="preserve">.</w:t>
       </w:r>
     </w:p>
-    <w:bookmarkEnd w:id="153"/>
-    <w:bookmarkStart w:id="155" w:name="ref-venables2002b"/>
+    <w:bookmarkEnd w:id="175"/>
+    <w:bookmarkStart w:id="177" w:name="ref-venables2002b"/>
     <w:p>
       <w:pPr>
         <w:pStyle w:val="Bibliography"/>
@@ -11519,7 +12244,7 @@
       <w:r>
         <w:t xml:space="preserve"> </w:t>
       </w:r>
-      <w:hyperlink r:id="rId154">
+      <w:hyperlink r:id="rId176">
         <w:r>
           <w:rPr>
             <w:rStyle w:val="Hyperlink"/>
@@ -11531,8 +12256,54 @@
         <w:t xml:space="preserve">.</w:t>
       </w:r>
     </w:p>
-    <w:bookmarkEnd w:id="155"/>
-    <w:bookmarkStart w:id="156" w:name="ref-wood17"/>
+    <w:bookmarkEnd w:id="177"/>
+    <w:bookmarkStart w:id="179" w:name="ref-white2017"/>
+    <w:p>
+      <w:pPr>
+        <w:pStyle w:val="Bibliography"/>
+      </w:pPr>
+      <w:r>
+        <w:t xml:space="preserve">White, Elliott, and David Kaplan. 2017.</w:t>
+      </w:r>
+      <w:r>
+        <w:t xml:space="preserve"> </w:t>
+      </w:r>
+      <w:r>
+        <w:t xml:space="preserve">“Restore or Retreat? Saltwater Intrusion and Water Management in Coastal Wetlands.”</w:t>
+      </w:r>
+      <w:r>
+        <w:t xml:space="preserve"> </w:t>
+      </w:r>
+      <w:r>
+        <w:rPr>
+          <w:iCs/>
+          <w:i/>
+        </w:rPr>
+        <w:t xml:space="preserve">Ecosystem Health and Sustainability</w:t>
+      </w:r>
+      <w:r>
+        <w:t xml:space="preserve"> </w:t>
+      </w:r>
+      <w:r>
+        <w:t xml:space="preserve">3 (1).</w:t>
+      </w:r>
+      <w:r>
+        <w:t xml:space="preserve"> </w:t>
+      </w:r>
+      <w:hyperlink r:id="rId178">
+        <w:r>
+          <w:rPr>
+            <w:rStyle w:val="Hyperlink"/>
+          </w:rPr>
+          <w:t xml:space="preserve">https://doi.org/10.1002/ehs2.1258</w:t>
+        </w:r>
+      </w:hyperlink>
+      <w:r>
+        <w:t xml:space="preserve">.</w:t>
+      </w:r>
+    </w:p>
+    <w:bookmarkEnd w:id="179"/>
+    <w:bookmarkStart w:id="180" w:name="ref-wood17"/>
     <w:p>
       <w:pPr>
         <w:pStyle w:val="Bibliography"/>
@@ -11554,8 +12325,8 @@
         <w:t xml:space="preserve">. 2nd ed. Chapman; Hall/CRC.</w:t>
       </w:r>
     </w:p>
-    <w:bookmarkEnd w:id="156"/>
-    <w:bookmarkStart w:id="158" w:name="ref-zhang2023"/>
+    <w:bookmarkEnd w:id="180"/>
+    <w:bookmarkStart w:id="182" w:name="ref-zhang2023"/>
     <w:p>
       <w:pPr>
         <w:pStyle w:val="Bibliography"/>
@@ -11588,7 +12359,7 @@
       <w:r>
         <w:t xml:space="preserve"> </w:t>
       </w:r>
-      <w:hyperlink r:id="rId157">
+      <w:hyperlink r:id="rId181">
         <w:r>
           <w:rPr>
             <w:rStyle w:val="Hyperlink"/>
@@ -11600,8 +12371,8 @@
         <w:t xml:space="preserve">.</w:t>
       </w:r>
     </w:p>
-    <w:bookmarkEnd w:id="158"/>
-    <w:bookmarkStart w:id="160" w:name="ref-zieman1975"/>
+    <w:bookmarkEnd w:id="182"/>
+    <w:bookmarkStart w:id="184" w:name="ref-zieman1975"/>
     <w:p>
       <w:pPr>
         <w:pStyle w:val="Bibliography"/>
@@ -11634,7 +12405,7 @@
       <w:r>
         <w:t xml:space="preserve"> </w:t>
       </w:r>
-      <w:hyperlink r:id="rId159">
+      <w:hyperlink r:id="rId183">
         <w:r>
           <w:rPr>
             <w:rStyle w:val="Hyperlink"/>
@@ -11646,8 +12417,8 @@
         <w:t xml:space="preserve">.</w:t>
       </w:r>
     </w:p>
-    <w:bookmarkEnd w:id="160"/>
-    <w:bookmarkStart w:id="162" w:name="ref-zuur2009a"/>
+    <w:bookmarkEnd w:id="184"/>
+    <w:bookmarkStart w:id="186" w:name="ref-zuur2009a"/>
     <w:p>
       <w:pPr>
         <w:pStyle w:val="Bibliography"/>
@@ -11671,7 +12442,7 @@
       <w:r>
         <w:t xml:space="preserve"> </w:t>
       </w:r>
-      <w:hyperlink r:id="rId161">
+      <w:hyperlink r:id="rId185">
         <w:r>
           <w:rPr>
             <w:rStyle w:val="Hyperlink"/>
@@ -11683,9 +12454,9 @@
         <w:t xml:space="preserve">.</w:t>
       </w:r>
     </w:p>
-    <w:bookmarkEnd w:id="162"/>
-    <w:bookmarkEnd w:id="163"/>
-    <w:bookmarkEnd w:id="164"/>
+    <w:bookmarkEnd w:id="186"/>
+    <w:bookmarkEnd w:id="187"/>
+    <w:bookmarkEnd w:id="188"/>
     <w:sectPr>
       <w:footerReference r:id="rId9" w:type="default"/>
       <w:pgSz w:h="15840" w:w="12240"/>

</xml_diff>

<commit_message>
into draft almost done but needs work
</commit_message>
<xml_diff>
--- a/manu-draft.docx
+++ b/manu-draft.docx
@@ -319,7 +319,16 @@
         <w:t xml:space="preserve">(Waycott et al. 2009)</w:t>
       </w:r>
       <w:r>
-        <w:t xml:space="preserve">. These losses are comparable, if not more, than other critical coastal environments, which represents an existential threat to the natural and economic services that these habitats provide. Losses have been attributed to numerous stressors including decline in light environments with nutrient enrichment, sedimentation, and physical disturbance primarily from human activities, whereas natural disturbances such as storm events and disease have also been implicated. Management actions and interventions aimed at mitigating loss and ultimately supporting restoration require an adaptive approaches to address the effects of multiple stressors that have contributed to seagrass decline.</w:t>
+        <w:t xml:space="preserve">. These losses are comparable, if not more, than other critical coastal environments, which represents an existential threat to the natural and economic services that these habitats provide. Losses have been attributed to numerous stressors including decline in light environments with nutrient enrichment, sedimentation, and physical disturbance primarily from human activities, whereas natural disturbances such as storm events and disease have also been implicated. Management actions and interventions aimed at mitigating loss and ultimately supporting restoration require adaptive approaches to address the effects of multiple stressors that have contributed to seagrass decline</w:t>
+      </w:r>
+      <w:r>
+        <w:t xml:space="preserve"> </w:t>
+      </w:r>
+      <w:r>
+        <w:t xml:space="preserve">(Dunic and Côté 2023)</w:t>
+      </w:r>
+      <w:r>
+        <w:t xml:space="preserve">.</w:t>
       </w:r>
     </w:p>
     <w:p>
@@ -327,7 +336,25 @@
         <w:pStyle w:val="BodyText"/>
       </w:pPr>
       <w:r>
-        <w:t xml:space="preserve">The sustained coverage or restoration of seagrasses by means other than planting requires management actions that create suitable conditions supportive for growth. A long-standing approach adopted by numerous management entities has been the control of nutrient inputs in systems where excessive phytoplankton growth has created poor light environments for seagrasses. There are limited examples of successful recovery of seagrass through control of nutrient inputs, with notable exceptions including Tampa Bay... examples in Orth 2023. Lack of recovery of seagrasses through nutrient controls alone suggests insufficient reductions of nutrient inputs to promote restoration, such as for ecosystems where hysteresis may substantially limit the reverse of a trajectory deline. For coastal systems More likely, the role of alternative stressors may also be inadequately considered and addressed in management paradigms.</w:t>
+        <w:t xml:space="preserve">The sustained coverage or restoration of seagrasses in stressed environments requires management actions that create suitable conditions supportive for growth. A long-standing approach adopted by numerous management entities has been the control of nutrient inputs in systems where excessive phytoplankton growth has created poor light environments for seagrasses. There are limited examples of successful recovery of seagrass through control of nutrient inputs alone, primarily because of the difficulty in identifying and regulating both point and diffuse non-point sources. Notable exceptions include Tampa Bay on the west coast of Florida</w:t>
+      </w:r>
+      <w:r>
+        <w:t xml:space="preserve"> </w:t>
+      </w:r>
+      <w:r>
+        <w:t xml:space="preserve">(Greening et al. 2014)</w:t>
+      </w:r>
+      <w:r>
+        <w:t xml:space="preserve">and the much larger Chesapeake Bay on the east Atlantic US coast</w:t>
+      </w:r>
+      <w:r>
+        <w:t xml:space="preserve"> </w:t>
+      </w:r>
+      <w:r>
+        <w:t xml:space="preserve">(Lefcheck et al. 2018)</w:t>
+      </w:r>
+      <w:r>
+        <w:t xml:space="preserve">, where both showed significant increase in areal coverage through sustained and long-term reductions in nutrients. Cooperation among management, regulatory, and private sectors were critical aspects of both these examples for successful implementation of nutrient controls. In other cases, the reversal of seagrass losses through nutrient reductions may not be possible because of system hysteresis where the path to recovery is not the same as the path to decline. Costly alternative management actions in addition to nutrient reductions are needed in these situations. Management actions are much more effective in estuarine sytems that are stressed but not past critical thresholds that define an alternative state.</w:t>
       </w:r>
     </w:p>
     <w:p>
@@ -335,42 +362,60 @@
         <w:pStyle w:val="BodyText"/>
       </w:pPr>
       <w:r>
-        <w:t xml:space="preserve">Climate change has complicated the understanding of ecosystem response to conventational stressors, presenting new challenges and expectations for how ecological resources will respond to management actions. rising temperature</w:t>
-      </w:r>
-    </w:p>
-    <w:p>
-      <w:pPr>
-        <w:pStyle w:val="BodyText"/>
-      </w:pPr>
-      <w:r>
-        <w:t xml:space="preserve">el nino effects, see Greening and Janicki 2006</w:t>
-      </w:r>
-    </w:p>
-    <w:p>
-      <w:pPr>
-        <w:pStyle w:val="BodyText"/>
-      </w:pPr>
-      <w:r>
-        <w:t xml:space="preserve">Heat stress combined with highlight accelerates decline of</w:t>
-      </w:r>
-      <w:r>
-        <w:t xml:space="preserve"> </w:t>
+        <w:t xml:space="preserve">Climate change has complicated the understanding of ecosystem response to conventional stressors, presenting new challenges and expectations for how ecological resources will respond to management actions. In addition to sea-level rise, the most anticipated effects of climate change in coastal environments are increasing temperature and alteration of precipitation patterns. These changes will profoundly alter physical habitats, creating suboptimal or uninhabitable conditions for many species.</w:t>
+      </w:r>
+      <w:r>
+        <w:t xml:space="preserve"> </w:t>
+      </w:r>
+      <w:r>
+        <w:t xml:space="preserve">Lefcheck et al. (2017)</w:t>
+      </w:r>
+      <w:r>
+        <w:t xml:space="preserve"> </w:t>
+      </w:r>
+      <w:r>
+        <w:t xml:space="preserve">evaluated interactions between water clarity and rising temperatures with over 30 years of data in Chesapeake Bay. The effects of decreased water clarity for seagrasses in shallow habitats were exacerbated by acute warming related to climate change, demonstrating a concerning synergy of multiple stressors. Species shifts are also expected to occur as changing physical conditions decrease the competitive advantages of historically abundant species. Again in Chesapeake Bay, the abundance of widgeongrass (</w:t>
       </w:r>
       <w:r>
         <w:rPr>
           <w:iCs/>
           <w:i/>
         </w:rPr>
-        <w:t xml:space="preserve">E. acoroides</w:t>
-      </w:r>
-      <w:r>
-        <w:t xml:space="preserve">, used 36C</w:t>
-      </w:r>
-      <w:r>
-        <w:t xml:space="preserve"> </w:t>
-      </w:r>
-      <w:r>
-        <w:t xml:space="preserve">(Zhang et al. 2023)</w:t>
+        <w:t xml:space="preserve">Ruppia maritima</w:t>
+      </w:r>
+      <w:r>
+        <w:t xml:space="preserve">) has been mediated by nutrient reductions, while also outcompeting and replacing formerly dominant eelgrass (</w:t>
+      </w:r>
+      <w:r>
+        <w:rPr>
+          <w:iCs/>
+          <w:i/>
+        </w:rPr>
+        <w:t xml:space="preserve">Zostera marina</w:t>
+      </w:r>
+      <w:r>
+        <w:t xml:space="preserve">) given higher tolerance to increased temperatures</w:t>
+      </w:r>
+      <w:r>
+        <w:t xml:space="preserve"> </w:t>
+      </w:r>
+      <w:r>
+        <w:t xml:space="preserve">(Hensel et al. 2023)</w:t>
+      </w:r>
+      <w:r>
+        <w:t xml:space="preserve">. Changing frequency and severity of precipicitation patterns may further alter the distribution and abundance of seagrasses by pushing species outside of optimal salinity tolerance ranges. These changes may produce hypersaline conditions under periods of prolonged drought or more freshwater conditions with increased storm events. Seagrasses may respond differently under individual or multiple stressors</w:t>
+      </w:r>
+      <w:r>
+        <w:t xml:space="preserve"> </w:t>
+      </w:r>
+      <w:r>
+        <w:t xml:space="preserve">(Lefcheck et al. 2017; Zhang et al. 2023)</w:t>
+      </w:r>
+      <w:r>
+        <w:t xml:space="preserve"> </w:t>
+      </w:r>
+      <w:r>
+        <w:t xml:space="preserve">, suggesting place-based assessments of response to climate change provide valuable insights for managers responsible for maintaining ecological resources.</w:t>
       </w:r>
     </w:p>
     <w:p>
@@ -378,32 +423,16 @@
         <w:pStyle w:val="BodyText"/>
       </w:pPr>
       <w:r>
-        <w:t xml:space="preserve">Widgeongrass colonization in Chesapeake Bay as an opportunistic, heat-tolerant species that has replaced Eelgrass, although former is sensitive to nutrient pulses. Paper provides an example of implications on climate change and nutrient management on foundation species and system resiliency</w:t>
-      </w:r>
-      <w:r>
-        <w:t xml:space="preserve"> </w:t>
-      </w:r>
-      <w:r>
-        <w:t xml:space="preserve">(Hensel et al. 2023)</w:t>
-      </w:r>
-      <w:r>
-        <w:t xml:space="preserve">.</w:t>
-      </w:r>
-    </w:p>
-    <w:p>
-      <w:pPr>
-        <w:pStyle w:val="BodyText"/>
-      </w:pPr>
-      <w:r>
-        <w:t xml:space="preserve">This study focuses on Tampa Bay…</w:t>
-      </w:r>
-    </w:p>
-    <w:p>
-      <w:pPr>
-        <w:pStyle w:val="BodyText"/>
-      </w:pPr>
-      <w:r>
-        <w:t xml:space="preserve">Background: SST trends in Tampa Bay w/ EPC data, WFS, and deep GOM</w:t>
+        <w:t xml:space="preserve">In Tampa Bay, Florida, seagrasses are a primary indicator of bay health that have been the focus of management efforts over the last thirty years. Through successful reduction of nitrogen loads by 2/3 from , seagrasses have recovered from a low in the 1980s to an all-time high in 2016 of 40,000 acres. Seagrass distribution and abundance has been dynamic throughout this period, responding positively to increases in water clarity with nutrient load reductions, while also demonstrating more short-term variability in response to regional climate events</w:t>
+      </w:r>
+      <w:r>
+        <w:t xml:space="preserve"> </w:t>
+      </w:r>
+      <w:r>
+        <w:t xml:space="preserve">(Greening and Janicki 2006)</w:t>
+      </w:r>
+      <w:r>
+        <w:t xml:space="preserve">. Since 2016, seagrass areal cover has decreased by nearly 1/3 despite relatively stable water quality with adequate light penetration that has been historically shown to support growth. Factors that have influenced this recent decline are unknown and the effects of climate change on physical conditions have been implicated as potential drivers. Recent work has demonstrated a broad long-term trend of increasing temperature in Tampa Bay</w:t>
       </w:r>
       <w:r>
         <w:t xml:space="preserve"> </w:t>
@@ -412,88 +441,7 @@
         <w:t xml:space="preserve">(Nickerson et al. 2023)</w:t>
       </w:r>
       <w:r>
-        <w:t xml:space="preserve"> </w:t>
-      </w:r>
-      <w:r>
-        <w:t xml:space="preserve">showed that 1975 to 2022 trend for EPC was notable, but less so from 1998 to 2022. Also noted the trend was most pronounced in the winter, see Fig 3</w:t>
-      </w:r>
-    </w:p>
-    <w:p>
-      <w:pPr>
-        <w:pStyle w:val="BodyText"/>
-      </w:pPr>
-      <w:r>
-        <w:t xml:space="preserve">Good CC references for FL: https://www.mdpi.com/2071-1050/15/14/11364</w:t>
-      </w:r>
-    </w:p>
-    <w:p>
-      <w:pPr>
-        <w:pStyle w:val="BodyText"/>
-      </w:pPr>
-      <w:r>
-        <w:t xml:space="preserve">Lewis III et al. (1985)</w:t>
-      </w:r>
-      <w:r>
-        <w:t xml:space="preserve"> </w:t>
-      </w:r>
-      <w:r>
-        <w:t xml:space="preserve">review of seagrass in Tampa Bay.</w:t>
-      </w:r>
-      <w:r>
-        <w:t xml:space="preserve"> </w:t>
-      </w:r>
-      <w:r>
-        <w:t xml:space="preserve">Lirman and Cropper (2003)</w:t>
-      </w:r>
-      <w:r>
-        <w:t xml:space="preserve"> </w:t>
-      </w:r>
-      <w:r>
-        <w:t xml:space="preserve">conducted exposure experiments to evaluate seagrass growth in response to a range of salinity conditions.</w:t>
-      </w:r>
-      <w:r>
-        <w:t xml:space="preserve"> </w:t>
-      </w:r>
-      <w:r>
-        <w:t xml:space="preserve">McMillan and Moseley (1967)</w:t>
-      </w:r>
-      <w:r>
-        <w:t xml:space="preserve"> </w:t>
-      </w:r>
-      <w:r>
-        <w:t xml:space="preserve">discusses growth of halodule, syringodium, thalassia, and ruppia in response to salinity increases (up to 75 psu), no info on lower limit. Cites</w:t>
-      </w:r>
-      <w:r>
-        <w:t xml:space="preserve"> </w:t>
-      </w:r>
-      <w:r>
-        <w:t xml:space="preserve">Phillips (1960)</w:t>
-      </w:r>
-      <w:r>
-        <w:t xml:space="preserve"> </w:t>
-      </w:r>
-      <w:r>
-        <w:t xml:space="preserve">for a salinity range of Thalassia in Florida of 33 - 38 psu.</w:t>
-      </w:r>
-      <w:r>
-        <w:t xml:space="preserve"> </w:t>
-      </w:r>
-      <w:r>
-        <w:t xml:space="preserve">Zieman (1975)</w:t>
-      </w:r>
-      <w:r>
-        <w:t xml:space="preserve"> </w:t>
-      </w:r>
-      <w:r>
-        <w:t xml:space="preserve">discusses seasonal variation of thalassia relative to temp and salinity</w:t>
-      </w:r>
-    </w:p>
-    <w:p>
-      <w:pPr>
-        <w:pStyle w:val="BodyText"/>
-      </w:pPr>
-      <w:r>
-        <w:t xml:space="preserve">Temp background for TB: NOAA coastwatch trends</w:t>
+        <w:t xml:space="preserve">, whereas changing salinity has not been well-described. Tampa Bay is rich with historical data that can be used to evaluate long-term trends and to develop models that can explain relationships of seagrass change with water quality conditions. This information can fill a critical knowledge gap that can inform regional management activities, while also demonstrating the confounding effects of climate change with ecosystem response to conventional stressors.</w:t>
       </w:r>
     </w:p>
     <w:p>
@@ -9162,7 +9110,7 @@
       </w:r>
     </w:p>
     <w:bookmarkEnd w:id="73"/>
-    <w:bookmarkStart w:id="201" w:name="references"/>
+    <w:bookmarkStart w:id="207" w:name="references"/>
     <w:p>
       <w:pPr>
         <w:pStyle w:val="Heading2"/>
@@ -9171,7 +9119,7 @@
         <w:t xml:space="preserve">References</w:t>
       </w:r>
     </w:p>
-    <w:bookmarkStart w:id="200" w:name="refs"/>
+    <w:bookmarkStart w:id="206" w:name="refs"/>
     <w:bookmarkStart w:id="75" w:name="ref-alarcon2024"/>
     <w:p>
       <w:pPr>
@@ -10255,7 +10203,47 @@
       </w:r>
     </w:p>
     <w:bookmarkEnd w:id="107"/>
-    <w:bookmarkStart w:id="109" w:name="ref-fourqurean2012"/>
+    <w:bookmarkStart w:id="109" w:name="ref-dunic2023"/>
+    <w:p>
+      <w:pPr>
+        <w:pStyle w:val="Bibliography"/>
+      </w:pPr>
+      <w:r>
+        <w:t xml:space="preserve">Dunic, J. C., and I. M. Côté. 2023. Management thresholds shift under the influence of multiple stressors: Eelgrass meadows as a case study.</w:t>
+      </w:r>
+      <w:r>
+        <w:t xml:space="preserve"> </w:t>
+      </w:r>
+      <w:r>
+        <w:rPr>
+          <w:iCs/>
+          <w:i/>
+        </w:rPr>
+        <w:t xml:space="preserve">Conservation Letters</w:t>
+      </w:r>
+      <w:r>
+        <w:t xml:space="preserve"> </w:t>
+      </w:r>
+      <w:r>
+        <w:t xml:space="preserve">16.</w:t>
+      </w:r>
+      <w:r>
+        <w:t xml:space="preserve"> </w:t>
+      </w:r>
+      <w:hyperlink r:id="rId108">
+        <w:r>
+          <w:rPr>
+            <w:rStyle w:val="Hyperlink"/>
+          </w:rPr>
+          <w:t xml:space="preserve">https://doi.org/10.1111/conl.12938</w:t>
+        </w:r>
+      </w:hyperlink>
+      <w:r>
+        <w:t xml:space="preserve">.</w:t>
+      </w:r>
+    </w:p>
+    <w:bookmarkEnd w:id="109"/>
+    <w:bookmarkStart w:id="111" w:name="ref-fourqurean2012"/>
     <w:p>
       <w:pPr>
         <w:pStyle w:val="Bibliography"/>
@@ -10282,7 +10270,7 @@
       <w:r>
         <w:t xml:space="preserve"> </w:t>
       </w:r>
-      <w:hyperlink r:id="rId108">
+      <w:hyperlink r:id="rId110">
         <w:r>
           <w:rPr>
             <w:rStyle w:val="Hyperlink"/>
@@ -10294,8 +10282,8 @@
         <w:t xml:space="preserve">.</w:t>
       </w:r>
     </w:p>
-    <w:bookmarkEnd w:id="109"/>
-    <w:bookmarkStart w:id="111" w:name="ref-garrett2011"/>
+    <w:bookmarkEnd w:id="111"/>
+    <w:bookmarkStart w:id="113" w:name="ref-garrett2011"/>
     <w:p>
       <w:pPr>
         <w:pStyle w:val="Bibliography"/>
@@ -10322,7 +10310,7 @@
       <w:r>
         <w:t xml:space="preserve"> </w:t>
       </w:r>
-      <w:hyperlink r:id="rId110">
+      <w:hyperlink r:id="rId112">
         <w:r>
           <w:rPr>
             <w:rStyle w:val="Hyperlink"/>
@@ -10334,8 +10322,8 @@
         <w:t xml:space="preserve">.</w:t>
       </w:r>
     </w:p>
-    <w:bookmarkEnd w:id="111"/>
-    <w:bookmarkStart w:id="113" w:name="ref-greening2006"/>
+    <w:bookmarkEnd w:id="113"/>
+    <w:bookmarkStart w:id="115" w:name="ref-greening2006"/>
     <w:p>
       <w:pPr>
         <w:pStyle w:val="Bibliography"/>
@@ -10362,7 +10350,7 @@
       <w:r>
         <w:t xml:space="preserve"> </w:t>
       </w:r>
-      <w:hyperlink r:id="rId112">
+      <w:hyperlink r:id="rId114">
         <w:r>
           <w:rPr>
             <w:rStyle w:val="Hyperlink"/>
@@ -10374,8 +10362,8 @@
         <w:t xml:space="preserve">.</w:t>
       </w:r>
     </w:p>
-    <w:bookmarkEnd w:id="113"/>
-    <w:bookmarkStart w:id="115" w:name="ref-greening2014"/>
+    <w:bookmarkEnd w:id="115"/>
+    <w:bookmarkStart w:id="117" w:name="ref-greening2014"/>
     <w:p>
       <w:pPr>
         <w:pStyle w:val="Bibliography"/>
@@ -10438,7 +10426,7 @@
       <w:r>
         <w:t xml:space="preserve"> </w:t>
       </w:r>
-      <w:hyperlink r:id="rId114">
+      <w:hyperlink r:id="rId116">
         <w:r>
           <w:rPr>
             <w:rStyle w:val="Hyperlink"/>
@@ -10450,8 +10438,8 @@
         <w:t xml:space="preserve">.</w:t>
       </w:r>
     </w:p>
-    <w:bookmarkEnd w:id="115"/>
-    <w:bookmarkStart w:id="117" w:name="ref-hall2016"/>
+    <w:bookmarkEnd w:id="117"/>
+    <w:bookmarkStart w:id="119" w:name="ref-hall2016"/>
     <w:p>
       <w:pPr>
         <w:pStyle w:val="Bibliography"/>
@@ -10549,7 +10537,7 @@
       <w:r>
         <w:t xml:space="preserve"> </w:t>
       </w:r>
-      <w:hyperlink r:id="rId116">
+      <w:hyperlink r:id="rId118">
         <w:r>
           <w:rPr>
             <w:rStyle w:val="Hyperlink"/>
@@ -10561,8 +10549,8 @@
         <w:t xml:space="preserve">.</w:t>
       </w:r>
     </w:p>
-    <w:bookmarkEnd w:id="117"/>
-    <w:bookmarkStart w:id="119" w:name="ref-hensel2023"/>
+    <w:bookmarkEnd w:id="119"/>
+    <w:bookmarkStart w:id="121" w:name="ref-hensel2023"/>
     <w:p>
       <w:pPr>
         <w:pStyle w:val="Bibliography"/>
@@ -10623,7 +10611,7 @@
       <w:r>
         <w:t xml:space="preserve"> </w:t>
       </w:r>
-      <w:hyperlink r:id="rId118">
+      <w:hyperlink r:id="rId120">
         <w:r>
           <w:rPr>
             <w:rStyle w:val="Hyperlink"/>
@@ -10635,8 +10623,8 @@
         <w:t xml:space="preserve">.</w:t>
       </w:r>
     </w:p>
-    <w:bookmarkEnd w:id="119"/>
-    <w:bookmarkStart w:id="121" w:name="ref-hirsch1982"/>
+    <w:bookmarkEnd w:id="121"/>
+    <w:bookmarkStart w:id="123" w:name="ref-hirsch1982"/>
     <w:p>
       <w:pPr>
         <w:pStyle w:val="Bibliography"/>
@@ -10663,7 +10651,7 @@
       <w:r>
         <w:t xml:space="preserve"> </w:t>
       </w:r>
-      <w:hyperlink r:id="rId120">
+      <w:hyperlink r:id="rId122">
         <w:r>
           <w:rPr>
             <w:rStyle w:val="Hyperlink"/>
@@ -10675,8 +10663,8 @@
         <w:t xml:space="preserve">.</w:t>
       </w:r>
     </w:p>
-    <w:bookmarkEnd w:id="121"/>
-    <w:bookmarkStart w:id="123" w:name="ref-hutchinson1957"/>
+    <w:bookmarkEnd w:id="123"/>
+    <w:bookmarkStart w:id="125" w:name="ref-hutchinson1957"/>
     <w:p>
       <w:pPr>
         <w:pStyle w:val="Bibliography"/>
@@ -10703,7 +10691,7 @@
       <w:r>
         <w:t xml:space="preserve"> </w:t>
       </w:r>
-      <w:hyperlink r:id="rId122">
+      <w:hyperlink r:id="rId124">
         <w:r>
           <w:rPr>
             <w:rStyle w:val="Hyperlink"/>
@@ -10715,8 +10703,8 @@
         <w:t xml:space="preserve">.</w:t>
       </w:r>
     </w:p>
-    <w:bookmarkEnd w:id="123"/>
-    <w:bookmarkStart w:id="125" w:name="ref-tbep0696"/>
+    <w:bookmarkEnd w:id="125"/>
+    <w:bookmarkStart w:id="127" w:name="ref-tbep0696"/>
     <w:p>
       <w:pPr>
         <w:pStyle w:val="Bibliography"/>
@@ -10727,7 +10715,7 @@
       <w:r>
         <w:t xml:space="preserve"> </w:t>
       </w:r>
-      <w:hyperlink r:id="rId124">
+      <w:hyperlink r:id="rId126">
         <w:r>
           <w:rPr>
             <w:rStyle w:val="Hyperlink"/>
@@ -10813,8 +10801,8 @@
         <w:t xml:space="preserve">. 06-96. St. Petersburg, Florida: Tampa Bay Estuary Program.</w:t>
       </w:r>
     </w:p>
-    <w:bookmarkEnd w:id="125"/>
-    <w:bookmarkStart w:id="127" w:name="ref-jei2022"/>
+    <w:bookmarkEnd w:id="127"/>
+    <w:bookmarkStart w:id="129" w:name="ref-jei2022"/>
     <w:p>
       <w:pPr>
         <w:pStyle w:val="Bibliography"/>
@@ -10825,7 +10813,7 @@
       <w:r>
         <w:t xml:space="preserve"> </w:t>
       </w:r>
-      <w:hyperlink r:id="rId126">
+      <w:hyperlink r:id="rId128">
         <w:r>
           <w:rPr>
             <w:rStyle w:val="Hyperlink"/>
@@ -10871,8 +10859,8 @@
         <w:t xml:space="preserve">. Charlotte Harbor; Estero Bay Aquatic Preserves.</w:t>
       </w:r>
     </w:p>
-    <w:bookmarkEnd w:id="127"/>
-    <w:bookmarkStart w:id="129" w:name="ref-tbep0623"/>
+    <w:bookmarkEnd w:id="129"/>
+    <w:bookmarkStart w:id="131" w:name="ref-tbep0623"/>
     <w:p>
       <w:pPr>
         <w:pStyle w:val="Bibliography"/>
@@ -10883,7 +10871,7 @@
       <w:r>
         <w:t xml:space="preserve"> </w:t>
       </w:r>
-      <w:hyperlink r:id="rId128">
+      <w:hyperlink r:id="rId130">
         <w:r>
           <w:rPr>
             <w:rStyle w:val="Hyperlink"/>
@@ -10969,8 +10957,8 @@
         <w:t xml:space="preserve">. 06-23. St. Petersburg, Florida: Tampa Bay Estuary Program.</w:t>
       </w:r>
     </w:p>
-    <w:bookmarkEnd w:id="129"/>
-    <w:bookmarkStart w:id="130" w:name="ref-johansson15"/>
+    <w:bookmarkEnd w:id="131"/>
+    <w:bookmarkStart w:id="132" w:name="ref-johansson15"/>
     <w:p>
       <w:pPr>
         <w:pStyle w:val="Bibliography"/>
@@ -11083,8 +11071,8 @@
         <w:t xml:space="preserve">.</w:t>
       </w:r>
     </w:p>
-    <w:bookmarkEnd w:id="130"/>
-    <w:bookmarkStart w:id="131" w:name="ref-tbep0816"/>
+    <w:bookmarkEnd w:id="132"/>
+    <w:bookmarkStart w:id="133" w:name="ref-tbep0816"/>
     <w:p>
       <w:pPr>
         <w:pStyle w:val="Bibliography"/>
@@ -11148,19 +11136,109 @@
         <w:t xml:space="preserve">.</w:t>
       </w:r>
     </w:p>
-    <w:bookmarkEnd w:id="131"/>
-    <w:bookmarkStart w:id="133" w:name="ref-lewis1985"/>
+    <w:bookmarkEnd w:id="133"/>
+    <w:bookmarkStart w:id="135" w:name="ref-lefcheck2018"/>
     <w:p>
       <w:pPr>
         <w:pStyle w:val="Bibliography"/>
       </w:pPr>
       <w:r>
+        <w:t xml:space="preserve">Lefcheck, J. S., R. J. Orth, W. C. Dennison, D. J. Wilcox, R. R. Murphy, J. Keisman, C. Gurbisz, et al. 2018. Long-term nutrient reductions lead to the unprecedented recovery of a temperate coastal region.</w:t>
+      </w:r>
+      <w:r>
+        <w:t xml:space="preserve"> </w:t>
+      </w:r>
+      <w:r>
+        <w:rPr>
+          <w:iCs/>
+          <w:i/>
+        </w:rPr>
+        <w:t xml:space="preserve">Proceedings of the National Academy of Sciences</w:t>
+      </w:r>
+      <w:r>
+        <w:t xml:space="preserve"> </w:t>
+      </w:r>
+      <w:r>
+        <w:t xml:space="preserve">115: 3658–3662.</w:t>
+      </w:r>
+      <w:r>
+        <w:t xml:space="preserve"> </w:t>
+      </w:r>
+      <w:hyperlink r:id="rId134">
+        <w:r>
+          <w:rPr>
+            <w:rStyle w:val="Hyperlink"/>
+          </w:rPr>
+          <w:t xml:space="preserve">https://doi.org/10.1073/pnas.1715798115</w:t>
+        </w:r>
+      </w:hyperlink>
+      <w:r>
+        <w:t xml:space="preserve">.</w:t>
+      </w:r>
+    </w:p>
+    <w:bookmarkEnd w:id="135"/>
+    <w:bookmarkStart w:id="137" w:name="ref-lefcheck2017"/>
+    <w:p>
+      <w:pPr>
+        <w:pStyle w:val="Bibliography"/>
+      </w:pPr>
+      <w:r>
+        <w:t xml:space="preserve">Lefcheck, J. S., D. J. Wilcox, R. R. Murphy, S. R. Marion, and R. J. Orth. 2017. Multiple stressors threaten the imperiled coastal foundation species eelgrass (</w:t>
+      </w:r>
+      <w:r>
+        <w:rPr>
+          <w:iCs/>
+          <w:i/>
+        </w:rPr>
+        <w:t xml:space="preserve">Zostera marina</w:t>
+      </w:r>
+      <w:r>
+        <w:t xml:space="preserve">) in Chesapeake Bay, USA.</w:t>
+      </w:r>
+      <w:r>
+        <w:t xml:space="preserve"> </w:t>
+      </w:r>
+      <w:r>
+        <w:rPr>
+          <w:iCs/>
+          <w:i/>
+        </w:rPr>
+        <w:t xml:space="preserve">Global Change Biology</w:t>
+      </w:r>
+      <w:r>
+        <w:t xml:space="preserve"> </w:t>
+      </w:r>
+      <w:r>
+        <w:t xml:space="preserve">23: 3474–3483.</w:t>
+      </w:r>
+      <w:r>
+        <w:t xml:space="preserve"> </w:t>
+      </w:r>
+      <w:hyperlink r:id="rId136">
+        <w:r>
+          <w:rPr>
+            <w:rStyle w:val="Hyperlink"/>
+          </w:rPr>
+          <w:t xml:space="preserve">https://doi.org/10.1111/gcb.13623</w:t>
+        </w:r>
+      </w:hyperlink>
+      <w:r>
+        <w:t xml:space="preserve">.</w:t>
+      </w:r>
+    </w:p>
+    <w:bookmarkEnd w:id="137"/>
+    <w:bookmarkStart w:id="139" w:name="ref-lewis1985"/>
+    <w:p>
+      <w:pPr>
+        <w:pStyle w:val="Bibliography"/>
+      </w:pPr>
+      <w:r>
         <w:t xml:space="preserve">Lewis III, R. R., M. Durako, M. Moffler, and R. Phillips. 1985.</w:t>
       </w:r>
       <w:r>
         <w:t xml:space="preserve"> </w:t>
       </w:r>
-      <w:hyperlink r:id="rId132">
+      <w:hyperlink r:id="rId138">
         <w:r>
           <w:rPr>
             <w:rStyle w:val="Hyperlink"/>
@@ -11221,8 +11299,8 @@
         <w:t xml:space="preserve">, ed. S. F. Treat, J. L. Simon, R. R. Lewis III, and R. L. Whitman Jr., 210–246. Tampa, Florida: Bellweather Press.</w:t>
       </w:r>
     </w:p>
-    <w:bookmarkEnd w:id="133"/>
-    <w:bookmarkStart w:id="135" w:name="ref-lirman2003"/>
+    <w:bookmarkEnd w:id="139"/>
+    <w:bookmarkStart w:id="141" w:name="ref-lirman2003"/>
     <w:p>
       <w:pPr>
         <w:pStyle w:val="Bibliography"/>
@@ -11249,7 +11327,7 @@
       <w:r>
         <w:t xml:space="preserve"> </w:t>
       </w:r>
-      <w:hyperlink r:id="rId134">
+      <w:hyperlink r:id="rId140">
         <w:r>
           <w:rPr>
             <w:rStyle w:val="Hyperlink"/>
@@ -11261,8 +11339,8 @@
         <w:t xml:space="preserve">.</w:t>
       </w:r>
     </w:p>
-    <w:bookmarkEnd w:id="135"/>
-    <w:bookmarkStart w:id="137" w:name="ref-lizcano-sandoval2022"/>
+    <w:bookmarkEnd w:id="141"/>
+    <w:bookmarkStart w:id="143" w:name="ref-lizcano-sandoval2022"/>
     <w:p>
       <w:pPr>
         <w:pStyle w:val="Bibliography"/>
@@ -11292,7 +11370,7 @@
       <w:r>
         <w:t xml:space="preserve"> </w:t>
       </w:r>
-      <w:hyperlink r:id="rId136">
+      <w:hyperlink r:id="rId142">
         <w:r>
           <w:rPr>
             <w:rStyle w:val="Hyperlink"/>
@@ -11304,8 +11382,8 @@
         <w:t xml:space="preserve">.</w:t>
       </w:r>
     </w:p>
-    <w:bookmarkEnd w:id="137"/>
-    <w:bookmarkStart w:id="138" w:name="ref-lopez2021"/>
+    <w:bookmarkEnd w:id="143"/>
+    <w:bookmarkStart w:id="144" w:name="ref-lopez2021"/>
     <w:p>
       <w:pPr>
         <w:pStyle w:val="Bibliography"/>
@@ -11393,8 +11471,8 @@
         <w:t xml:space="preserve">.</w:t>
       </w:r>
     </w:p>
-    <w:bookmarkEnd w:id="138"/>
-    <w:bookmarkStart w:id="139" w:name="ref-lopez2023"/>
+    <w:bookmarkEnd w:id="144"/>
+    <w:bookmarkStart w:id="145" w:name="ref-lopez2023"/>
     <w:p>
       <w:pPr>
         <w:pStyle w:val="Bibliography"/>
@@ -11489,8 +11567,8 @@
         <w:t xml:space="preserve">86: 62–71.</w:t>
       </w:r>
     </w:p>
-    <w:bookmarkEnd w:id="139"/>
-    <w:bookmarkStart w:id="141" w:name="ref-luther2022"/>
+    <w:bookmarkEnd w:id="145"/>
+    <w:bookmarkStart w:id="147" w:name="ref-luther2022"/>
     <w:p>
       <w:pPr>
         <w:pStyle w:val="Bibliography"/>
@@ -11501,7 +11579,7 @@
       <w:r>
         <w:t xml:space="preserve"> </w:t>
       </w:r>
-      <w:hyperlink r:id="rId140">
+      <w:hyperlink r:id="rId146">
         <w:r>
           <w:rPr>
             <w:rStyle w:val="Hyperlink"/>
@@ -11587,8 +11665,8 @@
         <w:t xml:space="preserve">. 08-22. St. Petersburg, Florida: Tampa Bay Estuary Program.</w:t>
       </w:r>
     </w:p>
-    <w:bookmarkEnd w:id="141"/>
-    <w:bookmarkStart w:id="143" w:name="ref-mcmillan1967"/>
+    <w:bookmarkEnd w:id="147"/>
+    <w:bookmarkStart w:id="149" w:name="ref-mcmillan1967"/>
     <w:p>
       <w:pPr>
         <w:pStyle w:val="Bibliography"/>
@@ -11615,7 +11693,7 @@
       <w:r>
         <w:t xml:space="preserve"> </w:t>
       </w:r>
-      <w:hyperlink r:id="rId142">
+      <w:hyperlink r:id="rId148">
         <w:r>
           <w:rPr>
             <w:rStyle w:val="Hyperlink"/>
@@ -11627,8 +11705,8 @@
         <w:t xml:space="preserve">.</w:t>
       </w:r>
     </w:p>
-    <w:bookmarkEnd w:id="143"/>
-    <w:bookmarkStart w:id="145" w:name="ref-millard13"/>
+    <w:bookmarkEnd w:id="149"/>
+    <w:bookmarkStart w:id="151" w:name="ref-millard13"/>
     <w:p>
       <w:pPr>
         <w:pStyle w:val="Bibliography"/>
@@ -11639,7 +11717,7 @@
       <w:r>
         <w:t xml:space="preserve"> </w:t>
       </w:r>
-      <w:hyperlink r:id="rId144">
+      <w:hyperlink r:id="rId150">
         <w:r>
           <w:rPr>
             <w:rStyle w:val="Hyperlink"/>
@@ -11653,8 +11731,8 @@
         <w:t xml:space="preserve">. New York: Springer.</w:t>
       </w:r>
     </w:p>
-    <w:bookmarkEnd w:id="145"/>
-    <w:bookmarkStart w:id="147" w:name="ref-nickerson2023"/>
+    <w:bookmarkEnd w:id="151"/>
+    <w:bookmarkStart w:id="153" w:name="ref-nickerson2023"/>
     <w:p>
       <w:pPr>
         <w:pStyle w:val="Bibliography"/>
@@ -11681,7 +11759,7 @@
       <w:r>
         <w:t xml:space="preserve"> </w:t>
       </w:r>
-      <w:hyperlink r:id="rId146">
+      <w:hyperlink r:id="rId152">
         <w:r>
           <w:rPr>
             <w:rStyle w:val="Hyperlink"/>
@@ -11693,8 +11771,8 @@
         <w:t xml:space="preserve">.</w:t>
       </w:r>
     </w:p>
-    <w:bookmarkEnd w:id="147"/>
-    <w:bookmarkStart w:id="149" w:name="ref-oliver2018"/>
+    <w:bookmarkEnd w:id="153"/>
+    <w:bookmarkStart w:id="155" w:name="ref-oliver2018"/>
     <w:p>
       <w:pPr>
         <w:pStyle w:val="Bibliography"/>
@@ -11721,7 +11799,7 @@
       <w:r>
         <w:t xml:space="preserve"> </w:t>
       </w:r>
-      <w:hyperlink r:id="rId148">
+      <w:hyperlink r:id="rId154">
         <w:r>
           <w:rPr>
             <w:rStyle w:val="Hyperlink"/>
@@ -11733,8 +11811,8 @@
         <w:t xml:space="preserve">.</w:t>
       </w:r>
     </w:p>
-    <w:bookmarkEnd w:id="149"/>
-    <w:bookmarkStart w:id="151" w:name="ref-orth2017"/>
+    <w:bookmarkEnd w:id="155"/>
+    <w:bookmarkStart w:id="157" w:name="ref-orth2017"/>
     <w:p>
       <w:pPr>
         <w:pStyle w:val="Bibliography"/>
@@ -11779,7 +11857,7 @@
       <w:r>
         <w:t xml:space="preserve"> </w:t>
       </w:r>
-      <w:hyperlink r:id="rId150">
+      <w:hyperlink r:id="rId156">
         <w:r>
           <w:rPr>
             <w:rStyle w:val="Hyperlink"/>
@@ -11791,8 +11869,8 @@
         <w:t xml:space="preserve">.</w:t>
       </w:r>
     </w:p>
-    <w:bookmarkEnd w:id="151"/>
-    <w:bookmarkStart w:id="153" w:name="ref-orth2023"/>
+    <w:bookmarkEnd w:id="157"/>
+    <w:bookmarkStart w:id="159" w:name="ref-orth2023"/>
     <w:p>
       <w:pPr>
         <w:pStyle w:val="Bibliography"/>
@@ -11819,7 +11897,7 @@
       <w:r>
         <w:t xml:space="preserve"> </w:t>
       </w:r>
-      <w:hyperlink r:id="rId152">
+      <w:hyperlink r:id="rId158">
         <w:r>
           <w:rPr>
             <w:rStyle w:val="Hyperlink"/>
@@ -11831,8 +11909,8 @@
         <w:t xml:space="preserve">.</w:t>
       </w:r>
     </w:p>
-    <w:bookmarkEnd w:id="153"/>
-    <w:bookmarkStart w:id="155" w:name="ref-orth2020"/>
+    <w:bookmarkEnd w:id="159"/>
+    <w:bookmarkStart w:id="161" w:name="ref-orth2020"/>
     <w:p>
       <w:pPr>
         <w:pStyle w:val="Bibliography"/>
@@ -11859,7 +11937,7 @@
       <w:r>
         <w:t xml:space="preserve"> </w:t>
       </w:r>
-      <w:hyperlink r:id="rId154">
+      <w:hyperlink r:id="rId160">
         <w:r>
           <w:rPr>
             <w:rStyle w:val="Hyperlink"/>
@@ -11871,8 +11949,8 @@
         <w:t xml:space="preserve">.</w:t>
       </w:r>
     </w:p>
-    <w:bookmarkEnd w:id="155"/>
-    <w:bookmarkStart w:id="157" w:name="ref-osland2015"/>
+    <w:bookmarkEnd w:id="161"/>
+    <w:bookmarkStart w:id="163" w:name="ref-osland2015"/>
     <w:p>
       <w:pPr>
         <w:pStyle w:val="Bibliography"/>
@@ -11905,7 +11983,7 @@
       <w:r>
         <w:t xml:space="preserve"> </w:t>
       </w:r>
-      <w:hyperlink r:id="rId156">
+      <w:hyperlink r:id="rId162">
         <w:r>
           <w:rPr>
             <w:rStyle w:val="Hyperlink"/>
@@ -11917,8 +11995,8 @@
         <w:t xml:space="preserve">.</w:t>
       </w:r>
     </w:p>
-    <w:bookmarkEnd w:id="157"/>
-    <w:bookmarkStart w:id="158" w:name="ref-phillips1960"/>
+    <w:bookmarkEnd w:id="163"/>
+    <w:bookmarkStart w:id="164" w:name="ref-phillips1960"/>
     <w:p>
       <w:pPr>
         <w:pStyle w:val="Bibliography"/>
@@ -11940,8 +12018,8 @@
         <w:t xml:space="preserve">. 44. Florida State Board of Conservation, Marine Laboratory.</w:t>
       </w:r>
     </w:p>
-    <w:bookmarkEnd w:id="158"/>
-    <w:bookmarkStart w:id="160" w:name="ref-phlips2006"/>
+    <w:bookmarkEnd w:id="164"/>
+    <w:bookmarkStart w:id="166" w:name="ref-phlips2006"/>
     <w:p>
       <w:pPr>
         <w:pStyle w:val="Bibliography"/>
@@ -11968,7 +12046,7 @@
       <w:r>
         <w:t xml:space="preserve"> </w:t>
       </w:r>
-      <w:hyperlink r:id="rId159">
+      <w:hyperlink r:id="rId165">
         <w:r>
           <w:rPr>
             <w:rStyle w:val="Hyperlink"/>
@@ -11980,8 +12058,8 @@
         <w:t xml:space="preserve">.</w:t>
       </w:r>
     </w:p>
-    <w:bookmarkEnd w:id="160"/>
-    <w:bookmarkStart w:id="161" w:name="ref-robblee1991"/>
+    <w:bookmarkEnd w:id="166"/>
+    <w:bookmarkStart w:id="167" w:name="ref-robblee1991"/>
     <w:p>
       <w:pPr>
         <w:pStyle w:val="Bibliography"/>
@@ -12053,8 +12131,8 @@
         <w:t xml:space="preserve">71: 297–299.</w:t>
       </w:r>
     </w:p>
-    <w:bookmarkEnd w:id="161"/>
-    <w:bookmarkStart w:id="163" w:name="ref-Robison20"/>
+    <w:bookmarkEnd w:id="167"/>
+    <w:bookmarkStart w:id="169" w:name="ref-Robison20"/>
     <w:p>
       <w:pPr>
         <w:pStyle w:val="Bibliography"/>
@@ -12065,7 +12143,7 @@
       <w:r>
         <w:t xml:space="preserve"> </w:t>
       </w:r>
-      <w:hyperlink r:id="rId162">
+      <w:hyperlink r:id="rId168">
         <w:r>
           <w:rPr>
             <w:rStyle w:val="Hyperlink"/>
@@ -12079,8 +12157,8 @@
         <w:t xml:space="preserve">. Technical report. Tampa Bay Estuary Program, St. Petersburg, Florida.</w:t>
       </w:r>
     </w:p>
-    <w:bookmarkEnd w:id="163"/>
-    <w:bookmarkStart w:id="165" w:name="ref-roca2016"/>
+    <w:bookmarkEnd w:id="169"/>
+    <w:bookmarkStart w:id="171" w:name="ref-roca2016"/>
     <w:p>
       <w:pPr>
         <w:pStyle w:val="Bibliography"/>
@@ -12107,7 +12185,7 @@
       <w:r>
         <w:t xml:space="preserve"> </w:t>
       </w:r>
-      <w:hyperlink r:id="rId164">
+      <w:hyperlink r:id="rId170">
         <w:r>
           <w:rPr>
             <w:rStyle w:val="Hyperlink"/>
@@ -12119,8 +12197,8 @@
         <w:t xml:space="preserve">.</w:t>
       </w:r>
     </w:p>
-    <w:bookmarkEnd w:id="165"/>
-    <w:bookmarkStart w:id="166" w:name="ref-sakamoto1986"/>
+    <w:bookmarkEnd w:id="171"/>
+    <w:bookmarkStart w:id="172" w:name="ref-sakamoto1986"/>
     <w:p>
       <w:pPr>
         <w:pStyle w:val="Bibliography"/>
@@ -12142,8 +12220,8 @@
         <w:t xml:space="preserve">. Dordrecht, The Netherlands: D. Reidel: Taylor &amp; Francis.</w:t>
       </w:r>
     </w:p>
-    <w:bookmarkEnd w:id="166"/>
-    <w:bookmarkStart w:id="168" w:name="ref-schrandt2021"/>
+    <w:bookmarkEnd w:id="172"/>
+    <w:bookmarkStart w:id="174" w:name="ref-schrandt2021"/>
     <w:p>
       <w:pPr>
         <w:pStyle w:val="Bibliography"/>
@@ -12170,7 +12248,7 @@
       <w:r>
         <w:t xml:space="preserve"> </w:t>
       </w:r>
-      <w:hyperlink r:id="rId167">
+      <w:hyperlink r:id="rId173">
         <w:r>
           <w:rPr>
             <w:rStyle w:val="Hyperlink"/>
@@ -12182,8 +12260,8 @@
         <w:t xml:space="preserve">.</w:t>
       </w:r>
     </w:p>
-    <w:bookmarkEnd w:id="168"/>
-    <w:bookmarkStart w:id="169" w:name="ref-scolaro2023"/>
+    <w:bookmarkEnd w:id="174"/>
+    <w:bookmarkStart w:id="175" w:name="ref-scolaro2023"/>
     <w:p>
       <w:pPr>
         <w:pStyle w:val="Bibliography"/>
@@ -12208,8 +12286,8 @@
         <w:t xml:space="preserve">86: 339–345.</w:t>
       </w:r>
     </w:p>
-    <w:bookmarkEnd w:id="169"/>
-    <w:bookmarkStart w:id="171" w:name="ref-sherwood2017"/>
+    <w:bookmarkEnd w:id="175"/>
+    <w:bookmarkStart w:id="177" w:name="ref-sherwood2017"/>
     <w:p>
       <w:pPr>
         <w:pStyle w:val="Bibliography"/>
@@ -12266,7 +12344,7 @@
       <w:r>
         <w:t xml:space="preserve"> </w:t>
       </w:r>
-      <w:hyperlink r:id="rId170">
+      <w:hyperlink r:id="rId176">
         <w:r>
           <w:rPr>
             <w:rStyle w:val="Hyperlink"/>
@@ -12278,8 +12356,8 @@
         <w:t xml:space="preserve">.</w:t>
       </w:r>
     </w:p>
-    <w:bookmarkEnd w:id="171"/>
-    <w:bookmarkStart w:id="173" w:name="ref-sherwood2015"/>
+    <w:bookmarkEnd w:id="177"/>
+    <w:bookmarkStart w:id="179" w:name="ref-sherwood2015"/>
     <w:p>
       <w:pPr>
         <w:pStyle w:val="Bibliography"/>
@@ -12290,7 +12368,7 @@
       <w:r>
         <w:t xml:space="preserve"> </w:t>
       </w:r>
-      <w:hyperlink r:id="rId172">
+      <w:hyperlink r:id="rId178">
         <w:r>
           <w:rPr>
             <w:rStyle w:val="Hyperlink"/>
@@ -12376,8 +12454,8 @@
         <w:t xml:space="preserve">. 10-15. St. Petersburg, Florida: Tampa Bay Estuary Program.</w:t>
       </w:r>
     </w:p>
-    <w:bookmarkEnd w:id="173"/>
-    <w:bookmarkStart w:id="175" w:name="ref-shiir"/>
+    <w:bookmarkEnd w:id="179"/>
+    <w:bookmarkStart w:id="181" w:name="ref-shiir"/>
     <w:p>
       <w:pPr>
         <w:pStyle w:val="Bibliography"/>
@@ -12416,7 +12494,7 @@
       <w:r>
         <w:t xml:space="preserve">. https://doi.org/</w:t>
       </w:r>
-      <w:hyperlink r:id="rId174">
+      <w:hyperlink r:id="rId180">
         <w:r>
           <w:rPr>
             <w:rStyle w:val="Hyperlink"/>
@@ -12428,8 +12506,8 @@
         <w:t xml:space="preserve">.</w:t>
       </w:r>
     </w:p>
-    <w:bookmarkEnd w:id="175"/>
-    <w:bookmarkStart w:id="177" w:name="ref-SWFWMD23"/>
+    <w:bookmarkEnd w:id="181"/>
+    <w:bookmarkStart w:id="183" w:name="ref-SWFWMD23"/>
     <w:p>
       <w:pPr>
         <w:pStyle w:val="Bibliography"/>
@@ -12440,7 +12518,7 @@
       <w:r>
         <w:t xml:space="preserve"> </w:t>
       </w:r>
-      <w:hyperlink r:id="rId176">
+      <w:hyperlink r:id="rId182">
         <w:r>
           <w:rPr>
             <w:rStyle w:val="Hyperlink"/>
@@ -12452,8 +12530,8 @@
         <w:t xml:space="preserve">.</w:t>
       </w:r>
     </w:p>
-    <w:bookmarkEnd w:id="177"/>
-    <w:bookmarkStart w:id="179" w:name="ref-stelling2023"/>
+    <w:bookmarkEnd w:id="183"/>
+    <w:bookmarkStart w:id="185" w:name="ref-stelling2023"/>
     <w:p>
       <w:pPr>
         <w:pStyle w:val="Bibliography"/>
@@ -12480,7 +12558,7 @@
       <w:r>
         <w:t xml:space="preserve"> </w:t>
       </w:r>
-      <w:hyperlink r:id="rId178">
+      <w:hyperlink r:id="rId184">
         <w:r>
           <w:rPr>
             <w:rStyle w:val="Hyperlink"/>
@@ -12492,8 +12570,8 @@
         <w:t xml:space="preserve">.</w:t>
       </w:r>
     </w:p>
-    <w:bookmarkEnd w:id="179"/>
-    <w:bookmarkStart w:id="180" w:name="ref-tomasko2023"/>
+    <w:bookmarkEnd w:id="185"/>
+    <w:bookmarkStart w:id="186" w:name="ref-tomasko2023"/>
     <w:p>
       <w:pPr>
         <w:pStyle w:val="Bibliography"/>
@@ -12554,8 +12632,8 @@
         <w:t xml:space="preserve">86: 301–313.</w:t>
       </w:r>
     </w:p>
-    <w:bookmarkEnd w:id="180"/>
-    <w:bookmarkStart w:id="182" w:name="ref-usup1994"/>
+    <w:bookmarkEnd w:id="186"/>
+    <w:bookmarkStart w:id="188" w:name="ref-usup1994"/>
     <w:p>
       <w:pPr>
         <w:pStyle w:val="Bibliography"/>
@@ -12582,7 +12660,7 @@
       <w:r>
         <w:t xml:space="preserve"> </w:t>
       </w:r>
-      <w:hyperlink r:id="rId181">
+      <w:hyperlink r:id="rId187">
         <w:r>
           <w:rPr>
             <w:rStyle w:val="Hyperlink"/>
@@ -12594,8 +12672,8 @@
         <w:t xml:space="preserve">.</w:t>
       </w:r>
     </w:p>
-    <w:bookmarkEnd w:id="182"/>
-    <w:bookmarkStart w:id="184" w:name="ref-vanbogaert2018"/>
+    <w:bookmarkEnd w:id="188"/>
+    <w:bookmarkStart w:id="190" w:name="ref-vanbogaert2018"/>
     <w:p>
       <w:pPr>
         <w:pStyle w:val="Bibliography"/>
@@ -12638,7 +12716,7 @@
       <w:r>
         <w:t xml:space="preserve"> </w:t>
       </w:r>
-      <w:hyperlink r:id="rId183">
+      <w:hyperlink r:id="rId189">
         <w:r>
           <w:rPr>
             <w:rStyle w:val="Hyperlink"/>
@@ -12650,8 +12728,8 @@
         <w:t xml:space="preserve">.</w:t>
       </w:r>
     </w:p>
-    <w:bookmarkEnd w:id="184"/>
-    <w:bookmarkStart w:id="186" w:name="ref-vandermeer1972"/>
+    <w:bookmarkEnd w:id="190"/>
+    <w:bookmarkStart w:id="192" w:name="ref-vandermeer1972"/>
     <w:p>
       <w:pPr>
         <w:pStyle w:val="Bibliography"/>
@@ -12678,7 +12756,7 @@
       <w:r>
         <w:t xml:space="preserve"> </w:t>
       </w:r>
-      <w:hyperlink r:id="rId185">
+      <w:hyperlink r:id="rId191">
         <w:r>
           <w:rPr>
             <w:rStyle w:val="Hyperlink"/>
@@ -12690,8 +12768,8 @@
         <w:t xml:space="preserve">.</w:t>
       </w:r>
     </w:p>
-    <w:bookmarkEnd w:id="186"/>
-    <w:bookmarkStart w:id="188" w:name="ref-venables2002b"/>
+    <w:bookmarkEnd w:id="192"/>
+    <w:bookmarkStart w:id="194" w:name="ref-venables2002b"/>
     <w:p>
       <w:pPr>
         <w:pStyle w:val="Bibliography"/>
@@ -12715,7 +12793,7 @@
       <w:r>
         <w:t xml:space="preserve"> </w:t>
       </w:r>
-      <w:hyperlink r:id="rId187">
+      <w:hyperlink r:id="rId193">
         <w:r>
           <w:rPr>
             <w:rStyle w:val="Hyperlink"/>
@@ -12727,8 +12805,8 @@
         <w:t xml:space="preserve">.</w:t>
       </w:r>
     </w:p>
-    <w:bookmarkEnd w:id="188"/>
-    <w:bookmarkStart w:id="190" w:name="ref-waycott2009"/>
+    <w:bookmarkEnd w:id="194"/>
+    <w:bookmarkStart w:id="196" w:name="ref-waycott2009"/>
     <w:p>
       <w:pPr>
         <w:pStyle w:val="Bibliography"/>
@@ -12755,7 +12833,7 @@
       <w:r>
         <w:t xml:space="preserve"> </w:t>
       </w:r>
-      <w:hyperlink r:id="rId189">
+      <w:hyperlink r:id="rId195">
         <w:r>
           <w:rPr>
             <w:rStyle w:val="Hyperlink"/>
@@ -12767,8 +12845,8 @@
         <w:t xml:space="preserve">.</w:t>
       </w:r>
     </w:p>
-    <w:bookmarkEnd w:id="190"/>
-    <w:bookmarkStart w:id="192" w:name="ref-white2017"/>
+    <w:bookmarkEnd w:id="196"/>
+    <w:bookmarkStart w:id="198" w:name="ref-white2017"/>
     <w:p>
       <w:pPr>
         <w:pStyle w:val="Bibliography"/>
@@ -12795,7 +12873,7 @@
       <w:r>
         <w:t xml:space="preserve"> </w:t>
       </w:r>
-      <w:hyperlink r:id="rId191">
+      <w:hyperlink r:id="rId197">
         <w:r>
           <w:rPr>
             <w:rStyle w:val="Hyperlink"/>
@@ -12807,8 +12885,8 @@
         <w:t xml:space="preserve">.</w:t>
       </w:r>
     </w:p>
-    <w:bookmarkEnd w:id="192"/>
-    <w:bookmarkStart w:id="193" w:name="ref-wood17"/>
+    <w:bookmarkEnd w:id="198"/>
+    <w:bookmarkStart w:id="199" w:name="ref-wood17"/>
     <w:p>
       <w:pPr>
         <w:pStyle w:val="Bibliography"/>
@@ -12830,8 +12908,8 @@
         <w:t xml:space="preserve">. 2nd ed. Chapman; Hall/CRC.</w:t>
       </w:r>
     </w:p>
-    <w:bookmarkEnd w:id="193"/>
-    <w:bookmarkStart w:id="195" w:name="ref-zhang2023"/>
+    <w:bookmarkEnd w:id="199"/>
+    <w:bookmarkStart w:id="201" w:name="ref-zhang2023"/>
     <w:p>
       <w:pPr>
         <w:pStyle w:val="Bibliography"/>
@@ -12858,7 +12936,7 @@
       <w:r>
         <w:t xml:space="preserve"> </w:t>
       </w:r>
-      <w:hyperlink r:id="rId194">
+      <w:hyperlink r:id="rId200">
         <w:r>
           <w:rPr>
             <w:rStyle w:val="Hyperlink"/>
@@ -12870,8 +12948,8 @@
         <w:t xml:space="preserve">.</w:t>
       </w:r>
     </w:p>
-    <w:bookmarkEnd w:id="195"/>
-    <w:bookmarkStart w:id="197" w:name="ref-zieman1975"/>
+    <w:bookmarkEnd w:id="201"/>
+    <w:bookmarkStart w:id="203" w:name="ref-zieman1975"/>
     <w:p>
       <w:pPr>
         <w:pStyle w:val="Bibliography"/>
@@ -12898,7 +12976,7 @@
       <w:r>
         <w:t xml:space="preserve"> </w:t>
       </w:r>
-      <w:hyperlink r:id="rId196">
+      <w:hyperlink r:id="rId202">
         <w:r>
           <w:rPr>
             <w:rStyle w:val="Hyperlink"/>
@@ -12910,8 +12988,8 @@
         <w:t xml:space="preserve">.</w:t>
       </w:r>
     </w:p>
-    <w:bookmarkEnd w:id="197"/>
-    <w:bookmarkStart w:id="199" w:name="ref-zuur2009a"/>
+    <w:bookmarkEnd w:id="203"/>
+    <w:bookmarkStart w:id="205" w:name="ref-zuur2009a"/>
     <w:p>
       <w:pPr>
         <w:pStyle w:val="Bibliography"/>
@@ -12935,7 +13013,7 @@
       <w:r>
         <w:t xml:space="preserve"> </w:t>
       </w:r>
-      <w:hyperlink r:id="rId198">
+      <w:hyperlink r:id="rId204">
         <w:r>
           <w:rPr>
             <w:rStyle w:val="Hyperlink"/>
@@ -12947,9 +13025,9 @@
         <w:t xml:space="preserve">.</w:t>
       </w:r>
     </w:p>
-    <w:bookmarkEnd w:id="199"/>
-    <w:bookmarkEnd w:id="200"/>
-    <w:bookmarkEnd w:id="201"/>
+    <w:bookmarkEnd w:id="205"/>
+    <w:bookmarkEnd w:id="206"/>
+    <w:bookmarkEnd w:id="207"/>
     <w:sectPr>
       <w:footerReference r:id="rId9" w:type="default"/>
       <w:pgSz w:h="15840" w:w="12240"/>

</xml_diff>

<commit_message>
text edits to intro, adding cites
</commit_message>
<xml_diff>
--- a/manu-draft.docx
+++ b/manu-draft.docx
@@ -310,16 +310,43 @@
         <w:t xml:space="preserve"> </w:t>
       </w:r>
       <w:r>
-        <w:t xml:space="preserve">in areal cover since the 1980s</w:t>
-      </w:r>
-      <w:r>
-        <w:t xml:space="preserve"> </w:t>
-      </w:r>
-      <w:r>
-        <w:t xml:space="preserve">(Waycott et al. 2009)</w:t>
-      </w:r>
-      <w:r>
-        <w:t xml:space="preserve">. These losses are comparable, if not more, than other critical coastal environments, which represents an existential threat to the natural and economic services that these habitats provide. Losses have been attributed to numerous stressors including decline in light environments with nutrient enrichment, sedimentation, and physical disturbance primarily from human activities, whereas natural disturbances such as storm events and disease have also been implicated. Management actions and interventions aimed at mitigating loss and ultimately supporting restoration require adaptive approaches to address the effects of multiple stressors that have contributed to seagrass decline</w:t>
+        <w:t xml:space="preserve">since the 1980s</w:t>
+      </w:r>
+      <w:r>
+        <w:t xml:space="preserve"> </w:t>
+      </w:r>
+      <w:r>
+        <w:t xml:space="preserve">(Waycott et al. 2009; Dunic et al. 2021)</w:t>
+      </w:r>
+      <w:r>
+        <w:t xml:space="preserve">. These losses are comparable, if not more, than other critical coastal environments</w:t>
+      </w:r>
+      <w:r>
+        <w:t xml:space="preserve"> </w:t>
+      </w:r>
+      <w:r>
+        <w:t xml:space="preserve">(Duarte et al. 2008)</w:t>
+      </w:r>
+      <w:r>
+        <w:t xml:space="preserve">, which represents an existential threat to the natural and economic services that these habitats provide. Losses have been attributed to numerous stressors including decline in light environments with nutrient enrichment, sedimentation, and physical disturbance primarily from human activities</w:t>
+      </w:r>
+      <w:r>
+        <w:t xml:space="preserve"> </w:t>
+      </w:r>
+      <w:r>
+        <w:t xml:space="preserve">(Duarte 1995; ORTH et al. 2006; Burkholder et al. 2007)</w:t>
+      </w:r>
+      <w:r>
+        <w:t xml:space="preserve">, whereas natural disturbances such as storm events and disease have also been implicated</w:t>
+      </w:r>
+      <w:r>
+        <w:t xml:space="preserve"> </w:t>
+      </w:r>
+      <w:r>
+        <w:t xml:space="preserve">(Robblee et al. 1991; D. Tomasko et al. 2020)</w:t>
+      </w:r>
+      <w:r>
+        <w:t xml:space="preserve">. Management actions and interventions aimed at mitigating loss and ultimately supporting restoration require adaptive approaches to address the effects of multiple stressors that have contributed to seagrass decline</w:t>
       </w:r>
       <w:r>
         <w:t xml:space="preserve"> </w:t>
@@ -336,7 +363,19 @@
         <w:pStyle w:val="BodyText"/>
       </w:pPr>
       <w:r>
-        <w:t xml:space="preserve">The sustained coverage or restoration of seagrasses in stressed environments requires management actions that create suitable conditions supportive for growth. A long-standing approach adopted by numerous management entities has been the control of nutrient inputs in systems where excessive phytoplankton growth has created poor light environments for seagrasses. There are limited examples of successful recovery of seagrass through control of nutrient inputs alone, primarily because of the difficulty in identifying and regulating both point and diffuse non-point sources. Notable exceptions include Tampa Bay on the west coast of Florida</w:t>
+        <w:t xml:space="preserve">The sustained coverage or restoration of seagrasses in stressed environments requires management actions that create conditions supportive for growth. A long-standing approach adopted by numerous management entities has been the control of nutrient inputs in systems where excessive phytoplankton growth has created poor light environments for seagrasses</w:t>
+      </w:r>
+      <w:r>
+        <w:t xml:space="preserve"> </w:t>
+      </w:r>
+      <w:r>
+        <w:t xml:space="preserve">(Boesch et al. 2001; Greening and Janicki 2006; Greening et al. 2014)</w:t>
+      </w:r>
+      <w:r>
+        <w:t xml:space="preserve"> </w:t>
+      </w:r>
+      <w:r>
+        <w:t xml:space="preserve">. There are limited examples of successful recovery of seagrass through control of nutrient inputs alone, primarily because of the difficulty in identifying and regulating both point and diffuse non-point sources. Notable exceptions include Tampa Bay on the west coast of Florida</w:t>
       </w:r>
       <w:r>
         <w:t xml:space="preserve"> </w:t>
@@ -354,7 +393,25 @@
         <w:t xml:space="preserve">(Lefcheck et al. 2018)</w:t>
       </w:r>
       <w:r>
-        <w:t xml:space="preserve">, where both showed significant increase in areal coverage through sustained and long-term reductions in nutrients. Cooperation among management, regulatory, and private sectors were critical aspects of both these examples for successful implementation of nutrient controls. In other cases, the reversal of seagrass losses through nutrient reductions may not be possible because of system hysteresis where the path to recovery is not the same as the path to decline. Costly alternative management actions in addition to nutrient reductions are needed in these situations. Management actions are much more effective in estuarine sytems that are stressed but not past critical thresholds that define an alternative state.</w:t>
+        <w:t xml:space="preserve">, where both showed significant increase in areal coverage through sustained and long-term reductions in nutrients. Cooperation among management, regulatory, and private sectors were critical aspects of both these examples for successful implementation of nutrient controls</w:t>
+      </w:r>
+      <w:r>
+        <w:t xml:space="preserve"> </w:t>
+      </w:r>
+      <w:r>
+        <w:t xml:space="preserve">(Edward T. Sherwood et al. 2016; Tango and Batiuk 2016)</w:t>
+      </w:r>
+      <w:r>
+        <w:t xml:space="preserve">. In other cases, the reversal of seagrass losses through nutrient reductions may not be possible because of system hysteresis, where the path to recovery is not the same as the path to decline</w:t>
+      </w:r>
+      <w:r>
+        <w:t xml:space="preserve"> </w:t>
+      </w:r>
+      <w:r>
+        <w:t xml:space="preserve">(Maxwell et al. 2016)</w:t>
+      </w:r>
+      <w:r>
+        <w:t xml:space="preserve">. Costly alternative management actions, in addition to nutrient reductions, are needed in these situations. Management actions are much more effective in estuaries that are stressed but not past critical thresholds that define an alternative state.</w:t>
       </w:r>
     </w:p>
     <w:p>
@@ -423,7 +480,7 @@
         <w:pStyle w:val="BodyText"/>
       </w:pPr>
       <w:r>
-        <w:t xml:space="preserve">In Tampa Bay, Florida, seagrasses are a primary indicator of bay health that have been the focus of management efforts over the last thirty years. Through successful reduction of nitrogen loads by 2/3 from , seagrasses have recovered from a low in the 1980s to an all-time high in 2016 of 40,000 acres. Seagrass distribution and abundance has been dynamic throughout this period, responding positively to increases in water clarity with nutrient load reductions, while also demonstrating more short-term variability in response to regional climate events</w:t>
+        <w:t xml:space="preserve">In Tampa Bay, Florida, seagrasses are a primary indicator of bay health that have been the focus of management efforts over the last thirty years. Through successful reduction of nitrogen loads by 2/3 pre-regulation, seagrasses have recovered from a low in the 1980s to an all-time high in 2016 of 41,655 acres (16,857 ha). Seagrass distribution and abundance has been dynamic throughout this period, overall responding positively to increases in water clarity with nutrient load reductions, while also demonstrating more short-term variability in response to regional climate events</w:t>
       </w:r>
       <w:r>
         <w:t xml:space="preserve"> </w:t>
@@ -432,7 +489,7 @@
         <w:t xml:space="preserve">(Greening and Janicki 2006)</w:t>
       </w:r>
       <w:r>
-        <w:t xml:space="preserve">. Since 2016, seagrass areal cover has decreased by nearly 1/3 despite relatively stable water quality with adequate light penetration that has been historically shown to support growth. Factors that have influenced this recent decline are unknown and the effects of climate change on physical conditions have been implicated as potential drivers. Recent work has demonstrated a broad long-term trend of increasing temperature in Tampa Bay</w:t>
+        <w:t xml:space="preserve">. Since 2016, seagrass areal cover has decreased by nearly 1/3 despite relatively stable water quality with adequate light penetration that has been historically shown to support growth. Factors that have influenced this recent decline are unknown and the effects of climate change on physical conditions have been implicated as potential drivers. Following global trends, recent work has demonstrated a broad long-term trend of increasing water temperature in Tampa Bay</w:t>
       </w:r>
       <w:r>
         <w:t xml:space="preserve"> </w:t>
@@ -441,7 +498,7 @@
         <w:t xml:space="preserve">(Nickerson et al. 2023)</w:t>
       </w:r>
       <w:r>
-        <w:t xml:space="preserve">, whereas changing salinity has not been well-described. Tampa Bay is rich with historical data that can be used to evaluate long-term trends and to develop models that can explain relationships of seagrass change with water quality conditions. This information can fill a critical knowledge gap that can inform regional management activities, while also demonstrating the confounding effects of climate change with ecosystem response to conventional stressors.</w:t>
+        <w:t xml:space="preserve">. Changing salinity has not been well-described, nor have potential links to seagrass change. Tampa Bay is rich with historical data that can be used to evaluate long-term trends and to develop models that can explain relationships of seagrass change with water quality conditions. This information can fill a critical knowledge gap that can inform regional management activities, while also demonstrating the confounding effects of climate change with ecosystem response to conventional stressors.</w:t>
       </w:r>
     </w:p>
     <w:p>
@@ -449,7 +506,7 @@
         <w:pStyle w:val="BodyText"/>
       </w:pPr>
       <w:r>
-        <w:t xml:space="preserve">This paper describes a comprehensive assessment of long-term trends in water temperature and salinity in the Tampa Bay Estuary over the last fifty years. Three datasets of varying sample design and temporal coverage were used to assess the primary hypothesis that conditions in Tampa Bay are trending towards hotter and fresher conditions that are likely pushing seagrasses beyond their optimal tolerance ranges. This analysis was supported by 30-year seagrass datasets describing approximate biennial coverage of all seagrasses, annual transect monitoring data describing cover of individual species, and synoptic seagrass data collected with the water quality data. Specific focus was on the period from prior to and after 2016, when seagrasses recovered baywide and then declined by 28% despite water quality conditions remaining relatively stable, suggesting that additional stressors beyond light requirements may explain the recent decline. The long-term recovery of Tampa Bay as primarily shown through the recovery of seagrasses to 2016 is a nationally recognized success story. This analysis provides a more recent assessment of current conditions by examining climate-related stressors and seagrass loss. Our primary goal was to relate recent seagrass changes to climate stressors to provide a motivating example for the management community in the Tampa Bay region that a shifting ecological baseline presents new challenges beyond the known success story. The results are also provided as a cautionary example of the subtle but increasing role of climate-related stressors on the resiliency of estuarine systems, prompting a reassessment of existing management paradigms to accommodate current and anticipated future conditions.</w:t>
+        <w:t xml:space="preserve">This paper describes a comprehensive assessment of long-term trends in water temperature and salinity in the Tampa Bay Estuary over the last fifty years. Three datasets of varying sample design and temporal coverage were used to assess the primary hypothesis that conditions in Tampa Bay are trending towards hotter and fresher conditions that are likely pushing seagrasses beyond their optimal tolerance ranges. This analysis was supported by 30-year seagrass datasets describing approximate biennial coverage of all seagrasses, annual transect monitoring data describing cover of individual species, and synoptic seagrass data collected with the water quality surveys. Specific focus was on the period from prior to and after 2016, when seagrasses recovered baywide and then declined despite water quality conditions remaining relatively stable. Our primary goal was to relate recent seagrass changes to climate stressors to provide a motivating example for the management community in the Tampa Bay region that a shifting ecological baseline presents new challenges beyond the known success story of long-term bay recovery. The results are also provided as a cautionary example of the subtle but increasing role of climate-related stressors on the resiliency of estuarine systems, prompting a reassessment of existing management paradigms to accommodate current and anticipated future conditions.</w:t>
       </w:r>
     </w:p>
     <w:bookmarkEnd w:id="22"/>
@@ -574,7 +631,7 @@
         <w:t xml:space="preserve"> </w:t>
       </w:r>
       <w:r>
-        <w:t xml:space="preserve">(Sherwood et al. 2017)</w:t>
+        <w:t xml:space="preserve">(E. T. Sherwood et al. 2017)</w:t>
       </w:r>
       <w:r>
         <w:t xml:space="preserve">. Additional native habitats include intertidal wetlands (mangroves, salt marshes, salt barrens) and pine forests, oak hammocks, and freshwater wetlands present in upland habitats</w:t>
@@ -650,7 +707,7 @@
         <w:t xml:space="preserve"> </w:t>
       </w:r>
       <w:r>
-        <w:t xml:space="preserve">(Sherwood et al. 2015; Luther and Meyers 2022)</w:t>
+        <w:t xml:space="preserve">(E. T. Sherwood et al. 2015; Luther and Meyers 2022)</w:t>
       </w:r>
       <w:r>
         <w:t xml:space="preserve">. Recurring seasonal harmful algal blooms of the dinoflagellete</w:t>
@@ -720,7 +777,7 @@
         <w:t xml:space="preserve"> </w:t>
       </w:r>
       <w:r>
-        <w:t xml:space="preserve">(Greening and Janicki 2006; Greening et al. 2014; Sherwood et al. 2017)</w:t>
+        <w:t xml:space="preserve">(Greening and Janicki 2006; Greening et al. 2014; E. T. Sherwood et al. 2017)</w:t>
       </w:r>
       <w:r>
         <w:t xml:space="preserve">. From 1988 to 2016, seagrasses increased 79% to 41,655 acres (16,857 ha), surpassing the regional management goal of restoring coverage to 95% of a benchmark 1950s coverage (Figure</w:t>
@@ -849,7 +906,7 @@
         <w:t xml:space="preserve"> </w:t>
       </w:r>
       <w:r>
-        <w:t xml:space="preserve">(R. Johansson 2016; Sherwood et al. 2017)</w:t>
+        <w:t xml:space="preserve">(R. Johansson 2016; E. T. Sherwood et al. 2017)</w:t>
       </w:r>
       <w:r>
         <w:t xml:space="preserve">. This dataset provides species information, including abundance, cover, frequency occurrence, and condition, collected at fixed meter marks along a transect extending from the shoreline to the deepwater edge of the seagrass bed. Although the areal maps provide the standard for assessment of restoration goals, the transect data allow for inter-annual comparison at greater temporal resolution, particularly for the recent period of interest when seagrasses have declined. As such, the transect data were used below for comparison with temperature and salinity changes for the major bay segments. Additional sources of seagrass data are described in the next section.</w:t>
@@ -2481,7 +2538,7 @@
         <w:t xml:space="preserve"> </w:t>
       </w:r>
       <w:r>
-        <w:t xml:space="preserve">(Greening et al. 2014; Sherwood et al. 2017)</w:t>
+        <w:t xml:space="preserve">(Greening et al. 2014; E. T. Sherwood et al. 2017)</w:t>
       </w:r>
       <w:r>
         <w:t xml:space="preserve">. As such, light attenuation or water clarity could have been included in our models to more completely describe factors influencing growth, i.e., the residual differences after accounting for light attenuation could additionally be explained by temperature or salinity. Our use of time period (pre-/post-2016) as a categorical variable partially addressed this issue. Modeling seagrass change as related to temperature or salinity for the entire record would have shown a spurious correlation of both with seagrass given the long-term recovery of seagrass. Thus, time period was necessary to control for these confounding relationships. Additionally, light attenuation has been relatively consistent since 2016 and within the limits estimated to be supportive of seagrass growth in Tampa Bay (OTB in particular where the most losses have been seen)</w:t>
@@ -2597,7 +2654,7 @@
         <w:t xml:space="preserve"> </w:t>
       </w:r>
       <w:r>
-        <w:t xml:space="preserve">(Beck et al. 2022; Scolaro et al. 2023; Tomasko 2023)</w:t>
+        <w:t xml:space="preserve">(Beck et al. 2022; Scolaro et al. 2023; David Tomasko 2023)</w:t>
       </w:r>
       <w:r>
         <w:t xml:space="preserve">, whereas the role of chronic nutrient loading and changing climatic conditions in promoting growth and interactions with seagrasses is less understood, particularly in recent years. Finally, additional research has focused on how diseases and pathogens can influence seagrass growth patterns in Florida</w:t>
@@ -9110,7 +9167,7 @@
       </w:r>
     </w:p>
     <w:bookmarkEnd w:id="73"/>
-    <w:bookmarkStart w:id="207" w:name="references"/>
+    <w:bookmarkStart w:id="227" w:name="references"/>
     <w:p>
       <w:pPr>
         <w:pStyle w:val="Heading2"/>
@@ -9119,7 +9176,7 @@
         <w:t xml:space="preserve">References</w:t>
       </w:r>
     </w:p>
-    <w:bookmarkStart w:id="206" w:name="refs"/>
+    <w:bookmarkStart w:id="226" w:name="refs"/>
     <w:bookmarkStart w:id="75" w:name="ref-alarcon2024"/>
     <w:p>
       <w:pPr>
@@ -9852,7 +9909,47 @@
       </w:r>
     </w:p>
     <w:bookmarkEnd w:id="97"/>
-    <w:bookmarkStart w:id="99" w:name="ref-borchert2018"/>
+    <w:bookmarkStart w:id="99" w:name="ref-boesch2001"/>
+    <w:p>
+      <w:pPr>
+        <w:pStyle w:val="Bibliography"/>
+      </w:pPr>
+      <w:r>
+        <w:t xml:space="preserve">Boesch, D. F., R. B. Brinsfield, and R. E. Magnien. 2001. Chesapeake Bay Eutrophication: Scientific Understanding, Ecosystem Restoration, and Challenges for Agriculture.</w:t>
+      </w:r>
+      <w:r>
+        <w:t xml:space="preserve"> </w:t>
+      </w:r>
+      <w:r>
+        <w:rPr>
+          <w:iCs/>
+          <w:i/>
+        </w:rPr>
+        <w:t xml:space="preserve">Journal of Environmental Quality</w:t>
+      </w:r>
+      <w:r>
+        <w:t xml:space="preserve"> </w:t>
+      </w:r>
+      <w:r>
+        <w:t xml:space="preserve">30: 303–320.</w:t>
+      </w:r>
+      <w:r>
+        <w:t xml:space="preserve"> </w:t>
+      </w:r>
+      <w:hyperlink r:id="rId98">
+        <w:r>
+          <w:rPr>
+            <w:rStyle w:val="Hyperlink"/>
+          </w:rPr>
+          <w:t xml:space="preserve">https://doi.org/10.2134/jeq2001.302303x</w:t>
+        </w:r>
+      </w:hyperlink>
+      <w:r>
+        <w:t xml:space="preserve">.</w:t>
+      </w:r>
+    </w:p>
+    <w:bookmarkEnd w:id="99"/>
+    <w:bookmarkStart w:id="101" w:name="ref-borchert2018"/>
     <w:p>
       <w:pPr>
         <w:pStyle w:val="Bibliography"/>
@@ -9879,7 +9976,7 @@
       <w:r>
         <w:t xml:space="preserve"> </w:t>
       </w:r>
-      <w:hyperlink r:id="rId98">
+      <w:hyperlink r:id="rId100">
         <w:r>
           <w:rPr>
             <w:rStyle w:val="Hyperlink"/>
@@ -9891,8 +9988,8 @@
         <w:t xml:space="preserve">.</w:t>
       </w:r>
     </w:p>
-    <w:bookmarkEnd w:id="99"/>
-    <w:bookmarkStart w:id="101" w:name="ref-brinson1995"/>
+    <w:bookmarkEnd w:id="101"/>
+    <w:bookmarkStart w:id="103" w:name="ref-brinson1995"/>
     <w:p>
       <w:pPr>
         <w:pStyle w:val="Bibliography"/>
@@ -9919,7 +10016,7 @@
       <w:r>
         <w:t xml:space="preserve"> </w:t>
       </w:r>
-      <w:hyperlink r:id="rId100">
+      <w:hyperlink r:id="rId102">
         <w:r>
           <w:rPr>
             <w:rStyle w:val="Hyperlink"/>
@@ -9931,19 +10028,59 @@
         <w:t xml:space="preserve">.</w:t>
       </w:r>
     </w:p>
-    <w:bookmarkEnd w:id="101"/>
-    <w:bookmarkStart w:id="103" w:name="ref-chamberlain23"/>
+    <w:bookmarkEnd w:id="103"/>
+    <w:bookmarkStart w:id="105" w:name="ref-burkholder2007"/>
     <w:p>
       <w:pPr>
         <w:pStyle w:val="Bibliography"/>
       </w:pPr>
       <w:r>
+        <w:t xml:space="preserve">Burkholder, J. M., D. A. Tomasko, and B. W. Touchette. 2007. Seagrasses and eutrophication.</w:t>
+      </w:r>
+      <w:r>
+        <w:t xml:space="preserve"> </w:t>
+      </w:r>
+      <w:r>
+        <w:rPr>
+          <w:iCs/>
+          <w:i/>
+        </w:rPr>
+        <w:t xml:space="preserve">Journal of Experimental Marine Biology and Ecology</w:t>
+      </w:r>
+      <w:r>
+        <w:t xml:space="preserve"> </w:t>
+      </w:r>
+      <w:r>
+        <w:t xml:space="preserve">350: 46–72.</w:t>
+      </w:r>
+      <w:r>
+        <w:t xml:space="preserve"> </w:t>
+      </w:r>
+      <w:hyperlink r:id="rId104">
+        <w:r>
+          <w:rPr>
+            <w:rStyle w:val="Hyperlink"/>
+          </w:rPr>
+          <w:t xml:space="preserve">https://doi.org/10.1016/j.jembe.2007.06.024</w:t>
+        </w:r>
+      </w:hyperlink>
+      <w:r>
+        <w:t xml:space="preserve">.</w:t>
+      </w:r>
+    </w:p>
+    <w:bookmarkEnd w:id="105"/>
+    <w:bookmarkStart w:id="107" w:name="ref-chamberlain23"/>
+    <w:p>
+      <w:pPr>
+        <w:pStyle w:val="Bibliography"/>
+      </w:pPr>
+      <w:r>
         <w:t xml:space="preserve">Chamberlain, S., and D. Hocking. 2023.</w:t>
       </w:r>
       <w:r>
         <w:t xml:space="preserve"> </w:t>
       </w:r>
-      <w:hyperlink r:id="rId102">
+      <w:hyperlink r:id="rId106">
         <w:r>
           <w:rPr>
             <w:rStyle w:val="Hyperlink"/>
@@ -10013,8 +10150,8 @@
         <w:t xml:space="preserve">.</w:t>
       </w:r>
     </w:p>
-    <w:bookmarkEnd w:id="103"/>
-    <w:bookmarkStart w:id="105" w:name="ref-dessu2018"/>
+    <w:bookmarkEnd w:id="107"/>
+    <w:bookmarkStart w:id="109" w:name="ref-dessu2018"/>
     <w:p>
       <w:pPr>
         <w:pStyle w:val="Bibliography"/>
@@ -10068,7 +10205,7 @@
       <w:r>
         <w:t xml:space="preserve"> </w:t>
       </w:r>
-      <w:hyperlink r:id="rId104">
+      <w:hyperlink r:id="rId108">
         <w:r>
           <w:rPr>
             <w:rStyle w:val="Hyperlink"/>
@@ -10080,8 +10217,88 @@
         <w:t xml:space="preserve">.</w:t>
       </w:r>
     </w:p>
-    <w:bookmarkEnd w:id="105"/>
-    <w:bookmarkStart w:id="107" w:name="ref-duffin2021"/>
+    <w:bookmarkEnd w:id="109"/>
+    <w:bookmarkStart w:id="111" w:name="ref-duarte1995"/>
+    <w:p>
+      <w:pPr>
+        <w:pStyle w:val="Bibliography"/>
+      </w:pPr>
+      <w:r>
+        <w:t xml:space="preserve">Duarte, C. M. 1995. Submerged aquatic vegetation in relation to different nutrient regimes.</w:t>
+      </w:r>
+      <w:r>
+        <w:t xml:space="preserve"> </w:t>
+      </w:r>
+      <w:r>
+        <w:rPr>
+          <w:iCs/>
+          <w:i/>
+        </w:rPr>
+        <w:t xml:space="preserve">Ophelia</w:t>
+      </w:r>
+      <w:r>
+        <w:t xml:space="preserve"> </w:t>
+      </w:r>
+      <w:r>
+        <w:t xml:space="preserve">41: 87–112.</w:t>
+      </w:r>
+      <w:r>
+        <w:t xml:space="preserve"> </w:t>
+      </w:r>
+      <w:hyperlink r:id="rId110">
+        <w:r>
+          <w:rPr>
+            <w:rStyle w:val="Hyperlink"/>
+          </w:rPr>
+          <w:t xml:space="preserve">https://doi.org/10.1080/00785236.1995.10422039</w:t>
+        </w:r>
+      </w:hyperlink>
+      <w:r>
+        <w:t xml:space="preserve">.</w:t>
+      </w:r>
+    </w:p>
+    <w:bookmarkEnd w:id="111"/>
+    <w:bookmarkStart w:id="113" w:name="ref-duarte2008a"/>
+    <w:p>
+      <w:pPr>
+        <w:pStyle w:val="Bibliography"/>
+      </w:pPr>
+      <w:r>
+        <w:t xml:space="preserve">Duarte, C. M., W. C. Dennison, R. J. W. Orth, and T. J. B. Carruthers. 2008. The Charisma of Coastal Ecosystems: Addressing the Imbalance.</w:t>
+      </w:r>
+      <w:r>
+        <w:t xml:space="preserve"> </w:t>
+      </w:r>
+      <w:r>
+        <w:rPr>
+          <w:iCs/>
+          <w:i/>
+        </w:rPr>
+        <w:t xml:space="preserve">Estuaries and Coasts</w:t>
+      </w:r>
+      <w:r>
+        <w:t xml:space="preserve"> </w:t>
+      </w:r>
+      <w:r>
+        <w:t xml:space="preserve">31: 233–238.</w:t>
+      </w:r>
+      <w:r>
+        <w:t xml:space="preserve"> </w:t>
+      </w:r>
+      <w:hyperlink r:id="rId112">
+        <w:r>
+          <w:rPr>
+            <w:rStyle w:val="Hyperlink"/>
+          </w:rPr>
+          <w:t xml:space="preserve">https://doi.org/10.1007/s12237-008-9038-7</w:t>
+        </w:r>
+      </w:hyperlink>
+      <w:r>
+        <w:t xml:space="preserve">.</w:t>
+      </w:r>
+    </w:p>
+    <w:bookmarkEnd w:id="113"/>
+    <w:bookmarkStart w:id="115" w:name="ref-duffin2021"/>
     <w:p>
       <w:pPr>
         <w:pStyle w:val="Bibliography"/>
@@ -10190,7 +10407,7 @@
       <w:r>
         <w:t xml:space="preserve"> </w:t>
       </w:r>
-      <w:hyperlink r:id="rId106">
+      <w:hyperlink r:id="rId114">
         <w:r>
           <w:rPr>
             <w:rStyle w:val="Hyperlink"/>
@@ -10202,8 +10419,60 @@
         <w:t xml:space="preserve">.</w:t>
       </w:r>
     </w:p>
-    <w:bookmarkEnd w:id="107"/>
-    <w:bookmarkStart w:id="109" w:name="ref-dunic2023"/>
+    <w:bookmarkEnd w:id="115"/>
+    <w:bookmarkStart w:id="117" w:name="ref-dunic2021"/>
+    <w:p>
+      <w:pPr>
+        <w:pStyle w:val="Bibliography"/>
+      </w:pPr>
+      <w:r>
+        <w:t xml:space="preserve">Dunic, J. C., C. J. Brown, R. M. Connolly, M. P. Turschwell, and I. M. Côté. 2021. Long</w:t>
+      </w:r>
+      <w:r>
+        <w:t xml:space="preserve">-</w:t>
+      </w:r>
+      <w:r>
+        <w:t xml:space="preserve">term declines and recovery of meadow area across the world</w:t>
+      </w:r>
+      <w:r>
+        <w:t xml:space="preserve">’</w:t>
+      </w:r>
+      <w:r>
+        <w:t xml:space="preserve">s seagrass bioregions.</w:t>
+      </w:r>
+      <w:r>
+        <w:t xml:space="preserve"> </w:t>
+      </w:r>
+      <w:r>
+        <w:rPr>
+          <w:iCs/>
+          <w:i/>
+        </w:rPr>
+        <w:t xml:space="preserve">Global Change Biology</w:t>
+      </w:r>
+      <w:r>
+        <w:t xml:space="preserve"> </w:t>
+      </w:r>
+      <w:r>
+        <w:t xml:space="preserve">27: 4096–4109.</w:t>
+      </w:r>
+      <w:r>
+        <w:t xml:space="preserve"> </w:t>
+      </w:r>
+      <w:hyperlink r:id="rId116">
+        <w:r>
+          <w:rPr>
+            <w:rStyle w:val="Hyperlink"/>
+          </w:rPr>
+          <w:t xml:space="preserve">https://doi.org/10.1111/gcb.15684</w:t>
+        </w:r>
+      </w:hyperlink>
+      <w:r>
+        <w:t xml:space="preserve">.</w:t>
+      </w:r>
+    </w:p>
+    <w:bookmarkEnd w:id="117"/>
+    <w:bookmarkStart w:id="119" w:name="ref-dunic2023"/>
     <w:p>
       <w:pPr>
         <w:pStyle w:val="Bibliography"/>
@@ -10230,7 +10499,7 @@
       <w:r>
         <w:t xml:space="preserve"> </w:t>
       </w:r>
-      <w:hyperlink r:id="rId108">
+      <w:hyperlink r:id="rId118">
         <w:r>
           <w:rPr>
             <w:rStyle w:val="Hyperlink"/>
@@ -10242,8 +10511,8 @@
         <w:t xml:space="preserve">.</w:t>
       </w:r>
     </w:p>
-    <w:bookmarkEnd w:id="109"/>
-    <w:bookmarkStart w:id="111" w:name="ref-fourqurean2012"/>
+    <w:bookmarkEnd w:id="119"/>
+    <w:bookmarkStart w:id="121" w:name="ref-fourqurean2012"/>
     <w:p>
       <w:pPr>
         <w:pStyle w:val="Bibliography"/>
@@ -10270,7 +10539,7 @@
       <w:r>
         <w:t xml:space="preserve"> </w:t>
       </w:r>
-      <w:hyperlink r:id="rId110">
+      <w:hyperlink r:id="rId120">
         <w:r>
           <w:rPr>
             <w:rStyle w:val="Hyperlink"/>
@@ -10282,8 +10551,8 @@
         <w:t xml:space="preserve">.</w:t>
       </w:r>
     </w:p>
-    <w:bookmarkEnd w:id="111"/>
-    <w:bookmarkStart w:id="113" w:name="ref-garrett2011"/>
+    <w:bookmarkEnd w:id="121"/>
+    <w:bookmarkStart w:id="123" w:name="ref-garrett2011"/>
     <w:p>
       <w:pPr>
         <w:pStyle w:val="Bibliography"/>
@@ -10310,7 +10579,7 @@
       <w:r>
         <w:t xml:space="preserve"> </w:t>
       </w:r>
-      <w:hyperlink r:id="rId112">
+      <w:hyperlink r:id="rId122">
         <w:r>
           <w:rPr>
             <w:rStyle w:val="Hyperlink"/>
@@ -10322,8 +10591,8 @@
         <w:t xml:space="preserve">.</w:t>
       </w:r>
     </w:p>
-    <w:bookmarkEnd w:id="113"/>
-    <w:bookmarkStart w:id="115" w:name="ref-greening2006"/>
+    <w:bookmarkEnd w:id="123"/>
+    <w:bookmarkStart w:id="125" w:name="ref-greening2006"/>
     <w:p>
       <w:pPr>
         <w:pStyle w:val="Bibliography"/>
@@ -10350,7 +10619,7 @@
       <w:r>
         <w:t xml:space="preserve"> </w:t>
       </w:r>
-      <w:hyperlink r:id="rId114">
+      <w:hyperlink r:id="rId124">
         <w:r>
           <w:rPr>
             <w:rStyle w:val="Hyperlink"/>
@@ -10362,8 +10631,8 @@
         <w:t xml:space="preserve">.</w:t>
       </w:r>
     </w:p>
-    <w:bookmarkEnd w:id="115"/>
-    <w:bookmarkStart w:id="117" w:name="ref-greening2014"/>
+    <w:bookmarkEnd w:id="125"/>
+    <w:bookmarkStart w:id="127" w:name="ref-greening2014"/>
     <w:p>
       <w:pPr>
         <w:pStyle w:val="Bibliography"/>
@@ -10426,7 +10695,7 @@
       <w:r>
         <w:t xml:space="preserve"> </w:t>
       </w:r>
-      <w:hyperlink r:id="rId116">
+      <w:hyperlink r:id="rId126">
         <w:r>
           <w:rPr>
             <w:rStyle w:val="Hyperlink"/>
@@ -10438,8 +10707,8 @@
         <w:t xml:space="preserve">.</w:t>
       </w:r>
     </w:p>
-    <w:bookmarkEnd w:id="117"/>
-    <w:bookmarkStart w:id="119" w:name="ref-hall2016"/>
+    <w:bookmarkEnd w:id="127"/>
+    <w:bookmarkStart w:id="129" w:name="ref-hall2016"/>
     <w:p>
       <w:pPr>
         <w:pStyle w:val="Bibliography"/>
@@ -10537,7 +10806,7 @@
       <w:r>
         <w:t xml:space="preserve"> </w:t>
       </w:r>
-      <w:hyperlink r:id="rId118">
+      <w:hyperlink r:id="rId128">
         <w:r>
           <w:rPr>
             <w:rStyle w:val="Hyperlink"/>
@@ -10549,8 +10818,8 @@
         <w:t xml:space="preserve">.</w:t>
       </w:r>
     </w:p>
-    <w:bookmarkEnd w:id="119"/>
-    <w:bookmarkStart w:id="121" w:name="ref-hensel2023"/>
+    <w:bookmarkEnd w:id="129"/>
+    <w:bookmarkStart w:id="131" w:name="ref-hensel2023"/>
     <w:p>
       <w:pPr>
         <w:pStyle w:val="Bibliography"/>
@@ -10611,7 +10880,7 @@
       <w:r>
         <w:t xml:space="preserve"> </w:t>
       </w:r>
-      <w:hyperlink r:id="rId120">
+      <w:hyperlink r:id="rId130">
         <w:r>
           <w:rPr>
             <w:rStyle w:val="Hyperlink"/>
@@ -10623,8 +10892,8 @@
         <w:t xml:space="preserve">.</w:t>
       </w:r>
     </w:p>
-    <w:bookmarkEnd w:id="121"/>
-    <w:bookmarkStart w:id="123" w:name="ref-hirsch1982"/>
+    <w:bookmarkEnd w:id="131"/>
+    <w:bookmarkStart w:id="133" w:name="ref-hirsch1982"/>
     <w:p>
       <w:pPr>
         <w:pStyle w:val="Bibliography"/>
@@ -10651,7 +10920,7 @@
       <w:r>
         <w:t xml:space="preserve"> </w:t>
       </w:r>
-      <w:hyperlink r:id="rId122">
+      <w:hyperlink r:id="rId132">
         <w:r>
           <w:rPr>
             <w:rStyle w:val="Hyperlink"/>
@@ -10663,8 +10932,8 @@
         <w:t xml:space="preserve">.</w:t>
       </w:r>
     </w:p>
-    <w:bookmarkEnd w:id="123"/>
-    <w:bookmarkStart w:id="125" w:name="ref-hutchinson1957"/>
+    <w:bookmarkEnd w:id="133"/>
+    <w:bookmarkStart w:id="135" w:name="ref-hutchinson1957"/>
     <w:p>
       <w:pPr>
         <w:pStyle w:val="Bibliography"/>
@@ -10691,7 +10960,7 @@
       <w:r>
         <w:t xml:space="preserve"> </w:t>
       </w:r>
-      <w:hyperlink r:id="rId124">
+      <w:hyperlink r:id="rId134">
         <w:r>
           <w:rPr>
             <w:rStyle w:val="Hyperlink"/>
@@ -10703,8 +10972,8 @@
         <w:t xml:space="preserve">.</w:t>
       </w:r>
     </w:p>
-    <w:bookmarkEnd w:id="125"/>
-    <w:bookmarkStart w:id="127" w:name="ref-tbep0696"/>
+    <w:bookmarkEnd w:id="135"/>
+    <w:bookmarkStart w:id="137" w:name="ref-tbep0696"/>
     <w:p>
       <w:pPr>
         <w:pStyle w:val="Bibliography"/>
@@ -10715,7 +10984,7 @@
       <w:r>
         <w:t xml:space="preserve"> </w:t>
       </w:r>
-      <w:hyperlink r:id="rId126">
+      <w:hyperlink r:id="rId136">
         <w:r>
           <w:rPr>
             <w:rStyle w:val="Hyperlink"/>
@@ -10801,8 +11070,8 @@
         <w:t xml:space="preserve">. 06-96. St. Petersburg, Florida: Tampa Bay Estuary Program.</w:t>
       </w:r>
     </w:p>
-    <w:bookmarkEnd w:id="127"/>
-    <w:bookmarkStart w:id="129" w:name="ref-jei2022"/>
+    <w:bookmarkEnd w:id="137"/>
+    <w:bookmarkStart w:id="139" w:name="ref-jei2022"/>
     <w:p>
       <w:pPr>
         <w:pStyle w:val="Bibliography"/>
@@ -10813,7 +11082,7 @@
       <w:r>
         <w:t xml:space="preserve"> </w:t>
       </w:r>
-      <w:hyperlink r:id="rId128">
+      <w:hyperlink r:id="rId138">
         <w:r>
           <w:rPr>
             <w:rStyle w:val="Hyperlink"/>
@@ -10859,8 +11128,8 @@
         <w:t xml:space="preserve">. Charlotte Harbor; Estero Bay Aquatic Preserves.</w:t>
       </w:r>
     </w:p>
-    <w:bookmarkEnd w:id="129"/>
-    <w:bookmarkStart w:id="131" w:name="ref-tbep0623"/>
+    <w:bookmarkEnd w:id="139"/>
+    <w:bookmarkStart w:id="141" w:name="ref-tbep0623"/>
     <w:p>
       <w:pPr>
         <w:pStyle w:val="Bibliography"/>
@@ -10871,7 +11140,7 @@
       <w:r>
         <w:t xml:space="preserve"> </w:t>
       </w:r>
-      <w:hyperlink r:id="rId130">
+      <w:hyperlink r:id="rId140">
         <w:r>
           <w:rPr>
             <w:rStyle w:val="Hyperlink"/>
@@ -10957,8 +11226,8 @@
         <w:t xml:space="preserve">. 06-23. St. Petersburg, Florida: Tampa Bay Estuary Program.</w:t>
       </w:r>
     </w:p>
-    <w:bookmarkEnd w:id="131"/>
-    <w:bookmarkStart w:id="132" w:name="ref-johansson15"/>
+    <w:bookmarkEnd w:id="141"/>
+    <w:bookmarkStart w:id="142" w:name="ref-johansson15"/>
     <w:p>
       <w:pPr>
         <w:pStyle w:val="Bibliography"/>
@@ -11071,8 +11340,8 @@
         <w:t xml:space="preserve">.</w:t>
       </w:r>
     </w:p>
-    <w:bookmarkEnd w:id="132"/>
-    <w:bookmarkStart w:id="133" w:name="ref-tbep0816"/>
+    <w:bookmarkEnd w:id="142"/>
+    <w:bookmarkStart w:id="143" w:name="ref-tbep0816"/>
     <w:p>
       <w:pPr>
         <w:pStyle w:val="Bibliography"/>
@@ -11136,8 +11405,8 @@
         <w:t xml:space="preserve">.</w:t>
       </w:r>
     </w:p>
-    <w:bookmarkEnd w:id="133"/>
-    <w:bookmarkStart w:id="135" w:name="ref-lefcheck2018"/>
+    <w:bookmarkEnd w:id="143"/>
+    <w:bookmarkStart w:id="145" w:name="ref-lefcheck2018"/>
     <w:p>
       <w:pPr>
         <w:pStyle w:val="Bibliography"/>
@@ -11164,7 +11433,7 @@
       <w:r>
         <w:t xml:space="preserve"> </w:t>
       </w:r>
-      <w:hyperlink r:id="rId134">
+      <w:hyperlink r:id="rId144">
         <w:r>
           <w:rPr>
             <w:rStyle w:val="Hyperlink"/>
@@ -11176,8 +11445,8 @@
         <w:t xml:space="preserve">.</w:t>
       </w:r>
     </w:p>
-    <w:bookmarkEnd w:id="135"/>
-    <w:bookmarkStart w:id="137" w:name="ref-lefcheck2017"/>
+    <w:bookmarkEnd w:id="145"/>
+    <w:bookmarkStart w:id="147" w:name="ref-lefcheck2017"/>
     <w:p>
       <w:pPr>
         <w:pStyle w:val="Bibliography"/>
@@ -11214,7 +11483,7 @@
       <w:r>
         <w:t xml:space="preserve"> </w:t>
       </w:r>
-      <w:hyperlink r:id="rId136">
+      <w:hyperlink r:id="rId146">
         <w:r>
           <w:rPr>
             <w:rStyle w:val="Hyperlink"/>
@@ -11226,8 +11495,8 @@
         <w:t xml:space="preserve">.</w:t>
       </w:r>
     </w:p>
-    <w:bookmarkEnd w:id="137"/>
-    <w:bookmarkStart w:id="139" w:name="ref-lewis1985"/>
+    <w:bookmarkEnd w:id="147"/>
+    <w:bookmarkStart w:id="149" w:name="ref-lewis1985"/>
     <w:p>
       <w:pPr>
         <w:pStyle w:val="Bibliography"/>
@@ -11238,7 +11507,7 @@
       <w:r>
         <w:t xml:space="preserve"> </w:t>
       </w:r>
-      <w:hyperlink r:id="rId138">
+      <w:hyperlink r:id="rId148">
         <w:r>
           <w:rPr>
             <w:rStyle w:val="Hyperlink"/>
@@ -11299,8 +11568,8 @@
         <w:t xml:space="preserve">, ed. S. F. Treat, J. L. Simon, R. R. Lewis III, and R. L. Whitman Jr., 210–246. Tampa, Florida: Bellweather Press.</w:t>
       </w:r>
     </w:p>
-    <w:bookmarkEnd w:id="139"/>
-    <w:bookmarkStart w:id="141" w:name="ref-lirman2003"/>
+    <w:bookmarkEnd w:id="149"/>
+    <w:bookmarkStart w:id="151" w:name="ref-lirman2003"/>
     <w:p>
       <w:pPr>
         <w:pStyle w:val="Bibliography"/>
@@ -11327,7 +11596,7 @@
       <w:r>
         <w:t xml:space="preserve"> </w:t>
       </w:r>
-      <w:hyperlink r:id="rId140">
+      <w:hyperlink r:id="rId150">
         <w:r>
           <w:rPr>
             <w:rStyle w:val="Hyperlink"/>
@@ -11339,8 +11608,8 @@
         <w:t xml:space="preserve">.</w:t>
       </w:r>
     </w:p>
-    <w:bookmarkEnd w:id="141"/>
-    <w:bookmarkStart w:id="143" w:name="ref-lizcano-sandoval2022"/>
+    <w:bookmarkEnd w:id="151"/>
+    <w:bookmarkStart w:id="153" w:name="ref-lizcano-sandoval2022"/>
     <w:p>
       <w:pPr>
         <w:pStyle w:val="Bibliography"/>
@@ -11370,7 +11639,7 @@
       <w:r>
         <w:t xml:space="preserve"> </w:t>
       </w:r>
-      <w:hyperlink r:id="rId142">
+      <w:hyperlink r:id="rId152">
         <w:r>
           <w:rPr>
             <w:rStyle w:val="Hyperlink"/>
@@ -11382,8 +11651,8 @@
         <w:t xml:space="preserve">.</w:t>
       </w:r>
     </w:p>
-    <w:bookmarkEnd w:id="143"/>
-    <w:bookmarkStart w:id="144" w:name="ref-lopez2021"/>
+    <w:bookmarkEnd w:id="153"/>
+    <w:bookmarkStart w:id="154" w:name="ref-lopez2021"/>
     <w:p>
       <w:pPr>
         <w:pStyle w:val="Bibliography"/>
@@ -11471,8 +11740,8 @@
         <w:t xml:space="preserve">.</w:t>
       </w:r>
     </w:p>
-    <w:bookmarkEnd w:id="144"/>
-    <w:bookmarkStart w:id="145" w:name="ref-lopez2023"/>
+    <w:bookmarkEnd w:id="154"/>
+    <w:bookmarkStart w:id="155" w:name="ref-lopez2023"/>
     <w:p>
       <w:pPr>
         <w:pStyle w:val="Bibliography"/>
@@ -11567,8 +11836,8 @@
         <w:t xml:space="preserve">86: 62–71.</w:t>
       </w:r>
     </w:p>
-    <w:bookmarkEnd w:id="145"/>
-    <w:bookmarkStart w:id="147" w:name="ref-luther2022"/>
+    <w:bookmarkEnd w:id="155"/>
+    <w:bookmarkStart w:id="157" w:name="ref-luther2022"/>
     <w:p>
       <w:pPr>
         <w:pStyle w:val="Bibliography"/>
@@ -11579,7 +11848,7 @@
       <w:r>
         <w:t xml:space="preserve"> </w:t>
       </w:r>
-      <w:hyperlink r:id="rId146">
+      <w:hyperlink r:id="rId156">
         <w:r>
           <w:rPr>
             <w:rStyle w:val="Hyperlink"/>
@@ -11665,8 +11934,51 @@
         <w:t xml:space="preserve">. 08-22. St. Petersburg, Florida: Tampa Bay Estuary Program.</w:t>
       </w:r>
     </w:p>
-    <w:bookmarkEnd w:id="147"/>
-    <w:bookmarkStart w:id="149" w:name="ref-mcmillan1967"/>
+    <w:bookmarkEnd w:id="157"/>
+    <w:bookmarkStart w:id="159" w:name="ref-maxwell2016"/>
+    <w:p>
+      <w:pPr>
+        <w:pStyle w:val="Bibliography"/>
+      </w:pPr>
+      <w:r>
+        <w:t xml:space="preserve">Maxwell, P. S., J. S. Eklöf, M. M. van Katwijk, K. R. O’Brien, M. de la Torre-Castro, C. Boström, T. J. Bouma, et al. 2016. The fundamental role of ecological feedback mechanisms for the adaptive management of seagrass ecosystems </w:t>
+      </w:r>
+      <w:r>
+        <w:t xml:space="preserve"> a review.</w:t>
+      </w:r>
+      <w:r>
+        <w:t xml:space="preserve"> </w:t>
+      </w:r>
+      <w:r>
+        <w:rPr>
+          <w:iCs/>
+          <w:i/>
+        </w:rPr>
+        <w:t xml:space="preserve">Biological Reviews</w:t>
+      </w:r>
+      <w:r>
+        <w:t xml:space="preserve"> </w:t>
+      </w:r>
+      <w:r>
+        <w:t xml:space="preserve">92: 1521–1538.</w:t>
+      </w:r>
+      <w:r>
+        <w:t xml:space="preserve"> </w:t>
+      </w:r>
+      <w:hyperlink r:id="rId158">
+        <w:r>
+          <w:rPr>
+            <w:rStyle w:val="Hyperlink"/>
+          </w:rPr>
+          <w:t xml:space="preserve">https://doi.org/10.1111/brv.12294</w:t>
+        </w:r>
+      </w:hyperlink>
+      <w:r>
+        <w:t xml:space="preserve">.</w:t>
+      </w:r>
+    </w:p>
+    <w:bookmarkEnd w:id="159"/>
+    <w:bookmarkStart w:id="161" w:name="ref-mcmillan1967"/>
     <w:p>
       <w:pPr>
         <w:pStyle w:val="Bibliography"/>
@@ -11693,7 +12005,7 @@
       <w:r>
         <w:t xml:space="preserve"> </w:t>
       </w:r>
-      <w:hyperlink r:id="rId148">
+      <w:hyperlink r:id="rId160">
         <w:r>
           <w:rPr>
             <w:rStyle w:val="Hyperlink"/>
@@ -11705,8 +12017,8 @@
         <w:t xml:space="preserve">.</w:t>
       </w:r>
     </w:p>
-    <w:bookmarkEnd w:id="149"/>
-    <w:bookmarkStart w:id="151" w:name="ref-millard13"/>
+    <w:bookmarkEnd w:id="161"/>
+    <w:bookmarkStart w:id="163" w:name="ref-millard13"/>
     <w:p>
       <w:pPr>
         <w:pStyle w:val="Bibliography"/>
@@ -11717,7 +12029,7 @@
       <w:r>
         <w:t xml:space="preserve"> </w:t>
       </w:r>
-      <w:hyperlink r:id="rId150">
+      <w:hyperlink r:id="rId162">
         <w:r>
           <w:rPr>
             <w:rStyle w:val="Hyperlink"/>
@@ -11731,8 +12043,8 @@
         <w:t xml:space="preserve">. New York: Springer.</w:t>
       </w:r>
     </w:p>
-    <w:bookmarkEnd w:id="151"/>
-    <w:bookmarkStart w:id="153" w:name="ref-nickerson2023"/>
+    <w:bookmarkEnd w:id="163"/>
+    <w:bookmarkStart w:id="165" w:name="ref-nickerson2023"/>
     <w:p>
       <w:pPr>
         <w:pStyle w:val="Bibliography"/>
@@ -11759,7 +12071,7 @@
       <w:r>
         <w:t xml:space="preserve"> </w:t>
       </w:r>
-      <w:hyperlink r:id="rId152">
+      <w:hyperlink r:id="rId164">
         <w:r>
           <w:rPr>
             <w:rStyle w:val="Hyperlink"/>
@@ -11771,8 +12083,8 @@
         <w:t xml:space="preserve">.</w:t>
       </w:r>
     </w:p>
-    <w:bookmarkEnd w:id="153"/>
-    <w:bookmarkStart w:id="155" w:name="ref-oliver2018"/>
+    <w:bookmarkEnd w:id="165"/>
+    <w:bookmarkStart w:id="167" w:name="ref-oliver2018"/>
     <w:p>
       <w:pPr>
         <w:pStyle w:val="Bibliography"/>
@@ -11799,7 +12111,7 @@
       <w:r>
         <w:t xml:space="preserve"> </w:t>
       </w:r>
-      <w:hyperlink r:id="rId154">
+      <w:hyperlink r:id="rId166">
         <w:r>
           <w:rPr>
             <w:rStyle w:val="Hyperlink"/>
@@ -11811,32 +12123,14 @@
         <w:t xml:space="preserve">.</w:t>
       </w:r>
     </w:p>
-    <w:bookmarkEnd w:id="155"/>
-    <w:bookmarkStart w:id="157" w:name="ref-orth2017"/>
+    <w:bookmarkEnd w:id="167"/>
+    <w:bookmarkStart w:id="169" w:name="ref-orth2006"/>
     <w:p>
       <w:pPr>
         <w:pStyle w:val="Bibliography"/>
       </w:pPr>
       <w:r>
-        <w:t xml:space="preserve">Orth, R. J., W. C. Dennison, J. S. Lefcheck, C. Gurbisz, M. Hannam, J. Keisman, J. B. Landry, et al. 2017. Submersed Aquatic Vegetation in</w:t>
-      </w:r>
-      <w:r>
-        <w:t xml:space="preserve"> </w:t>
-      </w:r>
-      <w:r>
-        <w:t xml:space="preserve">C</w:t>
-      </w:r>
-      <w:r>
-        <w:t xml:space="preserve">hesapeake</w:t>
-      </w:r>
-      <w:r>
-        <w:t xml:space="preserve"> </w:t>
-      </w:r>
-      <w:r>
-        <w:t xml:space="preserve">B</w:t>
-      </w:r>
-      <w:r>
-        <w:t xml:space="preserve">ay: Sentinel Species in a Changing World.</w:t>
+        <w:t xml:space="preserve">ORTH, R. J., T. J. B. CARRUTHERS, W. C. DENNISON, C. M. DUARTE, J. W. FOURQUREAN, K. L. HECK, A. R. HUGHES, et al. 2006. A Global Crisis for Seagrass Ecosystems.</w:t>
       </w:r>
       <w:r>
         <w:t xml:space="preserve"> </w:t>
@@ -11852,12 +12146,70 @@
         <w:t xml:space="preserve"> </w:t>
       </w:r>
       <w:r>
+        <w:t xml:space="preserve">56: 987.</w:t>
+      </w:r>
+      <w:r>
+        <w:t xml:space="preserve"> </w:t>
+      </w:r>
+      <w:hyperlink r:id="rId168">
+        <w:r>
+          <w:rPr>
+            <w:rStyle w:val="Hyperlink"/>
+          </w:rPr>
+          <w:t xml:space="preserve">https://doi.org/10.1641/0006-3568(2006)56[987:agcfse]2.0.co;2</w:t>
+        </w:r>
+      </w:hyperlink>
+      <w:r>
+        <w:t xml:space="preserve">.</w:t>
+      </w:r>
+    </w:p>
+    <w:bookmarkEnd w:id="169"/>
+    <w:bookmarkStart w:id="171" w:name="ref-orth2017"/>
+    <w:p>
+      <w:pPr>
+        <w:pStyle w:val="Bibliography"/>
+      </w:pPr>
+      <w:r>
+        <w:t xml:space="preserve">Orth, R. J., W. C. Dennison, J. S. Lefcheck, C. Gurbisz, M. Hannam, J. Keisman, J. B. Landry, et al. 2017. Submersed Aquatic Vegetation in</w:t>
+      </w:r>
+      <w:r>
+        <w:t xml:space="preserve"> </w:t>
+      </w:r>
+      <w:r>
+        <w:t xml:space="preserve">C</w:t>
+      </w:r>
+      <w:r>
+        <w:t xml:space="preserve">hesapeake</w:t>
+      </w:r>
+      <w:r>
+        <w:t xml:space="preserve"> </w:t>
+      </w:r>
+      <w:r>
+        <w:t xml:space="preserve">B</w:t>
+      </w:r>
+      <w:r>
+        <w:t xml:space="preserve">ay: Sentinel Species in a Changing World.</w:t>
+      </w:r>
+      <w:r>
+        <w:t xml:space="preserve"> </w:t>
+      </w:r>
+      <w:r>
+        <w:rPr>
+          <w:iCs/>
+          <w:i/>
+        </w:rPr>
+        <w:t xml:space="preserve">BioScience</w:t>
+      </w:r>
+      <w:r>
+        <w:t xml:space="preserve"> </w:t>
+      </w:r>
+      <w:r>
         <w:t xml:space="preserve">67: 698–712.</w:t>
       </w:r>
       <w:r>
         <w:t xml:space="preserve"> </w:t>
       </w:r>
-      <w:hyperlink r:id="rId156">
+      <w:hyperlink r:id="rId170">
         <w:r>
           <w:rPr>
             <w:rStyle w:val="Hyperlink"/>
@@ -11869,8 +12221,8 @@
         <w:t xml:space="preserve">.</w:t>
       </w:r>
     </w:p>
-    <w:bookmarkEnd w:id="157"/>
-    <w:bookmarkStart w:id="159" w:name="ref-orth2023"/>
+    <w:bookmarkEnd w:id="171"/>
+    <w:bookmarkStart w:id="173" w:name="ref-orth2023"/>
     <w:p>
       <w:pPr>
         <w:pStyle w:val="Bibliography"/>
@@ -11897,7 +12249,7 @@
       <w:r>
         <w:t xml:space="preserve"> </w:t>
       </w:r>
-      <w:hyperlink r:id="rId158">
+      <w:hyperlink r:id="rId172">
         <w:r>
           <w:rPr>
             <w:rStyle w:val="Hyperlink"/>
@@ -11909,8 +12261,8 @@
         <w:t xml:space="preserve">.</w:t>
       </w:r>
     </w:p>
-    <w:bookmarkEnd w:id="159"/>
-    <w:bookmarkStart w:id="161" w:name="ref-orth2020"/>
+    <w:bookmarkEnd w:id="173"/>
+    <w:bookmarkStart w:id="175" w:name="ref-orth2020"/>
     <w:p>
       <w:pPr>
         <w:pStyle w:val="Bibliography"/>
@@ -11937,7 +12289,7 @@
       <w:r>
         <w:t xml:space="preserve"> </w:t>
       </w:r>
-      <w:hyperlink r:id="rId160">
+      <w:hyperlink r:id="rId174">
         <w:r>
           <w:rPr>
             <w:rStyle w:val="Hyperlink"/>
@@ -11949,8 +12301,8 @@
         <w:t xml:space="preserve">.</w:t>
       </w:r>
     </w:p>
-    <w:bookmarkEnd w:id="161"/>
-    <w:bookmarkStart w:id="163" w:name="ref-osland2015"/>
+    <w:bookmarkEnd w:id="175"/>
+    <w:bookmarkStart w:id="177" w:name="ref-osland2015"/>
     <w:p>
       <w:pPr>
         <w:pStyle w:val="Bibliography"/>
@@ -11983,7 +12335,7 @@
       <w:r>
         <w:t xml:space="preserve"> </w:t>
       </w:r>
-      <w:hyperlink r:id="rId162">
+      <w:hyperlink r:id="rId176">
         <w:r>
           <w:rPr>
             <w:rStyle w:val="Hyperlink"/>
@@ -11995,8 +12347,8 @@
         <w:t xml:space="preserve">.</w:t>
       </w:r>
     </w:p>
-    <w:bookmarkEnd w:id="163"/>
-    <w:bookmarkStart w:id="164" w:name="ref-phillips1960"/>
+    <w:bookmarkEnd w:id="177"/>
+    <w:bookmarkStart w:id="178" w:name="ref-phillips1960"/>
     <w:p>
       <w:pPr>
         <w:pStyle w:val="Bibliography"/>
@@ -12018,8 +12370,8 @@
         <w:t xml:space="preserve">. 44. Florida State Board of Conservation, Marine Laboratory.</w:t>
       </w:r>
     </w:p>
-    <w:bookmarkEnd w:id="164"/>
-    <w:bookmarkStart w:id="166" w:name="ref-phlips2006"/>
+    <w:bookmarkEnd w:id="178"/>
+    <w:bookmarkStart w:id="180" w:name="ref-phlips2006"/>
     <w:p>
       <w:pPr>
         <w:pStyle w:val="Bibliography"/>
@@ -12046,7 +12398,7 @@
       <w:r>
         <w:t xml:space="preserve"> </w:t>
       </w:r>
-      <w:hyperlink r:id="rId165">
+      <w:hyperlink r:id="rId179">
         <w:r>
           <w:rPr>
             <w:rStyle w:val="Hyperlink"/>
@@ -12058,8 +12410,8 @@
         <w:t xml:space="preserve">.</w:t>
       </w:r>
     </w:p>
-    <w:bookmarkEnd w:id="166"/>
-    <w:bookmarkStart w:id="167" w:name="ref-robblee1991"/>
+    <w:bookmarkEnd w:id="180"/>
+    <w:bookmarkStart w:id="181" w:name="ref-robblee1991"/>
     <w:p>
       <w:pPr>
         <w:pStyle w:val="Bibliography"/>
@@ -12131,8 +12483,8 @@
         <w:t xml:space="preserve">71: 297–299.</w:t>
       </w:r>
     </w:p>
-    <w:bookmarkEnd w:id="167"/>
-    <w:bookmarkStart w:id="169" w:name="ref-Robison20"/>
+    <w:bookmarkEnd w:id="181"/>
+    <w:bookmarkStart w:id="183" w:name="ref-Robison20"/>
     <w:p>
       <w:pPr>
         <w:pStyle w:val="Bibliography"/>
@@ -12143,7 +12495,7 @@
       <w:r>
         <w:t xml:space="preserve"> </w:t>
       </w:r>
-      <w:hyperlink r:id="rId168">
+      <w:hyperlink r:id="rId182">
         <w:r>
           <w:rPr>
             <w:rStyle w:val="Hyperlink"/>
@@ -12157,8 +12509,8 @@
         <w:t xml:space="preserve">. Technical report. Tampa Bay Estuary Program, St. Petersburg, Florida.</w:t>
       </w:r>
     </w:p>
-    <w:bookmarkEnd w:id="169"/>
-    <w:bookmarkStart w:id="171" w:name="ref-roca2016"/>
+    <w:bookmarkEnd w:id="183"/>
+    <w:bookmarkStart w:id="185" w:name="ref-roca2016"/>
     <w:p>
       <w:pPr>
         <w:pStyle w:val="Bibliography"/>
@@ -12185,7 +12537,7 @@
       <w:r>
         <w:t xml:space="preserve"> </w:t>
       </w:r>
-      <w:hyperlink r:id="rId170">
+      <w:hyperlink r:id="rId184">
         <w:r>
           <w:rPr>
             <w:rStyle w:val="Hyperlink"/>
@@ -12197,8 +12549,8 @@
         <w:t xml:space="preserve">.</w:t>
       </w:r>
     </w:p>
-    <w:bookmarkEnd w:id="171"/>
-    <w:bookmarkStart w:id="172" w:name="ref-sakamoto1986"/>
+    <w:bookmarkEnd w:id="185"/>
+    <w:bookmarkStart w:id="186" w:name="ref-sakamoto1986"/>
     <w:p>
       <w:pPr>
         <w:pStyle w:val="Bibliography"/>
@@ -12220,8 +12572,8 @@
         <w:t xml:space="preserve">. Dordrecht, The Netherlands: D. Reidel: Taylor &amp; Francis.</w:t>
       </w:r>
     </w:p>
-    <w:bookmarkEnd w:id="172"/>
-    <w:bookmarkStart w:id="174" w:name="ref-schrandt2021"/>
+    <w:bookmarkEnd w:id="186"/>
+    <w:bookmarkStart w:id="188" w:name="ref-schrandt2021"/>
     <w:p>
       <w:pPr>
         <w:pStyle w:val="Bibliography"/>
@@ -12248,7 +12600,7 @@
       <w:r>
         <w:t xml:space="preserve"> </w:t>
       </w:r>
-      <w:hyperlink r:id="rId173">
+      <w:hyperlink r:id="rId187">
         <w:r>
           <w:rPr>
             <w:rStyle w:val="Hyperlink"/>
@@ -12260,8 +12612,8 @@
         <w:t xml:space="preserve">.</w:t>
       </w:r>
     </w:p>
-    <w:bookmarkEnd w:id="174"/>
-    <w:bookmarkStart w:id="175" w:name="ref-scolaro2023"/>
+    <w:bookmarkEnd w:id="188"/>
+    <w:bookmarkStart w:id="189" w:name="ref-scolaro2023"/>
     <w:p>
       <w:pPr>
         <w:pStyle w:val="Bibliography"/>
@@ -12286,8 +12638,48 @@
         <w:t xml:space="preserve">86: 339–345.</w:t>
       </w:r>
     </w:p>
-    <w:bookmarkEnd w:id="175"/>
-    <w:bookmarkStart w:id="177" w:name="ref-sherwood2017"/>
+    <w:bookmarkEnd w:id="189"/>
+    <w:bookmarkStart w:id="191" w:name="ref-sherwood2016"/>
+    <w:p>
+      <w:pPr>
+        <w:pStyle w:val="Bibliography"/>
+      </w:pPr>
+      <w:r>
+        <w:t xml:space="preserve">Sherwood, Edward T., H. S. Greening, A. J. Janicki, and D. J. Karlen. 2016. Tampa Bay estuary: Monitoring long-term recovery through regional partnerships.</w:t>
+      </w:r>
+      <w:r>
+        <w:t xml:space="preserve"> </w:t>
+      </w:r>
+      <w:r>
+        <w:rPr>
+          <w:iCs/>
+          <w:i/>
+        </w:rPr>
+        <w:t xml:space="preserve">Regional Studies in Marine Science</w:t>
+      </w:r>
+      <w:r>
+        <w:t xml:space="preserve"> </w:t>
+      </w:r>
+      <w:r>
+        <w:t xml:space="preserve">4: 1–11.</w:t>
+      </w:r>
+      <w:r>
+        <w:t xml:space="preserve"> </w:t>
+      </w:r>
+      <w:hyperlink r:id="rId190">
+        <w:r>
+          <w:rPr>
+            <w:rStyle w:val="Hyperlink"/>
+          </w:rPr>
+          <w:t xml:space="preserve">https://doi.org/10.1016/j.rsma.2015.05.005</w:t>
+        </w:r>
+      </w:hyperlink>
+      <w:r>
+        <w:t xml:space="preserve">.</w:t>
+      </w:r>
+    </w:p>
+    <w:bookmarkEnd w:id="191"/>
+    <w:bookmarkStart w:id="193" w:name="ref-sherwood2017"/>
     <w:p>
       <w:pPr>
         <w:pStyle w:val="Bibliography"/>
@@ -12344,7 +12736,7 @@
       <w:r>
         <w:t xml:space="preserve"> </w:t>
       </w:r>
-      <w:hyperlink r:id="rId176">
+      <w:hyperlink r:id="rId192">
         <w:r>
           <w:rPr>
             <w:rStyle w:val="Hyperlink"/>
@@ -12356,8 +12748,8 @@
         <w:t xml:space="preserve">.</w:t>
       </w:r>
     </w:p>
-    <w:bookmarkEnd w:id="177"/>
-    <w:bookmarkStart w:id="179" w:name="ref-sherwood2015"/>
+    <w:bookmarkEnd w:id="193"/>
+    <w:bookmarkStart w:id="195" w:name="ref-sherwood2015"/>
     <w:p>
       <w:pPr>
         <w:pStyle w:val="Bibliography"/>
@@ -12368,7 +12760,7 @@
       <w:r>
         <w:t xml:space="preserve"> </w:t>
       </w:r>
-      <w:hyperlink r:id="rId178">
+      <w:hyperlink r:id="rId194">
         <w:r>
           <w:rPr>
             <w:rStyle w:val="Hyperlink"/>
@@ -12454,8 +12846,8 @@
         <w:t xml:space="preserve">. 10-15. St. Petersburg, Florida: Tampa Bay Estuary Program.</w:t>
       </w:r>
     </w:p>
-    <w:bookmarkEnd w:id="179"/>
-    <w:bookmarkStart w:id="181" w:name="ref-shiir"/>
+    <w:bookmarkEnd w:id="195"/>
+    <w:bookmarkStart w:id="197" w:name="ref-shiir"/>
     <w:p>
       <w:pPr>
         <w:pStyle w:val="Bibliography"/>
@@ -12494,7 +12886,7 @@
       <w:r>
         <w:t xml:space="preserve">. https://doi.org/</w:t>
       </w:r>
-      <w:hyperlink r:id="rId180">
+      <w:hyperlink r:id="rId196">
         <w:r>
           <w:rPr>
             <w:rStyle w:val="Hyperlink"/>
@@ -12506,8 +12898,8 @@
         <w:t xml:space="preserve">.</w:t>
       </w:r>
     </w:p>
-    <w:bookmarkEnd w:id="181"/>
-    <w:bookmarkStart w:id="183" w:name="ref-SWFWMD23"/>
+    <w:bookmarkEnd w:id="197"/>
+    <w:bookmarkStart w:id="199" w:name="ref-SWFWMD23"/>
     <w:p>
       <w:pPr>
         <w:pStyle w:val="Bibliography"/>
@@ -12518,7 +12910,7 @@
       <w:r>
         <w:t xml:space="preserve"> </w:t>
       </w:r>
-      <w:hyperlink r:id="rId182">
+      <w:hyperlink r:id="rId198">
         <w:r>
           <w:rPr>
             <w:rStyle w:val="Hyperlink"/>
@@ -12530,8 +12922,8 @@
         <w:t xml:space="preserve">.</w:t>
       </w:r>
     </w:p>
-    <w:bookmarkEnd w:id="183"/>
-    <w:bookmarkStart w:id="185" w:name="ref-stelling2023"/>
+    <w:bookmarkEnd w:id="199"/>
+    <w:bookmarkStart w:id="201" w:name="ref-stelling2023"/>
     <w:p>
       <w:pPr>
         <w:pStyle w:val="Bibliography"/>
@@ -12558,7 +12950,7 @@
       <w:r>
         <w:t xml:space="preserve"> </w:t>
       </w:r>
-      <w:hyperlink r:id="rId184">
+      <w:hyperlink r:id="rId200">
         <w:r>
           <w:rPr>
             <w:rStyle w:val="Hyperlink"/>
@@ -12570,14 +12962,54 @@
         <w:t xml:space="preserve">.</w:t>
       </w:r>
     </w:p>
-    <w:bookmarkEnd w:id="185"/>
-    <w:bookmarkStart w:id="186" w:name="ref-tomasko2023"/>
+    <w:bookmarkEnd w:id="201"/>
+    <w:bookmarkStart w:id="203" w:name="ref-tango2016"/>
     <w:p>
       <w:pPr>
         <w:pStyle w:val="Bibliography"/>
       </w:pPr>
       <w:r>
-        <w:t xml:space="preserve">Tomasko, D. 2023. Ecological impacts to</w:t>
+        <w:t xml:space="preserve">Tango, P. J., and R. A. Batiuk. 2016. Chesapeake Bay recovery and factors affecting trends: Long-term monitoring, indicators, and insights.</w:t>
+      </w:r>
+      <w:r>
+        <w:t xml:space="preserve"> </w:t>
+      </w:r>
+      <w:r>
+        <w:rPr>
+          <w:iCs/>
+          <w:i/>
+        </w:rPr>
+        <w:t xml:space="preserve">Regional Studies in Marine Science</w:t>
+      </w:r>
+      <w:r>
+        <w:t xml:space="preserve"> </w:t>
+      </w:r>
+      <w:r>
+        <w:t xml:space="preserve">4: 12–20.</w:t>
+      </w:r>
+      <w:r>
+        <w:t xml:space="preserve"> </w:t>
+      </w:r>
+      <w:hyperlink r:id="rId202">
+        <w:r>
+          <w:rPr>
+            <w:rStyle w:val="Hyperlink"/>
+          </w:rPr>
+          <w:t xml:space="preserve">https://doi.org/10.1016/j.rsma.2015.11.010</w:t>
+        </w:r>
+      </w:hyperlink>
+      <w:r>
+        <w:t xml:space="preserve">.</w:t>
+      </w:r>
+    </w:p>
+    <w:bookmarkEnd w:id="203"/>
+    <w:bookmarkStart w:id="204" w:name="ref-tomasko2023"/>
+    <w:p>
+      <w:pPr>
+        <w:pStyle w:val="Bibliography"/>
+      </w:pPr>
+      <w:r>
+        <w:t xml:space="preserve">Tomasko, David. 2023. Ecological impacts to</w:t>
       </w:r>
       <w:r>
         <w:t xml:space="preserve"> </w:t>
@@ -12632,8 +13064,48 @@
         <w:t xml:space="preserve">86: 301–313.</w:t>
       </w:r>
     </w:p>
-    <w:bookmarkEnd w:id="186"/>
-    <w:bookmarkStart w:id="188" w:name="ref-usup1994"/>
+    <w:bookmarkEnd w:id="204"/>
+    <w:bookmarkStart w:id="206" w:name="ref-tomasko2020"/>
+    <w:p>
+      <w:pPr>
+        <w:pStyle w:val="Bibliography"/>
+      </w:pPr>
+      <w:r>
+        <w:t xml:space="preserve">Tomasko, D., M. Alderson, R. Burnes, J. Hecker, N. Iadevaia, J. Leverone, G. Raulerson, and E. Sherwood. 2020. The effects of Hurricane Irma on seagrass meadows in previously eutrophic estuaries in Southwest Florida (USA).</w:t>
+      </w:r>
+      <w:r>
+        <w:t xml:space="preserve"> </w:t>
+      </w:r>
+      <w:r>
+        <w:rPr>
+          <w:iCs/>
+          <w:i/>
+        </w:rPr>
+        <w:t xml:space="preserve">Marine Pollution Bulletin</w:t>
+      </w:r>
+      <w:r>
+        <w:t xml:space="preserve"> </w:t>
+      </w:r>
+      <w:r>
+        <w:t xml:space="preserve">156: 111247.</w:t>
+      </w:r>
+      <w:r>
+        <w:t xml:space="preserve"> </w:t>
+      </w:r>
+      <w:hyperlink r:id="rId205">
+        <w:r>
+          <w:rPr>
+            <w:rStyle w:val="Hyperlink"/>
+          </w:rPr>
+          <w:t xml:space="preserve">https://doi.org/10.1016/j.marpolbul.2020.111247</w:t>
+        </w:r>
+      </w:hyperlink>
+      <w:r>
+        <w:t xml:space="preserve">.</w:t>
+      </w:r>
+    </w:p>
+    <w:bookmarkEnd w:id="206"/>
+    <w:bookmarkStart w:id="208" w:name="ref-usup1994"/>
     <w:p>
       <w:pPr>
         <w:pStyle w:val="Bibliography"/>
@@ -12660,7 +13132,7 @@
       <w:r>
         <w:t xml:space="preserve"> </w:t>
       </w:r>
-      <w:hyperlink r:id="rId187">
+      <w:hyperlink r:id="rId207">
         <w:r>
           <w:rPr>
             <w:rStyle w:val="Hyperlink"/>
@@ -12672,8 +13144,8 @@
         <w:t xml:space="preserve">.</w:t>
       </w:r>
     </w:p>
-    <w:bookmarkEnd w:id="188"/>
-    <w:bookmarkStart w:id="190" w:name="ref-vanbogaert2018"/>
+    <w:bookmarkEnd w:id="208"/>
+    <w:bookmarkStart w:id="210" w:name="ref-vanbogaert2018"/>
     <w:p>
       <w:pPr>
         <w:pStyle w:val="Bibliography"/>
@@ -12716,7 +13188,7 @@
       <w:r>
         <w:t xml:space="preserve"> </w:t>
       </w:r>
-      <w:hyperlink r:id="rId189">
+      <w:hyperlink r:id="rId209">
         <w:r>
           <w:rPr>
             <w:rStyle w:val="Hyperlink"/>
@@ -12728,8 +13200,8 @@
         <w:t xml:space="preserve">.</w:t>
       </w:r>
     </w:p>
-    <w:bookmarkEnd w:id="190"/>
-    <w:bookmarkStart w:id="192" w:name="ref-vandermeer1972"/>
+    <w:bookmarkEnd w:id="210"/>
+    <w:bookmarkStart w:id="212" w:name="ref-vandermeer1972"/>
     <w:p>
       <w:pPr>
         <w:pStyle w:val="Bibliography"/>
@@ -12756,7 +13228,7 @@
       <w:r>
         <w:t xml:space="preserve"> </w:t>
       </w:r>
-      <w:hyperlink r:id="rId191">
+      <w:hyperlink r:id="rId211">
         <w:r>
           <w:rPr>
             <w:rStyle w:val="Hyperlink"/>
@@ -12768,8 +13240,8 @@
         <w:t xml:space="preserve">.</w:t>
       </w:r>
     </w:p>
-    <w:bookmarkEnd w:id="192"/>
-    <w:bookmarkStart w:id="194" w:name="ref-venables2002b"/>
+    <w:bookmarkEnd w:id="212"/>
+    <w:bookmarkStart w:id="214" w:name="ref-venables2002b"/>
     <w:p>
       <w:pPr>
         <w:pStyle w:val="Bibliography"/>
@@ -12793,7 +13265,7 @@
       <w:r>
         <w:t xml:space="preserve"> </w:t>
       </w:r>
-      <w:hyperlink r:id="rId193">
+      <w:hyperlink r:id="rId213">
         <w:r>
           <w:rPr>
             <w:rStyle w:val="Hyperlink"/>
@@ -12805,8 +13277,8 @@
         <w:t xml:space="preserve">.</w:t>
       </w:r>
     </w:p>
-    <w:bookmarkEnd w:id="194"/>
-    <w:bookmarkStart w:id="196" w:name="ref-waycott2009"/>
+    <w:bookmarkEnd w:id="214"/>
+    <w:bookmarkStart w:id="216" w:name="ref-waycott2009"/>
     <w:p>
       <w:pPr>
         <w:pStyle w:val="Bibliography"/>
@@ -12833,7 +13305,7 @@
       <w:r>
         <w:t xml:space="preserve"> </w:t>
       </w:r>
-      <w:hyperlink r:id="rId195">
+      <w:hyperlink r:id="rId215">
         <w:r>
           <w:rPr>
             <w:rStyle w:val="Hyperlink"/>
@@ -12845,8 +13317,8 @@
         <w:t xml:space="preserve">.</w:t>
       </w:r>
     </w:p>
-    <w:bookmarkEnd w:id="196"/>
-    <w:bookmarkStart w:id="198" w:name="ref-white2017"/>
+    <w:bookmarkEnd w:id="216"/>
+    <w:bookmarkStart w:id="218" w:name="ref-white2017"/>
     <w:p>
       <w:pPr>
         <w:pStyle w:val="Bibliography"/>
@@ -12873,7 +13345,7 @@
       <w:r>
         <w:t xml:space="preserve"> </w:t>
       </w:r>
-      <w:hyperlink r:id="rId197">
+      <w:hyperlink r:id="rId217">
         <w:r>
           <w:rPr>
             <w:rStyle w:val="Hyperlink"/>
@@ -12885,8 +13357,8 @@
         <w:t xml:space="preserve">.</w:t>
       </w:r>
     </w:p>
-    <w:bookmarkEnd w:id="198"/>
-    <w:bookmarkStart w:id="199" w:name="ref-wood17"/>
+    <w:bookmarkEnd w:id="218"/>
+    <w:bookmarkStart w:id="219" w:name="ref-wood17"/>
     <w:p>
       <w:pPr>
         <w:pStyle w:val="Bibliography"/>
@@ -12908,8 +13380,8 @@
         <w:t xml:space="preserve">. 2nd ed. Chapman; Hall/CRC.</w:t>
       </w:r>
     </w:p>
-    <w:bookmarkEnd w:id="199"/>
-    <w:bookmarkStart w:id="201" w:name="ref-zhang2023"/>
+    <w:bookmarkEnd w:id="219"/>
+    <w:bookmarkStart w:id="221" w:name="ref-zhang2023"/>
     <w:p>
       <w:pPr>
         <w:pStyle w:val="Bibliography"/>
@@ -12936,7 +13408,7 @@
       <w:r>
         <w:t xml:space="preserve"> </w:t>
       </w:r>
-      <w:hyperlink r:id="rId200">
+      <w:hyperlink r:id="rId220">
         <w:r>
           <w:rPr>
             <w:rStyle w:val="Hyperlink"/>
@@ -12948,8 +13420,8 @@
         <w:t xml:space="preserve">.</w:t>
       </w:r>
     </w:p>
-    <w:bookmarkEnd w:id="201"/>
-    <w:bookmarkStart w:id="203" w:name="ref-zieman1975"/>
+    <w:bookmarkEnd w:id="221"/>
+    <w:bookmarkStart w:id="223" w:name="ref-zieman1975"/>
     <w:p>
       <w:pPr>
         <w:pStyle w:val="Bibliography"/>
@@ -12976,7 +13448,7 @@
       <w:r>
         <w:t xml:space="preserve"> </w:t>
       </w:r>
-      <w:hyperlink r:id="rId202">
+      <w:hyperlink r:id="rId222">
         <w:r>
           <w:rPr>
             <w:rStyle w:val="Hyperlink"/>
@@ -12988,8 +13460,8 @@
         <w:t xml:space="preserve">.</w:t>
       </w:r>
     </w:p>
-    <w:bookmarkEnd w:id="203"/>
-    <w:bookmarkStart w:id="205" w:name="ref-zuur2009a"/>
+    <w:bookmarkEnd w:id="223"/>
+    <w:bookmarkStart w:id="225" w:name="ref-zuur2009a"/>
     <w:p>
       <w:pPr>
         <w:pStyle w:val="Bibliography"/>
@@ -13013,7 +13485,7 @@
       <w:r>
         <w:t xml:space="preserve"> </w:t>
       </w:r>
-      <w:hyperlink r:id="rId204">
+      <w:hyperlink r:id="rId224">
         <w:r>
           <w:rPr>
             <w:rStyle w:val="Hyperlink"/>
@@ -13025,9 +13497,9 @@
         <w:t xml:space="preserve">.</w:t>
       </w:r>
     </w:p>
-    <w:bookmarkEnd w:id="205"/>
-    <w:bookmarkEnd w:id="206"/>
-    <w:bookmarkEnd w:id="207"/>
+    <w:bookmarkEnd w:id="225"/>
+    <w:bookmarkEnd w:id="226"/>
+    <w:bookmarkEnd w:id="227"/>
     <w:sectPr>
       <w:footerReference r:id="rId9" w:type="default"/>
       <w:pgSz w:h="15840" w:w="12240"/>

</xml_diff>

<commit_message>
intro draft done complete with cites
</commit_message>
<xml_diff>
--- a/manu-draft.docx
+++ b/manu-draft.docx
@@ -232,6 +232,11 @@
       </w:pPr>
       <w:r>
         <w:t xml:space="preserve">Abstract</w:t>
+      </w:r>
+    </w:p>
+    <w:p>
+      <w:r>
+        <w:br w:type="page"/>
       </w:r>
     </w:p>
     <w:bookmarkEnd w:id="21"/>
@@ -334,7 +339,7 @@
         <w:t xml:space="preserve"> </w:t>
       </w:r>
       <w:r>
-        <w:t xml:space="preserve">(Duarte 1995; ORTH et al. 2006; Burkholder et al. 2007)</w:t>
+        <w:t xml:space="preserve">(Duarte 1995; Orth et al. 2006; Burkholder et al. 2007)</w:t>
       </w:r>
       <w:r>
         <w:t xml:space="preserve">, whereas natural disturbances such as storm events and disease have also been implicated</w:t>
@@ -363,7 +368,7 @@
         <w:pStyle w:val="BodyText"/>
       </w:pPr>
       <w:r>
-        <w:t xml:space="preserve">The sustained coverage or restoration of seagrasses in stressed environments requires management actions that create conditions supportive for growth. A long-standing approach adopted by numerous management entities has been the control of nutrient inputs in systems where excessive phytoplankton growth has created poor light environments for seagrasses</w:t>
+        <w:t xml:space="preserve">The sustained coverage or restoration of seagrasses in stressed environments requires management actions that create supportive conditions for growth. A long-standing approach adopted by numerous management entities has been the control of nutrient inputs in systems where excessive phytoplankton growth has created poor light environments for seagrasses</w:t>
       </w:r>
       <w:r>
         <w:t xml:space="preserve"> </w:t>
@@ -393,7 +398,7 @@
         <w:t xml:space="preserve">(Lefcheck et al. 2018)</w:t>
       </w:r>
       <w:r>
-        <w:t xml:space="preserve">, where both showed significant increase in areal coverage through sustained and long-term reductions in nutrients. Cooperation among management, regulatory, and private sectors were critical aspects of both these examples for successful implementation of nutrient controls</w:t>
+        <w:t xml:space="preserve">, where both showed significant increase in areal coverage through sustained and long-term reductions in nutrients. Cooperation among management, regulatory, public, and private sectors were critical aspects of both examples</w:t>
       </w:r>
       <w:r>
         <w:t xml:space="preserve"> </w:t>
@@ -402,7 +407,7 @@
         <w:t xml:space="preserve">(Edward T. Sherwood et al. 2016; Tango and Batiuk 2016)</w:t>
       </w:r>
       <w:r>
-        <w:t xml:space="preserve">. In other cases, the reversal of seagrass losses through nutrient reductions may not be possible because of system hysteresis, where the path to recovery is not the same as the path to decline</w:t>
+        <w:t xml:space="preserve">. In other cases, the reversal of seagrass losses through nutrient reductions alone may not be possible because of system hysteresis, where the path to recovery is not the same as the path to decline</w:t>
       </w:r>
       <w:r>
         <w:t xml:space="preserve"> </w:t>
@@ -419,7 +424,25 @@
         <w:pStyle w:val="BodyText"/>
       </w:pPr>
       <w:r>
-        <w:t xml:space="preserve">Climate change has complicated the understanding of ecosystem response to conventional stressors, presenting new challenges and expectations for how ecological resources will respond to management actions. In addition to sea-level rise, the most anticipated effects of climate change in coastal environments are increasing temperature and alteration of precipitation patterns. These changes will profoundly alter physical habitats, creating suboptimal or uninhabitable conditions for many species.</w:t>
+        <w:t xml:space="preserve">Climate change has complicated the understanding of ecosystem response to conventional stressors, presenting new challenges and expectations for how ecological resources will respond to management actions</w:t>
+      </w:r>
+      <w:r>
+        <w:t xml:space="preserve"> </w:t>
+      </w:r>
+      <w:r>
+        <w:t xml:space="preserve">(Statham 2012; Edward T. Sherwood and Greening 2013)</w:t>
+      </w:r>
+      <w:r>
+        <w:t xml:space="preserve">. In addition to sea-level rise, the most anticipated effects of climate change in coastal environments are increasing temperature and alteration of precipitation patterns. These changes will profoundly alter physical habitats, creating suboptimal or uninhabitable conditions for many species</w:t>
+      </w:r>
+      <w:r>
+        <w:t xml:space="preserve"> </w:t>
+      </w:r>
+      <w:r>
+        <w:t xml:space="preserve">(Madeira et al. 2012; Lefcheck et al. 2017; Hensel et al. 2023)</w:t>
+      </w:r>
+      <w:r>
+        <w:t xml:space="preserve">.</w:t>
       </w:r>
       <w:r>
         <w:t xml:space="preserve"> </w:t>
@@ -431,7 +454,7 @@
         <w:t xml:space="preserve"> </w:t>
       </w:r>
       <w:r>
-        <w:t xml:space="preserve">evaluated interactions between water clarity and rising temperatures with over 30 years of data in Chesapeake Bay. The effects of decreased water clarity for seagrasses in shallow habitats were exacerbated by acute warming related to climate change, demonstrating a concerning synergy of multiple stressors. Species shifts are also expected to occur as changing physical conditions decrease the competitive advantages of historically abundant species. Again in Chesapeake Bay, the abundance of widgeongrass (</w:t>
+        <w:t xml:space="preserve">evaluated interactive effects of water clarity and rising temperatures on seagrasses with over 30 years of data in Chesapeake Bay. The effects of decreased water clarity for seagrasses in shallow habitats were exacerbated by acute warming related to climate change, demonstrating a concerning synergy of multiple stressors. Species shifts are also expected to occur as changing physical conditions decrease the competitive advantages of historically abundant species. Again in Chesapeake Bay, the abundance of widgeongrass (</w:t>
       </w:r>
       <w:r>
         <w:rPr>
@@ -460,7 +483,16 @@
         <w:t xml:space="preserve">(Hensel et al. 2023)</w:t>
       </w:r>
       <w:r>
-        <w:t xml:space="preserve">. Changing frequency and severity of precipicitation patterns may further alter the distribution and abundance of seagrasses by pushing species outside of optimal salinity tolerance ranges. These changes may produce hypersaline conditions under periods of prolonged drought or more freshwater conditions with increased storm events. Seagrasses may respond differently under individual or multiple stressors</w:t>
+        <w:t xml:space="preserve">. Changing frequency and severity of precipitation patterns may further alter the distribution and abundance of seagrasses by pushing species outside of optimal salinity tolerance ranges</w:t>
+      </w:r>
+      <w:r>
+        <w:t xml:space="preserve"> </w:t>
+      </w:r>
+      <w:r>
+        <w:t xml:space="preserve">(Rasheed and Unsworth 2011; Webster et al. 2021)</w:t>
+      </w:r>
+      <w:r>
+        <w:t xml:space="preserve">. These changes may produce hypersaline conditions under periods of prolonged drought or more freshwater conditions with increased storm events. Seagrasses may respond differently under individual or multiple stressors</w:t>
       </w:r>
       <w:r>
         <w:t xml:space="preserve"> </w:t>
@@ -469,9 +501,6 @@
         <w:t xml:space="preserve">(Lefcheck et al. 2017; Zhang et al. 2023)</w:t>
       </w:r>
       <w:r>
-        <w:t xml:space="preserve"> </w:t>
-      </w:r>
-      <w:r>
         <w:t xml:space="preserve">, suggesting place-based assessments of response to climate change provide valuable insights for managers responsible for maintaining ecological resources.</w:t>
       </w:r>
     </w:p>
@@ -480,7 +509,25 @@
         <w:pStyle w:val="BodyText"/>
       </w:pPr>
       <w:r>
-        <w:t xml:space="preserve">In Tampa Bay, Florida, seagrasses are a primary indicator of bay health that have been the focus of management efforts over the last thirty years. Through successful reduction of nitrogen loads by 2/3 pre-regulation, seagrasses have recovered from a low in the 1980s to an all-time high in 2016 of 41,655 acres (16,857 ha). Seagrass distribution and abundance has been dynamic throughout this period, overall responding positively to increases in water clarity with nutrient load reductions, while also demonstrating more short-term variability in response to regional climate events</w:t>
+        <w:t xml:space="preserve">In Tampa Bay, Florida, seagrasses are a primary indicator of bay health that have been the focus of management efforts over the last thirty years</w:t>
+      </w:r>
+      <w:r>
+        <w:t xml:space="preserve"> </w:t>
+      </w:r>
+      <w:r>
+        <w:t xml:space="preserve">(E. T. Sherwood et al. 2017)</w:t>
+      </w:r>
+      <w:r>
+        <w:t xml:space="preserve">. Through successful reduction of nitrogen loads by 2/3 pre-regulation, seagrasses have recovered from a low in the 1980s to an all-time high in 2016 of 41,655 acres (16,857 ha)</w:t>
+      </w:r>
+      <w:r>
+        <w:t xml:space="preserve"> </w:t>
+      </w:r>
+      <w:r>
+        <w:t xml:space="preserve">(Greening and Janicki 2006; Greening et al. 2014)</w:t>
+      </w:r>
+      <w:r>
+        <w:t xml:space="preserve">. Seagrass distribution and abundance has been dynamic throughout this period, overall responding positively to increases in water clarity with nutrient load reductions, while also demonstrating more short-term variability in response to regional climate events</w:t>
       </w:r>
       <w:r>
         <w:t xml:space="preserve"> </w:t>
@@ -489,7 +536,7 @@
         <w:t xml:space="preserve">(Greening and Janicki 2006)</w:t>
       </w:r>
       <w:r>
-        <w:t xml:space="preserve">. Since 2016, seagrass areal cover has decreased by nearly 1/3 despite relatively stable water quality with adequate light penetration that has been historically shown to support growth. Factors that have influenced this recent decline are unknown and the effects of climate change on physical conditions have been implicated as potential drivers. Following global trends, recent work has demonstrated a broad long-term trend of increasing water temperature in Tampa Bay</w:t>
+        <w:t xml:space="preserve">. Since 2016, seagrass areal cover has decreased by nearly 1/3 despite relatively stable water quality with adequate light penetration that has been historically shown to support growth. Factors that have influenced this recent decline are unknown and the effects of climate change on physical conditions have been implicated as potential drivers. Following global trends, recent work has demonstrated a broad long-term trend of increasing water temperature in Tampa Bay, although at a relatively coarse scale</w:t>
       </w:r>
       <w:r>
         <w:t xml:space="preserve"> </w:t>
@@ -498,7 +545,7 @@
         <w:t xml:space="preserve">(Nickerson et al. 2023)</w:t>
       </w:r>
       <w:r>
-        <w:t xml:space="preserve">. Changing salinity has not been well-described, nor have potential links to seagrass change. Tampa Bay is rich with historical data that can be used to evaluate long-term trends and to develop models that can explain relationships of seagrass change with water quality conditions. This information can fill a critical knowledge gap that can inform regional management activities, while also demonstrating the confounding effects of climate change with ecosystem response to conventional stressors.</w:t>
+        <w:t xml:space="preserve">. Changing salinity has not been well-described, nor have potential links of changing salinity and temperature with recent seagrass change. Tampa Bay is rich with historical data that can be used to evaluate long-term trends and to develop models that can explain relationships of seagrass change with water quality conditions. This information can fill a critical knowledge gap that can inform regional management activities, while also demonstrating the confounding effects of climate change with ecosystem response to conventional stressors.</w:t>
       </w:r>
     </w:p>
     <w:p>
@@ -506,7 +553,7 @@
         <w:pStyle w:val="BodyText"/>
       </w:pPr>
       <w:r>
-        <w:t xml:space="preserve">This paper describes a comprehensive assessment of long-term trends in water temperature and salinity in the Tampa Bay Estuary over the last fifty years. Three datasets of varying sample design and temporal coverage were used to assess the primary hypothesis that conditions in Tampa Bay are trending towards hotter and fresher conditions that are likely pushing seagrasses beyond their optimal tolerance ranges. This analysis was supported by 30-year seagrass datasets describing approximate biennial coverage of all seagrasses, annual transect monitoring data describing cover of individual species, and synoptic seagrass data collected with the water quality surveys. Specific focus was on the period from prior to and after 2016, when seagrasses recovered baywide and then declined despite water quality conditions remaining relatively stable. Our primary goal was to relate recent seagrass changes to climate stressors to provide a motivating example for the management community in the Tampa Bay region that a shifting ecological baseline presents new challenges beyond the known success story of long-term bay recovery. The results are also provided as a cautionary example of the subtle but increasing role of climate-related stressors on the resiliency of estuarine systems, prompting a reassessment of existing management paradigms to accommodate current and anticipated future conditions.</w:t>
+        <w:t xml:space="preserve">This paper describes a comprehensive assessment of long-term trends in water temperature and salinity in the Tampa Bay Estuary over the last fifty years. Three datasets of varying sample design and temporal coverage were used to assess the primary hypothesis that conditions in Tampa Bay are trending towards hotter and fresher conditions that are likely pushing seagrasses beyond their optimal tolerance ranges. This analysis was supported by 30-year seagrass datasets describing approximate biennial coverage of all seagrasses, annual transect monitoring describing cover of individual species, and synoptic seagrass data collected with the water quality surveys. Specific focus was on the periods prior to and after 2016, when seagrasses recovered baywide and then declined despite water quality conditions remaining relatively stable. Our primary goal was to relate recent seagrass changes to climate stressors to provide a motivating example for the management community in the Tampa Bay region that a shifting ecological baseline presents new challenges beyond the known success story of long-term bay recovery. The results are also provided as a cautionary example of the subtle but increasing role of climate-related stressors on the resiliency of estuarine systems at the tropical-temperate boundary, prompting a reassessment of existing management paradigms to accommodate current and anticipated future conditions.</w:t>
       </w:r>
     </w:p>
     <w:bookmarkEnd w:id="22"/>
@@ -607,7 +654,7 @@
         </m:sSup>
       </m:oMath>
       <w:r>
-        <w:t xml:space="preserve">) with the Hillsborough, Alafia, Manatee, and Little Manatee Rivers contributing a majority of freshwater inflow to the bay. Tampa Bay straddles the temperate and tropical boundary of central Florida characterized by warm, humid conditions and a distinct rainy season during the summer months. The watershed is heavily developed and includes over 3 million people with 42% of the land as urban or suburban contributing substantial inputs of wastewater and stormwater runoff that can stress bay resources</w:t>
+        <w:t xml:space="preserve">) with the Hillsborough, Alafia, Manatee, and Little Manatee Rivers contributing a majority of freshwater inflow to the bay. Tampa Bay straddles the tropical and temperate boundary of central Florida characterized by warm, humid conditions and a distinct rainy season during the summer months. The watershed is heavily developed and includes over 3 million people with 42% of the land as urban or suburban contributing substantial inputs of wastewater and stormwater runoff that can stress bay resources</w:t>
       </w:r>
       <w:r>
         <w:t xml:space="preserve"> </w:t>
@@ -2864,6 +2911,8 @@
         <w:tblStyle w:val="Table"/>
         <w:tblW w:type="pct" w:w="5000"/>
         <w:tblLook w:firstRow="0" w:lastRow="0" w:firstColumn="0" w:lastColumn="0" w:noHBand="0" w:noVBand="0" w:val="0000"/>
+        <w:jc w:val="start"/>
+        <w:tblLayout w:type="fixed"/>
       </w:tblPr>
       <w:tblGrid>
         <w:gridCol w:w="7920"/>
@@ -2874,7 +2923,6 @@
           <w:bookmarkStart w:id="43" w:name="fig-map"/>
           <w:p>
             <w:pPr>
-              <w:pStyle w:val="Figure"/>
               <w:jc w:val="center"/>
             </w:pPr>
             <w:r>
@@ -2947,6 +2995,8 @@
         <w:tblStyle w:val="Table"/>
         <w:tblW w:type="pct" w:w="5000"/>
         <w:tblLook w:firstRow="0" w:lastRow="0" w:firstColumn="0" w:lastColumn="0" w:noHBand="0" w:noVBand="0" w:val="0000"/>
+        <w:jc w:val="start"/>
+        <w:tblLayout w:type="fixed"/>
       </w:tblPr>
       <w:tblGrid>
         <w:gridCol w:w="7920"/>
@@ -2957,7 +3007,6 @@
           <w:bookmarkStart w:id="47" w:name="fig-seagrasschg"/>
           <w:p>
             <w:pPr>
-              <w:pStyle w:val="Figure"/>
               <w:jc w:val="center"/>
             </w:pPr>
             <w:r>
@@ -3030,6 +3079,8 @@
         <w:tblStyle w:val="Table"/>
         <w:tblW w:type="pct" w:w="5000"/>
         <w:tblLook w:firstRow="0" w:lastRow="0" w:firstColumn="0" w:lastColumn="0" w:noHBand="0" w:noVBand="0" w:val="0000"/>
+        <w:jc w:val="start"/>
+        <w:tblLayout w:type="fixed"/>
       </w:tblPr>
       <w:tblGrid>
         <w:gridCol w:w="7920"/>
@@ -3040,7 +3091,6 @@
           <w:bookmarkStart w:id="51" w:name="fig-meteowqraw"/>
           <w:p>
             <w:pPr>
-              <w:pStyle w:val="Figure"/>
               <w:jc w:val="center"/>
             </w:pPr>
             <w:r>
@@ -3113,6 +3163,8 @@
         <w:tblStyle w:val="Table"/>
         <w:tblW w:type="pct" w:w="5000"/>
         <w:tblLook w:firstRow="0" w:lastRow="0" w:firstColumn="0" w:lastColumn="0" w:noHBand="0" w:noVBand="0" w:val="0000"/>
+        <w:jc w:val="start"/>
+        <w:tblLayout w:type="fixed"/>
       </w:tblPr>
       <w:tblGrid>
         <w:gridCol w:w="7920"/>
@@ -3123,7 +3175,6 @@
           <w:bookmarkStart w:id="55" w:name="fig-concept"/>
           <w:p>
             <w:pPr>
-              <w:pStyle w:val="Figure"/>
               <w:jc w:val="center"/>
             </w:pPr>
             <w:r>
@@ -3196,6 +3247,8 @@
         <w:tblStyle w:val="Table"/>
         <w:tblW w:type="pct" w:w="5000"/>
         <w:tblLook w:firstRow="0" w:lastRow="0" w:firstColumn="0" w:lastColumn="0" w:noHBand="0" w:noVBand="0" w:val="0000"/>
+        <w:jc w:val="start"/>
+        <w:tblLayout w:type="fixed"/>
       </w:tblPr>
       <w:tblGrid>
         <w:gridCol w:w="7920"/>
@@ -3206,7 +3259,6 @@
           <w:bookmarkStart w:id="59" w:name="fig-kendall"/>
           <w:p>
             <w:pPr>
-              <w:pStyle w:val="Figure"/>
               <w:jc w:val="center"/>
             </w:pPr>
             <w:r>
@@ -3279,6 +3331,8 @@
         <w:tblStyle w:val="Table"/>
         <w:tblW w:type="pct" w:w="5000"/>
         <w:tblLook w:firstRow="0" w:lastRow="0" w:firstColumn="0" w:lastColumn="0" w:noHBand="0" w:noVBand="0" w:val="0000"/>
+        <w:jc w:val="start"/>
+        <w:tblLayout w:type="fixed"/>
       </w:tblPr>
       <w:tblGrid>
         <w:gridCol w:w="7920"/>
@@ -3289,7 +3343,6 @@
           <w:bookmarkStart w:id="63" w:name="fig-mixeff"/>
           <w:p>
             <w:pPr>
-              <w:pStyle w:val="Figure"/>
               <w:jc w:val="center"/>
             </w:pPr>
             <w:r>
@@ -3362,6 +3415,8 @@
         <w:tblStyle w:val="Table"/>
         <w:tblW w:type="pct" w:w="5000"/>
         <w:tblLook w:firstRow="0" w:lastRow="0" w:firstColumn="0" w:lastColumn="0" w:noHBand="0" w:noVBand="0" w:val="0000"/>
+        <w:jc w:val="start"/>
+        <w:tblLayout w:type="fixed"/>
       </w:tblPr>
       <w:tblGrid>
         <w:gridCol w:w="7920"/>
@@ -3372,7 +3427,6 @@
           <w:bookmarkStart w:id="67" w:name="fig-sgmod"/>
           <w:p>
             <w:pPr>
-              <w:pStyle w:val="Figure"/>
               <w:jc w:val="center"/>
             </w:pPr>
             <w:r>
@@ -3484,6 +3538,8 @@
         <w:tblStyle w:val="Table"/>
         <w:tblW w:type="pct" w:w="5000"/>
         <w:tblLook w:firstRow="1" w:lastRow="0" w:firstColumn="0" w:lastColumn="0" w:noHBand="0" w:noVBand="0" w:val="0020"/>
+        <w:jc w:val="start"/>
+        <w:tblLayout w:type="fixed"/>
         <w:tblCaption w:val="Table 1: Bottom temperature trends (^\circC) by bay segments and datasets. Start year describes the range of the trend test to the present year (2022). The starting value is the estimated temperature at the start year and the end value is the estimated temperature at 2022. Total change is the difference between the two. Datasets evaluated were from the Environmental Protection Commission of Hillsborough County (EPC), Fisheries Independent Monitoring (FIM), and Pinellas County Department of Environmental Management (PDEM). Note that PDEM includes data only for the western portion of Old Tampa Bay from 2004 to present and EPC is the only dataset beginning prior to 1996. OTB: Old Tampa Bay, HB: Hillsborough Bay, MTB: Middle Tampa Bay, LTB: Lower Tampa Bay. ** p &lt; 0.005, * p &lt; 0.05"/>
       </w:tblPr>
       <w:tblGrid>
@@ -5303,6 +5359,8 @@
         <w:tblStyle w:val="Table"/>
         <w:tblW w:type="pct" w:w="5000"/>
         <w:tblLook w:firstRow="1" w:lastRow="0" w:firstColumn="0" w:lastColumn="0" w:noHBand="0" w:noVBand="0" w:val="0020"/>
+        <w:jc w:val="start"/>
+        <w:tblLayout w:type="fixed"/>
         <w:tblCaption w:val="Table 2: Bottom salinity trends (ppt) by bay segments and datasets. Start year describes the range of the trend test to the present year (2022). The starting value is the estimated salinity at the start year and the end value is the estimated temperature at 2022. Total change is the difference between the two. Datasets evaluated were from the Environmental Protection Commission of Hillsborough County (EPC), Fisheries Independent Monitoring (FIM), and Pinellas County Department of Environmental Management (PDEM). Note that PDEM includes data only for the western portion of Old Tampa Bay from 2004 to present and EPC is the only dataset beginning prior to 1996. OTB: Old Tampa Bay, HB: Hillsborough Bay, MTB: Middle Tampa Bay, LTB: Lower Tampa Bay. ** p &lt; 0.005, * p &lt; 0.05"/>
       </w:tblPr>
       <w:tblGrid>
@@ -7145,6 +7203,7 @@
         <w:tblStyle w:val="Table"/>
         <w:tblW w:type="auto" w:w="0"/>
         <w:tblLook w:firstRow="1" w:lastRow="0" w:firstColumn="0" w:lastColumn="0" w:noHBand="0" w:noVBand="0" w:val="0020"/>
+        <w:jc w:val="start"/>
         <w:tblCaption w:val="Table 3: Summary of mixed-effects models evaluating increases in the number of days each year from 1975 to 2022 when temperature was above 30 ^\circC, salinity was below 25 ppt, or both temperature and salinity were above/below the thresholds. The start and end columns show the estimated number of days at the beginning and end of the period of record when temperature or salinity were above or below the thresholds. Values are the estimated mean number of days (plus standard error) from 1975 and 2022. ** p &lt; 0.005, * p &lt; 0.05. OTB: Old Tampa Bay, HB: Hillsborough Bay, MTB: Middle Tampa Bay, LTB: Lower Tampa Bay."/>
       </w:tblPr>
       <w:tblGrid>
@@ -8014,6 +8073,7 @@
         <w:tblStyle w:val="Table"/>
         <w:tblW w:type="auto" w:w="0"/>
         <w:tblLook w:firstRow="1" w:lastRow="0" w:firstColumn="0" w:lastColumn="0" w:noHBand="0" w:noVBand="0" w:val="0020"/>
+        <w:jc w:val="start"/>
         <w:tblCaption w:val="Table 4: Summary of the most parsimonious Generalized Linear Models (GLMs) developed to evaluate the effects of temperature and salinity variables on seagrass change between time periods. Models were developed for different datasets described in the model column. The significant intercept term for each model is not shown and described factor conditions not explicitly shown by the remaining terms (eg., OTB and pre-2016). The model term estimates include the standard error in parentheses. Note that the “Temp” and “Sal” terms for the EPC models describe metrics that measure the number of days when temperature was above or salinity was below a threshold value, whereas the terms in all other models describe observed temperature or salinity (see text for description). ** p &lt; 0.005, * p &lt; 0.05, ^. p &lt; 0.1. EPC: Environmental Protection Commission, FIM: Fisheries Independent Monitoring, PDEM: Pinellas County Department of Environmental Management. OTB: Old Tampa Bay, HB: Hillsborough Bay, MTB: Middle Tampa Bay."/>
       </w:tblPr>
       <w:tblGrid>
@@ -9167,7 +9227,7 @@
       </w:r>
     </w:p>
     <w:bookmarkEnd w:id="73"/>
-    <w:bookmarkStart w:id="227" w:name="references"/>
+    <w:bookmarkStart w:id="237" w:name="references"/>
     <w:p>
       <w:pPr>
         <w:pStyle w:val="Heading2"/>
@@ -9176,7 +9236,7 @@
         <w:t xml:space="preserve">References</w:t>
       </w:r>
     </w:p>
-    <w:bookmarkStart w:id="226" w:name="refs"/>
+    <w:bookmarkStart w:id="236" w:name="refs"/>
     <w:bookmarkStart w:id="75" w:name="ref-alarcon2024"/>
     <w:p>
       <w:pPr>
@@ -9305,23 +9365,7 @@
         <w:pStyle w:val="Bibliography"/>
       </w:pPr>
       <w:r>
-        <w:t xml:space="preserve">Beck, M. W. 2020a.</w:t>
-      </w:r>
-      <w:r>
-        <w:t xml:space="preserve"> </w:t>
-      </w:r>
-      <w:r>
-        <w:rPr>
-          <w:iCs/>
-          <w:i/>
-        </w:rPr>
-        <w:t xml:space="preserve">Tbep-tech/wq-dash: v1.0</w:t>
-      </w:r>
-      <w:r>
-        <w:t xml:space="preserve"> </w:t>
-      </w:r>
-      <w:r>
-        <w:t xml:space="preserve">(version v1.0). Zenodo.</w:t>
+        <w:t xml:space="preserve">Beck, M. W. 2020a. Tbep-tech/wq-dash: v1.0 (version v1.0). Zenodo.</w:t>
       </w:r>
       <w:r>
         <w:t xml:space="preserve"> </w:t>
@@ -9345,23 +9389,7 @@
         <w:pStyle w:val="Bibliography"/>
       </w:pPr>
       <w:r>
-        <w:t xml:space="preserve">Beck, M. W. 2020b.</w:t>
-      </w:r>
-      <w:r>
-        <w:t xml:space="preserve"> </w:t>
-      </w:r>
-      <w:r>
-        <w:rPr>
-          <w:iCs/>
-          <w:i/>
-        </w:rPr>
-        <w:t xml:space="preserve">Tbep-tech/seagrasstransect-dash: v1.0</w:t>
-      </w:r>
-      <w:r>
-        <w:t xml:space="preserve"> </w:t>
-      </w:r>
-      <w:r>
-        <w:t xml:space="preserve">(version v1.0). Zenodo.</w:t>
+        <w:t xml:space="preserve">Beck, M. W. 2020b. Tbep-tech/seagrasstransect-dash: v1.0 (version v1.0). Zenodo.</w:t>
       </w:r>
       <w:r>
         <w:t xml:space="preserve"> </w:t>
@@ -11935,7 +11963,47 @@
       </w:r>
     </w:p>
     <w:bookmarkEnd w:id="157"/>
-    <w:bookmarkStart w:id="159" w:name="ref-maxwell2016"/>
+    <w:bookmarkStart w:id="159" w:name="ref-madeira2012"/>
+    <w:p>
+      <w:pPr>
+        <w:pStyle w:val="Bibliography"/>
+      </w:pPr>
+      <w:r>
+        <w:t xml:space="preserve">Madeira, D., L. Narciso, H. N. Cabral, and C. Vinagre. 2012. Thermal tolerance and potential impacts of climate change on coastal and estuarine organisms.</w:t>
+      </w:r>
+      <w:r>
+        <w:t xml:space="preserve"> </w:t>
+      </w:r>
+      <w:r>
+        <w:rPr>
+          <w:iCs/>
+          <w:i/>
+        </w:rPr>
+        <w:t xml:space="preserve">Journal of Sea Research</w:t>
+      </w:r>
+      <w:r>
+        <w:t xml:space="preserve"> </w:t>
+      </w:r>
+      <w:r>
+        <w:t xml:space="preserve">70: 32–41.</w:t>
+      </w:r>
+      <w:r>
+        <w:t xml:space="preserve"> </w:t>
+      </w:r>
+      <w:hyperlink r:id="rId158">
+        <w:r>
+          <w:rPr>
+            <w:rStyle w:val="Hyperlink"/>
+          </w:rPr>
+          <w:t xml:space="preserve">https://doi.org/10.1016/j.seares.2012.03.002</w:t>
+        </w:r>
+      </w:hyperlink>
+      <w:r>
+        <w:t xml:space="preserve">.</w:t>
+      </w:r>
+    </w:p>
+    <w:bookmarkEnd w:id="159"/>
+    <w:bookmarkStart w:id="161" w:name="ref-maxwell2016"/>
     <w:p>
       <w:pPr>
         <w:pStyle w:val="Bibliography"/>
@@ -11965,7 +12033,7 @@
       <w:r>
         <w:t xml:space="preserve"> </w:t>
       </w:r>
-      <w:hyperlink r:id="rId158">
+      <w:hyperlink r:id="rId160">
         <w:r>
           <w:rPr>
             <w:rStyle w:val="Hyperlink"/>
@@ -11977,8 +12045,8 @@
         <w:t xml:space="preserve">.</w:t>
       </w:r>
     </w:p>
-    <w:bookmarkEnd w:id="159"/>
-    <w:bookmarkStart w:id="161" w:name="ref-mcmillan1967"/>
+    <w:bookmarkEnd w:id="161"/>
+    <w:bookmarkStart w:id="163" w:name="ref-mcmillan1967"/>
     <w:p>
       <w:pPr>
         <w:pStyle w:val="Bibliography"/>
@@ -12005,7 +12073,7 @@
       <w:r>
         <w:t xml:space="preserve"> </w:t>
       </w:r>
-      <w:hyperlink r:id="rId160">
+      <w:hyperlink r:id="rId162">
         <w:r>
           <w:rPr>
             <w:rStyle w:val="Hyperlink"/>
@@ -12017,8 +12085,8 @@
         <w:t xml:space="preserve">.</w:t>
       </w:r>
     </w:p>
-    <w:bookmarkEnd w:id="161"/>
-    <w:bookmarkStart w:id="163" w:name="ref-millard13"/>
+    <w:bookmarkEnd w:id="163"/>
+    <w:bookmarkStart w:id="165" w:name="ref-millard13"/>
     <w:p>
       <w:pPr>
         <w:pStyle w:val="Bibliography"/>
@@ -12029,7 +12097,7 @@
       <w:r>
         <w:t xml:space="preserve"> </w:t>
       </w:r>
-      <w:hyperlink r:id="rId162">
+      <w:hyperlink r:id="rId164">
         <w:r>
           <w:rPr>
             <w:rStyle w:val="Hyperlink"/>
@@ -12043,8 +12111,8 @@
         <w:t xml:space="preserve">. New York: Springer.</w:t>
       </w:r>
     </w:p>
-    <w:bookmarkEnd w:id="163"/>
-    <w:bookmarkStart w:id="165" w:name="ref-nickerson2023"/>
+    <w:bookmarkEnd w:id="165"/>
+    <w:bookmarkStart w:id="167" w:name="ref-nickerson2023"/>
     <w:p>
       <w:pPr>
         <w:pStyle w:val="Bibliography"/>
@@ -12071,7 +12139,7 @@
       <w:r>
         <w:t xml:space="preserve"> </w:t>
       </w:r>
-      <w:hyperlink r:id="rId164">
+      <w:hyperlink r:id="rId166">
         <w:r>
           <w:rPr>
             <w:rStyle w:val="Hyperlink"/>
@@ -12083,8 +12151,8 @@
         <w:t xml:space="preserve">.</w:t>
       </w:r>
     </w:p>
-    <w:bookmarkEnd w:id="165"/>
-    <w:bookmarkStart w:id="167" w:name="ref-oliver2018"/>
+    <w:bookmarkEnd w:id="167"/>
+    <w:bookmarkStart w:id="169" w:name="ref-oliver2018"/>
     <w:p>
       <w:pPr>
         <w:pStyle w:val="Bibliography"/>
@@ -12111,7 +12179,7 @@
       <w:r>
         <w:t xml:space="preserve"> </w:t>
       </w:r>
-      <w:hyperlink r:id="rId166">
+      <w:hyperlink r:id="rId168">
         <w:r>
           <w:rPr>
             <w:rStyle w:val="Hyperlink"/>
@@ -12123,14 +12191,14 @@
         <w:t xml:space="preserve">.</w:t>
       </w:r>
     </w:p>
-    <w:bookmarkEnd w:id="167"/>
-    <w:bookmarkStart w:id="169" w:name="ref-orth2006"/>
+    <w:bookmarkEnd w:id="169"/>
+    <w:bookmarkStart w:id="171" w:name="ref-orth2006"/>
     <w:p>
       <w:pPr>
         <w:pStyle w:val="Bibliography"/>
       </w:pPr>
       <w:r>
-        <w:t xml:space="preserve">ORTH, R. J., T. J. B. CARRUTHERS, W. C. DENNISON, C. M. DUARTE, J. W. FOURQUREAN, K. L. HECK, A. R. HUGHES, et al. 2006. A Global Crisis for Seagrass Ecosystems.</w:t>
+        <w:t xml:space="preserve">Orth, R. J., T. J. B. Carruthers, W. C. Dennison, C. M. Duarte, J. W. Fourqurean, K. L. Heck, A. R. Hughes, et al. 2006. A global crisis for seagrass ecosystems.</w:t>
       </w:r>
       <w:r>
         <w:t xml:space="preserve"> </w:t>
@@ -12151,7 +12219,7 @@
       <w:r>
         <w:t xml:space="preserve"> </w:t>
       </w:r>
-      <w:hyperlink r:id="rId168">
+      <w:hyperlink r:id="rId170">
         <w:r>
           <w:rPr>
             <w:rStyle w:val="Hyperlink"/>
@@ -12163,8 +12231,8 @@
         <w:t xml:space="preserve">.</w:t>
       </w:r>
     </w:p>
-    <w:bookmarkEnd w:id="169"/>
-    <w:bookmarkStart w:id="171" w:name="ref-orth2017"/>
+    <w:bookmarkEnd w:id="171"/>
+    <w:bookmarkStart w:id="173" w:name="ref-orth2017"/>
     <w:p>
       <w:pPr>
         <w:pStyle w:val="Bibliography"/>
@@ -12209,7 +12277,7 @@
       <w:r>
         <w:t xml:space="preserve"> </w:t>
       </w:r>
-      <w:hyperlink r:id="rId170">
+      <w:hyperlink r:id="rId172">
         <w:r>
           <w:rPr>
             <w:rStyle w:val="Hyperlink"/>
@@ -12221,8 +12289,8 @@
         <w:t xml:space="preserve">.</w:t>
       </w:r>
     </w:p>
-    <w:bookmarkEnd w:id="171"/>
-    <w:bookmarkStart w:id="173" w:name="ref-orth2023"/>
+    <w:bookmarkEnd w:id="173"/>
+    <w:bookmarkStart w:id="175" w:name="ref-orth2023"/>
     <w:p>
       <w:pPr>
         <w:pStyle w:val="Bibliography"/>
@@ -12249,7 +12317,7 @@
       <w:r>
         <w:t xml:space="preserve"> </w:t>
       </w:r>
-      <w:hyperlink r:id="rId172">
+      <w:hyperlink r:id="rId174">
         <w:r>
           <w:rPr>
             <w:rStyle w:val="Hyperlink"/>
@@ -12261,8 +12329,8 @@
         <w:t xml:space="preserve">.</w:t>
       </w:r>
     </w:p>
-    <w:bookmarkEnd w:id="173"/>
-    <w:bookmarkStart w:id="175" w:name="ref-orth2020"/>
+    <w:bookmarkEnd w:id="175"/>
+    <w:bookmarkStart w:id="177" w:name="ref-orth2020"/>
     <w:p>
       <w:pPr>
         <w:pStyle w:val="Bibliography"/>
@@ -12289,7 +12357,7 @@
       <w:r>
         <w:t xml:space="preserve"> </w:t>
       </w:r>
-      <w:hyperlink r:id="rId174">
+      <w:hyperlink r:id="rId176">
         <w:r>
           <w:rPr>
             <w:rStyle w:val="Hyperlink"/>
@@ -12301,8 +12369,8 @@
         <w:t xml:space="preserve">.</w:t>
       </w:r>
     </w:p>
-    <w:bookmarkEnd w:id="175"/>
-    <w:bookmarkStart w:id="177" w:name="ref-osland2015"/>
+    <w:bookmarkEnd w:id="177"/>
+    <w:bookmarkStart w:id="179" w:name="ref-osland2015"/>
     <w:p>
       <w:pPr>
         <w:pStyle w:val="Bibliography"/>
@@ -12335,7 +12403,7 @@
       <w:r>
         <w:t xml:space="preserve"> </w:t>
       </w:r>
-      <w:hyperlink r:id="rId176">
+      <w:hyperlink r:id="rId178">
         <w:r>
           <w:rPr>
             <w:rStyle w:val="Hyperlink"/>
@@ -12347,8 +12415,8 @@
         <w:t xml:space="preserve">.</w:t>
       </w:r>
     </w:p>
-    <w:bookmarkEnd w:id="177"/>
-    <w:bookmarkStart w:id="178" w:name="ref-phillips1960"/>
+    <w:bookmarkEnd w:id="179"/>
+    <w:bookmarkStart w:id="180" w:name="ref-phillips1960"/>
     <w:p>
       <w:pPr>
         <w:pStyle w:val="Bibliography"/>
@@ -12370,8 +12438,8 @@
         <w:t xml:space="preserve">. 44. Florida State Board of Conservation, Marine Laboratory.</w:t>
       </w:r>
     </w:p>
-    <w:bookmarkEnd w:id="178"/>
-    <w:bookmarkStart w:id="180" w:name="ref-phlips2006"/>
+    <w:bookmarkEnd w:id="180"/>
+    <w:bookmarkStart w:id="182" w:name="ref-phlips2006"/>
     <w:p>
       <w:pPr>
         <w:pStyle w:val="Bibliography"/>
@@ -12398,7 +12466,7 @@
       <w:r>
         <w:t xml:space="preserve"> </w:t>
       </w:r>
-      <w:hyperlink r:id="rId179">
+      <w:hyperlink r:id="rId181">
         <w:r>
           <w:rPr>
             <w:rStyle w:val="Hyperlink"/>
@@ -12410,8 +12478,48 @@
         <w:t xml:space="preserve">.</w:t>
       </w:r>
     </w:p>
-    <w:bookmarkEnd w:id="180"/>
-    <w:bookmarkStart w:id="181" w:name="ref-robblee1991"/>
+    <w:bookmarkEnd w:id="182"/>
+    <w:bookmarkStart w:id="184" w:name="ref-rasheed2011"/>
+    <w:p>
+      <w:pPr>
+        <w:pStyle w:val="Bibliography"/>
+      </w:pPr>
+      <w:r>
+        <w:t xml:space="preserve">Rasheed, M., and R. Unsworth. 2011. Long-term climate-associated dynamics of a tropical seagrass meadow: implications for the future.</w:t>
+      </w:r>
+      <w:r>
+        <w:t xml:space="preserve"> </w:t>
+      </w:r>
+      <w:r>
+        <w:rPr>
+          <w:iCs/>
+          <w:i/>
+        </w:rPr>
+        <w:t xml:space="preserve">Marine Ecology Progress Series</w:t>
+      </w:r>
+      <w:r>
+        <w:t xml:space="preserve"> </w:t>
+      </w:r>
+      <w:r>
+        <w:t xml:space="preserve">422: 93–103.</w:t>
+      </w:r>
+      <w:r>
+        <w:t xml:space="preserve"> </w:t>
+      </w:r>
+      <w:hyperlink r:id="rId183">
+        <w:r>
+          <w:rPr>
+            <w:rStyle w:val="Hyperlink"/>
+          </w:rPr>
+          <w:t xml:space="preserve">https://doi.org/10.3354/meps08925</w:t>
+        </w:r>
+      </w:hyperlink>
+      <w:r>
+        <w:t xml:space="preserve">.</w:t>
+      </w:r>
+    </w:p>
+    <w:bookmarkEnd w:id="184"/>
+    <w:bookmarkStart w:id="185" w:name="ref-robblee1991"/>
     <w:p>
       <w:pPr>
         <w:pStyle w:val="Bibliography"/>
@@ -12483,8 +12591,8 @@
         <w:t xml:space="preserve">71: 297–299.</w:t>
       </w:r>
     </w:p>
-    <w:bookmarkEnd w:id="181"/>
-    <w:bookmarkStart w:id="183" w:name="ref-Robison20"/>
+    <w:bookmarkEnd w:id="185"/>
+    <w:bookmarkStart w:id="187" w:name="ref-Robison20"/>
     <w:p>
       <w:pPr>
         <w:pStyle w:val="Bibliography"/>
@@ -12495,7 +12603,7 @@
       <w:r>
         <w:t xml:space="preserve"> </w:t>
       </w:r>
-      <w:hyperlink r:id="rId182">
+      <w:hyperlink r:id="rId186">
         <w:r>
           <w:rPr>
             <w:rStyle w:val="Hyperlink"/>
@@ -12509,8 +12617,8 @@
         <w:t xml:space="preserve">. Technical report. Tampa Bay Estuary Program, St. Petersburg, Florida.</w:t>
       </w:r>
     </w:p>
-    <w:bookmarkEnd w:id="183"/>
-    <w:bookmarkStart w:id="185" w:name="ref-roca2016"/>
+    <w:bookmarkEnd w:id="187"/>
+    <w:bookmarkStart w:id="189" w:name="ref-roca2016"/>
     <w:p>
       <w:pPr>
         <w:pStyle w:val="Bibliography"/>
@@ -12537,7 +12645,7 @@
       <w:r>
         <w:t xml:space="preserve"> </w:t>
       </w:r>
-      <w:hyperlink r:id="rId184">
+      <w:hyperlink r:id="rId188">
         <w:r>
           <w:rPr>
             <w:rStyle w:val="Hyperlink"/>
@@ -12549,8 +12657,8 @@
         <w:t xml:space="preserve">.</w:t>
       </w:r>
     </w:p>
-    <w:bookmarkEnd w:id="185"/>
-    <w:bookmarkStart w:id="186" w:name="ref-sakamoto1986"/>
+    <w:bookmarkEnd w:id="189"/>
+    <w:bookmarkStart w:id="190" w:name="ref-sakamoto1986"/>
     <w:p>
       <w:pPr>
         <w:pStyle w:val="Bibliography"/>
@@ -12572,8 +12680,8 @@
         <w:t xml:space="preserve">. Dordrecht, The Netherlands: D. Reidel: Taylor &amp; Francis.</w:t>
       </w:r>
     </w:p>
-    <w:bookmarkEnd w:id="186"/>
-    <w:bookmarkStart w:id="188" w:name="ref-schrandt2021"/>
+    <w:bookmarkEnd w:id="190"/>
+    <w:bookmarkStart w:id="192" w:name="ref-schrandt2021"/>
     <w:p>
       <w:pPr>
         <w:pStyle w:val="Bibliography"/>
@@ -12600,7 +12708,7 @@
       <w:r>
         <w:t xml:space="preserve"> </w:t>
       </w:r>
-      <w:hyperlink r:id="rId187">
+      <w:hyperlink r:id="rId191">
         <w:r>
           <w:rPr>
             <w:rStyle w:val="Hyperlink"/>
@@ -12612,8 +12720,8 @@
         <w:t xml:space="preserve">.</w:t>
       </w:r>
     </w:p>
-    <w:bookmarkEnd w:id="188"/>
-    <w:bookmarkStart w:id="189" w:name="ref-scolaro2023"/>
+    <w:bookmarkEnd w:id="192"/>
+    <w:bookmarkStart w:id="193" w:name="ref-scolaro2023"/>
     <w:p>
       <w:pPr>
         <w:pStyle w:val="Bibliography"/>
@@ -12638,8 +12746,48 @@
         <w:t xml:space="preserve">86: 339–345.</w:t>
       </w:r>
     </w:p>
-    <w:bookmarkEnd w:id="189"/>
-    <w:bookmarkStart w:id="191" w:name="ref-sherwood2016"/>
+    <w:bookmarkEnd w:id="193"/>
+    <w:bookmarkStart w:id="195" w:name="ref-sherwood2013"/>
+    <w:p>
+      <w:pPr>
+        <w:pStyle w:val="Bibliography"/>
+      </w:pPr>
+      <w:r>
+        <w:t xml:space="preserve">Sherwood, Edward T., and H. S. Greening. 2013. Potential Impacts and Management Implications of Climate Change on Tampa Bay Estuary Critical Coastal Habitats.</w:t>
+      </w:r>
+      <w:r>
+        <w:t xml:space="preserve"> </w:t>
+      </w:r>
+      <w:r>
+        <w:rPr>
+          <w:iCs/>
+          <w:i/>
+        </w:rPr>
+        <w:t xml:space="preserve">Environmental Management</w:t>
+      </w:r>
+      <w:r>
+        <w:t xml:space="preserve"> </w:t>
+      </w:r>
+      <w:r>
+        <w:t xml:space="preserve">53: 401–415.</w:t>
+      </w:r>
+      <w:r>
+        <w:t xml:space="preserve"> </w:t>
+      </w:r>
+      <w:hyperlink r:id="rId194">
+        <w:r>
+          <w:rPr>
+            <w:rStyle w:val="Hyperlink"/>
+          </w:rPr>
+          <w:t xml:space="preserve">https://doi.org/10.1007/s00267-013-0179-5</w:t>
+        </w:r>
+      </w:hyperlink>
+      <w:r>
+        <w:t xml:space="preserve">.</w:t>
+      </w:r>
+    </w:p>
+    <w:bookmarkEnd w:id="195"/>
+    <w:bookmarkStart w:id="197" w:name="ref-sherwood2016"/>
     <w:p>
       <w:pPr>
         <w:pStyle w:val="Bibliography"/>
@@ -12666,7 +12814,7 @@
       <w:r>
         <w:t xml:space="preserve"> </w:t>
       </w:r>
-      <w:hyperlink r:id="rId190">
+      <w:hyperlink r:id="rId196">
         <w:r>
           <w:rPr>
             <w:rStyle w:val="Hyperlink"/>
@@ -12678,8 +12826,8 @@
         <w:t xml:space="preserve">.</w:t>
       </w:r>
     </w:p>
-    <w:bookmarkEnd w:id="191"/>
-    <w:bookmarkStart w:id="193" w:name="ref-sherwood2017"/>
+    <w:bookmarkEnd w:id="197"/>
+    <w:bookmarkStart w:id="199" w:name="ref-sherwood2017"/>
     <w:p>
       <w:pPr>
         <w:pStyle w:val="Bibliography"/>
@@ -12736,7 +12884,7 @@
       <w:r>
         <w:t xml:space="preserve"> </w:t>
       </w:r>
-      <w:hyperlink r:id="rId192">
+      <w:hyperlink r:id="rId198">
         <w:r>
           <w:rPr>
             <w:rStyle w:val="Hyperlink"/>
@@ -12748,8 +12896,8 @@
         <w:t xml:space="preserve">.</w:t>
       </w:r>
     </w:p>
-    <w:bookmarkEnd w:id="193"/>
-    <w:bookmarkStart w:id="195" w:name="ref-sherwood2015"/>
+    <w:bookmarkEnd w:id="199"/>
+    <w:bookmarkStart w:id="201" w:name="ref-sherwood2015"/>
     <w:p>
       <w:pPr>
         <w:pStyle w:val="Bibliography"/>
@@ -12760,7 +12908,7 @@
       <w:r>
         <w:t xml:space="preserve"> </w:t>
       </w:r>
-      <w:hyperlink r:id="rId194">
+      <w:hyperlink r:id="rId200">
         <w:r>
           <w:rPr>
             <w:rStyle w:val="Hyperlink"/>
@@ -12846,8 +12994,8 @@
         <w:t xml:space="preserve">. 10-15. St. Petersburg, Florida: Tampa Bay Estuary Program.</w:t>
       </w:r>
     </w:p>
-    <w:bookmarkEnd w:id="195"/>
-    <w:bookmarkStart w:id="197" w:name="ref-shiir"/>
+    <w:bookmarkEnd w:id="201"/>
+    <w:bookmarkStart w:id="203" w:name="ref-shiir"/>
     <w:p>
       <w:pPr>
         <w:pStyle w:val="Bibliography"/>
@@ -12886,7 +13034,7 @@
       <w:r>
         <w:t xml:space="preserve">. https://doi.org/</w:t>
       </w:r>
-      <w:hyperlink r:id="rId196">
+      <w:hyperlink r:id="rId202">
         <w:r>
           <w:rPr>
             <w:rStyle w:val="Hyperlink"/>
@@ -12898,8 +13046,8 @@
         <w:t xml:space="preserve">.</w:t>
       </w:r>
     </w:p>
-    <w:bookmarkEnd w:id="197"/>
-    <w:bookmarkStart w:id="199" w:name="ref-SWFWMD23"/>
+    <w:bookmarkEnd w:id="203"/>
+    <w:bookmarkStart w:id="205" w:name="ref-SWFWMD23"/>
     <w:p>
       <w:pPr>
         <w:pStyle w:val="Bibliography"/>
@@ -12910,7 +13058,7 @@
       <w:r>
         <w:t xml:space="preserve"> </w:t>
       </w:r>
-      <w:hyperlink r:id="rId198">
+      <w:hyperlink r:id="rId204">
         <w:r>
           <w:rPr>
             <w:rStyle w:val="Hyperlink"/>
@@ -12922,8 +13070,57 @@
         <w:t xml:space="preserve">.</w:t>
       </w:r>
     </w:p>
-    <w:bookmarkEnd w:id="199"/>
-    <w:bookmarkStart w:id="201" w:name="ref-stelling2023"/>
+    <w:bookmarkEnd w:id="205"/>
+    <w:bookmarkStart w:id="207" w:name="ref-statham2012a"/>
+    <w:p>
+      <w:pPr>
+        <w:pStyle w:val="Bibliography"/>
+      </w:pPr>
+      <w:r>
+        <w:t xml:space="preserve">Statham, P. J. 2012. Nutrients in estuaries</w:t>
+      </w:r>
+      <w:r>
+        <w:t xml:space="preserve"> </w:t>
+      </w:r>
+      <w:r>
+        <w:t xml:space="preserve"> </w:t>
+      </w:r>
+      <w:r>
+        <w:t xml:space="preserve">An overview and the potential impacts of climate change.</w:t>
+      </w:r>
+      <w:r>
+        <w:t xml:space="preserve"> </w:t>
+      </w:r>
+      <w:r>
+        <w:rPr>
+          <w:iCs/>
+          <w:i/>
+        </w:rPr>
+        <w:t xml:space="preserve">Science of The Total Environment</w:t>
+      </w:r>
+      <w:r>
+        <w:t xml:space="preserve"> </w:t>
+      </w:r>
+      <w:r>
+        <w:t xml:space="preserve">434: 213–227.</w:t>
+      </w:r>
+      <w:r>
+        <w:t xml:space="preserve"> </w:t>
+      </w:r>
+      <w:hyperlink r:id="rId206">
+        <w:r>
+          <w:rPr>
+            <w:rStyle w:val="Hyperlink"/>
+          </w:rPr>
+          <w:t xml:space="preserve">https://doi.org/10.1016/j.scitotenv.2011.09.088</w:t>
+        </w:r>
+      </w:hyperlink>
+      <w:r>
+        <w:t xml:space="preserve">.</w:t>
+      </w:r>
+    </w:p>
+    <w:bookmarkEnd w:id="207"/>
+    <w:bookmarkStart w:id="209" w:name="ref-stelling2023"/>
     <w:p>
       <w:pPr>
         <w:pStyle w:val="Bibliography"/>
@@ -12950,7 +13147,7 @@
       <w:r>
         <w:t xml:space="preserve"> </w:t>
       </w:r>
-      <w:hyperlink r:id="rId200">
+      <w:hyperlink r:id="rId208">
         <w:r>
           <w:rPr>
             <w:rStyle w:val="Hyperlink"/>
@@ -12962,8 +13159,8 @@
         <w:t xml:space="preserve">.</w:t>
       </w:r>
     </w:p>
-    <w:bookmarkEnd w:id="201"/>
-    <w:bookmarkStart w:id="203" w:name="ref-tango2016"/>
+    <w:bookmarkEnd w:id="209"/>
+    <w:bookmarkStart w:id="211" w:name="ref-tango2016"/>
     <w:p>
       <w:pPr>
         <w:pStyle w:val="Bibliography"/>
@@ -12990,7 +13187,7 @@
       <w:r>
         <w:t xml:space="preserve"> </w:t>
       </w:r>
-      <w:hyperlink r:id="rId202">
+      <w:hyperlink r:id="rId210">
         <w:r>
           <w:rPr>
             <w:rStyle w:val="Hyperlink"/>
@@ -13002,8 +13199,8 @@
         <w:t xml:space="preserve">.</w:t>
       </w:r>
     </w:p>
-    <w:bookmarkEnd w:id="203"/>
-    <w:bookmarkStart w:id="204" w:name="ref-tomasko2023"/>
+    <w:bookmarkEnd w:id="211"/>
+    <w:bookmarkStart w:id="212" w:name="ref-tomasko2023"/>
     <w:p>
       <w:pPr>
         <w:pStyle w:val="Bibliography"/>
@@ -13064,8 +13261,8 @@
         <w:t xml:space="preserve">86: 301–313.</w:t>
       </w:r>
     </w:p>
-    <w:bookmarkEnd w:id="204"/>
-    <w:bookmarkStart w:id="206" w:name="ref-tomasko2020"/>
+    <w:bookmarkEnd w:id="212"/>
+    <w:bookmarkStart w:id="214" w:name="ref-tomasko2020"/>
     <w:p>
       <w:pPr>
         <w:pStyle w:val="Bibliography"/>
@@ -13092,7 +13289,7 @@
       <w:r>
         <w:t xml:space="preserve"> </w:t>
       </w:r>
-      <w:hyperlink r:id="rId205">
+      <w:hyperlink r:id="rId213">
         <w:r>
           <w:rPr>
             <w:rStyle w:val="Hyperlink"/>
@@ -13104,8 +13301,8 @@
         <w:t xml:space="preserve">.</w:t>
       </w:r>
     </w:p>
-    <w:bookmarkEnd w:id="206"/>
-    <w:bookmarkStart w:id="208" w:name="ref-usup1994"/>
+    <w:bookmarkEnd w:id="214"/>
+    <w:bookmarkStart w:id="216" w:name="ref-usup1994"/>
     <w:p>
       <w:pPr>
         <w:pStyle w:val="Bibliography"/>
@@ -13132,7 +13329,7 @@
       <w:r>
         <w:t xml:space="preserve"> </w:t>
       </w:r>
-      <w:hyperlink r:id="rId207">
+      <w:hyperlink r:id="rId215">
         <w:r>
           <w:rPr>
             <w:rStyle w:val="Hyperlink"/>
@@ -13144,8 +13341,8 @@
         <w:t xml:space="preserve">.</w:t>
       </w:r>
     </w:p>
-    <w:bookmarkEnd w:id="208"/>
-    <w:bookmarkStart w:id="210" w:name="ref-vanbogaert2018"/>
+    <w:bookmarkEnd w:id="216"/>
+    <w:bookmarkStart w:id="218" w:name="ref-vanbogaert2018"/>
     <w:p>
       <w:pPr>
         <w:pStyle w:val="Bibliography"/>
@@ -13188,7 +13385,7 @@
       <w:r>
         <w:t xml:space="preserve"> </w:t>
       </w:r>
-      <w:hyperlink r:id="rId209">
+      <w:hyperlink r:id="rId217">
         <w:r>
           <w:rPr>
             <w:rStyle w:val="Hyperlink"/>
@@ -13200,8 +13397,8 @@
         <w:t xml:space="preserve">.</w:t>
       </w:r>
     </w:p>
-    <w:bookmarkEnd w:id="210"/>
-    <w:bookmarkStart w:id="212" w:name="ref-vandermeer1972"/>
+    <w:bookmarkEnd w:id="218"/>
+    <w:bookmarkStart w:id="220" w:name="ref-vandermeer1972"/>
     <w:p>
       <w:pPr>
         <w:pStyle w:val="Bibliography"/>
@@ -13228,7 +13425,7 @@
       <w:r>
         <w:t xml:space="preserve"> </w:t>
       </w:r>
-      <w:hyperlink r:id="rId211">
+      <w:hyperlink r:id="rId219">
         <w:r>
           <w:rPr>
             <w:rStyle w:val="Hyperlink"/>
@@ -13240,8 +13437,8 @@
         <w:t xml:space="preserve">.</w:t>
       </w:r>
     </w:p>
-    <w:bookmarkEnd w:id="212"/>
-    <w:bookmarkStart w:id="214" w:name="ref-venables2002b"/>
+    <w:bookmarkEnd w:id="220"/>
+    <w:bookmarkStart w:id="222" w:name="ref-venables2002b"/>
     <w:p>
       <w:pPr>
         <w:pStyle w:val="Bibliography"/>
@@ -13265,7 +13462,7 @@
       <w:r>
         <w:t xml:space="preserve"> </w:t>
       </w:r>
-      <w:hyperlink r:id="rId213">
+      <w:hyperlink r:id="rId221">
         <w:r>
           <w:rPr>
             <w:rStyle w:val="Hyperlink"/>
@@ -13277,8 +13474,8 @@
         <w:t xml:space="preserve">.</w:t>
       </w:r>
     </w:p>
-    <w:bookmarkEnd w:id="214"/>
-    <w:bookmarkStart w:id="216" w:name="ref-waycott2009"/>
+    <w:bookmarkEnd w:id="222"/>
+    <w:bookmarkStart w:id="224" w:name="ref-waycott2009"/>
     <w:p>
       <w:pPr>
         <w:pStyle w:val="Bibliography"/>
@@ -13305,7 +13502,7 @@
       <w:r>
         <w:t xml:space="preserve"> </w:t>
       </w:r>
-      <w:hyperlink r:id="rId215">
+      <w:hyperlink r:id="rId223">
         <w:r>
           <w:rPr>
             <w:rStyle w:val="Hyperlink"/>
@@ -13317,8 +13514,70 @@
         <w:t xml:space="preserve">.</w:t>
       </w:r>
     </w:p>
-    <w:bookmarkEnd w:id="216"/>
-    <w:bookmarkStart w:id="218" w:name="ref-white2017"/>
+    <w:bookmarkEnd w:id="224"/>
+    <w:bookmarkStart w:id="226" w:name="ref-webster2021"/>
+    <w:p>
+      <w:pPr>
+        <w:pStyle w:val="Bibliography"/>
+      </w:pPr>
+      <w:r>
+        <w:t xml:space="preserve">Webster, C. L., K. L. Kilminster, M. Sánchez Alarcón, K. Bennett, S. Strydom, S. McNamara, P. S. Lavery, and K. M. McMahon. 2021. Population</w:t>
+      </w:r>
+      <w:r>
+        <w:t xml:space="preserve">-</w:t>
+      </w:r>
+      <w:r>
+        <w:t xml:space="preserve">specific resilience of</w:t>
+      </w:r>
+      <w:r>
+        <w:t xml:space="preserve"> </w:t>
+      </w:r>
+      <w:r>
+        <w:rPr>
+          <w:iCs/>
+          <w:i/>
+        </w:rPr>
+        <w:t xml:space="preserve">Halophila ovalis</w:t>
+      </w:r>
+      <w:r>
+        <w:t xml:space="preserve"> </w:t>
+      </w:r>
+      <w:r>
+        <w:t xml:space="preserve">seagrass habitat to unseasonal rainfall, an extreme climate event in estuaries.</w:t>
+      </w:r>
+      <w:r>
+        <w:t xml:space="preserve"> </w:t>
+      </w:r>
+      <w:r>
+        <w:rPr>
+          <w:iCs/>
+          <w:i/>
+        </w:rPr>
+        <w:t xml:space="preserve">Journal of Ecology</w:t>
+      </w:r>
+      <w:r>
+        <w:t xml:space="preserve"> </w:t>
+      </w:r>
+      <w:r>
+        <w:t xml:space="preserve">109: 3260–3279.</w:t>
+      </w:r>
+      <w:r>
+        <w:t xml:space="preserve"> </w:t>
+      </w:r>
+      <w:hyperlink r:id="rId225">
+        <w:r>
+          <w:rPr>
+            <w:rStyle w:val="Hyperlink"/>
+          </w:rPr>
+          <w:t xml:space="preserve">https://doi.org/10.1111/1365-2745.13648</w:t>
+        </w:r>
+      </w:hyperlink>
+      <w:r>
+        <w:t xml:space="preserve">.</w:t>
+      </w:r>
+    </w:p>
+    <w:bookmarkEnd w:id="226"/>
+    <w:bookmarkStart w:id="228" w:name="ref-white2017"/>
     <w:p>
       <w:pPr>
         <w:pStyle w:val="Bibliography"/>
@@ -13345,7 +13604,7 @@
       <w:r>
         <w:t xml:space="preserve"> </w:t>
       </w:r>
-      <w:hyperlink r:id="rId217">
+      <w:hyperlink r:id="rId227">
         <w:r>
           <w:rPr>
             <w:rStyle w:val="Hyperlink"/>
@@ -13357,8 +13616,8 @@
         <w:t xml:space="preserve">.</w:t>
       </w:r>
     </w:p>
-    <w:bookmarkEnd w:id="218"/>
-    <w:bookmarkStart w:id="219" w:name="ref-wood17"/>
+    <w:bookmarkEnd w:id="228"/>
+    <w:bookmarkStart w:id="229" w:name="ref-wood17"/>
     <w:p>
       <w:pPr>
         <w:pStyle w:val="Bibliography"/>
@@ -13380,8 +13639,8 @@
         <w:t xml:space="preserve">. 2nd ed. Chapman; Hall/CRC.</w:t>
       </w:r>
     </w:p>
-    <w:bookmarkEnd w:id="219"/>
-    <w:bookmarkStart w:id="221" w:name="ref-zhang2023"/>
+    <w:bookmarkEnd w:id="229"/>
+    <w:bookmarkStart w:id="231" w:name="ref-zhang2023"/>
     <w:p>
       <w:pPr>
         <w:pStyle w:val="Bibliography"/>
@@ -13408,7 +13667,7 @@
       <w:r>
         <w:t xml:space="preserve"> </w:t>
       </w:r>
-      <w:hyperlink r:id="rId220">
+      <w:hyperlink r:id="rId230">
         <w:r>
           <w:rPr>
             <w:rStyle w:val="Hyperlink"/>
@@ -13420,8 +13679,8 @@
         <w:t xml:space="preserve">.</w:t>
       </w:r>
     </w:p>
-    <w:bookmarkEnd w:id="221"/>
-    <w:bookmarkStart w:id="223" w:name="ref-zieman1975"/>
+    <w:bookmarkEnd w:id="231"/>
+    <w:bookmarkStart w:id="233" w:name="ref-zieman1975"/>
     <w:p>
       <w:pPr>
         <w:pStyle w:val="Bibliography"/>
@@ -13448,7 +13707,7 @@
       <w:r>
         <w:t xml:space="preserve"> </w:t>
       </w:r>
-      <w:hyperlink r:id="rId222">
+      <w:hyperlink r:id="rId232">
         <w:r>
           <w:rPr>
             <w:rStyle w:val="Hyperlink"/>
@@ -13460,8 +13719,8 @@
         <w:t xml:space="preserve">.</w:t>
       </w:r>
     </w:p>
-    <w:bookmarkEnd w:id="223"/>
-    <w:bookmarkStart w:id="225" w:name="ref-zuur2009a"/>
+    <w:bookmarkEnd w:id="233"/>
+    <w:bookmarkStart w:id="235" w:name="ref-zuur2009a"/>
     <w:p>
       <w:pPr>
         <w:pStyle w:val="Bibliography"/>
@@ -13485,7 +13744,7 @@
       <w:r>
         <w:t xml:space="preserve"> </w:t>
       </w:r>
-      <w:hyperlink r:id="rId224">
+      <w:hyperlink r:id="rId234">
         <w:r>
           <w:rPr>
             <w:rStyle w:val="Hyperlink"/>
@@ -13497,9 +13756,9 @@
         <w:t xml:space="preserve">.</w:t>
       </w:r>
     </w:p>
-    <w:bookmarkEnd w:id="225"/>
-    <w:bookmarkEnd w:id="226"/>
-    <w:bookmarkEnd w:id="227"/>
+    <w:bookmarkEnd w:id="235"/>
+    <w:bookmarkEnd w:id="236"/>
+    <w:bookmarkEnd w:id="237"/>
     <w:sectPr>
       <w:footerReference r:id="rId9" w:type="default"/>
       <w:pgSz w:h="15840" w:w="12240"/>

</xml_diff>

<commit_message>
proof fig and table captions
</commit_message>
<xml_diff>
--- a/manu-draft.docx
+++ b/manu-draft.docx
@@ -3105,7 +3105,7 @@
               <w:pStyle w:val="ImageCaption"/>
             </w:pPr>
             <w:r>
-              <w:t xml:space="preserve">Figure 1: Map of Tampa Bay and the three datasets used for trend analysis, including (a) bay segments, 2022 seagrass coverage (green), and transect starting points (red), (b) Environmental Protection Commissions (EPC) long-term monitoring sites, (c) Fisheries Independent Monitoring (FIM) random sampling for near-shore seine hauls, and (d) OTB portion of Pinellas County Department of Environmental Management (PDEM) random sampling. OTB: Old Tampa Bay, HB: Hillsborough Bay, MTB: Middle Tampa Bay, LTB: Lower Tampa Bay.</w:t>
+              <w:t xml:space="preserve">Figure 1: Map of Tampa Bay and the three datasets used for trend analysis, including (a) bay segments, 2022 seagrass coverage (green), and transect starting points (red), (b) Environmental Protection Commission (EPC) long-term monitoring sites, (c) Fisheries Independent Monitoring (FIM) random sampling for near-shore seine hauls, and (d) OTB portion of Pinellas County Department of Environmental Management (PDEM) random sampling. OTB: Old Tampa Bay, HB: Hillsborough Bay, MTB: Middle Tampa Bay, LTB: Lower Tampa Bay.</w:t>
             </w:r>
           </w:p>
           <w:bookmarkEnd w:id="44"/>
@@ -3188,7 +3188,7 @@
               <w:pStyle w:val="ImageCaption"/>
             </w:pPr>
             <w:r>
-              <w:t xml:space="preserve">Figure 2: Seagrass changes over time in Tampa Bay for (a) areal coverage and (b) frequency occurrence of major species. Changes are shown for major bay segments. Note the different time scale between (a) and (b); coverage maps in (a) began in 1988 and seagrass transect monitoring in (b) began in 1998. Red lines in (a) show approximate capacity of seagrass coverage based on the baywide target of 40,000 acres. OTB: Old Tampa Bay, HB: Hillsborough Bay, MTB: Middle Tampa Bay, LTB: Lower Tampa Bay.</w:t>
+              <w:t xml:space="preserve">Figure 2: Seagrass changes over time in Tampa Bay for (a) areal coverage 1988 - 2022 from mapping and (b) frequency occurrence of major species 1998 - 2022 from annual transect monitoring. Changes are shown for major bay segments. Red lines in (a) show approximate capacity of seagrass coverage based on the baywide target of 40,000 acres. OTB: Old Tampa Bay, HB: Hillsborough Bay, MTB: Middle Tampa Bay, LTB: Lower Tampa Bay.</w:t>
             </w:r>
           </w:p>
           <w:bookmarkEnd w:id="48"/>
@@ -3271,7 +3271,7 @@
               <w:pStyle w:val="ImageCaption"/>
             </w:pPr>
             <w:r>
-              <w:t xml:space="preserve">Figure 3: Conceptual stressor diagram demonstrating a two-dimensional niche space for temperature and salinity.</w:t>
+              <w:t xml:space="preserve">Figure 3: Conceptual stressor diagram demonstrating a two-dimensional niche space for temperature and salinity. Tampa Bay is trending towards the bottom right.</w:t>
             </w:r>
           </w:p>
           <w:bookmarkEnd w:id="52"/>
@@ -3354,7 +3354,7 @@
               <w:pStyle w:val="ImageCaption"/>
             </w:pPr>
             <w:r>
-              <w:t xml:space="preserve">Figure 4: Long-term air temperature, precipitation, hydrologic load, Standard Precipitation Index (SPI), water temperature, and salinity trends from 1975 to 2022. Points for salinity and water temperature are colored by sampling location in the water column and show the average (95% confidence interval) across all stations and sampling months for each year in each bay segment. OTB: Old Tampa Bay, HB: Hillsborough Bay, MTB: Middle Tampa Bay, LTB: Lower Tampa Bay.</w:t>
+              <w:t xml:space="preserve">Figure 4: Long-term air temperature, precipitation, hydrologic load, Standard Precipitation Index (SPI), water temperature, and salinity trends from 1975 to 2022. Points for water temperature and salinity are colored by sampling location in the water column and show the average (95% confidence interval) across all stations in each bay segment and sampling months for each year. OTB: Old Tampa Bay, HB: Hillsborough Bay, MTB: Middle Tampa Bay, LTB: Lower Tampa Bay.</w:t>
             </w:r>
           </w:p>
           <w:bookmarkEnd w:id="56"/>
@@ -3437,7 +3437,30 @@
               <w:pStyle w:val="ImageCaption"/>
             </w:pPr>
             <w:r>
-              <w:t xml:space="preserve">Figure 5: Trends from 1975 to 2022 for temperature and salinity measurements at long-term monitoring stations in Tampa Bay. Results for (a) seasonal Kendall tests by station and monitoring location (top or bottom of the water column) are shown in (a) with color and shape corresponding to the estimated annual slope as change per year (yr-1). Summarized seasonal trends by month are shown for (b) top and (c) bottom measurements as the percent of stations in each bay segment with significant increasing (temperature) or decreasing (salinity) trends. Bay segment outlines are shown in (a); OTB: Old Tampa Bay, HB: Hillsborough Bay, MTB: Middle Tampa Bay, LTB: Lower Tampa Bay.</w:t>
+              <w:t xml:space="preserve">Figure 5: Trends from 1975 to 2022 for temperature and salinity measurements at long-term monitoring stations in Tampa Bay. Results for seasonal Kendall tests by station and monitoring location (top or bottom of the water column) are shown in (a) with color and shape corresponding to the estimated annual slope as change per year (yr</w:t>
+            </w:r>
+            <m:oMath>
+              <m:sSup>
+                <m:e>
+                  <m:r>
+                    <m:t>​</m:t>
+                  </m:r>
+                </m:e>
+                <m:sup>
+                  <m:r>
+                    <m:rPr>
+                      <m:sty m:val="p"/>
+                    </m:rPr>
+                    <m:t>−</m:t>
+                  </m:r>
+                  <m:r>
+                    <m:t>1</m:t>
+                  </m:r>
+                </m:sup>
+              </m:sSup>
+            </m:oMath>
+            <w:r>
+              <w:t xml:space="preserve">). Summarized seasonal trends by month are shown for (b) top and (c) bottom measurements as the percent of stations in each bay segment with significant increasing (temperature) or decreasing (salinity) trends. Bay segment outlines are shown in (a); OTB: Old Tampa Bay, HB: Hillsborough Bay, MTB: Middle Tampa Bay, LTB: Lower Tampa Bay.</w:t>
             </w:r>
           </w:p>
           <w:bookmarkEnd w:id="60"/>
@@ -3520,7 +3543,30 @@
               <w:pStyle w:val="ImageCaption"/>
             </w:pPr>
             <w:r>
-              <w:t xml:space="preserve">Figure 6: Example of mixed effects models for the estimated number of days by year that temperature (red) or salinity (blue) were above or below thresholds of 30 degrees C or 25 psu, respectively. The bottom row (black) shows the number of days when both temperature and salinity were above or below the thresholds. The models included station as a random effect for each bay segment, with grey lines indicating individual station trends and thicker lines indicating the overall model fit. Slopes for significant models are shown in the bottom right of each facet. OTB: Old Tampa Bay, HB: Hillsborough Bay, MTB: Middle Tampa Bay, LTB: Lower Tampa Bay.</w:t>
+              <w:t xml:space="preserve">Figure 6: Example of mixed effects models for the estimated number of days per year that temperature (red) or salinity (blue) were above or below thresholds of 30</w:t>
+            </w:r>
+            <w:r>
+              <w:t xml:space="preserve"> </w:t>
+            </w:r>
+            <m:oMath>
+              <m:sSup>
+                <m:e>
+                  <m:r>
+                    <m:t>​</m:t>
+                  </m:r>
+                </m:e>
+                <m:sup>
+                  <m:r>
+                    <m:rPr>
+                      <m:sty m:val="p"/>
+                    </m:rPr>
+                    <m:t>∘</m:t>
+                  </m:r>
+                </m:sup>
+              </m:sSup>
+            </m:oMath>
+            <w:r>
+              <w:t xml:space="preserve">C or 25 psu, respectively. The bottom row (black) shows the number of days when both temperature was above and salinity was below the thresholds. The models included station as a random effect for each bay segment, with grey lines indicating individual station trends, grey points as actual number of days, and thicker lines indicating the overall model fit. Slopes for significant models are shown in the bottom right of each facet. OTB: Old Tampa Bay, HB: Hillsborough Bay, MTB: Middle Tampa Bay, LTB: Lower Tampa Bay.</w:t>
             </w:r>
           </w:p>
           <w:bookmarkEnd w:id="64"/>
@@ -3603,7 +3649,7 @@
               <w:pStyle w:val="ImageCaption"/>
             </w:pPr>
             <w:r>
-              <w:t xml:space="preserve">Figure 7: Predicted results from generalized linear models evaluating seagrass changes versus temperature or salinity predictors for the (a) EPC and (b) FIM datasets. The predictors for the (a) were the number of days when temperature was above the threshold and the number of days when temperature was below the threshold. The predictors for (b) were measured temperature and salinity at the bottom of the water column. Time periods were seagrass recovery prior to 2016 and seagrass decline after 2016. Shaded areas are 95% confidence intervals. Points are observed data that include aggregated effects of bay segment included in the models.</w:t>
+              <w:t xml:space="preserve">Figure 7: Predicted results from generalized linear models evaluating seagrass changes versus temperature or salinity predictors for the (a) EPC and (b) FIM datasets. The predictors for (a) were the number of days when temperature was above the threshold and the number of days when salinity was below the threshold. The predictors for (b) were measured temperature and salinity at the bottom of the water column. Time periods were seagrass recovery prior to 2016 and seagrass decline after 2016. Shaded areas are 95% confidence intervals. Points are observed data that include aggregated effects of bay segment included in the models.</w:t>
             </w:r>
           </w:p>
           <w:bookmarkEnd w:id="68"/>
@@ -5471,7 +5517,7 @@
         <w:pStyle w:val="TableCaption"/>
       </w:pPr>
       <w:r>
-        <w:t xml:space="preserve">Table 2: Bottom salinity trends (ppt) by bay segments and datasets. Start year describes the range of the trend test to the present year (2022). The starting value is the estimated salinity at the start year and the end value is the estimated temperature at 2022. Total change is the difference between the two. Datasets evaluated were from the Environmental Protection Commission of Hillsborough County (EPC), Fisheries Independent Monitoring (FIM), and Pinellas County Department of Environmental Management (PDEM). Note that PDEM includes data only for the western portion of Old Tampa Bay from 2004 to present and EPC is the only dataset beginning prior to 1996. OTB: Old Tampa Bay, HB: Hillsborough Bay, MTB: Middle Tampa Bay, LTB: Lower Tampa Bay. ** p &lt; 0.005, * p &lt; 0.05</w:t>
+        <w:t xml:space="preserve">Table 2: Bottom salinity trends (ppt) by bay segments and datasets. Start year describes the range of the trend test to the present year (2022). The starting value is the estimated salinity at the start year and the end value is the estimated salinity at 2022. Total change is the difference between the two. Datasets evaluated were from the Environmental Protection Commission of Hillsborough County (EPC), Fisheries Independent Monitoring (FIM), and Pinellas County Department of Environmental Management (PDEM). Note that PDEM includes data only for the western portion of Old Tampa Bay from 2004 to present and EPC is the only dataset beginning prior to 1996. OTB: Old Tampa Bay, HB: Hillsborough Bay, MTB: Middle Tampa Bay, LTB: Lower Tampa Bay. ** p &lt; 0.005, * p &lt; 0.05</w:t>
       </w:r>
     </w:p>
     <w:tbl>
@@ -5480,7 +5526,7 @@
         <w:tblW w:type="pct" w:w="5000"/>
         <w:tblLook w:firstRow="1" w:lastRow="0" w:firstColumn="0" w:lastColumn="0" w:noHBand="0" w:noVBand="0" w:val="0020"/>
         <w:jc w:val="start"/>
-        <w:tblCaption w:val="Table 2: Bottom salinity trends (ppt) by bay segments and datasets. Start year describes the range of the trend test to the present year (2022). The starting value is the estimated salinity at the start year and the end value is the estimated temperature at 2022. Total change is the difference between the two. Datasets evaluated were from the Environmental Protection Commission of Hillsborough County (EPC), Fisheries Independent Monitoring (FIM), and Pinellas County Department of Environmental Management (PDEM). Note that PDEM includes data only for the western portion of Old Tampa Bay from 2004 to present and EPC is the only dataset beginning prior to 1996. OTB: Old Tampa Bay, HB: Hillsborough Bay, MTB: Middle Tampa Bay, LTB: Lower Tampa Bay. ** p &lt; 0.005, * p &lt; 0.05"/>
+        <w:tblCaption w:val="Table 2: Bottom salinity trends (ppt) by bay segments and datasets. Start year describes the range of the trend test to the present year (2022). The starting value is the estimated salinity at the start year and the end value is the estimated salinity at 2022. Total change is the difference between the two. Datasets evaluated were from the Environmental Protection Commission of Hillsborough County (EPC), Fisheries Independent Monitoring (FIM), and Pinellas County Department of Environmental Management (PDEM). Note that PDEM includes data only for the western portion of Old Tampa Bay from 2004 to present and EPC is the only dataset beginning prior to 1996. OTB: Old Tampa Bay, HB: Hillsborough Bay, MTB: Middle Tampa Bay, LTB: Lower Tampa Bay. ** p &lt; 0.005, * p &lt; 0.05"/>
       </w:tblPr>
       <w:tblGrid>
         <w:gridCol w:w="1089"/>
@@ -8122,7 +8168,7 @@
         <w:pStyle w:val="TableCaption"/>
       </w:pPr>
       <w:r>
-        <w:t xml:space="preserve">Table 4: Summary of the most parsimonious Generalized Linear Models (GLMs) developed to evaluate the effects of temperature and salinity variables on seagrass change between time periods. Models were developed for different datasets described in the model column. The significant intercept term for each model is not shown and described factor conditions not explicitly shown by the remaining terms (eg., OTB and pre-2016). The model term estimates include the standard error in parentheses. Note that the</w:t>
+        <w:t xml:space="preserve">Table 4: Summary of the most parsimonious Generalized Linear Models (GLMs) developed to evaluate the effects of temperature and salinity variables on seagrass change between time periods. Models were developed for different datasets described in the model column. The significant intercept term for each model is not shown and described factor conditions not explicitly shown by the remaining terms (e.g., OTB and pre-2016). The model term estimates include the standard error in parentheses. Note that the</w:t>
       </w:r>
       <w:r>
         <w:t xml:space="preserve"> </w:t>
@@ -8193,7 +8239,7 @@
         <w:tblW w:type="auto" w:w="0"/>
         <w:tblLook w:firstRow="1" w:lastRow="0" w:firstColumn="0" w:lastColumn="0" w:noHBand="0" w:noVBand="0" w:val="0020"/>
         <w:jc w:val="start"/>
-        <w:tblCaption w:val="Table 4: Summary of the most parsimonious Generalized Linear Models (GLMs) developed to evaluate the effects of temperature and salinity variables on seagrass change between time periods. Models were developed for different datasets described in the model column. The significant intercept term for each model is not shown and described factor conditions not explicitly shown by the remaining terms (eg., OTB and pre-2016). The model term estimates include the standard error in parentheses. Note that the “Temp” and “Sal” terms for the EPC models describe metrics that measure the number of days when temperature was above or salinity was below a threshold value, whereas the terms in all other models describe observed temperature or salinity (see text for description). ** p &lt; 0.005, * p &lt; 0.05, ^. p &lt; 0.1. EPC: Environmental Protection Commission, FIM: Fisheries Independent Monitoring, PDEM: Pinellas County Department of Environmental Management. OTB: Old Tampa Bay, HB: Hillsborough Bay, MTB: Middle Tampa Bay."/>
+        <w:tblCaption w:val="Table 4: Summary of the most parsimonious Generalized Linear Models (GLMs) developed to evaluate the effects of temperature and salinity variables on seagrass change between time periods. Models were developed for different datasets described in the model column. The significant intercept term for each model is not shown and described factor conditions not explicitly shown by the remaining terms (e.g., OTB and pre-2016). The model term estimates include the standard error in parentheses. Note that the “Temp” and “Sal” terms for the EPC models describe metrics that measure the number of days when temperature was above or salinity was below a threshold value, whereas the terms in all other models describe observed temperature or salinity (see text for description). ** p &lt; 0.005, * p &lt; 0.05, ^. p &lt; 0.1. EPC: Environmental Protection Commission, FIM: Fisheries Independent Monitoring, PDEM: Pinellas County Department of Environmental Management. OTB: Old Tampa Bay, HB: Hillsborough Bay, MTB: Middle Tampa Bay."/>
       </w:tblPr>
       <w:tblGrid>
         <w:gridCol w:w="1980"/>

</xml_diff>

<commit_message>
add date ranges for each dataset to map
</commit_message>
<xml_diff>
--- a/manu-draft.docx
+++ b/manu-draft.docx
@@ -3055,7 +3055,7 @@
             <w:r>
               <w:drawing>
                 <wp:inline>
-                  <wp:extent cx="3899197" cy="6422207"/>
+                  <wp:extent cx="3669832" cy="5963478"/>
                   <wp:effectExtent b="0" l="0" r="0" t="0"/>
                   <wp:docPr descr="" title="" id="42" name="Picture"/>
                   <a:graphic>
@@ -3076,7 +3076,7 @@
                         <pic:spPr bwMode="auto">
                           <a:xfrm>
                             <a:off x="0" y="0"/>
-                            <a:ext cx="3899197" cy="6422207"/>
+                            <a:ext cx="3669832" cy="5963478"/>
                           </a:xfrm>
                           <a:prstGeom prst="rect">
                             <a:avLst/>
@@ -3105,7 +3105,7 @@
               <w:pStyle w:val="ImageCaption"/>
             </w:pPr>
             <w:r>
-              <w:t xml:space="preserve">Figure 1: Map of Tampa Bay and the three datasets used for trend analysis, including (a) bay segments, 2022 seagrass coverage (green), and transect starting points (red), (b) Environmental Protection Commission (EPC) long-term monitoring sites, (c) Fisheries Independent Monitoring (FIM) random sampling for near-shore seine hauls, and (d) OTB portion of Pinellas County Department of Environmental Management (PDEM) random sampling. OTB: Old Tampa Bay, HB: Hillsborough Bay, MTB: Middle Tampa Bay, LTB: Lower Tampa Bay.</w:t>
+              <w:t xml:space="preserve">Figure 1: Map of Tampa Bay and the three datasets used for trend analysis, including (a) bay segments, 2022 seagrass coverage (green), and transect starting points (red), (b) Environmental Protection Commission (EPC) long-term monitoring sites, (c) Fisheries Independent Monitoring (FIM) random sampling for near-shore seine hauls, and (d) OTB portion of Pinellas County Department of Environmental Management (PDEM) random sampling. Date ranges for each dataset are shown in the title. OTB: Old Tampa Bay, HB: Hillsborough Bay, MTB: Middle Tampa Bay, LTB: Lower Tampa Bay.</w:t>
             </w:r>
           </w:p>
           <w:bookmarkEnd w:id="44"/>

</xml_diff>

<commit_message>
added cites to all supp figs and tabs in manu-draft
</commit_message>
<xml_diff>
--- a/manu-draft.docx
+++ b/manu-draft.docx
@@ -1531,7 +1531,7 @@
         <w:t xml:space="preserve">(Wood 2017)</w:t>
       </w:r>
       <w:r>
-        <w:t xml:space="preserve">. The smoothing spline for decimal year had sufficient knots to capture the seasonal signal within each year and the long-term inter-annual trends. Model fit for each station was sufficient to calculate daily predictions to assess potential stressor metrics (see supplement, R</w:t>
+        <w:t xml:space="preserve">. The smoothing spline for decimal year had sufficient knots to capture the seasonal signal within each year and the long-term inter-annual trends. Model fit for each station was sufficient to calculate daily predictions to assess potential stressor metrics (Figure S5, R</w:t>
       </w:r>
       <m:oMath>
         <m:sSup>
@@ -1551,7 +1551,7 @@
         <w:t xml:space="preserve"> </w:t>
       </w:r>
       <w:r>
-        <w:t xml:space="preserve">ranged from 0.85 to 0.95 for temperature models, 0.71 to 0.96 for salinity models).</w:t>
+        <w:t xml:space="preserve">ranged from 0.85 to 0.95 for temperature models, 0.71 to 0.96 for salinity models, Tables S1, S2).</w:t>
       </w:r>
     </w:p>
     <w:p>
@@ -1859,35 +1859,35 @@
         </w:r>
       </w:hyperlink>
       <w:r>
+        <w:t xml:space="preserve">, Tables</w:t>
+      </w:r>
+      <w:r>
+        <w:t xml:space="preserve"> </w:t>
+      </w:r>
+      <w:hyperlink w:anchor="tbl-temptrndtab">
+        <w:r>
+          <w:rPr>
+            <w:rStyle w:val="Hyperlink"/>
+          </w:rPr>
+          <w:t xml:space="preserve">1</w:t>
+        </w:r>
+      </w:hyperlink>
+      <w:r>
         <w:t xml:space="preserve">,</w:t>
       </w:r>
       <w:r>
         <w:t xml:space="preserve"> </w:t>
       </w:r>
-      <w:hyperlink w:anchor="tbl-temptrndtab">
-        <w:r>
-          <w:rPr>
-            <w:rStyle w:val="Hyperlink"/>
-          </w:rPr>
-          <w:t xml:space="preserve">Table 1</w:t>
+      <w:hyperlink w:anchor="tbl-saltrndtab">
+        <w:r>
+          <w:rPr>
+            <w:rStyle w:val="Hyperlink"/>
+          </w:rPr>
+          <w:t xml:space="preserve">2</w:t>
         </w:r>
       </w:hyperlink>
       <w:r>
-        <w:t xml:space="preserve">,</w:t>
-      </w:r>
-      <w:r>
-        <w:t xml:space="preserve"> </w:t>
-      </w:r>
-      <w:hyperlink w:anchor="tbl-saltrndtab">
-        <w:r>
-          <w:rPr>
-            <w:rStyle w:val="Hyperlink"/>
-          </w:rPr>
-          <w:t xml:space="preserve">Table 2</w:t>
-        </w:r>
-      </w:hyperlink>
-      <w:r>
-        <w:t xml:space="preserve">, figures in supplement). Note that for tables</w:t>
+        <w:t xml:space="preserve">, Figures S1, S2, S3). Note that for tables</w:t>
       </w:r>
       <w:r>
         <w:t xml:space="preserve"> </w:t>
@@ -2008,7 +2008,7 @@
         </w:r>
       </w:hyperlink>
       <w:r>
-        <w:t xml:space="preserve">). No significant temperature or salinity trends were observed in the other bay segments for the FIM and PDEM datasets from 1996 to present nor from 2004 to present (see figures in supplement). However, the EPC dataset showed significant increasing temperature across all time periods and bay segments. Salinity trends from the EPC dataset were not significant from 1996 to present, but were significantly decreasing from 2004 to present in all bay segments (</w:t>
+        <w:t xml:space="preserve">). No significant temperature or salinity trends were observed in the other bay segments for the FIM and PDEM datasets from 1996 to present nor from 2004 to present (Figures S2, S3). However, the EPC dataset showed significant increasing temperature across all time periods and bay segments. Salinity trends from the EPC dataset were not significant from 1996 to present, but were significantly decreasing from 2004 to present in all bay segments (</w:t>
       </w:r>
       <w:hyperlink w:anchor="tbl-saltrndtab">
         <w:r>
@@ -2038,7 +2038,7 @@
         </w:r>
       </w:hyperlink>
       <w:r>
-        <w:t xml:space="preserve">). All stations had significantly increasing temperature and decreasing salinity from 1975 to present in both the top and bottom of the water column, excluding one station in HB that did not have significantly decreasing bottom salinity (Figure</w:t>
+        <w:t xml:space="preserve">, see Figure S4 for 1998 to 2022). All stations had significantly increasing temperature and decreasing salinity from 1975 to present in both the top and bottom of the water column, excluding one station in HB that did not have significantly decreasing bottom salinity (Figure</w:t>
       </w:r>
       <w:r>
         <w:t xml:space="preserve"> </w:t>
@@ -2130,7 +2130,7 @@
         </m:sSup>
       </m:oMath>
       <w:r>
-        <w:t xml:space="preserve">C (see supplement). The estimated slopes for the number of days when temperature was above 30</w:t>
+        <w:t xml:space="preserve">C (Table S3). The estimated slopes for the number of days when temperature was above 30</w:t>
       </w:r>
       <w:r>
         <w:t xml:space="preserve"> </w:t>
@@ -2176,7 +2176,7 @@
         </m:sSup>
       </m:oMath>
       <w:r>
-        <w:t xml:space="preserve">C at the beginning and end of the period of record varied from 8 (OTB, HB) to 21 (LTB) days in 1975 to 55 (HB) to 63 (LTB) days in 2022.</w:t>
+        <w:t xml:space="preserve">C at the beginning and end of the period of record varied from 8 (OTB, HB) to 21 (LTB) days in 1975 to 55 (HB) to 63 (LTB) days in 2022 (Table S5, see Table S6 for 1998 to 2022).</w:t>
       </w:r>
     </w:p>
     <w:p>
@@ -2184,7 +2184,7 @@
         <w:pStyle w:val="BodyText"/>
       </w:pPr>
       <w:r>
-        <w:t xml:space="preserve">The salinity models were less similar between bay segments compared to the temperature models, primarily because of the natural variation in salinity along the bay’s longitudinal axis (see supplement). None of the bay segments had significantly increasing number of days per year when salinity was below 15 ppt. For MTB, only the number of days when salinity was below 25 ppt was significantly increasing at a rate of 0.7 days per year. Both HB and OTB had significantly increasing number of days per year when salinity was below 20 and 25 ppt, although the slopes varied such that the rates in OTB were nearly double those in HB. The number of days per year when salinity was below 25 ppt in OTB increased by 2 days per year, whereas the number of days in HB increased by 0.9 days per year from 1975 to present. Likewise, the average number of days per year when salinity was continuously below 25 ppt at the beginning and end of the period of record was 128 (OTB) and 131 (HB) days in 1975 and 171 (HB) and 219 (OTB) days in 2022.</w:t>
+        <w:t xml:space="preserve">The salinity models were less similar between bay segments compared to the temperature models, primarily because of the natural variation in salinity along the bay’s longitudinal axis (Table S4). None of the bay segments had significantly increasing number of days per year when salinity was below 15 ppt. For MTB, only the number of days when salinity was below 25 ppt was significantly increasing at a rate of 0.7 days per year. Both HB and OTB had significantly increasing number of days per year when salinity was below 20 and 25 ppt, although the slopes varied such that the rates in OTB were nearly double those in HB. The number of days per year when salinity was below 25 ppt in OTB increased by 2 days per year, whereas the number of days in HB increased by 0.9 days per year from 1975 to present. Likewise, the average number of days per year when salinity was continuously below 25 ppt at the beginning and end of the period of record was 128 (OTB) and 131 (HB) days in 1975 and 171 (HB) and 219 (OTB) days in 2022 (Table S5, see Table S6 for 1998 to 2022).</w:t>
       </w:r>
     </w:p>
     <w:p>
@@ -2257,7 +2257,7 @@
         <w:t xml:space="preserve"> </w:t>
       </w:r>
       <w:r>
-        <w:t xml:space="preserve">provides visual examples of the mixed-effects models for the estimated number of days over time for each bay segment when temperature was above 30</w:t>
+        <w:t xml:space="preserve">provides visual examples of the mixed-effects models for the estimated number of days over time for each bay segment from 1975 to present when temperature was above 30</w:t>
       </w:r>
       <m:oMath>
         <m:sSup>
@@ -2277,7 +2277,7 @@
         </m:sSup>
       </m:oMath>
       <w:r>
-        <w:t xml:space="preserve">, salinity was below 25 ppt, and when both occurred. Temperature trends were similar among segments, whereas the number of days when salinity was below the threshold varied by proximity to the Gulf of Mexico (</w:t>
+        <w:t xml:space="preserve">, salinity was below 25 ppt, and when both occurred (see Figure S6 for 1998 to 2022). Temperature trends were similar among segments, whereas the number of days when salinity was below the threshold varied by proximity to the Gulf of Mexico (</w:t>
       </w:r>
       <w:hyperlink w:anchor="tbl-mixdaytab">
         <w:r>
@@ -2699,7 +2699,7 @@
         <w:t xml:space="preserve">(Phillips 1960; McMillan and Moseley 1967; Zieman 1975; Lirman and Cropper 2003)</w:t>
       </w:r>
       <w:r>
-        <w:t xml:space="preserve">. Because we did not see a dramatic increase in the number of days each year when the thresholds were crossed at more stressful values (i.e., higher temperature, lower salinity), conditions in Tampa Bay in recent years are generally within the ecological niche for seagrasses. This does not suggest that these factors are unimportant, both currently and in the future. Our models suggested that temperature and salinity are potentially associated with seagrass loss and the consistent long-term trend in temperature and salinity suggest that conditions are very likely to become more stressful in the future. Moreover, the GAMs used to model continuous temperature and salinity at each EPC monitoring station likely did not fully describe the current extent of stress given that extreme low or high values were often not captured by the daily predictions (see supplement). Regardless of the above limitations, the role of climate stressors on seagrass change is likely to continue in the future as suggested by our results.</w:t>
+        <w:t xml:space="preserve">. Because we did not see a dramatic increase in the number of days each year when the thresholds were crossed at more stressful values (i.e., higher temperature, lower salinity), conditions in Tampa Bay in recent years are generally within the ecological niche for seagrasses. This does not suggest that these factors are unimportant, both currently and in the future. Our models suggested that temperature and salinity are potentially associated with seagrass loss and the consistent long-term trend in temperature and salinity suggest that conditions are very likely to become more stressful in the future. Moreover, the GAMs used to model continuous temperature and salinity at each EPC monitoring station likely did not fully describe the current extent of stress given that extreme low or high values were often not captured by the daily predictions (Figure S5). Regardless of the above limitations, the role of climate stressors on seagrass change is likely to continue in the future as suggested by our results.</w:t>
       </w:r>
     </w:p>
     <w:p>
@@ -3040,6 +3040,7 @@
         <w:tblW w:type="pct" w:w="5000"/>
         <w:tblLook w:firstRow="0" w:lastRow="0" w:firstColumn="0" w:lastColumn="0" w:noHBand="0" w:noVBand="0" w:val="0000"/>
         <w:jc w:val="start"/>
+        <w:tblLayout w:type="fixed"/>
       </w:tblPr>
       <w:tblGrid>
         <w:gridCol w:w="7920"/>
@@ -3123,6 +3124,7 @@
         <w:tblW w:type="pct" w:w="5000"/>
         <w:tblLook w:firstRow="0" w:lastRow="0" w:firstColumn="0" w:lastColumn="0" w:noHBand="0" w:noVBand="0" w:val="0000"/>
         <w:jc w:val="start"/>
+        <w:tblLayout w:type="fixed"/>
       </w:tblPr>
       <w:tblGrid>
         <w:gridCol w:w="7920"/>
@@ -3206,6 +3208,7 @@
         <w:tblW w:type="pct" w:w="5000"/>
         <w:tblLook w:firstRow="0" w:lastRow="0" w:firstColumn="0" w:lastColumn="0" w:noHBand="0" w:noVBand="0" w:val="0000"/>
         <w:jc w:val="start"/>
+        <w:tblLayout w:type="fixed"/>
       </w:tblPr>
       <w:tblGrid>
         <w:gridCol w:w="7920"/>
@@ -3289,6 +3292,7 @@
         <w:tblW w:type="pct" w:w="5000"/>
         <w:tblLook w:firstRow="0" w:lastRow="0" w:firstColumn="0" w:lastColumn="0" w:noHBand="0" w:noVBand="0" w:val="0000"/>
         <w:jc w:val="start"/>
+        <w:tblLayout w:type="fixed"/>
       </w:tblPr>
       <w:tblGrid>
         <w:gridCol w:w="7920"/>
@@ -3372,6 +3376,7 @@
         <w:tblW w:type="pct" w:w="5000"/>
         <w:tblLook w:firstRow="0" w:lastRow="0" w:firstColumn="0" w:lastColumn="0" w:noHBand="0" w:noVBand="0" w:val="0000"/>
         <w:jc w:val="start"/>
+        <w:tblLayout w:type="fixed"/>
       </w:tblPr>
       <w:tblGrid>
         <w:gridCol w:w="7920"/>
@@ -3478,6 +3483,7 @@
         <w:tblW w:type="pct" w:w="5000"/>
         <w:tblLook w:firstRow="0" w:lastRow="0" w:firstColumn="0" w:lastColumn="0" w:noHBand="0" w:noVBand="0" w:val="0000"/>
         <w:jc w:val="start"/>
+        <w:tblLayout w:type="fixed"/>
       </w:tblPr>
       <w:tblGrid>
         <w:gridCol w:w="7920"/>
@@ -3584,6 +3590,7 @@
         <w:tblW w:type="pct" w:w="5000"/>
         <w:tblLook w:firstRow="0" w:lastRow="0" w:firstColumn="0" w:lastColumn="0" w:noHBand="0" w:noVBand="0" w:val="0000"/>
         <w:jc w:val="start"/>
+        <w:tblLayout w:type="fixed"/>
       </w:tblPr>
       <w:tblGrid>
         <w:gridCol w:w="7920"/>
@@ -3706,6 +3713,7 @@
         <w:tblW w:type="pct" w:w="5000"/>
         <w:tblLook w:firstRow="1" w:lastRow="0" w:firstColumn="0" w:lastColumn="0" w:noHBand="0" w:noVBand="0" w:val="0020"/>
         <w:jc w:val="start"/>
+        <w:tblLayout w:type="fixed"/>
         <w:tblCaption w:val="Table 1: Bottom temperature trends (^\circC) by bay segments and datasets. Start year describes the range of the trend test to the present year (2022). The starting value is the estimated temperature at the start year and the end value is the estimated temperature at 2022. Total change is the difference between the two. Datasets evaluated were from the Environmental Protection Commission of Hillsborough County (EPC), Fisheries Independent Monitoring (FIM), and Pinellas County Department of Environmental Management (PDEM). Note that PDEM includes data only for the western portion of Old Tampa Bay from 2004 to present and EPC is the only dataset beginning prior to 1996. OTB: Old Tampa Bay, HB: Hillsborough Bay, MTB: Middle Tampa Bay, LTB: Lower Tampa Bay. ** p &lt; 0.005, * p &lt; 0.05"/>
       </w:tblPr>
       <w:tblGrid>
@@ -5526,6 +5534,7 @@
         <w:tblW w:type="pct" w:w="5000"/>
         <w:tblLook w:firstRow="1" w:lastRow="0" w:firstColumn="0" w:lastColumn="0" w:noHBand="0" w:noVBand="0" w:val="0020"/>
         <w:jc w:val="start"/>
+        <w:tblLayout w:type="fixed"/>
         <w:tblCaption w:val="Table 2: Bottom salinity trends (ppt) by bay segments and datasets. Start year describes the range of the trend test to the present year (2022). The starting value is the estimated salinity at the start year and the end value is the estimated salinity at 2022. Total change is the difference between the two. Datasets evaluated were from the Environmental Protection Commission of Hillsborough County (EPC), Fisheries Independent Monitoring (FIM), and Pinellas County Department of Environmental Management (PDEM). Note that PDEM includes data only for the western portion of Old Tampa Bay from 2004 to present and EPC is the only dataset beginning prior to 1996. OTB: Old Tampa Bay, HB: Hillsborough Bay, MTB: Middle Tampa Bay, LTB: Lower Tampa Bay. ** p &lt; 0.005, * p &lt; 0.05"/>
       </w:tblPr>
       <w:tblGrid>

</xml_diff>

<commit_message>
addressing KFW comments, fixes #4 #5 #6 #7 #8 #9 #10 #11 #12 #13
</commit_message>
<xml_diff>
--- a/manu-draft.docx
+++ b/manu-draft.docx
@@ -25,25 +25,37 @@
         <w:t xml:space="preserve"> </w:t>
       </w:r>
       <w:r>
-        <w:t xml:space="preserve">Pervasive</w:t>
-      </w:r>
-      <w:r>
-        <w:t xml:space="preserve"> </w:t>
-      </w:r>
-      <w:r>
-        <w:t xml:space="preserve">climate</w:t>
-      </w:r>
-      <w:r>
-        <w:t xml:space="preserve"> </w:t>
-      </w:r>
-      <w:r>
-        <w:t xml:space="preserve">stressors</w:t>
+        <w:t xml:space="preserve">evidence</w:t>
       </w:r>
       <w:r>
         <w:t xml:space="preserve"> </w:t>
       </w:r>
       <w:r>
         <w:t xml:space="preserve">of</w:t>
+      </w:r>
+      <w:r>
+        <w:t xml:space="preserve"> </w:t>
+      </w:r>
+      <w:r>
+        <w:t xml:space="preserve">climate-related</w:t>
+      </w:r>
+      <w:r>
+        <w:t xml:space="preserve"> </w:t>
+      </w:r>
+      <w:r>
+        <w:t xml:space="preserve">suboptimal</w:t>
+      </w:r>
+      <w:r>
+        <w:t xml:space="preserve"> </w:t>
+      </w:r>
+      <w:r>
+        <w:t xml:space="preserve">conditions</w:t>
+      </w:r>
+      <w:r>
+        <w:t xml:space="preserve"> </w:t>
+      </w:r>
+      <w:r>
+        <w:t xml:space="preserve">for</w:t>
       </w:r>
       <w:r>
         <w:t xml:space="preserve"> </w:t>
@@ -721,6 +733,12 @@
         <w:t xml:space="preserve"> </w:t>
       </w:r>
       <w:r>
+        <w:t xml:space="preserve">(Todd et al. 2023)</w:t>
+      </w:r>
+      <w:r>
+        <w:t xml:space="preserve"> </w:t>
+      </w:r>
+      <w:r>
         <w:t xml:space="preserve">with 42% of the land as urban or suburban contributing substantial inputs of wastewater and stormwater runoff that can stress bay resources</w:t>
       </w:r>
       <w:r>
@@ -815,13 +833,7 @@
         <w:t xml:space="preserve">(Janicki Environmental, Inc. 2023)</w:t>
       </w:r>
       <w:r>
-        <w:t xml:space="preserve">. Notably, Old Tampa Bay has restricted circulation from multiple land bridges</w:t>
-      </w:r>
-      <w:r>
-        <w:t xml:space="preserve"> </w:t>
-      </w:r>
-      <w:r>
-        <w:t xml:space="preserve">that traverse the bay</w:t>
+        <w:t xml:space="preserve">. Notably, Old Tampa Bay has restricted circulation from multiple land bridges associated with causeways that traverse the bay</w:t>
       </w:r>
       <w:r>
         <w:t xml:space="preserve"> </w:t>
@@ -1096,7 +1108,7 @@
         <w:t xml:space="preserve"> </w:t>
       </w:r>
       <w:r>
-        <w:t xml:space="preserve">measurements of physical parameters (e.g., salinity, temperature) collected at the surface, mid-depth, and bottom. Time of sampling can vary, although most samples are collected from mid-morning to early afternoon. All surface and bottom salinity and temperature measurements for each of the 45 monitoring stations were evaluated herein. Trends were assessed for both surface and bottom samples, as described below, whereas only the bottom measurements were used for comparison to seagrass trends. The data were obtained using the tbeptools R package that imports the data directly from a stable web address provided by the EPC</w:t>
+        <w:t xml:space="preserve">measurements of physical parameters (e.g., salinity, temperature) collected at the surface, mid-depth, and bottom. Time of sampling can vary, although most samples are collected from mid-morning to early afternoon. The data were obtained using the tbeptools R package that imports the data directly from a stable web address provided by the EPC</w:t>
       </w:r>
       <w:r>
         <w:t xml:space="preserve"> </w:t>
@@ -1113,16 +1125,7 @@
         <w:pStyle w:val="BodyText"/>
       </w:pPr>
       <w:r>
-        <w:t xml:space="preserve">The second dataset used to evaluate water quality trends was available from the Florida Fish and Wildlife Conservation Commission (FWC). The Fisheries Independent Monitoring (FIM) program administered by FWC provides monthly surveys of the entire nekton community in Tampa Bay, including species richness and abundance, using multiple gear types that target different habitats. A stratified sampling design is used to select sites for 21.3 meter center-bag</w:t>
-      </w:r>
-      <w:r>
-        <w:t xml:space="preserve"> </w:t>
-      </w:r>
-      <w:r>
-        <w:t xml:space="preserve"> </w:t>
-      </w:r>
-      <w:r>
-        <w:t xml:space="preserve">seines that target shallow habitats (&lt;1.5 m) where seagrasses are predominantly found in Tampa Bay and includes the longest consistent sampling protocol (1996 to present, Figure</w:t>
+        <w:t xml:space="preserve">The second dataset used to evaluate water quality trends was available from the Florida Fish and Wildlife Conservation Commission (FWC). The Fisheries Independent Monitoring (FIM) program administered by FWC provides monthly surveys of the entire nekton community in Tampa Bay, including species richness and abundance, using multiple gear types that target different habitats. A stratified sampling design is used to select sites for 21.3 meter center-bag seines that target shallow habitats (&lt;1.5 m) where seagrasses are predominantly found in Tampa Bay and includes the longest consistent sampling protocol (1996 to present, Figure</w:t>
       </w:r>
       <w:r>
         <w:t xml:space="preserve"> </w:t>
@@ -1189,16 +1192,7 @@
         <w:pStyle w:val="BodyText"/>
       </w:pPr>
       <w:r>
-        <w:t xml:space="preserve">The third and final dataset evaluated was from the Pinellas County Department of Environmental Management (PDEM). Surface waters in Pinellas County have been monitored since the 1990s, although a consistent stratified random sampling designed has only been used in Tampa Bay since 2003 primarily to support robust statistical assessments for NPDES</w:t>
-      </w:r>
-      <w:r>
-        <w:t xml:space="preserve"> </w:t>
-      </w:r>
-      <w:r>
-        <w:t xml:space="preserve"> </w:t>
-      </w:r>
-      <w:r>
-        <w:t xml:space="preserve">reporting. Data were obtained by request to PDEM staff for the western portion of Old Tampa Bay where sampling occurs from 2003 to present (Figure</w:t>
+        <w:t xml:space="preserve">The third and final dataset evaluated was from the Pinellas County Department of Environmental Management (PDEM). Surface waters in Pinellas County have been monitored since the 1990s, although a consistent stratified random sampling designed has only been used in Tampa Bay since 2003 primarily to support robust statistical assessments for National Pollutant Discharge Elimination System reporting. Data were obtained by request to PDEM staff for the western portion of Old Tampa Bay where sampling occurs from 2003 to present (Figure</w:t>
       </w:r>
       <w:r>
         <w:t xml:space="preserve"> </w:t>
@@ -1270,13 +1264,7 @@
         <w:pStyle w:val="BodyText"/>
       </w:pPr>
       <w:r>
-        <w:t xml:space="preserve">All of the organizations that provided water quality datasets participate in the Southwest Florida Regional Ambient Monitoring Program</w:t>
-      </w:r>
-      <w:r>
-        <w:t xml:space="preserve"> </w:t>
-      </w:r>
-      <w:r>
-        <w:t xml:space="preserve">. This</w:t>
+        <w:t xml:space="preserve">All of the organizations that provided water quality datasets participate in the Southwest Florida Regional Ambient Monitoring Program. This</w:t>
       </w:r>
       <w:r>
         <w:t xml:space="preserve"> </w:t>
@@ -1412,7 +1400,7 @@
         <w:t xml:space="preserve">(Hirsch et al. 1982; Millard 2013)</w:t>
       </w:r>
       <w:r>
-        <w:t xml:space="preserve">. The change per year was also evaluated for each parameter based on the slope estimates returned by each test. Kendall tests were also used to evaluate changes over time for each month across years to determine when the trends were most pronounced seasonally, e.g., all January estimates across years, all February estimates, etc. The percentage of stations in each bay segment with significantly increasing temperature or decreasing salinity trends were evaluated for each month. All tests evaluated both surface and bottom measurements to assess potential differences by water depth.</w:t>
+        <w:t xml:space="preserve">. The change per year was also evaluated for each parameter based on the slope estimates returned by each test. Kendall tests were also used to evaluate changes over time for each month across years to determine when the trends were most pronounced seasonally, e.g., all January estimates across years, all February estimates, etc. The percentage of stations in each bay segment with significantly increasing temperature or decreasing salinity trends were evaluated for each month.</w:t>
       </w:r>
     </w:p>
     <w:bookmarkEnd w:id="31"/>
@@ -1581,9 +1569,6 @@
       <w:r>
         <w:t xml:space="preserve">.</w:t>
       </w:r>
-      <w:r>
-        <w:t xml:space="preserve"> </w:t>
-      </w:r>
     </w:p>
     <w:p>
       <w:pPr>
@@ -2009,13 +1994,7 @@
         </w:r>
       </w:hyperlink>
       <w:r>
-        <w:t xml:space="preserve">, comparable time periods were evaluated between the datasets when possible given the different sample sizes, and therefore power, to detect trends. The strongest trends were observed for the EPC dataset, which had the longest record from 1975 to 2022. The top and bottom water temperature or salinity changes were similar across bay segments likely because of the relatively shallow water depths</w:t>
-      </w:r>
-      <w:r>
-        <w:t xml:space="preserve"> </w:t>
-      </w:r>
-      <w:r>
-        <w:t xml:space="preserve">and minimal stratification in Tampa Bay (</w:t>
+        <w:t xml:space="preserve">, comparable time periods were evaluated between the datasets when possible given the different sample sizes, and therefore power, to detect trends. The strongest trends were observed for the EPC dataset, which had the longest record from 1975 to 2022. The top and bottom water temperature or salinity changes were similar across bay segments likely because of the relatively shallow water depths and minimal stratification in Tampa Bay (</w:t>
       </w:r>
       <w:hyperlink w:anchor="fig-meteowqraw">
         <w:r>
@@ -2026,7 +2005,7 @@
         </w:r>
       </w:hyperlink>
       <w:r>
-        <w:t xml:space="preserve">). Trends in water temperature were similar across bay segments with significant increases varying from 0.03 to 0.04</w:t>
+        <w:t xml:space="preserve">). Additional analyses only considered bottom water trends given comparable results within the water column. Trends in water temperature were similar across bay segments with significant increases varying from 0.03 to 0.04</w:t>
       </w:r>
       <w:r>
         <w:t xml:space="preserve"> </w:t>
@@ -2135,7 +2114,7 @@
         </w:r>
       </w:hyperlink>
       <w:r>
-        <w:t xml:space="preserve">, see Figure S4 for 1998 to 2022). All stations had significantly increasing temperature and decreasing salinity from 1975 to present in both the top and bottom of the water column, excluding one station in HB that did not have significantly decreasing bottom salinity (Figure</w:t>
+        <w:t xml:space="preserve">, see Figure S4 for 1998 to 2022). All stations had significantly increasing temperature and decreasing salinity from 1975 to present, excluding one station in HB that did not have significantly decreasing bottom salinity (Figure</w:t>
       </w:r>
       <w:r>
         <w:t xml:space="preserve"> </w:t>
@@ -2163,7 +2142,7 @@
         </w:r>
       </w:hyperlink>
       <w:r>
-        <w:t xml:space="preserve">b, c), although some variation was observed between bay segments. Temperature trends were more often observed in the summer, early fall for the upper bay segments (OTB, HB), whereas the lower bay segments (MTB, LTB) had more seasonally homogeneous trends. Seasonal trends in salinity did not vary as much between segments, although OTB and LTB had more stations with significantly decreasing trends than the other bay segments. Again, differences between top or bottom salinity trends were not observed.</w:t>
+        <w:t xml:space="preserve">b, c), although some variation was observed between bay segments. Temperature trends were more often observed in the summer, early fall for the upper bay segments (OTB, HB), whereas the lower bay segments (MTB, LTB) had more seasonally homogeneous trends. Seasonal trends in salinity did not vary as much between segments, although OTB and LTB had more stations with significantly decreasing trends than the other bay segments.</w:t>
       </w:r>
     </w:p>
     <w:bookmarkEnd w:id="35"/>
@@ -2181,7 +2160,7 @@
         <w:pStyle w:val="FirstParagraph"/>
       </w:pPr>
       <w:r>
-        <w:t xml:space="preserve">Linear mixed-effects models showed similar trends in each bay segment for the number of days when temperature was above different thresholds. All of the temperature models for each of the three thresholds (29, 30, 31</w:t>
+        <w:t xml:space="preserve">Linear mixed-effects models for the EPC data showed similar trends in each bay segment for the number of days when temperature was above different thresholds. All of the temperature models for each of the three thresholds (29, 30, 31</w:t>
       </w:r>
       <w:r>
         <w:t xml:space="preserve"> </w:t>
@@ -2682,16 +2661,7 @@
         </m:sSup>
       </m:oMath>
       <w:r>
-        <w:t xml:space="preserve">C per year and salinity has decreased by 0.04 - 0.2 ppt per year. These changes were demonstrated in three long-term datasets with different sampling methods and periods of record. Understandably, the trends were most consistently observed in the dataset with the longest period of record (EPC) covering nearly fifty years of monthly observations, with the most dramatic changes occurring during the summer rainy season at locations farther from the mouth of the Bay. These long-term changes manifested into consistent trends in the stressor metrics; the continuous number of days each year when temperature was above and/or salinity was below defined thresholds consistently increased across the period of record.</w:t>
-      </w:r>
-      <w:r>
-        <w:t xml:space="preserve"> </w:t>
-      </w:r>
-      <w:r>
-        <w:t xml:space="preserve">Notably, bottom and surface trends for water temperature and salinity in the EPC dataset were similar, suggesting that any potential stress on biotic resources related to these factors are likely occurring throughout the water column.</w:t>
-      </w:r>
-      <w:r>
-        <w:t xml:space="preserve"> </w:t>
+        <w:t xml:space="preserve">C per year and salinity has decreased by 0.04 - 0.2 ppt per year. These changes were demonstrated in three long-term datasets with different sampling methods and periods of record. Understandably, the trends were most consistently observed in the dataset with the longest period of record (EPC) covering nearly fifty years of monthly observations, with the most dramatic changes occurring during the summer rainy season at locations farther from the mouth of the Bay. These long-term changes manifested into consistent trends in the stressor metrics; the continuous number of days each year when temperature was above and/or salinity was below defined thresholds consistently increased across the period of record. Notably, bottom and surface trends for water temperature and salinity in the EPC dataset were similar, suggesting that any potential stress on biotic resources related to these factors are likely occurring throughout the water column.</w:t>
       </w:r>
     </w:p>
     <w:p>
@@ -2764,7 +2734,7 @@
         <w:pStyle w:val="BodyText"/>
       </w:pPr>
       <w:r>
-        <w:t xml:space="preserve">Our relatively simple modeling approach provided some evidence that climate-related stressors can explain the recent loss in seagrass in Tampa Bay. The models did not provide a consistent, nor statistically powerful, explanation that increasing temperature and decreasing salinity were key drivers. However, evaluating all models together does suggest a pattern that demonstrates the value of considering multiple datasets and models to explain noisy ecological patterns. Model results for the EPC and FIM datasets both suggested that increasing temperature and decreasing salinity were associated with potential seagrass loss post-2016, described primarily using separate interaction terms of temperature or salinity with time period. For the EPC model, the interaction term was not significant for temperature, whereas the interaction was marginally significant for the salinity metric such that a negative association was observed post-2016 as compared to pre-2016 where frequency occurrence of seagrass declined with the increasing number of days when salinity was below 25 ppt. Likewise, the FIM models had a significant interaction term for the association of the temperature with time period and a marginally significant interaction term for the association of salinity with time period, such that percent cover of seagrasses showed a decline with increasing temperature and decreasing salinity post-2016. An important distinction between the EPC and FIM models is that the former evaluated the number of days above/below thresholds each year to quantify increases in annual stress associated with temperature and salinity, whereas the latter evaluated observed temperature and salinity values at the time of seagrass sampling. As such, both models attempted to describe the role of these stressors on potential seagrass change, but use different independent variables given the different sampling designs of each monitoring programs. These differences highlight challenges describing noisy relationships in long-term ecological datasets, while also demonstrating the utility of our weight-of-evidence approach to describe these relationships.</w:t>
+        <w:t xml:space="preserve">Our relatively simple modeling approach provided some evidence that climate-related stressors can explain the recent loss in seagrass in Tampa Bay. The models did not provide a consistent, nor statistically powerful, explanation that increasing temperature and decreasing salinity were key drivers. However, evaluating all models together does suggest a pattern that demonstrates the value of considering multiple datasets and models to explain noisy ecological patterns. Model results for the EPC and FIM datasets both suggested that increasing temperature and decreasing salinity were associated with potential seagrass loss post-2016, described primarily using separate interaction terms of temperature or salinity with time period. For the EPC model, the interaction term was not significant for temperature, whereas the interaction was marginally significant for the salinity metric such that a negative association was observed post-2016 as compared to pre-2016 where frequency occurrence of seagrass declined with the increasing number of days when salinity was below 25 ppt. Likewise, the FIM models had a significant interaction term for the association of temperature with time period and a marginally significant interaction term for the association of salinity with time period, such that percent cover of seagrasses showed a decline with increasing temperature and decreasing salinity post-2016. An important distinction between the EPC and FIM models is that the former evaluated the number of days above/below thresholds each year to quantify increases in annual stress associated with temperature and salinity, whereas the latter evaluated observed temperature and salinity values at the time of seagrass sampling. As such, both models attempted to describe the role of these stressors on potential seagrass change, but use different independent variables given the different sampling designs of each monitoring programs. The FIM model also used water quality measurements collected at the same locations where seagrasses were observed, whereas the EPC model provided a general characterization of seagrass transect data with water quality at stations farther from shore. These differences highlight challenges describing noisy relationships in long-term ecological datasets, while also demonstrating the utility of our weight-of-evidence approach to describe these relationships.</w:t>
       </w:r>
     </w:p>
     <w:p>
@@ -2925,7 +2895,7 @@
         <w:t xml:space="preserve"> </w:t>
       </w:r>
       <w:r>
-        <w:t xml:space="preserve">(L. M. Hall et al. 2022; Janicki Environmental, Inc. 2022; Scolaro et al. 2023)</w:t>
+        <w:t xml:space="preserve">(L. M. Hall et al. 2022; Janicki Environmental, Inc. 2022; Brewton and Lapointe 2023; Scolaro et al. 2023)</w:t>
       </w:r>
       <w:r>
         <w:t xml:space="preserve">. Macroalgae abundance has increased over time and has been observed to colonize locations where seagrass was formerly present in Tampa Bay</w:t>
@@ -2943,7 +2913,7 @@
         <w:t xml:space="preserve"> </w:t>
       </w:r>
       <w:r>
-        <w:t xml:space="preserve">(but see Bell and Hall 1997)</w:t>
+        <w:t xml:space="preserve">(but see Bell and Hall 1997; Brewton and Lapointe 2023)</w:t>
       </w:r>
       <w:r>
         <w:t xml:space="preserve">, in addition to insufficient data in Tampa Bay to clearly describe growth patterns and nutrient cycling related to macroalgae. Discrete pollutant loading events in Tampa Bay have been documented to promote macroalgae growth</w:t>
@@ -3074,7 +3044,7 @@
         <w:t xml:space="preserve">(Margaret O. Hall et al. 2016)</w:t>
       </w:r>
       <w:r>
-        <w:t xml:space="preserve">. Although drought has been implicated in the hypersaline conditions observed in Florida Bay, sea level rise is expected to further alter salinity dynamics in the region.</w:t>
+        <w:t xml:space="preserve">. Sea level rise is further altering salinity dynamics in the region.</w:t>
       </w:r>
       <w:r>
         <w:t xml:space="preserve"> </w:t>
@@ -3230,7 +3200,7 @@
               <w:pStyle w:val="ImageCaption"/>
             </w:pPr>
             <w:r>
-              <w:t xml:space="preserve">Figure 1: Map of Tampa Bay and the three datasets used for trend analysis, including (a) bay segments, 2022 seagrass coverage (green), and transect starting points (red), (b) Environmental Protection Commission (EPC) long-term monitoring sites, (c) Fisheries Independent Monitoring (FIM) random sampling for seine hauls, and (d) OTB portion of Pinellas County Department of Environmental Management (PDEM) random sampling. Date ranges for each dataset are shown in the title. OTB: Old Tampa Bay, HB: Hillsborough Bay, MTB: Middle Tampa Bay, LTB: Lower Tampa Bay.</w:t>
+              <w:t xml:space="preserve">Figure 1: Map of Tampa Bay and the three datasets used for trend analysis, including (a) bay segments, 2022 seagrass coverage (green), and transect starting points (black), (b) Environmental Protection Commission (EPC) long-term monitoring sites, (c) Fisheries Independent Monitoring (FIM) random sampling for seine hauls, and (d) OTB portion of Pinellas County Department of Environmental Management (PDEM) random sampling. Date ranges for each dataset are shown in the title. OTB: Old Tampa Bay, HB: Hillsborough Bay, MTB: Middle Tampa Bay, LTB: Lower Tampa Bay.</w:t>
             </w:r>
           </w:p>
           <w:bookmarkEnd w:id="45"/>
@@ -3485,7 +3455,7 @@
               <w:pStyle w:val="ImageCaption"/>
             </w:pPr>
             <w:r>
-              <w:t xml:space="preserve">Figure 4: Long-term air temperature, precipitation (Jun-Aug), hydrologic load, Standard Precipitation Index (SPI), water temperature, and salinity trends from 1975 to 2022. Points for water temperature and salinity are colored by depth and shown as the average (95% confidence interval) across all Environmental Protection Commission (EPC) stations in each bay segment and sampling months for each year. OTB: Old Tampa Bay, HB: Hillsborough Bay, MTB: Middle Tampa Bay, LTB: Lower Tampa Bay.</w:t>
+              <w:t xml:space="preserve">Figure 4: Long-term air temperature, precipitation (Jun-Aug), hydrologic load, Standard Precipitation Index (SPI), water temperature, and salinity trends from 1975 to 2022. The color shades for water temperature and salinity indicate sampling location and values shown are the averages (95% confidence interval) across all Environmental Protection Commission (EPC) stations in each bay segment and sampling months for each year. OTB: Old Tampa Bay, HB: Hillsborough Bay, MTB: Middle Tampa Bay, LTB: Lower Tampa Bay.</w:t>
             </w:r>
           </w:p>
           <w:bookmarkEnd w:id="57"/>
@@ -3520,7 +3490,7 @@
             <w:r>
               <w:drawing>
                 <wp:inline>
-                  <wp:extent cx="5943600" cy="4379494"/>
+                  <wp:extent cx="5943600" cy="2815389"/>
                   <wp:effectExtent b="0" l="0" r="0" t="0"/>
                   <wp:docPr descr="" title="" id="59" name="Picture"/>
                   <a:graphic>
@@ -3541,7 +3511,7 @@
                         <pic:spPr bwMode="auto">
                           <a:xfrm>
                             <a:off x="0" y="0"/>
-                            <a:ext cx="5943600" cy="4379494"/>
+                            <a:ext cx="5943600" cy="2815389"/>
                           </a:xfrm>
                           <a:prstGeom prst="rect">
                             <a:avLst/>
@@ -3570,7 +3540,7 @@
               <w:pStyle w:val="ImageCaption"/>
             </w:pPr>
             <w:r>
-              <w:t xml:space="preserve">Figure 5: Trends from 1975 to 2022 for temperature and salinity measurements at long-term monitoring stations in Tampa Bay. Results for seasonal Kendall tests by station and monitoring location (top or bottom of the water column) are shown in (a) with color and shape corresponding to the estimated annual slope as change per year (yr</w:t>
+              <w:t xml:space="preserve">Figure 5: Trends from 1975 to 2022 for bottom water temperature and salinity measurements at long-term monitoring stations in Tampa Bay. Results for seasonal Kendall tests by station are shown in (a) with color and shape corresponding to the estimated annual slope as change per year (yr</w:t>
             </w:r>
             <m:oMath>
               <m:sSup>
@@ -3593,7 +3563,7 @@
               </m:sSup>
             </m:oMath>
             <w:r>
-              <w:t xml:space="preserve">). Summarized seasonal trends by month are shown for (b) top and (c) bottom measurements as the percent of stations in each bay segment with significant increasing (temperature) or decreasing (salinity) trends. Bay segment outlines are shown in (a); OTB: Old Tampa Bay, HB: Hillsborough Bay, MTB: Middle Tampa Bay, LTB: Lower Tampa Bay.</w:t>
+              <w:t xml:space="preserve">). Summarized seasonal trends by month are shown as (b) the percent of stations in each bay segment with significant increasing (temperature) or decreasing (salinity) trends. Bay segment outlines are shown in (a); OTB: Old Tampa Bay, HB: Hillsborough Bay, MTB: Middle Tampa Bay, LTB: Lower Tampa Bay.</w:t>
             </w:r>
           </w:p>
           <w:bookmarkEnd w:id="61"/>
@@ -3701,7 +3671,7 @@
               </m:sSup>
             </m:oMath>
             <w:r>
-              <w:t xml:space="preserve">C or 25 psu, respectively. The bottom row (black) shows the number of days when both temperature was above and salinity was below the thresholds. The models included station as a random effect for each bay segment, with grey lines indicating individual station trends, grey points as actual number of days, and thicker lines indicating the overall model fit. Slopes for significant models are shown in the bottom right of each facet. OTB: Old Tampa Bay, HB: Hillsborough Bay, MTB: Middle Tampa Bay, LTB: Lower Tampa Bay.</w:t>
+              <w:t xml:space="preserve">C or 25 psu, respectively, from the EPC data. The bottom row (black) shows the number of days when both temperature was above and salinity was below the thresholds. The models included station as a random effect for each bay segment, with grey lines indicating individual station trends, grey points as actual number of days, and thicker lines indicating the overall model fit. Slopes for significant models are shown in the bottom right of each facet. OTB: Old Tampa Bay, HB: Hillsborough Bay, MTB: Middle Tampa Bay, LTB: Lower Tampa Bay.</w:t>
             </w:r>
           </w:p>
           <w:bookmarkEnd w:id="65"/>
@@ -10001,7 +9971,7 @@
       </w:r>
     </w:p>
     <w:bookmarkEnd w:id="75"/>
-    <w:bookmarkStart w:id="246" w:name="references"/>
+    <w:bookmarkStart w:id="250" w:name="references"/>
     <w:p>
       <w:pPr>
         <w:pStyle w:val="Heading2"/>
@@ -10010,7 +9980,7 @@
         <w:t xml:space="preserve">References</w:t>
       </w:r>
     </w:p>
-    <w:bookmarkStart w:id="245" w:name="refs"/>
+    <w:bookmarkStart w:id="249" w:name="refs"/>
     <w:bookmarkStart w:id="77" w:name="ref-alarcon2024"/>
     <w:p>
       <w:pPr>
@@ -10858,7 +10828,70 @@
       </w:r>
     </w:p>
     <w:bookmarkEnd w:id="103"/>
-    <w:bookmarkStart w:id="105" w:name="ref-brinson1995"/>
+    <w:bookmarkStart w:id="105" w:name="ref-brewton2023"/>
+    <w:p>
+      <w:pPr>
+        <w:pStyle w:val="Bibliography"/>
+      </w:pPr>
+      <w:r>
+        <w:t xml:space="preserve">Brewton, R. A., and B. E. Lapointe. 2023. The green macroalga</w:t>
+      </w:r>
+      <w:r>
+        <w:t xml:space="preserve"> </w:t>
+      </w:r>
+      <w:r>
+        <w:rPr>
+          <w:iCs/>
+          <w:i/>
+        </w:rPr>
+        <w:t xml:space="preserve">C</w:t>
+      </w:r>
+      <w:r>
+        <w:rPr>
+          <w:iCs/>
+          <w:i/>
+        </w:rPr>
+        <w:t xml:space="preserve">aulerpa prolifera</w:t>
+      </w:r>
+      <w:r>
+        <w:t xml:space="preserve"> </w:t>
+      </w:r>
+      <w:r>
+        <w:t xml:space="preserve">replaces seagrass in a nitrogen enriched, phosphorus limited, urbanized estuary.</w:t>
+      </w:r>
+      <w:r>
+        <w:t xml:space="preserve"> </w:t>
+      </w:r>
+      <w:r>
+        <w:rPr>
+          <w:iCs/>
+          <w:i/>
+        </w:rPr>
+        <w:t xml:space="preserve">Ecological Indicators</w:t>
+      </w:r>
+      <w:r>
+        <w:t xml:space="preserve"> </w:t>
+      </w:r>
+      <w:r>
+        <w:t xml:space="preserve">156: 111035.</w:t>
+      </w:r>
+      <w:r>
+        <w:t xml:space="preserve"> </w:t>
+      </w:r>
+      <w:hyperlink r:id="rId104">
+        <w:r>
+          <w:rPr>
+            <w:rStyle w:val="Hyperlink"/>
+          </w:rPr>
+          <w:t xml:space="preserve">https://doi.org/10.1016/j.ecolind.2023.111035</w:t>
+        </w:r>
+      </w:hyperlink>
+      <w:r>
+        <w:t xml:space="preserve">.</w:t>
+      </w:r>
+    </w:p>
+    <w:bookmarkEnd w:id="105"/>
+    <w:bookmarkStart w:id="107" w:name="ref-brinson1995"/>
     <w:p>
       <w:pPr>
         <w:pStyle w:val="Bibliography"/>
@@ -10885,7 +10918,7 @@
       <w:r>
         <w:t xml:space="preserve"> </w:t>
       </w:r>
-      <w:hyperlink r:id="rId104">
+      <w:hyperlink r:id="rId106">
         <w:r>
           <w:rPr>
             <w:rStyle w:val="Hyperlink"/>
@@ -10897,8 +10930,8 @@
         <w:t xml:space="preserve">.</w:t>
       </w:r>
     </w:p>
-    <w:bookmarkEnd w:id="105"/>
-    <w:bookmarkStart w:id="107" w:name="ref-burkholder2007"/>
+    <w:bookmarkEnd w:id="107"/>
+    <w:bookmarkStart w:id="109" w:name="ref-burkholder2007"/>
     <w:p>
       <w:pPr>
         <w:pStyle w:val="Bibliography"/>
@@ -10925,7 +10958,7 @@
       <w:r>
         <w:t xml:space="preserve"> </w:t>
       </w:r>
-      <w:hyperlink r:id="rId106">
+      <w:hyperlink r:id="rId108">
         <w:r>
           <w:rPr>
             <w:rStyle w:val="Hyperlink"/>
@@ -10935,79 +10968,79 @@
       </w:hyperlink>
       <w:r>
         <w:t xml:space="preserve">.</w:t>
-      </w:r>
-    </w:p>
-    <w:bookmarkEnd w:id="107"/>
-    <w:bookmarkStart w:id="109" w:name="ref-chamberlain23"/>
-    <w:p>
-      <w:pPr>
-        <w:pStyle w:val="Bibliography"/>
-      </w:pPr>
-      <w:r>
-        <w:t xml:space="preserve">Chamberlain, S., and D. Hocking. 2023.</w:t>
-      </w:r>
-      <w:r>
-        <w:t xml:space="preserve"> </w:t>
-      </w:r>
-      <w:hyperlink r:id="rId108">
-        <w:r>
-          <w:rPr>
-            <w:rStyle w:val="Hyperlink"/>
-          </w:rPr>
-          <w:t xml:space="preserve">rnoaa</w:t>
-        </w:r>
-        <w:r>
-          <w:rPr>
-            <w:rStyle w:val="Hyperlink"/>
-          </w:rPr>
-          <w:t xml:space="preserve">:</w:t>
-        </w:r>
-        <w:r>
-          <w:rPr>
-            <w:rStyle w:val="Hyperlink"/>
-          </w:rPr>
-          <w:t xml:space="preserve"> </w:t>
-        </w:r>
-        <w:r>
-          <w:rPr>
-            <w:rStyle w:val="Hyperlink"/>
-          </w:rPr>
-          <w:t xml:space="preserve">NOAA</w:t>
-        </w:r>
-        <w:r>
-          <w:rPr>
-            <w:rStyle w:val="Hyperlink"/>
-          </w:rPr>
-          <w:t xml:space="preserve"> </w:t>
-        </w:r>
-        <w:r>
-          <w:rPr>
-            <w:rStyle w:val="Hyperlink"/>
-          </w:rPr>
-          <w:t xml:space="preserve">weather data from</w:t>
-        </w:r>
-        <w:r>
-          <w:rPr>
-            <w:rStyle w:val="Hyperlink"/>
-          </w:rPr>
-          <w:t xml:space="preserve"> </w:t>
-        </w:r>
-        <w:r>
-          <w:rPr>
-            <w:rStyle w:val="Hyperlink"/>
-          </w:rPr>
-          <w:t xml:space="preserve">R</w:t>
-        </w:r>
-      </w:hyperlink>
-      <w:r>
-        <w:t xml:space="preserve"> </w:t>
-      </w:r>
-      <w:r>
-        <w:t xml:space="preserve">(version R package version 1.4.0).</w:t>
       </w:r>
     </w:p>
     <w:bookmarkEnd w:id="109"/>
-    <w:bookmarkStart w:id="111" w:name="ref-dessu2018"/>
+    <w:bookmarkStart w:id="111" w:name="ref-chamberlain23"/>
+    <w:p>
+      <w:pPr>
+        <w:pStyle w:val="Bibliography"/>
+      </w:pPr>
+      <w:r>
+        <w:t xml:space="preserve">Chamberlain, S., and D. Hocking. 2023.</w:t>
+      </w:r>
+      <w:r>
+        <w:t xml:space="preserve"> </w:t>
+      </w:r>
+      <w:hyperlink r:id="rId110">
+        <w:r>
+          <w:rPr>
+            <w:rStyle w:val="Hyperlink"/>
+          </w:rPr>
+          <w:t xml:space="preserve">rnoaa</w:t>
+        </w:r>
+        <w:r>
+          <w:rPr>
+            <w:rStyle w:val="Hyperlink"/>
+          </w:rPr>
+          <w:t xml:space="preserve">:</w:t>
+        </w:r>
+        <w:r>
+          <w:rPr>
+            <w:rStyle w:val="Hyperlink"/>
+          </w:rPr>
+          <w:t xml:space="preserve"> </w:t>
+        </w:r>
+        <w:r>
+          <w:rPr>
+            <w:rStyle w:val="Hyperlink"/>
+          </w:rPr>
+          <w:t xml:space="preserve">NOAA</w:t>
+        </w:r>
+        <w:r>
+          <w:rPr>
+            <w:rStyle w:val="Hyperlink"/>
+          </w:rPr>
+          <w:t xml:space="preserve"> </w:t>
+        </w:r>
+        <w:r>
+          <w:rPr>
+            <w:rStyle w:val="Hyperlink"/>
+          </w:rPr>
+          <w:t xml:space="preserve">weather data from</w:t>
+        </w:r>
+        <w:r>
+          <w:rPr>
+            <w:rStyle w:val="Hyperlink"/>
+          </w:rPr>
+          <w:t xml:space="preserve"> </w:t>
+        </w:r>
+        <w:r>
+          <w:rPr>
+            <w:rStyle w:val="Hyperlink"/>
+          </w:rPr>
+          <w:t xml:space="preserve">R</w:t>
+        </w:r>
+      </w:hyperlink>
+      <w:r>
+        <w:t xml:space="preserve"> </w:t>
+      </w:r>
+      <w:r>
+        <w:t xml:space="preserve">(version R package version 1.4.0).</w:t>
+      </w:r>
+    </w:p>
+    <w:bookmarkEnd w:id="111"/>
+    <w:bookmarkStart w:id="113" w:name="ref-dessu2018"/>
     <w:p>
       <w:pPr>
         <w:pStyle w:val="Bibliography"/>
@@ -11061,7 +11094,7 @@
       <w:r>
         <w:t xml:space="preserve"> </w:t>
       </w:r>
-      <w:hyperlink r:id="rId110">
+      <w:hyperlink r:id="rId112">
         <w:r>
           <w:rPr>
             <w:rStyle w:val="Hyperlink"/>
@@ -11073,8 +11106,8 @@
         <w:t xml:space="preserve">.</w:t>
       </w:r>
     </w:p>
-    <w:bookmarkEnd w:id="111"/>
-    <w:bookmarkStart w:id="113" w:name="ref-duarte1995"/>
+    <w:bookmarkEnd w:id="113"/>
+    <w:bookmarkStart w:id="115" w:name="ref-duarte1995"/>
     <w:p>
       <w:pPr>
         <w:pStyle w:val="Bibliography"/>
@@ -11101,7 +11134,7 @@
       <w:r>
         <w:t xml:space="preserve"> </w:t>
       </w:r>
-      <w:hyperlink r:id="rId112">
+      <w:hyperlink r:id="rId114">
         <w:r>
           <w:rPr>
             <w:rStyle w:val="Hyperlink"/>
@@ -11113,8 +11146,8 @@
         <w:t xml:space="preserve">.</w:t>
       </w:r>
     </w:p>
-    <w:bookmarkEnd w:id="113"/>
-    <w:bookmarkStart w:id="115" w:name="ref-duarte2008a"/>
+    <w:bookmarkEnd w:id="115"/>
+    <w:bookmarkStart w:id="117" w:name="ref-duarte2008a"/>
     <w:p>
       <w:pPr>
         <w:pStyle w:val="Bibliography"/>
@@ -11141,7 +11174,7 @@
       <w:r>
         <w:t xml:space="preserve"> </w:t>
       </w:r>
-      <w:hyperlink r:id="rId114">
+      <w:hyperlink r:id="rId116">
         <w:r>
           <w:rPr>
             <w:rStyle w:val="Hyperlink"/>
@@ -11153,8 +11186,8 @@
         <w:t xml:space="preserve">.</w:t>
       </w:r>
     </w:p>
-    <w:bookmarkEnd w:id="115"/>
-    <w:bookmarkStart w:id="117" w:name="ref-duffin2021"/>
+    <w:bookmarkEnd w:id="117"/>
+    <w:bookmarkStart w:id="119" w:name="ref-duffin2021"/>
     <w:p>
       <w:pPr>
         <w:pStyle w:val="Bibliography"/>
@@ -11272,7 +11305,7 @@
       <w:r>
         <w:t xml:space="preserve"> </w:t>
       </w:r>
-      <w:hyperlink r:id="rId116">
+      <w:hyperlink r:id="rId118">
         <w:r>
           <w:rPr>
             <w:rStyle w:val="Hyperlink"/>
@@ -11284,8 +11317,8 @@
         <w:t xml:space="preserve">.</w:t>
       </w:r>
     </w:p>
-    <w:bookmarkEnd w:id="117"/>
-    <w:bookmarkStart w:id="119" w:name="ref-dunic2021"/>
+    <w:bookmarkEnd w:id="119"/>
+    <w:bookmarkStart w:id="121" w:name="ref-dunic2021"/>
     <w:p>
       <w:pPr>
         <w:pStyle w:val="Bibliography"/>
@@ -11324,7 +11357,7 @@
       <w:r>
         <w:t xml:space="preserve"> </w:t>
       </w:r>
-      <w:hyperlink r:id="rId118">
+      <w:hyperlink r:id="rId120">
         <w:r>
           <w:rPr>
             <w:rStyle w:val="Hyperlink"/>
@@ -11336,8 +11369,8 @@
         <w:t xml:space="preserve">.</w:t>
       </w:r>
     </w:p>
-    <w:bookmarkEnd w:id="119"/>
-    <w:bookmarkStart w:id="121" w:name="ref-dunic2023"/>
+    <w:bookmarkEnd w:id="121"/>
+    <w:bookmarkStart w:id="123" w:name="ref-dunic2023"/>
     <w:p>
       <w:pPr>
         <w:pStyle w:val="Bibliography"/>
@@ -11364,7 +11397,7 @@
       <w:r>
         <w:t xml:space="preserve"> </w:t>
       </w:r>
-      <w:hyperlink r:id="rId120">
+      <w:hyperlink r:id="rId122">
         <w:r>
           <w:rPr>
             <w:rStyle w:val="Hyperlink"/>
@@ -11376,8 +11409,8 @@
         <w:t xml:space="preserve">.</w:t>
       </w:r>
     </w:p>
-    <w:bookmarkEnd w:id="121"/>
-    <w:bookmarkStart w:id="123" w:name="ref-fourqurean2012"/>
+    <w:bookmarkEnd w:id="123"/>
+    <w:bookmarkStart w:id="125" w:name="ref-fourqurean2012"/>
     <w:p>
       <w:pPr>
         <w:pStyle w:val="Bibliography"/>
@@ -11404,7 +11437,7 @@
       <w:r>
         <w:t xml:space="preserve"> </w:t>
       </w:r>
-      <w:hyperlink r:id="rId122">
+      <w:hyperlink r:id="rId124">
         <w:r>
           <w:rPr>
             <w:rStyle w:val="Hyperlink"/>
@@ -11416,8 +11449,8 @@
         <w:t xml:space="preserve">.</w:t>
       </w:r>
     </w:p>
-    <w:bookmarkEnd w:id="123"/>
-    <w:bookmarkStart w:id="125" w:name="ref-garrett2011"/>
+    <w:bookmarkEnd w:id="125"/>
+    <w:bookmarkStart w:id="127" w:name="ref-garrett2011"/>
     <w:p>
       <w:pPr>
         <w:pStyle w:val="Bibliography"/>
@@ -11444,7 +11477,7 @@
       <w:r>
         <w:t xml:space="preserve"> </w:t>
       </w:r>
-      <w:hyperlink r:id="rId124">
+      <w:hyperlink r:id="rId126">
         <w:r>
           <w:rPr>
             <w:rStyle w:val="Hyperlink"/>
@@ -11456,8 +11489,8 @@
         <w:t xml:space="preserve">.</w:t>
       </w:r>
     </w:p>
-    <w:bookmarkEnd w:id="125"/>
-    <w:bookmarkStart w:id="127" w:name="ref-greening2006"/>
+    <w:bookmarkEnd w:id="127"/>
+    <w:bookmarkStart w:id="129" w:name="ref-greening2006"/>
     <w:p>
       <w:pPr>
         <w:pStyle w:val="Bibliography"/>
@@ -11520,7 +11553,7 @@
       <w:r>
         <w:t xml:space="preserve"> </w:t>
       </w:r>
-      <w:hyperlink r:id="rId126">
+      <w:hyperlink r:id="rId128">
         <w:r>
           <w:rPr>
             <w:rStyle w:val="Hyperlink"/>
@@ -11532,8 +11565,8 @@
         <w:t xml:space="preserve">.</w:t>
       </w:r>
     </w:p>
-    <w:bookmarkEnd w:id="127"/>
-    <w:bookmarkStart w:id="129" w:name="ref-greening2014"/>
+    <w:bookmarkEnd w:id="129"/>
+    <w:bookmarkStart w:id="131" w:name="ref-greening2014"/>
     <w:p>
       <w:pPr>
         <w:pStyle w:val="Bibliography"/>
@@ -11596,7 +11629,7 @@
       <w:r>
         <w:t xml:space="preserve"> </w:t>
       </w:r>
-      <w:hyperlink r:id="rId128">
+      <w:hyperlink r:id="rId130">
         <w:r>
           <w:rPr>
             <w:rStyle w:val="Hyperlink"/>
@@ -11608,8 +11641,8 @@
         <w:t xml:space="preserve">.</w:t>
       </w:r>
     </w:p>
-    <w:bookmarkEnd w:id="129"/>
-    <w:bookmarkStart w:id="131" w:name="ref-hall2022"/>
+    <w:bookmarkEnd w:id="131"/>
+    <w:bookmarkStart w:id="133" w:name="ref-hall2022"/>
     <w:p>
       <w:pPr>
         <w:pStyle w:val="Bibliography"/>
@@ -11690,7 +11723,7 @@
       <w:r>
         <w:t xml:space="preserve"> </w:t>
       </w:r>
-      <w:hyperlink r:id="rId130">
+      <w:hyperlink r:id="rId132">
         <w:r>
           <w:rPr>
             <w:rStyle w:val="Hyperlink"/>
@@ -11702,8 +11735,8 @@
         <w:t xml:space="preserve">.</w:t>
       </w:r>
     </w:p>
-    <w:bookmarkEnd w:id="131"/>
-    <w:bookmarkStart w:id="133" w:name="ref-hall1999"/>
+    <w:bookmarkEnd w:id="133"/>
+    <w:bookmarkStart w:id="135" w:name="ref-hall1999"/>
     <w:p>
       <w:pPr>
         <w:pStyle w:val="Bibliography"/>
@@ -11748,7 +11781,7 @@
       <w:r>
         <w:t xml:space="preserve"> </w:t>
       </w:r>
-      <w:hyperlink r:id="rId132">
+      <w:hyperlink r:id="rId134">
         <w:r>
           <w:rPr>
             <w:rStyle w:val="Hyperlink"/>
@@ -11760,8 +11793,8 @@
         <w:t xml:space="preserve">.</w:t>
       </w:r>
     </w:p>
-    <w:bookmarkEnd w:id="133"/>
-    <w:bookmarkStart w:id="135" w:name="ref-hall2016"/>
+    <w:bookmarkEnd w:id="135"/>
+    <w:bookmarkStart w:id="137" w:name="ref-hall2016"/>
     <w:p>
       <w:pPr>
         <w:pStyle w:val="Bibliography"/>
@@ -11859,7 +11892,7 @@
       <w:r>
         <w:t xml:space="preserve"> </w:t>
       </w:r>
-      <w:hyperlink r:id="rId134">
+      <w:hyperlink r:id="rId136">
         <w:r>
           <w:rPr>
             <w:rStyle w:val="Hyperlink"/>
@@ -11871,8 +11904,8 @@
         <w:t xml:space="preserve">.</w:t>
       </w:r>
     </w:p>
-    <w:bookmarkEnd w:id="135"/>
-    <w:bookmarkStart w:id="137" w:name="ref-hensel2023"/>
+    <w:bookmarkEnd w:id="137"/>
+    <w:bookmarkStart w:id="139" w:name="ref-hensel2023"/>
     <w:p>
       <w:pPr>
         <w:pStyle w:val="Bibliography"/>
@@ -11933,7 +11966,7 @@
       <w:r>
         <w:t xml:space="preserve"> </w:t>
       </w:r>
-      <w:hyperlink r:id="rId136">
+      <w:hyperlink r:id="rId138">
         <w:r>
           <w:rPr>
             <w:rStyle w:val="Hyperlink"/>
@@ -11945,8 +11978,8 @@
         <w:t xml:space="preserve">.</w:t>
       </w:r>
     </w:p>
-    <w:bookmarkEnd w:id="137"/>
-    <w:bookmarkStart w:id="139" w:name="ref-hirsch1982"/>
+    <w:bookmarkEnd w:id="139"/>
+    <w:bookmarkStart w:id="141" w:name="ref-hirsch1982"/>
     <w:p>
       <w:pPr>
         <w:pStyle w:val="Bibliography"/>
@@ -11973,7 +12006,7 @@
       <w:r>
         <w:t xml:space="preserve"> </w:t>
       </w:r>
-      <w:hyperlink r:id="rId138">
+      <w:hyperlink r:id="rId140">
         <w:r>
           <w:rPr>
             <w:rStyle w:val="Hyperlink"/>
@@ -11985,8 +12018,8 @@
         <w:t xml:space="preserve">.</w:t>
       </w:r>
     </w:p>
-    <w:bookmarkEnd w:id="139"/>
-    <w:bookmarkStart w:id="141" w:name="ref-hutchinson1957"/>
+    <w:bookmarkEnd w:id="141"/>
+    <w:bookmarkStart w:id="143" w:name="ref-hutchinson1957"/>
     <w:p>
       <w:pPr>
         <w:pStyle w:val="Bibliography"/>
@@ -12013,7 +12046,7 @@
       <w:r>
         <w:t xml:space="preserve"> </w:t>
       </w:r>
-      <w:hyperlink r:id="rId140">
+      <w:hyperlink r:id="rId142">
         <w:r>
           <w:rPr>
             <w:rStyle w:val="Hyperlink"/>
@@ -12025,8 +12058,8 @@
         <w:t xml:space="preserve">.</w:t>
       </w:r>
     </w:p>
-    <w:bookmarkEnd w:id="141"/>
-    <w:bookmarkStart w:id="143" w:name="ref-tbep0696"/>
+    <w:bookmarkEnd w:id="143"/>
+    <w:bookmarkStart w:id="145" w:name="ref-tbep0696"/>
     <w:p>
       <w:pPr>
         <w:pStyle w:val="Bibliography"/>
@@ -12037,7 +12070,7 @@
       <w:r>
         <w:t xml:space="preserve"> </w:t>
       </w:r>
-      <w:hyperlink r:id="rId142">
+      <w:hyperlink r:id="rId144">
         <w:r>
           <w:rPr>
             <w:rStyle w:val="Hyperlink"/>
@@ -12123,8 +12156,8 @@
         <w:t xml:space="preserve">. 06-96. St. Petersburg, Florida: Tampa Bay Estuary Program.</w:t>
       </w:r>
     </w:p>
-    <w:bookmarkEnd w:id="143"/>
-    <w:bookmarkStart w:id="145" w:name="ref-jei2022"/>
+    <w:bookmarkEnd w:id="145"/>
+    <w:bookmarkStart w:id="147" w:name="ref-jei2022"/>
     <w:p>
       <w:pPr>
         <w:pStyle w:val="Bibliography"/>
@@ -12135,7 +12168,7 @@
       <w:r>
         <w:t xml:space="preserve"> </w:t>
       </w:r>
-      <w:hyperlink r:id="rId144">
+      <w:hyperlink r:id="rId146">
         <w:r>
           <w:rPr>
             <w:rStyle w:val="Hyperlink"/>
@@ -12181,8 +12214,8 @@
         <w:t xml:space="preserve">. Charlotte Harbor; Estero Bay Aquatic Preserves.</w:t>
       </w:r>
     </w:p>
-    <w:bookmarkEnd w:id="145"/>
-    <w:bookmarkStart w:id="147" w:name="ref-tbep0623"/>
+    <w:bookmarkEnd w:id="147"/>
+    <w:bookmarkStart w:id="149" w:name="ref-tbep0623"/>
     <w:p>
       <w:pPr>
         <w:pStyle w:val="Bibliography"/>
@@ -12193,7 +12226,7 @@
       <w:r>
         <w:t xml:space="preserve"> </w:t>
       </w:r>
-      <w:hyperlink r:id="rId146">
+      <w:hyperlink r:id="rId148">
         <w:r>
           <w:rPr>
             <w:rStyle w:val="Hyperlink"/>
@@ -12279,8 +12312,8 @@
         <w:t xml:space="preserve">. 06-23. St. Petersburg, Florida: Tampa Bay Estuary Program.</w:t>
       </w:r>
     </w:p>
-    <w:bookmarkEnd w:id="147"/>
-    <w:bookmarkStart w:id="149" w:name="ref-tbep0816"/>
+    <w:bookmarkEnd w:id="149"/>
+    <w:bookmarkStart w:id="151" w:name="ref-tbep0816"/>
     <w:p>
       <w:pPr>
         <w:pStyle w:val="Bibliography"/>
@@ -12291,7 +12324,7 @@
       <w:r>
         <w:t xml:space="preserve"> </w:t>
       </w:r>
-      <w:hyperlink r:id="rId148">
+      <w:hyperlink r:id="rId150">
         <w:r>
           <w:rPr>
             <w:rStyle w:val="Hyperlink"/>
@@ -12353,8 +12386,8 @@
         <w:t xml:space="preserve">. 08-16. St. Petersburg, Florida: Tampa Bay Estuary Program.</w:t>
       </w:r>
     </w:p>
-    <w:bookmarkEnd w:id="149"/>
-    <w:bookmarkStart w:id="151" w:name="ref-johansson15"/>
+    <w:bookmarkEnd w:id="151"/>
+    <w:bookmarkStart w:id="153" w:name="ref-johansson15"/>
     <w:p>
       <w:pPr>
         <w:pStyle w:val="Bibliography"/>
@@ -12365,7 +12398,7 @@
       <w:r>
         <w:t xml:space="preserve"> </w:t>
       </w:r>
-      <w:hyperlink r:id="rId150">
+      <w:hyperlink r:id="rId152">
         <w:r>
           <w:rPr>
             <w:rStyle w:val="Hyperlink"/>
@@ -12483,8 +12516,8 @@
         <w:t xml:space="preserve">. 06-15. St. Petersburg, Florida: Tampa Bay Estuary Program.</w:t>
       </w:r>
     </w:p>
-    <w:bookmarkEnd w:id="151"/>
-    <w:bookmarkStart w:id="153" w:name="ref-lefcheck2018"/>
+    <w:bookmarkEnd w:id="153"/>
+    <w:bookmarkStart w:id="155" w:name="ref-lefcheck2018"/>
     <w:p>
       <w:pPr>
         <w:pStyle w:val="Bibliography"/>
@@ -12511,7 +12544,7 @@
       <w:r>
         <w:t xml:space="preserve"> </w:t>
       </w:r>
-      <w:hyperlink r:id="rId152">
+      <w:hyperlink r:id="rId154">
         <w:r>
           <w:rPr>
             <w:rStyle w:val="Hyperlink"/>
@@ -12523,8 +12556,8 @@
         <w:t xml:space="preserve">.</w:t>
       </w:r>
     </w:p>
-    <w:bookmarkEnd w:id="153"/>
-    <w:bookmarkStart w:id="155" w:name="ref-lefcheck2017"/>
+    <w:bookmarkEnd w:id="155"/>
+    <w:bookmarkStart w:id="157" w:name="ref-lefcheck2017"/>
     <w:p>
       <w:pPr>
         <w:pStyle w:val="Bibliography"/>
@@ -12561,7 +12594,7 @@
       <w:r>
         <w:t xml:space="preserve"> </w:t>
       </w:r>
-      <w:hyperlink r:id="rId154">
+      <w:hyperlink r:id="rId156">
         <w:r>
           <w:rPr>
             <w:rStyle w:val="Hyperlink"/>
@@ -12573,8 +12606,8 @@
         <w:t xml:space="preserve">.</w:t>
       </w:r>
     </w:p>
-    <w:bookmarkEnd w:id="155"/>
-    <w:bookmarkStart w:id="157" w:name="ref-lewis1985"/>
+    <w:bookmarkEnd w:id="157"/>
+    <w:bookmarkStart w:id="159" w:name="ref-lewis1985"/>
     <w:p>
       <w:pPr>
         <w:pStyle w:val="Bibliography"/>
@@ -12585,7 +12618,7 @@
       <w:r>
         <w:t xml:space="preserve"> </w:t>
       </w:r>
-      <w:hyperlink r:id="rId156">
+      <w:hyperlink r:id="rId158">
         <w:r>
           <w:rPr>
             <w:rStyle w:val="Hyperlink"/>
@@ -12793,8 +12826,8 @@
         <w:t xml:space="preserve">, ed. S. F. Treat, J. L. Simon, R. R. Lewis III, and R. L. Whitman Jr., 210–246. Tampa, Florida: Bellweather Press.</w:t>
       </w:r>
     </w:p>
-    <w:bookmarkEnd w:id="157"/>
-    <w:bookmarkStart w:id="159" w:name="ref-lirman2003"/>
+    <w:bookmarkEnd w:id="159"/>
+    <w:bookmarkStart w:id="161" w:name="ref-lirman2003"/>
     <w:p>
       <w:pPr>
         <w:pStyle w:val="Bibliography"/>
@@ -12821,7 +12854,7 @@
       <w:r>
         <w:t xml:space="preserve"> </w:t>
       </w:r>
-      <w:hyperlink r:id="rId158">
+      <w:hyperlink r:id="rId160">
         <w:r>
           <w:rPr>
             <w:rStyle w:val="Hyperlink"/>
@@ -12833,8 +12866,8 @@
         <w:t xml:space="preserve">.</w:t>
       </w:r>
     </w:p>
-    <w:bookmarkEnd w:id="159"/>
-    <w:bookmarkStart w:id="161" w:name="ref-lizcano-sandoval2022"/>
+    <w:bookmarkEnd w:id="161"/>
+    <w:bookmarkStart w:id="163" w:name="ref-lizcano-sandoval2022"/>
     <w:p>
       <w:pPr>
         <w:pStyle w:val="Bibliography"/>
@@ -12861,7 +12894,7 @@
       <w:r>
         <w:t xml:space="preserve"> </w:t>
       </w:r>
-      <w:hyperlink r:id="rId160">
+      <w:hyperlink r:id="rId162">
         <w:r>
           <w:rPr>
             <w:rStyle w:val="Hyperlink"/>
@@ -12873,8 +12906,8 @@
         <w:t xml:space="preserve">.</w:t>
       </w:r>
     </w:p>
-    <w:bookmarkEnd w:id="161"/>
-    <w:bookmarkStart w:id="163" w:name="ref-lopez2021"/>
+    <w:bookmarkEnd w:id="163"/>
+    <w:bookmarkStart w:id="165" w:name="ref-lopez2021"/>
     <w:p>
       <w:pPr>
         <w:pStyle w:val="Bibliography"/>
@@ -12885,7 +12918,7 @@
       <w:r>
         <w:t xml:space="preserve"> </w:t>
       </w:r>
-      <w:hyperlink r:id="rId162">
+      <w:hyperlink r:id="rId164">
         <w:r>
           <w:rPr>
             <w:rStyle w:val="Hyperlink"/>
@@ -12973,8 +13006,8 @@
         <w:t xml:space="preserve">. 07a-21. St. Petersburg, Florida: Tampa Bay Estuary Program.</w:t>
       </w:r>
     </w:p>
-    <w:bookmarkEnd w:id="163"/>
-    <w:bookmarkStart w:id="164" w:name="ref-lopez2023"/>
+    <w:bookmarkEnd w:id="165"/>
+    <w:bookmarkStart w:id="166" w:name="ref-lopez2023"/>
     <w:p>
       <w:pPr>
         <w:pStyle w:val="Bibliography"/>
@@ -13069,8 +13102,8 @@
         <w:t xml:space="preserve">86: 62–71.</w:t>
       </w:r>
     </w:p>
-    <w:bookmarkEnd w:id="164"/>
-    <w:bookmarkStart w:id="166" w:name="ref-luther2022"/>
+    <w:bookmarkEnd w:id="166"/>
+    <w:bookmarkStart w:id="168" w:name="ref-luther2022"/>
     <w:p>
       <w:pPr>
         <w:pStyle w:val="Bibliography"/>
@@ -13081,7 +13114,7 @@
       <w:r>
         <w:t xml:space="preserve"> </w:t>
       </w:r>
-      <w:hyperlink r:id="rId165">
+      <w:hyperlink r:id="rId167">
         <w:r>
           <w:rPr>
             <w:rStyle w:val="Hyperlink"/>
@@ -13167,8 +13200,8 @@
         <w:t xml:space="preserve">. 08-22. St. Petersburg, Florida: Tampa Bay Estuary Program.</w:t>
       </w:r>
     </w:p>
-    <w:bookmarkEnd w:id="166"/>
-    <w:bookmarkStart w:id="168" w:name="ref-madeira2012"/>
+    <w:bookmarkEnd w:id="168"/>
+    <w:bookmarkStart w:id="170" w:name="ref-madeira2012"/>
     <w:p>
       <w:pPr>
         <w:pStyle w:val="Bibliography"/>
@@ -13195,7 +13228,7 @@
       <w:r>
         <w:t xml:space="preserve"> </w:t>
       </w:r>
-      <w:hyperlink r:id="rId167">
+      <w:hyperlink r:id="rId169">
         <w:r>
           <w:rPr>
             <w:rStyle w:val="Hyperlink"/>
@@ -13207,8 +13240,8 @@
         <w:t xml:space="preserve">.</w:t>
       </w:r>
     </w:p>
-    <w:bookmarkEnd w:id="168"/>
-    <w:bookmarkStart w:id="170" w:name="ref-maxwell2016"/>
+    <w:bookmarkEnd w:id="170"/>
+    <w:bookmarkStart w:id="172" w:name="ref-maxwell2016"/>
     <w:p>
       <w:pPr>
         <w:pStyle w:val="Bibliography"/>
@@ -13235,7 +13268,7 @@
       <w:r>
         <w:t xml:space="preserve"> </w:t>
       </w:r>
-      <w:hyperlink r:id="rId169">
+      <w:hyperlink r:id="rId171">
         <w:r>
           <w:rPr>
             <w:rStyle w:val="Hyperlink"/>
@@ -13247,8 +13280,8 @@
         <w:t xml:space="preserve">.</w:t>
       </w:r>
     </w:p>
-    <w:bookmarkEnd w:id="170"/>
-    <w:bookmarkStart w:id="172" w:name="ref-mcmillan1967"/>
+    <w:bookmarkEnd w:id="172"/>
+    <w:bookmarkStart w:id="174" w:name="ref-mcmillan1967"/>
     <w:p>
       <w:pPr>
         <w:pStyle w:val="Bibliography"/>
@@ -13275,7 +13308,7 @@
       <w:r>
         <w:t xml:space="preserve"> </w:t>
       </w:r>
-      <w:hyperlink r:id="rId171">
+      <w:hyperlink r:id="rId173">
         <w:r>
           <w:rPr>
             <w:rStyle w:val="Hyperlink"/>
@@ -13287,8 +13320,8 @@
         <w:t xml:space="preserve">.</w:t>
       </w:r>
     </w:p>
-    <w:bookmarkEnd w:id="172"/>
-    <w:bookmarkStart w:id="174" w:name="ref-millard13"/>
+    <w:bookmarkEnd w:id="174"/>
+    <w:bookmarkStart w:id="176" w:name="ref-millard13"/>
     <w:p>
       <w:pPr>
         <w:pStyle w:val="Bibliography"/>
@@ -13299,7 +13332,7 @@
       <w:r>
         <w:t xml:space="preserve"> </w:t>
       </w:r>
-      <w:hyperlink r:id="rId173">
+      <w:hyperlink r:id="rId175">
         <w:r>
           <w:rPr>
             <w:rStyle w:val="Hyperlink"/>
@@ -13345,8 +13378,8 @@
         <w:t xml:space="preserve">. New York: Springer.</w:t>
       </w:r>
     </w:p>
-    <w:bookmarkEnd w:id="174"/>
-    <w:bookmarkStart w:id="176" w:name="ref-morrison2006"/>
+    <w:bookmarkEnd w:id="176"/>
+    <w:bookmarkStart w:id="178" w:name="ref-morrison2006"/>
     <w:p>
       <w:pPr>
         <w:pStyle w:val="Bibliography"/>
@@ -13403,7 +13436,7 @@
       <w:r>
         <w:t xml:space="preserve"> </w:t>
       </w:r>
-      <w:hyperlink r:id="rId175">
+      <w:hyperlink r:id="rId177">
         <w:r>
           <w:rPr>
             <w:rStyle w:val="Hyperlink"/>
@@ -13415,8 +13448,8 @@
         <w:t xml:space="preserve">.</w:t>
       </w:r>
     </w:p>
-    <w:bookmarkEnd w:id="176"/>
-    <w:bookmarkStart w:id="178" w:name="ref-nickerson2023"/>
+    <w:bookmarkEnd w:id="178"/>
+    <w:bookmarkStart w:id="180" w:name="ref-nickerson2023"/>
     <w:p>
       <w:pPr>
         <w:pStyle w:val="Bibliography"/>
@@ -13443,7 +13476,7 @@
       <w:r>
         <w:t xml:space="preserve"> </w:t>
       </w:r>
-      <w:hyperlink r:id="rId177">
+      <w:hyperlink r:id="rId179">
         <w:r>
           <w:rPr>
             <w:rStyle w:val="Hyperlink"/>
@@ -13455,8 +13488,8 @@
         <w:t xml:space="preserve">.</w:t>
       </w:r>
     </w:p>
-    <w:bookmarkEnd w:id="178"/>
-    <w:bookmarkStart w:id="180" w:name="ref-oliver2018"/>
+    <w:bookmarkEnd w:id="180"/>
+    <w:bookmarkStart w:id="182" w:name="ref-oliver2018"/>
     <w:p>
       <w:pPr>
         <w:pStyle w:val="Bibliography"/>
@@ -13483,7 +13516,7 @@
       <w:r>
         <w:t xml:space="preserve"> </w:t>
       </w:r>
-      <w:hyperlink r:id="rId179">
+      <w:hyperlink r:id="rId181">
         <w:r>
           <w:rPr>
             <w:rStyle w:val="Hyperlink"/>
@@ -13495,8 +13528,8 @@
         <w:t xml:space="preserve">.</w:t>
       </w:r>
     </w:p>
-    <w:bookmarkEnd w:id="180"/>
-    <w:bookmarkStart w:id="182" w:name="ref-orth2006"/>
+    <w:bookmarkEnd w:id="182"/>
+    <w:bookmarkStart w:id="184" w:name="ref-orth2006"/>
     <w:p>
       <w:pPr>
         <w:pStyle w:val="Bibliography"/>
@@ -13523,7 +13556,7 @@
       <w:r>
         <w:t xml:space="preserve"> </w:t>
       </w:r>
-      <w:hyperlink r:id="rId181">
+      <w:hyperlink r:id="rId183">
         <w:r>
           <w:rPr>
             <w:rStyle w:val="Hyperlink"/>
@@ -13535,8 +13568,8 @@
         <w:t xml:space="preserve">.</w:t>
       </w:r>
     </w:p>
-    <w:bookmarkEnd w:id="182"/>
-    <w:bookmarkStart w:id="184" w:name="ref-orth2017"/>
+    <w:bookmarkEnd w:id="184"/>
+    <w:bookmarkStart w:id="186" w:name="ref-orth2017"/>
     <w:p>
       <w:pPr>
         <w:pStyle w:val="Bibliography"/>
@@ -13581,7 +13614,7 @@
       <w:r>
         <w:t xml:space="preserve"> </w:t>
       </w:r>
-      <w:hyperlink r:id="rId183">
+      <w:hyperlink r:id="rId185">
         <w:r>
           <w:rPr>
             <w:rStyle w:val="Hyperlink"/>
@@ -13593,8 +13626,8 @@
         <w:t xml:space="preserve">.</w:t>
       </w:r>
     </w:p>
-    <w:bookmarkEnd w:id="184"/>
-    <w:bookmarkStart w:id="186" w:name="ref-orth2023"/>
+    <w:bookmarkEnd w:id="186"/>
+    <w:bookmarkStart w:id="188" w:name="ref-orth2023"/>
     <w:p>
       <w:pPr>
         <w:pStyle w:val="Bibliography"/>
@@ -13621,7 +13654,7 @@
       <w:r>
         <w:t xml:space="preserve"> </w:t>
       </w:r>
-      <w:hyperlink r:id="rId185">
+      <w:hyperlink r:id="rId187">
         <w:r>
           <w:rPr>
             <w:rStyle w:val="Hyperlink"/>
@@ -13633,8 +13666,8 @@
         <w:t xml:space="preserve">.</w:t>
       </w:r>
     </w:p>
-    <w:bookmarkEnd w:id="186"/>
-    <w:bookmarkStart w:id="188" w:name="ref-orth2020"/>
+    <w:bookmarkEnd w:id="188"/>
+    <w:bookmarkStart w:id="190" w:name="ref-orth2020"/>
     <w:p>
       <w:pPr>
         <w:pStyle w:val="Bibliography"/>
@@ -13661,7 +13694,7 @@
       <w:r>
         <w:t xml:space="preserve"> </w:t>
       </w:r>
-      <w:hyperlink r:id="rId187">
+      <w:hyperlink r:id="rId189">
         <w:r>
           <w:rPr>
             <w:rStyle w:val="Hyperlink"/>
@@ -13673,8 +13706,8 @@
         <w:t xml:space="preserve">.</w:t>
       </w:r>
     </w:p>
-    <w:bookmarkEnd w:id="188"/>
-    <w:bookmarkStart w:id="190" w:name="ref-osland2015"/>
+    <w:bookmarkEnd w:id="190"/>
+    <w:bookmarkStart w:id="192" w:name="ref-osland2015"/>
     <w:p>
       <w:pPr>
         <w:pStyle w:val="Bibliography"/>
@@ -13707,7 +13740,7 @@
       <w:r>
         <w:t xml:space="preserve"> </w:t>
       </w:r>
-      <w:hyperlink r:id="rId189">
+      <w:hyperlink r:id="rId191">
         <w:r>
           <w:rPr>
             <w:rStyle w:val="Hyperlink"/>
@@ -13719,8 +13752,8 @@
         <w:t xml:space="preserve">.</w:t>
       </w:r>
     </w:p>
-    <w:bookmarkEnd w:id="190"/>
-    <w:bookmarkStart w:id="191" w:name="ref-phillips1960"/>
+    <w:bookmarkEnd w:id="192"/>
+    <w:bookmarkStart w:id="193" w:name="ref-phillips1960"/>
     <w:p>
       <w:pPr>
         <w:pStyle w:val="Bibliography"/>
@@ -13742,8 +13775,8 @@
         <w:t xml:space="preserve">. 44. Florida State Board of Conservation, Marine Laboratory.</w:t>
       </w:r>
     </w:p>
-    <w:bookmarkEnd w:id="191"/>
-    <w:bookmarkStart w:id="193" w:name="ref-phlips2006"/>
+    <w:bookmarkEnd w:id="193"/>
+    <w:bookmarkStart w:id="195" w:name="ref-phlips2006"/>
     <w:p>
       <w:pPr>
         <w:pStyle w:val="Bibliography"/>
@@ -13795,7 +13828,7 @@
       <w:r>
         <w:t xml:space="preserve"> </w:t>
       </w:r>
-      <w:hyperlink r:id="rId192">
+      <w:hyperlink r:id="rId194">
         <w:r>
           <w:rPr>
             <w:rStyle w:val="Hyperlink"/>
@@ -13807,8 +13840,8 @@
         <w:t xml:space="preserve">.</w:t>
       </w:r>
     </w:p>
-    <w:bookmarkEnd w:id="193"/>
-    <w:bookmarkStart w:id="195" w:name="ref-rasheed2011"/>
+    <w:bookmarkEnd w:id="195"/>
+    <w:bookmarkStart w:id="197" w:name="ref-rasheed2011"/>
     <w:p>
       <w:pPr>
         <w:pStyle w:val="Bibliography"/>
@@ -13835,7 +13868,7 @@
       <w:r>
         <w:t xml:space="preserve"> </w:t>
       </w:r>
-      <w:hyperlink r:id="rId194">
+      <w:hyperlink r:id="rId196">
         <w:r>
           <w:rPr>
             <w:rStyle w:val="Hyperlink"/>
@@ -13847,8 +13880,8 @@
         <w:t xml:space="preserve">.</w:t>
       </w:r>
     </w:p>
-    <w:bookmarkEnd w:id="195"/>
-    <w:bookmarkStart w:id="196" w:name="ref-robblee1991"/>
+    <w:bookmarkEnd w:id="197"/>
+    <w:bookmarkStart w:id="198" w:name="ref-robblee1991"/>
     <w:p>
       <w:pPr>
         <w:pStyle w:val="Bibliography"/>
@@ -13920,8 +13953,8 @@
         <w:t xml:space="preserve">71: 297–299.</w:t>
       </w:r>
     </w:p>
-    <w:bookmarkEnd w:id="196"/>
-    <w:bookmarkStart w:id="198" w:name="ref-Robison20"/>
+    <w:bookmarkEnd w:id="198"/>
+    <w:bookmarkStart w:id="200" w:name="ref-Robison20"/>
     <w:p>
       <w:pPr>
         <w:pStyle w:val="Bibliography"/>
@@ -13932,7 +13965,7 @@
       <w:r>
         <w:t xml:space="preserve"> </w:t>
       </w:r>
-      <w:hyperlink r:id="rId197">
+      <w:hyperlink r:id="rId199">
         <w:r>
           <w:rPr>
             <w:rStyle w:val="Hyperlink"/>
@@ -13946,8 +13979,8 @@
         <w:t xml:space="preserve">. Technical report. Tampa Bay Estuary Program, St. Petersburg, Florida.</w:t>
       </w:r>
     </w:p>
-    <w:bookmarkEnd w:id="198"/>
-    <w:bookmarkStart w:id="200" w:name="ref-roca2016"/>
+    <w:bookmarkEnd w:id="200"/>
+    <w:bookmarkStart w:id="202" w:name="ref-roca2016"/>
     <w:p>
       <w:pPr>
         <w:pStyle w:val="Bibliography"/>
@@ -13974,7 +14007,7 @@
       <w:r>
         <w:t xml:space="preserve"> </w:t>
       </w:r>
-      <w:hyperlink r:id="rId199">
+      <w:hyperlink r:id="rId201">
         <w:r>
           <w:rPr>
             <w:rStyle w:val="Hyperlink"/>
@@ -13986,8 +14019,8 @@
         <w:t xml:space="preserve">.</w:t>
       </w:r>
     </w:p>
-    <w:bookmarkEnd w:id="200"/>
-    <w:bookmarkStart w:id="201" w:name="ref-sakamoto1986"/>
+    <w:bookmarkEnd w:id="202"/>
+    <w:bookmarkStart w:id="203" w:name="ref-sakamoto1986"/>
     <w:p>
       <w:pPr>
         <w:pStyle w:val="Bibliography"/>
@@ -14009,8 +14042,8 @@
         <w:t xml:space="preserve">. Dordrecht, The Netherlands: D. Reidel: Taylor &amp; Francis.</w:t>
       </w:r>
     </w:p>
-    <w:bookmarkEnd w:id="201"/>
-    <w:bookmarkStart w:id="203" w:name="ref-schrandt2021"/>
+    <w:bookmarkEnd w:id="203"/>
+    <w:bookmarkStart w:id="205" w:name="ref-schrandt2021"/>
     <w:p>
       <w:pPr>
         <w:pStyle w:val="Bibliography"/>
@@ -14037,7 +14070,7 @@
       <w:r>
         <w:t xml:space="preserve"> </w:t>
       </w:r>
-      <w:hyperlink r:id="rId202">
+      <w:hyperlink r:id="rId204">
         <w:r>
           <w:rPr>
             <w:rStyle w:val="Hyperlink"/>
@@ -14049,8 +14082,8 @@
         <w:t xml:space="preserve">.</w:t>
       </w:r>
     </w:p>
-    <w:bookmarkEnd w:id="203"/>
-    <w:bookmarkStart w:id="204" w:name="ref-scolaro2023"/>
+    <w:bookmarkEnd w:id="205"/>
+    <w:bookmarkStart w:id="206" w:name="ref-scolaro2023"/>
     <w:p>
       <w:pPr>
         <w:pStyle w:val="Bibliography"/>
@@ -14084,8 +14117,8 @@
         <w:t xml:space="preserve">86: 339–345.</w:t>
       </w:r>
     </w:p>
-    <w:bookmarkEnd w:id="204"/>
-    <w:bookmarkStart w:id="206" w:name="ref-sherwood2013"/>
+    <w:bookmarkEnd w:id="206"/>
+    <w:bookmarkStart w:id="208" w:name="ref-sherwood2013"/>
     <w:p>
       <w:pPr>
         <w:pStyle w:val="Bibliography"/>
@@ -14130,7 +14163,7 @@
       <w:r>
         <w:t xml:space="preserve"> </w:t>
       </w:r>
-      <w:hyperlink r:id="rId205">
+      <w:hyperlink r:id="rId207">
         <w:r>
           <w:rPr>
             <w:rStyle w:val="Hyperlink"/>
@@ -14142,8 +14175,8 @@
         <w:t xml:space="preserve">.</w:t>
       </w:r>
     </w:p>
-    <w:bookmarkEnd w:id="206"/>
-    <w:bookmarkStart w:id="208" w:name="ref-sherwood2015"/>
+    <w:bookmarkEnd w:id="208"/>
+    <w:bookmarkStart w:id="210" w:name="ref-sherwood2015"/>
     <w:p>
       <w:pPr>
         <w:pStyle w:val="Bibliography"/>
@@ -14154,7 +14187,7 @@
       <w:r>
         <w:t xml:space="preserve"> </w:t>
       </w:r>
-      <w:hyperlink r:id="rId207">
+      <w:hyperlink r:id="rId209">
         <w:r>
           <w:rPr>
             <w:rStyle w:val="Hyperlink"/>
@@ -14240,8 +14273,8 @@
         <w:t xml:space="preserve">. 10-15. St. Petersburg, Florida: Tampa Bay Estuary Program.</w:t>
       </w:r>
     </w:p>
-    <w:bookmarkEnd w:id="208"/>
-    <w:bookmarkStart w:id="210" w:name="ref-sherwood2016"/>
+    <w:bookmarkEnd w:id="210"/>
+    <w:bookmarkStart w:id="212" w:name="ref-sherwood2016"/>
     <w:p>
       <w:pPr>
         <w:pStyle w:val="Bibliography"/>
@@ -14268,7 +14301,7 @@
       <w:r>
         <w:t xml:space="preserve"> </w:t>
       </w:r>
-      <w:hyperlink r:id="rId209">
+      <w:hyperlink r:id="rId211">
         <w:r>
           <w:rPr>
             <w:rStyle w:val="Hyperlink"/>
@@ -14280,8 +14313,8 @@
         <w:t xml:space="preserve">.</w:t>
       </w:r>
     </w:p>
-    <w:bookmarkEnd w:id="210"/>
-    <w:bookmarkStart w:id="212" w:name="ref-sherwood2017"/>
+    <w:bookmarkEnd w:id="212"/>
+    <w:bookmarkStart w:id="214" w:name="ref-sherwood2017"/>
     <w:p>
       <w:pPr>
         <w:pStyle w:val="Bibliography"/>
@@ -14338,7 +14371,7 @@
       <w:r>
         <w:t xml:space="preserve"> </w:t>
       </w:r>
-      <w:hyperlink r:id="rId211">
+      <w:hyperlink r:id="rId213">
         <w:r>
           <w:rPr>
             <w:rStyle w:val="Hyperlink"/>
@@ -14350,8 +14383,8 @@
         <w:t xml:space="preserve">.</w:t>
       </w:r>
     </w:p>
-    <w:bookmarkEnd w:id="212"/>
-    <w:bookmarkStart w:id="214" w:name="ref-shiir"/>
+    <w:bookmarkEnd w:id="214"/>
+    <w:bookmarkStart w:id="216" w:name="ref-shiir"/>
     <w:p>
       <w:pPr>
         <w:pStyle w:val="Bibliography"/>
@@ -14393,7 +14426,7 @@
       <w:r>
         <w:t xml:space="preserve"> </w:t>
       </w:r>
-      <w:hyperlink r:id="rId213">
+      <w:hyperlink r:id="rId215">
         <w:r>
           <w:rPr>
             <w:rStyle w:val="Hyperlink"/>
@@ -14405,8 +14438,8 @@
         <w:t xml:space="preserve">.</w:t>
       </w:r>
     </w:p>
-    <w:bookmarkEnd w:id="214"/>
-    <w:bookmarkStart w:id="216" w:name="ref-statham2012a"/>
+    <w:bookmarkEnd w:id="216"/>
+    <w:bookmarkStart w:id="218" w:name="ref-statham2012a"/>
     <w:p>
       <w:pPr>
         <w:pStyle w:val="Bibliography"/>
@@ -14433,7 +14466,7 @@
       <w:r>
         <w:t xml:space="preserve"> </w:t>
       </w:r>
-      <w:hyperlink r:id="rId215">
+      <w:hyperlink r:id="rId217">
         <w:r>
           <w:rPr>
             <w:rStyle w:val="Hyperlink"/>
@@ -14445,8 +14478,8 @@
         <w:t xml:space="preserve">.</w:t>
       </w:r>
     </w:p>
-    <w:bookmarkEnd w:id="216"/>
-    <w:bookmarkStart w:id="218" w:name="ref-stelling2023"/>
+    <w:bookmarkEnd w:id="218"/>
+    <w:bookmarkStart w:id="220" w:name="ref-stelling2023"/>
     <w:p>
       <w:pPr>
         <w:pStyle w:val="Bibliography"/>
@@ -14500,7 +14533,7 @@
       <w:r>
         <w:t xml:space="preserve"> </w:t>
       </w:r>
-      <w:hyperlink r:id="rId217">
+      <w:hyperlink r:id="rId219">
         <w:r>
           <w:rPr>
             <w:rStyle w:val="Hyperlink"/>
@@ -14512,8 +14545,8 @@
         <w:t xml:space="preserve">.</w:t>
       </w:r>
     </w:p>
-    <w:bookmarkEnd w:id="218"/>
-    <w:bookmarkStart w:id="220" w:name="ref-tango2016"/>
+    <w:bookmarkEnd w:id="220"/>
+    <w:bookmarkStart w:id="222" w:name="ref-tango2016"/>
     <w:p>
       <w:pPr>
         <w:pStyle w:val="Bibliography"/>
@@ -14540,7 +14573,7 @@
       <w:r>
         <w:t xml:space="preserve"> </w:t>
       </w:r>
-      <w:hyperlink r:id="rId219">
+      <w:hyperlink r:id="rId221">
         <w:r>
           <w:rPr>
             <w:rStyle w:val="Hyperlink"/>
@@ -14552,8 +14585,82 @@
         <w:t xml:space="preserve">.</w:t>
       </w:r>
     </w:p>
-    <w:bookmarkEnd w:id="220"/>
-    <w:bookmarkStart w:id="221" w:name="ref-tomasko2023"/>
+    <w:bookmarkEnd w:id="222"/>
+    <w:bookmarkStart w:id="224" w:name="ref-tbep0923"/>
+    <w:p>
+      <w:pPr>
+        <w:pStyle w:val="Bibliography"/>
+      </w:pPr>
+      <w:r>
+        <w:t xml:space="preserve">Todd, A., H. Walsh, and J. Neville. 2023.</w:t>
+      </w:r>
+      <w:r>
+        <w:t xml:space="preserve"> </w:t>
+      </w:r>
+      <w:hyperlink r:id="rId223">
+        <w:r>
+          <w:rPr>
+            <w:rStyle w:val="Hyperlink"/>
+            <w:iCs/>
+            <w:i/>
+          </w:rPr>
+          <w:t xml:space="preserve">2023 economic valuation of</w:t>
+        </w:r>
+        <w:r>
+          <w:rPr>
+            <w:rStyle w:val="Hyperlink"/>
+            <w:iCs/>
+            <w:i/>
+          </w:rPr>
+          <w:t xml:space="preserve"> </w:t>
+        </w:r>
+        <w:r>
+          <w:rPr>
+            <w:rStyle w:val="Hyperlink"/>
+            <w:iCs/>
+            <w:i/>
+          </w:rPr>
+          <w:t xml:space="preserve">T</w:t>
+        </w:r>
+        <w:r>
+          <w:rPr>
+            <w:rStyle w:val="Hyperlink"/>
+            <w:iCs/>
+            <w:i/>
+          </w:rPr>
+          <w:t xml:space="preserve">ampa</w:t>
+        </w:r>
+        <w:r>
+          <w:rPr>
+            <w:rStyle w:val="Hyperlink"/>
+            <w:iCs/>
+            <w:i/>
+          </w:rPr>
+          <w:t xml:space="preserve"> </w:t>
+        </w:r>
+        <w:r>
+          <w:rPr>
+            <w:rStyle w:val="Hyperlink"/>
+            <w:iCs/>
+            <w:i/>
+          </w:rPr>
+          <w:t xml:space="preserve">B</w:t>
+        </w:r>
+        <w:r>
+          <w:rPr>
+            <w:rStyle w:val="Hyperlink"/>
+            <w:iCs/>
+            <w:i/>
+          </w:rPr>
+          <w:t xml:space="preserve">ay</w:t>
+        </w:r>
+      </w:hyperlink>
+      <w:r>
+        <w:t xml:space="preserve">. 09-23. St. Petersburg, Florida: Tampa Bay Estuary Program.</w:t>
+      </w:r>
+    </w:p>
+    <w:bookmarkEnd w:id="224"/>
+    <w:bookmarkStart w:id="225" w:name="ref-tomasko2023"/>
     <w:p>
       <w:pPr>
         <w:pStyle w:val="Bibliography"/>
@@ -14614,8 +14721,8 @@
         <w:t xml:space="preserve">86: 301–313.</w:t>
       </w:r>
     </w:p>
-    <w:bookmarkEnd w:id="221"/>
-    <w:bookmarkStart w:id="223" w:name="ref-tomasko2020"/>
+    <w:bookmarkEnd w:id="225"/>
+    <w:bookmarkStart w:id="227" w:name="ref-tomasko2020"/>
     <w:p>
       <w:pPr>
         <w:pStyle w:val="Bibliography"/>
@@ -14642,7 +14749,7 @@
       <w:r>
         <w:t xml:space="preserve"> </w:t>
       </w:r>
-      <w:hyperlink r:id="rId222">
+      <w:hyperlink r:id="rId226">
         <w:r>
           <w:rPr>
             <w:rStyle w:val="Hyperlink"/>
@@ -14654,8 +14761,8 @@
         <w:t xml:space="preserve">.</w:t>
       </w:r>
     </w:p>
-    <w:bookmarkEnd w:id="223"/>
-    <w:bookmarkStart w:id="225" w:name="ref-usup1994"/>
+    <w:bookmarkEnd w:id="227"/>
+    <w:bookmarkStart w:id="229" w:name="ref-usup1994"/>
     <w:p>
       <w:pPr>
         <w:pStyle w:val="Bibliography"/>
@@ -14691,7 +14798,7 @@
       <w:r>
         <w:t xml:space="preserve"> </w:t>
       </w:r>
-      <w:hyperlink r:id="rId224">
+      <w:hyperlink r:id="rId228">
         <w:r>
           <w:rPr>
             <w:rStyle w:val="Hyperlink"/>
@@ -14703,8 +14810,8 @@
         <w:t xml:space="preserve">.</w:t>
       </w:r>
     </w:p>
-    <w:bookmarkEnd w:id="225"/>
-    <w:bookmarkStart w:id="227" w:name="ref-vanbogaert2018"/>
+    <w:bookmarkEnd w:id="229"/>
+    <w:bookmarkStart w:id="231" w:name="ref-vanbogaert2018"/>
     <w:p>
       <w:pPr>
         <w:pStyle w:val="Bibliography"/>
@@ -14747,7 +14854,7 @@
       <w:r>
         <w:t xml:space="preserve"> </w:t>
       </w:r>
-      <w:hyperlink r:id="rId226">
+      <w:hyperlink r:id="rId230">
         <w:r>
           <w:rPr>
             <w:rStyle w:val="Hyperlink"/>
@@ -14759,8 +14866,8 @@
         <w:t xml:space="preserve">.</w:t>
       </w:r>
     </w:p>
-    <w:bookmarkEnd w:id="227"/>
-    <w:bookmarkStart w:id="229" w:name="ref-vandermeer1972"/>
+    <w:bookmarkEnd w:id="231"/>
+    <w:bookmarkStart w:id="233" w:name="ref-vandermeer1972"/>
     <w:p>
       <w:pPr>
         <w:pStyle w:val="Bibliography"/>
@@ -14787,7 +14894,7 @@
       <w:r>
         <w:t xml:space="preserve"> </w:t>
       </w:r>
-      <w:hyperlink r:id="rId228">
+      <w:hyperlink r:id="rId232">
         <w:r>
           <w:rPr>
             <w:rStyle w:val="Hyperlink"/>
@@ -14799,8 +14906,8 @@
         <w:t xml:space="preserve">.</w:t>
       </w:r>
     </w:p>
-    <w:bookmarkEnd w:id="229"/>
-    <w:bookmarkStart w:id="231" w:name="ref-venables2002b"/>
+    <w:bookmarkEnd w:id="233"/>
+    <w:bookmarkStart w:id="235" w:name="ref-venables2002b"/>
     <w:p>
       <w:pPr>
         <w:pStyle w:val="Bibliography"/>
@@ -14838,7 +14945,7 @@
       <w:r>
         <w:t xml:space="preserve"> </w:t>
       </w:r>
-      <w:hyperlink r:id="rId230">
+      <w:hyperlink r:id="rId234">
         <w:r>
           <w:rPr>
             <w:rStyle w:val="Hyperlink"/>
@@ -14850,8 +14957,8 @@
         <w:t xml:space="preserve">.</w:t>
       </w:r>
     </w:p>
-    <w:bookmarkEnd w:id="231"/>
-    <w:bookmarkStart w:id="233" w:name="ref-waycott2009"/>
+    <w:bookmarkEnd w:id="235"/>
+    <w:bookmarkStart w:id="237" w:name="ref-waycott2009"/>
     <w:p>
       <w:pPr>
         <w:pStyle w:val="Bibliography"/>
@@ -14878,7 +14985,7 @@
       <w:r>
         <w:t xml:space="preserve"> </w:t>
       </w:r>
-      <w:hyperlink r:id="rId232">
+      <w:hyperlink r:id="rId236">
         <w:r>
           <w:rPr>
             <w:rStyle w:val="Hyperlink"/>
@@ -14890,8 +14997,8 @@
         <w:t xml:space="preserve">.</w:t>
       </w:r>
     </w:p>
-    <w:bookmarkEnd w:id="233"/>
-    <w:bookmarkStart w:id="235" w:name="ref-webster2021"/>
+    <w:bookmarkEnd w:id="237"/>
+    <w:bookmarkStart w:id="239" w:name="ref-webster2021"/>
     <w:p>
       <w:pPr>
         <w:pStyle w:val="Bibliography"/>
@@ -14940,7 +15047,7 @@
       <w:r>
         <w:t xml:space="preserve"> </w:t>
       </w:r>
-      <w:hyperlink r:id="rId234">
+      <w:hyperlink r:id="rId238">
         <w:r>
           <w:rPr>
             <w:rStyle w:val="Hyperlink"/>
@@ -14952,8 +15059,8 @@
         <w:t xml:space="preserve">.</w:t>
       </w:r>
     </w:p>
-    <w:bookmarkEnd w:id="235"/>
-    <w:bookmarkStart w:id="237" w:name="ref-white2017"/>
+    <w:bookmarkEnd w:id="239"/>
+    <w:bookmarkStart w:id="241" w:name="ref-white2017"/>
     <w:p>
       <w:pPr>
         <w:pStyle w:val="Bibliography"/>
@@ -14989,7 +15096,7 @@
       <w:r>
         <w:t xml:space="preserve"> </w:t>
       </w:r>
-      <w:hyperlink r:id="rId236">
+      <w:hyperlink r:id="rId240">
         <w:r>
           <w:rPr>
             <w:rStyle w:val="Hyperlink"/>
@@ -15001,8 +15108,8 @@
         <w:t xml:space="preserve">.</w:t>
       </w:r>
     </w:p>
-    <w:bookmarkEnd w:id="237"/>
-    <w:bookmarkStart w:id="238" w:name="ref-wood17"/>
+    <w:bookmarkEnd w:id="241"/>
+    <w:bookmarkStart w:id="242" w:name="ref-wood17"/>
     <w:p>
       <w:pPr>
         <w:pStyle w:val="Bibliography"/>
@@ -15080,8 +15187,8 @@
         <w:t xml:space="preserve">. 2nd ed. Chapman; Hall/CRC.</w:t>
       </w:r>
     </w:p>
-    <w:bookmarkEnd w:id="238"/>
-    <w:bookmarkStart w:id="240" w:name="ref-zhang2023"/>
+    <w:bookmarkEnd w:id="242"/>
+    <w:bookmarkStart w:id="244" w:name="ref-zhang2023"/>
     <w:p>
       <w:pPr>
         <w:pStyle w:val="Bibliography"/>
@@ -15118,7 +15225,7 @@
       <w:r>
         <w:t xml:space="preserve"> </w:t>
       </w:r>
-      <w:hyperlink r:id="rId239">
+      <w:hyperlink r:id="rId243">
         <w:r>
           <w:rPr>
             <w:rStyle w:val="Hyperlink"/>
@@ -15130,8 +15237,8 @@
         <w:t xml:space="preserve">.</w:t>
       </w:r>
     </w:p>
-    <w:bookmarkEnd w:id="240"/>
-    <w:bookmarkStart w:id="242" w:name="ref-zieman1975"/>
+    <w:bookmarkEnd w:id="244"/>
+    <w:bookmarkStart w:id="246" w:name="ref-zieman1975"/>
     <w:p>
       <w:pPr>
         <w:pStyle w:val="Bibliography"/>
@@ -15199,7 +15306,7 @@
       <w:r>
         <w:t xml:space="preserve"> </w:t>
       </w:r>
-      <w:hyperlink r:id="rId241">
+      <w:hyperlink r:id="rId245">
         <w:r>
           <w:rPr>
             <w:rStyle w:val="Hyperlink"/>
@@ -15211,8 +15318,8 @@
         <w:t xml:space="preserve">.</w:t>
       </w:r>
     </w:p>
-    <w:bookmarkEnd w:id="242"/>
-    <w:bookmarkStart w:id="244" w:name="ref-zuur2009a"/>
+    <w:bookmarkEnd w:id="246"/>
+    <w:bookmarkStart w:id="248" w:name="ref-zuur2009a"/>
     <w:p>
       <w:pPr>
         <w:pStyle w:val="Bibliography"/>
@@ -15250,7 +15357,7 @@
       <w:r>
         <w:t xml:space="preserve"> </w:t>
       </w:r>
-      <w:hyperlink r:id="rId243">
+      <w:hyperlink r:id="rId247">
         <w:r>
           <w:rPr>
             <w:rStyle w:val="Hyperlink"/>
@@ -15262,9 +15369,9 @@
         <w:t xml:space="preserve">.</w:t>
       </w:r>
     </w:p>
-    <w:bookmarkEnd w:id="244"/>
-    <w:bookmarkEnd w:id="245"/>
-    <w:bookmarkEnd w:id="246"/>
+    <w:bookmarkEnd w:id="248"/>
+    <w:bookmarkEnd w:id="249"/>
+    <w:bookmarkEnd w:id="250"/>
     <w:sectPr>
       <w:footerReference r:id="rId9" w:type="default"/>
       <w:pgSz w:h="15840" w:w="12240"/>

</xml_diff>

<commit_message>
add costa paper and hypothesis explanation, fixes #3
</commit_message>
<xml_diff>
--- a/manu-draft.docx
+++ b/manu-draft.docx
@@ -608,7 +608,16 @@
         <w:pStyle w:val="BodyText"/>
       </w:pPr>
       <w:r>
-        <w:t xml:space="preserve">This paper describes a comprehensive assessment of long-term trends in water temperature and salinity in the Tampa Bay estuary over the last fifty years. Three datasets of varying sampling designs and temporal coverage were used to assess the primary hypothesis that Tampa Bay is trending towards hotter and fresher conditions that are likely pushing seagrasses beyond their optimal tolerance ranges. This analysis was supported by 30-year seagrass datasets describing approximate biennial coverage of all seagrasses, annual transect monitoring describing cover of individual species, and synoptic seagrass data collected with the water quality surveys. Specific focus was on the periods prior to and after 2016, when seagrasses recovered baywide and then declined despite water quality conditions remaining relatively stable. Our primary goal was to relate recent seagrass changes to climate stressors to provide a motivating example for the management community in the Tampa Bay region that a shifting ecological baseline presents new challenges beyond the known success story of long-term bay recovery. The results are also provided as a cautionary example of the subtle but increasing role of climate-related stressors on the resiliency of estuarine systems at the tropical-temperate boundary, prompting a reassessment of existing management paradigms to accommodate current and anticipated future conditions.</w:t>
+        <w:t xml:space="preserve">This paper describes a comprehensive assessment of long-term trends in water temperature and salinity in the Tampa Bay estuary over the last fifty years. Three datasets of varying sampling designs and temporal coverage were used to assess the primary hypothesis that Tampa Bay is trending towards hotter and fresher conditions that are likely pushing seagrasses beyond their optimal tolerance ranges. This hypothesis was generated from preliminary assessments of datasets used herein and discussions with the regional scientific and management community, despite information in the primary literature suggesting the contrary for salinity</w:t>
+      </w:r>
+      <w:r>
+        <w:t xml:space="preserve"> </w:t>
+      </w:r>
+      <w:r>
+        <w:t xml:space="preserve">(e.g., Costa et al. 2023)</w:t>
+      </w:r>
+      <w:r>
+        <w:t xml:space="preserve">. This analysis was supported by 30-year seagrass datasets describing approximate biennial coverage of all seagrasses, annual transect monitoring describing cover of individual species, and synoptic seagrass data collected with the water quality surveys. Specific focus was on the periods prior to and after 2016, when seagrasses recovered baywide and then declined despite water quality conditions remaining relatively stable. Our primary goal was to relate recent seagrass changes to climate stressors to provide a motivating example for the management community in the Tampa Bay region that a shifting ecological baseline presents new challenges beyond the known success story of long-term bay recovery. The results are also provided as a cautionary example of the subtle but increasing role of climate-related stressors on the resiliency of estuarine systems at the tropical-temperate boundary, prompting a reassessment of existing management paradigms to accommodate current and anticipated future conditions.</w:t>
       </w:r>
     </w:p>
     <w:bookmarkEnd w:id="22"/>
@@ -2998,7 +3007,7 @@
         <w:t xml:space="preserve"> </w:t>
       </w:r>
       <w:r>
-        <w:t xml:space="preserve">(Alarcon et al. 2024)</w:t>
+        <w:t xml:space="preserve">(Costa et al. 2023; Alarcon et al. 2024)</w:t>
       </w:r>
       <w:r>
         <w:t xml:space="preserve">. Salinity changes with sea-level rise have caused numerous alterations of subtidal and nearshore habitats</w:t>
@@ -9971,7 +9980,7 @@
       </w:r>
     </w:p>
     <w:bookmarkEnd w:id="75"/>
-    <w:bookmarkStart w:id="250" w:name="references"/>
+    <w:bookmarkStart w:id="252" w:name="references"/>
     <w:p>
       <w:pPr>
         <w:pStyle w:val="Heading2"/>
@@ -9980,7 +9989,7 @@
         <w:t xml:space="preserve">References</w:t>
       </w:r>
     </w:p>
-    <w:bookmarkStart w:id="249" w:name="refs"/>
+    <w:bookmarkStart w:id="251" w:name="refs"/>
     <w:bookmarkStart w:id="77" w:name="ref-alarcon2024"/>
     <w:p>
       <w:pPr>
@@ -11040,7 +11049,47 @@
       </w:r>
     </w:p>
     <w:bookmarkEnd w:id="111"/>
-    <w:bookmarkStart w:id="113" w:name="ref-dessu2018"/>
+    <w:bookmarkStart w:id="113" w:name="ref-costa2023"/>
+    <w:p>
+      <w:pPr>
+        <w:pStyle w:val="Bibliography"/>
+      </w:pPr>
+      <w:r>
+        <w:t xml:space="preserve">Costa, Y., I. Martins, G. C. de Carvalho, and F. Barros. 2023. Trends of sea-level rise effects on estuaries and estimates of future saline intrusion.</w:t>
+      </w:r>
+      <w:r>
+        <w:t xml:space="preserve"> </w:t>
+      </w:r>
+      <w:r>
+        <w:rPr>
+          <w:iCs/>
+          <w:i/>
+        </w:rPr>
+        <w:t xml:space="preserve">Ocean &amp; Coastal Management</w:t>
+      </w:r>
+      <w:r>
+        <w:t xml:space="preserve"> </w:t>
+      </w:r>
+      <w:r>
+        <w:t xml:space="preserve">236: 106490.</w:t>
+      </w:r>
+      <w:r>
+        <w:t xml:space="preserve"> </w:t>
+      </w:r>
+      <w:hyperlink r:id="rId112">
+        <w:r>
+          <w:rPr>
+            <w:rStyle w:val="Hyperlink"/>
+          </w:rPr>
+          <w:t xml:space="preserve">https://doi.org/10.1016/j.ocecoaman.2023.106490</w:t>
+        </w:r>
+      </w:hyperlink>
+      <w:r>
+        <w:t xml:space="preserve">.</w:t>
+      </w:r>
+    </w:p>
+    <w:bookmarkEnd w:id="113"/>
+    <w:bookmarkStart w:id="115" w:name="ref-dessu2018"/>
     <w:p>
       <w:pPr>
         <w:pStyle w:val="Bibliography"/>
@@ -11094,7 +11143,7 @@
       <w:r>
         <w:t xml:space="preserve"> </w:t>
       </w:r>
-      <w:hyperlink r:id="rId112">
+      <w:hyperlink r:id="rId114">
         <w:r>
           <w:rPr>
             <w:rStyle w:val="Hyperlink"/>
@@ -11106,8 +11155,8 @@
         <w:t xml:space="preserve">.</w:t>
       </w:r>
     </w:p>
-    <w:bookmarkEnd w:id="113"/>
-    <w:bookmarkStart w:id="115" w:name="ref-duarte1995"/>
+    <w:bookmarkEnd w:id="115"/>
+    <w:bookmarkStart w:id="117" w:name="ref-duarte1995"/>
     <w:p>
       <w:pPr>
         <w:pStyle w:val="Bibliography"/>
@@ -11134,7 +11183,7 @@
       <w:r>
         <w:t xml:space="preserve"> </w:t>
       </w:r>
-      <w:hyperlink r:id="rId114">
+      <w:hyperlink r:id="rId116">
         <w:r>
           <w:rPr>
             <w:rStyle w:val="Hyperlink"/>
@@ -11146,8 +11195,8 @@
         <w:t xml:space="preserve">.</w:t>
       </w:r>
     </w:p>
-    <w:bookmarkEnd w:id="115"/>
-    <w:bookmarkStart w:id="117" w:name="ref-duarte2008a"/>
+    <w:bookmarkEnd w:id="117"/>
+    <w:bookmarkStart w:id="119" w:name="ref-duarte2008a"/>
     <w:p>
       <w:pPr>
         <w:pStyle w:val="Bibliography"/>
@@ -11174,7 +11223,7 @@
       <w:r>
         <w:t xml:space="preserve"> </w:t>
       </w:r>
-      <w:hyperlink r:id="rId116">
+      <w:hyperlink r:id="rId118">
         <w:r>
           <w:rPr>
             <w:rStyle w:val="Hyperlink"/>
@@ -11186,8 +11235,8 @@
         <w:t xml:space="preserve">.</w:t>
       </w:r>
     </w:p>
-    <w:bookmarkEnd w:id="117"/>
-    <w:bookmarkStart w:id="119" w:name="ref-duffin2021"/>
+    <w:bookmarkEnd w:id="119"/>
+    <w:bookmarkStart w:id="121" w:name="ref-duffin2021"/>
     <w:p>
       <w:pPr>
         <w:pStyle w:val="Bibliography"/>
@@ -11305,7 +11354,7 @@
       <w:r>
         <w:t xml:space="preserve"> </w:t>
       </w:r>
-      <w:hyperlink r:id="rId118">
+      <w:hyperlink r:id="rId120">
         <w:r>
           <w:rPr>
             <w:rStyle w:val="Hyperlink"/>
@@ -11317,8 +11366,8 @@
         <w:t xml:space="preserve">.</w:t>
       </w:r>
     </w:p>
-    <w:bookmarkEnd w:id="119"/>
-    <w:bookmarkStart w:id="121" w:name="ref-dunic2021"/>
+    <w:bookmarkEnd w:id="121"/>
+    <w:bookmarkStart w:id="123" w:name="ref-dunic2021"/>
     <w:p>
       <w:pPr>
         <w:pStyle w:val="Bibliography"/>
@@ -11357,7 +11406,7 @@
       <w:r>
         <w:t xml:space="preserve"> </w:t>
       </w:r>
-      <w:hyperlink r:id="rId120">
+      <w:hyperlink r:id="rId122">
         <w:r>
           <w:rPr>
             <w:rStyle w:val="Hyperlink"/>
@@ -11369,8 +11418,8 @@
         <w:t xml:space="preserve">.</w:t>
       </w:r>
     </w:p>
-    <w:bookmarkEnd w:id="121"/>
-    <w:bookmarkStart w:id="123" w:name="ref-dunic2023"/>
+    <w:bookmarkEnd w:id="123"/>
+    <w:bookmarkStart w:id="125" w:name="ref-dunic2023"/>
     <w:p>
       <w:pPr>
         <w:pStyle w:val="Bibliography"/>
@@ -11397,7 +11446,7 @@
       <w:r>
         <w:t xml:space="preserve"> </w:t>
       </w:r>
-      <w:hyperlink r:id="rId122">
+      <w:hyperlink r:id="rId124">
         <w:r>
           <w:rPr>
             <w:rStyle w:val="Hyperlink"/>
@@ -11409,8 +11458,8 @@
         <w:t xml:space="preserve">.</w:t>
       </w:r>
     </w:p>
-    <w:bookmarkEnd w:id="123"/>
-    <w:bookmarkStart w:id="125" w:name="ref-fourqurean2012"/>
+    <w:bookmarkEnd w:id="125"/>
+    <w:bookmarkStart w:id="127" w:name="ref-fourqurean2012"/>
     <w:p>
       <w:pPr>
         <w:pStyle w:val="Bibliography"/>
@@ -11437,7 +11486,7 @@
       <w:r>
         <w:t xml:space="preserve"> </w:t>
       </w:r>
-      <w:hyperlink r:id="rId124">
+      <w:hyperlink r:id="rId126">
         <w:r>
           <w:rPr>
             <w:rStyle w:val="Hyperlink"/>
@@ -11449,8 +11498,8 @@
         <w:t xml:space="preserve">.</w:t>
       </w:r>
     </w:p>
-    <w:bookmarkEnd w:id="125"/>
-    <w:bookmarkStart w:id="127" w:name="ref-garrett2011"/>
+    <w:bookmarkEnd w:id="127"/>
+    <w:bookmarkStart w:id="129" w:name="ref-garrett2011"/>
     <w:p>
       <w:pPr>
         <w:pStyle w:val="Bibliography"/>
@@ -11477,7 +11526,7 @@
       <w:r>
         <w:t xml:space="preserve"> </w:t>
       </w:r>
-      <w:hyperlink r:id="rId126">
+      <w:hyperlink r:id="rId128">
         <w:r>
           <w:rPr>
             <w:rStyle w:val="Hyperlink"/>
@@ -11489,8 +11538,8 @@
         <w:t xml:space="preserve">.</w:t>
       </w:r>
     </w:p>
-    <w:bookmarkEnd w:id="127"/>
-    <w:bookmarkStart w:id="129" w:name="ref-greening2006"/>
+    <w:bookmarkEnd w:id="129"/>
+    <w:bookmarkStart w:id="131" w:name="ref-greening2006"/>
     <w:p>
       <w:pPr>
         <w:pStyle w:val="Bibliography"/>
@@ -11553,7 +11602,7 @@
       <w:r>
         <w:t xml:space="preserve"> </w:t>
       </w:r>
-      <w:hyperlink r:id="rId128">
+      <w:hyperlink r:id="rId130">
         <w:r>
           <w:rPr>
             <w:rStyle w:val="Hyperlink"/>
@@ -11565,8 +11614,8 @@
         <w:t xml:space="preserve">.</w:t>
       </w:r>
     </w:p>
-    <w:bookmarkEnd w:id="129"/>
-    <w:bookmarkStart w:id="131" w:name="ref-greening2014"/>
+    <w:bookmarkEnd w:id="131"/>
+    <w:bookmarkStart w:id="133" w:name="ref-greening2014"/>
     <w:p>
       <w:pPr>
         <w:pStyle w:val="Bibliography"/>
@@ -11629,7 +11678,7 @@
       <w:r>
         <w:t xml:space="preserve"> </w:t>
       </w:r>
-      <w:hyperlink r:id="rId130">
+      <w:hyperlink r:id="rId132">
         <w:r>
           <w:rPr>
             <w:rStyle w:val="Hyperlink"/>
@@ -11641,8 +11690,8 @@
         <w:t xml:space="preserve">.</w:t>
       </w:r>
     </w:p>
-    <w:bookmarkEnd w:id="131"/>
-    <w:bookmarkStart w:id="133" w:name="ref-hall2022"/>
+    <w:bookmarkEnd w:id="133"/>
+    <w:bookmarkStart w:id="135" w:name="ref-hall2022"/>
     <w:p>
       <w:pPr>
         <w:pStyle w:val="Bibliography"/>
@@ -11723,7 +11772,7 @@
       <w:r>
         <w:t xml:space="preserve"> </w:t>
       </w:r>
-      <w:hyperlink r:id="rId132">
+      <w:hyperlink r:id="rId134">
         <w:r>
           <w:rPr>
             <w:rStyle w:val="Hyperlink"/>
@@ -11735,8 +11784,8 @@
         <w:t xml:space="preserve">.</w:t>
       </w:r>
     </w:p>
-    <w:bookmarkEnd w:id="133"/>
-    <w:bookmarkStart w:id="135" w:name="ref-hall1999"/>
+    <w:bookmarkEnd w:id="135"/>
+    <w:bookmarkStart w:id="137" w:name="ref-hall1999"/>
     <w:p>
       <w:pPr>
         <w:pStyle w:val="Bibliography"/>
@@ -11781,7 +11830,7 @@
       <w:r>
         <w:t xml:space="preserve"> </w:t>
       </w:r>
-      <w:hyperlink r:id="rId134">
+      <w:hyperlink r:id="rId136">
         <w:r>
           <w:rPr>
             <w:rStyle w:val="Hyperlink"/>
@@ -11793,8 +11842,8 @@
         <w:t xml:space="preserve">.</w:t>
       </w:r>
     </w:p>
-    <w:bookmarkEnd w:id="135"/>
-    <w:bookmarkStart w:id="137" w:name="ref-hall2016"/>
+    <w:bookmarkEnd w:id="137"/>
+    <w:bookmarkStart w:id="139" w:name="ref-hall2016"/>
     <w:p>
       <w:pPr>
         <w:pStyle w:val="Bibliography"/>
@@ -11892,7 +11941,7 @@
       <w:r>
         <w:t xml:space="preserve"> </w:t>
       </w:r>
-      <w:hyperlink r:id="rId136">
+      <w:hyperlink r:id="rId138">
         <w:r>
           <w:rPr>
             <w:rStyle w:val="Hyperlink"/>
@@ -11904,8 +11953,8 @@
         <w:t xml:space="preserve">.</w:t>
       </w:r>
     </w:p>
-    <w:bookmarkEnd w:id="137"/>
-    <w:bookmarkStart w:id="139" w:name="ref-hensel2023"/>
+    <w:bookmarkEnd w:id="139"/>
+    <w:bookmarkStart w:id="141" w:name="ref-hensel2023"/>
     <w:p>
       <w:pPr>
         <w:pStyle w:val="Bibliography"/>
@@ -11966,7 +12015,7 @@
       <w:r>
         <w:t xml:space="preserve"> </w:t>
       </w:r>
-      <w:hyperlink r:id="rId138">
+      <w:hyperlink r:id="rId140">
         <w:r>
           <w:rPr>
             <w:rStyle w:val="Hyperlink"/>
@@ -11978,8 +12027,8 @@
         <w:t xml:space="preserve">.</w:t>
       </w:r>
     </w:p>
-    <w:bookmarkEnd w:id="139"/>
-    <w:bookmarkStart w:id="141" w:name="ref-hirsch1982"/>
+    <w:bookmarkEnd w:id="141"/>
+    <w:bookmarkStart w:id="143" w:name="ref-hirsch1982"/>
     <w:p>
       <w:pPr>
         <w:pStyle w:val="Bibliography"/>
@@ -12006,7 +12055,7 @@
       <w:r>
         <w:t xml:space="preserve"> </w:t>
       </w:r>
-      <w:hyperlink r:id="rId140">
+      <w:hyperlink r:id="rId142">
         <w:r>
           <w:rPr>
             <w:rStyle w:val="Hyperlink"/>
@@ -12018,8 +12067,8 @@
         <w:t xml:space="preserve">.</w:t>
       </w:r>
     </w:p>
-    <w:bookmarkEnd w:id="141"/>
-    <w:bookmarkStart w:id="143" w:name="ref-hutchinson1957"/>
+    <w:bookmarkEnd w:id="143"/>
+    <w:bookmarkStart w:id="145" w:name="ref-hutchinson1957"/>
     <w:p>
       <w:pPr>
         <w:pStyle w:val="Bibliography"/>
@@ -12046,7 +12095,7 @@
       <w:r>
         <w:t xml:space="preserve"> </w:t>
       </w:r>
-      <w:hyperlink r:id="rId142">
+      <w:hyperlink r:id="rId144">
         <w:r>
           <w:rPr>
             <w:rStyle w:val="Hyperlink"/>
@@ -12058,8 +12107,8 @@
         <w:t xml:space="preserve">.</w:t>
       </w:r>
     </w:p>
-    <w:bookmarkEnd w:id="143"/>
-    <w:bookmarkStart w:id="145" w:name="ref-tbep0696"/>
+    <w:bookmarkEnd w:id="145"/>
+    <w:bookmarkStart w:id="147" w:name="ref-tbep0696"/>
     <w:p>
       <w:pPr>
         <w:pStyle w:val="Bibliography"/>
@@ -12070,7 +12119,7 @@
       <w:r>
         <w:t xml:space="preserve"> </w:t>
       </w:r>
-      <w:hyperlink r:id="rId144">
+      <w:hyperlink r:id="rId146">
         <w:r>
           <w:rPr>
             <w:rStyle w:val="Hyperlink"/>
@@ -12156,8 +12205,8 @@
         <w:t xml:space="preserve">. 06-96. St. Petersburg, Florida: Tampa Bay Estuary Program.</w:t>
       </w:r>
     </w:p>
-    <w:bookmarkEnd w:id="145"/>
-    <w:bookmarkStart w:id="147" w:name="ref-jei2022"/>
+    <w:bookmarkEnd w:id="147"/>
+    <w:bookmarkStart w:id="149" w:name="ref-jei2022"/>
     <w:p>
       <w:pPr>
         <w:pStyle w:val="Bibliography"/>
@@ -12168,7 +12217,7 @@
       <w:r>
         <w:t xml:space="preserve"> </w:t>
       </w:r>
-      <w:hyperlink r:id="rId146">
+      <w:hyperlink r:id="rId148">
         <w:r>
           <w:rPr>
             <w:rStyle w:val="Hyperlink"/>
@@ -12214,8 +12263,8 @@
         <w:t xml:space="preserve">. Charlotte Harbor; Estero Bay Aquatic Preserves.</w:t>
       </w:r>
     </w:p>
-    <w:bookmarkEnd w:id="147"/>
-    <w:bookmarkStart w:id="149" w:name="ref-tbep0623"/>
+    <w:bookmarkEnd w:id="149"/>
+    <w:bookmarkStart w:id="151" w:name="ref-tbep0623"/>
     <w:p>
       <w:pPr>
         <w:pStyle w:val="Bibliography"/>
@@ -12226,7 +12275,7 @@
       <w:r>
         <w:t xml:space="preserve"> </w:t>
       </w:r>
-      <w:hyperlink r:id="rId148">
+      <w:hyperlink r:id="rId150">
         <w:r>
           <w:rPr>
             <w:rStyle w:val="Hyperlink"/>
@@ -12312,8 +12361,8 @@
         <w:t xml:space="preserve">. 06-23. St. Petersburg, Florida: Tampa Bay Estuary Program.</w:t>
       </w:r>
     </w:p>
-    <w:bookmarkEnd w:id="149"/>
-    <w:bookmarkStart w:id="151" w:name="ref-tbep0816"/>
+    <w:bookmarkEnd w:id="151"/>
+    <w:bookmarkStart w:id="153" w:name="ref-tbep0816"/>
     <w:p>
       <w:pPr>
         <w:pStyle w:val="Bibliography"/>
@@ -12324,7 +12373,7 @@
       <w:r>
         <w:t xml:space="preserve"> </w:t>
       </w:r>
-      <w:hyperlink r:id="rId150">
+      <w:hyperlink r:id="rId152">
         <w:r>
           <w:rPr>
             <w:rStyle w:val="Hyperlink"/>
@@ -12386,8 +12435,8 @@
         <w:t xml:space="preserve">. 08-16. St. Petersburg, Florida: Tampa Bay Estuary Program.</w:t>
       </w:r>
     </w:p>
-    <w:bookmarkEnd w:id="151"/>
-    <w:bookmarkStart w:id="153" w:name="ref-johansson15"/>
+    <w:bookmarkEnd w:id="153"/>
+    <w:bookmarkStart w:id="155" w:name="ref-johansson15"/>
     <w:p>
       <w:pPr>
         <w:pStyle w:val="Bibliography"/>
@@ -12398,7 +12447,7 @@
       <w:r>
         <w:t xml:space="preserve"> </w:t>
       </w:r>
-      <w:hyperlink r:id="rId152">
+      <w:hyperlink r:id="rId154">
         <w:r>
           <w:rPr>
             <w:rStyle w:val="Hyperlink"/>
@@ -12516,8 +12565,8 @@
         <w:t xml:space="preserve">. 06-15. St. Petersburg, Florida: Tampa Bay Estuary Program.</w:t>
       </w:r>
     </w:p>
-    <w:bookmarkEnd w:id="153"/>
-    <w:bookmarkStart w:id="155" w:name="ref-lefcheck2018"/>
+    <w:bookmarkEnd w:id="155"/>
+    <w:bookmarkStart w:id="157" w:name="ref-lefcheck2018"/>
     <w:p>
       <w:pPr>
         <w:pStyle w:val="Bibliography"/>
@@ -12544,7 +12593,7 @@
       <w:r>
         <w:t xml:space="preserve"> </w:t>
       </w:r>
-      <w:hyperlink r:id="rId154">
+      <w:hyperlink r:id="rId156">
         <w:r>
           <w:rPr>
             <w:rStyle w:val="Hyperlink"/>
@@ -12556,8 +12605,8 @@
         <w:t xml:space="preserve">.</w:t>
       </w:r>
     </w:p>
-    <w:bookmarkEnd w:id="155"/>
-    <w:bookmarkStart w:id="157" w:name="ref-lefcheck2017"/>
+    <w:bookmarkEnd w:id="157"/>
+    <w:bookmarkStart w:id="159" w:name="ref-lefcheck2017"/>
     <w:p>
       <w:pPr>
         <w:pStyle w:val="Bibliography"/>
@@ -12594,7 +12643,7 @@
       <w:r>
         <w:t xml:space="preserve"> </w:t>
       </w:r>
-      <w:hyperlink r:id="rId156">
+      <w:hyperlink r:id="rId158">
         <w:r>
           <w:rPr>
             <w:rStyle w:val="Hyperlink"/>
@@ -12606,8 +12655,8 @@
         <w:t xml:space="preserve">.</w:t>
       </w:r>
     </w:p>
-    <w:bookmarkEnd w:id="157"/>
-    <w:bookmarkStart w:id="159" w:name="ref-lewis1985"/>
+    <w:bookmarkEnd w:id="159"/>
+    <w:bookmarkStart w:id="161" w:name="ref-lewis1985"/>
     <w:p>
       <w:pPr>
         <w:pStyle w:val="Bibliography"/>
@@ -12618,7 +12667,7 @@
       <w:r>
         <w:t xml:space="preserve"> </w:t>
       </w:r>
-      <w:hyperlink r:id="rId158">
+      <w:hyperlink r:id="rId160">
         <w:r>
           <w:rPr>
             <w:rStyle w:val="Hyperlink"/>
@@ -12826,8 +12875,8 @@
         <w:t xml:space="preserve">, ed. S. F. Treat, J. L. Simon, R. R. Lewis III, and R. L. Whitman Jr., 210–246. Tampa, Florida: Bellweather Press.</w:t>
       </w:r>
     </w:p>
-    <w:bookmarkEnd w:id="159"/>
-    <w:bookmarkStart w:id="161" w:name="ref-lirman2003"/>
+    <w:bookmarkEnd w:id="161"/>
+    <w:bookmarkStart w:id="163" w:name="ref-lirman2003"/>
     <w:p>
       <w:pPr>
         <w:pStyle w:val="Bibliography"/>
@@ -12854,7 +12903,7 @@
       <w:r>
         <w:t xml:space="preserve"> </w:t>
       </w:r>
-      <w:hyperlink r:id="rId160">
+      <w:hyperlink r:id="rId162">
         <w:r>
           <w:rPr>
             <w:rStyle w:val="Hyperlink"/>
@@ -12866,8 +12915,8 @@
         <w:t xml:space="preserve">.</w:t>
       </w:r>
     </w:p>
-    <w:bookmarkEnd w:id="161"/>
-    <w:bookmarkStart w:id="163" w:name="ref-lizcano-sandoval2022"/>
+    <w:bookmarkEnd w:id="163"/>
+    <w:bookmarkStart w:id="165" w:name="ref-lizcano-sandoval2022"/>
     <w:p>
       <w:pPr>
         <w:pStyle w:val="Bibliography"/>
@@ -12894,7 +12943,7 @@
       <w:r>
         <w:t xml:space="preserve"> </w:t>
       </w:r>
-      <w:hyperlink r:id="rId162">
+      <w:hyperlink r:id="rId164">
         <w:r>
           <w:rPr>
             <w:rStyle w:val="Hyperlink"/>
@@ -12906,8 +12955,8 @@
         <w:t xml:space="preserve">.</w:t>
       </w:r>
     </w:p>
-    <w:bookmarkEnd w:id="163"/>
-    <w:bookmarkStart w:id="165" w:name="ref-lopez2021"/>
+    <w:bookmarkEnd w:id="165"/>
+    <w:bookmarkStart w:id="167" w:name="ref-lopez2021"/>
     <w:p>
       <w:pPr>
         <w:pStyle w:val="Bibliography"/>
@@ -12918,7 +12967,7 @@
       <w:r>
         <w:t xml:space="preserve"> </w:t>
       </w:r>
-      <w:hyperlink r:id="rId164">
+      <w:hyperlink r:id="rId166">
         <w:r>
           <w:rPr>
             <w:rStyle w:val="Hyperlink"/>
@@ -13006,8 +13055,8 @@
         <w:t xml:space="preserve">. 07a-21. St. Petersburg, Florida: Tampa Bay Estuary Program.</w:t>
       </w:r>
     </w:p>
-    <w:bookmarkEnd w:id="165"/>
-    <w:bookmarkStart w:id="166" w:name="ref-lopez2023"/>
+    <w:bookmarkEnd w:id="167"/>
+    <w:bookmarkStart w:id="168" w:name="ref-lopez2023"/>
     <w:p>
       <w:pPr>
         <w:pStyle w:val="Bibliography"/>
@@ -13102,8 +13151,8 @@
         <w:t xml:space="preserve">86: 62–71.</w:t>
       </w:r>
     </w:p>
-    <w:bookmarkEnd w:id="166"/>
-    <w:bookmarkStart w:id="168" w:name="ref-luther2022"/>
+    <w:bookmarkEnd w:id="168"/>
+    <w:bookmarkStart w:id="170" w:name="ref-luther2022"/>
     <w:p>
       <w:pPr>
         <w:pStyle w:val="Bibliography"/>
@@ -13114,7 +13163,7 @@
       <w:r>
         <w:t xml:space="preserve"> </w:t>
       </w:r>
-      <w:hyperlink r:id="rId167">
+      <w:hyperlink r:id="rId169">
         <w:r>
           <w:rPr>
             <w:rStyle w:val="Hyperlink"/>
@@ -13200,8 +13249,8 @@
         <w:t xml:space="preserve">. 08-22. St. Petersburg, Florida: Tampa Bay Estuary Program.</w:t>
       </w:r>
     </w:p>
-    <w:bookmarkEnd w:id="168"/>
-    <w:bookmarkStart w:id="170" w:name="ref-madeira2012"/>
+    <w:bookmarkEnd w:id="170"/>
+    <w:bookmarkStart w:id="172" w:name="ref-madeira2012"/>
     <w:p>
       <w:pPr>
         <w:pStyle w:val="Bibliography"/>
@@ -13228,7 +13277,7 @@
       <w:r>
         <w:t xml:space="preserve"> </w:t>
       </w:r>
-      <w:hyperlink r:id="rId169">
+      <w:hyperlink r:id="rId171">
         <w:r>
           <w:rPr>
             <w:rStyle w:val="Hyperlink"/>
@@ -13240,8 +13289,8 @@
         <w:t xml:space="preserve">.</w:t>
       </w:r>
     </w:p>
-    <w:bookmarkEnd w:id="170"/>
-    <w:bookmarkStart w:id="172" w:name="ref-maxwell2016"/>
+    <w:bookmarkEnd w:id="172"/>
+    <w:bookmarkStart w:id="174" w:name="ref-maxwell2016"/>
     <w:p>
       <w:pPr>
         <w:pStyle w:val="Bibliography"/>
@@ -13268,7 +13317,7 @@
       <w:r>
         <w:t xml:space="preserve"> </w:t>
       </w:r>
-      <w:hyperlink r:id="rId171">
+      <w:hyperlink r:id="rId173">
         <w:r>
           <w:rPr>
             <w:rStyle w:val="Hyperlink"/>
@@ -13280,8 +13329,8 @@
         <w:t xml:space="preserve">.</w:t>
       </w:r>
     </w:p>
-    <w:bookmarkEnd w:id="172"/>
-    <w:bookmarkStart w:id="174" w:name="ref-mcmillan1967"/>
+    <w:bookmarkEnd w:id="174"/>
+    <w:bookmarkStart w:id="176" w:name="ref-mcmillan1967"/>
     <w:p>
       <w:pPr>
         <w:pStyle w:val="Bibliography"/>
@@ -13308,7 +13357,7 @@
       <w:r>
         <w:t xml:space="preserve"> </w:t>
       </w:r>
-      <w:hyperlink r:id="rId173">
+      <w:hyperlink r:id="rId175">
         <w:r>
           <w:rPr>
             <w:rStyle w:val="Hyperlink"/>
@@ -13320,8 +13369,8 @@
         <w:t xml:space="preserve">.</w:t>
       </w:r>
     </w:p>
-    <w:bookmarkEnd w:id="174"/>
-    <w:bookmarkStart w:id="176" w:name="ref-millard13"/>
+    <w:bookmarkEnd w:id="176"/>
+    <w:bookmarkStart w:id="178" w:name="ref-millard13"/>
     <w:p>
       <w:pPr>
         <w:pStyle w:val="Bibliography"/>
@@ -13332,7 +13381,7 @@
       <w:r>
         <w:t xml:space="preserve"> </w:t>
       </w:r>
-      <w:hyperlink r:id="rId175">
+      <w:hyperlink r:id="rId177">
         <w:r>
           <w:rPr>
             <w:rStyle w:val="Hyperlink"/>
@@ -13378,8 +13427,8 @@
         <w:t xml:space="preserve">. New York: Springer.</w:t>
       </w:r>
     </w:p>
-    <w:bookmarkEnd w:id="176"/>
-    <w:bookmarkStart w:id="178" w:name="ref-morrison2006"/>
+    <w:bookmarkEnd w:id="178"/>
+    <w:bookmarkStart w:id="180" w:name="ref-morrison2006"/>
     <w:p>
       <w:pPr>
         <w:pStyle w:val="Bibliography"/>
@@ -13436,7 +13485,7 @@
       <w:r>
         <w:t xml:space="preserve"> </w:t>
       </w:r>
-      <w:hyperlink r:id="rId177">
+      <w:hyperlink r:id="rId179">
         <w:r>
           <w:rPr>
             <w:rStyle w:val="Hyperlink"/>
@@ -13448,8 +13497,8 @@
         <w:t xml:space="preserve">.</w:t>
       </w:r>
     </w:p>
-    <w:bookmarkEnd w:id="178"/>
-    <w:bookmarkStart w:id="180" w:name="ref-nickerson2023"/>
+    <w:bookmarkEnd w:id="180"/>
+    <w:bookmarkStart w:id="182" w:name="ref-nickerson2023"/>
     <w:p>
       <w:pPr>
         <w:pStyle w:val="Bibliography"/>
@@ -13476,7 +13525,7 @@
       <w:r>
         <w:t xml:space="preserve"> </w:t>
       </w:r>
-      <w:hyperlink r:id="rId179">
+      <w:hyperlink r:id="rId181">
         <w:r>
           <w:rPr>
             <w:rStyle w:val="Hyperlink"/>
@@ -13488,8 +13537,8 @@
         <w:t xml:space="preserve">.</w:t>
       </w:r>
     </w:p>
-    <w:bookmarkEnd w:id="180"/>
-    <w:bookmarkStart w:id="182" w:name="ref-oliver2018"/>
+    <w:bookmarkEnd w:id="182"/>
+    <w:bookmarkStart w:id="184" w:name="ref-oliver2018"/>
     <w:p>
       <w:pPr>
         <w:pStyle w:val="Bibliography"/>
@@ -13516,7 +13565,7 @@
       <w:r>
         <w:t xml:space="preserve"> </w:t>
       </w:r>
-      <w:hyperlink r:id="rId181">
+      <w:hyperlink r:id="rId183">
         <w:r>
           <w:rPr>
             <w:rStyle w:val="Hyperlink"/>
@@ -13528,8 +13577,8 @@
         <w:t xml:space="preserve">.</w:t>
       </w:r>
     </w:p>
-    <w:bookmarkEnd w:id="182"/>
-    <w:bookmarkStart w:id="184" w:name="ref-orth2006"/>
+    <w:bookmarkEnd w:id="184"/>
+    <w:bookmarkStart w:id="186" w:name="ref-orth2006"/>
     <w:p>
       <w:pPr>
         <w:pStyle w:val="Bibliography"/>
@@ -13556,7 +13605,7 @@
       <w:r>
         <w:t xml:space="preserve"> </w:t>
       </w:r>
-      <w:hyperlink r:id="rId183">
+      <w:hyperlink r:id="rId185">
         <w:r>
           <w:rPr>
             <w:rStyle w:val="Hyperlink"/>
@@ -13568,8 +13617,8 @@
         <w:t xml:space="preserve">.</w:t>
       </w:r>
     </w:p>
-    <w:bookmarkEnd w:id="184"/>
-    <w:bookmarkStart w:id="186" w:name="ref-orth2017"/>
+    <w:bookmarkEnd w:id="186"/>
+    <w:bookmarkStart w:id="188" w:name="ref-orth2017"/>
     <w:p>
       <w:pPr>
         <w:pStyle w:val="Bibliography"/>
@@ -13614,7 +13663,7 @@
       <w:r>
         <w:t xml:space="preserve"> </w:t>
       </w:r>
-      <w:hyperlink r:id="rId185">
+      <w:hyperlink r:id="rId187">
         <w:r>
           <w:rPr>
             <w:rStyle w:val="Hyperlink"/>
@@ -13626,8 +13675,8 @@
         <w:t xml:space="preserve">.</w:t>
       </w:r>
     </w:p>
-    <w:bookmarkEnd w:id="186"/>
-    <w:bookmarkStart w:id="188" w:name="ref-orth2023"/>
+    <w:bookmarkEnd w:id="188"/>
+    <w:bookmarkStart w:id="190" w:name="ref-orth2023"/>
     <w:p>
       <w:pPr>
         <w:pStyle w:val="Bibliography"/>
@@ -13654,7 +13703,7 @@
       <w:r>
         <w:t xml:space="preserve"> </w:t>
       </w:r>
-      <w:hyperlink r:id="rId187">
+      <w:hyperlink r:id="rId189">
         <w:r>
           <w:rPr>
             <w:rStyle w:val="Hyperlink"/>
@@ -13666,8 +13715,8 @@
         <w:t xml:space="preserve">.</w:t>
       </w:r>
     </w:p>
-    <w:bookmarkEnd w:id="188"/>
-    <w:bookmarkStart w:id="190" w:name="ref-orth2020"/>
+    <w:bookmarkEnd w:id="190"/>
+    <w:bookmarkStart w:id="192" w:name="ref-orth2020"/>
     <w:p>
       <w:pPr>
         <w:pStyle w:val="Bibliography"/>
@@ -13694,7 +13743,7 @@
       <w:r>
         <w:t xml:space="preserve"> </w:t>
       </w:r>
-      <w:hyperlink r:id="rId189">
+      <w:hyperlink r:id="rId191">
         <w:r>
           <w:rPr>
             <w:rStyle w:val="Hyperlink"/>
@@ -13706,8 +13755,8 @@
         <w:t xml:space="preserve">.</w:t>
       </w:r>
     </w:p>
-    <w:bookmarkEnd w:id="190"/>
-    <w:bookmarkStart w:id="192" w:name="ref-osland2015"/>
+    <w:bookmarkEnd w:id="192"/>
+    <w:bookmarkStart w:id="194" w:name="ref-osland2015"/>
     <w:p>
       <w:pPr>
         <w:pStyle w:val="Bibliography"/>
@@ -13740,7 +13789,7 @@
       <w:r>
         <w:t xml:space="preserve"> </w:t>
       </w:r>
-      <w:hyperlink r:id="rId191">
+      <w:hyperlink r:id="rId193">
         <w:r>
           <w:rPr>
             <w:rStyle w:val="Hyperlink"/>
@@ -13752,8 +13801,8 @@
         <w:t xml:space="preserve">.</w:t>
       </w:r>
     </w:p>
-    <w:bookmarkEnd w:id="192"/>
-    <w:bookmarkStart w:id="193" w:name="ref-phillips1960"/>
+    <w:bookmarkEnd w:id="194"/>
+    <w:bookmarkStart w:id="195" w:name="ref-phillips1960"/>
     <w:p>
       <w:pPr>
         <w:pStyle w:val="Bibliography"/>
@@ -13775,8 +13824,8 @@
         <w:t xml:space="preserve">. 44. Florida State Board of Conservation, Marine Laboratory.</w:t>
       </w:r>
     </w:p>
-    <w:bookmarkEnd w:id="193"/>
-    <w:bookmarkStart w:id="195" w:name="ref-phlips2006"/>
+    <w:bookmarkEnd w:id="195"/>
+    <w:bookmarkStart w:id="197" w:name="ref-phlips2006"/>
     <w:p>
       <w:pPr>
         <w:pStyle w:val="Bibliography"/>
@@ -13828,7 +13877,7 @@
       <w:r>
         <w:t xml:space="preserve"> </w:t>
       </w:r>
-      <w:hyperlink r:id="rId194">
+      <w:hyperlink r:id="rId196">
         <w:r>
           <w:rPr>
             <w:rStyle w:val="Hyperlink"/>
@@ -13840,8 +13889,8 @@
         <w:t xml:space="preserve">.</w:t>
       </w:r>
     </w:p>
-    <w:bookmarkEnd w:id="195"/>
-    <w:bookmarkStart w:id="197" w:name="ref-rasheed2011"/>
+    <w:bookmarkEnd w:id="197"/>
+    <w:bookmarkStart w:id="199" w:name="ref-rasheed2011"/>
     <w:p>
       <w:pPr>
         <w:pStyle w:val="Bibliography"/>
@@ -13868,7 +13917,7 @@
       <w:r>
         <w:t xml:space="preserve"> </w:t>
       </w:r>
-      <w:hyperlink r:id="rId196">
+      <w:hyperlink r:id="rId198">
         <w:r>
           <w:rPr>
             <w:rStyle w:val="Hyperlink"/>
@@ -13880,8 +13929,8 @@
         <w:t xml:space="preserve">.</w:t>
       </w:r>
     </w:p>
-    <w:bookmarkEnd w:id="197"/>
-    <w:bookmarkStart w:id="198" w:name="ref-robblee1991"/>
+    <w:bookmarkEnd w:id="199"/>
+    <w:bookmarkStart w:id="200" w:name="ref-robblee1991"/>
     <w:p>
       <w:pPr>
         <w:pStyle w:val="Bibliography"/>
@@ -13953,8 +14002,8 @@
         <w:t xml:space="preserve">71: 297–299.</w:t>
       </w:r>
     </w:p>
-    <w:bookmarkEnd w:id="198"/>
-    <w:bookmarkStart w:id="200" w:name="ref-Robison20"/>
+    <w:bookmarkEnd w:id="200"/>
+    <w:bookmarkStart w:id="202" w:name="ref-Robison20"/>
     <w:p>
       <w:pPr>
         <w:pStyle w:val="Bibliography"/>
@@ -13965,7 +14014,7 @@
       <w:r>
         <w:t xml:space="preserve"> </w:t>
       </w:r>
-      <w:hyperlink r:id="rId199">
+      <w:hyperlink r:id="rId201">
         <w:r>
           <w:rPr>
             <w:rStyle w:val="Hyperlink"/>
@@ -13979,8 +14028,8 @@
         <w:t xml:space="preserve">. Technical report. Tampa Bay Estuary Program, St. Petersburg, Florida.</w:t>
       </w:r>
     </w:p>
-    <w:bookmarkEnd w:id="200"/>
-    <w:bookmarkStart w:id="202" w:name="ref-roca2016"/>
+    <w:bookmarkEnd w:id="202"/>
+    <w:bookmarkStart w:id="204" w:name="ref-roca2016"/>
     <w:p>
       <w:pPr>
         <w:pStyle w:val="Bibliography"/>
@@ -14007,7 +14056,7 @@
       <w:r>
         <w:t xml:space="preserve"> </w:t>
       </w:r>
-      <w:hyperlink r:id="rId201">
+      <w:hyperlink r:id="rId203">
         <w:r>
           <w:rPr>
             <w:rStyle w:val="Hyperlink"/>
@@ -14019,8 +14068,8 @@
         <w:t xml:space="preserve">.</w:t>
       </w:r>
     </w:p>
-    <w:bookmarkEnd w:id="202"/>
-    <w:bookmarkStart w:id="203" w:name="ref-sakamoto1986"/>
+    <w:bookmarkEnd w:id="204"/>
+    <w:bookmarkStart w:id="205" w:name="ref-sakamoto1986"/>
     <w:p>
       <w:pPr>
         <w:pStyle w:val="Bibliography"/>
@@ -14042,8 +14091,8 @@
         <w:t xml:space="preserve">. Dordrecht, The Netherlands: D. Reidel: Taylor &amp; Francis.</w:t>
       </w:r>
     </w:p>
-    <w:bookmarkEnd w:id="203"/>
-    <w:bookmarkStart w:id="205" w:name="ref-schrandt2021"/>
+    <w:bookmarkEnd w:id="205"/>
+    <w:bookmarkStart w:id="207" w:name="ref-schrandt2021"/>
     <w:p>
       <w:pPr>
         <w:pStyle w:val="Bibliography"/>
@@ -14070,7 +14119,7 @@
       <w:r>
         <w:t xml:space="preserve"> </w:t>
       </w:r>
-      <w:hyperlink r:id="rId204">
+      <w:hyperlink r:id="rId206">
         <w:r>
           <w:rPr>
             <w:rStyle w:val="Hyperlink"/>
@@ -14082,8 +14131,8 @@
         <w:t xml:space="preserve">.</w:t>
       </w:r>
     </w:p>
-    <w:bookmarkEnd w:id="205"/>
-    <w:bookmarkStart w:id="206" w:name="ref-scolaro2023"/>
+    <w:bookmarkEnd w:id="207"/>
+    <w:bookmarkStart w:id="208" w:name="ref-scolaro2023"/>
     <w:p>
       <w:pPr>
         <w:pStyle w:val="Bibliography"/>
@@ -14117,8 +14166,8 @@
         <w:t xml:space="preserve">86: 339–345.</w:t>
       </w:r>
     </w:p>
-    <w:bookmarkEnd w:id="206"/>
-    <w:bookmarkStart w:id="208" w:name="ref-sherwood2013"/>
+    <w:bookmarkEnd w:id="208"/>
+    <w:bookmarkStart w:id="210" w:name="ref-sherwood2013"/>
     <w:p>
       <w:pPr>
         <w:pStyle w:val="Bibliography"/>
@@ -14163,7 +14212,7 @@
       <w:r>
         <w:t xml:space="preserve"> </w:t>
       </w:r>
-      <w:hyperlink r:id="rId207">
+      <w:hyperlink r:id="rId209">
         <w:r>
           <w:rPr>
             <w:rStyle w:val="Hyperlink"/>
@@ -14175,8 +14224,8 @@
         <w:t xml:space="preserve">.</w:t>
       </w:r>
     </w:p>
-    <w:bookmarkEnd w:id="208"/>
-    <w:bookmarkStart w:id="210" w:name="ref-sherwood2015"/>
+    <w:bookmarkEnd w:id="210"/>
+    <w:bookmarkStart w:id="212" w:name="ref-sherwood2015"/>
     <w:p>
       <w:pPr>
         <w:pStyle w:val="Bibliography"/>
@@ -14187,7 +14236,7 @@
       <w:r>
         <w:t xml:space="preserve"> </w:t>
       </w:r>
-      <w:hyperlink r:id="rId209">
+      <w:hyperlink r:id="rId211">
         <w:r>
           <w:rPr>
             <w:rStyle w:val="Hyperlink"/>
@@ -14273,8 +14322,8 @@
         <w:t xml:space="preserve">. 10-15. St. Petersburg, Florida: Tampa Bay Estuary Program.</w:t>
       </w:r>
     </w:p>
-    <w:bookmarkEnd w:id="210"/>
-    <w:bookmarkStart w:id="212" w:name="ref-sherwood2016"/>
+    <w:bookmarkEnd w:id="212"/>
+    <w:bookmarkStart w:id="214" w:name="ref-sherwood2016"/>
     <w:p>
       <w:pPr>
         <w:pStyle w:val="Bibliography"/>
@@ -14301,7 +14350,7 @@
       <w:r>
         <w:t xml:space="preserve"> </w:t>
       </w:r>
-      <w:hyperlink r:id="rId211">
+      <w:hyperlink r:id="rId213">
         <w:r>
           <w:rPr>
             <w:rStyle w:val="Hyperlink"/>
@@ -14313,8 +14362,8 @@
         <w:t xml:space="preserve">.</w:t>
       </w:r>
     </w:p>
-    <w:bookmarkEnd w:id="212"/>
-    <w:bookmarkStart w:id="214" w:name="ref-sherwood2017"/>
+    <w:bookmarkEnd w:id="214"/>
+    <w:bookmarkStart w:id="216" w:name="ref-sherwood2017"/>
     <w:p>
       <w:pPr>
         <w:pStyle w:val="Bibliography"/>
@@ -14371,7 +14420,7 @@
       <w:r>
         <w:t xml:space="preserve"> </w:t>
       </w:r>
-      <w:hyperlink r:id="rId213">
+      <w:hyperlink r:id="rId215">
         <w:r>
           <w:rPr>
             <w:rStyle w:val="Hyperlink"/>
@@ -14383,8 +14432,8 @@
         <w:t xml:space="preserve">.</w:t>
       </w:r>
     </w:p>
-    <w:bookmarkEnd w:id="214"/>
-    <w:bookmarkStart w:id="216" w:name="ref-shiir"/>
+    <w:bookmarkEnd w:id="216"/>
+    <w:bookmarkStart w:id="218" w:name="ref-shiir"/>
     <w:p>
       <w:pPr>
         <w:pStyle w:val="Bibliography"/>
@@ -14426,7 +14475,7 @@
       <w:r>
         <w:t xml:space="preserve"> </w:t>
       </w:r>
-      <w:hyperlink r:id="rId215">
+      <w:hyperlink r:id="rId217">
         <w:r>
           <w:rPr>
             <w:rStyle w:val="Hyperlink"/>
@@ -14438,8 +14487,8 @@
         <w:t xml:space="preserve">.</w:t>
       </w:r>
     </w:p>
-    <w:bookmarkEnd w:id="216"/>
-    <w:bookmarkStart w:id="218" w:name="ref-statham2012a"/>
+    <w:bookmarkEnd w:id="218"/>
+    <w:bookmarkStart w:id="220" w:name="ref-statham2012a"/>
     <w:p>
       <w:pPr>
         <w:pStyle w:val="Bibliography"/>
@@ -14466,7 +14515,7 @@
       <w:r>
         <w:t xml:space="preserve"> </w:t>
       </w:r>
-      <w:hyperlink r:id="rId217">
+      <w:hyperlink r:id="rId219">
         <w:r>
           <w:rPr>
             <w:rStyle w:val="Hyperlink"/>
@@ -14478,8 +14527,8 @@
         <w:t xml:space="preserve">.</w:t>
       </w:r>
     </w:p>
-    <w:bookmarkEnd w:id="218"/>
-    <w:bookmarkStart w:id="220" w:name="ref-stelling2023"/>
+    <w:bookmarkEnd w:id="220"/>
+    <w:bookmarkStart w:id="222" w:name="ref-stelling2023"/>
     <w:p>
       <w:pPr>
         <w:pStyle w:val="Bibliography"/>
@@ -14533,7 +14582,7 @@
       <w:r>
         <w:t xml:space="preserve"> </w:t>
       </w:r>
-      <w:hyperlink r:id="rId219">
+      <w:hyperlink r:id="rId221">
         <w:r>
           <w:rPr>
             <w:rStyle w:val="Hyperlink"/>
@@ -14545,8 +14594,8 @@
         <w:t xml:space="preserve">.</w:t>
       </w:r>
     </w:p>
-    <w:bookmarkEnd w:id="220"/>
-    <w:bookmarkStart w:id="222" w:name="ref-tango2016"/>
+    <w:bookmarkEnd w:id="222"/>
+    <w:bookmarkStart w:id="224" w:name="ref-tango2016"/>
     <w:p>
       <w:pPr>
         <w:pStyle w:val="Bibliography"/>
@@ -14573,7 +14622,7 @@
       <w:r>
         <w:t xml:space="preserve"> </w:t>
       </w:r>
-      <w:hyperlink r:id="rId221">
+      <w:hyperlink r:id="rId223">
         <w:r>
           <w:rPr>
             <w:rStyle w:val="Hyperlink"/>
@@ -14585,8 +14634,8 @@
         <w:t xml:space="preserve">.</w:t>
       </w:r>
     </w:p>
-    <w:bookmarkEnd w:id="222"/>
-    <w:bookmarkStart w:id="224" w:name="ref-tbep0923"/>
+    <w:bookmarkEnd w:id="224"/>
+    <w:bookmarkStart w:id="226" w:name="ref-tbep0923"/>
     <w:p>
       <w:pPr>
         <w:pStyle w:val="Bibliography"/>
@@ -14597,7 +14646,7 @@
       <w:r>
         <w:t xml:space="preserve"> </w:t>
       </w:r>
-      <w:hyperlink r:id="rId223">
+      <w:hyperlink r:id="rId225">
         <w:r>
           <w:rPr>
             <w:rStyle w:val="Hyperlink"/>
@@ -14659,8 +14708,8 @@
         <w:t xml:space="preserve">. 09-23. St. Petersburg, Florida: Tampa Bay Estuary Program.</w:t>
       </w:r>
     </w:p>
-    <w:bookmarkEnd w:id="224"/>
-    <w:bookmarkStart w:id="225" w:name="ref-tomasko2023"/>
+    <w:bookmarkEnd w:id="226"/>
+    <w:bookmarkStart w:id="227" w:name="ref-tomasko2023"/>
     <w:p>
       <w:pPr>
         <w:pStyle w:val="Bibliography"/>
@@ -14721,8 +14770,8 @@
         <w:t xml:space="preserve">86: 301–313.</w:t>
       </w:r>
     </w:p>
-    <w:bookmarkEnd w:id="225"/>
-    <w:bookmarkStart w:id="227" w:name="ref-tomasko2020"/>
+    <w:bookmarkEnd w:id="227"/>
+    <w:bookmarkStart w:id="229" w:name="ref-tomasko2020"/>
     <w:p>
       <w:pPr>
         <w:pStyle w:val="Bibliography"/>
@@ -14749,7 +14798,7 @@
       <w:r>
         <w:t xml:space="preserve"> </w:t>
       </w:r>
-      <w:hyperlink r:id="rId226">
+      <w:hyperlink r:id="rId228">
         <w:r>
           <w:rPr>
             <w:rStyle w:val="Hyperlink"/>
@@ -14761,8 +14810,8 @@
         <w:t xml:space="preserve">.</w:t>
       </w:r>
     </w:p>
-    <w:bookmarkEnd w:id="227"/>
-    <w:bookmarkStart w:id="229" w:name="ref-usup1994"/>
+    <w:bookmarkEnd w:id="229"/>
+    <w:bookmarkStart w:id="231" w:name="ref-usup1994"/>
     <w:p>
       <w:pPr>
         <w:pStyle w:val="Bibliography"/>
@@ -14798,7 +14847,7 @@
       <w:r>
         <w:t xml:space="preserve"> </w:t>
       </w:r>
-      <w:hyperlink r:id="rId228">
+      <w:hyperlink r:id="rId230">
         <w:r>
           <w:rPr>
             <w:rStyle w:val="Hyperlink"/>
@@ -14810,8 +14859,8 @@
         <w:t xml:space="preserve">.</w:t>
       </w:r>
     </w:p>
-    <w:bookmarkEnd w:id="229"/>
-    <w:bookmarkStart w:id="231" w:name="ref-vanbogaert2018"/>
+    <w:bookmarkEnd w:id="231"/>
+    <w:bookmarkStart w:id="233" w:name="ref-vanbogaert2018"/>
     <w:p>
       <w:pPr>
         <w:pStyle w:val="Bibliography"/>
@@ -14854,7 +14903,7 @@
       <w:r>
         <w:t xml:space="preserve"> </w:t>
       </w:r>
-      <w:hyperlink r:id="rId230">
+      <w:hyperlink r:id="rId232">
         <w:r>
           <w:rPr>
             <w:rStyle w:val="Hyperlink"/>
@@ -14866,8 +14915,8 @@
         <w:t xml:space="preserve">.</w:t>
       </w:r>
     </w:p>
-    <w:bookmarkEnd w:id="231"/>
-    <w:bookmarkStart w:id="233" w:name="ref-vandermeer1972"/>
+    <w:bookmarkEnd w:id="233"/>
+    <w:bookmarkStart w:id="235" w:name="ref-vandermeer1972"/>
     <w:p>
       <w:pPr>
         <w:pStyle w:val="Bibliography"/>
@@ -14894,7 +14943,7 @@
       <w:r>
         <w:t xml:space="preserve"> </w:t>
       </w:r>
-      <w:hyperlink r:id="rId232">
+      <w:hyperlink r:id="rId234">
         <w:r>
           <w:rPr>
             <w:rStyle w:val="Hyperlink"/>
@@ -14906,8 +14955,8 @@
         <w:t xml:space="preserve">.</w:t>
       </w:r>
     </w:p>
-    <w:bookmarkEnd w:id="233"/>
-    <w:bookmarkStart w:id="235" w:name="ref-venables2002b"/>
+    <w:bookmarkEnd w:id="235"/>
+    <w:bookmarkStart w:id="237" w:name="ref-venables2002b"/>
     <w:p>
       <w:pPr>
         <w:pStyle w:val="Bibliography"/>
@@ -14945,7 +14994,7 @@
       <w:r>
         <w:t xml:space="preserve"> </w:t>
       </w:r>
-      <w:hyperlink r:id="rId234">
+      <w:hyperlink r:id="rId236">
         <w:r>
           <w:rPr>
             <w:rStyle w:val="Hyperlink"/>
@@ -14957,8 +15006,8 @@
         <w:t xml:space="preserve">.</w:t>
       </w:r>
     </w:p>
-    <w:bookmarkEnd w:id="235"/>
-    <w:bookmarkStart w:id="237" w:name="ref-waycott2009"/>
+    <w:bookmarkEnd w:id="237"/>
+    <w:bookmarkStart w:id="239" w:name="ref-waycott2009"/>
     <w:p>
       <w:pPr>
         <w:pStyle w:val="Bibliography"/>
@@ -14985,7 +15034,7 @@
       <w:r>
         <w:t xml:space="preserve"> </w:t>
       </w:r>
-      <w:hyperlink r:id="rId236">
+      <w:hyperlink r:id="rId238">
         <w:r>
           <w:rPr>
             <w:rStyle w:val="Hyperlink"/>
@@ -14997,8 +15046,8 @@
         <w:t xml:space="preserve">.</w:t>
       </w:r>
     </w:p>
-    <w:bookmarkEnd w:id="237"/>
-    <w:bookmarkStart w:id="239" w:name="ref-webster2021"/>
+    <w:bookmarkEnd w:id="239"/>
+    <w:bookmarkStart w:id="241" w:name="ref-webster2021"/>
     <w:p>
       <w:pPr>
         <w:pStyle w:val="Bibliography"/>
@@ -15047,7 +15096,7 @@
       <w:r>
         <w:t xml:space="preserve"> </w:t>
       </w:r>
-      <w:hyperlink r:id="rId238">
+      <w:hyperlink r:id="rId240">
         <w:r>
           <w:rPr>
             <w:rStyle w:val="Hyperlink"/>
@@ -15059,8 +15108,8 @@
         <w:t xml:space="preserve">.</w:t>
       </w:r>
     </w:p>
-    <w:bookmarkEnd w:id="239"/>
-    <w:bookmarkStart w:id="241" w:name="ref-white2017"/>
+    <w:bookmarkEnd w:id="241"/>
+    <w:bookmarkStart w:id="243" w:name="ref-white2017"/>
     <w:p>
       <w:pPr>
         <w:pStyle w:val="Bibliography"/>
@@ -15096,7 +15145,7 @@
       <w:r>
         <w:t xml:space="preserve"> </w:t>
       </w:r>
-      <w:hyperlink r:id="rId240">
+      <w:hyperlink r:id="rId242">
         <w:r>
           <w:rPr>
             <w:rStyle w:val="Hyperlink"/>
@@ -15108,8 +15157,8 @@
         <w:t xml:space="preserve">.</w:t>
       </w:r>
     </w:p>
-    <w:bookmarkEnd w:id="241"/>
-    <w:bookmarkStart w:id="242" w:name="ref-wood17"/>
+    <w:bookmarkEnd w:id="243"/>
+    <w:bookmarkStart w:id="244" w:name="ref-wood17"/>
     <w:p>
       <w:pPr>
         <w:pStyle w:val="Bibliography"/>
@@ -15187,8 +15236,8 @@
         <w:t xml:space="preserve">. 2nd ed. Chapman; Hall/CRC.</w:t>
       </w:r>
     </w:p>
-    <w:bookmarkEnd w:id="242"/>
-    <w:bookmarkStart w:id="244" w:name="ref-zhang2023"/>
+    <w:bookmarkEnd w:id="244"/>
+    <w:bookmarkStart w:id="246" w:name="ref-zhang2023"/>
     <w:p>
       <w:pPr>
         <w:pStyle w:val="Bibliography"/>
@@ -15225,7 +15274,7 @@
       <w:r>
         <w:t xml:space="preserve"> </w:t>
       </w:r>
-      <w:hyperlink r:id="rId243">
+      <w:hyperlink r:id="rId245">
         <w:r>
           <w:rPr>
             <w:rStyle w:val="Hyperlink"/>
@@ -15237,8 +15286,8 @@
         <w:t xml:space="preserve">.</w:t>
       </w:r>
     </w:p>
-    <w:bookmarkEnd w:id="244"/>
-    <w:bookmarkStart w:id="246" w:name="ref-zieman1975"/>
+    <w:bookmarkEnd w:id="246"/>
+    <w:bookmarkStart w:id="248" w:name="ref-zieman1975"/>
     <w:p>
       <w:pPr>
         <w:pStyle w:val="Bibliography"/>
@@ -15306,7 +15355,7 @@
       <w:r>
         <w:t xml:space="preserve"> </w:t>
       </w:r>
-      <w:hyperlink r:id="rId245">
+      <w:hyperlink r:id="rId247">
         <w:r>
           <w:rPr>
             <w:rStyle w:val="Hyperlink"/>
@@ -15318,8 +15367,8 @@
         <w:t xml:space="preserve">.</w:t>
       </w:r>
     </w:p>
-    <w:bookmarkEnd w:id="246"/>
-    <w:bookmarkStart w:id="248" w:name="ref-zuur2009a"/>
+    <w:bookmarkEnd w:id="248"/>
+    <w:bookmarkStart w:id="250" w:name="ref-zuur2009a"/>
     <w:p>
       <w:pPr>
         <w:pStyle w:val="Bibliography"/>
@@ -15357,7 +15406,7 @@
       <w:r>
         <w:t xml:space="preserve"> </w:t>
       </w:r>
-      <w:hyperlink r:id="rId247">
+      <w:hyperlink r:id="rId249">
         <w:r>
           <w:rPr>
             <w:rStyle w:val="Hyperlink"/>
@@ -15369,9 +15418,9 @@
         <w:t xml:space="preserve">.</w:t>
       </w:r>
     </w:p>
-    <w:bookmarkEnd w:id="248"/>
-    <w:bookmarkEnd w:id="249"/>
     <w:bookmarkEnd w:id="250"/>
+    <w:bookmarkEnd w:id="251"/>
+    <w:bookmarkEnd w:id="252"/>
     <w:sectPr>
       <w:footerReference r:id="rId9" w:type="default"/>
       <w:pgSz w:h="15840" w:w="12240"/>

</xml_diff>

<commit_message>
update rainfall data to include hills, alafia, manatee, litte manatee
</commit_message>
<xml_diff>
--- a/manu-draft.docx
+++ b/manu-draft.docx
@@ -1911,7 +1911,7 @@
         </m:sSup>
       </m:oMath>
       <w:r>
-        <w:t xml:space="preserve">C. Similarly, total precipitation during the rainy season has increased by 1.91 mm per year, although the model was not significant (p = 0.14,</w:t>
+        <w:t xml:space="preserve">C. Similarly, total precipitation during the rainy season has increased by 10.67 mm per year, although the model was not significant (p = 0.11,</w:t>
       </w:r>
       <w:r>
         <w:t xml:space="preserve"> </w:t>
@@ -1934,7 +1934,7 @@
         <w:t xml:space="preserve"> </w:t>
       </w:r>
       <w:r>
-        <w:t xml:space="preserve">= 0.03). Removing September from the rainy season showed a significantly increasing trend of 2.4 mm per year (p &lt; 0.05,</w:t>
+        <w:t xml:space="preserve">= 0.03). Removing September from the rainy season showed a significantly increasing trend of 11.44 mm per year (p &lt; 0.05,</w:t>
       </w:r>
       <w:r>
         <w:t xml:space="preserve"> </w:t>
@@ -1957,7 +1957,7 @@
         <w:t xml:space="preserve"> </w:t>
       </w:r>
       <w:r>
-        <w:t xml:space="preserve">= 0.07). Using this model, total precipitation in 1975 was 559.1 (+/-30.72 st. err.) mm, whereas current total precipitation in 2022 was 671.7 (+/-30.72 st. err.) mm, showing an overall increase in the period of record of 112.7 mm. The SPI showed notable anomalies in precipitation, with pronounced rainy periods in the early 1980s, late 1990s, 2005, and 2015-2020.</w:t>
+        <w:t xml:space="preserve">= 0.07). Using this model, total precipitation in 1975 was 2829.9 (+/-150.44 st. err.) mm, whereas current total precipitation in 2022 was 3367.5 (+/-150.44 st. err.) mm, showing an overall increase in the period of record of 537.6 mm. The SPI showed notable anomalies in precipitation, with pronounced rainy periods in the early 1980s, late 1990s, 2005, and 2015-2020.</w:t>
       </w:r>
     </w:p>
     <w:p>

</xml_diff>

<commit_message>
better characerization of precip trends in text
</commit_message>
<xml_diff>
--- a/manu-draft.docx
+++ b/manu-draft.docx
@@ -1911,7 +1911,7 @@
         </m:sSup>
       </m:oMath>
       <w:r>
-        <w:t xml:space="preserve">C. Similarly, total precipitation during the rainy season has increased by 10.67 mm per year, although the model was not significant (p = 0.11,</w:t>
+        <w:t xml:space="preserve">C. Similarly, total precipitation during the rainy season has increased by 10.67 mm per year, although the model was not significant (p = 0.11). Removing September from the rainy season showed a significantly increasing trend of 11.44 mm per year (p &lt; 0.05,</w:t>
       </w:r>
       <w:r>
         <w:t xml:space="preserve"> </w:t>
@@ -1934,7 +1934,7 @@
         <w:t xml:space="preserve"> </w:t>
       </w:r>
       <w:r>
-        <w:t xml:space="preserve">= 0.03). Removing September from the rainy season showed a significantly increasing trend of 11.44 mm per year (p &lt; 0.05,</w:t>
+        <w:t xml:space="preserve">= 0.07; September alone did not have a significant trend, p = 0.87). Using this model, total precipitation in 1975 was 2829.9 (+/-150.44 st. err.) mm, whereas current total precipitation in 2022 was 3367.5 (+/-150.44 st. err.) mm, showing an overall increase in the period of record of 537.6 mm. Notably, trends for the dry season (October through May) were not significant (p = 0.35), except April which had a significantly increasing trend (p &lt; 0.05,</w:t>
       </w:r>
       <w:r>
         <w:t xml:space="preserve"> </w:t>
@@ -1957,7 +1957,7 @@
         <w:t xml:space="preserve"> </w:t>
       </w:r>
       <w:r>
-        <w:t xml:space="preserve">= 0.07). Using this model, total precipitation in 1975 was 2829.9 (+/-150.44 st. err.) mm, whereas current total precipitation in 2022 was 3367.5 (+/-150.44 st. err.) mm, showing an overall increase in the period of record of 537.6 mm. The SPI showed notable anomalies in precipitation, with pronounced rainy periods in the early 1980s, late 1990s, 2005, and 2015-2020.</w:t>
+        <w:t xml:space="preserve">= 0.08). The SPI showed notable anomalies in precipitation, with pronounced rainy periods in the early 1980s, late 1990s, 2005, and 2015-2020.</w:t>
       </w:r>
     </w:p>
     <w:p>

</xml_diff>

<commit_message>
working on BF revisions
</commit_message>
<xml_diff>
--- a/manu-draft.docx
+++ b/manu-draft.docx
@@ -222,6 +222,21 @@
         <w:t xml:space="preserve"> </w:t>
       </w:r>
       <w:r>
+        <w:t xml:space="preserve">Chris Anastasiou</w:t>
+      </w:r>
+      <w:r>
+        <w:rPr>
+          <w:vertAlign w:val="superscript"/>
+        </w:rPr>
+        <w:t xml:space="preserve">4</w:t>
+      </w:r>
+      <w:r>
+        <w:t xml:space="preserve">,</w:t>
+      </w:r>
+      <w:r>
+        <w:t xml:space="preserve"> </w:t>
+      </w:r>
+      <w:r>
         <w:t xml:space="preserve">and</w:t>
       </w:r>
       <w:r>
@@ -283,6 +298,21 @@
       <w:r>
         <w:t xml:space="preserve">Environmental Protection Commission of Hillsborough County, 3629 Queen Palm Drive, Tampa, FL 33619, USA</w:t>
       </w:r>
+      <w:r>
+        <w:br/>
+      </w:r>
+      <w:r>
+        <w:rPr>
+          <w:vertAlign w:val="superscript"/>
+        </w:rPr>
+        <w:t xml:space="preserve">4</w:t>
+      </w:r>
+      <w:r>
+        <w:t xml:space="preserve"> </w:t>
+      </w:r>
+      <w:r>
+        <w:t xml:space="preserve">Southwest Florida Water Management District, 7601 US Highway 301 North, Tampa, FL 33637, USA</w:t>
+      </w:r>
     </w:p>
     <w:p>
       <w:pPr>
@@ -326,7 +356,7 @@
         <w:pStyle w:val="FirstParagraph"/>
       </w:pPr>
       <w:r>
-        <w:t xml:space="preserve">Climate change is an existential threat to natural resources that sustain human health and the environment. In Tampa Bay, Florida (USA), seagrass coverage has declined since 2016 by nearly a third (11,518 acres), despite sustained reductions of nitrogen loads supportive of light environments for growth. Changing physical water quality conditions related to climate change may be stressing seagrasses beyond their optimal growth ranges, requiring an assessment to determine if this decline can be linked to climate stress. Three ambient water quality datasets of varying sampling design and coverage were evaluated to characterize physicochemical environments in Tampa Bay and the potential relationships with seagrass change. Over the last fifty years, Tampa Bay has become hotter and fresher with water temperature increasing by 0.03 - 0.07</w:t>
+        <w:t xml:space="preserve">Seagrasses have long been a focal point for management efforts aimed at restoring ecosystem health in estuaries worldwide. In Tampa Bay, Florida (USA), seagrass coverage has declined since 2016 by nearly a third (11,518 acres), despite sustained reductions of nitrogen loads supportive of light environments for growth. Changing physical water quality conditions related to climate change may be stressing seagrasses beyond their optimal growth ranges, requiring an assessment to determine if this decline can be linked to climate stress. Three ambient water quality datasets of varying sampling design and coverage were evaluated to characterize physicochemical environments in Tampa Bay and the potential relationships with seagrass change. Over the last fifty years, Tampa Bay has become hotter and fresher with water temperature increasing by 0.03 - 0.07</w:t>
       </w:r>
       <w:r>
         <w:t xml:space="preserve"> </w:t>
@@ -349,7 +379,7 @@
         </m:sSup>
       </m:oMath>
       <w:r>
-        <w:t xml:space="preserve">C per year and salinity decreasing by 0.04 - 0.2 PSU per year. These changes varied spatially and seasonally, with the most dramatic changes observed in the upper bay during the summer months. Simple linear models provided limited evidence that recent seagrass declines are associated with hotter and fresher conditions. Trends in warming and increased precipitation in the region are likely to continue, further creating suboptimal conditions for seagrasses in Tampa Bay. These results should compel resource managers to consider the likelihood that reduced resilience of estuarine resources due to shifting ecological baselines driven by additional climate change drivers will complicate long-standing management paradigms. While conventional management approaches that focus on limiting nutrient loads should be continued, their future effectiveness may be confounded by other cliamte change drivers and warrant additional, complementary interventions to maintain ecosystem health into the future.</w:t>
+        <w:t xml:space="preserve">C per year and salinity decreasing by 0.04 - 0.2 ppt per year. These changes varied spatially and seasonally, with the most dramatic changes observed in the upper bay during the summer months. Simple linear models provided a weight-of-evidence that recent seagrass declines are somewhat associated with hotter and fresher conditions. Trends in warming and increased precipitation in the region are likely to continue, further creating suboptimal conditions for seagrasses in Tampa Bay. These results should compel resource managers to consider the likelihood that reduced resilience of estuarine resources due to shifting ecological baselines driven by additional climate change drivers will complicate long-standing management paradigms. While conventional management approaches that focus on limiting nutrient loads should be continued, their future effectiveness may be confounded by other cliamte change drivers and warrant additional, complementary interventions to maintain ecosystem health into the future.</w:t>
       </w:r>
     </w:p>
     <w:p>
@@ -472,7 +502,7 @@
         <w:t xml:space="preserve">(Robblee et al. 1991; Tomasko et al. 2020)</w:t>
       </w:r>
       <w:r>
-        <w:t xml:space="preserve">. Contemporary management actions and interventions aimed at mitigating loss and ultimately supporting restoration require adaptive approaches to address the effects of multiple stressors that have contributed to seagrass decline</w:t>
+        <w:t xml:space="preserve">. Contemporary management actions aimed at mitigating loss and ultimately supporting restoration require adaptive approaches to address the effects of multiple stressors that have contributed to seagrass decline</w:t>
       </w:r>
       <w:r>
         <w:t xml:space="preserve"> </w:t>
@@ -489,7 +519,7 @@
         <w:pStyle w:val="BodyText"/>
       </w:pPr>
       <w:r>
-        <w:t xml:space="preserve">The sustained coverage or restoration of seagrasses in stressed coastal environments requires management actions that support vegetative growth, reproduction, and coverage expansion. A long-standing approach adopted by numerous management entities has been the control of external nutrient inputs in systems where excessive algal growth has created poor light environments for seagrasses</w:t>
+        <w:t xml:space="preserve">The sustained coverage or restoration of seagrasses in coastal environments requires environmental conditions that support vegetative growth, reproduction, and coverage expansion. A long-standing approach adopted by numerous management entities has been the control of external nutrient inputs in systems where excessive algal growth has created poor light environments for seagrasses</w:t>
       </w:r>
       <w:r>
         <w:t xml:space="preserve"> </w:t>
@@ -554,7 +584,7 @@
         <w:t xml:space="preserve">(Statham 2012; Sherwood and Greening 2013)</w:t>
       </w:r>
       <w:r>
-        <w:t xml:space="preserve">. In addition to sea-level rise, the most anticipated effects of climate change in coastal environments are increasing temperature and alteration of precipitation patterns. These changes will profoundly alter physicochemical habitats, creating suboptimal or uninhabitable conditions for many species</w:t>
+        <w:t xml:space="preserve">. In addition to sea-level rise, the most anticipated effects of climate change in coastal environments are increased temperature and altered precipitation patterns. These changes will profoundly alter physicochemical habitats, creating suboptimal or uninhabitable conditions for many species</w:t>
       </w:r>
       <w:r>
         <w:t xml:space="preserve"> </w:t>
@@ -575,7 +605,7 @@
         <w:t xml:space="preserve"> </w:t>
       </w:r>
       <w:r>
-        <w:t xml:space="preserve">evaluated interactive effects of water clarity and rising temperatures on seagrasses with over 30 years of data in Chesapeake Bay. The effects of decreased water clarity for seagrasses in shallow habitats were exacerbated by acute warming related to climate change, demonstrating a concerning synergy of multiple stressors.</w:t>
+        <w:t xml:space="preserve">evaluated interactive effects of water clarity and rising temperatures on seagrasses with over 30 years of data in Chesapeake Bay. The effects of decreased water clarity for seagrasses in shallow habitats were exacerbated by acute warming related to climate change, demonstrating a concerning synergy of stressors most likely to affect Tampa Bay.</w:t>
       </w:r>
       <w:r>
         <w:t xml:space="preserve"> </w:t>
@@ -597,7 +627,7 @@
         <w:t xml:space="preserve">Zostera marina</w:t>
       </w:r>
       <w:r>
-        <w:t xml:space="preserve">). Species shifts are also expected to occur as changing physical conditions decrease the competitive advantages of historically abundant species. Again in Chesapeake Bay, the abundance of widgeongrass (</w:t>
+        <w:t xml:space="preserve">). Species shifts are also expected to occur as changing physical conditions decrease the competitive advantages of historically abundant species. In Chesapeake Bay, the abundance of widgeongrass (</w:t>
       </w:r>
       <w:r>
         <w:rPr>
@@ -607,10 +637,13 @@
         <w:t xml:space="preserve">Ruppia maritima</w:t>
       </w:r>
       <w:r>
-        <w:t xml:space="preserve">) has been mediated by nutrient reductions, while also outcompeting and replacing formerly dominant</w:t>
-      </w:r>
-      <w:r>
-        <w:t xml:space="preserve"> </w:t>
+        <w:t xml:space="preserve">) has responded positively to nutrient reduction and is replacing the formerly dominant but now heat-stressed</w:t>
+      </w:r>
+      <w:r>
+        <w:t xml:space="preserve"> </w:t>
+      </w:r>
+      <w:r>
+        <w:t xml:space="preserve">(</w:t>
       </w:r>
       <w:r>
         <w:rPr>
@@ -620,19 +653,10 @@
         <w:t xml:space="preserve">Z. marina</w:t>
       </w:r>
       <w:r>
-        <w:t xml:space="preserve"> </w:t>
-      </w:r>
-      <w:r>
-        <w:t xml:space="preserve">given higher tolerance to increased temperatures</w:t>
-      </w:r>
-      <w:r>
-        <w:t xml:space="preserve"> </w:t>
-      </w:r>
-      <w:r>
-        <w:t xml:space="preserve">(Hensel et al. 2023)</w:t>
-      </w:r>
-      <w:r>
-        <w:t xml:space="preserve">. Changing frequency and severity of precipitation patterns may further alter the distribution and abundance of seagrasses by pushing species outside of optimal salinity tolerance ranges</w:t>
+        <w:t xml:space="preserve">, Hensel et al. 2023)</w:t>
+      </w:r>
+      <w:r>
+        <w:t xml:space="preserve">. Changing frequency and severity of precipitation patterns may further alter salinity regimes and with it the distribution and abundance of seagrasses throughout the estuary</w:t>
       </w:r>
       <w:r>
         <w:t xml:space="preserve"> </w:t>
@@ -641,7 +665,7 @@
         <w:t xml:space="preserve">(Rasheed and Unsworth 2011; Webster et al. 2021)</w:t>
       </w:r>
       <w:r>
-        <w:t xml:space="preserve">. These changes may produce hypersaline conditions under periods of prolonged drought or more freshwater conditions with increased storm events. Seagrasses may respond differently under individual or multiple stressors</w:t>
+        <w:t xml:space="preserve">. These changes may produce hypersaline conditions under periods of prolonged drought or more freshwater conditions with increased storm events. Seagrass species may respond differently under individual or multiple stressors and each watershed will respond differently to climate change</w:t>
       </w:r>
       <w:r>
         <w:t xml:space="preserve"> </w:t>
@@ -650,7 +674,7 @@
         <w:t xml:space="preserve">(Lefcheck et al. 2017; Zhang et al. 2023)</w:t>
       </w:r>
       <w:r>
-        <w:t xml:space="preserve">, suggesting place-based assessments of response to climate change provide valuable insights for managers responsible for maintaining ecological resources.</w:t>
+        <w:t xml:space="preserve">, suggesting place-based empirical assessments will be needed to properly inform management decisions.</w:t>
       </w:r>
     </w:p>
     <w:p>
@@ -658,7 +682,7 @@
         <w:pStyle w:val="BodyText"/>
       </w:pPr>
       <w:r>
-        <w:t xml:space="preserve">In Tampa Bay, Florida, seagrasses are a primary indicator of bay health that have been the focus of management efforts over the last thirty years</w:t>
+        <w:t xml:space="preserve">In Tampa Bay, Florida, seagrasses are a primary indicator of bay health and have been the focus of management efforts for the last thirty years</w:t>
       </w:r>
       <w:r>
         <w:t xml:space="preserve"> </w:t>
@@ -857,7 +881,7 @@
         <w:t xml:space="preserve"> </w:t>
       </w:r>
       <w:r>
-        <w:t xml:space="preserve">(Beck et al. 2023)</w:t>
+        <w:t xml:space="preserve">(Beck, Robison, et al. 2023)</w:t>
       </w:r>
       <w:r>
         <w:t xml:space="preserve">. The geology of the watershed is rich in phosphates and mining activities have greatly altered the landscape, with notable spills and releases of wastewater that have affected water quality and biological resources</w:t>
@@ -909,7 +933,7 @@
         <w:t xml:space="preserve">(Greening et al. 2014)</w:t>
       </w:r>
       <w:r>
-        <w:t xml:space="preserve">. Hydrologic conditions vary between the two, such that Hillsborough Bay receives a majority of direct surface water inflow from the Hillsborough and Alafia rivers, whereas Old Tampa Bay receives much less inflow with a majority from multiple small tributaries and manmade flood control conveyances</w:t>
+        <w:t xml:space="preserve">. Hydrologic conditions vary between the two, such that Hillsborough Bay receives a majority of direct surface water inflow from the Hillsborough and Alafia rivers, whereas Old Tampa Bay receives much less inflow with a majority from multiple small channelized tributaries and manmade flood control conveyances</w:t>
       </w:r>
       <w:r>
         <w:t xml:space="preserve"> </w:t>
@@ -1462,7 +1486,7 @@
         <w:pStyle w:val="FirstParagraph"/>
       </w:pPr>
       <w:r>
-        <w:t xml:space="preserve">The second goal of the analysis was to evaluate if seagrass changes were linked to long-term changes in water temperature and salinity. The conceptual model for evaluating these changes describes the niche space where seagrass growth and reproduction is hypothesized to be greatest within optimal ranges for forcing factors that are present in the environment</w:t>
+        <w:t xml:space="preserve">The second goal of the analysis was to evaluate if seagrass changes were linked to long-term changes in water temperature and salinity. The conceptual model for evaluating these changes describes the fundamental niche space where seagrass growth and reproduction is hypothesized to be greatest within optimal ranges for forcing factors that are present in the environment</w:t>
       </w:r>
       <w:r>
         <w:t xml:space="preserve"> </w:t>
@@ -1471,7 +1495,7 @@
         <w:t xml:space="preserve">(Hutchinson 1957; Vandermeer 1972)</w:t>
       </w:r>
       <w:r>
-        <w:t xml:space="preserve">. In the simplest form, this can conceptualized as a bell curve with optimal conditions defined within a range of values for a single parameter (e.g., minimum and maximum temperatures where a species is typically observed), where reduced growth or mortality is observed outside of these ranges. Because both water temperature and salinity were evaluated, the same model can be conceptualized in two-dimensional space (</w:t>
+        <w:t xml:space="preserve">. In the simplest form, this can conceptualized as a bell curve with optimal conditions defined within a range of values for a single parameter, where reduced growth or mortality is observed outside of these ranges. Because both water temperature and salinity were evaluated, the same model can be conceptualized in two-dimensional space (</w:t>
       </w:r>
       <w:hyperlink w:anchor="fig-concept">
         <w:r>
@@ -1496,7 +1520,16 @@
         </w:r>
       </w:hyperlink>
       <w:r>
-        <w:t xml:space="preserve">). Although the optimal niche space can be defined in multiple dimensions for many parameters, we focus on water temperature and salinity given that other dominant forcing factors, i.e., light availability, have generally not been limiting for growth in recent years.</w:t>
+        <w:t xml:space="preserve">). Although the fundamental niche space can be defined in multiple dimensions for many parameters, we focus on water temperature and salinity given that other dominant forcing factors, i.e., light availability, have been relatively stable in recent years</w:t>
+      </w:r>
+      <w:r>
+        <w:t xml:space="preserve"> </w:t>
+      </w:r>
+      <w:r>
+        <w:t xml:space="preserve">(Beck, Burke, et al. 2023)</w:t>
+      </w:r>
+      <w:r>
+        <w:t xml:space="preserve">.</w:t>
       </w:r>
     </w:p>
     <w:p>
@@ -1558,7 +1591,7 @@
         <w:t xml:space="preserve"> </w:t>
       </w:r>
       <w:r>
-        <w:t xml:space="preserve">(Lewis III et al. 1985)</w:t>
+        <w:t xml:space="preserve">(Lewis III et al. 1985; R. Phillips and Meñez 1988)</w:t>
       </w:r>
       <w:r>
         <w:t xml:space="preserve">. These species co-occur often in mixed beds throughout the bay, although some differences in abundance are observed across salinity ranges. Shoal grass is tolerant of a wide range of salinity</w:t>
@@ -1576,7 +1609,7 @@
         <w:t xml:space="preserve"> </w:t>
       </w:r>
       <w:r>
-        <w:t xml:space="preserve">(Phillips 1960; McMillan and Moseley 1967; Zieman 1975; Lewis III et al. 1985)</w:t>
+        <w:t xml:space="preserve">(R. C. Phillips 1960; McMillan and Moseley 1967; Zieman 1975; Lewis III et al. 1985)</w:t>
       </w:r>
       <w:r>
         <w:t xml:space="preserve">, although most studies place lower limits of salinity in the range of 15-25 ppt. Optimal temperature ranges are similar between these temperate-tropical species, with reduced growth observed at temperatures above 30</w:t>
@@ -1635,7 +1668,16 @@
         <w:t xml:space="preserve"> </w:t>
       </w:r>
       <w:r>
-        <w:t xml:space="preserve">thresholds for optimal temperature and salinity ranges, multiple thresholds were evaluated to describe the potential for stress and how it may be related to changes in seagrass. Distinctions were not made between species, primarily due to lack of consensus between studies and likely site-specific ranges that affect seagrass growth in Tampa Bay. First, we developed metrics of potential temperature and salinity stress by quantifying the maximum number of continuous days each year when temperature was above or salinity was below a given threshold. This approach assumed that stress could be observed based on duration of exposure (i.e., maximum number of continuous days each year) relative to a threshold that may or may not be outside of the optimum range for seagrasses. These metrics were quantified from the monthly long-term observations in the EPC data. To quantify daily counts each year, a continuous prediction of temperature and salinity over time at each of 45 stations was estimated using Generalized Additive Models (GAMs) fit to temperature or salinity with a single predictor for decimal year</w:t>
+        <w:t xml:space="preserve">thresholds for optimal temperature and salinity ranges, multiple thresholds were evaluated to describe the potential for stress and how it may be related to changes in seagrass. Distinctions were not made between species, primarily due to lack of consensus between studies and likely site-specific ranges that affect seagrass growth in Tampa Bay, as well as challenges of modeling fundamental and realized niche spaces between competing species</w:t>
+      </w:r>
+      <w:r>
+        <w:t xml:space="preserve"> </w:t>
+      </w:r>
+      <w:r>
+        <w:t xml:space="preserve">(Araújo and Guisan 2006)</w:t>
+      </w:r>
+      <w:r>
+        <w:t xml:space="preserve">. First, we developed metrics of potential temperature and salinity stress by quantifying the maximum number of continuous days each year when temperature was above or salinity was below a given threshold. This approach assumed that stress could be observed based on duration of exposure (i.e., maximum number of continuous days each year) relative to a threshold that may or may not be outside of the optimum range for seagrasses. These metrics were quantified from the monthly long-term observations in the EPC data. To quantify daily counts each year, a continuous prediction of temperature and salinity over time at each of 45 stations was estimated using Generalized Additive Models (GAMs) fit to temperature or salinity with a single predictor for decimal year</w:t>
       </w:r>
       <w:r>
         <w:t xml:space="preserve"> </w:t>
@@ -1740,7 +1782,7 @@
         <w:t xml:space="preserve"> </w:t>
       </w:r>
       <w:r>
-        <w:t xml:space="preserve">from all stations in each segment from 1998 to 2022. The stressor metrics were compared to frequency occurrence (all species) each year by bay segment. Generalized Linear regression Models (GLMs) were used to evaluate frequency occurrence in response to the independent variables, where the latter were the stressor metrics for temperature, salinity, both, bay segment, and time period (recovery pre-2016, decline post-2016). Two models were evaluated, one with the temperature and salinity metrics together and another with the both metric. Interactions were included between temperature, salinity, and time period or the both metric and time period, depending on the model. Bay segment was included as a main effect without interactions. The most parsimonious models were identified by forward and backward selection of the independent variables and comparison with AIC values</w:t>
+        <w:t xml:space="preserve">from all stations in each segment from 1998 to 2022. The stressor metrics were compared to frequency occurrence (all species) each year by bay segment. Generalized Linear regression Models (GLMs) were used to evaluate frequency occurrence in response to the independent variables, where the latter were the stressor metrics for temperature, salinity, both, bay segment, and time period (recovery pre 2016, decline post 2016). Two models were evaluated, one with the temperature and salinity metrics together and another with the both metric. Interactions were included between temperature, salinity, and time period or the both metric and time period, depending on the model. Bay segment was included as a main effect without interactions. The most parsimonious models were identified by forward and backward selection of the independent variables and comparison with AIC values</w:t>
       </w:r>
       <w:r>
         <w:t xml:space="preserve"> </w:t>
@@ -2185,7 +2227,7 @@
         </w:r>
       </w:hyperlink>
       <w:r>
-        <w:t xml:space="preserve">a). Seasonally, most stations had more significant trends in the summer, early fall period for both temperature and salinity (Figure</w:t>
+        <w:t xml:space="preserve">a). Seasonally, most bay segments had more significant stations during the summer, early fall period for both temperature and salinity (Figure</w:t>
       </w:r>
       <w:r>
         <w:t xml:space="preserve"> </w:t>
@@ -2199,7 +2241,7 @@
         </w:r>
       </w:hyperlink>
       <w:r>
-        <w:t xml:space="preserve">b, c), although some variation was observed between bay segments. Temperature trends were more often observed in the summer or early fall for the upper bay segments (OTB, HB), whereas the lower bay segments (MTB, LTB) had more seasonally homogeneous trends. Seasonal trends in salinity did not vary as much between segments, although OTB and LTB had more stations with significantly decreasing trends than the other bay segments.</w:t>
+        <w:t xml:space="preserve">b, c), although some variation was observed throughout the bay. Temperature trends were more often observed in the summer or early fall for the upper bay segments (OTB, HB), whereas the lower bay segments (MTB, LTB) had more seasonally homogeneous trends. Seasonal trends in salinity did not vary as much between segments, although OTB and LTB had more stations with significantly decreasing trends than the other bay segments.</w:t>
       </w:r>
     </w:p>
     <w:bookmarkEnd w:id="34"/>
@@ -2240,7 +2282,7 @@
         </m:sSup>
       </m:oMath>
       <w:r>
-        <w:t xml:space="preserve">C) showed significantly increasing trends for each bay segment, with the largest slope of 1.4 days per year in OTB when temperature was above 29</w:t>
+        <w:t xml:space="preserve">C) showed increasing trends for each bay segment, with the largest slope of 1.4 days per year in OTB when temperature was above 29</w:t>
       </w:r>
       <w:r>
         <w:t xml:space="preserve"> </w:t>
@@ -2286,7 +2328,7 @@
         </m:sSup>
       </m:oMath>
       <w:r>
-        <w:t xml:space="preserve">C varied from 0.9 days per year in LTB to 1.1 days per year in MTB. Likewise, the average number of days when temperature was above 30</w:t>
+        <w:t xml:space="preserve">C varied from 0.9 days per year in LTB to 1.1 days per year in MTB. Likewise, the mean number of days when temperature was above 30</w:t>
       </w:r>
       <w:r>
         <w:t xml:space="preserve"> </w:t>
@@ -2317,7 +2359,7 @@
         <w:pStyle w:val="BodyText"/>
       </w:pPr>
       <w:r>
-        <w:t xml:space="preserve">The salinity models were less similar between bay segments compared to the temperature models, primarily because of the natural variation in salinity along the bay’s longitudinal axis (Tables S3, S4). None of the bay segments had significantly increasing number of days per year when salinity was below 15 ppt. The only significant model for MTB was the number of days when salinity was below 25 ppt, which was increasing at a rate of 0.7 days per year. Both HB and OTB had significantly increasing number of days per year when salinity was below 20 and 25 ppt, although the slopes varied such that the rates in OTB were nearly double those in HB. The number of days per year when salinity was below 25 ppt in OTB increased by 2 days per year, whereas the number of days in HB increased by 0.9 days per year from 1975 to present. Likewise, the average number of days per year when salinity was continuously below 25 ppt at the beginning and end of the period of record was 128 (OTB) and 131 (HB) days in 1975 and 171 (HB) and 219 (OTB) days in 2022 (Table S5, see Table S6 for 1998 to 2022).</w:t>
+        <w:t xml:space="preserve">The salinity models were less similar between bay segments compared to the temperature models, primarily because of the natural salinity gradient along the bay’s longitudinal axis (Tables S3, S4). None of the bay segments had significantly increasing number of days per year when salinity was below 15 ppt. The only significant model for MTB was the number of days when salinity was below 25 ppt, which was increasing at a rate of 0.7 days per year. Both HB and OTB had significantly increasing number of days per year when salinity was below 20 and 25 ppt, although the slopes varied such that the rates in OTB were nearly double those in HB. The number of days per year when salinity was below 25 ppt in OTB increased by 2 days per year, whereas the number of days in HB increased by 0.9 days per year from 1975 to present. Likewise, the mean number of days per year when salinity was continuously below 25 ppt at the beginning and end of the period of record was 128 (OTB) and 131 (HB) days in 1975 and 171 (HB) and 219 (OTB) days in 2022 (Table S5, see Table S6 for 1998 to 2022).</w:t>
       </w:r>
     </w:p>
     <w:p>
@@ -2686,7 +2728,7 @@
         <w:pStyle w:val="FirstParagraph"/>
       </w:pPr>
       <w:r>
-        <w:t xml:space="preserve">Global increases in temperature and precipitation related to climate change have contributed to widespread alteration of the structure and functioning of natural environments</w:t>
+        <w:t xml:space="preserve">Global increases in temperature and altered precipitation patterns related to climate change have had measurable affects on the structure and functioning of a wide range of natural environments</w:t>
       </w:r>
       <w:r>
         <w:t xml:space="preserve"> </w:t>
@@ -2695,7 +2737,7 @@
         <w:t xml:space="preserve">(Osland et al. 2015; Oliver et al. 2018)</w:t>
       </w:r>
       <w:r>
-        <w:t xml:space="preserve">. At a local scale, these changes have been demonstrated herein for Tampa Bay where the evaluation of long-term trends in water temperature and salinity showed clear changes mirrored by long-term changes in air temperature and precipitation. Over the previous fifty years, Tampa Bay has consistently trended towards hotter and fresher conditions, where water temperature has approximately increased by 0.03 - 0.07</w:t>
+        <w:t xml:space="preserve">. For Tampa Bay, these changes have been demonstrated using long-term trends in water temperature and salinity, which mirrored long-term changes in air temperature and precipitation. Over the previous fifty years, Tampa Bay has gotten hotter and fresher; water temperature has increased by 0.03 - 0.07</w:t>
       </w:r>
       <w:r>
         <w:t xml:space="preserve"> </w:t>
@@ -2718,7 +2760,7 @@
         </m:sSup>
       </m:oMath>
       <w:r>
-        <w:t xml:space="preserve">C per year and salinity has decreased by 0.04 - 0.2 ppt per year. These changes were demonstrated in three long-term datasets with different sampling methods and periods of record. Understandably, the trends were most consistently observed in the dataset with the longest period of record (EPC) covering nearly fifty years of monthly observations, with the most dramatic changes occurring during the summer rainy season at locations farther from the mouth of the Bay. These long-term changes manifested into consistent trends in select stressor metrics; the continuous number of days each year when temperature was above and/or salinity was below defined thresholds consistently increased across the period of record.</w:t>
+        <w:t xml:space="preserve">C per year and salinity has decreased by 0.04 - 0.2 ppt per year. These changes were demonstrated in three long-term datasets with different sampling methods and periods of record. Understandably, the trends were most cearly observed in the dataset with the longest period of record (EPC), covering nearly fifty years of monthly observations, with the most dramatic changes occurring during the summer rainy season at locations farther from the mouth of the Bay. These long-term changes manifested into consistent trends in known seagrass stressors; the continuous number of days increased each year when temperature, salinity, or both crossed thresholds.</w:t>
       </w:r>
     </w:p>
     <w:p>
@@ -2726,16 +2768,22 @@
         <w:pStyle w:val="BodyText"/>
       </w:pPr>
       <w:r>
-        <w:t xml:space="preserve">Similar regional, long-term changes in coastal waters and estuaries have been observed by others</w:t>
-      </w:r>
-      <w:r>
-        <w:t xml:space="preserve"> </w:t>
-      </w:r>
-      <w:r>
-        <w:t xml:space="preserve">(Nickerson et al. 2023; Shi and Hu In review)</w:t>
-      </w:r>
-      <w:r>
-        <w:t xml:space="preserve">.</w:t>
+        <w:t xml:space="preserve">Similar regional, long-term changes in coastal waters and estuaries have been observed by others [</w:t>
+      </w:r>
+      <w:r>
+        <w:t xml:space="preserve">Carlson et al. (2018)</w:t>
+      </w:r>
+      <w:r>
+        <w:t xml:space="preserve">; r@nickerson2023;</w:t>
+      </w:r>
+      <w:r>
+        <w:t xml:space="preserve"> </w:t>
+      </w:r>
+      <w:r>
+        <w:t xml:space="preserve">Shi and Hu (In review)</w:t>
+      </w:r>
+      <w:r>
+        <w:t xml:space="preserve">].</w:t>
       </w:r>
       <w:r>
         <w:t xml:space="preserve"> </w:t>
@@ -2759,7 +2807,7 @@
         <w:t xml:space="preserve"> </w:t>
       </w:r>
       <w:r>
-        <w:t xml:space="preserve">also noted that temperature increases in Tampa Bay were most pronounced in the winter, which somewhat conflicts with our results showing distinct increases in the summer, particularly for the upper bay segments (OTB and HB). However, our assessment evaluated trends at individual EPC stations and bay segments, whereas</w:t>
+        <w:t xml:space="preserve">also noted that temperature increases in Tampa Bay were most pronounced in the winter, although they rightfully acknowledge the sensitivity of their results to conditions at the start and end of the time series. Our assessment evaluated non-parametric trends (i.e., Kendall tests, less sensitive to outliers) at individual EPC stations and bay segments, whereas</w:t>
       </w:r>
       <w:r>
         <w:t xml:space="preserve"> </w:t>
@@ -2783,7 +2831,19 @@
         <w:t xml:space="preserve"> </w:t>
       </w:r>
       <w:r>
-        <w:t xml:space="preserve">provided a recent assessment of a 2023 heatwave in south Florida, supported by a 20-year trend assessment that suggested estuaries were warming at nearly double the rate of the Gulf of Mexico. The upper limit of our warming estimate for Tampa Bay is comparable.</w:t>
+        <w:t xml:space="preserve">provided a recent assessment of a 2023 heatwave in south Florida, supported by a 20-year trend assessment that suggested estuaries were warming at nearly double the rate of the Gulf of Mexico. The upper limit of our warming estimate for Tampa Bay is comparable. Notably,</w:t>
+      </w:r>
+      <w:r>
+        <w:t xml:space="preserve"> </w:t>
+      </w:r>
+      <w:r>
+        <w:t xml:space="preserve">Carlson et al. (2018)</w:t>
+      </w:r>
+      <w:r>
+        <w:t xml:space="preserve"> </w:t>
+      </w:r>
+      <w:r>
+        <w:t xml:space="preserve">suggest a link betwen historical seagrass losses in Florida Bay and rapid warming in shallow areas with low surface reflectance.</w:t>
       </w:r>
     </w:p>
     <w:p>
@@ -2791,7 +2851,7 @@
         <w:pStyle w:val="BodyText"/>
       </w:pPr>
       <w:r>
-        <w:t xml:space="preserve">Our relatively simple modeling approach provided some evidence that climate-related stressors impart some effect on recent seagrass losses in Tampa Bay. The models did not provide a consistent, nor statistically powerful, explanation that increasing temperature and decreasing salinity were key (or the sole) drivers. However, evaluating all models together does suggest a pattern that demonstrates the value of considering multiple datasets and models to explain noisy patterns and compounding ecological processes. Model results for the EPC and FIM datasets both suggested that increasing temperature and decreasing salinity were associated with potential seagrass loss post-2016, described primarily using separate interaction terms of temperature or salinity with time period. For the EPC model, the interaction term was not significant for temperature, whereas the interaction was marginally significant for the salinity metric, such that a negative association between seagrass and salinity stress was observed post-2016 as compared to pre-2016. Likewise, the FIM models had a significant interaction term for the association of temperature with time period and a marginally significant interaction term for the association of salinity with time period. An important distinction between the EPC and FIM models is that the former evaluated the number of days above/below thresholds each year to quantify annual temperature or salinity stress, whereas the latter evaluated observed temperature and salinity values at the time of seagrass sampling. As such, both models attempted to describe the role of these stressors on potential seagrass change, but use different independent variables given the different sampling designs of each monitoring program. These differences highlight challenges describing noisy relationships in long-term ecological datasets, while also demonstrating the utility of our weight-of-evidence approach to describe these relationships.</w:t>
+        <w:t xml:space="preserve">Our relatively simple modeling approach provided some evidence that climate-related stressors impart some effect on recent seagrass losses in Tampa Bay. The models did not provide a consistent, nor statistically powerful, explanation that increasing temperature and decreasing salinity were key (or the sole) drivers. However, evaluating all models together as weight-of-evidence suggests there is value in considering multiple datasets and models to interpret noisy patterns and compounding ecological processes. Model results for the EPC and FIM datasets both suggested that increasing temperature and decreasing salinity were associated with potential seagrass loss post 2016, described primarily using separate interaction terms of temperature or salinity with time period. For the EPC model, the interaction term was not significant for temperature, whereas the interaction was marginally significant for the salinity metric, such that a negative association between seagrass and salinity stress was observed post 2016 as compared to pre 2016. Likewise, the FIM models had a significant interaction term for the association of temperature with time period and a marginally significant interaction term for the association of salinity with time period. An important distinction between the EPC and FIM models is that the former evaluated the number of days above/below thresholds each year to quantify annual temperature or salinity stress, whereas the latter evaluated observed temperature and salinity values at the time of seagrass sampling. As such, both models attempted to describe the role of these stressors on potential seagrass change, but use different independent variables given the different sampling designs of each monitoring program. These differences highlight challenges describing autecological relationships in long-term datasets, while also demonstrating the utility of our weight-of-evidence approach to describe such relationships.</w:t>
       </w:r>
     </w:p>
     <w:p>
@@ -2846,7 +2906,7 @@
         <w:t xml:space="preserve"> </w:t>
       </w:r>
       <w:r>
-        <w:t xml:space="preserve">(Phillips 1960; McMillan and Moseley 1967; Zieman 1975; Lirman and Cropper 2003)</w:t>
+        <w:t xml:space="preserve">(R. C. Phillips 1960; McMillan and Moseley 1967; Zieman 1975; Lirman and Cropper 2003)</w:t>
       </w:r>
       <w:r>
         <w:t xml:space="preserve">. Because we did not see a dramatic increase in the number of days each year when the thresholds were crossed at more stressful values, conditions in Tampa Bay in recent years are generally within the ecological niche for seagrasses. This does not suggest that these factors are unimportant, both currently and in the future. Our models suggested that temperature and salinity are potentially associated with seagrass loss and the consistent long-term trend in both imply that these conditions are likely to become more stressful in the future, further confounding seagrass recovery efforts in the region.</w:t>
@@ -2866,7 +2926,7 @@
         <w:t xml:space="preserve">(Greening et al. 2014; Sherwood et al. 2017)</w:t>
       </w:r>
       <w:r>
-        <w:t xml:space="preserve">. As such, light attenuation or water clarity could have been included in our models to more completely describe factors influencing growth, i.e., the residual differences after accounting for light attenuation could additionally be explained by temperature or salinity. Our use of time period (pre-/post-2016) as a categorical variable partially addressed this issue. Modeling seagrass change as related to temperature or salinity for the entire record would have shown a spurious correlation of both with seagrass given the long-term recovery of seagrass. Thus, time period was necessary to control for these confounding relationships. Additionally, light attenuation has been relatively consistent since 2016 and within the limits estimated to be supportive of seagrass growth in Tampa Bay, particularly in OTB where the most loss occurred</w:t>
+        <w:t xml:space="preserve">. As such, light attenuation or water clarity could have been included in our models to more completely describe factors influencing growth, i.e., the residual differences after accounting for light attenuation could additionally be explained by temperature or salinity. Our use of time period (pre/post 2016) as a categorical variable partially addressed this issue. Modeling seagrass change as related to temperature or salinity for the entire record would have shown a spurious correlation of both with seagrass given the long-term recovery of seagrass. Thus, time period was necessary to control for these confounding relationships. Additionally, light attenuation has been relatively consistent since 2016 and within the limits estimated to be supportive of seagrass growth in Tampa Bay, particularly in OTB where the most loss occurred</w:t>
       </w:r>
       <w:r>
         <w:t xml:space="preserve"> </w:t>
@@ -3728,7 +3788,7 @@
               </m:sSup>
             </m:oMath>
             <w:r>
-              <w:t xml:space="preserve">C or 25 psu, respectively, from the EPC data. The bottom row (black) shows the number of days when both temperature was above and salinity was below the thresholds. The models included station as a random effect for each bay segment, with grey lines indicating individual station trends, grey points as actual number of days, and thicker lines indicating the overall model fit. Slopes for significant models are shown in the bottom left of each facet. OTB: Old Tampa Bay, HB: Hillsborough Bay, MTB: Middle Tampa Bay, LTB: Lower Tampa Bay.</w:t>
+              <w:t xml:space="preserve">C or 25 ppt, respectively, from the EPC data. The bottom row (black) shows the number of days when both temperature was above and salinity was below the thresholds. The models included station as a random effect for each bay segment, with grey lines indicating individual station trends, grey points as actual number of days, and thicker lines indicating the overall model fit. Slopes for significant models are shown in the bottom left of each facet. OTB: Old Tampa Bay, HB: Hillsborough Bay, MTB: Middle Tampa Bay, LTB: Lower Tampa Bay.</w:t>
             </w:r>
           </w:p>
           <w:bookmarkEnd w:id="64"/>
@@ -10028,7 +10088,7 @@
       </w:r>
     </w:p>
     <w:bookmarkEnd w:id="74"/>
-    <w:bookmarkStart w:id="257" w:name="references"/>
+    <w:bookmarkStart w:id="264" w:name="references"/>
     <w:p>
       <w:pPr>
         <w:pStyle w:val="Heading2"/>
@@ -10037,7 +10097,7 @@
         <w:t xml:space="preserve">References</w:t>
       </w:r>
     </w:p>
-    <w:bookmarkStart w:id="256" w:name="refs"/>
+    <w:bookmarkStart w:id="263" w:name="refs"/>
     <w:bookmarkStart w:id="76" w:name="ref-alarcon2024"/>
     <w:p>
       <w:pPr>
@@ -10111,7 +10171,47 @@
       </w:r>
     </w:p>
     <w:bookmarkEnd w:id="76"/>
-    <w:bookmarkStart w:id="78" w:name="ref-bates15"/>
+    <w:bookmarkStart w:id="78" w:name="ref-araújo2006"/>
+    <w:p>
+      <w:pPr>
+        <w:pStyle w:val="Bibliography"/>
+      </w:pPr>
+      <w:r>
+        <w:t xml:space="preserve">Araújo, M. B., and A. Guisan. 2006. Five (or so) challenges for species distribution modelling.</w:t>
+      </w:r>
+      <w:r>
+        <w:t xml:space="preserve"> </w:t>
+      </w:r>
+      <w:r>
+        <w:rPr>
+          <w:iCs/>
+          <w:i/>
+        </w:rPr>
+        <w:t xml:space="preserve">Journal of Biogeography</w:t>
+      </w:r>
+      <w:r>
+        <w:t xml:space="preserve"> </w:t>
+      </w:r>
+      <w:r>
+        <w:t xml:space="preserve">33: 1677–1688.</w:t>
+      </w:r>
+      <w:r>
+        <w:t xml:space="preserve"> </w:t>
+      </w:r>
+      <w:hyperlink r:id="rId77">
+        <w:r>
+          <w:rPr>
+            <w:rStyle w:val="Hyperlink"/>
+          </w:rPr>
+          <w:t xml:space="preserve">https://doi.org/10.1111/j.1365-2699.2006.01584.x</w:t>
+        </w:r>
+      </w:hyperlink>
+      <w:r>
+        <w:t xml:space="preserve">.</w:t>
+      </w:r>
+    </w:p>
+    <w:bookmarkEnd w:id="78"/>
+    <w:bookmarkStart w:id="80" w:name="ref-bates15"/>
     <w:p>
       <w:pPr>
         <w:pStyle w:val="Bibliography"/>
@@ -10147,45 +10247,12 @@
       <w:r>
         <w:t xml:space="preserve"> </w:t>
       </w:r>
-      <w:hyperlink r:id="rId77">
+      <w:hyperlink r:id="rId79">
         <w:r>
           <w:rPr>
             <w:rStyle w:val="Hyperlink"/>
           </w:rPr>
           <w:t xml:space="preserve">https://doi.org/10.18637/jss.v067.i01</w:t>
-        </w:r>
-      </w:hyperlink>
-      <w:r>
-        <w:t xml:space="preserve">.</w:t>
-      </w:r>
-    </w:p>
-    <w:bookmarkEnd w:id="78"/>
-    <w:bookmarkStart w:id="80" w:name="ref-Beck20a"/>
-    <w:p>
-      <w:pPr>
-        <w:pStyle w:val="Bibliography"/>
-      </w:pPr>
-      <w:r>
-        <w:t xml:space="preserve">Beck, M. W. 2020a.</w:t>
-      </w:r>
-      <w:r>
-        <w:t xml:space="preserve"> </w:t>
-      </w:r>
-      <w:r>
-        <w:t xml:space="preserve">t</w:t>
-      </w:r>
-      <w:r>
-        <w:t xml:space="preserve">bep-tech/wq-dash: v1.0 (version v1.0). Zenodo.</w:t>
-      </w:r>
-      <w:r>
-        <w:t xml:space="preserve"> </w:t>
-      </w:r>
-      <w:hyperlink r:id="rId79">
-        <w:r>
-          <w:rPr>
-            <w:rStyle w:val="Hyperlink"/>
-          </w:rPr>
-          <w:t xml:space="preserve">https://doi.org/10.5281/zenodo.3648664</w:t>
         </w:r>
       </w:hyperlink>
       <w:r>
@@ -10193,13 +10260,13 @@
       </w:r>
     </w:p>
     <w:bookmarkEnd w:id="80"/>
-    <w:bookmarkStart w:id="82" w:name="ref-Beck20b"/>
+    <w:bookmarkStart w:id="82" w:name="ref-Beck20a"/>
     <w:p>
       <w:pPr>
         <w:pStyle w:val="Bibliography"/>
       </w:pPr>
       <w:r>
-        <w:t xml:space="preserve">Beck, M. W. 2020b.</w:t>
+        <w:t xml:space="preserve">Beck, M. W. 2020a.</w:t>
       </w:r>
       <w:r>
         <w:t xml:space="preserve"> </w:t>
@@ -10208,7 +10275,7 @@
         <w:t xml:space="preserve">t</w:t>
       </w:r>
       <w:r>
-        <w:t xml:space="preserve">bep-tech/seagrasstransect-dash: v1.0 (version v1.0). Zenodo.</w:t>
+        <w:t xml:space="preserve">bep-tech/wq-dash: v1.0 (version v1.0). Zenodo.</w:t>
       </w:r>
       <w:r>
         <w:t xml:space="preserve"> </w:t>
@@ -10218,7 +10285,7 @@
           <w:rPr>
             <w:rStyle w:val="Hyperlink"/>
           </w:rPr>
-          <w:t xml:space="preserve">https://doi.org/10.5281/zenodo.4319936</w:t>
+          <w:t xml:space="preserve">https://doi.org/10.5281/zenodo.3648664</w:t>
         </w:r>
       </w:hyperlink>
       <w:r>
@@ -10226,7 +10293,40 @@
       </w:r>
     </w:p>
     <w:bookmarkEnd w:id="82"/>
-    <w:bookmarkStart w:id="84" w:name="ref-beck2022a"/>
+    <w:bookmarkStart w:id="84" w:name="ref-Beck20b"/>
+    <w:p>
+      <w:pPr>
+        <w:pStyle w:val="Bibliography"/>
+      </w:pPr>
+      <w:r>
+        <w:t xml:space="preserve">Beck, M. W. 2020b.</w:t>
+      </w:r>
+      <w:r>
+        <w:t xml:space="preserve"> </w:t>
+      </w:r>
+      <w:r>
+        <w:t xml:space="preserve">t</w:t>
+      </w:r>
+      <w:r>
+        <w:t xml:space="preserve">bep-tech/seagrasstransect-dash: v1.0 (version v1.0). Zenodo.</w:t>
+      </w:r>
+      <w:r>
+        <w:t xml:space="preserve"> </w:t>
+      </w:r>
+      <w:hyperlink r:id="rId83">
+        <w:r>
+          <w:rPr>
+            <w:rStyle w:val="Hyperlink"/>
+          </w:rPr>
+          <w:t xml:space="preserve">https://doi.org/10.5281/zenodo.4319936</w:t>
+        </w:r>
+      </w:hyperlink>
+      <w:r>
+        <w:t xml:space="preserve">.</w:t>
+      </w:r>
+    </w:p>
+    <w:bookmarkEnd w:id="84"/>
+    <w:bookmarkStart w:id="86" w:name="ref-beck2022a"/>
     <w:p>
       <w:pPr>
         <w:pStyle w:val="Bibliography"/>
@@ -10253,7 +10353,7 @@
       <w:r>
         <w:t xml:space="preserve"> </w:t>
       </w:r>
-      <w:hyperlink r:id="rId83">
+      <w:hyperlink r:id="rId85">
         <w:r>
           <w:rPr>
             <w:rStyle w:val="Hyperlink"/>
@@ -10265,8 +10365,82 @@
         <w:t xml:space="preserve">.</w:t>
       </w:r>
     </w:p>
-    <w:bookmarkEnd w:id="84"/>
-    <w:bookmarkStart w:id="86" w:name="ref-beck2023"/>
+    <w:bookmarkEnd w:id="86"/>
+    <w:bookmarkStart w:id="88" w:name="ref-tbep0323"/>
+    <w:p>
+      <w:pPr>
+        <w:pStyle w:val="Bibliography"/>
+      </w:pPr>
+      <w:r>
+        <w:t xml:space="preserve">Beck, M. W., M. C. Burke, and E. T. Sherwood. 2023.</w:t>
+      </w:r>
+      <w:r>
+        <w:t xml:space="preserve"> </w:t>
+      </w:r>
+      <w:hyperlink r:id="rId87">
+        <w:r>
+          <w:rPr>
+            <w:rStyle w:val="Hyperlink"/>
+            <w:iCs/>
+            <w:i/>
+          </w:rPr>
+          <w:t xml:space="preserve">2022</w:t>
+        </w:r>
+        <w:r>
+          <w:rPr>
+            <w:rStyle w:val="Hyperlink"/>
+            <w:iCs/>
+            <w:i/>
+          </w:rPr>
+          <w:t xml:space="preserve"> </w:t>
+        </w:r>
+        <w:r>
+          <w:rPr>
+            <w:rStyle w:val="Hyperlink"/>
+            <w:iCs/>
+            <w:i/>
+          </w:rPr>
+          <w:t xml:space="preserve">T</w:t>
+        </w:r>
+        <w:r>
+          <w:rPr>
+            <w:rStyle w:val="Hyperlink"/>
+            <w:iCs/>
+            <w:i/>
+          </w:rPr>
+          <w:t xml:space="preserve">ampa</w:t>
+        </w:r>
+        <w:r>
+          <w:rPr>
+            <w:rStyle w:val="Hyperlink"/>
+            <w:iCs/>
+            <w:i/>
+          </w:rPr>
+          <w:t xml:space="preserve"> </w:t>
+        </w:r>
+        <w:r>
+          <w:rPr>
+            <w:rStyle w:val="Hyperlink"/>
+            <w:iCs/>
+            <w:i/>
+          </w:rPr>
+          <w:t xml:space="preserve">B</w:t>
+        </w:r>
+        <w:r>
+          <w:rPr>
+            <w:rStyle w:val="Hyperlink"/>
+            <w:iCs/>
+            <w:i/>
+          </w:rPr>
+          <w:t xml:space="preserve">ay water quality assessment</w:t>
+        </w:r>
+      </w:hyperlink>
+      <w:r>
+        <w:t xml:space="preserve">. 03-23. St. Petersburg, Florida: Tampa Bay Estuary Program.</w:t>
+      </w:r>
+    </w:p>
+    <w:bookmarkEnd w:id="88"/>
+    <w:bookmarkStart w:id="90" w:name="ref-beck2023"/>
     <w:p>
       <w:pPr>
         <w:pStyle w:val="Bibliography"/>
@@ -10293,7 +10467,7 @@
       <w:r>
         <w:t xml:space="preserve"> </w:t>
       </w:r>
-      <w:hyperlink r:id="rId85">
+      <w:hyperlink r:id="rId89">
         <w:r>
           <w:rPr>
             <w:rStyle w:val="Hyperlink"/>
@@ -10305,8 +10479,8 @@
         <w:t xml:space="preserve">.</w:t>
       </w:r>
     </w:p>
-    <w:bookmarkEnd w:id="86"/>
-    <w:bookmarkStart w:id="88" w:name="ref-beck2021"/>
+    <w:bookmarkEnd w:id="90"/>
+    <w:bookmarkStart w:id="92" w:name="ref-beck2021"/>
     <w:p>
       <w:pPr>
         <w:pStyle w:val="Bibliography"/>
@@ -10354,7 +10528,7 @@
       <w:r>
         <w:t xml:space="preserve"> </w:t>
       </w:r>
-      <w:hyperlink r:id="rId87">
+      <w:hyperlink r:id="rId91">
         <w:r>
           <w:rPr>
             <w:rStyle w:val="Hyperlink"/>
@@ -10366,8 +10540,8 @@
         <w:t xml:space="preserve">.</w:t>
       </w:r>
     </w:p>
-    <w:bookmarkEnd w:id="88"/>
-    <w:bookmarkStart w:id="90" w:name="ref-beck2019"/>
+    <w:bookmarkEnd w:id="92"/>
+    <w:bookmarkStart w:id="94" w:name="ref-beck2019"/>
     <w:p>
       <w:pPr>
         <w:pStyle w:val="Bibliography"/>
@@ -10421,7 +10595,7 @@
       <w:r>
         <w:t xml:space="preserve"> </w:t>
       </w:r>
-      <w:hyperlink r:id="rId89">
+      <w:hyperlink r:id="rId93">
         <w:r>
           <w:rPr>
             <w:rStyle w:val="Hyperlink"/>
@@ -10433,8 +10607,8 @@
         <w:t xml:space="preserve">.</w:t>
       </w:r>
     </w:p>
-    <w:bookmarkEnd w:id="90"/>
-    <w:bookmarkStart w:id="92" w:name="ref-begueria23"/>
+    <w:bookmarkEnd w:id="94"/>
+    <w:bookmarkStart w:id="96" w:name="ref-begueria23"/>
     <w:p>
       <w:pPr>
         <w:pStyle w:val="Bibliography"/>
@@ -10445,7 +10619,7 @@
       <w:r>
         <w:t xml:space="preserve"> </w:t>
       </w:r>
-      <w:hyperlink r:id="rId91">
+      <w:hyperlink r:id="rId95">
         <w:r>
           <w:rPr>
             <w:rStyle w:val="Hyperlink"/>
@@ -10532,8 +10706,8 @@
         <w:t xml:space="preserve">(version R package version 1.8.1).</w:t>
       </w:r>
     </w:p>
-    <w:bookmarkEnd w:id="92"/>
-    <w:bookmarkStart w:id="94" w:name="ref-begueria2013"/>
+    <w:bookmarkEnd w:id="96"/>
+    <w:bookmarkStart w:id="98" w:name="ref-begueria2013"/>
     <w:p>
       <w:pPr>
         <w:pStyle w:val="Bibliography"/>
@@ -10566,7 +10740,7 @@
       <w:r>
         <w:t xml:space="preserve"> </w:t>
       </w:r>
-      <w:hyperlink r:id="rId93">
+      <w:hyperlink r:id="rId97">
         <w:r>
           <w:rPr>
             <w:rStyle w:val="Hyperlink"/>
@@ -10578,8 +10752,8 @@
         <w:t xml:space="preserve">.</w:t>
       </w:r>
     </w:p>
-    <w:bookmarkEnd w:id="94"/>
-    <w:bookmarkStart w:id="96" w:name="ref-bell1997"/>
+    <w:bookmarkEnd w:id="98"/>
+    <w:bookmarkStart w:id="100" w:name="ref-bell1997"/>
     <w:p>
       <w:pPr>
         <w:pStyle w:val="Bibliography"/>
@@ -10606,7 +10780,7 @@
       <w:r>
         <w:t xml:space="preserve"> </w:t>
       </w:r>
-      <w:hyperlink r:id="rId95">
+      <w:hyperlink r:id="rId99">
         <w:r>
           <w:rPr>
             <w:rStyle w:val="Hyperlink"/>
@@ -10618,8 +10792,8 @@
         <w:t xml:space="preserve">.</w:t>
       </w:r>
     </w:p>
-    <w:bookmarkEnd w:id="96"/>
-    <w:bookmarkStart w:id="98" w:name="ref-blakesley2001"/>
+    <w:bookmarkEnd w:id="100"/>
+    <w:bookmarkStart w:id="102" w:name="ref-blakesley2001"/>
     <w:p>
       <w:pPr>
         <w:pStyle w:val="Bibliography"/>
@@ -10630,7 +10804,7 @@
       <w:r>
         <w:t xml:space="preserve"> </w:t>
       </w:r>
-      <w:hyperlink r:id="rId97">
+      <w:hyperlink r:id="rId101">
         <w:r>
           <w:rPr>
             <w:rStyle w:val="Hyperlink"/>
@@ -10804,8 +10978,8 @@
         <w:t xml:space="preserve">. 01-01. St. Petersburg, Florida: Tampa Bay Estuary Program.</w:t>
       </w:r>
     </w:p>
-    <w:bookmarkEnd w:id="98"/>
-    <w:bookmarkStart w:id="100" w:name="ref-boesch2001"/>
+    <w:bookmarkEnd w:id="102"/>
+    <w:bookmarkStart w:id="104" w:name="ref-boesch2001"/>
     <w:p>
       <w:pPr>
         <w:pStyle w:val="Bibliography"/>
@@ -10832,7 +11006,7 @@
       <w:r>
         <w:t xml:space="preserve"> </w:t>
       </w:r>
-      <w:hyperlink r:id="rId99">
+      <w:hyperlink r:id="rId103">
         <w:r>
           <w:rPr>
             <w:rStyle w:val="Hyperlink"/>
@@ -10844,8 +11018,8 @@
         <w:t xml:space="preserve">.</w:t>
       </w:r>
     </w:p>
-    <w:bookmarkEnd w:id="100"/>
-    <w:bookmarkStart w:id="102" w:name="ref-borchert2018"/>
+    <w:bookmarkEnd w:id="104"/>
+    <w:bookmarkStart w:id="106" w:name="ref-borchert2018"/>
     <w:p>
       <w:pPr>
         <w:pStyle w:val="Bibliography"/>
@@ -10872,7 +11046,7 @@
       <w:r>
         <w:t xml:space="preserve"> </w:t>
       </w:r>
-      <w:hyperlink r:id="rId101">
+      <w:hyperlink r:id="rId105">
         <w:r>
           <w:rPr>
             <w:rStyle w:val="Hyperlink"/>
@@ -10884,8 +11058,8 @@
         <w:t xml:space="preserve">.</w:t>
       </w:r>
     </w:p>
-    <w:bookmarkEnd w:id="102"/>
-    <w:bookmarkStart w:id="104" w:name="ref-brewton2023"/>
+    <w:bookmarkEnd w:id="106"/>
+    <w:bookmarkStart w:id="108" w:name="ref-brewton2023"/>
     <w:p>
       <w:pPr>
         <w:pStyle w:val="Bibliography"/>
@@ -10935,7 +11109,7 @@
       <w:r>
         <w:t xml:space="preserve"> </w:t>
       </w:r>
-      <w:hyperlink r:id="rId103">
+      <w:hyperlink r:id="rId107">
         <w:r>
           <w:rPr>
             <w:rStyle w:val="Hyperlink"/>
@@ -10947,8 +11121,8 @@
         <w:t xml:space="preserve">.</w:t>
       </w:r>
     </w:p>
-    <w:bookmarkEnd w:id="104"/>
-    <w:bookmarkStart w:id="106" w:name="ref-brinson1995"/>
+    <w:bookmarkEnd w:id="108"/>
+    <w:bookmarkStart w:id="110" w:name="ref-brinson1995"/>
     <w:p>
       <w:pPr>
         <w:pStyle w:val="Bibliography"/>
@@ -10975,7 +11149,7 @@
       <w:r>
         <w:t xml:space="preserve"> </w:t>
       </w:r>
-      <w:hyperlink r:id="rId105">
+      <w:hyperlink r:id="rId109">
         <w:r>
           <w:rPr>
             <w:rStyle w:val="Hyperlink"/>
@@ -10987,8 +11161,8 @@
         <w:t xml:space="preserve">.</w:t>
       </w:r>
     </w:p>
-    <w:bookmarkEnd w:id="106"/>
-    <w:bookmarkStart w:id="108" w:name="ref-burkholder2007"/>
+    <w:bookmarkEnd w:id="110"/>
+    <w:bookmarkStart w:id="112" w:name="ref-burkholder2007"/>
     <w:p>
       <w:pPr>
         <w:pStyle w:val="Bibliography"/>
@@ -11015,7 +11189,7 @@
       <w:r>
         <w:t xml:space="preserve"> </w:t>
       </w:r>
-      <w:hyperlink r:id="rId107">
+      <w:hyperlink r:id="rId111">
         <w:r>
           <w:rPr>
             <w:rStyle w:val="Hyperlink"/>
@@ -11027,19 +11201,101 @@
         <w:t xml:space="preserve">.</w:t>
       </w:r>
     </w:p>
-    <w:bookmarkEnd w:id="108"/>
-    <w:bookmarkStart w:id="110" w:name="ref-chamberlain23"/>
+    <w:bookmarkEnd w:id="112"/>
+    <w:bookmarkStart w:id="114" w:name="ref-carlson2018"/>
     <w:p>
       <w:pPr>
         <w:pStyle w:val="Bibliography"/>
       </w:pPr>
       <w:r>
+        <w:t xml:space="preserve">Carlson, D. F., L. A. Yarbro, S. Scolaro, M. Poniatowski, V. McGee-Absten, and P. R. Carlson. 2018. Sea surface temperatures and seagrass mortality in</w:t>
+      </w:r>
+      <w:r>
+        <w:t xml:space="preserve"> </w:t>
+      </w:r>
+      <w:r>
+        <w:t xml:space="preserve">F</w:t>
+      </w:r>
+      <w:r>
+        <w:t xml:space="preserve">lorida</w:t>
+      </w:r>
+      <w:r>
+        <w:t xml:space="preserve"> </w:t>
+      </w:r>
+      <w:r>
+        <w:t xml:space="preserve">B</w:t>
+      </w:r>
+      <w:r>
+        <w:t xml:space="preserve">ay: Spatial and temporal patterns discerned from</w:t>
+      </w:r>
+      <w:r>
+        <w:t xml:space="preserve"> </w:t>
+      </w:r>
+      <w:r>
+        <w:t xml:space="preserve">MODIS</w:t>
+      </w:r>
+      <w:r>
+        <w:t xml:space="preserve"> </w:t>
+      </w:r>
+      <w:r>
+        <w:t xml:space="preserve">and</w:t>
+      </w:r>
+      <w:r>
+        <w:t xml:space="preserve"> </w:t>
+      </w:r>
+      <w:r>
+        <w:t xml:space="preserve">AVHRR</w:t>
+      </w:r>
+      <w:r>
+        <w:t xml:space="preserve"> </w:t>
+      </w:r>
+      <w:r>
+        <w:t xml:space="preserve">data.</w:t>
+      </w:r>
+      <w:r>
+        <w:t xml:space="preserve"> </w:t>
+      </w:r>
+      <w:r>
+        <w:rPr>
+          <w:iCs/>
+          <w:i/>
+        </w:rPr>
+        <w:t xml:space="preserve">Remote Sensing of Environment</w:t>
+      </w:r>
+      <w:r>
+        <w:t xml:space="preserve"> </w:t>
+      </w:r>
+      <w:r>
+        <w:t xml:space="preserve">208: 171–188.</w:t>
+      </w:r>
+      <w:r>
+        <w:t xml:space="preserve"> </w:t>
+      </w:r>
+      <w:hyperlink r:id="rId113">
+        <w:r>
+          <w:rPr>
+            <w:rStyle w:val="Hyperlink"/>
+          </w:rPr>
+          <w:t xml:space="preserve">https://doi.org/10.1016/j.rse.2018.02.014</w:t>
+        </w:r>
+      </w:hyperlink>
+      <w:r>
+        <w:t xml:space="preserve">.</w:t>
+      </w:r>
+    </w:p>
+    <w:bookmarkEnd w:id="114"/>
+    <w:bookmarkStart w:id="116" w:name="ref-chamberlain23"/>
+    <w:p>
+      <w:pPr>
+        <w:pStyle w:val="Bibliography"/>
+      </w:pPr>
+      <w:r>
         <w:t xml:space="preserve">Chamberlain, S., and D. Hocking. 2023.</w:t>
       </w:r>
       <w:r>
         <w:t xml:space="preserve"> </w:t>
       </w:r>
-      <w:hyperlink r:id="rId109">
+      <w:hyperlink r:id="rId115">
         <w:r>
           <w:rPr>
             <w:rStyle w:val="Hyperlink"/>
@@ -11096,8 +11352,8 @@
         <w:t xml:space="preserve">(version R package version 1.4.0).</w:t>
       </w:r>
     </w:p>
-    <w:bookmarkEnd w:id="110"/>
-    <w:bookmarkStart w:id="112" w:name="ref-costa2023"/>
+    <w:bookmarkEnd w:id="116"/>
+    <w:bookmarkStart w:id="118" w:name="ref-costa2023"/>
     <w:p>
       <w:pPr>
         <w:pStyle w:val="Bibliography"/>
@@ -11124,7 +11380,7 @@
       <w:r>
         <w:t xml:space="preserve"> </w:t>
       </w:r>
-      <w:hyperlink r:id="rId111">
+      <w:hyperlink r:id="rId117">
         <w:r>
           <w:rPr>
             <w:rStyle w:val="Hyperlink"/>
@@ -11136,8 +11392,8 @@
         <w:t xml:space="preserve">.</w:t>
       </w:r>
     </w:p>
-    <w:bookmarkEnd w:id="112"/>
-    <w:bookmarkStart w:id="114" w:name="ref-dessu2018"/>
+    <w:bookmarkEnd w:id="118"/>
+    <w:bookmarkStart w:id="120" w:name="ref-dessu2018"/>
     <w:p>
       <w:pPr>
         <w:pStyle w:val="Bibliography"/>
@@ -11191,7 +11447,7 @@
       <w:r>
         <w:t xml:space="preserve"> </w:t>
       </w:r>
-      <w:hyperlink r:id="rId113">
+      <w:hyperlink r:id="rId119">
         <w:r>
           <w:rPr>
             <w:rStyle w:val="Hyperlink"/>
@@ -11203,8 +11459,8 @@
         <w:t xml:space="preserve">.</w:t>
       </w:r>
     </w:p>
-    <w:bookmarkEnd w:id="114"/>
-    <w:bookmarkStart w:id="116" w:name="ref-duarte1995"/>
+    <w:bookmarkEnd w:id="120"/>
+    <w:bookmarkStart w:id="122" w:name="ref-duarte1995"/>
     <w:p>
       <w:pPr>
         <w:pStyle w:val="Bibliography"/>
@@ -11231,7 +11487,7 @@
       <w:r>
         <w:t xml:space="preserve"> </w:t>
       </w:r>
-      <w:hyperlink r:id="rId115">
+      <w:hyperlink r:id="rId121">
         <w:r>
           <w:rPr>
             <w:rStyle w:val="Hyperlink"/>
@@ -11243,8 +11499,8 @@
         <w:t xml:space="preserve">.</w:t>
       </w:r>
     </w:p>
-    <w:bookmarkEnd w:id="116"/>
-    <w:bookmarkStart w:id="118" w:name="ref-duarte2008a"/>
+    <w:bookmarkEnd w:id="122"/>
+    <w:bookmarkStart w:id="124" w:name="ref-duarte2008a"/>
     <w:p>
       <w:pPr>
         <w:pStyle w:val="Bibliography"/>
@@ -11271,7 +11527,7 @@
       <w:r>
         <w:t xml:space="preserve"> </w:t>
       </w:r>
-      <w:hyperlink r:id="rId117">
+      <w:hyperlink r:id="rId123">
         <w:r>
           <w:rPr>
             <w:rStyle w:val="Hyperlink"/>
@@ -11283,8 +11539,8 @@
         <w:t xml:space="preserve">.</w:t>
       </w:r>
     </w:p>
-    <w:bookmarkEnd w:id="118"/>
-    <w:bookmarkStart w:id="120" w:name="ref-duffin2021"/>
+    <w:bookmarkEnd w:id="124"/>
+    <w:bookmarkStart w:id="126" w:name="ref-duffin2021"/>
     <w:p>
       <w:pPr>
         <w:pStyle w:val="Bibliography"/>
@@ -11402,7 +11658,7 @@
       <w:r>
         <w:t xml:space="preserve"> </w:t>
       </w:r>
-      <w:hyperlink r:id="rId119">
+      <w:hyperlink r:id="rId125">
         <w:r>
           <w:rPr>
             <w:rStyle w:val="Hyperlink"/>
@@ -11414,8 +11670,8 @@
         <w:t xml:space="preserve">.</w:t>
       </w:r>
     </w:p>
-    <w:bookmarkEnd w:id="120"/>
-    <w:bookmarkStart w:id="122" w:name="ref-dunic2021"/>
+    <w:bookmarkEnd w:id="126"/>
+    <w:bookmarkStart w:id="128" w:name="ref-dunic2021"/>
     <w:p>
       <w:pPr>
         <w:pStyle w:val="Bibliography"/>
@@ -11454,7 +11710,7 @@
       <w:r>
         <w:t xml:space="preserve"> </w:t>
       </w:r>
-      <w:hyperlink r:id="rId121">
+      <w:hyperlink r:id="rId127">
         <w:r>
           <w:rPr>
             <w:rStyle w:val="Hyperlink"/>
@@ -11466,8 +11722,8 @@
         <w:t xml:space="preserve">.</w:t>
       </w:r>
     </w:p>
-    <w:bookmarkEnd w:id="122"/>
-    <w:bookmarkStart w:id="124" w:name="ref-dunic2023"/>
+    <w:bookmarkEnd w:id="128"/>
+    <w:bookmarkStart w:id="130" w:name="ref-dunic2023"/>
     <w:p>
       <w:pPr>
         <w:pStyle w:val="Bibliography"/>
@@ -11494,7 +11750,7 @@
       <w:r>
         <w:t xml:space="preserve"> </w:t>
       </w:r>
-      <w:hyperlink r:id="rId123">
+      <w:hyperlink r:id="rId129">
         <w:r>
           <w:rPr>
             <w:rStyle w:val="Hyperlink"/>
@@ -11506,8 +11762,8 @@
         <w:t xml:space="preserve">.</w:t>
       </w:r>
     </w:p>
-    <w:bookmarkEnd w:id="124"/>
-    <w:bookmarkStart w:id="126" w:name="ref-fourqurean2012"/>
+    <w:bookmarkEnd w:id="130"/>
+    <w:bookmarkStart w:id="132" w:name="ref-fourqurean2012"/>
     <w:p>
       <w:pPr>
         <w:pStyle w:val="Bibliography"/>
@@ -11534,7 +11790,7 @@
       <w:r>
         <w:t xml:space="preserve"> </w:t>
       </w:r>
-      <w:hyperlink r:id="rId125">
+      <w:hyperlink r:id="rId131">
         <w:r>
           <w:rPr>
             <w:rStyle w:val="Hyperlink"/>
@@ -11546,8 +11802,8 @@
         <w:t xml:space="preserve">.</w:t>
       </w:r>
     </w:p>
-    <w:bookmarkEnd w:id="126"/>
-    <w:bookmarkStart w:id="128" w:name="ref-garrett2011"/>
+    <w:bookmarkEnd w:id="132"/>
+    <w:bookmarkStart w:id="134" w:name="ref-garrett2011"/>
     <w:p>
       <w:pPr>
         <w:pStyle w:val="Bibliography"/>
@@ -11574,7 +11830,7 @@
       <w:r>
         <w:t xml:space="preserve"> </w:t>
       </w:r>
-      <w:hyperlink r:id="rId127">
+      <w:hyperlink r:id="rId133">
         <w:r>
           <w:rPr>
             <w:rStyle w:val="Hyperlink"/>
@@ -11586,8 +11842,8 @@
         <w:t xml:space="preserve">.</w:t>
       </w:r>
     </w:p>
-    <w:bookmarkEnd w:id="128"/>
-    <w:bookmarkStart w:id="130" w:name="ref-greening2006"/>
+    <w:bookmarkEnd w:id="134"/>
+    <w:bookmarkStart w:id="136" w:name="ref-greening2006"/>
     <w:p>
       <w:pPr>
         <w:pStyle w:val="Bibliography"/>
@@ -11650,7 +11906,7 @@
       <w:r>
         <w:t xml:space="preserve"> </w:t>
       </w:r>
-      <w:hyperlink r:id="rId129">
+      <w:hyperlink r:id="rId135">
         <w:r>
           <w:rPr>
             <w:rStyle w:val="Hyperlink"/>
@@ -11662,8 +11918,8 @@
         <w:t xml:space="preserve">.</w:t>
       </w:r>
     </w:p>
-    <w:bookmarkEnd w:id="130"/>
-    <w:bookmarkStart w:id="132" w:name="ref-greening2014"/>
+    <w:bookmarkEnd w:id="136"/>
+    <w:bookmarkStart w:id="138" w:name="ref-greening2014"/>
     <w:p>
       <w:pPr>
         <w:pStyle w:val="Bibliography"/>
@@ -11726,7 +11982,7 @@
       <w:r>
         <w:t xml:space="preserve"> </w:t>
       </w:r>
-      <w:hyperlink r:id="rId131">
+      <w:hyperlink r:id="rId137">
         <w:r>
           <w:rPr>
             <w:rStyle w:val="Hyperlink"/>
@@ -11738,8 +11994,8 @@
         <w:t xml:space="preserve">.</w:t>
       </w:r>
     </w:p>
-    <w:bookmarkEnd w:id="132"/>
-    <w:bookmarkStart w:id="134" w:name="ref-hall2022"/>
+    <w:bookmarkEnd w:id="138"/>
+    <w:bookmarkStart w:id="140" w:name="ref-hall2022"/>
     <w:p>
       <w:pPr>
         <w:pStyle w:val="Bibliography"/>
@@ -11820,7 +12076,7 @@
       <w:r>
         <w:t xml:space="preserve"> </w:t>
       </w:r>
-      <w:hyperlink r:id="rId133">
+      <w:hyperlink r:id="rId139">
         <w:r>
           <w:rPr>
             <w:rStyle w:val="Hyperlink"/>
@@ -11832,8 +12088,8 @@
         <w:t xml:space="preserve">.</w:t>
       </w:r>
     </w:p>
-    <w:bookmarkEnd w:id="134"/>
-    <w:bookmarkStart w:id="136" w:name="ref-hall1999"/>
+    <w:bookmarkEnd w:id="140"/>
+    <w:bookmarkStart w:id="142" w:name="ref-hall1999"/>
     <w:p>
       <w:pPr>
         <w:pStyle w:val="Bibliography"/>
@@ -11878,7 +12134,7 @@
       <w:r>
         <w:t xml:space="preserve"> </w:t>
       </w:r>
-      <w:hyperlink r:id="rId135">
+      <w:hyperlink r:id="rId141">
         <w:r>
           <w:rPr>
             <w:rStyle w:val="Hyperlink"/>
@@ -11890,8 +12146,8 @@
         <w:t xml:space="preserve">.</w:t>
       </w:r>
     </w:p>
-    <w:bookmarkEnd w:id="136"/>
-    <w:bookmarkStart w:id="138" w:name="ref-hall2016"/>
+    <w:bookmarkEnd w:id="142"/>
+    <w:bookmarkStart w:id="144" w:name="ref-hall2016"/>
     <w:p>
       <w:pPr>
         <w:pStyle w:val="Bibliography"/>
@@ -11989,7 +12245,7 @@
       <w:r>
         <w:t xml:space="preserve"> </w:t>
       </w:r>
-      <w:hyperlink r:id="rId137">
+      <w:hyperlink r:id="rId143">
         <w:r>
           <w:rPr>
             <w:rStyle w:val="Hyperlink"/>
@@ -12001,8 +12257,8 @@
         <w:t xml:space="preserve">.</w:t>
       </w:r>
     </w:p>
-    <w:bookmarkEnd w:id="138"/>
-    <w:bookmarkStart w:id="140" w:name="ref-han2014"/>
+    <w:bookmarkEnd w:id="144"/>
+    <w:bookmarkStart w:id="146" w:name="ref-han2014"/>
     <w:p>
       <w:pPr>
         <w:pStyle w:val="Bibliography"/>
@@ -12029,7 +12285,7 @@
       <w:r>
         <w:t xml:space="preserve"> </w:t>
       </w:r>
-      <w:hyperlink r:id="rId139">
+      <w:hyperlink r:id="rId145">
         <w:r>
           <w:rPr>
             <w:rStyle w:val="Hyperlink"/>
@@ -12041,8 +12297,8 @@
         <w:t xml:space="preserve">.</w:t>
       </w:r>
     </w:p>
-    <w:bookmarkEnd w:id="140"/>
-    <w:bookmarkStart w:id="142" w:name="ref-hensel2023"/>
+    <w:bookmarkEnd w:id="146"/>
+    <w:bookmarkStart w:id="148" w:name="ref-hensel2023"/>
     <w:p>
       <w:pPr>
         <w:pStyle w:val="Bibliography"/>
@@ -12103,7 +12359,7 @@
       <w:r>
         <w:t xml:space="preserve"> </w:t>
       </w:r>
-      <w:hyperlink r:id="rId141">
+      <w:hyperlink r:id="rId147">
         <w:r>
           <w:rPr>
             <w:rStyle w:val="Hyperlink"/>
@@ -12115,8 +12371,8 @@
         <w:t xml:space="preserve">.</w:t>
       </w:r>
     </w:p>
-    <w:bookmarkEnd w:id="142"/>
-    <w:bookmarkStart w:id="144" w:name="ref-hirsch1982"/>
+    <w:bookmarkEnd w:id="148"/>
+    <w:bookmarkStart w:id="150" w:name="ref-hirsch1982"/>
     <w:p>
       <w:pPr>
         <w:pStyle w:val="Bibliography"/>
@@ -12143,7 +12399,7 @@
       <w:r>
         <w:t xml:space="preserve"> </w:t>
       </w:r>
-      <w:hyperlink r:id="rId143">
+      <w:hyperlink r:id="rId149">
         <w:r>
           <w:rPr>
             <w:rStyle w:val="Hyperlink"/>
@@ -12155,8 +12411,8 @@
         <w:t xml:space="preserve">.</w:t>
       </w:r>
     </w:p>
-    <w:bookmarkEnd w:id="144"/>
-    <w:bookmarkStart w:id="146" w:name="ref-hutchinson1957"/>
+    <w:bookmarkEnd w:id="150"/>
+    <w:bookmarkStart w:id="152" w:name="ref-hutchinson1957"/>
     <w:p>
       <w:pPr>
         <w:pStyle w:val="Bibliography"/>
@@ -12183,7 +12439,7 @@
       <w:r>
         <w:t xml:space="preserve"> </w:t>
       </w:r>
-      <w:hyperlink r:id="rId145">
+      <w:hyperlink r:id="rId151">
         <w:r>
           <w:rPr>
             <w:rStyle w:val="Hyperlink"/>
@@ -12195,8 +12451,8 @@
         <w:t xml:space="preserve">.</w:t>
       </w:r>
     </w:p>
-    <w:bookmarkEnd w:id="146"/>
-    <w:bookmarkStart w:id="148" w:name="ref-tbep0696"/>
+    <w:bookmarkEnd w:id="152"/>
+    <w:bookmarkStart w:id="154" w:name="ref-tbep0696"/>
     <w:p>
       <w:pPr>
         <w:pStyle w:val="Bibliography"/>
@@ -12207,7 +12463,7 @@
       <w:r>
         <w:t xml:space="preserve"> </w:t>
       </w:r>
-      <w:hyperlink r:id="rId147">
+      <w:hyperlink r:id="rId153">
         <w:r>
           <w:rPr>
             <w:rStyle w:val="Hyperlink"/>
@@ -12293,8 +12549,8 @@
         <w:t xml:space="preserve">. 06-96. St. Petersburg, Florida: Tampa Bay Estuary Program.</w:t>
       </w:r>
     </w:p>
-    <w:bookmarkEnd w:id="148"/>
-    <w:bookmarkStart w:id="150" w:name="ref-jei2022"/>
+    <w:bookmarkEnd w:id="154"/>
+    <w:bookmarkStart w:id="156" w:name="ref-jei2022"/>
     <w:p>
       <w:pPr>
         <w:pStyle w:val="Bibliography"/>
@@ -12305,7 +12561,7 @@
       <w:r>
         <w:t xml:space="preserve"> </w:t>
       </w:r>
-      <w:hyperlink r:id="rId149">
+      <w:hyperlink r:id="rId155">
         <w:r>
           <w:rPr>
             <w:rStyle w:val="Hyperlink"/>
@@ -12351,8 +12607,8 @@
         <w:t xml:space="preserve">. Charlotte Harbor; Estero Bay Aquatic Preserves.</w:t>
       </w:r>
     </w:p>
-    <w:bookmarkEnd w:id="150"/>
-    <w:bookmarkStart w:id="152" w:name="ref-tbep0623"/>
+    <w:bookmarkEnd w:id="156"/>
+    <w:bookmarkStart w:id="158" w:name="ref-tbep0623"/>
     <w:p>
       <w:pPr>
         <w:pStyle w:val="Bibliography"/>
@@ -12363,7 +12619,7 @@
       <w:r>
         <w:t xml:space="preserve"> </w:t>
       </w:r>
-      <w:hyperlink r:id="rId151">
+      <w:hyperlink r:id="rId157">
         <w:r>
           <w:rPr>
             <w:rStyle w:val="Hyperlink"/>
@@ -12449,8 +12705,8 @@
         <w:t xml:space="preserve">. 06-23. St. Petersburg, Florida: Tampa Bay Estuary Program.</w:t>
       </w:r>
     </w:p>
-    <w:bookmarkEnd w:id="152"/>
-    <w:bookmarkStart w:id="154" w:name="ref-tbep0816"/>
+    <w:bookmarkEnd w:id="158"/>
+    <w:bookmarkStart w:id="160" w:name="ref-tbep0816"/>
     <w:p>
       <w:pPr>
         <w:pStyle w:val="Bibliography"/>
@@ -12461,7 +12717,7 @@
       <w:r>
         <w:t xml:space="preserve"> </w:t>
       </w:r>
-      <w:hyperlink r:id="rId153">
+      <w:hyperlink r:id="rId159">
         <w:r>
           <w:rPr>
             <w:rStyle w:val="Hyperlink"/>
@@ -12523,8 +12779,8 @@
         <w:t xml:space="preserve">. 08-16. St. Petersburg, Florida: Tampa Bay Estuary Program.</w:t>
       </w:r>
     </w:p>
-    <w:bookmarkEnd w:id="154"/>
-    <w:bookmarkStart w:id="156" w:name="ref-johansson15"/>
+    <w:bookmarkEnd w:id="160"/>
+    <w:bookmarkStart w:id="162" w:name="ref-johansson15"/>
     <w:p>
       <w:pPr>
         <w:pStyle w:val="Bibliography"/>
@@ -12535,7 +12791,7 @@
       <w:r>
         <w:t xml:space="preserve"> </w:t>
       </w:r>
-      <w:hyperlink r:id="rId155">
+      <w:hyperlink r:id="rId161">
         <w:r>
           <w:rPr>
             <w:rStyle w:val="Hyperlink"/>
@@ -12653,8 +12909,8 @@
         <w:t xml:space="preserve">. 06-15. St. Petersburg, Florida: Tampa Bay Estuary Program.</w:t>
       </w:r>
     </w:p>
-    <w:bookmarkEnd w:id="156"/>
-    <w:bookmarkStart w:id="158" w:name="ref-lefcheck2018"/>
+    <w:bookmarkEnd w:id="162"/>
+    <w:bookmarkStart w:id="164" w:name="ref-lefcheck2018"/>
     <w:p>
       <w:pPr>
         <w:pStyle w:val="Bibliography"/>
@@ -12681,7 +12937,7 @@
       <w:r>
         <w:t xml:space="preserve"> </w:t>
       </w:r>
-      <w:hyperlink r:id="rId157">
+      <w:hyperlink r:id="rId163">
         <w:r>
           <w:rPr>
             <w:rStyle w:val="Hyperlink"/>
@@ -12693,8 +12949,8 @@
         <w:t xml:space="preserve">.</w:t>
       </w:r>
     </w:p>
-    <w:bookmarkEnd w:id="158"/>
-    <w:bookmarkStart w:id="160" w:name="ref-lefcheck2017"/>
+    <w:bookmarkEnd w:id="164"/>
+    <w:bookmarkStart w:id="166" w:name="ref-lefcheck2017"/>
     <w:p>
       <w:pPr>
         <w:pStyle w:val="Bibliography"/>
@@ -12731,7 +12987,7 @@
       <w:r>
         <w:t xml:space="preserve"> </w:t>
       </w:r>
-      <w:hyperlink r:id="rId159">
+      <w:hyperlink r:id="rId165">
         <w:r>
           <w:rPr>
             <w:rStyle w:val="Hyperlink"/>
@@ -12743,8 +12999,8 @@
         <w:t xml:space="preserve">.</w:t>
       </w:r>
     </w:p>
-    <w:bookmarkEnd w:id="160"/>
-    <w:bookmarkStart w:id="162" w:name="ref-lewis1985"/>
+    <w:bookmarkEnd w:id="166"/>
+    <w:bookmarkStart w:id="168" w:name="ref-lewis1985"/>
     <w:p>
       <w:pPr>
         <w:pStyle w:val="Bibliography"/>
@@ -12755,7 +13011,7 @@
       <w:r>
         <w:t xml:space="preserve"> </w:t>
       </w:r>
-      <w:hyperlink r:id="rId161">
+      <w:hyperlink r:id="rId167">
         <w:r>
           <w:rPr>
             <w:rStyle w:val="Hyperlink"/>
@@ -12963,8 +13219,8 @@
         <w:t xml:space="preserve">, ed. S. F. Treat, J. L. Simon, R. R. Lewis III, and R. L. Whitman Jr., 210–246. Tampa, Florida: Bellweather Press.</w:t>
       </w:r>
     </w:p>
-    <w:bookmarkEnd w:id="162"/>
-    <w:bookmarkStart w:id="164" w:name="ref-lirman2003"/>
+    <w:bookmarkEnd w:id="168"/>
+    <w:bookmarkStart w:id="170" w:name="ref-lirman2003"/>
     <w:p>
       <w:pPr>
         <w:pStyle w:val="Bibliography"/>
@@ -12991,7 +13247,7 @@
       <w:r>
         <w:t xml:space="preserve"> </w:t>
       </w:r>
-      <w:hyperlink r:id="rId163">
+      <w:hyperlink r:id="rId169">
         <w:r>
           <w:rPr>
             <w:rStyle w:val="Hyperlink"/>
@@ -13003,8 +13259,8 @@
         <w:t xml:space="preserve">.</w:t>
       </w:r>
     </w:p>
-    <w:bookmarkEnd w:id="164"/>
-    <w:bookmarkStart w:id="166" w:name="ref-lizcano-sandoval2022"/>
+    <w:bookmarkEnd w:id="170"/>
+    <w:bookmarkStart w:id="172" w:name="ref-lizcano-sandoval2022"/>
     <w:p>
       <w:pPr>
         <w:pStyle w:val="Bibliography"/>
@@ -13031,7 +13287,7 @@
       <w:r>
         <w:t xml:space="preserve"> </w:t>
       </w:r>
-      <w:hyperlink r:id="rId165">
+      <w:hyperlink r:id="rId171">
         <w:r>
           <w:rPr>
             <w:rStyle w:val="Hyperlink"/>
@@ -13043,8 +13299,8 @@
         <w:t xml:space="preserve">.</w:t>
       </w:r>
     </w:p>
-    <w:bookmarkEnd w:id="166"/>
-    <w:bookmarkStart w:id="168" w:name="ref-lopez2021"/>
+    <w:bookmarkEnd w:id="172"/>
+    <w:bookmarkStart w:id="174" w:name="ref-lopez2021"/>
     <w:p>
       <w:pPr>
         <w:pStyle w:val="Bibliography"/>
@@ -13055,7 +13311,7 @@
       <w:r>
         <w:t xml:space="preserve"> </w:t>
       </w:r>
-      <w:hyperlink r:id="rId167">
+      <w:hyperlink r:id="rId173">
         <w:r>
           <w:rPr>
             <w:rStyle w:val="Hyperlink"/>
@@ -13143,8 +13399,8 @@
         <w:t xml:space="preserve">. 07a-21. St. Petersburg, Florida: Tampa Bay Estuary Program.</w:t>
       </w:r>
     </w:p>
-    <w:bookmarkEnd w:id="168"/>
-    <w:bookmarkStart w:id="169" w:name="ref-lopez2023"/>
+    <w:bookmarkEnd w:id="174"/>
+    <w:bookmarkStart w:id="175" w:name="ref-lopez2023"/>
     <w:p>
       <w:pPr>
         <w:pStyle w:val="Bibliography"/>
@@ -13239,8 +13495,8 @@
         <w:t xml:space="preserve">86: 62–71.</w:t>
       </w:r>
     </w:p>
-    <w:bookmarkEnd w:id="169"/>
-    <w:bookmarkStart w:id="171" w:name="ref-luther2022"/>
+    <w:bookmarkEnd w:id="175"/>
+    <w:bookmarkStart w:id="177" w:name="ref-luther2022"/>
     <w:p>
       <w:pPr>
         <w:pStyle w:val="Bibliography"/>
@@ -13251,7 +13507,7 @@
       <w:r>
         <w:t xml:space="preserve"> </w:t>
       </w:r>
-      <w:hyperlink r:id="rId170">
+      <w:hyperlink r:id="rId176">
         <w:r>
           <w:rPr>
             <w:rStyle w:val="Hyperlink"/>
@@ -13337,8 +13593,8 @@
         <w:t xml:space="preserve">. 08-22. St. Petersburg, Florida: Tampa Bay Estuary Program.</w:t>
       </w:r>
     </w:p>
-    <w:bookmarkEnd w:id="171"/>
-    <w:bookmarkStart w:id="173" w:name="ref-madeira2012"/>
+    <w:bookmarkEnd w:id="177"/>
+    <w:bookmarkStart w:id="179" w:name="ref-madeira2012"/>
     <w:p>
       <w:pPr>
         <w:pStyle w:val="Bibliography"/>
@@ -13365,7 +13621,7 @@
       <w:r>
         <w:t xml:space="preserve"> </w:t>
       </w:r>
-      <w:hyperlink r:id="rId172">
+      <w:hyperlink r:id="rId178">
         <w:r>
           <w:rPr>
             <w:rStyle w:val="Hyperlink"/>
@@ -13377,8 +13633,8 @@
         <w:t xml:space="preserve">.</w:t>
       </w:r>
     </w:p>
-    <w:bookmarkEnd w:id="173"/>
-    <w:bookmarkStart w:id="175" w:name="ref-maxwell2016"/>
+    <w:bookmarkEnd w:id="179"/>
+    <w:bookmarkStart w:id="181" w:name="ref-maxwell2016"/>
     <w:p>
       <w:pPr>
         <w:pStyle w:val="Bibliography"/>
@@ -13405,7 +13661,7 @@
       <w:r>
         <w:t xml:space="preserve"> </w:t>
       </w:r>
-      <w:hyperlink r:id="rId174">
+      <w:hyperlink r:id="rId180">
         <w:r>
           <w:rPr>
             <w:rStyle w:val="Hyperlink"/>
@@ -13417,8 +13673,8 @@
         <w:t xml:space="preserve">.</w:t>
       </w:r>
     </w:p>
-    <w:bookmarkEnd w:id="175"/>
-    <w:bookmarkStart w:id="177" w:name="ref-mcmillan1967"/>
+    <w:bookmarkEnd w:id="181"/>
+    <w:bookmarkStart w:id="183" w:name="ref-mcmillan1967"/>
     <w:p>
       <w:pPr>
         <w:pStyle w:val="Bibliography"/>
@@ -13445,7 +13701,7 @@
       <w:r>
         <w:t xml:space="preserve"> </w:t>
       </w:r>
-      <w:hyperlink r:id="rId176">
+      <w:hyperlink r:id="rId182">
         <w:r>
           <w:rPr>
             <w:rStyle w:val="Hyperlink"/>
@@ -13457,8 +13713,8 @@
         <w:t xml:space="preserve">.</w:t>
       </w:r>
     </w:p>
-    <w:bookmarkEnd w:id="177"/>
-    <w:bookmarkStart w:id="179" w:name="ref-millard13"/>
+    <w:bookmarkEnd w:id="183"/>
+    <w:bookmarkStart w:id="185" w:name="ref-millard13"/>
     <w:p>
       <w:pPr>
         <w:pStyle w:val="Bibliography"/>
@@ -13469,7 +13725,7 @@
       <w:r>
         <w:t xml:space="preserve"> </w:t>
       </w:r>
-      <w:hyperlink r:id="rId178">
+      <w:hyperlink r:id="rId184">
         <w:r>
           <w:rPr>
             <w:rStyle w:val="Hyperlink"/>
@@ -13515,8 +13771,8 @@
         <w:t xml:space="preserve">. New York: Springer.</w:t>
       </w:r>
     </w:p>
-    <w:bookmarkEnd w:id="179"/>
-    <w:bookmarkStart w:id="181" w:name="ref-moreno-marin2018"/>
+    <w:bookmarkEnd w:id="185"/>
+    <w:bookmarkStart w:id="187" w:name="ref-moreno-marin2018"/>
     <w:p>
       <w:pPr>
         <w:pStyle w:val="Bibliography"/>
@@ -13559,7 +13815,7 @@
       <w:r>
         <w:t xml:space="preserve"> </w:t>
       </w:r>
-      <w:hyperlink r:id="rId180">
+      <w:hyperlink r:id="rId186">
         <w:r>
           <w:rPr>
             <w:rStyle w:val="Hyperlink"/>
@@ -13571,8 +13827,8 @@
         <w:t xml:space="preserve">.</w:t>
       </w:r>
     </w:p>
-    <w:bookmarkEnd w:id="181"/>
-    <w:bookmarkStart w:id="183" w:name="ref-morrison2006"/>
+    <w:bookmarkEnd w:id="187"/>
+    <w:bookmarkStart w:id="189" w:name="ref-morrison2006"/>
     <w:p>
       <w:pPr>
         <w:pStyle w:val="Bibliography"/>
@@ -13629,7 +13885,7 @@
       <w:r>
         <w:t xml:space="preserve"> </w:t>
       </w:r>
-      <w:hyperlink r:id="rId182">
+      <w:hyperlink r:id="rId188">
         <w:r>
           <w:rPr>
             <w:rStyle w:val="Hyperlink"/>
@@ -13641,8 +13897,8 @@
         <w:t xml:space="preserve">.</w:t>
       </w:r>
     </w:p>
-    <w:bookmarkEnd w:id="183"/>
-    <w:bookmarkStart w:id="185" w:name="ref-nickerson2023"/>
+    <w:bookmarkEnd w:id="189"/>
+    <w:bookmarkStart w:id="191" w:name="ref-nickerson2023"/>
     <w:p>
       <w:pPr>
         <w:pStyle w:val="Bibliography"/>
@@ -13669,7 +13925,7 @@
       <w:r>
         <w:t xml:space="preserve"> </w:t>
       </w:r>
-      <w:hyperlink r:id="rId184">
+      <w:hyperlink r:id="rId190">
         <w:r>
           <w:rPr>
             <w:rStyle w:val="Hyperlink"/>
@@ -13681,8 +13937,8 @@
         <w:t xml:space="preserve">.</w:t>
       </w:r>
     </w:p>
-    <w:bookmarkEnd w:id="185"/>
-    <w:bookmarkStart w:id="187" w:name="ref-oliver2018"/>
+    <w:bookmarkEnd w:id="191"/>
+    <w:bookmarkStart w:id="193" w:name="ref-oliver2018"/>
     <w:p>
       <w:pPr>
         <w:pStyle w:val="Bibliography"/>
@@ -13709,7 +13965,7 @@
       <w:r>
         <w:t xml:space="preserve"> </w:t>
       </w:r>
-      <w:hyperlink r:id="rId186">
+      <w:hyperlink r:id="rId192">
         <w:r>
           <w:rPr>
             <w:rStyle w:val="Hyperlink"/>
@@ -13721,8 +13977,8 @@
         <w:t xml:space="preserve">.</w:t>
       </w:r>
     </w:p>
-    <w:bookmarkEnd w:id="187"/>
-    <w:bookmarkStart w:id="189" w:name="ref-orth2006"/>
+    <w:bookmarkEnd w:id="193"/>
+    <w:bookmarkStart w:id="195" w:name="ref-orth2006"/>
     <w:p>
       <w:pPr>
         <w:pStyle w:val="Bibliography"/>
@@ -13749,7 +14005,7 @@
       <w:r>
         <w:t xml:space="preserve"> </w:t>
       </w:r>
-      <w:hyperlink r:id="rId188">
+      <w:hyperlink r:id="rId194">
         <w:r>
           <w:rPr>
             <w:rStyle w:val="Hyperlink"/>
@@ -13761,8 +14017,8 @@
         <w:t xml:space="preserve">.</w:t>
       </w:r>
     </w:p>
-    <w:bookmarkEnd w:id="189"/>
-    <w:bookmarkStart w:id="191" w:name="ref-orth2017"/>
+    <w:bookmarkEnd w:id="195"/>
+    <w:bookmarkStart w:id="197" w:name="ref-orth2017"/>
     <w:p>
       <w:pPr>
         <w:pStyle w:val="Bibliography"/>
@@ -13807,7 +14063,7 @@
       <w:r>
         <w:t xml:space="preserve"> </w:t>
       </w:r>
-      <w:hyperlink r:id="rId190">
+      <w:hyperlink r:id="rId196">
         <w:r>
           <w:rPr>
             <w:rStyle w:val="Hyperlink"/>
@@ -13819,8 +14075,8 @@
         <w:t xml:space="preserve">.</w:t>
       </w:r>
     </w:p>
-    <w:bookmarkEnd w:id="191"/>
-    <w:bookmarkStart w:id="193" w:name="ref-orth2023"/>
+    <w:bookmarkEnd w:id="197"/>
+    <w:bookmarkStart w:id="199" w:name="ref-orth2023"/>
     <w:p>
       <w:pPr>
         <w:pStyle w:val="Bibliography"/>
@@ -13847,7 +14103,7 @@
       <w:r>
         <w:t xml:space="preserve"> </w:t>
       </w:r>
-      <w:hyperlink r:id="rId192">
+      <w:hyperlink r:id="rId198">
         <w:r>
           <w:rPr>
             <w:rStyle w:val="Hyperlink"/>
@@ -13859,8 +14115,8 @@
         <w:t xml:space="preserve">.</w:t>
       </w:r>
     </w:p>
-    <w:bookmarkEnd w:id="193"/>
-    <w:bookmarkStart w:id="195" w:name="ref-orth2020"/>
+    <w:bookmarkEnd w:id="199"/>
+    <w:bookmarkStart w:id="201" w:name="ref-orth2020"/>
     <w:p>
       <w:pPr>
         <w:pStyle w:val="Bibliography"/>
@@ -13887,7 +14143,7 @@
       <w:r>
         <w:t xml:space="preserve"> </w:t>
       </w:r>
-      <w:hyperlink r:id="rId194">
+      <w:hyperlink r:id="rId200">
         <w:r>
           <w:rPr>
             <w:rStyle w:val="Hyperlink"/>
@@ -13899,8 +14155,8 @@
         <w:t xml:space="preserve">.</w:t>
       </w:r>
     </w:p>
-    <w:bookmarkEnd w:id="195"/>
-    <w:bookmarkStart w:id="197" w:name="ref-osland2015"/>
+    <w:bookmarkEnd w:id="201"/>
+    <w:bookmarkStart w:id="203" w:name="ref-osland2015"/>
     <w:p>
       <w:pPr>
         <w:pStyle w:val="Bibliography"/>
@@ -13933,7 +14189,7 @@
       <w:r>
         <w:t xml:space="preserve"> </w:t>
       </w:r>
-      <w:hyperlink r:id="rId196">
+      <w:hyperlink r:id="rId202">
         <w:r>
           <w:rPr>
             <w:rStyle w:val="Hyperlink"/>
@@ -13945,8 +14201,8 @@
         <w:t xml:space="preserve">.</w:t>
       </w:r>
     </w:p>
-    <w:bookmarkEnd w:id="197"/>
-    <w:bookmarkStart w:id="198" w:name="ref-phillips1960"/>
+    <w:bookmarkEnd w:id="203"/>
+    <w:bookmarkStart w:id="204" w:name="ref-phillips1960"/>
     <w:p>
       <w:pPr>
         <w:pStyle w:val="Bibliography"/>
@@ -13968,8 +14224,31 @@
         <w:t xml:space="preserve">. 44. Florida State Board of Conservation, Marine Laboratory.</w:t>
       </w:r>
     </w:p>
-    <w:bookmarkEnd w:id="198"/>
-    <w:bookmarkStart w:id="200" w:name="ref-phlips2006"/>
+    <w:bookmarkEnd w:id="204"/>
+    <w:bookmarkStart w:id="205" w:name="ref-phillips88"/>
+    <w:p>
+      <w:pPr>
+        <w:pStyle w:val="Bibliography"/>
+      </w:pPr>
+      <w:r>
+        <w:t xml:space="preserve">Phillips, R., and E. Meñez. 1988.</w:t>
+      </w:r>
+      <w:r>
+        <w:t xml:space="preserve"> </w:t>
+      </w:r>
+      <w:r>
+        <w:rPr>
+          <w:iCs/>
+          <w:i/>
+        </w:rPr>
+        <w:t xml:space="preserve">Seagrasses</w:t>
+      </w:r>
+      <w:r>
+        <w:t xml:space="preserve">. Washington, D.C.: Smithsonian Institution Press.</w:t>
+      </w:r>
+    </w:p>
+    <w:bookmarkEnd w:id="205"/>
+    <w:bookmarkStart w:id="207" w:name="ref-phlips2006"/>
     <w:p>
       <w:pPr>
         <w:pStyle w:val="Bibliography"/>
@@ -14021,7 +14300,7 @@
       <w:r>
         <w:t xml:space="preserve"> </w:t>
       </w:r>
-      <w:hyperlink r:id="rId199">
+      <w:hyperlink r:id="rId206">
         <w:r>
           <w:rPr>
             <w:rStyle w:val="Hyperlink"/>
@@ -14033,8 +14312,8 @@
         <w:t xml:space="preserve">.</w:t>
       </w:r>
     </w:p>
-    <w:bookmarkEnd w:id="200"/>
-    <w:bookmarkStart w:id="202" w:name="ref-rasheed2011"/>
+    <w:bookmarkEnd w:id="207"/>
+    <w:bookmarkStart w:id="209" w:name="ref-rasheed2011"/>
     <w:p>
       <w:pPr>
         <w:pStyle w:val="Bibliography"/>
@@ -14061,7 +14340,7 @@
       <w:r>
         <w:t xml:space="preserve"> </w:t>
       </w:r>
-      <w:hyperlink r:id="rId201">
+      <w:hyperlink r:id="rId208">
         <w:r>
           <w:rPr>
             <w:rStyle w:val="Hyperlink"/>
@@ -14073,8 +14352,8 @@
         <w:t xml:space="preserve">.</w:t>
       </w:r>
     </w:p>
-    <w:bookmarkEnd w:id="202"/>
-    <w:bookmarkStart w:id="203" w:name="ref-robblee1991"/>
+    <w:bookmarkEnd w:id="209"/>
+    <w:bookmarkStart w:id="210" w:name="ref-robblee1991"/>
     <w:p>
       <w:pPr>
         <w:pStyle w:val="Bibliography"/>
@@ -14146,8 +14425,8 @@
         <w:t xml:space="preserve">71: 297–299.</w:t>
       </w:r>
     </w:p>
-    <w:bookmarkEnd w:id="203"/>
-    <w:bookmarkStart w:id="205" w:name="ref-roca2016"/>
+    <w:bookmarkEnd w:id="210"/>
+    <w:bookmarkStart w:id="212" w:name="ref-roca2016"/>
     <w:p>
       <w:pPr>
         <w:pStyle w:val="Bibliography"/>
@@ -14174,7 +14453,7 @@
       <w:r>
         <w:t xml:space="preserve"> </w:t>
       </w:r>
-      <w:hyperlink r:id="rId204">
+      <w:hyperlink r:id="rId211">
         <w:r>
           <w:rPr>
             <w:rStyle w:val="Hyperlink"/>
@@ -14186,8 +14465,8 @@
         <w:t xml:space="preserve">.</w:t>
       </w:r>
     </w:p>
-    <w:bookmarkEnd w:id="205"/>
-    <w:bookmarkStart w:id="206" w:name="ref-sakamoto1986"/>
+    <w:bookmarkEnd w:id="212"/>
+    <w:bookmarkStart w:id="213" w:name="ref-sakamoto1986"/>
     <w:p>
       <w:pPr>
         <w:pStyle w:val="Bibliography"/>
@@ -14209,8 +14488,8 @@
         <w:t xml:space="preserve">. Dordrecht, The Netherlands: D. Reidel: Taylor &amp; Francis.</w:t>
       </w:r>
     </w:p>
-    <w:bookmarkEnd w:id="206"/>
-    <w:bookmarkStart w:id="208" w:name="ref-schmidt2002"/>
+    <w:bookmarkEnd w:id="213"/>
+    <w:bookmarkStart w:id="215" w:name="ref-schmidt2002"/>
     <w:p>
       <w:pPr>
         <w:pStyle w:val="Bibliography"/>
@@ -14276,7 +14555,7 @@
       <w:r>
         <w:t xml:space="preserve"> </w:t>
       </w:r>
-      <w:hyperlink r:id="rId207">
+      <w:hyperlink r:id="rId214">
         <w:r>
           <w:rPr>
             <w:rStyle w:val="Hyperlink"/>
@@ -14288,8 +14567,8 @@
         <w:t xml:space="preserve">.</w:t>
       </w:r>
     </w:p>
-    <w:bookmarkEnd w:id="208"/>
-    <w:bookmarkStart w:id="210" w:name="ref-schrandt2021"/>
+    <w:bookmarkEnd w:id="215"/>
+    <w:bookmarkStart w:id="217" w:name="ref-schrandt2021"/>
     <w:p>
       <w:pPr>
         <w:pStyle w:val="Bibliography"/>
@@ -14316,7 +14595,7 @@
       <w:r>
         <w:t xml:space="preserve"> </w:t>
       </w:r>
-      <w:hyperlink r:id="rId209">
+      <w:hyperlink r:id="rId216">
         <w:r>
           <w:rPr>
             <w:rStyle w:val="Hyperlink"/>
@@ -14328,8 +14607,8 @@
         <w:t xml:space="preserve">.</w:t>
       </w:r>
     </w:p>
-    <w:bookmarkEnd w:id="210"/>
-    <w:bookmarkStart w:id="211" w:name="ref-scolaro2023"/>
+    <w:bookmarkEnd w:id="217"/>
+    <w:bookmarkStart w:id="218" w:name="ref-scolaro2023"/>
     <w:p>
       <w:pPr>
         <w:pStyle w:val="Bibliography"/>
@@ -14363,8 +14642,8 @@
         <w:t xml:space="preserve">86: 339–345.</w:t>
       </w:r>
     </w:p>
-    <w:bookmarkEnd w:id="211"/>
-    <w:bookmarkStart w:id="213" w:name="ref-sherwood2013"/>
+    <w:bookmarkEnd w:id="218"/>
+    <w:bookmarkStart w:id="220" w:name="ref-sherwood2013"/>
     <w:p>
       <w:pPr>
         <w:pStyle w:val="Bibliography"/>
@@ -14409,7 +14688,7 @@
       <w:r>
         <w:t xml:space="preserve"> </w:t>
       </w:r>
-      <w:hyperlink r:id="rId212">
+      <w:hyperlink r:id="rId219">
         <w:r>
           <w:rPr>
             <w:rStyle w:val="Hyperlink"/>
@@ -14421,8 +14700,8 @@
         <w:t xml:space="preserve">.</w:t>
       </w:r>
     </w:p>
-    <w:bookmarkEnd w:id="213"/>
-    <w:bookmarkStart w:id="215" w:name="ref-sherwood2015"/>
+    <w:bookmarkEnd w:id="220"/>
+    <w:bookmarkStart w:id="222" w:name="ref-sherwood2015"/>
     <w:p>
       <w:pPr>
         <w:pStyle w:val="Bibliography"/>
@@ -14433,7 +14712,7 @@
       <w:r>
         <w:t xml:space="preserve"> </w:t>
       </w:r>
-      <w:hyperlink r:id="rId214">
+      <w:hyperlink r:id="rId221">
         <w:r>
           <w:rPr>
             <w:rStyle w:val="Hyperlink"/>
@@ -14519,8 +14798,8 @@
         <w:t xml:space="preserve">. 10-15. St. Petersburg, Florida: Tampa Bay Estuary Program.</w:t>
       </w:r>
     </w:p>
-    <w:bookmarkEnd w:id="215"/>
-    <w:bookmarkStart w:id="217" w:name="ref-sherwood2016"/>
+    <w:bookmarkEnd w:id="222"/>
+    <w:bookmarkStart w:id="224" w:name="ref-sherwood2016"/>
     <w:p>
       <w:pPr>
         <w:pStyle w:val="Bibliography"/>
@@ -14547,7 +14826,7 @@
       <w:r>
         <w:t xml:space="preserve"> </w:t>
       </w:r>
-      <w:hyperlink r:id="rId216">
+      <w:hyperlink r:id="rId223">
         <w:r>
           <w:rPr>
             <w:rStyle w:val="Hyperlink"/>
@@ -14559,8 +14838,8 @@
         <w:t xml:space="preserve">.</w:t>
       </w:r>
     </w:p>
-    <w:bookmarkEnd w:id="217"/>
-    <w:bookmarkStart w:id="219" w:name="ref-sherwood2017"/>
+    <w:bookmarkEnd w:id="224"/>
+    <w:bookmarkStart w:id="226" w:name="ref-sherwood2017"/>
     <w:p>
       <w:pPr>
         <w:pStyle w:val="Bibliography"/>
@@ -14617,7 +14896,7 @@
       <w:r>
         <w:t xml:space="preserve"> </w:t>
       </w:r>
-      <w:hyperlink r:id="rId218">
+      <w:hyperlink r:id="rId225">
         <w:r>
           <w:rPr>
             <w:rStyle w:val="Hyperlink"/>
@@ -14629,8 +14908,8 @@
         <w:t xml:space="preserve">.</w:t>
       </w:r>
     </w:p>
-    <w:bookmarkEnd w:id="219"/>
-    <w:bookmarkStart w:id="221" w:name="ref-shiir"/>
+    <w:bookmarkEnd w:id="226"/>
+    <w:bookmarkStart w:id="228" w:name="ref-shiir"/>
     <w:p>
       <w:pPr>
         <w:pStyle w:val="Bibliography"/>
@@ -14672,7 +14951,7 @@
       <w:r>
         <w:t xml:space="preserve"> </w:t>
       </w:r>
-      <w:hyperlink r:id="rId220">
+      <w:hyperlink r:id="rId227">
         <w:r>
           <w:rPr>
             <w:rStyle w:val="Hyperlink"/>
@@ -14684,8 +14963,8 @@
         <w:t xml:space="preserve">.</w:t>
       </w:r>
     </w:p>
-    <w:bookmarkEnd w:id="221"/>
-    <w:bookmarkStart w:id="223" w:name="ref-statham2012a"/>
+    <w:bookmarkEnd w:id="228"/>
+    <w:bookmarkStart w:id="230" w:name="ref-statham2012a"/>
     <w:p>
       <w:pPr>
         <w:pStyle w:val="Bibliography"/>
@@ -14712,7 +14991,7 @@
       <w:r>
         <w:t xml:space="preserve"> </w:t>
       </w:r>
-      <w:hyperlink r:id="rId222">
+      <w:hyperlink r:id="rId229">
         <w:r>
           <w:rPr>
             <w:rStyle w:val="Hyperlink"/>
@@ -14724,8 +15003,8 @@
         <w:t xml:space="preserve">.</w:t>
       </w:r>
     </w:p>
-    <w:bookmarkEnd w:id="223"/>
-    <w:bookmarkStart w:id="225" w:name="ref-stelling2023"/>
+    <w:bookmarkEnd w:id="230"/>
+    <w:bookmarkStart w:id="232" w:name="ref-stelling2023"/>
     <w:p>
       <w:pPr>
         <w:pStyle w:val="Bibliography"/>
@@ -14779,7 +15058,7 @@
       <w:r>
         <w:t xml:space="preserve"> </w:t>
       </w:r>
-      <w:hyperlink r:id="rId224">
+      <w:hyperlink r:id="rId231">
         <w:r>
           <w:rPr>
             <w:rStyle w:val="Hyperlink"/>
@@ -14791,8 +15070,8 @@
         <w:t xml:space="preserve">.</w:t>
       </w:r>
     </w:p>
-    <w:bookmarkEnd w:id="225"/>
-    <w:bookmarkStart w:id="227" w:name="ref-tango2016"/>
+    <w:bookmarkEnd w:id="232"/>
+    <w:bookmarkStart w:id="234" w:name="ref-tango2016"/>
     <w:p>
       <w:pPr>
         <w:pStyle w:val="Bibliography"/>
@@ -14819,7 +15098,7 @@
       <w:r>
         <w:t xml:space="preserve"> </w:t>
       </w:r>
-      <w:hyperlink r:id="rId226">
+      <w:hyperlink r:id="rId233">
         <w:r>
           <w:rPr>
             <w:rStyle w:val="Hyperlink"/>
@@ -14831,8 +15110,8 @@
         <w:t xml:space="preserve">.</w:t>
       </w:r>
     </w:p>
-    <w:bookmarkEnd w:id="227"/>
-    <w:bookmarkStart w:id="229" w:name="ref-tbep0923"/>
+    <w:bookmarkEnd w:id="234"/>
+    <w:bookmarkStart w:id="236" w:name="ref-tbep0923"/>
     <w:p>
       <w:pPr>
         <w:pStyle w:val="Bibliography"/>
@@ -14843,7 +15122,7 @@
       <w:r>
         <w:t xml:space="preserve"> </w:t>
       </w:r>
-      <w:hyperlink r:id="rId228">
+      <w:hyperlink r:id="rId235">
         <w:r>
           <w:rPr>
             <w:rStyle w:val="Hyperlink"/>
@@ -14905,8 +15184,8 @@
         <w:t xml:space="preserve">. 09-23. St. Petersburg, Florida: Tampa Bay Estuary Program.</w:t>
       </w:r>
     </w:p>
-    <w:bookmarkEnd w:id="229"/>
-    <w:bookmarkStart w:id="230" w:name="ref-tomasko2023"/>
+    <w:bookmarkEnd w:id="236"/>
+    <w:bookmarkStart w:id="237" w:name="ref-tomasko2023"/>
     <w:p>
       <w:pPr>
         <w:pStyle w:val="Bibliography"/>
@@ -14967,8 +15246,8 @@
         <w:t xml:space="preserve">86: 301–313.</w:t>
       </w:r>
     </w:p>
-    <w:bookmarkEnd w:id="230"/>
-    <w:bookmarkStart w:id="232" w:name="ref-tomasko2020"/>
+    <w:bookmarkEnd w:id="237"/>
+    <w:bookmarkStart w:id="239" w:name="ref-tomasko2020"/>
     <w:p>
       <w:pPr>
         <w:pStyle w:val="Bibliography"/>
@@ -14995,7 +15274,7 @@
       <w:r>
         <w:t xml:space="preserve"> </w:t>
       </w:r>
-      <w:hyperlink r:id="rId231">
+      <w:hyperlink r:id="rId238">
         <w:r>
           <w:rPr>
             <w:rStyle w:val="Hyperlink"/>
@@ -15007,8 +15286,8 @@
         <w:t xml:space="preserve">.</w:t>
       </w:r>
     </w:p>
-    <w:bookmarkEnd w:id="232"/>
-    <w:bookmarkStart w:id="234" w:name="ref-usup1994"/>
+    <w:bookmarkEnd w:id="239"/>
+    <w:bookmarkStart w:id="241" w:name="ref-usup1994"/>
     <w:p>
       <w:pPr>
         <w:pStyle w:val="Bibliography"/>
@@ -15044,7 +15323,7 @@
       <w:r>
         <w:t xml:space="preserve"> </w:t>
       </w:r>
-      <w:hyperlink r:id="rId233">
+      <w:hyperlink r:id="rId240">
         <w:r>
           <w:rPr>
             <w:rStyle w:val="Hyperlink"/>
@@ -15056,8 +15335,8 @@
         <w:t xml:space="preserve">.</w:t>
       </w:r>
     </w:p>
-    <w:bookmarkEnd w:id="234"/>
-    <w:bookmarkStart w:id="236" w:name="ref-vanbogaert2018"/>
+    <w:bookmarkEnd w:id="241"/>
+    <w:bookmarkStart w:id="243" w:name="ref-vanbogaert2018"/>
     <w:p>
       <w:pPr>
         <w:pStyle w:val="Bibliography"/>
@@ -15100,7 +15379,7 @@
       <w:r>
         <w:t xml:space="preserve"> </w:t>
       </w:r>
-      <w:hyperlink r:id="rId235">
+      <w:hyperlink r:id="rId242">
         <w:r>
           <w:rPr>
             <w:rStyle w:val="Hyperlink"/>
@@ -15112,8 +15391,8 @@
         <w:t xml:space="preserve">.</w:t>
       </w:r>
     </w:p>
-    <w:bookmarkEnd w:id="236"/>
-    <w:bookmarkStart w:id="238" w:name="ref-vandermeer1972"/>
+    <w:bookmarkEnd w:id="243"/>
+    <w:bookmarkStart w:id="245" w:name="ref-vandermeer1972"/>
     <w:p>
       <w:pPr>
         <w:pStyle w:val="Bibliography"/>
@@ -15140,7 +15419,7 @@
       <w:r>
         <w:t xml:space="preserve"> </w:t>
       </w:r>
-      <w:hyperlink r:id="rId237">
+      <w:hyperlink r:id="rId244">
         <w:r>
           <w:rPr>
             <w:rStyle w:val="Hyperlink"/>
@@ -15152,8 +15431,8 @@
         <w:t xml:space="preserve">.</w:t>
       </w:r>
     </w:p>
-    <w:bookmarkEnd w:id="238"/>
-    <w:bookmarkStart w:id="240" w:name="ref-venables2002b"/>
+    <w:bookmarkEnd w:id="245"/>
+    <w:bookmarkStart w:id="247" w:name="ref-venables2002b"/>
     <w:p>
       <w:pPr>
         <w:pStyle w:val="Bibliography"/>
@@ -15191,7 +15470,7 @@
       <w:r>
         <w:t xml:space="preserve"> </w:t>
       </w:r>
-      <w:hyperlink r:id="rId239">
+      <w:hyperlink r:id="rId246">
         <w:r>
           <w:rPr>
             <w:rStyle w:val="Hyperlink"/>
@@ -15203,8 +15482,8 @@
         <w:t xml:space="preserve">.</w:t>
       </w:r>
     </w:p>
-    <w:bookmarkEnd w:id="240"/>
-    <w:bookmarkStart w:id="242" w:name="ref-waycott2009"/>
+    <w:bookmarkEnd w:id="247"/>
+    <w:bookmarkStart w:id="249" w:name="ref-waycott2009"/>
     <w:p>
       <w:pPr>
         <w:pStyle w:val="Bibliography"/>
@@ -15231,7 +15510,7 @@
       <w:r>
         <w:t xml:space="preserve"> </w:t>
       </w:r>
-      <w:hyperlink r:id="rId241">
+      <w:hyperlink r:id="rId248">
         <w:r>
           <w:rPr>
             <w:rStyle w:val="Hyperlink"/>
@@ -15243,8 +15522,8 @@
         <w:t xml:space="preserve">.</w:t>
       </w:r>
     </w:p>
-    <w:bookmarkEnd w:id="242"/>
-    <w:bookmarkStart w:id="244" w:name="ref-webster2021"/>
+    <w:bookmarkEnd w:id="249"/>
+    <w:bookmarkStart w:id="251" w:name="ref-webster2021"/>
     <w:p>
       <w:pPr>
         <w:pStyle w:val="Bibliography"/>
@@ -15293,7 +15572,7 @@
       <w:r>
         <w:t xml:space="preserve"> </w:t>
       </w:r>
-      <w:hyperlink r:id="rId243">
+      <w:hyperlink r:id="rId250">
         <w:r>
           <w:rPr>
             <w:rStyle w:val="Hyperlink"/>
@@ -15305,8 +15584,8 @@
         <w:t xml:space="preserve">.</w:t>
       </w:r>
     </w:p>
-    <w:bookmarkEnd w:id="244"/>
-    <w:bookmarkStart w:id="246" w:name="ref-weisberg2006"/>
+    <w:bookmarkEnd w:id="251"/>
+    <w:bookmarkStart w:id="253" w:name="ref-weisberg2006"/>
     <w:p>
       <w:pPr>
         <w:pStyle w:val="Bibliography"/>
@@ -15351,7 +15630,7 @@
       <w:r>
         <w:t xml:space="preserve"> </w:t>
       </w:r>
-      <w:hyperlink r:id="rId245">
+      <w:hyperlink r:id="rId252">
         <w:r>
           <w:rPr>
             <w:rStyle w:val="Hyperlink"/>
@@ -15363,8 +15642,8 @@
         <w:t xml:space="preserve">.</w:t>
       </w:r>
     </w:p>
-    <w:bookmarkEnd w:id="246"/>
-    <w:bookmarkStart w:id="248" w:name="ref-white2017"/>
+    <w:bookmarkEnd w:id="253"/>
+    <w:bookmarkStart w:id="255" w:name="ref-white2017"/>
     <w:p>
       <w:pPr>
         <w:pStyle w:val="Bibliography"/>
@@ -15400,7 +15679,7 @@
       <w:r>
         <w:t xml:space="preserve"> </w:t>
       </w:r>
-      <w:hyperlink r:id="rId247">
+      <w:hyperlink r:id="rId254">
         <w:r>
           <w:rPr>
             <w:rStyle w:val="Hyperlink"/>
@@ -15412,8 +15691,8 @@
         <w:t xml:space="preserve">.</w:t>
       </w:r>
     </w:p>
-    <w:bookmarkEnd w:id="248"/>
-    <w:bookmarkStart w:id="249" w:name="ref-wood17"/>
+    <w:bookmarkEnd w:id="255"/>
+    <w:bookmarkStart w:id="256" w:name="ref-wood17"/>
     <w:p>
       <w:pPr>
         <w:pStyle w:val="Bibliography"/>
@@ -15491,8 +15770,8 @@
         <w:t xml:space="preserve">. 2nd ed. Chapman; Hall/CRC.</w:t>
       </w:r>
     </w:p>
-    <w:bookmarkEnd w:id="249"/>
-    <w:bookmarkStart w:id="251" w:name="ref-zhang2023"/>
+    <w:bookmarkEnd w:id="256"/>
+    <w:bookmarkStart w:id="258" w:name="ref-zhang2023"/>
     <w:p>
       <w:pPr>
         <w:pStyle w:val="Bibliography"/>
@@ -15529,7 +15808,7 @@
       <w:r>
         <w:t xml:space="preserve"> </w:t>
       </w:r>
-      <w:hyperlink r:id="rId250">
+      <w:hyperlink r:id="rId257">
         <w:r>
           <w:rPr>
             <w:rStyle w:val="Hyperlink"/>
@@ -15541,8 +15820,8 @@
         <w:t xml:space="preserve">.</w:t>
       </w:r>
     </w:p>
-    <w:bookmarkEnd w:id="251"/>
-    <w:bookmarkStart w:id="253" w:name="ref-zieman1975"/>
+    <w:bookmarkEnd w:id="258"/>
+    <w:bookmarkStart w:id="260" w:name="ref-zieman1975"/>
     <w:p>
       <w:pPr>
         <w:pStyle w:val="Bibliography"/>
@@ -15610,7 +15889,7 @@
       <w:r>
         <w:t xml:space="preserve"> </w:t>
       </w:r>
-      <w:hyperlink r:id="rId252">
+      <w:hyperlink r:id="rId259">
         <w:r>
           <w:rPr>
             <w:rStyle w:val="Hyperlink"/>
@@ -15622,8 +15901,8 @@
         <w:t xml:space="preserve">.</w:t>
       </w:r>
     </w:p>
-    <w:bookmarkEnd w:id="253"/>
-    <w:bookmarkStart w:id="255" w:name="ref-zuur2009a"/>
+    <w:bookmarkEnd w:id="260"/>
+    <w:bookmarkStart w:id="262" w:name="ref-zuur2009a"/>
     <w:p>
       <w:pPr>
         <w:pStyle w:val="Bibliography"/>
@@ -15661,7 +15940,7 @@
       <w:r>
         <w:t xml:space="preserve"> </w:t>
       </w:r>
-      <w:hyperlink r:id="rId254">
+      <w:hyperlink r:id="rId261">
         <w:r>
           <w:rPr>
             <w:rStyle w:val="Hyperlink"/>
@@ -15673,9 +15952,9 @@
         <w:t xml:space="preserve">.</w:t>
       </w:r>
     </w:p>
-    <w:bookmarkEnd w:id="255"/>
-    <w:bookmarkEnd w:id="256"/>
-    <w:bookmarkEnd w:id="257"/>
+    <w:bookmarkEnd w:id="262"/>
+    <w:bookmarkEnd w:id="263"/>
+    <w:bookmarkEnd w:id="264"/>
     <w:sectPr>
       <w:footerReference r:id="rId9" w:type="default"/>
       <w:pgSz w:h="15840" w:w="12240"/>

</xml_diff>

<commit_message>
data summary table added, more revisions
</commit_message>
<xml_diff>
--- a/manu-draft.docx
+++ b/manu-draft.docx
@@ -1151,7 +1151,18 @@
         <w:pStyle w:val="FirstParagraph"/>
       </w:pPr>
       <w:r>
-        <w:t xml:space="preserve">Two primary sources of data have been used to track seagrass change over time in Tampa Bay. The Southwest Florida Water Management District (SWFWMD) has estimated areal coverage of seagrasses approximately biennially since the late 1980s (Figure</w:t>
+        <w:t xml:space="preserve">Two primary sources of data have been used to track seagrass change over time in Tampa Bay (</w:t>
+      </w:r>
+      <w:hyperlink w:anchor="tbl-dattab">
+        <w:r>
+          <w:rPr>
+            <w:rStyle w:val="Hyperlink"/>
+          </w:rPr>
+          <w:t xml:space="preserve">Table 1</w:t>
+        </w:r>
+      </w:hyperlink>
+      <w:r>
+        <w:t xml:space="preserve">). The Southwest Florida Water Management District (SWFWMD) has estimated areal coverage of seagrasses approximately biennially since the late 1980s (Figure</w:t>
       </w:r>
       <w:r>
         <w:t xml:space="preserve"> </w:t>
@@ -1216,7 +1227,16 @@
         <w:t xml:space="preserve">(Johansson 2016; Sherwood et al. 2017)</w:t>
       </w:r>
       <w:r>
-        <w:t xml:space="preserve">. This dataset provides species information on cover-abundance, frequency occurrence, and condition, collected at fixed meter marks along a transect extending from the shoreline to the deepwater edge of the seagrass bed. Although the areal maps provide the standard for assessment of restoration goals, the transect data allow inter-annual comparison at greater temporal resolution, particularly for the recent period of interest when seagrasses have declined. As such, the transect data were used below for comparison with temperature and salinity changes for the major bay segments. Additional sources of seagrass data are described in the next section.</w:t>
+        <w:t xml:space="preserve">. This dataset provides species information on cover-abundance, frequency occurrence</w:t>
+      </w:r>
+      <w:r>
+        <w:t xml:space="preserve"> </w:t>
+      </w:r>
+      <w:r>
+        <w:t xml:space="preserve">(number of sample points with seagrass divided by total points on a transect, as in Sherwood et al. 2017)</w:t>
+      </w:r>
+      <w:r>
+        <w:t xml:space="preserve">, and condition, collected at fixed meter marks along a transect extending from the shoreline to the deepwater edge of the seagrass bed. Although the areal maps provide the standard for assessment of restoration goals, the maps are produced every other year. The transect data are collected each year, allowing inter-annual comparison at greater temporal resolution, particularly for the recent period of interest when seagrasses have declined. As such, the transect data were used below for comparison with temperature and salinity changes for the major bay segments. Additional sources of seagrass data are described in the next section.</w:t>
       </w:r>
     </w:p>
     <w:bookmarkEnd w:id="27"/>
@@ -1234,7 +1254,18 @@
         <w:pStyle w:val="FirstParagraph"/>
       </w:pPr>
       <w:r>
-        <w:t xml:space="preserve">Several datasets with distinct sample designs are available to assess long-term changes in water temperature and salinity in Tampa Bay. These datasets were evaluated individually to assess trends and relationships with seagrass change to provide a weight-of-evidence approach for potential causal relationships driving the recent decline. First, the Environmental Protection Commission (EPC) of Hillsborough County has collected discrete water quality measurements monthly at fixed stations in the major bay segments since the early 1970s (Figure</w:t>
+        <w:t xml:space="preserve">Several datasets with distinct sample designs are available to assess long-term changes in water temperature and salinity in Tampa Bay (</w:t>
+      </w:r>
+      <w:hyperlink w:anchor="tbl-dattab">
+        <w:r>
+          <w:rPr>
+            <w:rStyle w:val="Hyperlink"/>
+          </w:rPr>
+          <w:t xml:space="preserve">Table 1</w:t>
+        </w:r>
+      </w:hyperlink>
+      <w:r>
+        <w:t xml:space="preserve">). These datasets were evaluated individually to assess trends and relationships with seagrass change to provide a weight-of-evidence approach for potential causal relationships driving the recent decline. First, the Environmental Protection Commission (EPC) of Hillsborough County has collected discrete water quality measurements monthly at fixed stations in the major bay segments since the early 1970s (Figure</w:t>
       </w:r>
       <w:r>
         <w:t xml:space="preserve"> </w:t>
@@ -1452,7 +1483,21 @@
         <w:pStyle w:val="FirstParagraph"/>
       </w:pPr>
       <w:r>
-        <w:t xml:space="preserve">The first goal of the analysis was to describe spatial and temporal trends in water temperature and salinity using the three water quality datasets described above. This assessment provided an indication of the extent of water quality change in Tampa Bay as context for understanding potential relationships with seagrass change. An assumption was that any changes in physical characteristics in Tampa Bay were driven by interannual changes in weather conditions related to long-term (multi-decadal) climate change drivers. For comparison to water quality conditions, daily air temperature (Tampa International Airport [TIA] National Weather Service site) and precipitation (SWFWMD area-weighted watershed summaries) were used to characterize regional conditions for the most consistent period of record covered by the water quality samples (i.e., 1975 to present for the EPC data). The rnoaa R package</w:t>
+        <w:t xml:space="preserve">The first goal of the analysis was to describe spatial and temporal trends in water temperature and salinity using the three water quality datasets described above. This assessment provided an indication of the extent of water quality change in Tampa Bay as context for understanding potential relationships with seagrass change. An assumption was that any changes in physical characteristics in Tampa Bay were driven by interannual changes in weather conditions related to long-term (multi-decadal) climate change drivers. For comparison to water quality conditions, daily air temperature (Tampa International Airport [TIA] National Weather Service site) and precipitation (SWFWMD area-weighted watershed summaries) were used to characterize regional conditions for the most consistent period of record covered by the water quality samples (i.e., 1975 to present for the EPC data,</w:t>
+      </w:r>
+      <w:r>
+        <w:t xml:space="preserve"> </w:t>
+      </w:r>
+      <w:hyperlink w:anchor="tbl-dattab">
+        <w:r>
+          <w:rPr>
+            <w:rStyle w:val="Hyperlink"/>
+          </w:rPr>
+          <w:t xml:space="preserve">Table 1</w:t>
+        </w:r>
+      </w:hyperlink>
+      <w:r>
+        <w:t xml:space="preserve">). The rnoaa R package</w:t>
       </w:r>
       <w:r>
         <w:t xml:space="preserve"> </w:t>
@@ -1881,7 +1926,7 @@
         <w:pStyle w:val="BodyText"/>
       </w:pPr>
       <w:r>
-        <w:t xml:space="preserve">Separate models were constructed to provide an additional weight-of-evidence for the FIM and PDEM temperature and salinity datasets relative to seagrass change. These models used direct measurements of salinity and temperature as independent variables because the stressor metrics could not be calculated using the sampling designs from these monitoring programs. GLMs were used for the FIM data to evaluate seagrass percent cover using continuous temperature and salinity as independent variables. Interactions with time period and a main effect for bay segment were also included as above. GLMs for the PDEM data were constructed similarly, except only Old Tampa Bay was evaluated due to spatial limitations of the data. The seagrass response variable was presence/absence (i.e., a binomial distribution was used) to model the probability of observing seagrasses. Model input data were further subset to include only months from July to November to describe seagrasses during the growing season and to reduce potential seasonal effects.</w:t>
+        <w:t xml:space="preserve">Separate models were constructed to provide an additional weight-of-evidence for the FIM and PDEM temperature and salinity datasets relative to seagrass change. These models used direct measurements of salinity and temperature as independent variables because the stressor metrics could not be calculated using the sampling designs from these monitoring programs (i.e., each sample was a distinct location). GLMs were used for the FIM data to evaluate seagrass percent cover using continuous temperature and salinity as independent variables. Interactions with time period and a main effect for bay segment were also included as above. GLMs for the PDEM data were constructed similarly, except only Old Tampa Bay was evaluated due to spatial limitations of the data. The seagrass response variable was presence/absence (i.e., a binomial distribution was used) to model the probability of observing seagrasses. Model input data were further subset to include only months from July to November to describe seagrasses during the growing season and to reduce potential seasonal effects.</w:t>
       </w:r>
     </w:p>
     <w:bookmarkEnd w:id="32"/>
@@ -2129,7 +2174,7 @@
           <w:rPr>
             <w:rStyle w:val="Hyperlink"/>
           </w:rPr>
-          <w:t xml:space="preserve">1</w:t>
+          <w:t xml:space="preserve">2</w:t>
         </w:r>
       </w:hyperlink>
       <w:r>
@@ -2143,53 +2188,53 @@
           <w:rPr>
             <w:rStyle w:val="Hyperlink"/>
           </w:rPr>
+          <w:t xml:space="preserve">3</w:t>
+        </w:r>
+      </w:hyperlink>
+      <w:r>
+        <w:t xml:space="preserve">, Figures S1, S2, S3). Note that for tables</w:t>
+      </w:r>
+      <w:r>
+        <w:t xml:space="preserve"> </w:t>
+      </w:r>
+      <w:hyperlink w:anchor="tbl-temptrndtab">
+        <w:r>
+          <w:rPr>
+            <w:rStyle w:val="Hyperlink"/>
+          </w:rPr>
           <w:t xml:space="preserve">2</w:t>
         </w:r>
       </w:hyperlink>
       <w:r>
-        <w:t xml:space="preserve">, Figures S1, S2, S3). Note that for tables</w:t>
-      </w:r>
-      <w:r>
-        <w:t xml:space="preserve"> </w:t>
-      </w:r>
-      <w:hyperlink w:anchor="tbl-temptrndtab">
-        <w:r>
-          <w:rPr>
-            <w:rStyle w:val="Hyperlink"/>
-          </w:rPr>
-          <w:t xml:space="preserve">1</w:t>
+        <w:t xml:space="preserve"> </w:t>
+      </w:r>
+      <w:r>
+        <w:t xml:space="preserve">and</w:t>
+      </w:r>
+      <w:r>
+        <w:t xml:space="preserve"> </w:t>
+      </w:r>
+      <w:hyperlink w:anchor="tbl-saltrndtab">
+        <w:r>
+          <w:rPr>
+            <w:rStyle w:val="Hyperlink"/>
+          </w:rPr>
+          <w:t xml:space="preserve">3</w:t>
         </w:r>
       </w:hyperlink>
       <w:r>
-        <w:t xml:space="preserve"> </w:t>
-      </w:r>
-      <w:r>
-        <w:t xml:space="preserve">and</w:t>
-      </w:r>
-      <w:r>
-        <w:t xml:space="preserve"> </w:t>
-      </w:r>
-      <w:hyperlink w:anchor="tbl-saltrndtab">
-        <w:r>
-          <w:rPr>
-            <w:rStyle w:val="Hyperlink"/>
-          </w:rPr>
-          <w:t xml:space="preserve">2</w:t>
+        <w:t xml:space="preserve">, comparable time periods were evaluated between the datasets when possible given the different sample sizes, and therefore power, to detect trends. The strongest trends were observed for the EPC dataset. The top and bottom water temperature or salinity changes were similar across bay segments (</w:t>
+      </w:r>
+      <w:hyperlink w:anchor="fig-meteowqraw">
+        <w:r>
+          <w:rPr>
+            <w:rStyle w:val="Hyperlink"/>
+          </w:rPr>
+          <w:t xml:space="preserve">Figure 4</w:t>
         </w:r>
       </w:hyperlink>
       <w:r>
-        <w:t xml:space="preserve">, comparable time periods were evaluated between the datasets when possible given the different sample sizes, and therefore power, to detect trends. The strongest trends were observed for the EPC dataset. The top and bottom water temperature or salinity changes were similar across bay segments (</w:t>
-      </w:r>
-      <w:hyperlink w:anchor="fig-meteowqraw">
-        <w:r>
-          <w:rPr>
-            <w:rStyle w:val="Hyperlink"/>
-          </w:rPr>
-          <w:t xml:space="preserve">Figure 4</w:t>
-        </w:r>
-      </w:hyperlink>
-      <w:r>
-        <w:t xml:space="preserve">). Trends in water temperature were similar across bay segments with significant increases for all for all four bay segments varying from 0.03 to 0.04</w:t>
+        <w:t xml:space="preserve">). Trends in water temperature were similar across bay segments with significant increases for all four bay segments varying from 0.03 to 0.04</w:t>
       </w:r>
       <w:r>
         <w:t xml:space="preserve"> </w:t>
@@ -2242,7 +2287,7 @@
           <w:rPr>
             <w:rStyle w:val="Hyperlink"/>
           </w:rPr>
-          <w:t xml:space="preserve">Table 1</w:t>
+          <w:t xml:space="preserve">Table 2</w:t>
         </w:r>
       </w:hyperlink>
       <w:r>
@@ -2261,7 +2306,7 @@
           <w:rPr>
             <w:rStyle w:val="Hyperlink"/>
           </w:rPr>
-          <w:t xml:space="preserve">Table 1</w:t>
+          <w:t xml:space="preserve">Table 2</w:t>
         </w:r>
       </w:hyperlink>
       <w:r>
@@ -2272,7 +2317,7 @@
           <w:rPr>
             <w:rStyle w:val="Hyperlink"/>
           </w:rPr>
-          <w:t xml:space="preserve">Table 2</w:t>
+          <w:t xml:space="preserve">Table 3</w:t>
         </w:r>
       </w:hyperlink>
       <w:r>
@@ -2440,7 +2485,7 @@
           <w:rPr>
             <w:rStyle w:val="Hyperlink"/>
           </w:rPr>
-          <w:t xml:space="preserve">Table 3</w:t>
+          <w:t xml:space="preserve">Table 4</w:t>
         </w:r>
       </w:hyperlink>
       <w:r>
@@ -2485,7 +2530,7 @@
           <w:rPr>
             <w:rStyle w:val="Hyperlink"/>
           </w:rPr>
-          <w:t xml:space="preserve">Table 3</w:t>
+          <w:t xml:space="preserve">Table 4</w:t>
         </w:r>
       </w:hyperlink>
       <w:r>
@@ -2589,7 +2634,7 @@
           <w:rPr>
             <w:rStyle w:val="Hyperlink"/>
           </w:rPr>
-          <w:t xml:space="preserve">Table 3</w:t>
+          <w:t xml:space="preserve">Table 4</w:t>
         </w:r>
       </w:hyperlink>
       <w:r>
@@ -2669,7 +2714,7 @@
           <w:rPr>
             <w:rStyle w:val="Hyperlink"/>
           </w:rPr>
-          <w:t xml:space="preserve">Table 4</w:t>
+          <w:t xml:space="preserve">Table 5</w:t>
         </w:r>
       </w:hyperlink>
       <w:r>
@@ -2720,7 +2765,7 @@
           <w:rPr>
             <w:rStyle w:val="Hyperlink"/>
           </w:rPr>
-          <w:t xml:space="preserve">Table 4</w:t>
+          <w:t xml:space="preserve">Table 5</w:t>
         </w:r>
       </w:hyperlink>
       <w:r>
@@ -2751,7 +2796,7 @@
           <w:rPr>
             <w:rStyle w:val="Hyperlink"/>
           </w:rPr>
-          <w:t xml:space="preserve">Table 4</w:t>
+          <w:t xml:space="preserve">Table 5</w:t>
         </w:r>
       </w:hyperlink>
       <w:r>
@@ -2824,7 +2869,7 @@
           <w:rPr>
             <w:rStyle w:val="Hyperlink"/>
           </w:rPr>
-          <w:t xml:space="preserve">Table 4</w:t>
+          <w:t xml:space="preserve">Table 5</w:t>
         </w:r>
       </w:hyperlink>
       <w:r>
@@ -2835,7 +2880,7 @@
           <w:rPr>
             <w:rStyle w:val="Hyperlink"/>
           </w:rPr>
-          <w:t xml:space="preserve">Table 4</w:t>
+          <w:t xml:space="preserve">Table 5</w:t>
         </w:r>
       </w:hyperlink>
       <w:r>
@@ -3987,7 +4032,7 @@
               </m:sSup>
             </m:oMath>
             <w:r>
-              <w:t xml:space="preserve">C or 25 ppt, respectively, from the EPC data. The bottom row (black) shows the number of days when both temperature was above and salinity was below the thresholds. The models included station as a random effect for each bay segment, with grey lines indicating individual station trends, grey points as actual number of days, and thicker lines indicating the overall model fit. Slopes for significant models are shown in the bottom left of each facet. OTB: Old Tampa Bay, HB: Hillsborough Bay, MTB: Middle Tampa Bay, LTB: Lower Tampa Bay.</w:t>
+              <w:t xml:space="preserve">C or 25 ppt, respectively, from the EPC data. The bottom row (black) shows the number of days when both temperature was above and salinity was below the thresholds. The models included station as a random effect for each bay segment, with grey lines indicating individual station trends, grey points as actual number of days for each station, and thicker lines indicating the overall model fit. Slopes for significant models are shown in the bottom left of each facet. OTB: Old Tampa Bay, HB: Hillsborough Bay, MTB: Middle Tampa Bay, LTB: Lower Tampa Bay.</w:t>
             </w:r>
           </w:p>
           <w:bookmarkEnd w:id="63"/>
@@ -4085,7 +4130,7 @@
       </w:r>
     </w:p>
     <w:bookmarkEnd w:id="68"/>
-    <w:bookmarkStart w:id="73" w:name="tables"/>
+    <w:bookmarkStart w:id="74" w:name="tables"/>
     <w:p>
       <w:pPr>
         <w:pStyle w:val="Heading2"/>
@@ -4108,7 +4153,7 @@
       <w:tr>
         <w:tc>
           <w:tcPr/>
-          <w:bookmarkStart w:id="69" w:name="tbl-temptrndtab"/>
+          <w:bookmarkStart w:id="69" w:name="tbl-dattab"/>
           <w:p>
             <w:pPr>
               <w:jc w:val="center"/>
@@ -4119,7 +4164,643 @@
               <w:pStyle w:val="ImageCaption"/>
             </w:pPr>
             <w:r>
-              <w:t xml:space="preserve">Table 1: Bottom temperature trends (</w:t>
+              <w:t xml:space="preserve">Table 1: Summary of datasets used for trend analyses and comparisons with seagrass datasets. Temporal and spatial scales are those used for analysis. SWFWMD: Southwest Florida Water Management District.</w:t>
+            </w:r>
+          </w:p>
+          <w:tbl>
+            <w:tblPr>
+              <w:tblStyle w:val="Table"/>
+              <w:tblW w:type="pct" w:w="5000"/>
+              <w:tblLook w:firstRow="1" w:lastRow="0" w:firstColumn="0" w:lastColumn="0" w:noHBand="0" w:noVBand="0" w:val="0020"/>
+              <w:jc w:val="start"/>
+              <w:tblLayout w:type="fixed"/>
+            </w:tblPr>
+            <w:tblGrid>
+              <w:gridCol w:w="1539"/>
+              <w:gridCol w:w="1863"/>
+              <w:gridCol w:w="445"/>
+              <w:gridCol w:w="911"/>
+              <w:gridCol w:w="3159"/>
+            </w:tblGrid>
+            <w:tr>
+              <w:trPr>
+                <w:tblHeader w:val="true"/>
+              </w:trPr>
+              <w:tc>
+                <w:tcPr/>
+                <w:p>
+                  <w:pPr>
+                    <w:pStyle w:val="Compact"/>
+                    <w:jc w:val="left"/>
+                    <w:jc w:val="center"/>
+                  </w:pPr>
+                  <w:r>
+                    <w:t xml:space="preserve">Dataset</w:t>
+                  </w:r>
+                </w:p>
+              </w:tc>
+              <w:tc>
+                <w:tcPr/>
+                <w:p>
+                  <w:pPr>
+                    <w:pStyle w:val="Compact"/>
+                    <w:jc w:val="left"/>
+                    <w:jc w:val="center"/>
+                  </w:pPr>
+                  <w:r>
+                    <w:t xml:space="preserve">Description</w:t>
+                  </w:r>
+                </w:p>
+              </w:tc>
+              <w:tc>
+                <w:tcPr/>
+                <w:p>
+                  <w:pPr>
+                    <w:pStyle w:val="Compact"/>
+                    <w:jc w:val="left"/>
+                    <w:jc w:val="center"/>
+                  </w:pPr>
+                  <w:r>
+                    <w:t xml:space="preserve">Temporal</w:t>
+                  </w:r>
+                </w:p>
+              </w:tc>
+              <w:tc>
+                <w:tcPr/>
+                <w:p>
+                  <w:pPr>
+                    <w:pStyle w:val="Compact"/>
+                    <w:jc w:val="left"/>
+                    <w:jc w:val="center"/>
+                  </w:pPr>
+                  <w:r>
+                    <w:t xml:space="preserve">Spatial</w:t>
+                  </w:r>
+                </w:p>
+              </w:tc>
+              <w:tc>
+                <w:tcPr/>
+                <w:p>
+                  <w:pPr>
+                    <w:pStyle w:val="Compact"/>
+                    <w:jc w:val="left"/>
+                    <w:jc w:val="center"/>
+                  </w:pPr>
+                  <w:r>
+                    <w:t xml:space="preserve">Analysis</w:t>
+                  </w:r>
+                </w:p>
+              </w:tc>
+            </w:tr>
+            <w:tr>
+              <w:tc>
+                <w:tcPr/>
+                <w:p>
+                  <w:pPr>
+                    <w:pStyle w:val="Compact"/>
+                    <w:jc w:val="left"/>
+                    <w:jc w:val="center"/>
+                  </w:pPr>
+                  <w:r>
+                    <w:t xml:space="preserve">SWFWMD aerial maps</w:t>
+                  </w:r>
+                </w:p>
+              </w:tc>
+              <w:tc>
+                <w:tcPr/>
+                <w:p>
+                  <w:pPr>
+                    <w:pStyle w:val="Compact"/>
+                    <w:jc w:val="left"/>
+                    <w:jc w:val="center"/>
+                  </w:pPr>
+                  <w:r>
+                    <w:t xml:space="preserve">Seagrass coverage in acres</w:t>
+                  </w:r>
+                </w:p>
+              </w:tc>
+              <w:tc>
+                <w:tcPr/>
+                <w:p>
+                  <w:pPr>
+                    <w:pStyle w:val="Compact"/>
+                    <w:jc w:val="left"/>
+                    <w:jc w:val="center"/>
+                  </w:pPr>
+                  <w:r>
+                    <w:t xml:space="preserve">1988 - 2022, biennial</w:t>
+                  </w:r>
+                </w:p>
+              </w:tc>
+              <w:tc>
+                <w:tcPr/>
+                <w:p>
+                  <w:pPr>
+                    <w:pStyle w:val="Compact"/>
+                    <w:jc w:val="left"/>
+                    <w:jc w:val="center"/>
+                  </w:pPr>
+                  <w:r>
+                    <w:t xml:space="preserve">Whole bay</w:t>
+                  </w:r>
+                </w:p>
+              </w:tc>
+              <w:tc>
+                <w:tcPr/>
+                <w:p>
+                  <w:pPr>
+                    <w:pStyle w:val="Compact"/>
+                    <w:jc w:val="left"/>
+                    <w:jc w:val="center"/>
+                  </w:pPr>
+                  <w:r>
+                    <w:t xml:space="preserve">Biennial trends by bay segment, visual only</w:t>
+                  </w:r>
+                </w:p>
+              </w:tc>
+            </w:tr>
+            <w:tr>
+              <w:tc>
+                <w:tcPr/>
+                <w:p>
+                  <w:pPr>
+                    <w:pStyle w:val="Compact"/>
+                    <w:jc w:val="left"/>
+                    <w:jc w:val="center"/>
+                  </w:pPr>
+                  <w:r>
+                    <w:t xml:space="preserve">Transect data</w:t>
+                  </w:r>
+                </w:p>
+              </w:tc>
+              <w:tc>
+                <w:tcPr/>
+                <w:p>
+                  <w:pPr>
+                    <w:pStyle w:val="Compact"/>
+                    <w:jc w:val="left"/>
+                    <w:jc w:val="center"/>
+                  </w:pPr>
+                  <w:r>
+                    <w:t xml:space="preserve">Seagrass frequency occurrence by species</w:t>
+                  </w:r>
+                </w:p>
+              </w:tc>
+              <w:tc>
+                <w:tcPr/>
+                <w:p>
+                  <w:pPr>
+                    <w:pStyle w:val="Compact"/>
+                    <w:jc w:val="left"/>
+                    <w:jc w:val="center"/>
+                  </w:pPr>
+                  <w:r>
+                    <w:t xml:space="preserve">1999 - 2022, annual</w:t>
+                  </w:r>
+                </w:p>
+              </w:tc>
+              <w:tc>
+                <w:tcPr/>
+                <w:p>
+                  <w:pPr>
+                    <w:pStyle w:val="Compact"/>
+                    <w:jc w:val="left"/>
+                    <w:jc w:val="center"/>
+                  </w:pPr>
+                  <w:r>
+                    <w:t xml:space="preserve">Whole bay, 62 transects</w:t>
+                  </w:r>
+                </w:p>
+              </w:tc>
+              <w:tc>
+                <w:tcPr/>
+                <w:p>
+                  <w:pPr>
+                    <w:pStyle w:val="Compact"/>
+                    <w:jc w:val="left"/>
+                    <w:jc w:val="center"/>
+                  </w:pPr>
+                  <w:r>
+                    <w:t xml:space="preserve">Annual trends by bay segment and species, comparison with temperature, salinity, and light attenuation as stressor metrics or observed data at annual scale</w:t>
+                  </w:r>
+                </w:p>
+              </w:tc>
+            </w:tr>
+            <w:tr>
+              <w:tc>
+                <w:tcPr/>
+                <w:p>
+                  <w:pPr>
+                    <w:pStyle w:val="Compact"/>
+                    <w:jc w:val="left"/>
+                    <w:jc w:val="center"/>
+                  </w:pPr>
+                  <w:r>
+                    <w:t xml:space="preserve">Environmental Protection Commission of Hillsborough County (EPC)</w:t>
+                  </w:r>
+                </w:p>
+              </w:tc>
+              <w:tc>
+                <w:tcPr/>
+                <w:p>
+                  <w:pPr>
+                    <w:pStyle w:val="Compact"/>
+                    <w:jc w:val="left"/>
+                    <w:jc w:val="center"/>
+                  </w:pPr>
+                  <w:r>
+                    <w:t xml:space="preserve">Water quality monitoring samples</w:t>
+                  </w:r>
+                </w:p>
+              </w:tc>
+              <w:tc>
+                <w:tcPr/>
+                <w:p>
+                  <w:pPr>
+                    <w:pStyle w:val="Compact"/>
+                    <w:jc w:val="left"/>
+                    <w:jc w:val="center"/>
+                  </w:pPr>
+                  <w:r>
+                    <w:t xml:space="preserve">1975 - 2022, monthly</w:t>
+                  </w:r>
+                </w:p>
+              </w:tc>
+              <w:tc>
+                <w:tcPr/>
+                <w:p>
+                  <w:pPr>
+                    <w:pStyle w:val="Compact"/>
+                    <w:jc w:val="left"/>
+                    <w:jc w:val="center"/>
+                  </w:pPr>
+                  <w:r>
+                    <w:t xml:space="preserve">Whole bay, fixed sites</w:t>
+                  </w:r>
+                </w:p>
+              </w:tc>
+              <w:tc>
+                <w:tcPr/>
+                <w:p>
+                  <w:pPr>
+                    <w:pStyle w:val="Compact"/>
+                    <w:jc w:val="left"/>
+                    <w:jc w:val="center"/>
+                  </w:pPr>
+                  <w:r>
+                    <w:t xml:space="preserve">Trends in annual change and seasonal Kendall tests, estimate of stressor metrics as number of days above/below threshold</w:t>
+                  </w:r>
+                </w:p>
+              </w:tc>
+            </w:tr>
+            <w:tr>
+              <w:tc>
+                <w:tcPr/>
+                <w:p>
+                  <w:pPr>
+                    <w:pStyle w:val="Compact"/>
+                    <w:jc w:val="left"/>
+                    <w:jc w:val="center"/>
+                  </w:pPr>
+                  <w:r>
+                    <w:t xml:space="preserve">Florida Fish and Wildlife Comission, Fisheries Independent Monitoring (FIM)</w:t>
+                  </w:r>
+                </w:p>
+              </w:tc>
+              <w:tc>
+                <w:tcPr/>
+                <w:p>
+                  <w:pPr>
+                    <w:pStyle w:val="Compact"/>
+                    <w:jc w:val="left"/>
+                    <w:jc w:val="center"/>
+                  </w:pPr>
+                  <w:r>
+                    <w:t xml:space="preserve">Nearshore temperature and salinity measurements, seagrass species and cover</w:t>
+                  </w:r>
+                </w:p>
+              </w:tc>
+              <w:tc>
+                <w:tcPr/>
+                <w:p>
+                  <w:pPr>
+                    <w:pStyle w:val="Compact"/>
+                    <w:jc w:val="left"/>
+                    <w:jc w:val="center"/>
+                  </w:pPr>
+                  <w:r>
+                    <w:t xml:space="preserve">1996 to 2022, monthly</w:t>
+                  </w:r>
+                </w:p>
+              </w:tc>
+              <w:tc>
+                <w:tcPr/>
+                <w:p>
+                  <w:pPr>
+                    <w:pStyle w:val="Compact"/>
+                    <w:jc w:val="left"/>
+                    <w:jc w:val="center"/>
+                  </w:pPr>
+                  <w:r>
+                    <w:t xml:space="preserve">Whole bay nearshore, stratified random sites</w:t>
+                  </w:r>
+                </w:p>
+              </w:tc>
+              <w:tc>
+                <w:tcPr/>
+                <w:p>
+                  <w:pPr>
+                    <w:pStyle w:val="Compact"/>
+                    <w:jc w:val="left"/>
+                    <w:jc w:val="center"/>
+                  </w:pPr>
+                  <w:r>
+                    <w:t xml:space="preserve">Trends in annual observed temperature, salinity, comparison to seagrass % cover</w:t>
+                  </w:r>
+                </w:p>
+              </w:tc>
+            </w:tr>
+            <w:tr>
+              <w:tc>
+                <w:tcPr/>
+                <w:p>
+                  <w:pPr>
+                    <w:pStyle w:val="Compact"/>
+                    <w:jc w:val="left"/>
+                    <w:jc w:val="center"/>
+                  </w:pPr>
+                  <w:r>
+                    <w:t xml:space="preserve">Pinellas County Department of Environmental Management (PDEM)</w:t>
+                  </w:r>
+                </w:p>
+              </w:tc>
+              <w:tc>
+                <w:tcPr/>
+                <w:p>
+                  <w:pPr>
+                    <w:pStyle w:val="Compact"/>
+                    <w:jc w:val="left"/>
+                    <w:jc w:val="center"/>
+                  </w:pPr>
+                  <w:r>
+                    <w:t xml:space="preserve">Water quality and seagrass presence/absence</w:t>
+                  </w:r>
+                </w:p>
+              </w:tc>
+              <w:tc>
+                <w:tcPr/>
+                <w:p>
+                  <w:pPr>
+                    <w:pStyle w:val="Compact"/>
+                    <w:jc w:val="left"/>
+                    <w:jc w:val="center"/>
+                  </w:pPr>
+                  <w:r>
+                    <w:t xml:space="preserve">2003 - 2022, monthly</w:t>
+                  </w:r>
+                </w:p>
+              </w:tc>
+              <w:tc>
+                <w:tcPr/>
+                <w:p>
+                  <w:pPr>
+                    <w:pStyle w:val="Compact"/>
+                    <w:jc w:val="left"/>
+                    <w:jc w:val="center"/>
+                  </w:pPr>
+                  <w:r>
+                    <w:t xml:space="preserve">Old Tampa Bay, stratified random sites</w:t>
+                  </w:r>
+                </w:p>
+              </w:tc>
+              <w:tc>
+                <w:tcPr/>
+                <w:p>
+                  <w:pPr>
+                    <w:pStyle w:val="Compact"/>
+                    <w:jc w:val="left"/>
+                    <w:jc w:val="center"/>
+                  </w:pPr>
+                  <w:r>
+                    <w:t xml:space="preserve">Trends in annual observed temperature, salinity, comparison to seagrass presence/absence</w:t>
+                  </w:r>
+                </w:p>
+              </w:tc>
+            </w:tr>
+            <w:tr>
+              <w:tc>
+                <w:tcPr/>
+                <w:p>
+                  <w:pPr>
+                    <w:pStyle w:val="Compact"/>
+                    <w:jc w:val="left"/>
+                    <w:jc w:val="center"/>
+                  </w:pPr>
+                  <w:r>
+                    <w:t xml:space="preserve">Tampa International Airport</w:t>
+                  </w:r>
+                </w:p>
+              </w:tc>
+              <w:tc>
+                <w:tcPr/>
+                <w:p>
+                  <w:pPr>
+                    <w:pStyle w:val="Compact"/>
+                    <w:jc w:val="left"/>
+                    <w:jc w:val="center"/>
+                  </w:pPr>
+                  <w:r>
+                    <w:t xml:space="preserve">Air temperature</w:t>
+                  </w:r>
+                </w:p>
+              </w:tc>
+              <w:tc>
+                <w:tcPr/>
+                <w:p>
+                  <w:pPr>
+                    <w:pStyle w:val="Compact"/>
+                    <w:jc w:val="left"/>
+                    <w:jc w:val="center"/>
+                  </w:pPr>
+                  <w:r>
+                    <w:t xml:space="preserve">1975 - 2022, annual</w:t>
+                  </w:r>
+                </w:p>
+              </w:tc>
+              <w:tc>
+                <w:tcPr/>
+                <w:p>
+                  <w:pPr>
+                    <w:pStyle w:val="Compact"/>
+                    <w:jc w:val="left"/>
+                    <w:jc w:val="center"/>
+                  </w:pPr>
+                  <w:r>
+                    <w:t xml:space="preserve">27.979</w:t>
+                  </w:r>
+                  <m:oMath>
+                    <m:sSup>
+                      <m:e>
+                        <m:r>
+                          <m:t>​</m:t>
+                        </m:r>
+                      </m:e>
+                      <m:sup>
+                        <m:r>
+                          <m:rPr>
+                            <m:sty m:val="p"/>
+                          </m:rPr>
+                          <m:t>∘</m:t>
+                        </m:r>
+                      </m:sup>
+                    </m:sSup>
+                  </m:oMath>
+                  <w:r>
+                    <w:t xml:space="preserve">N, 82.535</w:t>
+                  </w:r>
+                  <m:oMath>
+                    <m:sSup>
+                      <m:e>
+                        <m:r>
+                          <m:t>​</m:t>
+                        </m:r>
+                      </m:e>
+                      <m:sup>
+                        <m:r>
+                          <m:rPr>
+                            <m:sty m:val="p"/>
+                          </m:rPr>
+                          <m:t>∘</m:t>
+                        </m:r>
+                      </m:sup>
+                    </m:sSup>
+                  </m:oMath>
+                  <w:r>
+                    <w:t xml:space="preserve">W</w:t>
+                  </w:r>
+                </w:p>
+              </w:tc>
+              <w:tc>
+                <w:tcPr/>
+                <w:p>
+                  <w:pPr>
+                    <w:pStyle w:val="Compact"/>
+                    <w:jc w:val="left"/>
+                    <w:jc w:val="center"/>
+                  </w:pPr>
+                  <w:r>
+                    <w:t xml:space="preserve">Annual trend</w:t>
+                  </w:r>
+                </w:p>
+              </w:tc>
+            </w:tr>
+            <w:tr>
+              <w:tc>
+                <w:tcPr/>
+                <w:p>
+                  <w:pPr>
+                    <w:pStyle w:val="Compact"/>
+                    <w:jc w:val="left"/>
+                    <w:jc w:val="center"/>
+                  </w:pPr>
+                  <w:r>
+                    <w:t xml:space="preserve">SWFWMD precipitation</w:t>
+                  </w:r>
+                </w:p>
+              </w:tc>
+              <w:tc>
+                <w:tcPr/>
+                <w:p>
+                  <w:pPr>
+                    <w:pStyle w:val="Compact"/>
+                    <w:jc w:val="left"/>
+                    <w:jc w:val="center"/>
+                  </w:pPr>
+                  <w:r>
+                    <w:t xml:space="preserve">Area-weighted precipitation for the wet season (June-September) for the Tampa Bay watershed</w:t>
+                  </w:r>
+                </w:p>
+              </w:tc>
+              <w:tc>
+                <w:tcPr/>
+                <w:p>
+                  <w:pPr>
+                    <w:pStyle w:val="Compact"/>
+                    <w:jc w:val="left"/>
+                    <w:jc w:val="center"/>
+                  </w:pPr>
+                  <w:r>
+                    <w:t xml:space="preserve">1975-2022, annual</w:t>
+                  </w:r>
+                </w:p>
+              </w:tc>
+              <w:tc>
+                <w:tcPr/>
+                <w:p>
+                  <w:pPr>
+                    <w:pStyle w:val="Compact"/>
+                    <w:jc w:val="left"/>
+                    <w:jc w:val="center"/>
+                  </w:pPr>
+                  <w:r>
+                    <w:t xml:space="preserve">Whole watershed</w:t>
+                  </w:r>
+                </w:p>
+              </w:tc>
+              <w:tc>
+                <w:tcPr/>
+                <w:p>
+                  <w:pPr>
+                    <w:pStyle w:val="Compact"/>
+                    <w:jc w:val="left"/>
+                    <w:jc w:val="center"/>
+                  </w:pPr>
+                  <w:r>
+                    <w:t xml:space="preserve">Annual trend</w:t>
+                  </w:r>
+                </w:p>
+              </w:tc>
+            </w:tr>
+          </w:tbl>
+          <w:bookmarkEnd w:id="69"/>
+          <w:p/>
+        </w:tc>
+      </w:tr>
+    </w:tbl>
+    <w:p>
+      <w:pPr>
+        <w:pStyle w:val="BodyText"/>
+      </w:pPr>
+      <w:r>
+        <w:t xml:space="preserve"> </w:t>
+      </w:r>
+    </w:p>
+    <w:tbl>
+      <w:tblPr>
+        <w:tblStyle w:val="Table"/>
+        <w:tblW w:type="pct" w:w="5000"/>
+        <w:tblLook w:firstRow="0" w:lastRow="0" w:firstColumn="0" w:lastColumn="0" w:noHBand="0" w:noVBand="0" w:val="0000"/>
+        <w:jc w:val="start"/>
+        <w:tblLayout w:type="fixed"/>
+      </w:tblPr>
+      <w:tblGrid>
+        <w:gridCol w:w="7920"/>
+      </w:tblGrid>
+      <w:tr>
+        <w:tc>
+          <w:tcPr/>
+          <w:bookmarkStart w:id="70" w:name="tbl-temptrndtab"/>
+          <w:p>
+            <w:pPr>
+              <w:jc w:val="center"/>
+            </w:pPr>
+            <w:pPr>
+              <w:jc w:val="start"/>
+              <w:spacing w:before="200"/>
+              <w:pStyle w:val="ImageCaption"/>
+            </w:pPr>
+            <w:r>
+              <w:t xml:space="preserve">Table 2: Bottom temperature trends (</w:t>
             </w:r>
             <m:oMath>
               <m:sSup>
@@ -6074,7 +6755,7 @@
               </w:tc>
             </w:tr>
           </w:tbl>
-          <w:bookmarkEnd w:id="69"/>
+          <w:bookmarkEnd w:id="70"/>
           <w:p/>
         </w:tc>
       </w:tr>
@@ -6098,7 +6779,7 @@
       <w:tr>
         <w:tc>
           <w:tcPr/>
-          <w:bookmarkStart w:id="70" w:name="tbl-saltrndtab"/>
+          <w:bookmarkStart w:id="71" w:name="tbl-saltrndtab"/>
           <w:p>
             <w:pPr>
               <w:jc w:val="center"/>
@@ -6109,7 +6790,7 @@
               <w:pStyle w:val="ImageCaption"/>
             </w:pPr>
             <w:r>
-              <w:t xml:space="preserve">Table 2: Bottom salinity trends (ppt) by bay segments and datasets. Start year describes the range of the trend test to the present year (2022). The starting value is the estimated salinity at the start year and the end value is the estimated salinity in 2022. Total change is the difference between the two. Datasets evaluated were from the Environmental Protection Commission of Hillsborough County (EPC), Fisheries Independent Monitoring (FIM), and Pinellas County Department of Environmental Management (PDEM). Note that PDEM includes data only for the western portion of Old Tampa Bay from 2004 to present and EPC is the only dataset beginning prior to 1996. OTB: Old Tampa Bay, HB: Hillsborough Bay, MTB: Middle Tampa Bay, LTB: Lower Tampa Bay. ** p &lt; 0.005, * p &lt; 0.05</w:t>
+              <w:t xml:space="preserve">Table 3: Bottom salinity trends (ppt) by bay segments and datasets. Start year describes the range of the trend test to the present year (2022). The starting value is the estimated salinity at the start year and the end value is the estimated salinity in 2022. Total change is the difference between the two. Datasets evaluated were from the Environmental Protection Commission of Hillsborough County (EPC), Fisheries Independent Monitoring (FIM), and Pinellas County Department of Environmental Management (PDEM). Note that PDEM includes data only for the western portion of Old Tampa Bay from 2004 to present and EPC is the only dataset beginning prior to 1996. OTB: Old Tampa Bay, HB: Hillsborough Bay, MTB: Middle Tampa Bay, LTB: Lower Tampa Bay. ** p &lt; 0.005, * p &lt; 0.05</w:t>
             </w:r>
           </w:p>
           <w:tbl>
@@ -8044,7 +8725,7 @@
               </w:tc>
             </w:tr>
           </w:tbl>
-          <w:bookmarkEnd w:id="70"/>
+          <w:bookmarkEnd w:id="71"/>
           <w:p/>
         </w:tc>
       </w:tr>
@@ -8068,7 +8749,7 @@
       <w:tr>
         <w:tc>
           <w:tcPr/>
-          <w:bookmarkStart w:id="71" w:name="tbl-mixdaytab"/>
+          <w:bookmarkStart w:id="72" w:name="tbl-mixdaytab"/>
           <w:p>
             <w:pPr>
               <w:jc w:val="center"/>
@@ -8079,7 +8760,7 @@
               <w:pStyle w:val="ImageCaption"/>
             </w:pPr>
             <w:r>
-              <w:t xml:space="preserve">Table 3: Summary of mixed-effects models evaluating increases in the number of days each year from 1975 to 2022 when temperature was above 30</w:t>
+              <w:t xml:space="preserve">Table 4: Summary of mixed-effects models evaluating increases in the number of days each year from 1975 to 2022 when temperature was above 30</w:t>
             </w:r>
             <w:r>
               <w:t xml:space="preserve"> </w:t>
@@ -8954,7 +9635,7 @@
               </w:tc>
             </w:tr>
           </w:tbl>
-          <w:bookmarkEnd w:id="71"/>
+          <w:bookmarkEnd w:id="72"/>
           <w:p/>
         </w:tc>
       </w:tr>
@@ -8978,7 +9659,7 @@
       <w:tr>
         <w:tc>
           <w:tcPr/>
-          <w:bookmarkStart w:id="72" w:name="tbl-modtab"/>
+          <w:bookmarkStart w:id="73" w:name="tbl-modtab"/>
           <w:p>
             <w:pPr>
               <w:jc w:val="center"/>
@@ -8989,7 +9670,7 @@
               <w:pStyle w:val="ImageCaption"/>
             </w:pPr>
             <w:r>
-              <w:t xml:space="preserve">Table 4: Summary of the most parsimonious Generalized Linear Models (GLMs) developed to evaluate the effects of temperature and salinity variables on seagrass change between time periods. Models were developed for different datasets described in the model column. The significant intercept term for each model is not shown and described factor conditions not explicitly shown by the remaining terms (e.g., OTB and pre-2016). The model term estimates include the standard error in parentheses. Note that the</w:t>
+              <w:t xml:space="preserve">Table 5: Summary of the most parsimonious Generalized Linear Models (GLMs) developed to evaluate the effects of temperature and salinity variables on seagrass change between time periods. Models were developed for different datasets described in the model column. The significant intercept term for each model is not shown and described factor conditions not explicitly shown by the remaining terms (e.g., OTB and pre-2016). The model term estimates include the standard error in parentheses. Note that the</w:t>
             </w:r>
             <w:r>
               <w:t xml:space="preserve"> </w:t>
@@ -10242,7 +10923,7 @@
               </w:tc>
             </w:tr>
           </w:tbl>
-          <w:bookmarkEnd w:id="72"/>
+          <w:bookmarkEnd w:id="73"/>
           <w:p/>
         </w:tc>
       </w:tr>
@@ -10252,8 +10933,8 @@
         <w:br w:type="page"/>
       </w:r>
     </w:p>
-    <w:bookmarkEnd w:id="73"/>
-    <w:bookmarkStart w:id="76" w:name="data-availability"/>
+    <w:bookmarkEnd w:id="74"/>
+    <w:bookmarkStart w:id="77" w:name="data-availability"/>
     <w:p>
       <w:pPr>
         <w:pStyle w:val="Heading2"/>
@@ -10272,7 +10953,7 @@
       <w:r>
         <w:t xml:space="preserve"> </w:t>
       </w:r>
-      <w:hyperlink r:id="rId74">
+      <w:hyperlink r:id="rId75">
         <w:r>
           <w:rPr>
             <w:rStyle w:val="Hyperlink"/>
@@ -10286,7 +10967,7 @@
       <w:r>
         <w:t xml:space="preserve"> </w:t>
       </w:r>
-      <w:hyperlink r:id="rId75">
+      <w:hyperlink r:id="rId76">
         <w:r>
           <w:rPr>
             <w:rStyle w:val="Hyperlink"/>
@@ -10298,8 +10979,8 @@
         <w:t xml:space="preserve">.</w:t>
       </w:r>
     </w:p>
-    <w:bookmarkEnd w:id="76"/>
-    <w:bookmarkStart w:id="77" w:name="acknowledgments"/>
+    <w:bookmarkEnd w:id="77"/>
+    <w:bookmarkStart w:id="78" w:name="acknowledgments"/>
     <w:p>
       <w:pPr>
         <w:pStyle w:val="Heading2"/>
@@ -10316,8 +10997,8 @@
         <w:t xml:space="preserve">This work benefited from constructive discussions with the Technical Advisory Committee of the Tampa Bay Estuary Program (TBEP), in particular Mike Wessel, Ray Pribble, and Dave Tomasko. We are thankful for constructive comments provided by the associate editor and two anonymous reviewers. We are indebted to the community of field and technical staff that have routinely collected and maintained the valuable long-term monitoring data used in this study.</w:t>
       </w:r>
     </w:p>
-    <w:bookmarkEnd w:id="77"/>
-    <w:bookmarkStart w:id="81" w:name="statements-and-declarations"/>
+    <w:bookmarkEnd w:id="78"/>
+    <w:bookmarkStart w:id="82" w:name="statements-and-declarations"/>
     <w:p>
       <w:pPr>
         <w:pStyle w:val="Heading2"/>
@@ -10326,7 +11007,7 @@
         <w:t xml:space="preserve">Statements and Declarations</w:t>
       </w:r>
     </w:p>
-    <w:bookmarkStart w:id="78" w:name="author-contributions"/>
+    <w:bookmarkStart w:id="79" w:name="author-contributions"/>
     <w:p>
       <w:pPr>
         <w:pStyle w:val="Heading3"/>
@@ -10343,8 +11024,8 @@
         <w:t xml:space="preserve">Conceptualization: Marcus W Beck, Kerry Flaherty-Walia, Sheila Scolaro, Maya C Burke, Edward T Sherwood; Data Curation: Bradley T Furman, David J Karlen, Christopher J Anastasiou, Christopher Pratt; Methodology: Marcus W Beck, Kerry Flaherty-Walia, Sheila Scolaro, Maya C Burke, Edward T Sherwood; Formal analysis and investigation: Marcus W Beck; Writing - original draft preparation: all authors; Writing - review and editing: all authors; Funding acquisition: Edward T Sherwood.</w:t>
       </w:r>
     </w:p>
-    <w:bookmarkEnd w:id="78"/>
-    <w:bookmarkStart w:id="79" w:name="ethics-declaration"/>
+    <w:bookmarkEnd w:id="79"/>
+    <w:bookmarkStart w:id="80" w:name="ethics-declaration"/>
     <w:p>
       <w:pPr>
         <w:pStyle w:val="Heading3"/>
@@ -10361,8 +11042,8 @@
         <w:t xml:space="preserve">The authors have no competing interests to declare that are relevant to the content of this article.</w:t>
       </w:r>
     </w:p>
-    <w:bookmarkEnd w:id="79"/>
-    <w:bookmarkStart w:id="80" w:name="funding"/>
+    <w:bookmarkEnd w:id="80"/>
+    <w:bookmarkStart w:id="81" w:name="funding"/>
     <w:p>
       <w:pPr>
         <w:pStyle w:val="Heading3"/>
@@ -10379,9 +11060,9 @@
         <w:t xml:space="preserve">This study was funded by EPA Section 320 Grant Funds, and the TBEP’s local government partners (Hillsborough, Manatee, Pasco, and Pinellas Counties; the Cities of Clearwater, St. Petersburg, and Tampa; Tampa Bay Water; and the Southwest Florida Water Management District) through contributions to the operating budget.</w:t>
       </w:r>
     </w:p>
-    <w:bookmarkEnd w:id="80"/>
     <w:bookmarkEnd w:id="81"/>
-    <w:bookmarkStart w:id="282" w:name="references"/>
+    <w:bookmarkEnd w:id="82"/>
+    <w:bookmarkStart w:id="283" w:name="references"/>
     <w:p>
       <w:pPr>
         <w:pStyle w:val="Heading2"/>
@@ -10390,8 +11071,8 @@
         <w:t xml:space="preserve">References</w:t>
       </w:r>
     </w:p>
-    <w:bookmarkStart w:id="281" w:name="refs"/>
-    <w:bookmarkStart w:id="83" w:name="ref-alarcon2024"/>
+    <w:bookmarkStart w:id="282" w:name="refs"/>
+    <w:bookmarkStart w:id="84" w:name="ref-alarcon2024"/>
     <w:p>
       <w:pPr>
         <w:pStyle w:val="Bibliography"/>
@@ -10451,7 +11132,7 @@
       <w:r>
         <w:t xml:space="preserve"> </w:t>
       </w:r>
-      <w:hyperlink r:id="rId82">
+      <w:hyperlink r:id="rId83">
         <w:r>
           <w:rPr>
             <w:rStyle w:val="Hyperlink"/>
@@ -10463,8 +11144,8 @@
         <w:t xml:space="preserve">.</w:t>
       </w:r>
     </w:p>
-    <w:bookmarkEnd w:id="83"/>
-    <w:bookmarkStart w:id="85" w:name="ref-araújo2006"/>
+    <w:bookmarkEnd w:id="84"/>
+    <w:bookmarkStart w:id="86" w:name="ref-araújo2006"/>
     <w:p>
       <w:pPr>
         <w:pStyle w:val="Bibliography"/>
@@ -10491,7 +11172,7 @@
       <w:r>
         <w:t xml:space="preserve"> </w:t>
       </w:r>
-      <w:hyperlink r:id="rId84">
+      <w:hyperlink r:id="rId85">
         <w:r>
           <w:rPr>
             <w:rStyle w:val="Hyperlink"/>
@@ -10503,8 +11184,8 @@
         <w:t xml:space="preserve">.</w:t>
       </w:r>
     </w:p>
-    <w:bookmarkEnd w:id="85"/>
-    <w:bookmarkStart w:id="87" w:name="ref-bates15"/>
+    <w:bookmarkEnd w:id="86"/>
+    <w:bookmarkStart w:id="88" w:name="ref-bates15"/>
     <w:p>
       <w:pPr>
         <w:pStyle w:val="Bibliography"/>
@@ -10540,7 +11221,7 @@
       <w:r>
         <w:t xml:space="preserve"> </w:t>
       </w:r>
-      <w:hyperlink r:id="rId86">
+      <w:hyperlink r:id="rId87">
         <w:r>
           <w:rPr>
             <w:rStyle w:val="Hyperlink"/>
@@ -10552,8 +11233,8 @@
         <w:t xml:space="preserve">.</w:t>
       </w:r>
     </w:p>
-    <w:bookmarkEnd w:id="87"/>
-    <w:bookmarkStart w:id="89" w:name="ref-Beck20a"/>
+    <w:bookmarkEnd w:id="88"/>
+    <w:bookmarkStart w:id="90" w:name="ref-Beck20a"/>
     <w:p>
       <w:pPr>
         <w:pStyle w:val="Bibliography"/>
@@ -10573,7 +11254,7 @@
       <w:r>
         <w:t xml:space="preserve"> </w:t>
       </w:r>
-      <w:hyperlink r:id="rId88">
+      <w:hyperlink r:id="rId89">
         <w:r>
           <w:rPr>
             <w:rStyle w:val="Hyperlink"/>
@@ -10585,8 +11266,8 @@
         <w:t xml:space="preserve">.</w:t>
       </w:r>
     </w:p>
-    <w:bookmarkEnd w:id="89"/>
-    <w:bookmarkStart w:id="91" w:name="ref-Beck20b"/>
+    <w:bookmarkEnd w:id="90"/>
+    <w:bookmarkStart w:id="92" w:name="ref-Beck20b"/>
     <w:p>
       <w:pPr>
         <w:pStyle w:val="Bibliography"/>
@@ -10606,7 +11287,7 @@
       <w:r>
         <w:t xml:space="preserve"> </w:t>
       </w:r>
-      <w:hyperlink r:id="rId90">
+      <w:hyperlink r:id="rId91">
         <w:r>
           <w:rPr>
             <w:rStyle w:val="Hyperlink"/>
@@ -10618,8 +11299,8 @@
         <w:t xml:space="preserve">.</w:t>
       </w:r>
     </w:p>
-    <w:bookmarkEnd w:id="91"/>
-    <w:bookmarkStart w:id="93" w:name="ref-beck2022a"/>
+    <w:bookmarkEnd w:id="92"/>
+    <w:bookmarkStart w:id="94" w:name="ref-beck2022a"/>
     <w:p>
       <w:pPr>
         <w:pStyle w:val="Bibliography"/>
@@ -10646,7 +11327,7 @@
       <w:r>
         <w:t xml:space="preserve"> </w:t>
       </w:r>
-      <w:hyperlink r:id="rId92">
+      <w:hyperlink r:id="rId93">
         <w:r>
           <w:rPr>
             <w:rStyle w:val="Hyperlink"/>
@@ -10658,8 +11339,8 @@
         <w:t xml:space="preserve">.</w:t>
       </w:r>
     </w:p>
-    <w:bookmarkEnd w:id="93"/>
-    <w:bookmarkStart w:id="95" w:name="ref-tbep0323"/>
+    <w:bookmarkEnd w:id="94"/>
+    <w:bookmarkStart w:id="96" w:name="ref-tbep0323"/>
     <w:p>
       <w:pPr>
         <w:pStyle w:val="Bibliography"/>
@@ -10670,7 +11351,7 @@
       <w:r>
         <w:t xml:space="preserve"> </w:t>
       </w:r>
-      <w:hyperlink r:id="rId94">
+      <w:hyperlink r:id="rId95">
         <w:r>
           <w:rPr>
             <w:rStyle w:val="Hyperlink"/>
@@ -10732,8 +11413,8 @@
         <w:t xml:space="preserve">. 03-23. St. Petersburg, Florida: Tampa Bay Estuary Program.</w:t>
       </w:r>
     </w:p>
-    <w:bookmarkEnd w:id="95"/>
-    <w:bookmarkStart w:id="97" w:name="ref-beck2023"/>
+    <w:bookmarkEnd w:id="96"/>
+    <w:bookmarkStart w:id="98" w:name="ref-beck2023"/>
     <w:p>
       <w:pPr>
         <w:pStyle w:val="Bibliography"/>
@@ -10760,7 +11441,7 @@
       <w:r>
         <w:t xml:space="preserve"> </w:t>
       </w:r>
-      <w:hyperlink r:id="rId96">
+      <w:hyperlink r:id="rId97">
         <w:r>
           <w:rPr>
             <w:rStyle w:val="Hyperlink"/>
@@ -10772,8 +11453,8 @@
         <w:t xml:space="preserve">.</w:t>
       </w:r>
     </w:p>
-    <w:bookmarkEnd w:id="97"/>
-    <w:bookmarkStart w:id="99" w:name="ref-beck2021"/>
+    <w:bookmarkEnd w:id="98"/>
+    <w:bookmarkStart w:id="100" w:name="ref-beck2021"/>
     <w:p>
       <w:pPr>
         <w:pStyle w:val="Bibliography"/>
@@ -10821,7 +11502,7 @@
       <w:r>
         <w:t xml:space="preserve"> </w:t>
       </w:r>
-      <w:hyperlink r:id="rId98">
+      <w:hyperlink r:id="rId99">
         <w:r>
           <w:rPr>
             <w:rStyle w:val="Hyperlink"/>
@@ -10833,8 +11514,8 @@
         <w:t xml:space="preserve">.</w:t>
       </w:r>
     </w:p>
-    <w:bookmarkEnd w:id="99"/>
-    <w:bookmarkStart w:id="101" w:name="ref-beck2019"/>
+    <w:bookmarkEnd w:id="100"/>
+    <w:bookmarkStart w:id="102" w:name="ref-beck2019"/>
     <w:p>
       <w:pPr>
         <w:pStyle w:val="Bibliography"/>
@@ -10888,7 +11569,7 @@
       <w:r>
         <w:t xml:space="preserve"> </w:t>
       </w:r>
-      <w:hyperlink r:id="rId100">
+      <w:hyperlink r:id="rId101">
         <w:r>
           <w:rPr>
             <w:rStyle w:val="Hyperlink"/>
@@ -10900,8 +11581,8 @@
         <w:t xml:space="preserve">.</w:t>
       </w:r>
     </w:p>
-    <w:bookmarkEnd w:id="101"/>
-    <w:bookmarkStart w:id="103" w:name="ref-begueria23"/>
+    <w:bookmarkEnd w:id="102"/>
+    <w:bookmarkStart w:id="104" w:name="ref-begueria23"/>
     <w:p>
       <w:pPr>
         <w:pStyle w:val="Bibliography"/>
@@ -10912,7 +11593,7 @@
       <w:r>
         <w:t xml:space="preserve"> </w:t>
       </w:r>
-      <w:hyperlink r:id="rId102">
+      <w:hyperlink r:id="rId103">
         <w:r>
           <w:rPr>
             <w:rStyle w:val="Hyperlink"/>
@@ -10999,8 +11680,8 @@
         <w:t xml:space="preserve">(version R package version 1.8.1).</w:t>
       </w:r>
     </w:p>
-    <w:bookmarkEnd w:id="103"/>
-    <w:bookmarkStart w:id="105" w:name="ref-begueria2013"/>
+    <w:bookmarkEnd w:id="104"/>
+    <w:bookmarkStart w:id="106" w:name="ref-begueria2013"/>
     <w:p>
       <w:pPr>
         <w:pStyle w:val="Bibliography"/>
@@ -11033,7 +11714,7 @@
       <w:r>
         <w:t xml:space="preserve"> </w:t>
       </w:r>
-      <w:hyperlink r:id="rId104">
+      <w:hyperlink r:id="rId105">
         <w:r>
           <w:rPr>
             <w:rStyle w:val="Hyperlink"/>
@@ -11045,8 +11726,8 @@
         <w:t xml:space="preserve">.</w:t>
       </w:r>
     </w:p>
-    <w:bookmarkEnd w:id="105"/>
-    <w:bookmarkStart w:id="107" w:name="ref-bell1997"/>
+    <w:bookmarkEnd w:id="106"/>
+    <w:bookmarkStart w:id="108" w:name="ref-bell1997"/>
     <w:p>
       <w:pPr>
         <w:pStyle w:val="Bibliography"/>
@@ -11073,7 +11754,7 @@
       <w:r>
         <w:t xml:space="preserve"> </w:t>
       </w:r>
-      <w:hyperlink r:id="rId106">
+      <w:hyperlink r:id="rId107">
         <w:r>
           <w:rPr>
             <w:rStyle w:val="Hyperlink"/>
@@ -11085,8 +11766,8 @@
         <w:t xml:space="preserve">.</w:t>
       </w:r>
     </w:p>
-    <w:bookmarkEnd w:id="107"/>
-    <w:bookmarkStart w:id="109" w:name="ref-blakesley2001"/>
+    <w:bookmarkEnd w:id="108"/>
+    <w:bookmarkStart w:id="110" w:name="ref-blakesley2001"/>
     <w:p>
       <w:pPr>
         <w:pStyle w:val="Bibliography"/>
@@ -11097,7 +11778,7 @@
       <w:r>
         <w:t xml:space="preserve"> </w:t>
       </w:r>
-      <w:hyperlink r:id="rId108">
+      <w:hyperlink r:id="rId109">
         <w:r>
           <w:rPr>
             <w:rStyle w:val="Hyperlink"/>
@@ -11271,8 +11952,8 @@
         <w:t xml:space="preserve">. 01-01. St. Petersburg, Florida: Tampa Bay Estuary Program.</w:t>
       </w:r>
     </w:p>
-    <w:bookmarkEnd w:id="109"/>
-    <w:bookmarkStart w:id="111" w:name="ref-boesch2001"/>
+    <w:bookmarkEnd w:id="110"/>
+    <w:bookmarkStart w:id="112" w:name="ref-boesch2001"/>
     <w:p>
       <w:pPr>
         <w:pStyle w:val="Bibliography"/>
@@ -11299,7 +11980,7 @@
       <w:r>
         <w:t xml:space="preserve"> </w:t>
       </w:r>
-      <w:hyperlink r:id="rId110">
+      <w:hyperlink r:id="rId111">
         <w:r>
           <w:rPr>
             <w:rStyle w:val="Hyperlink"/>
@@ -11311,8 +11992,8 @@
         <w:t xml:space="preserve">.</w:t>
       </w:r>
     </w:p>
-    <w:bookmarkEnd w:id="111"/>
-    <w:bookmarkStart w:id="113" w:name="ref-borchert2018"/>
+    <w:bookmarkEnd w:id="112"/>
+    <w:bookmarkStart w:id="114" w:name="ref-borchert2018"/>
     <w:p>
       <w:pPr>
         <w:pStyle w:val="Bibliography"/>
@@ -11339,7 +12020,7 @@
       <w:r>
         <w:t xml:space="preserve"> </w:t>
       </w:r>
-      <w:hyperlink r:id="rId112">
+      <w:hyperlink r:id="rId113">
         <w:r>
           <w:rPr>
             <w:rStyle w:val="Hyperlink"/>
@@ -11351,8 +12032,8 @@
         <w:t xml:space="preserve">.</w:t>
       </w:r>
     </w:p>
-    <w:bookmarkEnd w:id="113"/>
-    <w:bookmarkStart w:id="115" w:name="ref-brewton2023"/>
+    <w:bookmarkEnd w:id="114"/>
+    <w:bookmarkStart w:id="116" w:name="ref-brewton2023"/>
     <w:p>
       <w:pPr>
         <w:pStyle w:val="Bibliography"/>
@@ -11402,7 +12083,7 @@
       <w:r>
         <w:t xml:space="preserve"> </w:t>
       </w:r>
-      <w:hyperlink r:id="rId114">
+      <w:hyperlink r:id="rId115">
         <w:r>
           <w:rPr>
             <w:rStyle w:val="Hyperlink"/>
@@ -11414,8 +12095,8 @@
         <w:t xml:space="preserve">.</w:t>
       </w:r>
     </w:p>
-    <w:bookmarkEnd w:id="115"/>
-    <w:bookmarkStart w:id="117" w:name="ref-brinson1995"/>
+    <w:bookmarkEnd w:id="116"/>
+    <w:bookmarkStart w:id="118" w:name="ref-brinson1995"/>
     <w:p>
       <w:pPr>
         <w:pStyle w:val="Bibliography"/>
@@ -11442,7 +12123,7 @@
       <w:r>
         <w:t xml:space="preserve"> </w:t>
       </w:r>
-      <w:hyperlink r:id="rId116">
+      <w:hyperlink r:id="rId117">
         <w:r>
           <w:rPr>
             <w:rStyle w:val="Hyperlink"/>
@@ -11454,8 +12135,8 @@
         <w:t xml:space="preserve">.</w:t>
       </w:r>
     </w:p>
-    <w:bookmarkEnd w:id="117"/>
-    <w:bookmarkStart w:id="119" w:name="ref-burkholder2007"/>
+    <w:bookmarkEnd w:id="118"/>
+    <w:bookmarkStart w:id="120" w:name="ref-burkholder2007"/>
     <w:p>
       <w:pPr>
         <w:pStyle w:val="Bibliography"/>
@@ -11482,7 +12163,7 @@
       <w:r>
         <w:t xml:space="preserve"> </w:t>
       </w:r>
-      <w:hyperlink r:id="rId118">
+      <w:hyperlink r:id="rId119">
         <w:r>
           <w:rPr>
             <w:rStyle w:val="Hyperlink"/>
@@ -11494,8 +12175,8 @@
         <w:t xml:space="preserve">.</w:t>
       </w:r>
     </w:p>
-    <w:bookmarkEnd w:id="119"/>
-    <w:bookmarkStart w:id="121" w:name="ref-carlson2018"/>
+    <w:bookmarkEnd w:id="120"/>
+    <w:bookmarkStart w:id="122" w:name="ref-carlson2018"/>
     <w:p>
       <w:pPr>
         <w:pStyle w:val="Bibliography"/>
@@ -11564,7 +12245,7 @@
       <w:r>
         <w:t xml:space="preserve"> </w:t>
       </w:r>
-      <w:hyperlink r:id="rId120">
+      <w:hyperlink r:id="rId121">
         <w:r>
           <w:rPr>
             <w:rStyle w:val="Hyperlink"/>
@@ -11576,8 +12257,8 @@
         <w:t xml:space="preserve">.</w:t>
       </w:r>
     </w:p>
-    <w:bookmarkEnd w:id="121"/>
-    <w:bookmarkStart w:id="123" w:name="ref-chamberlain23"/>
+    <w:bookmarkEnd w:id="122"/>
+    <w:bookmarkStart w:id="124" w:name="ref-chamberlain23"/>
     <w:p>
       <w:pPr>
         <w:pStyle w:val="Bibliography"/>
@@ -11588,7 +12269,7 @@
       <w:r>
         <w:t xml:space="preserve"> </w:t>
       </w:r>
-      <w:hyperlink r:id="rId122">
+      <w:hyperlink r:id="rId123">
         <w:r>
           <w:rPr>
             <w:rStyle w:val="Hyperlink"/>
@@ -11645,8 +12326,8 @@
         <w:t xml:space="preserve">(version R package version 1.4.0).</w:t>
       </w:r>
     </w:p>
-    <w:bookmarkEnd w:id="123"/>
-    <w:bookmarkStart w:id="125" w:name="ref-costa2023"/>
+    <w:bookmarkEnd w:id="124"/>
+    <w:bookmarkStart w:id="126" w:name="ref-costa2023"/>
     <w:p>
       <w:pPr>
         <w:pStyle w:val="Bibliography"/>
@@ -11673,7 +12354,7 @@
       <w:r>
         <w:t xml:space="preserve"> </w:t>
       </w:r>
-      <w:hyperlink r:id="rId124">
+      <w:hyperlink r:id="rId125">
         <w:r>
           <w:rPr>
             <w:rStyle w:val="Hyperlink"/>
@@ -11685,8 +12366,8 @@
         <w:t xml:space="preserve">.</w:t>
       </w:r>
     </w:p>
-    <w:bookmarkEnd w:id="125"/>
-    <w:bookmarkStart w:id="127" w:name="ref-dessu2018"/>
+    <w:bookmarkEnd w:id="126"/>
+    <w:bookmarkStart w:id="128" w:name="ref-dessu2018"/>
     <w:p>
       <w:pPr>
         <w:pStyle w:val="Bibliography"/>
@@ -11740,7 +12421,7 @@
       <w:r>
         <w:t xml:space="preserve"> </w:t>
       </w:r>
-      <w:hyperlink r:id="rId126">
+      <w:hyperlink r:id="rId127">
         <w:r>
           <w:rPr>
             <w:rStyle w:val="Hyperlink"/>
@@ -11752,8 +12433,8 @@
         <w:t xml:space="preserve">.</w:t>
       </w:r>
     </w:p>
-    <w:bookmarkEnd w:id="127"/>
-    <w:bookmarkStart w:id="129" w:name="ref-duarte1995"/>
+    <w:bookmarkEnd w:id="128"/>
+    <w:bookmarkStart w:id="130" w:name="ref-duarte1995"/>
     <w:p>
       <w:pPr>
         <w:pStyle w:val="Bibliography"/>
@@ -11780,7 +12461,7 @@
       <w:r>
         <w:t xml:space="preserve"> </w:t>
       </w:r>
-      <w:hyperlink r:id="rId128">
+      <w:hyperlink r:id="rId129">
         <w:r>
           <w:rPr>
             <w:rStyle w:val="Hyperlink"/>
@@ -11792,8 +12473,8 @@
         <w:t xml:space="preserve">.</w:t>
       </w:r>
     </w:p>
-    <w:bookmarkEnd w:id="129"/>
-    <w:bookmarkStart w:id="131" w:name="ref-duarte2008a"/>
+    <w:bookmarkEnd w:id="130"/>
+    <w:bookmarkStart w:id="132" w:name="ref-duarte2008a"/>
     <w:p>
       <w:pPr>
         <w:pStyle w:val="Bibliography"/>
@@ -11820,7 +12501,7 @@
       <w:r>
         <w:t xml:space="preserve"> </w:t>
       </w:r>
-      <w:hyperlink r:id="rId130">
+      <w:hyperlink r:id="rId131">
         <w:r>
           <w:rPr>
             <w:rStyle w:val="Hyperlink"/>
@@ -11832,8 +12513,8 @@
         <w:t xml:space="preserve">.</w:t>
       </w:r>
     </w:p>
-    <w:bookmarkEnd w:id="131"/>
-    <w:bookmarkStart w:id="133" w:name="ref-duffin2021"/>
+    <w:bookmarkEnd w:id="132"/>
+    <w:bookmarkStart w:id="134" w:name="ref-duffin2021"/>
     <w:p>
       <w:pPr>
         <w:pStyle w:val="Bibliography"/>
@@ -11951,7 +12632,7 @@
       <w:r>
         <w:t xml:space="preserve"> </w:t>
       </w:r>
-      <w:hyperlink r:id="rId132">
+      <w:hyperlink r:id="rId133">
         <w:r>
           <w:rPr>
             <w:rStyle w:val="Hyperlink"/>
@@ -11963,8 +12644,8 @@
         <w:t xml:space="preserve">.</w:t>
       </w:r>
     </w:p>
-    <w:bookmarkEnd w:id="133"/>
-    <w:bookmarkStart w:id="135" w:name="ref-dunic2021"/>
+    <w:bookmarkEnd w:id="134"/>
+    <w:bookmarkStart w:id="136" w:name="ref-dunic2021"/>
     <w:p>
       <w:pPr>
         <w:pStyle w:val="Bibliography"/>
@@ -12003,7 +12684,7 @@
       <w:r>
         <w:t xml:space="preserve"> </w:t>
       </w:r>
-      <w:hyperlink r:id="rId134">
+      <w:hyperlink r:id="rId135">
         <w:r>
           <w:rPr>
             <w:rStyle w:val="Hyperlink"/>
@@ -12015,8 +12696,8 @@
         <w:t xml:space="preserve">.</w:t>
       </w:r>
     </w:p>
-    <w:bookmarkEnd w:id="135"/>
-    <w:bookmarkStart w:id="137" w:name="ref-dunic2023"/>
+    <w:bookmarkEnd w:id="136"/>
+    <w:bookmarkStart w:id="138" w:name="ref-dunic2023"/>
     <w:p>
       <w:pPr>
         <w:pStyle w:val="Bibliography"/>
@@ -12043,7 +12724,7 @@
       <w:r>
         <w:t xml:space="preserve"> </w:t>
       </w:r>
-      <w:hyperlink r:id="rId136">
+      <w:hyperlink r:id="rId137">
         <w:r>
           <w:rPr>
             <w:rStyle w:val="Hyperlink"/>
@@ -12055,8 +12736,8 @@
         <w:t xml:space="preserve">.</w:t>
       </w:r>
     </w:p>
-    <w:bookmarkEnd w:id="137"/>
-    <w:bookmarkStart w:id="139" w:name="ref-fourqurean2003"/>
+    <w:bookmarkEnd w:id="138"/>
+    <w:bookmarkStart w:id="140" w:name="ref-fourqurean2003"/>
     <w:p>
       <w:pPr>
         <w:pStyle w:val="Bibliography"/>
@@ -12083,7 +12764,7 @@
       <w:r>
         <w:t xml:space="preserve"> </w:t>
       </w:r>
-      <w:hyperlink r:id="rId138">
+      <w:hyperlink r:id="rId139">
         <w:r>
           <w:rPr>
             <w:rStyle w:val="Hyperlink"/>
@@ -12095,8 +12776,8 @@
         <w:t xml:space="preserve">.</w:t>
       </w:r>
     </w:p>
-    <w:bookmarkEnd w:id="139"/>
-    <w:bookmarkStart w:id="141" w:name="ref-fourqurean2012"/>
+    <w:bookmarkEnd w:id="140"/>
+    <w:bookmarkStart w:id="142" w:name="ref-fourqurean2012"/>
     <w:p>
       <w:pPr>
         <w:pStyle w:val="Bibliography"/>
@@ -12123,7 +12804,7 @@
       <w:r>
         <w:t xml:space="preserve"> </w:t>
       </w:r>
-      <w:hyperlink r:id="rId140">
+      <w:hyperlink r:id="rId141">
         <w:r>
           <w:rPr>
             <w:rStyle w:val="Hyperlink"/>
@@ -12135,8 +12816,8 @@
         <w:t xml:space="preserve">.</w:t>
       </w:r>
     </w:p>
-    <w:bookmarkEnd w:id="141"/>
-    <w:bookmarkStart w:id="143" w:name="ref-garcia2023"/>
+    <w:bookmarkEnd w:id="142"/>
+    <w:bookmarkStart w:id="144" w:name="ref-garcia2023"/>
     <w:p>
       <w:pPr>
         <w:pStyle w:val="Bibliography"/>
@@ -12147,7 +12828,7 @@
       <w:r>
         <w:t xml:space="preserve"> </w:t>
       </w:r>
-      <w:hyperlink r:id="rId142">
+      <w:hyperlink r:id="rId143">
         <w:r>
           <w:rPr>
             <w:rStyle w:val="Hyperlink"/>
@@ -12329,8 +13010,8 @@
         <w:t xml:space="preserve">. Brooksville, Florida: Southwest Florida Water Management District.</w:t>
       </w:r>
     </w:p>
-    <w:bookmarkEnd w:id="143"/>
-    <w:bookmarkStart w:id="145" w:name="ref-garrett2011"/>
+    <w:bookmarkEnd w:id="144"/>
+    <w:bookmarkStart w:id="146" w:name="ref-garrett2011"/>
     <w:p>
       <w:pPr>
         <w:pStyle w:val="Bibliography"/>
@@ -12357,7 +13038,7 @@
       <w:r>
         <w:t xml:space="preserve"> </w:t>
       </w:r>
-      <w:hyperlink r:id="rId144">
+      <w:hyperlink r:id="rId145">
         <w:r>
           <w:rPr>
             <w:rStyle w:val="Hyperlink"/>
@@ -12369,8 +13050,8 @@
         <w:t xml:space="preserve">.</w:t>
       </w:r>
     </w:p>
-    <w:bookmarkEnd w:id="145"/>
-    <w:bookmarkStart w:id="147" w:name="ref-greening2006"/>
+    <w:bookmarkEnd w:id="146"/>
+    <w:bookmarkStart w:id="148" w:name="ref-greening2006"/>
     <w:p>
       <w:pPr>
         <w:pStyle w:val="Bibliography"/>
@@ -12433,7 +13114,7 @@
       <w:r>
         <w:t xml:space="preserve"> </w:t>
       </w:r>
-      <w:hyperlink r:id="rId146">
+      <w:hyperlink r:id="rId147">
         <w:r>
           <w:rPr>
             <w:rStyle w:val="Hyperlink"/>
@@ -12445,8 +13126,8 @@
         <w:t xml:space="preserve">.</w:t>
       </w:r>
     </w:p>
-    <w:bookmarkEnd w:id="147"/>
-    <w:bookmarkStart w:id="149" w:name="ref-greening2014"/>
+    <w:bookmarkEnd w:id="148"/>
+    <w:bookmarkStart w:id="150" w:name="ref-greening2014"/>
     <w:p>
       <w:pPr>
         <w:pStyle w:val="Bibliography"/>
@@ -12509,7 +13190,7 @@
       <w:r>
         <w:t xml:space="preserve"> </w:t>
       </w:r>
-      <w:hyperlink r:id="rId148">
+      <w:hyperlink r:id="rId149">
         <w:r>
           <w:rPr>
             <w:rStyle w:val="Hyperlink"/>
@@ -12521,8 +13202,8 @@
         <w:t xml:space="preserve">.</w:t>
       </w:r>
     </w:p>
-    <w:bookmarkEnd w:id="149"/>
-    <w:bookmarkStart w:id="151" w:name="ref-hall2022"/>
+    <w:bookmarkEnd w:id="150"/>
+    <w:bookmarkStart w:id="152" w:name="ref-hall2022"/>
     <w:p>
       <w:pPr>
         <w:pStyle w:val="Bibliography"/>
@@ -12603,7 +13284,7 @@
       <w:r>
         <w:t xml:space="preserve"> </w:t>
       </w:r>
-      <w:hyperlink r:id="rId150">
+      <w:hyperlink r:id="rId151">
         <w:r>
           <w:rPr>
             <w:rStyle w:val="Hyperlink"/>
@@ -12615,8 +13296,8 @@
         <w:t xml:space="preserve">.</w:t>
       </w:r>
     </w:p>
-    <w:bookmarkEnd w:id="151"/>
-    <w:bookmarkStart w:id="153" w:name="ref-hall1999"/>
+    <w:bookmarkEnd w:id="152"/>
+    <w:bookmarkStart w:id="154" w:name="ref-hall1999"/>
     <w:p>
       <w:pPr>
         <w:pStyle w:val="Bibliography"/>
@@ -12661,7 +13342,7 @@
       <w:r>
         <w:t xml:space="preserve"> </w:t>
       </w:r>
-      <w:hyperlink r:id="rId152">
+      <w:hyperlink r:id="rId153">
         <w:r>
           <w:rPr>
             <w:rStyle w:val="Hyperlink"/>
@@ -12673,8 +13354,8 @@
         <w:t xml:space="preserve">.</w:t>
       </w:r>
     </w:p>
-    <w:bookmarkEnd w:id="153"/>
-    <w:bookmarkStart w:id="155" w:name="ref-hall2016"/>
+    <w:bookmarkEnd w:id="154"/>
+    <w:bookmarkStart w:id="156" w:name="ref-hall2016"/>
     <w:p>
       <w:pPr>
         <w:pStyle w:val="Bibliography"/>
@@ -12772,7 +13453,7 @@
       <w:r>
         <w:t xml:space="preserve"> </w:t>
       </w:r>
-      <w:hyperlink r:id="rId154">
+      <w:hyperlink r:id="rId155">
         <w:r>
           <w:rPr>
             <w:rStyle w:val="Hyperlink"/>
@@ -12784,8 +13465,8 @@
         <w:t xml:space="preserve">.</w:t>
       </w:r>
     </w:p>
-    <w:bookmarkEnd w:id="155"/>
-    <w:bookmarkStart w:id="157" w:name="ref-hammer2018"/>
+    <w:bookmarkEnd w:id="156"/>
+    <w:bookmarkStart w:id="158" w:name="ref-hammer2018"/>
     <w:p>
       <w:pPr>
         <w:pStyle w:val="Bibliography"/>
@@ -12853,7 +13534,7 @@
       <w:r>
         <w:t xml:space="preserve"> </w:t>
       </w:r>
-      <w:hyperlink r:id="rId156">
+      <w:hyperlink r:id="rId157">
         <w:r>
           <w:rPr>
             <w:rStyle w:val="Hyperlink"/>
@@ -12865,8 +13546,8 @@
         <w:t xml:space="preserve">.</w:t>
       </w:r>
     </w:p>
-    <w:bookmarkEnd w:id="157"/>
-    <w:bookmarkStart w:id="159" w:name="ref-han2014"/>
+    <w:bookmarkEnd w:id="158"/>
+    <w:bookmarkStart w:id="160" w:name="ref-han2014"/>
     <w:p>
       <w:pPr>
         <w:pStyle w:val="Bibliography"/>
@@ -12893,7 +13574,7 @@
       <w:r>
         <w:t xml:space="preserve"> </w:t>
       </w:r>
-      <w:hyperlink r:id="rId158">
+      <w:hyperlink r:id="rId159">
         <w:r>
           <w:rPr>
             <w:rStyle w:val="Hyperlink"/>
@@ -12905,8 +13586,8 @@
         <w:t xml:space="preserve">.</w:t>
       </w:r>
     </w:p>
-    <w:bookmarkEnd w:id="159"/>
-    <w:bookmarkStart w:id="161" w:name="ref-hensel2023"/>
+    <w:bookmarkEnd w:id="160"/>
+    <w:bookmarkStart w:id="162" w:name="ref-hensel2023"/>
     <w:p>
       <w:pPr>
         <w:pStyle w:val="Bibliography"/>
@@ -12967,7 +13648,7 @@
       <w:r>
         <w:t xml:space="preserve"> </w:t>
       </w:r>
-      <w:hyperlink r:id="rId160">
+      <w:hyperlink r:id="rId161">
         <w:r>
           <w:rPr>
             <w:rStyle w:val="Hyperlink"/>
@@ -12979,8 +13660,8 @@
         <w:t xml:space="preserve">.</w:t>
       </w:r>
     </w:p>
-    <w:bookmarkEnd w:id="161"/>
-    <w:bookmarkStart w:id="163" w:name="ref-hirsch1982"/>
+    <w:bookmarkEnd w:id="162"/>
+    <w:bookmarkStart w:id="164" w:name="ref-hirsch1982"/>
     <w:p>
       <w:pPr>
         <w:pStyle w:val="Bibliography"/>
@@ -13007,7 +13688,7 @@
       <w:r>
         <w:t xml:space="preserve"> </w:t>
       </w:r>
-      <w:hyperlink r:id="rId162">
+      <w:hyperlink r:id="rId163">
         <w:r>
           <w:rPr>
             <w:rStyle w:val="Hyperlink"/>
@@ -13019,8 +13700,8 @@
         <w:t xml:space="preserve">.</w:t>
       </w:r>
     </w:p>
-    <w:bookmarkEnd w:id="163"/>
-    <w:bookmarkStart w:id="165" w:name="ref-hutchinson1957"/>
+    <w:bookmarkEnd w:id="164"/>
+    <w:bookmarkStart w:id="166" w:name="ref-hutchinson1957"/>
     <w:p>
       <w:pPr>
         <w:pStyle w:val="Bibliography"/>
@@ -13047,7 +13728,7 @@
       <w:r>
         <w:t xml:space="preserve"> </w:t>
       </w:r>
-      <w:hyperlink r:id="rId164">
+      <w:hyperlink r:id="rId165">
         <w:r>
           <w:rPr>
             <w:rStyle w:val="Hyperlink"/>
@@ -13059,8 +13740,8 @@
         <w:t xml:space="preserve">.</w:t>
       </w:r>
     </w:p>
-    <w:bookmarkEnd w:id="165"/>
-    <w:bookmarkStart w:id="166" w:name="ref-tbep0696"/>
+    <w:bookmarkEnd w:id="166"/>
+    <w:bookmarkStart w:id="167" w:name="ref-tbep0696"/>
     <w:p>
       <w:pPr>
         <w:pStyle w:val="Bibliography"/>
@@ -13071,7 +13752,7 @@
       <w:r>
         <w:t xml:space="preserve"> </w:t>
       </w:r>
-      <w:hyperlink r:id="rId142">
+      <w:hyperlink r:id="rId143">
         <w:r>
           <w:rPr>
             <w:rStyle w:val="Hyperlink"/>
@@ -13157,8 +13838,8 @@
         <w:t xml:space="preserve">. 06-96. St. Petersburg, Florida: Tampa Bay Estuary Program.</w:t>
       </w:r>
     </w:p>
-    <w:bookmarkEnd w:id="166"/>
-    <w:bookmarkStart w:id="168" w:name="ref-jei2022"/>
+    <w:bookmarkEnd w:id="167"/>
+    <w:bookmarkStart w:id="169" w:name="ref-jei2022"/>
     <w:p>
       <w:pPr>
         <w:pStyle w:val="Bibliography"/>
@@ -13169,7 +13850,7 @@
       <w:r>
         <w:t xml:space="preserve"> </w:t>
       </w:r>
-      <w:hyperlink r:id="rId167">
+      <w:hyperlink r:id="rId168">
         <w:r>
           <w:rPr>
             <w:rStyle w:val="Hyperlink"/>
@@ -13215,8 +13896,8 @@
         <w:t xml:space="preserve">. Charlotte Harbor; Estero Bay Aquatic Preserves.</w:t>
       </w:r>
     </w:p>
-    <w:bookmarkEnd w:id="168"/>
-    <w:bookmarkStart w:id="170" w:name="ref-tbep0623"/>
+    <w:bookmarkEnd w:id="169"/>
+    <w:bookmarkStart w:id="171" w:name="ref-tbep0623"/>
     <w:p>
       <w:pPr>
         <w:pStyle w:val="Bibliography"/>
@@ -13227,7 +13908,7 @@
       <w:r>
         <w:t xml:space="preserve"> </w:t>
       </w:r>
-      <w:hyperlink r:id="rId169">
+      <w:hyperlink r:id="rId170">
         <w:r>
           <w:rPr>
             <w:rStyle w:val="Hyperlink"/>
@@ -13313,8 +13994,8 @@
         <w:t xml:space="preserve">. 06-23. St. Petersburg, Florida: Tampa Bay Estuary Program.</w:t>
       </w:r>
     </w:p>
-    <w:bookmarkEnd w:id="170"/>
-    <w:bookmarkStart w:id="172" w:name="ref-tbep0816"/>
+    <w:bookmarkEnd w:id="171"/>
+    <w:bookmarkStart w:id="173" w:name="ref-tbep0816"/>
     <w:p>
       <w:pPr>
         <w:pStyle w:val="Bibliography"/>
@@ -13325,7 +14006,7 @@
       <w:r>
         <w:t xml:space="preserve"> </w:t>
       </w:r>
-      <w:hyperlink r:id="rId171">
+      <w:hyperlink r:id="rId172">
         <w:r>
           <w:rPr>
             <w:rStyle w:val="Hyperlink"/>
@@ -13387,8 +14068,8 @@
         <w:t xml:space="preserve">. 08-16. St. Petersburg, Florida: Tampa Bay Estuary Program.</w:t>
       </w:r>
     </w:p>
-    <w:bookmarkEnd w:id="172"/>
-    <w:bookmarkStart w:id="174" w:name="ref-johansson15"/>
+    <w:bookmarkEnd w:id="173"/>
+    <w:bookmarkStart w:id="175" w:name="ref-johansson15"/>
     <w:p>
       <w:pPr>
         <w:pStyle w:val="Bibliography"/>
@@ -13399,7 +14080,7 @@
       <w:r>
         <w:t xml:space="preserve"> </w:t>
       </w:r>
-      <w:hyperlink r:id="rId173">
+      <w:hyperlink r:id="rId174">
         <w:r>
           <w:rPr>
             <w:rStyle w:val="Hyperlink"/>
@@ -13517,8 +14198,8 @@
         <w:t xml:space="preserve">. 06-15. St. Petersburg, Florida: Tampa Bay Estuary Program.</w:t>
       </w:r>
     </w:p>
-    <w:bookmarkEnd w:id="174"/>
-    <w:bookmarkStart w:id="176" w:name="ref-koch2007"/>
+    <w:bookmarkEnd w:id="175"/>
+    <w:bookmarkStart w:id="177" w:name="ref-koch2007"/>
     <w:p>
       <w:pPr>
         <w:pStyle w:val="Bibliography"/>
@@ -13563,7 +14244,7 @@
       <w:r>
         <w:t xml:space="preserve"> </w:t>
       </w:r>
-      <w:hyperlink r:id="rId175">
+      <w:hyperlink r:id="rId176">
         <w:r>
           <w:rPr>
             <w:rStyle w:val="Hyperlink"/>
@@ -13575,8 +14256,8 @@
         <w:t xml:space="preserve">.</w:t>
       </w:r>
     </w:p>
-    <w:bookmarkEnd w:id="176"/>
-    <w:bookmarkStart w:id="178" w:name="ref-lefcheck2018"/>
+    <w:bookmarkEnd w:id="177"/>
+    <w:bookmarkStart w:id="179" w:name="ref-lefcheck2018"/>
     <w:p>
       <w:pPr>
         <w:pStyle w:val="Bibliography"/>
@@ -13603,7 +14284,7 @@
       <w:r>
         <w:t xml:space="preserve"> </w:t>
       </w:r>
-      <w:hyperlink r:id="rId177">
+      <w:hyperlink r:id="rId178">
         <w:r>
           <w:rPr>
             <w:rStyle w:val="Hyperlink"/>
@@ -13615,8 +14296,8 @@
         <w:t xml:space="preserve">.</w:t>
       </w:r>
     </w:p>
-    <w:bookmarkEnd w:id="178"/>
-    <w:bookmarkStart w:id="180" w:name="ref-lefcheck2017"/>
+    <w:bookmarkEnd w:id="179"/>
+    <w:bookmarkStart w:id="181" w:name="ref-lefcheck2017"/>
     <w:p>
       <w:pPr>
         <w:pStyle w:val="Bibliography"/>
@@ -13653,7 +14334,7 @@
       <w:r>
         <w:t xml:space="preserve"> </w:t>
       </w:r>
-      <w:hyperlink r:id="rId179">
+      <w:hyperlink r:id="rId180">
         <w:r>
           <w:rPr>
             <w:rStyle w:val="Hyperlink"/>
@@ -13665,8 +14346,8 @@
         <w:t xml:space="preserve">.</w:t>
       </w:r>
     </w:p>
-    <w:bookmarkEnd w:id="180"/>
-    <w:bookmarkStart w:id="182" w:name="ref-lewis1985"/>
+    <w:bookmarkEnd w:id="181"/>
+    <w:bookmarkStart w:id="183" w:name="ref-lewis1985"/>
     <w:p>
       <w:pPr>
         <w:pStyle w:val="Bibliography"/>
@@ -13677,7 +14358,7 @@
       <w:r>
         <w:t xml:space="preserve"> </w:t>
       </w:r>
-      <w:hyperlink r:id="rId181">
+      <w:hyperlink r:id="rId182">
         <w:r>
           <w:rPr>
             <w:rStyle w:val="Hyperlink"/>
@@ -13885,8 +14566,8 @@
         <w:t xml:space="preserve">, ed. S. F. Treat, J. L. Simon, R. R. Lewis III, and R. L. Whitman Jr., 210–246. Tampa, Florida: Bellweather Press.</w:t>
       </w:r>
     </w:p>
-    <w:bookmarkEnd w:id="182"/>
-    <w:bookmarkStart w:id="184" w:name="ref-lirman2003"/>
+    <w:bookmarkEnd w:id="183"/>
+    <w:bookmarkStart w:id="185" w:name="ref-lirman2003"/>
     <w:p>
       <w:pPr>
         <w:pStyle w:val="Bibliography"/>
@@ -13913,7 +14594,7 @@
       <w:r>
         <w:t xml:space="preserve"> </w:t>
       </w:r>
-      <w:hyperlink r:id="rId183">
+      <w:hyperlink r:id="rId184">
         <w:r>
           <w:rPr>
             <w:rStyle w:val="Hyperlink"/>
@@ -13925,8 +14606,8 @@
         <w:t xml:space="preserve">.</w:t>
       </w:r>
     </w:p>
-    <w:bookmarkEnd w:id="184"/>
-    <w:bookmarkStart w:id="186" w:name="ref-lizcano-sandoval2022"/>
+    <w:bookmarkEnd w:id="185"/>
+    <w:bookmarkStart w:id="187" w:name="ref-lizcano-sandoval2022"/>
     <w:p>
       <w:pPr>
         <w:pStyle w:val="Bibliography"/>
@@ -13953,7 +14634,7 @@
       <w:r>
         <w:t xml:space="preserve"> </w:t>
       </w:r>
-      <w:hyperlink r:id="rId185">
+      <w:hyperlink r:id="rId186">
         <w:r>
           <w:rPr>
             <w:rStyle w:val="Hyperlink"/>
@@ -13965,8 +14646,8 @@
         <w:t xml:space="preserve">.</w:t>
       </w:r>
     </w:p>
-    <w:bookmarkEnd w:id="186"/>
-    <w:bookmarkStart w:id="188" w:name="ref-lopez2021"/>
+    <w:bookmarkEnd w:id="187"/>
+    <w:bookmarkStart w:id="189" w:name="ref-lopez2021"/>
     <w:p>
       <w:pPr>
         <w:pStyle w:val="Bibliography"/>
@@ -13977,7 +14658,7 @@
       <w:r>
         <w:t xml:space="preserve"> </w:t>
       </w:r>
-      <w:hyperlink r:id="rId187">
+      <w:hyperlink r:id="rId188">
         <w:r>
           <w:rPr>
             <w:rStyle w:val="Hyperlink"/>
@@ -14065,8 +14746,8 @@
         <w:t xml:space="preserve">. 07a-21. St. Petersburg, Florida: Tampa Bay Estuary Program.</w:t>
       </w:r>
     </w:p>
-    <w:bookmarkEnd w:id="188"/>
-    <w:bookmarkStart w:id="189" w:name="ref-lopez2023"/>
+    <w:bookmarkEnd w:id="189"/>
+    <w:bookmarkStart w:id="190" w:name="ref-lopez2023"/>
     <w:p>
       <w:pPr>
         <w:pStyle w:val="Bibliography"/>
@@ -14161,8 +14842,8 @@
         <w:t xml:space="preserve">86: 62–71.</w:t>
       </w:r>
     </w:p>
-    <w:bookmarkEnd w:id="189"/>
-    <w:bookmarkStart w:id="191" w:name="ref-luther2022"/>
+    <w:bookmarkEnd w:id="190"/>
+    <w:bookmarkStart w:id="192" w:name="ref-luther2022"/>
     <w:p>
       <w:pPr>
         <w:pStyle w:val="Bibliography"/>
@@ -14173,7 +14854,7 @@
       <w:r>
         <w:t xml:space="preserve"> </w:t>
       </w:r>
-      <w:hyperlink r:id="rId190">
+      <w:hyperlink r:id="rId191">
         <w:r>
           <w:rPr>
             <w:rStyle w:val="Hyperlink"/>
@@ -14259,8 +14940,8 @@
         <w:t xml:space="preserve">. 08-22. St. Petersburg, Florida: Tampa Bay Estuary Program.</w:t>
       </w:r>
     </w:p>
-    <w:bookmarkEnd w:id="191"/>
-    <w:bookmarkStart w:id="193" w:name="ref-madeira2012"/>
+    <w:bookmarkEnd w:id="192"/>
+    <w:bookmarkStart w:id="194" w:name="ref-madeira2012"/>
     <w:p>
       <w:pPr>
         <w:pStyle w:val="Bibliography"/>
@@ -14287,7 +14968,7 @@
       <w:r>
         <w:t xml:space="preserve"> </w:t>
       </w:r>
-      <w:hyperlink r:id="rId192">
+      <w:hyperlink r:id="rId193">
         <w:r>
           <w:rPr>
             <w:rStyle w:val="Hyperlink"/>
@@ -14299,8 +14980,8 @@
         <w:t xml:space="preserve">.</w:t>
       </w:r>
     </w:p>
-    <w:bookmarkEnd w:id="193"/>
-    <w:bookmarkStart w:id="195" w:name="ref-maxwell2016"/>
+    <w:bookmarkEnd w:id="194"/>
+    <w:bookmarkStart w:id="196" w:name="ref-maxwell2016"/>
     <w:p>
       <w:pPr>
         <w:pStyle w:val="Bibliography"/>
@@ -14327,7 +15008,7 @@
       <w:r>
         <w:t xml:space="preserve"> </w:t>
       </w:r>
-      <w:hyperlink r:id="rId194">
+      <w:hyperlink r:id="rId195">
         <w:r>
           <w:rPr>
             <w:rStyle w:val="Hyperlink"/>
@@ -14339,8 +15020,8 @@
         <w:t xml:space="preserve">.</w:t>
       </w:r>
     </w:p>
-    <w:bookmarkEnd w:id="195"/>
-    <w:bookmarkStart w:id="197" w:name="ref-mcmillan1967"/>
+    <w:bookmarkEnd w:id="196"/>
+    <w:bookmarkStart w:id="198" w:name="ref-mcmillan1967"/>
     <w:p>
       <w:pPr>
         <w:pStyle w:val="Bibliography"/>
@@ -14367,7 +15048,7 @@
       <w:r>
         <w:t xml:space="preserve"> </w:t>
       </w:r>
-      <w:hyperlink r:id="rId196">
+      <w:hyperlink r:id="rId197">
         <w:r>
           <w:rPr>
             <w:rStyle w:val="Hyperlink"/>
@@ -14379,8 +15060,8 @@
         <w:t xml:space="preserve">.</w:t>
       </w:r>
     </w:p>
-    <w:bookmarkEnd w:id="197"/>
-    <w:bookmarkStart w:id="199" w:name="ref-millard13"/>
+    <w:bookmarkEnd w:id="198"/>
+    <w:bookmarkStart w:id="200" w:name="ref-millard13"/>
     <w:p>
       <w:pPr>
         <w:pStyle w:val="Bibliography"/>
@@ -14391,7 +15072,7 @@
       <w:r>
         <w:t xml:space="preserve"> </w:t>
       </w:r>
-      <w:hyperlink r:id="rId198">
+      <w:hyperlink r:id="rId199">
         <w:r>
           <w:rPr>
             <w:rStyle w:val="Hyperlink"/>
@@ -14437,8 +15118,8 @@
         <w:t xml:space="preserve">. New York: Springer.</w:t>
       </w:r>
     </w:p>
-    <w:bookmarkEnd w:id="199"/>
-    <w:bookmarkStart w:id="201" w:name="ref-moreno-marin2018"/>
+    <w:bookmarkEnd w:id="200"/>
+    <w:bookmarkStart w:id="202" w:name="ref-moreno-marin2018"/>
     <w:p>
       <w:pPr>
         <w:pStyle w:val="Bibliography"/>
@@ -14481,7 +15162,7 @@
       <w:r>
         <w:t xml:space="preserve"> </w:t>
       </w:r>
-      <w:hyperlink r:id="rId200">
+      <w:hyperlink r:id="rId201">
         <w:r>
           <w:rPr>
             <w:rStyle w:val="Hyperlink"/>
@@ -14493,8 +15174,8 @@
         <w:t xml:space="preserve">.</w:t>
       </w:r>
     </w:p>
-    <w:bookmarkEnd w:id="201"/>
-    <w:bookmarkStart w:id="203" w:name="ref-morrison2006"/>
+    <w:bookmarkEnd w:id="202"/>
+    <w:bookmarkStart w:id="204" w:name="ref-morrison2006"/>
     <w:p>
       <w:pPr>
         <w:pStyle w:val="Bibliography"/>
@@ -14551,7 +15232,7 @@
       <w:r>
         <w:t xml:space="preserve"> </w:t>
       </w:r>
-      <w:hyperlink r:id="rId202">
+      <w:hyperlink r:id="rId203">
         <w:r>
           <w:rPr>
             <w:rStyle w:val="Hyperlink"/>
@@ -14563,8 +15244,8 @@
         <w:t xml:space="preserve">.</w:t>
       </w:r>
     </w:p>
-    <w:bookmarkEnd w:id="203"/>
-    <w:bookmarkStart w:id="205" w:name="ref-nickerson2023"/>
+    <w:bookmarkEnd w:id="204"/>
+    <w:bookmarkStart w:id="206" w:name="ref-nickerson2023"/>
     <w:p>
       <w:pPr>
         <w:pStyle w:val="Bibliography"/>
@@ -14591,7 +15272,7 @@
       <w:r>
         <w:t xml:space="preserve"> </w:t>
       </w:r>
-      <w:hyperlink r:id="rId204">
+      <w:hyperlink r:id="rId205">
         <w:r>
           <w:rPr>
             <w:rStyle w:val="Hyperlink"/>
@@ -14603,8 +15284,8 @@
         <w:t xml:space="preserve">.</w:t>
       </w:r>
     </w:p>
-    <w:bookmarkEnd w:id="205"/>
-    <w:bookmarkStart w:id="207" w:name="ref-oliver2018"/>
+    <w:bookmarkEnd w:id="206"/>
+    <w:bookmarkStart w:id="208" w:name="ref-oliver2018"/>
     <w:p>
       <w:pPr>
         <w:pStyle w:val="Bibliography"/>
@@ -14631,7 +15312,7 @@
       <w:r>
         <w:t xml:space="preserve"> </w:t>
       </w:r>
-      <w:hyperlink r:id="rId206">
+      <w:hyperlink r:id="rId207">
         <w:r>
           <w:rPr>
             <w:rStyle w:val="Hyperlink"/>
@@ -14643,8 +15324,8 @@
         <w:t xml:space="preserve">.</w:t>
       </w:r>
     </w:p>
-    <w:bookmarkEnd w:id="207"/>
-    <w:bookmarkStart w:id="209" w:name="ref-orth2006"/>
+    <w:bookmarkEnd w:id="208"/>
+    <w:bookmarkStart w:id="210" w:name="ref-orth2006"/>
     <w:p>
       <w:pPr>
         <w:pStyle w:val="Bibliography"/>
@@ -14671,7 +15352,7 @@
       <w:r>
         <w:t xml:space="preserve"> </w:t>
       </w:r>
-      <w:hyperlink r:id="rId208">
+      <w:hyperlink r:id="rId209">
         <w:r>
           <w:rPr>
             <w:rStyle w:val="Hyperlink"/>
@@ -14683,8 +15364,8 @@
         <w:t xml:space="preserve">.</w:t>
       </w:r>
     </w:p>
-    <w:bookmarkEnd w:id="209"/>
-    <w:bookmarkStart w:id="211" w:name="ref-orth2017"/>
+    <w:bookmarkEnd w:id="210"/>
+    <w:bookmarkStart w:id="212" w:name="ref-orth2017"/>
     <w:p>
       <w:pPr>
         <w:pStyle w:val="Bibliography"/>
@@ -14729,7 +15410,7 @@
       <w:r>
         <w:t xml:space="preserve"> </w:t>
       </w:r>
-      <w:hyperlink r:id="rId210">
+      <w:hyperlink r:id="rId211">
         <w:r>
           <w:rPr>
             <w:rStyle w:val="Hyperlink"/>
@@ -14741,8 +15422,8 @@
         <w:t xml:space="preserve">.</w:t>
       </w:r>
     </w:p>
-    <w:bookmarkEnd w:id="211"/>
-    <w:bookmarkStart w:id="213" w:name="ref-orth2023"/>
+    <w:bookmarkEnd w:id="212"/>
+    <w:bookmarkStart w:id="214" w:name="ref-orth2023"/>
     <w:p>
       <w:pPr>
         <w:pStyle w:val="Bibliography"/>
@@ -14769,7 +15450,7 @@
       <w:r>
         <w:t xml:space="preserve"> </w:t>
       </w:r>
-      <w:hyperlink r:id="rId212">
+      <w:hyperlink r:id="rId213">
         <w:r>
           <w:rPr>
             <w:rStyle w:val="Hyperlink"/>
@@ -14781,8 +15462,8 @@
         <w:t xml:space="preserve">.</w:t>
       </w:r>
     </w:p>
-    <w:bookmarkEnd w:id="213"/>
-    <w:bookmarkStart w:id="215" w:name="ref-orth2020"/>
+    <w:bookmarkEnd w:id="214"/>
+    <w:bookmarkStart w:id="216" w:name="ref-orth2020"/>
     <w:p>
       <w:pPr>
         <w:pStyle w:val="Bibliography"/>
@@ -14809,7 +15490,7 @@
       <w:r>
         <w:t xml:space="preserve"> </w:t>
       </w:r>
-      <w:hyperlink r:id="rId214">
+      <w:hyperlink r:id="rId215">
         <w:r>
           <w:rPr>
             <w:rStyle w:val="Hyperlink"/>
@@ -14821,8 +15502,8 @@
         <w:t xml:space="preserve">.</w:t>
       </w:r>
     </w:p>
-    <w:bookmarkEnd w:id="215"/>
-    <w:bookmarkStart w:id="217" w:name="ref-osland2015"/>
+    <w:bookmarkEnd w:id="216"/>
+    <w:bookmarkStart w:id="218" w:name="ref-osland2015"/>
     <w:p>
       <w:pPr>
         <w:pStyle w:val="Bibliography"/>
@@ -14855,7 +15536,7 @@
       <w:r>
         <w:t xml:space="preserve"> </w:t>
       </w:r>
-      <w:hyperlink r:id="rId216">
+      <w:hyperlink r:id="rId217">
         <w:r>
           <w:rPr>
             <w:rStyle w:val="Hyperlink"/>
@@ -14867,8 +15548,8 @@
         <w:t xml:space="preserve">.</w:t>
       </w:r>
     </w:p>
-    <w:bookmarkEnd w:id="217"/>
-    <w:bookmarkStart w:id="218" w:name="ref-phillips1960"/>
+    <w:bookmarkEnd w:id="218"/>
+    <w:bookmarkStart w:id="219" w:name="ref-phillips1960"/>
     <w:p>
       <w:pPr>
         <w:pStyle w:val="Bibliography"/>
@@ -14890,8 +15571,8 @@
         <w:t xml:space="preserve">. 44. Florida State Board of Conservation, Marine Laboratory.</w:t>
       </w:r>
     </w:p>
-    <w:bookmarkEnd w:id="218"/>
-    <w:bookmarkStart w:id="219" w:name="ref-phillips88"/>
+    <w:bookmarkEnd w:id="219"/>
+    <w:bookmarkStart w:id="220" w:name="ref-phillips88"/>
     <w:p>
       <w:pPr>
         <w:pStyle w:val="Bibliography"/>
@@ -14913,8 +15594,8 @@
         <w:t xml:space="preserve">. Washington, D.C.: Smithsonian Institution Press.</w:t>
       </w:r>
     </w:p>
-    <w:bookmarkEnd w:id="219"/>
-    <w:bookmarkStart w:id="221" w:name="ref-phlips2006"/>
+    <w:bookmarkEnd w:id="220"/>
+    <w:bookmarkStart w:id="222" w:name="ref-phlips2006"/>
     <w:p>
       <w:pPr>
         <w:pStyle w:val="Bibliography"/>
@@ -14966,7 +15647,7 @@
       <w:r>
         <w:t xml:space="preserve"> </w:t>
       </w:r>
-      <w:hyperlink r:id="rId220">
+      <w:hyperlink r:id="rId221">
         <w:r>
           <w:rPr>
             <w:rStyle w:val="Hyperlink"/>
@@ -14978,8 +15659,8 @@
         <w:t xml:space="preserve">.</w:t>
       </w:r>
     </w:p>
-    <w:bookmarkEnd w:id="221"/>
-    <w:bookmarkStart w:id="223" w:name="ref-rasheed2011"/>
+    <w:bookmarkEnd w:id="222"/>
+    <w:bookmarkStart w:id="224" w:name="ref-rasheed2011"/>
     <w:p>
       <w:pPr>
         <w:pStyle w:val="Bibliography"/>
@@ -15006,7 +15687,7 @@
       <w:r>
         <w:t xml:space="preserve"> </w:t>
       </w:r>
-      <w:hyperlink r:id="rId222">
+      <w:hyperlink r:id="rId223">
         <w:r>
           <w:rPr>
             <w:rStyle w:val="Hyperlink"/>
@@ -15018,8 +15699,8 @@
         <w:t xml:space="preserve">.</w:t>
       </w:r>
     </w:p>
-    <w:bookmarkEnd w:id="223"/>
-    <w:bookmarkStart w:id="224" w:name="ref-robblee1991"/>
+    <w:bookmarkEnd w:id="224"/>
+    <w:bookmarkStart w:id="225" w:name="ref-robblee1991"/>
     <w:p>
       <w:pPr>
         <w:pStyle w:val="Bibliography"/>
@@ -15091,8 +15772,8 @@
         <w:t xml:space="preserve">71: 297–299.</w:t>
       </w:r>
     </w:p>
-    <w:bookmarkEnd w:id="224"/>
-    <w:bookmarkStart w:id="226" w:name="ref-roca2016"/>
+    <w:bookmarkEnd w:id="225"/>
+    <w:bookmarkStart w:id="227" w:name="ref-roca2016"/>
     <w:p>
       <w:pPr>
         <w:pStyle w:val="Bibliography"/>
@@ -15119,7 +15800,7 @@
       <w:r>
         <w:t xml:space="preserve"> </w:t>
       </w:r>
-      <w:hyperlink r:id="rId225">
+      <w:hyperlink r:id="rId226">
         <w:r>
           <w:rPr>
             <w:rStyle w:val="Hyperlink"/>
@@ -15131,8 +15812,8 @@
         <w:t xml:space="preserve">.</w:t>
       </w:r>
     </w:p>
-    <w:bookmarkEnd w:id="226"/>
-    <w:bookmarkStart w:id="227" w:name="ref-sakamoto1986"/>
+    <w:bookmarkEnd w:id="227"/>
+    <w:bookmarkStart w:id="228" w:name="ref-sakamoto1986"/>
     <w:p>
       <w:pPr>
         <w:pStyle w:val="Bibliography"/>
@@ -15154,8 +15835,8 @@
         <w:t xml:space="preserve">. Dordrecht, The Netherlands: D. Reidel: Taylor &amp; Francis.</w:t>
       </w:r>
     </w:p>
-    <w:bookmarkEnd w:id="227"/>
-    <w:bookmarkStart w:id="229" w:name="ref-schmidt2002"/>
+    <w:bookmarkEnd w:id="228"/>
+    <w:bookmarkStart w:id="230" w:name="ref-schmidt2002"/>
     <w:p>
       <w:pPr>
         <w:pStyle w:val="Bibliography"/>
@@ -15221,7 +15902,7 @@
       <w:r>
         <w:t xml:space="preserve"> </w:t>
       </w:r>
-      <w:hyperlink r:id="rId228">
+      <w:hyperlink r:id="rId229">
         <w:r>
           <w:rPr>
             <w:rStyle w:val="Hyperlink"/>
@@ -15233,8 +15914,8 @@
         <w:t xml:space="preserve">.</w:t>
       </w:r>
     </w:p>
-    <w:bookmarkEnd w:id="229"/>
-    <w:bookmarkStart w:id="231" w:name="ref-schrandt2021"/>
+    <w:bookmarkEnd w:id="230"/>
+    <w:bookmarkStart w:id="232" w:name="ref-schrandt2021"/>
     <w:p>
       <w:pPr>
         <w:pStyle w:val="Bibliography"/>
@@ -15261,7 +15942,7 @@
       <w:r>
         <w:t xml:space="preserve"> </w:t>
       </w:r>
-      <w:hyperlink r:id="rId230">
+      <w:hyperlink r:id="rId231">
         <w:r>
           <w:rPr>
             <w:rStyle w:val="Hyperlink"/>
@@ -15273,8 +15954,8 @@
         <w:t xml:space="preserve">.</w:t>
       </w:r>
     </w:p>
-    <w:bookmarkEnd w:id="231"/>
-    <w:bookmarkStart w:id="232" w:name="ref-scolaro2023"/>
+    <w:bookmarkEnd w:id="232"/>
+    <w:bookmarkStart w:id="233" w:name="ref-scolaro2023"/>
     <w:p>
       <w:pPr>
         <w:pStyle w:val="Bibliography"/>
@@ -15308,8 +15989,8 @@
         <w:t xml:space="preserve">86: 339–345.</w:t>
       </w:r>
     </w:p>
-    <w:bookmarkEnd w:id="232"/>
-    <w:bookmarkStart w:id="234" w:name="ref-sherwood2013"/>
+    <w:bookmarkEnd w:id="233"/>
+    <w:bookmarkStart w:id="235" w:name="ref-sherwood2013"/>
     <w:p>
       <w:pPr>
         <w:pStyle w:val="Bibliography"/>
@@ -15354,7 +16035,7 @@
       <w:r>
         <w:t xml:space="preserve"> </w:t>
       </w:r>
-      <w:hyperlink r:id="rId233">
+      <w:hyperlink r:id="rId234">
         <w:r>
           <w:rPr>
             <w:rStyle w:val="Hyperlink"/>
@@ -15366,8 +16047,8 @@
         <w:t xml:space="preserve">.</w:t>
       </w:r>
     </w:p>
-    <w:bookmarkEnd w:id="234"/>
-    <w:bookmarkStart w:id="236" w:name="ref-sherwood2015"/>
+    <w:bookmarkEnd w:id="235"/>
+    <w:bookmarkStart w:id="237" w:name="ref-sherwood2015"/>
     <w:p>
       <w:pPr>
         <w:pStyle w:val="Bibliography"/>
@@ -15378,7 +16059,7 @@
       <w:r>
         <w:t xml:space="preserve"> </w:t>
       </w:r>
-      <w:hyperlink r:id="rId235">
+      <w:hyperlink r:id="rId236">
         <w:r>
           <w:rPr>
             <w:rStyle w:val="Hyperlink"/>
@@ -15464,8 +16145,8 @@
         <w:t xml:space="preserve">. 10-15. St. Petersburg, Florida: Tampa Bay Estuary Program.</w:t>
       </w:r>
     </w:p>
-    <w:bookmarkEnd w:id="236"/>
-    <w:bookmarkStart w:id="238" w:name="ref-sherwood2016"/>
+    <w:bookmarkEnd w:id="237"/>
+    <w:bookmarkStart w:id="239" w:name="ref-sherwood2016"/>
     <w:p>
       <w:pPr>
         <w:pStyle w:val="Bibliography"/>
@@ -15492,7 +16173,7 @@
       <w:r>
         <w:t xml:space="preserve"> </w:t>
       </w:r>
-      <w:hyperlink r:id="rId237">
+      <w:hyperlink r:id="rId238">
         <w:r>
           <w:rPr>
             <w:rStyle w:val="Hyperlink"/>
@@ -15504,8 +16185,8 @@
         <w:t xml:space="preserve">.</w:t>
       </w:r>
     </w:p>
-    <w:bookmarkEnd w:id="238"/>
-    <w:bookmarkStart w:id="240" w:name="ref-sherwood2017"/>
+    <w:bookmarkEnd w:id="239"/>
+    <w:bookmarkStart w:id="241" w:name="ref-sherwood2017"/>
     <w:p>
       <w:pPr>
         <w:pStyle w:val="Bibliography"/>
@@ -15562,7 +16243,7 @@
       <w:r>
         <w:t xml:space="preserve"> </w:t>
       </w:r>
-      <w:hyperlink r:id="rId239">
+      <w:hyperlink r:id="rId240">
         <w:r>
           <w:rPr>
             <w:rStyle w:val="Hyperlink"/>
@@ -15574,8 +16255,8 @@
         <w:t xml:space="preserve">.</w:t>
       </w:r>
     </w:p>
-    <w:bookmarkEnd w:id="240"/>
-    <w:bookmarkStart w:id="242" w:name="ref-shiir"/>
+    <w:bookmarkEnd w:id="241"/>
+    <w:bookmarkStart w:id="243" w:name="ref-shiir"/>
     <w:p>
       <w:pPr>
         <w:pStyle w:val="Bibliography"/>
@@ -15617,7 +16298,7 @@
       <w:r>
         <w:t xml:space="preserve"> </w:t>
       </w:r>
-      <w:hyperlink r:id="rId241">
+      <w:hyperlink r:id="rId242">
         <w:r>
           <w:rPr>
             <w:rStyle w:val="Hyperlink"/>
@@ -15629,8 +16310,8 @@
         <w:t xml:space="preserve">.</w:t>
       </w:r>
     </w:p>
-    <w:bookmarkEnd w:id="242"/>
-    <w:bookmarkStart w:id="244" w:name="ref-statham2012a"/>
+    <w:bookmarkEnd w:id="243"/>
+    <w:bookmarkStart w:id="245" w:name="ref-statham2012a"/>
     <w:p>
       <w:pPr>
         <w:pStyle w:val="Bibliography"/>
@@ -15657,7 +16338,7 @@
       <w:r>
         <w:t xml:space="preserve"> </w:t>
       </w:r>
-      <w:hyperlink r:id="rId243">
+      <w:hyperlink r:id="rId244">
         <w:r>
           <w:rPr>
             <w:rStyle w:val="Hyperlink"/>
@@ -15669,8 +16350,8 @@
         <w:t xml:space="preserve">.</w:t>
       </w:r>
     </w:p>
-    <w:bookmarkEnd w:id="244"/>
-    <w:bookmarkStart w:id="246" w:name="ref-stelling2023"/>
+    <w:bookmarkEnd w:id="245"/>
+    <w:bookmarkStart w:id="247" w:name="ref-stelling2023"/>
     <w:p>
       <w:pPr>
         <w:pStyle w:val="Bibliography"/>
@@ -15724,7 +16405,7 @@
       <w:r>
         <w:t xml:space="preserve"> </w:t>
       </w:r>
-      <w:hyperlink r:id="rId245">
+      <w:hyperlink r:id="rId246">
         <w:r>
           <w:rPr>
             <w:rStyle w:val="Hyperlink"/>
@@ -15736,8 +16417,8 @@
         <w:t xml:space="preserve">.</w:t>
       </w:r>
     </w:p>
-    <w:bookmarkEnd w:id="246"/>
-    <w:bookmarkStart w:id="248" w:name="ref-tango2016"/>
+    <w:bookmarkEnd w:id="247"/>
+    <w:bookmarkStart w:id="249" w:name="ref-tango2016"/>
     <w:p>
       <w:pPr>
         <w:pStyle w:val="Bibliography"/>
@@ -15764,7 +16445,7 @@
       <w:r>
         <w:t xml:space="preserve"> </w:t>
       </w:r>
-      <w:hyperlink r:id="rId247">
+      <w:hyperlink r:id="rId248">
         <w:r>
           <w:rPr>
             <w:rStyle w:val="Hyperlink"/>
@@ -15776,8 +16457,8 @@
         <w:t xml:space="preserve">.</w:t>
       </w:r>
     </w:p>
-    <w:bookmarkEnd w:id="248"/>
-    <w:bookmarkStart w:id="250" w:name="ref-taplin2005"/>
+    <w:bookmarkEnd w:id="249"/>
+    <w:bookmarkStart w:id="251" w:name="ref-taplin2005"/>
     <w:p>
       <w:pPr>
         <w:pStyle w:val="Bibliography"/>
@@ -15889,7 +16570,7 @@
       <w:r>
         <w:t xml:space="preserve"> </w:t>
       </w:r>
-      <w:hyperlink r:id="rId249">
+      <w:hyperlink r:id="rId250">
         <w:r>
           <w:rPr>
             <w:rStyle w:val="Hyperlink"/>
@@ -15901,8 +16582,8 @@
         <w:t xml:space="preserve">.</w:t>
       </w:r>
     </w:p>
-    <w:bookmarkEnd w:id="250"/>
-    <w:bookmarkStart w:id="252" w:name="ref-tbep0923"/>
+    <w:bookmarkEnd w:id="251"/>
+    <w:bookmarkStart w:id="253" w:name="ref-tbep0923"/>
     <w:p>
       <w:pPr>
         <w:pStyle w:val="Bibliography"/>
@@ -15913,7 +16594,7 @@
       <w:r>
         <w:t xml:space="preserve"> </w:t>
       </w:r>
-      <w:hyperlink r:id="rId251">
+      <w:hyperlink r:id="rId252">
         <w:r>
           <w:rPr>
             <w:rStyle w:val="Hyperlink"/>
@@ -15975,8 +16656,8 @@
         <w:t xml:space="preserve">. 09-23. St. Petersburg, Florida: Tampa Bay Estuary Program.</w:t>
       </w:r>
     </w:p>
-    <w:bookmarkEnd w:id="252"/>
-    <w:bookmarkStart w:id="253" w:name="ref-tomasko2023"/>
+    <w:bookmarkEnd w:id="253"/>
+    <w:bookmarkStart w:id="254" w:name="ref-tomasko2023"/>
     <w:p>
       <w:pPr>
         <w:pStyle w:val="Bibliography"/>
@@ -16037,8 +16718,8 @@
         <w:t xml:space="preserve">86: 301–313.</w:t>
       </w:r>
     </w:p>
-    <w:bookmarkEnd w:id="253"/>
-    <w:bookmarkStart w:id="255" w:name="ref-tomasko2020"/>
+    <w:bookmarkEnd w:id="254"/>
+    <w:bookmarkStart w:id="256" w:name="ref-tomasko2020"/>
     <w:p>
       <w:pPr>
         <w:pStyle w:val="Bibliography"/>
@@ -16089,7 +16770,7 @@
       <w:r>
         <w:t xml:space="preserve"> </w:t>
       </w:r>
-      <w:hyperlink r:id="rId254">
+      <w:hyperlink r:id="rId255">
         <w:r>
           <w:rPr>
             <w:rStyle w:val="Hyperlink"/>
@@ -16101,8 +16782,8 @@
         <w:t xml:space="preserve">.</w:t>
       </w:r>
     </w:p>
-    <w:bookmarkEnd w:id="255"/>
-    <w:bookmarkStart w:id="257" w:name="ref-tomasko2005"/>
+    <w:bookmarkEnd w:id="256"/>
+    <w:bookmarkStart w:id="258" w:name="ref-tomasko2005"/>
     <w:p>
       <w:pPr>
         <w:pStyle w:val="Bibliography"/>
@@ -16138,7 +16819,7 @@
       <w:r>
         <w:t xml:space="preserve"> </w:t>
       </w:r>
-      <w:hyperlink r:id="rId256">
+      <w:hyperlink r:id="rId257">
         <w:r>
           <w:rPr>
             <w:rStyle w:val="Hyperlink"/>
@@ -16150,8 +16831,8 @@
         <w:t xml:space="preserve">.</w:t>
       </w:r>
     </w:p>
-    <w:bookmarkEnd w:id="257"/>
-    <w:bookmarkStart w:id="259" w:name="ref-usup1994"/>
+    <w:bookmarkEnd w:id="258"/>
+    <w:bookmarkStart w:id="260" w:name="ref-usup1994"/>
     <w:p>
       <w:pPr>
         <w:pStyle w:val="Bibliography"/>
@@ -16187,7 +16868,7 @@
       <w:r>
         <w:t xml:space="preserve"> </w:t>
       </w:r>
-      <w:hyperlink r:id="rId258">
+      <w:hyperlink r:id="rId259">
         <w:r>
           <w:rPr>
             <w:rStyle w:val="Hyperlink"/>
@@ -16199,8 +16880,8 @@
         <w:t xml:space="preserve">.</w:t>
       </w:r>
     </w:p>
-    <w:bookmarkEnd w:id="259"/>
-    <w:bookmarkStart w:id="261" w:name="ref-vanbogaert2018"/>
+    <w:bookmarkEnd w:id="260"/>
+    <w:bookmarkStart w:id="262" w:name="ref-vanbogaert2018"/>
     <w:p>
       <w:pPr>
         <w:pStyle w:val="Bibliography"/>
@@ -16243,7 +16924,7 @@
       <w:r>
         <w:t xml:space="preserve"> </w:t>
       </w:r>
-      <w:hyperlink r:id="rId260">
+      <w:hyperlink r:id="rId261">
         <w:r>
           <w:rPr>
             <w:rStyle w:val="Hyperlink"/>
@@ -16255,8 +16936,8 @@
         <w:t xml:space="preserve">.</w:t>
       </w:r>
     </w:p>
-    <w:bookmarkEnd w:id="261"/>
-    <w:bookmarkStart w:id="263" w:name="ref-vandermeer1972"/>
+    <w:bookmarkEnd w:id="262"/>
+    <w:bookmarkStart w:id="264" w:name="ref-vandermeer1972"/>
     <w:p>
       <w:pPr>
         <w:pStyle w:val="Bibliography"/>
@@ -16283,7 +16964,7 @@
       <w:r>
         <w:t xml:space="preserve"> </w:t>
       </w:r>
-      <w:hyperlink r:id="rId262">
+      <w:hyperlink r:id="rId263">
         <w:r>
           <w:rPr>
             <w:rStyle w:val="Hyperlink"/>
@@ -16295,8 +16976,8 @@
         <w:t xml:space="preserve">.</w:t>
       </w:r>
     </w:p>
-    <w:bookmarkEnd w:id="263"/>
-    <w:bookmarkStart w:id="265" w:name="ref-venables2002b"/>
+    <w:bookmarkEnd w:id="264"/>
+    <w:bookmarkStart w:id="266" w:name="ref-venables2002b"/>
     <w:p>
       <w:pPr>
         <w:pStyle w:val="Bibliography"/>
@@ -16334,7 +17015,7 @@
       <w:r>
         <w:t xml:space="preserve"> </w:t>
       </w:r>
-      <w:hyperlink r:id="rId264">
+      <w:hyperlink r:id="rId265">
         <w:r>
           <w:rPr>
             <w:rStyle w:val="Hyperlink"/>
@@ -16346,8 +17027,8 @@
         <w:t xml:space="preserve">.</w:t>
       </w:r>
     </w:p>
-    <w:bookmarkEnd w:id="265"/>
-    <w:bookmarkStart w:id="267" w:name="ref-waycott2009"/>
+    <w:bookmarkEnd w:id="266"/>
+    <w:bookmarkStart w:id="268" w:name="ref-waycott2009"/>
     <w:p>
       <w:pPr>
         <w:pStyle w:val="Bibliography"/>
@@ -16374,7 +17055,7 @@
       <w:r>
         <w:t xml:space="preserve"> </w:t>
       </w:r>
-      <w:hyperlink r:id="rId266">
+      <w:hyperlink r:id="rId267">
         <w:r>
           <w:rPr>
             <w:rStyle w:val="Hyperlink"/>
@@ -16386,8 +17067,8 @@
         <w:t xml:space="preserve">.</w:t>
       </w:r>
     </w:p>
-    <w:bookmarkEnd w:id="267"/>
-    <w:bookmarkStart w:id="269" w:name="ref-webster2021"/>
+    <w:bookmarkEnd w:id="268"/>
+    <w:bookmarkStart w:id="270" w:name="ref-webster2021"/>
     <w:p>
       <w:pPr>
         <w:pStyle w:val="Bibliography"/>
@@ -16436,7 +17117,7 @@
       <w:r>
         <w:t xml:space="preserve"> </w:t>
       </w:r>
-      <w:hyperlink r:id="rId268">
+      <w:hyperlink r:id="rId269">
         <w:r>
           <w:rPr>
             <w:rStyle w:val="Hyperlink"/>
@@ -16448,8 +17129,8 @@
         <w:t xml:space="preserve">.</w:t>
       </w:r>
     </w:p>
-    <w:bookmarkEnd w:id="269"/>
-    <w:bookmarkStart w:id="271" w:name="ref-weisberg2006"/>
+    <w:bookmarkEnd w:id="270"/>
+    <w:bookmarkStart w:id="272" w:name="ref-weisberg2006"/>
     <w:p>
       <w:pPr>
         <w:pStyle w:val="Bibliography"/>
@@ -16494,7 +17175,7 @@
       <w:r>
         <w:t xml:space="preserve"> </w:t>
       </w:r>
-      <w:hyperlink r:id="rId270">
+      <w:hyperlink r:id="rId271">
         <w:r>
           <w:rPr>
             <w:rStyle w:val="Hyperlink"/>
@@ -16506,8 +17187,8 @@
         <w:t xml:space="preserve">.</w:t>
       </w:r>
     </w:p>
-    <w:bookmarkEnd w:id="271"/>
-    <w:bookmarkStart w:id="273" w:name="ref-white2017"/>
+    <w:bookmarkEnd w:id="272"/>
+    <w:bookmarkStart w:id="274" w:name="ref-white2017"/>
     <w:p>
       <w:pPr>
         <w:pStyle w:val="Bibliography"/>
@@ -16543,7 +17224,7 @@
       <w:r>
         <w:t xml:space="preserve"> </w:t>
       </w:r>
-      <w:hyperlink r:id="rId272">
+      <w:hyperlink r:id="rId273">
         <w:r>
           <w:rPr>
             <w:rStyle w:val="Hyperlink"/>
@@ -16555,8 +17236,8 @@
         <w:t xml:space="preserve">.</w:t>
       </w:r>
     </w:p>
-    <w:bookmarkEnd w:id="273"/>
-    <w:bookmarkStart w:id="274" w:name="ref-wood17"/>
+    <w:bookmarkEnd w:id="274"/>
+    <w:bookmarkStart w:id="275" w:name="ref-wood17"/>
     <w:p>
       <w:pPr>
         <w:pStyle w:val="Bibliography"/>
@@ -16634,8 +17315,8 @@
         <w:t xml:space="preserve">. 2nd ed. Chapman; Hall/CRC.</w:t>
       </w:r>
     </w:p>
-    <w:bookmarkEnd w:id="274"/>
-    <w:bookmarkStart w:id="276" w:name="ref-zhang2023"/>
+    <w:bookmarkEnd w:id="275"/>
+    <w:bookmarkStart w:id="277" w:name="ref-zhang2023"/>
     <w:p>
       <w:pPr>
         <w:pStyle w:val="Bibliography"/>
@@ -16672,7 +17353,7 @@
       <w:r>
         <w:t xml:space="preserve"> </w:t>
       </w:r>
-      <w:hyperlink r:id="rId275">
+      <w:hyperlink r:id="rId276">
         <w:r>
           <w:rPr>
             <w:rStyle w:val="Hyperlink"/>
@@ -16684,8 +17365,8 @@
         <w:t xml:space="preserve">.</w:t>
       </w:r>
     </w:p>
-    <w:bookmarkEnd w:id="276"/>
-    <w:bookmarkStart w:id="278" w:name="ref-zieman1975"/>
+    <w:bookmarkEnd w:id="277"/>
+    <w:bookmarkStart w:id="279" w:name="ref-zieman1975"/>
     <w:p>
       <w:pPr>
         <w:pStyle w:val="Bibliography"/>
@@ -16753,7 +17434,7 @@
       <w:r>
         <w:t xml:space="preserve"> </w:t>
       </w:r>
-      <w:hyperlink r:id="rId277">
+      <w:hyperlink r:id="rId278">
         <w:r>
           <w:rPr>
             <w:rStyle w:val="Hyperlink"/>
@@ -16765,8 +17446,8 @@
         <w:t xml:space="preserve">.</w:t>
       </w:r>
     </w:p>
-    <w:bookmarkEnd w:id="278"/>
-    <w:bookmarkStart w:id="280" w:name="ref-zuur2009a"/>
+    <w:bookmarkEnd w:id="279"/>
+    <w:bookmarkStart w:id="281" w:name="ref-zuur2009a"/>
     <w:p>
       <w:pPr>
         <w:pStyle w:val="Bibliography"/>
@@ -16804,7 +17485,7 @@
       <w:r>
         <w:t xml:space="preserve"> </w:t>
       </w:r>
-      <w:hyperlink r:id="rId279">
+      <w:hyperlink r:id="rId280">
         <w:r>
           <w:rPr>
             <w:rStyle w:val="Hyperlink"/>
@@ -16816,9 +17497,9 @@
         <w:t xml:space="preserve">.</w:t>
       </w:r>
     </w:p>
-    <w:bookmarkEnd w:id="280"/>
     <w:bookmarkEnd w:id="281"/>
     <w:bookmarkEnd w:id="282"/>
+    <w:bookmarkEnd w:id="283"/>
     <w:sectPr>
       <w:footerReference r:id="rId9" w:type="default"/>
       <w:pgSz w:h="15840" w:w="12240"/>

</xml_diff>

<commit_message>
revision to seagrass change description
</commit_message>
<xml_diff>
--- a/manu-draft.docx
+++ b/manu-draft.docx
@@ -1133,7 +1133,48 @@
         </w:r>
       </w:hyperlink>
       <w:r>
-        <w:t xml:space="preserve">a). Total cover in Tampa Bay has decreased by 28% (11,518 acres/4,661 ha) from the 2016 peak to a total baywide coverage of 30,137 acres (12,196 ha) in 2022. Losses have been most pronounced in Old Tampa Bay (62%; 6,963 acres/2,818 ha loss) and Hillsborough Bay (80%; 1,599 acres/647 ha loss). The current estimate for Old Tampa Bay of 4,183 acres (1,693 ha) is the lowest ever recorded in that bay segment since mapping efforts began in the 1980s. Coverage in Middle Tampa Bay decreased by 20% (1,926 acres/779 ha loss), whereas coverage in Lower Tampa Bay has remained stable, with only a 2% loss which is close to the mapping error.</w:t>
+        <w:t xml:space="preserve">a). Total cover in Tampa Bay has decreased by 28% (11,518 acres/4,661 ha) from the 2016 peak to a total baywide coverage of 30,137 acres (12,196 ha) in 2022. Losses have been most pronounced in Old Tampa Bay (62%; 6,963 acres/2,818 ha loss) and Hillsborough Bay (80%; 1,599 acres/647 ha loss). The current estimate for Old Tampa Bay of 4,183 acres (1,693 ha) is the lowest ever recorded in that bay segment since mapping efforts began in the 1980s. Coverage in Middle Tampa Bay decreased by 20% (1,926 acres/779 ha loss), whereas coverage in Lower Tampa Bay has remained stable, with only a 2% loss which is close to the mapping error. As such, trajectories of recovery and decline have varied by bay segment in magnitude and timing of the change, although a consistent decline baywide has been observed since 2016. Change by species has been most notable for</w:t>
+      </w:r>
+      <w:r>
+        <w:t xml:space="preserve"> </w:t>
+      </w:r>
+      <w:r>
+        <w:rPr>
+          <w:iCs/>
+          <w:i/>
+        </w:rPr>
+        <w:t xml:space="preserve">Halodule wrightii</w:t>
+      </w:r>
+      <w:r>
+        <w:t xml:space="preserve"> </w:t>
+      </w:r>
+      <w:r>
+        <w:t xml:space="preserve">(shoal grass) in OTB and HB, whereas some losses have been observed for</w:t>
+      </w:r>
+      <w:r>
+        <w:t xml:space="preserve"> </w:t>
+      </w:r>
+      <w:r>
+        <w:rPr>
+          <w:iCs/>
+          <w:i/>
+        </w:rPr>
+        <w:t xml:space="preserve">Thalassia testudinum</w:t>
+      </w:r>
+      <w:r>
+        <w:t xml:space="preserve"> </w:t>
+      </w:r>
+      <w:r>
+        <w:t xml:space="preserve">(turtle grass) in LTB, likely related to dominance of each species across the salinity gradient and proximity to hydrologic inputs</w:t>
+      </w:r>
+      <w:r>
+        <w:t xml:space="preserve"> </w:t>
+      </w:r>
+      <w:r>
+        <w:t xml:space="preserve">(Lewis III et al. 1985)</w:t>
+      </w:r>
+      <w:r>
+        <w:t xml:space="preserve">.</w:t>
       </w:r>
     </w:p>
     <w:bookmarkEnd w:id="24"/>
@@ -1642,7 +1683,7 @@
           <w:iCs/>
           <w:i/>
         </w:rPr>
-        <w:t xml:space="preserve">Halodule wrightii</w:t>
+        <w:t xml:space="preserve">H. wrightii</w:t>
       </w:r>
       <w:r>
         <w:t xml:space="preserve"> </w:t>
@@ -1918,7 +1959,7 @@
         <w:t xml:space="preserve">(Sakamoto et al. 1986; Venables and Ripley 2002)</w:t>
       </w:r>
       <w:r>
-        <w:t xml:space="preserve">. All models excluded Lower Tampa Bay because of minimal seagrass change over time.</w:t>
+        <w:t xml:space="preserve">. All models excluded Lower Tampa Bay because of minimal seagrass change over time. Additionally, total seagrass frequency occurrence was used as a response variable as an aggregate measure of community change to potential stressors given the likelihood that species-specific changes may be more difficult to model.</w:t>
       </w:r>
     </w:p>
     <w:p>
@@ -2299,7 +2340,7 @@
         <w:pStyle w:val="BodyText"/>
       </w:pPr>
       <w:r>
-        <w:t xml:space="preserve">Significant increasing temperature trends were also observed for the FIM dataset from 1996 to present in OTB and from 2004 to present in OTB and HB (</w:t>
+        <w:t xml:space="preserve">Significant increasing temperature trends were also observed for the FIM dataset from 1996 to present in OTB and from 2004 to present in HB (</w:t>
       </w:r>
       <w:hyperlink w:anchor="tbl-temptrndtab">
         <w:r>
@@ -3339,7 +3380,7 @@
           <w:iCs/>
           <w:i/>
         </w:rPr>
-        <w:t xml:space="preserve">Thalassia testudinium</w:t>
+        <w:t xml:space="preserve">Thalassia testudinum</w:t>
       </w:r>
       <w:r>
         <w:t xml:space="preserve"> </w:t>
@@ -3408,7 +3449,7 @@
           <w:iCs/>
           <w:i/>
         </w:rPr>
-        <w:t xml:space="preserve">T. testudinium</w:t>
+        <w:t xml:space="preserve">T. testudinum</w:t>
       </w:r>
       <w:r>
         <w:t xml:space="preserve"> </w:t>

</xml_diff>

<commit_message>
light attenuation added to fig 2, caption updated
</commit_message>
<xml_diff>
--- a/manu-draft.docx
+++ b/manu-draft.docx
@@ -3717,7 +3717,7 @@
             <w:r>
               <w:drawing>
                 <wp:inline>
-                  <wp:extent cx="5943600" cy="3962400"/>
+                  <wp:extent cx="5943600" cy="5943600"/>
                   <wp:effectExtent b="0" l="0" r="0" t="0"/>
                   <wp:docPr descr="" title="" id="46" name="Picture"/>
                   <a:graphic>
@@ -3738,7 +3738,7 @@
                         <pic:spPr bwMode="auto">
                           <a:xfrm>
                             <a:off x="0" y="0"/>
-                            <a:ext cx="5943600" cy="3962400"/>
+                            <a:ext cx="5943600" cy="5943600"/>
                           </a:xfrm>
                           <a:prstGeom prst="rect">
                             <a:avLst/>
@@ -3767,7 +3767,7 @@
               <w:pStyle w:val="ImageCaption"/>
             </w:pPr>
             <w:r>
-              <w:t xml:space="preserve">Fig. 2: Seagrass changes over time in Tampa Bay for (a) areal coverage 1988 - 2022 from mapping and (b) frequency occurrence of major species 1998 - 2022 from annual transect monitoring. Changes are shown for major bay segments. Red lines in (a) show approximate capacity of seagrass coverage based on the baywide target of 40,000 acres. OTB: Old Tampa Bay, HB: Hillsborough Bay, MTB: Middle Tampa Bay, LTB: Lower Tampa Bay.</w:t>
+              <w:t xml:space="preserve">Fig. 2: Seagrass changes over time in Tampa Bay for (a) areal coverage 1988 - 2022 from mapping, (b) frequency occurrence of major species 1998 - 2022 from annual transect monitoring, and (c) mean annual light attenuation from 1970 to 2022. Changes are shown for major bay segments. Red lines in (a) show approximate capacity of seagrass coverage based on the baywide target of 40,000 acres and red lines in (c) show the approximate linear trend for the period of record covered by the transect data in (b). The dashed line in (c) shows the light attenuation threshold for each bay segment identified as supportive for seagrass growth. OTB: Old Tampa Bay, HB: Hillsborough Bay, MTB: Middle Tampa Bay, LTB: Lower Tampa Bay.</w:t>
             </w:r>
           </w:p>
           <w:bookmarkEnd w:id="48"/>

</xml_diff>

<commit_message>
added new methods text for gams, object for secchi on bottom
</commit_message>
<xml_diff>
--- a/manu-draft.docx
+++ b/manu-draft.docx
@@ -776,7 +776,7 @@
         <w:t xml:space="preserve"> </w:t>
       </w:r>
       <w:r>
-        <w:t xml:space="preserve">(Janicki and Wade 1996; Beck 2020a)</w:t>
+        <w:t xml:space="preserve">(A. J. Janicki and Wade 1996; Beck 2020a)</w:t>
       </w:r>
       <w:r>
         <w:t xml:space="preserve">. Factors that have influenced this recent decline are unknown and the effects of climate change drivers on physical water quality conditions have been implicated as potential stressors. Following global trends, recent work has demonstrated a broad long-term trend of increasing water temperature in Tampa Bay, although at a relatively coarse scale</w:t>
@@ -796,7 +796,7 @@
         <w:pStyle w:val="BodyText"/>
       </w:pPr>
       <w:r>
-        <w:t xml:space="preserve">This paper describes a comprehensive assessment of long-term trends in water temperature and salinity in the Tampa Bay estuary over the last fifty years. Three datasets of varying sampling designs and temporal coverage were used to assess the primary hypothesis that Tampa Bay is trending towards hotter and fresher conditions that are likely stressing seagrasses beyond their optimal tolerance ranges, particularly in upper bay segments where marginal light environments exist. This hypothesis was generated from preliminary assessments of datasets used herein and discussions with the regional scientific and management community. While other studies have suggested negative effects from climate change in the form of increased salinity</w:t>
+        <w:t xml:space="preserve">This paper describes a comprehensive assessment of long-term trends in water temperature and salinity in the Tampa Bay estuary over the last fifty years. Three datasets of varying sampling designs and temporal coverage were used to assess the primary hypothesis that Tampa Bay is trending towards hotter and fresher conditions that are likely stressing seagrasses beyond their optimal tolerance ranges, particularly in upper bay segments that are more shallow and receive a majority of hydrologic inflow. This hypothesis was generated from preliminary assessments of datasets used herein and discussions with the regional scientific and management community. While other studies have suggested negative effects from climate change in the form of increased salinity</w:t>
       </w:r>
       <w:r>
         <w:t xml:space="preserve"> </w:t>
@@ -951,7 +951,7 @@
         <w:t xml:space="preserve"> </w:t>
       </w:r>
       <w:r>
-        <w:t xml:space="preserve">(Beck, Robison, et al. 2023)</w:t>
+        <w:t xml:space="preserve">(Beck et al. 2023)</w:t>
       </w:r>
       <w:r>
         <w:t xml:space="preserve">. The geology of the watershed is rich in phosphates and mining activities have greatly altered the landscape, with notable spills and releases of wastewater that have affected water quality and biological resources</w:t>
@@ -1055,7 +1055,21 @@
         <w:t xml:space="preserve">(Janicki Environmental, Inc. 2023)</w:t>
       </w:r>
       <w:r>
-        <w:t xml:space="preserve">. All bay segments are relatively shallow, with a baywide mean depth of approximately 3 m. Light penetration typically reaches bottom habitats under current conditions, although seagrasses were historically limited by high phytoplankton production that affected light environments</w:t>
+        <w:t xml:space="preserve">. All bay segments are relatively shallow, with a baywide mean depth of approximately 3 m. Light penetration typically reaches bottom habitats under current conditions (Figure</w:t>
+      </w:r>
+      <w:r>
+        <w:t xml:space="preserve"> </w:t>
+      </w:r>
+      <w:hyperlink w:anchor="fig-seagrasschg">
+        <w:r>
+          <w:rPr>
+            <w:rStyle w:val="Hyperlink"/>
+          </w:rPr>
+          <w:t xml:space="preserve">2</w:t>
+        </w:r>
+      </w:hyperlink>
+      <w:r>
+        <w:t xml:space="preserve">c), although seagrasses were historically limited by high phytoplankton production that affected light environments</w:t>
       </w:r>
       <w:r>
         <w:t xml:space="preserve"> </w:t>
@@ -1105,7 +1119,21 @@
         </w:r>
       </w:hyperlink>
       <w:r>
-        <w:t xml:space="preserve">a). External nitrogen load estimates decreased by about 2/3 by the 1980s from a peak 1970s estimate of 8.9 x 10</w:t>
+        <w:t xml:space="preserve">a). Light environments have improved (Figure</w:t>
+      </w:r>
+      <w:r>
+        <w:t xml:space="preserve"> </w:t>
+      </w:r>
+      <w:hyperlink w:anchor="fig-seagrasschg">
+        <w:r>
+          <w:rPr>
+            <w:rStyle w:val="Hyperlink"/>
+          </w:rPr>
+          <w:t xml:space="preserve">2</w:t>
+        </w:r>
+      </w:hyperlink>
+      <w:r>
+        <w:t xml:space="preserve">c) through reduction of external nitrogen loadings by about 2/3 by the 1980s from a peak 1970s estimate of 8.9 x 10</w:t>
       </w:r>
       <m:oMath>
         <m:sSup>
@@ -1125,16 +1153,22 @@
         <w:t xml:space="preserve"> </w:t>
       </w:r>
       <w:r>
-        <w:t xml:space="preserve">kg/year, largely from advanced wastewater treatment upgrades and in part from the cumulative effects of habitat restoration and additional stormwater control projects implemented in the watershed</w:t>
-      </w:r>
-      <w:r>
-        <w:t xml:space="preserve"> </w:t>
-      </w:r>
-      <w:r>
-        <w:t xml:space="preserve">(Greening et al. 2014; Beck et al. 2019)</w:t>
-      </w:r>
-      <w:r>
-        <w:t xml:space="preserve">.</w:t>
+        <w:t xml:space="preserve">kg/year, largely from advanced wastewater treatment upgrades and in part from the cumulative effects of habitat restoration and additional stormwater control projects implemented in the watershed [</w:t>
+      </w:r>
+      <w:r>
+        <w:t xml:space="preserve">Greening et al. (2014)</w:t>
+      </w:r>
+      <w:r>
+        <w:t xml:space="preserve">;</w:t>
+      </w:r>
+      <w:r>
+        <w:t xml:space="preserve"> </w:t>
+      </w:r>
+      <w:r>
+        <w:t xml:space="preserve">Beck et al. (2019)</w:t>
+      </w:r>
+      <w:r>
+        <w:t xml:space="preserve">].</w:t>
       </w:r>
     </w:p>
     <w:p>
@@ -1142,7 +1176,7 @@
         <w:pStyle w:val="BodyText"/>
       </w:pPr>
       <w:r>
-        <w:t xml:space="preserve">From 2016 to present, dramatic seagrass loss has been observed in Tampa Bay, despite nutrient loading and light attenuation remaining relatively stable (Figure</w:t>
+        <w:t xml:space="preserve">From 2016 to present, dramatic seagrass loss has been observed in Tampa Bay, despite light environments remaining supportive of growth (Figure</w:t>
       </w:r>
       <w:r>
         <w:t xml:space="preserve"> </w:t>
@@ -1156,7 +1190,7 @@
         </w:r>
       </w:hyperlink>
       <w:r>
-        <w:t xml:space="preserve">a). Total cover in Tampa Bay has decreased by 28% (11,518 acres/4,661 ha) from the 2016 peak to a total baywide coverage of 30,137 acres (12,196 ha) in 2022. Losses have been most pronounced in Old Tampa Bay (62%; 6,963 acres/2,818 ha loss) and Hillsborough Bay (80%; 1,599 acres/647 ha loss). The current estimate for Old Tampa Bay of 4,183 acres (1,693 ha) is the lowest ever recorded in that bay segment since mapping efforts began in the 1980s. Coverage in Middle Tampa Bay decreased by 20% (1,926 acres/779 ha loss), whereas coverage in Lower Tampa Bay has remained stable, with only a 2% loss which is close to the mapping error. As such, trajectories of recovery and decline have varied by bay segment in magnitude and timing of the change, although a consistent decline baywide has been observed since 2016. Change by species has been most notable for</w:t>
+        <w:t xml:space="preserve">c). Total cover in Tampa Bay has decreased by 28% (11,518 acres/4,661 ha) from the 2016 peak to a total baywide coverage of 30,137 acres (12,196 ha) in 2022. Losses have been most pronounced in Old Tampa Bay (62%; 6,963 acres/2,818 ha loss) and Hillsborough Bay (80%; 1,599 acres/647 ha loss). The current estimate for Old Tampa Bay of 4,183 acres (1,693 ha) is the lowest ever recorded in that bay segment since mapping efforts began in the 1980s. Coverage in Middle Tampa Bay decreased by 20% (1,926 acres/779 ha loss), whereas coverage in Lower Tampa Bay has remained stable, with only a 2% loss which is close to the mapping error. As such, trajectories of recovery and decline have varied by bay segment in magnitude and timing of the change, although a consistent decline baywide has been observed since 2016. Change by species has been most notable for</w:t>
       </w:r>
       <w:r>
         <w:t xml:space="preserve"> </w:t>
@@ -1679,16 +1713,21 @@
         </w:r>
       </w:hyperlink>
       <w:r>
-        <w:t xml:space="preserve">). Although the fundamental niche space can be defined in multiple dimensions for many parameters, we focus on water temperature and salinity given that other dominant forcing factors, i.e., light availability, have been relatively stable in recent years</w:t>
-      </w:r>
-      <w:r>
-        <w:t xml:space="preserve"> </w:t>
-      </w:r>
-      <w:r>
-        <w:t xml:space="preserve">(Beck, Burke, et al. 2023)</w:t>
-      </w:r>
-      <w:r>
-        <w:t xml:space="preserve">.</w:t>
+        <w:t xml:space="preserve">). Although the fundamental niche space can be defined in multiple dimensions for many parameters, we focus on water temperature and salinity given that other dominant forcing factors, i.e., light availability, have been sufficient for growth in recent years (Figure</w:t>
+      </w:r>
+      <w:r>
+        <w:t xml:space="preserve"> </w:t>
+      </w:r>
+      <w:hyperlink w:anchor="fig-seagrasschg">
+        <w:r>
+          <w:rPr>
+            <w:rStyle w:val="Hyperlink"/>
+          </w:rPr>
+          <w:t xml:space="preserve">2</w:t>
+        </w:r>
+      </w:hyperlink>
+      <w:r>
+        <w:t xml:space="preserve">c).</w:t>
       </w:r>
     </w:p>
     <w:p>
@@ -1973,16 +2012,16 @@
         <w:t xml:space="preserve"> </w:t>
       </w:r>
       <w:r>
-        <w:t xml:space="preserve">from all stations in each segment from 1998 to 2022. Preliminary analyses evaluated different lagged associations between the stressor metrics and seagrass change, although initial results suggested no additional insight could be gained using lagged assessments compared to the annual summaries. As such, the annual stressor metrics were compared to frequency occurrence (all species) each year by bay segment. Generalized Linear regression Models (GLMs) were used to evaluate frequency occurrence in response to the independent variables, where the latter were the stressor metrics for temperature, salinity, both, bay segment, and time period (recovery pre 2016, decline post 2016). Two models were evaluated, one with the temperature and salinity metrics together and another with the both metric. Interactions were included between temperature, salinity, and time period or the both metric and time period, depending on the model. Bay segment was included as a main effect without interactions. The most parsimonious models were identified by forward and backward selection of the independent variables and comparison with AIC values</w:t>
-      </w:r>
-      <w:r>
-        <w:t xml:space="preserve"> </w:t>
-      </w:r>
-      <w:r>
-        <w:t xml:space="preserve">(Sakamoto et al. 1986; Venables and Ripley 2002)</w:t>
-      </w:r>
-      <w:r>
-        <w:t xml:space="preserve">. All models excluded Lower Tampa Bay because of minimal seagrass change over time. Additionally, total seagrass frequency occurrence was used as a response variable as an aggregate measure of community change to potential stressors given the likelihood that species-specific changes may be more difficult to model and that the majority of seagrass loss in recent years was dominated by</w:t>
+        <w:t xml:space="preserve">from all stations in each segment from 1998 to 2022. Preliminary analyses evaluated different lagged associations between the stressor metrics and seagrass change, although initial results suggested no additional insight could be gained using lagged assessments compared to the annual summaries. As such, the annual stressor metrics were compared to frequency occurrence (all species) each year by bay segment. GAMs were used to evaluate frequency occurrence in response to the independent variables, where the latter were the stressor metrics for temperature, salinity, or both. Additional predictors included year and light attenuation as estimated from Secchi depth</w:t>
+      </w:r>
+      <w:r>
+        <w:t xml:space="preserve"> </w:t>
+      </w:r>
+      <w:r>
+        <w:t xml:space="preserve">(A. J. Janicki and Wade 1996)</w:t>
+      </w:r>
+      <w:r>
+        <w:t xml:space="preserve">. For 1998 to 2022, 17% of the Secchi observations were recorded on the bottom. A single smooth term was used for each predictor using a thing plate regression spline, including a tensor product smoother term that evaluated the potential interacting effects of each predictor with year. Two models were evaluated, one with the temperature and salinity metrics together and another with the both metric. All models excluded Lower Tampa Bay because of minimal seagrass change over time. Additionally, total seagrass frequency occurrence was used as a response variable as an aggregate measure of community change to potential stressors given the likelihood that species-specific changes may be more difficult to model and that the majority of seagrass loss in recent years was dominated by</w:t>
       </w:r>
       <w:r>
         <w:t xml:space="preserve"> </w:t>
@@ -2020,7 +2059,7 @@
         <w:pStyle w:val="BodyText"/>
       </w:pPr>
       <w:r>
-        <w:t xml:space="preserve">Separate models were constructed to provide an additional weight-of-evidence for the FIM and PDEM temperature and salinity datasets relative to seagrass change. These models used direct measurements of salinity and temperature as independent variables because the stressor metrics could not be calculated using the sampling designs from these monitoring programs (i.e., each sample was a distinct location). GLMs were used for the FIM data to evaluate seagrass percent cover using continuous temperature and salinity as independent variables. Interactions with time period and a main effect for bay segment were also included as above. GLMs for the PDEM data were constructed similarly, except only Old Tampa Bay was evaluated due to spatial limitations of the data. The seagrass response variable was presence/absence (i.e., a binomial distribution was used) to model the probability of observing seagrasses. Model input data were further subset to include only months from July to November to describe seagrasses during the growing season and to reduce potential seasonal effects.</w:t>
+        <w:t xml:space="preserve">Separate models were constructed to provide an additional weight-of-evidence for the FIM and PDEM temperature and salinity datasets relative to seagrass change. These models used direct measurements of salinity and temperature as independent variables because the stressor metrics could not be calculated using the sampling designs from these monitoring programs (i.e., each sample was a distinct location). GAMs were used for the FIM data to evaluate seagrass percent cover using continuous temperature and salinity as independent variables. Interactions with year for each predictor variable and separate smoothed terms for each bay segment were also included as above. GAMs for the PDEM data were constructed similarly, except only Old Tampa Bay was evaluated due to spatial limitations of the data. Neither the FIM nor PDEM models used light attenuation as a predictor variable given that a large percentage of Secchi observations were measured on the bottom (92% and 45%, respectively), providing further support that light environments have not been limiting for seagrasses. Model input data were further subset to include only months from July to October to describe seagrasses during the growing season and to reduce potential seasonal effects. Lastly, all data were averaged at the annual scale for the monthly subsets for comparability of sample size (i.e., power) with the EPC models. For the PDEM models, presence/absence was converted to frequency occurrence as the number of sites with seagrass in a year divided by the total number of sites.</w:t>
       </w:r>
     </w:p>
     <w:bookmarkEnd w:id="32"/>
@@ -2764,27 +2803,7 @@
         <w:pStyle w:val="FirstParagraph"/>
       </w:pPr>
       <w:r>
-        <w:t xml:space="preserve">Linear models to assess the potential effects of temperature and salinity on seagrass change provided modest evidence that seagrass loss after 2016 was influenced by climate stressors. The most parsimonious model for the EPC data included the temperature and salinity metrics as potentially important for explaining inter-annual variation in seagrass frequency occurrence (Adj. R</w:t>
-      </w:r>
-      <m:oMath>
-        <m:sSup>
-          <m:e>
-            <m:r>
-              <m:t>​</m:t>
-            </m:r>
-          </m:e>
-          <m:sup>
-            <m:r>
-              <m:t>2</m:t>
-            </m:r>
-          </m:sup>
-        </m:sSup>
-      </m:oMath>
-      <w:r>
-        <w:t xml:space="preserve"> </w:t>
-      </w:r>
-      <w:r>
-        <w:t xml:space="preserve">= 0.59, F = 12.66, df = 9, 65, p &lt; 0.005). An interaction of the metrics with time period was also observed, with notable differences by predictor (Figure</w:t>
+        <w:t xml:space="preserve">Linear models to assess the potential effects of temperature and salinity on seagrass change provided modest evidence that seagrass loss after 2016 was influenced by climate stressors. The most parsimonious model for the EPC data included the temperature and salinity metrics as potentially important for explaining inter-annual variation in seagrass frequency occurrence (). An interaction of the metrics with time period was also observed, with notable differences by predictor (Figure</w:t>
       </w:r>
       <w:r>
         <w:t xml:space="preserve"> </w:t>
@@ -2863,27 +2882,7 @@
         </w:r>
       </w:hyperlink>
       <w:r>
-        <w:t xml:space="preserve">). The interaction between the temperature and salinity metric was included in the most parsimonious model, although it was not significant. The second model for the EPC data that evaluated the number of days when both temperature was above and salinity was below the threshold was also significant (Adj. R</w:t>
-      </w:r>
-      <m:oMath>
-        <m:sSup>
-          <m:e>
-            <m:r>
-              <m:t>​</m:t>
-            </m:r>
-          </m:e>
-          <m:sup>
-            <m:r>
-              <m:t>2</m:t>
-            </m:r>
-          </m:sup>
-        </m:sSup>
-      </m:oMath>
-      <w:r>
-        <w:t xml:space="preserve"> </w:t>
-      </w:r>
-      <w:r>
-        <w:t xml:space="preserve">= 0.6, F = 29.16, df = 4, 70, p &lt; 0.005), although the interaction term with time period was not included in the most parsimonious model, suggesting no effect of this metric in describing seagrass change after 2016 (</w:t>
+        <w:t xml:space="preserve">). The interaction between the temperature and salinity metric was included in the most parsimonious model, although it was not significant. The second model for the EPC data that evaluated the number of days when both temperature was above and salinity was below the threshold was also significant (), although the interaction term with time period was not included in the most parsimonious model, suggesting no effect of this metric in describing seagrass change after 2016 (</w:t>
       </w:r>
       <w:hyperlink w:anchor="tbl-modtab">
         <w:r>
@@ -2919,27 +2918,7 @@
         <w:pStyle w:val="BodyText"/>
       </w:pPr>
       <w:r>
-        <w:t xml:space="preserve">The most parsimonious model for the FIM dataset also showed potential temperature and salinity associations with seagrass change after 2016, although explanatory power was lower than the EPC models likely due to larger spread of the data (Adj. R</w:t>
-      </w:r>
-      <m:oMath>
-        <m:sSup>
-          <m:e>
-            <m:r>
-              <m:t>​</m:t>
-            </m:r>
-          </m:e>
-          <m:sup>
-            <m:r>
-              <m:t>2</m:t>
-            </m:r>
-          </m:sup>
-        </m:sSup>
-      </m:oMath>
-      <w:r>
-        <w:t xml:space="preserve"> </w:t>
-      </w:r>
-      <w:r>
-        <w:t xml:space="preserve">= 0.12, F = 32.75, df = 7, 1659, p &lt; 0.005). Increases in temperature and decreases in salinity were both associated with reductions in percent cover after 2016, whereas no relationships were observed prior to 2016 (p &lt; 0.05 and p &lt; 0.1 for the interactions between temperature or salinity with time period, respectively, Figure</w:t>
+        <w:t xml:space="preserve">The most parsimonious model for the FIM dataset also showed potential temperature and salinity associations with seagrass change after 2016, although explanatory power was lower than the EPC models likely due to larger spread of the data (). Increases in temperature and decreases in salinity were both associated with reductions in percent cover after 2016, whereas no relationships were observed prior to 2016 (p &lt; 0.05 and p &lt; 0.1 for the interactions between temperature or salinity with time period, respectively, Figure</w:t>
       </w:r>
       <w:r>
         <w:t xml:space="preserve"> </w:t>
@@ -3268,16 +3247,27 @@
         <w:t xml:space="preserve">(Fourqurean et al. 2003)</w:t>
       </w:r>
       <w:r>
-        <w:t xml:space="preserve">. Thus, time period was necessary to control for these confounding relationships. Additionally, light attenuation has been relatively consistent since 2016 and within the limits estimated to be supportive of seagrass growth in Tampa Bay, particularly in OTB where the most loss occurred</w:t>
-      </w:r>
-      <w:r>
-        <w:t xml:space="preserve"> </w:t>
-      </w:r>
-      <w:r>
-        <w:t xml:space="preserve">(Janicki and Wade 1996; Beck 2020a)</w:t>
-      </w:r>
-      <w:r>
-        <w:t xml:space="preserve">. A final consideration for our models relates to how seagrasses may influence their environment, particularly for the PDEM and FIM datasets where temperature and salinity were measured at the same locations as seagrass. For example, temperature may simply be lower in locations where seagrasses are present and can absorb solar radiation, i.e., seagrasses may be influencing their environment rather than the environment influencing seagrasses</w:t>
+        <w:t xml:space="preserve">. Thus, time period was necessary to control for these confounding relationships. Additionally, light attenuation has improved over the period of record and within the limits estimated to be supportive of seagrass growth in Tampa Bay</w:t>
+      </w:r>
+      <w:r>
+        <w:t xml:space="preserve"> </w:t>
+      </w:r>
+      <w:r>
+        <w:t xml:space="preserve">(A. Janicki et al. 2000)</w:t>
+      </w:r>
+      <w:r>
+        <w:t xml:space="preserve">, particularly in OTB where the most loss occurred (Figure -</w:t>
+      </w:r>
+      <w:hyperlink w:anchor="fig-seagrasschg">
+        <w:r>
+          <w:rPr>
+            <w:rStyle w:val="Hyperlink"/>
+          </w:rPr>
+          <w:t xml:space="preserve">Figure 2</w:t>
+        </w:r>
+      </w:hyperlink>
+      <w:r>
+        <w:t xml:space="preserve">c). A final consideration for our models relates to how seagrasses may influence their environment, particularly for the PDEM and FIM datasets where temperature and salinity were measured at the same locations as seagrass. For example, temperature may simply be lower in locations where seagrasses are present and can absorb solar radiation, i.e., seagrasses may be influencing their environment rather than the environment influencing seagrasses</w:t>
       </w:r>
       <w:r>
         <w:t xml:space="preserve"> </w:t>
@@ -3767,7 +3757,7 @@
               <w:pStyle w:val="ImageCaption"/>
             </w:pPr>
             <w:r>
-              <w:t xml:space="preserve">Fig. 2: Seagrass changes over time in Tampa Bay for (a) areal coverage 1988 - 2022 from mapping, (b) frequency occurrence of major species 1998 - 2022 from annual transect monitoring, and (c) mean annual light attenuation from 1970 to 2022. Changes are shown for major bay segments. Red lines in (a) show approximate capacity of seagrass coverage based on the baywide target of 40,000 acres and red lines in (c) show the approximate linear trend for the period of record covered by the transect data in (b). The dashed line in (c) shows the light attenuation threshold for each bay segment identified as supportive for seagrass growth. OTB: Old Tampa Bay, HB: Hillsborough Bay, MTB: Middle Tampa Bay, LTB: Lower Tampa Bay.</w:t>
+              <w:t xml:space="preserve">Fig. 2: Seagrass changes over time in Tampa Bay for (a) areal coverage 1988 - 2022 from mapping, (b) frequency occurrence of major species 1998 - 2022 from annual transect monitoring, and (c) mean annual light attenuation from 1970 to 2022. Changes are shown for major bay segments. Red lines in (a) show approximate capacity of seagrass coverage based on the baywide target of 40,000 acres and red lines in (c) show the approximate linear trend for the period of record covered by the transect data in (b). The dashed line in (c) shows the light attenuation threshold to support seagrass growth in each bay segment. OTB: Old Tampa Bay, HB: Hillsborough Bay, MTB: Middle Tampa Bay, LTB: Lower Tampa Bay.</w:t>
             </w:r>
           </w:p>
           <w:bookmarkEnd w:id="48"/>
@@ -11183,7 +11173,7 @@
     </w:p>
     <w:bookmarkEnd w:id="82"/>
     <w:bookmarkEnd w:id="83"/>
-    <w:bookmarkStart w:id="284" w:name="references"/>
+    <w:bookmarkStart w:id="281" w:name="references"/>
     <w:p>
       <w:pPr>
         <w:pStyle w:val="Heading2"/>
@@ -11192,7 +11182,7 @@
         <w:t xml:space="preserve">References</w:t>
       </w:r>
     </w:p>
-    <w:bookmarkStart w:id="283" w:name="refs"/>
+    <w:bookmarkStart w:id="280" w:name="refs"/>
     <w:bookmarkStart w:id="85" w:name="ref-alarcon2024"/>
     <w:p>
       <w:pPr>
@@ -11461,81 +11451,7 @@
       </w:r>
     </w:p>
     <w:bookmarkEnd w:id="95"/>
-    <w:bookmarkStart w:id="97" w:name="ref-tbep0323"/>
-    <w:p>
-      <w:pPr>
-        <w:pStyle w:val="Bibliography"/>
-      </w:pPr>
-      <w:r>
-        <w:t xml:space="preserve">Beck, M. W., M. C. Burke, and E. T. Sherwood. 2023.</w:t>
-      </w:r>
-      <w:r>
-        <w:t xml:space="preserve"> </w:t>
-      </w:r>
-      <w:hyperlink r:id="rId96">
-        <w:r>
-          <w:rPr>
-            <w:rStyle w:val="Hyperlink"/>
-            <w:iCs/>
-            <w:i/>
-          </w:rPr>
-          <w:t xml:space="preserve">2022</w:t>
-        </w:r>
-        <w:r>
-          <w:rPr>
-            <w:rStyle w:val="Hyperlink"/>
-            <w:iCs/>
-            <w:i/>
-          </w:rPr>
-          <w:t xml:space="preserve"> </w:t>
-        </w:r>
-        <w:r>
-          <w:rPr>
-            <w:rStyle w:val="Hyperlink"/>
-            <w:iCs/>
-            <w:i/>
-          </w:rPr>
-          <w:t xml:space="preserve">T</w:t>
-        </w:r>
-        <w:r>
-          <w:rPr>
-            <w:rStyle w:val="Hyperlink"/>
-            <w:iCs/>
-            <w:i/>
-          </w:rPr>
-          <w:t xml:space="preserve">ampa</w:t>
-        </w:r>
-        <w:r>
-          <w:rPr>
-            <w:rStyle w:val="Hyperlink"/>
-            <w:iCs/>
-            <w:i/>
-          </w:rPr>
-          <w:t xml:space="preserve"> </w:t>
-        </w:r>
-        <w:r>
-          <w:rPr>
-            <w:rStyle w:val="Hyperlink"/>
-            <w:iCs/>
-            <w:i/>
-          </w:rPr>
-          <w:t xml:space="preserve">B</w:t>
-        </w:r>
-        <w:r>
-          <w:rPr>
-            <w:rStyle w:val="Hyperlink"/>
-            <w:iCs/>
-            <w:i/>
-          </w:rPr>
-          <w:t xml:space="preserve">ay water quality assessment</w:t>
-        </w:r>
-      </w:hyperlink>
-      <w:r>
-        <w:t xml:space="preserve">. 03-23. St. Petersburg, Florida: Tampa Bay Estuary Program.</w:t>
-      </w:r>
-    </w:p>
-    <w:bookmarkEnd w:id="97"/>
-    <w:bookmarkStart w:id="99" w:name="ref-beck2023"/>
+    <w:bookmarkStart w:id="97" w:name="ref-beck2023"/>
     <w:p>
       <w:pPr>
         <w:pStyle w:val="Bibliography"/>
@@ -11562,7 +11478,7 @@
       <w:r>
         <w:t xml:space="preserve"> </w:t>
       </w:r>
-      <w:hyperlink r:id="rId98">
+      <w:hyperlink r:id="rId96">
         <w:r>
           <w:rPr>
             <w:rStyle w:val="Hyperlink"/>
@@ -11574,8 +11490,8 @@
         <w:t xml:space="preserve">.</w:t>
       </w:r>
     </w:p>
-    <w:bookmarkEnd w:id="99"/>
-    <w:bookmarkStart w:id="101" w:name="ref-beck2021"/>
+    <w:bookmarkEnd w:id="97"/>
+    <w:bookmarkStart w:id="99" w:name="ref-beck2021"/>
     <w:p>
       <w:pPr>
         <w:pStyle w:val="Bibliography"/>
@@ -11623,7 +11539,7 @@
       <w:r>
         <w:t xml:space="preserve"> </w:t>
       </w:r>
-      <w:hyperlink r:id="rId100">
+      <w:hyperlink r:id="rId98">
         <w:r>
           <w:rPr>
             <w:rStyle w:val="Hyperlink"/>
@@ -11635,8 +11551,8 @@
         <w:t xml:space="preserve">.</w:t>
       </w:r>
     </w:p>
-    <w:bookmarkEnd w:id="101"/>
-    <w:bookmarkStart w:id="103" w:name="ref-beck2019"/>
+    <w:bookmarkEnd w:id="99"/>
+    <w:bookmarkStart w:id="101" w:name="ref-beck2019"/>
     <w:p>
       <w:pPr>
         <w:pStyle w:val="Bibliography"/>
@@ -11690,119 +11606,119 @@
       <w:r>
         <w:t xml:space="preserve"> </w:t>
       </w:r>
+      <w:hyperlink r:id="rId100">
+        <w:r>
+          <w:rPr>
+            <w:rStyle w:val="Hyperlink"/>
+          </w:rPr>
+          <w:t xml:space="preserve">https://doi.org/10.1007/s12237-019-00619-w</w:t>
+        </w:r>
+      </w:hyperlink>
+      <w:r>
+        <w:t xml:space="preserve">.</w:t>
+      </w:r>
+    </w:p>
+    <w:bookmarkEnd w:id="101"/>
+    <w:bookmarkStart w:id="103" w:name="ref-begueria23"/>
+    <w:p>
+      <w:pPr>
+        <w:pStyle w:val="Bibliography"/>
+      </w:pPr>
+      <w:r>
+        <w:t xml:space="preserve">Beguería, S., and S. M. Vicente-Serrano. 2023.</w:t>
+      </w:r>
+      <w:r>
+        <w:t xml:space="preserve"> </w:t>
+      </w:r>
       <w:hyperlink r:id="rId102">
         <w:r>
           <w:rPr>
             <w:rStyle w:val="Hyperlink"/>
           </w:rPr>
-          <w:t xml:space="preserve">https://doi.org/10.1007/s12237-019-00619-w</w:t>
+          <w:t xml:space="preserve">SPEI</w:t>
+        </w:r>
+        <w:r>
+          <w:rPr>
+            <w:rStyle w:val="Hyperlink"/>
+          </w:rPr>
+          <w:t xml:space="preserve">: Calculation of the</w:t>
+        </w:r>
+        <w:r>
+          <w:rPr>
+            <w:rStyle w:val="Hyperlink"/>
+          </w:rPr>
+          <w:t xml:space="preserve"> </w:t>
+        </w:r>
+        <w:r>
+          <w:rPr>
+            <w:rStyle w:val="Hyperlink"/>
+          </w:rPr>
+          <w:t xml:space="preserve">S</w:t>
+        </w:r>
+        <w:r>
+          <w:rPr>
+            <w:rStyle w:val="Hyperlink"/>
+          </w:rPr>
+          <w:t xml:space="preserve">tandardized</w:t>
+        </w:r>
+        <w:r>
+          <w:rPr>
+            <w:rStyle w:val="Hyperlink"/>
+          </w:rPr>
+          <w:t xml:space="preserve"> </w:t>
+        </w:r>
+        <w:r>
+          <w:rPr>
+            <w:rStyle w:val="Hyperlink"/>
+          </w:rPr>
+          <w:t xml:space="preserve">P</w:t>
+        </w:r>
+        <w:r>
+          <w:rPr>
+            <w:rStyle w:val="Hyperlink"/>
+          </w:rPr>
+          <w:t xml:space="preserve">recipitation-</w:t>
+        </w:r>
+        <w:r>
+          <w:rPr>
+            <w:rStyle w:val="Hyperlink"/>
+          </w:rPr>
+          <w:t xml:space="preserve">E</w:t>
+        </w:r>
+        <w:r>
+          <w:rPr>
+            <w:rStyle w:val="Hyperlink"/>
+          </w:rPr>
+          <w:t xml:space="preserve">vapotranspiration</w:t>
+        </w:r>
+        <w:r>
+          <w:rPr>
+            <w:rStyle w:val="Hyperlink"/>
+          </w:rPr>
+          <w:t xml:space="preserve"> </w:t>
+        </w:r>
+        <w:r>
+          <w:rPr>
+            <w:rStyle w:val="Hyperlink"/>
+          </w:rPr>
+          <w:t xml:space="preserve">I</w:t>
+        </w:r>
+        <w:r>
+          <w:rPr>
+            <w:rStyle w:val="Hyperlink"/>
+          </w:rPr>
+          <w:t xml:space="preserve">ndex</w:t>
         </w:r>
       </w:hyperlink>
       <w:r>
-        <w:t xml:space="preserve">.</w:t>
+        <w:t xml:space="preserve"> </w:t>
+      </w:r>
+      <w:r>
+        <w:t xml:space="preserve">(version R package version 1.8.1).</w:t>
       </w:r>
     </w:p>
     <w:bookmarkEnd w:id="103"/>
-    <w:bookmarkStart w:id="105" w:name="ref-begueria23"/>
-    <w:p>
-      <w:pPr>
-        <w:pStyle w:val="Bibliography"/>
-      </w:pPr>
-      <w:r>
-        <w:t xml:space="preserve">Beguería, S., and S. M. Vicente-Serrano. 2023.</w:t>
-      </w:r>
-      <w:r>
-        <w:t xml:space="preserve"> </w:t>
-      </w:r>
-      <w:hyperlink r:id="rId104">
-        <w:r>
-          <w:rPr>
-            <w:rStyle w:val="Hyperlink"/>
-          </w:rPr>
-          <w:t xml:space="preserve">SPEI</w:t>
-        </w:r>
-        <w:r>
-          <w:rPr>
-            <w:rStyle w:val="Hyperlink"/>
-          </w:rPr>
-          <w:t xml:space="preserve">: Calculation of the</w:t>
-        </w:r>
-        <w:r>
-          <w:rPr>
-            <w:rStyle w:val="Hyperlink"/>
-          </w:rPr>
-          <w:t xml:space="preserve"> </w:t>
-        </w:r>
-        <w:r>
-          <w:rPr>
-            <w:rStyle w:val="Hyperlink"/>
-          </w:rPr>
-          <w:t xml:space="preserve">S</w:t>
-        </w:r>
-        <w:r>
-          <w:rPr>
-            <w:rStyle w:val="Hyperlink"/>
-          </w:rPr>
-          <w:t xml:space="preserve">tandardized</w:t>
-        </w:r>
-        <w:r>
-          <w:rPr>
-            <w:rStyle w:val="Hyperlink"/>
-          </w:rPr>
-          <w:t xml:space="preserve"> </w:t>
-        </w:r>
-        <w:r>
-          <w:rPr>
-            <w:rStyle w:val="Hyperlink"/>
-          </w:rPr>
-          <w:t xml:space="preserve">P</w:t>
-        </w:r>
-        <w:r>
-          <w:rPr>
-            <w:rStyle w:val="Hyperlink"/>
-          </w:rPr>
-          <w:t xml:space="preserve">recipitation-</w:t>
-        </w:r>
-        <w:r>
-          <w:rPr>
-            <w:rStyle w:val="Hyperlink"/>
-          </w:rPr>
-          <w:t xml:space="preserve">E</w:t>
-        </w:r>
-        <w:r>
-          <w:rPr>
-            <w:rStyle w:val="Hyperlink"/>
-          </w:rPr>
-          <w:t xml:space="preserve">vapotranspiration</w:t>
-        </w:r>
-        <w:r>
-          <w:rPr>
-            <w:rStyle w:val="Hyperlink"/>
-          </w:rPr>
-          <w:t xml:space="preserve"> </w:t>
-        </w:r>
-        <w:r>
-          <w:rPr>
-            <w:rStyle w:val="Hyperlink"/>
-          </w:rPr>
-          <w:t xml:space="preserve">I</w:t>
-        </w:r>
-        <w:r>
-          <w:rPr>
-            <w:rStyle w:val="Hyperlink"/>
-          </w:rPr>
-          <w:t xml:space="preserve">ndex</w:t>
-        </w:r>
-      </w:hyperlink>
-      <w:r>
-        <w:t xml:space="preserve"> </w:t>
-      </w:r>
-      <w:r>
-        <w:t xml:space="preserve">(version R package version 1.8.1).</w:t>
-      </w:r>
-    </w:p>
-    <w:bookmarkEnd w:id="105"/>
-    <w:bookmarkStart w:id="107" w:name="ref-begueria2013"/>
+    <w:bookmarkStart w:id="105" w:name="ref-begueria2013"/>
     <w:p>
       <w:pPr>
         <w:pStyle w:val="Bibliography"/>
@@ -11835,7 +11751,7 @@
       <w:r>
         <w:t xml:space="preserve"> </w:t>
       </w:r>
-      <w:hyperlink r:id="rId106">
+      <w:hyperlink r:id="rId104">
         <w:r>
           <w:rPr>
             <w:rStyle w:val="Hyperlink"/>
@@ -11847,8 +11763,8 @@
         <w:t xml:space="preserve">.</w:t>
       </w:r>
     </w:p>
-    <w:bookmarkEnd w:id="107"/>
-    <w:bookmarkStart w:id="109" w:name="ref-bell1997"/>
+    <w:bookmarkEnd w:id="105"/>
+    <w:bookmarkStart w:id="107" w:name="ref-bell1997"/>
     <w:p>
       <w:pPr>
         <w:pStyle w:val="Bibliography"/>
@@ -11875,31 +11791,31 @@
       <w:r>
         <w:t xml:space="preserve"> </w:t>
       </w:r>
+      <w:hyperlink r:id="rId106">
+        <w:r>
+          <w:rPr>
+            <w:rStyle w:val="Hyperlink"/>
+          </w:rPr>
+          <w:t xml:space="preserve">https://doi.org/10.3354/meps147277</w:t>
+        </w:r>
+      </w:hyperlink>
+      <w:r>
+        <w:t xml:space="preserve">.</w:t>
+      </w:r>
+    </w:p>
+    <w:bookmarkEnd w:id="107"/>
+    <w:bookmarkStart w:id="109" w:name="ref-blakesley2001"/>
+    <w:p>
+      <w:pPr>
+        <w:pStyle w:val="Bibliography"/>
+      </w:pPr>
+      <w:r>
+        <w:t xml:space="preserve">Blakesley, B., P. Hall, D. Berns, J. Hyniova, M. Merello, and R. Conroy. 2001.</w:t>
+      </w:r>
+      <w:r>
+        <w:t xml:space="preserve"> </w:t>
+      </w:r>
       <w:hyperlink r:id="rId108">
-        <w:r>
-          <w:rPr>
-            <w:rStyle w:val="Hyperlink"/>
-          </w:rPr>
-          <w:t xml:space="preserve">https://doi.org/10.3354/meps147277</w:t>
-        </w:r>
-      </w:hyperlink>
-      <w:r>
-        <w:t xml:space="preserve">.</w:t>
-      </w:r>
-    </w:p>
-    <w:bookmarkEnd w:id="109"/>
-    <w:bookmarkStart w:id="111" w:name="ref-blakesley2001"/>
-    <w:p>
-      <w:pPr>
-        <w:pStyle w:val="Bibliography"/>
-      </w:pPr>
-      <w:r>
-        <w:t xml:space="preserve">Blakesley, B., P. Hall, D. Berns, J. Hyniova, M. Merello, and R. Conroy. 2001.</w:t>
-      </w:r>
-      <w:r>
-        <w:t xml:space="preserve"> </w:t>
-      </w:r>
-      <w:hyperlink r:id="rId110">
         <w:r>
           <w:rPr>
             <w:rStyle w:val="Hyperlink"/>
@@ -12073,8 +11989,8 @@
         <w:t xml:space="preserve">. 01-01. St. Petersburg, Florida: Tampa Bay Estuary Program.</w:t>
       </w:r>
     </w:p>
-    <w:bookmarkEnd w:id="111"/>
-    <w:bookmarkStart w:id="113" w:name="ref-boesch2001"/>
+    <w:bookmarkEnd w:id="109"/>
+    <w:bookmarkStart w:id="111" w:name="ref-boesch2001"/>
     <w:p>
       <w:pPr>
         <w:pStyle w:val="Bibliography"/>
@@ -12101,7 +12017,7 @@
       <w:r>
         <w:t xml:space="preserve"> </w:t>
       </w:r>
-      <w:hyperlink r:id="rId112">
+      <w:hyperlink r:id="rId110">
         <w:r>
           <w:rPr>
             <w:rStyle w:val="Hyperlink"/>
@@ -12113,8 +12029,8 @@
         <w:t xml:space="preserve">.</w:t>
       </w:r>
     </w:p>
-    <w:bookmarkEnd w:id="113"/>
-    <w:bookmarkStart w:id="115" w:name="ref-borchert2018"/>
+    <w:bookmarkEnd w:id="111"/>
+    <w:bookmarkStart w:id="113" w:name="ref-borchert2018"/>
     <w:p>
       <w:pPr>
         <w:pStyle w:val="Bibliography"/>
@@ -12141,7 +12057,7 @@
       <w:r>
         <w:t xml:space="preserve"> </w:t>
       </w:r>
-      <w:hyperlink r:id="rId114">
+      <w:hyperlink r:id="rId112">
         <w:r>
           <w:rPr>
             <w:rStyle w:val="Hyperlink"/>
@@ -12153,8 +12069,8 @@
         <w:t xml:space="preserve">.</w:t>
       </w:r>
     </w:p>
-    <w:bookmarkEnd w:id="115"/>
-    <w:bookmarkStart w:id="117" w:name="ref-brewton2023"/>
+    <w:bookmarkEnd w:id="113"/>
+    <w:bookmarkStart w:id="115" w:name="ref-brewton2023"/>
     <w:p>
       <w:pPr>
         <w:pStyle w:val="Bibliography"/>
@@ -12204,7 +12120,7 @@
       <w:r>
         <w:t xml:space="preserve"> </w:t>
       </w:r>
-      <w:hyperlink r:id="rId116">
+      <w:hyperlink r:id="rId114">
         <w:r>
           <w:rPr>
             <w:rStyle w:val="Hyperlink"/>
@@ -12216,8 +12132,8 @@
         <w:t xml:space="preserve">.</w:t>
       </w:r>
     </w:p>
-    <w:bookmarkEnd w:id="117"/>
-    <w:bookmarkStart w:id="119" w:name="ref-brinson1995"/>
+    <w:bookmarkEnd w:id="115"/>
+    <w:bookmarkStart w:id="117" w:name="ref-brinson1995"/>
     <w:p>
       <w:pPr>
         <w:pStyle w:val="Bibliography"/>
@@ -12244,7 +12160,7 @@
       <w:r>
         <w:t xml:space="preserve"> </w:t>
       </w:r>
-      <w:hyperlink r:id="rId118">
+      <w:hyperlink r:id="rId116">
         <w:r>
           <w:rPr>
             <w:rStyle w:val="Hyperlink"/>
@@ -12256,8 +12172,8 @@
         <w:t xml:space="preserve">.</w:t>
       </w:r>
     </w:p>
-    <w:bookmarkEnd w:id="119"/>
-    <w:bookmarkStart w:id="121" w:name="ref-burkholder2007"/>
+    <w:bookmarkEnd w:id="117"/>
+    <w:bookmarkStart w:id="119" w:name="ref-burkholder2007"/>
     <w:p>
       <w:pPr>
         <w:pStyle w:val="Bibliography"/>
@@ -12284,7 +12200,7 @@
       <w:r>
         <w:t xml:space="preserve"> </w:t>
       </w:r>
-      <w:hyperlink r:id="rId120">
+      <w:hyperlink r:id="rId118">
         <w:r>
           <w:rPr>
             <w:rStyle w:val="Hyperlink"/>
@@ -12296,8 +12212,8 @@
         <w:t xml:space="preserve">.</w:t>
       </w:r>
     </w:p>
-    <w:bookmarkEnd w:id="121"/>
-    <w:bookmarkStart w:id="123" w:name="ref-carlson2018"/>
+    <w:bookmarkEnd w:id="119"/>
+    <w:bookmarkStart w:id="121" w:name="ref-carlson2018"/>
     <w:p>
       <w:pPr>
         <w:pStyle w:val="Bibliography"/>
@@ -12366,89 +12282,89 @@
       <w:r>
         <w:t xml:space="preserve"> </w:t>
       </w:r>
+      <w:hyperlink r:id="rId120">
+        <w:r>
+          <w:rPr>
+            <w:rStyle w:val="Hyperlink"/>
+          </w:rPr>
+          <w:t xml:space="preserve">https://doi.org/10.1016/j.rse.2018.02.014</w:t>
+        </w:r>
+      </w:hyperlink>
+      <w:r>
+        <w:t xml:space="preserve">.</w:t>
+      </w:r>
+    </w:p>
+    <w:bookmarkEnd w:id="121"/>
+    <w:bookmarkStart w:id="123" w:name="ref-chamberlain23"/>
+    <w:p>
+      <w:pPr>
+        <w:pStyle w:val="Bibliography"/>
+      </w:pPr>
+      <w:r>
+        <w:t xml:space="preserve">Chamberlain, S., and D. Hocking. 2023.</w:t>
+      </w:r>
+      <w:r>
+        <w:t xml:space="preserve"> </w:t>
+      </w:r>
       <w:hyperlink r:id="rId122">
         <w:r>
           <w:rPr>
             <w:rStyle w:val="Hyperlink"/>
           </w:rPr>
-          <w:t xml:space="preserve">https://doi.org/10.1016/j.rse.2018.02.014</w:t>
+          <w:t xml:space="preserve">rnoaa</w:t>
+        </w:r>
+        <w:r>
+          <w:rPr>
+            <w:rStyle w:val="Hyperlink"/>
+          </w:rPr>
+          <w:t xml:space="preserve">:</w:t>
+        </w:r>
+        <w:r>
+          <w:rPr>
+            <w:rStyle w:val="Hyperlink"/>
+          </w:rPr>
+          <w:t xml:space="preserve"> </w:t>
+        </w:r>
+        <w:r>
+          <w:rPr>
+            <w:rStyle w:val="Hyperlink"/>
+          </w:rPr>
+          <w:t xml:space="preserve">NOAA</w:t>
+        </w:r>
+        <w:r>
+          <w:rPr>
+            <w:rStyle w:val="Hyperlink"/>
+          </w:rPr>
+          <w:t xml:space="preserve"> </w:t>
+        </w:r>
+        <w:r>
+          <w:rPr>
+            <w:rStyle w:val="Hyperlink"/>
+          </w:rPr>
+          <w:t xml:space="preserve">weather data from</w:t>
+        </w:r>
+        <w:r>
+          <w:rPr>
+            <w:rStyle w:val="Hyperlink"/>
+          </w:rPr>
+          <w:t xml:space="preserve"> </w:t>
+        </w:r>
+        <w:r>
+          <w:rPr>
+            <w:rStyle w:val="Hyperlink"/>
+          </w:rPr>
+          <w:t xml:space="preserve">R</w:t>
         </w:r>
       </w:hyperlink>
       <w:r>
-        <w:t xml:space="preserve">.</w:t>
+        <w:t xml:space="preserve"> </w:t>
+      </w:r>
+      <w:r>
+        <w:t xml:space="preserve">(version R package version 1.4.0).</w:t>
       </w:r>
     </w:p>
     <w:bookmarkEnd w:id="123"/>
-    <w:bookmarkStart w:id="125" w:name="ref-chamberlain23"/>
-    <w:p>
-      <w:pPr>
-        <w:pStyle w:val="Bibliography"/>
-      </w:pPr>
-      <w:r>
-        <w:t xml:space="preserve">Chamberlain, S., and D. Hocking. 2023.</w:t>
-      </w:r>
-      <w:r>
-        <w:t xml:space="preserve"> </w:t>
-      </w:r>
-      <w:hyperlink r:id="rId124">
-        <w:r>
-          <w:rPr>
-            <w:rStyle w:val="Hyperlink"/>
-          </w:rPr>
-          <w:t xml:space="preserve">rnoaa</w:t>
-        </w:r>
-        <w:r>
-          <w:rPr>
-            <w:rStyle w:val="Hyperlink"/>
-          </w:rPr>
-          <w:t xml:space="preserve">:</w:t>
-        </w:r>
-        <w:r>
-          <w:rPr>
-            <w:rStyle w:val="Hyperlink"/>
-          </w:rPr>
-          <w:t xml:space="preserve"> </w:t>
-        </w:r>
-        <w:r>
-          <w:rPr>
-            <w:rStyle w:val="Hyperlink"/>
-          </w:rPr>
-          <w:t xml:space="preserve">NOAA</w:t>
-        </w:r>
-        <w:r>
-          <w:rPr>
-            <w:rStyle w:val="Hyperlink"/>
-          </w:rPr>
-          <w:t xml:space="preserve"> </w:t>
-        </w:r>
-        <w:r>
-          <w:rPr>
-            <w:rStyle w:val="Hyperlink"/>
-          </w:rPr>
-          <w:t xml:space="preserve">weather data from</w:t>
-        </w:r>
-        <w:r>
-          <w:rPr>
-            <w:rStyle w:val="Hyperlink"/>
-          </w:rPr>
-          <w:t xml:space="preserve"> </w:t>
-        </w:r>
-        <w:r>
-          <w:rPr>
-            <w:rStyle w:val="Hyperlink"/>
-          </w:rPr>
-          <w:t xml:space="preserve">R</w:t>
-        </w:r>
-      </w:hyperlink>
-      <w:r>
-        <w:t xml:space="preserve"> </w:t>
-      </w:r>
-      <w:r>
-        <w:t xml:space="preserve">(version R package version 1.4.0).</w:t>
-      </w:r>
-    </w:p>
-    <w:bookmarkEnd w:id="125"/>
-    <w:bookmarkStart w:id="127" w:name="ref-costa2023"/>
+    <w:bookmarkStart w:id="125" w:name="ref-costa2023"/>
     <w:p>
       <w:pPr>
         <w:pStyle w:val="Bibliography"/>
@@ -12475,7 +12391,7 @@
       <w:r>
         <w:t xml:space="preserve"> </w:t>
       </w:r>
-      <w:hyperlink r:id="rId126">
+      <w:hyperlink r:id="rId124">
         <w:r>
           <w:rPr>
             <w:rStyle w:val="Hyperlink"/>
@@ -12487,8 +12403,8 @@
         <w:t xml:space="preserve">.</w:t>
       </w:r>
     </w:p>
-    <w:bookmarkEnd w:id="127"/>
-    <w:bookmarkStart w:id="129" w:name="ref-dessu2018"/>
+    <w:bookmarkEnd w:id="125"/>
+    <w:bookmarkStart w:id="127" w:name="ref-dessu2018"/>
     <w:p>
       <w:pPr>
         <w:pStyle w:val="Bibliography"/>
@@ -12542,7 +12458,7 @@
       <w:r>
         <w:t xml:space="preserve"> </w:t>
       </w:r>
-      <w:hyperlink r:id="rId128">
+      <w:hyperlink r:id="rId126">
         <w:r>
           <w:rPr>
             <w:rStyle w:val="Hyperlink"/>
@@ -12554,8 +12470,8 @@
         <w:t xml:space="preserve">.</w:t>
       </w:r>
     </w:p>
-    <w:bookmarkEnd w:id="129"/>
-    <w:bookmarkStart w:id="131" w:name="ref-duarte1995"/>
+    <w:bookmarkEnd w:id="127"/>
+    <w:bookmarkStart w:id="129" w:name="ref-duarte1995"/>
     <w:p>
       <w:pPr>
         <w:pStyle w:val="Bibliography"/>
@@ -12582,7 +12498,7 @@
       <w:r>
         <w:t xml:space="preserve"> </w:t>
       </w:r>
-      <w:hyperlink r:id="rId130">
+      <w:hyperlink r:id="rId128">
         <w:r>
           <w:rPr>
             <w:rStyle w:val="Hyperlink"/>
@@ -12594,8 +12510,8 @@
         <w:t xml:space="preserve">.</w:t>
       </w:r>
     </w:p>
-    <w:bookmarkEnd w:id="131"/>
-    <w:bookmarkStart w:id="133" w:name="ref-duarte2008a"/>
+    <w:bookmarkEnd w:id="129"/>
+    <w:bookmarkStart w:id="131" w:name="ref-duarte2008a"/>
     <w:p>
       <w:pPr>
         <w:pStyle w:val="Bibliography"/>
@@ -12622,7 +12538,7 @@
       <w:r>
         <w:t xml:space="preserve"> </w:t>
       </w:r>
-      <w:hyperlink r:id="rId132">
+      <w:hyperlink r:id="rId130">
         <w:r>
           <w:rPr>
             <w:rStyle w:val="Hyperlink"/>
@@ -12634,8 +12550,8 @@
         <w:t xml:space="preserve">.</w:t>
       </w:r>
     </w:p>
-    <w:bookmarkEnd w:id="133"/>
-    <w:bookmarkStart w:id="135" w:name="ref-duffin2021"/>
+    <w:bookmarkEnd w:id="131"/>
+    <w:bookmarkStart w:id="133" w:name="ref-duffin2021"/>
     <w:p>
       <w:pPr>
         <w:pStyle w:val="Bibliography"/>
@@ -12753,7 +12669,7 @@
       <w:r>
         <w:t xml:space="preserve"> </w:t>
       </w:r>
-      <w:hyperlink r:id="rId134">
+      <w:hyperlink r:id="rId132">
         <w:r>
           <w:rPr>
             <w:rStyle w:val="Hyperlink"/>
@@ -12765,8 +12681,8 @@
         <w:t xml:space="preserve">.</w:t>
       </w:r>
     </w:p>
-    <w:bookmarkEnd w:id="135"/>
-    <w:bookmarkStart w:id="137" w:name="ref-dunic2021"/>
+    <w:bookmarkEnd w:id="133"/>
+    <w:bookmarkStart w:id="135" w:name="ref-dunic2021"/>
     <w:p>
       <w:pPr>
         <w:pStyle w:val="Bibliography"/>
@@ -12805,7 +12721,7 @@
       <w:r>
         <w:t xml:space="preserve"> </w:t>
       </w:r>
-      <w:hyperlink r:id="rId136">
+      <w:hyperlink r:id="rId134">
         <w:r>
           <w:rPr>
             <w:rStyle w:val="Hyperlink"/>
@@ -12817,8 +12733,8 @@
         <w:t xml:space="preserve">.</w:t>
       </w:r>
     </w:p>
-    <w:bookmarkEnd w:id="137"/>
-    <w:bookmarkStart w:id="139" w:name="ref-dunic2023"/>
+    <w:bookmarkEnd w:id="135"/>
+    <w:bookmarkStart w:id="137" w:name="ref-dunic2023"/>
     <w:p>
       <w:pPr>
         <w:pStyle w:val="Bibliography"/>
@@ -12845,7 +12761,7 @@
       <w:r>
         <w:t xml:space="preserve"> </w:t>
       </w:r>
-      <w:hyperlink r:id="rId138">
+      <w:hyperlink r:id="rId136">
         <w:r>
           <w:rPr>
             <w:rStyle w:val="Hyperlink"/>
@@ -12857,8 +12773,8 @@
         <w:t xml:space="preserve">.</w:t>
       </w:r>
     </w:p>
-    <w:bookmarkEnd w:id="139"/>
-    <w:bookmarkStart w:id="141" w:name="ref-fourqurean2003"/>
+    <w:bookmarkEnd w:id="137"/>
+    <w:bookmarkStart w:id="139" w:name="ref-fourqurean2003"/>
     <w:p>
       <w:pPr>
         <w:pStyle w:val="Bibliography"/>
@@ -12885,7 +12801,7 @@
       <w:r>
         <w:t xml:space="preserve"> </w:t>
       </w:r>
-      <w:hyperlink r:id="rId140">
+      <w:hyperlink r:id="rId138">
         <w:r>
           <w:rPr>
             <w:rStyle w:val="Hyperlink"/>
@@ -12897,8 +12813,8 @@
         <w:t xml:space="preserve">.</w:t>
       </w:r>
     </w:p>
-    <w:bookmarkEnd w:id="141"/>
-    <w:bookmarkStart w:id="143" w:name="ref-fourqurean2012"/>
+    <w:bookmarkEnd w:id="139"/>
+    <w:bookmarkStart w:id="141" w:name="ref-fourqurean2012"/>
     <w:p>
       <w:pPr>
         <w:pStyle w:val="Bibliography"/>
@@ -12925,214 +12841,214 @@
       <w:r>
         <w:t xml:space="preserve"> </w:t>
       </w:r>
+      <w:hyperlink r:id="rId140">
+        <w:r>
+          <w:rPr>
+            <w:rStyle w:val="Hyperlink"/>
+          </w:rPr>
+          <w:t xml:space="preserve">https://doi.org/10.1038/ngeo1477</w:t>
+        </w:r>
+      </w:hyperlink>
+      <w:r>
+        <w:t xml:space="preserve">.</w:t>
+      </w:r>
+    </w:p>
+    <w:bookmarkEnd w:id="141"/>
+    <w:bookmarkStart w:id="143" w:name="ref-garcia2023"/>
+    <w:p>
+      <w:pPr>
+        <w:pStyle w:val="Bibliography"/>
+      </w:pPr>
+      <w:r>
+        <w:t xml:space="preserve">Garcia, L., C. J. Anastasiou, and D. Robison. 2023.</w:t>
+      </w:r>
+      <w:r>
+        <w:t xml:space="preserve"> </w:t>
+      </w:r>
       <w:hyperlink r:id="rId142">
         <w:r>
           <w:rPr>
             <w:rStyle w:val="Hyperlink"/>
-          </w:rPr>
-          <w:t xml:space="preserve">https://doi.org/10.1038/ngeo1477</w:t>
+            <w:iCs/>
+            <w:i/>
+          </w:rPr>
+          <w:t xml:space="preserve">T</w:t>
+        </w:r>
+        <w:r>
+          <w:rPr>
+            <w:rStyle w:val="Hyperlink"/>
+            <w:iCs/>
+            <w:i/>
+          </w:rPr>
+          <w:t xml:space="preserve">ampa</w:t>
+        </w:r>
+        <w:r>
+          <w:rPr>
+            <w:rStyle w:val="Hyperlink"/>
+            <w:iCs/>
+            <w:i/>
+          </w:rPr>
+          <w:t xml:space="preserve"> </w:t>
+        </w:r>
+        <w:r>
+          <w:rPr>
+            <w:rStyle w:val="Hyperlink"/>
+            <w:iCs/>
+            <w:i/>
+          </w:rPr>
+          <w:t xml:space="preserve">B</w:t>
+        </w:r>
+        <w:r>
+          <w:rPr>
+            <w:rStyle w:val="Hyperlink"/>
+            <w:iCs/>
+            <w:i/>
+          </w:rPr>
+          <w:t xml:space="preserve">ay</w:t>
+        </w:r>
+        <w:r>
+          <w:rPr>
+            <w:rStyle w:val="Hyperlink"/>
+            <w:iCs/>
+            <w:i/>
+          </w:rPr>
+          <w:t xml:space="preserve"> </w:t>
+        </w:r>
+        <w:r>
+          <w:rPr>
+            <w:rStyle w:val="Hyperlink"/>
+            <w:iCs/>
+            <w:i/>
+          </w:rPr>
+          <w:t xml:space="preserve">S</w:t>
+        </w:r>
+        <w:r>
+          <w:rPr>
+            <w:rStyle w:val="Hyperlink"/>
+            <w:iCs/>
+            <w:i/>
+          </w:rPr>
+          <w:t xml:space="preserve">urface</w:t>
+        </w:r>
+        <w:r>
+          <w:rPr>
+            <w:rStyle w:val="Hyperlink"/>
+            <w:iCs/>
+            <w:i/>
+          </w:rPr>
+          <w:t xml:space="preserve"> </w:t>
+        </w:r>
+        <w:r>
+          <w:rPr>
+            <w:rStyle w:val="Hyperlink"/>
+            <w:iCs/>
+            <w:i/>
+          </w:rPr>
+          <w:t xml:space="preserve">W</w:t>
+        </w:r>
+        <w:r>
+          <w:rPr>
+            <w:rStyle w:val="Hyperlink"/>
+            <w:iCs/>
+            <w:i/>
+          </w:rPr>
+          <w:t xml:space="preserve">ater</w:t>
+        </w:r>
+        <w:r>
+          <w:rPr>
+            <w:rStyle w:val="Hyperlink"/>
+            <w:iCs/>
+            <w:i/>
+          </w:rPr>
+          <w:t xml:space="preserve"> </w:t>
+        </w:r>
+        <w:r>
+          <w:rPr>
+            <w:rStyle w:val="Hyperlink"/>
+            <w:iCs/>
+            <w:i/>
+          </w:rPr>
+          <w:t xml:space="preserve">I</w:t>
+        </w:r>
+        <w:r>
+          <w:rPr>
+            <w:rStyle w:val="Hyperlink"/>
+            <w:iCs/>
+            <w:i/>
+          </w:rPr>
+          <w:t xml:space="preserve">mprovement and</w:t>
+        </w:r>
+        <w:r>
+          <w:rPr>
+            <w:rStyle w:val="Hyperlink"/>
+            <w:iCs/>
+            <w:i/>
+          </w:rPr>
+          <w:t xml:space="preserve"> </w:t>
+        </w:r>
+        <w:r>
+          <w:rPr>
+            <w:rStyle w:val="Hyperlink"/>
+            <w:iCs/>
+            <w:i/>
+          </w:rPr>
+          <w:t xml:space="preserve">M</w:t>
+        </w:r>
+        <w:r>
+          <w:rPr>
+            <w:rStyle w:val="Hyperlink"/>
+            <w:iCs/>
+            <w:i/>
+          </w:rPr>
+          <w:t xml:space="preserve">anagement (</w:t>
+        </w:r>
+        <w:r>
+          <w:rPr>
+            <w:rStyle w:val="Hyperlink"/>
+            <w:iCs/>
+            <w:i/>
+          </w:rPr>
+          <w:t xml:space="preserve">SWIM</w:t>
+        </w:r>
+        <w:r>
+          <w:rPr>
+            <w:rStyle w:val="Hyperlink"/>
+            <w:iCs/>
+            <w:i/>
+          </w:rPr>
+          <w:t xml:space="preserve">)</w:t>
+        </w:r>
+        <w:r>
+          <w:rPr>
+            <w:rStyle w:val="Hyperlink"/>
+            <w:iCs/>
+            <w:i/>
+          </w:rPr>
+          <w:t xml:space="preserve"> </w:t>
+        </w:r>
+        <w:r>
+          <w:rPr>
+            <w:rStyle w:val="Hyperlink"/>
+            <w:iCs/>
+            <w:i/>
+          </w:rPr>
+          <w:t xml:space="preserve">P</w:t>
+        </w:r>
+        <w:r>
+          <w:rPr>
+            <w:rStyle w:val="Hyperlink"/>
+            <w:iCs/>
+            <w:i/>
+          </w:rPr>
+          <w:t xml:space="preserve">lan</w:t>
         </w:r>
       </w:hyperlink>
       <w:r>
-        <w:t xml:space="preserve">.</w:t>
+        <w:t xml:space="preserve">. Brooksville, Florida: Southwest Florida Water Management District.</w:t>
       </w:r>
     </w:p>
     <w:bookmarkEnd w:id="143"/>
-    <w:bookmarkStart w:id="145" w:name="ref-garcia2023"/>
-    <w:p>
-      <w:pPr>
-        <w:pStyle w:val="Bibliography"/>
-      </w:pPr>
-      <w:r>
-        <w:t xml:space="preserve">Garcia, L., C. J. Anastasiou, and D. Robison. 2023.</w:t>
-      </w:r>
-      <w:r>
-        <w:t xml:space="preserve"> </w:t>
-      </w:r>
-      <w:hyperlink r:id="rId144">
-        <w:r>
-          <w:rPr>
-            <w:rStyle w:val="Hyperlink"/>
-            <w:iCs/>
-            <w:i/>
-          </w:rPr>
-          <w:t xml:space="preserve">T</w:t>
-        </w:r>
-        <w:r>
-          <w:rPr>
-            <w:rStyle w:val="Hyperlink"/>
-            <w:iCs/>
-            <w:i/>
-          </w:rPr>
-          <w:t xml:space="preserve">ampa</w:t>
-        </w:r>
-        <w:r>
-          <w:rPr>
-            <w:rStyle w:val="Hyperlink"/>
-            <w:iCs/>
-            <w:i/>
-          </w:rPr>
-          <w:t xml:space="preserve"> </w:t>
-        </w:r>
-        <w:r>
-          <w:rPr>
-            <w:rStyle w:val="Hyperlink"/>
-            <w:iCs/>
-            <w:i/>
-          </w:rPr>
-          <w:t xml:space="preserve">B</w:t>
-        </w:r>
-        <w:r>
-          <w:rPr>
-            <w:rStyle w:val="Hyperlink"/>
-            <w:iCs/>
-            <w:i/>
-          </w:rPr>
-          <w:t xml:space="preserve">ay</w:t>
-        </w:r>
-        <w:r>
-          <w:rPr>
-            <w:rStyle w:val="Hyperlink"/>
-            <w:iCs/>
-            <w:i/>
-          </w:rPr>
-          <w:t xml:space="preserve"> </w:t>
-        </w:r>
-        <w:r>
-          <w:rPr>
-            <w:rStyle w:val="Hyperlink"/>
-            <w:iCs/>
-            <w:i/>
-          </w:rPr>
-          <w:t xml:space="preserve">S</w:t>
-        </w:r>
-        <w:r>
-          <w:rPr>
-            <w:rStyle w:val="Hyperlink"/>
-            <w:iCs/>
-            <w:i/>
-          </w:rPr>
-          <w:t xml:space="preserve">urface</w:t>
-        </w:r>
-        <w:r>
-          <w:rPr>
-            <w:rStyle w:val="Hyperlink"/>
-            <w:iCs/>
-            <w:i/>
-          </w:rPr>
-          <w:t xml:space="preserve"> </w:t>
-        </w:r>
-        <w:r>
-          <w:rPr>
-            <w:rStyle w:val="Hyperlink"/>
-            <w:iCs/>
-            <w:i/>
-          </w:rPr>
-          <w:t xml:space="preserve">W</w:t>
-        </w:r>
-        <w:r>
-          <w:rPr>
-            <w:rStyle w:val="Hyperlink"/>
-            <w:iCs/>
-            <w:i/>
-          </w:rPr>
-          <w:t xml:space="preserve">ater</w:t>
-        </w:r>
-        <w:r>
-          <w:rPr>
-            <w:rStyle w:val="Hyperlink"/>
-            <w:iCs/>
-            <w:i/>
-          </w:rPr>
-          <w:t xml:space="preserve"> </w:t>
-        </w:r>
-        <w:r>
-          <w:rPr>
-            <w:rStyle w:val="Hyperlink"/>
-            <w:iCs/>
-            <w:i/>
-          </w:rPr>
-          <w:t xml:space="preserve">I</w:t>
-        </w:r>
-        <w:r>
-          <w:rPr>
-            <w:rStyle w:val="Hyperlink"/>
-            <w:iCs/>
-            <w:i/>
-          </w:rPr>
-          <w:t xml:space="preserve">mprovement and</w:t>
-        </w:r>
-        <w:r>
-          <w:rPr>
-            <w:rStyle w:val="Hyperlink"/>
-            <w:iCs/>
-            <w:i/>
-          </w:rPr>
-          <w:t xml:space="preserve"> </w:t>
-        </w:r>
-        <w:r>
-          <w:rPr>
-            <w:rStyle w:val="Hyperlink"/>
-            <w:iCs/>
-            <w:i/>
-          </w:rPr>
-          <w:t xml:space="preserve">M</w:t>
-        </w:r>
-        <w:r>
-          <w:rPr>
-            <w:rStyle w:val="Hyperlink"/>
-            <w:iCs/>
-            <w:i/>
-          </w:rPr>
-          <w:t xml:space="preserve">anagement (</w:t>
-        </w:r>
-        <w:r>
-          <w:rPr>
-            <w:rStyle w:val="Hyperlink"/>
-            <w:iCs/>
-            <w:i/>
-          </w:rPr>
-          <w:t xml:space="preserve">SWIM</w:t>
-        </w:r>
-        <w:r>
-          <w:rPr>
-            <w:rStyle w:val="Hyperlink"/>
-            <w:iCs/>
-            <w:i/>
-          </w:rPr>
-          <w:t xml:space="preserve">)</w:t>
-        </w:r>
-        <w:r>
-          <w:rPr>
-            <w:rStyle w:val="Hyperlink"/>
-            <w:iCs/>
-            <w:i/>
-          </w:rPr>
-          <w:t xml:space="preserve"> </w:t>
-        </w:r>
-        <w:r>
-          <w:rPr>
-            <w:rStyle w:val="Hyperlink"/>
-            <w:iCs/>
-            <w:i/>
-          </w:rPr>
-          <w:t xml:space="preserve">P</w:t>
-        </w:r>
-        <w:r>
-          <w:rPr>
-            <w:rStyle w:val="Hyperlink"/>
-            <w:iCs/>
-            <w:i/>
-          </w:rPr>
-          <w:t xml:space="preserve">lan</w:t>
-        </w:r>
-      </w:hyperlink>
-      <w:r>
-        <w:t xml:space="preserve">. Brooksville, Florida: Southwest Florida Water Management District.</w:t>
-      </w:r>
-    </w:p>
-    <w:bookmarkEnd w:id="145"/>
-    <w:bookmarkStart w:id="147" w:name="ref-garrett2011"/>
+    <w:bookmarkStart w:id="145" w:name="ref-garrett2011"/>
     <w:p>
       <w:pPr>
         <w:pStyle w:val="Bibliography"/>
@@ -13159,7 +13075,7 @@
       <w:r>
         <w:t xml:space="preserve"> </w:t>
       </w:r>
-      <w:hyperlink r:id="rId146">
+      <w:hyperlink r:id="rId144">
         <w:r>
           <w:rPr>
             <w:rStyle w:val="Hyperlink"/>
@@ -13171,8 +13087,8 @@
         <w:t xml:space="preserve">.</w:t>
       </w:r>
     </w:p>
-    <w:bookmarkEnd w:id="147"/>
-    <w:bookmarkStart w:id="149" w:name="ref-greening2006"/>
+    <w:bookmarkEnd w:id="145"/>
+    <w:bookmarkStart w:id="147" w:name="ref-greening2006"/>
     <w:p>
       <w:pPr>
         <w:pStyle w:val="Bibliography"/>
@@ -13235,7 +13151,7 @@
       <w:r>
         <w:t xml:space="preserve"> </w:t>
       </w:r>
-      <w:hyperlink r:id="rId148">
+      <w:hyperlink r:id="rId146">
         <w:r>
           <w:rPr>
             <w:rStyle w:val="Hyperlink"/>
@@ -13247,8 +13163,8 @@
         <w:t xml:space="preserve">.</w:t>
       </w:r>
     </w:p>
-    <w:bookmarkEnd w:id="149"/>
-    <w:bookmarkStart w:id="151" w:name="ref-greening2014"/>
+    <w:bookmarkEnd w:id="147"/>
+    <w:bookmarkStart w:id="149" w:name="ref-greening2014"/>
     <w:p>
       <w:pPr>
         <w:pStyle w:val="Bibliography"/>
@@ -13311,7 +13227,7 @@
       <w:r>
         <w:t xml:space="preserve"> </w:t>
       </w:r>
-      <w:hyperlink r:id="rId150">
+      <w:hyperlink r:id="rId148">
         <w:r>
           <w:rPr>
             <w:rStyle w:val="Hyperlink"/>
@@ -13323,8 +13239,8 @@
         <w:t xml:space="preserve">.</w:t>
       </w:r>
     </w:p>
-    <w:bookmarkEnd w:id="151"/>
-    <w:bookmarkStart w:id="153" w:name="ref-hall2022"/>
+    <w:bookmarkEnd w:id="149"/>
+    <w:bookmarkStart w:id="151" w:name="ref-hall2022"/>
     <w:p>
       <w:pPr>
         <w:pStyle w:val="Bibliography"/>
@@ -13405,7 +13321,7 @@
       <w:r>
         <w:t xml:space="preserve"> </w:t>
       </w:r>
-      <w:hyperlink r:id="rId152">
+      <w:hyperlink r:id="rId150">
         <w:r>
           <w:rPr>
             <w:rStyle w:val="Hyperlink"/>
@@ -13417,8 +13333,8 @@
         <w:t xml:space="preserve">.</w:t>
       </w:r>
     </w:p>
-    <w:bookmarkEnd w:id="153"/>
-    <w:bookmarkStart w:id="155" w:name="ref-hall1999"/>
+    <w:bookmarkEnd w:id="151"/>
+    <w:bookmarkStart w:id="153" w:name="ref-hall1999"/>
     <w:p>
       <w:pPr>
         <w:pStyle w:val="Bibliography"/>
@@ -13463,7 +13379,7 @@
       <w:r>
         <w:t xml:space="preserve"> </w:t>
       </w:r>
-      <w:hyperlink r:id="rId154">
+      <w:hyperlink r:id="rId152">
         <w:r>
           <w:rPr>
             <w:rStyle w:val="Hyperlink"/>
@@ -13475,8 +13391,8 @@
         <w:t xml:space="preserve">.</w:t>
       </w:r>
     </w:p>
-    <w:bookmarkEnd w:id="155"/>
-    <w:bookmarkStart w:id="157" w:name="ref-hall2016"/>
+    <w:bookmarkEnd w:id="153"/>
+    <w:bookmarkStart w:id="155" w:name="ref-hall2016"/>
     <w:p>
       <w:pPr>
         <w:pStyle w:val="Bibliography"/>
@@ -13574,7 +13490,7 @@
       <w:r>
         <w:t xml:space="preserve"> </w:t>
       </w:r>
-      <w:hyperlink r:id="rId156">
+      <w:hyperlink r:id="rId154">
         <w:r>
           <w:rPr>
             <w:rStyle w:val="Hyperlink"/>
@@ -13586,8 +13502,8 @@
         <w:t xml:space="preserve">.</w:t>
       </w:r>
     </w:p>
-    <w:bookmarkEnd w:id="157"/>
-    <w:bookmarkStart w:id="159" w:name="ref-hammer2018"/>
+    <w:bookmarkEnd w:id="155"/>
+    <w:bookmarkStart w:id="157" w:name="ref-hammer2018"/>
     <w:p>
       <w:pPr>
         <w:pStyle w:val="Bibliography"/>
@@ -13655,7 +13571,7 @@
       <w:r>
         <w:t xml:space="preserve"> </w:t>
       </w:r>
-      <w:hyperlink r:id="rId158">
+      <w:hyperlink r:id="rId156">
         <w:r>
           <w:rPr>
             <w:rStyle w:val="Hyperlink"/>
@@ -13667,8 +13583,8 @@
         <w:t xml:space="preserve">.</w:t>
       </w:r>
     </w:p>
-    <w:bookmarkEnd w:id="159"/>
-    <w:bookmarkStart w:id="161" w:name="ref-han2014"/>
+    <w:bookmarkEnd w:id="157"/>
+    <w:bookmarkStart w:id="159" w:name="ref-han2014"/>
     <w:p>
       <w:pPr>
         <w:pStyle w:val="Bibliography"/>
@@ -13695,7 +13611,7 @@
       <w:r>
         <w:t xml:space="preserve"> </w:t>
       </w:r>
-      <w:hyperlink r:id="rId160">
+      <w:hyperlink r:id="rId158">
         <w:r>
           <w:rPr>
             <w:rStyle w:val="Hyperlink"/>
@@ -13707,8 +13623,8 @@
         <w:t xml:space="preserve">.</w:t>
       </w:r>
     </w:p>
-    <w:bookmarkEnd w:id="161"/>
-    <w:bookmarkStart w:id="163" w:name="ref-hensel2023"/>
+    <w:bookmarkEnd w:id="159"/>
+    <w:bookmarkStart w:id="161" w:name="ref-hensel2023"/>
     <w:p>
       <w:pPr>
         <w:pStyle w:val="Bibliography"/>
@@ -13769,7 +13685,7 @@
       <w:r>
         <w:t xml:space="preserve"> </w:t>
       </w:r>
-      <w:hyperlink r:id="rId162">
+      <w:hyperlink r:id="rId160">
         <w:r>
           <w:rPr>
             <w:rStyle w:val="Hyperlink"/>
@@ -13781,8 +13697,8 @@
         <w:t xml:space="preserve">.</w:t>
       </w:r>
     </w:p>
-    <w:bookmarkEnd w:id="163"/>
-    <w:bookmarkStart w:id="165" w:name="ref-hirsch1982"/>
+    <w:bookmarkEnd w:id="161"/>
+    <w:bookmarkStart w:id="163" w:name="ref-hirsch1982"/>
     <w:p>
       <w:pPr>
         <w:pStyle w:val="Bibliography"/>
@@ -13809,7 +13725,7 @@
       <w:r>
         <w:t xml:space="preserve"> </w:t>
       </w:r>
-      <w:hyperlink r:id="rId164">
+      <w:hyperlink r:id="rId162">
         <w:r>
           <w:rPr>
             <w:rStyle w:val="Hyperlink"/>
@@ -13821,8 +13737,8 @@
         <w:t xml:space="preserve">.</w:t>
       </w:r>
     </w:p>
-    <w:bookmarkEnd w:id="165"/>
-    <w:bookmarkStart w:id="167" w:name="ref-hutchinson1957"/>
+    <w:bookmarkEnd w:id="163"/>
+    <w:bookmarkStart w:id="165" w:name="ref-hutchinson1957"/>
     <w:p>
       <w:pPr>
         <w:pStyle w:val="Bibliography"/>
@@ -13849,7 +13765,7 @@
       <w:r>
         <w:t xml:space="preserve"> </w:t>
       </w:r>
-      <w:hyperlink r:id="rId166">
+      <w:hyperlink r:id="rId164">
         <w:r>
           <w:rPr>
             <w:rStyle w:val="Hyperlink"/>
@@ -13861,8 +13777,8 @@
         <w:t xml:space="preserve">.</w:t>
       </w:r>
     </w:p>
-    <w:bookmarkEnd w:id="167"/>
-    <w:bookmarkStart w:id="168" w:name="ref-tbep0696"/>
+    <w:bookmarkEnd w:id="165"/>
+    <w:bookmarkStart w:id="166" w:name="ref-tbep0696"/>
     <w:p>
       <w:pPr>
         <w:pStyle w:val="Bibliography"/>
@@ -13873,7 +13789,7 @@
       <w:r>
         <w:t xml:space="preserve"> </w:t>
       </w:r>
-      <w:hyperlink r:id="rId144">
+      <w:hyperlink r:id="rId142">
         <w:r>
           <w:rPr>
             <w:rStyle w:val="Hyperlink"/>
@@ -13957,6 +13873,80 @@
       </w:hyperlink>
       <w:r>
         <w:t xml:space="preserve">. 06-96. St. Petersburg, Florida: Tampa Bay Estuary Program.</w:t>
+      </w:r>
+    </w:p>
+    <w:bookmarkEnd w:id="166"/>
+    <w:bookmarkStart w:id="168" w:name="ref-tbep0400"/>
+    <w:p>
+      <w:pPr>
+        <w:pStyle w:val="Bibliography"/>
+      </w:pPr>
+      <w:r>
+        <w:t xml:space="preserve">Janicki, A., D. Wade, and J. R. Pribble. 2000.</w:t>
+      </w:r>
+      <w:r>
+        <w:t xml:space="preserve"> </w:t>
+      </w:r>
+      <w:hyperlink r:id="rId167">
+        <w:r>
+          <w:rPr>
+            <w:rStyle w:val="Hyperlink"/>
+            <w:iCs/>
+            <w:i/>
+          </w:rPr>
+          <w:t xml:space="preserve">Developing and establishing a process to track the status of chlorophyll-a concentrations and light attenuation to support seagrass restoration goals in</w:t>
+        </w:r>
+        <w:r>
+          <w:rPr>
+            <w:rStyle w:val="Hyperlink"/>
+            <w:iCs/>
+            <w:i/>
+          </w:rPr>
+          <w:t xml:space="preserve"> </w:t>
+        </w:r>
+        <w:r>
+          <w:rPr>
+            <w:rStyle w:val="Hyperlink"/>
+            <w:iCs/>
+            <w:i/>
+          </w:rPr>
+          <w:t xml:space="preserve">T</w:t>
+        </w:r>
+        <w:r>
+          <w:rPr>
+            <w:rStyle w:val="Hyperlink"/>
+            <w:iCs/>
+            <w:i/>
+          </w:rPr>
+          <w:t xml:space="preserve">ampa</w:t>
+        </w:r>
+        <w:r>
+          <w:rPr>
+            <w:rStyle w:val="Hyperlink"/>
+            <w:iCs/>
+            <w:i/>
+          </w:rPr>
+          <w:t xml:space="preserve"> </w:t>
+        </w:r>
+        <w:r>
+          <w:rPr>
+            <w:rStyle w:val="Hyperlink"/>
+            <w:iCs/>
+            <w:i/>
+          </w:rPr>
+          <w:t xml:space="preserve">B</w:t>
+        </w:r>
+        <w:r>
+          <w:rPr>
+            <w:rStyle w:val="Hyperlink"/>
+            <w:iCs/>
+            <w:i/>
+          </w:rPr>
+          <w:t xml:space="preserve">ay</w:t>
+        </w:r>
+      </w:hyperlink>
+      <w:r>
+        <w:t xml:space="preserve">. 04-00. St. Petersburg, Florida: Tampa Bay Estuary Program.</w:t>
       </w:r>
     </w:p>
     <w:bookmarkEnd w:id="168"/>
@@ -15934,30 +15924,7 @@
       </w:r>
     </w:p>
     <w:bookmarkEnd w:id="228"/>
-    <w:bookmarkStart w:id="229" w:name="ref-sakamoto1986"/>
-    <w:p>
-      <w:pPr>
-        <w:pStyle w:val="Bibliography"/>
-      </w:pPr>
-      <w:r>
-        <w:t xml:space="preserve">Sakamoto, Y., M. Ishiguro, and G. Kitagawa. 1986.</w:t>
-      </w:r>
-      <w:r>
-        <w:t xml:space="preserve"> </w:t>
-      </w:r>
-      <w:r>
-        <w:rPr>
-          <w:iCs/>
-          <w:i/>
-        </w:rPr>
-        <w:t xml:space="preserve">Akaike information criterion statistics</w:t>
-      </w:r>
-      <w:r>
-        <w:t xml:space="preserve">. Dordrecht, The Netherlands: D. Reidel: Taylor &amp; Francis.</w:t>
-      </w:r>
-    </w:p>
-    <w:bookmarkEnd w:id="229"/>
-    <w:bookmarkStart w:id="231" w:name="ref-schmidt2002"/>
+    <w:bookmarkStart w:id="230" w:name="ref-schmidt2002"/>
     <w:p>
       <w:pPr>
         <w:pStyle w:val="Bibliography"/>
@@ -16023,7 +15990,7 @@
       <w:r>
         <w:t xml:space="preserve"> </w:t>
       </w:r>
-      <w:hyperlink r:id="rId230">
+      <w:hyperlink r:id="rId229">
         <w:r>
           <w:rPr>
             <w:rStyle w:val="Hyperlink"/>
@@ -16035,8 +16002,8 @@
         <w:t xml:space="preserve">.</w:t>
       </w:r>
     </w:p>
-    <w:bookmarkEnd w:id="231"/>
-    <w:bookmarkStart w:id="233" w:name="ref-schrandt2021"/>
+    <w:bookmarkEnd w:id="230"/>
+    <w:bookmarkStart w:id="232" w:name="ref-schrandt2021"/>
     <w:p>
       <w:pPr>
         <w:pStyle w:val="Bibliography"/>
@@ -16063,7 +16030,7 @@
       <w:r>
         <w:t xml:space="preserve"> </w:t>
       </w:r>
-      <w:hyperlink r:id="rId232">
+      <w:hyperlink r:id="rId231">
         <w:r>
           <w:rPr>
             <w:rStyle w:val="Hyperlink"/>
@@ -16075,8 +16042,8 @@
         <w:t xml:space="preserve">.</w:t>
       </w:r>
     </w:p>
-    <w:bookmarkEnd w:id="233"/>
-    <w:bookmarkStart w:id="234" w:name="ref-scolaro2023"/>
+    <w:bookmarkEnd w:id="232"/>
+    <w:bookmarkStart w:id="233" w:name="ref-scolaro2023"/>
     <w:p>
       <w:pPr>
         <w:pStyle w:val="Bibliography"/>
@@ -16110,8 +16077,8 @@
         <w:t xml:space="preserve">86: 339–345.</w:t>
       </w:r>
     </w:p>
-    <w:bookmarkEnd w:id="234"/>
-    <w:bookmarkStart w:id="236" w:name="ref-sherwood2013"/>
+    <w:bookmarkEnd w:id="233"/>
+    <w:bookmarkStart w:id="235" w:name="ref-sherwood2013"/>
     <w:p>
       <w:pPr>
         <w:pStyle w:val="Bibliography"/>
@@ -16156,7 +16123,7 @@
       <w:r>
         <w:t xml:space="preserve"> </w:t>
       </w:r>
-      <w:hyperlink r:id="rId235">
+      <w:hyperlink r:id="rId234">
         <w:r>
           <w:rPr>
             <w:rStyle w:val="Hyperlink"/>
@@ -16168,8 +16135,8 @@
         <w:t xml:space="preserve">.</w:t>
       </w:r>
     </w:p>
-    <w:bookmarkEnd w:id="236"/>
-    <w:bookmarkStart w:id="238" w:name="ref-sherwood2015"/>
+    <w:bookmarkEnd w:id="235"/>
+    <w:bookmarkStart w:id="237" w:name="ref-sherwood2015"/>
     <w:p>
       <w:pPr>
         <w:pStyle w:val="Bibliography"/>
@@ -16180,7 +16147,7 @@
       <w:r>
         <w:t xml:space="preserve"> </w:t>
       </w:r>
-      <w:hyperlink r:id="rId237">
+      <w:hyperlink r:id="rId236">
         <w:r>
           <w:rPr>
             <w:rStyle w:val="Hyperlink"/>
@@ -16266,8 +16233,8 @@
         <w:t xml:space="preserve">. 10-15. St. Petersburg, Florida: Tampa Bay Estuary Program.</w:t>
       </w:r>
     </w:p>
-    <w:bookmarkEnd w:id="238"/>
-    <w:bookmarkStart w:id="240" w:name="ref-sherwood2016"/>
+    <w:bookmarkEnd w:id="237"/>
+    <w:bookmarkStart w:id="239" w:name="ref-sherwood2016"/>
     <w:p>
       <w:pPr>
         <w:pStyle w:val="Bibliography"/>
@@ -16294,7 +16261,7 @@
       <w:r>
         <w:t xml:space="preserve"> </w:t>
       </w:r>
-      <w:hyperlink r:id="rId239">
+      <w:hyperlink r:id="rId238">
         <w:r>
           <w:rPr>
             <w:rStyle w:val="Hyperlink"/>
@@ -16306,8 +16273,8 @@
         <w:t xml:space="preserve">.</w:t>
       </w:r>
     </w:p>
-    <w:bookmarkEnd w:id="240"/>
-    <w:bookmarkStart w:id="242" w:name="ref-sherwood2017"/>
+    <w:bookmarkEnd w:id="239"/>
+    <w:bookmarkStart w:id="241" w:name="ref-sherwood2017"/>
     <w:p>
       <w:pPr>
         <w:pStyle w:val="Bibliography"/>
@@ -16364,7 +16331,7 @@
       <w:r>
         <w:t xml:space="preserve"> </w:t>
       </w:r>
-      <w:hyperlink r:id="rId241">
+      <w:hyperlink r:id="rId240">
         <w:r>
           <w:rPr>
             <w:rStyle w:val="Hyperlink"/>
@@ -16376,8 +16343,8 @@
         <w:t xml:space="preserve">.</w:t>
       </w:r>
     </w:p>
-    <w:bookmarkEnd w:id="242"/>
-    <w:bookmarkStart w:id="244" w:name="ref-shiir"/>
+    <w:bookmarkEnd w:id="241"/>
+    <w:bookmarkStart w:id="243" w:name="ref-shiir"/>
     <w:p>
       <w:pPr>
         <w:pStyle w:val="Bibliography"/>
@@ -16419,7 +16386,7 @@
       <w:r>
         <w:t xml:space="preserve"> </w:t>
       </w:r>
-      <w:hyperlink r:id="rId243">
+      <w:hyperlink r:id="rId242">
         <w:r>
           <w:rPr>
             <w:rStyle w:val="Hyperlink"/>
@@ -16431,8 +16398,8 @@
         <w:t xml:space="preserve">.</w:t>
       </w:r>
     </w:p>
-    <w:bookmarkEnd w:id="244"/>
-    <w:bookmarkStart w:id="246" w:name="ref-statham2012a"/>
+    <w:bookmarkEnd w:id="243"/>
+    <w:bookmarkStart w:id="245" w:name="ref-statham2012a"/>
     <w:p>
       <w:pPr>
         <w:pStyle w:val="Bibliography"/>
@@ -16459,7 +16426,7 @@
       <w:r>
         <w:t xml:space="preserve"> </w:t>
       </w:r>
-      <w:hyperlink r:id="rId245">
+      <w:hyperlink r:id="rId244">
         <w:r>
           <w:rPr>
             <w:rStyle w:val="Hyperlink"/>
@@ -16471,8 +16438,8 @@
         <w:t xml:space="preserve">.</w:t>
       </w:r>
     </w:p>
-    <w:bookmarkEnd w:id="246"/>
-    <w:bookmarkStart w:id="248" w:name="ref-stelling2023"/>
+    <w:bookmarkEnd w:id="245"/>
+    <w:bookmarkStart w:id="247" w:name="ref-stelling2023"/>
     <w:p>
       <w:pPr>
         <w:pStyle w:val="Bibliography"/>
@@ -16526,7 +16493,7 @@
       <w:r>
         <w:t xml:space="preserve"> </w:t>
       </w:r>
-      <w:hyperlink r:id="rId247">
+      <w:hyperlink r:id="rId246">
         <w:r>
           <w:rPr>
             <w:rStyle w:val="Hyperlink"/>
@@ -16538,8 +16505,8 @@
         <w:t xml:space="preserve">.</w:t>
       </w:r>
     </w:p>
-    <w:bookmarkEnd w:id="248"/>
-    <w:bookmarkStart w:id="250" w:name="ref-tango2016"/>
+    <w:bookmarkEnd w:id="247"/>
+    <w:bookmarkStart w:id="249" w:name="ref-tango2016"/>
     <w:p>
       <w:pPr>
         <w:pStyle w:val="Bibliography"/>
@@ -16566,7 +16533,7 @@
       <w:r>
         <w:t xml:space="preserve"> </w:t>
       </w:r>
-      <w:hyperlink r:id="rId249">
+      <w:hyperlink r:id="rId248">
         <w:r>
           <w:rPr>
             <w:rStyle w:val="Hyperlink"/>
@@ -16578,8 +16545,8 @@
         <w:t xml:space="preserve">.</w:t>
       </w:r>
     </w:p>
-    <w:bookmarkEnd w:id="250"/>
-    <w:bookmarkStart w:id="252" w:name="ref-taplin2005"/>
+    <w:bookmarkEnd w:id="249"/>
+    <w:bookmarkStart w:id="251" w:name="ref-taplin2005"/>
     <w:p>
       <w:pPr>
         <w:pStyle w:val="Bibliography"/>
@@ -16691,7 +16658,7 @@
       <w:r>
         <w:t xml:space="preserve"> </w:t>
       </w:r>
-      <w:hyperlink r:id="rId251">
+      <w:hyperlink r:id="rId250">
         <w:r>
           <w:rPr>
             <w:rStyle w:val="Hyperlink"/>
@@ -16703,8 +16670,8 @@
         <w:t xml:space="preserve">.</w:t>
       </w:r>
     </w:p>
-    <w:bookmarkEnd w:id="252"/>
-    <w:bookmarkStart w:id="254" w:name="ref-tbep0923"/>
+    <w:bookmarkEnd w:id="251"/>
+    <w:bookmarkStart w:id="253" w:name="ref-tbep0923"/>
     <w:p>
       <w:pPr>
         <w:pStyle w:val="Bibliography"/>
@@ -16715,7 +16682,7 @@
       <w:r>
         <w:t xml:space="preserve"> </w:t>
       </w:r>
-      <w:hyperlink r:id="rId253">
+      <w:hyperlink r:id="rId252">
         <w:r>
           <w:rPr>
             <w:rStyle w:val="Hyperlink"/>
@@ -16777,8 +16744,8 @@
         <w:t xml:space="preserve">. 09-23. St. Petersburg, Florida: Tampa Bay Estuary Program.</w:t>
       </w:r>
     </w:p>
-    <w:bookmarkEnd w:id="254"/>
-    <w:bookmarkStart w:id="255" w:name="ref-tomasko2023"/>
+    <w:bookmarkEnd w:id="253"/>
+    <w:bookmarkStart w:id="254" w:name="ref-tomasko2023"/>
     <w:p>
       <w:pPr>
         <w:pStyle w:val="Bibliography"/>
@@ -16839,8 +16806,8 @@
         <w:t xml:space="preserve">86: 301–313.</w:t>
       </w:r>
     </w:p>
-    <w:bookmarkEnd w:id="255"/>
-    <w:bookmarkStart w:id="257" w:name="ref-tomasko2020"/>
+    <w:bookmarkEnd w:id="254"/>
+    <w:bookmarkStart w:id="256" w:name="ref-tomasko2020"/>
     <w:p>
       <w:pPr>
         <w:pStyle w:val="Bibliography"/>
@@ -16891,7 +16858,7 @@
       <w:r>
         <w:t xml:space="preserve"> </w:t>
       </w:r>
-      <w:hyperlink r:id="rId256">
+      <w:hyperlink r:id="rId255">
         <w:r>
           <w:rPr>
             <w:rStyle w:val="Hyperlink"/>
@@ -16903,8 +16870,8 @@
         <w:t xml:space="preserve">.</w:t>
       </w:r>
     </w:p>
-    <w:bookmarkEnd w:id="257"/>
-    <w:bookmarkStart w:id="259" w:name="ref-tomasko2005"/>
+    <w:bookmarkEnd w:id="256"/>
+    <w:bookmarkStart w:id="258" w:name="ref-tomasko2005"/>
     <w:p>
       <w:pPr>
         <w:pStyle w:val="Bibliography"/>
@@ -16940,7 +16907,7 @@
       <w:r>
         <w:t xml:space="preserve"> </w:t>
       </w:r>
-      <w:hyperlink r:id="rId258">
+      <w:hyperlink r:id="rId257">
         <w:r>
           <w:rPr>
             <w:rStyle w:val="Hyperlink"/>
@@ -16952,8 +16919,8 @@
         <w:t xml:space="preserve">.</w:t>
       </w:r>
     </w:p>
-    <w:bookmarkEnd w:id="259"/>
-    <w:bookmarkStart w:id="261" w:name="ref-usup1994"/>
+    <w:bookmarkEnd w:id="258"/>
+    <w:bookmarkStart w:id="260" w:name="ref-usup1994"/>
     <w:p>
       <w:pPr>
         <w:pStyle w:val="Bibliography"/>
@@ -16989,7 +16956,7 @@
       <w:r>
         <w:t xml:space="preserve"> </w:t>
       </w:r>
-      <w:hyperlink r:id="rId260">
+      <w:hyperlink r:id="rId259">
         <w:r>
           <w:rPr>
             <w:rStyle w:val="Hyperlink"/>
@@ -17001,8 +16968,8 @@
         <w:t xml:space="preserve">.</w:t>
       </w:r>
     </w:p>
-    <w:bookmarkEnd w:id="261"/>
-    <w:bookmarkStart w:id="263" w:name="ref-vanbogaert2018"/>
+    <w:bookmarkEnd w:id="260"/>
+    <w:bookmarkStart w:id="262" w:name="ref-vanbogaert2018"/>
     <w:p>
       <w:pPr>
         <w:pStyle w:val="Bibliography"/>
@@ -17045,7 +17012,7 @@
       <w:r>
         <w:t xml:space="preserve"> </w:t>
       </w:r>
-      <w:hyperlink r:id="rId262">
+      <w:hyperlink r:id="rId261">
         <w:r>
           <w:rPr>
             <w:rStyle w:val="Hyperlink"/>
@@ -17057,8 +17024,8 @@
         <w:t xml:space="preserve">.</w:t>
       </w:r>
     </w:p>
-    <w:bookmarkEnd w:id="263"/>
-    <w:bookmarkStart w:id="265" w:name="ref-vandermeer1972"/>
+    <w:bookmarkEnd w:id="262"/>
+    <w:bookmarkStart w:id="264" w:name="ref-vandermeer1972"/>
     <w:p>
       <w:pPr>
         <w:pStyle w:val="Bibliography"/>
@@ -17085,7 +17052,7 @@
       <w:r>
         <w:t xml:space="preserve"> </w:t>
       </w:r>
-      <w:hyperlink r:id="rId264">
+      <w:hyperlink r:id="rId263">
         <w:r>
           <w:rPr>
             <w:rStyle w:val="Hyperlink"/>
@@ -17097,59 +17064,8 @@
         <w:t xml:space="preserve">.</w:t>
       </w:r>
     </w:p>
-    <w:bookmarkEnd w:id="265"/>
-    <w:bookmarkStart w:id="267" w:name="ref-venables2002b"/>
-    <w:p>
-      <w:pPr>
-        <w:pStyle w:val="Bibliography"/>
-      </w:pPr>
-      <w:r>
-        <w:t xml:space="preserve">Venables, W. N., and B. D. Ripley. 2002.</w:t>
-      </w:r>
-      <w:r>
-        <w:t xml:space="preserve"> </w:t>
-      </w:r>
-      <w:r>
-        <w:rPr>
-          <w:iCs/>
-          <w:i/>
-        </w:rPr>
-        <w:t xml:space="preserve">Modern applied statistics with</w:t>
-      </w:r>
-      <w:r>
-        <w:rPr>
-          <w:iCs/>
-          <w:i/>
-        </w:rPr>
-        <w:t xml:space="preserve"> </w:t>
-      </w:r>
-      <w:r>
-        <w:rPr>
-          <w:iCs/>
-          <w:i/>
-        </w:rPr>
-        <w:t xml:space="preserve">S</w:t>
-      </w:r>
-      <w:r>
-        <w:t xml:space="preserve">. New York: Springer.</w:t>
-      </w:r>
-      <w:r>
-        <w:t xml:space="preserve"> </w:t>
-      </w:r>
-      <w:hyperlink r:id="rId266">
-        <w:r>
-          <w:rPr>
-            <w:rStyle w:val="Hyperlink"/>
-          </w:rPr>
-          <w:t xml:space="preserve">https://doi.org/10.1007/978-0-387-21706-2</w:t>
-        </w:r>
-      </w:hyperlink>
-      <w:r>
-        <w:t xml:space="preserve">.</w:t>
-      </w:r>
-    </w:p>
-    <w:bookmarkEnd w:id="267"/>
-    <w:bookmarkStart w:id="269" w:name="ref-waycott2009"/>
+    <w:bookmarkEnd w:id="264"/>
+    <w:bookmarkStart w:id="266" w:name="ref-waycott2009"/>
     <w:p>
       <w:pPr>
         <w:pStyle w:val="Bibliography"/>
@@ -17176,7 +17092,7 @@
       <w:r>
         <w:t xml:space="preserve"> </w:t>
       </w:r>
-      <w:hyperlink r:id="rId268">
+      <w:hyperlink r:id="rId265">
         <w:r>
           <w:rPr>
             <w:rStyle w:val="Hyperlink"/>
@@ -17188,8 +17104,8 @@
         <w:t xml:space="preserve">.</w:t>
       </w:r>
     </w:p>
-    <w:bookmarkEnd w:id="269"/>
-    <w:bookmarkStart w:id="271" w:name="ref-webster2021"/>
+    <w:bookmarkEnd w:id="266"/>
+    <w:bookmarkStart w:id="268" w:name="ref-webster2021"/>
     <w:p>
       <w:pPr>
         <w:pStyle w:val="Bibliography"/>
@@ -17238,7 +17154,7 @@
       <w:r>
         <w:t xml:space="preserve"> </w:t>
       </w:r>
-      <w:hyperlink r:id="rId270">
+      <w:hyperlink r:id="rId267">
         <w:r>
           <w:rPr>
             <w:rStyle w:val="Hyperlink"/>
@@ -17250,8 +17166,8 @@
         <w:t xml:space="preserve">.</w:t>
       </w:r>
     </w:p>
-    <w:bookmarkEnd w:id="271"/>
-    <w:bookmarkStart w:id="273" w:name="ref-weisberg2006"/>
+    <w:bookmarkEnd w:id="268"/>
+    <w:bookmarkStart w:id="270" w:name="ref-weisberg2006"/>
     <w:p>
       <w:pPr>
         <w:pStyle w:val="Bibliography"/>
@@ -17296,7 +17212,7 @@
       <w:r>
         <w:t xml:space="preserve"> </w:t>
       </w:r>
-      <w:hyperlink r:id="rId272">
+      <w:hyperlink r:id="rId269">
         <w:r>
           <w:rPr>
             <w:rStyle w:val="Hyperlink"/>
@@ -17308,8 +17224,8 @@
         <w:t xml:space="preserve">.</w:t>
       </w:r>
     </w:p>
-    <w:bookmarkEnd w:id="273"/>
-    <w:bookmarkStart w:id="275" w:name="ref-white2017"/>
+    <w:bookmarkEnd w:id="270"/>
+    <w:bookmarkStart w:id="272" w:name="ref-white2017"/>
     <w:p>
       <w:pPr>
         <w:pStyle w:val="Bibliography"/>
@@ -17345,7 +17261,7 @@
       <w:r>
         <w:t xml:space="preserve"> </w:t>
       </w:r>
-      <w:hyperlink r:id="rId274">
+      <w:hyperlink r:id="rId271">
         <w:r>
           <w:rPr>
             <w:rStyle w:val="Hyperlink"/>
@@ -17357,8 +17273,8 @@
         <w:t xml:space="preserve">.</w:t>
       </w:r>
     </w:p>
-    <w:bookmarkEnd w:id="275"/>
-    <w:bookmarkStart w:id="276" w:name="ref-wood17"/>
+    <w:bookmarkEnd w:id="272"/>
+    <w:bookmarkStart w:id="273" w:name="ref-wood17"/>
     <w:p>
       <w:pPr>
         <w:pStyle w:val="Bibliography"/>
@@ -17436,8 +17352,8 @@
         <w:t xml:space="preserve">. 2nd ed. Chapman; Hall/CRC.</w:t>
       </w:r>
     </w:p>
-    <w:bookmarkEnd w:id="276"/>
-    <w:bookmarkStart w:id="278" w:name="ref-zhang2023"/>
+    <w:bookmarkEnd w:id="273"/>
+    <w:bookmarkStart w:id="275" w:name="ref-zhang2023"/>
     <w:p>
       <w:pPr>
         <w:pStyle w:val="Bibliography"/>
@@ -17474,7 +17390,7 @@
       <w:r>
         <w:t xml:space="preserve"> </w:t>
       </w:r>
-      <w:hyperlink r:id="rId277">
+      <w:hyperlink r:id="rId274">
         <w:r>
           <w:rPr>
             <w:rStyle w:val="Hyperlink"/>
@@ -17486,8 +17402,8 @@
         <w:t xml:space="preserve">.</w:t>
       </w:r>
     </w:p>
-    <w:bookmarkEnd w:id="278"/>
-    <w:bookmarkStart w:id="280" w:name="ref-zieman1975"/>
+    <w:bookmarkEnd w:id="275"/>
+    <w:bookmarkStart w:id="277" w:name="ref-zieman1975"/>
     <w:p>
       <w:pPr>
         <w:pStyle w:val="Bibliography"/>
@@ -17555,7 +17471,7 @@
       <w:r>
         <w:t xml:space="preserve"> </w:t>
       </w:r>
-      <w:hyperlink r:id="rId279">
+      <w:hyperlink r:id="rId276">
         <w:r>
           <w:rPr>
             <w:rStyle w:val="Hyperlink"/>
@@ -17567,8 +17483,8 @@
         <w:t xml:space="preserve">.</w:t>
       </w:r>
     </w:p>
-    <w:bookmarkEnd w:id="280"/>
-    <w:bookmarkStart w:id="282" w:name="ref-zuur2009a"/>
+    <w:bookmarkEnd w:id="277"/>
+    <w:bookmarkStart w:id="279" w:name="ref-zuur2009a"/>
     <w:p>
       <w:pPr>
         <w:pStyle w:val="Bibliography"/>
@@ -17606,7 +17522,7 @@
       <w:r>
         <w:t xml:space="preserve"> </w:t>
       </w:r>
-      <w:hyperlink r:id="rId281">
+      <w:hyperlink r:id="rId278">
         <w:r>
           <w:rPr>
             <w:rStyle w:val="Hyperlink"/>
@@ -17618,9 +17534,9 @@
         <w:t xml:space="preserve">.</w:t>
       </w:r>
     </w:p>
-    <w:bookmarkEnd w:id="282"/>
-    <w:bookmarkEnd w:id="283"/>
-    <w:bookmarkEnd w:id="284"/>
+    <w:bookmarkEnd w:id="279"/>
+    <w:bookmarkEnd w:id="280"/>
+    <w:bookmarkEnd w:id="281"/>
     <w:sectPr>
       <w:footerReference r:id="rId9" w:type="default"/>
       <w:pgSz w:h="15840" w:w="12240"/>

</xml_diff>

<commit_message>
gam summary plot main text added
</commit_message>
<xml_diff>
--- a/manu-draft.docx
+++ b/manu-draft.docx
@@ -809,7 +809,7 @@
       </w:r>
     </w:p>
     <w:bookmarkEnd w:id="22"/>
-    <w:bookmarkStart w:id="35" w:name="methods"/>
+    <w:bookmarkStart w:id="37" w:name="methods"/>
     <w:p>
       <w:pPr>
         <w:pStyle w:val="Heading2"/>
@@ -1974,7 +1974,7 @@
       </w:r>
     </w:p>
     <w:bookmarkEnd w:id="31"/>
-    <w:bookmarkStart w:id="34" w:name="links-to-seagrass"/>
+    <w:bookmarkStart w:id="36" w:name="links-to-seagrass"/>
     <w:p>
       <w:pPr>
         <w:pStyle w:val="Heading3"/>
@@ -2017,23 +2017,25 @@
       <w:r>
         <w:t xml:space="preserve">. For 1998 to 2022, 17% of the Secchi observations were recorded on the bottom. A single smooth term was used for each predictor using a thin plate regression spline, including a tensor product interaction term with a cubic regression spline that evaluated the potential interacting effects of each predictor with year. Two models were evaluated, one with the temperature and salinity metrics together (</w:t>
       </w:r>
-      <w:r>
-        <w:rPr>
-          <w:bCs/>
-          <w:b/>
-        </w:rPr>
-        <w:t xml:space="preserve">?@eq-epcmod1</w:t>
-      </w:r>
+      <w:hyperlink w:anchor="eq-epcmod1">
+        <w:r>
+          <w:rPr>
+            <w:rStyle w:val="Hyperlink"/>
+          </w:rPr>
+          <w:t xml:space="preserve">Equation 1</w:t>
+        </w:r>
+      </w:hyperlink>
       <w:r>
         <w:t xml:space="preserve">) and another with the both metric (</w:t>
       </w:r>
-      <w:r>
-        <w:rPr>
-          <w:bCs/>
-          <w:b/>
-        </w:rPr>
-        <w:t xml:space="preserve">?@eq-epcmod2</w:t>
-      </w:r>
+      <w:hyperlink w:anchor="eq-epcmod2">
+        <w:r>
+          <w:rPr>
+            <w:rStyle w:val="Hyperlink"/>
+          </w:rPr>
+          <w:t xml:space="preserve">Equation 2</w:t>
+        </w:r>
+      </w:hyperlink>
       <w:r>
         <w:t xml:space="preserve">). All models excluded Lower Tampa Bay because of minimal seagrass change over time. Additionally, total seagrass frequency occurrence was used as a response variable as an aggregate measure of community change to potential stressors given the likelihood that species-specific changes may be more difficult to model and that the majority of seagrass loss in recent years was dominated by</w:t>
       </w:r>
@@ -2124,6 +2126,7 @@
       <w:pPr>
         <w:pStyle w:val="BodyText"/>
       </w:pPr>
+      <w:bookmarkStart w:id="32" w:name="eq-epcmod1"/>
       <m:oMathPara>
         <m:oMathParaPr>
           <m:jc m:val="center"/>
@@ -2298,12 +2301,6 @@
                       <m:rPr>
                         <m:sty m:val="p"/>
                       </m:rPr>
-                      <m:t>.</m:t>
-                    </m:r>
-                    <m:r>
-                      <m:rPr>
-                        <m:sty m:val="p"/>
-                      </m:rPr>
                       <m:t>,</m:t>
                     </m:r>
                     <m:r>
@@ -2609,12 +2606,6 @@
                       <m:rPr>
                         <m:sty m:val="p"/>
                       </m:rPr>
-                      <m:t>.</m:t>
-                    </m:r>
-                    <m:r>
-                      <m:rPr>
-                        <m:sty m:val="p"/>
-                      </m:rPr>
                       <m:t>,</m:t>
                     </m:r>
                     <m:r>
@@ -2931,13 +2922,31 @@
               </m:e>
             </m:mr>
           </m:m>
+          <m:r>
+            <m:t>  </m:t>
+          </m:r>
+          <m:d>
+            <m:dPr>
+              <m:begChr m:val="("/>
+              <m:endChr m:val=")"/>
+              <m:sepChr m:val=""/>
+              <m:grow/>
+            </m:dPr>
+            <m:e>
+              <m:r>
+                <m:t>1</m:t>
+              </m:r>
+            </m:e>
+          </m:d>
         </m:oMath>
       </m:oMathPara>
+      <w:bookmarkEnd w:id="32"/>
     </w:p>
     <w:p>
       <w:pPr>
         <w:pStyle w:val="FirstParagraph"/>
       </w:pPr>
+      <w:bookmarkStart w:id="33" w:name="eq-epcmod2"/>
       <m:oMathPara>
         <m:oMathParaPr>
           <m:jc m:val="center"/>
@@ -3112,12 +3121,6 @@
                       <m:rPr>
                         <m:sty m:val="p"/>
                       </m:rPr>
-                      <m:t>.</m:t>
-                    </m:r>
-                    <m:r>
-                      <m:rPr>
-                        <m:sty m:val="p"/>
-                      </m:rPr>
                       <m:t>,</m:t>
                     </m:r>
                     <m:r>
@@ -3308,12 +3311,6 @@
                       <m:rPr>
                         <m:sty m:val="p"/>
                       </m:rPr>
-                      <m:t>.</m:t>
-                    </m:r>
-                    <m:r>
-                      <m:rPr>
-                        <m:sty m:val="p"/>
-                      </m:rPr>
                       <m:t>,</m:t>
                     </m:r>
                     <m:r>
@@ -3490,8 +3487,25 @@
               </m:e>
             </m:mr>
           </m:m>
+          <m:r>
+            <m:t>  </m:t>
+          </m:r>
+          <m:d>
+            <m:dPr>
+              <m:begChr m:val="("/>
+              <m:endChr m:val=")"/>
+              <m:sepChr m:val=""/>
+              <m:grow/>
+            </m:dPr>
+            <m:e>
+              <m:r>
+                <m:t>2</m:t>
+              </m:r>
+            </m:e>
+          </m:d>
         </m:oMath>
       </m:oMathPara>
+      <w:bookmarkEnd w:id="33"/>
     </w:p>
     <w:p>
       <w:pPr>
@@ -3505,7 +3519,7 @@
           <w:rPr>
             <w:rStyle w:val="Hyperlink"/>
           </w:rPr>
-          <w:t xml:space="preserve">Equation 1</w:t>
+          <w:t xml:space="preserve">Equation 3</w:t>
         </w:r>
       </w:hyperlink>
       <w:r>
@@ -3516,7 +3530,7 @@
           <w:rPr>
             <w:rStyle w:val="Hyperlink"/>
           </w:rPr>
-          <w:t xml:space="preserve">Equation 2</w:t>
+          <w:t xml:space="preserve">Equation 4</w:t>
         </w:r>
       </w:hyperlink>
       <w:r>
@@ -3527,7 +3541,7 @@
       <w:pPr>
         <w:pStyle w:val="BodyText"/>
       </w:pPr>
-      <w:bookmarkStart w:id="32" w:name="eq-fimmod"/>
+      <w:bookmarkStart w:id="34" w:name="eq-fimmod"/>
       <m:oMathPara>
         <m:oMathParaPr>
           <m:jc m:val="center"/>
@@ -4113,19 +4127,19 @@
             </m:dPr>
             <m:e>
               <m:r>
-                <m:t>1</m:t>
+                <m:t>3</m:t>
               </m:r>
             </m:e>
           </m:d>
         </m:oMath>
       </m:oMathPara>
-      <w:bookmarkEnd w:id="32"/>
+      <w:bookmarkEnd w:id="34"/>
     </w:p>
     <w:p>
       <w:pPr>
         <w:pStyle w:val="FirstParagraph"/>
       </w:pPr>
-      <w:bookmarkStart w:id="33" w:name="eq-pincomod"/>
+      <w:bookmarkStart w:id="35" w:name="eq-pincomod"/>
       <m:oMathPara>
         <m:oMathParaPr>
           <m:jc m:val="center"/>
@@ -4452,17 +4466,17 @@
             </m:dPr>
             <m:e>
               <m:r>
-                <m:t>2</m:t>
+                <m:t>4</m:t>
               </m:r>
             </m:e>
           </m:d>
         </m:oMath>
       </m:oMathPara>
-      <w:bookmarkEnd w:id="33"/>
+      <w:bookmarkEnd w:id="35"/>
     </w:p>
-    <w:bookmarkEnd w:id="34"/>
-    <w:bookmarkEnd w:id="35"/>
-    <w:bookmarkStart w:id="39" w:name="results"/>
+    <w:bookmarkEnd w:id="36"/>
+    <w:bookmarkEnd w:id="37"/>
+    <w:bookmarkStart w:id="41" w:name="results"/>
     <w:p>
       <w:pPr>
         <w:pStyle w:val="Heading2"/>
@@ -4471,7 +4485,7 @@
         <w:t xml:space="preserve">3 Results</w:t>
       </w:r>
     </w:p>
-    <w:bookmarkStart w:id="36" w:name="temperature-and-salinity-trends"/>
+    <w:bookmarkStart w:id="38" w:name="temperature-and-salinity-trends"/>
     <w:p>
       <w:pPr>
         <w:pStyle w:val="Heading3"/>
@@ -4902,8 +4916,8 @@
         <w:t xml:space="preserve">b, c), although some variation was observed throughout the bay. Temperature trends were more often observed in the summer or early fall for the upper bay segments (OTB, HB), whereas the lower bay segments (MTB, LTB) had more seasonally homogeneous trends. Seasonal trends in salinity did not vary as much between segments, although OTB and LTB had more stations with significantly decreasing trends than the other bay segments.</w:t>
       </w:r>
     </w:p>
-    <w:bookmarkEnd w:id="36"/>
-    <w:bookmarkStart w:id="37" w:name="stressor-metrics"/>
+    <w:bookmarkEnd w:id="38"/>
+    <w:bookmarkStart w:id="39" w:name="stressor-metrics"/>
     <w:p>
       <w:pPr>
         <w:pStyle w:val="Heading3"/>
@@ -5186,8 +5200,8 @@
         <w:t xml:space="preserve">). That is, more restrictive thresholds did not provide sufficient counts of days per year to more rigorously develop seagrass response models and the chosen thresholds were based primarily on statistical considerations.</w:t>
       </w:r>
     </w:p>
-    <w:bookmarkEnd w:id="37"/>
-    <w:bookmarkStart w:id="38" w:name="seagrass-response"/>
+    <w:bookmarkEnd w:id="39"/>
+    <w:bookmarkStart w:id="40" w:name="seagrass-response"/>
     <w:p>
       <w:pPr>
         <w:pStyle w:val="Heading3"/>
@@ -5358,9 +5372,9 @@
         <w:t xml:space="preserve">).</w:t>
       </w:r>
     </w:p>
-    <w:bookmarkEnd w:id="38"/>
-    <w:bookmarkEnd w:id="39"/>
-    <w:bookmarkStart w:id="42" w:name="discussion"/>
+    <w:bookmarkEnd w:id="40"/>
+    <w:bookmarkEnd w:id="41"/>
+    <w:bookmarkStart w:id="44" w:name="discussion"/>
     <w:p>
       <w:pPr>
         <w:pStyle w:val="Heading2"/>
@@ -5933,7 +5947,7 @@
         <w:t xml:space="preserve">noted that sea level rise is expected to have the largest effect on salinity changes during periods of low freshwater outflow from the Florida Everglades, emphasizing that measured salinity represents the relative contributions of oceanic and freshwater surface waters. In Tampa Bay, the long-term trends of decreasing salinity, especially in the upper bay segments, suggest that the hydrologic loading has had a greater influence on salinity regimes than the effects of sea-level rise. This hypothesis is supported by our assessment of precipitation patterns over time, where the long-term increase is inversely associated with the decrease in salinity.</w:t>
       </w:r>
     </w:p>
-    <w:bookmarkStart w:id="41" w:name="conclusions"/>
+    <w:bookmarkStart w:id="43" w:name="conclusions"/>
     <w:p>
       <w:pPr>
         <w:pStyle w:val="Heading3"/>
@@ -5952,7 +5966,7 @@
       <w:r>
         <w:t xml:space="preserve"> </w:t>
       </w:r>
-      <w:hyperlink r:id="rId40">
+      <w:hyperlink r:id="rId42">
         <w:r>
           <w:rPr>
             <w:rStyle w:val="Hyperlink"/>
@@ -5986,9 +6000,9 @@
         <w:br w:type="page"/>
       </w:r>
     </w:p>
-    <w:bookmarkEnd w:id="41"/>
-    <w:bookmarkEnd w:id="42"/>
-    <w:bookmarkStart w:id="71" w:name="figures"/>
+    <w:bookmarkEnd w:id="43"/>
+    <w:bookmarkEnd w:id="44"/>
+    <w:bookmarkStart w:id="73" w:name="figures"/>
     <w:p>
       <w:pPr>
         <w:pStyle w:val="Heading2"/>
@@ -6011,7 +6025,7 @@
       <w:tr>
         <w:tc>
           <w:tcPr/>
-          <w:bookmarkStart w:id="46" w:name="fig-map"/>
+          <w:bookmarkStart w:id="48" w:name="fig-map"/>
           <w:p>
             <w:pPr>
               <w:pStyle w:val="Compact"/>
@@ -6022,18 +6036,18 @@
                 <wp:inline>
                   <wp:extent cx="3669832" cy="5963478"/>
                   <wp:effectExtent b="0" l="0" r="0" t="0"/>
-                  <wp:docPr descr="" title="" id="44" name="Picture"/>
+                  <wp:docPr descr="" title="" id="46" name="Picture"/>
                   <a:graphic>
                     <a:graphicData uri="http://schemas.openxmlformats.org/drawingml/2006/picture">
                       <pic:pic>
                         <pic:nvPicPr>
-                          <pic:cNvPr descr="figs/map.png" id="45" name="Picture"/>
+                          <pic:cNvPr descr="figs/map.png" id="47" name="Picture"/>
                           <pic:cNvPicPr>
                             <a:picLocks noChangeArrowheads="1" noChangeAspect="1"/>
                           </pic:cNvPicPr>
                         </pic:nvPicPr>
                         <pic:blipFill>
-                          <a:blip r:embed="rId43"/>
+                          <a:blip r:embed="rId45"/>
                           <a:stretch>
                             <a:fillRect/>
                           </a:stretch>
@@ -6073,7 +6087,7 @@
               <w:t xml:space="preserve">Fig. 1: Map of Tampa Bay and the three datasets used for trend analysis, including (a) bay segments, 2022 seagrass coverage (green), and transect starting points (black), (b) Environmental Protection Commission (EPC) long-term monitoring sites, (c) Fisheries Independent Monitoring (FIM) random sampling for seine hauls, and (d) OTB portion of Pinellas County Department of Environmental Management (PDEM) random sampling. Date ranges for each dataset are shown in the title. OTB: Old Tampa Bay, HB: Hillsborough Bay, MTB: Middle Tampa Bay, LTB: Lower Tampa Bay.</w:t>
             </w:r>
           </w:p>
-          <w:bookmarkEnd w:id="46"/>
+          <w:bookmarkEnd w:id="48"/>
         </w:tc>
       </w:tr>
     </w:tbl>
@@ -6096,7 +6110,7 @@
       <w:tr>
         <w:tc>
           <w:tcPr/>
-          <w:bookmarkStart w:id="50" w:name="fig-seagrasschg"/>
+          <w:bookmarkStart w:id="52" w:name="fig-seagrasschg"/>
           <w:p>
             <w:pPr>
               <w:pStyle w:val="Compact"/>
@@ -6107,18 +6121,18 @@
                 <wp:inline>
                   <wp:extent cx="5943600" cy="5943600"/>
                   <wp:effectExtent b="0" l="0" r="0" t="0"/>
-                  <wp:docPr descr="" title="" id="48" name="Picture"/>
+                  <wp:docPr descr="" title="" id="50" name="Picture"/>
                   <a:graphic>
                     <a:graphicData uri="http://schemas.openxmlformats.org/drawingml/2006/picture">
                       <pic:pic>
                         <pic:nvPicPr>
-                          <pic:cNvPr descr="figs/seagrasschg.png" id="49" name="Picture"/>
+                          <pic:cNvPr descr="figs/seagrasschg.png" id="51" name="Picture"/>
                           <pic:cNvPicPr>
                             <a:picLocks noChangeArrowheads="1" noChangeAspect="1"/>
                           </pic:cNvPicPr>
                         </pic:nvPicPr>
                         <pic:blipFill>
-                          <a:blip r:embed="rId47"/>
+                          <a:blip r:embed="rId49"/>
                           <a:stretch>
                             <a:fillRect/>
                           </a:stretch>
@@ -6158,7 +6172,7 @@
               <w:t xml:space="preserve">Fig. 2: Seagrass changes over time in Tampa Bay for (a) areal coverage 1988 - 2022 from mapping, (b) frequency occurrence of major species 1998 - 2022 from annual transect monitoring, and (c) mean annual light attenuation from 1970 to 2022. Changes are shown for major bay segments. Red lines in (a) show approximate capacity of seagrass coverage based on the baywide target of 40,000 acres and red lines in (c) show the approximate linear trend for the period of record covered by the transect data in (b). The dashed line in (c) shows the light attenuation threshold to support seagrass growth in each bay segment. OTB: Old Tampa Bay, HB: Hillsborough Bay, MTB: Middle Tampa Bay, LTB: Lower Tampa Bay.</w:t>
             </w:r>
           </w:p>
-          <w:bookmarkEnd w:id="50"/>
+          <w:bookmarkEnd w:id="52"/>
         </w:tc>
       </w:tr>
     </w:tbl>
@@ -6181,7 +6195,7 @@
       <w:tr>
         <w:tc>
           <w:tcPr/>
-          <w:bookmarkStart w:id="54" w:name="fig-concept"/>
+          <w:bookmarkStart w:id="56" w:name="fig-concept"/>
           <w:p>
             <w:pPr>
               <w:pStyle w:val="Compact"/>
@@ -6192,18 +6206,18 @@
                 <wp:inline>
                   <wp:extent cx="4905519" cy="5002796"/>
                   <wp:effectExtent b="0" l="0" r="0" t="0"/>
-                  <wp:docPr descr="" title="" id="52" name="Picture"/>
+                  <wp:docPr descr="" title="" id="54" name="Picture"/>
                   <a:graphic>
                     <a:graphicData uri="http://schemas.openxmlformats.org/drawingml/2006/picture">
                       <pic:pic>
                         <pic:nvPicPr>
-                          <pic:cNvPr descr="figs/concept.png" id="53" name="Picture"/>
+                          <pic:cNvPr descr="figs/concept.png" id="55" name="Picture"/>
                           <pic:cNvPicPr>
                             <a:picLocks noChangeArrowheads="1" noChangeAspect="1"/>
                           </pic:cNvPicPr>
                         </pic:nvPicPr>
                         <pic:blipFill>
-                          <a:blip r:embed="rId51"/>
+                          <a:blip r:embed="rId53"/>
                           <a:stretch>
                             <a:fillRect/>
                           </a:stretch>
@@ -6243,7 +6257,7 @@
               <w:t xml:space="preserve">Fig. 3: Conceptual stressor diagram demonstrating a two-dimensional niche space for temperature and salinity. Tampa Bay is trending towards the bottom right.</w:t>
             </w:r>
           </w:p>
-          <w:bookmarkEnd w:id="54"/>
+          <w:bookmarkEnd w:id="56"/>
         </w:tc>
       </w:tr>
     </w:tbl>
@@ -6266,7 +6280,7 @@
       <w:tr>
         <w:tc>
           <w:tcPr/>
-          <w:bookmarkStart w:id="58" w:name="fig-meteowqraw"/>
+          <w:bookmarkStart w:id="60" w:name="fig-meteowqraw"/>
           <w:p>
             <w:pPr>
               <w:pStyle w:val="Compact"/>
@@ -6277,18 +6291,18 @@
                 <wp:inline>
                   <wp:extent cx="5943600" cy="6368142"/>
                   <wp:effectExtent b="0" l="0" r="0" t="0"/>
-                  <wp:docPr descr="" title="" id="56" name="Picture"/>
+                  <wp:docPr descr="" title="" id="58" name="Picture"/>
                   <a:graphic>
                     <a:graphicData uri="http://schemas.openxmlformats.org/drawingml/2006/picture">
                       <pic:pic>
                         <pic:nvPicPr>
-                          <pic:cNvPr descr="figs/meteowqraw.png" id="57" name="Picture"/>
+                          <pic:cNvPr descr="figs/meteowqraw.png" id="59" name="Picture"/>
                           <pic:cNvPicPr>
                             <a:picLocks noChangeArrowheads="1" noChangeAspect="1"/>
                           </pic:cNvPicPr>
                         </pic:nvPicPr>
                         <pic:blipFill>
-                          <a:blip r:embed="rId55"/>
+                          <a:blip r:embed="rId57"/>
                           <a:stretch>
                             <a:fillRect/>
                           </a:stretch>
@@ -6328,7 +6342,7 @@
               <w:t xml:space="preserve">Fig. 4: Long-term air temperature, precipitation (Jun-Aug), Standard Precipitation Index (SPI), water temperature, and salinity trends from 1975 to 2022. The color shades for water temperature and salinity indicate sampling location and values shown are the averages (95% confidence interval) across all Environmental Protection Commission (EPC) stations in each bay segment and sampling months for each year. OTB: Old Tampa Bay, HB: Hillsborough Bay, MTB: Middle Tampa Bay, LTB: Lower Tampa Bay.</w:t>
             </w:r>
           </w:p>
-          <w:bookmarkEnd w:id="58"/>
+          <w:bookmarkEnd w:id="60"/>
         </w:tc>
       </w:tr>
     </w:tbl>
@@ -6351,7 +6365,7 @@
       <w:tr>
         <w:tc>
           <w:tcPr/>
-          <w:bookmarkStart w:id="62" w:name="fig-kendall"/>
+          <w:bookmarkStart w:id="64" w:name="fig-kendall"/>
           <w:p>
             <w:pPr>
               <w:pStyle w:val="Compact"/>
@@ -6362,18 +6376,18 @@
                 <wp:inline>
                   <wp:extent cx="5943600" cy="2815389"/>
                   <wp:effectExtent b="0" l="0" r="0" t="0"/>
-                  <wp:docPr descr="" title="" id="60" name="Picture"/>
+                  <wp:docPr descr="" title="" id="62" name="Picture"/>
                   <a:graphic>
                     <a:graphicData uri="http://schemas.openxmlformats.org/drawingml/2006/picture">
                       <pic:pic>
                         <pic:nvPicPr>
-                          <pic:cNvPr descr="figs/kendall.png" id="61" name="Picture"/>
+                          <pic:cNvPr descr="figs/kendall.png" id="63" name="Picture"/>
                           <pic:cNvPicPr>
                             <a:picLocks noChangeArrowheads="1" noChangeAspect="1"/>
                           </pic:cNvPicPr>
                         </pic:nvPicPr>
                         <pic:blipFill>
-                          <a:blip r:embed="rId59"/>
+                          <a:blip r:embed="rId61"/>
                           <a:stretch>
                             <a:fillRect/>
                           </a:stretch>
@@ -6436,7 +6450,7 @@
               <w:t xml:space="preserve">). Summarized seasonal trends by month are shown as (b) the percent of stations in each bay segment with significant increasing (temperature) or decreasing (salinity) trends. Bay segment outlines are shown in (a); OTB: Old Tampa Bay, HB: Hillsborough Bay, MTB: Middle Tampa Bay, LTB: Lower Tampa Bay.</w:t>
             </w:r>
           </w:p>
-          <w:bookmarkEnd w:id="62"/>
+          <w:bookmarkEnd w:id="64"/>
         </w:tc>
       </w:tr>
     </w:tbl>
@@ -6459,7 +6473,7 @@
       <w:tr>
         <w:tc>
           <w:tcPr/>
-          <w:bookmarkStart w:id="66" w:name="fig-mixeff"/>
+          <w:bookmarkStart w:id="68" w:name="fig-mixeff"/>
           <w:p>
             <w:pPr>
               <w:pStyle w:val="Compact"/>
@@ -6470,18 +6484,18 @@
                 <wp:inline>
                   <wp:extent cx="5943600" cy="5094514"/>
                   <wp:effectExtent b="0" l="0" r="0" t="0"/>
-                  <wp:docPr descr="" title="" id="64" name="Picture"/>
+                  <wp:docPr descr="" title="" id="66" name="Picture"/>
                   <a:graphic>
                     <a:graphicData uri="http://schemas.openxmlformats.org/drawingml/2006/picture">
                       <pic:pic>
                         <pic:nvPicPr>
-                          <pic:cNvPr descr="figs/mixeff.png" id="65" name="Picture"/>
+                          <pic:cNvPr descr="figs/mixeff.png" id="67" name="Picture"/>
                           <pic:cNvPicPr>
                             <a:picLocks noChangeArrowheads="1" noChangeAspect="1"/>
                           </pic:cNvPicPr>
                         </pic:nvPicPr>
                         <pic:blipFill>
-                          <a:blip r:embed="rId63"/>
+                          <a:blip r:embed="rId65"/>
                           <a:stretch>
                             <a:fillRect/>
                           </a:stretch>
@@ -6544,7 +6558,7 @@
               <w:t xml:space="preserve">C or 25 ppt, respectively, from the EPC data. The bottom row (black) shows the number of days when both temperature was above and salinity was below the thresholds. The models included station as a random effect for each bay segment, with grey lines indicating individual station trends, grey points as actual number of days for each station, and thicker lines indicating the overall model fit. Slopes for significant models are shown in the bottom left of each facet. OTB: Old Tampa Bay, HB: Hillsborough Bay, MTB: Middle Tampa Bay, LTB: Lower Tampa Bay.</w:t>
             </w:r>
           </w:p>
-          <w:bookmarkEnd w:id="66"/>
+          <w:bookmarkEnd w:id="68"/>
         </w:tc>
       </w:tr>
     </w:tbl>
@@ -6567,7 +6581,7 @@
       <w:tr>
         <w:tc>
           <w:tcPr/>
-          <w:bookmarkStart w:id="70" w:name="fig-sgmod"/>
+          <w:bookmarkStart w:id="72" w:name="fig-sgmod"/>
           <w:p>
             <w:pPr>
               <w:pStyle w:val="Compact"/>
@@ -6576,20 +6590,20 @@
             <w:r>
               <w:drawing>
                 <wp:inline>
-                  <wp:extent cx="5943600" cy="5094514"/>
+                  <wp:extent cx="5943600" cy="4457699"/>
                   <wp:effectExtent b="0" l="0" r="0" t="0"/>
-                  <wp:docPr descr="" title="" id="68" name="Picture"/>
+                  <wp:docPr descr="" title="" id="70" name="Picture"/>
                   <a:graphic>
                     <a:graphicData uri="http://schemas.openxmlformats.org/drawingml/2006/picture">
                       <pic:pic>
                         <pic:nvPicPr>
-                          <pic:cNvPr descr="figs/sgmods.png" id="69" name="Picture"/>
+                          <pic:cNvPr descr="figs/sgmods.png" id="71" name="Picture"/>
                           <pic:cNvPicPr>
                             <a:picLocks noChangeArrowheads="1" noChangeAspect="1"/>
                           </pic:cNvPicPr>
                         </pic:nvPicPr>
                         <pic:blipFill>
-                          <a:blip r:embed="rId67"/>
+                          <a:blip r:embed="rId69"/>
                           <a:stretch>
                             <a:fillRect/>
                           </a:stretch>
@@ -6597,7 +6611,7 @@
                         <pic:spPr bwMode="auto">
                           <a:xfrm>
                             <a:off x="0" y="0"/>
-                            <a:ext cx="5943600" cy="5094514"/>
+                            <a:ext cx="5943600" cy="4457699"/>
                           </a:xfrm>
                           <a:prstGeom prst="rect">
                             <a:avLst/>
@@ -6626,10 +6640,10 @@
               <w:pStyle w:val="ImageCaption"/>
             </w:pPr>
             <w:r>
-              <w:t xml:space="preserve">Fig. 7: Predicted results from generalized linear models evaluating seagrass changes versus temperature or salinity predictors for the (a) EPC and (b) FIM datasets. Results are shown only for OTB, although the shape of the relationships do not change between bay segments. The predictors for (a) were the number of days when temperature was above the threshold and the number of days when salinity was below the threshold. The predictors for (b) were measured temperature and salinity at the bottom of the water column. Time periods were seagrass recovery prior to 2016 and seagrass decline after 2016. Shaded areas are 95% confidence intervals. Points are observed data that include aggregated effects of bay segment included in the models.</w:t>
+              <w:t xml:space="preserve">Fig. 7: Predicted results from Generalized Additive Models evaluating seagrass changes versus year, temperature, and salinity for the (a) FIM (first three columns evaluating mean annual percent cover from 0-100, n = 81, R.sq. 0.81, deviance explained 89%) and (b) PDEM (right column evaluating annual frequency occurrence from 0-1 in OTB only, n = 19, R.sq. 0.69, deviance explained 81%) datasets. Partial effects describe the modeled association between each predictor and seagrass frequency occurrence after accounting for the effects of the other predictors. The models also included smoothed interaction terms with year (not shown). See Tables S9 and S10 for additional model fit statistics. OTB: Old Tampa Bay, HB: Hillsborough Bay, MTB: Middle Tampa Bay.</w:t>
             </w:r>
           </w:p>
-          <w:bookmarkEnd w:id="70"/>
+          <w:bookmarkEnd w:id="72"/>
         </w:tc>
       </w:tr>
     </w:tbl>
@@ -6638,8 +6652,8 @@
         <w:br w:type="page"/>
       </w:r>
     </w:p>
-    <w:bookmarkEnd w:id="71"/>
-    <w:bookmarkStart w:id="77" w:name="tables"/>
+    <w:bookmarkEnd w:id="73"/>
+    <w:bookmarkStart w:id="79" w:name="tables"/>
     <w:p>
       <w:pPr>
         <w:pStyle w:val="Heading2"/>
@@ -6662,7 +6676,7 @@
       <w:tr>
         <w:tc>
           <w:tcPr/>
-          <w:bookmarkStart w:id="72" w:name="tbl-dattab"/>
+          <w:bookmarkStart w:id="74" w:name="tbl-dattab"/>
           <w:p>
             <w:pPr>
               <w:jc w:val="center"/>
@@ -7271,7 +7285,7 @@
               </w:tc>
             </w:tr>
           </w:tbl>
-          <w:bookmarkEnd w:id="72"/>
+          <w:bookmarkEnd w:id="74"/>
           <w:p/>
         </w:tc>
       </w:tr>
@@ -7298,7 +7312,7 @@
       <w:tr>
         <w:tc>
           <w:tcPr/>
-          <w:bookmarkStart w:id="73" w:name="tbl-temptrndtab"/>
+          <w:bookmarkStart w:id="75" w:name="tbl-temptrndtab"/>
           <w:p>
             <w:pPr>
               <w:jc w:val="center"/>
@@ -9264,7 +9278,7 @@
               </w:tc>
             </w:tr>
           </w:tbl>
-          <w:bookmarkEnd w:id="73"/>
+          <w:bookmarkEnd w:id="75"/>
           <w:p/>
         </w:tc>
       </w:tr>
@@ -9288,7 +9302,7 @@
       <w:tr>
         <w:tc>
           <w:tcPr/>
-          <w:bookmarkStart w:id="74" w:name="tbl-saltrndtab"/>
+          <w:bookmarkStart w:id="76" w:name="tbl-saltrndtab"/>
           <w:p>
             <w:pPr>
               <w:jc w:val="center"/>
@@ -11234,7 +11248,7 @@
               </w:tc>
             </w:tr>
           </w:tbl>
-          <w:bookmarkEnd w:id="74"/>
+          <w:bookmarkEnd w:id="76"/>
           <w:p/>
         </w:tc>
       </w:tr>
@@ -11258,7 +11272,7 @@
       <w:tr>
         <w:tc>
           <w:tcPr/>
-          <w:bookmarkStart w:id="75" w:name="tbl-mixdaytab"/>
+          <w:bookmarkStart w:id="77" w:name="tbl-mixdaytab"/>
           <w:p>
             <w:pPr>
               <w:jc w:val="center"/>
@@ -12144,7 +12158,7 @@
               </w:tc>
             </w:tr>
           </w:tbl>
-          <w:bookmarkEnd w:id="75"/>
+          <w:bookmarkEnd w:id="77"/>
           <w:p/>
         </w:tc>
       </w:tr>
@@ -12168,7 +12182,7 @@
       <w:tr>
         <w:tc>
           <w:tcPr/>
-          <w:bookmarkStart w:id="76" w:name="tbl-modtab"/>
+          <w:bookmarkStart w:id="78" w:name="tbl-modtab"/>
           <w:p>
             <w:pPr>
               <w:jc w:val="center"/>
@@ -13432,7 +13446,7 @@
               </w:tc>
             </w:tr>
           </w:tbl>
-          <w:bookmarkEnd w:id="76"/>
+          <w:bookmarkEnd w:id="78"/>
           <w:p/>
         </w:tc>
       </w:tr>
@@ -13442,8 +13456,8 @@
         <w:br w:type="page"/>
       </w:r>
     </w:p>
-    <w:bookmarkEnd w:id="77"/>
-    <w:bookmarkStart w:id="80" w:name="data-availability"/>
+    <w:bookmarkEnd w:id="79"/>
+    <w:bookmarkStart w:id="82" w:name="data-availability"/>
     <w:p>
       <w:pPr>
         <w:pStyle w:val="Heading2"/>
@@ -13462,7 +13476,7 @@
       <w:r>
         <w:t xml:space="preserve"> </w:t>
       </w:r>
-      <w:hyperlink r:id="rId78">
+      <w:hyperlink r:id="rId80">
         <w:r>
           <w:rPr>
             <w:rStyle w:val="Hyperlink"/>
@@ -13476,7 +13490,7 @@
       <w:r>
         <w:t xml:space="preserve"> </w:t>
       </w:r>
-      <w:hyperlink r:id="rId79">
+      <w:hyperlink r:id="rId81">
         <w:r>
           <w:rPr>
             <w:rStyle w:val="Hyperlink"/>
@@ -13488,8 +13502,8 @@
         <w:t xml:space="preserve">.</w:t>
       </w:r>
     </w:p>
-    <w:bookmarkEnd w:id="80"/>
-    <w:bookmarkStart w:id="81" w:name="acknowledgments"/>
+    <w:bookmarkEnd w:id="82"/>
+    <w:bookmarkStart w:id="83" w:name="acknowledgments"/>
     <w:p>
       <w:pPr>
         <w:pStyle w:val="Heading2"/>
@@ -13506,8 +13520,8 @@
         <w:t xml:space="preserve">This work benefited from constructive discussions with the Technical Advisory Committee of the Tampa Bay Estuary Program (TBEP), in particular Mike Wessel, Ray Pribble, and Dave Tomasko. We are thankful for constructive comments provided by the associate editor and two anonymous reviewers. We are indebted to the community of field and technical staff that have routinely collected and maintained the valuable long-term monitoring data used in this study.</w:t>
       </w:r>
     </w:p>
-    <w:bookmarkEnd w:id="81"/>
-    <w:bookmarkStart w:id="85" w:name="statements-and-declarations"/>
+    <w:bookmarkEnd w:id="83"/>
+    <w:bookmarkStart w:id="87" w:name="statements-and-declarations"/>
     <w:p>
       <w:pPr>
         <w:pStyle w:val="Heading2"/>
@@ -13516,7 +13530,7 @@
         <w:t xml:space="preserve">Statements and Declarations</w:t>
       </w:r>
     </w:p>
-    <w:bookmarkStart w:id="82" w:name="author-contributions"/>
+    <w:bookmarkStart w:id="84" w:name="author-contributions"/>
     <w:p>
       <w:pPr>
         <w:pStyle w:val="Heading3"/>
@@ -13533,8 +13547,8 @@
         <w:t xml:space="preserve">Conceptualization: Marcus W Beck, Kerry Flaherty-Walia, Sheila Scolaro, Maya C Burke, Edward T Sherwood; Data Curation: Bradley T Furman, David J Karlen, Christopher J Anastasiou, Christopher Pratt; Methodology: Marcus W Beck, Kerry Flaherty-Walia, Sheila Scolaro, Maya C Burke, Edward T Sherwood; Formal analysis and investigation: Marcus W Beck; Writing - original draft preparation: all authors; Writing - review and editing: all authors; Funding acquisition: Edward T Sherwood.</w:t>
       </w:r>
     </w:p>
-    <w:bookmarkEnd w:id="82"/>
-    <w:bookmarkStart w:id="83" w:name="ethics-declaration"/>
+    <w:bookmarkEnd w:id="84"/>
+    <w:bookmarkStart w:id="85" w:name="ethics-declaration"/>
     <w:p>
       <w:pPr>
         <w:pStyle w:val="Heading3"/>
@@ -13551,8 +13565,8 @@
         <w:t xml:space="preserve">The authors have no competing interests to declare that are relevant to the content of this article.</w:t>
       </w:r>
     </w:p>
-    <w:bookmarkEnd w:id="83"/>
-    <w:bookmarkStart w:id="84" w:name="funding"/>
+    <w:bookmarkEnd w:id="85"/>
+    <w:bookmarkStart w:id="86" w:name="funding"/>
     <w:p>
       <w:pPr>
         <w:pStyle w:val="Heading3"/>
@@ -13569,9 +13583,9 @@
         <w:t xml:space="preserve">This study was funded by EPA Section 320 Grant Funds, and the TBEP’s local government partners (Hillsborough, Manatee, Pasco, and Pinellas Counties; the Cities of Clearwater, St. Petersburg, and Tampa; Tampa Bay Water; and the Southwest Florida Water Management District) through contributions to the operating budget.</w:t>
       </w:r>
     </w:p>
-    <w:bookmarkEnd w:id="84"/>
-    <w:bookmarkEnd w:id="85"/>
-    <w:bookmarkStart w:id="285" w:name="references"/>
+    <w:bookmarkEnd w:id="86"/>
+    <w:bookmarkEnd w:id="87"/>
+    <w:bookmarkStart w:id="287" w:name="references"/>
     <w:p>
       <w:pPr>
         <w:pStyle w:val="Heading2"/>
@@ -13580,8 +13594,8 @@
         <w:t xml:space="preserve">References</w:t>
       </w:r>
     </w:p>
-    <w:bookmarkStart w:id="284" w:name="refs"/>
-    <w:bookmarkStart w:id="87" w:name="ref-alarcon2024"/>
+    <w:bookmarkStart w:id="286" w:name="refs"/>
+    <w:bookmarkStart w:id="89" w:name="ref-alarcon2024"/>
     <w:p>
       <w:pPr>
         <w:pStyle w:val="Bibliography"/>
@@ -13641,7 +13655,7 @@
       <w:r>
         <w:t xml:space="preserve"> </w:t>
       </w:r>
-      <w:hyperlink r:id="rId86">
+      <w:hyperlink r:id="rId88">
         <w:r>
           <w:rPr>
             <w:rStyle w:val="Hyperlink"/>
@@ -13653,8 +13667,8 @@
         <w:t xml:space="preserve">.</w:t>
       </w:r>
     </w:p>
-    <w:bookmarkEnd w:id="87"/>
-    <w:bookmarkStart w:id="89" w:name="ref-araújo2006"/>
+    <w:bookmarkEnd w:id="89"/>
+    <w:bookmarkStart w:id="91" w:name="ref-araújo2006"/>
     <w:p>
       <w:pPr>
         <w:pStyle w:val="Bibliography"/>
@@ -13681,7 +13695,7 @@
       <w:r>
         <w:t xml:space="preserve"> </w:t>
       </w:r>
-      <w:hyperlink r:id="rId88">
+      <w:hyperlink r:id="rId90">
         <w:r>
           <w:rPr>
             <w:rStyle w:val="Hyperlink"/>
@@ -13693,8 +13707,8 @@
         <w:t xml:space="preserve">.</w:t>
       </w:r>
     </w:p>
-    <w:bookmarkEnd w:id="89"/>
-    <w:bookmarkStart w:id="91" w:name="ref-bates15"/>
+    <w:bookmarkEnd w:id="91"/>
+    <w:bookmarkStart w:id="93" w:name="ref-bates15"/>
     <w:p>
       <w:pPr>
         <w:pStyle w:val="Bibliography"/>
@@ -13730,45 +13744,12 @@
       <w:r>
         <w:t xml:space="preserve"> </w:t>
       </w:r>
-      <w:hyperlink r:id="rId90">
+      <w:hyperlink r:id="rId92">
         <w:r>
           <w:rPr>
             <w:rStyle w:val="Hyperlink"/>
           </w:rPr>
           <w:t xml:space="preserve">https://doi.org/10.18637/jss.v067.i01</w:t>
-        </w:r>
-      </w:hyperlink>
-      <w:r>
-        <w:t xml:space="preserve">.</w:t>
-      </w:r>
-    </w:p>
-    <w:bookmarkEnd w:id="91"/>
-    <w:bookmarkStart w:id="93" w:name="ref-Beck20a"/>
-    <w:p>
-      <w:pPr>
-        <w:pStyle w:val="Bibliography"/>
-      </w:pPr>
-      <w:r>
-        <w:t xml:space="preserve">Beck, M. W. 2020a.</w:t>
-      </w:r>
-      <w:r>
-        <w:t xml:space="preserve"> </w:t>
-      </w:r>
-      <w:r>
-        <w:t xml:space="preserve">t</w:t>
-      </w:r>
-      <w:r>
-        <w:t xml:space="preserve">bep-tech/wq-dash: v1.0 (version v1.0). Zenodo.</w:t>
-      </w:r>
-      <w:r>
-        <w:t xml:space="preserve"> </w:t>
-      </w:r>
-      <w:hyperlink r:id="rId92">
-        <w:r>
-          <w:rPr>
-            <w:rStyle w:val="Hyperlink"/>
-          </w:rPr>
-          <w:t xml:space="preserve">https://doi.org/10.5281/zenodo.3648664</w:t>
         </w:r>
       </w:hyperlink>
       <w:r>
@@ -13776,13 +13757,13 @@
       </w:r>
     </w:p>
     <w:bookmarkEnd w:id="93"/>
-    <w:bookmarkStart w:id="95" w:name="ref-Beck20b"/>
+    <w:bookmarkStart w:id="95" w:name="ref-Beck20a"/>
     <w:p>
       <w:pPr>
         <w:pStyle w:val="Bibliography"/>
       </w:pPr>
       <w:r>
-        <w:t xml:space="preserve">Beck, M. W. 2020b.</w:t>
+        <w:t xml:space="preserve">Beck, M. W. 2020a.</w:t>
       </w:r>
       <w:r>
         <w:t xml:space="preserve"> </w:t>
@@ -13791,7 +13772,7 @@
         <w:t xml:space="preserve">t</w:t>
       </w:r>
       <w:r>
-        <w:t xml:space="preserve">bep-tech/seagrasstransect-dash: v1.0 (version v1.0). Zenodo.</w:t>
+        <w:t xml:space="preserve">bep-tech/wq-dash: v1.0 (version v1.0). Zenodo.</w:t>
       </w:r>
       <w:r>
         <w:t xml:space="preserve"> </w:t>
@@ -13801,7 +13782,7 @@
           <w:rPr>
             <w:rStyle w:val="Hyperlink"/>
           </w:rPr>
-          <w:t xml:space="preserve">https://doi.org/10.5281/zenodo.4319936</w:t>
+          <w:t xml:space="preserve">https://doi.org/10.5281/zenodo.3648664</w:t>
         </w:r>
       </w:hyperlink>
       <w:r>
@@ -13809,7 +13790,40 @@
       </w:r>
     </w:p>
     <w:bookmarkEnd w:id="95"/>
-    <w:bookmarkStart w:id="97" w:name="ref-beck2022a"/>
+    <w:bookmarkStart w:id="97" w:name="ref-Beck20b"/>
+    <w:p>
+      <w:pPr>
+        <w:pStyle w:val="Bibliography"/>
+      </w:pPr>
+      <w:r>
+        <w:t xml:space="preserve">Beck, M. W. 2020b.</w:t>
+      </w:r>
+      <w:r>
+        <w:t xml:space="preserve"> </w:t>
+      </w:r>
+      <w:r>
+        <w:t xml:space="preserve">t</w:t>
+      </w:r>
+      <w:r>
+        <w:t xml:space="preserve">bep-tech/seagrasstransect-dash: v1.0 (version v1.0). Zenodo.</w:t>
+      </w:r>
+      <w:r>
+        <w:t xml:space="preserve"> </w:t>
+      </w:r>
+      <w:hyperlink r:id="rId96">
+        <w:r>
+          <w:rPr>
+            <w:rStyle w:val="Hyperlink"/>
+          </w:rPr>
+          <w:t xml:space="preserve">https://doi.org/10.5281/zenodo.4319936</w:t>
+        </w:r>
+      </w:hyperlink>
+      <w:r>
+        <w:t xml:space="preserve">.</w:t>
+      </w:r>
+    </w:p>
+    <w:bookmarkEnd w:id="97"/>
+    <w:bookmarkStart w:id="99" w:name="ref-beck2022a"/>
     <w:p>
       <w:pPr>
         <w:pStyle w:val="Bibliography"/>
@@ -13836,7 +13850,7 @@
       <w:r>
         <w:t xml:space="preserve"> </w:t>
       </w:r>
-      <w:hyperlink r:id="rId96">
+      <w:hyperlink r:id="rId98">
         <w:r>
           <w:rPr>
             <w:rStyle w:val="Hyperlink"/>
@@ -13848,8 +13862,8 @@
         <w:t xml:space="preserve">.</w:t>
       </w:r>
     </w:p>
-    <w:bookmarkEnd w:id="97"/>
-    <w:bookmarkStart w:id="99" w:name="ref-beck2023"/>
+    <w:bookmarkEnd w:id="99"/>
+    <w:bookmarkStart w:id="101" w:name="ref-beck2023"/>
     <w:p>
       <w:pPr>
         <w:pStyle w:val="Bibliography"/>
@@ -13876,7 +13890,7 @@
       <w:r>
         <w:t xml:space="preserve"> </w:t>
       </w:r>
-      <w:hyperlink r:id="rId98">
+      <w:hyperlink r:id="rId100">
         <w:r>
           <w:rPr>
             <w:rStyle w:val="Hyperlink"/>
@@ -13888,8 +13902,8 @@
         <w:t xml:space="preserve">.</w:t>
       </w:r>
     </w:p>
-    <w:bookmarkEnd w:id="99"/>
-    <w:bookmarkStart w:id="101" w:name="ref-beck2021"/>
+    <w:bookmarkEnd w:id="101"/>
+    <w:bookmarkStart w:id="103" w:name="ref-beck2021"/>
     <w:p>
       <w:pPr>
         <w:pStyle w:val="Bibliography"/>
@@ -13937,7 +13951,7 @@
       <w:r>
         <w:t xml:space="preserve"> </w:t>
       </w:r>
-      <w:hyperlink r:id="rId100">
+      <w:hyperlink r:id="rId102">
         <w:r>
           <w:rPr>
             <w:rStyle w:val="Hyperlink"/>
@@ -13949,8 +13963,8 @@
         <w:t xml:space="preserve">.</w:t>
       </w:r>
     </w:p>
-    <w:bookmarkEnd w:id="101"/>
-    <w:bookmarkStart w:id="103" w:name="ref-beck2019"/>
+    <w:bookmarkEnd w:id="103"/>
+    <w:bookmarkStart w:id="105" w:name="ref-beck2019"/>
     <w:p>
       <w:pPr>
         <w:pStyle w:val="Bibliography"/>
@@ -14004,7 +14018,7 @@
       <w:r>
         <w:t xml:space="preserve"> </w:t>
       </w:r>
-      <w:hyperlink r:id="rId102">
+      <w:hyperlink r:id="rId104">
         <w:r>
           <w:rPr>
             <w:rStyle w:val="Hyperlink"/>
@@ -14014,109 +14028,109 @@
       </w:hyperlink>
       <w:r>
         <w:t xml:space="preserve">.</w:t>
-      </w:r>
-    </w:p>
-    <w:bookmarkEnd w:id="103"/>
-    <w:bookmarkStart w:id="105" w:name="ref-begueria23"/>
-    <w:p>
-      <w:pPr>
-        <w:pStyle w:val="Bibliography"/>
-      </w:pPr>
-      <w:r>
-        <w:t xml:space="preserve">Beguería, S., and S. M. Vicente-Serrano. 2023.</w:t>
-      </w:r>
-      <w:r>
-        <w:t xml:space="preserve"> </w:t>
-      </w:r>
-      <w:hyperlink r:id="rId104">
-        <w:r>
-          <w:rPr>
-            <w:rStyle w:val="Hyperlink"/>
-          </w:rPr>
-          <w:t xml:space="preserve">SPEI</w:t>
-        </w:r>
-        <w:r>
-          <w:rPr>
-            <w:rStyle w:val="Hyperlink"/>
-          </w:rPr>
-          <w:t xml:space="preserve">: Calculation of the</w:t>
-        </w:r>
-        <w:r>
-          <w:rPr>
-            <w:rStyle w:val="Hyperlink"/>
-          </w:rPr>
-          <w:t xml:space="preserve"> </w:t>
-        </w:r>
-        <w:r>
-          <w:rPr>
-            <w:rStyle w:val="Hyperlink"/>
-          </w:rPr>
-          <w:t xml:space="preserve">S</w:t>
-        </w:r>
-        <w:r>
-          <w:rPr>
-            <w:rStyle w:val="Hyperlink"/>
-          </w:rPr>
-          <w:t xml:space="preserve">tandardized</w:t>
-        </w:r>
-        <w:r>
-          <w:rPr>
-            <w:rStyle w:val="Hyperlink"/>
-          </w:rPr>
-          <w:t xml:space="preserve"> </w:t>
-        </w:r>
-        <w:r>
-          <w:rPr>
-            <w:rStyle w:val="Hyperlink"/>
-          </w:rPr>
-          <w:t xml:space="preserve">P</w:t>
-        </w:r>
-        <w:r>
-          <w:rPr>
-            <w:rStyle w:val="Hyperlink"/>
-          </w:rPr>
-          <w:t xml:space="preserve">recipitation-</w:t>
-        </w:r>
-        <w:r>
-          <w:rPr>
-            <w:rStyle w:val="Hyperlink"/>
-          </w:rPr>
-          <w:t xml:space="preserve">E</w:t>
-        </w:r>
-        <w:r>
-          <w:rPr>
-            <w:rStyle w:val="Hyperlink"/>
-          </w:rPr>
-          <w:t xml:space="preserve">vapotranspiration</w:t>
-        </w:r>
-        <w:r>
-          <w:rPr>
-            <w:rStyle w:val="Hyperlink"/>
-          </w:rPr>
-          <w:t xml:space="preserve"> </w:t>
-        </w:r>
-        <w:r>
-          <w:rPr>
-            <w:rStyle w:val="Hyperlink"/>
-          </w:rPr>
-          <w:t xml:space="preserve">I</w:t>
-        </w:r>
-        <w:r>
-          <w:rPr>
-            <w:rStyle w:val="Hyperlink"/>
-          </w:rPr>
-          <w:t xml:space="preserve">ndex</w:t>
-        </w:r>
-      </w:hyperlink>
-      <w:r>
-        <w:t xml:space="preserve"> </w:t>
-      </w:r>
-      <w:r>
-        <w:t xml:space="preserve">(version R package version 1.8.1).</w:t>
       </w:r>
     </w:p>
     <w:bookmarkEnd w:id="105"/>
-    <w:bookmarkStart w:id="107" w:name="ref-begueria2013"/>
+    <w:bookmarkStart w:id="107" w:name="ref-begueria23"/>
+    <w:p>
+      <w:pPr>
+        <w:pStyle w:val="Bibliography"/>
+      </w:pPr>
+      <w:r>
+        <w:t xml:space="preserve">Beguería, S., and S. M. Vicente-Serrano. 2023.</w:t>
+      </w:r>
+      <w:r>
+        <w:t xml:space="preserve"> </w:t>
+      </w:r>
+      <w:hyperlink r:id="rId106">
+        <w:r>
+          <w:rPr>
+            <w:rStyle w:val="Hyperlink"/>
+          </w:rPr>
+          <w:t xml:space="preserve">SPEI</w:t>
+        </w:r>
+        <w:r>
+          <w:rPr>
+            <w:rStyle w:val="Hyperlink"/>
+          </w:rPr>
+          <w:t xml:space="preserve">: Calculation of the</w:t>
+        </w:r>
+        <w:r>
+          <w:rPr>
+            <w:rStyle w:val="Hyperlink"/>
+          </w:rPr>
+          <w:t xml:space="preserve"> </w:t>
+        </w:r>
+        <w:r>
+          <w:rPr>
+            <w:rStyle w:val="Hyperlink"/>
+          </w:rPr>
+          <w:t xml:space="preserve">S</w:t>
+        </w:r>
+        <w:r>
+          <w:rPr>
+            <w:rStyle w:val="Hyperlink"/>
+          </w:rPr>
+          <w:t xml:space="preserve">tandardized</w:t>
+        </w:r>
+        <w:r>
+          <w:rPr>
+            <w:rStyle w:val="Hyperlink"/>
+          </w:rPr>
+          <w:t xml:space="preserve"> </w:t>
+        </w:r>
+        <w:r>
+          <w:rPr>
+            <w:rStyle w:val="Hyperlink"/>
+          </w:rPr>
+          <w:t xml:space="preserve">P</w:t>
+        </w:r>
+        <w:r>
+          <w:rPr>
+            <w:rStyle w:val="Hyperlink"/>
+          </w:rPr>
+          <w:t xml:space="preserve">recipitation-</w:t>
+        </w:r>
+        <w:r>
+          <w:rPr>
+            <w:rStyle w:val="Hyperlink"/>
+          </w:rPr>
+          <w:t xml:space="preserve">E</w:t>
+        </w:r>
+        <w:r>
+          <w:rPr>
+            <w:rStyle w:val="Hyperlink"/>
+          </w:rPr>
+          <w:t xml:space="preserve">vapotranspiration</w:t>
+        </w:r>
+        <w:r>
+          <w:rPr>
+            <w:rStyle w:val="Hyperlink"/>
+          </w:rPr>
+          <w:t xml:space="preserve"> </w:t>
+        </w:r>
+        <w:r>
+          <w:rPr>
+            <w:rStyle w:val="Hyperlink"/>
+          </w:rPr>
+          <w:t xml:space="preserve">I</w:t>
+        </w:r>
+        <w:r>
+          <w:rPr>
+            <w:rStyle w:val="Hyperlink"/>
+          </w:rPr>
+          <w:t xml:space="preserve">ndex</w:t>
+        </w:r>
+      </w:hyperlink>
+      <w:r>
+        <w:t xml:space="preserve"> </w:t>
+      </w:r>
+      <w:r>
+        <w:t xml:space="preserve">(version R package version 1.8.1).</w:t>
+      </w:r>
+    </w:p>
+    <w:bookmarkEnd w:id="107"/>
+    <w:bookmarkStart w:id="109" w:name="ref-begueria2013"/>
     <w:p>
       <w:pPr>
         <w:pStyle w:val="Bibliography"/>
@@ -14149,7 +14163,7 @@
       <w:r>
         <w:t xml:space="preserve"> </w:t>
       </w:r>
-      <w:hyperlink r:id="rId106">
+      <w:hyperlink r:id="rId108">
         <w:r>
           <w:rPr>
             <w:rStyle w:val="Hyperlink"/>
@@ -14161,8 +14175,8 @@
         <w:t xml:space="preserve">.</w:t>
       </w:r>
     </w:p>
-    <w:bookmarkEnd w:id="107"/>
-    <w:bookmarkStart w:id="109" w:name="ref-bell1997"/>
+    <w:bookmarkEnd w:id="109"/>
+    <w:bookmarkStart w:id="111" w:name="ref-bell1997"/>
     <w:p>
       <w:pPr>
         <w:pStyle w:val="Bibliography"/>
@@ -14189,7 +14203,7 @@
       <w:r>
         <w:t xml:space="preserve"> </w:t>
       </w:r>
-      <w:hyperlink r:id="rId108">
+      <w:hyperlink r:id="rId110">
         <w:r>
           <w:rPr>
             <w:rStyle w:val="Hyperlink"/>
@@ -14201,8 +14215,8 @@
         <w:t xml:space="preserve">.</w:t>
       </w:r>
     </w:p>
-    <w:bookmarkEnd w:id="109"/>
-    <w:bookmarkStart w:id="111" w:name="ref-blakesley2001"/>
+    <w:bookmarkEnd w:id="111"/>
+    <w:bookmarkStart w:id="113" w:name="ref-blakesley2001"/>
     <w:p>
       <w:pPr>
         <w:pStyle w:val="Bibliography"/>
@@ -14213,7 +14227,7 @@
       <w:r>
         <w:t xml:space="preserve"> </w:t>
       </w:r>
-      <w:hyperlink r:id="rId110">
+      <w:hyperlink r:id="rId112">
         <w:r>
           <w:rPr>
             <w:rStyle w:val="Hyperlink"/>
@@ -14387,8 +14401,8 @@
         <w:t xml:space="preserve">. 01-01. St. Petersburg, Florida: Tampa Bay Estuary Program.</w:t>
       </w:r>
     </w:p>
-    <w:bookmarkEnd w:id="111"/>
-    <w:bookmarkStart w:id="113" w:name="ref-boesch2001"/>
+    <w:bookmarkEnd w:id="113"/>
+    <w:bookmarkStart w:id="115" w:name="ref-boesch2001"/>
     <w:p>
       <w:pPr>
         <w:pStyle w:val="Bibliography"/>
@@ -14415,7 +14429,7 @@
       <w:r>
         <w:t xml:space="preserve"> </w:t>
       </w:r>
-      <w:hyperlink r:id="rId112">
+      <w:hyperlink r:id="rId114">
         <w:r>
           <w:rPr>
             <w:rStyle w:val="Hyperlink"/>
@@ -14427,8 +14441,8 @@
         <w:t xml:space="preserve">.</w:t>
       </w:r>
     </w:p>
-    <w:bookmarkEnd w:id="113"/>
-    <w:bookmarkStart w:id="115" w:name="ref-borchert2018"/>
+    <w:bookmarkEnd w:id="115"/>
+    <w:bookmarkStart w:id="117" w:name="ref-borchert2018"/>
     <w:p>
       <w:pPr>
         <w:pStyle w:val="Bibliography"/>
@@ -14455,7 +14469,7 @@
       <w:r>
         <w:t xml:space="preserve"> </w:t>
       </w:r>
-      <w:hyperlink r:id="rId114">
+      <w:hyperlink r:id="rId116">
         <w:r>
           <w:rPr>
             <w:rStyle w:val="Hyperlink"/>
@@ -14467,8 +14481,8 @@
         <w:t xml:space="preserve">.</w:t>
       </w:r>
     </w:p>
-    <w:bookmarkEnd w:id="115"/>
-    <w:bookmarkStart w:id="117" w:name="ref-brewton2023"/>
+    <w:bookmarkEnd w:id="117"/>
+    <w:bookmarkStart w:id="119" w:name="ref-brewton2023"/>
     <w:p>
       <w:pPr>
         <w:pStyle w:val="Bibliography"/>
@@ -14518,7 +14532,7 @@
       <w:r>
         <w:t xml:space="preserve"> </w:t>
       </w:r>
-      <w:hyperlink r:id="rId116">
+      <w:hyperlink r:id="rId118">
         <w:r>
           <w:rPr>
             <w:rStyle w:val="Hyperlink"/>
@@ -14530,8 +14544,8 @@
         <w:t xml:space="preserve">.</w:t>
       </w:r>
     </w:p>
-    <w:bookmarkEnd w:id="117"/>
-    <w:bookmarkStart w:id="119" w:name="ref-brinson1995"/>
+    <w:bookmarkEnd w:id="119"/>
+    <w:bookmarkStart w:id="121" w:name="ref-brinson1995"/>
     <w:p>
       <w:pPr>
         <w:pStyle w:val="Bibliography"/>
@@ -14558,7 +14572,7 @@
       <w:r>
         <w:t xml:space="preserve"> </w:t>
       </w:r>
-      <w:hyperlink r:id="rId118">
+      <w:hyperlink r:id="rId120">
         <w:r>
           <w:rPr>
             <w:rStyle w:val="Hyperlink"/>
@@ -14570,8 +14584,8 @@
         <w:t xml:space="preserve">.</w:t>
       </w:r>
     </w:p>
-    <w:bookmarkEnd w:id="119"/>
-    <w:bookmarkStart w:id="121" w:name="ref-burkholder2007"/>
+    <w:bookmarkEnd w:id="121"/>
+    <w:bookmarkStart w:id="123" w:name="ref-burkholder2007"/>
     <w:p>
       <w:pPr>
         <w:pStyle w:val="Bibliography"/>
@@ -14598,7 +14612,7 @@
       <w:r>
         <w:t xml:space="preserve"> </w:t>
       </w:r>
-      <w:hyperlink r:id="rId120">
+      <w:hyperlink r:id="rId122">
         <w:r>
           <w:rPr>
             <w:rStyle w:val="Hyperlink"/>
@@ -14610,8 +14624,8 @@
         <w:t xml:space="preserve">.</w:t>
       </w:r>
     </w:p>
-    <w:bookmarkEnd w:id="121"/>
-    <w:bookmarkStart w:id="123" w:name="ref-carlson2018"/>
+    <w:bookmarkEnd w:id="123"/>
+    <w:bookmarkStart w:id="125" w:name="ref-carlson2018"/>
     <w:p>
       <w:pPr>
         <w:pStyle w:val="Bibliography"/>
@@ -14680,7 +14694,7 @@
       <w:r>
         <w:t xml:space="preserve"> </w:t>
       </w:r>
-      <w:hyperlink r:id="rId122">
+      <w:hyperlink r:id="rId124">
         <w:r>
           <w:rPr>
             <w:rStyle w:val="Hyperlink"/>
@@ -14690,79 +14704,79 @@
       </w:hyperlink>
       <w:r>
         <w:t xml:space="preserve">.</w:t>
-      </w:r>
-    </w:p>
-    <w:bookmarkEnd w:id="123"/>
-    <w:bookmarkStart w:id="125" w:name="ref-chamberlain23"/>
-    <w:p>
-      <w:pPr>
-        <w:pStyle w:val="Bibliography"/>
-      </w:pPr>
-      <w:r>
-        <w:t xml:space="preserve">Chamberlain, S., and D. Hocking. 2023.</w:t>
-      </w:r>
-      <w:r>
-        <w:t xml:space="preserve"> </w:t>
-      </w:r>
-      <w:hyperlink r:id="rId124">
-        <w:r>
-          <w:rPr>
-            <w:rStyle w:val="Hyperlink"/>
-          </w:rPr>
-          <w:t xml:space="preserve">rnoaa</w:t>
-        </w:r>
-        <w:r>
-          <w:rPr>
-            <w:rStyle w:val="Hyperlink"/>
-          </w:rPr>
-          <w:t xml:space="preserve">:</w:t>
-        </w:r>
-        <w:r>
-          <w:rPr>
-            <w:rStyle w:val="Hyperlink"/>
-          </w:rPr>
-          <w:t xml:space="preserve"> </w:t>
-        </w:r>
-        <w:r>
-          <w:rPr>
-            <w:rStyle w:val="Hyperlink"/>
-          </w:rPr>
-          <w:t xml:space="preserve">NOAA</w:t>
-        </w:r>
-        <w:r>
-          <w:rPr>
-            <w:rStyle w:val="Hyperlink"/>
-          </w:rPr>
-          <w:t xml:space="preserve"> </w:t>
-        </w:r>
-        <w:r>
-          <w:rPr>
-            <w:rStyle w:val="Hyperlink"/>
-          </w:rPr>
-          <w:t xml:space="preserve">weather data from</w:t>
-        </w:r>
-        <w:r>
-          <w:rPr>
-            <w:rStyle w:val="Hyperlink"/>
-          </w:rPr>
-          <w:t xml:space="preserve"> </w:t>
-        </w:r>
-        <w:r>
-          <w:rPr>
-            <w:rStyle w:val="Hyperlink"/>
-          </w:rPr>
-          <w:t xml:space="preserve">R</w:t>
-        </w:r>
-      </w:hyperlink>
-      <w:r>
-        <w:t xml:space="preserve"> </w:t>
-      </w:r>
-      <w:r>
-        <w:t xml:space="preserve">(version R package version 1.4.0).</w:t>
       </w:r>
     </w:p>
     <w:bookmarkEnd w:id="125"/>
-    <w:bookmarkStart w:id="127" w:name="ref-costa2023"/>
+    <w:bookmarkStart w:id="127" w:name="ref-chamberlain23"/>
+    <w:p>
+      <w:pPr>
+        <w:pStyle w:val="Bibliography"/>
+      </w:pPr>
+      <w:r>
+        <w:t xml:space="preserve">Chamberlain, S., and D. Hocking. 2023.</w:t>
+      </w:r>
+      <w:r>
+        <w:t xml:space="preserve"> </w:t>
+      </w:r>
+      <w:hyperlink r:id="rId126">
+        <w:r>
+          <w:rPr>
+            <w:rStyle w:val="Hyperlink"/>
+          </w:rPr>
+          <w:t xml:space="preserve">rnoaa</w:t>
+        </w:r>
+        <w:r>
+          <w:rPr>
+            <w:rStyle w:val="Hyperlink"/>
+          </w:rPr>
+          <w:t xml:space="preserve">:</w:t>
+        </w:r>
+        <w:r>
+          <w:rPr>
+            <w:rStyle w:val="Hyperlink"/>
+          </w:rPr>
+          <w:t xml:space="preserve"> </w:t>
+        </w:r>
+        <w:r>
+          <w:rPr>
+            <w:rStyle w:val="Hyperlink"/>
+          </w:rPr>
+          <w:t xml:space="preserve">NOAA</w:t>
+        </w:r>
+        <w:r>
+          <w:rPr>
+            <w:rStyle w:val="Hyperlink"/>
+          </w:rPr>
+          <w:t xml:space="preserve"> </w:t>
+        </w:r>
+        <w:r>
+          <w:rPr>
+            <w:rStyle w:val="Hyperlink"/>
+          </w:rPr>
+          <w:t xml:space="preserve">weather data from</w:t>
+        </w:r>
+        <w:r>
+          <w:rPr>
+            <w:rStyle w:val="Hyperlink"/>
+          </w:rPr>
+          <w:t xml:space="preserve"> </w:t>
+        </w:r>
+        <w:r>
+          <w:rPr>
+            <w:rStyle w:val="Hyperlink"/>
+          </w:rPr>
+          <w:t xml:space="preserve">R</w:t>
+        </w:r>
+      </w:hyperlink>
+      <w:r>
+        <w:t xml:space="preserve"> </w:t>
+      </w:r>
+      <w:r>
+        <w:t xml:space="preserve">(version R package version 1.4.0).</w:t>
+      </w:r>
+    </w:p>
+    <w:bookmarkEnd w:id="127"/>
+    <w:bookmarkStart w:id="129" w:name="ref-costa2023"/>
     <w:p>
       <w:pPr>
         <w:pStyle w:val="Bibliography"/>
@@ -14789,7 +14803,7 @@
       <w:r>
         <w:t xml:space="preserve"> </w:t>
       </w:r>
-      <w:hyperlink r:id="rId126">
+      <w:hyperlink r:id="rId128">
         <w:r>
           <w:rPr>
             <w:rStyle w:val="Hyperlink"/>
@@ -14801,8 +14815,8 @@
         <w:t xml:space="preserve">.</w:t>
       </w:r>
     </w:p>
-    <w:bookmarkEnd w:id="127"/>
-    <w:bookmarkStart w:id="129" w:name="ref-dessu2018"/>
+    <w:bookmarkEnd w:id="129"/>
+    <w:bookmarkStart w:id="131" w:name="ref-dessu2018"/>
     <w:p>
       <w:pPr>
         <w:pStyle w:val="Bibliography"/>
@@ -14856,7 +14870,7 @@
       <w:r>
         <w:t xml:space="preserve"> </w:t>
       </w:r>
-      <w:hyperlink r:id="rId128">
+      <w:hyperlink r:id="rId130">
         <w:r>
           <w:rPr>
             <w:rStyle w:val="Hyperlink"/>
@@ -14868,8 +14882,8 @@
         <w:t xml:space="preserve">.</w:t>
       </w:r>
     </w:p>
-    <w:bookmarkEnd w:id="129"/>
-    <w:bookmarkStart w:id="131" w:name="ref-duarte1995"/>
+    <w:bookmarkEnd w:id="131"/>
+    <w:bookmarkStart w:id="133" w:name="ref-duarte1995"/>
     <w:p>
       <w:pPr>
         <w:pStyle w:val="Bibliography"/>
@@ -14896,7 +14910,7 @@
       <w:r>
         <w:t xml:space="preserve"> </w:t>
       </w:r>
-      <w:hyperlink r:id="rId130">
+      <w:hyperlink r:id="rId132">
         <w:r>
           <w:rPr>
             <w:rStyle w:val="Hyperlink"/>
@@ -14908,8 +14922,8 @@
         <w:t xml:space="preserve">.</w:t>
       </w:r>
     </w:p>
-    <w:bookmarkEnd w:id="131"/>
-    <w:bookmarkStart w:id="133" w:name="ref-duarte2008a"/>
+    <w:bookmarkEnd w:id="133"/>
+    <w:bookmarkStart w:id="135" w:name="ref-duarte2008a"/>
     <w:p>
       <w:pPr>
         <w:pStyle w:val="Bibliography"/>
@@ -14936,7 +14950,7 @@
       <w:r>
         <w:t xml:space="preserve"> </w:t>
       </w:r>
-      <w:hyperlink r:id="rId132">
+      <w:hyperlink r:id="rId134">
         <w:r>
           <w:rPr>
             <w:rStyle w:val="Hyperlink"/>
@@ -14948,8 +14962,8 @@
         <w:t xml:space="preserve">.</w:t>
       </w:r>
     </w:p>
-    <w:bookmarkEnd w:id="133"/>
-    <w:bookmarkStart w:id="135" w:name="ref-duffin2021"/>
+    <w:bookmarkEnd w:id="135"/>
+    <w:bookmarkStart w:id="137" w:name="ref-duffin2021"/>
     <w:p>
       <w:pPr>
         <w:pStyle w:val="Bibliography"/>
@@ -15067,7 +15081,7 @@
       <w:r>
         <w:t xml:space="preserve"> </w:t>
       </w:r>
-      <w:hyperlink r:id="rId134">
+      <w:hyperlink r:id="rId136">
         <w:r>
           <w:rPr>
             <w:rStyle w:val="Hyperlink"/>
@@ -15079,8 +15093,8 @@
         <w:t xml:space="preserve">.</w:t>
       </w:r>
     </w:p>
-    <w:bookmarkEnd w:id="135"/>
-    <w:bookmarkStart w:id="137" w:name="ref-dunic2021"/>
+    <w:bookmarkEnd w:id="137"/>
+    <w:bookmarkStart w:id="139" w:name="ref-dunic2021"/>
     <w:p>
       <w:pPr>
         <w:pStyle w:val="Bibliography"/>
@@ -15119,7 +15133,7 @@
       <w:r>
         <w:t xml:space="preserve"> </w:t>
       </w:r>
-      <w:hyperlink r:id="rId136">
+      <w:hyperlink r:id="rId138">
         <w:r>
           <w:rPr>
             <w:rStyle w:val="Hyperlink"/>
@@ -15131,8 +15145,8 @@
         <w:t xml:space="preserve">.</w:t>
       </w:r>
     </w:p>
-    <w:bookmarkEnd w:id="137"/>
-    <w:bookmarkStart w:id="139" w:name="ref-dunic2023"/>
+    <w:bookmarkEnd w:id="139"/>
+    <w:bookmarkStart w:id="141" w:name="ref-dunic2023"/>
     <w:p>
       <w:pPr>
         <w:pStyle w:val="Bibliography"/>
@@ -15159,7 +15173,7 @@
       <w:r>
         <w:t xml:space="preserve"> </w:t>
       </w:r>
-      <w:hyperlink r:id="rId138">
+      <w:hyperlink r:id="rId140">
         <w:r>
           <w:rPr>
             <w:rStyle w:val="Hyperlink"/>
@@ -15171,8 +15185,8 @@
         <w:t xml:space="preserve">.</w:t>
       </w:r>
     </w:p>
-    <w:bookmarkEnd w:id="139"/>
-    <w:bookmarkStart w:id="141" w:name="ref-fourqurean2003"/>
+    <w:bookmarkEnd w:id="141"/>
+    <w:bookmarkStart w:id="143" w:name="ref-fourqurean2003"/>
     <w:p>
       <w:pPr>
         <w:pStyle w:val="Bibliography"/>
@@ -15199,7 +15213,7 @@
       <w:r>
         <w:t xml:space="preserve"> </w:t>
       </w:r>
-      <w:hyperlink r:id="rId140">
+      <w:hyperlink r:id="rId142">
         <w:r>
           <w:rPr>
             <w:rStyle w:val="Hyperlink"/>
@@ -15211,8 +15225,8 @@
         <w:t xml:space="preserve">.</w:t>
       </w:r>
     </w:p>
-    <w:bookmarkEnd w:id="141"/>
-    <w:bookmarkStart w:id="143" w:name="ref-fourqurean2012"/>
+    <w:bookmarkEnd w:id="143"/>
+    <w:bookmarkStart w:id="145" w:name="ref-fourqurean2012"/>
     <w:p>
       <w:pPr>
         <w:pStyle w:val="Bibliography"/>
@@ -15239,7 +15253,7 @@
       <w:r>
         <w:t xml:space="preserve"> </w:t>
       </w:r>
-      <w:hyperlink r:id="rId142">
+      <w:hyperlink r:id="rId144">
         <w:r>
           <w:rPr>
             <w:rStyle w:val="Hyperlink"/>
@@ -15251,8 +15265,8 @@
         <w:t xml:space="preserve">.</w:t>
       </w:r>
     </w:p>
-    <w:bookmarkEnd w:id="143"/>
-    <w:bookmarkStart w:id="145" w:name="ref-garcia2023"/>
+    <w:bookmarkEnd w:id="145"/>
+    <w:bookmarkStart w:id="147" w:name="ref-garcia2023"/>
     <w:p>
       <w:pPr>
         <w:pStyle w:val="Bibliography"/>
@@ -15263,7 +15277,7 @@
       <w:r>
         <w:t xml:space="preserve"> </w:t>
       </w:r>
-      <w:hyperlink r:id="rId144">
+      <w:hyperlink r:id="rId146">
         <w:r>
           <w:rPr>
             <w:rStyle w:val="Hyperlink"/>
@@ -15445,8 +15459,8 @@
         <w:t xml:space="preserve">. Brooksville, Florida: Southwest Florida Water Management District.</w:t>
       </w:r>
     </w:p>
-    <w:bookmarkEnd w:id="145"/>
-    <w:bookmarkStart w:id="147" w:name="ref-garrett2011"/>
+    <w:bookmarkEnd w:id="147"/>
+    <w:bookmarkStart w:id="149" w:name="ref-garrett2011"/>
     <w:p>
       <w:pPr>
         <w:pStyle w:val="Bibliography"/>
@@ -15473,7 +15487,7 @@
       <w:r>
         <w:t xml:space="preserve"> </w:t>
       </w:r>
-      <w:hyperlink r:id="rId146">
+      <w:hyperlink r:id="rId148">
         <w:r>
           <w:rPr>
             <w:rStyle w:val="Hyperlink"/>
@@ -15485,8 +15499,8 @@
         <w:t xml:space="preserve">.</w:t>
       </w:r>
     </w:p>
-    <w:bookmarkEnd w:id="147"/>
-    <w:bookmarkStart w:id="149" w:name="ref-greening2006"/>
+    <w:bookmarkEnd w:id="149"/>
+    <w:bookmarkStart w:id="151" w:name="ref-greening2006"/>
     <w:p>
       <w:pPr>
         <w:pStyle w:val="Bibliography"/>
@@ -15549,7 +15563,7 @@
       <w:r>
         <w:t xml:space="preserve"> </w:t>
       </w:r>
-      <w:hyperlink r:id="rId148">
+      <w:hyperlink r:id="rId150">
         <w:r>
           <w:rPr>
             <w:rStyle w:val="Hyperlink"/>
@@ -15561,8 +15575,8 @@
         <w:t xml:space="preserve">.</w:t>
       </w:r>
     </w:p>
-    <w:bookmarkEnd w:id="149"/>
-    <w:bookmarkStart w:id="151" w:name="ref-greening2014"/>
+    <w:bookmarkEnd w:id="151"/>
+    <w:bookmarkStart w:id="153" w:name="ref-greening2014"/>
     <w:p>
       <w:pPr>
         <w:pStyle w:val="Bibliography"/>
@@ -15625,7 +15639,7 @@
       <w:r>
         <w:t xml:space="preserve"> </w:t>
       </w:r>
-      <w:hyperlink r:id="rId150">
+      <w:hyperlink r:id="rId152">
         <w:r>
           <w:rPr>
             <w:rStyle w:val="Hyperlink"/>
@@ -15637,8 +15651,8 @@
         <w:t xml:space="preserve">.</w:t>
       </w:r>
     </w:p>
-    <w:bookmarkEnd w:id="151"/>
-    <w:bookmarkStart w:id="153" w:name="ref-hall2022"/>
+    <w:bookmarkEnd w:id="153"/>
+    <w:bookmarkStart w:id="155" w:name="ref-hall2022"/>
     <w:p>
       <w:pPr>
         <w:pStyle w:val="Bibliography"/>
@@ -15719,7 +15733,7 @@
       <w:r>
         <w:t xml:space="preserve"> </w:t>
       </w:r>
-      <w:hyperlink r:id="rId152">
+      <w:hyperlink r:id="rId154">
         <w:r>
           <w:rPr>
             <w:rStyle w:val="Hyperlink"/>
@@ -15731,8 +15745,8 @@
         <w:t xml:space="preserve">.</w:t>
       </w:r>
     </w:p>
-    <w:bookmarkEnd w:id="153"/>
-    <w:bookmarkStart w:id="155" w:name="ref-hall1999"/>
+    <w:bookmarkEnd w:id="155"/>
+    <w:bookmarkStart w:id="157" w:name="ref-hall1999"/>
     <w:p>
       <w:pPr>
         <w:pStyle w:val="Bibliography"/>
@@ -15777,7 +15791,7 @@
       <w:r>
         <w:t xml:space="preserve"> </w:t>
       </w:r>
-      <w:hyperlink r:id="rId154">
+      <w:hyperlink r:id="rId156">
         <w:r>
           <w:rPr>
             <w:rStyle w:val="Hyperlink"/>
@@ -15789,8 +15803,8 @@
         <w:t xml:space="preserve">.</w:t>
       </w:r>
     </w:p>
-    <w:bookmarkEnd w:id="155"/>
-    <w:bookmarkStart w:id="157" w:name="ref-hall2016"/>
+    <w:bookmarkEnd w:id="157"/>
+    <w:bookmarkStart w:id="159" w:name="ref-hall2016"/>
     <w:p>
       <w:pPr>
         <w:pStyle w:val="Bibliography"/>
@@ -15888,7 +15902,7 @@
       <w:r>
         <w:t xml:space="preserve"> </w:t>
       </w:r>
-      <w:hyperlink r:id="rId156">
+      <w:hyperlink r:id="rId158">
         <w:r>
           <w:rPr>
             <w:rStyle w:val="Hyperlink"/>
@@ -15900,8 +15914,8 @@
         <w:t xml:space="preserve">.</w:t>
       </w:r>
     </w:p>
-    <w:bookmarkEnd w:id="157"/>
-    <w:bookmarkStart w:id="159" w:name="ref-hammer2018"/>
+    <w:bookmarkEnd w:id="159"/>
+    <w:bookmarkStart w:id="161" w:name="ref-hammer2018"/>
     <w:p>
       <w:pPr>
         <w:pStyle w:val="Bibliography"/>
@@ -15969,7 +15983,7 @@
       <w:r>
         <w:t xml:space="preserve"> </w:t>
       </w:r>
-      <w:hyperlink r:id="rId158">
+      <w:hyperlink r:id="rId160">
         <w:r>
           <w:rPr>
             <w:rStyle w:val="Hyperlink"/>
@@ -15981,8 +15995,8 @@
         <w:t xml:space="preserve">.</w:t>
       </w:r>
     </w:p>
-    <w:bookmarkEnd w:id="159"/>
-    <w:bookmarkStart w:id="161" w:name="ref-han2014"/>
+    <w:bookmarkEnd w:id="161"/>
+    <w:bookmarkStart w:id="163" w:name="ref-han2014"/>
     <w:p>
       <w:pPr>
         <w:pStyle w:val="Bibliography"/>
@@ -16009,7 +16023,7 @@
       <w:r>
         <w:t xml:space="preserve"> </w:t>
       </w:r>
-      <w:hyperlink r:id="rId160">
+      <w:hyperlink r:id="rId162">
         <w:r>
           <w:rPr>
             <w:rStyle w:val="Hyperlink"/>
@@ -16021,8 +16035,8 @@
         <w:t xml:space="preserve">.</w:t>
       </w:r>
     </w:p>
-    <w:bookmarkEnd w:id="161"/>
-    <w:bookmarkStart w:id="163" w:name="ref-hensel2023"/>
+    <w:bookmarkEnd w:id="163"/>
+    <w:bookmarkStart w:id="165" w:name="ref-hensel2023"/>
     <w:p>
       <w:pPr>
         <w:pStyle w:val="Bibliography"/>
@@ -16083,7 +16097,7 @@
       <w:r>
         <w:t xml:space="preserve"> </w:t>
       </w:r>
-      <w:hyperlink r:id="rId162">
+      <w:hyperlink r:id="rId164">
         <w:r>
           <w:rPr>
             <w:rStyle w:val="Hyperlink"/>
@@ -16095,8 +16109,8 @@
         <w:t xml:space="preserve">.</w:t>
       </w:r>
     </w:p>
-    <w:bookmarkEnd w:id="163"/>
-    <w:bookmarkStart w:id="165" w:name="ref-hirsch1982"/>
+    <w:bookmarkEnd w:id="165"/>
+    <w:bookmarkStart w:id="167" w:name="ref-hirsch1982"/>
     <w:p>
       <w:pPr>
         <w:pStyle w:val="Bibliography"/>
@@ -16123,7 +16137,7 @@
       <w:r>
         <w:t xml:space="preserve"> </w:t>
       </w:r>
-      <w:hyperlink r:id="rId164">
+      <w:hyperlink r:id="rId166">
         <w:r>
           <w:rPr>
             <w:rStyle w:val="Hyperlink"/>
@@ -16135,8 +16149,8 @@
         <w:t xml:space="preserve">.</w:t>
       </w:r>
     </w:p>
-    <w:bookmarkEnd w:id="165"/>
-    <w:bookmarkStart w:id="167" w:name="ref-hutchinson1957"/>
+    <w:bookmarkEnd w:id="167"/>
+    <w:bookmarkStart w:id="169" w:name="ref-hutchinson1957"/>
     <w:p>
       <w:pPr>
         <w:pStyle w:val="Bibliography"/>
@@ -16163,7 +16177,7 @@
       <w:r>
         <w:t xml:space="preserve"> </w:t>
       </w:r>
-      <w:hyperlink r:id="rId166">
+      <w:hyperlink r:id="rId168">
         <w:r>
           <w:rPr>
             <w:rStyle w:val="Hyperlink"/>
@@ -16175,8 +16189,8 @@
         <w:t xml:space="preserve">.</w:t>
       </w:r>
     </w:p>
-    <w:bookmarkEnd w:id="167"/>
-    <w:bookmarkStart w:id="168" w:name="ref-tbep0696"/>
+    <w:bookmarkEnd w:id="169"/>
+    <w:bookmarkStart w:id="170" w:name="ref-tbep0696"/>
     <w:p>
       <w:pPr>
         <w:pStyle w:val="Bibliography"/>
@@ -16187,7 +16201,7 @@
       <w:r>
         <w:t xml:space="preserve"> </w:t>
       </w:r>
-      <w:hyperlink r:id="rId144">
+      <w:hyperlink r:id="rId146">
         <w:r>
           <w:rPr>
             <w:rStyle w:val="Hyperlink"/>
@@ -16273,8 +16287,8 @@
         <w:t xml:space="preserve">. 06-96. St. Petersburg, Florida: Tampa Bay Estuary Program.</w:t>
       </w:r>
     </w:p>
-    <w:bookmarkEnd w:id="168"/>
-    <w:bookmarkStart w:id="170" w:name="ref-tbep0400"/>
+    <w:bookmarkEnd w:id="170"/>
+    <w:bookmarkStart w:id="172" w:name="ref-tbep0400"/>
     <w:p>
       <w:pPr>
         <w:pStyle w:val="Bibliography"/>
@@ -16285,7 +16299,7 @@
       <w:r>
         <w:t xml:space="preserve"> </w:t>
       </w:r>
-      <w:hyperlink r:id="rId169">
+      <w:hyperlink r:id="rId171">
         <w:r>
           <w:rPr>
             <w:rStyle w:val="Hyperlink"/>
@@ -16347,8 +16361,8 @@
         <w:t xml:space="preserve">. 04-00. St. Petersburg, Florida: Tampa Bay Estuary Program.</w:t>
       </w:r>
     </w:p>
-    <w:bookmarkEnd w:id="170"/>
-    <w:bookmarkStart w:id="172" w:name="ref-jei2022"/>
+    <w:bookmarkEnd w:id="172"/>
+    <w:bookmarkStart w:id="174" w:name="ref-jei2022"/>
     <w:p>
       <w:pPr>
         <w:pStyle w:val="Bibliography"/>
@@ -16359,7 +16373,7 @@
       <w:r>
         <w:t xml:space="preserve"> </w:t>
       </w:r>
-      <w:hyperlink r:id="rId171">
+      <w:hyperlink r:id="rId173">
         <w:r>
           <w:rPr>
             <w:rStyle w:val="Hyperlink"/>
@@ -16405,8 +16419,8 @@
         <w:t xml:space="preserve">. Charlotte Harbor; Estero Bay Aquatic Preserves.</w:t>
       </w:r>
     </w:p>
-    <w:bookmarkEnd w:id="172"/>
-    <w:bookmarkStart w:id="174" w:name="ref-tbep0623"/>
+    <w:bookmarkEnd w:id="174"/>
+    <w:bookmarkStart w:id="176" w:name="ref-tbep0623"/>
     <w:p>
       <w:pPr>
         <w:pStyle w:val="Bibliography"/>
@@ -16417,7 +16431,7 @@
       <w:r>
         <w:t xml:space="preserve"> </w:t>
       </w:r>
-      <w:hyperlink r:id="rId173">
+      <w:hyperlink r:id="rId175">
         <w:r>
           <w:rPr>
             <w:rStyle w:val="Hyperlink"/>
@@ -16503,8 +16517,8 @@
         <w:t xml:space="preserve">. 06-23. St. Petersburg, Florida: Tampa Bay Estuary Program.</w:t>
       </w:r>
     </w:p>
-    <w:bookmarkEnd w:id="174"/>
-    <w:bookmarkStart w:id="176" w:name="ref-tbep0816"/>
+    <w:bookmarkEnd w:id="176"/>
+    <w:bookmarkStart w:id="178" w:name="ref-tbep0816"/>
     <w:p>
       <w:pPr>
         <w:pStyle w:val="Bibliography"/>
@@ -16515,7 +16529,7 @@
       <w:r>
         <w:t xml:space="preserve"> </w:t>
       </w:r>
-      <w:hyperlink r:id="rId175">
+      <w:hyperlink r:id="rId177">
         <w:r>
           <w:rPr>
             <w:rStyle w:val="Hyperlink"/>
@@ -16577,8 +16591,8 @@
         <w:t xml:space="preserve">. 08-16. St. Petersburg, Florida: Tampa Bay Estuary Program.</w:t>
       </w:r>
     </w:p>
-    <w:bookmarkEnd w:id="176"/>
-    <w:bookmarkStart w:id="178" w:name="ref-johansson15"/>
+    <w:bookmarkEnd w:id="178"/>
+    <w:bookmarkStart w:id="180" w:name="ref-johansson15"/>
     <w:p>
       <w:pPr>
         <w:pStyle w:val="Bibliography"/>
@@ -16589,7 +16603,7 @@
       <w:r>
         <w:t xml:space="preserve"> </w:t>
       </w:r>
-      <w:hyperlink r:id="rId177">
+      <w:hyperlink r:id="rId179">
         <w:r>
           <w:rPr>
             <w:rStyle w:val="Hyperlink"/>
@@ -16707,8 +16721,8 @@
         <w:t xml:space="preserve">. 06-15. St. Petersburg, Florida: Tampa Bay Estuary Program.</w:t>
       </w:r>
     </w:p>
-    <w:bookmarkEnd w:id="178"/>
-    <w:bookmarkStart w:id="180" w:name="ref-koch2007"/>
+    <w:bookmarkEnd w:id="180"/>
+    <w:bookmarkStart w:id="182" w:name="ref-koch2007"/>
     <w:p>
       <w:pPr>
         <w:pStyle w:val="Bibliography"/>
@@ -16753,7 +16767,7 @@
       <w:r>
         <w:t xml:space="preserve"> </w:t>
       </w:r>
-      <w:hyperlink r:id="rId179">
+      <w:hyperlink r:id="rId181">
         <w:r>
           <w:rPr>
             <w:rStyle w:val="Hyperlink"/>
@@ -16765,8 +16779,8 @@
         <w:t xml:space="preserve">.</w:t>
       </w:r>
     </w:p>
-    <w:bookmarkEnd w:id="180"/>
-    <w:bookmarkStart w:id="182" w:name="ref-lefcheck2018"/>
+    <w:bookmarkEnd w:id="182"/>
+    <w:bookmarkStart w:id="184" w:name="ref-lefcheck2018"/>
     <w:p>
       <w:pPr>
         <w:pStyle w:val="Bibliography"/>
@@ -16793,7 +16807,7 @@
       <w:r>
         <w:t xml:space="preserve"> </w:t>
       </w:r>
-      <w:hyperlink r:id="rId181">
+      <w:hyperlink r:id="rId183">
         <w:r>
           <w:rPr>
             <w:rStyle w:val="Hyperlink"/>
@@ -16805,8 +16819,8 @@
         <w:t xml:space="preserve">.</w:t>
       </w:r>
     </w:p>
-    <w:bookmarkEnd w:id="182"/>
-    <w:bookmarkStart w:id="184" w:name="ref-lefcheck2017"/>
+    <w:bookmarkEnd w:id="184"/>
+    <w:bookmarkStart w:id="186" w:name="ref-lefcheck2017"/>
     <w:p>
       <w:pPr>
         <w:pStyle w:val="Bibliography"/>
@@ -16843,7 +16857,7 @@
       <w:r>
         <w:t xml:space="preserve"> </w:t>
       </w:r>
-      <w:hyperlink r:id="rId183">
+      <w:hyperlink r:id="rId185">
         <w:r>
           <w:rPr>
             <w:rStyle w:val="Hyperlink"/>
@@ -16855,8 +16869,8 @@
         <w:t xml:space="preserve">.</w:t>
       </w:r>
     </w:p>
-    <w:bookmarkEnd w:id="184"/>
-    <w:bookmarkStart w:id="186" w:name="ref-lewis1985"/>
+    <w:bookmarkEnd w:id="186"/>
+    <w:bookmarkStart w:id="188" w:name="ref-lewis1985"/>
     <w:p>
       <w:pPr>
         <w:pStyle w:val="Bibliography"/>
@@ -16867,7 +16881,7 @@
       <w:r>
         <w:t xml:space="preserve"> </w:t>
       </w:r>
-      <w:hyperlink r:id="rId185">
+      <w:hyperlink r:id="rId187">
         <w:r>
           <w:rPr>
             <w:rStyle w:val="Hyperlink"/>
@@ -17075,8 +17089,8 @@
         <w:t xml:space="preserve">, ed. S. F. Treat, J. L. Simon, R. R. Lewis III, and R. L. Whitman Jr., 210–246. Tampa, Florida: Bellweather Press.</w:t>
       </w:r>
     </w:p>
-    <w:bookmarkEnd w:id="186"/>
-    <w:bookmarkStart w:id="188" w:name="ref-lirman2003"/>
+    <w:bookmarkEnd w:id="188"/>
+    <w:bookmarkStart w:id="190" w:name="ref-lirman2003"/>
     <w:p>
       <w:pPr>
         <w:pStyle w:val="Bibliography"/>
@@ -17103,7 +17117,7 @@
       <w:r>
         <w:t xml:space="preserve"> </w:t>
       </w:r>
-      <w:hyperlink r:id="rId187">
+      <w:hyperlink r:id="rId189">
         <w:r>
           <w:rPr>
             <w:rStyle w:val="Hyperlink"/>
@@ -17115,8 +17129,8 @@
         <w:t xml:space="preserve">.</w:t>
       </w:r>
     </w:p>
-    <w:bookmarkEnd w:id="188"/>
-    <w:bookmarkStart w:id="190" w:name="ref-lizcano-sandoval2022"/>
+    <w:bookmarkEnd w:id="190"/>
+    <w:bookmarkStart w:id="192" w:name="ref-lizcano-sandoval2022"/>
     <w:p>
       <w:pPr>
         <w:pStyle w:val="Bibliography"/>
@@ -17143,7 +17157,7 @@
       <w:r>
         <w:t xml:space="preserve"> </w:t>
       </w:r>
-      <w:hyperlink r:id="rId189">
+      <w:hyperlink r:id="rId191">
         <w:r>
           <w:rPr>
             <w:rStyle w:val="Hyperlink"/>
@@ -17155,8 +17169,8 @@
         <w:t xml:space="preserve">.</w:t>
       </w:r>
     </w:p>
-    <w:bookmarkEnd w:id="190"/>
-    <w:bookmarkStart w:id="192" w:name="ref-lopez2021"/>
+    <w:bookmarkEnd w:id="192"/>
+    <w:bookmarkStart w:id="194" w:name="ref-lopez2021"/>
     <w:p>
       <w:pPr>
         <w:pStyle w:val="Bibliography"/>
@@ -17167,7 +17181,7 @@
       <w:r>
         <w:t xml:space="preserve"> </w:t>
       </w:r>
-      <w:hyperlink r:id="rId191">
+      <w:hyperlink r:id="rId193">
         <w:r>
           <w:rPr>
             <w:rStyle w:val="Hyperlink"/>
@@ -17255,8 +17269,8 @@
         <w:t xml:space="preserve">. 07a-21. St. Petersburg, Florida: Tampa Bay Estuary Program.</w:t>
       </w:r>
     </w:p>
-    <w:bookmarkEnd w:id="192"/>
-    <w:bookmarkStart w:id="193" w:name="ref-lopez2023"/>
+    <w:bookmarkEnd w:id="194"/>
+    <w:bookmarkStart w:id="195" w:name="ref-lopez2023"/>
     <w:p>
       <w:pPr>
         <w:pStyle w:val="Bibliography"/>
@@ -17351,8 +17365,8 @@
         <w:t xml:space="preserve">86: 62–71.</w:t>
       </w:r>
     </w:p>
-    <w:bookmarkEnd w:id="193"/>
-    <w:bookmarkStart w:id="195" w:name="ref-luther2022"/>
+    <w:bookmarkEnd w:id="195"/>
+    <w:bookmarkStart w:id="197" w:name="ref-luther2022"/>
     <w:p>
       <w:pPr>
         <w:pStyle w:val="Bibliography"/>
@@ -17363,7 +17377,7 @@
       <w:r>
         <w:t xml:space="preserve"> </w:t>
       </w:r>
-      <w:hyperlink r:id="rId194">
+      <w:hyperlink r:id="rId196">
         <w:r>
           <w:rPr>
             <w:rStyle w:val="Hyperlink"/>
@@ -17449,8 +17463,8 @@
         <w:t xml:space="preserve">. 08-22. St. Petersburg, Florida: Tampa Bay Estuary Program.</w:t>
       </w:r>
     </w:p>
-    <w:bookmarkEnd w:id="195"/>
-    <w:bookmarkStart w:id="197" w:name="ref-madeira2012"/>
+    <w:bookmarkEnd w:id="197"/>
+    <w:bookmarkStart w:id="199" w:name="ref-madeira2012"/>
     <w:p>
       <w:pPr>
         <w:pStyle w:val="Bibliography"/>
@@ -17477,7 +17491,7 @@
       <w:r>
         <w:t xml:space="preserve"> </w:t>
       </w:r>
-      <w:hyperlink r:id="rId196">
+      <w:hyperlink r:id="rId198">
         <w:r>
           <w:rPr>
             <w:rStyle w:val="Hyperlink"/>
@@ -17489,8 +17503,8 @@
         <w:t xml:space="preserve">.</w:t>
       </w:r>
     </w:p>
-    <w:bookmarkEnd w:id="197"/>
-    <w:bookmarkStart w:id="199" w:name="ref-maxwell2016"/>
+    <w:bookmarkEnd w:id="199"/>
+    <w:bookmarkStart w:id="201" w:name="ref-maxwell2016"/>
     <w:p>
       <w:pPr>
         <w:pStyle w:val="Bibliography"/>
@@ -17517,7 +17531,7 @@
       <w:r>
         <w:t xml:space="preserve"> </w:t>
       </w:r>
-      <w:hyperlink r:id="rId198">
+      <w:hyperlink r:id="rId200">
         <w:r>
           <w:rPr>
             <w:rStyle w:val="Hyperlink"/>
@@ -17529,8 +17543,8 @@
         <w:t xml:space="preserve">.</w:t>
       </w:r>
     </w:p>
-    <w:bookmarkEnd w:id="199"/>
-    <w:bookmarkStart w:id="201" w:name="ref-mcmillan1967"/>
+    <w:bookmarkEnd w:id="201"/>
+    <w:bookmarkStart w:id="203" w:name="ref-mcmillan1967"/>
     <w:p>
       <w:pPr>
         <w:pStyle w:val="Bibliography"/>
@@ -17557,7 +17571,7 @@
       <w:r>
         <w:t xml:space="preserve"> </w:t>
       </w:r>
-      <w:hyperlink r:id="rId200">
+      <w:hyperlink r:id="rId202">
         <w:r>
           <w:rPr>
             <w:rStyle w:val="Hyperlink"/>
@@ -17569,8 +17583,8 @@
         <w:t xml:space="preserve">.</w:t>
       </w:r>
     </w:p>
-    <w:bookmarkEnd w:id="201"/>
-    <w:bookmarkStart w:id="203" w:name="ref-millard13"/>
+    <w:bookmarkEnd w:id="203"/>
+    <w:bookmarkStart w:id="205" w:name="ref-millard13"/>
     <w:p>
       <w:pPr>
         <w:pStyle w:val="Bibliography"/>
@@ -17581,7 +17595,7 @@
       <w:r>
         <w:t xml:space="preserve"> </w:t>
       </w:r>
-      <w:hyperlink r:id="rId202">
+      <w:hyperlink r:id="rId204">
         <w:r>
           <w:rPr>
             <w:rStyle w:val="Hyperlink"/>
@@ -17627,8 +17641,8 @@
         <w:t xml:space="preserve">. New York: Springer.</w:t>
       </w:r>
     </w:p>
-    <w:bookmarkEnd w:id="203"/>
-    <w:bookmarkStart w:id="205" w:name="ref-moreno-marin2018"/>
+    <w:bookmarkEnd w:id="205"/>
+    <w:bookmarkStart w:id="207" w:name="ref-moreno-marin2018"/>
     <w:p>
       <w:pPr>
         <w:pStyle w:val="Bibliography"/>
@@ -17671,7 +17685,7 @@
       <w:r>
         <w:t xml:space="preserve"> </w:t>
       </w:r>
-      <w:hyperlink r:id="rId204">
+      <w:hyperlink r:id="rId206">
         <w:r>
           <w:rPr>
             <w:rStyle w:val="Hyperlink"/>
@@ -17683,8 +17697,8 @@
         <w:t xml:space="preserve">.</w:t>
       </w:r>
     </w:p>
-    <w:bookmarkEnd w:id="205"/>
-    <w:bookmarkStart w:id="207" w:name="ref-morrison2006"/>
+    <w:bookmarkEnd w:id="207"/>
+    <w:bookmarkStart w:id="209" w:name="ref-morrison2006"/>
     <w:p>
       <w:pPr>
         <w:pStyle w:val="Bibliography"/>
@@ -17741,7 +17755,7 @@
       <w:r>
         <w:t xml:space="preserve"> </w:t>
       </w:r>
-      <w:hyperlink r:id="rId206">
+      <w:hyperlink r:id="rId208">
         <w:r>
           <w:rPr>
             <w:rStyle w:val="Hyperlink"/>
@@ -17753,8 +17767,8 @@
         <w:t xml:space="preserve">.</w:t>
       </w:r>
     </w:p>
-    <w:bookmarkEnd w:id="207"/>
-    <w:bookmarkStart w:id="209" w:name="ref-nickerson2023"/>
+    <w:bookmarkEnd w:id="209"/>
+    <w:bookmarkStart w:id="211" w:name="ref-nickerson2023"/>
     <w:p>
       <w:pPr>
         <w:pStyle w:val="Bibliography"/>
@@ -17781,7 +17795,7 @@
       <w:r>
         <w:t xml:space="preserve"> </w:t>
       </w:r>
-      <w:hyperlink r:id="rId208">
+      <w:hyperlink r:id="rId210">
         <w:r>
           <w:rPr>
             <w:rStyle w:val="Hyperlink"/>
@@ -17793,8 +17807,8 @@
         <w:t xml:space="preserve">.</w:t>
       </w:r>
     </w:p>
-    <w:bookmarkEnd w:id="209"/>
-    <w:bookmarkStart w:id="211" w:name="ref-oliver2018"/>
+    <w:bookmarkEnd w:id="211"/>
+    <w:bookmarkStart w:id="213" w:name="ref-oliver2018"/>
     <w:p>
       <w:pPr>
         <w:pStyle w:val="Bibliography"/>
@@ -17821,7 +17835,7 @@
       <w:r>
         <w:t xml:space="preserve"> </w:t>
       </w:r>
-      <w:hyperlink r:id="rId210">
+      <w:hyperlink r:id="rId212">
         <w:r>
           <w:rPr>
             <w:rStyle w:val="Hyperlink"/>
@@ -17833,8 +17847,8 @@
         <w:t xml:space="preserve">.</w:t>
       </w:r>
     </w:p>
-    <w:bookmarkEnd w:id="211"/>
-    <w:bookmarkStart w:id="213" w:name="ref-orth2006"/>
+    <w:bookmarkEnd w:id="213"/>
+    <w:bookmarkStart w:id="215" w:name="ref-orth2006"/>
     <w:p>
       <w:pPr>
         <w:pStyle w:val="Bibliography"/>
@@ -17861,7 +17875,7 @@
       <w:r>
         <w:t xml:space="preserve"> </w:t>
       </w:r>
-      <w:hyperlink r:id="rId212">
+      <w:hyperlink r:id="rId214">
         <w:r>
           <w:rPr>
             <w:rStyle w:val="Hyperlink"/>
@@ -17873,8 +17887,8 @@
         <w:t xml:space="preserve">.</w:t>
       </w:r>
     </w:p>
-    <w:bookmarkEnd w:id="213"/>
-    <w:bookmarkStart w:id="215" w:name="ref-orth2017"/>
+    <w:bookmarkEnd w:id="215"/>
+    <w:bookmarkStart w:id="217" w:name="ref-orth2017"/>
     <w:p>
       <w:pPr>
         <w:pStyle w:val="Bibliography"/>
@@ -17919,7 +17933,7 @@
       <w:r>
         <w:t xml:space="preserve"> </w:t>
       </w:r>
-      <w:hyperlink r:id="rId214">
+      <w:hyperlink r:id="rId216">
         <w:r>
           <w:rPr>
             <w:rStyle w:val="Hyperlink"/>
@@ -17931,8 +17945,8 @@
         <w:t xml:space="preserve">.</w:t>
       </w:r>
     </w:p>
-    <w:bookmarkEnd w:id="215"/>
-    <w:bookmarkStart w:id="217" w:name="ref-orth2023"/>
+    <w:bookmarkEnd w:id="217"/>
+    <w:bookmarkStart w:id="219" w:name="ref-orth2023"/>
     <w:p>
       <w:pPr>
         <w:pStyle w:val="Bibliography"/>
@@ -17959,7 +17973,7 @@
       <w:r>
         <w:t xml:space="preserve"> </w:t>
       </w:r>
-      <w:hyperlink r:id="rId216">
+      <w:hyperlink r:id="rId218">
         <w:r>
           <w:rPr>
             <w:rStyle w:val="Hyperlink"/>
@@ -17971,8 +17985,8 @@
         <w:t xml:space="preserve">.</w:t>
       </w:r>
     </w:p>
-    <w:bookmarkEnd w:id="217"/>
-    <w:bookmarkStart w:id="219" w:name="ref-orth2020"/>
+    <w:bookmarkEnd w:id="219"/>
+    <w:bookmarkStart w:id="221" w:name="ref-orth2020"/>
     <w:p>
       <w:pPr>
         <w:pStyle w:val="Bibliography"/>
@@ -17999,7 +18013,7 @@
       <w:r>
         <w:t xml:space="preserve"> </w:t>
       </w:r>
-      <w:hyperlink r:id="rId218">
+      <w:hyperlink r:id="rId220">
         <w:r>
           <w:rPr>
             <w:rStyle w:val="Hyperlink"/>
@@ -18011,8 +18025,8 @@
         <w:t xml:space="preserve">.</w:t>
       </w:r>
     </w:p>
-    <w:bookmarkEnd w:id="219"/>
-    <w:bookmarkStart w:id="221" w:name="ref-osland2015"/>
+    <w:bookmarkEnd w:id="221"/>
+    <w:bookmarkStart w:id="223" w:name="ref-osland2015"/>
     <w:p>
       <w:pPr>
         <w:pStyle w:val="Bibliography"/>
@@ -18045,7 +18059,7 @@
       <w:r>
         <w:t xml:space="preserve"> </w:t>
       </w:r>
-      <w:hyperlink r:id="rId220">
+      <w:hyperlink r:id="rId222">
         <w:r>
           <w:rPr>
             <w:rStyle w:val="Hyperlink"/>
@@ -18057,8 +18071,8 @@
         <w:t xml:space="preserve">.</w:t>
       </w:r>
     </w:p>
-    <w:bookmarkEnd w:id="221"/>
-    <w:bookmarkStart w:id="222" w:name="ref-phillips1960"/>
+    <w:bookmarkEnd w:id="223"/>
+    <w:bookmarkStart w:id="224" w:name="ref-phillips1960"/>
     <w:p>
       <w:pPr>
         <w:pStyle w:val="Bibliography"/>
@@ -18080,8 +18094,8 @@
         <w:t xml:space="preserve">. 44. Florida State Board of Conservation, Marine Laboratory.</w:t>
       </w:r>
     </w:p>
-    <w:bookmarkEnd w:id="222"/>
-    <w:bookmarkStart w:id="223" w:name="ref-phillips88"/>
+    <w:bookmarkEnd w:id="224"/>
+    <w:bookmarkStart w:id="225" w:name="ref-phillips88"/>
     <w:p>
       <w:pPr>
         <w:pStyle w:val="Bibliography"/>
@@ -18103,8 +18117,8 @@
         <w:t xml:space="preserve">. Washington, D.C.: Smithsonian Institution Press.</w:t>
       </w:r>
     </w:p>
-    <w:bookmarkEnd w:id="223"/>
-    <w:bookmarkStart w:id="225" w:name="ref-phlips2006"/>
+    <w:bookmarkEnd w:id="225"/>
+    <w:bookmarkStart w:id="227" w:name="ref-phlips2006"/>
     <w:p>
       <w:pPr>
         <w:pStyle w:val="Bibliography"/>
@@ -18156,7 +18170,7 @@
       <w:r>
         <w:t xml:space="preserve"> </w:t>
       </w:r>
-      <w:hyperlink r:id="rId224">
+      <w:hyperlink r:id="rId226">
         <w:r>
           <w:rPr>
             <w:rStyle w:val="Hyperlink"/>
@@ -18168,8 +18182,8 @@
         <w:t xml:space="preserve">.</w:t>
       </w:r>
     </w:p>
-    <w:bookmarkEnd w:id="225"/>
-    <w:bookmarkStart w:id="227" w:name="ref-rasheed2011"/>
+    <w:bookmarkEnd w:id="227"/>
+    <w:bookmarkStart w:id="229" w:name="ref-rasheed2011"/>
     <w:p>
       <w:pPr>
         <w:pStyle w:val="Bibliography"/>
@@ -18196,7 +18210,7 @@
       <w:r>
         <w:t xml:space="preserve"> </w:t>
       </w:r>
-      <w:hyperlink r:id="rId226">
+      <w:hyperlink r:id="rId228">
         <w:r>
           <w:rPr>
             <w:rStyle w:val="Hyperlink"/>
@@ -18208,8 +18222,8 @@
         <w:t xml:space="preserve">.</w:t>
       </w:r>
     </w:p>
-    <w:bookmarkEnd w:id="227"/>
-    <w:bookmarkStart w:id="228" w:name="ref-robblee1991"/>
+    <w:bookmarkEnd w:id="229"/>
+    <w:bookmarkStart w:id="230" w:name="ref-robblee1991"/>
     <w:p>
       <w:pPr>
         <w:pStyle w:val="Bibliography"/>
@@ -18281,8 +18295,8 @@
         <w:t xml:space="preserve">71: 297–299.</w:t>
       </w:r>
     </w:p>
-    <w:bookmarkEnd w:id="228"/>
-    <w:bookmarkStart w:id="230" w:name="ref-roca2016"/>
+    <w:bookmarkEnd w:id="230"/>
+    <w:bookmarkStart w:id="232" w:name="ref-roca2016"/>
     <w:p>
       <w:pPr>
         <w:pStyle w:val="Bibliography"/>
@@ -18309,7 +18323,7 @@
       <w:r>
         <w:t xml:space="preserve"> </w:t>
       </w:r>
-      <w:hyperlink r:id="rId229">
+      <w:hyperlink r:id="rId231">
         <w:r>
           <w:rPr>
             <w:rStyle w:val="Hyperlink"/>
@@ -18321,8 +18335,8 @@
         <w:t xml:space="preserve">.</w:t>
       </w:r>
     </w:p>
-    <w:bookmarkEnd w:id="230"/>
-    <w:bookmarkStart w:id="232" w:name="ref-schmidt2002"/>
+    <w:bookmarkEnd w:id="232"/>
+    <w:bookmarkStart w:id="234" w:name="ref-schmidt2002"/>
     <w:p>
       <w:pPr>
         <w:pStyle w:val="Bibliography"/>
@@ -18388,7 +18402,7 @@
       <w:r>
         <w:t xml:space="preserve"> </w:t>
       </w:r>
-      <w:hyperlink r:id="rId231">
+      <w:hyperlink r:id="rId233">
         <w:r>
           <w:rPr>
             <w:rStyle w:val="Hyperlink"/>
@@ -18400,8 +18414,8 @@
         <w:t xml:space="preserve">.</w:t>
       </w:r>
     </w:p>
-    <w:bookmarkEnd w:id="232"/>
-    <w:bookmarkStart w:id="234" w:name="ref-schrandt2021"/>
+    <w:bookmarkEnd w:id="234"/>
+    <w:bookmarkStart w:id="236" w:name="ref-schrandt2021"/>
     <w:p>
       <w:pPr>
         <w:pStyle w:val="Bibliography"/>
@@ -18428,7 +18442,7 @@
       <w:r>
         <w:t xml:space="preserve"> </w:t>
       </w:r>
-      <w:hyperlink r:id="rId233">
+      <w:hyperlink r:id="rId235">
         <w:r>
           <w:rPr>
             <w:rStyle w:val="Hyperlink"/>
@@ -18440,8 +18454,8 @@
         <w:t xml:space="preserve">.</w:t>
       </w:r>
     </w:p>
-    <w:bookmarkEnd w:id="234"/>
-    <w:bookmarkStart w:id="235" w:name="ref-scolaro2023"/>
+    <w:bookmarkEnd w:id="236"/>
+    <w:bookmarkStart w:id="237" w:name="ref-scolaro2023"/>
     <w:p>
       <w:pPr>
         <w:pStyle w:val="Bibliography"/>
@@ -18475,8 +18489,8 @@
         <w:t xml:space="preserve">86: 339–345.</w:t>
       </w:r>
     </w:p>
-    <w:bookmarkEnd w:id="235"/>
-    <w:bookmarkStart w:id="237" w:name="ref-sherwood2013"/>
+    <w:bookmarkEnd w:id="237"/>
+    <w:bookmarkStart w:id="239" w:name="ref-sherwood2013"/>
     <w:p>
       <w:pPr>
         <w:pStyle w:val="Bibliography"/>
@@ -18521,7 +18535,7 @@
       <w:r>
         <w:t xml:space="preserve"> </w:t>
       </w:r>
-      <w:hyperlink r:id="rId236">
+      <w:hyperlink r:id="rId238">
         <w:r>
           <w:rPr>
             <w:rStyle w:val="Hyperlink"/>
@@ -18533,8 +18547,8 @@
         <w:t xml:space="preserve">.</w:t>
       </w:r>
     </w:p>
-    <w:bookmarkEnd w:id="237"/>
-    <w:bookmarkStart w:id="239" w:name="ref-sherwood2015"/>
+    <w:bookmarkEnd w:id="239"/>
+    <w:bookmarkStart w:id="241" w:name="ref-sherwood2015"/>
     <w:p>
       <w:pPr>
         <w:pStyle w:val="Bibliography"/>
@@ -18545,7 +18559,7 @@
       <w:r>
         <w:t xml:space="preserve"> </w:t>
       </w:r>
-      <w:hyperlink r:id="rId238">
+      <w:hyperlink r:id="rId240">
         <w:r>
           <w:rPr>
             <w:rStyle w:val="Hyperlink"/>
@@ -18631,8 +18645,8 @@
         <w:t xml:space="preserve">. 10-15. St. Petersburg, Florida: Tampa Bay Estuary Program.</w:t>
       </w:r>
     </w:p>
-    <w:bookmarkEnd w:id="239"/>
-    <w:bookmarkStart w:id="241" w:name="ref-sherwood2016"/>
+    <w:bookmarkEnd w:id="241"/>
+    <w:bookmarkStart w:id="243" w:name="ref-sherwood2016"/>
     <w:p>
       <w:pPr>
         <w:pStyle w:val="Bibliography"/>
@@ -18659,7 +18673,7 @@
       <w:r>
         <w:t xml:space="preserve"> </w:t>
       </w:r>
-      <w:hyperlink r:id="rId240">
+      <w:hyperlink r:id="rId242">
         <w:r>
           <w:rPr>
             <w:rStyle w:val="Hyperlink"/>
@@ -18671,8 +18685,8 @@
         <w:t xml:space="preserve">.</w:t>
       </w:r>
     </w:p>
-    <w:bookmarkEnd w:id="241"/>
-    <w:bookmarkStart w:id="243" w:name="ref-sherwood2017"/>
+    <w:bookmarkEnd w:id="243"/>
+    <w:bookmarkStart w:id="245" w:name="ref-sherwood2017"/>
     <w:p>
       <w:pPr>
         <w:pStyle w:val="Bibliography"/>
@@ -18729,7 +18743,7 @@
       <w:r>
         <w:t xml:space="preserve"> </w:t>
       </w:r>
-      <w:hyperlink r:id="rId242">
+      <w:hyperlink r:id="rId244">
         <w:r>
           <w:rPr>
             <w:rStyle w:val="Hyperlink"/>
@@ -18741,8 +18755,8 @@
         <w:t xml:space="preserve">.</w:t>
       </w:r>
     </w:p>
-    <w:bookmarkEnd w:id="243"/>
-    <w:bookmarkStart w:id="245" w:name="ref-shiir"/>
+    <w:bookmarkEnd w:id="245"/>
+    <w:bookmarkStart w:id="247" w:name="ref-shiir"/>
     <w:p>
       <w:pPr>
         <w:pStyle w:val="Bibliography"/>
@@ -18784,7 +18798,7 @@
       <w:r>
         <w:t xml:space="preserve"> </w:t>
       </w:r>
-      <w:hyperlink r:id="rId244">
+      <w:hyperlink r:id="rId246">
         <w:r>
           <w:rPr>
             <w:rStyle w:val="Hyperlink"/>
@@ -18796,8 +18810,8 @@
         <w:t xml:space="preserve">.</w:t>
       </w:r>
     </w:p>
-    <w:bookmarkEnd w:id="245"/>
-    <w:bookmarkStart w:id="247" w:name="ref-statham2012a"/>
+    <w:bookmarkEnd w:id="247"/>
+    <w:bookmarkStart w:id="249" w:name="ref-statham2012a"/>
     <w:p>
       <w:pPr>
         <w:pStyle w:val="Bibliography"/>
@@ -18824,7 +18838,7 @@
       <w:r>
         <w:t xml:space="preserve"> </w:t>
       </w:r>
-      <w:hyperlink r:id="rId246">
+      <w:hyperlink r:id="rId248">
         <w:r>
           <w:rPr>
             <w:rStyle w:val="Hyperlink"/>
@@ -18836,8 +18850,8 @@
         <w:t xml:space="preserve">.</w:t>
       </w:r>
     </w:p>
-    <w:bookmarkEnd w:id="247"/>
-    <w:bookmarkStart w:id="249" w:name="ref-stelling2023"/>
+    <w:bookmarkEnd w:id="249"/>
+    <w:bookmarkStart w:id="251" w:name="ref-stelling2023"/>
     <w:p>
       <w:pPr>
         <w:pStyle w:val="Bibliography"/>
@@ -18891,7 +18905,7 @@
       <w:r>
         <w:t xml:space="preserve"> </w:t>
       </w:r>
-      <w:hyperlink r:id="rId248">
+      <w:hyperlink r:id="rId250">
         <w:r>
           <w:rPr>
             <w:rStyle w:val="Hyperlink"/>
@@ -18903,8 +18917,8 @@
         <w:t xml:space="preserve">.</w:t>
       </w:r>
     </w:p>
-    <w:bookmarkEnd w:id="249"/>
-    <w:bookmarkStart w:id="251" w:name="ref-tango2016"/>
+    <w:bookmarkEnd w:id="251"/>
+    <w:bookmarkStart w:id="253" w:name="ref-tango2016"/>
     <w:p>
       <w:pPr>
         <w:pStyle w:val="Bibliography"/>
@@ -18931,7 +18945,7 @@
       <w:r>
         <w:t xml:space="preserve"> </w:t>
       </w:r>
-      <w:hyperlink r:id="rId250">
+      <w:hyperlink r:id="rId252">
         <w:r>
           <w:rPr>
             <w:rStyle w:val="Hyperlink"/>
@@ -18943,8 +18957,8 @@
         <w:t xml:space="preserve">.</w:t>
       </w:r>
     </w:p>
-    <w:bookmarkEnd w:id="251"/>
-    <w:bookmarkStart w:id="253" w:name="ref-taplin2005"/>
+    <w:bookmarkEnd w:id="253"/>
+    <w:bookmarkStart w:id="255" w:name="ref-taplin2005"/>
     <w:p>
       <w:pPr>
         <w:pStyle w:val="Bibliography"/>
@@ -19056,7 +19070,7 @@
       <w:r>
         <w:t xml:space="preserve"> </w:t>
       </w:r>
-      <w:hyperlink r:id="rId252">
+      <w:hyperlink r:id="rId254">
         <w:r>
           <w:rPr>
             <w:rStyle w:val="Hyperlink"/>
@@ -19068,8 +19082,8 @@
         <w:t xml:space="preserve">.</w:t>
       </w:r>
     </w:p>
-    <w:bookmarkEnd w:id="253"/>
-    <w:bookmarkStart w:id="255" w:name="ref-tbep0923"/>
+    <w:bookmarkEnd w:id="255"/>
+    <w:bookmarkStart w:id="257" w:name="ref-tbep0923"/>
     <w:p>
       <w:pPr>
         <w:pStyle w:val="Bibliography"/>
@@ -19080,7 +19094,7 @@
       <w:r>
         <w:t xml:space="preserve"> </w:t>
       </w:r>
-      <w:hyperlink r:id="rId254">
+      <w:hyperlink r:id="rId256">
         <w:r>
           <w:rPr>
             <w:rStyle w:val="Hyperlink"/>
@@ -19142,8 +19156,8 @@
         <w:t xml:space="preserve">. 09-23. St. Petersburg, Florida: Tampa Bay Estuary Program.</w:t>
       </w:r>
     </w:p>
-    <w:bookmarkEnd w:id="255"/>
-    <w:bookmarkStart w:id="256" w:name="ref-tomasko2023"/>
+    <w:bookmarkEnd w:id="257"/>
+    <w:bookmarkStart w:id="258" w:name="ref-tomasko2023"/>
     <w:p>
       <w:pPr>
         <w:pStyle w:val="Bibliography"/>
@@ -19204,8 +19218,8 @@
         <w:t xml:space="preserve">86: 301–313.</w:t>
       </w:r>
     </w:p>
-    <w:bookmarkEnd w:id="256"/>
-    <w:bookmarkStart w:id="258" w:name="ref-tomasko2020"/>
+    <w:bookmarkEnd w:id="258"/>
+    <w:bookmarkStart w:id="260" w:name="ref-tomasko2020"/>
     <w:p>
       <w:pPr>
         <w:pStyle w:val="Bibliography"/>
@@ -19256,7 +19270,7 @@
       <w:r>
         <w:t xml:space="preserve"> </w:t>
       </w:r>
-      <w:hyperlink r:id="rId257">
+      <w:hyperlink r:id="rId259">
         <w:r>
           <w:rPr>
             <w:rStyle w:val="Hyperlink"/>
@@ -19268,8 +19282,8 @@
         <w:t xml:space="preserve">.</w:t>
       </w:r>
     </w:p>
-    <w:bookmarkEnd w:id="258"/>
-    <w:bookmarkStart w:id="260" w:name="ref-tomasko2005"/>
+    <w:bookmarkEnd w:id="260"/>
+    <w:bookmarkStart w:id="262" w:name="ref-tomasko2005"/>
     <w:p>
       <w:pPr>
         <w:pStyle w:val="Bibliography"/>
@@ -19305,7 +19319,7 @@
       <w:r>
         <w:t xml:space="preserve"> </w:t>
       </w:r>
-      <w:hyperlink r:id="rId259">
+      <w:hyperlink r:id="rId261">
         <w:r>
           <w:rPr>
             <w:rStyle w:val="Hyperlink"/>
@@ -19317,8 +19331,8 @@
         <w:t xml:space="preserve">.</w:t>
       </w:r>
     </w:p>
-    <w:bookmarkEnd w:id="260"/>
-    <w:bookmarkStart w:id="262" w:name="ref-usup1994"/>
+    <w:bookmarkEnd w:id="262"/>
+    <w:bookmarkStart w:id="264" w:name="ref-usup1994"/>
     <w:p>
       <w:pPr>
         <w:pStyle w:val="Bibliography"/>
@@ -19354,7 +19368,7 @@
       <w:r>
         <w:t xml:space="preserve"> </w:t>
       </w:r>
-      <w:hyperlink r:id="rId261">
+      <w:hyperlink r:id="rId263">
         <w:r>
           <w:rPr>
             <w:rStyle w:val="Hyperlink"/>
@@ -19366,8 +19380,8 @@
         <w:t xml:space="preserve">.</w:t>
       </w:r>
     </w:p>
-    <w:bookmarkEnd w:id="262"/>
-    <w:bookmarkStart w:id="264" w:name="ref-vanbogaert2018"/>
+    <w:bookmarkEnd w:id="264"/>
+    <w:bookmarkStart w:id="266" w:name="ref-vanbogaert2018"/>
     <w:p>
       <w:pPr>
         <w:pStyle w:val="Bibliography"/>
@@ -19410,7 +19424,7 @@
       <w:r>
         <w:t xml:space="preserve"> </w:t>
       </w:r>
-      <w:hyperlink r:id="rId263">
+      <w:hyperlink r:id="rId265">
         <w:r>
           <w:rPr>
             <w:rStyle w:val="Hyperlink"/>
@@ -19422,8 +19436,8 @@
         <w:t xml:space="preserve">.</w:t>
       </w:r>
     </w:p>
-    <w:bookmarkEnd w:id="264"/>
-    <w:bookmarkStart w:id="266" w:name="ref-vandermeer1972"/>
+    <w:bookmarkEnd w:id="266"/>
+    <w:bookmarkStart w:id="268" w:name="ref-vandermeer1972"/>
     <w:p>
       <w:pPr>
         <w:pStyle w:val="Bibliography"/>
@@ -19450,7 +19464,7 @@
       <w:r>
         <w:t xml:space="preserve"> </w:t>
       </w:r>
-      <w:hyperlink r:id="rId265">
+      <w:hyperlink r:id="rId267">
         <w:r>
           <w:rPr>
             <w:rStyle w:val="Hyperlink"/>
@@ -19462,8 +19476,8 @@
         <w:t xml:space="preserve">.</w:t>
       </w:r>
     </w:p>
-    <w:bookmarkEnd w:id="266"/>
-    <w:bookmarkStart w:id="268" w:name="ref-waycott2009"/>
+    <w:bookmarkEnd w:id="268"/>
+    <w:bookmarkStart w:id="270" w:name="ref-waycott2009"/>
     <w:p>
       <w:pPr>
         <w:pStyle w:val="Bibliography"/>
@@ -19490,7 +19504,7 @@
       <w:r>
         <w:t xml:space="preserve"> </w:t>
       </w:r>
-      <w:hyperlink r:id="rId267">
+      <w:hyperlink r:id="rId269">
         <w:r>
           <w:rPr>
             <w:rStyle w:val="Hyperlink"/>
@@ -19502,8 +19516,8 @@
         <w:t xml:space="preserve">.</w:t>
       </w:r>
     </w:p>
-    <w:bookmarkEnd w:id="268"/>
-    <w:bookmarkStart w:id="270" w:name="ref-webster2021"/>
+    <w:bookmarkEnd w:id="270"/>
+    <w:bookmarkStart w:id="272" w:name="ref-webster2021"/>
     <w:p>
       <w:pPr>
         <w:pStyle w:val="Bibliography"/>
@@ -19552,7 +19566,7 @@
       <w:r>
         <w:t xml:space="preserve"> </w:t>
       </w:r>
-      <w:hyperlink r:id="rId269">
+      <w:hyperlink r:id="rId271">
         <w:r>
           <w:rPr>
             <w:rStyle w:val="Hyperlink"/>
@@ -19564,8 +19578,8 @@
         <w:t xml:space="preserve">.</w:t>
       </w:r>
     </w:p>
-    <w:bookmarkEnd w:id="270"/>
-    <w:bookmarkStart w:id="272" w:name="ref-weisberg2006"/>
+    <w:bookmarkEnd w:id="272"/>
+    <w:bookmarkStart w:id="274" w:name="ref-weisberg2006"/>
     <w:p>
       <w:pPr>
         <w:pStyle w:val="Bibliography"/>
@@ -19610,7 +19624,7 @@
       <w:r>
         <w:t xml:space="preserve"> </w:t>
       </w:r>
-      <w:hyperlink r:id="rId271">
+      <w:hyperlink r:id="rId273">
         <w:r>
           <w:rPr>
             <w:rStyle w:val="Hyperlink"/>
@@ -19622,8 +19636,8 @@
         <w:t xml:space="preserve">.</w:t>
       </w:r>
     </w:p>
-    <w:bookmarkEnd w:id="272"/>
-    <w:bookmarkStart w:id="274" w:name="ref-white2017"/>
+    <w:bookmarkEnd w:id="274"/>
+    <w:bookmarkStart w:id="276" w:name="ref-white2017"/>
     <w:p>
       <w:pPr>
         <w:pStyle w:val="Bibliography"/>
@@ -19659,7 +19673,7 @@
       <w:r>
         <w:t xml:space="preserve"> </w:t>
       </w:r>
-      <w:hyperlink r:id="rId273">
+      <w:hyperlink r:id="rId275">
         <w:r>
           <w:rPr>
             <w:rStyle w:val="Hyperlink"/>
@@ -19671,8 +19685,8 @@
         <w:t xml:space="preserve">.</w:t>
       </w:r>
     </w:p>
-    <w:bookmarkEnd w:id="274"/>
-    <w:bookmarkStart w:id="276" w:name="ref-wood11"/>
+    <w:bookmarkEnd w:id="276"/>
+    <w:bookmarkStart w:id="278" w:name="ref-wood11"/>
     <w:p>
       <w:pPr>
         <w:pStyle w:val="Bibliography"/>
@@ -19699,7 +19713,7 @@
       <w:r>
         <w:t xml:space="preserve"> </w:t>
       </w:r>
-      <w:hyperlink r:id="rId275">
+      <w:hyperlink r:id="rId277">
         <w:r>
           <w:rPr>
             <w:rStyle w:val="Hyperlink"/>
@@ -19711,8 +19725,8 @@
         <w:t xml:space="preserve">.</w:t>
       </w:r>
     </w:p>
-    <w:bookmarkEnd w:id="276"/>
-    <w:bookmarkStart w:id="277" w:name="ref-wood17"/>
+    <w:bookmarkEnd w:id="278"/>
+    <w:bookmarkStart w:id="279" w:name="ref-wood17"/>
     <w:p>
       <w:pPr>
         <w:pStyle w:val="Bibliography"/>
@@ -19790,8 +19804,8 @@
         <w:t xml:space="preserve">. 2nd ed. Chapman; Hall/CRC.</w:t>
       </w:r>
     </w:p>
-    <w:bookmarkEnd w:id="277"/>
-    <w:bookmarkStart w:id="279" w:name="ref-zhang2023"/>
+    <w:bookmarkEnd w:id="279"/>
+    <w:bookmarkStart w:id="281" w:name="ref-zhang2023"/>
     <w:p>
       <w:pPr>
         <w:pStyle w:val="Bibliography"/>
@@ -19828,7 +19842,7 @@
       <w:r>
         <w:t xml:space="preserve"> </w:t>
       </w:r>
-      <w:hyperlink r:id="rId278">
+      <w:hyperlink r:id="rId280">
         <w:r>
           <w:rPr>
             <w:rStyle w:val="Hyperlink"/>
@@ -19840,8 +19854,8 @@
         <w:t xml:space="preserve">.</w:t>
       </w:r>
     </w:p>
-    <w:bookmarkEnd w:id="279"/>
-    <w:bookmarkStart w:id="281" w:name="ref-zieman1975"/>
+    <w:bookmarkEnd w:id="281"/>
+    <w:bookmarkStart w:id="283" w:name="ref-zieman1975"/>
     <w:p>
       <w:pPr>
         <w:pStyle w:val="Bibliography"/>
@@ -19909,7 +19923,7 @@
       <w:r>
         <w:t xml:space="preserve"> </w:t>
       </w:r>
-      <w:hyperlink r:id="rId280">
+      <w:hyperlink r:id="rId282">
         <w:r>
           <w:rPr>
             <w:rStyle w:val="Hyperlink"/>
@@ -19921,8 +19935,8 @@
         <w:t xml:space="preserve">.</w:t>
       </w:r>
     </w:p>
-    <w:bookmarkEnd w:id="281"/>
-    <w:bookmarkStart w:id="283" w:name="ref-zuur2009a"/>
+    <w:bookmarkEnd w:id="283"/>
+    <w:bookmarkStart w:id="285" w:name="ref-zuur2009a"/>
     <w:p>
       <w:pPr>
         <w:pStyle w:val="Bibliography"/>
@@ -19960,7 +19974,7 @@
       <w:r>
         <w:t xml:space="preserve"> </w:t>
       </w:r>
-      <w:hyperlink r:id="rId282">
+      <w:hyperlink r:id="rId284">
         <w:r>
           <w:rPr>
             <w:rStyle w:val="Hyperlink"/>
@@ -19972,9 +19986,9 @@
         <w:t xml:space="preserve">.</w:t>
       </w:r>
     </w:p>
-    <w:bookmarkEnd w:id="283"/>
-    <w:bookmarkEnd w:id="284"/>
     <w:bookmarkEnd w:id="285"/>
+    <w:bookmarkEnd w:id="286"/>
+    <w:bookmarkEnd w:id="287"/>
     <w:sectPr>
       <w:footerReference r:id="rId9" w:type="default"/>
       <w:pgSz w:h="15840" w:w="12240"/>

</xml_diff>

<commit_message>
more gam revisions, results done, working on discuss
</commit_message>
<xml_diff>
--- a/manu-draft.docx
+++ b/manu-draft.docx
@@ -2006,7 +2006,7 @@
         <w:t xml:space="preserve"> </w:t>
       </w:r>
       <w:r>
-        <w:t xml:space="preserve">from all stations in each segment from 1998 to 2022. Preliminary analyses evaluated different lagged associations between the stressor metrics and seagrass change, although initial results suggested no additional insight could be gained using lagged assessments compared to the annual summaries. As such, the annual stressor metrics were compared to frequency occurrence (all species) each year by bay segment. GAMs were used to evaluate frequency occurrence in response to the independent variables, where the latter were the stressor metrics for temperature, salinity, or both. Additional predictors included year and light attenuation as estimated from Secchi depth</w:t>
+        <w:t xml:space="preserve">from all stations in each segment from 1998 to 2022. Preliminary analyses evaluated different lagged associations between the stressor metrics and seagrass change, although initial results suggested no additional insight could be gained using lagged assessments compared to the transect year summaries. As such, the stressor metrics were compared to frequency occurrence (all species) each year by bay segment. GAMs were used to evaluate frequency occurrence in response to the independent variables, where the latter were the stressor metrics for temperature, salinity, or both. Additional predictors included year and light attenuation as estimated from Secchi depth</w:t>
       </w:r>
       <w:r>
         <w:t xml:space="preserve"> </w:t>
@@ -2093,7 +2093,7 @@
         <w:t xml:space="preserve"> </w:t>
       </w:r>
       <w:r>
-        <w:t xml:space="preserve">is an smoother function for a single predictor and</w:t>
+        <w:t xml:space="preserve">is a smoother function for a single predictor and</w:t>
       </w:r>
       <w:r>
         <w:t xml:space="preserve"> </w:t>
@@ -3512,7 +3512,7 @@
         <w:pStyle w:val="FirstParagraph"/>
       </w:pPr>
       <w:r>
-        <w:t xml:space="preserve">Separate models were constructed to provide an additional weight-of-evidence for the FIM and PDEM temperature and salinity datasets relative to seagrass change. These models used direct measurements of salinity and temperature as independent variables because the stressor metrics could not be calculated using the sampling designs from these monitoring programs (i.e., each sample was a distinct location). GAMs were used for the FIM data to evaluate seagrass percent cover using year, temperature, and salinity as independent variables. Separate smoothed terms for each predictor and iteractions with year for each predictor for each bay segment were included as above. GAMs for the PDEM data were constructed similarly, except only Old Tampa Bay was evaluated due to spatial limitations of the data. Neither the FIM nor PDEM models used light attenuation as a predictor variable given that a large percentage of Secchi observations were measured on the bottom (92% and 45%, respectively), providing further support that light environments have not been limiting for seagrasses. Model input data were further subset to include only months from July to October to describe seagrasses during the growing season and to reduce potential seasonal effects. Lastly, all data were averaged annually for the monthly subsets for comparability of sample size (i.e., power) with the EPC models. For the PDEM models, presence/absence was converted to frequency occurrence as the number of sites with seagrass in a year divided by the total number of sites and all data were subset to less than 2 meters to better characterize locations where seagrass occurs. The GAM equations for the FIM (</w:t>
+        <w:t xml:space="preserve">models were constructed to provide an additional weight-of-evidence for the FIM and PDEM temperature and salinity datasets relative to seagrass change. These models used direct measurements of salinity and temperature as independent variables because the stressor metrics could not be calculated using the sampling designs from these monitoring programs (i.e., each sample was a distinct location). GAMs were used for the FIM data to evaluate annual average seagrass percent cover using year, temperature, and salinity as independent variables. Separate smoothed terms for each predictor and interactions with year for each predictor for each bay segment were included as above. GAMs for the PDEM data were constructed similarly, except only Old Tampa Bay was evaluated due to spatial limitations of the data. Neither the FIM nor PDEM models used light attenuation as a predictor variable given that a large percentage of Secchi observations were measured on the bottom (92% and 45%, respectively), providing further support that light environments have not been limiting for seagrasses. Model input data were further subset to include only months from July to October to describe seagrasses during the growing season and to reduce potential seasonal effects. Lastly, all data were averaged annually for the monthly subsets for comparability of sample size (i.e., power) with the EPC models. For the PDEM models, presence/absence was converted to frequency occurrence as the number of sites with seagrass in a year divided by the total number of sites and all data were subset to less than 2 meters to better characterize locations where seagrass occurs. The GAM equations for the FIM (</w:t>
       </w:r>
       <w:hyperlink w:anchor="eq-fimmod">
         <w:r>
@@ -3534,7 +3534,7 @@
         </w:r>
       </w:hyperlink>
       <w:r>
-        <w:t xml:space="preserve">) datasets were as follows.</w:t>
+        <w:t xml:space="preserve">) datasets, respectively, were as follows.</w:t>
       </w:r>
     </w:p>
     <w:p>
@@ -5215,35 +5215,177 @@
         <w:pStyle w:val="FirstParagraph"/>
       </w:pPr>
       <w:r>
-        <w:t xml:space="preserve">GAMs to assess the potential effects of temperature and salinity on seagrass change provided modest evidence that seagrass change was influenced by climate stressors. The most parsimonious model for the EPC data included the temperature and salinity metrics as potentially important for explaining inter-annual variation in seagrass frequency occurrence (). An interaction of the metrics with time period was also observed, with notable differences by predictor (Figure</w:t>
-      </w:r>
-      <w:r>
-        <w:t xml:space="preserve"> </w:t>
-      </w:r>
-      <w:hyperlink w:anchor="fig-sgmod">
-        <w:r>
-          <w:rPr>
-            <w:rStyle w:val="Hyperlink"/>
-          </w:rPr>
-          <w:t xml:space="preserve">7</w:t>
+        <w:t xml:space="preserve">GAMs to assess the potential effects of year, light attenuation, temperature and salinity on seagrass change provided some evidence that seagrass change was influenced by climate stressors, particularly for the FIM and PDEM datasets. The model for the EPC data (n = 75, Adj. R</w:t>
+      </w:r>
+      <m:oMath>
+        <m:sSup>
+          <m:e>
+            <m:r>
+              <m:t>​</m:t>
+            </m:r>
+          </m:e>
+          <m:sup>
+            <m:r>
+              <m:t>2</m:t>
+            </m:r>
+          </m:sup>
+        </m:sSup>
+      </m:oMath>
+      <w:r>
+        <w:t xml:space="preserve"> </w:t>
+      </w:r>
+      <w:r>
+        <w:t xml:space="preserve">= 0.93, Deviance explained = 97%) had notable associations with year for the OTB and MTB bay segments and for light attenuation for the HB bay segment (</w:t>
+      </w:r>
+      <w:hyperlink w:anchor="fig-sgmod1">
+        <w:r>
+          <w:rPr>
+            <w:rStyle w:val="Hyperlink"/>
+          </w:rPr>
+          <w:t xml:space="preserve">Figure 7</w:t>
         </w:r>
       </w:hyperlink>
       <w:r>
-        <w:t xml:space="preserve">a,</w:t>
-      </w:r>
-      <w:r>
-        <w:t xml:space="preserve"> </w:t>
-      </w:r>
-      <w:hyperlink w:anchor="tbl-modtab">
-        <w:r>
-          <w:rPr>
-            <w:rStyle w:val="Hyperlink"/>
-          </w:rPr>
-          <w:t xml:space="preserve">Table 5</w:t>
+        <w:t xml:space="preserve">, Table S7). Associations of seagrass change with the temperature and salinity metrics were weak and somewhat contrary to expectation (i.e., an increasing partial effect on seagrass as the stressor metrics increased). The EPC model using the</w:t>
+      </w:r>
+      <w:r>
+        <w:t xml:space="preserve"> </w:t>
+      </w:r>
+      <w:r>
+        <w:t xml:space="preserve">“</w:t>
+      </w:r>
+      <w:r>
+        <w:t xml:space="preserve">both</w:t>
+      </w:r>
+      <w:r>
+        <w:t xml:space="preserve">”</w:t>
+      </w:r>
+      <w:r>
+        <w:t xml:space="preserve"> </w:t>
+      </w:r>
+      <w:r>
+        <w:t xml:space="preserve">stressor metric was similar (n = 75, Adj. R</w:t>
+      </w:r>
+      <m:oMath>
+        <m:sSup>
+          <m:e>
+            <m:r>
+              <m:t>​</m:t>
+            </m:r>
+          </m:e>
+          <m:sup>
+            <m:r>
+              <m:t>2</m:t>
+            </m:r>
+          </m:sup>
+        </m:sSup>
+      </m:oMath>
+      <w:r>
+        <w:t xml:space="preserve"> </w:t>
+      </w:r>
+      <w:r>
+        <w:t xml:space="preserve">= 0.97, Deviance explained = 99%, Figure S7, Table S8), suggesting no added benefit of evaluating times when both temperature was above and salinity was below the threshold.</w:t>
+      </w:r>
+    </w:p>
+    <w:p>
+      <w:pPr>
+        <w:pStyle w:val="BodyText"/>
+      </w:pPr>
+      <w:r>
+        <w:t xml:space="preserve">The GAMs for the FIM and PDEM datasets had notable associations with temperature and salinity stress, where an increase in temperature and a decrease in salinity was often associated with a decline in seagrass depending on bay segment. The FIM model (n = 81, Adj. R</w:t>
+      </w:r>
+      <m:oMath>
+        <m:sSup>
+          <m:e>
+            <m:r>
+              <m:t>​</m:t>
+            </m:r>
+          </m:e>
+          <m:sup>
+            <m:r>
+              <m:t>2</m:t>
+            </m:r>
+          </m:sup>
+        </m:sSup>
+      </m:oMath>
+      <w:r>
+        <w:t xml:space="preserve"> </w:t>
+      </w:r>
+      <w:r>
+        <w:t xml:space="preserve">= 0.81, Deviance explained = 89%), Figure [-</w:t>
+      </w:r>
+      <w:hyperlink w:anchor="fig-sgmod2">
+        <w:r>
+          <w:rPr>
+            <w:rStyle w:val="Hyperlink"/>
+          </w:rPr>
+          <w:t xml:space="preserve">Figure 8</w:t>
         </w:r>
       </w:hyperlink>
       <w:r>
-        <w:t xml:space="preserve">). For the period prior to 2016, frequency occurrence of seagrass increased as the number of days where temperature was above 30</w:t>
+        <w:t xml:space="preserve">]a, Table S9) showed a slight decrease in seagrass with increasing temperature for HB and MTB, with a similar change as salinity decreased. The PDEM model (n = 19, Adj. R</w:t>
+      </w:r>
+      <m:oMath>
+        <m:sSup>
+          <m:e>
+            <m:r>
+              <m:t>​</m:t>
+            </m:r>
+          </m:e>
+          <m:sup>
+            <m:r>
+              <m:t>2</m:t>
+            </m:r>
+          </m:sup>
+        </m:sSup>
+      </m:oMath>
+      <w:r>
+        <w:t xml:space="preserve"> </w:t>
+      </w:r>
+      <w:r>
+        <w:t xml:space="preserve">= 0.69, Deviance explained = 81%, Figure [-</w:t>
+      </w:r>
+      <w:hyperlink w:anchor="fig-sgmod2">
+        <w:r>
+          <w:rPr>
+            <w:rStyle w:val="Hyperlink"/>
+          </w:rPr>
+          <w:t xml:space="preserve">Figure 8</w:t>
+        </w:r>
+      </w:hyperlink>
+      <w:r>
+        <w:t xml:space="preserve">]b, Table S10) that evaluated only OTB showed a distinct decrease with seagrass as temperature increased, but no association with salinity. Some of the interaction terms of the predictors with year suggested the relationships with seagrass may have changed over time, but the results were not consistent between bay segments or models (Tables S7 to S10).</w:t>
+      </w:r>
+    </w:p>
+    <w:bookmarkEnd w:id="40"/>
+    <w:bookmarkEnd w:id="41"/>
+    <w:bookmarkStart w:id="44" w:name="discussion"/>
+    <w:p>
+      <w:pPr>
+        <w:pStyle w:val="Heading2"/>
+      </w:pPr>
+      <w:r>
+        <w:t xml:space="preserve">4 Discussion</w:t>
+      </w:r>
+    </w:p>
+    <w:p>
+      <w:pPr>
+        <w:pStyle w:val="FirstParagraph"/>
+      </w:pPr>
+      <w:r>
+        <w:t xml:space="preserve">Global increases in temperature and altered precipitation patterns related to climate change have had measurable effects on the structure and functioning of a wide range of natural environments</w:t>
+      </w:r>
+      <w:r>
+        <w:t xml:space="preserve"> </w:t>
+      </w:r>
+      <w:r>
+        <w:t xml:space="preserve">(Osland et al. 2015; Oliver et al. 2018)</w:t>
+      </w:r>
+      <w:r>
+        <w:t xml:space="preserve">. For Tampa Bay, these changes have been demonstrated using long-term trends in water temperature and salinity, which mirrored long-term changes in air temperature and precipitation. Tampa Bay has gotten hotter and fresher; water temperature has increased by 0.03 - 0.04</w:t>
+      </w:r>
+      <w:r>
+        <w:t xml:space="preserve"> </w:t>
       </w:r>
       <m:oMath>
         <m:sSup>
@@ -5263,141 +5405,7 @@
         </m:sSup>
       </m:oMath>
       <w:r>
-        <w:t xml:space="preserve"> </w:t>
-      </w:r>
-      <w:r>
-        <w:t xml:space="preserve">increased, whereas no relationship was observed after 2016. However, the interaction between time period and temperature was not significant, suggesting no difference between time periods. The opposite trend was observed for the number of days when salinity was below 25 ppt, where no relationship was observed prior to 2016 and a decreasing relationship was observed after 2016 (interaction term between salinity and time period was marginally significant, p &lt; 0.1, Figure</w:t>
-      </w:r>
-      <w:r>
-        <w:t xml:space="preserve"> </w:t>
-      </w:r>
-      <w:hyperlink w:anchor="fig-sgmod">
-        <w:r>
-          <w:rPr>
-            <w:rStyle w:val="Hyperlink"/>
-          </w:rPr>
-          <w:t xml:space="preserve">7</w:t>
-        </w:r>
-      </w:hyperlink>
-      <w:r>
-        <w:t xml:space="preserve">a,</w:t>
-      </w:r>
-      <w:r>
-        <w:t xml:space="preserve"> </w:t>
-      </w:r>
-      <w:hyperlink w:anchor="tbl-modtab">
-        <w:r>
-          <w:rPr>
-            <w:rStyle w:val="Hyperlink"/>
-          </w:rPr>
-          <w:t xml:space="preserve">Table 5</w:t>
-        </w:r>
-      </w:hyperlink>
-      <w:r>
-        <w:t xml:space="preserve">). The interaction between the temperature and salinity metric was included in the most parsimonious model, although it was not significant. The second model for the EPC data that evaluated the number of days when both temperature was above and salinity was below the threshold was also significant (), although the interaction term with time period was not included in the most parsimonious model, suggesting no effect of this metric in describing seagrass change after 2016 (</w:t>
-      </w:r>
-      <w:hyperlink w:anchor="tbl-modtab">
-        <w:r>
-          <w:rPr>
-            <w:rStyle w:val="Hyperlink"/>
-          </w:rPr>
-          <w:t xml:space="preserve">Table 5</w:t>
-        </w:r>
-      </w:hyperlink>
-      <w:r>
-        <w:t xml:space="preserve">). Note that</w:t>
-      </w:r>
-      <w:r>
-        <w:t xml:space="preserve"> </w:t>
-      </w:r>
-      <w:hyperlink w:anchor="fig-sgmod">
-        <w:r>
-          <w:rPr>
-            <w:rStyle w:val="Hyperlink"/>
-          </w:rPr>
-          <w:t xml:space="preserve">Figure 7</w:t>
-        </w:r>
-      </w:hyperlink>
-      <w:r>
-        <w:t xml:space="preserve"> </w:t>
-      </w:r>
-      <w:r>
-        <w:t xml:space="preserve">shows model predictions for OTB only, although the shape of the relationships do not change for other bay segments other than as additive shifts of the curves up or down.</w:t>
-      </w:r>
-    </w:p>
-    <w:p>
-      <w:pPr>
-        <w:pStyle w:val="BodyText"/>
-      </w:pPr>
-      <w:r>
-        <w:t xml:space="preserve">The most parsimonious model for the FIM dataset also showed potential temperature and salinity associations with seagrass change after 2016, although explanatory power was lower than the EPC models likely due to larger spread of the data (). Increases in temperature and decreases in salinity were both associated with reductions in percent cover after 2016, whereas no relationships were observed prior to 2016 (p &lt; 0.05 and p &lt; 0.1 for the interactions between temperature or salinity with time period, respectively, Figure</w:t>
-      </w:r>
-      <w:r>
-        <w:t xml:space="preserve"> </w:t>
-      </w:r>
-      <w:hyperlink w:anchor="fig-sgmod">
-        <w:r>
-          <w:rPr>
-            <w:rStyle w:val="Hyperlink"/>
-          </w:rPr>
-          <w:t xml:space="preserve">7</w:t>
-        </w:r>
-      </w:hyperlink>
-      <w:r>
-        <w:t xml:space="preserve">b,</w:t>
-      </w:r>
-      <w:r>
-        <w:t xml:space="preserve"> </w:t>
-      </w:r>
-      <w:hyperlink w:anchor="tbl-modtab">
-        <w:r>
-          <w:rPr>
-            <w:rStyle w:val="Hyperlink"/>
-          </w:rPr>
-          <w:t xml:space="preserve">Table 5</w:t>
-        </w:r>
-      </w:hyperlink>
-      <w:r>
-        <w:t xml:space="preserve">). The interaction between salinity and temperature was not included as a significant term in the final FIM model. Lastly, the most parsimonious model for the PDEM dataset only included time period as a marginally significant variable and the overall model fit was not significant (</w:t>
-      </w:r>
-      <w:hyperlink w:anchor="tbl-modtab">
-        <w:r>
-          <w:rPr>
-            <w:rStyle w:val="Hyperlink"/>
-          </w:rPr>
-          <w:t xml:space="preserve">Table 5</w:t>
-        </w:r>
-      </w:hyperlink>
-      <w:r>
-        <w:t xml:space="preserve">).</w:t>
-      </w:r>
-    </w:p>
-    <w:bookmarkEnd w:id="40"/>
-    <w:bookmarkEnd w:id="41"/>
-    <w:bookmarkStart w:id="44" w:name="discussion"/>
-    <w:p>
-      <w:pPr>
-        <w:pStyle w:val="Heading2"/>
-      </w:pPr>
-      <w:r>
-        <w:t xml:space="preserve">4 Discussion</w:t>
-      </w:r>
-    </w:p>
-    <w:p>
-      <w:pPr>
-        <w:pStyle w:val="FirstParagraph"/>
-      </w:pPr>
-      <w:r>
-        <w:t xml:space="preserve">Global increases in temperature and altered precipitation patterns related to climate change have had measurable effects on the structure and functioning of a wide range of natural environments</w:t>
-      </w:r>
-      <w:r>
-        <w:t xml:space="preserve"> </w:t>
-      </w:r>
-      <w:r>
-        <w:t xml:space="preserve">(Osland et al. 2015; Oliver et al. 2018)</w:t>
-      </w:r>
-      <w:r>
-        <w:t xml:space="preserve">. For Tampa Bay, these changes have been demonstrated using long-term trends in water temperature and salinity, which mirrored long-term changes in air temperature and precipitation. Tampa Bay has gotten hotter and fresher; water temperature has increased by 0.03 - 0.04</w:t>
+        <w:t xml:space="preserve">C per year and salinity has decreased by 0.04 - 0.06 ppt per year, translating to an increase of 1.3 to 1.7</w:t>
       </w:r>
       <w:r>
         <w:t xml:space="preserve"> </w:t>
@@ -5420,7 +5428,7 @@
         </m:sSup>
       </m:oMath>
       <w:r>
-        <w:t xml:space="preserve">C per year and salinity has decreased by 0.04 - 0.06 ppt per year, translating to an increase of 1.3 to 1.7</w:t>
+        <w:t xml:space="preserve">C and a decrease of 1.6 to 2.6 ppt over the past fifty years. The number of days each year when temperature was above 30</w:t>
       </w:r>
       <w:r>
         <w:t xml:space="preserve"> </w:t>
@@ -5443,7 +5451,7 @@
         </m:sSup>
       </m:oMath>
       <w:r>
-        <w:t xml:space="preserve">C and a decrease of 1.6 to 2.6 ppt over the past fifty years. These changes were demonstrated in three long-term datasets with different sampling methods and periods of record. Understandably, the trends were most clearly observed in the dataset with the longest period of record (EPC), covering nearly fifty years of monthly observations. These long-term changes manifested into consistent trends in known seagrass stressors; the continuous number of days increased each year when temperature, salinity, or both crossed thresholds.</w:t>
+        <w:t xml:space="preserve">C or salinity was below 25 ppt has also increased consistently, with an average increase baywide of 48 and 37 days, respectively, since 1975. These changes were demonstrated in three long-term datasets with different sampling methods and periods of record. Understandably, the trends were most clearly observed in the dataset with the longest period of record (EPC), covering nearly fifty years of monthly observations. These long-term changes manifested into consistent trends in known seagrass stressors; the continuous number of days increased each year when temperature, salinity, or both crossed thresholds.</w:t>
       </w:r>
     </w:p>
     <w:p>
@@ -5496,10 +5504,7 @@
         <w:t xml:space="preserve"> </w:t>
       </w:r>
       <w:r>
-        <w:t xml:space="preserve">evaluated the EPC data as an average for the entire bay for consistency of comparison to their larger spatial area and model domain. Our results showing increases in temperature and decreases in salinity in the summer, early fall, most notably for OTB and northern stations of HB</w:t>
-      </w:r>
-      <w:r>
-        <w:t xml:space="preserve"> </w:t>
+        <w:t xml:space="preserve">evaluated the EPC data as an average for the entire bay for consistency of comparison to their larger spatial area and model domain. Our results showing increases in temperature and decreases in salinity in the summer, early fall, most notably for OTB and northern stations of HB (</w:t>
       </w:r>
       <w:hyperlink w:anchor="fig-kendall">
         <w:r>
@@ -5510,16 +5515,13 @@
         </w:r>
       </w:hyperlink>
       <w:r>
-        <w:t xml:space="preserve">, are likely related to hydrodynamic characteristics of these segments relative to MTB and LTB that flush more regularly with the Gulf of Mexico. These upper bay segments are more affected by hydrologic inflows (HB), lack of circulation (OTB), or thermal stress related to more rapid warming with shallower depths. The significant reduction in salinity for LTB is also of note, perhaps related to gravitational circulation patterns that export lower salinity water from upstream in the main shipping channels</w:t>
-      </w:r>
-      <w:r>
-        <w:t xml:space="preserve"> </w:t>
-      </w:r>
-      <w:r>
-        <w:t xml:space="preserve">(Weisberg and Zheng 2006)</w:t>
-      </w:r>
-      <w:r>
-        <w:t xml:space="preserve">. Additionally,</w:t>
+        <w:t xml:space="preserve">), are likely related to hydrodynamic characteristics of these segments relative to MTB and LTB that flush more regularly with the Gulf of Mexico. These upper bay segments are more affected by hydrologic inflows (HB), lack of circulation (OTB), or thermal stress related to more rapid warming with shallower depths. The significant reduction in salinity for LTB is also of note, perhaps related to gravitational circulation patterns that export lower salinity water from upstream in the main shipping channels [</w:t>
+      </w:r>
+      <w:r>
+        <w:t xml:space="preserve">Weisberg and Zheng (2006)</w:t>
+      </w:r>
+      <w:r>
+        <w:t xml:space="preserve">]. Additionally,</w:t>
       </w:r>
       <w:r>
         <w:t xml:space="preserve"> </w:t>
@@ -5551,7 +5553,18 @@
         <w:pStyle w:val="BodyText"/>
       </w:pPr>
       <w:r>
-        <w:t xml:space="preserve">Our relatively simple modeling approach provided some evidence that climate-related stressors impart some effect on recent seagrass losses in Tampa Bay. The models did not provide a consistent, nor statistically powerful, explanation that increasing temperature and decreasing salinity were key (or the sole) drivers. However, evaluating all models together as weight-of-evidence suggests there is value in considering multiple datasets and models to interpret noisy patterns and compounding ecological processes. Model results for the EPC and FIM datasets both suggested that increasing temperature and decreasing salinity were associated with potential seagrass loss post 2016, described primarily using separate interaction terms of temperature or salinity with time period. For the EPC model, the interaction term was not significant for temperature, whereas the interaction was marginally significant for the salinity metric, such that a negative association between seagrass and salinity stress was observed post 2016 as compared to pre 2016. Likewise, the FIM models had a significant interaction term for the association of temperature with time period and a marginally significant interaction term for the association of salinity with time period. An important distinction between the EPC and FIM models is that the former evaluated the number of days above/below thresholds each year to quantify annual temperature or salinity stress, whereas the latter evaluated observed temperature and salinity values at the time of seagrass sampling. As such, both models attempted to describe the role of these stressors on potential seagrass change, but use different independent variables given the different sampling designs of each monitoring program. These differences highlight challenges describing autecological relationships in long-term datasets, while also demonstrating the utility of our weight-of-evidence approach to describe such relationships.</w:t>
+        <w:t xml:space="preserve">Our relatively simple modeling approach provided some evidence that climate-related stressors impart some effect on recent seagrass losses in Tampa Bay. The models did not provide a consistent explanation that increasing temperature and decreasing salinity were key (or the sole) drivers. However, evaluating all models together as weight-of-evidence suggests there is value in considering multiple datasets and models to interpret noisy patterns and compounding ecological processes. Model results for the FIM and PDEM datasets both suggested that increasing temperature and decreasing salinity were associated with potential seagrass loss in recent years (</w:t>
+      </w:r>
+      <w:hyperlink w:anchor="fig-sgmod2">
+        <w:r>
+          <w:rPr>
+            <w:rStyle w:val="Hyperlink"/>
+          </w:rPr>
+          <w:t xml:space="preserve">Figure 8</w:t>
+        </w:r>
+      </w:hyperlink>
+      <w:r>
+        <w:t xml:space="preserve">). For the EPC model, the interaction term was not significant for temperature, whereas the interaction was marginally significant for the salinity metric, such that a negative association between seagrass and salinity stress was observed post 2016 as compared to pre 2016. Likewise, the FIM models had a significant interaction term for the association of temperature with time period and a marginally significant interaction term for the association of salinity with time period. An important distinction between the EPC and FIM models is that the former evaluated the number of days above/below thresholds each year to quantify annual temperature or salinity stress, whereas the latter evaluated observed temperature and salinity values at the time of seagrass sampling. As such, both models attempted to describe the role of these stressors on potential seagrass change, but use different independent variables given the different sampling designs of each monitoring program. These differences highlight challenges describing autecological relationships in long-term datasets, while also demonstrating the utility of our weight-of-evidence approach to describe such relationships.</w:t>
       </w:r>
     </w:p>
     <w:p>
@@ -6002,7 +6015,7 @@
     </w:p>
     <w:bookmarkEnd w:id="43"/>
     <w:bookmarkEnd w:id="44"/>
-    <w:bookmarkStart w:id="73" w:name="figures"/>
+    <w:bookmarkStart w:id="77" w:name="figures"/>
     <w:p>
       <w:pPr>
         <w:pStyle w:val="Heading2"/>
@@ -6581,7 +6594,135 @@
       <w:tr>
         <w:tc>
           <w:tcPr/>
-          <w:bookmarkStart w:id="72" w:name="fig-sgmod"/>
+          <w:bookmarkStart w:id="72" w:name="fig-sgmod1"/>
+          <w:p>
+            <w:pPr>
+              <w:pStyle w:val="Compact"/>
+              <w:jc w:val="center"/>
+            </w:pPr>
+            <w:r>
+              <w:drawing>
+                <wp:inline>
+                  <wp:extent cx="5943600" cy="5200649"/>
+                  <wp:effectExtent b="0" l="0" r="0" t="0"/>
+                  <wp:docPr descr="" title="" id="70" name="Picture"/>
+                  <a:graphic>
+                    <a:graphicData uri="http://schemas.openxmlformats.org/drawingml/2006/picture">
+                      <pic:pic>
+                        <pic:nvPicPr>
+                          <pic:cNvPr descr="figs/sgmod1.png" id="71" name="Picture"/>
+                          <pic:cNvPicPr>
+                            <a:picLocks noChangeArrowheads="1" noChangeAspect="1"/>
+                          </pic:cNvPicPr>
+                        </pic:nvPicPr>
+                        <pic:blipFill>
+                          <a:blip r:embed="rId69"/>
+                          <a:stretch>
+                            <a:fillRect/>
+                          </a:stretch>
+                        </pic:blipFill>
+                        <pic:spPr bwMode="auto">
+                          <a:xfrm>
+                            <a:off x="0" y="0"/>
+                            <a:ext cx="5943600" cy="5200649"/>
+                          </a:xfrm>
+                          <a:prstGeom prst="rect">
+                            <a:avLst/>
+                          </a:prstGeom>
+                          <a:noFill/>
+                          <a:ln w="9525">
+                            <a:noFill/>
+                            <a:headEnd/>
+                            <a:tailEnd/>
+                          </a:ln>
+                        </pic:spPr>
+                      </pic:pic>
+                    </a:graphicData>
+                  </a:graphic>
+                </wp:inline>
+              </w:drawing>
+            </w:r>
+          </w:p>
+          <w:p>
+            <w:pPr>
+              <w:jc w:val="center"/>
+            </w:pPr>
+            <w:pPr>
+              <w:jc w:val="start"/>
+              <w:spacing w:before="200"/>
+              <w:pStyle w:val="ImageCaption"/>
+            </w:pPr>
+            <w:r>
+              <w:t xml:space="preserve">Fig. 7: Partial effects of smoothers (rows) by bay segment (columns) from a Generalized Additive Model used to describe seagrass change relative to year, light attenuation, the number of days each year when temperature was above 30</w:t>
+            </w:r>
+            <w:r>
+              <w:t xml:space="preserve"> </w:t>
+            </w:r>
+            <m:oMath>
+              <m:sSup>
+                <m:e>
+                  <m:r>
+                    <m:t>​</m:t>
+                  </m:r>
+                </m:e>
+                <m:sup>
+                  <m:r>
+                    <m:rPr>
+                      <m:sty m:val="p"/>
+                    </m:rPr>
+                    <m:t>∘</m:t>
+                  </m:r>
+                </m:sup>
+              </m:sSup>
+            </m:oMath>
+            <w:r>
+              <w:t xml:space="preserve">C, and the number of days each year when salinity was below 25 ppt. The EPC data were used for the independent variables in the model. Partial effects describe the modeled association between each predictor and seagrass frequency occurrence after accounting for the effects of the other predictors. The model also included smoothed interaction terms with year (not shown). See Table S7 for additional model fit statistics. OTB: Old Tampa Bay, HB: Hillsborough Bay, MTB: Middle Tampa Bay. n = 75, Adj. R</w:t>
+            </w:r>
+            <m:oMath>
+              <m:sSup>
+                <m:e>
+                  <m:r>
+                    <m:t>​</m:t>
+                  </m:r>
+                </m:e>
+                <m:sup>
+                  <m:r>
+                    <m:t>2</m:t>
+                  </m:r>
+                </m:sup>
+              </m:sSup>
+            </m:oMath>
+            <w:r>
+              <w:t xml:space="preserve"> </w:t>
+            </w:r>
+            <w:r>
+              <w:t xml:space="preserve">= 0.93, Deviance explained = 97%</w:t>
+            </w:r>
+          </w:p>
+          <w:bookmarkEnd w:id="72"/>
+        </w:tc>
+      </w:tr>
+    </w:tbl>
+    <w:p>
+      <w:r>
+        <w:br w:type="page"/>
+      </w:r>
+    </w:p>
+    <w:tbl>
+      <w:tblPr>
+        <w:tblStyle w:val="Table"/>
+        <w:tblW w:type="pct" w:w="5000"/>
+        <w:tblLook w:firstRow="0" w:lastRow="0" w:firstColumn="0" w:lastColumn="0" w:noHBand="0" w:noVBand="0" w:val="0000"/>
+        <w:jc w:val="start"/>
+        <w:tblLayout w:type="fixed"/>
+      </w:tblPr>
+      <w:tblGrid>
+        <w:gridCol w:w="7920"/>
+      </w:tblGrid>
+      <w:tr>
+        <w:tc>
+          <w:tcPr/>
+          <w:bookmarkStart w:id="76" w:name="fig-sgmod2"/>
           <w:p>
             <w:pPr>
               <w:pStyle w:val="Compact"/>
@@ -6592,18 +6733,18 @@
                 <wp:inline>
                   <wp:extent cx="5943600" cy="4457699"/>
                   <wp:effectExtent b="0" l="0" r="0" t="0"/>
-                  <wp:docPr descr="" title="" id="70" name="Picture"/>
+                  <wp:docPr descr="" title="" id="74" name="Picture"/>
                   <a:graphic>
                     <a:graphicData uri="http://schemas.openxmlformats.org/drawingml/2006/picture">
                       <pic:pic>
                         <pic:nvPicPr>
-                          <pic:cNvPr descr="figs/sgmods.png" id="71" name="Picture"/>
+                          <pic:cNvPr descr="figs/sgmod2.png" id="75" name="Picture"/>
                           <pic:cNvPicPr>
                             <a:picLocks noChangeArrowheads="1" noChangeAspect="1"/>
                           </pic:cNvPicPr>
                         </pic:nvPicPr>
                         <pic:blipFill>
-                          <a:blip r:embed="rId69"/>
+                          <a:blip r:embed="rId73"/>
                           <a:stretch>
                             <a:fillRect/>
                           </a:stretch>
@@ -6640,10 +6781,50 @@
               <w:pStyle w:val="ImageCaption"/>
             </w:pPr>
             <w:r>
-              <w:t xml:space="preserve">Fig. 7: Predicted results from Generalized Additive Models evaluating seagrass changes versus year, temperature, and salinity for the (a) FIM (first three columns evaluating mean annual percent cover from 0-100, n = 81, R.sq. 0.81, deviance explained 89%) and (b) PDEM (right column evaluating annual frequency occurrence from 0-1 in OTB only, n = 19, R.sq. 0.69, deviance explained 81%) datasets. Partial effects describe the modeled association between each predictor and seagrass frequency occurrence after accounting for the effects of the other predictors. The models also included smoothed interaction terms with year (not shown). See Tables S9 and S10 for additional model fit statistics. OTB: Old Tampa Bay, HB: Hillsborough Bay, MTB: Middle Tampa Bay.</w:t>
+              <w:t xml:space="preserve">Fig. 8: Partial effects of smoothers (rows) by bay segment (columns) from Generalized Additive Models evaluating seagrass changes versus year, temperature, and salinity for the (a) FIM (first three columns evaluating mean annual percent cover from 0-100, n = 81, Adj. R</w:t>
+            </w:r>
+            <m:oMath>
+              <m:sSup>
+                <m:e>
+                  <m:r>
+                    <m:t>​</m:t>
+                  </m:r>
+                </m:e>
+                <m:sup>
+                  <m:r>
+                    <m:t>2</m:t>
+                  </m:r>
+                </m:sup>
+              </m:sSup>
+            </m:oMath>
+            <w:r>
+              <w:t xml:space="preserve"> </w:t>
+            </w:r>
+            <w:r>
+              <w:t xml:space="preserve">= 0.81, Deviance explained = 89%) and (b) PDEM (right column evaluating annual frequency occurrence from 0-1 in OTB only, n = 19, Adj. R</w:t>
+            </w:r>
+            <m:oMath>
+              <m:sSup>
+                <m:e>
+                  <m:r>
+                    <m:t>​</m:t>
+                  </m:r>
+                </m:e>
+                <m:sup>
+                  <m:r>
+                    <m:t>2</m:t>
+                  </m:r>
+                </m:sup>
+              </m:sSup>
+            </m:oMath>
+            <w:r>
+              <w:t xml:space="preserve"> </w:t>
+            </w:r>
+            <w:r>
+              <w:t xml:space="preserve">= 0.69, Deviance explained = 81%) datasets. Partial effects describe the modeled association between each predictor and seagrass change after accounting for the effects of the other predictors. The models also included smoothed interaction terms with year (not shown). See Tables S9 and S10 for additional model fit statistics. OTB: Old Tampa Bay, HB: Hillsborough Bay, MTB: Middle Tampa Bay.</w:t>
             </w:r>
           </w:p>
-          <w:bookmarkEnd w:id="72"/>
+          <w:bookmarkEnd w:id="76"/>
         </w:tc>
       </w:tr>
     </w:tbl>
@@ -6652,8 +6833,8 @@
         <w:br w:type="page"/>
       </w:r>
     </w:p>
-    <w:bookmarkEnd w:id="73"/>
-    <w:bookmarkStart w:id="79" w:name="tables"/>
+    <w:bookmarkEnd w:id="77"/>
+    <w:bookmarkStart w:id="82" w:name="tables"/>
     <w:p>
       <w:pPr>
         <w:pStyle w:val="Heading2"/>
@@ -6676,7 +6857,7 @@
       <w:tr>
         <w:tc>
           <w:tcPr/>
-          <w:bookmarkStart w:id="74" w:name="tbl-dattab"/>
+          <w:bookmarkStart w:id="78" w:name="tbl-dattab"/>
           <w:p>
             <w:pPr>
               <w:jc w:val="center"/>
@@ -7038,7 +7219,7 @@
                     <w:jc w:val="center"/>
                   </w:pPr>
                   <w:r>
-                    <w:t xml:space="preserve">Trends in annual observed temperature, salinity, comparison to seagrass % cover</w:t>
+                    <w:t xml:space="preserve">Trends in annual observed temperature, salinity, comparison to annual seagrass % cover</w:t>
                   </w:r>
                 </w:p>
               </w:tc>
@@ -7105,7 +7286,7 @@
                     <w:jc w:val="center"/>
                   </w:pPr>
                   <w:r>
-                    <w:t xml:space="preserve">Trends in annual observed temperature, salinity, comparison to seagrass presence/absence</w:t>
+                    <w:t xml:space="preserve">Trends in annual observed temperature, salinity, comparison to annual seagrass frequency occurrence</w:t>
                   </w:r>
                 </w:p>
               </w:tc>
@@ -7285,7 +7466,7 @@
               </w:tc>
             </w:tr>
           </w:tbl>
-          <w:bookmarkEnd w:id="74"/>
+          <w:bookmarkEnd w:id="78"/>
           <w:p/>
         </w:tc>
       </w:tr>
@@ -7312,7 +7493,7 @@
       <w:tr>
         <w:tc>
           <w:tcPr/>
-          <w:bookmarkStart w:id="75" w:name="tbl-temptrndtab"/>
+          <w:bookmarkStart w:id="79" w:name="tbl-temptrndtab"/>
           <w:p>
             <w:pPr>
               <w:jc w:val="center"/>
@@ -9278,7 +9459,7 @@
               </w:tc>
             </w:tr>
           </w:tbl>
-          <w:bookmarkEnd w:id="75"/>
+          <w:bookmarkEnd w:id="79"/>
           <w:p/>
         </w:tc>
       </w:tr>
@@ -9302,7 +9483,7 @@
       <w:tr>
         <w:tc>
           <w:tcPr/>
-          <w:bookmarkStart w:id="76" w:name="tbl-saltrndtab"/>
+          <w:bookmarkStart w:id="80" w:name="tbl-saltrndtab"/>
           <w:p>
             <w:pPr>
               <w:jc w:val="center"/>
@@ -11248,7 +11429,7 @@
               </w:tc>
             </w:tr>
           </w:tbl>
-          <w:bookmarkEnd w:id="76"/>
+          <w:bookmarkEnd w:id="80"/>
           <w:p/>
         </w:tc>
       </w:tr>
@@ -11272,7 +11453,7 @@
       <w:tr>
         <w:tc>
           <w:tcPr/>
-          <w:bookmarkStart w:id="77" w:name="tbl-mixdaytab"/>
+          <w:bookmarkStart w:id="81" w:name="tbl-mixdaytab"/>
           <w:p>
             <w:pPr>
               <w:jc w:val="center"/>
@@ -12158,7 +12339,7 @@
               </w:tc>
             </w:tr>
           </w:tbl>
-          <w:bookmarkEnd w:id="77"/>
+          <w:bookmarkEnd w:id="81"/>
           <w:p/>
         </w:tc>
       </w:tr>
@@ -12168,1296 +12349,8 @@
         <w:br w:type="page"/>
       </w:r>
     </w:p>
-    <w:tbl>
-      <w:tblPr>
-        <w:tblStyle w:val="Table"/>
-        <w:tblW w:type="pct" w:w="5000"/>
-        <w:tblLook w:firstRow="0" w:lastRow="0" w:firstColumn="0" w:lastColumn="0" w:noHBand="0" w:noVBand="0" w:val="0000"/>
-        <w:jc w:val="start"/>
-        <w:tblLayout w:type="fixed"/>
-      </w:tblPr>
-      <w:tblGrid>
-        <w:gridCol w:w="7920"/>
-      </w:tblGrid>
-      <w:tr>
-        <w:tc>
-          <w:tcPr/>
-          <w:bookmarkStart w:id="78" w:name="tbl-modtab"/>
-          <w:p>
-            <w:pPr>
-              <w:jc w:val="center"/>
-            </w:pPr>
-            <w:pPr>
-              <w:jc w:val="start"/>
-              <w:spacing w:before="200"/>
-              <w:pStyle w:val="ImageCaption"/>
-            </w:pPr>
-            <w:r>
-              <w:t xml:space="preserve">Table 5: Summary of the most parsimonious Generalized Linear Models (GLMs) developed to evaluate the effects of temperature and salinity variables on seagrass change between time periods. Models were developed for different datasets described in the model column. The significant intercept term for each model is not shown and described factor conditions not explicitly shown by the remaining terms (e.g., OTB and pre-2016). The model term estimates include the standard error in parentheses. Note that the</w:t>
-            </w:r>
-            <w:r>
-              <w:t xml:space="preserve"> </w:t>
-            </w:r>
-            <w:r>
-              <w:t xml:space="preserve">“</w:t>
-            </w:r>
-            <w:r>
-              <w:t xml:space="preserve">Temp</w:t>
-            </w:r>
-            <w:r>
-              <w:t xml:space="preserve">”</w:t>
-            </w:r>
-            <w:r>
-              <w:t xml:space="preserve"> </w:t>
-            </w:r>
-            <w:r>
-              <w:t xml:space="preserve">and</w:t>
-            </w:r>
-            <w:r>
-              <w:t xml:space="preserve"> </w:t>
-            </w:r>
-            <w:r>
-              <w:t xml:space="preserve">“</w:t>
-            </w:r>
-            <w:r>
-              <w:t xml:space="preserve">Sal</w:t>
-            </w:r>
-            <w:r>
-              <w:t xml:space="preserve">”</w:t>
-            </w:r>
-            <w:r>
-              <w:t xml:space="preserve"> </w:t>
-            </w:r>
-            <w:r>
-              <w:t xml:space="preserve">terms for the EPC models describe metrics that measure the number of days when temperature was above or salinity was below a threshold value, whereas the terms in all other models describe observed temperature or salinity (see text for description). ** p &lt; 0.005, * p &lt; 0.05,</w:t>
-            </w:r>
-            <w:r>
-              <w:t xml:space="preserve"> </w:t>
-            </w:r>
-            <m:oMath>
-              <m:sSup>
-                <m:e>
-                  <m:r>
-                    <m:t>​</m:t>
-                  </m:r>
-                </m:e>
-                <m:sup>
-                  <m:r>
-                    <m:rPr>
-                      <m:sty m:val="p"/>
-                    </m:rPr>
-                    <m:t>.</m:t>
-                  </m:r>
-                </m:sup>
-              </m:sSup>
-            </m:oMath>
-            <w:r>
-              <w:t xml:space="preserve"> </w:t>
-            </w:r>
-            <w:r>
-              <w:t xml:space="preserve">p &lt; 0.1. EPC: Environmental Protection Commission, FIM: Fisheries Independent Monitoring, PDEM: Pinellas County Department of Environmental Management. OTB: Old Tampa Bay, HB: Hillsborough Bay, MTB: Middle Tampa Bay.</w:t>
-            </w:r>
-          </w:p>
-          <w:tbl>
-            <w:tblPr>
-              <w:tblStyle w:val="Table"/>
-              <w:tblW w:type="auto" w:w="0"/>
-              <w:tblLook w:firstRow="1" w:lastRow="0" w:firstColumn="0" w:lastColumn="0" w:noHBand="0" w:noVBand="0" w:val="0020"/>
-              <w:jc w:val="start"/>
-            </w:tblPr>
-            <w:tblGrid>
-              <w:gridCol w:w="1980"/>
-              <w:gridCol w:w="1980"/>
-              <w:gridCol w:w="1980"/>
-              <w:gridCol w:w="1980"/>
-            </w:tblGrid>
-            <w:tr>
-              <w:trPr>
-                <w:tblHeader w:val="true"/>
-              </w:trPr>
-              <w:tc>
-                <w:tcPr/>
-                <w:p>
-                  <w:pPr>
-                    <w:pStyle w:val="Compact"/>
-                    <w:jc w:val="left"/>
-                    <w:jc w:val="center"/>
-                  </w:pPr>
-                  <w:r>
-                    <w:t xml:space="preserve">Model</w:t>
-                  </w:r>
-                </w:p>
-              </w:tc>
-              <w:tc>
-                <w:tcPr/>
-                <w:p>
-                  <w:pPr>
-                    <w:pStyle w:val="Compact"/>
-                    <w:jc w:val="left"/>
-                    <w:jc w:val="center"/>
-                  </w:pPr>
-                  <w:r>
-                    <w:t xml:space="preserve">Term</w:t>
-                  </w:r>
-                </w:p>
-              </w:tc>
-              <w:tc>
-                <w:tcPr/>
-                <w:p>
-                  <w:pPr>
-                    <w:pStyle w:val="Compact"/>
-                    <w:jc w:val="left"/>
-                    <w:jc w:val="center"/>
-                  </w:pPr>
-                  <w:r>
-                    <w:t xml:space="preserve">Estimate</w:t>
-                  </w:r>
-                </w:p>
-              </w:tc>
-              <w:tc>
-                <w:tcPr/>
-                <w:p>
-                  <w:pPr>
-                    <w:pStyle w:val="Compact"/>
-                    <w:jc w:val="left"/>
-                    <w:jc w:val="center"/>
-                  </w:pPr>
-                  <w:r>
-                    <w:t xml:space="preserve">t-statistic</w:t>
-                  </w:r>
-                </w:p>
-              </w:tc>
-            </w:tr>
-            <w:tr>
-              <w:tc>
-                <w:tcPr/>
-                <w:p>
-                  <w:pPr>
-                    <w:pStyle w:val="Compact"/>
-                    <w:jc w:val="left"/>
-                    <w:jc w:val="center"/>
-                  </w:pPr>
-                  <w:r>
-                    <w:t xml:space="preserve">EPC 1</w:t>
-                  </w:r>
-                </w:p>
-              </w:tc>
-              <w:tc>
-                <w:tcPr/>
-                <w:p>
-                  <w:pPr>
-                    <w:pStyle w:val="Compact"/>
-                    <w:jc w:val="left"/>
-                    <w:jc w:val="center"/>
-                  </w:pPr>
-                  <w:r>
-                    <w:t xml:space="preserve">Sal</w:t>
-                  </w:r>
-                </w:p>
-              </w:tc>
-              <w:tc>
-                <w:tcPr/>
-                <w:p>
-                  <w:pPr>
-                    <w:pStyle w:val="Compact"/>
-                    <w:jc w:val="left"/>
-                    <w:jc w:val="center"/>
-                  </w:pPr>
-                  <w:r>
-                    <w:t xml:space="preserve">0.00068 (0.00037)</w:t>
-                  </w:r>
-                </w:p>
-              </w:tc>
-              <w:tc>
-                <w:tcPr/>
-                <w:p>
-                  <w:pPr>
-                    <w:pStyle w:val="Compact"/>
-                    <w:jc w:val="left"/>
-                    <w:jc w:val="center"/>
-                  </w:pPr>
-                  <w:r>
-                    <w:t xml:space="preserve">1.8</w:t>
-                  </w:r>
-                  <m:oMath>
-                    <m:sSup>
-                      <m:e>
-                        <m:r>
-                          <m:t>​</m:t>
-                        </m:r>
-                      </m:e>
-                      <m:sup>
-                        <m:r>
-                          <m:rPr>
-                            <m:sty m:val="p"/>
-                          </m:rPr>
-                          <m:t>.</m:t>
-                        </m:r>
-                      </m:sup>
-                    </m:sSup>
-                  </m:oMath>
-                </w:p>
-              </w:tc>
-            </w:tr>
-            <w:tr>
-              <w:tc>
-                <w:tcPr/>
-                <w:p>
-                  <w:pPr>
-                    <w:pStyle w:val="Compact"/>
-                  </w:pPr>
-                </w:p>
-              </w:tc>
-              <w:tc>
-                <w:tcPr/>
-                <w:p>
-                  <w:pPr>
-                    <w:pStyle w:val="Compact"/>
-                    <w:jc w:val="left"/>
-                    <w:jc w:val="center"/>
-                  </w:pPr>
-                  <w:r>
-                    <w:t xml:space="preserve">Temp</w:t>
-                  </w:r>
-                </w:p>
-              </w:tc>
-              <w:tc>
-                <w:tcPr/>
-                <w:p>
-                  <w:pPr>
-                    <w:pStyle w:val="Compact"/>
-                    <w:jc w:val="left"/>
-                    <w:jc w:val="center"/>
-                  </w:pPr>
-                  <w:r>
-                    <w:t xml:space="preserve">0.0034 (0.0013)</w:t>
-                  </w:r>
-                </w:p>
-              </w:tc>
-              <w:tc>
-                <w:tcPr/>
-                <w:p>
-                  <w:pPr>
-                    <w:pStyle w:val="Compact"/>
-                    <w:jc w:val="left"/>
-                    <w:jc w:val="center"/>
-                  </w:pPr>
-                  <w:r>
-                    <w:t xml:space="preserve">2.6*</w:t>
-                  </w:r>
-                </w:p>
-              </w:tc>
-            </w:tr>
-            <w:tr>
-              <w:tc>
-                <w:tcPr/>
-                <w:p>
-                  <w:pPr>
-                    <w:pStyle w:val="Compact"/>
-                  </w:pPr>
-                </w:p>
-              </w:tc>
-              <w:tc>
-                <w:tcPr/>
-                <w:p>
-                  <w:pPr>
-                    <w:pStyle w:val="Compact"/>
-                    <w:jc w:val="left"/>
-                    <w:jc w:val="center"/>
-                  </w:pPr>
-                  <w:r>
-                    <w:t xml:space="preserve">Time_post</w:t>
-                  </w:r>
-                </w:p>
-              </w:tc>
-              <w:tc>
-                <w:tcPr/>
-                <w:p>
-                  <w:pPr>
-                    <w:pStyle w:val="Compact"/>
-                    <w:jc w:val="left"/>
-                    <w:jc w:val="center"/>
-                  </w:pPr>
-                  <w:r>
-                    <w:t xml:space="preserve">0.48 (0.29)</w:t>
-                  </w:r>
-                </w:p>
-              </w:tc>
-              <w:tc>
-                <w:tcPr/>
-                <w:p>
-                  <w:pPr>
-                    <w:pStyle w:val="Compact"/>
-                    <w:jc w:val="left"/>
-                    <w:jc w:val="center"/>
-                  </w:pPr>
-                  <w:r>
-                    <w:t xml:space="preserve">1.7</w:t>
-                  </w:r>
-                </w:p>
-              </w:tc>
-            </w:tr>
-            <w:tr>
-              <w:tc>
-                <w:tcPr/>
-                <w:p>
-                  <w:pPr>
-                    <w:pStyle w:val="Compact"/>
-                  </w:pPr>
-                </w:p>
-              </w:tc>
-              <w:tc>
-                <w:tcPr/>
-                <w:p>
-                  <w:pPr>
-                    <w:pStyle w:val="Compact"/>
-                    <w:jc w:val="left"/>
-                    <w:jc w:val="center"/>
-                  </w:pPr>
-                  <w:r>
-                    <w:t xml:space="preserve">Baysegment_HB</w:t>
-                  </w:r>
-                </w:p>
-              </w:tc>
-              <w:tc>
-                <w:tcPr/>
-                <w:p>
-                  <w:pPr>
-                    <w:pStyle w:val="Compact"/>
-                    <w:jc w:val="left"/>
-                    <w:jc w:val="center"/>
-                  </w:pPr>
-                  <w:r>
-                    <w:t xml:space="preserve">-0.39 (0.042)</w:t>
-                  </w:r>
-                </w:p>
-              </w:tc>
-              <w:tc>
-                <w:tcPr/>
-                <w:p>
-                  <w:pPr>
-                    <w:pStyle w:val="Compact"/>
-                    <w:jc w:val="left"/>
-                    <w:jc w:val="center"/>
-                  </w:pPr>
-                  <w:r>
-                    <w:t xml:space="preserve">-9.3**</w:t>
-                  </w:r>
-                </w:p>
-              </w:tc>
-            </w:tr>
-            <w:tr>
-              <w:tc>
-                <w:tcPr/>
-                <w:p>
-                  <w:pPr>
-                    <w:pStyle w:val="Compact"/>
-                  </w:pPr>
-                </w:p>
-              </w:tc>
-              <w:tc>
-                <w:tcPr/>
-                <w:p>
-                  <w:pPr>
-                    <w:pStyle w:val="Compact"/>
-                    <w:jc w:val="left"/>
-                    <w:jc w:val="center"/>
-                  </w:pPr>
-                  <w:r>
-                    <w:t xml:space="preserve">Baysegment_MTB</w:t>
-                  </w:r>
-                </w:p>
-              </w:tc>
-              <w:tc>
-                <w:tcPr/>
-                <w:p>
-                  <w:pPr>
-                    <w:pStyle w:val="Compact"/>
-                    <w:jc w:val="left"/>
-                    <w:jc w:val="center"/>
-                  </w:pPr>
-                  <w:r>
-                    <w:t xml:space="preserve">-0.12 (0.047)</w:t>
-                  </w:r>
-                </w:p>
-              </w:tc>
-              <w:tc>
-                <w:tcPr/>
-                <w:p>
-                  <w:pPr>
-                    <w:pStyle w:val="Compact"/>
-                    <w:jc w:val="left"/>
-                    <w:jc w:val="center"/>
-                  </w:pPr>
-                  <w:r>
-                    <w:t xml:space="preserve">-2.5*</w:t>
-                  </w:r>
-                </w:p>
-              </w:tc>
-            </w:tr>
-            <w:tr>
-              <w:tc>
-                <w:tcPr/>
-                <w:p>
-                  <w:pPr>
-                    <w:pStyle w:val="Compact"/>
-                  </w:pPr>
-                </w:p>
-              </w:tc>
-              <w:tc>
-                <w:tcPr/>
-                <w:p>
-                  <w:pPr>
-                    <w:pStyle w:val="Compact"/>
-                    <w:jc w:val="left"/>
-                    <w:jc w:val="center"/>
-                  </w:pPr>
-                  <w:r>
-                    <w:t xml:space="preserve">Sal:Temp</w:t>
-                  </w:r>
-                </w:p>
-              </w:tc>
-              <w:tc>
-                <w:tcPr/>
-                <w:p>
-                  <w:pPr>
-                    <w:pStyle w:val="Compact"/>
-                    <w:jc w:val="left"/>
-                    <w:jc w:val="center"/>
-                  </w:pPr>
-                  <w:r>
-                    <w:t xml:space="preserve">-1.2e-05 (7.5e-06)</w:t>
-                  </w:r>
-                </w:p>
-              </w:tc>
-              <w:tc>
-                <w:tcPr/>
-                <w:p>
-                  <w:pPr>
-                    <w:pStyle w:val="Compact"/>
-                    <w:jc w:val="left"/>
-                    <w:jc w:val="center"/>
-                  </w:pPr>
-                  <w:r>
-                    <w:t xml:space="preserve">-1.7</w:t>
-                  </w:r>
-                </w:p>
-              </w:tc>
-            </w:tr>
-            <w:tr>
-              <w:tc>
-                <w:tcPr/>
-                <w:p>
-                  <w:pPr>
-                    <w:pStyle w:val="Compact"/>
-                  </w:pPr>
-                </w:p>
-              </w:tc>
-              <w:tc>
-                <w:tcPr/>
-                <w:p>
-                  <w:pPr>
-                    <w:pStyle w:val="Compact"/>
-                    <w:jc w:val="left"/>
-                    <w:jc w:val="center"/>
-                  </w:pPr>
-                  <w:r>
-                    <w:t xml:space="preserve">Sal:Time_post</w:t>
-                  </w:r>
-                </w:p>
-              </w:tc>
-              <w:tc>
-                <w:tcPr/>
-                <w:p>
-                  <w:pPr>
-                    <w:pStyle w:val="Compact"/>
-                    <w:jc w:val="left"/>
-                    <w:jc w:val="center"/>
-                  </w:pPr>
-                  <w:r>
-                    <w:t xml:space="preserve">-0.0027 (0.0015)</w:t>
-                  </w:r>
-                </w:p>
-              </w:tc>
-              <w:tc>
-                <w:tcPr/>
-                <w:p>
-                  <w:pPr>
-                    <w:pStyle w:val="Compact"/>
-                    <w:jc w:val="left"/>
-                    <w:jc w:val="center"/>
-                  </w:pPr>
-                  <w:r>
-                    <w:t xml:space="preserve">-1.8</w:t>
-                  </w:r>
-                  <m:oMath>
-                    <m:sSup>
-                      <m:e>
-                        <m:r>
-                          <m:t>​</m:t>
-                        </m:r>
-                      </m:e>
-                      <m:sup>
-                        <m:r>
-                          <m:rPr>
-                            <m:sty m:val="p"/>
-                          </m:rPr>
-                          <m:t>.</m:t>
-                        </m:r>
-                      </m:sup>
-                    </m:sSup>
-                  </m:oMath>
-                </w:p>
-              </w:tc>
-            </w:tr>
-            <w:tr>
-              <w:tc>
-                <w:tcPr/>
-                <w:p>
-                  <w:pPr>
-                    <w:pStyle w:val="Compact"/>
-                  </w:pPr>
-                </w:p>
-              </w:tc>
-              <w:tc>
-                <w:tcPr/>
-                <w:p>
-                  <w:pPr>
-                    <w:pStyle w:val="Compact"/>
-                    <w:jc w:val="left"/>
-                    <w:jc w:val="center"/>
-                  </w:pPr>
-                  <w:r>
-                    <w:t xml:space="preserve">Temp:Time_post</w:t>
-                  </w:r>
-                </w:p>
-              </w:tc>
-              <w:tc>
-                <w:tcPr/>
-                <w:p>
-                  <w:pPr>
-                    <w:pStyle w:val="Compact"/>
-                    <w:jc w:val="left"/>
-                    <w:jc w:val="center"/>
-                  </w:pPr>
-                  <w:r>
-                    <w:t xml:space="preserve">-0.0057 (0.0052)</w:t>
-                  </w:r>
-                </w:p>
-              </w:tc>
-              <w:tc>
-                <w:tcPr/>
-                <w:p>
-                  <w:pPr>
-                    <w:pStyle w:val="Compact"/>
-                    <w:jc w:val="left"/>
-                    <w:jc w:val="center"/>
-                  </w:pPr>
-                  <w:r>
-                    <w:t xml:space="preserve">-1.1</w:t>
-                  </w:r>
-                </w:p>
-              </w:tc>
-            </w:tr>
-            <w:tr>
-              <w:tc>
-                <w:tcPr/>
-                <w:p>
-                  <w:pPr>
-                    <w:pStyle w:val="Compact"/>
-                  </w:pPr>
-                </w:p>
-              </w:tc>
-              <w:tc>
-                <w:tcPr/>
-                <w:p>
-                  <w:pPr>
-                    <w:pStyle w:val="Compact"/>
-                    <w:jc w:val="left"/>
-                    <w:jc w:val="center"/>
-                  </w:pPr>
-                  <w:r>
-                    <w:t xml:space="preserve">Sal:Temp:Time_post</w:t>
-                  </w:r>
-                </w:p>
-              </w:tc>
-              <w:tc>
-                <w:tcPr/>
-                <w:p>
-                  <w:pPr>
-                    <w:pStyle w:val="Compact"/>
-                    <w:jc w:val="left"/>
-                    <w:jc w:val="center"/>
-                  </w:pPr>
-                  <w:r>
-                    <w:t xml:space="preserve">3.6e-05 (2.7e-05)</w:t>
-                  </w:r>
-                </w:p>
-              </w:tc>
-              <w:tc>
-                <w:tcPr/>
-                <w:p>
-                  <w:pPr>
-                    <w:pStyle w:val="Compact"/>
-                    <w:jc w:val="left"/>
-                    <w:jc w:val="center"/>
-                  </w:pPr>
-                  <w:r>
-                    <w:t xml:space="preserve">1.4</w:t>
-                  </w:r>
-                </w:p>
-              </w:tc>
-            </w:tr>
-            <w:tr>
-              <w:tc>
-                <w:tcPr/>
-                <w:p>
-                  <w:pPr>
-                    <w:pStyle w:val="Compact"/>
-                    <w:jc w:val="left"/>
-                    <w:jc w:val="center"/>
-                  </w:pPr>
-                  <w:r>
-                    <w:t xml:space="preserve">EPC 2</w:t>
-                  </w:r>
-                </w:p>
-              </w:tc>
-              <w:tc>
-                <w:tcPr/>
-                <w:p>
-                  <w:pPr>
-                    <w:pStyle w:val="Compact"/>
-                    <w:jc w:val="left"/>
-                    <w:jc w:val="center"/>
-                  </w:pPr>
-                  <w:r>
-                    <w:t xml:space="preserve">Both</w:t>
-                  </w:r>
-                </w:p>
-              </w:tc>
-              <w:tc>
-                <w:tcPr/>
-                <w:p>
-                  <w:pPr>
-                    <w:pStyle w:val="Compact"/>
-                    <w:jc w:val="left"/>
-                    <w:jc w:val="center"/>
-                  </w:pPr>
-                  <w:r>
-                    <w:t xml:space="preserve">0.0028 (0.00081)</w:t>
-                  </w:r>
-                </w:p>
-              </w:tc>
-              <w:tc>
-                <w:tcPr/>
-                <w:p>
-                  <w:pPr>
-                    <w:pStyle w:val="Compact"/>
-                    <w:jc w:val="left"/>
-                    <w:jc w:val="center"/>
-                  </w:pPr>
-                  <w:r>
-                    <w:t xml:space="preserve">3.4**</w:t>
-                  </w:r>
-                </w:p>
-              </w:tc>
-            </w:tr>
-            <w:tr>
-              <w:tc>
-                <w:tcPr/>
-                <w:p>
-                  <w:pPr>
-                    <w:pStyle w:val="Compact"/>
-                  </w:pPr>
-                </w:p>
-              </w:tc>
-              <w:tc>
-                <w:tcPr/>
-                <w:p>
-                  <w:pPr>
-                    <w:pStyle w:val="Compact"/>
-                    <w:jc w:val="left"/>
-                    <w:jc w:val="center"/>
-                  </w:pPr>
-                  <w:r>
-                    <w:t xml:space="preserve">Time_post</w:t>
-                  </w:r>
-                </w:p>
-              </w:tc>
-              <w:tc>
-                <w:tcPr/>
-                <w:p>
-                  <w:pPr>
-                    <w:pStyle w:val="Compact"/>
-                    <w:jc w:val="left"/>
-                    <w:jc w:val="center"/>
-                  </w:pPr>
-                  <w:r>
-                    <w:t xml:space="preserve">0.059 (0.039)</w:t>
-                  </w:r>
-                </w:p>
-              </w:tc>
-              <w:tc>
-                <w:tcPr/>
-                <w:p>
-                  <w:pPr>
-                    <w:pStyle w:val="Compact"/>
-                    <w:jc w:val="left"/>
-                    <w:jc w:val="center"/>
-                  </w:pPr>
-                  <w:r>
-                    <w:t xml:space="preserve">1.5</w:t>
-                  </w:r>
-                </w:p>
-              </w:tc>
-            </w:tr>
-            <w:tr>
-              <w:tc>
-                <w:tcPr/>
-                <w:p>
-                  <w:pPr>
-                    <w:pStyle w:val="Compact"/>
-                  </w:pPr>
-                </w:p>
-              </w:tc>
-              <w:tc>
-                <w:tcPr/>
-                <w:p>
-                  <w:pPr>
-                    <w:pStyle w:val="Compact"/>
-                    <w:jc w:val="left"/>
-                    <w:jc w:val="center"/>
-                  </w:pPr>
-                  <w:r>
-                    <w:t xml:space="preserve">Baysegment_HB</w:t>
-                  </w:r>
-                </w:p>
-              </w:tc>
-              <w:tc>
-                <w:tcPr/>
-                <w:p>
-                  <w:pPr>
-                    <w:pStyle w:val="Compact"/>
-                    <w:jc w:val="left"/>
-                    <w:jc w:val="center"/>
-                  </w:pPr>
-                  <w:r>
-                    <w:t xml:space="preserve">-0.38 (0.04)</w:t>
-                  </w:r>
-                </w:p>
-              </w:tc>
-              <w:tc>
-                <w:tcPr/>
-                <w:p>
-                  <w:pPr>
-                    <w:pStyle w:val="Compact"/>
-                    <w:jc w:val="left"/>
-                    <w:jc w:val="center"/>
-                  </w:pPr>
-                  <w:r>
-                    <w:t xml:space="preserve">-9.4**</w:t>
-                  </w:r>
-                </w:p>
-              </w:tc>
-            </w:tr>
-            <w:tr>
-              <w:tc>
-                <w:tcPr/>
-                <w:p>
-                  <w:pPr>
-                    <w:pStyle w:val="Compact"/>
-                  </w:pPr>
-                </w:p>
-              </w:tc>
-              <w:tc>
-                <w:tcPr/>
-                <w:p>
-                  <w:pPr>
-                    <w:pStyle w:val="Compact"/>
-                    <w:jc w:val="left"/>
-                    <w:jc w:val="center"/>
-                  </w:pPr>
-                  <w:r>
-                    <w:t xml:space="preserve">Baysegment_MTB</w:t>
-                  </w:r>
-                </w:p>
-              </w:tc>
-              <w:tc>
-                <w:tcPr/>
-                <w:p>
-                  <w:pPr>
-                    <w:pStyle w:val="Compact"/>
-                    <w:jc w:val="left"/>
-                    <w:jc w:val="center"/>
-                  </w:pPr>
-                  <w:r>
-                    <w:t xml:space="preserve">-0.063 (0.042)</w:t>
-                  </w:r>
-                </w:p>
-              </w:tc>
-              <w:tc>
-                <w:tcPr/>
-                <w:p>
-                  <w:pPr>
-                    <w:pStyle w:val="Compact"/>
-                    <w:jc w:val="left"/>
-                    <w:jc w:val="center"/>
-                  </w:pPr>
-                  <w:r>
-                    <w:t xml:space="preserve">-1.5</w:t>
-                  </w:r>
-                </w:p>
-              </w:tc>
-            </w:tr>
-            <w:tr>
-              <w:tc>
-                <w:tcPr/>
-                <w:p>
-                  <w:pPr>
-                    <w:pStyle w:val="Compact"/>
-                    <w:jc w:val="left"/>
-                    <w:jc w:val="center"/>
-                  </w:pPr>
-                  <w:r>
-                    <w:t xml:space="preserve">FIM</w:t>
-                  </w:r>
-                </w:p>
-              </w:tc>
-              <w:tc>
-                <w:tcPr/>
-                <w:p>
-                  <w:pPr>
-                    <w:pStyle w:val="Compact"/>
-                    <w:jc w:val="left"/>
-                    <w:jc w:val="center"/>
-                  </w:pPr>
-                  <w:r>
-                    <w:t xml:space="preserve">Sal</w:t>
-                  </w:r>
-                </w:p>
-              </w:tc>
-              <w:tc>
-                <w:tcPr/>
-                <w:p>
-                  <w:pPr>
-                    <w:pStyle w:val="Compact"/>
-                    <w:jc w:val="left"/>
-                    <w:jc w:val="center"/>
-                  </w:pPr>
-                  <w:r>
-                    <w:t xml:space="preserve">0.043 (0.22)</w:t>
-                  </w:r>
-                </w:p>
-              </w:tc>
-              <w:tc>
-                <w:tcPr/>
-                <w:p>
-                  <w:pPr>
-                    <w:pStyle w:val="Compact"/>
-                    <w:jc w:val="left"/>
-                    <w:jc w:val="center"/>
-                  </w:pPr>
-                  <w:r>
-                    <w:t xml:space="preserve">0.2</w:t>
-                  </w:r>
-                </w:p>
-              </w:tc>
-            </w:tr>
-            <w:tr>
-              <w:tc>
-                <w:tcPr/>
-                <w:p>
-                  <w:pPr>
-                    <w:pStyle w:val="Compact"/>
-                  </w:pPr>
-                </w:p>
-              </w:tc>
-              <w:tc>
-                <w:tcPr/>
-                <w:p>
-                  <w:pPr>
-                    <w:pStyle w:val="Compact"/>
-                    <w:jc w:val="left"/>
-                    <w:jc w:val="center"/>
-                  </w:pPr>
-                  <w:r>
-                    <w:t xml:space="preserve">Temp</w:t>
-                  </w:r>
-                </w:p>
-              </w:tc>
-              <w:tc>
-                <w:tcPr/>
-                <w:p>
-                  <w:pPr>
-                    <w:pStyle w:val="Compact"/>
-                    <w:jc w:val="left"/>
-                    <w:jc w:val="center"/>
-                  </w:pPr>
-                  <w:r>
-                    <w:t xml:space="preserve">0.052 (0.42)</w:t>
-                  </w:r>
-                </w:p>
-              </w:tc>
-              <w:tc>
-                <w:tcPr/>
-                <w:p>
-                  <w:pPr>
-                    <w:pStyle w:val="Compact"/>
-                    <w:jc w:val="left"/>
-                    <w:jc w:val="center"/>
-                  </w:pPr>
-                  <w:r>
-                    <w:t xml:space="preserve">0.12</w:t>
-                  </w:r>
-                </w:p>
-              </w:tc>
-            </w:tr>
-            <w:tr>
-              <w:tc>
-                <w:tcPr/>
-                <w:p>
-                  <w:pPr>
-                    <w:pStyle w:val="Compact"/>
-                  </w:pPr>
-                </w:p>
-              </w:tc>
-              <w:tc>
-                <w:tcPr/>
-                <w:p>
-                  <w:pPr>
-                    <w:pStyle w:val="Compact"/>
-                    <w:jc w:val="left"/>
-                    <w:jc w:val="center"/>
-                  </w:pPr>
-                  <w:r>
-                    <w:t xml:space="preserve">Time_post</w:t>
-                  </w:r>
-                </w:p>
-              </w:tc>
-              <w:tc>
-                <w:tcPr/>
-                <w:p>
-                  <w:pPr>
-                    <w:pStyle w:val="Compact"/>
-                    <w:jc w:val="left"/>
-                    <w:jc w:val="center"/>
-                  </w:pPr>
-                  <w:r>
-                    <w:t xml:space="preserve">52 ( 32)</w:t>
-                  </w:r>
-                </w:p>
-              </w:tc>
-              <w:tc>
-                <w:tcPr/>
-                <w:p>
-                  <w:pPr>
-                    <w:pStyle w:val="Compact"/>
-                    <w:jc w:val="left"/>
-                    <w:jc w:val="center"/>
-                  </w:pPr>
-                  <w:r>
-                    <w:t xml:space="preserve">1.6</w:t>
-                  </w:r>
-                </w:p>
-              </w:tc>
-            </w:tr>
-            <w:tr>
-              <w:tc>
-                <w:tcPr/>
-                <w:p>
-                  <w:pPr>
-                    <w:pStyle w:val="Compact"/>
-                  </w:pPr>
-                </w:p>
-              </w:tc>
-              <w:tc>
-                <w:tcPr/>
-                <w:p>
-                  <w:pPr>
-                    <w:pStyle w:val="Compact"/>
-                    <w:jc w:val="left"/>
-                    <w:jc w:val="center"/>
-                  </w:pPr>
-                  <w:r>
-                    <w:t xml:space="preserve">Baysegment_MTB</w:t>
-                  </w:r>
-                </w:p>
-              </w:tc>
-              <w:tc>
-                <w:tcPr/>
-                <w:p>
-                  <w:pPr>
-                    <w:pStyle w:val="Compact"/>
-                    <w:jc w:val="left"/>
-                    <w:jc w:val="center"/>
-                  </w:pPr>
-                  <w:r>
-                    <w:t xml:space="preserve">33 (2.5)</w:t>
-                  </w:r>
-                </w:p>
-              </w:tc>
-              <w:tc>
-                <w:tcPr/>
-                <w:p>
-                  <w:pPr>
-                    <w:pStyle w:val="Compact"/>
-                    <w:jc w:val="left"/>
-                    <w:jc w:val="center"/>
-                  </w:pPr>
-                  <w:r>
-                    <w:t xml:space="preserve">13**</w:t>
-                  </w:r>
-                </w:p>
-              </w:tc>
-            </w:tr>
-            <w:tr>
-              <w:tc>
-                <w:tcPr/>
-                <w:p>
-                  <w:pPr>
-                    <w:pStyle w:val="Compact"/>
-                  </w:pPr>
-                </w:p>
-              </w:tc>
-              <w:tc>
-                <w:tcPr/>
-                <w:p>
-                  <w:pPr>
-                    <w:pStyle w:val="Compact"/>
-                    <w:jc w:val="left"/>
-                    <w:jc w:val="center"/>
-                  </w:pPr>
-                  <w:r>
-                    <w:t xml:space="preserve">Baysegment_OTB</w:t>
-                  </w:r>
-                </w:p>
-              </w:tc>
-              <w:tc>
-                <w:tcPr/>
-                <w:p>
-                  <w:pPr>
-                    <w:pStyle w:val="Compact"/>
-                    <w:jc w:val="left"/>
-                    <w:jc w:val="center"/>
-                  </w:pPr>
-                  <w:r>
-                    <w:t xml:space="preserve">28 (2.2)</w:t>
-                  </w:r>
-                </w:p>
-              </w:tc>
-              <w:tc>
-                <w:tcPr/>
-                <w:p>
-                  <w:pPr>
-                    <w:pStyle w:val="Compact"/>
-                    <w:jc w:val="left"/>
-                    <w:jc w:val="center"/>
-                  </w:pPr>
-                  <w:r>
-                    <w:t xml:space="preserve">13**</w:t>
-                  </w:r>
-                </w:p>
-              </w:tc>
-            </w:tr>
-            <w:tr>
-              <w:tc>
-                <w:tcPr/>
-                <w:p>
-                  <w:pPr>
-                    <w:pStyle w:val="Compact"/>
-                  </w:pPr>
-                </w:p>
-              </w:tc>
-              <w:tc>
-                <w:tcPr/>
-                <w:p>
-                  <w:pPr>
-                    <w:pStyle w:val="Compact"/>
-                    <w:jc w:val="left"/>
-                    <w:jc w:val="center"/>
-                  </w:pPr>
-                  <w:r>
-                    <w:t xml:space="preserve">Sal:Time_post</w:t>
-                  </w:r>
-                </w:p>
-              </w:tc>
-              <w:tc>
-                <w:tcPr/>
-                <w:p>
-                  <w:pPr>
-                    <w:pStyle w:val="Compact"/>
-                    <w:jc w:val="left"/>
-                    <w:jc w:val="center"/>
-                  </w:pPr>
-                  <w:r>
-                    <w:t xml:space="preserve">0.93 (0.5)</w:t>
-                  </w:r>
-                </w:p>
-              </w:tc>
-              <w:tc>
-                <w:tcPr/>
-                <w:p>
-                  <w:pPr>
-                    <w:pStyle w:val="Compact"/>
-                    <w:jc w:val="left"/>
-                    <w:jc w:val="center"/>
-                  </w:pPr>
-                  <w:r>
-                    <w:t xml:space="preserve">1.8</w:t>
-                  </w:r>
-                  <m:oMath>
-                    <m:sSup>
-                      <m:e>
-                        <m:r>
-                          <m:t>​</m:t>
-                        </m:r>
-                      </m:e>
-                      <m:sup>
-                        <m:r>
-                          <m:rPr>
-                            <m:sty m:val="p"/>
-                          </m:rPr>
-                          <m:t>.</m:t>
-                        </m:r>
-                      </m:sup>
-                    </m:sSup>
-                  </m:oMath>
-                </w:p>
-              </w:tc>
-            </w:tr>
-            <w:tr>
-              <w:tc>
-                <w:tcPr/>
-                <w:p>
-                  <w:pPr>
-                    <w:pStyle w:val="Compact"/>
-                  </w:pPr>
-                </w:p>
-              </w:tc>
-              <w:tc>
-                <w:tcPr/>
-                <w:p>
-                  <w:pPr>
-                    <w:pStyle w:val="Compact"/>
-                    <w:jc w:val="left"/>
-                    <w:jc w:val="center"/>
-                  </w:pPr>
-                  <w:r>
-                    <w:t xml:space="preserve">Temp:Time_post</w:t>
-                  </w:r>
-                </w:p>
-              </w:tc>
-              <w:tc>
-                <w:tcPr/>
-                <w:p>
-                  <w:pPr>
-                    <w:pStyle w:val="Compact"/>
-                    <w:jc w:val="left"/>
-                    <w:jc w:val="center"/>
-                  </w:pPr>
-                  <w:r>
-                    <w:t xml:space="preserve">-2.4 (1.1)</w:t>
-                  </w:r>
-                </w:p>
-              </w:tc>
-              <w:tc>
-                <w:tcPr/>
-                <w:p>
-                  <w:pPr>
-                    <w:pStyle w:val="Compact"/>
-                    <w:jc w:val="left"/>
-                    <w:jc w:val="center"/>
-                  </w:pPr>
-                  <w:r>
-                    <w:t xml:space="preserve">-2.2*</w:t>
-                  </w:r>
-                </w:p>
-              </w:tc>
-            </w:tr>
-            <w:tr>
-              <w:tc>
-                <w:tcPr/>
-                <w:p>
-                  <w:pPr>
-                    <w:pStyle w:val="Compact"/>
-                    <w:jc w:val="left"/>
-                    <w:jc w:val="center"/>
-                  </w:pPr>
-                  <w:r>
-                    <w:t xml:space="preserve">PDEM</w:t>
-                  </w:r>
-                </w:p>
-              </w:tc>
-              <w:tc>
-                <w:tcPr/>
-                <w:p>
-                  <w:pPr>
-                    <w:pStyle w:val="Compact"/>
-                    <w:jc w:val="left"/>
-                    <w:jc w:val="center"/>
-                  </w:pPr>
-                  <w:r>
-                    <w:t xml:space="preserve">Time_post</w:t>
-                  </w:r>
-                </w:p>
-              </w:tc>
-              <w:tc>
-                <w:tcPr/>
-                <w:p>
-                  <w:pPr>
-                    <w:pStyle w:val="Compact"/>
-                    <w:jc w:val="left"/>
-                    <w:jc w:val="center"/>
-                  </w:pPr>
-                  <w:r>
-                    <w:t xml:space="preserve">-0.45 (0.24)</w:t>
-                  </w:r>
-                </w:p>
-              </w:tc>
-              <w:tc>
-                <w:tcPr/>
-                <w:p>
-                  <w:pPr>
-                    <w:pStyle w:val="Compact"/>
-                    <w:jc w:val="left"/>
-                    <w:jc w:val="center"/>
-                  </w:pPr>
-                  <w:r>
-                    <w:t xml:space="preserve">-1.8</w:t>
-                  </w:r>
-                  <m:oMath>
-                    <m:sSup>
-                      <m:e>
-                        <m:r>
-                          <m:t>​</m:t>
-                        </m:r>
-                      </m:e>
-                      <m:sup>
-                        <m:r>
-                          <m:rPr>
-                            <m:sty m:val="p"/>
-                          </m:rPr>
-                          <m:t>.</m:t>
-                        </m:r>
-                      </m:sup>
-                    </m:sSup>
-                  </m:oMath>
-                </w:p>
-              </w:tc>
-            </w:tr>
-          </w:tbl>
-          <w:bookmarkEnd w:id="78"/>
-          <w:p/>
-        </w:tc>
-      </w:tr>
-    </w:tbl>
-    <w:p>
-      <w:r>
-        <w:br w:type="page"/>
-      </w:r>
-    </w:p>
-    <w:bookmarkEnd w:id="79"/>
-    <w:bookmarkStart w:id="82" w:name="data-availability"/>
+    <w:bookmarkEnd w:id="82"/>
+    <w:bookmarkStart w:id="85" w:name="data-availability"/>
     <w:p>
       <w:pPr>
         <w:pStyle w:val="Heading2"/>
@@ -13476,7 +12369,7 @@
       <w:r>
         <w:t xml:space="preserve"> </w:t>
       </w:r>
-      <w:hyperlink r:id="rId80">
+      <w:hyperlink r:id="rId83">
         <w:r>
           <w:rPr>
             <w:rStyle w:val="Hyperlink"/>
@@ -13490,7 +12383,7 @@
       <w:r>
         <w:t xml:space="preserve"> </w:t>
       </w:r>
-      <w:hyperlink r:id="rId81">
+      <w:hyperlink r:id="rId84">
         <w:r>
           <w:rPr>
             <w:rStyle w:val="Hyperlink"/>
@@ -13502,8 +12395,8 @@
         <w:t xml:space="preserve">.</w:t>
       </w:r>
     </w:p>
-    <w:bookmarkEnd w:id="82"/>
-    <w:bookmarkStart w:id="83" w:name="acknowledgments"/>
+    <w:bookmarkEnd w:id="85"/>
+    <w:bookmarkStart w:id="86" w:name="acknowledgments"/>
     <w:p>
       <w:pPr>
         <w:pStyle w:val="Heading2"/>
@@ -13520,8 +12413,8 @@
         <w:t xml:space="preserve">This work benefited from constructive discussions with the Technical Advisory Committee of the Tampa Bay Estuary Program (TBEP), in particular Mike Wessel, Ray Pribble, and Dave Tomasko. We are thankful for constructive comments provided by the associate editor and two anonymous reviewers. We are indebted to the community of field and technical staff that have routinely collected and maintained the valuable long-term monitoring data used in this study.</w:t>
       </w:r>
     </w:p>
-    <w:bookmarkEnd w:id="83"/>
-    <w:bookmarkStart w:id="87" w:name="statements-and-declarations"/>
+    <w:bookmarkEnd w:id="86"/>
+    <w:bookmarkStart w:id="90" w:name="statements-and-declarations"/>
     <w:p>
       <w:pPr>
         <w:pStyle w:val="Heading2"/>
@@ -13530,7 +12423,7 @@
         <w:t xml:space="preserve">Statements and Declarations</w:t>
       </w:r>
     </w:p>
-    <w:bookmarkStart w:id="84" w:name="author-contributions"/>
+    <w:bookmarkStart w:id="87" w:name="author-contributions"/>
     <w:p>
       <w:pPr>
         <w:pStyle w:val="Heading3"/>
@@ -13547,8 +12440,8 @@
         <w:t xml:space="preserve">Conceptualization: Marcus W Beck, Kerry Flaherty-Walia, Sheila Scolaro, Maya C Burke, Edward T Sherwood; Data Curation: Bradley T Furman, David J Karlen, Christopher J Anastasiou, Christopher Pratt; Methodology: Marcus W Beck, Kerry Flaherty-Walia, Sheila Scolaro, Maya C Burke, Edward T Sherwood; Formal analysis and investigation: Marcus W Beck; Writing - original draft preparation: all authors; Writing - review and editing: all authors; Funding acquisition: Edward T Sherwood.</w:t>
       </w:r>
     </w:p>
-    <w:bookmarkEnd w:id="84"/>
-    <w:bookmarkStart w:id="85" w:name="ethics-declaration"/>
+    <w:bookmarkEnd w:id="87"/>
+    <w:bookmarkStart w:id="88" w:name="ethics-declaration"/>
     <w:p>
       <w:pPr>
         <w:pStyle w:val="Heading3"/>
@@ -13565,8 +12458,8 @@
         <w:t xml:space="preserve">The authors have no competing interests to declare that are relevant to the content of this article.</w:t>
       </w:r>
     </w:p>
-    <w:bookmarkEnd w:id="85"/>
-    <w:bookmarkStart w:id="86" w:name="funding"/>
+    <w:bookmarkEnd w:id="88"/>
+    <w:bookmarkStart w:id="89" w:name="funding"/>
     <w:p>
       <w:pPr>
         <w:pStyle w:val="Heading3"/>
@@ -13583,9 +12476,9 @@
         <w:t xml:space="preserve">This study was funded by EPA Section 320 Grant Funds, and the TBEP’s local government partners (Hillsborough, Manatee, Pasco, and Pinellas Counties; the Cities of Clearwater, St. Petersburg, and Tampa; Tampa Bay Water; and the Southwest Florida Water Management District) through contributions to the operating budget.</w:t>
       </w:r>
     </w:p>
-    <w:bookmarkEnd w:id="86"/>
-    <w:bookmarkEnd w:id="87"/>
-    <w:bookmarkStart w:id="287" w:name="references"/>
+    <w:bookmarkEnd w:id="89"/>
+    <w:bookmarkEnd w:id="90"/>
+    <w:bookmarkStart w:id="290" w:name="references"/>
     <w:p>
       <w:pPr>
         <w:pStyle w:val="Heading2"/>
@@ -13594,8 +12487,8 @@
         <w:t xml:space="preserve">References</w:t>
       </w:r>
     </w:p>
-    <w:bookmarkStart w:id="286" w:name="refs"/>
-    <w:bookmarkStart w:id="89" w:name="ref-alarcon2024"/>
+    <w:bookmarkStart w:id="289" w:name="refs"/>
+    <w:bookmarkStart w:id="92" w:name="ref-alarcon2024"/>
     <w:p>
       <w:pPr>
         <w:pStyle w:val="Bibliography"/>
@@ -13655,7 +12548,7 @@
       <w:r>
         <w:t xml:space="preserve"> </w:t>
       </w:r>
-      <w:hyperlink r:id="rId88">
+      <w:hyperlink r:id="rId91">
         <w:r>
           <w:rPr>
             <w:rStyle w:val="Hyperlink"/>
@@ -13667,8 +12560,8 @@
         <w:t xml:space="preserve">.</w:t>
       </w:r>
     </w:p>
-    <w:bookmarkEnd w:id="89"/>
-    <w:bookmarkStart w:id="91" w:name="ref-araújo2006"/>
+    <w:bookmarkEnd w:id="92"/>
+    <w:bookmarkStart w:id="94" w:name="ref-araújo2006"/>
     <w:p>
       <w:pPr>
         <w:pStyle w:val="Bibliography"/>
@@ -13695,7 +12588,7 @@
       <w:r>
         <w:t xml:space="preserve"> </w:t>
       </w:r>
-      <w:hyperlink r:id="rId90">
+      <w:hyperlink r:id="rId93">
         <w:r>
           <w:rPr>
             <w:rStyle w:val="Hyperlink"/>
@@ -13707,8 +12600,8 @@
         <w:t xml:space="preserve">.</w:t>
       </w:r>
     </w:p>
-    <w:bookmarkEnd w:id="91"/>
-    <w:bookmarkStart w:id="93" w:name="ref-bates15"/>
+    <w:bookmarkEnd w:id="94"/>
+    <w:bookmarkStart w:id="96" w:name="ref-bates15"/>
     <w:p>
       <w:pPr>
         <w:pStyle w:val="Bibliography"/>
@@ -13744,7 +12637,7 @@
       <w:r>
         <w:t xml:space="preserve"> </w:t>
       </w:r>
-      <w:hyperlink r:id="rId92">
+      <w:hyperlink r:id="rId95">
         <w:r>
           <w:rPr>
             <w:rStyle w:val="Hyperlink"/>
@@ -13756,8 +12649,8 @@
         <w:t xml:space="preserve">.</w:t>
       </w:r>
     </w:p>
-    <w:bookmarkEnd w:id="93"/>
-    <w:bookmarkStart w:id="95" w:name="ref-Beck20a"/>
+    <w:bookmarkEnd w:id="96"/>
+    <w:bookmarkStart w:id="98" w:name="ref-Beck20a"/>
     <w:p>
       <w:pPr>
         <w:pStyle w:val="Bibliography"/>
@@ -13777,7 +12670,7 @@
       <w:r>
         <w:t xml:space="preserve"> </w:t>
       </w:r>
-      <w:hyperlink r:id="rId94">
+      <w:hyperlink r:id="rId97">
         <w:r>
           <w:rPr>
             <w:rStyle w:val="Hyperlink"/>
@@ -13789,8 +12682,8 @@
         <w:t xml:space="preserve">.</w:t>
       </w:r>
     </w:p>
-    <w:bookmarkEnd w:id="95"/>
-    <w:bookmarkStart w:id="97" w:name="ref-Beck20b"/>
+    <w:bookmarkEnd w:id="98"/>
+    <w:bookmarkStart w:id="100" w:name="ref-Beck20b"/>
     <w:p>
       <w:pPr>
         <w:pStyle w:val="Bibliography"/>
@@ -13810,7 +12703,7 @@
       <w:r>
         <w:t xml:space="preserve"> </w:t>
       </w:r>
-      <w:hyperlink r:id="rId96">
+      <w:hyperlink r:id="rId99">
         <w:r>
           <w:rPr>
             <w:rStyle w:val="Hyperlink"/>
@@ -13822,8 +12715,8 @@
         <w:t xml:space="preserve">.</w:t>
       </w:r>
     </w:p>
-    <w:bookmarkEnd w:id="97"/>
-    <w:bookmarkStart w:id="99" w:name="ref-beck2022a"/>
+    <w:bookmarkEnd w:id="100"/>
+    <w:bookmarkStart w:id="102" w:name="ref-beck2022a"/>
     <w:p>
       <w:pPr>
         <w:pStyle w:val="Bibliography"/>
@@ -13850,7 +12743,7 @@
       <w:r>
         <w:t xml:space="preserve"> </w:t>
       </w:r>
-      <w:hyperlink r:id="rId98">
+      <w:hyperlink r:id="rId101">
         <w:r>
           <w:rPr>
             <w:rStyle w:val="Hyperlink"/>
@@ -13862,8 +12755,8 @@
         <w:t xml:space="preserve">.</w:t>
       </w:r>
     </w:p>
-    <w:bookmarkEnd w:id="99"/>
-    <w:bookmarkStart w:id="101" w:name="ref-beck2023"/>
+    <w:bookmarkEnd w:id="102"/>
+    <w:bookmarkStart w:id="104" w:name="ref-beck2023"/>
     <w:p>
       <w:pPr>
         <w:pStyle w:val="Bibliography"/>
@@ -13890,7 +12783,7 @@
       <w:r>
         <w:t xml:space="preserve"> </w:t>
       </w:r>
-      <w:hyperlink r:id="rId100">
+      <w:hyperlink r:id="rId103">
         <w:r>
           <w:rPr>
             <w:rStyle w:val="Hyperlink"/>
@@ -13902,8 +12795,8 @@
         <w:t xml:space="preserve">.</w:t>
       </w:r>
     </w:p>
-    <w:bookmarkEnd w:id="101"/>
-    <w:bookmarkStart w:id="103" w:name="ref-beck2021"/>
+    <w:bookmarkEnd w:id="104"/>
+    <w:bookmarkStart w:id="106" w:name="ref-beck2021"/>
     <w:p>
       <w:pPr>
         <w:pStyle w:val="Bibliography"/>
@@ -13951,7 +12844,7 @@
       <w:r>
         <w:t xml:space="preserve"> </w:t>
       </w:r>
-      <w:hyperlink r:id="rId102">
+      <w:hyperlink r:id="rId105">
         <w:r>
           <w:rPr>
             <w:rStyle w:val="Hyperlink"/>
@@ -13963,8 +12856,8 @@
         <w:t xml:space="preserve">.</w:t>
       </w:r>
     </w:p>
-    <w:bookmarkEnd w:id="103"/>
-    <w:bookmarkStart w:id="105" w:name="ref-beck2019"/>
+    <w:bookmarkEnd w:id="106"/>
+    <w:bookmarkStart w:id="108" w:name="ref-beck2019"/>
     <w:p>
       <w:pPr>
         <w:pStyle w:val="Bibliography"/>
@@ -14018,7 +12911,7 @@
       <w:r>
         <w:t xml:space="preserve"> </w:t>
       </w:r>
-      <w:hyperlink r:id="rId104">
+      <w:hyperlink r:id="rId107">
         <w:r>
           <w:rPr>
             <w:rStyle w:val="Hyperlink"/>
@@ -14030,8 +12923,8 @@
         <w:t xml:space="preserve">.</w:t>
       </w:r>
     </w:p>
-    <w:bookmarkEnd w:id="105"/>
-    <w:bookmarkStart w:id="107" w:name="ref-begueria23"/>
+    <w:bookmarkEnd w:id="108"/>
+    <w:bookmarkStart w:id="110" w:name="ref-begueria23"/>
     <w:p>
       <w:pPr>
         <w:pStyle w:val="Bibliography"/>
@@ -14042,7 +12935,7 @@
       <w:r>
         <w:t xml:space="preserve"> </w:t>
       </w:r>
-      <w:hyperlink r:id="rId106">
+      <w:hyperlink r:id="rId109">
         <w:r>
           <w:rPr>
             <w:rStyle w:val="Hyperlink"/>
@@ -14129,8 +13022,8 @@
         <w:t xml:space="preserve">(version R package version 1.8.1).</w:t>
       </w:r>
     </w:p>
-    <w:bookmarkEnd w:id="107"/>
-    <w:bookmarkStart w:id="109" w:name="ref-begueria2013"/>
+    <w:bookmarkEnd w:id="110"/>
+    <w:bookmarkStart w:id="112" w:name="ref-begueria2013"/>
     <w:p>
       <w:pPr>
         <w:pStyle w:val="Bibliography"/>
@@ -14163,7 +13056,7 @@
       <w:r>
         <w:t xml:space="preserve"> </w:t>
       </w:r>
-      <w:hyperlink r:id="rId108">
+      <w:hyperlink r:id="rId111">
         <w:r>
           <w:rPr>
             <w:rStyle w:val="Hyperlink"/>
@@ -14175,8 +13068,8 @@
         <w:t xml:space="preserve">.</w:t>
       </w:r>
     </w:p>
-    <w:bookmarkEnd w:id="109"/>
-    <w:bookmarkStart w:id="111" w:name="ref-bell1997"/>
+    <w:bookmarkEnd w:id="112"/>
+    <w:bookmarkStart w:id="114" w:name="ref-bell1997"/>
     <w:p>
       <w:pPr>
         <w:pStyle w:val="Bibliography"/>
@@ -14203,7 +13096,7 @@
       <w:r>
         <w:t xml:space="preserve"> </w:t>
       </w:r>
-      <w:hyperlink r:id="rId110">
+      <w:hyperlink r:id="rId113">
         <w:r>
           <w:rPr>
             <w:rStyle w:val="Hyperlink"/>
@@ -14215,8 +13108,8 @@
         <w:t xml:space="preserve">.</w:t>
       </w:r>
     </w:p>
-    <w:bookmarkEnd w:id="111"/>
-    <w:bookmarkStart w:id="113" w:name="ref-blakesley2001"/>
+    <w:bookmarkEnd w:id="114"/>
+    <w:bookmarkStart w:id="116" w:name="ref-blakesley2001"/>
     <w:p>
       <w:pPr>
         <w:pStyle w:val="Bibliography"/>
@@ -14227,7 +13120,7 @@
       <w:r>
         <w:t xml:space="preserve"> </w:t>
       </w:r>
-      <w:hyperlink r:id="rId112">
+      <w:hyperlink r:id="rId115">
         <w:r>
           <w:rPr>
             <w:rStyle w:val="Hyperlink"/>
@@ -14401,8 +13294,8 @@
         <w:t xml:space="preserve">. 01-01. St. Petersburg, Florida: Tampa Bay Estuary Program.</w:t>
       </w:r>
     </w:p>
-    <w:bookmarkEnd w:id="113"/>
-    <w:bookmarkStart w:id="115" w:name="ref-boesch2001"/>
+    <w:bookmarkEnd w:id="116"/>
+    <w:bookmarkStart w:id="118" w:name="ref-boesch2001"/>
     <w:p>
       <w:pPr>
         <w:pStyle w:val="Bibliography"/>
@@ -14429,7 +13322,7 @@
       <w:r>
         <w:t xml:space="preserve"> </w:t>
       </w:r>
-      <w:hyperlink r:id="rId114">
+      <w:hyperlink r:id="rId117">
         <w:r>
           <w:rPr>
             <w:rStyle w:val="Hyperlink"/>
@@ -14441,8 +13334,8 @@
         <w:t xml:space="preserve">.</w:t>
       </w:r>
     </w:p>
-    <w:bookmarkEnd w:id="115"/>
-    <w:bookmarkStart w:id="117" w:name="ref-borchert2018"/>
+    <w:bookmarkEnd w:id="118"/>
+    <w:bookmarkStart w:id="120" w:name="ref-borchert2018"/>
     <w:p>
       <w:pPr>
         <w:pStyle w:val="Bibliography"/>
@@ -14469,7 +13362,7 @@
       <w:r>
         <w:t xml:space="preserve"> </w:t>
       </w:r>
-      <w:hyperlink r:id="rId116">
+      <w:hyperlink r:id="rId119">
         <w:r>
           <w:rPr>
             <w:rStyle w:val="Hyperlink"/>
@@ -14481,8 +13374,8 @@
         <w:t xml:space="preserve">.</w:t>
       </w:r>
     </w:p>
-    <w:bookmarkEnd w:id="117"/>
-    <w:bookmarkStart w:id="119" w:name="ref-brewton2023"/>
+    <w:bookmarkEnd w:id="120"/>
+    <w:bookmarkStart w:id="122" w:name="ref-brewton2023"/>
     <w:p>
       <w:pPr>
         <w:pStyle w:val="Bibliography"/>
@@ -14532,7 +13425,7 @@
       <w:r>
         <w:t xml:space="preserve"> </w:t>
       </w:r>
-      <w:hyperlink r:id="rId118">
+      <w:hyperlink r:id="rId121">
         <w:r>
           <w:rPr>
             <w:rStyle w:val="Hyperlink"/>
@@ -14544,8 +13437,8 @@
         <w:t xml:space="preserve">.</w:t>
       </w:r>
     </w:p>
-    <w:bookmarkEnd w:id="119"/>
-    <w:bookmarkStart w:id="121" w:name="ref-brinson1995"/>
+    <w:bookmarkEnd w:id="122"/>
+    <w:bookmarkStart w:id="124" w:name="ref-brinson1995"/>
     <w:p>
       <w:pPr>
         <w:pStyle w:val="Bibliography"/>
@@ -14572,7 +13465,7 @@
       <w:r>
         <w:t xml:space="preserve"> </w:t>
       </w:r>
-      <w:hyperlink r:id="rId120">
+      <w:hyperlink r:id="rId123">
         <w:r>
           <w:rPr>
             <w:rStyle w:val="Hyperlink"/>
@@ -14584,8 +13477,8 @@
         <w:t xml:space="preserve">.</w:t>
       </w:r>
     </w:p>
-    <w:bookmarkEnd w:id="121"/>
-    <w:bookmarkStart w:id="123" w:name="ref-burkholder2007"/>
+    <w:bookmarkEnd w:id="124"/>
+    <w:bookmarkStart w:id="126" w:name="ref-burkholder2007"/>
     <w:p>
       <w:pPr>
         <w:pStyle w:val="Bibliography"/>
@@ -14612,7 +13505,7 @@
       <w:r>
         <w:t xml:space="preserve"> </w:t>
       </w:r>
-      <w:hyperlink r:id="rId122">
+      <w:hyperlink r:id="rId125">
         <w:r>
           <w:rPr>
             <w:rStyle w:val="Hyperlink"/>
@@ -14624,8 +13517,8 @@
         <w:t xml:space="preserve">.</w:t>
       </w:r>
     </w:p>
-    <w:bookmarkEnd w:id="123"/>
-    <w:bookmarkStart w:id="125" w:name="ref-carlson2018"/>
+    <w:bookmarkEnd w:id="126"/>
+    <w:bookmarkStart w:id="128" w:name="ref-carlson2018"/>
     <w:p>
       <w:pPr>
         <w:pStyle w:val="Bibliography"/>
@@ -14694,7 +13587,7 @@
       <w:r>
         <w:t xml:space="preserve"> </w:t>
       </w:r>
-      <w:hyperlink r:id="rId124">
+      <w:hyperlink r:id="rId127">
         <w:r>
           <w:rPr>
             <w:rStyle w:val="Hyperlink"/>
@@ -14706,8 +13599,8 @@
         <w:t xml:space="preserve">.</w:t>
       </w:r>
     </w:p>
-    <w:bookmarkEnd w:id="125"/>
-    <w:bookmarkStart w:id="127" w:name="ref-chamberlain23"/>
+    <w:bookmarkEnd w:id="128"/>
+    <w:bookmarkStart w:id="130" w:name="ref-chamberlain23"/>
     <w:p>
       <w:pPr>
         <w:pStyle w:val="Bibliography"/>
@@ -14718,7 +13611,7 @@
       <w:r>
         <w:t xml:space="preserve"> </w:t>
       </w:r>
-      <w:hyperlink r:id="rId126">
+      <w:hyperlink r:id="rId129">
         <w:r>
           <w:rPr>
             <w:rStyle w:val="Hyperlink"/>
@@ -14775,8 +13668,8 @@
         <w:t xml:space="preserve">(version R package version 1.4.0).</w:t>
       </w:r>
     </w:p>
-    <w:bookmarkEnd w:id="127"/>
-    <w:bookmarkStart w:id="129" w:name="ref-costa2023"/>
+    <w:bookmarkEnd w:id="130"/>
+    <w:bookmarkStart w:id="132" w:name="ref-costa2023"/>
     <w:p>
       <w:pPr>
         <w:pStyle w:val="Bibliography"/>
@@ -14803,7 +13696,7 @@
       <w:r>
         <w:t xml:space="preserve"> </w:t>
       </w:r>
-      <w:hyperlink r:id="rId128">
+      <w:hyperlink r:id="rId131">
         <w:r>
           <w:rPr>
             <w:rStyle w:val="Hyperlink"/>
@@ -14815,8 +13708,8 @@
         <w:t xml:space="preserve">.</w:t>
       </w:r>
     </w:p>
-    <w:bookmarkEnd w:id="129"/>
-    <w:bookmarkStart w:id="131" w:name="ref-dessu2018"/>
+    <w:bookmarkEnd w:id="132"/>
+    <w:bookmarkStart w:id="134" w:name="ref-dessu2018"/>
     <w:p>
       <w:pPr>
         <w:pStyle w:val="Bibliography"/>
@@ -14870,7 +13763,7 @@
       <w:r>
         <w:t xml:space="preserve"> </w:t>
       </w:r>
-      <w:hyperlink r:id="rId130">
+      <w:hyperlink r:id="rId133">
         <w:r>
           <w:rPr>
             <w:rStyle w:val="Hyperlink"/>
@@ -14882,8 +13775,8 @@
         <w:t xml:space="preserve">.</w:t>
       </w:r>
     </w:p>
-    <w:bookmarkEnd w:id="131"/>
-    <w:bookmarkStart w:id="133" w:name="ref-duarte1995"/>
+    <w:bookmarkEnd w:id="134"/>
+    <w:bookmarkStart w:id="136" w:name="ref-duarte1995"/>
     <w:p>
       <w:pPr>
         <w:pStyle w:val="Bibliography"/>
@@ -14910,7 +13803,7 @@
       <w:r>
         <w:t xml:space="preserve"> </w:t>
       </w:r>
-      <w:hyperlink r:id="rId132">
+      <w:hyperlink r:id="rId135">
         <w:r>
           <w:rPr>
             <w:rStyle w:val="Hyperlink"/>
@@ -14922,8 +13815,8 @@
         <w:t xml:space="preserve">.</w:t>
       </w:r>
     </w:p>
-    <w:bookmarkEnd w:id="133"/>
-    <w:bookmarkStart w:id="135" w:name="ref-duarte2008a"/>
+    <w:bookmarkEnd w:id="136"/>
+    <w:bookmarkStart w:id="138" w:name="ref-duarte2008a"/>
     <w:p>
       <w:pPr>
         <w:pStyle w:val="Bibliography"/>
@@ -14950,7 +13843,7 @@
       <w:r>
         <w:t xml:space="preserve"> </w:t>
       </w:r>
-      <w:hyperlink r:id="rId134">
+      <w:hyperlink r:id="rId137">
         <w:r>
           <w:rPr>
             <w:rStyle w:val="Hyperlink"/>
@@ -14962,8 +13855,8 @@
         <w:t xml:space="preserve">.</w:t>
       </w:r>
     </w:p>
-    <w:bookmarkEnd w:id="135"/>
-    <w:bookmarkStart w:id="137" w:name="ref-duffin2021"/>
+    <w:bookmarkEnd w:id="138"/>
+    <w:bookmarkStart w:id="140" w:name="ref-duffin2021"/>
     <w:p>
       <w:pPr>
         <w:pStyle w:val="Bibliography"/>
@@ -15081,7 +13974,7 @@
       <w:r>
         <w:t xml:space="preserve"> </w:t>
       </w:r>
-      <w:hyperlink r:id="rId136">
+      <w:hyperlink r:id="rId139">
         <w:r>
           <w:rPr>
             <w:rStyle w:val="Hyperlink"/>
@@ -15093,8 +13986,8 @@
         <w:t xml:space="preserve">.</w:t>
       </w:r>
     </w:p>
-    <w:bookmarkEnd w:id="137"/>
-    <w:bookmarkStart w:id="139" w:name="ref-dunic2021"/>
+    <w:bookmarkEnd w:id="140"/>
+    <w:bookmarkStart w:id="142" w:name="ref-dunic2021"/>
     <w:p>
       <w:pPr>
         <w:pStyle w:val="Bibliography"/>
@@ -15133,7 +14026,7 @@
       <w:r>
         <w:t xml:space="preserve"> </w:t>
       </w:r>
-      <w:hyperlink r:id="rId138">
+      <w:hyperlink r:id="rId141">
         <w:r>
           <w:rPr>
             <w:rStyle w:val="Hyperlink"/>
@@ -15145,8 +14038,8 @@
         <w:t xml:space="preserve">.</w:t>
       </w:r>
     </w:p>
-    <w:bookmarkEnd w:id="139"/>
-    <w:bookmarkStart w:id="141" w:name="ref-dunic2023"/>
+    <w:bookmarkEnd w:id="142"/>
+    <w:bookmarkStart w:id="144" w:name="ref-dunic2023"/>
     <w:p>
       <w:pPr>
         <w:pStyle w:val="Bibliography"/>
@@ -15173,7 +14066,7 @@
       <w:r>
         <w:t xml:space="preserve"> </w:t>
       </w:r>
-      <w:hyperlink r:id="rId140">
+      <w:hyperlink r:id="rId143">
         <w:r>
           <w:rPr>
             <w:rStyle w:val="Hyperlink"/>
@@ -15185,8 +14078,8 @@
         <w:t xml:space="preserve">.</w:t>
       </w:r>
     </w:p>
-    <w:bookmarkEnd w:id="141"/>
-    <w:bookmarkStart w:id="143" w:name="ref-fourqurean2003"/>
+    <w:bookmarkEnd w:id="144"/>
+    <w:bookmarkStart w:id="146" w:name="ref-fourqurean2003"/>
     <w:p>
       <w:pPr>
         <w:pStyle w:val="Bibliography"/>
@@ -15213,7 +14106,7 @@
       <w:r>
         <w:t xml:space="preserve"> </w:t>
       </w:r>
-      <w:hyperlink r:id="rId142">
+      <w:hyperlink r:id="rId145">
         <w:r>
           <w:rPr>
             <w:rStyle w:val="Hyperlink"/>
@@ -15225,8 +14118,8 @@
         <w:t xml:space="preserve">.</w:t>
       </w:r>
     </w:p>
-    <w:bookmarkEnd w:id="143"/>
-    <w:bookmarkStart w:id="145" w:name="ref-fourqurean2012"/>
+    <w:bookmarkEnd w:id="146"/>
+    <w:bookmarkStart w:id="148" w:name="ref-fourqurean2012"/>
     <w:p>
       <w:pPr>
         <w:pStyle w:val="Bibliography"/>
@@ -15253,7 +14146,7 @@
       <w:r>
         <w:t xml:space="preserve"> </w:t>
       </w:r>
-      <w:hyperlink r:id="rId144">
+      <w:hyperlink r:id="rId147">
         <w:r>
           <w:rPr>
             <w:rStyle w:val="Hyperlink"/>
@@ -15265,8 +14158,8 @@
         <w:t xml:space="preserve">.</w:t>
       </w:r>
     </w:p>
-    <w:bookmarkEnd w:id="145"/>
-    <w:bookmarkStart w:id="147" w:name="ref-garcia2023"/>
+    <w:bookmarkEnd w:id="148"/>
+    <w:bookmarkStart w:id="150" w:name="ref-garcia2023"/>
     <w:p>
       <w:pPr>
         <w:pStyle w:val="Bibliography"/>
@@ -15277,7 +14170,7 @@
       <w:r>
         <w:t xml:space="preserve"> </w:t>
       </w:r>
-      <w:hyperlink r:id="rId146">
+      <w:hyperlink r:id="rId149">
         <w:r>
           <w:rPr>
             <w:rStyle w:val="Hyperlink"/>
@@ -15459,8 +14352,8 @@
         <w:t xml:space="preserve">. Brooksville, Florida: Southwest Florida Water Management District.</w:t>
       </w:r>
     </w:p>
-    <w:bookmarkEnd w:id="147"/>
-    <w:bookmarkStart w:id="149" w:name="ref-garrett2011"/>
+    <w:bookmarkEnd w:id="150"/>
+    <w:bookmarkStart w:id="152" w:name="ref-garrett2011"/>
     <w:p>
       <w:pPr>
         <w:pStyle w:val="Bibliography"/>
@@ -15487,7 +14380,7 @@
       <w:r>
         <w:t xml:space="preserve"> </w:t>
       </w:r>
-      <w:hyperlink r:id="rId148">
+      <w:hyperlink r:id="rId151">
         <w:r>
           <w:rPr>
             <w:rStyle w:val="Hyperlink"/>
@@ -15499,8 +14392,8 @@
         <w:t xml:space="preserve">.</w:t>
       </w:r>
     </w:p>
-    <w:bookmarkEnd w:id="149"/>
-    <w:bookmarkStart w:id="151" w:name="ref-greening2006"/>
+    <w:bookmarkEnd w:id="152"/>
+    <w:bookmarkStart w:id="154" w:name="ref-greening2006"/>
     <w:p>
       <w:pPr>
         <w:pStyle w:val="Bibliography"/>
@@ -15563,7 +14456,7 @@
       <w:r>
         <w:t xml:space="preserve"> </w:t>
       </w:r>
-      <w:hyperlink r:id="rId150">
+      <w:hyperlink r:id="rId153">
         <w:r>
           <w:rPr>
             <w:rStyle w:val="Hyperlink"/>
@@ -15575,8 +14468,8 @@
         <w:t xml:space="preserve">.</w:t>
       </w:r>
     </w:p>
-    <w:bookmarkEnd w:id="151"/>
-    <w:bookmarkStart w:id="153" w:name="ref-greening2014"/>
+    <w:bookmarkEnd w:id="154"/>
+    <w:bookmarkStart w:id="156" w:name="ref-greening2014"/>
     <w:p>
       <w:pPr>
         <w:pStyle w:val="Bibliography"/>
@@ -15639,7 +14532,7 @@
       <w:r>
         <w:t xml:space="preserve"> </w:t>
       </w:r>
-      <w:hyperlink r:id="rId152">
+      <w:hyperlink r:id="rId155">
         <w:r>
           <w:rPr>
             <w:rStyle w:val="Hyperlink"/>
@@ -15651,8 +14544,8 @@
         <w:t xml:space="preserve">.</w:t>
       </w:r>
     </w:p>
-    <w:bookmarkEnd w:id="153"/>
-    <w:bookmarkStart w:id="155" w:name="ref-hall2022"/>
+    <w:bookmarkEnd w:id="156"/>
+    <w:bookmarkStart w:id="158" w:name="ref-hall2022"/>
     <w:p>
       <w:pPr>
         <w:pStyle w:val="Bibliography"/>
@@ -15733,7 +14626,7 @@
       <w:r>
         <w:t xml:space="preserve"> </w:t>
       </w:r>
-      <w:hyperlink r:id="rId154">
+      <w:hyperlink r:id="rId157">
         <w:r>
           <w:rPr>
             <w:rStyle w:val="Hyperlink"/>
@@ -15745,8 +14638,8 @@
         <w:t xml:space="preserve">.</w:t>
       </w:r>
     </w:p>
-    <w:bookmarkEnd w:id="155"/>
-    <w:bookmarkStart w:id="157" w:name="ref-hall1999"/>
+    <w:bookmarkEnd w:id="158"/>
+    <w:bookmarkStart w:id="160" w:name="ref-hall1999"/>
     <w:p>
       <w:pPr>
         <w:pStyle w:val="Bibliography"/>
@@ -15791,7 +14684,7 @@
       <w:r>
         <w:t xml:space="preserve"> </w:t>
       </w:r>
-      <w:hyperlink r:id="rId156">
+      <w:hyperlink r:id="rId159">
         <w:r>
           <w:rPr>
             <w:rStyle w:val="Hyperlink"/>
@@ -15803,8 +14696,8 @@
         <w:t xml:space="preserve">.</w:t>
       </w:r>
     </w:p>
-    <w:bookmarkEnd w:id="157"/>
-    <w:bookmarkStart w:id="159" w:name="ref-hall2016"/>
+    <w:bookmarkEnd w:id="160"/>
+    <w:bookmarkStart w:id="162" w:name="ref-hall2016"/>
     <w:p>
       <w:pPr>
         <w:pStyle w:val="Bibliography"/>
@@ -15902,7 +14795,7 @@
       <w:r>
         <w:t xml:space="preserve"> </w:t>
       </w:r>
-      <w:hyperlink r:id="rId158">
+      <w:hyperlink r:id="rId161">
         <w:r>
           <w:rPr>
             <w:rStyle w:val="Hyperlink"/>
@@ -15914,8 +14807,8 @@
         <w:t xml:space="preserve">.</w:t>
       </w:r>
     </w:p>
-    <w:bookmarkEnd w:id="159"/>
-    <w:bookmarkStart w:id="161" w:name="ref-hammer2018"/>
+    <w:bookmarkEnd w:id="162"/>
+    <w:bookmarkStart w:id="164" w:name="ref-hammer2018"/>
     <w:p>
       <w:pPr>
         <w:pStyle w:val="Bibliography"/>
@@ -15983,7 +14876,7 @@
       <w:r>
         <w:t xml:space="preserve"> </w:t>
       </w:r>
-      <w:hyperlink r:id="rId160">
+      <w:hyperlink r:id="rId163">
         <w:r>
           <w:rPr>
             <w:rStyle w:val="Hyperlink"/>
@@ -15995,8 +14888,8 @@
         <w:t xml:space="preserve">.</w:t>
       </w:r>
     </w:p>
-    <w:bookmarkEnd w:id="161"/>
-    <w:bookmarkStart w:id="163" w:name="ref-han2014"/>
+    <w:bookmarkEnd w:id="164"/>
+    <w:bookmarkStart w:id="166" w:name="ref-han2014"/>
     <w:p>
       <w:pPr>
         <w:pStyle w:val="Bibliography"/>
@@ -16023,7 +14916,7 @@
       <w:r>
         <w:t xml:space="preserve"> </w:t>
       </w:r>
-      <w:hyperlink r:id="rId162">
+      <w:hyperlink r:id="rId165">
         <w:r>
           <w:rPr>
             <w:rStyle w:val="Hyperlink"/>
@@ -16035,8 +14928,8 @@
         <w:t xml:space="preserve">.</w:t>
       </w:r>
     </w:p>
-    <w:bookmarkEnd w:id="163"/>
-    <w:bookmarkStart w:id="165" w:name="ref-hensel2023"/>
+    <w:bookmarkEnd w:id="166"/>
+    <w:bookmarkStart w:id="168" w:name="ref-hensel2023"/>
     <w:p>
       <w:pPr>
         <w:pStyle w:val="Bibliography"/>
@@ -16097,7 +14990,7 @@
       <w:r>
         <w:t xml:space="preserve"> </w:t>
       </w:r>
-      <w:hyperlink r:id="rId164">
+      <w:hyperlink r:id="rId167">
         <w:r>
           <w:rPr>
             <w:rStyle w:val="Hyperlink"/>
@@ -16109,8 +15002,8 @@
         <w:t xml:space="preserve">.</w:t>
       </w:r>
     </w:p>
-    <w:bookmarkEnd w:id="165"/>
-    <w:bookmarkStart w:id="167" w:name="ref-hirsch1982"/>
+    <w:bookmarkEnd w:id="168"/>
+    <w:bookmarkStart w:id="170" w:name="ref-hirsch1982"/>
     <w:p>
       <w:pPr>
         <w:pStyle w:val="Bibliography"/>
@@ -16137,7 +15030,7 @@
       <w:r>
         <w:t xml:space="preserve"> </w:t>
       </w:r>
-      <w:hyperlink r:id="rId166">
+      <w:hyperlink r:id="rId169">
         <w:r>
           <w:rPr>
             <w:rStyle w:val="Hyperlink"/>
@@ -16149,8 +15042,8 @@
         <w:t xml:space="preserve">.</w:t>
       </w:r>
     </w:p>
-    <w:bookmarkEnd w:id="167"/>
-    <w:bookmarkStart w:id="169" w:name="ref-hutchinson1957"/>
+    <w:bookmarkEnd w:id="170"/>
+    <w:bookmarkStart w:id="172" w:name="ref-hutchinson1957"/>
     <w:p>
       <w:pPr>
         <w:pStyle w:val="Bibliography"/>
@@ -16177,7 +15070,7 @@
       <w:r>
         <w:t xml:space="preserve"> </w:t>
       </w:r>
-      <w:hyperlink r:id="rId168">
+      <w:hyperlink r:id="rId171">
         <w:r>
           <w:rPr>
             <w:rStyle w:val="Hyperlink"/>
@@ -16189,8 +15082,8 @@
         <w:t xml:space="preserve">.</w:t>
       </w:r>
     </w:p>
-    <w:bookmarkEnd w:id="169"/>
-    <w:bookmarkStart w:id="170" w:name="ref-tbep0696"/>
+    <w:bookmarkEnd w:id="172"/>
+    <w:bookmarkStart w:id="173" w:name="ref-tbep0696"/>
     <w:p>
       <w:pPr>
         <w:pStyle w:val="Bibliography"/>
@@ -16201,7 +15094,7 @@
       <w:r>
         <w:t xml:space="preserve"> </w:t>
       </w:r>
-      <w:hyperlink r:id="rId146">
+      <w:hyperlink r:id="rId149">
         <w:r>
           <w:rPr>
             <w:rStyle w:val="Hyperlink"/>
@@ -16287,8 +15180,8 @@
         <w:t xml:space="preserve">. 06-96. St. Petersburg, Florida: Tampa Bay Estuary Program.</w:t>
       </w:r>
     </w:p>
-    <w:bookmarkEnd w:id="170"/>
-    <w:bookmarkStart w:id="172" w:name="ref-tbep0400"/>
+    <w:bookmarkEnd w:id="173"/>
+    <w:bookmarkStart w:id="175" w:name="ref-tbep0400"/>
     <w:p>
       <w:pPr>
         <w:pStyle w:val="Bibliography"/>
@@ -16299,7 +15192,7 @@
       <w:r>
         <w:t xml:space="preserve"> </w:t>
       </w:r>
-      <w:hyperlink r:id="rId171">
+      <w:hyperlink r:id="rId174">
         <w:r>
           <w:rPr>
             <w:rStyle w:val="Hyperlink"/>
@@ -16361,8 +15254,8 @@
         <w:t xml:space="preserve">. 04-00. St. Petersburg, Florida: Tampa Bay Estuary Program.</w:t>
       </w:r>
     </w:p>
-    <w:bookmarkEnd w:id="172"/>
-    <w:bookmarkStart w:id="174" w:name="ref-jei2022"/>
+    <w:bookmarkEnd w:id="175"/>
+    <w:bookmarkStart w:id="177" w:name="ref-jei2022"/>
     <w:p>
       <w:pPr>
         <w:pStyle w:val="Bibliography"/>
@@ -16373,7 +15266,7 @@
       <w:r>
         <w:t xml:space="preserve"> </w:t>
       </w:r>
-      <w:hyperlink r:id="rId173">
+      <w:hyperlink r:id="rId176">
         <w:r>
           <w:rPr>
             <w:rStyle w:val="Hyperlink"/>
@@ -16419,8 +15312,8 @@
         <w:t xml:space="preserve">. Charlotte Harbor; Estero Bay Aquatic Preserves.</w:t>
       </w:r>
     </w:p>
-    <w:bookmarkEnd w:id="174"/>
-    <w:bookmarkStart w:id="176" w:name="ref-tbep0623"/>
+    <w:bookmarkEnd w:id="177"/>
+    <w:bookmarkStart w:id="179" w:name="ref-tbep0623"/>
     <w:p>
       <w:pPr>
         <w:pStyle w:val="Bibliography"/>
@@ -16431,7 +15324,7 @@
       <w:r>
         <w:t xml:space="preserve"> </w:t>
       </w:r>
-      <w:hyperlink r:id="rId175">
+      <w:hyperlink r:id="rId178">
         <w:r>
           <w:rPr>
             <w:rStyle w:val="Hyperlink"/>
@@ -16517,8 +15410,8 @@
         <w:t xml:space="preserve">. 06-23. St. Petersburg, Florida: Tampa Bay Estuary Program.</w:t>
       </w:r>
     </w:p>
-    <w:bookmarkEnd w:id="176"/>
-    <w:bookmarkStart w:id="178" w:name="ref-tbep0816"/>
+    <w:bookmarkEnd w:id="179"/>
+    <w:bookmarkStart w:id="181" w:name="ref-tbep0816"/>
     <w:p>
       <w:pPr>
         <w:pStyle w:val="Bibliography"/>
@@ -16529,7 +15422,7 @@
       <w:r>
         <w:t xml:space="preserve"> </w:t>
       </w:r>
-      <w:hyperlink r:id="rId177">
+      <w:hyperlink r:id="rId180">
         <w:r>
           <w:rPr>
             <w:rStyle w:val="Hyperlink"/>
@@ -16591,8 +15484,8 @@
         <w:t xml:space="preserve">. 08-16. St. Petersburg, Florida: Tampa Bay Estuary Program.</w:t>
       </w:r>
     </w:p>
-    <w:bookmarkEnd w:id="178"/>
-    <w:bookmarkStart w:id="180" w:name="ref-johansson15"/>
+    <w:bookmarkEnd w:id="181"/>
+    <w:bookmarkStart w:id="183" w:name="ref-johansson15"/>
     <w:p>
       <w:pPr>
         <w:pStyle w:val="Bibliography"/>
@@ -16603,7 +15496,7 @@
       <w:r>
         <w:t xml:space="preserve"> </w:t>
       </w:r>
-      <w:hyperlink r:id="rId179">
+      <w:hyperlink r:id="rId182">
         <w:r>
           <w:rPr>
             <w:rStyle w:val="Hyperlink"/>
@@ -16721,8 +15614,8 @@
         <w:t xml:space="preserve">. 06-15. St. Petersburg, Florida: Tampa Bay Estuary Program.</w:t>
       </w:r>
     </w:p>
-    <w:bookmarkEnd w:id="180"/>
-    <w:bookmarkStart w:id="182" w:name="ref-koch2007"/>
+    <w:bookmarkEnd w:id="183"/>
+    <w:bookmarkStart w:id="185" w:name="ref-koch2007"/>
     <w:p>
       <w:pPr>
         <w:pStyle w:val="Bibliography"/>
@@ -16767,7 +15660,7 @@
       <w:r>
         <w:t xml:space="preserve"> </w:t>
       </w:r>
-      <w:hyperlink r:id="rId181">
+      <w:hyperlink r:id="rId184">
         <w:r>
           <w:rPr>
             <w:rStyle w:val="Hyperlink"/>
@@ -16779,8 +15672,8 @@
         <w:t xml:space="preserve">.</w:t>
       </w:r>
     </w:p>
-    <w:bookmarkEnd w:id="182"/>
-    <w:bookmarkStart w:id="184" w:name="ref-lefcheck2018"/>
+    <w:bookmarkEnd w:id="185"/>
+    <w:bookmarkStart w:id="187" w:name="ref-lefcheck2018"/>
     <w:p>
       <w:pPr>
         <w:pStyle w:val="Bibliography"/>
@@ -16807,7 +15700,7 @@
       <w:r>
         <w:t xml:space="preserve"> </w:t>
       </w:r>
-      <w:hyperlink r:id="rId183">
+      <w:hyperlink r:id="rId186">
         <w:r>
           <w:rPr>
             <w:rStyle w:val="Hyperlink"/>
@@ -16819,8 +15712,8 @@
         <w:t xml:space="preserve">.</w:t>
       </w:r>
     </w:p>
-    <w:bookmarkEnd w:id="184"/>
-    <w:bookmarkStart w:id="186" w:name="ref-lefcheck2017"/>
+    <w:bookmarkEnd w:id="187"/>
+    <w:bookmarkStart w:id="189" w:name="ref-lefcheck2017"/>
     <w:p>
       <w:pPr>
         <w:pStyle w:val="Bibliography"/>
@@ -16857,7 +15750,7 @@
       <w:r>
         <w:t xml:space="preserve"> </w:t>
       </w:r>
-      <w:hyperlink r:id="rId185">
+      <w:hyperlink r:id="rId188">
         <w:r>
           <w:rPr>
             <w:rStyle w:val="Hyperlink"/>
@@ -16869,8 +15762,8 @@
         <w:t xml:space="preserve">.</w:t>
       </w:r>
     </w:p>
-    <w:bookmarkEnd w:id="186"/>
-    <w:bookmarkStart w:id="188" w:name="ref-lewis1985"/>
+    <w:bookmarkEnd w:id="189"/>
+    <w:bookmarkStart w:id="191" w:name="ref-lewis1985"/>
     <w:p>
       <w:pPr>
         <w:pStyle w:val="Bibliography"/>
@@ -16881,7 +15774,7 @@
       <w:r>
         <w:t xml:space="preserve"> </w:t>
       </w:r>
-      <w:hyperlink r:id="rId187">
+      <w:hyperlink r:id="rId190">
         <w:r>
           <w:rPr>
             <w:rStyle w:val="Hyperlink"/>
@@ -17089,8 +15982,8 @@
         <w:t xml:space="preserve">, ed. S. F. Treat, J. L. Simon, R. R. Lewis III, and R. L. Whitman Jr., 210–246. Tampa, Florida: Bellweather Press.</w:t>
       </w:r>
     </w:p>
-    <w:bookmarkEnd w:id="188"/>
-    <w:bookmarkStart w:id="190" w:name="ref-lirman2003"/>
+    <w:bookmarkEnd w:id="191"/>
+    <w:bookmarkStart w:id="193" w:name="ref-lirman2003"/>
     <w:p>
       <w:pPr>
         <w:pStyle w:val="Bibliography"/>
@@ -17117,7 +16010,7 @@
       <w:r>
         <w:t xml:space="preserve"> </w:t>
       </w:r>
-      <w:hyperlink r:id="rId189">
+      <w:hyperlink r:id="rId192">
         <w:r>
           <w:rPr>
             <w:rStyle w:val="Hyperlink"/>
@@ -17129,8 +16022,8 @@
         <w:t xml:space="preserve">.</w:t>
       </w:r>
     </w:p>
-    <w:bookmarkEnd w:id="190"/>
-    <w:bookmarkStart w:id="192" w:name="ref-lizcano-sandoval2022"/>
+    <w:bookmarkEnd w:id="193"/>
+    <w:bookmarkStart w:id="195" w:name="ref-lizcano-sandoval2022"/>
     <w:p>
       <w:pPr>
         <w:pStyle w:val="Bibliography"/>
@@ -17157,7 +16050,7 @@
       <w:r>
         <w:t xml:space="preserve"> </w:t>
       </w:r>
-      <w:hyperlink r:id="rId191">
+      <w:hyperlink r:id="rId194">
         <w:r>
           <w:rPr>
             <w:rStyle w:val="Hyperlink"/>
@@ -17169,8 +16062,8 @@
         <w:t xml:space="preserve">.</w:t>
       </w:r>
     </w:p>
-    <w:bookmarkEnd w:id="192"/>
-    <w:bookmarkStart w:id="194" w:name="ref-lopez2021"/>
+    <w:bookmarkEnd w:id="195"/>
+    <w:bookmarkStart w:id="197" w:name="ref-lopez2021"/>
     <w:p>
       <w:pPr>
         <w:pStyle w:val="Bibliography"/>
@@ -17181,7 +16074,7 @@
       <w:r>
         <w:t xml:space="preserve"> </w:t>
       </w:r>
-      <w:hyperlink r:id="rId193">
+      <w:hyperlink r:id="rId196">
         <w:r>
           <w:rPr>
             <w:rStyle w:val="Hyperlink"/>
@@ -17269,8 +16162,8 @@
         <w:t xml:space="preserve">. 07a-21. St. Petersburg, Florida: Tampa Bay Estuary Program.</w:t>
       </w:r>
     </w:p>
-    <w:bookmarkEnd w:id="194"/>
-    <w:bookmarkStart w:id="195" w:name="ref-lopez2023"/>
+    <w:bookmarkEnd w:id="197"/>
+    <w:bookmarkStart w:id="198" w:name="ref-lopez2023"/>
     <w:p>
       <w:pPr>
         <w:pStyle w:val="Bibliography"/>
@@ -17365,8 +16258,8 @@
         <w:t xml:space="preserve">86: 62–71.</w:t>
       </w:r>
     </w:p>
-    <w:bookmarkEnd w:id="195"/>
-    <w:bookmarkStart w:id="197" w:name="ref-luther2022"/>
+    <w:bookmarkEnd w:id="198"/>
+    <w:bookmarkStart w:id="200" w:name="ref-luther2022"/>
     <w:p>
       <w:pPr>
         <w:pStyle w:val="Bibliography"/>
@@ -17377,7 +16270,7 @@
       <w:r>
         <w:t xml:space="preserve"> </w:t>
       </w:r>
-      <w:hyperlink r:id="rId196">
+      <w:hyperlink r:id="rId199">
         <w:r>
           <w:rPr>
             <w:rStyle w:val="Hyperlink"/>
@@ -17463,8 +16356,8 @@
         <w:t xml:space="preserve">. 08-22. St. Petersburg, Florida: Tampa Bay Estuary Program.</w:t>
       </w:r>
     </w:p>
-    <w:bookmarkEnd w:id="197"/>
-    <w:bookmarkStart w:id="199" w:name="ref-madeira2012"/>
+    <w:bookmarkEnd w:id="200"/>
+    <w:bookmarkStart w:id="202" w:name="ref-madeira2012"/>
     <w:p>
       <w:pPr>
         <w:pStyle w:val="Bibliography"/>
@@ -17491,7 +16384,7 @@
       <w:r>
         <w:t xml:space="preserve"> </w:t>
       </w:r>
-      <w:hyperlink r:id="rId198">
+      <w:hyperlink r:id="rId201">
         <w:r>
           <w:rPr>
             <w:rStyle w:val="Hyperlink"/>
@@ -17503,8 +16396,8 @@
         <w:t xml:space="preserve">.</w:t>
       </w:r>
     </w:p>
-    <w:bookmarkEnd w:id="199"/>
-    <w:bookmarkStart w:id="201" w:name="ref-maxwell2016"/>
+    <w:bookmarkEnd w:id="202"/>
+    <w:bookmarkStart w:id="204" w:name="ref-maxwell2016"/>
     <w:p>
       <w:pPr>
         <w:pStyle w:val="Bibliography"/>
@@ -17531,7 +16424,7 @@
       <w:r>
         <w:t xml:space="preserve"> </w:t>
       </w:r>
-      <w:hyperlink r:id="rId200">
+      <w:hyperlink r:id="rId203">
         <w:r>
           <w:rPr>
             <w:rStyle w:val="Hyperlink"/>
@@ -17543,8 +16436,8 @@
         <w:t xml:space="preserve">.</w:t>
       </w:r>
     </w:p>
-    <w:bookmarkEnd w:id="201"/>
-    <w:bookmarkStart w:id="203" w:name="ref-mcmillan1967"/>
+    <w:bookmarkEnd w:id="204"/>
+    <w:bookmarkStart w:id="206" w:name="ref-mcmillan1967"/>
     <w:p>
       <w:pPr>
         <w:pStyle w:val="Bibliography"/>
@@ -17571,7 +16464,7 @@
       <w:r>
         <w:t xml:space="preserve"> </w:t>
       </w:r>
-      <w:hyperlink r:id="rId202">
+      <w:hyperlink r:id="rId205">
         <w:r>
           <w:rPr>
             <w:rStyle w:val="Hyperlink"/>
@@ -17583,8 +16476,8 @@
         <w:t xml:space="preserve">.</w:t>
       </w:r>
     </w:p>
-    <w:bookmarkEnd w:id="203"/>
-    <w:bookmarkStart w:id="205" w:name="ref-millard13"/>
+    <w:bookmarkEnd w:id="206"/>
+    <w:bookmarkStart w:id="208" w:name="ref-millard13"/>
     <w:p>
       <w:pPr>
         <w:pStyle w:val="Bibliography"/>
@@ -17595,7 +16488,7 @@
       <w:r>
         <w:t xml:space="preserve"> </w:t>
       </w:r>
-      <w:hyperlink r:id="rId204">
+      <w:hyperlink r:id="rId207">
         <w:r>
           <w:rPr>
             <w:rStyle w:val="Hyperlink"/>
@@ -17641,8 +16534,8 @@
         <w:t xml:space="preserve">. New York: Springer.</w:t>
       </w:r>
     </w:p>
-    <w:bookmarkEnd w:id="205"/>
-    <w:bookmarkStart w:id="207" w:name="ref-moreno-marin2018"/>
+    <w:bookmarkEnd w:id="208"/>
+    <w:bookmarkStart w:id="210" w:name="ref-moreno-marin2018"/>
     <w:p>
       <w:pPr>
         <w:pStyle w:val="Bibliography"/>
@@ -17685,7 +16578,7 @@
       <w:r>
         <w:t xml:space="preserve"> </w:t>
       </w:r>
-      <w:hyperlink r:id="rId206">
+      <w:hyperlink r:id="rId209">
         <w:r>
           <w:rPr>
             <w:rStyle w:val="Hyperlink"/>
@@ -17697,8 +16590,8 @@
         <w:t xml:space="preserve">.</w:t>
       </w:r>
     </w:p>
-    <w:bookmarkEnd w:id="207"/>
-    <w:bookmarkStart w:id="209" w:name="ref-morrison2006"/>
+    <w:bookmarkEnd w:id="210"/>
+    <w:bookmarkStart w:id="212" w:name="ref-morrison2006"/>
     <w:p>
       <w:pPr>
         <w:pStyle w:val="Bibliography"/>
@@ -17755,7 +16648,7 @@
       <w:r>
         <w:t xml:space="preserve"> </w:t>
       </w:r>
-      <w:hyperlink r:id="rId208">
+      <w:hyperlink r:id="rId211">
         <w:r>
           <w:rPr>
             <w:rStyle w:val="Hyperlink"/>
@@ -17767,8 +16660,8 @@
         <w:t xml:space="preserve">.</w:t>
       </w:r>
     </w:p>
-    <w:bookmarkEnd w:id="209"/>
-    <w:bookmarkStart w:id="211" w:name="ref-nickerson2023"/>
+    <w:bookmarkEnd w:id="212"/>
+    <w:bookmarkStart w:id="214" w:name="ref-nickerson2023"/>
     <w:p>
       <w:pPr>
         <w:pStyle w:val="Bibliography"/>
@@ -17795,7 +16688,7 @@
       <w:r>
         <w:t xml:space="preserve"> </w:t>
       </w:r>
-      <w:hyperlink r:id="rId210">
+      <w:hyperlink r:id="rId213">
         <w:r>
           <w:rPr>
             <w:rStyle w:val="Hyperlink"/>
@@ -17807,8 +16700,8 @@
         <w:t xml:space="preserve">.</w:t>
       </w:r>
     </w:p>
-    <w:bookmarkEnd w:id="211"/>
-    <w:bookmarkStart w:id="213" w:name="ref-oliver2018"/>
+    <w:bookmarkEnd w:id="214"/>
+    <w:bookmarkStart w:id="216" w:name="ref-oliver2018"/>
     <w:p>
       <w:pPr>
         <w:pStyle w:val="Bibliography"/>
@@ -17835,7 +16728,7 @@
       <w:r>
         <w:t xml:space="preserve"> </w:t>
       </w:r>
-      <w:hyperlink r:id="rId212">
+      <w:hyperlink r:id="rId215">
         <w:r>
           <w:rPr>
             <w:rStyle w:val="Hyperlink"/>
@@ -17847,8 +16740,8 @@
         <w:t xml:space="preserve">.</w:t>
       </w:r>
     </w:p>
-    <w:bookmarkEnd w:id="213"/>
-    <w:bookmarkStart w:id="215" w:name="ref-orth2006"/>
+    <w:bookmarkEnd w:id="216"/>
+    <w:bookmarkStart w:id="218" w:name="ref-orth2006"/>
     <w:p>
       <w:pPr>
         <w:pStyle w:val="Bibliography"/>
@@ -17875,7 +16768,7 @@
       <w:r>
         <w:t xml:space="preserve"> </w:t>
       </w:r>
-      <w:hyperlink r:id="rId214">
+      <w:hyperlink r:id="rId217">
         <w:r>
           <w:rPr>
             <w:rStyle w:val="Hyperlink"/>
@@ -17887,8 +16780,8 @@
         <w:t xml:space="preserve">.</w:t>
       </w:r>
     </w:p>
-    <w:bookmarkEnd w:id="215"/>
-    <w:bookmarkStart w:id="217" w:name="ref-orth2017"/>
+    <w:bookmarkEnd w:id="218"/>
+    <w:bookmarkStart w:id="220" w:name="ref-orth2017"/>
     <w:p>
       <w:pPr>
         <w:pStyle w:val="Bibliography"/>
@@ -17933,7 +16826,7 @@
       <w:r>
         <w:t xml:space="preserve"> </w:t>
       </w:r>
-      <w:hyperlink r:id="rId216">
+      <w:hyperlink r:id="rId219">
         <w:r>
           <w:rPr>
             <w:rStyle w:val="Hyperlink"/>
@@ -17945,8 +16838,8 @@
         <w:t xml:space="preserve">.</w:t>
       </w:r>
     </w:p>
-    <w:bookmarkEnd w:id="217"/>
-    <w:bookmarkStart w:id="219" w:name="ref-orth2023"/>
+    <w:bookmarkEnd w:id="220"/>
+    <w:bookmarkStart w:id="222" w:name="ref-orth2023"/>
     <w:p>
       <w:pPr>
         <w:pStyle w:val="Bibliography"/>
@@ -17973,7 +16866,7 @@
       <w:r>
         <w:t xml:space="preserve"> </w:t>
       </w:r>
-      <w:hyperlink r:id="rId218">
+      <w:hyperlink r:id="rId221">
         <w:r>
           <w:rPr>
             <w:rStyle w:val="Hyperlink"/>
@@ -17985,8 +16878,8 @@
         <w:t xml:space="preserve">.</w:t>
       </w:r>
     </w:p>
-    <w:bookmarkEnd w:id="219"/>
-    <w:bookmarkStart w:id="221" w:name="ref-orth2020"/>
+    <w:bookmarkEnd w:id="222"/>
+    <w:bookmarkStart w:id="224" w:name="ref-orth2020"/>
     <w:p>
       <w:pPr>
         <w:pStyle w:val="Bibliography"/>
@@ -18013,7 +16906,7 @@
       <w:r>
         <w:t xml:space="preserve"> </w:t>
       </w:r>
-      <w:hyperlink r:id="rId220">
+      <w:hyperlink r:id="rId223">
         <w:r>
           <w:rPr>
             <w:rStyle w:val="Hyperlink"/>
@@ -18025,8 +16918,8 @@
         <w:t xml:space="preserve">.</w:t>
       </w:r>
     </w:p>
-    <w:bookmarkEnd w:id="221"/>
-    <w:bookmarkStart w:id="223" w:name="ref-osland2015"/>
+    <w:bookmarkEnd w:id="224"/>
+    <w:bookmarkStart w:id="226" w:name="ref-osland2015"/>
     <w:p>
       <w:pPr>
         <w:pStyle w:val="Bibliography"/>
@@ -18059,7 +16952,7 @@
       <w:r>
         <w:t xml:space="preserve"> </w:t>
       </w:r>
-      <w:hyperlink r:id="rId222">
+      <w:hyperlink r:id="rId225">
         <w:r>
           <w:rPr>
             <w:rStyle w:val="Hyperlink"/>
@@ -18071,8 +16964,8 @@
         <w:t xml:space="preserve">.</w:t>
       </w:r>
     </w:p>
-    <w:bookmarkEnd w:id="223"/>
-    <w:bookmarkStart w:id="224" w:name="ref-phillips1960"/>
+    <w:bookmarkEnd w:id="226"/>
+    <w:bookmarkStart w:id="227" w:name="ref-phillips1960"/>
     <w:p>
       <w:pPr>
         <w:pStyle w:val="Bibliography"/>
@@ -18094,8 +16987,8 @@
         <w:t xml:space="preserve">. 44. Florida State Board of Conservation, Marine Laboratory.</w:t>
       </w:r>
     </w:p>
-    <w:bookmarkEnd w:id="224"/>
-    <w:bookmarkStart w:id="225" w:name="ref-phillips88"/>
+    <w:bookmarkEnd w:id="227"/>
+    <w:bookmarkStart w:id="228" w:name="ref-phillips88"/>
     <w:p>
       <w:pPr>
         <w:pStyle w:val="Bibliography"/>
@@ -18117,8 +17010,8 @@
         <w:t xml:space="preserve">. Washington, D.C.: Smithsonian Institution Press.</w:t>
       </w:r>
     </w:p>
-    <w:bookmarkEnd w:id="225"/>
-    <w:bookmarkStart w:id="227" w:name="ref-phlips2006"/>
+    <w:bookmarkEnd w:id="228"/>
+    <w:bookmarkStart w:id="230" w:name="ref-phlips2006"/>
     <w:p>
       <w:pPr>
         <w:pStyle w:val="Bibliography"/>
@@ -18170,7 +17063,7 @@
       <w:r>
         <w:t xml:space="preserve"> </w:t>
       </w:r>
-      <w:hyperlink r:id="rId226">
+      <w:hyperlink r:id="rId229">
         <w:r>
           <w:rPr>
             <w:rStyle w:val="Hyperlink"/>
@@ -18182,8 +17075,8 @@
         <w:t xml:space="preserve">.</w:t>
       </w:r>
     </w:p>
-    <w:bookmarkEnd w:id="227"/>
-    <w:bookmarkStart w:id="229" w:name="ref-rasheed2011"/>
+    <w:bookmarkEnd w:id="230"/>
+    <w:bookmarkStart w:id="232" w:name="ref-rasheed2011"/>
     <w:p>
       <w:pPr>
         <w:pStyle w:val="Bibliography"/>
@@ -18210,7 +17103,7 @@
       <w:r>
         <w:t xml:space="preserve"> </w:t>
       </w:r>
-      <w:hyperlink r:id="rId228">
+      <w:hyperlink r:id="rId231">
         <w:r>
           <w:rPr>
             <w:rStyle w:val="Hyperlink"/>
@@ -18222,8 +17115,8 @@
         <w:t xml:space="preserve">.</w:t>
       </w:r>
     </w:p>
-    <w:bookmarkEnd w:id="229"/>
-    <w:bookmarkStart w:id="230" w:name="ref-robblee1991"/>
+    <w:bookmarkEnd w:id="232"/>
+    <w:bookmarkStart w:id="233" w:name="ref-robblee1991"/>
     <w:p>
       <w:pPr>
         <w:pStyle w:val="Bibliography"/>
@@ -18295,8 +17188,8 @@
         <w:t xml:space="preserve">71: 297–299.</w:t>
       </w:r>
     </w:p>
-    <w:bookmarkEnd w:id="230"/>
-    <w:bookmarkStart w:id="232" w:name="ref-roca2016"/>
+    <w:bookmarkEnd w:id="233"/>
+    <w:bookmarkStart w:id="235" w:name="ref-roca2016"/>
     <w:p>
       <w:pPr>
         <w:pStyle w:val="Bibliography"/>
@@ -18323,7 +17216,7 @@
       <w:r>
         <w:t xml:space="preserve"> </w:t>
       </w:r>
-      <w:hyperlink r:id="rId231">
+      <w:hyperlink r:id="rId234">
         <w:r>
           <w:rPr>
             <w:rStyle w:val="Hyperlink"/>
@@ -18335,8 +17228,8 @@
         <w:t xml:space="preserve">.</w:t>
       </w:r>
     </w:p>
-    <w:bookmarkEnd w:id="232"/>
-    <w:bookmarkStart w:id="234" w:name="ref-schmidt2002"/>
+    <w:bookmarkEnd w:id="235"/>
+    <w:bookmarkStart w:id="237" w:name="ref-schmidt2002"/>
     <w:p>
       <w:pPr>
         <w:pStyle w:val="Bibliography"/>
@@ -18402,7 +17295,7 @@
       <w:r>
         <w:t xml:space="preserve"> </w:t>
       </w:r>
-      <w:hyperlink r:id="rId233">
+      <w:hyperlink r:id="rId236">
         <w:r>
           <w:rPr>
             <w:rStyle w:val="Hyperlink"/>
@@ -18414,8 +17307,8 @@
         <w:t xml:space="preserve">.</w:t>
       </w:r>
     </w:p>
-    <w:bookmarkEnd w:id="234"/>
-    <w:bookmarkStart w:id="236" w:name="ref-schrandt2021"/>
+    <w:bookmarkEnd w:id="237"/>
+    <w:bookmarkStart w:id="239" w:name="ref-schrandt2021"/>
     <w:p>
       <w:pPr>
         <w:pStyle w:val="Bibliography"/>
@@ -18442,7 +17335,7 @@
       <w:r>
         <w:t xml:space="preserve"> </w:t>
       </w:r>
-      <w:hyperlink r:id="rId235">
+      <w:hyperlink r:id="rId238">
         <w:r>
           <w:rPr>
             <w:rStyle w:val="Hyperlink"/>
@@ -18454,8 +17347,8 @@
         <w:t xml:space="preserve">.</w:t>
       </w:r>
     </w:p>
-    <w:bookmarkEnd w:id="236"/>
-    <w:bookmarkStart w:id="237" w:name="ref-scolaro2023"/>
+    <w:bookmarkEnd w:id="239"/>
+    <w:bookmarkStart w:id="240" w:name="ref-scolaro2023"/>
     <w:p>
       <w:pPr>
         <w:pStyle w:val="Bibliography"/>
@@ -18489,8 +17382,8 @@
         <w:t xml:space="preserve">86: 339–345.</w:t>
       </w:r>
     </w:p>
-    <w:bookmarkEnd w:id="237"/>
-    <w:bookmarkStart w:id="239" w:name="ref-sherwood2013"/>
+    <w:bookmarkEnd w:id="240"/>
+    <w:bookmarkStart w:id="242" w:name="ref-sherwood2013"/>
     <w:p>
       <w:pPr>
         <w:pStyle w:val="Bibliography"/>
@@ -18535,7 +17428,7 @@
       <w:r>
         <w:t xml:space="preserve"> </w:t>
       </w:r>
-      <w:hyperlink r:id="rId238">
+      <w:hyperlink r:id="rId241">
         <w:r>
           <w:rPr>
             <w:rStyle w:val="Hyperlink"/>
@@ -18547,8 +17440,8 @@
         <w:t xml:space="preserve">.</w:t>
       </w:r>
     </w:p>
-    <w:bookmarkEnd w:id="239"/>
-    <w:bookmarkStart w:id="241" w:name="ref-sherwood2015"/>
+    <w:bookmarkEnd w:id="242"/>
+    <w:bookmarkStart w:id="244" w:name="ref-sherwood2015"/>
     <w:p>
       <w:pPr>
         <w:pStyle w:val="Bibliography"/>
@@ -18559,7 +17452,7 @@
       <w:r>
         <w:t xml:space="preserve"> </w:t>
       </w:r>
-      <w:hyperlink r:id="rId240">
+      <w:hyperlink r:id="rId243">
         <w:r>
           <w:rPr>
             <w:rStyle w:val="Hyperlink"/>
@@ -18645,8 +17538,8 @@
         <w:t xml:space="preserve">. 10-15. St. Petersburg, Florida: Tampa Bay Estuary Program.</w:t>
       </w:r>
     </w:p>
-    <w:bookmarkEnd w:id="241"/>
-    <w:bookmarkStart w:id="243" w:name="ref-sherwood2016"/>
+    <w:bookmarkEnd w:id="244"/>
+    <w:bookmarkStart w:id="246" w:name="ref-sherwood2016"/>
     <w:p>
       <w:pPr>
         <w:pStyle w:val="Bibliography"/>
@@ -18673,7 +17566,7 @@
       <w:r>
         <w:t xml:space="preserve"> </w:t>
       </w:r>
-      <w:hyperlink r:id="rId242">
+      <w:hyperlink r:id="rId245">
         <w:r>
           <w:rPr>
             <w:rStyle w:val="Hyperlink"/>
@@ -18685,8 +17578,8 @@
         <w:t xml:space="preserve">.</w:t>
       </w:r>
     </w:p>
-    <w:bookmarkEnd w:id="243"/>
-    <w:bookmarkStart w:id="245" w:name="ref-sherwood2017"/>
+    <w:bookmarkEnd w:id="246"/>
+    <w:bookmarkStart w:id="248" w:name="ref-sherwood2017"/>
     <w:p>
       <w:pPr>
         <w:pStyle w:val="Bibliography"/>
@@ -18743,7 +17636,7 @@
       <w:r>
         <w:t xml:space="preserve"> </w:t>
       </w:r>
-      <w:hyperlink r:id="rId244">
+      <w:hyperlink r:id="rId247">
         <w:r>
           <w:rPr>
             <w:rStyle w:val="Hyperlink"/>
@@ -18755,8 +17648,8 @@
         <w:t xml:space="preserve">.</w:t>
       </w:r>
     </w:p>
-    <w:bookmarkEnd w:id="245"/>
-    <w:bookmarkStart w:id="247" w:name="ref-shiir"/>
+    <w:bookmarkEnd w:id="248"/>
+    <w:bookmarkStart w:id="250" w:name="ref-shiir"/>
     <w:p>
       <w:pPr>
         <w:pStyle w:val="Bibliography"/>
@@ -18798,7 +17691,7 @@
       <w:r>
         <w:t xml:space="preserve"> </w:t>
       </w:r>
-      <w:hyperlink r:id="rId246">
+      <w:hyperlink r:id="rId249">
         <w:r>
           <w:rPr>
             <w:rStyle w:val="Hyperlink"/>
@@ -18810,8 +17703,8 @@
         <w:t xml:space="preserve">.</w:t>
       </w:r>
     </w:p>
-    <w:bookmarkEnd w:id="247"/>
-    <w:bookmarkStart w:id="249" w:name="ref-statham2012a"/>
+    <w:bookmarkEnd w:id="250"/>
+    <w:bookmarkStart w:id="252" w:name="ref-statham2012a"/>
     <w:p>
       <w:pPr>
         <w:pStyle w:val="Bibliography"/>
@@ -18838,7 +17731,7 @@
       <w:r>
         <w:t xml:space="preserve"> </w:t>
       </w:r>
-      <w:hyperlink r:id="rId248">
+      <w:hyperlink r:id="rId251">
         <w:r>
           <w:rPr>
             <w:rStyle w:val="Hyperlink"/>
@@ -18850,8 +17743,8 @@
         <w:t xml:space="preserve">.</w:t>
       </w:r>
     </w:p>
-    <w:bookmarkEnd w:id="249"/>
-    <w:bookmarkStart w:id="251" w:name="ref-stelling2023"/>
+    <w:bookmarkEnd w:id="252"/>
+    <w:bookmarkStart w:id="254" w:name="ref-stelling2023"/>
     <w:p>
       <w:pPr>
         <w:pStyle w:val="Bibliography"/>
@@ -18905,7 +17798,7 @@
       <w:r>
         <w:t xml:space="preserve"> </w:t>
       </w:r>
-      <w:hyperlink r:id="rId250">
+      <w:hyperlink r:id="rId253">
         <w:r>
           <w:rPr>
             <w:rStyle w:val="Hyperlink"/>
@@ -18917,8 +17810,8 @@
         <w:t xml:space="preserve">.</w:t>
       </w:r>
     </w:p>
-    <w:bookmarkEnd w:id="251"/>
-    <w:bookmarkStart w:id="253" w:name="ref-tango2016"/>
+    <w:bookmarkEnd w:id="254"/>
+    <w:bookmarkStart w:id="256" w:name="ref-tango2016"/>
     <w:p>
       <w:pPr>
         <w:pStyle w:val="Bibliography"/>
@@ -18945,7 +17838,7 @@
       <w:r>
         <w:t xml:space="preserve"> </w:t>
       </w:r>
-      <w:hyperlink r:id="rId252">
+      <w:hyperlink r:id="rId255">
         <w:r>
           <w:rPr>
             <w:rStyle w:val="Hyperlink"/>
@@ -18957,8 +17850,8 @@
         <w:t xml:space="preserve">.</w:t>
       </w:r>
     </w:p>
-    <w:bookmarkEnd w:id="253"/>
-    <w:bookmarkStart w:id="255" w:name="ref-taplin2005"/>
+    <w:bookmarkEnd w:id="256"/>
+    <w:bookmarkStart w:id="258" w:name="ref-taplin2005"/>
     <w:p>
       <w:pPr>
         <w:pStyle w:val="Bibliography"/>
@@ -19070,7 +17963,7 @@
       <w:r>
         <w:t xml:space="preserve"> </w:t>
       </w:r>
-      <w:hyperlink r:id="rId254">
+      <w:hyperlink r:id="rId257">
         <w:r>
           <w:rPr>
             <w:rStyle w:val="Hyperlink"/>
@@ -19082,8 +17975,8 @@
         <w:t xml:space="preserve">.</w:t>
       </w:r>
     </w:p>
-    <w:bookmarkEnd w:id="255"/>
-    <w:bookmarkStart w:id="257" w:name="ref-tbep0923"/>
+    <w:bookmarkEnd w:id="258"/>
+    <w:bookmarkStart w:id="260" w:name="ref-tbep0923"/>
     <w:p>
       <w:pPr>
         <w:pStyle w:val="Bibliography"/>
@@ -19094,7 +17987,7 @@
       <w:r>
         <w:t xml:space="preserve"> </w:t>
       </w:r>
-      <w:hyperlink r:id="rId256">
+      <w:hyperlink r:id="rId259">
         <w:r>
           <w:rPr>
             <w:rStyle w:val="Hyperlink"/>
@@ -19156,8 +18049,8 @@
         <w:t xml:space="preserve">. 09-23. St. Petersburg, Florida: Tampa Bay Estuary Program.</w:t>
       </w:r>
     </w:p>
-    <w:bookmarkEnd w:id="257"/>
-    <w:bookmarkStart w:id="258" w:name="ref-tomasko2023"/>
+    <w:bookmarkEnd w:id="260"/>
+    <w:bookmarkStart w:id="261" w:name="ref-tomasko2023"/>
     <w:p>
       <w:pPr>
         <w:pStyle w:val="Bibliography"/>
@@ -19218,8 +18111,8 @@
         <w:t xml:space="preserve">86: 301–313.</w:t>
       </w:r>
     </w:p>
-    <w:bookmarkEnd w:id="258"/>
-    <w:bookmarkStart w:id="260" w:name="ref-tomasko2020"/>
+    <w:bookmarkEnd w:id="261"/>
+    <w:bookmarkStart w:id="263" w:name="ref-tomasko2020"/>
     <w:p>
       <w:pPr>
         <w:pStyle w:val="Bibliography"/>
@@ -19270,7 +18163,7 @@
       <w:r>
         <w:t xml:space="preserve"> </w:t>
       </w:r>
-      <w:hyperlink r:id="rId259">
+      <w:hyperlink r:id="rId262">
         <w:r>
           <w:rPr>
             <w:rStyle w:val="Hyperlink"/>
@@ -19282,8 +18175,8 @@
         <w:t xml:space="preserve">.</w:t>
       </w:r>
     </w:p>
-    <w:bookmarkEnd w:id="260"/>
-    <w:bookmarkStart w:id="262" w:name="ref-tomasko2005"/>
+    <w:bookmarkEnd w:id="263"/>
+    <w:bookmarkStart w:id="265" w:name="ref-tomasko2005"/>
     <w:p>
       <w:pPr>
         <w:pStyle w:val="Bibliography"/>
@@ -19319,7 +18212,7 @@
       <w:r>
         <w:t xml:space="preserve"> </w:t>
       </w:r>
-      <w:hyperlink r:id="rId261">
+      <w:hyperlink r:id="rId264">
         <w:r>
           <w:rPr>
             <w:rStyle w:val="Hyperlink"/>
@@ -19331,8 +18224,8 @@
         <w:t xml:space="preserve">.</w:t>
       </w:r>
     </w:p>
-    <w:bookmarkEnd w:id="262"/>
-    <w:bookmarkStart w:id="264" w:name="ref-usup1994"/>
+    <w:bookmarkEnd w:id="265"/>
+    <w:bookmarkStart w:id="267" w:name="ref-usup1994"/>
     <w:p>
       <w:pPr>
         <w:pStyle w:val="Bibliography"/>
@@ -19368,7 +18261,7 @@
       <w:r>
         <w:t xml:space="preserve"> </w:t>
       </w:r>
-      <w:hyperlink r:id="rId263">
+      <w:hyperlink r:id="rId266">
         <w:r>
           <w:rPr>
             <w:rStyle w:val="Hyperlink"/>
@@ -19380,8 +18273,8 @@
         <w:t xml:space="preserve">.</w:t>
       </w:r>
     </w:p>
-    <w:bookmarkEnd w:id="264"/>
-    <w:bookmarkStart w:id="266" w:name="ref-vanbogaert2018"/>
+    <w:bookmarkEnd w:id="267"/>
+    <w:bookmarkStart w:id="269" w:name="ref-vanbogaert2018"/>
     <w:p>
       <w:pPr>
         <w:pStyle w:val="Bibliography"/>
@@ -19424,7 +18317,7 @@
       <w:r>
         <w:t xml:space="preserve"> </w:t>
       </w:r>
-      <w:hyperlink r:id="rId265">
+      <w:hyperlink r:id="rId268">
         <w:r>
           <w:rPr>
             <w:rStyle w:val="Hyperlink"/>
@@ -19436,8 +18329,8 @@
         <w:t xml:space="preserve">.</w:t>
       </w:r>
     </w:p>
-    <w:bookmarkEnd w:id="266"/>
-    <w:bookmarkStart w:id="268" w:name="ref-vandermeer1972"/>
+    <w:bookmarkEnd w:id="269"/>
+    <w:bookmarkStart w:id="271" w:name="ref-vandermeer1972"/>
     <w:p>
       <w:pPr>
         <w:pStyle w:val="Bibliography"/>
@@ -19464,7 +18357,7 @@
       <w:r>
         <w:t xml:space="preserve"> </w:t>
       </w:r>
-      <w:hyperlink r:id="rId267">
+      <w:hyperlink r:id="rId270">
         <w:r>
           <w:rPr>
             <w:rStyle w:val="Hyperlink"/>
@@ -19476,8 +18369,8 @@
         <w:t xml:space="preserve">.</w:t>
       </w:r>
     </w:p>
-    <w:bookmarkEnd w:id="268"/>
-    <w:bookmarkStart w:id="270" w:name="ref-waycott2009"/>
+    <w:bookmarkEnd w:id="271"/>
+    <w:bookmarkStart w:id="273" w:name="ref-waycott2009"/>
     <w:p>
       <w:pPr>
         <w:pStyle w:val="Bibliography"/>
@@ -19504,7 +18397,7 @@
       <w:r>
         <w:t xml:space="preserve"> </w:t>
       </w:r>
-      <w:hyperlink r:id="rId269">
+      <w:hyperlink r:id="rId272">
         <w:r>
           <w:rPr>
             <w:rStyle w:val="Hyperlink"/>
@@ -19516,8 +18409,8 @@
         <w:t xml:space="preserve">.</w:t>
       </w:r>
     </w:p>
-    <w:bookmarkEnd w:id="270"/>
-    <w:bookmarkStart w:id="272" w:name="ref-webster2021"/>
+    <w:bookmarkEnd w:id="273"/>
+    <w:bookmarkStart w:id="275" w:name="ref-webster2021"/>
     <w:p>
       <w:pPr>
         <w:pStyle w:val="Bibliography"/>
@@ -19566,7 +18459,7 @@
       <w:r>
         <w:t xml:space="preserve"> </w:t>
       </w:r>
-      <w:hyperlink r:id="rId271">
+      <w:hyperlink r:id="rId274">
         <w:r>
           <w:rPr>
             <w:rStyle w:val="Hyperlink"/>
@@ -19578,8 +18471,8 @@
         <w:t xml:space="preserve">.</w:t>
       </w:r>
     </w:p>
-    <w:bookmarkEnd w:id="272"/>
-    <w:bookmarkStart w:id="274" w:name="ref-weisberg2006"/>
+    <w:bookmarkEnd w:id="275"/>
+    <w:bookmarkStart w:id="277" w:name="ref-weisberg2006"/>
     <w:p>
       <w:pPr>
         <w:pStyle w:val="Bibliography"/>
@@ -19624,7 +18517,7 @@
       <w:r>
         <w:t xml:space="preserve"> </w:t>
       </w:r>
-      <w:hyperlink r:id="rId273">
+      <w:hyperlink r:id="rId276">
         <w:r>
           <w:rPr>
             <w:rStyle w:val="Hyperlink"/>
@@ -19636,8 +18529,8 @@
         <w:t xml:space="preserve">.</w:t>
       </w:r>
     </w:p>
-    <w:bookmarkEnd w:id="274"/>
-    <w:bookmarkStart w:id="276" w:name="ref-white2017"/>
+    <w:bookmarkEnd w:id="277"/>
+    <w:bookmarkStart w:id="279" w:name="ref-white2017"/>
     <w:p>
       <w:pPr>
         <w:pStyle w:val="Bibliography"/>
@@ -19673,7 +18566,7 @@
       <w:r>
         <w:t xml:space="preserve"> </w:t>
       </w:r>
-      <w:hyperlink r:id="rId275">
+      <w:hyperlink r:id="rId278">
         <w:r>
           <w:rPr>
             <w:rStyle w:val="Hyperlink"/>
@@ -19685,8 +18578,8 @@
         <w:t xml:space="preserve">.</w:t>
       </w:r>
     </w:p>
-    <w:bookmarkEnd w:id="276"/>
-    <w:bookmarkStart w:id="278" w:name="ref-wood11"/>
+    <w:bookmarkEnd w:id="279"/>
+    <w:bookmarkStart w:id="281" w:name="ref-wood11"/>
     <w:p>
       <w:pPr>
         <w:pStyle w:val="Bibliography"/>
@@ -19713,7 +18606,7 @@
       <w:r>
         <w:t xml:space="preserve"> </w:t>
       </w:r>
-      <w:hyperlink r:id="rId277">
+      <w:hyperlink r:id="rId280">
         <w:r>
           <w:rPr>
             <w:rStyle w:val="Hyperlink"/>
@@ -19725,8 +18618,8 @@
         <w:t xml:space="preserve">.</w:t>
       </w:r>
     </w:p>
-    <w:bookmarkEnd w:id="278"/>
-    <w:bookmarkStart w:id="279" w:name="ref-wood17"/>
+    <w:bookmarkEnd w:id="281"/>
+    <w:bookmarkStart w:id="282" w:name="ref-wood17"/>
     <w:p>
       <w:pPr>
         <w:pStyle w:val="Bibliography"/>
@@ -19804,8 +18697,8 @@
         <w:t xml:space="preserve">. 2nd ed. Chapman; Hall/CRC.</w:t>
       </w:r>
     </w:p>
-    <w:bookmarkEnd w:id="279"/>
-    <w:bookmarkStart w:id="281" w:name="ref-zhang2023"/>
+    <w:bookmarkEnd w:id="282"/>
+    <w:bookmarkStart w:id="284" w:name="ref-zhang2023"/>
     <w:p>
       <w:pPr>
         <w:pStyle w:val="Bibliography"/>
@@ -19842,7 +18735,7 @@
       <w:r>
         <w:t xml:space="preserve"> </w:t>
       </w:r>
-      <w:hyperlink r:id="rId280">
+      <w:hyperlink r:id="rId283">
         <w:r>
           <w:rPr>
             <w:rStyle w:val="Hyperlink"/>
@@ -19854,8 +18747,8 @@
         <w:t xml:space="preserve">.</w:t>
       </w:r>
     </w:p>
-    <w:bookmarkEnd w:id="281"/>
-    <w:bookmarkStart w:id="283" w:name="ref-zieman1975"/>
+    <w:bookmarkEnd w:id="284"/>
+    <w:bookmarkStart w:id="286" w:name="ref-zieman1975"/>
     <w:p>
       <w:pPr>
         <w:pStyle w:val="Bibliography"/>
@@ -19923,7 +18816,7 @@
       <w:r>
         <w:t xml:space="preserve"> </w:t>
       </w:r>
-      <w:hyperlink r:id="rId282">
+      <w:hyperlink r:id="rId285">
         <w:r>
           <w:rPr>
             <w:rStyle w:val="Hyperlink"/>
@@ -19935,8 +18828,8 @@
         <w:t xml:space="preserve">.</w:t>
       </w:r>
     </w:p>
-    <w:bookmarkEnd w:id="283"/>
-    <w:bookmarkStart w:id="285" w:name="ref-zuur2009a"/>
+    <w:bookmarkEnd w:id="286"/>
+    <w:bookmarkStart w:id="288" w:name="ref-zuur2009a"/>
     <w:p>
       <w:pPr>
         <w:pStyle w:val="Bibliography"/>
@@ -19974,7 +18867,7 @@
       <w:r>
         <w:t xml:space="preserve"> </w:t>
       </w:r>
-      <w:hyperlink r:id="rId284">
+      <w:hyperlink r:id="rId287">
         <w:r>
           <w:rPr>
             <w:rStyle w:val="Hyperlink"/>
@@ -19986,9 +18879,9 @@
         <w:t xml:space="preserve">.</w:t>
       </w:r>
     </w:p>
-    <w:bookmarkEnd w:id="285"/>
-    <w:bookmarkEnd w:id="286"/>
-    <w:bookmarkEnd w:id="287"/>
+    <w:bookmarkEnd w:id="288"/>
+    <w:bookmarkEnd w:id="289"/>
+    <w:bookmarkEnd w:id="290"/>
     <w:sectPr>
       <w:footerReference r:id="rId9" w:type="default"/>
       <w:pgSz w:h="15840" w:w="12240"/>

</xml_diff>

<commit_message>
discussion updated for gams, fixes #14
</commit_message>
<xml_diff>
--- a/manu-draft.docx
+++ b/manu-draft.docx
@@ -425,7 +425,7 @@
         </m:sSup>
       </m:oMath>
       <w:r>
-        <w:t xml:space="preserve">C or salinity was below 25 ppt has increased on average across all bay segments by 48 and 37 days, respectively, since 1975. These changes varied spatially and seasonally, with the most dramatic changes observed in the upper bay. Simple linear models provided a weight-of-evidence that recent seagrass declines are somewhat associated with hotter and fresher conditions. Trends in warming and increased precipitation in the region are likely to continue, further creating suboptimal conditions for seagrasses in Tampa Bay. These results should compel resource managers to consider the likelihood that reduced resilience of estuarine resources due to shifting ecological baselines driven by additional climate change drivers will complicate long-standing management paradigms. While conventional management approaches that focus on limiting nutrient loads should be continued, their future effectiveness may be confounded by climate change drivers and warrant additional, complementary interventions and continuous monitoring data to support ecosystem health into the future.</w:t>
+        <w:t xml:space="preserve">C or salinity was below 25 ppt has increased on average across all bay segments by 48 and 37 days, respectively, since 1975. These changes varied spatially and seasonally, with the most dramatic changes observed in the upper bay. Generalized Additive Models provided a weight-of-evidence that recent seagrass declines are somewhat associated with hotter and fresher conditions. Trends in warming and increased precipitation in the region are likely to continue, further creating suboptimal conditions for seagrasses in Tampa Bay. These results should compel resource managers to consider the likelihood that reduced resilience of estuarine resources due to shifting ecological baselines driven by additional climate change drivers will complicate long-standing management paradigms. While conventional management approaches that focus on limiting nutrient loads should be continued, their future effectiveness may be confounded by climate change drivers and warrant additional, complementary interventions and continuous monitoring data to support ecosystem health into the future.</w:t>
       </w:r>
     </w:p>
     <w:p>
@@ -805,7 +805,7 @@
         <w:t xml:space="preserve">(e.g., Costa et al. 2023)</w:t>
       </w:r>
       <w:r>
-        <w:t xml:space="preserve">, lower salinity may be a stressor for seagrass in Tampa Bay. The analysis was supported by 30-year seagrass datasets including aerial surveys of total seagrass distribution, annual transect monitoring describing species-specific percent cover, and synoptic seagrass data collected with routine biotic and water quality surveys. Specific focus was on the periods prior to and after 2016, when seagrasses recovered baywide and then declined despite water quality conditions remaining relatively stable.</w:t>
+        <w:t xml:space="preserve">, lower salinity may be a stressor for seagrass in Tampa Bay. The analysis was supported by 30-year seagrass datasets including aerial surveys of total seagrass distribution, annual transect monitoring describing species-specific percent cover, and synoptic seagrass data collected with routine biotic and water quality surveys.</w:t>
       </w:r>
     </w:p>
     <w:bookmarkEnd w:id="22"/>
@@ -5312,18 +5312,21 @@
         <w:t xml:space="preserve"> </w:t>
       </w:r>
       <w:r>
-        <w:t xml:space="preserve">= 0.81, Deviance explained = 89%), Figure [-</w:t>
+        <w:t xml:space="preserve">= 0.81, Deviance explained = 89%), Figure</w:t>
+      </w:r>
+      <w:r>
+        <w:t xml:space="preserve"> </w:t>
       </w:r>
       <w:hyperlink w:anchor="fig-sgmod2">
         <w:r>
           <w:rPr>
             <w:rStyle w:val="Hyperlink"/>
           </w:rPr>
-          <w:t xml:space="preserve">Figure 8</w:t>
+          <w:t xml:space="preserve">8</w:t>
         </w:r>
       </w:hyperlink>
       <w:r>
-        <w:t xml:space="preserve">]a, Table S9) showed a slight decrease in seagrass with increasing temperature for HB and MTB, with a similar change as salinity decreased. The PDEM model (n = 19, Adj. R</w:t>
+        <w:t xml:space="preserve">a, Table S9) showed a slight decrease in seagrass with increasing temperature for HB and MTB, with a similar change as salinity decreased. The PDEM model (n = 19, Adj. R</w:t>
       </w:r>
       <m:oMath>
         <m:sSup>
@@ -5343,18 +5346,21 @@
         <w:t xml:space="preserve"> </w:t>
       </w:r>
       <w:r>
-        <w:t xml:space="preserve">= 0.69, Deviance explained = 81%, Figure [-</w:t>
+        <w:t xml:space="preserve">= 0.69, Deviance explained = 81%, Figure</w:t>
+      </w:r>
+      <w:r>
+        <w:t xml:space="preserve"> </w:t>
       </w:r>
       <w:hyperlink w:anchor="fig-sgmod2">
         <w:r>
           <w:rPr>
             <w:rStyle w:val="Hyperlink"/>
           </w:rPr>
-          <w:t xml:space="preserve">Figure 8</w:t>
+          <w:t xml:space="preserve">8</w:t>
         </w:r>
       </w:hyperlink>
       <w:r>
-        <w:t xml:space="preserve">]b, Table S10) that evaluated only OTB showed a distinct decrease with seagrass as temperature increased, but no association with salinity. Some of the interaction terms of the predictors with year suggested the relationships with seagrass may have changed over time, but the results were not consistent between bay segments or models (Tables S7 to S10).</w:t>
+        <w:t xml:space="preserve">b, Table S10) that evaluated only OTB showed a distinct decrease with seagrass as temperature increased, but no association with salinity. Some of the interaction terms of the predictors with year suggested the relationships with seagrass may have changed over time, but the results were not consistent between bay segments or models (Tables S7 to S10).</w:t>
       </w:r>
     </w:p>
     <w:bookmarkEnd w:id="40"/>
@@ -5515,13 +5521,16 @@
         </w:r>
       </w:hyperlink>
       <w:r>
-        <w:t xml:space="preserve">), are likely related to hydrodynamic characteristics of these segments relative to MTB and LTB that flush more regularly with the Gulf of Mexico. These upper bay segments are more affected by hydrologic inflows (HB), lack of circulation (OTB), or thermal stress related to more rapid warming with shallower depths. The significant reduction in salinity for LTB is also of note, perhaps related to gravitational circulation patterns that export lower salinity water from upstream in the main shipping channels [</w:t>
-      </w:r>
-      <w:r>
-        <w:t xml:space="preserve">Weisberg and Zheng (2006)</w:t>
-      </w:r>
-      <w:r>
-        <w:t xml:space="preserve">]. Additionally,</w:t>
+        <w:t xml:space="preserve">), are likely related to hydrodynamic characteristics of these segments relative to MTB and LTB that flush more regularly with the Gulf of Mexico. These upper bay segments are more affected by hydrologic inflows (HB), lack of circulation (OTB), or thermal stress related to more rapid warming with shallower depths. The significant reduction in salinity for LTB is also of note, perhaps related to gravitational circulation patterns that export lower salinity water from upstream in the main shipping channels</w:t>
+      </w:r>
+      <w:r>
+        <w:t xml:space="preserve"> </w:t>
+      </w:r>
+      <w:r>
+        <w:t xml:space="preserve">(Weisberg and Zheng 2006)</w:t>
+      </w:r>
+      <w:r>
+        <w:t xml:space="preserve">. Additionally,</w:t>
       </w:r>
       <w:r>
         <w:t xml:space="preserve"> </w:t>
@@ -5564,7 +5573,21 @@
         </w:r>
       </w:hyperlink>
       <w:r>
-        <w:t xml:space="preserve">). For the EPC model, the interaction term was not significant for temperature, whereas the interaction was marginally significant for the salinity metric, such that a negative association between seagrass and salinity stress was observed post 2016 as compared to pre 2016. Likewise, the FIM models had a significant interaction term for the association of temperature with time period and a marginally significant interaction term for the association of salinity with time period. An important distinction between the EPC and FIM models is that the former evaluated the number of days above/below thresholds each year to quantify annual temperature or salinity stress, whereas the latter evaluated observed temperature and salinity values at the time of seagrass sampling. As such, both models attempted to describe the role of these stressors on potential seagrass change, but use different independent variables given the different sampling designs of each monitoring program. These differences highlight challenges describing autecological relationships in long-term datasets, while also demonstrating the utility of our weight-of-evidence approach to describe such relationships.</w:t>
+        <w:t xml:space="preserve">). For the EPC model, none of the stressor metrics were associated with seagrass change. An important distinction between the EPC and other models is that the former evaluated the number of days above/below thresholds each year to quantify annual temperature or salinity stress, whereas the latter evaluated observed temperature and salinity values at the time of seagrass sampling. Additionally, the EPC models evaluated water quality changes from data collected at relatively deeper locations than where seagrass typically grows (Figure</w:t>
+      </w:r>
+      <w:r>
+        <w:t xml:space="preserve"> </w:t>
+      </w:r>
+      <w:hyperlink w:anchor="fig-map">
+        <w:r>
+          <w:rPr>
+            <w:rStyle w:val="Hyperlink"/>
+          </w:rPr>
+          <w:t xml:space="preserve">1</w:t>
+        </w:r>
+      </w:hyperlink>
+      <w:r>
+        <w:t xml:space="preserve">b), suggesting a potential disconnect in relating the two. As such, both models attempted to describe the role of these stressors on potential seagrass change, but use different independent variables given the different sampling designs of each monitoring program. These differences highlight challenges describing autecological relationships in long-term datasets, while also demonstrating the utility of our weight-of-evidence approach to describe such relationships.</w:t>
       </w:r>
     </w:p>
     <w:p>
@@ -5663,16 +5686,7 @@
         <w:t xml:space="preserve">(Greening et al. 2014; Sherwood et al. 2017)</w:t>
       </w:r>
       <w:r>
-        <w:t xml:space="preserve">. As such, light attenuation or water clarity could have been included in our models to more completely describe factors influencing growth, i.e., the residual differences after accounting for light attenuation could additionally be explained by temperature or salinity. However, our use of time period (pre/post 2016) as a categorical variable indirectly addressed this issue. Modeling seagrass change as related to temperature or salinity for the entire record would have shown a spurious correlation of both with seagrass given the long-term recovery of seagrass, i.e., modeling challenges related to correlated predictors</w:t>
-      </w:r>
-      <w:r>
-        <w:t xml:space="preserve"> </w:t>
-      </w:r>
-      <w:r>
-        <w:t xml:space="preserve">(Fourqurean et al. 2003)</w:t>
-      </w:r>
-      <w:r>
-        <w:t xml:space="preserve">. Thus, time period was necessary to control for these confounding relationships. Additionally, light attenuation has improved over the period of record and within the limits estimated to be supportive of seagrass growth in Tampa Bay</w:t>
+        <w:t xml:space="preserve">. Our inclusion of light attenuation in the EPC models was meant to account for how the light environment may be influencing seagrass growth, in addition to climate-related stressors. However, light attenuation has improved over the period of record and within the limits estimated to be supportive of seagrass growth in Tampa Bay</w:t>
       </w:r>
       <w:r>
         <w:t xml:space="preserve"> </w:t>
@@ -5692,7 +5706,7 @@
         </w:r>
       </w:hyperlink>
       <w:r>
-        <w:t xml:space="preserve">c). A final consideration for our models relates to how seagrasses may influence their environment, particularly for the PDEM and FIM datasets where temperature and salinity were measured at the same locations as seagrass. For example, temperature may simply be lower in locations where seagrasses are present and can absorb solar radiation, i.e., seagrasses may be influencing their environment rather than the environment influencing seagrasses</w:t>
+        <w:t xml:space="preserve">c). Additional water quality parameters could be included in the models to provide further evidence that light-limitation is not the present driver for seagrass change (e.g., nitrogen loading, chlorophyll-a, color), although nutrient management for the benefit of seagrass growth will likely continue to be a dominant management paradigm for Tampa Bay. A final consideration for our models relates to how seagrasses may influence their environment, particularly for the PDEM and FIM datasets where temperature and salinity were measured at the same locations as seagrass. For example, temperature may simply be lower in locations where seagrasses are present and can absorb solar radiation, i.e., seagrasses may be influencing their environment rather than the environment influencing seagrasses</w:t>
       </w:r>
       <w:r>
         <w:t xml:space="preserve"> </w:t>
@@ -5974,7 +5988,7 @@
         <w:pStyle w:val="FirstParagraph"/>
       </w:pPr>
       <w:r>
-        <w:t xml:space="preserve">This study provided a detailed assessment of long-term water temperature and salinity changes in Tampa Bay supported by datasets from three long-term monitoring programs of different length and sampling design. An evaluation of each dataset showed a clear pattern of increasing temperature and decreasing salinity mirrored by long-term changes in air temperature and precipitation, suggesting that Tampa Bay has become hotter and fresher with the trends likely continuing in the future. Simple regression models provided weak, but partially-supporting evidence, that these changes can be linked to recent seagrass losses since 2016. Our models suggested that rising temperatures and decreasing salinities have had additive rather than multiplicative effects on seagrass, as evidenced by lack of significant interactions in models involving both stressors. Future analyses may show more significant associations between physicochemical habitat conditions and seagrass change as the trends are very likely to continue to push seagrasses further outside of their tolerance ranges. These analyses should be supported by additional data collection efforts, particularly high-resolution continuous monitoring data that provide a more precise assessment of diurnal stress across multiple time-scales. Ongoing work in OTB using continuous data loggers in shallow areas will provide insights into short-term diurnal changes as potential acute temperature stress on seagrass (see</w:t>
+        <w:t xml:space="preserve">This study provided a detailed assessment of long-term water temperature and salinity changes in Tampa Bay supported by datasets from three long-term monitoring programs of different length and sampling design. An evaluation of each dataset showed a clear pattern of increasing temperature and decreasing salinity mirrored by long-term changes in air temperature and precipitation, suggesting that Tampa Bay has become hotter and fresher with the trends likely continuing in the future. GAMs provided partially-supporting evidence that these changes can be linked to recent seagrass losses. Future analyses may show more significant associations between physicochemical habitat conditions and seagrass change as the trends are very likely to continue to push seagrasses further outside of their tolerance ranges. These analyses should be supported by additional data collection efforts, particularly high-resolution continuous monitoring data that provide a more precise assessment of diurnal stress across multiple time-scales. Ongoing work in OTB using continuous data loggers in shallow areas will provide insights into short-term diurnal changes as potential acute temperature stress on seagrass (see</w:t>
       </w:r>
       <w:r>
         <w:t xml:space="preserve"> </w:t>
@@ -12478,7 +12492,7 @@
     </w:p>
     <w:bookmarkEnd w:id="89"/>
     <w:bookmarkEnd w:id="90"/>
-    <w:bookmarkStart w:id="290" w:name="references"/>
+    <w:bookmarkStart w:id="288" w:name="references"/>
     <w:p>
       <w:pPr>
         <w:pStyle w:val="Heading2"/>
@@ -12487,7 +12501,7 @@
         <w:t xml:space="preserve">References</w:t>
       </w:r>
     </w:p>
-    <w:bookmarkStart w:id="289" w:name="refs"/>
+    <w:bookmarkStart w:id="287" w:name="refs"/>
     <w:bookmarkStart w:id="92" w:name="ref-alarcon2024"/>
     <w:p>
       <w:pPr>
@@ -14079,47 +14093,7 @@
       </w:r>
     </w:p>
     <w:bookmarkEnd w:id="144"/>
-    <w:bookmarkStart w:id="146" w:name="ref-fourqurean2003"/>
-    <w:p>
-      <w:pPr>
-        <w:pStyle w:val="Bibliography"/>
-      </w:pPr>
-      <w:r>
-        <w:t xml:space="preserve">Fourqurean, J. W., J. N. Boyer, M. J. Durako, L. N. Hefty, and B. J. Peterson. 2003. Forecasting responses of seagrass distributions to changing water quality using monitoring data.</w:t>
-      </w:r>
-      <w:r>
-        <w:t xml:space="preserve"> </w:t>
-      </w:r>
-      <w:r>
-        <w:rPr>
-          <w:iCs/>
-          <w:i/>
-        </w:rPr>
-        <w:t xml:space="preserve">Ecological Applications</w:t>
-      </w:r>
-      <w:r>
-        <w:t xml:space="preserve"> </w:t>
-      </w:r>
-      <w:r>
-        <w:t xml:space="preserve">13: 474–489.</w:t>
-      </w:r>
-      <w:r>
-        <w:t xml:space="preserve"> </w:t>
-      </w:r>
-      <w:hyperlink r:id="rId145">
-        <w:r>
-          <w:rPr>
-            <w:rStyle w:val="Hyperlink"/>
-          </w:rPr>
-          <w:t xml:space="preserve">https://doi.org/10.1890/1051-0761(2003)013[0474:frosdt]2.0.co;2</w:t>
-        </w:r>
-      </w:hyperlink>
-      <w:r>
-        <w:t xml:space="preserve">.</w:t>
-      </w:r>
-    </w:p>
-    <w:bookmarkEnd w:id="146"/>
-    <w:bookmarkStart w:id="148" w:name="ref-fourqurean2012"/>
+    <w:bookmarkStart w:id="146" w:name="ref-fourqurean2012"/>
     <w:p>
       <w:pPr>
         <w:pStyle w:val="Bibliography"/>
@@ -14146,214 +14120,214 @@
       <w:r>
         <w:t xml:space="preserve"> </w:t>
       </w:r>
+      <w:hyperlink r:id="rId145">
+        <w:r>
+          <w:rPr>
+            <w:rStyle w:val="Hyperlink"/>
+          </w:rPr>
+          <w:t xml:space="preserve">https://doi.org/10.1038/ngeo1477</w:t>
+        </w:r>
+      </w:hyperlink>
+      <w:r>
+        <w:t xml:space="preserve">.</w:t>
+      </w:r>
+    </w:p>
+    <w:bookmarkEnd w:id="146"/>
+    <w:bookmarkStart w:id="148" w:name="ref-garcia2023"/>
+    <w:p>
+      <w:pPr>
+        <w:pStyle w:val="Bibliography"/>
+      </w:pPr>
+      <w:r>
+        <w:t xml:space="preserve">Garcia, L., C. J. Anastasiou, and D. Robison. 2023.</w:t>
+      </w:r>
+      <w:r>
+        <w:t xml:space="preserve"> </w:t>
+      </w:r>
       <w:hyperlink r:id="rId147">
         <w:r>
           <w:rPr>
             <w:rStyle w:val="Hyperlink"/>
-          </w:rPr>
-          <w:t xml:space="preserve">https://doi.org/10.1038/ngeo1477</w:t>
+            <w:iCs/>
+            <w:i/>
+          </w:rPr>
+          <w:t xml:space="preserve">T</w:t>
+        </w:r>
+        <w:r>
+          <w:rPr>
+            <w:rStyle w:val="Hyperlink"/>
+            <w:iCs/>
+            <w:i/>
+          </w:rPr>
+          <w:t xml:space="preserve">ampa</w:t>
+        </w:r>
+        <w:r>
+          <w:rPr>
+            <w:rStyle w:val="Hyperlink"/>
+            <w:iCs/>
+            <w:i/>
+          </w:rPr>
+          <w:t xml:space="preserve"> </w:t>
+        </w:r>
+        <w:r>
+          <w:rPr>
+            <w:rStyle w:val="Hyperlink"/>
+            <w:iCs/>
+            <w:i/>
+          </w:rPr>
+          <w:t xml:space="preserve">B</w:t>
+        </w:r>
+        <w:r>
+          <w:rPr>
+            <w:rStyle w:val="Hyperlink"/>
+            <w:iCs/>
+            <w:i/>
+          </w:rPr>
+          <w:t xml:space="preserve">ay</w:t>
+        </w:r>
+        <w:r>
+          <w:rPr>
+            <w:rStyle w:val="Hyperlink"/>
+            <w:iCs/>
+            <w:i/>
+          </w:rPr>
+          <w:t xml:space="preserve"> </w:t>
+        </w:r>
+        <w:r>
+          <w:rPr>
+            <w:rStyle w:val="Hyperlink"/>
+            <w:iCs/>
+            <w:i/>
+          </w:rPr>
+          <w:t xml:space="preserve">S</w:t>
+        </w:r>
+        <w:r>
+          <w:rPr>
+            <w:rStyle w:val="Hyperlink"/>
+            <w:iCs/>
+            <w:i/>
+          </w:rPr>
+          <w:t xml:space="preserve">urface</w:t>
+        </w:r>
+        <w:r>
+          <w:rPr>
+            <w:rStyle w:val="Hyperlink"/>
+            <w:iCs/>
+            <w:i/>
+          </w:rPr>
+          <w:t xml:space="preserve"> </w:t>
+        </w:r>
+        <w:r>
+          <w:rPr>
+            <w:rStyle w:val="Hyperlink"/>
+            <w:iCs/>
+            <w:i/>
+          </w:rPr>
+          <w:t xml:space="preserve">W</w:t>
+        </w:r>
+        <w:r>
+          <w:rPr>
+            <w:rStyle w:val="Hyperlink"/>
+            <w:iCs/>
+            <w:i/>
+          </w:rPr>
+          <w:t xml:space="preserve">ater</w:t>
+        </w:r>
+        <w:r>
+          <w:rPr>
+            <w:rStyle w:val="Hyperlink"/>
+            <w:iCs/>
+            <w:i/>
+          </w:rPr>
+          <w:t xml:space="preserve"> </w:t>
+        </w:r>
+        <w:r>
+          <w:rPr>
+            <w:rStyle w:val="Hyperlink"/>
+            <w:iCs/>
+            <w:i/>
+          </w:rPr>
+          <w:t xml:space="preserve">I</w:t>
+        </w:r>
+        <w:r>
+          <w:rPr>
+            <w:rStyle w:val="Hyperlink"/>
+            <w:iCs/>
+            <w:i/>
+          </w:rPr>
+          <w:t xml:space="preserve">mprovement and</w:t>
+        </w:r>
+        <w:r>
+          <w:rPr>
+            <w:rStyle w:val="Hyperlink"/>
+            <w:iCs/>
+            <w:i/>
+          </w:rPr>
+          <w:t xml:space="preserve"> </w:t>
+        </w:r>
+        <w:r>
+          <w:rPr>
+            <w:rStyle w:val="Hyperlink"/>
+            <w:iCs/>
+            <w:i/>
+          </w:rPr>
+          <w:t xml:space="preserve">M</w:t>
+        </w:r>
+        <w:r>
+          <w:rPr>
+            <w:rStyle w:val="Hyperlink"/>
+            <w:iCs/>
+            <w:i/>
+          </w:rPr>
+          <w:t xml:space="preserve">anagement (</w:t>
+        </w:r>
+        <w:r>
+          <w:rPr>
+            <w:rStyle w:val="Hyperlink"/>
+            <w:iCs/>
+            <w:i/>
+          </w:rPr>
+          <w:t xml:space="preserve">SWIM</w:t>
+        </w:r>
+        <w:r>
+          <w:rPr>
+            <w:rStyle w:val="Hyperlink"/>
+            <w:iCs/>
+            <w:i/>
+          </w:rPr>
+          <w:t xml:space="preserve">)</w:t>
+        </w:r>
+        <w:r>
+          <w:rPr>
+            <w:rStyle w:val="Hyperlink"/>
+            <w:iCs/>
+            <w:i/>
+          </w:rPr>
+          <w:t xml:space="preserve"> </w:t>
+        </w:r>
+        <w:r>
+          <w:rPr>
+            <w:rStyle w:val="Hyperlink"/>
+            <w:iCs/>
+            <w:i/>
+          </w:rPr>
+          <w:t xml:space="preserve">P</w:t>
+        </w:r>
+        <w:r>
+          <w:rPr>
+            <w:rStyle w:val="Hyperlink"/>
+            <w:iCs/>
+            <w:i/>
+          </w:rPr>
+          <w:t xml:space="preserve">lan</w:t>
         </w:r>
       </w:hyperlink>
       <w:r>
-        <w:t xml:space="preserve">.</w:t>
+        <w:t xml:space="preserve">. Brooksville, Florida: Southwest Florida Water Management District.</w:t>
       </w:r>
     </w:p>
     <w:bookmarkEnd w:id="148"/>
-    <w:bookmarkStart w:id="150" w:name="ref-garcia2023"/>
-    <w:p>
-      <w:pPr>
-        <w:pStyle w:val="Bibliography"/>
-      </w:pPr>
-      <w:r>
-        <w:t xml:space="preserve">Garcia, L., C. J. Anastasiou, and D. Robison. 2023.</w:t>
-      </w:r>
-      <w:r>
-        <w:t xml:space="preserve"> </w:t>
-      </w:r>
-      <w:hyperlink r:id="rId149">
-        <w:r>
-          <w:rPr>
-            <w:rStyle w:val="Hyperlink"/>
-            <w:iCs/>
-            <w:i/>
-          </w:rPr>
-          <w:t xml:space="preserve">T</w:t>
-        </w:r>
-        <w:r>
-          <w:rPr>
-            <w:rStyle w:val="Hyperlink"/>
-            <w:iCs/>
-            <w:i/>
-          </w:rPr>
-          <w:t xml:space="preserve">ampa</w:t>
-        </w:r>
-        <w:r>
-          <w:rPr>
-            <w:rStyle w:val="Hyperlink"/>
-            <w:iCs/>
-            <w:i/>
-          </w:rPr>
-          <w:t xml:space="preserve"> </w:t>
-        </w:r>
-        <w:r>
-          <w:rPr>
-            <w:rStyle w:val="Hyperlink"/>
-            <w:iCs/>
-            <w:i/>
-          </w:rPr>
-          <w:t xml:space="preserve">B</w:t>
-        </w:r>
-        <w:r>
-          <w:rPr>
-            <w:rStyle w:val="Hyperlink"/>
-            <w:iCs/>
-            <w:i/>
-          </w:rPr>
-          <w:t xml:space="preserve">ay</w:t>
-        </w:r>
-        <w:r>
-          <w:rPr>
-            <w:rStyle w:val="Hyperlink"/>
-            <w:iCs/>
-            <w:i/>
-          </w:rPr>
-          <w:t xml:space="preserve"> </w:t>
-        </w:r>
-        <w:r>
-          <w:rPr>
-            <w:rStyle w:val="Hyperlink"/>
-            <w:iCs/>
-            <w:i/>
-          </w:rPr>
-          <w:t xml:space="preserve">S</w:t>
-        </w:r>
-        <w:r>
-          <w:rPr>
-            <w:rStyle w:val="Hyperlink"/>
-            <w:iCs/>
-            <w:i/>
-          </w:rPr>
-          <w:t xml:space="preserve">urface</w:t>
-        </w:r>
-        <w:r>
-          <w:rPr>
-            <w:rStyle w:val="Hyperlink"/>
-            <w:iCs/>
-            <w:i/>
-          </w:rPr>
-          <w:t xml:space="preserve"> </w:t>
-        </w:r>
-        <w:r>
-          <w:rPr>
-            <w:rStyle w:val="Hyperlink"/>
-            <w:iCs/>
-            <w:i/>
-          </w:rPr>
-          <w:t xml:space="preserve">W</w:t>
-        </w:r>
-        <w:r>
-          <w:rPr>
-            <w:rStyle w:val="Hyperlink"/>
-            <w:iCs/>
-            <w:i/>
-          </w:rPr>
-          <w:t xml:space="preserve">ater</w:t>
-        </w:r>
-        <w:r>
-          <w:rPr>
-            <w:rStyle w:val="Hyperlink"/>
-            <w:iCs/>
-            <w:i/>
-          </w:rPr>
-          <w:t xml:space="preserve"> </w:t>
-        </w:r>
-        <w:r>
-          <w:rPr>
-            <w:rStyle w:val="Hyperlink"/>
-            <w:iCs/>
-            <w:i/>
-          </w:rPr>
-          <w:t xml:space="preserve">I</w:t>
-        </w:r>
-        <w:r>
-          <w:rPr>
-            <w:rStyle w:val="Hyperlink"/>
-            <w:iCs/>
-            <w:i/>
-          </w:rPr>
-          <w:t xml:space="preserve">mprovement and</w:t>
-        </w:r>
-        <w:r>
-          <w:rPr>
-            <w:rStyle w:val="Hyperlink"/>
-            <w:iCs/>
-            <w:i/>
-          </w:rPr>
-          <w:t xml:space="preserve"> </w:t>
-        </w:r>
-        <w:r>
-          <w:rPr>
-            <w:rStyle w:val="Hyperlink"/>
-            <w:iCs/>
-            <w:i/>
-          </w:rPr>
-          <w:t xml:space="preserve">M</w:t>
-        </w:r>
-        <w:r>
-          <w:rPr>
-            <w:rStyle w:val="Hyperlink"/>
-            <w:iCs/>
-            <w:i/>
-          </w:rPr>
-          <w:t xml:space="preserve">anagement (</w:t>
-        </w:r>
-        <w:r>
-          <w:rPr>
-            <w:rStyle w:val="Hyperlink"/>
-            <w:iCs/>
-            <w:i/>
-          </w:rPr>
-          <w:t xml:space="preserve">SWIM</w:t>
-        </w:r>
-        <w:r>
-          <w:rPr>
-            <w:rStyle w:val="Hyperlink"/>
-            <w:iCs/>
-            <w:i/>
-          </w:rPr>
-          <w:t xml:space="preserve">)</w:t>
-        </w:r>
-        <w:r>
-          <w:rPr>
-            <w:rStyle w:val="Hyperlink"/>
-            <w:iCs/>
-            <w:i/>
-          </w:rPr>
-          <w:t xml:space="preserve"> </w:t>
-        </w:r>
-        <w:r>
-          <w:rPr>
-            <w:rStyle w:val="Hyperlink"/>
-            <w:iCs/>
-            <w:i/>
-          </w:rPr>
-          <w:t xml:space="preserve">P</w:t>
-        </w:r>
-        <w:r>
-          <w:rPr>
-            <w:rStyle w:val="Hyperlink"/>
-            <w:iCs/>
-            <w:i/>
-          </w:rPr>
-          <w:t xml:space="preserve">lan</w:t>
-        </w:r>
-      </w:hyperlink>
-      <w:r>
-        <w:t xml:space="preserve">. Brooksville, Florida: Southwest Florida Water Management District.</w:t>
-      </w:r>
-    </w:p>
-    <w:bookmarkEnd w:id="150"/>
-    <w:bookmarkStart w:id="152" w:name="ref-garrett2011"/>
+    <w:bookmarkStart w:id="150" w:name="ref-garrett2011"/>
     <w:p>
       <w:pPr>
         <w:pStyle w:val="Bibliography"/>
@@ -14380,7 +14354,7 @@
       <w:r>
         <w:t xml:space="preserve"> </w:t>
       </w:r>
-      <w:hyperlink r:id="rId151">
+      <w:hyperlink r:id="rId149">
         <w:r>
           <w:rPr>
             <w:rStyle w:val="Hyperlink"/>
@@ -14392,8 +14366,8 @@
         <w:t xml:space="preserve">.</w:t>
       </w:r>
     </w:p>
-    <w:bookmarkEnd w:id="152"/>
-    <w:bookmarkStart w:id="154" w:name="ref-greening2006"/>
+    <w:bookmarkEnd w:id="150"/>
+    <w:bookmarkStart w:id="152" w:name="ref-greening2006"/>
     <w:p>
       <w:pPr>
         <w:pStyle w:val="Bibliography"/>
@@ -14456,7 +14430,7 @@
       <w:r>
         <w:t xml:space="preserve"> </w:t>
       </w:r>
-      <w:hyperlink r:id="rId153">
+      <w:hyperlink r:id="rId151">
         <w:r>
           <w:rPr>
             <w:rStyle w:val="Hyperlink"/>
@@ -14468,8 +14442,8 @@
         <w:t xml:space="preserve">.</w:t>
       </w:r>
     </w:p>
-    <w:bookmarkEnd w:id="154"/>
-    <w:bookmarkStart w:id="156" w:name="ref-greening2014"/>
+    <w:bookmarkEnd w:id="152"/>
+    <w:bookmarkStart w:id="154" w:name="ref-greening2014"/>
     <w:p>
       <w:pPr>
         <w:pStyle w:val="Bibliography"/>
@@ -14532,7 +14506,7 @@
       <w:r>
         <w:t xml:space="preserve"> </w:t>
       </w:r>
-      <w:hyperlink r:id="rId155">
+      <w:hyperlink r:id="rId153">
         <w:r>
           <w:rPr>
             <w:rStyle w:val="Hyperlink"/>
@@ -14544,8 +14518,8 @@
         <w:t xml:space="preserve">.</w:t>
       </w:r>
     </w:p>
-    <w:bookmarkEnd w:id="156"/>
-    <w:bookmarkStart w:id="158" w:name="ref-hall2022"/>
+    <w:bookmarkEnd w:id="154"/>
+    <w:bookmarkStart w:id="156" w:name="ref-hall2022"/>
     <w:p>
       <w:pPr>
         <w:pStyle w:val="Bibliography"/>
@@ -14626,7 +14600,7 @@
       <w:r>
         <w:t xml:space="preserve"> </w:t>
       </w:r>
-      <w:hyperlink r:id="rId157">
+      <w:hyperlink r:id="rId155">
         <w:r>
           <w:rPr>
             <w:rStyle w:val="Hyperlink"/>
@@ -14638,8 +14612,8 @@
         <w:t xml:space="preserve">.</w:t>
       </w:r>
     </w:p>
-    <w:bookmarkEnd w:id="158"/>
-    <w:bookmarkStart w:id="160" w:name="ref-hall1999"/>
+    <w:bookmarkEnd w:id="156"/>
+    <w:bookmarkStart w:id="158" w:name="ref-hall1999"/>
     <w:p>
       <w:pPr>
         <w:pStyle w:val="Bibliography"/>
@@ -14684,7 +14658,7 @@
       <w:r>
         <w:t xml:space="preserve"> </w:t>
       </w:r>
-      <w:hyperlink r:id="rId159">
+      <w:hyperlink r:id="rId157">
         <w:r>
           <w:rPr>
             <w:rStyle w:val="Hyperlink"/>
@@ -14696,8 +14670,8 @@
         <w:t xml:space="preserve">.</w:t>
       </w:r>
     </w:p>
-    <w:bookmarkEnd w:id="160"/>
-    <w:bookmarkStart w:id="162" w:name="ref-hall2016"/>
+    <w:bookmarkEnd w:id="158"/>
+    <w:bookmarkStart w:id="160" w:name="ref-hall2016"/>
     <w:p>
       <w:pPr>
         <w:pStyle w:val="Bibliography"/>
@@ -14795,7 +14769,7 @@
       <w:r>
         <w:t xml:space="preserve"> </w:t>
       </w:r>
-      <w:hyperlink r:id="rId161">
+      <w:hyperlink r:id="rId159">
         <w:r>
           <w:rPr>
             <w:rStyle w:val="Hyperlink"/>
@@ -14807,8 +14781,8 @@
         <w:t xml:space="preserve">.</w:t>
       </w:r>
     </w:p>
-    <w:bookmarkEnd w:id="162"/>
-    <w:bookmarkStart w:id="164" w:name="ref-hammer2018"/>
+    <w:bookmarkEnd w:id="160"/>
+    <w:bookmarkStart w:id="162" w:name="ref-hammer2018"/>
     <w:p>
       <w:pPr>
         <w:pStyle w:val="Bibliography"/>
@@ -14876,7 +14850,7 @@
       <w:r>
         <w:t xml:space="preserve"> </w:t>
       </w:r>
-      <w:hyperlink r:id="rId163">
+      <w:hyperlink r:id="rId161">
         <w:r>
           <w:rPr>
             <w:rStyle w:val="Hyperlink"/>
@@ -14888,8 +14862,8 @@
         <w:t xml:space="preserve">.</w:t>
       </w:r>
     </w:p>
-    <w:bookmarkEnd w:id="164"/>
-    <w:bookmarkStart w:id="166" w:name="ref-han2014"/>
+    <w:bookmarkEnd w:id="162"/>
+    <w:bookmarkStart w:id="164" w:name="ref-han2014"/>
     <w:p>
       <w:pPr>
         <w:pStyle w:val="Bibliography"/>
@@ -14916,7 +14890,7 @@
       <w:r>
         <w:t xml:space="preserve"> </w:t>
       </w:r>
-      <w:hyperlink r:id="rId165">
+      <w:hyperlink r:id="rId163">
         <w:r>
           <w:rPr>
             <w:rStyle w:val="Hyperlink"/>
@@ -14928,8 +14902,8 @@
         <w:t xml:space="preserve">.</w:t>
       </w:r>
     </w:p>
-    <w:bookmarkEnd w:id="166"/>
-    <w:bookmarkStart w:id="168" w:name="ref-hensel2023"/>
+    <w:bookmarkEnd w:id="164"/>
+    <w:bookmarkStart w:id="166" w:name="ref-hensel2023"/>
     <w:p>
       <w:pPr>
         <w:pStyle w:val="Bibliography"/>
@@ -14990,7 +14964,7 @@
       <w:r>
         <w:t xml:space="preserve"> </w:t>
       </w:r>
-      <w:hyperlink r:id="rId167">
+      <w:hyperlink r:id="rId165">
         <w:r>
           <w:rPr>
             <w:rStyle w:val="Hyperlink"/>
@@ -15002,8 +14976,8 @@
         <w:t xml:space="preserve">.</w:t>
       </w:r>
     </w:p>
-    <w:bookmarkEnd w:id="168"/>
-    <w:bookmarkStart w:id="170" w:name="ref-hirsch1982"/>
+    <w:bookmarkEnd w:id="166"/>
+    <w:bookmarkStart w:id="168" w:name="ref-hirsch1982"/>
     <w:p>
       <w:pPr>
         <w:pStyle w:val="Bibliography"/>
@@ -15030,7 +15004,7 @@
       <w:r>
         <w:t xml:space="preserve"> </w:t>
       </w:r>
-      <w:hyperlink r:id="rId169">
+      <w:hyperlink r:id="rId167">
         <w:r>
           <w:rPr>
             <w:rStyle w:val="Hyperlink"/>
@@ -15042,8 +15016,8 @@
         <w:t xml:space="preserve">.</w:t>
       </w:r>
     </w:p>
-    <w:bookmarkEnd w:id="170"/>
-    <w:bookmarkStart w:id="172" w:name="ref-hutchinson1957"/>
+    <w:bookmarkEnd w:id="168"/>
+    <w:bookmarkStart w:id="170" w:name="ref-hutchinson1957"/>
     <w:p>
       <w:pPr>
         <w:pStyle w:val="Bibliography"/>
@@ -15070,7 +15044,7 @@
       <w:r>
         <w:t xml:space="preserve"> </w:t>
       </w:r>
-      <w:hyperlink r:id="rId171">
+      <w:hyperlink r:id="rId169">
         <w:r>
           <w:rPr>
             <w:rStyle w:val="Hyperlink"/>
@@ -15082,8 +15056,8 @@
         <w:t xml:space="preserve">.</w:t>
       </w:r>
     </w:p>
-    <w:bookmarkEnd w:id="172"/>
-    <w:bookmarkStart w:id="173" w:name="ref-tbep0696"/>
+    <w:bookmarkEnd w:id="170"/>
+    <w:bookmarkStart w:id="171" w:name="ref-tbep0696"/>
     <w:p>
       <w:pPr>
         <w:pStyle w:val="Bibliography"/>
@@ -15094,7 +15068,7 @@
       <w:r>
         <w:t xml:space="preserve"> </w:t>
       </w:r>
-      <w:hyperlink r:id="rId149">
+      <w:hyperlink r:id="rId147">
         <w:r>
           <w:rPr>
             <w:rStyle w:val="Hyperlink"/>
@@ -15180,8 +15154,8 @@
         <w:t xml:space="preserve">. 06-96. St. Petersburg, Florida: Tampa Bay Estuary Program.</w:t>
       </w:r>
     </w:p>
-    <w:bookmarkEnd w:id="173"/>
-    <w:bookmarkStart w:id="175" w:name="ref-tbep0400"/>
+    <w:bookmarkEnd w:id="171"/>
+    <w:bookmarkStart w:id="173" w:name="ref-tbep0400"/>
     <w:p>
       <w:pPr>
         <w:pStyle w:val="Bibliography"/>
@@ -15192,7 +15166,7 @@
       <w:r>
         <w:t xml:space="preserve"> </w:t>
       </w:r>
-      <w:hyperlink r:id="rId174">
+      <w:hyperlink r:id="rId172">
         <w:r>
           <w:rPr>
             <w:rStyle w:val="Hyperlink"/>
@@ -15254,8 +15228,8 @@
         <w:t xml:space="preserve">. 04-00. St. Petersburg, Florida: Tampa Bay Estuary Program.</w:t>
       </w:r>
     </w:p>
-    <w:bookmarkEnd w:id="175"/>
-    <w:bookmarkStart w:id="177" w:name="ref-jei2022"/>
+    <w:bookmarkEnd w:id="173"/>
+    <w:bookmarkStart w:id="175" w:name="ref-jei2022"/>
     <w:p>
       <w:pPr>
         <w:pStyle w:val="Bibliography"/>
@@ -15266,7 +15240,7 @@
       <w:r>
         <w:t xml:space="preserve"> </w:t>
       </w:r>
-      <w:hyperlink r:id="rId176">
+      <w:hyperlink r:id="rId174">
         <w:r>
           <w:rPr>
             <w:rStyle w:val="Hyperlink"/>
@@ -15312,8 +15286,8 @@
         <w:t xml:space="preserve">. Charlotte Harbor; Estero Bay Aquatic Preserves.</w:t>
       </w:r>
     </w:p>
-    <w:bookmarkEnd w:id="177"/>
-    <w:bookmarkStart w:id="179" w:name="ref-tbep0623"/>
+    <w:bookmarkEnd w:id="175"/>
+    <w:bookmarkStart w:id="177" w:name="ref-tbep0623"/>
     <w:p>
       <w:pPr>
         <w:pStyle w:val="Bibliography"/>
@@ -15324,7 +15298,7 @@
       <w:r>
         <w:t xml:space="preserve"> </w:t>
       </w:r>
-      <w:hyperlink r:id="rId178">
+      <w:hyperlink r:id="rId176">
         <w:r>
           <w:rPr>
             <w:rStyle w:val="Hyperlink"/>
@@ -15410,8 +15384,8 @@
         <w:t xml:space="preserve">. 06-23. St. Petersburg, Florida: Tampa Bay Estuary Program.</w:t>
       </w:r>
     </w:p>
-    <w:bookmarkEnd w:id="179"/>
-    <w:bookmarkStart w:id="181" w:name="ref-tbep0816"/>
+    <w:bookmarkEnd w:id="177"/>
+    <w:bookmarkStart w:id="179" w:name="ref-tbep0816"/>
     <w:p>
       <w:pPr>
         <w:pStyle w:val="Bibliography"/>
@@ -15422,7 +15396,7 @@
       <w:r>
         <w:t xml:space="preserve"> </w:t>
       </w:r>
-      <w:hyperlink r:id="rId180">
+      <w:hyperlink r:id="rId178">
         <w:r>
           <w:rPr>
             <w:rStyle w:val="Hyperlink"/>
@@ -15484,8 +15458,8 @@
         <w:t xml:space="preserve">. 08-16. St. Petersburg, Florida: Tampa Bay Estuary Program.</w:t>
       </w:r>
     </w:p>
-    <w:bookmarkEnd w:id="181"/>
-    <w:bookmarkStart w:id="183" w:name="ref-johansson15"/>
+    <w:bookmarkEnd w:id="179"/>
+    <w:bookmarkStart w:id="181" w:name="ref-johansson15"/>
     <w:p>
       <w:pPr>
         <w:pStyle w:val="Bibliography"/>
@@ -15496,7 +15470,7 @@
       <w:r>
         <w:t xml:space="preserve"> </w:t>
       </w:r>
-      <w:hyperlink r:id="rId182">
+      <w:hyperlink r:id="rId180">
         <w:r>
           <w:rPr>
             <w:rStyle w:val="Hyperlink"/>
@@ -15614,8 +15588,8 @@
         <w:t xml:space="preserve">. 06-15. St. Petersburg, Florida: Tampa Bay Estuary Program.</w:t>
       </w:r>
     </w:p>
-    <w:bookmarkEnd w:id="183"/>
-    <w:bookmarkStart w:id="185" w:name="ref-koch2007"/>
+    <w:bookmarkEnd w:id="181"/>
+    <w:bookmarkStart w:id="183" w:name="ref-koch2007"/>
     <w:p>
       <w:pPr>
         <w:pStyle w:val="Bibliography"/>
@@ -15660,7 +15634,7 @@
       <w:r>
         <w:t xml:space="preserve"> </w:t>
       </w:r>
-      <w:hyperlink r:id="rId184">
+      <w:hyperlink r:id="rId182">
         <w:r>
           <w:rPr>
             <w:rStyle w:val="Hyperlink"/>
@@ -15672,8 +15646,8 @@
         <w:t xml:space="preserve">.</w:t>
       </w:r>
     </w:p>
-    <w:bookmarkEnd w:id="185"/>
-    <w:bookmarkStart w:id="187" w:name="ref-lefcheck2018"/>
+    <w:bookmarkEnd w:id="183"/>
+    <w:bookmarkStart w:id="185" w:name="ref-lefcheck2018"/>
     <w:p>
       <w:pPr>
         <w:pStyle w:val="Bibliography"/>
@@ -15700,7 +15674,7 @@
       <w:r>
         <w:t xml:space="preserve"> </w:t>
       </w:r>
-      <w:hyperlink r:id="rId186">
+      <w:hyperlink r:id="rId184">
         <w:r>
           <w:rPr>
             <w:rStyle w:val="Hyperlink"/>
@@ -15712,8 +15686,8 @@
         <w:t xml:space="preserve">.</w:t>
       </w:r>
     </w:p>
-    <w:bookmarkEnd w:id="187"/>
-    <w:bookmarkStart w:id="189" w:name="ref-lefcheck2017"/>
+    <w:bookmarkEnd w:id="185"/>
+    <w:bookmarkStart w:id="187" w:name="ref-lefcheck2017"/>
     <w:p>
       <w:pPr>
         <w:pStyle w:val="Bibliography"/>
@@ -15750,31 +15724,31 @@
       <w:r>
         <w:t xml:space="preserve"> </w:t>
       </w:r>
+      <w:hyperlink r:id="rId186">
+        <w:r>
+          <w:rPr>
+            <w:rStyle w:val="Hyperlink"/>
+          </w:rPr>
+          <w:t xml:space="preserve">https://doi.org/10.1111/gcb.13623</w:t>
+        </w:r>
+      </w:hyperlink>
+      <w:r>
+        <w:t xml:space="preserve">.</w:t>
+      </w:r>
+    </w:p>
+    <w:bookmarkEnd w:id="187"/>
+    <w:bookmarkStart w:id="189" w:name="ref-lewis1985"/>
+    <w:p>
+      <w:pPr>
+        <w:pStyle w:val="Bibliography"/>
+      </w:pPr>
+      <w:r>
+        <w:t xml:space="preserve">Lewis III, R. R., M. Durako, M. Moffler, and R. Phillips. 1985.</w:t>
+      </w:r>
+      <w:r>
+        <w:t xml:space="preserve"> </w:t>
+      </w:r>
       <w:hyperlink r:id="rId188">
-        <w:r>
-          <w:rPr>
-            <w:rStyle w:val="Hyperlink"/>
-          </w:rPr>
-          <w:t xml:space="preserve">https://doi.org/10.1111/gcb.13623</w:t>
-        </w:r>
-      </w:hyperlink>
-      <w:r>
-        <w:t xml:space="preserve">.</w:t>
-      </w:r>
-    </w:p>
-    <w:bookmarkEnd w:id="189"/>
-    <w:bookmarkStart w:id="191" w:name="ref-lewis1985"/>
-    <w:p>
-      <w:pPr>
-        <w:pStyle w:val="Bibliography"/>
-      </w:pPr>
-      <w:r>
-        <w:t xml:space="preserve">Lewis III, R. R., M. Durako, M. Moffler, and R. Phillips. 1985.</w:t>
-      </w:r>
-      <w:r>
-        <w:t xml:space="preserve"> </w:t>
-      </w:r>
-      <w:hyperlink r:id="rId190">
         <w:r>
           <w:rPr>
             <w:rStyle w:val="Hyperlink"/>
@@ -15982,8 +15956,8 @@
         <w:t xml:space="preserve">, ed. S. F. Treat, J. L. Simon, R. R. Lewis III, and R. L. Whitman Jr., 210–246. Tampa, Florida: Bellweather Press.</w:t>
       </w:r>
     </w:p>
-    <w:bookmarkEnd w:id="191"/>
-    <w:bookmarkStart w:id="193" w:name="ref-lirman2003"/>
+    <w:bookmarkEnd w:id="189"/>
+    <w:bookmarkStart w:id="191" w:name="ref-lirman2003"/>
     <w:p>
       <w:pPr>
         <w:pStyle w:val="Bibliography"/>
@@ -16010,7 +15984,7 @@
       <w:r>
         <w:t xml:space="preserve"> </w:t>
       </w:r>
-      <w:hyperlink r:id="rId192">
+      <w:hyperlink r:id="rId190">
         <w:r>
           <w:rPr>
             <w:rStyle w:val="Hyperlink"/>
@@ -16022,8 +15996,8 @@
         <w:t xml:space="preserve">.</w:t>
       </w:r>
     </w:p>
-    <w:bookmarkEnd w:id="193"/>
-    <w:bookmarkStart w:id="195" w:name="ref-lizcano-sandoval2022"/>
+    <w:bookmarkEnd w:id="191"/>
+    <w:bookmarkStart w:id="193" w:name="ref-lizcano-sandoval2022"/>
     <w:p>
       <w:pPr>
         <w:pStyle w:val="Bibliography"/>
@@ -16050,31 +16024,31 @@
       <w:r>
         <w:t xml:space="preserve"> </w:t>
       </w:r>
+      <w:hyperlink r:id="rId192">
+        <w:r>
+          <w:rPr>
+            <w:rStyle w:val="Hyperlink"/>
+          </w:rPr>
+          <w:t xml:space="preserve">https://doi.org/10.1016/j.ecss.2022.108134</w:t>
+        </w:r>
+      </w:hyperlink>
+      <w:r>
+        <w:t xml:space="preserve">.</w:t>
+      </w:r>
+    </w:p>
+    <w:bookmarkEnd w:id="193"/>
+    <w:bookmarkStart w:id="195" w:name="ref-lopez2021"/>
+    <w:p>
+      <w:pPr>
+        <w:pStyle w:val="Bibliography"/>
+      </w:pPr>
+      <w:r>
+        <w:t xml:space="preserve">Lopez, C. B., S. Shankar, S. G. Kaminski, M. Garrett, and K. A. Hubbard. 2021.</w:t>
+      </w:r>
+      <w:r>
+        <w:t xml:space="preserve"> </w:t>
+      </w:r>
       <w:hyperlink r:id="rId194">
-        <w:r>
-          <w:rPr>
-            <w:rStyle w:val="Hyperlink"/>
-          </w:rPr>
-          <w:t xml:space="preserve">https://doi.org/10.1016/j.ecss.2022.108134</w:t>
-        </w:r>
-      </w:hyperlink>
-      <w:r>
-        <w:t xml:space="preserve">.</w:t>
-      </w:r>
-    </w:p>
-    <w:bookmarkEnd w:id="195"/>
-    <w:bookmarkStart w:id="197" w:name="ref-lopez2021"/>
-    <w:p>
-      <w:pPr>
-        <w:pStyle w:val="Bibliography"/>
-      </w:pPr>
-      <w:r>
-        <w:t xml:space="preserve">Lopez, C. B., S. Shankar, S. G. Kaminski, M. Garrett, and K. A. Hubbard. 2021.</w:t>
-      </w:r>
-      <w:r>
-        <w:t xml:space="preserve"> </w:t>
-      </w:r>
-      <w:hyperlink r:id="rId196">
         <w:r>
           <w:rPr>
             <w:rStyle w:val="Hyperlink"/>
@@ -16162,8 +16136,8 @@
         <w:t xml:space="preserve">. 07a-21. St. Petersburg, Florida: Tampa Bay Estuary Program.</w:t>
       </w:r>
     </w:p>
-    <w:bookmarkEnd w:id="197"/>
-    <w:bookmarkStart w:id="198" w:name="ref-lopez2023"/>
+    <w:bookmarkEnd w:id="195"/>
+    <w:bookmarkStart w:id="196" w:name="ref-lopez2023"/>
     <w:p>
       <w:pPr>
         <w:pStyle w:val="Bibliography"/>
@@ -16258,8 +16232,8 @@
         <w:t xml:space="preserve">86: 62–71.</w:t>
       </w:r>
     </w:p>
-    <w:bookmarkEnd w:id="198"/>
-    <w:bookmarkStart w:id="200" w:name="ref-luther2022"/>
+    <w:bookmarkEnd w:id="196"/>
+    <w:bookmarkStart w:id="198" w:name="ref-luther2022"/>
     <w:p>
       <w:pPr>
         <w:pStyle w:val="Bibliography"/>
@@ -16270,7 +16244,7 @@
       <w:r>
         <w:t xml:space="preserve"> </w:t>
       </w:r>
-      <w:hyperlink r:id="rId199">
+      <w:hyperlink r:id="rId197">
         <w:r>
           <w:rPr>
             <w:rStyle w:val="Hyperlink"/>
@@ -16356,8 +16330,8 @@
         <w:t xml:space="preserve">. 08-22. St. Petersburg, Florida: Tampa Bay Estuary Program.</w:t>
       </w:r>
     </w:p>
-    <w:bookmarkEnd w:id="200"/>
-    <w:bookmarkStart w:id="202" w:name="ref-madeira2012"/>
+    <w:bookmarkEnd w:id="198"/>
+    <w:bookmarkStart w:id="200" w:name="ref-madeira2012"/>
     <w:p>
       <w:pPr>
         <w:pStyle w:val="Bibliography"/>
@@ -16384,7 +16358,7 @@
       <w:r>
         <w:t xml:space="preserve"> </w:t>
       </w:r>
-      <w:hyperlink r:id="rId201">
+      <w:hyperlink r:id="rId199">
         <w:r>
           <w:rPr>
             <w:rStyle w:val="Hyperlink"/>
@@ -16396,8 +16370,8 @@
         <w:t xml:space="preserve">.</w:t>
       </w:r>
     </w:p>
-    <w:bookmarkEnd w:id="202"/>
-    <w:bookmarkStart w:id="204" w:name="ref-maxwell2016"/>
+    <w:bookmarkEnd w:id="200"/>
+    <w:bookmarkStart w:id="202" w:name="ref-maxwell2016"/>
     <w:p>
       <w:pPr>
         <w:pStyle w:val="Bibliography"/>
@@ -16424,7 +16398,7 @@
       <w:r>
         <w:t xml:space="preserve"> </w:t>
       </w:r>
-      <w:hyperlink r:id="rId203">
+      <w:hyperlink r:id="rId201">
         <w:r>
           <w:rPr>
             <w:rStyle w:val="Hyperlink"/>
@@ -16436,8 +16410,8 @@
         <w:t xml:space="preserve">.</w:t>
       </w:r>
     </w:p>
-    <w:bookmarkEnd w:id="204"/>
-    <w:bookmarkStart w:id="206" w:name="ref-mcmillan1967"/>
+    <w:bookmarkEnd w:id="202"/>
+    <w:bookmarkStart w:id="204" w:name="ref-mcmillan1967"/>
     <w:p>
       <w:pPr>
         <w:pStyle w:val="Bibliography"/>
@@ -16464,78 +16438,78 @@
       <w:r>
         <w:t xml:space="preserve"> </w:t>
       </w:r>
+      <w:hyperlink r:id="rId203">
+        <w:r>
+          <w:rPr>
+            <w:rStyle w:val="Hyperlink"/>
+          </w:rPr>
+          <w:t xml:space="preserve">https://doi.org/10.2307/1932688</w:t>
+        </w:r>
+      </w:hyperlink>
+      <w:r>
+        <w:t xml:space="preserve">.</w:t>
+      </w:r>
+    </w:p>
+    <w:bookmarkEnd w:id="204"/>
+    <w:bookmarkStart w:id="206" w:name="ref-millard13"/>
+    <w:p>
+      <w:pPr>
+        <w:pStyle w:val="Bibliography"/>
+      </w:pPr>
+      <w:r>
+        <w:t xml:space="preserve">Millard, S. P. 2013.</w:t>
+      </w:r>
+      <w:r>
+        <w:t xml:space="preserve"> </w:t>
+      </w:r>
       <w:hyperlink r:id="rId205">
         <w:r>
           <w:rPr>
             <w:rStyle w:val="Hyperlink"/>
-          </w:rPr>
-          <w:t xml:space="preserve">https://doi.org/10.2307/1932688</w:t>
+            <w:iCs/>
+            <w:i/>
+          </w:rPr>
+          <w:t xml:space="preserve">EnvStats: An</w:t>
+        </w:r>
+        <w:r>
+          <w:rPr>
+            <w:rStyle w:val="Hyperlink"/>
+            <w:iCs/>
+            <w:i/>
+          </w:rPr>
+          <w:t xml:space="preserve"> </w:t>
+        </w:r>
+        <w:r>
+          <w:rPr>
+            <w:rStyle w:val="Hyperlink"/>
+            <w:iCs/>
+            <w:i/>
+          </w:rPr>
+          <w:t xml:space="preserve">R</w:t>
+        </w:r>
+        <w:r>
+          <w:rPr>
+            <w:rStyle w:val="Hyperlink"/>
+            <w:iCs/>
+            <w:i/>
+          </w:rPr>
+          <w:t xml:space="preserve"> </w:t>
+        </w:r>
+        <w:r>
+          <w:rPr>
+            <w:rStyle w:val="Hyperlink"/>
+            <w:iCs/>
+            <w:i/>
+          </w:rPr>
+          <w:t xml:space="preserve">package for environmental statistics</w:t>
         </w:r>
       </w:hyperlink>
       <w:r>
-        <w:t xml:space="preserve">.</w:t>
+        <w:t xml:space="preserve">. New York: Springer.</w:t>
       </w:r>
     </w:p>
     <w:bookmarkEnd w:id="206"/>
-    <w:bookmarkStart w:id="208" w:name="ref-millard13"/>
-    <w:p>
-      <w:pPr>
-        <w:pStyle w:val="Bibliography"/>
-      </w:pPr>
-      <w:r>
-        <w:t xml:space="preserve">Millard, S. P. 2013.</w:t>
-      </w:r>
-      <w:r>
-        <w:t xml:space="preserve"> </w:t>
-      </w:r>
-      <w:hyperlink r:id="rId207">
-        <w:r>
-          <w:rPr>
-            <w:rStyle w:val="Hyperlink"/>
-            <w:iCs/>
-            <w:i/>
-          </w:rPr>
-          <w:t xml:space="preserve">EnvStats: An</w:t>
-        </w:r>
-        <w:r>
-          <w:rPr>
-            <w:rStyle w:val="Hyperlink"/>
-            <w:iCs/>
-            <w:i/>
-          </w:rPr>
-          <w:t xml:space="preserve"> </w:t>
-        </w:r>
